<commit_message>
Anpassung Kapitel 2,9 und 10
</commit_message>
<xml_diff>
--- a/Docs/Angebot/Anforderungsanalyse.docx
+++ b/Docs/Angebot/Anforderungsanalyse.docx
@@ -1781,8 +1781,6 @@
               </w:rPr>
               <w:t>Materialverwaltung</w:t>
             </w:r>
-            <w:bookmarkStart w:id="0" w:name="_GoBack"/>
-            <w:bookmarkEnd w:id="0"/>
             <w:r>
               <w:rPr>
                 <w:noProof/>
@@ -3245,7 +3243,7 @@
           <w:rFonts w:asciiTheme="minorHAnsi" w:hAnsiTheme="minorHAnsi"/>
         </w:rPr>
       </w:pPr>
-      <w:bookmarkStart w:id="1" w:name="_Toc381641554"/>
+      <w:bookmarkStart w:id="0" w:name="_Toc381641554"/>
       <w:r>
         <w:rPr>
           <w:rFonts w:asciiTheme="minorHAnsi" w:hAnsiTheme="minorHAnsi"/>
@@ -3253,7 +3251,7 @@
         <w:lastRenderedPageBreak/>
         <w:t>Prolog</w:t>
       </w:r>
-      <w:bookmarkEnd w:id="1"/>
+      <w:bookmarkEnd w:id="0"/>
     </w:p>
     <w:p>
       <w:r>
@@ -3310,18 +3308,163 @@
           <w:rFonts w:asciiTheme="minorHAnsi" w:hAnsiTheme="minorHAnsi"/>
         </w:rPr>
       </w:pPr>
-      <w:bookmarkStart w:id="2" w:name="_Toc381641555"/>
+      <w:bookmarkStart w:id="1" w:name="_Toc381641555"/>
       <w:r>
         <w:rPr>
           <w:rFonts w:asciiTheme="minorHAnsi" w:hAnsiTheme="minorHAnsi"/>
         </w:rPr>
         <w:t>Ausgangssituation</w:t>
       </w:r>
+      <w:bookmarkEnd w:id="1"/>
+    </w:p>
+    <w:p>
+      <w:bookmarkStart w:id="2" w:name="_Toc381641556"/>
+      <w:r>
+        <w:t xml:space="preserve">Die </w:t>
+      </w:r>
+      <w:proofErr w:type="spellStart"/>
+      <w:r>
+        <w:t>Naukanu</w:t>
+      </w:r>
+      <w:proofErr w:type="spellEnd"/>
+      <w:r>
+        <w:t xml:space="preserve"> </w:t>
+      </w:r>
+      <w:proofErr w:type="spellStart"/>
+      <w:r>
+        <w:t>Sailing</w:t>
+      </w:r>
+      <w:proofErr w:type="spellEnd"/>
+      <w:r>
+        <w:t xml:space="preserve"> School benötigt eine </w:t>
+      </w:r>
+      <w:r>
+        <w:t>Anwendung</w:t>
+      </w:r>
+      <w:r>
+        <w:t xml:space="preserve"> für die Kursverwaltung. Diese</w:t>
+      </w:r>
+      <w:r>
+        <w:t xml:space="preserve"> Anwendung </w:t>
+      </w:r>
+      <w:r>
+        <w:t xml:space="preserve"> soll folgende Aufgaben bewältigen:</w:t>
+      </w:r>
+    </w:p>
+    <w:p>
+      <w:pPr>
+        <w:pStyle w:val="Listenabsatz"/>
+        <w:numPr>
+          <w:ilvl w:val="0"/>
+          <w:numId w:val="11"/>
+        </w:numPr>
+      </w:pPr>
+      <w:r>
+        <w:t>Verwaltung der freien Mitarbeiter (Vertragsmanagement der</w:t>
+      </w:r>
+      <w:r>
+        <w:t xml:space="preserve"> </w:t>
+      </w:r>
+      <w:r>
+        <w:t>freien Mitarbeiter, Bezahlung der freien Mitarbeiter, Aufnahme</w:t>
+      </w:r>
+      <w:r>
+        <w:t xml:space="preserve"> </w:t>
+      </w:r>
+      <w:r>
+        <w:t>und Verwaltung der persönlichen und beschäftigungsrelevanten</w:t>
+      </w:r>
+      <w:r>
+        <w:t xml:space="preserve"> </w:t>
+      </w:r>
+      <w:r>
+        <w:t>Daten, Einteilung für Kurse)</w:t>
+      </w:r>
+    </w:p>
+    <w:p>
+      <w:pPr>
+        <w:pStyle w:val="Listenabsatz"/>
+        <w:numPr>
+          <w:ilvl w:val="0"/>
+          <w:numId w:val="11"/>
+        </w:numPr>
+      </w:pPr>
+      <w:r>
+        <w:t>Verwaltung der Kurse (Termine, Zuordnung zu Kunden, Gebühren,</w:t>
+      </w:r>
+      <w:r>
+        <w:t xml:space="preserve"> </w:t>
+      </w:r>
+      <w:r>
+        <w:t>Bereitstellung des Materials, Kursleiter)</w:t>
+      </w:r>
+    </w:p>
+    <w:p>
+      <w:pPr>
+        <w:pStyle w:val="Listenabsatz"/>
+        <w:numPr>
+          <w:ilvl w:val="0"/>
+          <w:numId w:val="11"/>
+        </w:numPr>
+      </w:pPr>
+      <w:r>
+        <w:t>Materialverwaltung (Einsatzbereitschaft, Aussonderung, Reparaturverwaltung,</w:t>
+      </w:r>
+      <w:r>
+        <w:t xml:space="preserve"> </w:t>
+      </w:r>
+      <w:r>
+        <w:t>Neubeschaffung, Daten zu Material wie Merkmale,</w:t>
+      </w:r>
+      <w:r>
+        <w:t xml:space="preserve"> </w:t>
+      </w:r>
+      <w:r>
+        <w:t>Marke, Kaufpreis, Reparaturkosten)</w:t>
+      </w:r>
+    </w:p>
+    <w:p>
+      <w:pPr>
+        <w:pStyle w:val="Listenabsatz"/>
+        <w:numPr>
+          <w:ilvl w:val="0"/>
+          <w:numId w:val="11"/>
+        </w:numPr>
+      </w:pPr>
+      <w:r>
+        <w:t>Kundenverwaltung (Daten, gebuchte Kurse, Rechnungserstellung,</w:t>
+      </w:r>
+      <w:r>
+        <w:t xml:space="preserve"> </w:t>
+      </w:r>
+      <w:r>
+        <w:t>Zahlungsverfolgung, Mahnwesen)</w:t>
+      </w:r>
+    </w:p>
+    <w:p>
+      <w:pPr>
+        <w:pStyle w:val="berschrift1"/>
+      </w:pPr>
+      <w:r>
+        <w:t>Zielsetzung</w:t>
+      </w:r>
       <w:bookmarkEnd w:id="2"/>
     </w:p>
     <w:p>
       <w:r>
-        <w:t>Text. Gibt es eine Ausgangssituation? Oder Prolog = Ausgangssituation?</w:t>
+        <w:t>Es soll eine Kursverwaltung erstellt werden</w:t>
+      </w:r>
+      <w:r>
+        <w:rPr>
+          <w:szCs w:val="20"/>
+        </w:rPr>
+        <w:t>.</w:t>
+      </w:r>
+      <w:r>
+        <w:rPr>
+          <w:szCs w:val="20"/>
+        </w:rPr>
+        <w:t xml:space="preserve"> Die Funktionalitäten umfassen die Verwaltung der Stammdaten (Kurse, Teilnehmer, Kursleiter, Material),  sowie die Buchhaltung.</w:t>
       </w:r>
     </w:p>
     <w:p>
@@ -3331,30 +3474,63 @@
           <w:rFonts w:asciiTheme="minorHAnsi" w:hAnsiTheme="minorHAnsi"/>
         </w:rPr>
       </w:pPr>
-      <w:bookmarkStart w:id="3" w:name="_Toc381641556"/>
+      <w:bookmarkStart w:id="3" w:name="_Toc381641557"/>
       <w:r>
         <w:rPr>
           <w:rFonts w:asciiTheme="minorHAnsi" w:hAnsiTheme="minorHAnsi"/>
         </w:rPr>
-        <w:t>Zielsetzung</w:t>
+        <w:t>Mitwirkung des Auftraggebers</w:t>
       </w:r>
       <w:bookmarkEnd w:id="3"/>
     </w:p>
     <w:p>
-      <w:r>
-        <w:t>Es soll eine Kursverwaltung erstellt werden</w:t>
-      </w:r>
-      <w:r>
+      <w:pPr>
         <w:rPr>
           <w:szCs w:val="20"/>
         </w:rPr>
-        <w:t>.</w:t>
-      </w:r>
+      </w:pPr>
       <w:r>
         <w:rPr>
           <w:szCs w:val="20"/>
         </w:rPr>
-        <w:t xml:space="preserve"> Die Funktionalitäten umfassen die Verwaltung der Stammdaten (Kurse, Teilnehmer, Kursleiter, Material),  sowie die Buchhaltung.</w:t>
+        <w:t>Der Auftraggeber stellt ab der Auftragserteilung und während der Vertragslaufzeit den Zugriff auf die notwendige Hardware, Software, Schnittstellen, Datenbanken, Räumlichkeiten und Testsysteme mit Testdaten zur Verfügung.</w:t>
+      </w:r>
+      <w:r>
+        <w:rPr>
+          <w:szCs w:val="20"/>
+        </w:rPr>
+        <w:t xml:space="preserve"> Der Auftraggeber ermöglicht den Zugriff auf die Kundendaten und die </w:t>
+      </w:r>
+      <w:r>
+        <w:rPr>
+          <w:szCs w:val="20"/>
+        </w:rPr>
+        <w:t>Aufträge</w:t>
+      </w:r>
+      <w:r>
+        <w:rPr>
+          <w:szCs w:val="20"/>
+        </w:rPr>
+        <w:t xml:space="preserve"> </w:t>
+      </w:r>
+      <w:r>
+        <w:rPr>
+          <w:szCs w:val="20"/>
+        </w:rPr>
+        <w:lastRenderedPageBreak/>
+        <w:t xml:space="preserve">oder stellt vergleichbare Testdaten zur Verfügung. Der Auftraggeber stellt die Daten und Datenstrukturen in konsistenter Form zur Verfügung. Zudem stellt der Auftraggeber virtuelle Maschinen für eine Testumgebung und das Produktivsystem bereit. </w:t>
+      </w:r>
+      <w:r>
+        <w:rPr>
+          <w:szCs w:val="20"/>
+        </w:rPr>
+        <w:t>Der Auftraggeber benennt einen fachkundigen Mitarbeiter als Ansprechpartner, der die entsprechenden Geschäftsinformationen in ang</w:t>
+      </w:r>
+      <w:r>
+        <w:rPr>
+          <w:szCs w:val="20"/>
+        </w:rPr>
+        <w:t>emessener Zeit beschaffen kann.</w:t>
       </w:r>
     </w:p>
     <w:p>
@@ -3364,79 +3540,14 @@
           <w:rFonts w:asciiTheme="minorHAnsi" w:hAnsiTheme="minorHAnsi"/>
         </w:rPr>
       </w:pPr>
-      <w:bookmarkStart w:id="4" w:name="_Toc381641557"/>
+      <w:bookmarkStart w:id="4" w:name="_Toc381641558"/>
       <w:r>
         <w:rPr>
           <w:rFonts w:asciiTheme="minorHAnsi" w:hAnsiTheme="minorHAnsi"/>
         </w:rPr>
-        <w:t>Mitwirkung des Auftraggebers</w:t>
+        <w:t>Architektur</w:t>
       </w:r>
       <w:bookmarkEnd w:id="4"/>
-    </w:p>
-    <w:p>
-      <w:pPr>
-        <w:rPr>
-          <w:szCs w:val="20"/>
-        </w:rPr>
-      </w:pPr>
-      <w:r>
-        <w:rPr>
-          <w:szCs w:val="20"/>
-        </w:rPr>
-        <w:t>Der Auftraggeber stellt ab der Auftragserteilung und während der Vertragslaufzeit den Zugriff auf die notwendige Hardware, Software, Schnittstellen, Datenbanken, Räumlichkeiten und Testsysteme mit Testdaten zur Verfügung.</w:t>
-      </w:r>
-      <w:r>
-        <w:rPr>
-          <w:szCs w:val="20"/>
-        </w:rPr>
-        <w:t xml:space="preserve"> Der Auftraggeber ermöglicht den Zugriff auf die Kundendaten und die </w:t>
-      </w:r>
-      <w:r>
-        <w:rPr>
-          <w:szCs w:val="20"/>
-        </w:rPr>
-        <w:t>Aufträge</w:t>
-      </w:r>
-      <w:r>
-        <w:rPr>
-          <w:szCs w:val="20"/>
-        </w:rPr>
-        <w:t xml:space="preserve"> oder stellt vergleichbare Testdaten zur Verfügung. Der Auftraggeber stellt die Daten und Datenstrukturen in konsistenter Form zur Verfügung. Zudem stellt der Auftraggeber virtuelle Maschinen für eine Testumgebung und das Produktivsystem bereit. </w:t>
-      </w:r>
-      <w:r>
-        <w:rPr>
-          <w:szCs w:val="20"/>
-        </w:rPr>
-        <w:t>Der Auftraggeber benennt einen fachkundigen Mitarbeiter als Ansprechpartner, der die entsprechenden Geschäftsinformationen in ang</w:t>
-      </w:r>
-      <w:r>
-        <w:rPr>
-          <w:szCs w:val="20"/>
-        </w:rPr>
-        <w:t>emessener Zeit beschaffen kann.</w:t>
-      </w:r>
-    </w:p>
-    <w:p>
-      <w:r>
-        <w:br w:type="page"/>
-      </w:r>
-    </w:p>
-    <w:p>
-      <w:pPr>
-        <w:pStyle w:val="berschrift1"/>
-        <w:rPr>
-          <w:rFonts w:asciiTheme="minorHAnsi" w:hAnsiTheme="minorHAnsi"/>
-        </w:rPr>
-      </w:pPr>
-      <w:bookmarkStart w:id="5" w:name="_Toc381641558"/>
-      <w:r>
-        <w:rPr>
-          <w:rFonts w:asciiTheme="minorHAnsi" w:hAnsiTheme="minorHAnsi"/>
-        </w:rPr>
-        <w:lastRenderedPageBreak/>
-        <w:t>Architektur</w:t>
-      </w:r>
-      <w:bookmarkEnd w:id="5"/>
     </w:p>
     <w:p>
       <w:r>
@@ -3496,6 +3607,7 @@
         <w:rPr>
           <w:b/>
         </w:rPr>
+        <w:lastRenderedPageBreak/>
         <w:t xml:space="preserve">Grafische </w:t>
       </w:r>
       <w:r>
@@ -3559,11 +3671,7 @@
       </w:r>
       <w:r>
         <w:br/>
-        <w:t xml:space="preserve">Das Geschäftslogikmodul kapselt alle UI-unabhängigen Aktionen, die zur Benutzung der Kernanwendung </w:t>
-      </w:r>
-      <w:r>
-        <w:lastRenderedPageBreak/>
-        <w:t xml:space="preserve">realisiert werden müssen. Damit ist gewährleistet, dass auch im Falle einer nachträglichen Änderung der Darstellungsschicht die Kernimplementierung nicht maßgeblich geändert werden muss. </w:t>
+        <w:t xml:space="preserve">Das Geschäftslogikmodul kapselt alle UI-unabhängigen Aktionen, die zur Benutzung der Kernanwendung realisiert werden müssen. Damit ist gewährleistet, dass auch im Falle einer nachträglichen Änderung der Darstellungsschicht die Kernimplementierung nicht maßgeblich geändert werden muss. </w:t>
       </w:r>
     </w:p>
     <w:p>
@@ -3637,13 +3745,13 @@
       <w:pPr>
         <w:pStyle w:val="berschrift1"/>
       </w:pPr>
-      <w:bookmarkStart w:id="6" w:name="_Toc225522421"/>
-      <w:bookmarkStart w:id="7" w:name="_Toc381641559"/>
+      <w:bookmarkStart w:id="5" w:name="_Toc225522421"/>
+      <w:bookmarkStart w:id="6" w:name="_Toc381641559"/>
       <w:r>
         <w:t>Hardware- und Systemvoraussetzungen</w:t>
       </w:r>
+      <w:bookmarkEnd w:id="5"/>
       <w:bookmarkEnd w:id="6"/>
-      <w:bookmarkEnd w:id="7"/>
     </w:p>
     <w:p>
       <w:r>
@@ -3675,16 +3783,16 @@
           <w:rFonts w:asciiTheme="minorHAnsi" w:hAnsiTheme="minorHAnsi"/>
         </w:rPr>
       </w:pPr>
-      <w:bookmarkStart w:id="8" w:name="_Toc225522422"/>
-      <w:bookmarkStart w:id="9" w:name="_Toc381641560"/>
+      <w:bookmarkStart w:id="7" w:name="_Toc225522422"/>
+      <w:bookmarkStart w:id="8" w:name="_Toc381641560"/>
       <w:r>
         <w:rPr>
           <w:rFonts w:asciiTheme="minorHAnsi" w:hAnsiTheme="minorHAnsi"/>
         </w:rPr>
         <w:t>Entwicklung der Software</w:t>
       </w:r>
+      <w:bookmarkEnd w:id="7"/>
       <w:bookmarkEnd w:id="8"/>
-      <w:bookmarkEnd w:id="9"/>
     </w:p>
     <w:p>
       <w:r>
@@ -3723,11 +3831,12 @@
           <w:rFonts w:asciiTheme="minorHAnsi" w:hAnsiTheme="minorHAnsi"/>
         </w:rPr>
       </w:pPr>
-      <w:bookmarkStart w:id="10" w:name="_Toc381641561"/>
+      <w:bookmarkStart w:id="9" w:name="_Toc381641561"/>
       <w:r>
         <w:rPr>
           <w:rFonts w:asciiTheme="minorHAnsi" w:hAnsiTheme="minorHAnsi"/>
         </w:rPr>
+        <w:lastRenderedPageBreak/>
         <w:t>Ver</w:t>
       </w:r>
       <w:r>
@@ -3736,7 +3845,7 @@
         </w:rPr>
         <w:t>wendete Technologien</w:t>
       </w:r>
-      <w:bookmarkEnd w:id="10"/>
+      <w:bookmarkEnd w:id="9"/>
     </w:p>
     <w:p>
       <w:pPr>
@@ -3798,7 +3907,6 @@
         </w:numPr>
       </w:pPr>
       <w:r>
-        <w:lastRenderedPageBreak/>
         <w:t>Modern UI</w:t>
       </w:r>
     </w:p>
@@ -3838,7 +3946,7 @@
           <w:rFonts w:asciiTheme="minorHAnsi" w:hAnsiTheme="minorHAnsi"/>
         </w:rPr>
       </w:pPr>
-      <w:bookmarkStart w:id="11" w:name="_Toc381641562"/>
+      <w:bookmarkStart w:id="10" w:name="_Toc381641562"/>
       <w:r>
         <w:rPr>
           <w:rFonts w:asciiTheme="minorHAnsi" w:hAnsiTheme="minorHAnsi"/>
@@ -3859,7 +3967,7 @@
         </w:rPr>
         <w:t>“</w:t>
       </w:r>
-      <w:bookmarkEnd w:id="11"/>
+      <w:bookmarkEnd w:id="10"/>
     </w:p>
     <w:p>
       <w:pPr>
@@ -3877,249 +3985,705 @@
       <w:pPr>
         <w:pStyle w:val="berschrift2"/>
       </w:pPr>
-      <w:bookmarkStart w:id="12" w:name="_Toc381641563"/>
+      <w:bookmarkStart w:id="11" w:name="_Toc381641563"/>
       <w:r>
         <w:t>Benutzerhandbuch</w:t>
       </w:r>
+      <w:bookmarkEnd w:id="11"/>
+    </w:p>
+    <w:p>
+      <w:r>
+        <w:t>Ein Benutzerhandbuch soll den Anwender bei der Bedienung der Anwendung unterstützen.</w:t>
+      </w:r>
+    </w:p>
+    <w:p>
+      <w:pPr>
+        <w:pStyle w:val="berschrift2"/>
+      </w:pPr>
+      <w:bookmarkStart w:id="12" w:name="_Toc381641564"/>
+      <w:r>
+        <w:t>Kursverwaltung</w:t>
+      </w:r>
       <w:bookmarkEnd w:id="12"/>
     </w:p>
     <w:p>
       <w:r>
-        <w:t>Ein Benutzerhandbuch soll den Anwender bei der Bedienung der Anwendung unterstützen.</w:t>
+        <w:t>De</w:t>
+      </w:r>
+      <w:r>
+        <w:t xml:space="preserve">r wichtigste Teil der </w:t>
+      </w:r>
+      <w:r>
+        <w:t xml:space="preserve">Anwendung, die Kursverwaltung, </w:t>
+      </w:r>
+      <w:r>
+        <w:t>.</w:t>
+      </w:r>
+      <w:r>
+        <w:t xml:space="preserve">soll </w:t>
+      </w:r>
+      <w:r>
+        <w:t>aus zwei Teilen bestehen:</w:t>
+      </w:r>
+    </w:p>
+    <w:p>
+      <w:pPr>
+        <w:pStyle w:val="Listenabsatz"/>
+        <w:numPr>
+          <w:ilvl w:val="0"/>
+          <w:numId w:val="11"/>
+        </w:numPr>
+      </w:pPr>
+      <w:r>
+        <w:t xml:space="preserve">Verwaltung des </w:t>
+      </w:r>
+      <w:proofErr w:type="spellStart"/>
+      <w:r>
+        <w:t>Kurstyps</w:t>
+      </w:r>
+      <w:proofErr w:type="spellEnd"/>
+      <w:r>
+        <w:t>:</w:t>
+      </w:r>
+    </w:p>
+    <w:p>
+      <w:pPr>
+        <w:pStyle w:val="Listenabsatz"/>
+        <w:numPr>
+          <w:ilvl w:val="1"/>
+          <w:numId w:val="11"/>
+        </w:numPr>
+      </w:pPr>
+      <w:r>
+        <w:t xml:space="preserve"> Hier wird Name des Kurses, Kurzbeschreibung</w:t>
+      </w:r>
+      <w:r>
+        <w:t xml:space="preserve"> </w:t>
+      </w:r>
+      <w:r>
+        <w:t>des Inhaltes, notwendiges Material, Anzahl und Qualifikationen</w:t>
+      </w:r>
+      <w:r>
+        <w:t xml:space="preserve"> </w:t>
+      </w:r>
+      <w:r>
+        <w:t>der notwendigen Kursleiter, Dauer des Kurses in Stunden und Dauer in</w:t>
+      </w:r>
+      <w:r>
+        <w:t xml:space="preserve"> </w:t>
+      </w:r>
+      <w:r>
+        <w:t>Tagen eingegeben (falls z.B. ein Kurs 4 Tage dauert, wobei pro Tag</w:t>
+      </w:r>
+      <w:r>
+        <w:t xml:space="preserve"> </w:t>
+      </w:r>
+      <w:r>
+        <w:t>z.B. je 3 Stunden gehalten werden), maximale Teilnehmerzahl pro</w:t>
+      </w:r>
+      <w:r>
+        <w:t xml:space="preserve"> </w:t>
+      </w:r>
+      <w:r>
+        <w:t>Kurs, Preis in Euro.</w:t>
+      </w:r>
+      <w:r>
+        <w:t xml:space="preserve"> </w:t>
+      </w:r>
+    </w:p>
+    <w:p>
+      <w:pPr>
+        <w:pStyle w:val="Listenabsatz"/>
+        <w:numPr>
+          <w:ilvl w:val="0"/>
+          <w:numId w:val="11"/>
+        </w:numPr>
+      </w:pPr>
+      <w:r>
+        <w:t>Leistungsfähige Terminverwaltung, in der die Termine eingegeben</w:t>
+      </w:r>
+      <w:r>
+        <w:t xml:space="preserve"> </w:t>
+      </w:r>
+      <w:r>
+        <w:t>geändert und gelöscht werden können. Eine grafische Darstellung wäre</w:t>
+      </w:r>
+      <w:r>
+        <w:t xml:space="preserve"> </w:t>
+      </w:r>
+      <w:r>
+        <w:t>hilfreich. Bei Eingabe oder Änderung eines Kurses sollte der (oder die)</w:t>
+      </w:r>
+      <w:r>
+        <w:t xml:space="preserve"> </w:t>
+      </w:r>
+      <w:r>
+        <w:t>Kunde(n), Anzahl der Teilnehmer, Kursleiter, und explizit das einzusetzende</w:t>
+      </w:r>
+      <w:r>
+        <w:t xml:space="preserve"> </w:t>
+      </w:r>
+      <w:r>
+        <w:t>Material vermerkt werden können.</w:t>
+      </w:r>
+      <w:r>
+        <w:t xml:space="preserve"> </w:t>
+      </w:r>
+    </w:p>
+    <w:p>
+      <w:pPr>
+        <w:pStyle w:val="Listenabsatz"/>
+        <w:numPr>
+          <w:ilvl w:val="1"/>
+          <w:numId w:val="11"/>
+        </w:numPr>
+      </w:pPr>
+      <w:r>
+        <w:t>Kurs nach (1) einem Termin nach (2) zu, wobei Terminkollisionen</w:t>
+      </w:r>
+      <w:r>
+        <w:t xml:space="preserve"> </w:t>
+      </w:r>
+      <w:r>
+        <w:t>hinsichtlich des Personal- und des Materialeinsatzes zu</w:t>
+      </w:r>
+      <w:r>
+        <w:t xml:space="preserve"> </w:t>
+      </w:r>
+      <w:r>
+        <w:t>berücksichtigen sind.</w:t>
+      </w:r>
+    </w:p>
+    <w:p>
+      <w:pPr>
+        <w:pStyle w:val="Listenabsatz"/>
+        <w:numPr>
+          <w:ilvl w:val="1"/>
+          <w:numId w:val="11"/>
+        </w:numPr>
+      </w:pPr>
+      <w:r>
+        <w:lastRenderedPageBreak/>
+        <w:t>Ein Kurs kann nur dann durchgeführt werden, wenn</w:t>
+      </w:r>
+      <w:r>
+        <w:t xml:space="preserve"> </w:t>
+      </w:r>
+    </w:p>
+    <w:p>
+      <w:pPr>
+        <w:pStyle w:val="Listenabsatz"/>
+        <w:numPr>
+          <w:ilvl w:val="2"/>
+          <w:numId w:val="11"/>
+        </w:numPr>
+      </w:pPr>
+      <w:r>
+        <w:t>(1) Kursleiter (mit nötigen Lizenzen) vorhanden</w:t>
+      </w:r>
+    </w:p>
+    <w:p>
+      <w:pPr>
+        <w:pStyle w:val="Listenabsatz"/>
+        <w:numPr>
+          <w:ilvl w:val="2"/>
+          <w:numId w:val="11"/>
+        </w:numPr>
+      </w:pPr>
+      <w:r>
+        <w:t>(2) Material in ausreichender Anzahl vorhanden - und zwar inklusive</w:t>
+      </w:r>
+      <w:r>
+        <w:t xml:space="preserve"> </w:t>
+      </w:r>
+      <w:r>
+        <w:t>aller Unterelemente, die für den sicheren Betrieb des Materials</w:t>
+      </w:r>
+      <w:r>
+        <w:t xml:space="preserve"> </w:t>
+      </w:r>
+      <w:r>
+        <w:t>nötig sind.</w:t>
       </w:r>
     </w:p>
     <w:p>
       <w:pPr>
         <w:pStyle w:val="berschrift2"/>
       </w:pPr>
-      <w:bookmarkStart w:id="13" w:name="_Toc381641564"/>
-      <w:r>
-        <w:t>Kursverwaltung</w:t>
+      <w:bookmarkStart w:id="13" w:name="_Toc381641565"/>
+      <w:r>
+        <w:t>Mitarbeiterverwaltung</w:t>
       </w:r>
       <w:bookmarkEnd w:id="13"/>
     </w:p>
     <w:p>
       <w:r>
-        <w:t>Text</w:t>
+        <w:t xml:space="preserve">Die Mitarbeiterverwaltung umfasst </w:t>
+      </w:r>
+      <w:r>
+        <w:t>die Aufnahme der üblichen persönlichen Daten vor, zusätzlich noch die relevanten Qualifik</w:t>
+      </w:r>
+      <w:r>
+        <w:t>ationen (Segel- und Surfscheine</w:t>
+      </w:r>
+      <w:r>
+        <w:t>, evtl. Lehrberechtigung mit ausstellender Stelle, alternativ Referenzen), Daten</w:t>
+      </w:r>
+      <w:r>
+        <w:t xml:space="preserve"> </w:t>
+      </w:r>
+      <w:r>
+        <w:t xml:space="preserve">eventueller früherer Einsätze bei </w:t>
+      </w:r>
+      <w:proofErr w:type="spellStart"/>
+      <w:r>
+        <w:t>Naukanu</w:t>
+      </w:r>
+      <w:proofErr w:type="spellEnd"/>
+      <w:r>
+        <w:t xml:space="preserve"> </w:t>
+      </w:r>
+      <w:proofErr w:type="spellStart"/>
+      <w:r>
+        <w:t>Sailing</w:t>
+      </w:r>
+      <w:proofErr w:type="spellEnd"/>
+      <w:r>
+        <w:t xml:space="preserve"> School und ein „Zufriedenheitsrating“ nach Schulnoten, sowie das Honorar auf Stundenbasis. Zusätzlich sollten noch die Verfügbarkeitszeiten aufgenommen werden</w:t>
+      </w:r>
+      <w:r>
+        <w:t xml:space="preserve"> </w:t>
+      </w:r>
+      <w:r>
+        <w:t>können.</w:t>
+      </w:r>
+    </w:p>
+    <w:p>
+      <w:r>
+        <w:t>E</w:t>
+      </w:r>
+      <w:r>
+        <w:t>ine Honorarverwaltung (zu zahlende Honorare, gezahlte Honorare, etc.)</w:t>
+      </w:r>
+      <w:r>
+        <w:t xml:space="preserve"> soll ebenfalls implementiert werden.</w:t>
       </w:r>
     </w:p>
     <w:p>
       <w:pPr>
         <w:pStyle w:val="berschrift2"/>
       </w:pPr>
-      <w:bookmarkStart w:id="14" w:name="_Toc381641565"/>
-      <w:r>
-        <w:t>Mitarbeiterverwaltung</w:t>
+      <w:bookmarkStart w:id="14" w:name="_Toc381641566"/>
+      <w:r>
+        <w:t>Materialverwaltung</w:t>
       </w:r>
       <w:bookmarkEnd w:id="14"/>
     </w:p>
     <w:p>
       <w:r>
-        <w:t>Text</w:t>
+        <w:t>K</w:t>
+      </w:r>
+      <w:r>
+        <w:t xml:space="preserve">ursleiter </w:t>
+      </w:r>
+      <w:r>
+        <w:t xml:space="preserve">sollen </w:t>
+      </w:r>
+      <w:r>
+        <w:t>nach Abschluss jedes Kurses einen Materialstatus</w:t>
+      </w:r>
+      <w:r>
+        <w:t xml:space="preserve">  </w:t>
+      </w:r>
+      <w:r>
+        <w:t>melden können (z.B. nach Schulnoten von 1 bis 5;</w:t>
+      </w:r>
+      <w:r>
+        <w:t xml:space="preserve"> </w:t>
+      </w:r>
+      <w:r>
+        <w:t>1 uneingeschränkt einsatzbereit, 2=einsatz</w:t>
+      </w:r>
+      <w:r>
+        <w:t>bereit, 3=eingeschränkt einsatz</w:t>
+      </w:r>
+      <w:r>
+        <w:t>bereit; 4=nicht einsatzbereit, muss repariert werden, 5=Schrott), und explizit</w:t>
+      </w:r>
+      <w:r>
+        <w:t xml:space="preserve"> </w:t>
+      </w:r>
+      <w:r>
+        <w:t xml:space="preserve">Schäden melden können. </w:t>
+      </w:r>
+      <w:r>
+        <w:t>Zudem soll</w:t>
+      </w:r>
+      <w:r>
+        <w:t xml:space="preserve"> die Materialwarte</w:t>
+      </w:r>
+      <w:r>
+        <w:t xml:space="preserve"> </w:t>
+      </w:r>
+      <w:r>
+        <w:t>eventuelle Reparaturmaßnahmen eingeben können</w:t>
+      </w:r>
+      <w:r>
+        <w:t>. D</w:t>
+      </w:r>
+      <w:r>
+        <w:t>e Schulungsleiter</w:t>
+      </w:r>
+      <w:r>
+        <w:t xml:space="preserve"> </w:t>
+      </w:r>
+      <w:r>
+        <w:t xml:space="preserve">können </w:t>
+      </w:r>
+      <w:r>
+        <w:t xml:space="preserve">das Material (nach Reparatur) dann wieder höherstufen </w:t>
+      </w:r>
+      <w:r>
+        <w:t>o</w:t>
+      </w:r>
+      <w:r>
+        <w:t xml:space="preserve">der zur Aussonderung empfehlen. </w:t>
+      </w:r>
+      <w:r>
+        <w:t>D</w:t>
+      </w:r>
+      <w:r>
+        <w:t>ie</w:t>
+      </w:r>
+      <w:r>
+        <w:t xml:space="preserve"> </w:t>
+      </w:r>
+      <w:r>
+        <w:t xml:space="preserve">Materialwarte </w:t>
+      </w:r>
+      <w:r>
+        <w:t xml:space="preserve">kann </w:t>
+      </w:r>
+      <w:r>
+        <w:t>nach erfolgter Reparatur diese im System melden.</w:t>
+      </w:r>
+      <w:r>
+        <w:t xml:space="preserve"> </w:t>
+      </w:r>
+      <w:r>
+        <w:t>Hierbei ist ein Ticketsystem hilfreich.</w:t>
+      </w:r>
+      <w:r>
+        <w:t xml:space="preserve"> </w:t>
+      </w:r>
+      <w:r>
+        <w:t>Es ist vorzusehen, dass die Materialien in Funktionsgruppen zusammengefasst</w:t>
+      </w:r>
+      <w:r>
+        <w:t xml:space="preserve"> </w:t>
+      </w:r>
+      <w:r>
+        <w:t>werden können.</w:t>
+      </w:r>
+    </w:p>
+    <w:p>
+      <w:pPr>
+        <w:pStyle w:val="berschrift2"/>
+      </w:pPr>
+      <w:r>
+        <w:t>Kundenverwaltung</w:t>
+      </w:r>
+    </w:p>
+    <w:p>
+      <w:r>
+        <w:t xml:space="preserve">Die Kundenverwaltung sollte zwei Arten von Kunden vorsehen: </w:t>
+      </w:r>
+    </w:p>
+    <w:p>
+      <w:pPr>
+        <w:pStyle w:val="Listenabsatz"/>
+        <w:numPr>
+          <w:ilvl w:val="0"/>
+          <w:numId w:val="11"/>
+        </w:numPr>
+      </w:pPr>
+      <w:r>
+        <w:t>Gruppen</w:t>
+      </w:r>
+      <w:r>
+        <w:t xml:space="preserve"> </w:t>
+      </w:r>
+      <w:r>
+        <w:t xml:space="preserve">(z.B. über Reiseveranstalter gebucht) </w:t>
+      </w:r>
+    </w:p>
+    <w:p>
+      <w:pPr>
+        <w:pStyle w:val="Listenabsatz"/>
+        <w:numPr>
+          <w:ilvl w:val="0"/>
+          <w:numId w:val="11"/>
+        </w:numPr>
+      </w:pPr>
+      <w:r>
+        <w:t>Einzelkunden (entweder über</w:t>
+      </w:r>
+      <w:r>
+        <w:t xml:space="preserve"> </w:t>
+      </w:r>
+      <w:r>
+        <w:t xml:space="preserve">Vorbuchung oder als Laufkundschaft). </w:t>
+      </w:r>
+    </w:p>
+    <w:p>
+      <w:r>
+        <w:lastRenderedPageBreak/>
+        <w:t>Es müssen die</w:t>
+      </w:r>
+      <w:r>
+        <w:t xml:space="preserve"> üblichen Daten des</w:t>
+      </w:r>
+      <w:r>
+        <w:t xml:space="preserve"> </w:t>
+      </w:r>
+      <w:r>
+        <w:t>Kunden, sowie gebuchten Kurs (es können auch mehrere sein) und Preis</w:t>
+      </w:r>
+      <w:r>
+        <w:t xml:space="preserve"> erfasst werden</w:t>
       </w:r>
       <w:r>
         <w:t>.</w:t>
       </w:r>
+      <w:r>
+        <w:t xml:space="preserve"> E</w:t>
+      </w:r>
+      <w:r>
+        <w:t>ine automatische Erstellung der Buchungsbestätigung/Kursrechnung als Word</w:t>
+      </w:r>
+      <w:r>
+        <w:t>-,</w:t>
+      </w:r>
+      <w:r>
+        <w:t xml:space="preserve"> PDF-</w:t>
+      </w:r>
+      <w:r>
+        <w:t>Dokument</w:t>
+      </w:r>
+      <w:r>
+        <w:t xml:space="preserve"> oder als </w:t>
+      </w:r>
+      <w:r>
+        <w:t>E</w:t>
+      </w:r>
+      <w:r>
+        <w:t>-Mail (optional:</w:t>
+      </w:r>
+      <w:r>
+        <w:t xml:space="preserve"> </w:t>
+      </w:r>
+      <w:r>
+        <w:t>alle drei Varianten)</w:t>
+      </w:r>
+      <w:r>
+        <w:t xml:space="preserve"> soll implementiert werden</w:t>
+      </w:r>
+      <w:r>
+        <w:t>.</w:t>
+      </w:r>
+      <w:r>
+        <w:t xml:space="preserve"> Zudem </w:t>
+      </w:r>
+      <w:proofErr w:type="gramStart"/>
+      <w:r>
+        <w:t>ist</w:t>
+      </w:r>
+      <w:proofErr w:type="gramEnd"/>
+      <w:r>
+        <w:t xml:space="preserve"> ein</w:t>
+      </w:r>
+      <w:r>
+        <w:t xml:space="preserve"> Mahnwesen mit Zahlungsverfolgung</w:t>
+      </w:r>
+      <w:r>
+        <w:t xml:space="preserve"> und </w:t>
+      </w:r>
+      <w:r>
+        <w:t>eine Kundenzufriedenheitsabfrage mit Auswertung nach</w:t>
+      </w:r>
+      <w:r>
+        <w:t xml:space="preserve"> Kurs und Kursleiter umzusetzen.</w:t>
+      </w:r>
     </w:p>
     <w:p>
       <w:pPr>
         <w:pStyle w:val="berschrift2"/>
       </w:pPr>
-      <w:bookmarkStart w:id="15" w:name="_Toc381641566"/>
-      <w:r>
-        <w:t>Materialverwaltung</w:t>
+      <w:bookmarkStart w:id="15" w:name="_Toc381641568"/>
+      <w:r>
+        <w:t>Erstellung von Rechnungen</w:t>
       </w:r>
       <w:bookmarkEnd w:id="15"/>
     </w:p>
     <w:p>
       <w:r>
-        <w:t>Text</w:t>
+        <w:t xml:space="preserve">Der Nutzer muss </w:t>
+      </w:r>
+      <w:r>
+        <w:t xml:space="preserve">aus einer Kursteilnahme </w:t>
+      </w:r>
+      <w:r>
+        <w:t>Rechnungen erzeugen</w:t>
+      </w:r>
+      <w:r>
+        <w:t xml:space="preserve"> können. </w:t>
+      </w:r>
+      <w:r>
+        <w:t>Der Nutzer hat dabei die Möglichkeit</w:t>
+      </w:r>
+      <w:r>
+        <w:t>,</w:t>
+      </w:r>
+      <w:r>
+        <w:t xml:space="preserve"> einzelne Rechnungspositionen zu erstellen,</w:t>
+      </w:r>
+      <w:r>
+        <w:t xml:space="preserve"> zu</w:t>
+      </w:r>
+      <w:r>
+        <w:t xml:space="preserve"> bearbeiten und </w:t>
+      </w:r>
+      <w:r>
+        <w:t xml:space="preserve">zu </w:t>
+      </w:r>
+      <w:r>
+        <w:t xml:space="preserve">löschen. </w:t>
+      </w:r>
+    </w:p>
+    <w:p>
+      <w:r>
+        <w:t>Das System berechnet aut</w:t>
+      </w:r>
+      <w:r>
+        <w:t>omatisch alle Rechnungsbeträge und Gebühren</w:t>
+      </w:r>
+      <w:r>
+        <w:t>.</w:t>
+      </w:r>
+      <w:r>
+        <w:t xml:space="preserve"> </w:t>
+      </w:r>
+    </w:p>
+    <w:p>
+      <w:r>
+        <w:t>Rechnungen müssen jederzeit</w:t>
+      </w:r>
+      <w:r>
+        <w:t xml:space="preserve"> vom Nutzer storniert werden können. Das System generiert zu dieser Rechnung dann automatisch eine passende Storno-Rechnung.</w:t>
+      </w:r>
+    </w:p>
+    <w:p>
+      <w:r>
+        <w:t xml:space="preserve">Das System vergibt automatisch eine passende Rechnungsnummer für alle Rechnungen. Diese besteht aus den letzten zwei Ziffern des aktuellen Jahres (13,14, usw.) gefolgt von einer fünfstelligen fortlaufenden Nummer. </w:t>
+      </w:r>
+      <w:r>
+        <w:t>D</w:t>
+      </w:r>
+      <w:r>
+        <w:t>ie gesetzlich geforderte Einmaligkeit der Rechnungsnummern wird vom System sichergestellt.</w:t>
+      </w:r>
+    </w:p>
+    <w:p>
+      <w:r>
+        <w:t>Das System stellt sicher, dass erstellte Rechnungen</w:t>
+      </w:r>
+      <w:r>
+        <w:t>,</w:t>
+      </w:r>
+      <w:r>
+        <w:t xml:space="preserve"> nachdem sie gedruckt wurden</w:t>
+      </w:r>
+      <w:r>
+        <w:t>,</w:t>
+      </w:r>
+      <w:r>
+        <w:t xml:space="preserve"> nicht mehr verändert werden können und von Änderun</w:t>
+      </w:r>
+      <w:r>
+        <w:t xml:space="preserve">gen referenzierter Entitäten </w:t>
+      </w:r>
+      <w:r>
+        <w:t xml:space="preserve">nicht </w:t>
+      </w:r>
+      <w:r>
+        <w:t xml:space="preserve">länger </w:t>
+      </w:r>
+      <w:r>
+        <w:t>betroffen sind.</w:t>
+      </w:r>
+    </w:p>
+    <w:p>
+      <w:r>
+        <w:t>Standardmäßig</w:t>
+      </w:r>
+      <w:r>
+        <w:t xml:space="preserve"> werden Rechnungen tabellarisch </w:t>
+      </w:r>
+      <w:r>
+        <w:t>anhand des Leistungsdatums sortiert dargestellt.</w:t>
+      </w:r>
+    </w:p>
+    <w:p>
+      <w:r>
+        <w:t xml:space="preserve">Das System muss </w:t>
+      </w:r>
+      <w:r>
+        <w:t>gewährleisten,</w:t>
+      </w:r>
+      <w:r>
+        <w:t xml:space="preserve"> eine Rechnung drucken oder in einer PDF-Datei speichern</w:t>
+      </w:r>
+      <w:r>
+        <w:t xml:space="preserve"> zu können</w:t>
+      </w:r>
+      <w:r>
+        <w:t>. Dabei muss der Kunde die Möglichkeit haben</w:t>
+      </w:r>
+      <w:r>
+        <w:t>,</w:t>
+      </w:r>
+      <w:r>
+        <w:t xml:space="preserve"> einen beliebigen Freitext auf der Rechnung hinzuzufügen.</w:t>
+      </w:r>
+      <w:r>
+        <w:t xml:space="preserve"> Außerdem müssen die Rechnungen der </w:t>
+      </w:r>
+      <w:r>
+        <w:t xml:space="preserve">Briefnorm </w:t>
+      </w:r>
+      <w:r>
+        <w:t>D</w:t>
+      </w:r>
+      <w:r>
+        <w:t>IN 50</w:t>
+      </w:r>
+      <w:r>
+        <w:t xml:space="preserve">08 </w:t>
+      </w:r>
+      <w:r>
+        <w:t>entsprechen.</w:t>
       </w:r>
     </w:p>
     <w:p>
       <w:pPr>
         <w:pStyle w:val="berschrift2"/>
       </w:pPr>
-      <w:bookmarkStart w:id="16" w:name="_Toc381641567"/>
-      <w:r>
-        <w:t>Terminverwaltung</w:t>
+      <w:bookmarkStart w:id="16" w:name="_Toc381641569"/>
+      <w:r>
+        <w:lastRenderedPageBreak/>
+        <w:t>Entitäten</w:t>
       </w:r>
       <w:bookmarkEnd w:id="16"/>
-    </w:p>
-    <w:p>
-      <w:r>
-        <w:t>Text</w:t>
-      </w:r>
-    </w:p>
-    <w:p>
-      <w:pPr>
-        <w:pStyle w:val="berschrift2"/>
-      </w:pPr>
-      <w:bookmarkStart w:id="17" w:name="_Toc381641568"/>
-      <w:r>
-        <w:t>Erstellung von Rechnungen</w:t>
-      </w:r>
-      <w:bookmarkEnd w:id="17"/>
-    </w:p>
-    <w:p>
-      <w:r>
-        <w:t xml:space="preserve">Der Nutzer muss </w:t>
-      </w:r>
-      <w:r>
-        <w:t xml:space="preserve">aus einer Kursteilnahme </w:t>
-      </w:r>
-      <w:r>
-        <w:t>Rechnungen erzeugen</w:t>
-      </w:r>
-      <w:r>
-        <w:t xml:space="preserve"> können. </w:t>
-      </w:r>
-      <w:r>
-        <w:t>Der Nutzer hat dabei die Möglichkeit</w:t>
-      </w:r>
-      <w:r>
-        <w:t>,</w:t>
-      </w:r>
-      <w:r>
-        <w:t xml:space="preserve"> einzelne Rechnungspositionen zu erstellen,</w:t>
-      </w:r>
-      <w:r>
-        <w:t xml:space="preserve"> zu</w:t>
-      </w:r>
-      <w:r>
-        <w:t xml:space="preserve"> bearbeiten und </w:t>
-      </w:r>
-      <w:r>
-        <w:t xml:space="preserve">zu </w:t>
-      </w:r>
-      <w:r>
-        <w:t xml:space="preserve">löschen. </w:t>
-      </w:r>
-    </w:p>
-    <w:p>
-      <w:r>
-        <w:t>Das System berechnet aut</w:t>
-      </w:r>
-      <w:r>
-        <w:t>omatisch alle Rechnungsbeträge und Gebühren</w:t>
-      </w:r>
-      <w:r>
-        <w:t>.</w:t>
-      </w:r>
-      <w:r>
-        <w:t xml:space="preserve"> </w:t>
-      </w:r>
-    </w:p>
-    <w:p>
-      <w:r>
-        <w:t>Rechnungen müssen jederzeit</w:t>
-      </w:r>
-      <w:r>
-        <w:t xml:space="preserve"> vom Nutzer storniert werden können. Das System generiert zu dieser Rechnung dann automatisch eine passende Storno-Rechnung.</w:t>
-      </w:r>
-    </w:p>
-    <w:p>
-      <w:r>
-        <w:lastRenderedPageBreak/>
-        <w:t xml:space="preserve">Das System vergibt automatisch eine passende Rechnungsnummer für alle Rechnungen. Diese besteht aus den letzten zwei Ziffern des aktuellen Jahres (13,14, usw.) gefolgt von einer fünfstelligen fortlaufenden Nummer. </w:t>
-      </w:r>
-      <w:r>
-        <w:t>D</w:t>
-      </w:r>
-      <w:r>
-        <w:t>ie gesetzlich geforderte Einmaligkeit der Rechnungsnummern wird vom System sichergestellt.</w:t>
-      </w:r>
-    </w:p>
-    <w:p>
-      <w:r>
-        <w:t>Das System stellt sicher, dass erstellte Rechnungen</w:t>
-      </w:r>
-      <w:r>
-        <w:t>,</w:t>
-      </w:r>
-      <w:r>
-        <w:t xml:space="preserve"> nachdem sie gedruckt wurden</w:t>
-      </w:r>
-      <w:r>
-        <w:t>,</w:t>
-      </w:r>
-      <w:r>
-        <w:t xml:space="preserve"> nicht mehr verändert werden können und von Änderun</w:t>
-      </w:r>
-      <w:r>
-        <w:t xml:space="preserve">gen referenzierter Entitäten </w:t>
-      </w:r>
-      <w:r>
-        <w:t xml:space="preserve">nicht </w:t>
-      </w:r>
-      <w:r>
-        <w:t xml:space="preserve">länger </w:t>
-      </w:r>
-      <w:r>
-        <w:t>betroffen sind.</w:t>
-      </w:r>
-    </w:p>
-    <w:p>
-      <w:r>
-        <w:t>Standardmäßig</w:t>
-      </w:r>
-      <w:r>
-        <w:t xml:space="preserve"> werden Rechnungen tabellarisch </w:t>
-      </w:r>
-      <w:r>
-        <w:t>anhand des Leistungsdatums sortiert dargestellt.</w:t>
-      </w:r>
-    </w:p>
-    <w:p>
-      <w:r>
-        <w:t xml:space="preserve">Das System muss </w:t>
-      </w:r>
-      <w:r>
-        <w:t>gewährleisten,</w:t>
-      </w:r>
-      <w:r>
-        <w:t xml:space="preserve"> eine Rechnung drucken oder in einer PDF-Datei speichern</w:t>
-      </w:r>
-      <w:r>
-        <w:t xml:space="preserve"> zu können</w:t>
-      </w:r>
-      <w:r>
-        <w:t>. Dabei muss der Kunde die Möglichkeit haben</w:t>
-      </w:r>
-      <w:r>
-        <w:t>,</w:t>
-      </w:r>
-      <w:r>
-        <w:t xml:space="preserve"> einen beliebigen Freitext auf der Rechnung hinzuzufügen.</w:t>
-      </w:r>
-      <w:r>
-        <w:t xml:space="preserve"> Außerdem müssen die Rechnungen der </w:t>
-      </w:r>
-      <w:r>
-        <w:t xml:space="preserve">Briefnorm </w:t>
-      </w:r>
-      <w:r>
-        <w:t>D</w:t>
-      </w:r>
-      <w:r>
-        <w:t>IN 50</w:t>
-      </w:r>
-      <w:r>
-        <w:t xml:space="preserve">08 </w:t>
-      </w:r>
-      <w:r>
-        <w:t>entsprechen.</w:t>
-      </w:r>
-    </w:p>
-    <w:p>
-      <w:pPr>
-        <w:pStyle w:val="berschrift2"/>
-      </w:pPr>
-      <w:bookmarkStart w:id="18" w:name="_Toc381641569"/>
-      <w:r>
-        <w:t>Entitäten</w:t>
-      </w:r>
-      <w:bookmarkEnd w:id="18"/>
     </w:p>
     <w:p>
       <w:pPr>
@@ -4132,14 +4696,14 @@
           <w:rFonts w:asciiTheme="minorHAnsi" w:hAnsiTheme="minorHAnsi"/>
         </w:rPr>
       </w:pPr>
-      <w:bookmarkStart w:id="19" w:name="_Toc381641570"/>
+      <w:bookmarkStart w:id="17" w:name="_Toc381641570"/>
       <w:r>
         <w:rPr>
           <w:rFonts w:asciiTheme="minorHAnsi" w:hAnsiTheme="minorHAnsi"/>
         </w:rPr>
         <w:t>Allgemein</w:t>
       </w:r>
-      <w:bookmarkEnd w:id="19"/>
+      <w:bookmarkEnd w:id="17"/>
     </w:p>
     <w:p>
       <w:r>
@@ -4191,7 +4755,7 @@
           <w:rFonts w:asciiTheme="minorHAnsi" w:hAnsiTheme="minorHAnsi"/>
         </w:rPr>
       </w:pPr>
-      <w:bookmarkStart w:id="20" w:name="_Toc381641571"/>
+      <w:bookmarkStart w:id="18" w:name="_Toc381641571"/>
       <w:r>
         <w:rPr>
           <w:rFonts w:asciiTheme="minorHAnsi" w:hAnsiTheme="minorHAnsi"/>
@@ -4227,106 +4791,79 @@
         </w:rPr>
         <w:t>“</w:t>
       </w:r>
+      <w:bookmarkEnd w:id="18"/>
+    </w:p>
+    <w:p>
+      <w:pPr>
+        <w:pStyle w:val="berschrift2"/>
+      </w:pPr>
+      <w:bookmarkStart w:id="19" w:name="_Toc381641572"/>
+      <w:r>
+        <w:t>Bedienbarkeit</w:t>
+      </w:r>
+      <w:bookmarkEnd w:id="19"/>
+    </w:p>
+    <w:p>
+      <w:r>
+        <w:t>Der Nutzer soll die Anwendung durch verschiedene Tastenkombinationen und den Einsatz der F-Tasten steuern</w:t>
+      </w:r>
+      <w:r>
+        <w:t xml:space="preserve"> können.</w:t>
+      </w:r>
+    </w:p>
+    <w:p>
+      <w:pPr>
+        <w:pStyle w:val="berschrift2"/>
+      </w:pPr>
+      <w:bookmarkStart w:id="20" w:name="_Toc381641573"/>
+      <w:r>
+        <w:t xml:space="preserve">Integration von </w:t>
+      </w:r>
+      <w:r>
+        <w:t>E-Mail</w:t>
+      </w:r>
       <w:bookmarkEnd w:id="20"/>
     </w:p>
     <w:p>
+      <w:r>
+        <w:t xml:space="preserve">Die Anwendung soll eine Anbindung an Microsoft Outlook erlauben, um </w:t>
+      </w:r>
+      <w:r>
+        <w:t xml:space="preserve">z. B. per </w:t>
+      </w:r>
+      <w:r>
+        <w:t xml:space="preserve">E-Mail Rechnungen </w:t>
+      </w:r>
+      <w:r>
+        <w:t xml:space="preserve">oder hinterlegte PDF-Dokumente </w:t>
+      </w:r>
+      <w:r>
+        <w:t>an Kunden</w:t>
+      </w:r>
+      <w:r>
+        <w:t xml:space="preserve"> </w:t>
+      </w:r>
+      <w:r>
+        <w:t>senden</w:t>
+      </w:r>
+      <w:r>
+        <w:t xml:space="preserve"> zu können</w:t>
+      </w:r>
+      <w:r>
+        <w:t>.</w:t>
+      </w:r>
+    </w:p>
+    <w:p>
       <w:pPr>
         <w:pStyle w:val="berschrift2"/>
       </w:pPr>
-      <w:bookmarkStart w:id="21" w:name="_Toc381641572"/>
-      <w:r>
-        <w:t>Bedienbarkeit</w:t>
+      <w:bookmarkStart w:id="21" w:name="_Toc381641574"/>
+      <w:bookmarkStart w:id="22" w:name="_GoBack"/>
+      <w:bookmarkEnd w:id="22"/>
+      <w:r>
+        <w:t>Benutzer- und Rollenverwaltung</w:t>
       </w:r>
       <w:bookmarkEnd w:id="21"/>
-    </w:p>
-    <w:p>
-      <w:r>
-        <w:t>Der Nutzer soll die Anwendung durch verschiedene Tastenkombinationen und den Einsatz der F-Tasten steuern</w:t>
-      </w:r>
-      <w:r>
-        <w:t xml:space="preserve"> können.</w:t>
-      </w:r>
-    </w:p>
-    <w:p>
-      <w:pPr>
-        <w:pStyle w:val="berschrift2"/>
-      </w:pPr>
-      <w:bookmarkStart w:id="22" w:name="_Toc381641573"/>
-      <w:r>
-        <w:t xml:space="preserve">Integration von </w:t>
-      </w:r>
-      <w:r>
-        <w:t>E-Mail</w:t>
-      </w:r>
-      <w:bookmarkEnd w:id="22"/>
-    </w:p>
-    <w:p>
-      <w:r>
-        <w:t xml:space="preserve">Die Anwendung soll eine Anbindung an Microsoft Outlook erlauben, um </w:t>
-      </w:r>
-      <w:r>
-        <w:t xml:space="preserve">z. B. per </w:t>
-      </w:r>
-      <w:r>
-        <w:t xml:space="preserve">E-Mail Rechnungen </w:t>
-      </w:r>
-      <w:r>
-        <w:t xml:space="preserve">oder hinterlegte PDF-Dokumente </w:t>
-      </w:r>
-      <w:r>
-        <w:t>an Kunden</w:t>
-      </w:r>
-      <w:r>
-        <w:t xml:space="preserve"> </w:t>
-      </w:r>
-      <w:r>
-        <w:t>senden</w:t>
-      </w:r>
-      <w:r>
-        <w:t xml:space="preserve"> zu können</w:t>
-      </w:r>
-      <w:r>
-        <w:t>.</w:t>
-      </w:r>
-    </w:p>
-    <w:p>
-      <w:r>
-        <w:t>Kundendaten</w:t>
-      </w:r>
-      <w:r>
-        <w:t xml:space="preserve"> können</w:t>
-      </w:r>
-      <w:r>
-        <w:t xml:space="preserve"> aus</w:t>
-      </w:r>
-      <w:r>
-        <w:t>ge</w:t>
-      </w:r>
-      <w:r>
-        <w:t>wähl</w:t>
-      </w:r>
-      <w:r>
-        <w:t>t</w:t>
-      </w:r>
-      <w:r>
-        <w:t xml:space="preserve"> und als Serienbrieffunktion in Microsoft Word weiter </w:t>
-      </w:r>
-      <w:r>
-        <w:t>verarbeitet werden</w:t>
-      </w:r>
-      <w:r>
-        <w:t>.</w:t>
-      </w:r>
-    </w:p>
-    <w:p>
-      <w:pPr>
-        <w:pStyle w:val="berschrift2"/>
-      </w:pPr>
-      <w:bookmarkStart w:id="23" w:name="_Toc381641574"/>
-      <w:r>
-        <w:t>Benutzer- und Rollenverwaltung</w:t>
-      </w:r>
-      <w:bookmarkEnd w:id="23"/>
     </w:p>
     <w:p>
       <w:pPr>
@@ -4355,8 +4892,8 @@
         <w:ind w:left="357" w:hanging="357"/>
         <w:jc w:val="left"/>
       </w:pPr>
-      <w:bookmarkStart w:id="24" w:name="_Toc375224934"/>
-      <w:bookmarkStart w:id="25" w:name="_Toc381641575"/>
+      <w:bookmarkStart w:id="23" w:name="_Toc375224934"/>
+      <w:bookmarkStart w:id="24" w:name="_Toc381641575"/>
       <w:r>
         <w:lastRenderedPageBreak/>
         <w:t xml:space="preserve">Vorgehensmodell </w:t>
@@ -4364,8 +4901,8 @@
       <w:r>
         <w:t>und Qualitätssicherung</w:t>
       </w:r>
+      <w:bookmarkEnd w:id="23"/>
       <w:bookmarkEnd w:id="24"/>
-      <w:bookmarkEnd w:id="25"/>
     </w:p>
     <w:p>
       <w:r>
@@ -5283,14 +5820,14 @@
         <w:ind w:left="357" w:hanging="357"/>
         <w:jc w:val="left"/>
       </w:pPr>
-      <w:bookmarkStart w:id="26" w:name="_Toc375224935"/>
-      <w:bookmarkStart w:id="27" w:name="_Toc381641576"/>
+      <w:bookmarkStart w:id="25" w:name="_Toc375224935"/>
+      <w:bookmarkStart w:id="26" w:name="_Toc381641576"/>
       <w:r>
         <w:lastRenderedPageBreak/>
         <w:t>Organisationswerkezeuge</w:t>
       </w:r>
+      <w:bookmarkEnd w:id="25"/>
       <w:bookmarkEnd w:id="26"/>
-      <w:bookmarkEnd w:id="27"/>
     </w:p>
     <w:p>
       <w:r>
@@ -5595,12 +6132,12 @@
       <w:pPr>
         <w:pStyle w:val="berschrift1"/>
       </w:pPr>
-      <w:bookmarkStart w:id="28" w:name="_Toc381641577"/>
+      <w:bookmarkStart w:id="27" w:name="_Toc381641577"/>
       <w:r>
         <w:lastRenderedPageBreak/>
         <w:t>Firmenprofil</w:t>
       </w:r>
-      <w:bookmarkEnd w:id="28"/>
+      <w:bookmarkEnd w:id="27"/>
     </w:p>
     <w:tbl>
       <w:tblPr>
@@ -5978,12 +6515,12 @@
       <w:pPr>
         <w:pStyle w:val="berschrift1"/>
       </w:pPr>
-      <w:bookmarkStart w:id="29" w:name="_Toc381641578"/>
+      <w:bookmarkStart w:id="28" w:name="_Toc381641578"/>
       <w:r>
         <w:lastRenderedPageBreak/>
         <w:t>Mitarbeiterprofile</w:t>
       </w:r>
-      <w:bookmarkEnd w:id="29"/>
+      <w:bookmarkEnd w:id="28"/>
     </w:p>
     <w:tbl>
       <w:tblPr>
@@ -7657,14 +8194,14 @@
       <w:pPr>
         <w:pStyle w:val="berschrift1"/>
       </w:pPr>
-      <w:bookmarkStart w:id="30" w:name="_Toc353550361"/>
-      <w:bookmarkStart w:id="31" w:name="_Toc381641579"/>
+      <w:bookmarkStart w:id="29" w:name="_Toc353550361"/>
+      <w:bookmarkStart w:id="30" w:name="_Toc381641579"/>
       <w:r>
         <w:lastRenderedPageBreak/>
         <w:t>Aufwandsschätzung</w:t>
       </w:r>
+      <w:bookmarkEnd w:id="29"/>
       <w:bookmarkEnd w:id="30"/>
-      <w:bookmarkEnd w:id="31"/>
     </w:p>
     <w:tbl>
       <w:tblPr>
@@ -8015,7 +8552,7 @@
           <w:rFonts w:asciiTheme="minorHAnsi" w:hAnsiTheme="minorHAnsi"/>
         </w:rPr>
       </w:pPr>
-      <w:bookmarkStart w:id="32" w:name="_Toc381641580"/>
+      <w:bookmarkStart w:id="31" w:name="_Toc381641580"/>
       <w:r>
         <w:rPr>
           <w:rFonts w:asciiTheme="minorHAnsi" w:hAnsiTheme="minorHAnsi"/>
@@ -8023,7 +8560,7 @@
         <w:lastRenderedPageBreak/>
         <w:t>Signaturen</w:t>
       </w:r>
-      <w:bookmarkEnd w:id="32"/>
+      <w:bookmarkEnd w:id="31"/>
     </w:p>
     <w:tbl>
       <w:tblPr>
@@ -8503,7 +9040,7 @@
       <w:rPr>
         <w:noProof/>
       </w:rPr>
-      <w:t>21</w:t>
+      <w:t>13</w:t>
     </w:r>
     <w:r>
       <w:fldChar w:fldCharType="end"/>
@@ -10409,6 +10946,118 @@
     </w:lvl>
   </w:abstractNum>
   <w:abstractNum w:abstractNumId="3">
+    <w:nsid w:val="416A4307"/>
+    <w:multiLevelType w:val="hybridMultilevel"/>
+    <w:tmpl w:val="4BF8EB92"/>
+    <w:lvl w:ilvl="0" w:tplc="CE2034C8">
+      <w:numFmt w:val="bullet"/>
+      <w:lvlText w:val="-"/>
+      <w:lvlJc w:val="left"/>
+      <w:pPr>
+        <w:ind w:left="720" w:hanging="360"/>
+      </w:pPr>
+      <w:rPr>
+        <w:rFonts w:ascii="Calibri" w:eastAsiaTheme="minorEastAsia" w:hAnsi="Calibri" w:cstheme="minorBidi" w:hint="default"/>
+      </w:rPr>
+    </w:lvl>
+    <w:lvl w:ilvl="1" w:tplc="04070003">
+      <w:start w:val="1"/>
+      <w:numFmt w:val="bullet"/>
+      <w:lvlText w:val="o"/>
+      <w:lvlJc w:val="left"/>
+      <w:pPr>
+        <w:ind w:left="1440" w:hanging="360"/>
+      </w:pPr>
+      <w:rPr>
+        <w:rFonts w:ascii="Courier New" w:hAnsi="Courier New" w:cs="Courier New" w:hint="default"/>
+      </w:rPr>
+    </w:lvl>
+    <w:lvl w:ilvl="2" w:tplc="04070005">
+      <w:start w:val="1"/>
+      <w:numFmt w:val="bullet"/>
+      <w:lvlText w:val=""/>
+      <w:lvlJc w:val="left"/>
+      <w:pPr>
+        <w:ind w:left="2160" w:hanging="360"/>
+      </w:pPr>
+      <w:rPr>
+        <w:rFonts w:ascii="Wingdings" w:hAnsi="Wingdings" w:hint="default"/>
+      </w:rPr>
+    </w:lvl>
+    <w:lvl w:ilvl="3" w:tplc="04070001" w:tentative="1">
+      <w:start w:val="1"/>
+      <w:numFmt w:val="bullet"/>
+      <w:lvlText w:val=""/>
+      <w:lvlJc w:val="left"/>
+      <w:pPr>
+        <w:ind w:left="2880" w:hanging="360"/>
+      </w:pPr>
+      <w:rPr>
+        <w:rFonts w:ascii="Symbol" w:hAnsi="Symbol" w:hint="default"/>
+      </w:rPr>
+    </w:lvl>
+    <w:lvl w:ilvl="4" w:tplc="04070003" w:tentative="1">
+      <w:start w:val="1"/>
+      <w:numFmt w:val="bullet"/>
+      <w:lvlText w:val="o"/>
+      <w:lvlJc w:val="left"/>
+      <w:pPr>
+        <w:ind w:left="3600" w:hanging="360"/>
+      </w:pPr>
+      <w:rPr>
+        <w:rFonts w:ascii="Courier New" w:hAnsi="Courier New" w:cs="Courier New" w:hint="default"/>
+      </w:rPr>
+    </w:lvl>
+    <w:lvl w:ilvl="5" w:tplc="04070005" w:tentative="1">
+      <w:start w:val="1"/>
+      <w:numFmt w:val="bullet"/>
+      <w:lvlText w:val=""/>
+      <w:lvlJc w:val="left"/>
+      <w:pPr>
+        <w:ind w:left="4320" w:hanging="360"/>
+      </w:pPr>
+      <w:rPr>
+        <w:rFonts w:ascii="Wingdings" w:hAnsi="Wingdings" w:hint="default"/>
+      </w:rPr>
+    </w:lvl>
+    <w:lvl w:ilvl="6" w:tplc="04070001" w:tentative="1">
+      <w:start w:val="1"/>
+      <w:numFmt w:val="bullet"/>
+      <w:lvlText w:val=""/>
+      <w:lvlJc w:val="left"/>
+      <w:pPr>
+        <w:ind w:left="5040" w:hanging="360"/>
+      </w:pPr>
+      <w:rPr>
+        <w:rFonts w:ascii="Symbol" w:hAnsi="Symbol" w:hint="default"/>
+      </w:rPr>
+    </w:lvl>
+    <w:lvl w:ilvl="7" w:tplc="04070003" w:tentative="1">
+      <w:start w:val="1"/>
+      <w:numFmt w:val="bullet"/>
+      <w:lvlText w:val="o"/>
+      <w:lvlJc w:val="left"/>
+      <w:pPr>
+        <w:ind w:left="5760" w:hanging="360"/>
+      </w:pPr>
+      <w:rPr>
+        <w:rFonts w:ascii="Courier New" w:hAnsi="Courier New" w:cs="Courier New" w:hint="default"/>
+      </w:rPr>
+    </w:lvl>
+    <w:lvl w:ilvl="8" w:tplc="04070005" w:tentative="1">
+      <w:start w:val="1"/>
+      <w:numFmt w:val="bullet"/>
+      <w:lvlText w:val=""/>
+      <w:lvlJc w:val="left"/>
+      <w:pPr>
+        <w:ind w:left="6480" w:hanging="360"/>
+      </w:pPr>
+      <w:rPr>
+        <w:rFonts w:ascii="Wingdings" w:hAnsi="Wingdings" w:hint="default"/>
+      </w:rPr>
+    </w:lvl>
+  </w:abstractNum>
+  <w:abstractNum w:abstractNumId="4">
     <w:nsid w:val="43E32233"/>
     <w:multiLevelType w:val="hybridMultilevel"/>
     <w:tmpl w:val="4C42E572"/>
@@ -10549,7 +11198,7 @@
       </w:rPr>
     </w:lvl>
   </w:abstractNum>
-  <w:abstractNum w:abstractNumId="4">
+  <w:abstractNum w:abstractNumId="5">
     <w:nsid w:val="451A4098"/>
     <w:multiLevelType w:val="hybridMultilevel"/>
     <w:tmpl w:val="A6C422CC"/>
@@ -10662,7 +11311,7 @@
       </w:rPr>
     </w:lvl>
   </w:abstractNum>
-  <w:abstractNum w:abstractNumId="5">
+  <w:abstractNum w:abstractNumId="6">
     <w:nsid w:val="5C0754DF"/>
     <w:multiLevelType w:val="hybridMultilevel"/>
     <w:tmpl w:val="66AC75D8"/>
@@ -10775,7 +11424,7 @@
       </w:rPr>
     </w:lvl>
   </w:abstractNum>
-  <w:abstractNum w:abstractNumId="6">
+  <w:abstractNum w:abstractNumId="7">
     <w:nsid w:val="5D5B237D"/>
     <w:multiLevelType w:val="hybridMultilevel"/>
     <w:tmpl w:val="727A37FE"/>
@@ -10888,7 +11537,7 @@
       </w:rPr>
     </w:lvl>
   </w:abstractNum>
-  <w:abstractNum w:abstractNumId="7">
+  <w:abstractNum w:abstractNumId="8">
     <w:nsid w:val="5D6D781C"/>
     <w:multiLevelType w:val="multilevel"/>
     <w:tmpl w:val="34180096"/>
@@ -10987,7 +11636,7 @@
       </w:pPr>
     </w:lvl>
   </w:abstractNum>
-  <w:abstractNum w:abstractNumId="8">
+  <w:abstractNum w:abstractNumId="9">
     <w:nsid w:val="7E69686A"/>
     <w:multiLevelType w:val="hybridMultilevel"/>
     <w:tmpl w:val="6536334A"/>
@@ -11101,28 +11750,28 @@
     </w:lvl>
   </w:abstractNum>
   <w:num w:numId="1">
-    <w:abstractNumId w:val="3"/>
+    <w:abstractNumId w:val="4"/>
   </w:num>
   <w:num w:numId="2">
-    <w:abstractNumId w:val="7"/>
+    <w:abstractNumId w:val="8"/>
   </w:num>
   <w:num w:numId="3">
     <w:abstractNumId w:val="1"/>
   </w:num>
   <w:num w:numId="4">
-    <w:abstractNumId w:val="4"/>
+    <w:abstractNumId w:val="5"/>
   </w:num>
   <w:num w:numId="5">
     <w:abstractNumId w:val="0"/>
   </w:num>
   <w:num w:numId="6">
-    <w:abstractNumId w:val="5"/>
+    <w:abstractNumId w:val="6"/>
   </w:num>
   <w:num w:numId="7">
     <w:abstractNumId w:val="2"/>
   </w:num>
   <w:num w:numId="8">
-    <w:abstractNumId w:val="7"/>
+    <w:abstractNumId w:val="8"/>
     <w:lvlOverride w:ilvl="0">
       <w:startOverride w:val="10"/>
     </w:lvlOverride>
@@ -11134,10 +11783,13 @@
     </w:lvlOverride>
   </w:num>
   <w:num w:numId="9">
-    <w:abstractNumId w:val="6"/>
+    <w:abstractNumId w:val="7"/>
   </w:num>
   <w:num w:numId="10">
-    <w:abstractNumId w:val="8"/>
+    <w:abstractNumId w:val="9"/>
+  </w:num>
+  <w:num w:numId="11">
+    <w:abstractNumId w:val="3"/>
   </w:num>
   <w:numIdMacAtCleanup w:val="8"/>
 </w:numbering>
@@ -13348,7 +14000,7 @@
 </file>
 
 <file path=customXml/itemProps1.xml><?xml version="1.0" encoding="utf-8"?>
-<ds:datastoreItem xmlns:ds="http://schemas.openxmlformats.org/officeDocument/2006/customXml" ds:itemID="{EF3B22E9-7BF4-454A-80B5-7FC8E36432C6}">
+<ds:datastoreItem xmlns:ds="http://schemas.openxmlformats.org/officeDocument/2006/customXml" ds:itemID="{5440BC08-C079-4DEA-9D7C-F50E0CB7D9A8}">
   <ds:schemaRefs>
     <ds:schemaRef ds:uri="http://schemas.openxmlformats.org/officeDocument/2006/bibliography"/>
   </ds:schemaRefs>

</xml_diff>

<commit_message>
Dokumentation in Aufwandsschätzung ergänzt
</commit_message>
<xml_diff>
--- a/Docs/Angebot/Anforderungsanalyse.docx
+++ b/Docs/Angebot/Anforderungsanalyse.docx
@@ -1,6 +1,6 @@
 
 <file path=word/document.xml><?xml version="1.0" encoding="utf-8"?>
-<w:document xmlns:wpc="http://schemas.microsoft.com/office/word/2010/wordprocessingCanvas" xmlns:mc="http://schemas.openxmlformats.org/markup-compatibility/2006" xmlns:o="urn:schemas-microsoft-com:office:office" xmlns:r="http://schemas.openxmlformats.org/officeDocument/2006/relationships" xmlns:m="http://schemas.openxmlformats.org/officeDocument/2006/math" xmlns:v="urn:schemas-microsoft-com:vml" xmlns:wp14="http://schemas.microsoft.com/office/word/2010/wordprocessingDrawing" xmlns:wp="http://schemas.openxmlformats.org/drawingml/2006/wordprocessingDrawing" xmlns:w10="urn:schemas-microsoft-com:office:word" xmlns:w="http://schemas.openxmlformats.org/wordprocessingml/2006/main" xmlns:w14="http://schemas.microsoft.com/office/word/2010/wordml" xmlns:w15="http://schemas.microsoft.com/office/word/2012/wordml" xmlns:wpg="http://schemas.microsoft.com/office/word/2010/wordprocessingGroup" xmlns:wpi="http://schemas.microsoft.com/office/word/2010/wordprocessingInk" xmlns:wne="http://schemas.microsoft.com/office/word/2006/wordml" xmlns:wps="http://schemas.microsoft.com/office/word/2010/wordprocessingShape" mc:Ignorable="w14 w15 wp14">
+<w:document xmlns:wpc="http://schemas.microsoft.com/office/word/2010/wordprocessingCanvas" xmlns:mc="http://schemas.openxmlformats.org/markup-compatibility/2006" xmlns:o="urn:schemas-microsoft-com:office:office" xmlns:r="http://schemas.openxmlformats.org/officeDocument/2006/relationships" xmlns:m="http://schemas.openxmlformats.org/officeDocument/2006/math" xmlns:v="urn:schemas-microsoft-com:vml" xmlns:wp14="http://schemas.microsoft.com/office/word/2010/wordprocessingDrawing" xmlns:wp="http://schemas.openxmlformats.org/drawingml/2006/wordprocessingDrawing" xmlns:w10="urn:schemas-microsoft-com:office:word" xmlns:w="http://schemas.openxmlformats.org/wordprocessingml/2006/main" xmlns:w14="http://schemas.microsoft.com/office/word/2010/wordml" xmlns:wpg="http://schemas.microsoft.com/office/word/2010/wordprocessingGroup" xmlns:wpi="http://schemas.microsoft.com/office/word/2010/wordprocessingInk" xmlns:wne="http://schemas.microsoft.com/office/word/2006/wordml" xmlns:wps="http://schemas.microsoft.com/office/word/2010/wordprocessingShape" mc:Ignorable="w14 wp14">
   <w:body>
     <w:p>
       <w:pPr>
@@ -3671,7 +3671,7 @@
                     </pic:cNvPicPr>
                   </pic:nvPicPr>
                   <pic:blipFill>
-                    <a:blip r:embed="rId9">
+                    <a:blip r:embed="rId10">
                       <a:extLst>
                         <a:ext uri="{28A0092B-C50C-407E-A947-70E740481C1C}">
                           <a14:useLocalDpi xmlns:a14="http://schemas.microsoft.com/office/drawing/2010/main" val="0"/>
@@ -4962,7 +4962,7 @@
                     <pic:cNvPicPr/>
                   </pic:nvPicPr>
                   <pic:blipFill>
-                    <a:blip r:embed="rId10"/>
+                    <a:blip r:embed="rId11"/>
                     <a:stretch>
                       <a:fillRect/>
                     </a:stretch>
@@ -5077,7 +5077,7 @@
                     <pic:cNvPicPr/>
                   </pic:nvPicPr>
                   <pic:blipFill>
-                    <a:blip r:embed="rId11"/>
+                    <a:blip r:embed="rId12"/>
                     <a:stretch>
                       <a:fillRect/>
                     </a:stretch>
@@ -5269,8 +5269,13 @@
       <w:r>
         <w:t xml:space="preserve"> die bestehenden Tests mittels der CI-Engine ausgeführt. Dies ermöglicht den Einsatz </w:t>
       </w:r>
-      <w:r>
-        <w:t>von sogenannten Code Coverage-</w:t>
+      <w:proofErr w:type="gramStart"/>
+      <w:r>
+        <w:t>von sogenannten</w:t>
+      </w:r>
+      <w:proofErr w:type="gramEnd"/>
+      <w:r>
+        <w:t xml:space="preserve"> Code Coverage-</w:t>
       </w:r>
       <w:r>
         <w:t>Werkzeugen. Diese Werkzeuge ermitteln, wie hoch die Testabdeckung des Projekts ist. Weiterhin ist es möglich</w:t>
@@ -5555,7 +5560,7 @@
                     <pic:cNvPicPr/>
                   </pic:nvPicPr>
                   <pic:blipFill>
-                    <a:blip r:embed="rId12"/>
+                    <a:blip r:embed="rId13"/>
                     <a:stretch>
                       <a:fillRect/>
                     </a:stretch>
@@ -5692,7 +5697,7 @@
                     </pic:cNvPicPr>
                   </pic:nvPicPr>
                   <pic:blipFill>
-                    <a:blip r:embed="rId13">
+                    <a:blip r:embed="rId14">
                       <a:extLst>
                         <a:ext uri="{28A0092B-C50C-407E-A947-70E740481C1C}">
                           <a14:useLocalDpi xmlns:a14="http://schemas.microsoft.com/office/drawing/2010/main" val="0"/>
@@ -5780,7 +5785,7 @@
                     <pic:cNvPicPr/>
                   </pic:nvPicPr>
                   <pic:blipFill>
-                    <a:blip r:embed="rId14"/>
+                    <a:blip r:embed="rId15"/>
                     <a:stretch>
                       <a:fillRect/>
                     </a:stretch>
@@ -6441,14 +6446,8 @@
             <w:pPr>
               <w:spacing w:line="240" w:lineRule="auto"/>
               <w:jc w:val="left"/>
-              <w:rPr>
-                <w:lang w:val="en-US"/>
-              </w:rPr>
             </w:pPr>
             <w:r>
-              <w:rPr>
-                <w:lang w:val="en-US"/>
-              </w:rPr>
               <w:t>Entwickler</w:t>
             </w:r>
           </w:p>
@@ -6456,14 +6455,8 @@
             <w:pPr>
               <w:spacing w:line="240" w:lineRule="auto"/>
               <w:jc w:val="left"/>
-              <w:rPr>
-                <w:lang w:val="en-US"/>
-              </w:rPr>
             </w:pPr>
             <w:r>
-              <w:rPr>
-                <w:lang w:val="en-US"/>
-              </w:rPr>
               <w:t>ASP.NET 4.0, VB.NET, Telerik AJAX Controls, WCF, EJB 3.1, JAX-B, JAX-WS, JBoss 6, , WS-Security, WS-SecureConversation, IIS 7, SQLServer 2008, Scrum</w:t>
             </w:r>
           </w:p>
@@ -6539,8 +6532,6 @@
             <w:r>
               <w:t>6</w:t>
             </w:r>
-            <w:bookmarkStart w:id="31" w:name="_GoBack"/>
-            <w:bookmarkEnd w:id="31"/>
           </w:p>
         </w:tc>
       </w:tr>
@@ -7398,14 +7389,8 @@
           <w:p>
             <w:pPr>
               <w:spacing w:line="240" w:lineRule="auto"/>
-              <w:rPr>
-                <w:lang w:val="en-US"/>
-              </w:rPr>
             </w:pPr>
             <w:r>
-              <w:rPr>
-                <w:lang w:val="en-US"/>
-              </w:rPr>
               <w:lastRenderedPageBreak/>
               <w:t>Entwickler</w:t>
             </w:r>
@@ -7413,14 +7398,8 @@
           <w:p>
             <w:pPr>
               <w:spacing w:line="240" w:lineRule="auto"/>
-              <w:rPr>
-                <w:lang w:val="en-US"/>
-              </w:rPr>
             </w:pPr>
             <w:r>
-              <w:rPr>
-                <w:lang w:val="en-US"/>
-              </w:rPr>
               <w:t>JBoss Application Server 7.1.1, Enterprise Java Beans (EJB) 3.1, Java Persistence API (JPA) 2, SOAP, REST, Eclipse, Maven 3.04, Orcacle RAC, Solaris Cluster</w:t>
             </w:r>
           </w:p>
@@ -7428,9 +7407,6 @@
             <w:pPr>
               <w:spacing w:line="240" w:lineRule="auto"/>
               <w:jc w:val="left"/>
-              <w:rPr>
-                <w:lang w:val="en-US"/>
-              </w:rPr>
             </w:pPr>
           </w:p>
         </w:tc>
@@ -7439,23 +7415,14 @@
     <w:p>
       <w:pPr>
         <w:ind w:left="360"/>
-        <w:rPr>
-          <w:lang w:val="en-US"/>
-        </w:rPr>
       </w:pPr>
     </w:p>
     <w:p>
       <w:pPr>
         <w:spacing w:line="259" w:lineRule="auto"/>
         <w:jc w:val="left"/>
-        <w:rPr>
-          <w:lang w:val="en-US"/>
-        </w:rPr>
-      </w:pPr>
-      <w:r>
-        <w:rPr>
-          <w:lang w:val="en-US"/>
-        </w:rPr>
+      </w:pPr>
+      <w:r>
         <w:br w:type="page"/>
       </w:r>
     </w:p>
@@ -7463,14 +7430,14 @@
       <w:pPr>
         <w:pStyle w:val="berschrift1"/>
       </w:pPr>
-      <w:bookmarkStart w:id="32" w:name="_Toc353550361"/>
-      <w:bookmarkStart w:id="33" w:name="_Toc381734339"/>
+      <w:bookmarkStart w:id="31" w:name="_Toc353550361"/>
+      <w:bookmarkStart w:id="32" w:name="_Toc381734339"/>
       <w:r>
         <w:lastRenderedPageBreak/>
         <w:t>Aufwandsschätzung</w:t>
       </w:r>
+      <w:bookmarkEnd w:id="31"/>
       <w:bookmarkEnd w:id="32"/>
-      <w:bookmarkEnd w:id="33"/>
     </w:p>
     <w:tbl>
       <w:tblPr>
@@ -7783,7 +7750,7 @@
           </w:tcPr>
           <w:p>
             <w:r>
-              <w:t>Summe</w:t>
+              <w:t>Dokumentation/Benutzerhandbuch</w:t>
             </w:r>
           </w:p>
         </w:tc>
@@ -7793,7 +7760,34 @@
           </w:tcPr>
           <w:p>
             <w:r>
-              <w:t>100</w:t>
+              <w:t>20</w:t>
+            </w:r>
+          </w:p>
+        </w:tc>
+      </w:tr>
+      <w:tr>
+        <w:tc>
+          <w:tcPr>
+            <w:tcW w:w="6661" w:type="dxa"/>
+          </w:tcPr>
+          <w:p>
+            <w:r>
+              <w:t>Summe</w:t>
+            </w:r>
+          </w:p>
+        </w:tc>
+        <w:tc>
+          <w:tcPr>
+            <w:tcW w:w="2966" w:type="dxa"/>
+          </w:tcPr>
+          <w:p>
+            <w:r>
+              <w:t>12</w:t>
+            </w:r>
+            <w:bookmarkStart w:id="33" w:name="_GoBack"/>
+            <w:bookmarkEnd w:id="33"/>
+            <w:r>
+              <w:t>0</w:t>
             </w:r>
           </w:p>
         </w:tc>
@@ -8214,10 +8208,10 @@
       </w:pPr>
     </w:p>
     <w:sectPr>
-      <w:headerReference w:type="default" r:id="rId15"/>
-      <w:footerReference w:type="default" r:id="rId16"/>
-      <w:headerReference w:type="first" r:id="rId17"/>
-      <w:footerReference w:type="first" r:id="rId18"/>
+      <w:headerReference w:type="default" r:id="rId16"/>
+      <w:footerReference w:type="default" r:id="rId17"/>
+      <w:headerReference w:type="first" r:id="rId18"/>
+      <w:footerReference w:type="first" r:id="rId19"/>
       <w:pgSz w:w="11906" w:h="16838"/>
       <w:pgMar w:top="2444" w:right="851" w:bottom="1134" w:left="1418" w:header="709" w:footer="284" w:gutter="0"/>
       <w:cols w:space="708"/>
@@ -8229,7 +8223,7 @@
 </file>
 
 <file path=word/endnotes.xml><?xml version="1.0" encoding="utf-8"?>
-<w:endnotes xmlns:wpc="http://schemas.microsoft.com/office/word/2010/wordprocessingCanvas" xmlns:mc="http://schemas.openxmlformats.org/markup-compatibility/2006" xmlns:o="urn:schemas-microsoft-com:office:office" xmlns:r="http://schemas.openxmlformats.org/officeDocument/2006/relationships" xmlns:m="http://schemas.openxmlformats.org/officeDocument/2006/math" xmlns:v="urn:schemas-microsoft-com:vml" xmlns:wp14="http://schemas.microsoft.com/office/word/2010/wordprocessingDrawing" xmlns:wp="http://schemas.openxmlformats.org/drawingml/2006/wordprocessingDrawing" xmlns:w10="urn:schemas-microsoft-com:office:word" xmlns:w="http://schemas.openxmlformats.org/wordprocessingml/2006/main" xmlns:w14="http://schemas.microsoft.com/office/word/2010/wordml" xmlns:w15="http://schemas.microsoft.com/office/word/2012/wordml" xmlns:wpg="http://schemas.microsoft.com/office/word/2010/wordprocessingGroup" xmlns:wpi="http://schemas.microsoft.com/office/word/2010/wordprocessingInk" xmlns:wne="http://schemas.microsoft.com/office/word/2006/wordml" xmlns:wps="http://schemas.microsoft.com/office/word/2010/wordprocessingShape" mc:Ignorable="w14 w15 wp14">
+<w:endnotes xmlns:wpc="http://schemas.microsoft.com/office/word/2010/wordprocessingCanvas" xmlns:mc="http://schemas.openxmlformats.org/markup-compatibility/2006" xmlns:o="urn:schemas-microsoft-com:office:office" xmlns:r="http://schemas.openxmlformats.org/officeDocument/2006/relationships" xmlns:m="http://schemas.openxmlformats.org/officeDocument/2006/math" xmlns:v="urn:schemas-microsoft-com:vml" xmlns:wp14="http://schemas.microsoft.com/office/word/2010/wordprocessingDrawing" xmlns:wp="http://schemas.openxmlformats.org/drawingml/2006/wordprocessingDrawing" xmlns:w10="urn:schemas-microsoft-com:office:word" xmlns:w="http://schemas.openxmlformats.org/wordprocessingml/2006/main" xmlns:w14="http://schemas.microsoft.com/office/word/2010/wordml" xmlns:wpg="http://schemas.microsoft.com/office/word/2010/wordprocessingGroup" xmlns:wpi="http://schemas.microsoft.com/office/word/2010/wordprocessingInk" xmlns:wne="http://schemas.microsoft.com/office/word/2006/wordml" xmlns:wps="http://schemas.microsoft.com/office/word/2010/wordprocessingShape" mc:Ignorable="w14 wp14">
   <w:endnote w:type="separator" w:id="-1">
     <w:p>
       <w:r>
@@ -8255,7 +8249,7 @@
 </file>
 
 <file path=word/footer1.xml><?xml version="1.0" encoding="utf-8"?>
-<w:ftr xmlns:wpc="http://schemas.microsoft.com/office/word/2010/wordprocessingCanvas" xmlns:mc="http://schemas.openxmlformats.org/markup-compatibility/2006" xmlns:o="urn:schemas-microsoft-com:office:office" xmlns:r="http://schemas.openxmlformats.org/officeDocument/2006/relationships" xmlns:m="http://schemas.openxmlformats.org/officeDocument/2006/math" xmlns:v="urn:schemas-microsoft-com:vml" xmlns:wp14="http://schemas.microsoft.com/office/word/2010/wordprocessingDrawing" xmlns:wp="http://schemas.openxmlformats.org/drawingml/2006/wordprocessingDrawing" xmlns:w10="urn:schemas-microsoft-com:office:word" xmlns:w="http://schemas.openxmlformats.org/wordprocessingml/2006/main" xmlns:w14="http://schemas.microsoft.com/office/word/2010/wordml" xmlns:w15="http://schemas.microsoft.com/office/word/2012/wordml" xmlns:wpg="http://schemas.microsoft.com/office/word/2010/wordprocessingGroup" xmlns:wpi="http://schemas.microsoft.com/office/word/2010/wordprocessingInk" xmlns:wne="http://schemas.microsoft.com/office/word/2006/wordml" xmlns:wps="http://schemas.microsoft.com/office/word/2010/wordprocessingShape" mc:Ignorable="w14 w15 wp14">
+<w:ftr xmlns:wpc="http://schemas.microsoft.com/office/word/2010/wordprocessingCanvas" xmlns:mc="http://schemas.openxmlformats.org/markup-compatibility/2006" xmlns:o="urn:schemas-microsoft-com:office:office" xmlns:r="http://schemas.openxmlformats.org/officeDocument/2006/relationships" xmlns:m="http://schemas.openxmlformats.org/officeDocument/2006/math" xmlns:v="urn:schemas-microsoft-com:vml" xmlns:wp14="http://schemas.microsoft.com/office/word/2010/wordprocessingDrawing" xmlns:wp="http://schemas.openxmlformats.org/drawingml/2006/wordprocessingDrawing" xmlns:w10="urn:schemas-microsoft-com:office:word" xmlns:w="http://schemas.openxmlformats.org/wordprocessingml/2006/main" xmlns:w14="http://schemas.microsoft.com/office/word/2010/wordml" xmlns:wpg="http://schemas.microsoft.com/office/word/2010/wordprocessingGroup" xmlns:wpi="http://schemas.microsoft.com/office/word/2010/wordprocessingInk" xmlns:wne="http://schemas.microsoft.com/office/word/2006/wordml" xmlns:wps="http://schemas.microsoft.com/office/word/2010/wordprocessingShape" mc:Ignorable="w14 wp14">
   <w:p>
     <w:pPr>
       <w:pStyle w:val="Fuzeile"/>
@@ -8275,7 +8269,7 @@
       <w:rPr>
         <w:noProof/>
       </w:rPr>
-      <w:t>24</w:t>
+      <w:t>28</w:t>
     </w:r>
     <w:r>
       <w:fldChar w:fldCharType="end"/>
@@ -8915,7 +8909,7 @@
 </file>
 
 <file path=word/footer2.xml><?xml version="1.0" encoding="utf-8"?>
-<w:ftr xmlns:wpc="http://schemas.microsoft.com/office/word/2010/wordprocessingCanvas" xmlns:mc="http://schemas.openxmlformats.org/markup-compatibility/2006" xmlns:o="urn:schemas-microsoft-com:office:office" xmlns:r="http://schemas.openxmlformats.org/officeDocument/2006/relationships" xmlns:m="http://schemas.openxmlformats.org/officeDocument/2006/math" xmlns:v="urn:schemas-microsoft-com:vml" xmlns:wp14="http://schemas.microsoft.com/office/word/2010/wordprocessingDrawing" xmlns:wp="http://schemas.openxmlformats.org/drawingml/2006/wordprocessingDrawing" xmlns:w10="urn:schemas-microsoft-com:office:word" xmlns:w="http://schemas.openxmlformats.org/wordprocessingml/2006/main" xmlns:w14="http://schemas.microsoft.com/office/word/2010/wordml" xmlns:w15="http://schemas.microsoft.com/office/word/2012/wordml" xmlns:wpg="http://schemas.microsoft.com/office/word/2010/wordprocessingGroup" xmlns:wpi="http://schemas.microsoft.com/office/word/2010/wordprocessingInk" xmlns:wne="http://schemas.microsoft.com/office/word/2006/wordml" xmlns:wps="http://schemas.microsoft.com/office/word/2010/wordprocessingShape" mc:Ignorable="w14 w15 wp14">
+<w:ftr xmlns:wpc="http://schemas.microsoft.com/office/word/2010/wordprocessingCanvas" xmlns:mc="http://schemas.openxmlformats.org/markup-compatibility/2006" xmlns:o="urn:schemas-microsoft-com:office:office" xmlns:r="http://schemas.openxmlformats.org/officeDocument/2006/relationships" xmlns:m="http://schemas.openxmlformats.org/officeDocument/2006/math" xmlns:v="urn:schemas-microsoft-com:vml" xmlns:wp14="http://schemas.microsoft.com/office/word/2010/wordprocessingDrawing" xmlns:wp="http://schemas.openxmlformats.org/drawingml/2006/wordprocessingDrawing" xmlns:w10="urn:schemas-microsoft-com:office:word" xmlns:w="http://schemas.openxmlformats.org/wordprocessingml/2006/main" xmlns:w14="http://schemas.microsoft.com/office/word/2010/wordml" xmlns:wpg="http://schemas.microsoft.com/office/word/2010/wordprocessingGroup" xmlns:wpi="http://schemas.microsoft.com/office/word/2010/wordprocessingInk" xmlns:wne="http://schemas.microsoft.com/office/word/2006/wordml" xmlns:wps="http://schemas.microsoft.com/office/word/2010/wordprocessingShape" mc:Ignorable="w14 wp14">
   <w:tbl>
     <w:tblPr>
       <w:tblStyle w:val="Tabellenraster2"/>
@@ -9557,7 +9551,7 @@
 </file>
 
 <file path=word/footnotes.xml><?xml version="1.0" encoding="utf-8"?>
-<w:footnotes xmlns:wpc="http://schemas.microsoft.com/office/word/2010/wordprocessingCanvas" xmlns:mc="http://schemas.openxmlformats.org/markup-compatibility/2006" xmlns:o="urn:schemas-microsoft-com:office:office" xmlns:r="http://schemas.openxmlformats.org/officeDocument/2006/relationships" xmlns:m="http://schemas.openxmlformats.org/officeDocument/2006/math" xmlns:v="urn:schemas-microsoft-com:vml" xmlns:wp14="http://schemas.microsoft.com/office/word/2010/wordprocessingDrawing" xmlns:wp="http://schemas.openxmlformats.org/drawingml/2006/wordprocessingDrawing" xmlns:w10="urn:schemas-microsoft-com:office:word" xmlns:w="http://schemas.openxmlformats.org/wordprocessingml/2006/main" xmlns:w14="http://schemas.microsoft.com/office/word/2010/wordml" xmlns:w15="http://schemas.microsoft.com/office/word/2012/wordml" xmlns:wpg="http://schemas.microsoft.com/office/word/2010/wordprocessingGroup" xmlns:wpi="http://schemas.microsoft.com/office/word/2010/wordprocessingInk" xmlns:wne="http://schemas.microsoft.com/office/word/2006/wordml" xmlns:wps="http://schemas.microsoft.com/office/word/2010/wordprocessingShape" mc:Ignorable="w14 w15 wp14">
+<w:footnotes xmlns:wpc="http://schemas.microsoft.com/office/word/2010/wordprocessingCanvas" xmlns:mc="http://schemas.openxmlformats.org/markup-compatibility/2006" xmlns:o="urn:schemas-microsoft-com:office:office" xmlns:r="http://schemas.openxmlformats.org/officeDocument/2006/relationships" xmlns:m="http://schemas.openxmlformats.org/officeDocument/2006/math" xmlns:v="urn:schemas-microsoft-com:vml" xmlns:wp14="http://schemas.microsoft.com/office/word/2010/wordprocessingDrawing" xmlns:wp="http://schemas.openxmlformats.org/drawingml/2006/wordprocessingDrawing" xmlns:w10="urn:schemas-microsoft-com:office:word" xmlns:w="http://schemas.openxmlformats.org/wordprocessingml/2006/main" xmlns:w14="http://schemas.microsoft.com/office/word/2010/wordml" xmlns:wpg="http://schemas.microsoft.com/office/word/2010/wordprocessingGroup" xmlns:wpi="http://schemas.microsoft.com/office/word/2010/wordprocessingInk" xmlns:wne="http://schemas.microsoft.com/office/word/2006/wordml" xmlns:wps="http://schemas.microsoft.com/office/word/2010/wordprocessingShape" mc:Ignorable="w14 wp14">
   <w:footnote w:type="separator" w:id="-1">
     <w:p>
       <w:r>
@@ -9583,7 +9577,7 @@
 </file>
 
 <file path=word/header1.xml><?xml version="1.0" encoding="utf-8"?>
-<w:hdr xmlns:wpc="http://schemas.microsoft.com/office/word/2010/wordprocessingCanvas" xmlns:mc="http://schemas.openxmlformats.org/markup-compatibility/2006" xmlns:o="urn:schemas-microsoft-com:office:office" xmlns:r="http://schemas.openxmlformats.org/officeDocument/2006/relationships" xmlns:m="http://schemas.openxmlformats.org/officeDocument/2006/math" xmlns:v="urn:schemas-microsoft-com:vml" xmlns:wp14="http://schemas.microsoft.com/office/word/2010/wordprocessingDrawing" xmlns:wp="http://schemas.openxmlformats.org/drawingml/2006/wordprocessingDrawing" xmlns:w10="urn:schemas-microsoft-com:office:word" xmlns:w="http://schemas.openxmlformats.org/wordprocessingml/2006/main" xmlns:w14="http://schemas.microsoft.com/office/word/2010/wordml" xmlns:w15="http://schemas.microsoft.com/office/word/2012/wordml" xmlns:wpg="http://schemas.microsoft.com/office/word/2010/wordprocessingGroup" xmlns:wpi="http://schemas.microsoft.com/office/word/2010/wordprocessingInk" xmlns:wne="http://schemas.microsoft.com/office/word/2006/wordml" xmlns:wps="http://schemas.microsoft.com/office/word/2010/wordprocessingShape" mc:Ignorable="w14 w15 wp14">
+<w:hdr xmlns:wpc="http://schemas.microsoft.com/office/word/2010/wordprocessingCanvas" xmlns:mc="http://schemas.openxmlformats.org/markup-compatibility/2006" xmlns:o="urn:schemas-microsoft-com:office:office" xmlns:r="http://schemas.openxmlformats.org/officeDocument/2006/relationships" xmlns:m="http://schemas.openxmlformats.org/officeDocument/2006/math" xmlns:v="urn:schemas-microsoft-com:vml" xmlns:wp14="http://schemas.microsoft.com/office/word/2010/wordprocessingDrawing" xmlns:wp="http://schemas.openxmlformats.org/drawingml/2006/wordprocessingDrawing" xmlns:w10="urn:schemas-microsoft-com:office:word" xmlns:w="http://schemas.openxmlformats.org/wordprocessingml/2006/main" xmlns:w14="http://schemas.microsoft.com/office/word/2010/wordml" xmlns:wpg="http://schemas.microsoft.com/office/word/2010/wordprocessingGroup" xmlns:wpi="http://schemas.microsoft.com/office/word/2010/wordprocessingInk" xmlns:wne="http://schemas.microsoft.com/office/word/2006/wordml" xmlns:wps="http://schemas.microsoft.com/office/word/2010/wordprocessingShape" mc:Ignorable="w14 wp14">
   <w:p>
     <w:pPr>
       <w:pStyle w:val="Kopfzeile"/>
@@ -9647,7 +9641,7 @@
 </file>
 
 <file path=word/header2.xml><?xml version="1.0" encoding="utf-8"?>
-<w:hdr xmlns:wpc="http://schemas.microsoft.com/office/word/2010/wordprocessingCanvas" xmlns:mc="http://schemas.openxmlformats.org/markup-compatibility/2006" xmlns:o="urn:schemas-microsoft-com:office:office" xmlns:r="http://schemas.openxmlformats.org/officeDocument/2006/relationships" xmlns:m="http://schemas.openxmlformats.org/officeDocument/2006/math" xmlns:v="urn:schemas-microsoft-com:vml" xmlns:wp14="http://schemas.microsoft.com/office/word/2010/wordprocessingDrawing" xmlns:wp="http://schemas.openxmlformats.org/drawingml/2006/wordprocessingDrawing" xmlns:w10="urn:schemas-microsoft-com:office:word" xmlns:w="http://schemas.openxmlformats.org/wordprocessingml/2006/main" xmlns:w14="http://schemas.microsoft.com/office/word/2010/wordml" xmlns:w15="http://schemas.microsoft.com/office/word/2012/wordml" xmlns:wpg="http://schemas.microsoft.com/office/word/2010/wordprocessingGroup" xmlns:wpi="http://schemas.microsoft.com/office/word/2010/wordprocessingInk" xmlns:wne="http://schemas.microsoft.com/office/word/2006/wordml" xmlns:wps="http://schemas.microsoft.com/office/word/2010/wordprocessingShape" mc:Ignorable="w14 w15 wp14">
+<w:hdr xmlns:wpc="http://schemas.microsoft.com/office/word/2010/wordprocessingCanvas" xmlns:mc="http://schemas.openxmlformats.org/markup-compatibility/2006" xmlns:o="urn:schemas-microsoft-com:office:office" xmlns:r="http://schemas.openxmlformats.org/officeDocument/2006/relationships" xmlns:m="http://schemas.openxmlformats.org/officeDocument/2006/math" xmlns:v="urn:schemas-microsoft-com:vml" xmlns:wp14="http://schemas.microsoft.com/office/word/2010/wordprocessingDrawing" xmlns:wp="http://schemas.openxmlformats.org/drawingml/2006/wordprocessingDrawing" xmlns:w10="urn:schemas-microsoft-com:office:word" xmlns:w="http://schemas.openxmlformats.org/wordprocessingml/2006/main" xmlns:w14="http://schemas.microsoft.com/office/word/2010/wordml" xmlns:wpg="http://schemas.microsoft.com/office/word/2010/wordprocessingGroup" xmlns:wpi="http://schemas.microsoft.com/office/word/2010/wordprocessingInk" xmlns:wne="http://schemas.microsoft.com/office/word/2006/wordml" xmlns:wps="http://schemas.microsoft.com/office/word/2010/wordprocessingShape" mc:Ignorable="w14 wp14">
   <w:p>
     <w:pPr>
       <w:pStyle w:val="Kopfzeile"/>
@@ -9711,7 +9705,7 @@
 </file>
 
 <file path=word/numbering.xml><?xml version="1.0" encoding="utf-8"?>
-<w:numbering xmlns:wpc="http://schemas.microsoft.com/office/word/2010/wordprocessingCanvas" xmlns:mc="http://schemas.openxmlformats.org/markup-compatibility/2006" xmlns:o="urn:schemas-microsoft-com:office:office" xmlns:r="http://schemas.openxmlformats.org/officeDocument/2006/relationships" xmlns:m="http://schemas.openxmlformats.org/officeDocument/2006/math" xmlns:v="urn:schemas-microsoft-com:vml" xmlns:wp14="http://schemas.microsoft.com/office/word/2010/wordprocessingDrawing" xmlns:wp="http://schemas.openxmlformats.org/drawingml/2006/wordprocessingDrawing" xmlns:w10="urn:schemas-microsoft-com:office:word" xmlns:w="http://schemas.openxmlformats.org/wordprocessingml/2006/main" xmlns:w14="http://schemas.microsoft.com/office/word/2010/wordml" xmlns:w15="http://schemas.microsoft.com/office/word/2012/wordml" xmlns:wpg="http://schemas.microsoft.com/office/word/2010/wordprocessingGroup" xmlns:wpi="http://schemas.microsoft.com/office/word/2010/wordprocessingInk" xmlns:wne="http://schemas.microsoft.com/office/word/2006/wordml" xmlns:wps="http://schemas.microsoft.com/office/word/2010/wordprocessingShape" mc:Ignorable="w14 w15 wp14">
+<w:numbering xmlns:wpc="http://schemas.microsoft.com/office/word/2010/wordprocessingCanvas" xmlns:mc="http://schemas.openxmlformats.org/markup-compatibility/2006" xmlns:o="urn:schemas-microsoft-com:office:office" xmlns:r="http://schemas.openxmlformats.org/officeDocument/2006/relationships" xmlns:m="http://schemas.openxmlformats.org/officeDocument/2006/math" xmlns:v="urn:schemas-microsoft-com:vml" xmlns:wp14="http://schemas.microsoft.com/office/word/2010/wordprocessingDrawing" xmlns:wp="http://schemas.openxmlformats.org/drawingml/2006/wordprocessingDrawing" xmlns:w10="urn:schemas-microsoft-com:office:word" xmlns:w="http://schemas.openxmlformats.org/wordprocessingml/2006/main" xmlns:w14="http://schemas.microsoft.com/office/word/2010/wordml" xmlns:wpg="http://schemas.microsoft.com/office/word/2010/wordprocessingGroup" xmlns:wpi="http://schemas.microsoft.com/office/word/2010/wordprocessingInk" xmlns:wne="http://schemas.microsoft.com/office/word/2006/wordml" xmlns:wps="http://schemas.microsoft.com/office/word/2010/wordprocessingShape" mc:Ignorable="w14 wp14">
   <w:abstractNum w:abstractNumId="0">
     <w:nsid w:val="0A290327"/>
     <w:multiLevelType w:val="hybridMultilevel"/>
@@ -11022,7 +11016,7 @@
 </file>
 
 <file path=word/styles.xml><?xml version="1.0" encoding="utf-8"?>
-<w:styles xmlns:mc="http://schemas.openxmlformats.org/markup-compatibility/2006" xmlns:r="http://schemas.openxmlformats.org/officeDocument/2006/relationships" xmlns:w="http://schemas.openxmlformats.org/wordprocessingml/2006/main" xmlns:w14="http://schemas.microsoft.com/office/word/2010/wordml" xmlns:w15="http://schemas.microsoft.com/office/word/2012/wordml" mc:Ignorable="w14 w15">
+<w:styles xmlns:mc="http://schemas.openxmlformats.org/markup-compatibility/2006" xmlns:r="http://schemas.openxmlformats.org/officeDocument/2006/relationships" xmlns:w="http://schemas.openxmlformats.org/wordprocessingml/2006/main" xmlns:w14="http://schemas.microsoft.com/office/word/2010/wordml" mc:Ignorable="w14">
   <w:docDefaults>
     <w:rPrDefault>
       <w:rPr>
@@ -11038,378 +11032,1843 @@
       </w:pPr>
     </w:pPrDefault>
   </w:docDefaults>
-  <w:latentStyles w:defLockedState="0" w:defUIPriority="99" w:defSemiHidden="0" w:defUnhideWhenUsed="0" w:defQFormat="0" w:count="371">
-    <w:lsdException w:name="Normal" w:locked="1" w:uiPriority="0" w:qFormat="1"/>
-    <w:lsdException w:name="heading 1" w:locked="1" w:uiPriority="9" w:qFormat="1"/>
-    <w:lsdException w:name="heading 2" w:locked="1" w:uiPriority="9" w:qFormat="1"/>
-    <w:lsdException w:name="heading 3" w:locked="1" w:uiPriority="9" w:qFormat="1"/>
-    <w:lsdException w:name="heading 4" w:locked="1" w:semiHidden="1" w:uiPriority="9" w:unhideWhenUsed="1" w:qFormat="1"/>
-    <w:lsdException w:name="heading 5" w:locked="1" w:semiHidden="1" w:uiPriority="9" w:unhideWhenUsed="1" w:qFormat="1"/>
-    <w:lsdException w:name="heading 6" w:locked="1" w:uiPriority="9" w:qFormat="1"/>
-    <w:lsdException w:name="heading 7" w:locked="1" w:semiHidden="1" w:uiPriority="9" w:unhideWhenUsed="1" w:qFormat="1"/>
-    <w:lsdException w:name="heading 8" w:locked="1" w:semiHidden="1" w:uiPriority="9" w:unhideWhenUsed="1" w:qFormat="1"/>
-    <w:lsdException w:name="heading 9" w:locked="1" w:semiHidden="1" w:uiPriority="9" w:unhideWhenUsed="1" w:qFormat="1"/>
-    <w:lsdException w:name="index 1" w:semiHidden="1" w:unhideWhenUsed="1"/>
-    <w:lsdException w:name="index 2" w:semiHidden="1" w:unhideWhenUsed="1"/>
-    <w:lsdException w:name="index 3" w:semiHidden="1" w:unhideWhenUsed="1"/>
-    <w:lsdException w:name="index 4" w:semiHidden="1" w:unhideWhenUsed="1"/>
-    <w:lsdException w:name="index 5" w:semiHidden="1" w:unhideWhenUsed="1"/>
-    <w:lsdException w:name="index 6" w:semiHidden="1" w:unhideWhenUsed="1"/>
-    <w:lsdException w:name="index 7" w:semiHidden="1" w:unhideWhenUsed="1"/>
-    <w:lsdException w:name="index 8" w:semiHidden="1" w:unhideWhenUsed="1"/>
-    <w:lsdException w:name="index 9" w:semiHidden="1" w:unhideWhenUsed="1"/>
-    <w:lsdException w:name="toc 1" w:locked="1" w:uiPriority="39"/>
-    <w:lsdException w:name="toc 2" w:locked="1" w:uiPriority="39"/>
-    <w:lsdException w:name="toc 3" w:locked="1" w:uiPriority="39"/>
-    <w:lsdException w:name="toc 4" w:locked="1" w:uiPriority="0"/>
-    <w:lsdException w:name="toc 5" w:locked="1" w:uiPriority="0"/>
-    <w:lsdException w:name="toc 6" w:locked="1" w:uiPriority="0"/>
-    <w:lsdException w:name="toc 7" w:locked="1" w:uiPriority="0"/>
-    <w:lsdException w:name="toc 8" w:locked="1" w:uiPriority="0"/>
-    <w:lsdException w:name="toc 9" w:locked="1" w:uiPriority="0"/>
-    <w:lsdException w:name="Normal Indent" w:semiHidden="1" w:unhideWhenUsed="1"/>
-    <w:lsdException w:name="footnote text" w:semiHidden="1" w:unhideWhenUsed="1"/>
-    <w:lsdException w:name="annotation text" w:semiHidden="1" w:unhideWhenUsed="1"/>
-    <w:lsdException w:name="header" w:semiHidden="1" w:unhideWhenUsed="1"/>
-    <w:lsdException w:name="footer" w:semiHidden="1" w:unhideWhenUsed="1"/>
-    <w:lsdException w:name="index heading" w:semiHidden="1" w:unhideWhenUsed="1"/>
-    <w:lsdException w:name="caption" w:locked="1" w:semiHidden="1" w:uiPriority="35" w:unhideWhenUsed="1" w:qFormat="1"/>
-    <w:lsdException w:name="table of figures" w:semiHidden="1" w:unhideWhenUsed="1"/>
-    <w:lsdException w:name="envelope address" w:semiHidden="1" w:unhideWhenUsed="1"/>
-    <w:lsdException w:name="envelope return" w:semiHidden="1" w:unhideWhenUsed="1"/>
-    <w:lsdException w:name="footnote reference" w:semiHidden="1" w:unhideWhenUsed="1"/>
-    <w:lsdException w:name="annotation reference" w:semiHidden="1" w:unhideWhenUsed="1"/>
-    <w:lsdException w:name="line number" w:semiHidden="1" w:unhideWhenUsed="1"/>
-    <w:lsdException w:name="page number" w:semiHidden="1" w:unhideWhenUsed="1"/>
-    <w:lsdException w:name="endnote reference" w:semiHidden="1" w:unhideWhenUsed="1"/>
-    <w:lsdException w:name="endnote text" w:semiHidden="1" w:unhideWhenUsed="1"/>
-    <w:lsdException w:name="table of authorities" w:semiHidden="1" w:unhideWhenUsed="1"/>
-    <w:lsdException w:name="macro" w:semiHidden="1" w:unhideWhenUsed="1"/>
-    <w:lsdException w:name="toa heading" w:semiHidden="1" w:unhideWhenUsed="1"/>
-    <w:lsdException w:name="List" w:semiHidden="1" w:unhideWhenUsed="1"/>
-    <w:lsdException w:name="List Bullet" w:semiHidden="1" w:unhideWhenUsed="1"/>
-    <w:lsdException w:name="List Number" w:semiHidden="1" w:unhideWhenUsed="1"/>
-    <w:lsdException w:name="List 2" w:semiHidden="1" w:unhideWhenUsed="1"/>
-    <w:lsdException w:name="List 3" w:semiHidden="1" w:unhideWhenUsed="1"/>
-    <w:lsdException w:name="List 4" w:semiHidden="1" w:unhideWhenUsed="1"/>
-    <w:lsdException w:name="List 5" w:semiHidden="1" w:unhideWhenUsed="1"/>
-    <w:lsdException w:name="List Bullet 2" w:semiHidden="1" w:unhideWhenUsed="1"/>
-    <w:lsdException w:name="List Bullet 3" w:semiHidden="1" w:unhideWhenUsed="1"/>
-    <w:lsdException w:name="List Bullet 4" w:semiHidden="1" w:unhideWhenUsed="1"/>
-    <w:lsdException w:name="List Bullet 5" w:semiHidden="1" w:unhideWhenUsed="1"/>
-    <w:lsdException w:name="List Number 2" w:semiHidden="1" w:unhideWhenUsed="1"/>
-    <w:lsdException w:name="List Number 3" w:semiHidden="1" w:unhideWhenUsed="1"/>
-    <w:lsdException w:name="List Number 4" w:semiHidden="1" w:unhideWhenUsed="1"/>
-    <w:lsdException w:name="List Number 5" w:semiHidden="1" w:unhideWhenUsed="1"/>
-    <w:lsdException w:name="Title" w:locked="1" w:uiPriority="10" w:qFormat="1"/>
-    <w:lsdException w:name="Closing" w:semiHidden="1" w:unhideWhenUsed="1"/>
-    <w:lsdException w:name="Signature" w:semiHidden="1" w:unhideWhenUsed="1"/>
-    <w:lsdException w:name="Default Paragraph Font" w:locked="1" w:uiPriority="1"/>
-    <w:lsdException w:name="Body Text" w:semiHidden="1" w:unhideWhenUsed="1"/>
-    <w:lsdException w:name="Body Text Indent" w:semiHidden="1" w:unhideWhenUsed="1"/>
-    <w:lsdException w:name="List Continue" w:semiHidden="1" w:unhideWhenUsed="1"/>
-    <w:lsdException w:name="List Continue 2" w:semiHidden="1" w:unhideWhenUsed="1"/>
-    <w:lsdException w:name="List Continue 3" w:semiHidden="1" w:unhideWhenUsed="1"/>
-    <w:lsdException w:name="List Continue 4" w:semiHidden="1" w:unhideWhenUsed="1"/>
-    <w:lsdException w:name="List Continue 5" w:semiHidden="1" w:unhideWhenUsed="1"/>
-    <w:lsdException w:name="Message Header" w:semiHidden="1" w:unhideWhenUsed="1"/>
-    <w:lsdException w:name="Subtitle" w:locked="1" w:uiPriority="11" w:qFormat="1"/>
-    <w:lsdException w:name="Salutation" w:semiHidden="1" w:unhideWhenUsed="1"/>
-    <w:lsdException w:name="Date" w:semiHidden="1" w:unhideWhenUsed="1"/>
-    <w:lsdException w:name="Body Text First Indent" w:semiHidden="1" w:unhideWhenUsed="1"/>
-    <w:lsdException w:name="Body Text First Indent 2" w:semiHidden="1" w:unhideWhenUsed="1"/>
-    <w:lsdException w:name="Note Heading" w:semiHidden="1" w:unhideWhenUsed="1"/>
-    <w:lsdException w:name="Body Text 2" w:semiHidden="1" w:unhideWhenUsed="1"/>
-    <w:lsdException w:name="Body Text 3" w:semiHidden="1" w:unhideWhenUsed="1"/>
-    <w:lsdException w:name="Body Text Indent 2" w:semiHidden="1" w:unhideWhenUsed="1"/>
-    <w:lsdException w:name="Body Text Indent 3" w:semiHidden="1" w:unhideWhenUsed="1"/>
-    <w:lsdException w:name="Block Text" w:locked="1" w:uiPriority="0"/>
-    <w:lsdException w:name="Hyperlink" w:semiHidden="1" w:unhideWhenUsed="1"/>
-    <w:lsdException w:name="FollowedHyperlink" w:semiHidden="1" w:unhideWhenUsed="1"/>
-    <w:lsdException w:name="Strong" w:locked="1" w:uiPriority="22" w:qFormat="1"/>
-    <w:lsdException w:name="Emphasis" w:locked="1" w:uiPriority="0" w:qFormat="1"/>
-    <w:lsdException w:name="Document Map" w:semiHidden="1" w:unhideWhenUsed="1"/>
-    <w:lsdException w:name="Plain Text" w:semiHidden="1" w:unhideWhenUsed="1"/>
-    <w:lsdException w:name="E-mail Signature" w:semiHidden="1" w:unhideWhenUsed="1"/>
-    <w:lsdException w:name="HTML Top of Form" w:semiHidden="1" w:unhideWhenUsed="1"/>
-    <w:lsdException w:name="HTML Bottom of Form" w:semiHidden="1" w:unhideWhenUsed="1"/>
-    <w:lsdException w:name="Normal (Web)" w:semiHidden="1" w:unhideWhenUsed="1"/>
-    <w:lsdException w:name="HTML Acronym" w:semiHidden="1" w:unhideWhenUsed="1"/>
-    <w:lsdException w:name="HTML Address" w:semiHidden="1" w:unhideWhenUsed="1"/>
-    <w:lsdException w:name="HTML Cite" w:semiHidden="1" w:unhideWhenUsed="1"/>
-    <w:lsdException w:name="HTML Code" w:semiHidden="1" w:unhideWhenUsed="1"/>
-    <w:lsdException w:name="HTML Definition" w:semiHidden="1" w:unhideWhenUsed="1"/>
-    <w:lsdException w:name="HTML Keyboard" w:semiHidden="1" w:unhideWhenUsed="1"/>
-    <w:lsdException w:name="HTML Preformatted" w:semiHidden="1" w:unhideWhenUsed="1"/>
-    <w:lsdException w:name="HTML Sample" w:semiHidden="1" w:unhideWhenUsed="1"/>
-    <w:lsdException w:name="HTML Typewriter" w:semiHidden="1" w:unhideWhenUsed="1"/>
-    <w:lsdException w:name="HTML Variable" w:semiHidden="1" w:unhideWhenUsed="1"/>
-    <w:lsdException w:name="Normal Table" w:semiHidden="1" w:unhideWhenUsed="1"/>
-    <w:lsdException w:name="annotation subject" w:semiHidden="1" w:unhideWhenUsed="1"/>
-    <w:lsdException w:name="No List" w:semiHidden="1" w:unhideWhenUsed="1"/>
-    <w:lsdException w:name="Outline List 1" w:semiHidden="1" w:unhideWhenUsed="1"/>
-    <w:lsdException w:name="Outline List 2" w:semiHidden="1" w:unhideWhenUsed="1"/>
-    <w:lsdException w:name="Outline List 3" w:semiHidden="1" w:unhideWhenUsed="1"/>
-    <w:lsdException w:name="Table Simple 1" w:semiHidden="1" w:unhideWhenUsed="1"/>
-    <w:lsdException w:name="Table Simple 2" w:semiHidden="1" w:unhideWhenUsed="1"/>
-    <w:lsdException w:name="Table Simple 3" w:semiHidden="1" w:unhideWhenUsed="1"/>
-    <w:lsdException w:name="Table Classic 1" w:semiHidden="1" w:unhideWhenUsed="1"/>
-    <w:lsdException w:name="Table Classic 2" w:semiHidden="1" w:unhideWhenUsed="1"/>
-    <w:lsdException w:name="Table Classic 3" w:semiHidden="1" w:unhideWhenUsed="1"/>
-    <w:lsdException w:name="Table Classic 4" w:semiHidden="1" w:unhideWhenUsed="1"/>
-    <w:lsdException w:name="Table Colorful 1" w:semiHidden="1" w:unhideWhenUsed="1"/>
-    <w:lsdException w:name="Table Colorful 2" w:semiHidden="1" w:unhideWhenUsed="1"/>
-    <w:lsdException w:name="Table Colorful 3" w:semiHidden="1" w:unhideWhenUsed="1"/>
-    <w:lsdException w:name="Table Columns 1" w:semiHidden="1" w:unhideWhenUsed="1"/>
-    <w:lsdException w:name="Table Columns 2" w:semiHidden="1" w:unhideWhenUsed="1"/>
-    <w:lsdException w:name="Table Columns 3" w:semiHidden="1" w:unhideWhenUsed="1"/>
-    <w:lsdException w:name="Table Columns 4" w:semiHidden="1" w:unhideWhenUsed="1"/>
-    <w:lsdException w:name="Table Columns 5" w:semiHidden="1" w:unhideWhenUsed="1"/>
-    <w:lsdException w:name="Table Grid 1" w:semiHidden="1" w:unhideWhenUsed="1"/>
-    <w:lsdException w:name="Table Grid 2" w:semiHidden="1" w:unhideWhenUsed="1"/>
-    <w:lsdException w:name="Table Grid 3" w:semiHidden="1" w:unhideWhenUsed="1"/>
-    <w:lsdException w:name="Table Grid 4" w:semiHidden="1" w:unhideWhenUsed="1"/>
-    <w:lsdException w:name="Table Grid 5" w:semiHidden="1" w:unhideWhenUsed="1"/>
-    <w:lsdException w:name="Table Grid 6" w:semiHidden="1" w:unhideWhenUsed="1"/>
-    <w:lsdException w:name="Table Grid 7" w:semiHidden="1" w:unhideWhenUsed="1"/>
-    <w:lsdException w:name="Table Grid 8" w:semiHidden="1" w:unhideWhenUsed="1"/>
-    <w:lsdException w:name="Table List 1" w:semiHidden="1" w:unhideWhenUsed="1"/>
-    <w:lsdException w:name="Table List 2" w:semiHidden="1" w:unhideWhenUsed="1"/>
-    <w:lsdException w:name="Table List 3" w:semiHidden="1" w:unhideWhenUsed="1"/>
-    <w:lsdException w:name="Table List 4" w:semiHidden="1" w:unhideWhenUsed="1"/>
-    <w:lsdException w:name="Table List 5" w:semiHidden="1" w:unhideWhenUsed="1"/>
-    <w:lsdException w:name="Table List 6" w:semiHidden="1" w:unhideWhenUsed="1"/>
-    <w:lsdException w:name="Table List 7" w:semiHidden="1" w:unhideWhenUsed="1"/>
-    <w:lsdException w:name="Table List 8" w:semiHidden="1" w:unhideWhenUsed="1"/>
-    <w:lsdException w:name="Table 3D effects 1" w:semiHidden="1" w:unhideWhenUsed="1"/>
-    <w:lsdException w:name="Table 3D effects 2" w:semiHidden="1" w:unhideWhenUsed="1"/>
-    <w:lsdException w:name="Table 3D effects 3" w:semiHidden="1" w:unhideWhenUsed="1"/>
-    <w:lsdException w:name="Table Contemporary" w:semiHidden="1" w:unhideWhenUsed="1"/>
-    <w:lsdException w:name="Table Elegant" w:semiHidden="1" w:unhideWhenUsed="1"/>
-    <w:lsdException w:name="Table Professional" w:semiHidden="1" w:unhideWhenUsed="1"/>
-    <w:lsdException w:name="Table Subtle 1" w:semiHidden="1" w:unhideWhenUsed="1"/>
-    <w:lsdException w:name="Table Subtle 2" w:semiHidden="1" w:unhideWhenUsed="1"/>
-    <w:lsdException w:name="Table Web 1" w:semiHidden="1" w:unhideWhenUsed="1"/>
-    <w:lsdException w:name="Table Web 2" w:semiHidden="1" w:unhideWhenUsed="1"/>
-    <w:lsdException w:name="Table Web 3" w:semiHidden="1" w:unhideWhenUsed="1"/>
-    <w:lsdException w:name="Balloon Text" w:semiHidden="1" w:unhideWhenUsed="1"/>
-    <w:lsdException w:name="Table Grid" w:locked="1" w:uiPriority="59"/>
-    <w:lsdException w:name="Table Theme" w:semiHidden="1" w:unhideWhenUsed="1"/>
-    <w:lsdException w:name="Placeholder Text" w:semiHidden="1"/>
-    <w:lsdException w:name="No Spacing" w:uiPriority="1" w:qFormat="1"/>
-    <w:lsdException w:name="Light Shading" w:uiPriority="60"/>
-    <w:lsdException w:name="Light List" w:uiPriority="61"/>
-    <w:lsdException w:name="Light Grid" w:uiPriority="62"/>
-    <w:lsdException w:name="Medium Shading 1" w:uiPriority="63"/>
-    <w:lsdException w:name="Medium Shading 2" w:uiPriority="64"/>
-    <w:lsdException w:name="Medium List 1" w:uiPriority="65"/>
-    <w:lsdException w:name="Medium List 2" w:uiPriority="66"/>
-    <w:lsdException w:name="Medium Grid 1" w:uiPriority="67"/>
-    <w:lsdException w:name="Medium Grid 2" w:uiPriority="68"/>
-    <w:lsdException w:name="Medium Grid 3" w:uiPriority="69"/>
-    <w:lsdException w:name="Dark List" w:uiPriority="70"/>
-    <w:lsdException w:name="Colorful Shading" w:uiPriority="71"/>
-    <w:lsdException w:name="Colorful List" w:uiPriority="72"/>
-    <w:lsdException w:name="Colorful Grid" w:uiPriority="73"/>
-    <w:lsdException w:name="Light Shading Accent 1" w:uiPriority="60"/>
-    <w:lsdException w:name="Light List Accent 1" w:uiPriority="61"/>
-    <w:lsdException w:name="Light Grid Accent 1" w:uiPriority="62"/>
-    <w:lsdException w:name="Medium Shading 1 Accent 1" w:uiPriority="63"/>
-    <w:lsdException w:name="Medium Shading 2 Accent 1" w:uiPriority="64"/>
-    <w:lsdException w:name="Medium List 1 Accent 1" w:uiPriority="65"/>
-    <w:lsdException w:name="Revision" w:semiHidden="1"/>
-    <w:lsdException w:name="List Paragraph" w:uiPriority="34" w:qFormat="1"/>
-    <w:lsdException w:name="Quote" w:uiPriority="29" w:qFormat="1"/>
-    <w:lsdException w:name="Intense Quote" w:uiPriority="30" w:qFormat="1"/>
-    <w:lsdException w:name="Medium List 2 Accent 1" w:uiPriority="66"/>
-    <w:lsdException w:name="Medium Grid 1 Accent 1" w:uiPriority="67"/>
-    <w:lsdException w:name="Medium Grid 2 Accent 1" w:uiPriority="68"/>
-    <w:lsdException w:name="Medium Grid 3 Accent 1" w:uiPriority="69"/>
-    <w:lsdException w:name="Dark List Accent 1" w:uiPriority="70"/>
-    <w:lsdException w:name="Colorful Shading Accent 1" w:uiPriority="71"/>
-    <w:lsdException w:name="Colorful List Accent 1" w:uiPriority="72"/>
-    <w:lsdException w:name="Colorful Grid Accent 1" w:uiPriority="73"/>
-    <w:lsdException w:name="Light Shading Accent 2" w:uiPriority="60"/>
-    <w:lsdException w:name="Light List Accent 2" w:uiPriority="61"/>
-    <w:lsdException w:name="Light Grid Accent 2" w:uiPriority="62"/>
-    <w:lsdException w:name="Medium Shading 1 Accent 2" w:uiPriority="63"/>
-    <w:lsdException w:name="Medium Shading 2 Accent 2" w:uiPriority="64"/>
-    <w:lsdException w:name="Medium List 1 Accent 2" w:uiPriority="65"/>
-    <w:lsdException w:name="Medium List 2 Accent 2" w:uiPriority="66"/>
-    <w:lsdException w:name="Medium Grid 1 Accent 2" w:uiPriority="67"/>
-    <w:lsdException w:name="Medium Grid 2 Accent 2" w:uiPriority="68"/>
-    <w:lsdException w:name="Medium Grid 3 Accent 2" w:uiPriority="69"/>
-    <w:lsdException w:name="Dark List Accent 2" w:uiPriority="70"/>
-    <w:lsdException w:name="Colorful Shading Accent 2" w:uiPriority="71"/>
-    <w:lsdException w:name="Colorful List Accent 2" w:uiPriority="72"/>
-    <w:lsdException w:name="Colorful Grid Accent 2" w:uiPriority="73"/>
-    <w:lsdException w:name="Light Shading Accent 3" w:uiPriority="60"/>
-    <w:lsdException w:name="Light List Accent 3" w:uiPriority="61"/>
-    <w:lsdException w:name="Light Grid Accent 3" w:uiPriority="62"/>
-    <w:lsdException w:name="Medium Shading 1 Accent 3" w:uiPriority="63"/>
-    <w:lsdException w:name="Medium Shading 2 Accent 3" w:uiPriority="64"/>
-    <w:lsdException w:name="Medium List 1 Accent 3" w:uiPriority="65"/>
-    <w:lsdException w:name="Medium List 2 Accent 3" w:uiPriority="66"/>
-    <w:lsdException w:name="Medium Grid 1 Accent 3" w:uiPriority="67"/>
-    <w:lsdException w:name="Medium Grid 2 Accent 3" w:uiPriority="68"/>
-    <w:lsdException w:name="Medium Grid 3 Accent 3" w:uiPriority="69"/>
-    <w:lsdException w:name="Dark List Accent 3" w:uiPriority="70"/>
-    <w:lsdException w:name="Colorful Shading Accent 3" w:uiPriority="71"/>
-    <w:lsdException w:name="Colorful List Accent 3" w:uiPriority="72"/>
-    <w:lsdException w:name="Colorful Grid Accent 3" w:uiPriority="73"/>
-    <w:lsdException w:name="Light Shading Accent 4" w:uiPriority="60"/>
-    <w:lsdException w:name="Light List Accent 4" w:uiPriority="61"/>
-    <w:lsdException w:name="Light Grid Accent 4" w:uiPriority="62"/>
-    <w:lsdException w:name="Medium Shading 1 Accent 4" w:uiPriority="63"/>
-    <w:lsdException w:name="Medium Shading 2 Accent 4" w:uiPriority="64"/>
-    <w:lsdException w:name="Medium List 1 Accent 4" w:uiPriority="65"/>
-    <w:lsdException w:name="Medium List 2 Accent 4" w:uiPriority="66"/>
-    <w:lsdException w:name="Medium Grid 1 Accent 4" w:uiPriority="67"/>
-    <w:lsdException w:name="Medium Grid 2 Accent 4" w:uiPriority="68"/>
-    <w:lsdException w:name="Medium Grid 3 Accent 4" w:uiPriority="69"/>
-    <w:lsdException w:name="Dark List Accent 4" w:uiPriority="70"/>
-    <w:lsdException w:name="Colorful Shading Accent 4" w:uiPriority="71"/>
-    <w:lsdException w:name="Colorful List Accent 4" w:uiPriority="72"/>
-    <w:lsdException w:name="Colorful Grid Accent 4" w:uiPriority="73"/>
-    <w:lsdException w:name="Light Shading Accent 5" w:uiPriority="60"/>
-    <w:lsdException w:name="Light List Accent 5" w:uiPriority="61"/>
-    <w:lsdException w:name="Light Grid Accent 5" w:uiPriority="62"/>
-    <w:lsdException w:name="Medium Shading 1 Accent 5" w:uiPriority="63"/>
-    <w:lsdException w:name="Medium Shading 2 Accent 5" w:uiPriority="64"/>
-    <w:lsdException w:name="Medium List 1 Accent 5" w:uiPriority="65"/>
-    <w:lsdException w:name="Medium List 2 Accent 5" w:uiPriority="66"/>
-    <w:lsdException w:name="Medium Grid 1 Accent 5" w:uiPriority="67"/>
-    <w:lsdException w:name="Medium Grid 2 Accent 5" w:uiPriority="68"/>
-    <w:lsdException w:name="Medium Grid 3 Accent 5" w:uiPriority="69"/>
-    <w:lsdException w:name="Dark List Accent 5" w:uiPriority="70"/>
-    <w:lsdException w:name="Colorful Shading Accent 5" w:uiPriority="71"/>
-    <w:lsdException w:name="Colorful List Accent 5" w:uiPriority="72"/>
-    <w:lsdException w:name="Colorful Grid Accent 5" w:uiPriority="73"/>
-    <w:lsdException w:name="Light Shading Accent 6" w:uiPriority="60"/>
-    <w:lsdException w:name="Light List Accent 6" w:uiPriority="61"/>
-    <w:lsdException w:name="Light Grid Accent 6" w:uiPriority="62"/>
-    <w:lsdException w:name="Medium Shading 1 Accent 6" w:uiPriority="63"/>
-    <w:lsdException w:name="Medium Shading 2 Accent 6" w:uiPriority="64"/>
-    <w:lsdException w:name="Medium List 1 Accent 6" w:uiPriority="65"/>
-    <w:lsdException w:name="Medium List 2 Accent 6" w:uiPriority="66"/>
-    <w:lsdException w:name="Medium Grid 1 Accent 6" w:uiPriority="67"/>
-    <w:lsdException w:name="Medium Grid 2 Accent 6" w:uiPriority="68"/>
-    <w:lsdException w:name="Medium Grid 3 Accent 6" w:uiPriority="69"/>
-    <w:lsdException w:name="Dark List Accent 6" w:uiPriority="70"/>
-    <w:lsdException w:name="Colorful Shading Accent 6" w:uiPriority="71"/>
-    <w:lsdException w:name="Colorful List Accent 6" w:uiPriority="72"/>
-    <w:lsdException w:name="Colorful Grid Accent 6" w:uiPriority="73"/>
-    <w:lsdException w:name="Subtle Emphasis" w:uiPriority="19" w:qFormat="1"/>
-    <w:lsdException w:name="Intense Emphasis" w:uiPriority="21" w:qFormat="1"/>
-    <w:lsdException w:name="Subtle Reference" w:uiPriority="31" w:qFormat="1"/>
-    <w:lsdException w:name="Intense Reference" w:uiPriority="32" w:qFormat="1"/>
-    <w:lsdException w:name="Book Title" w:uiPriority="33" w:qFormat="1"/>
-    <w:lsdException w:name="Bibliography" w:semiHidden="1" w:uiPriority="37" w:unhideWhenUsed="1"/>
-    <w:lsdException w:name="TOC Heading" w:semiHidden="1" w:uiPriority="39" w:unhideWhenUsed="1" w:qFormat="1"/>
-    <w:lsdException w:name="Plain Table 1" w:uiPriority="41"/>
-    <w:lsdException w:name="Plain Table 2" w:uiPriority="42"/>
-    <w:lsdException w:name="Plain Table 3" w:uiPriority="43"/>
-    <w:lsdException w:name="Plain Table 4" w:uiPriority="44"/>
-    <w:lsdException w:name="Plain Table 5" w:uiPriority="45"/>
-    <w:lsdException w:name="Grid Table Light" w:uiPriority="40"/>
-    <w:lsdException w:name="Grid Table 1 Light" w:uiPriority="46"/>
-    <w:lsdException w:name="Grid Table 2" w:uiPriority="47"/>
-    <w:lsdException w:name="Grid Table 3" w:uiPriority="48"/>
-    <w:lsdException w:name="Grid Table 4" w:uiPriority="49"/>
-    <w:lsdException w:name="Grid Table 5 Dark" w:uiPriority="50"/>
-    <w:lsdException w:name="Grid Table 6 Colorful" w:uiPriority="51"/>
-    <w:lsdException w:name="Grid Table 7 Colorful" w:uiPriority="52"/>
-    <w:lsdException w:name="Grid Table 1 Light Accent 1" w:uiPriority="46"/>
-    <w:lsdException w:name="Grid Table 2 Accent 1" w:uiPriority="47"/>
-    <w:lsdException w:name="Grid Table 3 Accent 1" w:uiPriority="48"/>
-    <w:lsdException w:name="Grid Table 4 Accent 1" w:uiPriority="49"/>
-    <w:lsdException w:name="Grid Table 5 Dark Accent 1" w:uiPriority="50"/>
-    <w:lsdException w:name="Grid Table 6 Colorful Accent 1" w:uiPriority="51"/>
-    <w:lsdException w:name="Grid Table 7 Colorful Accent 1" w:uiPriority="52"/>
-    <w:lsdException w:name="Grid Table 1 Light Accent 2" w:uiPriority="46"/>
-    <w:lsdException w:name="Grid Table 2 Accent 2" w:uiPriority="47"/>
-    <w:lsdException w:name="Grid Table 3 Accent 2" w:uiPriority="48"/>
-    <w:lsdException w:name="Grid Table 4 Accent 2" w:uiPriority="49"/>
-    <w:lsdException w:name="Grid Table 5 Dark Accent 2" w:uiPriority="50"/>
-    <w:lsdException w:name="Grid Table 6 Colorful Accent 2" w:uiPriority="51"/>
-    <w:lsdException w:name="Grid Table 7 Colorful Accent 2" w:uiPriority="52"/>
-    <w:lsdException w:name="Grid Table 1 Light Accent 3" w:uiPriority="46"/>
-    <w:lsdException w:name="Grid Table 2 Accent 3" w:uiPriority="47"/>
-    <w:lsdException w:name="Grid Table 3 Accent 3" w:uiPriority="48"/>
-    <w:lsdException w:name="Grid Table 4 Accent 3" w:uiPriority="49"/>
-    <w:lsdException w:name="Grid Table 5 Dark Accent 3" w:uiPriority="50"/>
-    <w:lsdException w:name="Grid Table 6 Colorful Accent 3" w:uiPriority="51"/>
-    <w:lsdException w:name="Grid Table 7 Colorful Accent 3" w:uiPriority="52"/>
-    <w:lsdException w:name="Grid Table 1 Light Accent 4" w:uiPriority="46"/>
-    <w:lsdException w:name="Grid Table 2 Accent 4" w:uiPriority="47"/>
-    <w:lsdException w:name="Grid Table 3 Accent 4" w:uiPriority="48"/>
-    <w:lsdException w:name="Grid Table 4 Accent 4" w:uiPriority="49"/>
-    <w:lsdException w:name="Grid Table 5 Dark Accent 4" w:uiPriority="50"/>
-    <w:lsdException w:name="Grid Table 6 Colorful Accent 4" w:uiPriority="51"/>
-    <w:lsdException w:name="Grid Table 7 Colorful Accent 4" w:uiPriority="52"/>
-    <w:lsdException w:name="Grid Table 1 Light Accent 5" w:uiPriority="46"/>
-    <w:lsdException w:name="Grid Table 2 Accent 5" w:uiPriority="47"/>
-    <w:lsdException w:name="Grid Table 3 Accent 5" w:uiPriority="48"/>
-    <w:lsdException w:name="Grid Table 4 Accent 5" w:uiPriority="49"/>
-    <w:lsdException w:name="Grid Table 5 Dark Accent 5" w:uiPriority="50"/>
-    <w:lsdException w:name="Grid Table 6 Colorful Accent 5" w:uiPriority="51"/>
-    <w:lsdException w:name="Grid Table 7 Colorful Accent 5" w:uiPriority="52"/>
-    <w:lsdException w:name="Grid Table 1 Light Accent 6" w:uiPriority="46"/>
-    <w:lsdException w:name="Grid Table 2 Accent 6" w:uiPriority="47"/>
-    <w:lsdException w:name="Grid Table 3 Accent 6" w:uiPriority="48"/>
-    <w:lsdException w:name="Grid Table 4 Accent 6" w:uiPriority="49"/>
-    <w:lsdException w:name="Grid Table 5 Dark Accent 6" w:uiPriority="50"/>
-    <w:lsdException w:name="Grid Table 6 Colorful Accent 6" w:uiPriority="51"/>
-    <w:lsdException w:name="Grid Table 7 Colorful Accent 6" w:uiPriority="52"/>
-    <w:lsdException w:name="List Table 1 Light" w:uiPriority="46"/>
-    <w:lsdException w:name="List Table 2" w:uiPriority="47"/>
-    <w:lsdException w:name="List Table 3" w:uiPriority="48"/>
-    <w:lsdException w:name="List Table 4" w:uiPriority="49"/>
-    <w:lsdException w:name="List Table 5 Dark" w:uiPriority="50"/>
-    <w:lsdException w:name="List Table 6 Colorful" w:uiPriority="51"/>
-    <w:lsdException w:name="List Table 7 Colorful" w:uiPriority="52"/>
-    <w:lsdException w:name="List Table 1 Light Accent 1" w:uiPriority="46"/>
-    <w:lsdException w:name="List Table 2 Accent 1" w:uiPriority="47"/>
-    <w:lsdException w:name="List Table 3 Accent 1" w:uiPriority="48"/>
-    <w:lsdException w:name="List Table 4 Accent 1" w:uiPriority="49"/>
-    <w:lsdException w:name="List Table 5 Dark Accent 1" w:uiPriority="50"/>
-    <w:lsdException w:name="List Table 6 Colorful Accent 1" w:uiPriority="51"/>
-    <w:lsdException w:name="List Table 7 Colorful Accent 1" w:uiPriority="52"/>
-    <w:lsdException w:name="List Table 1 Light Accent 2" w:uiPriority="46"/>
-    <w:lsdException w:name="List Table 2 Accent 2" w:uiPriority="47"/>
-    <w:lsdException w:name="List Table 3 Accent 2" w:uiPriority="48"/>
-    <w:lsdException w:name="List Table 4 Accent 2" w:uiPriority="49"/>
-    <w:lsdException w:name="List Table 5 Dark Accent 2" w:uiPriority="50"/>
-    <w:lsdException w:name="List Table 6 Colorful Accent 2" w:uiPriority="51"/>
-    <w:lsdException w:name="List Table 7 Colorful Accent 2" w:uiPriority="52"/>
-    <w:lsdException w:name="List Table 1 Light Accent 3" w:uiPriority="46"/>
-    <w:lsdException w:name="List Table 2 Accent 3" w:uiPriority="47"/>
-    <w:lsdException w:name="List Table 3 Accent 3" w:uiPriority="48"/>
-    <w:lsdException w:name="List Table 4 Accent 3" w:uiPriority="49"/>
-    <w:lsdException w:name="List Table 5 Dark Accent 3" w:uiPriority="50"/>
-    <w:lsdException w:name="List Table 6 Colorful Accent 3" w:uiPriority="51"/>
-    <w:lsdException w:name="List Table 7 Colorful Accent 3" w:uiPriority="52"/>
-    <w:lsdException w:name="List Table 1 Light Accent 4" w:uiPriority="46"/>
-    <w:lsdException w:name="List Table 2 Accent 4" w:uiPriority="47"/>
-    <w:lsdException w:name="List Table 3 Accent 4" w:uiPriority="48"/>
-    <w:lsdException w:name="List Table 4 Accent 4" w:uiPriority="49"/>
-    <w:lsdException w:name="List Table 5 Dark Accent 4" w:uiPriority="50"/>
-    <w:lsdException w:name="List Table 6 Colorful Accent 4" w:uiPriority="51"/>
-    <w:lsdException w:name="List Table 7 Colorful Accent 4" w:uiPriority="52"/>
-    <w:lsdException w:name="List Table 1 Light Accent 5" w:uiPriority="46"/>
-    <w:lsdException w:name="List Table 2 Accent 5" w:uiPriority="47"/>
-    <w:lsdException w:name="List Table 3 Accent 5" w:uiPriority="48"/>
-    <w:lsdException w:name="List Table 4 Accent 5" w:uiPriority="49"/>
-    <w:lsdException w:name="List Table 5 Dark Accent 5" w:uiPriority="50"/>
-    <w:lsdException w:name="List Table 6 Colorful Accent 5" w:uiPriority="51"/>
-    <w:lsdException w:name="List Table 7 Colorful Accent 5" w:uiPriority="52"/>
-    <w:lsdException w:name="List Table 1 Light Accent 6" w:uiPriority="46"/>
-    <w:lsdException w:name="List Table 2 Accent 6" w:uiPriority="47"/>
-    <w:lsdException w:name="List Table 3 Accent 6" w:uiPriority="48"/>
-    <w:lsdException w:name="List Table 4 Accent 6" w:uiPriority="49"/>
-    <w:lsdException w:name="List Table 5 Dark Accent 6" w:uiPriority="50"/>
-    <w:lsdException w:name="List Table 6 Colorful Accent 6" w:uiPriority="51"/>
-    <w:lsdException w:name="List Table 7 Colorful Accent 6" w:uiPriority="52"/>
+  <w:latentStyles w:defLockedState="0" w:defUIPriority="99" w:defSemiHidden="1" w:defUnhideWhenUsed="1" w:defQFormat="0" w:count="267">
+    <w:lsdException w:name="Normal" w:locked="1" w:semiHidden="0" w:uiPriority="0" w:unhideWhenUsed="0" w:qFormat="1"/>
+    <w:lsdException w:name="heading 1" w:locked="1" w:semiHidden="0" w:uiPriority="9" w:unhideWhenUsed="0" w:qFormat="1"/>
+    <w:lsdException w:name="heading 2" w:locked="1" w:semiHidden="0" w:uiPriority="9" w:unhideWhenUsed="0" w:qFormat="1"/>
+    <w:lsdException w:name="heading 3" w:locked="1" w:semiHidden="0" w:uiPriority="9" w:unhideWhenUsed="0" w:qFormat="1"/>
+    <w:lsdException w:name="heading 4" w:locked="1" w:uiPriority="9" w:qFormat="1"/>
+    <w:lsdException w:name="heading 5" w:locked="1" w:uiPriority="9" w:qFormat="1"/>
+    <w:lsdException w:name="heading 6" w:locked="1" w:semiHidden="0" w:uiPriority="9" w:unhideWhenUsed="0" w:qFormat="1"/>
+    <w:lsdException w:name="heading 7" w:locked="1" w:uiPriority="9" w:qFormat="1"/>
+    <w:lsdException w:name="heading 8" w:locked="1" w:uiPriority="9" w:qFormat="1"/>
+    <w:lsdException w:name="heading 9" w:locked="1" w:uiPriority="9" w:qFormat="1"/>
+    <w:lsdException w:name="toc 1" w:locked="1" w:semiHidden="0" w:uiPriority="39" w:unhideWhenUsed="0"/>
+    <w:lsdException w:name="toc 2" w:locked="1" w:semiHidden="0" w:uiPriority="39" w:unhideWhenUsed="0"/>
+    <w:lsdException w:name="toc 3" w:locked="1" w:semiHidden="0" w:uiPriority="39" w:unhideWhenUsed="0"/>
+    <w:lsdException w:name="toc 4" w:locked="1" w:semiHidden="0" w:uiPriority="0" w:unhideWhenUsed="0"/>
+    <w:lsdException w:name="toc 5" w:locked="1" w:semiHidden="0" w:uiPriority="0" w:unhideWhenUsed="0"/>
+    <w:lsdException w:name="toc 6" w:locked="1" w:semiHidden="0" w:uiPriority="0" w:unhideWhenUsed="0"/>
+    <w:lsdException w:name="toc 7" w:locked="1" w:semiHidden="0" w:uiPriority="0" w:unhideWhenUsed="0"/>
+    <w:lsdException w:name="toc 8" w:locked="1" w:semiHidden="0" w:uiPriority="0" w:unhideWhenUsed="0"/>
+    <w:lsdException w:name="toc 9" w:locked="1" w:semiHidden="0" w:uiPriority="0" w:unhideWhenUsed="0"/>
+    <w:lsdException w:name="caption" w:locked="1" w:uiPriority="35" w:qFormat="1"/>
+    <w:lsdException w:name="Title" w:locked="1" w:semiHidden="0" w:uiPriority="10" w:unhideWhenUsed="0" w:qFormat="1"/>
+    <w:lsdException w:name="Default Paragraph Font" w:locked="1" w:semiHidden="0" w:uiPriority="1" w:unhideWhenUsed="0"/>
+    <w:lsdException w:name="Subtitle" w:locked="1" w:semiHidden="0" w:uiPriority="11" w:unhideWhenUsed="0" w:qFormat="1"/>
+    <w:lsdException w:name="Block Text" w:locked="1" w:semiHidden="0" w:uiPriority="0" w:unhideWhenUsed="0"/>
+    <w:lsdException w:name="Strong" w:locked="1" w:semiHidden="0" w:uiPriority="22" w:unhideWhenUsed="0" w:qFormat="1"/>
+    <w:lsdException w:name="Emphasis" w:locked="1" w:semiHidden="0" w:uiPriority="0" w:unhideWhenUsed="0" w:qFormat="1"/>
+    <w:lsdException w:name="Table Grid" w:locked="1" w:semiHidden="0" w:uiPriority="59" w:unhideWhenUsed="0"/>
+    <w:lsdException w:name="Placeholder Text" w:unhideWhenUsed="0"/>
+    <w:lsdException w:name="No Spacing" w:semiHidden="0" w:uiPriority="1" w:unhideWhenUsed="0" w:qFormat="1"/>
+    <w:lsdException w:name="Light Shading" w:semiHidden="0" w:uiPriority="60" w:unhideWhenUsed="0"/>
+    <w:lsdException w:name="Light List" w:semiHidden="0" w:uiPriority="61" w:unhideWhenUsed="0"/>
+    <w:lsdException w:name="Light Grid" w:semiHidden="0" w:uiPriority="62" w:unhideWhenUsed="0"/>
+    <w:lsdException w:name="Medium Shading 1" w:semiHidden="0" w:uiPriority="63" w:unhideWhenUsed="0"/>
+    <w:lsdException w:name="Medium Shading 2" w:semiHidden="0" w:uiPriority="64" w:unhideWhenUsed="0"/>
+    <w:lsdException w:name="Medium List 1" w:semiHidden="0" w:uiPriority="65" w:unhideWhenUsed="0"/>
+    <w:lsdException w:name="Medium List 2" w:semiHidden="0" w:uiPriority="66" w:unhideWhenUsed="0"/>
+    <w:lsdException w:name="Medium Grid 1" w:semiHidden="0" w:uiPriority="67" w:unhideWhenUsed="0"/>
+    <w:lsdException w:name="Medium Grid 2" w:semiHidden="0" w:uiPriority="68" w:unhideWhenUsed="0"/>
+    <w:lsdException w:name="Medium Grid 3" w:semiHidden="0" w:uiPriority="69" w:unhideWhenUsed="0"/>
+    <w:lsdException w:name="Dark List" w:semiHidden="0" w:uiPriority="70" w:unhideWhenUsed="0"/>
+    <w:lsdException w:name="Colorful Shading" w:semiHidden="0" w:uiPriority="71" w:unhideWhenUsed="0"/>
+    <w:lsdException w:name="Colorful List" w:semiHidden="0" w:uiPriority="72" w:unhideWhenUsed="0"/>
+    <w:lsdException w:name="Colorful Grid" w:semiHidden="0" w:uiPriority="73" w:unhideWhenUsed="0"/>
+    <w:lsdException w:name="Light Shading Accent 1" w:semiHidden="0" w:uiPriority="60" w:unhideWhenUsed="0"/>
+    <w:lsdException w:name="Light List Accent 1" w:semiHidden="0" w:uiPriority="61" w:unhideWhenUsed="0"/>
+    <w:lsdException w:name="Light Grid Accent 1" w:semiHidden="0" w:uiPriority="62" w:unhideWhenUsed="0"/>
+    <w:lsdException w:name="Medium Shading 1 Accent 1" w:semiHidden="0" w:uiPriority="63" w:unhideWhenUsed="0"/>
+    <w:lsdException w:name="Medium Shading 2 Accent 1" w:semiHidden="0" w:uiPriority="64" w:unhideWhenUsed="0"/>
+    <w:lsdException w:name="Medium List 1 Accent 1" w:semiHidden="0" w:uiPriority="65" w:unhideWhenUsed="0"/>
+    <w:lsdException w:name="Revision" w:unhideWhenUsed="0"/>
+    <w:lsdException w:name="List Paragraph" w:semiHidden="0" w:uiPriority="34" w:unhideWhenUsed="0" w:qFormat="1"/>
+    <w:lsdException w:name="Quote" w:semiHidden="0" w:uiPriority="29" w:unhideWhenUsed="0" w:qFormat="1"/>
+    <w:lsdException w:name="Intense Quote" w:semiHidden="0" w:uiPriority="30" w:unhideWhenUsed="0" w:qFormat="1"/>
+    <w:lsdException w:name="Medium List 2 Accent 1" w:semiHidden="0" w:uiPriority="66" w:unhideWhenUsed="0"/>
+    <w:lsdException w:name="Medium Grid 1 Accent 1" w:semiHidden="0" w:uiPriority="67" w:unhideWhenUsed="0"/>
+    <w:lsdException w:name="Medium Grid 2 Accent 1" w:semiHidden="0" w:uiPriority="68" w:unhideWhenUsed="0"/>
+    <w:lsdException w:name="Medium Grid 3 Accent 1" w:semiHidden="0" w:uiPriority="69" w:unhideWhenUsed="0"/>
+    <w:lsdException w:name="Dark List Accent 1" w:semiHidden="0" w:uiPriority="70" w:unhideWhenUsed="0"/>
+    <w:lsdException w:name="Colorful Shading Accent 1" w:semiHidden="0" w:uiPriority="71" w:unhideWhenUsed="0"/>
+    <w:lsdException w:name="Colorful List Accent 1" w:semiHidden="0" w:uiPriority="72" w:unhideWhenUsed="0"/>
+    <w:lsdException w:name="Colorful Grid Accent 1" w:semiHidden="0" w:uiPriority="73" w:unhideWhenUsed="0"/>
+    <w:lsdException w:name="Light Shading Accent 2" w:semiHidden="0" w:uiPriority="60" w:unhideWhenUsed="0"/>
+    <w:lsdException w:name="Light List Accent 2" w:semiHidden="0" w:uiPriority="61" w:unhideWhenUsed="0"/>
+    <w:lsdException w:name="Light Grid Accent 2" w:semiHidden="0" w:uiPriority="62" w:unhideWhenUsed="0"/>
+    <w:lsdException w:name="Medium Shading 1 Accent 2" w:semiHidden="0" w:uiPriority="63" w:unhideWhenUsed="0"/>
+    <w:lsdException w:name="Medium Shading 2 Accent 2" w:semiHidden="0" w:uiPriority="64" w:unhideWhenUsed="0"/>
+    <w:lsdException w:name="Medium List 1 Accent 2" w:semiHidden="0" w:uiPriority="65" w:unhideWhenUsed="0"/>
+    <w:lsdException w:name="Medium List 2 Accent 2" w:semiHidden="0" w:uiPriority="66" w:unhideWhenUsed="0"/>
+    <w:lsdException w:name="Medium Grid 1 Accent 2" w:semiHidden="0" w:uiPriority="67" w:unhideWhenUsed="0"/>
+    <w:lsdException w:name="Medium Grid 2 Accent 2" w:semiHidden="0" w:uiPriority="68" w:unhideWhenUsed="0"/>
+    <w:lsdException w:name="Medium Grid 3 Accent 2" w:semiHidden="0" w:uiPriority="69" w:unhideWhenUsed="0"/>
+    <w:lsdException w:name="Dark List Accent 2" w:semiHidden="0" w:uiPriority="70" w:unhideWhenUsed="0"/>
+    <w:lsdException w:name="Colorful Shading Accent 2" w:semiHidden="0" w:uiPriority="71" w:unhideWhenUsed="0"/>
+    <w:lsdException w:name="Colorful List Accent 2" w:semiHidden="0" w:uiPriority="72" w:unhideWhenUsed="0"/>
+    <w:lsdException w:name="Colorful Grid Accent 2" w:semiHidden="0" w:uiPriority="73" w:unhideWhenUsed="0"/>
+    <w:lsdException w:name="Light Shading Accent 3" w:semiHidden="0" w:uiPriority="60" w:unhideWhenUsed="0"/>
+    <w:lsdException w:name="Light List Accent 3" w:semiHidden="0" w:uiPriority="61" w:unhideWhenUsed="0"/>
+    <w:lsdException w:name="Light Grid Accent 3" w:semiHidden="0" w:uiPriority="62" w:unhideWhenUsed="0"/>
+    <w:lsdException w:name="Medium Shading 1 Accent 3" w:semiHidden="0" w:uiPriority="63" w:unhideWhenUsed="0"/>
+    <w:lsdException w:name="Medium Shading 2 Accent 3" w:semiHidden="0" w:uiPriority="64" w:unhideWhenUsed="0"/>
+    <w:lsdException w:name="Medium List 1 Accent 3" w:semiHidden="0" w:uiPriority="65" w:unhideWhenUsed="0"/>
+    <w:lsdException w:name="Medium List 2 Accent 3" w:semiHidden="0" w:uiPriority="66" w:unhideWhenUsed="0"/>
+    <w:lsdException w:name="Medium Grid 1 Accent 3" w:semiHidden="0" w:uiPriority="67" w:unhideWhenUsed="0"/>
+    <w:lsdException w:name="Medium Grid 2 Accent 3" w:semiHidden="0" w:uiPriority="68" w:unhideWhenUsed="0"/>
+    <w:lsdException w:name="Medium Grid 3 Accent 3" w:semiHidden="0" w:uiPriority="69" w:unhideWhenUsed="0"/>
+    <w:lsdException w:name="Dark List Accent 3" w:semiHidden="0" w:uiPriority="70" w:unhideWhenUsed="0"/>
+    <w:lsdException w:name="Colorful Shading Accent 3" w:semiHidden="0" w:uiPriority="71" w:unhideWhenUsed="0"/>
+    <w:lsdException w:name="Colorful List Accent 3" w:semiHidden="0" w:uiPriority="72" w:unhideWhenUsed="0"/>
+    <w:lsdException w:name="Colorful Grid Accent 3" w:semiHidden="0" w:uiPriority="73" w:unhideWhenUsed="0"/>
+    <w:lsdException w:name="Light Shading Accent 4" w:semiHidden="0" w:uiPriority="60" w:unhideWhenUsed="0"/>
+    <w:lsdException w:name="Light List Accent 4" w:semiHidden="0" w:uiPriority="61" w:unhideWhenUsed="0"/>
+    <w:lsdException w:name="Light Grid Accent 4" w:semiHidden="0" w:uiPriority="62" w:unhideWhenUsed="0"/>
+    <w:lsdException w:name="Medium Shading 1 Accent 4" w:semiHidden="0" w:uiPriority="63" w:unhideWhenUsed="0"/>
+    <w:lsdException w:name="Medium Shading 2 Accent 4" w:semiHidden="0" w:uiPriority="64" w:unhideWhenUsed="0"/>
+    <w:lsdException w:name="Medium List 1 Accent 4" w:semiHidden="0" w:uiPriority="65" w:unhideWhenUsed="0"/>
+    <w:lsdException w:name="Medium List 2 Accent 4" w:semiHidden="0" w:uiPriority="66" w:unhideWhenUsed="0"/>
+    <w:lsdException w:name="Medium Grid 1 Accent 4" w:semiHidden="0" w:uiPriority="67" w:unhideWhenUsed="0"/>
+    <w:lsdException w:name="Medium Grid 2 Accent 4" w:semiHidden="0" w:uiPriority="68" w:unhideWhenUsed="0"/>
+    <w:lsdException w:name="Medium Grid 3 Accent 4" w:semiHidden="0" w:uiPriority="69" w:unhideWhenUsed="0"/>
+    <w:lsdException w:name="Dark List Accent 4" w:semiHidden="0" w:uiPriority="70" w:unhideWhenUsed="0"/>
+    <w:lsdException w:name="Colorful Shading Accent 4" w:semiHidden="0" w:uiPriority="71" w:unhideWhenUsed="0"/>
+    <w:lsdException w:name="Colorful List Accent 4" w:semiHidden="0" w:uiPriority="72" w:unhideWhenUsed="0"/>
+    <w:lsdException w:name="Colorful Grid Accent 4" w:semiHidden="0" w:uiPriority="73" w:unhideWhenUsed="0"/>
+    <w:lsdException w:name="Light Shading Accent 5" w:semiHidden="0" w:uiPriority="60" w:unhideWhenUsed="0"/>
+    <w:lsdException w:name="Light List Accent 5" w:semiHidden="0" w:uiPriority="61" w:unhideWhenUsed="0"/>
+    <w:lsdException w:name="Light Grid Accent 5" w:semiHidden="0" w:uiPriority="62" w:unhideWhenUsed="0"/>
+    <w:lsdException w:name="Medium Shading 1 Accent 5" w:semiHidden="0" w:uiPriority="63" w:unhideWhenUsed="0"/>
+    <w:lsdException w:name="Medium Shading 2 Accent 5" w:semiHidden="0" w:uiPriority="64" w:unhideWhenUsed="0"/>
+    <w:lsdException w:name="Medium List 1 Accent 5" w:semiHidden="0" w:uiPriority="65" w:unhideWhenUsed="0"/>
+    <w:lsdException w:name="Medium List 2 Accent 5" w:semiHidden="0" w:uiPriority="66" w:unhideWhenUsed="0"/>
+    <w:lsdException w:name="Medium Grid 1 Accent 5" w:semiHidden="0" w:uiPriority="67" w:unhideWhenUsed="0"/>
+    <w:lsdException w:name="Medium Grid 2 Accent 5" w:semiHidden="0" w:uiPriority="68" w:unhideWhenUsed="0"/>
+    <w:lsdException w:name="Medium Grid 3 Accent 5" w:semiHidden="0" w:uiPriority="69" w:unhideWhenUsed="0"/>
+    <w:lsdException w:name="Dark List Accent 5" w:semiHidden="0" w:uiPriority="70" w:unhideWhenUsed="0"/>
+    <w:lsdException w:name="Colorful Shading Accent 5" w:semiHidden="0" w:uiPriority="71" w:unhideWhenUsed="0"/>
+    <w:lsdException w:name="Colorful List Accent 5" w:semiHidden="0" w:uiPriority="72" w:unhideWhenUsed="0"/>
+    <w:lsdException w:name="Colorful Grid Accent 5" w:semiHidden="0" w:uiPriority="73" w:unhideWhenUsed="0"/>
+    <w:lsdException w:name="Light Shading Accent 6" w:semiHidden="0" w:uiPriority="60" w:unhideWhenUsed="0"/>
+    <w:lsdException w:name="Light List Accent 6" w:semiHidden="0" w:uiPriority="61" w:unhideWhenUsed="0"/>
+    <w:lsdException w:name="Light Grid Accent 6" w:semiHidden="0" w:uiPriority="62" w:unhideWhenUsed="0"/>
+    <w:lsdException w:name="Medium Shading 1 Accent 6" w:semiHidden="0" w:uiPriority="63" w:unhideWhenUsed="0"/>
+    <w:lsdException w:name="Medium Shading 2 Accent 6" w:semiHidden="0" w:uiPriority="64" w:unhideWhenUsed="0"/>
+    <w:lsdException w:name="Medium List 1 Accent 6" w:semiHidden="0" w:uiPriority="65" w:unhideWhenUsed="0"/>
+    <w:lsdException w:name="Medium List 2 Accent 6" w:semiHidden="0" w:uiPriority="66" w:unhideWhenUsed="0"/>
+    <w:lsdException w:name="Medium Grid 1 Accent 6" w:semiHidden="0" w:uiPriority="67" w:unhideWhenUsed="0"/>
+    <w:lsdException w:name="Medium Grid 2 Accent 6" w:semiHidden="0" w:uiPriority="68" w:unhideWhenUsed="0"/>
+    <w:lsdException w:name="Medium Grid 3 Accent 6" w:semiHidden="0" w:uiPriority="69" w:unhideWhenUsed="0"/>
+    <w:lsdException w:name="Dark List Accent 6" w:semiHidden="0" w:uiPriority="70" w:unhideWhenUsed="0"/>
+    <w:lsdException w:name="Colorful Shading Accent 6" w:semiHidden="0" w:uiPriority="71" w:unhideWhenUsed="0"/>
+    <w:lsdException w:name="Colorful List Accent 6" w:semiHidden="0" w:uiPriority="72" w:unhideWhenUsed="0"/>
+    <w:lsdException w:name="Colorful Grid Accent 6" w:semiHidden="0" w:uiPriority="73" w:unhideWhenUsed="0"/>
+    <w:lsdException w:name="Subtle Emphasis" w:semiHidden="0" w:uiPriority="19" w:unhideWhenUsed="0" w:qFormat="1"/>
+    <w:lsdException w:name="Intense Emphasis" w:semiHidden="0" w:uiPriority="21" w:unhideWhenUsed="0" w:qFormat="1"/>
+    <w:lsdException w:name="Subtle Reference" w:semiHidden="0" w:uiPriority="31" w:unhideWhenUsed="0" w:qFormat="1"/>
+    <w:lsdException w:name="Intense Reference" w:semiHidden="0" w:uiPriority="32" w:unhideWhenUsed="0" w:qFormat="1"/>
+    <w:lsdException w:name="Book Title" w:semiHidden="0" w:uiPriority="33" w:unhideWhenUsed="0" w:qFormat="1"/>
+    <w:lsdException w:name="Bibliography" w:uiPriority="37"/>
+    <w:lsdException w:name="TOC Heading" w:uiPriority="39" w:qFormat="1"/>
+  </w:latentStyles>
+  <w:style w:type="paragraph" w:default="1" w:styleId="Standard">
+    <w:name w:val="Normal"/>
+    <w:qFormat/>
+    <w:rsid w:val="000C6E3A"/>
+    <w:pPr>
+      <w:spacing w:line="360" w:lineRule="auto"/>
+      <w:jc w:val="both"/>
+    </w:pPr>
+  </w:style>
+  <w:style w:type="paragraph" w:styleId="berschrift1">
+    <w:name w:val="heading 1"/>
+    <w:basedOn w:val="Standard"/>
+    <w:next w:val="Standard"/>
+    <w:link w:val="berschrift1Zchn"/>
+    <w:uiPriority w:val="9"/>
+    <w:qFormat/>
+    <w:locked/>
+    <w:rsid w:val="00E27D5C"/>
+    <w:pPr>
+      <w:keepNext/>
+      <w:keepLines/>
+      <w:numPr>
+        <w:numId w:val="2"/>
+      </w:numPr>
+      <w:spacing w:before="360" w:after="120"/>
+      <w:outlineLvl w:val="0"/>
+    </w:pPr>
+    <w:rPr>
+      <w:rFonts w:asciiTheme="majorHAnsi" w:eastAsiaTheme="majorEastAsia" w:hAnsiTheme="majorHAnsi" w:cstheme="majorBidi"/>
+      <w:b/>
+      <w:color w:val="262626" w:themeColor="text1" w:themeTint="D9"/>
+      <w:sz w:val="32"/>
+      <w:szCs w:val="32"/>
+    </w:rPr>
+  </w:style>
+  <w:style w:type="paragraph" w:styleId="berschrift2">
+    <w:name w:val="heading 2"/>
+    <w:basedOn w:val="Standard"/>
+    <w:next w:val="Standard"/>
+    <w:link w:val="berschrift2Zchn"/>
+    <w:autoRedefine/>
+    <w:uiPriority w:val="9"/>
+    <w:unhideWhenUsed/>
+    <w:qFormat/>
+    <w:rsid w:val="00EA0D85"/>
+    <w:pPr>
+      <w:keepNext/>
+      <w:keepLines/>
+      <w:numPr>
+        <w:ilvl w:val="1"/>
+        <w:numId w:val="2"/>
+      </w:numPr>
+      <w:spacing w:before="160" w:after="120"/>
+      <w:jc w:val="left"/>
+      <w:outlineLvl w:val="1"/>
+    </w:pPr>
+    <w:rPr>
+      <w:rFonts w:ascii="Calibri" w:eastAsiaTheme="majorEastAsia" w:hAnsi="Calibri" w:cstheme="majorBidi"/>
+      <w:b/>
+      <w:i/>
+      <w:color w:val="262626" w:themeColor="text1" w:themeTint="D9"/>
+      <w:sz w:val="28"/>
+      <w:szCs w:val="28"/>
+    </w:rPr>
+  </w:style>
+  <w:style w:type="paragraph" w:styleId="berschrift3">
+    <w:name w:val="heading 3"/>
+    <w:basedOn w:val="Standard"/>
+    <w:next w:val="Standard"/>
+    <w:link w:val="berschrift3Zchn"/>
+    <w:uiPriority w:val="9"/>
+    <w:unhideWhenUsed/>
+    <w:qFormat/>
+    <w:rsid w:val="00E27D5C"/>
+    <w:pPr>
+      <w:keepNext/>
+      <w:keepLines/>
+      <w:numPr>
+        <w:ilvl w:val="2"/>
+        <w:numId w:val="2"/>
+      </w:numPr>
+      <w:spacing w:before="160" w:after="120"/>
+      <w:outlineLvl w:val="2"/>
+    </w:pPr>
+    <w:rPr>
+      <w:rFonts w:asciiTheme="majorHAnsi" w:eastAsiaTheme="majorEastAsia" w:hAnsiTheme="majorHAnsi" w:cstheme="majorBidi"/>
+      <w:b/>
+      <w:color w:val="595959" w:themeColor="text1" w:themeTint="A6"/>
+      <w:sz w:val="24"/>
+      <w:szCs w:val="24"/>
+    </w:rPr>
+  </w:style>
+  <w:style w:type="paragraph" w:styleId="berschrift4">
+    <w:name w:val="heading 4"/>
+    <w:basedOn w:val="Standard"/>
+    <w:next w:val="Standard"/>
+    <w:link w:val="berschrift4Zchn"/>
+    <w:uiPriority w:val="9"/>
+    <w:unhideWhenUsed/>
+    <w:qFormat/>
+    <w:locked/>
+    <w:rsid w:val="00550796"/>
+    <w:pPr>
+      <w:keepNext/>
+      <w:keepLines/>
+      <w:numPr>
+        <w:ilvl w:val="3"/>
+        <w:numId w:val="2"/>
+      </w:numPr>
+      <w:spacing w:before="40" w:after="0"/>
+      <w:outlineLvl w:val="3"/>
+    </w:pPr>
+    <w:rPr>
+      <w:rFonts w:asciiTheme="majorHAnsi" w:eastAsiaTheme="majorEastAsia" w:hAnsiTheme="majorHAnsi" w:cstheme="majorBidi"/>
+      <w:i/>
+      <w:iCs/>
+      <w:color w:val="404040" w:themeColor="text1" w:themeTint="BF"/>
+    </w:rPr>
+  </w:style>
+  <w:style w:type="paragraph" w:styleId="berschrift5">
+    <w:name w:val="heading 5"/>
+    <w:basedOn w:val="Standard"/>
+    <w:next w:val="Standard"/>
+    <w:link w:val="berschrift5Zchn"/>
+    <w:uiPriority w:val="9"/>
+    <w:semiHidden/>
+    <w:unhideWhenUsed/>
+    <w:qFormat/>
+    <w:locked/>
+    <w:rsid w:val="00550796"/>
+    <w:pPr>
+      <w:keepNext/>
+      <w:keepLines/>
+      <w:numPr>
+        <w:ilvl w:val="4"/>
+        <w:numId w:val="2"/>
+      </w:numPr>
+      <w:spacing w:before="40" w:after="0"/>
+      <w:outlineLvl w:val="4"/>
+    </w:pPr>
+    <w:rPr>
+      <w:rFonts w:asciiTheme="majorHAnsi" w:eastAsiaTheme="majorEastAsia" w:hAnsiTheme="majorHAnsi" w:cstheme="majorBidi"/>
+      <w:color w:val="404040" w:themeColor="text1" w:themeTint="BF"/>
+    </w:rPr>
+  </w:style>
+  <w:style w:type="paragraph" w:styleId="berschrift6">
+    <w:name w:val="heading 6"/>
+    <w:basedOn w:val="Standard"/>
+    <w:next w:val="Standard"/>
+    <w:link w:val="berschrift6Zchn"/>
+    <w:uiPriority w:val="9"/>
+    <w:unhideWhenUsed/>
+    <w:qFormat/>
+    <w:rsid w:val="00550796"/>
+    <w:pPr>
+      <w:keepNext/>
+      <w:keepLines/>
+      <w:numPr>
+        <w:ilvl w:val="5"/>
+        <w:numId w:val="2"/>
+      </w:numPr>
+      <w:spacing w:before="40" w:after="0"/>
+      <w:outlineLvl w:val="5"/>
+    </w:pPr>
+    <w:rPr>
+      <w:rFonts w:asciiTheme="majorHAnsi" w:eastAsiaTheme="majorEastAsia" w:hAnsiTheme="majorHAnsi" w:cstheme="majorBidi"/>
+    </w:rPr>
+  </w:style>
+  <w:style w:type="paragraph" w:styleId="berschrift7">
+    <w:name w:val="heading 7"/>
+    <w:basedOn w:val="Standard"/>
+    <w:next w:val="Standard"/>
+    <w:link w:val="berschrift7Zchn"/>
+    <w:uiPriority w:val="9"/>
+    <w:semiHidden/>
+    <w:unhideWhenUsed/>
+    <w:qFormat/>
+    <w:locked/>
+    <w:rsid w:val="00550796"/>
+    <w:pPr>
+      <w:keepNext/>
+      <w:keepLines/>
+      <w:numPr>
+        <w:ilvl w:val="6"/>
+        <w:numId w:val="2"/>
+      </w:numPr>
+      <w:spacing w:before="40" w:after="0"/>
+      <w:outlineLvl w:val="6"/>
+    </w:pPr>
+    <w:rPr>
+      <w:rFonts w:asciiTheme="majorHAnsi" w:eastAsiaTheme="majorEastAsia" w:hAnsiTheme="majorHAnsi" w:cstheme="majorBidi"/>
+      <w:i/>
+      <w:iCs/>
+    </w:rPr>
+  </w:style>
+  <w:style w:type="paragraph" w:styleId="berschrift8">
+    <w:name w:val="heading 8"/>
+    <w:basedOn w:val="Standard"/>
+    <w:next w:val="Standard"/>
+    <w:link w:val="berschrift8Zchn"/>
+    <w:uiPriority w:val="9"/>
+    <w:semiHidden/>
+    <w:unhideWhenUsed/>
+    <w:qFormat/>
+    <w:locked/>
+    <w:rsid w:val="00550796"/>
+    <w:pPr>
+      <w:keepNext/>
+      <w:keepLines/>
+      <w:numPr>
+        <w:ilvl w:val="7"/>
+        <w:numId w:val="2"/>
+      </w:numPr>
+      <w:spacing w:before="40" w:after="0"/>
+      <w:outlineLvl w:val="7"/>
+    </w:pPr>
+    <w:rPr>
+      <w:rFonts w:asciiTheme="majorHAnsi" w:eastAsiaTheme="majorEastAsia" w:hAnsiTheme="majorHAnsi" w:cstheme="majorBidi"/>
+      <w:color w:val="262626" w:themeColor="text1" w:themeTint="D9"/>
+      <w:sz w:val="21"/>
+      <w:szCs w:val="21"/>
+    </w:rPr>
+  </w:style>
+  <w:style w:type="paragraph" w:styleId="berschrift9">
+    <w:name w:val="heading 9"/>
+    <w:basedOn w:val="Standard"/>
+    <w:next w:val="Standard"/>
+    <w:link w:val="berschrift9Zchn"/>
+    <w:uiPriority w:val="9"/>
+    <w:semiHidden/>
+    <w:unhideWhenUsed/>
+    <w:qFormat/>
+    <w:locked/>
+    <w:rsid w:val="00550796"/>
+    <w:pPr>
+      <w:keepNext/>
+      <w:keepLines/>
+      <w:numPr>
+        <w:ilvl w:val="8"/>
+        <w:numId w:val="2"/>
+      </w:numPr>
+      <w:spacing w:before="40" w:after="0"/>
+      <w:outlineLvl w:val="8"/>
+    </w:pPr>
+    <w:rPr>
+      <w:rFonts w:asciiTheme="majorHAnsi" w:eastAsiaTheme="majorEastAsia" w:hAnsiTheme="majorHAnsi" w:cstheme="majorBidi"/>
+      <w:i/>
+      <w:iCs/>
+      <w:color w:val="262626" w:themeColor="text1" w:themeTint="D9"/>
+      <w:sz w:val="21"/>
+      <w:szCs w:val="21"/>
+    </w:rPr>
+  </w:style>
+  <w:style w:type="character" w:default="1" w:styleId="Absatz-Standardschriftart">
+    <w:name w:val="Default Paragraph Font"/>
+    <w:uiPriority w:val="1"/>
+    <w:semiHidden/>
+    <w:unhideWhenUsed/>
+  </w:style>
+  <w:style w:type="table" w:default="1" w:styleId="NormaleTabelle">
+    <w:name w:val="Normal Table"/>
+    <w:uiPriority w:val="99"/>
+    <w:semiHidden/>
+    <w:unhideWhenUsed/>
+    <w:tblPr>
+      <w:tblInd w:w="0" w:type="dxa"/>
+      <w:tblCellMar>
+        <w:top w:w="0" w:type="dxa"/>
+        <w:left w:w="108" w:type="dxa"/>
+        <w:bottom w:w="0" w:type="dxa"/>
+        <w:right w:w="108" w:type="dxa"/>
+      </w:tblCellMar>
+    </w:tblPr>
+  </w:style>
+  <w:style w:type="numbering" w:default="1" w:styleId="KeineListe">
+    <w:name w:val="No List"/>
+    <w:uiPriority w:val="99"/>
+    <w:semiHidden/>
+    <w:unhideWhenUsed/>
+  </w:style>
+  <w:style w:type="character" w:customStyle="1" w:styleId="berschrift2Zchn">
+    <w:name w:val="Überschrift 2 Zchn"/>
+    <w:basedOn w:val="Absatz-Standardschriftart"/>
+    <w:link w:val="berschrift2"/>
+    <w:uiPriority w:val="9"/>
+    <w:locked/>
+    <w:rsid w:val="00EA0D85"/>
+    <w:rPr>
+      <w:rFonts w:ascii="Calibri" w:eastAsiaTheme="majorEastAsia" w:hAnsi="Calibri" w:cstheme="majorBidi"/>
+      <w:b/>
+      <w:i/>
+      <w:color w:val="262626" w:themeColor="text1" w:themeTint="D9"/>
+      <w:sz w:val="28"/>
+      <w:szCs w:val="28"/>
+    </w:rPr>
+  </w:style>
+  <w:style w:type="character" w:customStyle="1" w:styleId="berschrift3Zchn">
+    <w:name w:val="Überschrift 3 Zchn"/>
+    <w:basedOn w:val="Absatz-Standardschriftart"/>
+    <w:link w:val="berschrift3"/>
+    <w:uiPriority w:val="9"/>
+    <w:locked/>
+    <w:rsid w:val="00E27D5C"/>
+    <w:rPr>
+      <w:rFonts w:asciiTheme="majorHAnsi" w:eastAsiaTheme="majorEastAsia" w:hAnsiTheme="majorHAnsi" w:cstheme="majorBidi"/>
+      <w:b/>
+      <w:color w:val="595959" w:themeColor="text1" w:themeTint="A6"/>
+      <w:sz w:val="24"/>
+      <w:szCs w:val="24"/>
+    </w:rPr>
+  </w:style>
+  <w:style w:type="character" w:customStyle="1" w:styleId="berschrift6Zchn">
+    <w:name w:val="Überschrift 6 Zchn"/>
+    <w:basedOn w:val="Absatz-Standardschriftart"/>
+    <w:link w:val="berschrift6"/>
+    <w:uiPriority w:val="9"/>
+    <w:locked/>
+    <w:rsid w:val="00550796"/>
+    <w:rPr>
+      <w:rFonts w:asciiTheme="majorHAnsi" w:eastAsiaTheme="majorEastAsia" w:hAnsiTheme="majorHAnsi" w:cstheme="majorBidi"/>
+    </w:rPr>
+  </w:style>
+  <w:style w:type="table" w:styleId="TabelleSpalten3">
+    <w:name w:val="Table Columns 3"/>
+    <w:basedOn w:val="NormaleTabelle"/>
+    <w:uiPriority w:val="99"/>
+    <w:rsid w:val="006D0058"/>
+    <w:rPr>
+      <w:b/>
+      <w:bCs/>
+    </w:rPr>
+    <w:tblPr>
+      <w:tblStyleColBandSize w:val="1"/>
+      <w:tblInd w:w="0" w:type="dxa"/>
+      <w:tblBorders>
+        <w:top w:val="single" w:sz="6" w:space="0" w:color="000080"/>
+        <w:left w:val="single" w:sz="6" w:space="0" w:color="000080"/>
+        <w:bottom w:val="single" w:sz="6" w:space="0" w:color="000080"/>
+        <w:right w:val="single" w:sz="6" w:space="0" w:color="000080"/>
+        <w:insideV w:val="single" w:sz="6" w:space="0" w:color="000080"/>
+      </w:tblBorders>
+      <w:tblCellMar>
+        <w:top w:w="0" w:type="dxa"/>
+        <w:left w:w="108" w:type="dxa"/>
+        <w:bottom w:w="0" w:type="dxa"/>
+        <w:right w:w="108" w:type="dxa"/>
+      </w:tblCellMar>
+    </w:tblPr>
+    <w:tblStylePr w:type="firstRow">
+      <w:rPr>
+        <w:rFonts w:cs="Times New Roman"/>
+        <w:color w:val="FFFFFF"/>
+      </w:rPr>
+      <w:tblPr/>
+      <w:tcPr>
+        <w:tcBorders>
+          <w:tl2br w:val="none" w:sz="0" w:space="0" w:color="auto"/>
+          <w:tr2bl w:val="none" w:sz="0" w:space="0" w:color="auto"/>
+        </w:tcBorders>
+        <w:shd w:val="solid" w:color="000080" w:fill="FFFFFF"/>
+      </w:tcPr>
+    </w:tblStylePr>
+    <w:tblStylePr w:type="lastRow">
+      <w:rPr>
+        <w:rFonts w:cs="Times New Roman"/>
+        <w:b w:val="0"/>
+        <w:bCs w:val="0"/>
+      </w:rPr>
+      <w:tblPr/>
+      <w:tcPr>
+        <w:tcBorders>
+          <w:top w:val="single" w:sz="6" w:space="0" w:color="000080"/>
+          <w:tl2br w:val="none" w:sz="0" w:space="0" w:color="auto"/>
+          <w:tr2bl w:val="none" w:sz="0" w:space="0" w:color="auto"/>
+        </w:tcBorders>
+      </w:tcPr>
+    </w:tblStylePr>
+    <w:tblStylePr w:type="firstCol">
+      <w:rPr>
+        <w:rFonts w:cs="Times New Roman"/>
+        <w:b w:val="0"/>
+        <w:bCs w:val="0"/>
+      </w:rPr>
+      <w:tblPr/>
+      <w:tcPr>
+        <w:tcBorders>
+          <w:tl2br w:val="none" w:sz="0" w:space="0" w:color="auto"/>
+          <w:tr2bl w:val="none" w:sz="0" w:space="0" w:color="auto"/>
+        </w:tcBorders>
+      </w:tcPr>
+    </w:tblStylePr>
+    <w:tblStylePr w:type="lastCol">
+      <w:rPr>
+        <w:rFonts w:cs="Times New Roman"/>
+        <w:b w:val="0"/>
+        <w:bCs w:val="0"/>
+      </w:rPr>
+      <w:tblPr/>
+      <w:tcPr>
+        <w:tcBorders>
+          <w:tl2br w:val="none" w:sz="0" w:space="0" w:color="auto"/>
+          <w:tr2bl w:val="none" w:sz="0" w:space="0" w:color="auto"/>
+        </w:tcBorders>
+      </w:tcPr>
+    </w:tblStylePr>
+    <w:tblStylePr w:type="band1Vert">
+      <w:rPr>
+        <w:rFonts w:cs="Times New Roman"/>
+        <w:color w:val="auto"/>
+      </w:rPr>
+      <w:tblPr/>
+      <w:tcPr>
+        <w:shd w:val="solid" w:color="C0C0C0" w:fill="FFFFFF"/>
+      </w:tcPr>
+    </w:tblStylePr>
+    <w:tblStylePr w:type="band2Vert">
+      <w:rPr>
+        <w:rFonts w:cs="Times New Roman"/>
+        <w:color w:val="auto"/>
+      </w:rPr>
+      <w:tblPr/>
+      <w:tcPr>
+        <w:shd w:val="pct10" w:color="000000" w:fill="FFFFFF"/>
+      </w:tcPr>
+    </w:tblStylePr>
+    <w:tblStylePr w:type="neCell">
+      <w:rPr>
+        <w:rFonts w:cs="Times New Roman"/>
+        <w:b/>
+        <w:bCs/>
+      </w:rPr>
+      <w:tblPr/>
+      <w:tcPr>
+        <w:tcBorders>
+          <w:tl2br w:val="none" w:sz="0" w:space="0" w:color="auto"/>
+          <w:tr2bl w:val="none" w:sz="0" w:space="0" w:color="auto"/>
+        </w:tcBorders>
+      </w:tcPr>
+    </w:tblStylePr>
+  </w:style>
+  <w:style w:type="paragraph" w:styleId="Kopfzeile">
+    <w:name w:val="header"/>
+    <w:basedOn w:val="Standard"/>
+    <w:link w:val="KopfzeileZchn"/>
+    <w:uiPriority w:val="99"/>
+    <w:rsid w:val="00C36F30"/>
+    <w:pPr>
+      <w:tabs>
+        <w:tab w:val="center" w:pos="4536"/>
+        <w:tab w:val="right" w:pos="9072"/>
+      </w:tabs>
+    </w:pPr>
+  </w:style>
+  <w:style w:type="character" w:customStyle="1" w:styleId="KopfzeileZchn">
+    <w:name w:val="Kopfzeile Zchn"/>
+    <w:basedOn w:val="Absatz-Standardschriftart"/>
+    <w:link w:val="Kopfzeile"/>
+    <w:uiPriority w:val="99"/>
+    <w:locked/>
+    <w:rsid w:val="00BF3F50"/>
+    <w:rPr>
+      <w:rFonts w:cs="Times New Roman"/>
+      <w:sz w:val="24"/>
+      <w:szCs w:val="24"/>
+    </w:rPr>
+  </w:style>
+  <w:style w:type="paragraph" w:styleId="Fuzeile">
+    <w:name w:val="footer"/>
+    <w:basedOn w:val="Standard"/>
+    <w:link w:val="FuzeileZchn"/>
+    <w:uiPriority w:val="99"/>
+    <w:rsid w:val="00C36F30"/>
+    <w:pPr>
+      <w:tabs>
+        <w:tab w:val="center" w:pos="4536"/>
+        <w:tab w:val="right" w:pos="9072"/>
+      </w:tabs>
+    </w:pPr>
+  </w:style>
+  <w:style w:type="character" w:customStyle="1" w:styleId="FuzeileZchn">
+    <w:name w:val="Fußzeile Zchn"/>
+    <w:basedOn w:val="Absatz-Standardschriftart"/>
+    <w:link w:val="Fuzeile"/>
+    <w:uiPriority w:val="99"/>
+    <w:locked/>
+    <w:rsid w:val="00BF3F50"/>
+    <w:rPr>
+      <w:rFonts w:cs="Times New Roman"/>
+      <w:sz w:val="24"/>
+      <w:szCs w:val="24"/>
+    </w:rPr>
+  </w:style>
+  <w:style w:type="character" w:styleId="Hyperlink">
+    <w:name w:val="Hyperlink"/>
+    <w:basedOn w:val="Absatz-Standardschriftart"/>
+    <w:uiPriority w:val="99"/>
+    <w:rsid w:val="00C36F30"/>
+    <w:rPr>
+      <w:rFonts w:cs="Times New Roman"/>
+      <w:color w:val="0000FF"/>
+      <w:u w:val="single"/>
+    </w:rPr>
+  </w:style>
+  <w:style w:type="character" w:customStyle="1" w:styleId="besonders">
+    <w:name w:val="besonders"/>
+    <w:basedOn w:val="Absatz-Standardschriftart"/>
+    <w:uiPriority w:val="99"/>
+    <w:rsid w:val="00422D56"/>
+    <w:rPr>
+      <w:rFonts w:cs="Times New Roman"/>
+      <w:b/>
+      <w:smallCaps/>
+    </w:rPr>
+  </w:style>
+  <w:style w:type="paragraph" w:styleId="Textkrper">
+    <w:name w:val="Body Text"/>
+    <w:basedOn w:val="Standard"/>
+    <w:link w:val="TextkrperZchn"/>
+    <w:uiPriority w:val="99"/>
+    <w:rsid w:val="00422D56"/>
+    <w:pPr>
+      <w:ind w:left="-142"/>
+    </w:pPr>
+    <w:rPr>
+      <w:rFonts w:ascii="Futura Md BT" w:hAnsi="Futura Md BT"/>
+      <w:sz w:val="12"/>
+      <w:szCs w:val="20"/>
+    </w:rPr>
+  </w:style>
+  <w:style w:type="character" w:customStyle="1" w:styleId="TextkrperZchn">
+    <w:name w:val="Textkörper Zchn"/>
+    <w:basedOn w:val="Absatz-Standardschriftart"/>
+    <w:link w:val="Textkrper"/>
+    <w:uiPriority w:val="99"/>
+    <w:semiHidden/>
+    <w:locked/>
+    <w:rsid w:val="00BF3F50"/>
+    <w:rPr>
+      <w:rFonts w:cs="Times New Roman"/>
+      <w:sz w:val="24"/>
+      <w:szCs w:val="24"/>
+    </w:rPr>
+  </w:style>
+  <w:style w:type="character" w:styleId="Seitenzahl">
+    <w:name w:val="page number"/>
+    <w:basedOn w:val="Absatz-Standardschriftart"/>
+    <w:uiPriority w:val="99"/>
+    <w:rsid w:val="009B0F9E"/>
+    <w:rPr>
+      <w:rFonts w:cs="Times New Roman"/>
+    </w:rPr>
+  </w:style>
+  <w:style w:type="paragraph" w:styleId="Liste2">
+    <w:name w:val="List 2"/>
+    <w:basedOn w:val="Standard"/>
+    <w:uiPriority w:val="99"/>
+    <w:rsid w:val="006F0941"/>
+    <w:pPr>
+      <w:numPr>
+        <w:numId w:val="1"/>
+      </w:numPr>
+    </w:pPr>
+    <w:rPr>
+      <w:rFonts w:cs="Arial"/>
+      <w:szCs w:val="20"/>
+    </w:rPr>
+  </w:style>
+  <w:style w:type="paragraph" w:styleId="StandardWeb">
+    <w:name w:val="Normal (Web)"/>
+    <w:basedOn w:val="Standard"/>
+    <w:uiPriority w:val="99"/>
+    <w:rsid w:val="00A7238B"/>
+    <w:pPr>
+      <w:spacing w:before="100" w:beforeAutospacing="1" w:after="100" w:afterAutospacing="1"/>
+    </w:pPr>
+  </w:style>
+  <w:style w:type="paragraph" w:styleId="Sprechblasentext">
+    <w:name w:val="Balloon Text"/>
+    <w:basedOn w:val="Standard"/>
+    <w:link w:val="SprechblasentextZchn"/>
+    <w:uiPriority w:val="99"/>
+    <w:rsid w:val="00A52153"/>
+    <w:rPr>
+      <w:rFonts w:ascii="Tahoma" w:hAnsi="Tahoma" w:cs="Tahoma"/>
+      <w:sz w:val="16"/>
+      <w:szCs w:val="16"/>
+    </w:rPr>
+  </w:style>
+  <w:style w:type="character" w:customStyle="1" w:styleId="SprechblasentextZchn">
+    <w:name w:val="Sprechblasentext Zchn"/>
+    <w:basedOn w:val="Absatz-Standardschriftart"/>
+    <w:link w:val="Sprechblasentext"/>
+    <w:uiPriority w:val="99"/>
+    <w:locked/>
+    <w:rsid w:val="00A52153"/>
+    <w:rPr>
+      <w:rFonts w:ascii="Tahoma" w:hAnsi="Tahoma" w:cs="Tahoma"/>
+      <w:sz w:val="16"/>
+      <w:szCs w:val="16"/>
+    </w:rPr>
+  </w:style>
+  <w:style w:type="character" w:styleId="Fett">
+    <w:name w:val="Strong"/>
+    <w:basedOn w:val="Absatz-Standardschriftart"/>
+    <w:uiPriority w:val="22"/>
+    <w:qFormat/>
+    <w:locked/>
+    <w:rsid w:val="00550796"/>
+    <w:rPr>
+      <w:b/>
+      <w:bCs/>
+      <w:color w:val="auto"/>
+    </w:rPr>
+  </w:style>
+  <w:style w:type="paragraph" w:styleId="Listenabsatz">
+    <w:name w:val="List Paragraph"/>
+    <w:basedOn w:val="Standard"/>
+    <w:uiPriority w:val="34"/>
+    <w:qFormat/>
+    <w:rsid w:val="00F46B7D"/>
+    <w:pPr>
+      <w:ind w:left="720"/>
+      <w:contextualSpacing/>
+    </w:pPr>
+  </w:style>
+  <w:style w:type="character" w:styleId="Hervorhebung">
+    <w:name w:val="Emphasis"/>
+    <w:basedOn w:val="Absatz-Standardschriftart"/>
+    <w:qFormat/>
+    <w:locked/>
+    <w:rsid w:val="00550796"/>
+    <w:rPr>
+      <w:i/>
+      <w:iCs/>
+      <w:color w:val="auto"/>
+    </w:rPr>
+  </w:style>
+  <w:style w:type="table" w:styleId="Tabellenraster">
+    <w:name w:val="Table Grid"/>
+    <w:basedOn w:val="NormaleTabelle"/>
+    <w:uiPriority w:val="59"/>
+    <w:locked/>
+    <w:rsid w:val="00542258"/>
+    <w:tblPr>
+      <w:tblInd w:w="0" w:type="dxa"/>
+      <w:tblBorders>
+        <w:top w:val="single" w:sz="4" w:space="0" w:color="auto"/>
+        <w:left w:val="single" w:sz="4" w:space="0" w:color="auto"/>
+        <w:bottom w:val="single" w:sz="4" w:space="0" w:color="auto"/>
+        <w:right w:val="single" w:sz="4" w:space="0" w:color="auto"/>
+        <w:insideH w:val="single" w:sz="4" w:space="0" w:color="auto"/>
+        <w:insideV w:val="single" w:sz="4" w:space="0" w:color="auto"/>
+      </w:tblBorders>
+      <w:tblCellMar>
+        <w:top w:w="0" w:type="dxa"/>
+        <w:left w:w="108" w:type="dxa"/>
+        <w:bottom w:w="0" w:type="dxa"/>
+        <w:right w:w="108" w:type="dxa"/>
+      </w:tblCellMar>
+    </w:tblPr>
+  </w:style>
+  <w:style w:type="paragraph" w:styleId="Titel">
+    <w:name w:val="Title"/>
+    <w:basedOn w:val="Standard"/>
+    <w:next w:val="Standard"/>
+    <w:link w:val="TitelZchn"/>
+    <w:uiPriority w:val="10"/>
+    <w:qFormat/>
+    <w:locked/>
+    <w:rsid w:val="00550796"/>
+    <w:pPr>
+      <w:spacing w:after="0" w:line="240" w:lineRule="auto"/>
+      <w:contextualSpacing/>
+    </w:pPr>
+    <w:rPr>
+      <w:rFonts w:asciiTheme="majorHAnsi" w:eastAsiaTheme="majorEastAsia" w:hAnsiTheme="majorHAnsi" w:cstheme="majorBidi"/>
+      <w:spacing w:val="-10"/>
+      <w:sz w:val="56"/>
+      <w:szCs w:val="56"/>
+    </w:rPr>
+  </w:style>
+  <w:style w:type="character" w:customStyle="1" w:styleId="TitelZchn">
+    <w:name w:val="Titel Zchn"/>
+    <w:basedOn w:val="Absatz-Standardschriftart"/>
+    <w:link w:val="Titel"/>
+    <w:uiPriority w:val="10"/>
+    <w:rsid w:val="00550796"/>
+    <w:rPr>
+      <w:rFonts w:asciiTheme="majorHAnsi" w:eastAsiaTheme="majorEastAsia" w:hAnsiTheme="majorHAnsi" w:cstheme="majorBidi"/>
+      <w:spacing w:val="-10"/>
+      <w:sz w:val="56"/>
+      <w:szCs w:val="56"/>
+    </w:rPr>
+  </w:style>
+  <w:style w:type="paragraph" w:customStyle="1" w:styleId="CodeimText">
+    <w:name w:val="Code im Text"/>
+    <w:basedOn w:val="Standard"/>
+    <w:link w:val="CodeimTextZchn"/>
+    <w:rsid w:val="00E52C81"/>
+    <w:rPr>
+      <w:rFonts w:ascii="Courier New" w:hAnsi="Courier New" w:cs="Arial"/>
+      <w:sz w:val="16"/>
+    </w:rPr>
+  </w:style>
+  <w:style w:type="paragraph" w:styleId="Zitat">
+    <w:name w:val="Quote"/>
+    <w:basedOn w:val="Standard"/>
+    <w:next w:val="Standard"/>
+    <w:link w:val="ZitatZchn"/>
+    <w:uiPriority w:val="29"/>
+    <w:qFormat/>
+    <w:rsid w:val="00550796"/>
+    <w:pPr>
+      <w:spacing w:before="200"/>
+      <w:ind w:left="864" w:right="864"/>
+    </w:pPr>
+    <w:rPr>
+      <w:rFonts w:ascii="Calibri" w:eastAsia="MS Mincho" w:hAnsi="Calibri" w:cs="Times New Roman"/>
+      <w:i/>
+      <w:iCs/>
+      <w:color w:val="404040" w:themeColor="text1" w:themeTint="BF"/>
+    </w:rPr>
+  </w:style>
+  <w:style w:type="character" w:customStyle="1" w:styleId="CodeimTextZchn">
+    <w:name w:val="Code im Text Zchn"/>
+    <w:basedOn w:val="Absatz-Standardschriftart"/>
+    <w:link w:val="CodeimText"/>
+    <w:rsid w:val="00E52C81"/>
+    <w:rPr>
+      <w:rFonts w:ascii="Courier New" w:hAnsi="Courier New" w:cs="Arial"/>
+      <w:sz w:val="16"/>
+      <w:szCs w:val="24"/>
+    </w:rPr>
+  </w:style>
+  <w:style w:type="character" w:customStyle="1" w:styleId="ZitatZchn">
+    <w:name w:val="Zitat Zchn"/>
+    <w:basedOn w:val="Absatz-Standardschriftart"/>
+    <w:link w:val="Zitat"/>
+    <w:uiPriority w:val="29"/>
+    <w:rsid w:val="00550796"/>
+    <w:rPr>
+      <w:rFonts w:ascii="Calibri" w:eastAsia="MS Mincho" w:hAnsi="Calibri" w:cs="Times New Roman"/>
+      <w:i/>
+      <w:iCs/>
+      <w:color w:val="404040" w:themeColor="text1" w:themeTint="BF"/>
+    </w:rPr>
+  </w:style>
+  <w:style w:type="character" w:customStyle="1" w:styleId="SourceFarbigZchn">
+    <w:name w:val="Source Farbig Zchn"/>
+    <w:basedOn w:val="Absatz-Standardschriftart"/>
+    <w:link w:val="SourceFarbig"/>
+    <w:locked/>
+    <w:rsid w:val="003A1D19"/>
+    <w:rPr>
+      <w:rFonts w:ascii="Courier New" w:hAnsi="Courier New" w:cs="Courier New"/>
+      <w:bCs/>
+      <w:noProof/>
+      <w:color w:val="646464"/>
+      <w:sz w:val="16"/>
+      <w:lang w:val="en-US"/>
+    </w:rPr>
+  </w:style>
+  <w:style w:type="paragraph" w:customStyle="1" w:styleId="SourceFarbig">
+    <w:name w:val="Source Farbig"/>
+    <w:basedOn w:val="Standard"/>
+    <w:link w:val="SourceFarbigZchn"/>
+    <w:autoRedefine/>
+    <w:rsid w:val="003A1D19"/>
+    <w:pPr>
+      <w:pBdr>
+        <w:top w:val="single" w:sz="2" w:space="1" w:color="999999"/>
+        <w:left w:val="single" w:sz="2" w:space="4" w:color="999999"/>
+        <w:bottom w:val="single" w:sz="2" w:space="1" w:color="999999"/>
+        <w:right w:val="single" w:sz="2" w:space="4" w:color="999999"/>
+      </w:pBdr>
+      <w:autoSpaceDE w:val="0"/>
+      <w:autoSpaceDN w:val="0"/>
+      <w:adjustRightInd w:val="0"/>
+      <w:ind w:left="113"/>
+    </w:pPr>
+    <w:rPr>
+      <w:rFonts w:ascii="Courier New" w:hAnsi="Courier New" w:cs="Courier New"/>
+      <w:bCs/>
+      <w:noProof/>
+      <w:color w:val="646464"/>
+      <w:sz w:val="16"/>
+      <w:szCs w:val="20"/>
+      <w:lang w:val="en-US"/>
+    </w:rPr>
+  </w:style>
+  <w:style w:type="paragraph" w:customStyle="1" w:styleId="Source-berschrift">
+    <w:name w:val="Source-Überschrift"/>
+    <w:basedOn w:val="Standard"/>
+    <w:rsid w:val="00E52C81"/>
+    <w:pPr>
+      <w:keepNext/>
+      <w:pBdr>
+        <w:top w:val="single" w:sz="2" w:space="1" w:color="999999"/>
+        <w:left w:val="single" w:sz="2" w:space="4" w:color="999999"/>
+        <w:right w:val="single" w:sz="2" w:space="4" w:color="999999"/>
+      </w:pBdr>
+      <w:shd w:val="clear" w:color="auto" w:fill="F2F2F2" w:themeFill="background1" w:themeFillShade="F2"/>
+      <w:tabs>
+        <w:tab w:val="left" w:pos="993"/>
+        <w:tab w:val="right" w:leader="dot" w:pos="9072"/>
+      </w:tabs>
+      <w:spacing w:before="240" w:line="300" w:lineRule="atLeast"/>
+      <w:ind w:left="1021" w:hanging="1021"/>
+    </w:pPr>
+    <w:rPr>
+      <w:rFonts w:ascii="Arial" w:eastAsia="MS Mincho" w:hAnsi="Arial" w:cs="Times New Roman"/>
+      <w:i/>
+      <w:noProof/>
+      <w:szCs w:val="20"/>
+    </w:rPr>
+  </w:style>
+  <w:style w:type="paragraph" w:customStyle="1" w:styleId="Deckblatt">
+    <w:name w:val="Deckblatt"/>
+    <w:basedOn w:val="Standard"/>
+    <w:rsid w:val="004C2A36"/>
+    <w:pPr>
+      <w:suppressAutoHyphens/>
+    </w:pPr>
+    <w:rPr>
+      <w:rFonts w:ascii="Arial" w:hAnsi="Arial"/>
+      <w:lang w:val="en-GB" w:eastAsia="ar-SA"/>
+    </w:rPr>
+  </w:style>
+  <w:style w:type="paragraph" w:customStyle="1" w:styleId="berschriftohne">
+    <w:name w:val="Überschrift ohne"/>
+    <w:basedOn w:val="Standard"/>
+    <w:rsid w:val="00F41988"/>
+    <w:pPr>
+      <w:suppressAutoHyphens/>
+      <w:spacing w:after="240"/>
+    </w:pPr>
+    <w:rPr>
+      <w:rFonts w:ascii="Arial" w:hAnsi="Arial"/>
+      <w:b/>
+      <w:sz w:val="32"/>
+      <w:lang w:eastAsia="ar-SA"/>
+    </w:rPr>
+  </w:style>
+  <w:style w:type="paragraph" w:customStyle="1" w:styleId="Tabelleninhalt">
+    <w:name w:val="Tabelleninhalt"/>
+    <w:basedOn w:val="Standard"/>
+    <w:rsid w:val="00F41988"/>
+    <w:pPr>
+      <w:suppressAutoHyphens/>
+    </w:pPr>
+    <w:rPr>
+      <w:rFonts w:ascii="Arial" w:hAnsi="Arial"/>
+      <w:lang w:eastAsia="ar-SA"/>
+    </w:rPr>
+  </w:style>
+  <w:style w:type="paragraph" w:customStyle="1" w:styleId="Tabellenheader">
+    <w:name w:val="Tabellenheader"/>
+    <w:basedOn w:val="Tabelleninhalt"/>
+    <w:rsid w:val="00F41988"/>
+    <w:rPr>
+      <w:b/>
+    </w:rPr>
+  </w:style>
+  <w:style w:type="character" w:customStyle="1" w:styleId="berschrift1Zchn">
+    <w:name w:val="Überschrift 1 Zchn"/>
+    <w:basedOn w:val="Absatz-Standardschriftart"/>
+    <w:link w:val="berschrift1"/>
+    <w:uiPriority w:val="9"/>
+    <w:rsid w:val="00E27D5C"/>
+    <w:rPr>
+      <w:rFonts w:asciiTheme="majorHAnsi" w:eastAsiaTheme="majorEastAsia" w:hAnsiTheme="majorHAnsi" w:cstheme="majorBidi"/>
+      <w:b/>
+      <w:color w:val="262626" w:themeColor="text1" w:themeTint="D9"/>
+      <w:sz w:val="32"/>
+      <w:szCs w:val="32"/>
+    </w:rPr>
+  </w:style>
+  <w:style w:type="paragraph" w:styleId="Beschriftung">
+    <w:name w:val="caption"/>
+    <w:basedOn w:val="Standard"/>
+    <w:next w:val="Standard"/>
+    <w:uiPriority w:val="35"/>
+    <w:unhideWhenUsed/>
+    <w:qFormat/>
+    <w:locked/>
+    <w:rsid w:val="00550796"/>
+    <w:pPr>
+      <w:spacing w:after="200" w:line="240" w:lineRule="auto"/>
+    </w:pPr>
+    <w:rPr>
+      <w:rFonts w:ascii="Calibri" w:eastAsia="MS Mincho" w:hAnsi="Calibri" w:cs="Times New Roman"/>
+      <w:i/>
+      <w:iCs/>
+      <w:color w:val="1F497D" w:themeColor="text2"/>
+      <w:sz w:val="18"/>
+      <w:szCs w:val="18"/>
+    </w:rPr>
+  </w:style>
+  <w:style w:type="character" w:customStyle="1" w:styleId="berschrift4Zchn">
+    <w:name w:val="Überschrift 4 Zchn"/>
+    <w:basedOn w:val="Absatz-Standardschriftart"/>
+    <w:link w:val="berschrift4"/>
+    <w:uiPriority w:val="9"/>
+    <w:rsid w:val="00550796"/>
+    <w:rPr>
+      <w:rFonts w:asciiTheme="majorHAnsi" w:eastAsiaTheme="majorEastAsia" w:hAnsiTheme="majorHAnsi" w:cstheme="majorBidi"/>
+      <w:i/>
+      <w:iCs/>
+      <w:color w:val="404040" w:themeColor="text1" w:themeTint="BF"/>
+    </w:rPr>
+  </w:style>
+  <w:style w:type="character" w:customStyle="1" w:styleId="berschrift5Zchn">
+    <w:name w:val="Überschrift 5 Zchn"/>
+    <w:basedOn w:val="Absatz-Standardschriftart"/>
+    <w:link w:val="berschrift5"/>
+    <w:uiPriority w:val="9"/>
+    <w:semiHidden/>
+    <w:rsid w:val="00550796"/>
+    <w:rPr>
+      <w:rFonts w:asciiTheme="majorHAnsi" w:eastAsiaTheme="majorEastAsia" w:hAnsiTheme="majorHAnsi" w:cstheme="majorBidi"/>
+      <w:color w:val="404040" w:themeColor="text1" w:themeTint="BF"/>
+    </w:rPr>
+  </w:style>
+  <w:style w:type="character" w:customStyle="1" w:styleId="berschrift7Zchn">
+    <w:name w:val="Überschrift 7 Zchn"/>
+    <w:basedOn w:val="Absatz-Standardschriftart"/>
+    <w:link w:val="berschrift7"/>
+    <w:uiPriority w:val="9"/>
+    <w:semiHidden/>
+    <w:rsid w:val="00550796"/>
+    <w:rPr>
+      <w:rFonts w:asciiTheme="majorHAnsi" w:eastAsiaTheme="majorEastAsia" w:hAnsiTheme="majorHAnsi" w:cstheme="majorBidi"/>
+      <w:i/>
+      <w:iCs/>
+    </w:rPr>
+  </w:style>
+  <w:style w:type="character" w:customStyle="1" w:styleId="berschrift8Zchn">
+    <w:name w:val="Überschrift 8 Zchn"/>
+    <w:basedOn w:val="Absatz-Standardschriftart"/>
+    <w:link w:val="berschrift8"/>
+    <w:uiPriority w:val="9"/>
+    <w:semiHidden/>
+    <w:rsid w:val="00550796"/>
+    <w:rPr>
+      <w:rFonts w:asciiTheme="majorHAnsi" w:eastAsiaTheme="majorEastAsia" w:hAnsiTheme="majorHAnsi" w:cstheme="majorBidi"/>
+      <w:color w:val="262626" w:themeColor="text1" w:themeTint="D9"/>
+      <w:sz w:val="21"/>
+      <w:szCs w:val="21"/>
+    </w:rPr>
+  </w:style>
+  <w:style w:type="character" w:customStyle="1" w:styleId="berschrift9Zchn">
+    <w:name w:val="Überschrift 9 Zchn"/>
+    <w:basedOn w:val="Absatz-Standardschriftart"/>
+    <w:link w:val="berschrift9"/>
+    <w:uiPriority w:val="9"/>
+    <w:semiHidden/>
+    <w:rsid w:val="00550796"/>
+    <w:rPr>
+      <w:rFonts w:asciiTheme="majorHAnsi" w:eastAsiaTheme="majorEastAsia" w:hAnsiTheme="majorHAnsi" w:cstheme="majorBidi"/>
+      <w:i/>
+      <w:iCs/>
+      <w:color w:val="262626" w:themeColor="text1" w:themeTint="D9"/>
+      <w:sz w:val="21"/>
+      <w:szCs w:val="21"/>
+    </w:rPr>
+  </w:style>
+  <w:style w:type="paragraph" w:styleId="IntensivesZitat">
+    <w:name w:val="Intense Quote"/>
+    <w:basedOn w:val="Standard"/>
+    <w:next w:val="Standard"/>
+    <w:link w:val="IntensivesZitatZchn"/>
+    <w:uiPriority w:val="30"/>
+    <w:qFormat/>
+    <w:rsid w:val="00550796"/>
+    <w:pPr>
+      <w:pBdr>
+        <w:top w:val="single" w:sz="4" w:space="10" w:color="404040" w:themeColor="text1" w:themeTint="BF"/>
+        <w:bottom w:val="single" w:sz="4" w:space="10" w:color="404040" w:themeColor="text1" w:themeTint="BF"/>
+      </w:pBdr>
+      <w:spacing w:before="360" w:after="360"/>
+      <w:ind w:left="864" w:right="864"/>
+      <w:jc w:val="center"/>
+    </w:pPr>
+    <w:rPr>
+      <w:rFonts w:ascii="Calibri" w:eastAsia="MS Mincho" w:hAnsi="Calibri" w:cs="Times New Roman"/>
+      <w:i/>
+      <w:iCs/>
+      <w:color w:val="404040" w:themeColor="text1" w:themeTint="BF"/>
+    </w:rPr>
+  </w:style>
+  <w:style w:type="character" w:customStyle="1" w:styleId="IntensivesZitatZchn">
+    <w:name w:val="Intensives Zitat Zchn"/>
+    <w:basedOn w:val="Absatz-Standardschriftart"/>
+    <w:link w:val="IntensivesZitat"/>
+    <w:uiPriority w:val="30"/>
+    <w:rsid w:val="00550796"/>
+    <w:rPr>
+      <w:rFonts w:ascii="Calibri" w:eastAsia="MS Mincho" w:hAnsi="Calibri" w:cs="Times New Roman"/>
+      <w:i/>
+      <w:iCs/>
+      <w:color w:val="404040" w:themeColor="text1" w:themeTint="BF"/>
+    </w:rPr>
+  </w:style>
+  <w:style w:type="paragraph" w:styleId="Untertitel">
+    <w:name w:val="Subtitle"/>
+    <w:basedOn w:val="Standard"/>
+    <w:next w:val="Standard"/>
+    <w:link w:val="UntertitelZchn"/>
+    <w:uiPriority w:val="11"/>
+    <w:qFormat/>
+    <w:locked/>
+    <w:rsid w:val="00550796"/>
+    <w:pPr>
+      <w:numPr>
+        <w:ilvl w:val="1"/>
+      </w:numPr>
+    </w:pPr>
+    <w:rPr>
+      <w:rFonts w:ascii="Calibri" w:eastAsia="MS Mincho" w:hAnsi="Calibri" w:cs="Times New Roman"/>
+      <w:color w:val="5A5A5A" w:themeColor="text1" w:themeTint="A5"/>
+      <w:spacing w:val="15"/>
+    </w:rPr>
+  </w:style>
+  <w:style w:type="character" w:customStyle="1" w:styleId="UntertitelZchn">
+    <w:name w:val="Untertitel Zchn"/>
+    <w:basedOn w:val="Absatz-Standardschriftart"/>
+    <w:link w:val="Untertitel"/>
+    <w:uiPriority w:val="11"/>
+    <w:rsid w:val="00550796"/>
+    <w:rPr>
+      <w:rFonts w:ascii="Calibri" w:eastAsia="MS Mincho" w:hAnsi="Calibri" w:cs="Times New Roman"/>
+      <w:color w:val="5A5A5A" w:themeColor="text1" w:themeTint="A5"/>
+      <w:spacing w:val="15"/>
+    </w:rPr>
+  </w:style>
+  <w:style w:type="paragraph" w:styleId="KeinLeerraum">
+    <w:name w:val="No Spacing"/>
+    <w:link w:val="KeinLeerraumZchn"/>
+    <w:uiPriority w:val="1"/>
+    <w:qFormat/>
+    <w:rsid w:val="00550796"/>
+    <w:pPr>
+      <w:spacing w:after="0" w:line="240" w:lineRule="auto"/>
+    </w:pPr>
+  </w:style>
+  <w:style w:type="character" w:styleId="SchwacheHervorhebung">
+    <w:name w:val="Subtle Emphasis"/>
+    <w:uiPriority w:val="19"/>
+    <w:qFormat/>
+    <w:rsid w:val="00550796"/>
+    <w:rPr>
+      <w:i/>
+      <w:iCs/>
+      <w:color w:val="404040" w:themeColor="text1" w:themeTint="BF"/>
+    </w:rPr>
+  </w:style>
+  <w:style w:type="character" w:styleId="IntensiveHervorhebung">
+    <w:name w:val="Intense Emphasis"/>
+    <w:basedOn w:val="Absatz-Standardschriftart"/>
+    <w:uiPriority w:val="21"/>
+    <w:qFormat/>
+    <w:rsid w:val="00550796"/>
+    <w:rPr>
+      <w:b/>
+      <w:bCs/>
+      <w:i/>
+      <w:iCs/>
+      <w:color w:val="auto"/>
+    </w:rPr>
+  </w:style>
+  <w:style w:type="character" w:styleId="SchwacherVerweis">
+    <w:name w:val="Subtle Reference"/>
+    <w:uiPriority w:val="31"/>
+    <w:qFormat/>
+    <w:rsid w:val="00550796"/>
+    <w:rPr>
+      <w:smallCaps/>
+      <w:color w:val="404040" w:themeColor="text1" w:themeTint="BF"/>
+    </w:rPr>
+  </w:style>
+  <w:style w:type="character" w:styleId="IntensiverVerweis">
+    <w:name w:val="Intense Reference"/>
+    <w:uiPriority w:val="32"/>
+    <w:qFormat/>
+    <w:rsid w:val="00550796"/>
+    <w:rPr>
+      <w:b/>
+      <w:bCs/>
+      <w:smallCaps/>
+      <w:color w:val="404040" w:themeColor="text1" w:themeTint="BF"/>
+      <w:spacing w:val="5"/>
+    </w:rPr>
+  </w:style>
+  <w:style w:type="character" w:styleId="Buchtitel">
+    <w:name w:val="Book Title"/>
+    <w:basedOn w:val="Absatz-Standardschriftart"/>
+    <w:uiPriority w:val="33"/>
+    <w:qFormat/>
+    <w:rsid w:val="00550796"/>
+    <w:rPr>
+      <w:b/>
+      <w:bCs/>
+      <w:i/>
+      <w:iCs/>
+      <w:spacing w:val="5"/>
+    </w:rPr>
+  </w:style>
+  <w:style w:type="paragraph" w:styleId="Inhaltsverzeichnisberschrift">
+    <w:name w:val="TOC Heading"/>
+    <w:basedOn w:val="berschrift1"/>
+    <w:next w:val="Standard"/>
+    <w:uiPriority w:val="39"/>
+    <w:unhideWhenUsed/>
+    <w:qFormat/>
+    <w:rsid w:val="00550796"/>
+    <w:pPr>
+      <w:outlineLvl w:val="9"/>
+    </w:pPr>
+  </w:style>
+  <w:style w:type="paragraph" w:styleId="Verzeichnis1">
+    <w:name w:val="toc 1"/>
+    <w:basedOn w:val="Standard"/>
+    <w:next w:val="Standard"/>
+    <w:autoRedefine/>
+    <w:uiPriority w:val="39"/>
+    <w:locked/>
+    <w:rsid w:val="009221A4"/>
+    <w:pPr>
+      <w:spacing w:after="100"/>
+    </w:pPr>
+  </w:style>
+  <w:style w:type="paragraph" w:styleId="Verzeichnis2">
+    <w:name w:val="toc 2"/>
+    <w:basedOn w:val="Standard"/>
+    <w:next w:val="Standard"/>
+    <w:autoRedefine/>
+    <w:uiPriority w:val="39"/>
+    <w:locked/>
+    <w:rsid w:val="009221A4"/>
+    <w:pPr>
+      <w:spacing w:after="100"/>
+      <w:ind w:left="220"/>
+    </w:pPr>
+  </w:style>
+  <w:style w:type="paragraph" w:styleId="Verzeichnis3">
+    <w:name w:val="toc 3"/>
+    <w:basedOn w:val="Standard"/>
+    <w:next w:val="Standard"/>
+    <w:autoRedefine/>
+    <w:uiPriority w:val="39"/>
+    <w:locked/>
+    <w:rsid w:val="009221A4"/>
+    <w:pPr>
+      <w:spacing w:after="100"/>
+      <w:ind w:left="440"/>
+    </w:pPr>
+  </w:style>
+  <w:style w:type="character" w:styleId="BesuchterHyperlink">
+    <w:name w:val="FollowedHyperlink"/>
+    <w:uiPriority w:val="99"/>
+    <w:semiHidden/>
+    <w:unhideWhenUsed/>
+    <w:rsid w:val="00EE5E82"/>
+    <w:rPr>
+      <w:color w:val="800080"/>
+      <w:u w:val="single"/>
+    </w:rPr>
+  </w:style>
+  <w:style w:type="character" w:customStyle="1" w:styleId="KeinLeerraumZchn">
+    <w:name w:val="Kein Leerraum Zchn"/>
+    <w:basedOn w:val="Absatz-Standardschriftart"/>
+    <w:link w:val="KeinLeerraum"/>
+    <w:uiPriority w:val="1"/>
+    <w:rsid w:val="00AE688B"/>
+  </w:style>
+  <w:style w:type="paragraph" w:customStyle="1" w:styleId="FreieForm">
+    <w:name w:val="Freie Form"/>
+    <w:rsid w:val="00742BD7"/>
+    <w:pPr>
+      <w:spacing w:after="200" w:line="276" w:lineRule="auto"/>
+    </w:pPr>
+    <w:rPr>
+      <w:rFonts w:ascii="Calibri" w:eastAsia="ヒラギノ角ゴ Pro W3" w:hAnsi="Calibri" w:cs="Times New Roman"/>
+      <w:color w:val="000000"/>
+      <w:szCs w:val="20"/>
+      <w:lang w:val="en-US" w:eastAsia="en-US"/>
+    </w:rPr>
+  </w:style>
+  <w:style w:type="character" w:styleId="Kommentarzeichen">
+    <w:name w:val="annotation reference"/>
+    <w:basedOn w:val="Absatz-Standardschriftart"/>
+    <w:uiPriority w:val="99"/>
+    <w:semiHidden/>
+    <w:unhideWhenUsed/>
+    <w:rsid w:val="007634A8"/>
+    <w:rPr>
+      <w:sz w:val="16"/>
+      <w:szCs w:val="16"/>
+    </w:rPr>
+  </w:style>
+  <w:style w:type="paragraph" w:styleId="Kommentartext">
+    <w:name w:val="annotation text"/>
+    <w:basedOn w:val="Standard"/>
+    <w:link w:val="KommentartextZchn"/>
+    <w:uiPriority w:val="99"/>
+    <w:semiHidden/>
+    <w:unhideWhenUsed/>
+    <w:rsid w:val="007634A8"/>
+    <w:pPr>
+      <w:spacing w:line="240" w:lineRule="auto"/>
+    </w:pPr>
+    <w:rPr>
+      <w:sz w:val="20"/>
+      <w:szCs w:val="20"/>
+    </w:rPr>
+  </w:style>
+  <w:style w:type="character" w:customStyle="1" w:styleId="KommentartextZchn">
+    <w:name w:val="Kommentartext Zchn"/>
+    <w:basedOn w:val="Absatz-Standardschriftart"/>
+    <w:link w:val="Kommentartext"/>
+    <w:uiPriority w:val="99"/>
+    <w:semiHidden/>
+    <w:rsid w:val="007634A8"/>
+    <w:rPr>
+      <w:sz w:val="20"/>
+      <w:szCs w:val="20"/>
+    </w:rPr>
+  </w:style>
+  <w:style w:type="paragraph" w:styleId="Kommentarthema">
+    <w:name w:val="annotation subject"/>
+    <w:basedOn w:val="Kommentartext"/>
+    <w:next w:val="Kommentartext"/>
+    <w:link w:val="KommentarthemaZchn"/>
+    <w:uiPriority w:val="99"/>
+    <w:semiHidden/>
+    <w:unhideWhenUsed/>
+    <w:rsid w:val="007634A8"/>
+    <w:rPr>
+      <w:b/>
+      <w:bCs/>
+    </w:rPr>
+  </w:style>
+  <w:style w:type="character" w:customStyle="1" w:styleId="KommentarthemaZchn">
+    <w:name w:val="Kommentarthema Zchn"/>
+    <w:basedOn w:val="KommentartextZchn"/>
+    <w:link w:val="Kommentarthema"/>
+    <w:uiPriority w:val="99"/>
+    <w:semiHidden/>
+    <w:rsid w:val="007634A8"/>
+    <w:rPr>
+      <w:b/>
+      <w:bCs/>
+      <w:sz w:val="20"/>
+      <w:szCs w:val="20"/>
+    </w:rPr>
+  </w:style>
+  <w:style w:type="paragraph" w:styleId="Index1">
+    <w:name w:val="index 1"/>
+    <w:basedOn w:val="Standard"/>
+    <w:next w:val="Standard"/>
+    <w:autoRedefine/>
+    <w:uiPriority w:val="99"/>
+    <w:unhideWhenUsed/>
+    <w:rsid w:val="008F60EE"/>
+    <w:pPr>
+      <w:spacing w:after="0"/>
+      <w:ind w:left="220" w:hanging="220"/>
+    </w:pPr>
+    <w:rPr>
+      <w:sz w:val="18"/>
+      <w:szCs w:val="18"/>
+    </w:rPr>
+  </w:style>
+  <w:style w:type="paragraph" w:styleId="Index2">
+    <w:name w:val="index 2"/>
+    <w:basedOn w:val="Standard"/>
+    <w:next w:val="Standard"/>
+    <w:autoRedefine/>
+    <w:uiPriority w:val="99"/>
+    <w:unhideWhenUsed/>
+    <w:rsid w:val="008F60EE"/>
+    <w:pPr>
+      <w:spacing w:after="0"/>
+      <w:ind w:left="440" w:hanging="220"/>
+    </w:pPr>
+    <w:rPr>
+      <w:sz w:val="18"/>
+      <w:szCs w:val="18"/>
+    </w:rPr>
+  </w:style>
+  <w:style w:type="paragraph" w:styleId="Index3">
+    <w:name w:val="index 3"/>
+    <w:basedOn w:val="Standard"/>
+    <w:next w:val="Standard"/>
+    <w:autoRedefine/>
+    <w:uiPriority w:val="99"/>
+    <w:unhideWhenUsed/>
+    <w:rsid w:val="008F60EE"/>
+    <w:pPr>
+      <w:spacing w:after="0"/>
+      <w:ind w:left="660" w:hanging="220"/>
+    </w:pPr>
+    <w:rPr>
+      <w:sz w:val="18"/>
+      <w:szCs w:val="18"/>
+    </w:rPr>
+  </w:style>
+  <w:style w:type="paragraph" w:styleId="Index4">
+    <w:name w:val="index 4"/>
+    <w:basedOn w:val="Standard"/>
+    <w:next w:val="Standard"/>
+    <w:autoRedefine/>
+    <w:uiPriority w:val="99"/>
+    <w:unhideWhenUsed/>
+    <w:rsid w:val="008F60EE"/>
+    <w:pPr>
+      <w:spacing w:after="0"/>
+      <w:ind w:left="880" w:hanging="220"/>
+    </w:pPr>
+    <w:rPr>
+      <w:sz w:val="18"/>
+      <w:szCs w:val="18"/>
+    </w:rPr>
+  </w:style>
+  <w:style w:type="paragraph" w:styleId="Index5">
+    <w:name w:val="index 5"/>
+    <w:basedOn w:val="Standard"/>
+    <w:next w:val="Standard"/>
+    <w:autoRedefine/>
+    <w:uiPriority w:val="99"/>
+    <w:unhideWhenUsed/>
+    <w:rsid w:val="008F60EE"/>
+    <w:pPr>
+      <w:spacing w:after="0"/>
+      <w:ind w:left="1100" w:hanging="220"/>
+    </w:pPr>
+    <w:rPr>
+      <w:sz w:val="18"/>
+      <w:szCs w:val="18"/>
+    </w:rPr>
+  </w:style>
+  <w:style w:type="paragraph" w:styleId="Index6">
+    <w:name w:val="index 6"/>
+    <w:basedOn w:val="Standard"/>
+    <w:next w:val="Standard"/>
+    <w:autoRedefine/>
+    <w:uiPriority w:val="99"/>
+    <w:unhideWhenUsed/>
+    <w:rsid w:val="008F60EE"/>
+    <w:pPr>
+      <w:spacing w:after="0"/>
+      <w:ind w:left="1320" w:hanging="220"/>
+    </w:pPr>
+    <w:rPr>
+      <w:sz w:val="18"/>
+      <w:szCs w:val="18"/>
+    </w:rPr>
+  </w:style>
+  <w:style w:type="paragraph" w:styleId="Index7">
+    <w:name w:val="index 7"/>
+    <w:basedOn w:val="Standard"/>
+    <w:next w:val="Standard"/>
+    <w:autoRedefine/>
+    <w:uiPriority w:val="99"/>
+    <w:unhideWhenUsed/>
+    <w:rsid w:val="008F60EE"/>
+    <w:pPr>
+      <w:spacing w:after="0"/>
+      <w:ind w:left="1540" w:hanging="220"/>
+    </w:pPr>
+    <w:rPr>
+      <w:sz w:val="18"/>
+      <w:szCs w:val="18"/>
+    </w:rPr>
+  </w:style>
+  <w:style w:type="paragraph" w:styleId="Index8">
+    <w:name w:val="index 8"/>
+    <w:basedOn w:val="Standard"/>
+    <w:next w:val="Standard"/>
+    <w:autoRedefine/>
+    <w:uiPriority w:val="99"/>
+    <w:unhideWhenUsed/>
+    <w:rsid w:val="008F60EE"/>
+    <w:pPr>
+      <w:spacing w:after="0"/>
+      <w:ind w:left="1760" w:hanging="220"/>
+    </w:pPr>
+    <w:rPr>
+      <w:sz w:val="18"/>
+      <w:szCs w:val="18"/>
+    </w:rPr>
+  </w:style>
+  <w:style w:type="paragraph" w:styleId="Index9">
+    <w:name w:val="index 9"/>
+    <w:basedOn w:val="Standard"/>
+    <w:next w:val="Standard"/>
+    <w:autoRedefine/>
+    <w:uiPriority w:val="99"/>
+    <w:unhideWhenUsed/>
+    <w:rsid w:val="008F60EE"/>
+    <w:pPr>
+      <w:spacing w:after="0"/>
+      <w:ind w:left="1980" w:hanging="220"/>
+    </w:pPr>
+    <w:rPr>
+      <w:sz w:val="18"/>
+      <w:szCs w:val="18"/>
+    </w:rPr>
+  </w:style>
+  <w:style w:type="paragraph" w:styleId="Indexberschrift">
+    <w:name w:val="index heading"/>
+    <w:basedOn w:val="Standard"/>
+    <w:next w:val="Index1"/>
+    <w:uiPriority w:val="99"/>
+    <w:unhideWhenUsed/>
+    <w:rsid w:val="008F60EE"/>
+    <w:pPr>
+      <w:spacing w:before="240" w:after="120"/>
+      <w:jc w:val="center"/>
+    </w:pPr>
+    <w:rPr>
+      <w:b/>
+      <w:bCs/>
+      <w:sz w:val="26"/>
+      <w:szCs w:val="26"/>
+    </w:rPr>
+  </w:style>
+  <w:style w:type="paragraph" w:styleId="Funotentext">
+    <w:name w:val="footnote text"/>
+    <w:basedOn w:val="Standard"/>
+    <w:link w:val="FunotentextZchn"/>
+    <w:uiPriority w:val="99"/>
+    <w:semiHidden/>
+    <w:unhideWhenUsed/>
+    <w:rsid w:val="00803173"/>
+    <w:pPr>
+      <w:spacing w:after="0" w:line="240" w:lineRule="auto"/>
+    </w:pPr>
+    <w:rPr>
+      <w:sz w:val="20"/>
+      <w:szCs w:val="20"/>
+    </w:rPr>
+  </w:style>
+  <w:style w:type="character" w:customStyle="1" w:styleId="FunotentextZchn">
+    <w:name w:val="Fußnotentext Zchn"/>
+    <w:basedOn w:val="Absatz-Standardschriftart"/>
+    <w:link w:val="Funotentext"/>
+    <w:uiPriority w:val="99"/>
+    <w:semiHidden/>
+    <w:rsid w:val="00803173"/>
+    <w:rPr>
+      <w:sz w:val="20"/>
+      <w:szCs w:val="20"/>
+    </w:rPr>
+  </w:style>
+  <w:style w:type="character" w:styleId="Funotenzeichen">
+    <w:name w:val="footnote reference"/>
+    <w:basedOn w:val="Absatz-Standardschriftart"/>
+    <w:uiPriority w:val="99"/>
+    <w:semiHidden/>
+    <w:unhideWhenUsed/>
+    <w:rsid w:val="00803173"/>
+    <w:rPr>
+      <w:vertAlign w:val="superscript"/>
+    </w:rPr>
+  </w:style>
+  <w:style w:type="table" w:customStyle="1" w:styleId="Tabellenraster1">
+    <w:name w:val="Tabellenraster1"/>
+    <w:basedOn w:val="NormaleTabelle"/>
+    <w:next w:val="Tabellenraster"/>
+    <w:rsid w:val="00BF0BEE"/>
+    <w:pPr>
+      <w:spacing w:after="0" w:line="240" w:lineRule="auto"/>
+    </w:pPr>
+    <w:rPr>
+      <w:rFonts w:ascii="Times New Roman" w:eastAsia="Times New Roman" w:hAnsi="Times New Roman" w:cs="Times New Roman"/>
+      <w:sz w:val="20"/>
+      <w:szCs w:val="20"/>
+    </w:rPr>
+    <w:tblPr>
+      <w:tblInd w:w="0" w:type="dxa"/>
+      <w:tblBorders>
+        <w:top w:val="single" w:sz="4" w:space="0" w:color="auto"/>
+        <w:left w:val="single" w:sz="4" w:space="0" w:color="auto"/>
+        <w:bottom w:val="single" w:sz="4" w:space="0" w:color="auto"/>
+        <w:right w:val="single" w:sz="4" w:space="0" w:color="auto"/>
+        <w:insideH w:val="single" w:sz="4" w:space="0" w:color="auto"/>
+        <w:insideV w:val="single" w:sz="4" w:space="0" w:color="auto"/>
+      </w:tblBorders>
+      <w:tblCellMar>
+        <w:top w:w="0" w:type="dxa"/>
+        <w:left w:w="108" w:type="dxa"/>
+        <w:bottom w:w="0" w:type="dxa"/>
+        <w:right w:w="108" w:type="dxa"/>
+      </w:tblCellMar>
+    </w:tblPr>
+  </w:style>
+  <w:style w:type="table" w:customStyle="1" w:styleId="Tabellenraster2">
+    <w:name w:val="Tabellenraster2"/>
+    <w:basedOn w:val="NormaleTabelle"/>
+    <w:next w:val="Tabellenraster"/>
+    <w:rsid w:val="00BF0BEE"/>
+    <w:pPr>
+      <w:spacing w:after="0" w:line="240" w:lineRule="auto"/>
+    </w:pPr>
+    <w:rPr>
+      <w:rFonts w:ascii="Times New Roman" w:eastAsia="Times New Roman" w:hAnsi="Times New Roman" w:cs="Times New Roman"/>
+      <w:sz w:val="20"/>
+      <w:szCs w:val="20"/>
+    </w:rPr>
+    <w:tblPr>
+      <w:tblInd w:w="0" w:type="dxa"/>
+      <w:tblBorders>
+        <w:top w:val="single" w:sz="4" w:space="0" w:color="auto"/>
+        <w:left w:val="single" w:sz="4" w:space="0" w:color="auto"/>
+        <w:bottom w:val="single" w:sz="4" w:space="0" w:color="auto"/>
+        <w:right w:val="single" w:sz="4" w:space="0" w:color="auto"/>
+        <w:insideH w:val="single" w:sz="4" w:space="0" w:color="auto"/>
+        <w:insideV w:val="single" w:sz="4" w:space="0" w:color="auto"/>
+      </w:tblBorders>
+      <w:tblCellMar>
+        <w:top w:w="0" w:type="dxa"/>
+        <w:left w:w="108" w:type="dxa"/>
+        <w:bottom w:w="0" w:type="dxa"/>
+        <w:right w:w="108" w:type="dxa"/>
+      </w:tblCellMar>
+    </w:tblPr>
+  </w:style>
+  <w:style w:type="paragraph" w:styleId="berarbeitung">
+    <w:name w:val="Revision"/>
+    <w:hidden/>
+    <w:uiPriority w:val="99"/>
+    <w:semiHidden/>
+    <w:rsid w:val="00E90405"/>
+    <w:pPr>
+      <w:spacing w:after="0" w:line="240" w:lineRule="auto"/>
+    </w:pPr>
+  </w:style>
+</w:styles>
+</file>
+
+<file path=word/stylesWithEffects.xml><?xml version="1.0" encoding="utf-8"?>
+<w:styles xmlns:wpc="http://schemas.microsoft.com/office/word/2010/wordprocessingCanvas" xmlns:mc="http://schemas.openxmlformats.org/markup-compatibility/2006" xmlns:o="urn:schemas-microsoft-com:office:office" xmlns:r="http://schemas.openxmlformats.org/officeDocument/2006/relationships" xmlns:m="http://schemas.openxmlformats.org/officeDocument/2006/math" xmlns:v="urn:schemas-microsoft-com:vml" xmlns:wp14="http://schemas.microsoft.com/office/word/2010/wordprocessingDrawing" xmlns:wp="http://schemas.openxmlformats.org/drawingml/2006/wordprocessingDrawing" xmlns:w10="urn:schemas-microsoft-com:office:word" xmlns:w="http://schemas.openxmlformats.org/wordprocessingml/2006/main" xmlns:w14="http://schemas.microsoft.com/office/word/2010/wordml" xmlns:wpg="http://schemas.microsoft.com/office/word/2010/wordprocessingGroup" xmlns:wpi="http://schemas.microsoft.com/office/word/2010/wordprocessingInk" xmlns:wne="http://schemas.microsoft.com/office/word/2006/wordml" xmlns:wps="http://schemas.microsoft.com/office/word/2010/wordprocessingShape" mc:Ignorable="w14 wp14">
+  <w:docDefaults>
+    <w:rPrDefault>
+      <w:rPr>
+        <w:rFonts w:asciiTheme="minorHAnsi" w:eastAsiaTheme="minorEastAsia" w:hAnsiTheme="minorHAnsi" w:cstheme="minorBidi"/>
+        <w:sz w:val="22"/>
+        <w:szCs w:val="22"/>
+        <w:lang w:val="de-DE" w:eastAsia="de-DE" w:bidi="ar-SA"/>
+      </w:rPr>
+    </w:rPrDefault>
+    <w:pPrDefault>
+      <w:pPr>
+        <w:spacing w:after="160" w:line="259" w:lineRule="auto"/>
+      </w:pPr>
+    </w:pPrDefault>
+  </w:docDefaults>
+  <w:latentStyles w:defLockedState="0" w:defUIPriority="99" w:defSemiHidden="1" w:defUnhideWhenUsed="1" w:defQFormat="0" w:count="267">
+    <w:lsdException w:name="Normal" w:locked="1" w:semiHidden="0" w:uiPriority="0" w:unhideWhenUsed="0" w:qFormat="1"/>
+    <w:lsdException w:name="heading 1" w:locked="1" w:semiHidden="0" w:uiPriority="9" w:unhideWhenUsed="0" w:qFormat="1"/>
+    <w:lsdException w:name="heading 2" w:locked="1" w:semiHidden="0" w:uiPriority="9" w:unhideWhenUsed="0" w:qFormat="1"/>
+    <w:lsdException w:name="heading 3" w:locked="1" w:semiHidden="0" w:uiPriority="9" w:unhideWhenUsed="0" w:qFormat="1"/>
+    <w:lsdException w:name="heading 4" w:locked="1" w:uiPriority="9" w:qFormat="1"/>
+    <w:lsdException w:name="heading 5" w:locked="1" w:uiPriority="9" w:qFormat="1"/>
+    <w:lsdException w:name="heading 6" w:locked="1" w:semiHidden="0" w:uiPriority="9" w:unhideWhenUsed="0" w:qFormat="1"/>
+    <w:lsdException w:name="heading 7" w:locked="1" w:uiPriority="9" w:qFormat="1"/>
+    <w:lsdException w:name="heading 8" w:locked="1" w:uiPriority="9" w:qFormat="1"/>
+    <w:lsdException w:name="heading 9" w:locked="1" w:uiPriority="9" w:qFormat="1"/>
+    <w:lsdException w:name="toc 1" w:locked="1" w:semiHidden="0" w:uiPriority="39" w:unhideWhenUsed="0"/>
+    <w:lsdException w:name="toc 2" w:locked="1" w:semiHidden="0" w:uiPriority="39" w:unhideWhenUsed="0"/>
+    <w:lsdException w:name="toc 3" w:locked="1" w:semiHidden="0" w:uiPriority="39" w:unhideWhenUsed="0"/>
+    <w:lsdException w:name="toc 4" w:locked="1" w:semiHidden="0" w:uiPriority="0" w:unhideWhenUsed="0"/>
+    <w:lsdException w:name="toc 5" w:locked="1" w:semiHidden="0" w:uiPriority="0" w:unhideWhenUsed="0"/>
+    <w:lsdException w:name="toc 6" w:locked="1" w:semiHidden="0" w:uiPriority="0" w:unhideWhenUsed="0"/>
+    <w:lsdException w:name="toc 7" w:locked="1" w:semiHidden="0" w:uiPriority="0" w:unhideWhenUsed="0"/>
+    <w:lsdException w:name="toc 8" w:locked="1" w:semiHidden="0" w:uiPriority="0" w:unhideWhenUsed="0"/>
+    <w:lsdException w:name="toc 9" w:locked="1" w:semiHidden="0" w:uiPriority="0" w:unhideWhenUsed="0"/>
+    <w:lsdException w:name="caption" w:locked="1" w:uiPriority="35" w:qFormat="1"/>
+    <w:lsdException w:name="Title" w:locked="1" w:semiHidden="0" w:uiPriority="10" w:unhideWhenUsed="0" w:qFormat="1"/>
+    <w:lsdException w:name="Default Paragraph Font" w:locked="1" w:semiHidden="0" w:uiPriority="1" w:unhideWhenUsed="0"/>
+    <w:lsdException w:name="Subtitle" w:locked="1" w:semiHidden="0" w:uiPriority="11" w:unhideWhenUsed="0" w:qFormat="1"/>
+    <w:lsdException w:name="Block Text" w:locked="1" w:semiHidden="0" w:uiPriority="0" w:unhideWhenUsed="0"/>
+    <w:lsdException w:name="Strong" w:locked="1" w:semiHidden="0" w:uiPriority="22" w:unhideWhenUsed="0" w:qFormat="1"/>
+    <w:lsdException w:name="Emphasis" w:locked="1" w:semiHidden="0" w:uiPriority="0" w:unhideWhenUsed="0" w:qFormat="1"/>
+    <w:lsdException w:name="Table Grid" w:locked="1" w:semiHidden="0" w:uiPriority="59" w:unhideWhenUsed="0"/>
+    <w:lsdException w:name="Placeholder Text" w:unhideWhenUsed="0"/>
+    <w:lsdException w:name="No Spacing" w:semiHidden="0" w:uiPriority="1" w:unhideWhenUsed="0" w:qFormat="1"/>
+    <w:lsdException w:name="Light Shading" w:semiHidden="0" w:uiPriority="60" w:unhideWhenUsed="0"/>
+    <w:lsdException w:name="Light List" w:semiHidden="0" w:uiPriority="61" w:unhideWhenUsed="0"/>
+    <w:lsdException w:name="Light Grid" w:semiHidden="0" w:uiPriority="62" w:unhideWhenUsed="0"/>
+    <w:lsdException w:name="Medium Shading 1" w:semiHidden="0" w:uiPriority="63" w:unhideWhenUsed="0"/>
+    <w:lsdException w:name="Medium Shading 2" w:semiHidden="0" w:uiPriority="64" w:unhideWhenUsed="0"/>
+    <w:lsdException w:name="Medium List 1" w:semiHidden="0" w:uiPriority="65" w:unhideWhenUsed="0"/>
+    <w:lsdException w:name="Medium List 2" w:semiHidden="0" w:uiPriority="66" w:unhideWhenUsed="0"/>
+    <w:lsdException w:name="Medium Grid 1" w:semiHidden="0" w:uiPriority="67" w:unhideWhenUsed="0"/>
+    <w:lsdException w:name="Medium Grid 2" w:semiHidden="0" w:uiPriority="68" w:unhideWhenUsed="0"/>
+    <w:lsdException w:name="Medium Grid 3" w:semiHidden="0" w:uiPriority="69" w:unhideWhenUsed="0"/>
+    <w:lsdException w:name="Dark List" w:semiHidden="0" w:uiPriority="70" w:unhideWhenUsed="0"/>
+    <w:lsdException w:name="Colorful Shading" w:semiHidden="0" w:uiPriority="71" w:unhideWhenUsed="0"/>
+    <w:lsdException w:name="Colorful List" w:semiHidden="0" w:uiPriority="72" w:unhideWhenUsed="0"/>
+    <w:lsdException w:name="Colorful Grid" w:semiHidden="0" w:uiPriority="73" w:unhideWhenUsed="0"/>
+    <w:lsdException w:name="Light Shading Accent 1" w:semiHidden="0" w:uiPriority="60" w:unhideWhenUsed="0"/>
+    <w:lsdException w:name="Light List Accent 1" w:semiHidden="0" w:uiPriority="61" w:unhideWhenUsed="0"/>
+    <w:lsdException w:name="Light Grid Accent 1" w:semiHidden="0" w:uiPriority="62" w:unhideWhenUsed="0"/>
+    <w:lsdException w:name="Medium Shading 1 Accent 1" w:semiHidden="0" w:uiPriority="63" w:unhideWhenUsed="0"/>
+    <w:lsdException w:name="Medium Shading 2 Accent 1" w:semiHidden="0" w:uiPriority="64" w:unhideWhenUsed="0"/>
+    <w:lsdException w:name="Medium List 1 Accent 1" w:semiHidden="0" w:uiPriority="65" w:unhideWhenUsed="0"/>
+    <w:lsdException w:name="Revision" w:unhideWhenUsed="0"/>
+    <w:lsdException w:name="List Paragraph" w:semiHidden="0" w:uiPriority="34" w:unhideWhenUsed="0" w:qFormat="1"/>
+    <w:lsdException w:name="Quote" w:semiHidden="0" w:uiPriority="29" w:unhideWhenUsed="0" w:qFormat="1"/>
+    <w:lsdException w:name="Intense Quote" w:semiHidden="0" w:uiPriority="30" w:unhideWhenUsed="0" w:qFormat="1"/>
+    <w:lsdException w:name="Medium List 2 Accent 1" w:semiHidden="0" w:uiPriority="66" w:unhideWhenUsed="0"/>
+    <w:lsdException w:name="Medium Grid 1 Accent 1" w:semiHidden="0" w:uiPriority="67" w:unhideWhenUsed="0"/>
+    <w:lsdException w:name="Medium Grid 2 Accent 1" w:semiHidden="0" w:uiPriority="68" w:unhideWhenUsed="0"/>
+    <w:lsdException w:name="Medium Grid 3 Accent 1" w:semiHidden="0" w:uiPriority="69" w:unhideWhenUsed="0"/>
+    <w:lsdException w:name="Dark List Accent 1" w:semiHidden="0" w:uiPriority="70" w:unhideWhenUsed="0"/>
+    <w:lsdException w:name="Colorful Shading Accent 1" w:semiHidden="0" w:uiPriority="71" w:unhideWhenUsed="0"/>
+    <w:lsdException w:name="Colorful List Accent 1" w:semiHidden="0" w:uiPriority="72" w:unhideWhenUsed="0"/>
+    <w:lsdException w:name="Colorful Grid Accent 1" w:semiHidden="0" w:uiPriority="73" w:unhideWhenUsed="0"/>
+    <w:lsdException w:name="Light Shading Accent 2" w:semiHidden="0" w:uiPriority="60" w:unhideWhenUsed="0"/>
+    <w:lsdException w:name="Light List Accent 2" w:semiHidden="0" w:uiPriority="61" w:unhideWhenUsed="0"/>
+    <w:lsdException w:name="Light Grid Accent 2" w:semiHidden="0" w:uiPriority="62" w:unhideWhenUsed="0"/>
+    <w:lsdException w:name="Medium Shading 1 Accent 2" w:semiHidden="0" w:uiPriority="63" w:unhideWhenUsed="0"/>
+    <w:lsdException w:name="Medium Shading 2 Accent 2" w:semiHidden="0" w:uiPriority="64" w:unhideWhenUsed="0"/>
+    <w:lsdException w:name="Medium List 1 Accent 2" w:semiHidden="0" w:uiPriority="65" w:unhideWhenUsed="0"/>
+    <w:lsdException w:name="Medium List 2 Accent 2" w:semiHidden="0" w:uiPriority="66" w:unhideWhenUsed="0"/>
+    <w:lsdException w:name="Medium Grid 1 Accent 2" w:semiHidden="0" w:uiPriority="67" w:unhideWhenUsed="0"/>
+    <w:lsdException w:name="Medium Grid 2 Accent 2" w:semiHidden="0" w:uiPriority="68" w:unhideWhenUsed="0"/>
+    <w:lsdException w:name="Medium Grid 3 Accent 2" w:semiHidden="0" w:uiPriority="69" w:unhideWhenUsed="0"/>
+    <w:lsdException w:name="Dark List Accent 2" w:semiHidden="0" w:uiPriority="70" w:unhideWhenUsed="0"/>
+    <w:lsdException w:name="Colorful Shading Accent 2" w:semiHidden="0" w:uiPriority="71" w:unhideWhenUsed="0"/>
+    <w:lsdException w:name="Colorful List Accent 2" w:semiHidden="0" w:uiPriority="72" w:unhideWhenUsed="0"/>
+    <w:lsdException w:name="Colorful Grid Accent 2" w:semiHidden="0" w:uiPriority="73" w:unhideWhenUsed="0"/>
+    <w:lsdException w:name="Light Shading Accent 3" w:semiHidden="0" w:uiPriority="60" w:unhideWhenUsed="0"/>
+    <w:lsdException w:name="Light List Accent 3" w:semiHidden="0" w:uiPriority="61" w:unhideWhenUsed="0"/>
+    <w:lsdException w:name="Light Grid Accent 3" w:semiHidden="0" w:uiPriority="62" w:unhideWhenUsed="0"/>
+    <w:lsdException w:name="Medium Shading 1 Accent 3" w:semiHidden="0" w:uiPriority="63" w:unhideWhenUsed="0"/>
+    <w:lsdException w:name="Medium Shading 2 Accent 3" w:semiHidden="0" w:uiPriority="64" w:unhideWhenUsed="0"/>
+    <w:lsdException w:name="Medium List 1 Accent 3" w:semiHidden="0" w:uiPriority="65" w:unhideWhenUsed="0"/>
+    <w:lsdException w:name="Medium List 2 Accent 3" w:semiHidden="0" w:uiPriority="66" w:unhideWhenUsed="0"/>
+    <w:lsdException w:name="Medium Grid 1 Accent 3" w:semiHidden="0" w:uiPriority="67" w:unhideWhenUsed="0"/>
+    <w:lsdException w:name="Medium Grid 2 Accent 3" w:semiHidden="0" w:uiPriority="68" w:unhideWhenUsed="0"/>
+    <w:lsdException w:name="Medium Grid 3 Accent 3" w:semiHidden="0" w:uiPriority="69" w:unhideWhenUsed="0"/>
+    <w:lsdException w:name="Dark List Accent 3" w:semiHidden="0" w:uiPriority="70" w:unhideWhenUsed="0"/>
+    <w:lsdException w:name="Colorful Shading Accent 3" w:semiHidden="0" w:uiPriority="71" w:unhideWhenUsed="0"/>
+    <w:lsdException w:name="Colorful List Accent 3" w:semiHidden="0" w:uiPriority="72" w:unhideWhenUsed="0"/>
+    <w:lsdException w:name="Colorful Grid Accent 3" w:semiHidden="0" w:uiPriority="73" w:unhideWhenUsed="0"/>
+    <w:lsdException w:name="Light Shading Accent 4" w:semiHidden="0" w:uiPriority="60" w:unhideWhenUsed="0"/>
+    <w:lsdException w:name="Light List Accent 4" w:semiHidden="0" w:uiPriority="61" w:unhideWhenUsed="0"/>
+    <w:lsdException w:name="Light Grid Accent 4" w:semiHidden="0" w:uiPriority="62" w:unhideWhenUsed="0"/>
+    <w:lsdException w:name="Medium Shading 1 Accent 4" w:semiHidden="0" w:uiPriority="63" w:unhideWhenUsed="0"/>
+    <w:lsdException w:name="Medium Shading 2 Accent 4" w:semiHidden="0" w:uiPriority="64" w:unhideWhenUsed="0"/>
+    <w:lsdException w:name="Medium List 1 Accent 4" w:semiHidden="0" w:uiPriority="65" w:unhideWhenUsed="0"/>
+    <w:lsdException w:name="Medium List 2 Accent 4" w:semiHidden="0" w:uiPriority="66" w:unhideWhenUsed="0"/>
+    <w:lsdException w:name="Medium Grid 1 Accent 4" w:semiHidden="0" w:uiPriority="67" w:unhideWhenUsed="0"/>
+    <w:lsdException w:name="Medium Grid 2 Accent 4" w:semiHidden="0" w:uiPriority="68" w:unhideWhenUsed="0"/>
+    <w:lsdException w:name="Medium Grid 3 Accent 4" w:semiHidden="0" w:uiPriority="69" w:unhideWhenUsed="0"/>
+    <w:lsdException w:name="Dark List Accent 4" w:semiHidden="0" w:uiPriority="70" w:unhideWhenUsed="0"/>
+    <w:lsdException w:name="Colorful Shading Accent 4" w:semiHidden="0" w:uiPriority="71" w:unhideWhenUsed="0"/>
+    <w:lsdException w:name="Colorful List Accent 4" w:semiHidden="0" w:uiPriority="72" w:unhideWhenUsed="0"/>
+    <w:lsdException w:name="Colorful Grid Accent 4" w:semiHidden="0" w:uiPriority="73" w:unhideWhenUsed="0"/>
+    <w:lsdException w:name="Light Shading Accent 5" w:semiHidden="0" w:uiPriority="60" w:unhideWhenUsed="0"/>
+    <w:lsdException w:name="Light List Accent 5" w:semiHidden="0" w:uiPriority="61" w:unhideWhenUsed="0"/>
+    <w:lsdException w:name="Light Grid Accent 5" w:semiHidden="0" w:uiPriority="62" w:unhideWhenUsed="0"/>
+    <w:lsdException w:name="Medium Shading 1 Accent 5" w:semiHidden="0" w:uiPriority="63" w:unhideWhenUsed="0"/>
+    <w:lsdException w:name="Medium Shading 2 Accent 5" w:semiHidden="0" w:uiPriority="64" w:unhideWhenUsed="0"/>
+    <w:lsdException w:name="Medium List 1 Accent 5" w:semiHidden="0" w:uiPriority="65" w:unhideWhenUsed="0"/>
+    <w:lsdException w:name="Medium List 2 Accent 5" w:semiHidden="0" w:uiPriority="66" w:unhideWhenUsed="0"/>
+    <w:lsdException w:name="Medium Grid 1 Accent 5" w:semiHidden="0" w:uiPriority="67" w:unhideWhenUsed="0"/>
+    <w:lsdException w:name="Medium Grid 2 Accent 5" w:semiHidden="0" w:uiPriority="68" w:unhideWhenUsed="0"/>
+    <w:lsdException w:name="Medium Grid 3 Accent 5" w:semiHidden="0" w:uiPriority="69" w:unhideWhenUsed="0"/>
+    <w:lsdException w:name="Dark List Accent 5" w:semiHidden="0" w:uiPriority="70" w:unhideWhenUsed="0"/>
+    <w:lsdException w:name="Colorful Shading Accent 5" w:semiHidden="0" w:uiPriority="71" w:unhideWhenUsed="0"/>
+    <w:lsdException w:name="Colorful List Accent 5" w:semiHidden="0" w:uiPriority="72" w:unhideWhenUsed="0"/>
+    <w:lsdException w:name="Colorful Grid Accent 5" w:semiHidden="0" w:uiPriority="73" w:unhideWhenUsed="0"/>
+    <w:lsdException w:name="Light Shading Accent 6" w:semiHidden="0" w:uiPriority="60" w:unhideWhenUsed="0"/>
+    <w:lsdException w:name="Light List Accent 6" w:semiHidden="0" w:uiPriority="61" w:unhideWhenUsed="0"/>
+    <w:lsdException w:name="Light Grid Accent 6" w:semiHidden="0" w:uiPriority="62" w:unhideWhenUsed="0"/>
+    <w:lsdException w:name="Medium Shading 1 Accent 6" w:semiHidden="0" w:uiPriority="63" w:unhideWhenUsed="0"/>
+    <w:lsdException w:name="Medium Shading 2 Accent 6" w:semiHidden="0" w:uiPriority="64" w:unhideWhenUsed="0"/>
+    <w:lsdException w:name="Medium List 1 Accent 6" w:semiHidden="0" w:uiPriority="65" w:unhideWhenUsed="0"/>
+    <w:lsdException w:name="Medium List 2 Accent 6" w:semiHidden="0" w:uiPriority="66" w:unhideWhenUsed="0"/>
+    <w:lsdException w:name="Medium Grid 1 Accent 6" w:semiHidden="0" w:uiPriority="67" w:unhideWhenUsed="0"/>
+    <w:lsdException w:name="Medium Grid 2 Accent 6" w:semiHidden="0" w:uiPriority="68" w:unhideWhenUsed="0"/>
+    <w:lsdException w:name="Medium Grid 3 Accent 6" w:semiHidden="0" w:uiPriority="69" w:unhideWhenUsed="0"/>
+    <w:lsdException w:name="Dark List Accent 6" w:semiHidden="0" w:uiPriority="70" w:unhideWhenUsed="0"/>
+    <w:lsdException w:name="Colorful Shading Accent 6" w:semiHidden="0" w:uiPriority="71" w:unhideWhenUsed="0"/>
+    <w:lsdException w:name="Colorful List Accent 6" w:semiHidden="0" w:uiPriority="72" w:unhideWhenUsed="0"/>
+    <w:lsdException w:name="Colorful Grid Accent 6" w:semiHidden="0" w:uiPriority="73" w:unhideWhenUsed="0"/>
+    <w:lsdException w:name="Subtle Emphasis" w:semiHidden="0" w:uiPriority="19" w:unhideWhenUsed="0" w:qFormat="1"/>
+    <w:lsdException w:name="Intense Emphasis" w:semiHidden="0" w:uiPriority="21" w:unhideWhenUsed="0" w:qFormat="1"/>
+    <w:lsdException w:name="Subtle Reference" w:semiHidden="0" w:uiPriority="31" w:unhideWhenUsed="0" w:qFormat="1"/>
+    <w:lsdException w:name="Intense Reference" w:semiHidden="0" w:uiPriority="32" w:unhideWhenUsed="0" w:qFormat="1"/>
+    <w:lsdException w:name="Book Title" w:semiHidden="0" w:uiPriority="33" w:unhideWhenUsed="0" w:qFormat="1"/>
+    <w:lsdException w:name="Bibliography" w:uiPriority="37"/>
+    <w:lsdException w:name="TOC Heading" w:uiPriority="39" w:qFormat="1"/>
   </w:latentStyles>
   <w:style w:type="paragraph" w:default="1" w:styleId="Standard">
     <w:name w:val="Normal"/>
@@ -13244,7 +14703,7 @@
 </file>
 
 <file path=customXml/itemProps1.xml><?xml version="1.0" encoding="utf-8"?>
-<ds:datastoreItem xmlns:ds="http://schemas.openxmlformats.org/officeDocument/2006/customXml" ds:itemID="{B0822A54-B831-4CB6-BAD3-A9D39937A385}">
+<ds:datastoreItem xmlns:ds="http://schemas.openxmlformats.org/officeDocument/2006/customXml" ds:itemID="{C82B4DBD-FF80-4241-8636-1F3EBC8446EC}">
   <ds:schemaRefs>
     <ds:schemaRef ds:uri="http://schemas.openxmlformats.org/officeDocument/2006/bibliography"/>
   </ds:schemaRefs>
@@ -13252,7 +14711,7 @@
 </file>
 
 <file path=customXml/itemProps2.xml><?xml version="1.0" encoding="utf-8"?>
-<ds:datastoreItem xmlns:ds="http://schemas.openxmlformats.org/officeDocument/2006/customXml" ds:itemID="{F14B6847-644F-4DD5-B7A1-D8418FD636A0}">
+<ds:datastoreItem xmlns:ds="http://schemas.openxmlformats.org/officeDocument/2006/customXml" ds:itemID="{59EDAEB8-95E8-4DB0-BCF3-E8D3C4B762F1}">
   <ds:schemaRefs>
     <ds:schemaRef ds:uri="http://schemas.openxmlformats.org/officeDocument/2006/bibliography"/>
   </ds:schemaRefs>

</xml_diff>

<commit_message>
Anpassung Zeitstrahl; Ordner aufgeräumt
</commit_message>
<xml_diff>
--- a/Docs/Angebot/Anforderungsanalyse.docx
+++ b/Docs/Angebot/Anforderungsanalyse.docx
@@ -2518,7 +2518,7 @@
             <w:noProof/>
             <w:webHidden/>
           </w:rPr>
-          <w:t>13</w:t>
+          <w:t>14</w:t>
         </w:r>
         <w:r>
           <w:rPr>
@@ -2669,20 +2669,16 @@
             <w:noProof/>
             <w:webHidden/>
           </w:rPr>
-        </w:r>
-        <w:r>
-          <w:rPr>
-            <w:noProof/>
-            <w:webHidden/>
-          </w:rPr>
           <w:fldChar w:fldCharType="separate"/>
         </w:r>
         <w:r>
           <w:rPr>
+            <w:b/>
+            <w:bCs/>
             <w:noProof/>
             <w:webHidden/>
           </w:rPr>
-          <w:t>17</w:t>
+          <w:t>Fehler! Textmarke nicht definiert.</w:t>
         </w:r>
         <w:r>
           <w:rPr>
@@ -2764,7 +2760,7 @@
             <w:noProof/>
             <w:webHidden/>
           </w:rPr>
-          <w:t>18</w:t>
+          <w:t>15</w:t>
         </w:r>
         <w:r>
           <w:rPr>
@@ -2846,7 +2842,7 @@
             <w:noProof/>
             <w:webHidden/>
           </w:rPr>
-          <w:t>22</w:t>
+          <w:t>26</w:t>
         </w:r>
         <w:r>
           <w:rPr>
@@ -2928,7 +2924,7 @@
             <w:noProof/>
             <w:webHidden/>
           </w:rPr>
-          <w:t>25</w:t>
+          <w:t>29</w:t>
         </w:r>
         <w:r>
           <w:rPr>
@@ -3010,7 +3006,7 @@
             <w:noProof/>
             <w:webHidden/>
           </w:rPr>
-          <w:t>27</w:t>
+          <w:t>31</w:t>
         </w:r>
         <w:r>
           <w:rPr>
@@ -3092,7 +3088,7 @@
             <w:noProof/>
             <w:webHidden/>
           </w:rPr>
-          <w:t>31</w:t>
+          <w:t>35</w:t>
         </w:r>
         <w:r>
           <w:rPr>
@@ -3160,7 +3156,7 @@
             <w:noProof/>
             <w:webHidden/>
           </w:rPr>
-          <w:t>32</w:t>
+          <w:t>36</w:t>
         </w:r>
         <w:r>
           <w:rPr>
@@ -3395,13 +3391,8 @@
     </w:p>
     <w:p/>
     <w:p>
-      <w:proofErr w:type="gramStart"/>
-      <w:r>
-        <w:t>entwickelt</w:t>
-      </w:r>
-      <w:proofErr w:type="gramEnd"/>
-      <w:r>
-        <w:t xml:space="preserve"> werden soll.</w:t>
+      <w:r>
+        <w:t>entwickelt werden soll.</w:t>
       </w:r>
     </w:p>
     <w:p>
@@ -4710,16 +4701,7 @@
         <w:t xml:space="preserve"> </w:t>
       </w:r>
       <w:r>
-        <w:t xml:space="preserve">Zudem </w:t>
-      </w:r>
-      <w:r>
-        <w:t>ist</w:t>
-      </w:r>
-      <w:r>
-        <w:t xml:space="preserve"> ein Mahnwesen mit Zahlungsverfolgung</w:t>
-      </w:r>
-      <w:r>
-        <w:t xml:space="preserve"> umzusetzen</w:t>
+        <w:t>Zudem ist ein Mahnwesen mit Zahlungsverfolgung umzusetzen</w:t>
       </w:r>
     </w:p>
     <w:p>
@@ -11139,58 +11121,6 @@
                 <w:szCs w:val="20"/>
               </w:rPr>
             </w:pPr>
-          </w:p>
-        </w:tc>
-        <w:tc>
-          <w:tcPr>
-            <w:tcW w:w="423" w:type="dxa"/>
-            <w:tcBorders>
-              <w:top w:val="nil"/>
-              <w:left w:val="nil"/>
-              <w:bottom w:val="nil"/>
-              <w:right w:val="nil"/>
-            </w:tcBorders>
-            <w:shd w:val="clear" w:color="auto" w:fill="auto"/>
-            <w:noWrap/>
-            <w:vAlign w:val="bottom"/>
-            <w:hideMark/>
-          </w:tcPr>
-          <w:p>
-            <w:pPr>
-              <w:spacing w:after="0" w:line="240" w:lineRule="auto"/>
-              <w:jc w:val="left"/>
-              <w:rPr>
-                <w:rFonts w:ascii="Times New Roman" w:eastAsia="Times New Roman" w:hAnsi="Times New Roman" w:cs="Times New Roman"/>
-                <w:sz w:val="20"/>
-                <w:szCs w:val="20"/>
-              </w:rPr>
-            </w:pPr>
-          </w:p>
-        </w:tc>
-        <w:tc>
-          <w:tcPr>
-            <w:tcW w:w="426" w:type="dxa"/>
-            <w:tcBorders>
-              <w:top w:val="nil"/>
-              <w:left w:val="nil"/>
-              <w:bottom w:val="nil"/>
-              <w:right w:val="nil"/>
-            </w:tcBorders>
-            <w:shd w:val="clear" w:color="auto" w:fill="auto"/>
-            <w:noWrap/>
-            <w:vAlign w:val="bottom"/>
-            <w:hideMark/>
-          </w:tcPr>
-          <w:p>
-            <w:pPr>
-              <w:spacing w:after="0" w:line="240" w:lineRule="auto"/>
-              <w:jc w:val="left"/>
-              <w:rPr>
-                <w:rFonts w:ascii="Times New Roman" w:eastAsia="Times New Roman" w:hAnsi="Times New Roman" w:cs="Times New Roman"/>
-                <w:sz w:val="20"/>
-                <w:szCs w:val="20"/>
-              </w:rPr>
-            </w:pPr>
             <w:r>
               <w:rPr>
                 <w:rFonts w:ascii="Calibri" w:eastAsia="Times New Roman" w:hAnsi="Calibri" w:cs="Times New Roman"/>
@@ -11200,13 +11130,13 @@
               <mc:AlternateContent>
                 <mc:Choice Requires="wps">
                   <w:drawing>
-                    <wp:anchor distT="0" distB="0" distL="114300" distR="114300" simplePos="0" relativeHeight="251666432" behindDoc="0" locked="0" layoutInCell="1" allowOverlap="1" wp14:anchorId="123FE2D9" wp14:editId="37EE63EB">
+                    <wp:anchor distT="0" distB="0" distL="114300" distR="114300" simplePos="0" relativeHeight="251666432" behindDoc="0" locked="0" layoutInCell="1" allowOverlap="1" wp14:anchorId="123FE2D9" wp14:editId="655C544C">
                       <wp:simplePos x="0" y="0"/>
                       <wp:positionH relativeFrom="column">
-                        <wp:posOffset>-931545</wp:posOffset>
+                        <wp:posOffset>-765810</wp:posOffset>
                       </wp:positionH>
                       <wp:positionV relativeFrom="paragraph">
-                        <wp:posOffset>-2540</wp:posOffset>
+                        <wp:posOffset>-13335</wp:posOffset>
                       </wp:positionV>
                       <wp:extent cx="1409700" cy="219075"/>
                       <wp:effectExtent l="0" t="19050" r="38100" b="47625"/>
@@ -11220,7 +11150,7 @@
                             <wps:spPr>
                               <a:xfrm>
                                 <a:off x="0" y="0"/>
-                                <a:ext cx="1397240" cy="184547"/>
+                                <a:ext cx="1409700" cy="219075"/>
                               </a:xfrm>
                               <a:prstGeom prst="rightArrow">
                                 <a:avLst/>
@@ -11262,11 +11192,79 @@
                 </mc:Choice>
                 <mc:Fallback>
                   <w:pict>
-                    <v:shape w14:anchorId="787F9EEB" id="Pfeil nach rechts 11" o:spid="_x0000_s1026" type="#_x0000_t13" style="position:absolute;margin-left:-73.35pt;margin-top:-.2pt;width:111pt;height:17.25pt;z-index:251666432;visibility:visible;mso-wrap-style:square;mso-width-percent:0;mso-height-percent:0;mso-wrap-distance-left:9pt;mso-wrap-distance-top:0;mso-wrap-distance-right:9pt;mso-wrap-distance-bottom:0;mso-position-horizontal:absolute;mso-position-horizontal-relative:text;mso-position-vertical:absolute;mso-position-vertical-relative:text;mso-width-percent:0;mso-height-percent:0;mso-width-relative:page;mso-height-relative:page;v-text-anchor:top" o:gfxdata="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" adj="20174" fillcolor="#4f81bd [3204]" strokecolor="#243f60 [1604]" strokeweight="2pt"/>
+                    <v:shapetype w14:anchorId="507E7616" id="_x0000_t13" coordsize="21600,21600" o:spt="13" adj="16200,5400" path="m@0,l@0@1,0@1,0@2@0@2@0,21600,21600,10800xe">
+                      <v:stroke joinstyle="miter"/>
+                      <v:formulas>
+                        <v:f eqn="val #0"/>
+                        <v:f eqn="val #1"/>
+                        <v:f eqn="sum height 0 #1"/>
+                        <v:f eqn="sum 10800 0 #1"/>
+                        <v:f eqn="sum width 0 #0"/>
+                        <v:f eqn="prod @4 @3 10800"/>
+                        <v:f eqn="sum width 0 @5"/>
+                      </v:formulas>
+                      <v:path o:connecttype="custom" o:connectlocs="@0,0;0,10800;@0,21600;21600,10800" o:connectangles="270,180,90,0" textboxrect="0,@1,@6,@2"/>
+                      <v:handles>
+                        <v:h position="#0,#1" xrange="0,21600" yrange="0,10800"/>
+                      </v:handles>
+                    </v:shapetype>
+                    <v:shape id="Pfeil nach rechts 11" o:spid="_x0000_s1026" type="#_x0000_t13" style="position:absolute;margin-left:-60.3pt;margin-top:-1.05pt;width:111pt;height:17.25pt;z-index:251666432;visibility:visible;mso-wrap-style:square;mso-width-percent:0;mso-height-percent:0;mso-wrap-distance-left:9pt;mso-wrap-distance-top:0;mso-wrap-distance-right:9pt;mso-wrap-distance-bottom:0;mso-position-horizontal:absolute;mso-position-horizontal-relative:text;mso-position-vertical:absolute;mso-position-vertical-relative:text;mso-width-percent:0;mso-height-percent:0;mso-width-relative:page;mso-height-relative:page;v-text-anchor:top" o:gfxdata="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" adj="19922" fillcolor="#4f81bd [3204]" strokecolor="#243f60 [1604]" strokeweight="2pt"/>
                   </w:pict>
                 </mc:Fallback>
               </mc:AlternateContent>
             </w:r>
+          </w:p>
+        </w:tc>
+        <w:tc>
+          <w:tcPr>
+            <w:tcW w:w="423" w:type="dxa"/>
+            <w:tcBorders>
+              <w:top w:val="nil"/>
+              <w:left w:val="nil"/>
+              <w:bottom w:val="nil"/>
+              <w:right w:val="nil"/>
+            </w:tcBorders>
+            <w:shd w:val="clear" w:color="auto" w:fill="auto"/>
+            <w:noWrap/>
+            <w:vAlign w:val="bottom"/>
+            <w:hideMark/>
+          </w:tcPr>
+          <w:p>
+            <w:pPr>
+              <w:spacing w:after="0" w:line="240" w:lineRule="auto"/>
+              <w:jc w:val="left"/>
+              <w:rPr>
+                <w:rFonts w:ascii="Times New Roman" w:eastAsia="Times New Roman" w:hAnsi="Times New Roman" w:cs="Times New Roman"/>
+                <w:sz w:val="20"/>
+                <w:szCs w:val="20"/>
+              </w:rPr>
+            </w:pPr>
+          </w:p>
+        </w:tc>
+        <w:tc>
+          <w:tcPr>
+            <w:tcW w:w="426" w:type="dxa"/>
+            <w:tcBorders>
+              <w:top w:val="nil"/>
+              <w:left w:val="nil"/>
+              <w:bottom w:val="nil"/>
+              <w:right w:val="nil"/>
+            </w:tcBorders>
+            <w:shd w:val="clear" w:color="auto" w:fill="auto"/>
+            <w:noWrap/>
+            <w:vAlign w:val="bottom"/>
+            <w:hideMark/>
+          </w:tcPr>
+          <w:p>
+            <w:pPr>
+              <w:spacing w:after="0" w:line="240" w:lineRule="auto"/>
+              <w:jc w:val="left"/>
+              <w:rPr>
+                <w:rFonts w:ascii="Times New Roman" w:eastAsia="Times New Roman" w:hAnsi="Times New Roman" w:cs="Times New Roman"/>
+                <w:sz w:val="20"/>
+                <w:szCs w:val="20"/>
+              </w:rPr>
+            </w:pPr>
           </w:p>
         </w:tc>
         <w:tc>
@@ -12707,6 +12705,528 @@
         </w:tc>
       </w:tr>
     </w:tbl>
+    <w:p>
+      <w:r>
+        <w:rPr>
+          <w:noProof/>
+        </w:rPr>
+        <mc:AlternateContent>
+          <mc:Choice Requires="wps">
+            <w:drawing>
+              <wp:anchor distT="45720" distB="45720" distL="114300" distR="114300" simplePos="0" relativeHeight="251674624" behindDoc="0" locked="0" layoutInCell="1" allowOverlap="1" wp14:anchorId="32CE0F91" wp14:editId="3A636EA8">
+                <wp:simplePos x="0" y="0"/>
+                <wp:positionH relativeFrom="column">
+                  <wp:posOffset>5567045</wp:posOffset>
+                </wp:positionH>
+                <wp:positionV relativeFrom="paragraph">
+                  <wp:posOffset>122555</wp:posOffset>
+                </wp:positionV>
+                <wp:extent cx="1000125" cy="1404620"/>
+                <wp:effectExtent l="0" t="0" r="0" b="0"/>
+                <wp:wrapSquare wrapText="bothSides"/>
+                <wp:docPr id="2" name="Textfeld 2"/>
+                <wp:cNvGraphicFramePr>
+                  <a:graphicFrameLocks xmlns:a="http://schemas.openxmlformats.org/drawingml/2006/main"/>
+                </wp:cNvGraphicFramePr>
+                <a:graphic xmlns:a="http://schemas.openxmlformats.org/drawingml/2006/main">
+                  <a:graphicData uri="http://schemas.microsoft.com/office/word/2010/wordprocessingShape">
+                    <wps:wsp>
+                      <wps:cNvSpPr txBox="1">
+                        <a:spLocks noChangeArrowheads="1"/>
+                      </wps:cNvSpPr>
+                      <wps:spPr bwMode="auto">
+                        <a:xfrm>
+                          <a:off x="0" y="0"/>
+                          <a:ext cx="1000125" cy="1404620"/>
+                        </a:xfrm>
+                        <a:prstGeom prst="rect">
+                          <a:avLst/>
+                        </a:prstGeom>
+                        <a:noFill/>
+                        <a:ln w="9525">
+                          <a:noFill/>
+                          <a:miter lim="800000"/>
+                          <a:headEnd/>
+                          <a:tailEnd/>
+                        </a:ln>
+                      </wps:spPr>
+                      <wps:txbx>
+                        <w:txbxContent>
+                          <w:p>
+                            <w:pPr>
+                              <w:spacing w:after="0" w:line="240" w:lineRule="auto"/>
+                              <w:jc w:val="center"/>
+                              <w:rPr>
+                                <w:sz w:val="16"/>
+                                <w:szCs w:val="16"/>
+                              </w:rPr>
+                            </w:pPr>
+                            <w:r>
+                              <w:rPr>
+                                <w:sz w:val="16"/>
+                                <w:szCs w:val="16"/>
+                              </w:rPr>
+                              <w:t>01</w:t>
+                            </w:r>
+                            <w:r>
+                              <w:rPr>
+                                <w:sz w:val="16"/>
+                                <w:szCs w:val="16"/>
+                              </w:rPr>
+                              <w:t>.0</w:t>
+                            </w:r>
+                            <w:r>
+                              <w:rPr>
+                                <w:sz w:val="16"/>
+                                <w:szCs w:val="16"/>
+                              </w:rPr>
+                              <w:t>8</w:t>
+                            </w:r>
+                            <w:r>
+                              <w:rPr>
+                                <w:sz w:val="16"/>
+                                <w:szCs w:val="16"/>
+                              </w:rPr>
+                              <w:t>.2014</w:t>
+                            </w:r>
+                          </w:p>
+                          <w:p>
+                            <w:pPr>
+                              <w:spacing w:after="0" w:line="240" w:lineRule="auto"/>
+                              <w:jc w:val="center"/>
+                              <w:rPr>
+                                <w:sz w:val="16"/>
+                                <w:szCs w:val="16"/>
+                              </w:rPr>
+                            </w:pPr>
+                            <w:r>
+                              <w:rPr>
+                                <w:sz w:val="16"/>
+                                <w:szCs w:val="16"/>
+                              </w:rPr>
+                              <w:t>Endbericht</w:t>
+                            </w:r>
+                          </w:p>
+                        </w:txbxContent>
+                      </wps:txbx>
+                      <wps:bodyPr rot="0" vert="horz" wrap="square" lIns="91440" tIns="45720" rIns="91440" bIns="45720" anchor="t" anchorCtr="0">
+                        <a:spAutoFit/>
+                      </wps:bodyPr>
+                    </wps:wsp>
+                  </a:graphicData>
+                </a:graphic>
+                <wp14:sizeRelH relativeFrom="margin">
+                  <wp14:pctWidth>0</wp14:pctWidth>
+                </wp14:sizeRelH>
+                <wp14:sizeRelV relativeFrom="margin">
+                  <wp14:pctHeight>20000</wp14:pctHeight>
+                </wp14:sizeRelV>
+              </wp:anchor>
+            </w:drawing>
+          </mc:Choice>
+          <mc:Fallback>
+            <w:pict>
+              <v:shapetype w14:anchorId="32CE0F91" id="_x0000_t202" coordsize="21600,21600" o:spt="202" path="m,l,21600r21600,l21600,xe">
+                <v:stroke joinstyle="miter"/>
+                <v:path gradientshapeok="t" o:connecttype="rect"/>
+              </v:shapetype>
+              <v:shape id="Textfeld 2" o:spid="_x0000_s1026" type="#_x0000_t202" style="position:absolute;left:0;text-align:left;margin-left:438.35pt;margin-top:9.65pt;width:78.75pt;height:110.6pt;z-index:251674624;visibility:visible;mso-wrap-style:square;mso-width-percent:0;mso-height-percent:200;mso-wrap-distance-left:9pt;mso-wrap-distance-top:3.6pt;mso-wrap-distance-right:9pt;mso-wrap-distance-bottom:3.6pt;mso-position-horizontal:absolute;mso-position-horizontal-relative:text;mso-position-vertical:absolute;mso-position-vertical-relative:text;mso-width-percent:0;mso-height-percent:200;mso-width-relative:margin;mso-height-relative:margin;v-text-anchor:top" o:gfxdata="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" filled="f" stroked="f">
+                <v:textbox style="mso-fit-shape-to-text:t">
+                  <w:txbxContent>
+                    <w:p>
+                      <w:pPr>
+                        <w:spacing w:after="0" w:line="240" w:lineRule="auto"/>
+                        <w:jc w:val="center"/>
+                        <w:rPr>
+                          <w:sz w:val="16"/>
+                          <w:szCs w:val="16"/>
+                        </w:rPr>
+                      </w:pPr>
+                      <w:r>
+                        <w:rPr>
+                          <w:sz w:val="16"/>
+                          <w:szCs w:val="16"/>
+                        </w:rPr>
+                        <w:t>01</w:t>
+                      </w:r>
+                      <w:r>
+                        <w:rPr>
+                          <w:sz w:val="16"/>
+                          <w:szCs w:val="16"/>
+                        </w:rPr>
+                        <w:t>.0</w:t>
+                      </w:r>
+                      <w:r>
+                        <w:rPr>
+                          <w:sz w:val="16"/>
+                          <w:szCs w:val="16"/>
+                        </w:rPr>
+                        <w:t>8</w:t>
+                      </w:r>
+                      <w:r>
+                        <w:rPr>
+                          <w:sz w:val="16"/>
+                          <w:szCs w:val="16"/>
+                        </w:rPr>
+                        <w:t>.2014</w:t>
+                      </w:r>
+                    </w:p>
+                    <w:p>
+                      <w:pPr>
+                        <w:spacing w:after="0" w:line="240" w:lineRule="auto"/>
+                        <w:jc w:val="center"/>
+                        <w:rPr>
+                          <w:sz w:val="16"/>
+                          <w:szCs w:val="16"/>
+                        </w:rPr>
+                      </w:pPr>
+                      <w:r>
+                        <w:rPr>
+                          <w:sz w:val="16"/>
+                          <w:szCs w:val="16"/>
+                        </w:rPr>
+                        <w:t>Endbericht</w:t>
+                      </w:r>
+                    </w:p>
+                  </w:txbxContent>
+                </v:textbox>
+                <w10:wrap type="square"/>
+              </v:shape>
+            </w:pict>
+          </mc:Fallback>
+        </mc:AlternateContent>
+      </w:r>
+      <w:r>
+        <w:rPr>
+          <w:noProof/>
+        </w:rPr>
+        <mc:AlternateContent>
+          <mc:Choice Requires="wps">
+            <w:drawing>
+              <wp:anchor distT="45720" distB="45720" distL="114300" distR="114300" simplePos="0" relativeHeight="251676672" behindDoc="0" locked="0" layoutInCell="1" allowOverlap="1" wp14:anchorId="1900C682" wp14:editId="1EC49FF3">
+                <wp:simplePos x="0" y="0"/>
+                <wp:positionH relativeFrom="column">
+                  <wp:posOffset>3042920</wp:posOffset>
+                </wp:positionH>
+                <wp:positionV relativeFrom="paragraph">
+                  <wp:posOffset>122555</wp:posOffset>
+                </wp:positionV>
+                <wp:extent cx="1200150" cy="1404620"/>
+                <wp:effectExtent l="0" t="0" r="0" b="0"/>
+                <wp:wrapSquare wrapText="bothSides"/>
+                <wp:docPr id="8" name="Textfeld 2"/>
+                <wp:cNvGraphicFramePr>
+                  <a:graphicFrameLocks xmlns:a="http://schemas.openxmlformats.org/drawingml/2006/main"/>
+                </wp:cNvGraphicFramePr>
+                <a:graphic xmlns:a="http://schemas.openxmlformats.org/drawingml/2006/main">
+                  <a:graphicData uri="http://schemas.microsoft.com/office/word/2010/wordprocessingShape">
+                    <wps:wsp>
+                      <wps:cNvSpPr txBox="1">
+                        <a:spLocks noChangeArrowheads="1"/>
+                      </wps:cNvSpPr>
+                      <wps:spPr bwMode="auto">
+                        <a:xfrm>
+                          <a:off x="0" y="0"/>
+                          <a:ext cx="1200150" cy="1404620"/>
+                        </a:xfrm>
+                        <a:prstGeom prst="rect">
+                          <a:avLst/>
+                        </a:prstGeom>
+                        <a:noFill/>
+                        <a:ln w="9525">
+                          <a:noFill/>
+                          <a:miter lim="800000"/>
+                          <a:headEnd/>
+                          <a:tailEnd/>
+                        </a:ln>
+                      </wps:spPr>
+                      <wps:txbx>
+                        <w:txbxContent>
+                          <w:p>
+                            <w:pPr>
+                              <w:spacing w:after="0" w:line="240" w:lineRule="auto"/>
+                              <w:jc w:val="center"/>
+                              <w:rPr>
+                                <w:sz w:val="16"/>
+                                <w:szCs w:val="16"/>
+                              </w:rPr>
+                            </w:pPr>
+                            <w:r>
+                              <w:rPr>
+                                <w:sz w:val="16"/>
+                                <w:szCs w:val="16"/>
+                              </w:rPr>
+                              <w:t>24</w:t>
+                            </w:r>
+                            <w:r>
+                              <w:rPr>
+                                <w:sz w:val="16"/>
+                                <w:szCs w:val="16"/>
+                              </w:rPr>
+                              <w:t>.0</w:t>
+                            </w:r>
+                            <w:r>
+                              <w:rPr>
+                                <w:sz w:val="16"/>
+                                <w:szCs w:val="16"/>
+                              </w:rPr>
+                              <w:t>5</w:t>
+                            </w:r>
+                            <w:r>
+                              <w:rPr>
+                                <w:sz w:val="16"/>
+                                <w:szCs w:val="16"/>
+                              </w:rPr>
+                              <w:t>.2014</w:t>
+                            </w:r>
+                          </w:p>
+                          <w:p>
+                            <w:pPr>
+                              <w:spacing w:after="0" w:line="240" w:lineRule="auto"/>
+                              <w:jc w:val="center"/>
+                              <w:rPr>
+                                <w:sz w:val="16"/>
+                                <w:szCs w:val="16"/>
+                              </w:rPr>
+                            </w:pPr>
+                            <w:r>
+                              <w:rPr>
+                                <w:sz w:val="16"/>
+                                <w:szCs w:val="16"/>
+                              </w:rPr>
+                              <w:t>Zwischenpräsentation</w:t>
+                            </w:r>
+                          </w:p>
+                        </w:txbxContent>
+                      </wps:txbx>
+                      <wps:bodyPr rot="0" vert="horz" wrap="square" lIns="91440" tIns="45720" rIns="91440" bIns="45720" anchor="t" anchorCtr="0">
+                        <a:spAutoFit/>
+                      </wps:bodyPr>
+                    </wps:wsp>
+                  </a:graphicData>
+                </a:graphic>
+                <wp14:sizeRelH relativeFrom="margin">
+                  <wp14:pctWidth>0</wp14:pctWidth>
+                </wp14:sizeRelH>
+                <wp14:sizeRelV relativeFrom="margin">
+                  <wp14:pctHeight>20000</wp14:pctHeight>
+                </wp14:sizeRelV>
+              </wp:anchor>
+            </w:drawing>
+          </mc:Choice>
+          <mc:Fallback>
+            <w:pict>
+              <v:shape w14:anchorId="1900C682" id="_x0000_s1027" type="#_x0000_t202" style="position:absolute;left:0;text-align:left;margin-left:239.6pt;margin-top:9.65pt;width:94.5pt;height:110.6pt;z-index:251676672;visibility:visible;mso-wrap-style:square;mso-width-percent:0;mso-height-percent:200;mso-wrap-distance-left:9pt;mso-wrap-distance-top:3.6pt;mso-wrap-distance-right:9pt;mso-wrap-distance-bottom:3.6pt;mso-position-horizontal:absolute;mso-position-horizontal-relative:text;mso-position-vertical:absolute;mso-position-vertical-relative:text;mso-width-percent:0;mso-height-percent:200;mso-width-relative:margin;mso-height-relative:margin;v-text-anchor:top" o:gfxdata="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" filled="f" stroked="f">
+                <v:textbox style="mso-fit-shape-to-text:t">
+                  <w:txbxContent>
+                    <w:p>
+                      <w:pPr>
+                        <w:spacing w:after="0" w:line="240" w:lineRule="auto"/>
+                        <w:jc w:val="center"/>
+                        <w:rPr>
+                          <w:sz w:val="16"/>
+                          <w:szCs w:val="16"/>
+                        </w:rPr>
+                      </w:pPr>
+                      <w:r>
+                        <w:rPr>
+                          <w:sz w:val="16"/>
+                          <w:szCs w:val="16"/>
+                        </w:rPr>
+                        <w:t>24</w:t>
+                      </w:r>
+                      <w:r>
+                        <w:rPr>
+                          <w:sz w:val="16"/>
+                          <w:szCs w:val="16"/>
+                        </w:rPr>
+                        <w:t>.0</w:t>
+                      </w:r>
+                      <w:r>
+                        <w:rPr>
+                          <w:sz w:val="16"/>
+                          <w:szCs w:val="16"/>
+                        </w:rPr>
+                        <w:t>5</w:t>
+                      </w:r>
+                      <w:r>
+                        <w:rPr>
+                          <w:sz w:val="16"/>
+                          <w:szCs w:val="16"/>
+                        </w:rPr>
+                        <w:t>.2014</w:t>
+                      </w:r>
+                    </w:p>
+                    <w:p>
+                      <w:pPr>
+                        <w:spacing w:after="0" w:line="240" w:lineRule="auto"/>
+                        <w:jc w:val="center"/>
+                        <w:rPr>
+                          <w:sz w:val="16"/>
+                          <w:szCs w:val="16"/>
+                        </w:rPr>
+                      </w:pPr>
+                      <w:r>
+                        <w:rPr>
+                          <w:sz w:val="16"/>
+                          <w:szCs w:val="16"/>
+                        </w:rPr>
+                        <w:t>Zwischenpräsentation</w:t>
+                      </w:r>
+                    </w:p>
+                  </w:txbxContent>
+                </v:textbox>
+                <w10:wrap type="square"/>
+              </v:shape>
+            </w:pict>
+          </mc:Fallback>
+        </mc:AlternateContent>
+      </w:r>
+      <w:r>
+        <w:rPr>
+          <w:noProof/>
+        </w:rPr>
+        <mc:AlternateContent>
+          <mc:Choice Requires="wps">
+            <w:drawing>
+              <wp:anchor distT="45720" distB="45720" distL="114300" distR="114300" simplePos="0" relativeHeight="251672576" behindDoc="0" locked="0" layoutInCell="1" allowOverlap="1" wp14:anchorId="200BE671" wp14:editId="7842532B">
+                <wp:simplePos x="0" y="0"/>
+                <wp:positionH relativeFrom="column">
+                  <wp:posOffset>1242695</wp:posOffset>
+                </wp:positionH>
+                <wp:positionV relativeFrom="paragraph">
+                  <wp:posOffset>109220</wp:posOffset>
+                </wp:positionV>
+                <wp:extent cx="1000125" cy="1404620"/>
+                <wp:effectExtent l="0" t="0" r="0" b="0"/>
+                <wp:wrapSquare wrapText="bothSides"/>
+                <wp:docPr id="217" name="Textfeld 2"/>
+                <wp:cNvGraphicFramePr>
+                  <a:graphicFrameLocks xmlns:a="http://schemas.openxmlformats.org/drawingml/2006/main"/>
+                </wp:cNvGraphicFramePr>
+                <a:graphic xmlns:a="http://schemas.openxmlformats.org/drawingml/2006/main">
+                  <a:graphicData uri="http://schemas.microsoft.com/office/word/2010/wordprocessingShape">
+                    <wps:wsp>
+                      <wps:cNvSpPr txBox="1">
+                        <a:spLocks noChangeArrowheads="1"/>
+                      </wps:cNvSpPr>
+                      <wps:spPr bwMode="auto">
+                        <a:xfrm>
+                          <a:off x="0" y="0"/>
+                          <a:ext cx="1000125" cy="1404620"/>
+                        </a:xfrm>
+                        <a:prstGeom prst="rect">
+                          <a:avLst/>
+                        </a:prstGeom>
+                        <a:noFill/>
+                        <a:ln w="9525">
+                          <a:noFill/>
+                          <a:miter lim="800000"/>
+                          <a:headEnd/>
+                          <a:tailEnd/>
+                        </a:ln>
+                      </wps:spPr>
+                      <wps:txbx>
+                        <w:txbxContent>
+                          <w:p>
+                            <w:pPr>
+                              <w:spacing w:after="0" w:line="240" w:lineRule="auto"/>
+                              <w:jc w:val="center"/>
+                              <w:rPr>
+                                <w:sz w:val="16"/>
+                                <w:szCs w:val="16"/>
+                              </w:rPr>
+                            </w:pPr>
+                            <w:r>
+                              <w:rPr>
+                                <w:sz w:val="16"/>
+                                <w:szCs w:val="16"/>
+                              </w:rPr>
+                              <w:t>07.04.2014</w:t>
+                            </w:r>
+                          </w:p>
+                          <w:p>
+                            <w:pPr>
+                              <w:spacing w:after="0" w:line="240" w:lineRule="auto"/>
+                              <w:jc w:val="center"/>
+                              <w:rPr>
+                                <w:sz w:val="16"/>
+                                <w:szCs w:val="16"/>
+                              </w:rPr>
+                            </w:pPr>
+                            <w:r>
+                              <w:rPr>
+                                <w:sz w:val="16"/>
+                                <w:szCs w:val="16"/>
+                              </w:rPr>
+                              <w:t>Projektstart</w:t>
+                            </w:r>
+                          </w:p>
+                        </w:txbxContent>
+                      </wps:txbx>
+                      <wps:bodyPr rot="0" vert="horz" wrap="square" lIns="91440" tIns="45720" rIns="91440" bIns="45720" anchor="t" anchorCtr="0">
+                        <a:spAutoFit/>
+                      </wps:bodyPr>
+                    </wps:wsp>
+                  </a:graphicData>
+                </a:graphic>
+                <wp14:sizeRelH relativeFrom="margin">
+                  <wp14:pctWidth>0</wp14:pctWidth>
+                </wp14:sizeRelH>
+                <wp14:sizeRelV relativeFrom="margin">
+                  <wp14:pctHeight>20000</wp14:pctHeight>
+                </wp14:sizeRelV>
+              </wp:anchor>
+            </w:drawing>
+          </mc:Choice>
+          <mc:Fallback>
+            <w:pict>
+              <v:shape w14:anchorId="200BE671" id="_x0000_s1028" type="#_x0000_t202" style="position:absolute;left:0;text-align:left;margin-left:97.85pt;margin-top:8.6pt;width:78.75pt;height:110.6pt;z-index:251672576;visibility:visible;mso-wrap-style:square;mso-width-percent:0;mso-height-percent:200;mso-wrap-distance-left:9pt;mso-wrap-distance-top:3.6pt;mso-wrap-distance-right:9pt;mso-wrap-distance-bottom:3.6pt;mso-position-horizontal:absolute;mso-position-horizontal-relative:text;mso-position-vertical:absolute;mso-position-vertical-relative:text;mso-width-percent:0;mso-height-percent:200;mso-width-relative:margin;mso-height-relative:margin;v-text-anchor:top" o:gfxdata="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" filled="f" stroked="f">
+                <v:textbox style="mso-fit-shape-to-text:t">
+                  <w:txbxContent>
+                    <w:p>
+                      <w:pPr>
+                        <w:spacing w:after="0" w:line="240" w:lineRule="auto"/>
+                        <w:jc w:val="center"/>
+                        <w:rPr>
+                          <w:sz w:val="16"/>
+                          <w:szCs w:val="16"/>
+                        </w:rPr>
+                      </w:pPr>
+                      <w:r>
+                        <w:rPr>
+                          <w:sz w:val="16"/>
+                          <w:szCs w:val="16"/>
+                        </w:rPr>
+                        <w:t>07.04.2014</w:t>
+                      </w:r>
+                    </w:p>
+                    <w:p>
+                      <w:pPr>
+                        <w:spacing w:after="0" w:line="240" w:lineRule="auto"/>
+                        <w:jc w:val="center"/>
+                        <w:rPr>
+                          <w:sz w:val="16"/>
+                          <w:szCs w:val="16"/>
+                        </w:rPr>
+                      </w:pPr>
+                      <w:r>
+                        <w:rPr>
+                          <w:sz w:val="16"/>
+                          <w:szCs w:val="16"/>
+                        </w:rPr>
+                        <w:t>Projektstart</w:t>
+                      </w:r>
+                    </w:p>
+                  </w:txbxContent>
+                </v:textbox>
+                <w10:wrap type="square"/>
+              </v:shape>
+            </w:pict>
+          </mc:Fallback>
+        </mc:AlternateContent>
+      </w:r>
+    </w:p>
     <w:p/>
     <w:p>
       <w:r>
@@ -12721,6 +13241,8 @@
       <w:r>
         <w:br w:type="page"/>
       </w:r>
+      <w:bookmarkStart w:id="30" w:name="_GoBack"/>
+      <w:bookmarkEnd w:id="30"/>
     </w:p>
     <w:p>
       <w:pPr>
@@ -13431,13 +13953,13 @@
         <w:ind w:left="357" w:hanging="357"/>
         <w:jc w:val="left"/>
       </w:pPr>
-      <w:bookmarkStart w:id="30" w:name="_Toc375224935"/>
-      <w:bookmarkStart w:id="31" w:name="_Toc382329445"/>
+      <w:bookmarkStart w:id="31" w:name="_Toc375224935"/>
+      <w:bookmarkStart w:id="32" w:name="_Toc382329445"/>
       <w:r>
         <w:t>Organisationswerkezeuge</w:t>
       </w:r>
-      <w:bookmarkEnd w:id="30"/>
       <w:bookmarkEnd w:id="31"/>
+      <w:bookmarkEnd w:id="32"/>
     </w:p>
     <w:p>
       <w:r>
@@ -13659,12 +14181,12 @@
       <w:pPr>
         <w:pStyle w:val="berschrift1"/>
       </w:pPr>
-      <w:bookmarkStart w:id="32" w:name="_Toc382329446"/>
+      <w:bookmarkStart w:id="33" w:name="_Toc382329446"/>
       <w:r>
         <w:lastRenderedPageBreak/>
         <w:t>Firmenprofil</w:t>
       </w:r>
-      <w:bookmarkEnd w:id="32"/>
+      <w:bookmarkEnd w:id="33"/>
     </w:p>
     <w:tbl>
       <w:tblPr>
@@ -13964,12 +14486,12 @@
       <w:pPr>
         <w:pStyle w:val="berschrift1"/>
       </w:pPr>
-      <w:bookmarkStart w:id="33" w:name="_Toc382329447"/>
+      <w:bookmarkStart w:id="34" w:name="_Toc382329447"/>
       <w:r>
         <w:lastRenderedPageBreak/>
         <w:t>Mitarbeiterprofile</w:t>
       </w:r>
-      <w:bookmarkEnd w:id="33"/>
+      <w:bookmarkEnd w:id="34"/>
     </w:p>
     <w:p>
       <w:r>
@@ -14402,12 +14924,15 @@
                 <w:lang w:val="en-US"/>
               </w:rPr>
             </w:pPr>
+            <w:proofErr w:type="spellStart"/>
             <w:r>
               <w:rPr>
                 <w:rFonts w:cs="Arial"/>
+                <w:lang w:val="en-US"/>
               </w:rPr>
               <w:t>Umsetzung</w:t>
             </w:r>
+            <w:proofErr w:type="spellEnd"/>
             <w:r>
               <w:rPr>
                 <w:rFonts w:cs="Arial"/>
@@ -14415,12 +14940,15 @@
               </w:rPr>
               <w:t xml:space="preserve"> </w:t>
             </w:r>
+            <w:proofErr w:type="spellStart"/>
             <w:r>
               <w:rPr>
                 <w:rFonts w:cs="Arial"/>
+                <w:lang w:val="en-US"/>
               </w:rPr>
               <w:t>mit</w:t>
             </w:r>
+            <w:proofErr w:type="spellEnd"/>
             <w:r>
               <w:rPr>
                 <w:rFonts w:cs="Arial"/>
@@ -14809,14 +15337,18 @@
               <w:jc w:val="left"/>
               <w:rPr>
                 <w:i/>
+                <w:lang w:val="en-US"/>
               </w:rPr>
             </w:pPr>
+            <w:proofErr w:type="spellStart"/>
             <w:r>
               <w:rPr>
                 <w:i/>
+                <w:lang w:val="en-US"/>
               </w:rPr>
               <w:t>Entwickler</w:t>
             </w:r>
+            <w:proofErr w:type="spellEnd"/>
           </w:p>
           <w:p>
             <w:pPr>
@@ -14830,7 +15362,21 @@
               <w:rPr>
                 <w:lang w:val="en-US"/>
               </w:rPr>
-              <w:t>ASP.NET 4.0, VB.NET, Telerik AJAX Controls, WCF, EJB 3.1, JAX-B, JAX-WS, JBoss 6, , WS-Security, WS-SecureConversation, IIS 7, SQLServer 2008, Scrum</w:t>
+              <w:t xml:space="preserve">ASP.NET 4.0, VB.NET, </w:t>
+            </w:r>
+            <w:proofErr w:type="spellStart"/>
+            <w:r>
+              <w:rPr>
+                <w:lang w:val="en-US"/>
+              </w:rPr>
+              <w:t>Telerik</w:t>
+            </w:r>
+            <w:proofErr w:type="spellEnd"/>
+            <w:r>
+              <w:rPr>
+                <w:lang w:val="en-US"/>
+              </w:rPr>
+              <w:t xml:space="preserve"> AJAX Controls, WCF, EJB 3.1, JAX-B, JAX-WS, JBoss 6, , WS-Security, WS-SecureConversation, IIS 7, SQLServer 2008, Scrum</w:t>
             </w:r>
           </w:p>
         </w:tc>
@@ -15548,16 +16094,18 @@
               <w:spacing w:line="240" w:lineRule="auto"/>
               <w:rPr>
                 <w:i/>
+                <w:lang w:val="en-US"/>
               </w:rPr>
             </w:pPr>
+            <w:proofErr w:type="spellStart"/>
             <w:r>
               <w:rPr>
                 <w:i/>
+                <w:lang w:val="en-US"/>
               </w:rPr>
               <w:t>Entwickler</w:t>
             </w:r>
-            <w:bookmarkStart w:id="34" w:name="_GoBack"/>
-            <w:bookmarkEnd w:id="34"/>
+            <w:proofErr w:type="spellEnd"/>
           </w:p>
           <w:p>
             <w:pPr>
@@ -16495,7 +17043,7 @@
         <w:noProof/>
         <w:color w:val="808080" w:themeColor="background1" w:themeShade="80"/>
       </w:rPr>
-      <w:t>35</w:t>
+      <w:t>36</w:t>
     </w:r>
     <w:r>
       <w:rPr>
@@ -25750,6 +26298,13 @@
     <dgm:pt modelId="{3DA2F475-41AF-4284-8472-06A327825271}" type="pres">
       <dgm:prSet presAssocID="{CAB0B5FA-9719-413F-BDD7-EEF336281C53}" presName="Name13" presStyleLbl="parChTrans1D2" presStyleIdx="8" presStyleCnt="26"/>
       <dgm:spPr/>
+      <dgm:t>
+        <a:bodyPr/>
+        <a:lstStyle/>
+        <a:p>
+          <a:endParaRPr lang="de-DE"/>
+        </a:p>
+      </dgm:t>
     </dgm:pt>
     <dgm:pt modelId="{ED1BBE23-DBF9-4CA5-862A-4473DB8F1432}" type="pres">
       <dgm:prSet presAssocID="{F2115007-69CF-49D4-A87C-60FC892E5390}" presName="childText" presStyleLbl="bgAcc1" presStyleIdx="8" presStyleCnt="26">
@@ -25855,6 +26410,13 @@
     <dgm:pt modelId="{2BD47D53-F68B-420D-B139-F52B4665180E}" type="pres">
       <dgm:prSet presAssocID="{56B75CF0-E07E-4D41-A731-DD8B5671B86C}" presName="Name13" presStyleLbl="parChTrans1D2" presStyleIdx="11" presStyleCnt="26"/>
       <dgm:spPr/>
+      <dgm:t>
+        <a:bodyPr/>
+        <a:lstStyle/>
+        <a:p>
+          <a:endParaRPr lang="de-DE"/>
+        </a:p>
+      </dgm:t>
     </dgm:pt>
     <dgm:pt modelId="{4508D39F-22AD-426C-B0E9-6192F83278BC}" type="pres">
       <dgm:prSet presAssocID="{27C19C61-3BD9-4585-9BB9-0D96D353BC7B}" presName="childText" presStyleLbl="bgAcc1" presStyleIdx="11" presStyleCnt="26">
@@ -25960,6 +26522,13 @@
     <dgm:pt modelId="{8DA18006-AFDD-4240-8659-6AA249073DF1}" type="pres">
       <dgm:prSet presAssocID="{08029D37-F772-488D-857B-0BE0001081ED}" presName="Name13" presStyleLbl="parChTrans1D2" presStyleIdx="14" presStyleCnt="26"/>
       <dgm:spPr/>
+      <dgm:t>
+        <a:bodyPr/>
+        <a:lstStyle/>
+        <a:p>
+          <a:endParaRPr lang="de-DE"/>
+        </a:p>
+      </dgm:t>
     </dgm:pt>
     <dgm:pt modelId="{0C497107-FD9F-4422-82C6-A1CA368640CB}" type="pres">
       <dgm:prSet presAssocID="{D1046B6B-C2EB-4C54-81E6-5B6C41C0503E}" presName="childText" presStyleLbl="bgAcc1" presStyleIdx="14" presStyleCnt="26">
@@ -26065,6 +26634,13 @@
     <dgm:pt modelId="{3C0FBB1E-C4A6-4FF4-9D00-C1B4A02EEE87}" type="pres">
       <dgm:prSet presAssocID="{4E341D31-3D20-4043-BAEF-0A0A633C4CDF}" presName="Name13" presStyleLbl="parChTrans1D2" presStyleIdx="17" presStyleCnt="26"/>
       <dgm:spPr/>
+      <dgm:t>
+        <a:bodyPr/>
+        <a:lstStyle/>
+        <a:p>
+          <a:endParaRPr lang="de-DE"/>
+        </a:p>
+      </dgm:t>
     </dgm:pt>
     <dgm:pt modelId="{F48CE075-5EF8-4CC6-93C7-81A2A6A39A3C}" type="pres">
       <dgm:prSet presAssocID="{295FDD9F-8A59-4364-8CFA-068F21AAE319}" presName="childText" presStyleLbl="bgAcc1" presStyleIdx="17" presStyleCnt="26">
@@ -26170,6 +26746,13 @@
     <dgm:pt modelId="{1F5FCA57-A2A9-429E-AF21-E8E3EF14B204}" type="pres">
       <dgm:prSet presAssocID="{B7478316-F45E-46EF-A0A8-9BDB9C785DAE}" presName="Name13" presStyleLbl="parChTrans1D2" presStyleIdx="20" presStyleCnt="26"/>
       <dgm:spPr/>
+      <dgm:t>
+        <a:bodyPr/>
+        <a:lstStyle/>
+        <a:p>
+          <a:endParaRPr lang="de-DE"/>
+        </a:p>
+      </dgm:t>
     </dgm:pt>
     <dgm:pt modelId="{7DEFCBE4-99BE-4416-9849-3AF502C10A64}" type="pres">
       <dgm:prSet presAssocID="{5AAF4FE7-D3FA-479A-A0D0-79B13B1AB2B5}" presName="childText" presStyleLbl="bgAcc1" presStyleIdx="20" presStyleCnt="26">
@@ -26275,6 +26858,13 @@
     <dgm:pt modelId="{984B7182-F7AC-4BEB-A73B-8EA9B46C7148}" type="pres">
       <dgm:prSet presAssocID="{9566B23A-78F5-4C86-9C31-B04DC58C516D}" presName="Name13" presStyleLbl="parChTrans1D2" presStyleIdx="23" presStyleCnt="26"/>
       <dgm:spPr/>
+      <dgm:t>
+        <a:bodyPr/>
+        <a:lstStyle/>
+        <a:p>
+          <a:endParaRPr lang="de-DE"/>
+        </a:p>
+      </dgm:t>
     </dgm:pt>
     <dgm:pt modelId="{FD26CBDA-5884-479E-B829-9C3959202CA8}" type="pres">
       <dgm:prSet presAssocID="{5449E6C8-1B12-452E-9249-465130F343FC}" presName="childText" presStyleLbl="bgAcc1" presStyleIdx="23" presStyleCnt="26">
@@ -26354,6 +26944,13 @@
     <dgm:pt modelId="{C409B91B-2A5D-434A-9550-CB44444CFB49}" type="pres">
       <dgm:prSet presAssocID="{117BD8F8-1EA3-4D20-9C3C-10F34F889741}" presName="Name13" presStyleLbl="parChTrans1D2" presStyleIdx="25" presStyleCnt="26"/>
       <dgm:spPr/>
+      <dgm:t>
+        <a:bodyPr/>
+        <a:lstStyle/>
+        <a:p>
+          <a:endParaRPr lang="de-DE"/>
+        </a:p>
+      </dgm:t>
     </dgm:pt>
     <dgm:pt modelId="{CBB05B55-713A-4DAF-8ADA-1F22C6820080}" type="pres">
       <dgm:prSet presAssocID="{2836453B-BD87-463B-AB95-AD5C88BA8326}" presName="childText" presStyleLbl="bgAcc1" presStyleIdx="25" presStyleCnt="26">
@@ -26372,201 +26969,201 @@
     </dgm:pt>
   </dgm:ptLst>
   <dgm:cxnLst>
-    <dgm:cxn modelId="{4CCDED53-31A0-4BE2-BB28-0779B949844E}" type="presOf" srcId="{DFE75E72-59BF-4571-ADD1-1650C68B3EDD}" destId="{CCD9AEFE-087D-4BBF-B782-93596CDA008B}" srcOrd="0" destOrd="0" presId="urn:microsoft.com/office/officeart/2005/8/layout/hierarchy3"/>
+    <dgm:cxn modelId="{8B108E52-55E3-4B0B-A096-6587B3BC72C0}" type="presOf" srcId="{E04C06C0-4B93-44E6-BA73-C91563F64830}" destId="{8402DF20-AE4F-4717-9392-4C37350DEE90}" srcOrd="0" destOrd="0" presId="urn:microsoft.com/office/officeart/2005/8/layout/hierarchy3"/>
+    <dgm:cxn modelId="{604DCF94-436B-4DF2-8D06-E76CB4C5A73A}" type="presOf" srcId="{57B86153-E22B-4F7B-AE42-2E7E1A15D53A}" destId="{824E79D2-45D6-4974-B77B-C90AF1AC0774}" srcOrd="0" destOrd="0" presId="urn:microsoft.com/office/officeart/2005/8/layout/hierarchy3"/>
     <dgm:cxn modelId="{EC20B84D-9088-456C-BD32-C7823C25B213}" srcId="{34E35518-EF43-41E7-B2B5-7F090C09FB94}" destId="{F2115007-69CF-49D4-A87C-60FC892E5390}" srcOrd="2" destOrd="0" parTransId="{CAB0B5FA-9719-413F-BDD7-EEF336281C53}" sibTransId="{5C2E03D0-BFE5-4C36-9090-7E1CB8C80650}"/>
+    <dgm:cxn modelId="{E1D5689F-3CFA-41A6-B7E6-4BCF24DF97E5}" type="presOf" srcId="{C34BBD7A-9FB8-4C52-A421-F5090E3E25E5}" destId="{24EA4042-C37C-44FF-B990-10310C99290F}" srcOrd="0" destOrd="0" presId="urn:microsoft.com/office/officeart/2005/8/layout/hierarchy3"/>
+    <dgm:cxn modelId="{A642428A-0E35-494D-842B-8B4867881BA8}" type="presOf" srcId="{0EBBF752-702E-4E15-A6D5-B03A6AF16079}" destId="{1994EA66-EC9F-46C3-A955-A838B301FF7F}" srcOrd="0" destOrd="0" presId="urn:microsoft.com/office/officeart/2005/8/layout/hierarchy3"/>
+    <dgm:cxn modelId="{9CBF2376-97CC-4450-89AE-A75E1F65BD5B}" type="presOf" srcId="{F2115007-69CF-49D4-A87C-60FC892E5390}" destId="{ED1BBE23-DBF9-4CA5-862A-4473DB8F1432}" srcOrd="0" destOrd="0" presId="urn:microsoft.com/office/officeart/2005/8/layout/hierarchy3"/>
+    <dgm:cxn modelId="{C71B9A7F-EBE6-4BE0-908B-AB770CF38405}" type="presOf" srcId="{4E341D31-3D20-4043-BAEF-0A0A633C4CDF}" destId="{3C0FBB1E-C4A6-4FF4-9D00-C1B4A02EEE87}" srcOrd="0" destOrd="0" presId="urn:microsoft.com/office/officeart/2005/8/layout/hierarchy3"/>
+    <dgm:cxn modelId="{5186144A-C39B-46D9-B9A9-D184ECA94DA4}" type="presOf" srcId="{56A49430-181E-403C-8A34-714158AEC076}" destId="{99FB8535-ECB9-42B1-87A1-D8BBE540BBCA}" srcOrd="0" destOrd="0" presId="urn:microsoft.com/office/officeart/2005/8/layout/hierarchy3"/>
+    <dgm:cxn modelId="{0B1B2B88-2974-46E3-8813-DAD99D4CE9EA}" type="presOf" srcId="{5449E6C8-1B12-452E-9249-465130F343FC}" destId="{FD26CBDA-5884-479E-B829-9C3959202CA8}" srcOrd="0" destOrd="0" presId="urn:microsoft.com/office/officeart/2005/8/layout/hierarchy3"/>
     <dgm:cxn modelId="{12968C1D-4455-4606-B6B1-BD91BD7E5D41}" srcId="{B4094FF4-9337-4505-BFC6-3E0C305126B0}" destId="{E04C06C0-4B93-44E6-BA73-C91563F64830}" srcOrd="1" destOrd="0" parTransId="{90FCEC29-3023-4272-9BDB-72B39E94159E}" sibTransId="{18DB953F-C440-40DD-A5DE-04DA336E51C8}"/>
-    <dgm:cxn modelId="{49287FE0-E40C-40FB-ABE3-84BBCA26F799}" type="presOf" srcId="{4534FF1F-C100-465B-B9DE-34841CDE71B1}" destId="{248CE159-4170-4F7E-A087-6D2467D005BD}" srcOrd="0" destOrd="0" presId="urn:microsoft.com/office/officeart/2005/8/layout/hierarchy3"/>
+    <dgm:cxn modelId="{B99794C9-9B6C-4795-B78A-6E829F60B51C}" type="presOf" srcId="{6D34DB83-81AC-4DB6-97B4-D7A0CB242E12}" destId="{49D9ABCD-6EEA-48BF-880F-B7BA7E0CA55D}" srcOrd="0" destOrd="0" presId="urn:microsoft.com/office/officeart/2005/8/layout/hierarchy3"/>
     <dgm:cxn modelId="{E7BAA035-B670-4876-BBF7-51A989E1F3C9}" srcId="{8DAB2FD0-2B03-4377-AB78-C40A056ACE6F}" destId="{B804C279-6B19-444C-A41F-2E63C78BBDDD}" srcOrd="4" destOrd="0" parTransId="{A3A8B242-07D7-4EBD-8075-D33522D15544}" sibTransId="{0E0544F9-6300-4FE4-8B5B-74D398110D44}"/>
-    <dgm:cxn modelId="{E633C765-FE28-4567-B2A5-49BF42D10629}" type="presOf" srcId="{B804C279-6B19-444C-A41F-2E63C78BBDDD}" destId="{8AA3C08A-C973-4EC5-A51C-9D831B8F4724}" srcOrd="1" destOrd="0" presId="urn:microsoft.com/office/officeart/2005/8/layout/hierarchy3"/>
     <dgm:cxn modelId="{81BAB975-333C-4334-AA72-563F4ABA887F}" srcId="{8DAB2FD0-2B03-4377-AB78-C40A056ACE6F}" destId="{56A49430-181E-403C-8A34-714158AEC076}" srcOrd="0" destOrd="0" parTransId="{364F3740-FB73-434C-908E-5DD32149EBF9}" sibTransId="{FC6ED0AC-6A10-4C8A-A251-3BCFFCB3359F}"/>
-    <dgm:cxn modelId="{75146388-1A6B-49A8-8941-8CF84B56A17D}" type="presOf" srcId="{B4094FF4-9337-4505-BFC6-3E0C305126B0}" destId="{587645D9-6F69-4F07-8C5D-62D534E3C22D}" srcOrd="1" destOrd="0" presId="urn:microsoft.com/office/officeart/2005/8/layout/hierarchy3"/>
-    <dgm:cxn modelId="{FB922F18-45A0-4ADC-AD32-A60272A292B8}" type="presOf" srcId="{DC5733AA-5488-4161-9E9C-4E86DFCF157C}" destId="{91F3DD14-3AE4-4F3B-BF09-032D92ED4320}" srcOrd="0" destOrd="0" presId="urn:microsoft.com/office/officeart/2005/8/layout/hierarchy3"/>
-    <dgm:cxn modelId="{C29D0016-C61F-47CB-B28D-CC021CEFE29B}" type="presOf" srcId="{47AAE303-E328-4A04-8920-F4AB93A7160F}" destId="{F429DEE8-AF6C-44BB-A68B-3409D09CFF4C}" srcOrd="0" destOrd="0" presId="urn:microsoft.com/office/officeart/2005/8/layout/hierarchy3"/>
+    <dgm:cxn modelId="{6452F881-6611-4076-9948-634646BDD7A5}" type="presOf" srcId="{DC5733AA-5488-4161-9E9C-4E86DFCF157C}" destId="{91F3DD14-3AE4-4F3B-BF09-032D92ED4320}" srcOrd="0" destOrd="0" presId="urn:microsoft.com/office/officeart/2005/8/layout/hierarchy3"/>
+    <dgm:cxn modelId="{95C4D51D-5351-438A-8BFE-335F08C5BFBA}" type="presOf" srcId="{1F199080-C1A0-4B4F-8731-37CB0500E2EB}" destId="{9F2E1F27-C839-4847-8C6F-6B9CE1AFD1D0}" srcOrd="0" destOrd="0" presId="urn:microsoft.com/office/officeart/2005/8/layout/hierarchy3"/>
+    <dgm:cxn modelId="{0C626E45-189A-4D03-8C35-71562DFB4857}" type="presOf" srcId="{B7478316-F45E-46EF-A0A8-9BDB9C785DAE}" destId="{1F5FCA57-A2A9-429E-AF21-E8E3EF14B204}" srcOrd="0" destOrd="0" presId="urn:microsoft.com/office/officeart/2005/8/layout/hierarchy3"/>
+    <dgm:cxn modelId="{8623C068-F588-4D2B-9DD8-279922E25A48}" type="presOf" srcId="{08029D37-F772-488D-857B-0BE0001081ED}" destId="{8DA18006-AFDD-4240-8659-6AA249073DF1}" srcOrd="0" destOrd="0" presId="urn:microsoft.com/office/officeart/2005/8/layout/hierarchy3"/>
     <dgm:cxn modelId="{40EA185C-2DF1-435D-8C0C-2F61DDEB08EF}" srcId="{28FAD08A-7668-4F89-88BA-7BC5522EC9AA}" destId="{3EA4EA27-2467-4BAD-A0F9-C2C3D3597EB6}" srcOrd="0" destOrd="0" parTransId="{DD8F43FE-7002-4BD6-B3BD-A40BC7C34EA7}" sibTransId="{9377A980-6854-46A8-8527-C29A0842A127}"/>
-    <dgm:cxn modelId="{5354B87F-4D1B-4147-B551-FAE6D0A6C47F}" type="presOf" srcId="{ECCB9FDF-8943-433A-99C6-D64B65483837}" destId="{19501039-C086-43DC-B83C-BB8F2BE11A47}" srcOrd="0" destOrd="0" presId="urn:microsoft.com/office/officeart/2005/8/layout/hierarchy3"/>
-    <dgm:cxn modelId="{EA93712D-5B06-4318-B0A1-8FB39C0EA6F3}" type="presOf" srcId="{FB773CC5-928C-4EBB-9E7C-55F8DF732475}" destId="{EED238A2-F0DF-4F67-8B6A-6BF5E84200D5}" srcOrd="0" destOrd="0" presId="urn:microsoft.com/office/officeart/2005/8/layout/hierarchy3"/>
-    <dgm:cxn modelId="{F9CC5E78-D0FC-4607-8B7B-84621319EC8C}" type="presOf" srcId="{B7478316-F45E-46EF-A0A8-9BDB9C785DAE}" destId="{1F5FCA57-A2A9-429E-AF21-E8E3EF14B204}" srcOrd="0" destOrd="0" presId="urn:microsoft.com/office/officeart/2005/8/layout/hierarchy3"/>
-    <dgm:cxn modelId="{AEF4CD6A-D122-4167-9E1E-9A41E55E282F}" type="presOf" srcId="{CD60526E-7835-489E-A870-881055DE5AD2}" destId="{6C2DB3A7-FAC5-4907-B69D-2A82E1D0B614}" srcOrd="0" destOrd="0" presId="urn:microsoft.com/office/officeart/2005/8/layout/hierarchy3"/>
-    <dgm:cxn modelId="{2E6E6187-E928-4DBC-A199-A494135ECA75}" type="presOf" srcId="{6579329E-5E0F-4C11-9F41-0C8F4685178C}" destId="{F9FCBAFE-FF32-494E-8FDF-A17E1113D2D3}" srcOrd="0" destOrd="0" presId="urn:microsoft.com/office/officeart/2005/8/layout/hierarchy3"/>
-    <dgm:cxn modelId="{7193A063-0593-4B97-9697-5F671A86D20F}" type="presOf" srcId="{35B900AE-41B0-45FF-AECA-A41BF8103AF7}" destId="{3D73A31F-3CD4-4A78-8BD9-2E6FA5F234D0}" srcOrd="0" destOrd="0" presId="urn:microsoft.com/office/officeart/2005/8/layout/hierarchy3"/>
-    <dgm:cxn modelId="{5D752B5F-8BFC-4AB0-95E8-05EAACCBE7AF}" type="presOf" srcId="{56A49430-181E-403C-8A34-714158AEC076}" destId="{99FB8535-ECB9-42B1-87A1-D8BBE540BBCA}" srcOrd="0" destOrd="0" presId="urn:microsoft.com/office/officeart/2005/8/layout/hierarchy3"/>
+    <dgm:cxn modelId="{14723286-089C-4241-B438-065523D4ED4B}" type="presOf" srcId="{707AE45E-A184-4D73-A3B7-4E2F7F85EB9E}" destId="{FF9B267A-17D4-4DAC-B9B3-D31D192EBBC6}" srcOrd="0" destOrd="0" presId="urn:microsoft.com/office/officeart/2005/8/layout/hierarchy3"/>
+    <dgm:cxn modelId="{E383F29F-F40B-4BA1-B06F-0F582A8C5609}" type="presOf" srcId="{B4094FF4-9337-4505-BFC6-3E0C305126B0}" destId="{E5E1801B-779F-4A6B-8755-4B28832CAA29}" srcOrd="0" destOrd="0" presId="urn:microsoft.com/office/officeart/2005/8/layout/hierarchy3"/>
+    <dgm:cxn modelId="{33A330D7-D5B5-44ED-B5DC-20DE38956BD1}" type="presOf" srcId="{B804C279-6B19-444C-A41F-2E63C78BBDDD}" destId="{8AA3C08A-C973-4EC5-A51C-9D831B8F4724}" srcOrd="1" destOrd="0" presId="urn:microsoft.com/office/officeart/2005/8/layout/hierarchy3"/>
+    <dgm:cxn modelId="{FA6E830B-4BA4-410A-A911-C6A63793DE45}" type="presOf" srcId="{295FDD9F-8A59-4364-8CFA-068F21AAE319}" destId="{F48CE075-5EF8-4CC6-93C7-81A2A6A39A3C}" srcOrd="0" destOrd="0" presId="urn:microsoft.com/office/officeart/2005/8/layout/hierarchy3"/>
+    <dgm:cxn modelId="{2DB59A5B-D0B2-4A27-BC27-0E598C79999E}" type="presOf" srcId="{DC020748-0E6D-4D93-8EA8-014263F1A5BD}" destId="{901424FD-EDF6-4526-82F7-7A509E6504C6}" srcOrd="0" destOrd="0" presId="urn:microsoft.com/office/officeart/2005/8/layout/hierarchy3"/>
+    <dgm:cxn modelId="{7691807E-E15F-4520-8166-791C6B2CCB7C}" type="presOf" srcId="{28FAD08A-7668-4F89-88BA-7BC5522EC9AA}" destId="{878E543B-17CD-4460-BB81-15092E58A0F6}" srcOrd="1" destOrd="0" presId="urn:microsoft.com/office/officeart/2005/8/layout/hierarchy3"/>
     <dgm:cxn modelId="{2C2C6659-00C8-4F1A-AAB5-A362245A7A72}" srcId="{8DAB2FD0-2B03-4377-AB78-C40A056ACE6F}" destId="{DC5733AA-5488-4161-9E9C-4E86DFCF157C}" srcOrd="2" destOrd="0" parTransId="{2281873B-9933-4F2D-98BE-964C31896381}" sibTransId="{C8194241-8159-401F-8043-F733DEA640AF}"/>
-    <dgm:cxn modelId="{235E0E53-30F2-419C-8A08-D2D1B86BE125}" type="presOf" srcId="{6D34DB83-81AC-4DB6-97B4-D7A0CB242E12}" destId="{49D9ABCD-6EEA-48BF-880F-B7BA7E0CA55D}" srcOrd="0" destOrd="0" presId="urn:microsoft.com/office/officeart/2005/8/layout/hierarchy3"/>
-    <dgm:cxn modelId="{7951598B-2425-44B6-A96C-6C41CA3D493F}" type="presOf" srcId="{56B75CF0-E07E-4D41-A731-DD8B5671B86C}" destId="{2BD47D53-F68B-420D-B139-F52B4665180E}" srcOrd="0" destOrd="0" presId="urn:microsoft.com/office/officeart/2005/8/layout/hierarchy3"/>
+    <dgm:cxn modelId="{1C6D8439-1597-4E2E-B34B-D7B824A9DA92}" type="presOf" srcId="{4534FF1F-C100-465B-B9DE-34841CDE71B1}" destId="{248CE159-4170-4F7E-A087-6D2467D005BD}" srcOrd="0" destOrd="0" presId="urn:microsoft.com/office/officeart/2005/8/layout/hierarchy3"/>
+    <dgm:cxn modelId="{058661A8-BF1E-482E-95B9-673A0AF1963A}" type="presOf" srcId="{2836453B-BD87-463B-AB95-AD5C88BA8326}" destId="{CBB05B55-713A-4DAF-8ADA-1F22C6820080}" srcOrd="0" destOrd="0" presId="urn:microsoft.com/office/officeart/2005/8/layout/hierarchy3"/>
     <dgm:cxn modelId="{FE76B9C1-5F8A-4548-A686-B4DA3B6AF24A}" srcId="{56A49430-181E-403C-8A34-714158AEC076}" destId="{D7A2B0BE-188C-407C-9CC8-D5CBCF0755E4}" srcOrd="0" destOrd="0" parTransId="{35B900AE-41B0-45FF-AECA-A41BF8103AF7}" sibTransId="{6CDC30C3-123B-4A6D-B04B-A1ED331F7DD3}"/>
-    <dgm:cxn modelId="{BF449F82-4909-4020-B19A-C54C6D1BA3B2}" type="presOf" srcId="{37691145-F0A4-4AF2-86D2-78E9D059FF7B}" destId="{3A7336C0-F140-4AA4-8EB0-C86106393380}" srcOrd="0" destOrd="0" presId="urn:microsoft.com/office/officeart/2005/8/layout/hierarchy3"/>
+    <dgm:cxn modelId="{74E1509E-8E42-434B-A347-AB409397F327}" type="presOf" srcId="{C3E9A776-FA73-4AC9-BC54-9EE5C694EA8E}" destId="{EA042785-3256-4038-9C9C-73B7325D3F3C}" srcOrd="0" destOrd="0" presId="urn:microsoft.com/office/officeart/2005/8/layout/hierarchy3"/>
+    <dgm:cxn modelId="{C7C8A985-8FB2-4F21-B7CB-8EC04320CDB1}" type="presOf" srcId="{34E35518-EF43-41E7-B2B5-7F090C09FB94}" destId="{F7727978-2655-46FE-AA59-24F8ABF54CD7}" srcOrd="0" destOrd="0" presId="urn:microsoft.com/office/officeart/2005/8/layout/hierarchy3"/>
     <dgm:cxn modelId="{B27C2E15-FB32-4AAF-B121-D2FFA97436DB}" srcId="{56A49430-181E-403C-8A34-714158AEC076}" destId="{37691145-F0A4-4AF2-86D2-78E9D059FF7B}" srcOrd="4" destOrd="0" parTransId="{4534FF1F-C100-465B-B9DE-34841CDE71B1}" sibTransId="{D8145029-AE8F-49B7-8F40-B518713E71D1}"/>
-    <dgm:cxn modelId="{578CD8EB-5CB4-4E3F-B533-1577080D3DA6}" type="presOf" srcId="{981F2E73-16B2-4941-BFE8-99FBB54155C0}" destId="{8F34B991-2D38-4986-9CBE-60AF0A04E1A3}" srcOrd="0" destOrd="0" presId="urn:microsoft.com/office/officeart/2005/8/layout/hierarchy3"/>
-    <dgm:cxn modelId="{30ACF3DA-BB2B-406A-8BA8-B829363F3A7C}" type="presOf" srcId="{9B37607E-684F-4BEB-BA54-BBF193393C63}" destId="{9E36A3C3-6B8D-4834-BE28-710E9B9F157F}" srcOrd="0" destOrd="0" presId="urn:microsoft.com/office/officeart/2005/8/layout/hierarchy3"/>
+    <dgm:cxn modelId="{C25FF07C-9CD7-464D-ACA5-B1A6630CFF32}" type="presOf" srcId="{BFCA3835-D844-4D46-8CFD-C885B3560BBE}" destId="{C7D3896C-510F-44BC-88B4-7C22129E786E}" srcOrd="0" destOrd="0" presId="urn:microsoft.com/office/officeart/2005/8/layout/hierarchy3"/>
+    <dgm:cxn modelId="{45C3E90B-9FB3-4541-803C-03294BEEDDC4}" type="presOf" srcId="{9566B23A-78F5-4C86-9C31-B04DC58C516D}" destId="{984B7182-F7AC-4BEB-A73B-8EA9B46C7148}" srcOrd="0" destOrd="0" presId="urn:microsoft.com/office/officeart/2005/8/layout/hierarchy3"/>
+    <dgm:cxn modelId="{B9E078EC-A1E5-4899-B52A-68AB0E4CA1BE}" type="presOf" srcId="{FB773CC5-928C-4EBB-9E7C-55F8DF732475}" destId="{D2901977-E661-4E89-BB60-728ECFDF71B6}" srcOrd="1" destOrd="0" presId="urn:microsoft.com/office/officeart/2005/8/layout/hierarchy3"/>
+    <dgm:cxn modelId="{2F7AAB58-EB8E-4541-8BE1-F2FAFD01B3D3}" type="presOf" srcId="{28FAD08A-7668-4F89-88BA-7BC5522EC9AA}" destId="{AF5D85B3-6E9A-44AB-9E2F-E1C70EEE0102}" srcOrd="0" destOrd="0" presId="urn:microsoft.com/office/officeart/2005/8/layout/hierarchy3"/>
     <dgm:cxn modelId="{F7138541-A335-4BC1-815C-369512F7B69C}" srcId="{8DAB2FD0-2B03-4377-AB78-C40A056ACE6F}" destId="{FB773CC5-928C-4EBB-9E7C-55F8DF732475}" srcOrd="7" destOrd="0" parTransId="{FD143CE0-A3AC-4BE5-A8D5-A3041BE3B643}" sibTransId="{B8945D6E-9227-4597-AF37-621659245876}"/>
-    <dgm:cxn modelId="{FB2189BD-0467-4F1F-8FDF-BEAFA5466672}" type="presOf" srcId="{D0CD8BF8-E332-4603-A774-6CA6A7087037}" destId="{DC9E6BBE-4B58-4B5A-8842-0B224C251B03}" srcOrd="0" destOrd="0" presId="urn:microsoft.com/office/officeart/2005/8/layout/hierarchy3"/>
-    <dgm:cxn modelId="{9D486C23-A6E2-4BF6-8933-5B3EB27F7CA8}" type="presOf" srcId="{E9765E0C-45C9-425D-9A0D-4DDBEF29EB2C}" destId="{8738A015-17BE-4970-968B-B81C8AAE8C1A}" srcOrd="0" destOrd="0" presId="urn:microsoft.com/office/officeart/2005/8/layout/hierarchy3"/>
-    <dgm:cxn modelId="{8FE795BE-5001-4199-92C3-1241CB7FD275}" type="presOf" srcId="{56A49430-181E-403C-8A34-714158AEC076}" destId="{61737740-909B-4238-895E-2F5A38B946DA}" srcOrd="1" destOrd="0" presId="urn:microsoft.com/office/officeart/2005/8/layout/hierarchy3"/>
-    <dgm:cxn modelId="{A952775F-08C2-4F52-A374-0ABB9A28FBBC}" type="presOf" srcId="{4E341D31-3D20-4043-BAEF-0A0A633C4CDF}" destId="{3C0FBB1E-C4A6-4FF4-9D00-C1B4A02EEE87}" srcOrd="0" destOrd="0" presId="urn:microsoft.com/office/officeart/2005/8/layout/hierarchy3"/>
-    <dgm:cxn modelId="{C5EB8268-D890-475D-A753-CE1BA6B7F268}" type="presOf" srcId="{C3E9A776-FA73-4AC9-BC54-9EE5C694EA8E}" destId="{EA042785-3256-4038-9C9C-73B7325D3F3C}" srcOrd="0" destOrd="0" presId="urn:microsoft.com/office/officeart/2005/8/layout/hierarchy3"/>
-    <dgm:cxn modelId="{D2056C8D-2F23-458B-8462-96A08BD6F370}" type="presOf" srcId="{8DAB2FD0-2B03-4377-AB78-C40A056ACE6F}" destId="{BEFCC4BD-3F5D-4BBC-8701-6CADB17AA31F}" srcOrd="0" destOrd="0" presId="urn:microsoft.com/office/officeart/2005/8/layout/hierarchy3"/>
-    <dgm:cxn modelId="{1B830D16-6E7D-4C49-BE03-AE3FF54B91D4}" type="presOf" srcId="{CD60526E-7835-489E-A870-881055DE5AD2}" destId="{292B5CA0-BF49-4F85-91E3-8BAAEA2517E7}" srcOrd="1" destOrd="0" presId="urn:microsoft.com/office/officeart/2005/8/layout/hierarchy3"/>
-    <dgm:cxn modelId="{27A493F7-5E43-4920-B12B-6C8A8054AAF7}" type="presOf" srcId="{34E35518-EF43-41E7-B2B5-7F090C09FB94}" destId="{6153FFD0-413D-461D-9B01-CEA037B8FD0A}" srcOrd="1" destOrd="0" presId="urn:microsoft.com/office/officeart/2005/8/layout/hierarchy3"/>
-    <dgm:cxn modelId="{5659AB6C-E559-4DAC-A910-85CFADF180BE}" type="presOf" srcId="{CAB0B5FA-9719-413F-BDD7-EEF336281C53}" destId="{3DA2F475-41AF-4284-8472-06A327825271}" srcOrd="0" destOrd="0" presId="urn:microsoft.com/office/officeart/2005/8/layout/hierarchy3"/>
-    <dgm:cxn modelId="{A4431841-628C-431C-A1A9-063CF3BA7B46}" type="presOf" srcId="{7F91F6DB-3A66-45C1-B915-51015B8A061A}" destId="{B7D5A08F-A733-43AA-80B3-F1756BD56C61}" srcOrd="0" destOrd="0" presId="urn:microsoft.com/office/officeart/2005/8/layout/hierarchy3"/>
+    <dgm:cxn modelId="{8122F7DE-0365-4562-9536-BAD5AE87F25F}" type="presOf" srcId="{DD8F43FE-7002-4BD6-B3BD-A40BC7C34EA7}" destId="{6AEB7793-A050-4E9D-91F1-25FC3F50F43B}" srcOrd="0" destOrd="0" presId="urn:microsoft.com/office/officeart/2005/8/layout/hierarchy3"/>
+    <dgm:cxn modelId="{95571E7B-3620-463B-978A-173BFC7C28F2}" type="presOf" srcId="{E35E7B0F-D115-4314-9054-16EB0E7C54E7}" destId="{040228DF-FEA0-4E4D-BFF3-0DADB550F36C}" srcOrd="0" destOrd="0" presId="urn:microsoft.com/office/officeart/2005/8/layout/hierarchy3"/>
+    <dgm:cxn modelId="{12C9D924-27E3-4A37-AC88-6FD80D0CBE7E}" type="presOf" srcId="{DFE75E72-59BF-4571-ADD1-1650C68B3EDD}" destId="{CCD9AEFE-087D-4BBF-B782-93596CDA008B}" srcOrd="0" destOrd="0" presId="urn:microsoft.com/office/officeart/2005/8/layout/hierarchy3"/>
+    <dgm:cxn modelId="{CE7F73CB-A02C-469F-B0A3-1A1F04072BB4}" type="presOf" srcId="{37691145-F0A4-4AF2-86D2-78E9D059FF7B}" destId="{3A7336C0-F140-4AA4-8EB0-C86106393380}" srcOrd="0" destOrd="0" presId="urn:microsoft.com/office/officeart/2005/8/layout/hierarchy3"/>
     <dgm:cxn modelId="{B518266A-C6FB-4921-A064-71879C6B3FEA}" srcId="{B804C279-6B19-444C-A41F-2E63C78BBDDD}" destId="{DFE75E72-59BF-4571-ADD1-1650C68B3EDD}" srcOrd="1" destOrd="0" parTransId="{47AAE303-E328-4A04-8920-F4AB93A7160F}" sibTransId="{2BD9B6D8-AD28-4694-8D28-189E3EFFDC03}"/>
-    <dgm:cxn modelId="{BD421911-0BDD-4887-86F3-C7B836CE1910}" type="presOf" srcId="{0EBBF752-702E-4E15-A6D5-B03A6AF16079}" destId="{1994EA66-EC9F-46C3-A955-A838B301FF7F}" srcOrd="0" destOrd="0" presId="urn:microsoft.com/office/officeart/2005/8/layout/hierarchy3"/>
+    <dgm:cxn modelId="{AE5BF593-4B31-4D7D-B939-D909FFF46A14}" type="presOf" srcId="{56B75CF0-E07E-4D41-A731-DD8B5671B86C}" destId="{2BD47D53-F68B-420D-B139-F52B4665180E}" srcOrd="0" destOrd="0" presId="urn:microsoft.com/office/officeart/2005/8/layout/hierarchy3"/>
+    <dgm:cxn modelId="{5050F31B-9CD7-49AC-BA72-5704575253DB}" type="presOf" srcId="{DC5733AA-5488-4161-9E9C-4E86DFCF157C}" destId="{B97A4915-97D8-4679-B75F-622F745A40AD}" srcOrd="1" destOrd="0" presId="urn:microsoft.com/office/officeart/2005/8/layout/hierarchy3"/>
     <dgm:cxn modelId="{355A8AA8-46E3-4CCF-BCA5-2B51582BE8CE}" srcId="{8DAB2FD0-2B03-4377-AB78-C40A056ACE6F}" destId="{B4094FF4-9337-4505-BFC6-3E0C305126B0}" srcOrd="3" destOrd="0" parTransId="{11BD4E6D-CBA2-419E-A6EA-7805E296E136}" sibTransId="{D91CBD99-7732-463B-84F0-1527930466E3}"/>
-    <dgm:cxn modelId="{D7874D84-6610-4709-81EA-0316004E3F64}" type="presOf" srcId="{1F199080-C1A0-4B4F-8731-37CB0500E2EB}" destId="{9F2E1F27-C839-4847-8C6F-6B9CE1AFD1D0}" srcOrd="0" destOrd="0" presId="urn:microsoft.com/office/officeart/2005/8/layout/hierarchy3"/>
-    <dgm:cxn modelId="{099976C2-ECCB-4342-8513-3403B36AC181}" type="presOf" srcId="{BF8A9301-9B4D-4F38-9A07-545F69F3624B}" destId="{F7AA2D19-B77E-468D-A916-49B59A22D069}" srcOrd="0" destOrd="0" presId="urn:microsoft.com/office/officeart/2005/8/layout/hierarchy3"/>
-    <dgm:cxn modelId="{B68B53C9-3ACC-481E-8682-9DD0ECE6E7FB}" type="presOf" srcId="{87A0638D-7E62-419D-8BA5-39E087E2E5C2}" destId="{9D93DF36-F029-4BDC-9E89-4299C0EBFCB3}" srcOrd="0" destOrd="0" presId="urn:microsoft.com/office/officeart/2005/8/layout/hierarchy3"/>
-    <dgm:cxn modelId="{85E3385F-F6EF-4B9A-AE46-DDB73EF015C2}" type="presOf" srcId="{08029D37-F772-488D-857B-0BE0001081ED}" destId="{8DA18006-AFDD-4240-8659-6AA249073DF1}" srcOrd="0" destOrd="0" presId="urn:microsoft.com/office/officeart/2005/8/layout/hierarchy3"/>
-    <dgm:cxn modelId="{72F6F8AC-638A-440E-B3AD-32B1C5B699D8}" type="presOf" srcId="{117BD8F8-1EA3-4D20-9C3C-10F34F889741}" destId="{C409B91B-2A5D-434A-9550-CB44444CFB49}" srcOrd="0" destOrd="0" presId="urn:microsoft.com/office/officeart/2005/8/layout/hierarchy3"/>
-    <dgm:cxn modelId="{1936EEEA-5AC1-4614-8CF5-DEFB5B7D9FD6}" type="presOf" srcId="{28FAD08A-7668-4F89-88BA-7BC5522EC9AA}" destId="{AF5D85B3-6E9A-44AB-9E2F-E1C70EEE0102}" srcOrd="0" destOrd="0" presId="urn:microsoft.com/office/officeart/2005/8/layout/hierarchy3"/>
+    <dgm:cxn modelId="{D17422DB-9BC4-48D8-8443-095E36988594}" type="presOf" srcId="{F3A713F3-3946-422C-9F2B-4D9E0310962E}" destId="{F006886D-E4EA-480C-A781-A323279A7444}" srcOrd="0" destOrd="0" presId="urn:microsoft.com/office/officeart/2005/8/layout/hierarchy3"/>
+    <dgm:cxn modelId="{C2F1C91F-4363-4806-9A7F-EB79121620B9}" type="presOf" srcId="{5AAF4FE7-D3FA-479A-A0D0-79B13B1AB2B5}" destId="{7DEFCBE4-99BE-4416-9849-3AF502C10A64}" srcOrd="0" destOrd="0" presId="urn:microsoft.com/office/officeart/2005/8/layout/hierarchy3"/>
+    <dgm:cxn modelId="{B12627B2-D998-4EB8-846A-E4F4AA31595C}" type="presOf" srcId="{27C19C61-3BD9-4585-9BB9-0D96D353BC7B}" destId="{4508D39F-22AD-426C-B0E9-6192F83278BC}" srcOrd="0" destOrd="0" presId="urn:microsoft.com/office/officeart/2005/8/layout/hierarchy3"/>
+    <dgm:cxn modelId="{D36707AF-BD8D-4312-A2A8-41FE8207FD3E}" type="presOf" srcId="{B804C279-6B19-444C-A41F-2E63C78BBDDD}" destId="{DED34B62-5B37-4393-8A01-F6B25CB45D0A}" srcOrd="0" destOrd="0" presId="urn:microsoft.com/office/officeart/2005/8/layout/hierarchy3"/>
     <dgm:cxn modelId="{4DDDB297-E29F-4916-9FD7-77E8BC9F6A40}" srcId="{56A49430-181E-403C-8A34-714158AEC076}" destId="{C3E9A776-FA73-4AC9-BC54-9EE5C694EA8E}" srcOrd="5" destOrd="0" parTransId="{ECCB9FDF-8943-433A-99C6-D64B65483837}" sibTransId="{CA6C1A76-DCF1-4616-AC30-85E6EEA0807C}"/>
     <dgm:cxn modelId="{9ADD18D2-A002-4C14-9053-647E3F8F7DB6}" srcId="{56A49430-181E-403C-8A34-714158AEC076}" destId="{0EBBF752-702E-4E15-A6D5-B03A6AF16079}" srcOrd="2" destOrd="0" parTransId="{4AA35A29-8B7F-407A-B031-C6F277B36C1F}" sibTransId="{E75E9977-907D-4FE1-88FB-B635E15454F0}"/>
-    <dgm:cxn modelId="{153CF71A-1AF2-49E6-B18D-13F27D57FA52}" type="presOf" srcId="{F2115007-69CF-49D4-A87C-60FC892E5390}" destId="{ED1BBE23-DBF9-4CA5-862A-4473DB8F1432}" srcOrd="0" destOrd="0" presId="urn:microsoft.com/office/officeart/2005/8/layout/hierarchy3"/>
-    <dgm:cxn modelId="{C3B57836-B94D-4E93-8266-9F1EE7193662}" type="presOf" srcId="{28FAD08A-7668-4F89-88BA-7BC5522EC9AA}" destId="{878E543B-17CD-4460-BB81-15092E58A0F6}" srcOrd="1" destOrd="0" presId="urn:microsoft.com/office/officeart/2005/8/layout/hierarchy3"/>
-    <dgm:cxn modelId="{4032DC2B-DFB2-4628-9845-86CC0D7C529E}" type="presOf" srcId="{E35E7B0F-D115-4314-9054-16EB0E7C54E7}" destId="{040228DF-FEA0-4E4D-BFF3-0DADB550F36C}" srcOrd="0" destOrd="0" presId="urn:microsoft.com/office/officeart/2005/8/layout/hierarchy3"/>
+    <dgm:cxn modelId="{77054B1E-CC0C-4535-B8D0-E09C4B5BA27A}" type="presOf" srcId="{4BBBF11B-9525-4E38-A2AF-0F8BAECAC891}" destId="{C37FDA94-EE86-4718-851D-D4159FBD1D3C}" srcOrd="0" destOrd="0" presId="urn:microsoft.com/office/officeart/2005/8/layout/hierarchy3"/>
+    <dgm:cxn modelId="{37DE1169-D587-415F-BB4F-2B21ED8D7D67}" type="presOf" srcId="{CAB0B5FA-9719-413F-BDD7-EEF336281C53}" destId="{3DA2F475-41AF-4284-8472-06A327825271}" srcOrd="0" destOrd="0" presId="urn:microsoft.com/office/officeart/2005/8/layout/hierarchy3"/>
+    <dgm:cxn modelId="{7E08455E-C5AC-4376-A004-9FB7FDEDAC32}" type="presOf" srcId="{FB773CC5-928C-4EBB-9E7C-55F8DF732475}" destId="{EED238A2-F0DF-4F67-8B6A-6BF5E84200D5}" srcOrd="0" destOrd="0" presId="urn:microsoft.com/office/officeart/2005/8/layout/hierarchy3"/>
+    <dgm:cxn modelId="{1763D66F-B10E-47B5-9BE8-F4721A11BC86}" type="presOf" srcId="{561FD150-BCC3-427D-8B9D-595821B18F5E}" destId="{526EF2C4-1577-4934-BD19-8A593E727CAC}" srcOrd="0" destOrd="0" presId="urn:microsoft.com/office/officeart/2005/8/layout/hierarchy3"/>
+    <dgm:cxn modelId="{7CDA3B5E-395E-4EE6-82E8-94CB8B460CF2}" type="presOf" srcId="{CD60526E-7835-489E-A870-881055DE5AD2}" destId="{6C2DB3A7-FAC5-4907-B69D-2A82E1D0B614}" srcOrd="0" destOrd="0" presId="urn:microsoft.com/office/officeart/2005/8/layout/hierarchy3"/>
     <dgm:cxn modelId="{DD17ACE4-A34F-4132-9DEC-09573F65526B}" srcId="{56A49430-181E-403C-8A34-714158AEC076}" destId="{707AE45E-A184-4D73-A3B7-4E2F7F85EB9E}" srcOrd="1" destOrd="0" parTransId="{4BBBF11B-9525-4E38-A2AF-0F8BAECAC891}" sibTransId="{43CC3BD4-A465-4FCD-80BC-C3DCB01EC5FA}"/>
     <dgm:cxn modelId="{3C60116E-DD3B-4733-8C4B-22971C16CC56}" srcId="{DC5733AA-5488-4161-9E9C-4E86DFCF157C}" destId="{CACED2F6-5CC3-460A-8499-0F34177461C6}" srcOrd="1" destOrd="0" parTransId="{9B37607E-684F-4BEB-BA54-BBF193393C63}" sibTransId="{67433D70-EBC9-4F70-AB3A-31F3AD986BAE}"/>
-    <dgm:cxn modelId="{57BC0A24-E603-4D56-94DB-18C2AFE71CE2}" type="presOf" srcId="{FB773CC5-928C-4EBB-9E7C-55F8DF732475}" destId="{D2901977-E661-4E89-BB60-728ECFDF71B6}" srcOrd="1" destOrd="0" presId="urn:microsoft.com/office/officeart/2005/8/layout/hierarchy3"/>
-    <dgm:cxn modelId="{C3867148-C2E6-47B4-9476-ACBE3C1AA1A1}" type="presOf" srcId="{E04C06C0-4B93-44E6-BA73-C91563F64830}" destId="{8402DF20-AE4F-4717-9392-4C37350DEE90}" srcOrd="0" destOrd="0" presId="urn:microsoft.com/office/officeart/2005/8/layout/hierarchy3"/>
-    <dgm:cxn modelId="{7D1F5FE5-5909-4F52-9D43-C93BA09B385D}" type="presOf" srcId="{F3A713F3-3946-422C-9F2B-4D9E0310962E}" destId="{F006886D-E4EA-480C-A781-A323279A7444}" srcOrd="0" destOrd="0" presId="urn:microsoft.com/office/officeart/2005/8/layout/hierarchy3"/>
-    <dgm:cxn modelId="{0F56A248-FF56-4EA8-8001-C07DAF236D3B}" type="presOf" srcId="{5449E6C8-1B12-452E-9249-465130F343FC}" destId="{FD26CBDA-5884-479E-B829-9C3959202CA8}" srcOrd="0" destOrd="0" presId="urn:microsoft.com/office/officeart/2005/8/layout/hierarchy3"/>
-    <dgm:cxn modelId="{F5AD97A8-7D37-4D87-9D8B-B30CA5996439}" type="presOf" srcId="{DC020748-0E6D-4D93-8EA8-014263F1A5BD}" destId="{901424FD-EDF6-4526-82F7-7A509E6504C6}" srcOrd="0" destOrd="0" presId="urn:microsoft.com/office/officeart/2005/8/layout/hierarchy3"/>
-    <dgm:cxn modelId="{B0095E91-A30D-403E-A85E-0AB54B67B0FD}" type="presOf" srcId="{ABF73E8F-0BCA-44AE-BA7B-8E0B9856B8EE}" destId="{82A78093-22A7-4333-BF8B-A9EA106D47E7}" srcOrd="0" destOrd="0" presId="urn:microsoft.com/office/officeart/2005/8/layout/hierarchy3"/>
+    <dgm:cxn modelId="{5276F993-2BE3-4402-8B4F-34EF8BD7BC72}" type="presOf" srcId="{56A49430-181E-403C-8A34-714158AEC076}" destId="{61737740-909B-4238-895E-2F5A38B946DA}" srcOrd="1" destOrd="0" presId="urn:microsoft.com/office/officeart/2005/8/layout/hierarchy3"/>
     <dgm:cxn modelId="{61E50ACD-119B-4350-A06A-DF814E211444}" srcId="{B4094FF4-9337-4505-BFC6-3E0C305126B0}" destId="{D1046B6B-C2EB-4C54-81E6-5B6C41C0503E}" srcOrd="2" destOrd="0" parTransId="{08029D37-F772-488D-857B-0BE0001081ED}" sibTransId="{4CAE1DFC-4696-4091-B165-6E3BDCCB56A8}"/>
     <dgm:cxn modelId="{D398DBF2-EEEF-48B6-821C-0FF90B00CF68}" srcId="{34E35518-EF43-41E7-B2B5-7F090C09FB94}" destId="{DC020748-0E6D-4D93-8EA8-014263F1A5BD}" srcOrd="0" destOrd="0" parTransId="{BF8A9301-9B4D-4F38-9A07-545F69F3624B}" sibTransId="{6E22EEDA-5CBA-4223-8829-7808C9D52BA2}"/>
     <dgm:cxn modelId="{285535FC-3735-4822-BDC4-99C8FA1FF2F1}" srcId="{8DAB2FD0-2B03-4377-AB78-C40A056ACE6F}" destId="{CD60526E-7835-489E-A870-881055DE5AD2}" srcOrd="6" destOrd="0" parTransId="{BF368C21-93F6-45FF-B636-99E6BF9C05AA}" sibTransId="{95FD9430-5CEC-421C-AC42-0145A2E1E1A1}"/>
-    <dgm:cxn modelId="{978B86A5-B48B-4B9F-9372-BA33E329E9C6}" type="presOf" srcId="{BFCA3835-D844-4D46-8CFD-C885B3560BBE}" destId="{C7D3896C-510F-44BC-88B4-7C22129E786E}" srcOrd="0" destOrd="0" presId="urn:microsoft.com/office/officeart/2005/8/layout/hierarchy3"/>
     <dgm:cxn modelId="{2D3028B2-C81D-402D-9350-CEDCB3DFC1FE}" srcId="{28FAD08A-7668-4F89-88BA-7BC5522EC9AA}" destId="{A1E27549-74D8-4211-9974-C69D132687DF}" srcOrd="1" destOrd="0" parTransId="{6579329E-5E0F-4C11-9F41-0C8F4685178C}" sibTransId="{AD869F27-421D-40B4-8B2A-A5DF36CCDD9A}"/>
+    <dgm:cxn modelId="{E0E17806-DCBE-45B0-94D7-992BCC41CEAD}" type="presOf" srcId="{CD60526E-7835-489E-A870-881055DE5AD2}" destId="{292B5CA0-BF49-4F85-91E3-8BAAEA2517E7}" srcOrd="1" destOrd="0" presId="urn:microsoft.com/office/officeart/2005/8/layout/hierarchy3"/>
     <dgm:cxn modelId="{FE11E16A-44D6-4DFE-BA0A-BDF112713CA8}" srcId="{DC5733AA-5488-4161-9E9C-4E86DFCF157C}" destId="{94927AD6-0BC6-48BC-A7A9-B033F8EEEE27}" srcOrd="0" destOrd="0" parTransId="{95FCB660-8056-4D66-A638-A7DFC6590755}" sibTransId="{A8D4D82F-948D-49F9-B416-0E2C5E705B3E}"/>
-    <dgm:cxn modelId="{9AD5B706-775D-4881-87F6-A8E431769E3F}" type="presOf" srcId="{CACED2F6-5CC3-460A-8499-0F34177461C6}" destId="{E887E15F-5B41-47EF-81CD-3C23AAA4FF7C}" srcOrd="0" destOrd="0" presId="urn:microsoft.com/office/officeart/2005/8/layout/hierarchy3"/>
-    <dgm:cxn modelId="{76EB5EE0-37BD-4699-A599-7BBCF5BA55C1}" type="presOf" srcId="{B804C279-6B19-444C-A41F-2E63C78BBDDD}" destId="{DED34B62-5B37-4393-8A01-F6B25CB45D0A}" srcOrd="0" destOrd="0" presId="urn:microsoft.com/office/officeart/2005/8/layout/hierarchy3"/>
+    <dgm:cxn modelId="{386A9A21-98F7-4999-8976-59FE084D2DA8}" type="presOf" srcId="{A1E27549-74D8-4211-9974-C69D132687DF}" destId="{425C31C3-78A4-428E-85F8-6BC678878F23}" srcOrd="0" destOrd="0" presId="urn:microsoft.com/office/officeart/2005/8/layout/hierarchy3"/>
+    <dgm:cxn modelId="{A7077A62-CF74-424A-80CC-5D69E0FA500D}" type="presOf" srcId="{47AAE303-E328-4A04-8920-F4AB93A7160F}" destId="{F429DEE8-AF6C-44BB-A68B-3409D09CFF4C}" srcOrd="0" destOrd="0" presId="urn:microsoft.com/office/officeart/2005/8/layout/hierarchy3"/>
+    <dgm:cxn modelId="{1A607644-5EDE-465D-B6C1-6B03293C3103}" type="presOf" srcId="{D7A2B0BE-188C-407C-9CC8-D5CBCF0755E4}" destId="{8A3314E6-2863-4C36-BBB3-CAD41F46559B}" srcOrd="0" destOrd="0" presId="urn:microsoft.com/office/officeart/2005/8/layout/hierarchy3"/>
+    <dgm:cxn modelId="{CB2FAAB3-B080-4E92-B52F-475A565F55B8}" type="presOf" srcId="{94927AD6-0BC6-48BC-A7A9-B033F8EEEE27}" destId="{84E38BBE-317B-40CB-BED1-598900656104}" srcOrd="0" destOrd="0" presId="urn:microsoft.com/office/officeart/2005/8/layout/hierarchy3"/>
+    <dgm:cxn modelId="{9012BAE9-2341-42F8-A624-D6ED352EE4EF}" type="presOf" srcId="{4AA35A29-8B7F-407A-B031-C6F277B36C1F}" destId="{63BFAE5A-320E-48A6-B8DB-D173E199124F}" srcOrd="0" destOrd="0" presId="urn:microsoft.com/office/officeart/2005/8/layout/hierarchy3"/>
     <dgm:cxn modelId="{5B34ABB4-D9A6-4C32-89C9-D6D042EDFF50}" srcId="{FB773CC5-928C-4EBB-9E7C-55F8DF732475}" destId="{561FD150-BCC3-427D-8B9D-595821B18F5E}" srcOrd="0" destOrd="0" parTransId="{F3A713F3-3946-422C-9F2B-4D9E0310962E}" sibTransId="{52976A94-FB94-4331-BABC-4A634103CE0A}"/>
-    <dgm:cxn modelId="{168A5F55-79FA-4CFE-B9BE-EAE98FACA19D}" type="presOf" srcId="{4AA35A29-8B7F-407A-B031-C6F277B36C1F}" destId="{63BFAE5A-320E-48A6-B8DB-D173E199124F}" srcOrd="0" destOrd="0" presId="urn:microsoft.com/office/officeart/2005/8/layout/hierarchy3"/>
-    <dgm:cxn modelId="{68A0A114-D8B8-4F2E-9655-48E3FE1248A8}" type="presOf" srcId="{D7A2B0BE-188C-407C-9CC8-D5CBCF0755E4}" destId="{8A3314E6-2863-4C36-BBB3-CAD41F46559B}" srcOrd="0" destOrd="0" presId="urn:microsoft.com/office/officeart/2005/8/layout/hierarchy3"/>
-    <dgm:cxn modelId="{73E2FD2F-76EC-48C3-9C20-CE4FABEF7B72}" type="presOf" srcId="{95FCB660-8056-4D66-A638-A7DFC6590755}" destId="{D3B15278-7FE7-43C5-B501-8FE553284603}" srcOrd="0" destOrd="0" presId="urn:microsoft.com/office/officeart/2005/8/layout/hierarchy3"/>
-    <dgm:cxn modelId="{B9A40918-9502-4FDD-8A7F-137497581C04}" type="presOf" srcId="{A1E27549-74D8-4211-9974-C69D132687DF}" destId="{425C31C3-78A4-428E-85F8-6BC678878F23}" srcOrd="0" destOrd="0" presId="urn:microsoft.com/office/officeart/2005/8/layout/hierarchy3"/>
-    <dgm:cxn modelId="{50A94324-D2CD-48EA-8C4C-E430EEC57A05}" type="presOf" srcId="{94927AD6-0BC6-48BC-A7A9-B033F8EEEE27}" destId="{84E38BBE-317B-40CB-BED1-598900656104}" srcOrd="0" destOrd="0" presId="urn:microsoft.com/office/officeart/2005/8/layout/hierarchy3"/>
     <dgm:cxn modelId="{56B69D8D-6ED5-4932-AD73-BB492EFB4650}" srcId="{CD60526E-7835-489E-A870-881055DE5AD2}" destId="{C34BBD7A-9FB8-4C52-A421-F5090E3E25E5}" srcOrd="0" destOrd="0" parTransId="{6D34DB83-81AC-4DB6-97B4-D7A0CB242E12}" sibTransId="{12BCD7B2-7104-4619-9CF7-D9776833306F}"/>
-    <dgm:cxn modelId="{84723DCF-05A9-473B-89E4-4AF6B05C60EE}" type="presOf" srcId="{4BBBF11B-9525-4E38-A2AF-0F8BAECAC891}" destId="{C37FDA94-EE86-4718-851D-D4159FBD1D3C}" srcOrd="0" destOrd="0" presId="urn:microsoft.com/office/officeart/2005/8/layout/hierarchy3"/>
-    <dgm:cxn modelId="{1FA8FC07-E470-4764-B906-031B6D8A9297}" type="presOf" srcId="{34E35518-EF43-41E7-B2B5-7F090C09FB94}" destId="{F7727978-2655-46FE-AA59-24F8ABF54CD7}" srcOrd="0" destOrd="0" presId="urn:microsoft.com/office/officeart/2005/8/layout/hierarchy3"/>
     <dgm:cxn modelId="{23EF611C-F365-4317-8841-14098D219BD0}" srcId="{8DAB2FD0-2B03-4377-AB78-C40A056ACE6F}" destId="{34E35518-EF43-41E7-B2B5-7F090C09FB94}" srcOrd="1" destOrd="0" parTransId="{66742FD1-66B7-4EA1-B4AF-089578453264}" sibTransId="{38F9A0FE-4B98-4ED4-B21D-3248921572C9}"/>
-    <dgm:cxn modelId="{28C3449D-7BCE-4048-8B48-9AAAB19C0BCE}" type="presOf" srcId="{707AE45E-A184-4D73-A3B7-4E2F7F85EB9E}" destId="{FF9B267A-17D4-4DAC-B9B3-D31D192EBBC6}" srcOrd="0" destOrd="0" presId="urn:microsoft.com/office/officeart/2005/8/layout/hierarchy3"/>
-    <dgm:cxn modelId="{7371AC2A-5933-49EA-A53A-55DCF8B089B6}" type="presOf" srcId="{27C19C61-3BD9-4585-9BB9-0D96D353BC7B}" destId="{4508D39F-22AD-426C-B0E9-6192F83278BC}" srcOrd="0" destOrd="0" presId="urn:microsoft.com/office/officeart/2005/8/layout/hierarchy3"/>
+    <dgm:cxn modelId="{F0FBFD74-0A87-472D-A677-72E5574A853B}" type="presOf" srcId="{35B900AE-41B0-45FF-AECA-A41BF8103AF7}" destId="{3D73A31F-3CD4-4A78-8BD9-2E6FA5F234D0}" srcOrd="0" destOrd="0" presId="urn:microsoft.com/office/officeart/2005/8/layout/hierarchy3"/>
+    <dgm:cxn modelId="{33AA2C65-31B6-42B3-8954-BD2EE4963D36}" type="presOf" srcId="{7F91F6DB-3A66-45C1-B915-51015B8A061A}" destId="{B7D5A08F-A733-43AA-80B3-F1756BD56C61}" srcOrd="0" destOrd="0" presId="urn:microsoft.com/office/officeart/2005/8/layout/hierarchy3"/>
     <dgm:cxn modelId="{525C5E42-DF48-4CAE-A4BC-A4D8CF2971E5}" srcId="{FB773CC5-928C-4EBB-9E7C-55F8DF732475}" destId="{2836453B-BD87-463B-AB95-AD5C88BA8326}" srcOrd="1" destOrd="0" parTransId="{117BD8F8-1EA3-4D20-9C3C-10F34F889741}" sibTransId="{A2F091D3-859D-4C5A-9874-74CA6A1922BF}"/>
     <dgm:cxn modelId="{EAD1FF16-5F79-486B-9D29-300AA48D2CC8}" srcId="{DC5733AA-5488-4161-9E9C-4E86DFCF157C}" destId="{27C19C61-3BD9-4585-9BB9-0D96D353BC7B}" srcOrd="2" destOrd="0" parTransId="{56B75CF0-E07E-4D41-A731-DD8B5671B86C}" sibTransId="{C84640FB-281A-41C4-99BA-5F64AD194361}"/>
     <dgm:cxn modelId="{551C27B2-A797-4C58-9C53-4234C7FF601C}" srcId="{56A49430-181E-403C-8A34-714158AEC076}" destId="{87A0638D-7E62-419D-8BA5-39E087E2E5C2}" srcOrd="3" destOrd="0" parTransId="{BFCA3835-D844-4D46-8CFD-C885B3560BBE}" sibTransId="{1F1B301A-B2EA-4A79-BE33-FFE18C703704}"/>
-    <dgm:cxn modelId="{04E612AE-1161-4E75-A510-B66ABF8DA516}" type="presOf" srcId="{3EA4EA27-2467-4BAD-A0F9-C2C3D3597EB6}" destId="{E8D96FEB-84A9-416C-80C3-1A9053E24EAA}" srcOrd="0" destOrd="0" presId="urn:microsoft.com/office/officeart/2005/8/layout/hierarchy3"/>
-    <dgm:cxn modelId="{09DC72D1-790E-413E-A380-2E322558026D}" type="presOf" srcId="{5AAF4FE7-D3FA-479A-A0D0-79B13B1AB2B5}" destId="{7DEFCBE4-99BE-4416-9849-3AF502C10A64}" srcOrd="0" destOrd="0" presId="urn:microsoft.com/office/officeart/2005/8/layout/hierarchy3"/>
-    <dgm:cxn modelId="{9DFE2604-C373-430A-A5E2-D6F948643071}" type="presOf" srcId="{57B86153-E22B-4F7B-AE42-2E7E1A15D53A}" destId="{824E79D2-45D6-4974-B77B-C90AF1AC0774}" srcOrd="0" destOrd="0" presId="urn:microsoft.com/office/officeart/2005/8/layout/hierarchy3"/>
-    <dgm:cxn modelId="{816DCCBF-3670-4429-8E2B-9D3DF0CA04EB}" type="presOf" srcId="{C34BBD7A-9FB8-4C52-A421-F5090E3E25E5}" destId="{24EA4042-C37C-44FF-B990-10310C99290F}" srcOrd="0" destOrd="0" presId="urn:microsoft.com/office/officeart/2005/8/layout/hierarchy3"/>
+    <dgm:cxn modelId="{B20C9CE7-F7FC-408E-A7F7-D362135FEC77}" type="presOf" srcId="{ABF73E8F-0BCA-44AE-BA7B-8E0B9856B8EE}" destId="{82A78093-22A7-4333-BF8B-A9EA106D47E7}" srcOrd="0" destOrd="0" presId="urn:microsoft.com/office/officeart/2005/8/layout/hierarchy3"/>
+    <dgm:cxn modelId="{9F22E134-28A7-4FC7-A52F-21EBB4F09AB2}" type="presOf" srcId="{9B37607E-684F-4BEB-BA54-BBF193393C63}" destId="{9E36A3C3-6B8D-4834-BE28-710E9B9F157F}" srcOrd="0" destOrd="0" presId="urn:microsoft.com/office/officeart/2005/8/layout/hierarchy3"/>
+    <dgm:cxn modelId="{2894847F-8F22-43FC-820F-A0E9A4924D8A}" type="presOf" srcId="{981F2E73-16B2-4941-BFE8-99FBB54155C0}" destId="{8F34B991-2D38-4986-9CBE-60AF0A04E1A3}" srcOrd="0" destOrd="0" presId="urn:microsoft.com/office/officeart/2005/8/layout/hierarchy3"/>
     <dgm:cxn modelId="{B5550F2B-3106-4186-98B1-F6A85730DD14}" srcId="{B804C279-6B19-444C-A41F-2E63C78BBDDD}" destId="{D0CD8BF8-E332-4603-A774-6CA6A7087037}" srcOrd="0" destOrd="0" parTransId="{E9765E0C-45C9-425D-9A0D-4DDBEF29EB2C}" sibTransId="{3FAA4579-7AEF-4E24-B380-2D282A1B82EE}"/>
+    <dgm:cxn modelId="{353E2DE1-67A0-4DBD-A439-0B44E332E012}" type="presOf" srcId="{8DAB2FD0-2B03-4377-AB78-C40A056ACE6F}" destId="{BEFCC4BD-3F5D-4BBC-8701-6CADB17AA31F}" srcOrd="0" destOrd="0" presId="urn:microsoft.com/office/officeart/2005/8/layout/hierarchy3"/>
+    <dgm:cxn modelId="{2858B27D-A31C-4DBF-B6CA-78DA05358CBA}" type="presOf" srcId="{3EA4EA27-2467-4BAD-A0F9-C2C3D3597EB6}" destId="{E8D96FEB-84A9-416C-80C3-1A9053E24EAA}" srcOrd="0" destOrd="0" presId="urn:microsoft.com/office/officeart/2005/8/layout/hierarchy3"/>
     <dgm:cxn modelId="{8BE24135-8BD5-4D63-B6A7-0860161FEF67}" srcId="{B4094FF4-9337-4505-BFC6-3E0C305126B0}" destId="{981F2E73-16B2-4941-BFE8-99FBB54155C0}" srcOrd="0" destOrd="0" parTransId="{ABF73E8F-0BCA-44AE-BA7B-8E0B9856B8EE}" sibTransId="{FE230722-F25B-4CCD-9EA6-5E7C134C4492}"/>
-    <dgm:cxn modelId="{66166681-EBE5-4EA4-8882-A73F96F19416}" type="presOf" srcId="{561FD150-BCC3-427D-8B9D-595821B18F5E}" destId="{526EF2C4-1577-4934-BD19-8A593E727CAC}" srcOrd="0" destOrd="0" presId="urn:microsoft.com/office/officeart/2005/8/layout/hierarchy3"/>
-    <dgm:cxn modelId="{7D18EBB6-4D45-4B25-A996-32FFA539AF2D}" type="presOf" srcId="{2836453B-BD87-463B-AB95-AD5C88BA8326}" destId="{CBB05B55-713A-4DAF-8ADA-1F22C6820080}" srcOrd="0" destOrd="0" presId="urn:microsoft.com/office/officeart/2005/8/layout/hierarchy3"/>
-    <dgm:cxn modelId="{4E245FA5-45CA-4C31-A1AF-7D9389AAFC05}" type="presOf" srcId="{DD8F43FE-7002-4BD6-B3BD-A40BC7C34EA7}" destId="{6AEB7793-A050-4E9D-91F1-25FC3F50F43B}" srcOrd="0" destOrd="0" presId="urn:microsoft.com/office/officeart/2005/8/layout/hierarchy3"/>
     <dgm:cxn modelId="{8EC5FB0D-9078-4A29-9F02-35DACE486A85}" srcId="{34E35518-EF43-41E7-B2B5-7F090C09FB94}" destId="{7F91F6DB-3A66-45C1-B915-51015B8A061A}" srcOrd="1" destOrd="0" parTransId="{E35E7B0F-D115-4314-9054-16EB0E7C54E7}" sibTransId="{848CB877-B840-415D-962A-5F75BAC27416}"/>
+    <dgm:cxn modelId="{AEE510D9-A254-43B0-907F-379A5EE57700}" type="presOf" srcId="{D1046B6B-C2EB-4C54-81E6-5B6C41C0503E}" destId="{0C497107-FD9F-4422-82C6-A1CA368640CB}" srcOrd="0" destOrd="0" presId="urn:microsoft.com/office/officeart/2005/8/layout/hierarchy3"/>
+    <dgm:cxn modelId="{A66197EE-EB55-40BF-B316-FEBFC188E7BC}" type="presOf" srcId="{95FCB660-8056-4D66-A638-A7DFC6590755}" destId="{D3B15278-7FE7-43C5-B501-8FE553284603}" srcOrd="0" destOrd="0" presId="urn:microsoft.com/office/officeart/2005/8/layout/hierarchy3"/>
     <dgm:cxn modelId="{7EB8E78D-3F03-4794-BF38-1402983CB6A0}" srcId="{CD60526E-7835-489E-A870-881055DE5AD2}" destId="{57B86153-E22B-4F7B-AE42-2E7E1A15D53A}" srcOrd="1" destOrd="0" parTransId="{1F199080-C1A0-4B4F-8731-37CB0500E2EB}" sibTransId="{59225F93-FE29-40EC-B4D9-D2D06065A5BC}"/>
-    <dgm:cxn modelId="{78F3F6AC-C3B8-45DF-85BA-E4BB4BCBF479}" type="presOf" srcId="{D1046B6B-C2EB-4C54-81E6-5B6C41C0503E}" destId="{0C497107-FD9F-4422-82C6-A1CA368640CB}" srcOrd="0" destOrd="0" presId="urn:microsoft.com/office/officeart/2005/8/layout/hierarchy3"/>
     <dgm:cxn modelId="{EFE1272B-394F-4F84-AC43-1E3E7F1D2F8B}" srcId="{28FAD08A-7668-4F89-88BA-7BC5522EC9AA}" destId="{5AAF4FE7-D3FA-479A-A0D0-79B13B1AB2B5}" srcOrd="2" destOrd="0" parTransId="{B7478316-F45E-46EF-A0A8-9BDB9C785DAE}" sibTransId="{85BE92C0-7F4C-4267-98CC-589DCFF5AA2F}"/>
-    <dgm:cxn modelId="{ACE31DCB-35C1-4EED-915F-B39FDC0F5C05}" type="presOf" srcId="{90FCEC29-3023-4272-9BDB-72B39E94159E}" destId="{B8BB48C0-6E1A-4E6B-B8F8-0F224C183831}" srcOrd="0" destOrd="0" presId="urn:microsoft.com/office/officeart/2005/8/layout/hierarchy3"/>
-    <dgm:cxn modelId="{EDFB20A7-4A28-4EC1-A8A7-A3B50B7B22C7}" type="presOf" srcId="{DC5733AA-5488-4161-9E9C-4E86DFCF157C}" destId="{B97A4915-97D8-4679-B75F-622F745A40AD}" srcOrd="1" destOrd="0" presId="urn:microsoft.com/office/officeart/2005/8/layout/hierarchy3"/>
-    <dgm:cxn modelId="{723FA826-FC32-4FDE-87FC-635E8E6BC962}" type="presOf" srcId="{9566B23A-78F5-4C86-9C31-B04DC58C516D}" destId="{984B7182-F7AC-4BEB-A73B-8EA9B46C7148}" srcOrd="0" destOrd="0" presId="urn:microsoft.com/office/officeart/2005/8/layout/hierarchy3"/>
+    <dgm:cxn modelId="{CE4A553D-CD2F-4991-BC16-05620094A838}" type="presOf" srcId="{BF8A9301-9B4D-4F38-9A07-545F69F3624B}" destId="{F7AA2D19-B77E-468D-A916-49B59A22D069}" srcOrd="0" destOrd="0" presId="urn:microsoft.com/office/officeart/2005/8/layout/hierarchy3"/>
+    <dgm:cxn modelId="{3AFB1625-F54B-4771-8C19-945C5D458097}" type="presOf" srcId="{90FCEC29-3023-4272-9BDB-72B39E94159E}" destId="{B8BB48C0-6E1A-4E6B-B8F8-0F224C183831}" srcOrd="0" destOrd="0" presId="urn:microsoft.com/office/officeart/2005/8/layout/hierarchy3"/>
+    <dgm:cxn modelId="{B1B129D5-4299-489A-8298-1C7975ADDBFA}" type="presOf" srcId="{ECCB9FDF-8943-433A-99C6-D64B65483837}" destId="{19501039-C086-43DC-B83C-BB8F2BE11A47}" srcOrd="0" destOrd="0" presId="urn:microsoft.com/office/officeart/2005/8/layout/hierarchy3"/>
+    <dgm:cxn modelId="{6CFC3670-AA4A-4504-A31D-41B8073C578B}" type="presOf" srcId="{34E35518-EF43-41E7-B2B5-7F090C09FB94}" destId="{6153FFD0-413D-461D-9B01-CEA037B8FD0A}" srcOrd="1" destOrd="0" presId="urn:microsoft.com/office/officeart/2005/8/layout/hierarchy3"/>
+    <dgm:cxn modelId="{8A650406-4A9A-4B10-91FF-2AB74810E0B8}" type="presOf" srcId="{117BD8F8-1EA3-4D20-9C3C-10F34F889741}" destId="{C409B91B-2A5D-434A-9550-CB44444CFB49}" srcOrd="0" destOrd="0" presId="urn:microsoft.com/office/officeart/2005/8/layout/hierarchy3"/>
+    <dgm:cxn modelId="{01D5F521-469F-4AF9-BE43-83C9CB32AAC1}" type="presOf" srcId="{E9765E0C-45C9-425D-9A0D-4DDBEF29EB2C}" destId="{8738A015-17BE-4970-968B-B81C8AAE8C1A}" srcOrd="0" destOrd="0" presId="urn:microsoft.com/office/officeart/2005/8/layout/hierarchy3"/>
+    <dgm:cxn modelId="{D68A91C9-EBB7-4CC2-812C-DBC1E5307CC7}" type="presOf" srcId="{6579329E-5E0F-4C11-9F41-0C8F4685178C}" destId="{F9FCBAFE-FF32-494E-8FDF-A17E1113D2D3}" srcOrd="0" destOrd="0" presId="urn:microsoft.com/office/officeart/2005/8/layout/hierarchy3"/>
+    <dgm:cxn modelId="{5ECBD970-2DCA-4354-BCC9-19B1987516CD}" type="presOf" srcId="{CACED2F6-5CC3-460A-8499-0F34177461C6}" destId="{E887E15F-5B41-47EF-81CD-3C23AAA4FF7C}" srcOrd="0" destOrd="0" presId="urn:microsoft.com/office/officeart/2005/8/layout/hierarchy3"/>
+    <dgm:cxn modelId="{B6F5975F-9392-43A3-9BDB-2188D0E1C48D}" type="presOf" srcId="{D0CD8BF8-E332-4603-A774-6CA6A7087037}" destId="{DC9E6BBE-4B58-4B5A-8842-0B224C251B03}" srcOrd="0" destOrd="0" presId="urn:microsoft.com/office/officeart/2005/8/layout/hierarchy3"/>
+    <dgm:cxn modelId="{02A85FA7-56EA-472E-9673-9A6514A3BD33}" type="presOf" srcId="{87A0638D-7E62-419D-8BA5-39E087E2E5C2}" destId="{9D93DF36-F029-4BDC-9E89-4299C0EBFCB3}" srcOrd="0" destOrd="0" presId="urn:microsoft.com/office/officeart/2005/8/layout/hierarchy3"/>
     <dgm:cxn modelId="{A3909E9F-29CD-4F11-AEBC-CEDE19DEEE49}" srcId="{8DAB2FD0-2B03-4377-AB78-C40A056ACE6F}" destId="{28FAD08A-7668-4F89-88BA-7BC5522EC9AA}" srcOrd="5" destOrd="0" parTransId="{CAE05BA6-E552-4146-83F2-D4B0B0C55150}" sibTransId="{5C06DBF5-22D2-43D6-A252-1D999C73AE58}"/>
     <dgm:cxn modelId="{6E1EDC03-578B-4A6C-B00A-CB4E673155D3}" srcId="{CD60526E-7835-489E-A870-881055DE5AD2}" destId="{5449E6C8-1B12-452E-9249-465130F343FC}" srcOrd="2" destOrd="0" parTransId="{9566B23A-78F5-4C86-9C31-B04DC58C516D}" sibTransId="{0A48D032-5BF9-455B-BC3C-157875D2BB57}"/>
     <dgm:cxn modelId="{45D99B58-74CD-461B-9E3B-5F6D101944F5}" srcId="{B804C279-6B19-444C-A41F-2E63C78BBDDD}" destId="{295FDD9F-8A59-4364-8CFA-068F21AAE319}" srcOrd="2" destOrd="0" parTransId="{4E341D31-3D20-4043-BAEF-0A0A633C4CDF}" sibTransId="{7BA81875-A5DB-4899-BDC4-2857F76059F7}"/>
-    <dgm:cxn modelId="{72E75C34-5ADE-4E74-9158-D244AFA0C045}" type="presOf" srcId="{B4094FF4-9337-4505-BFC6-3E0C305126B0}" destId="{E5E1801B-779F-4A6B-8755-4B28832CAA29}" srcOrd="0" destOrd="0" presId="urn:microsoft.com/office/officeart/2005/8/layout/hierarchy3"/>
-    <dgm:cxn modelId="{3E9FC178-6498-4B26-BC0E-DD8AC7EB33EB}" type="presOf" srcId="{295FDD9F-8A59-4364-8CFA-068F21AAE319}" destId="{F48CE075-5EF8-4CC6-93C7-81A2A6A39A3C}" srcOrd="0" destOrd="0" presId="urn:microsoft.com/office/officeart/2005/8/layout/hierarchy3"/>
-    <dgm:cxn modelId="{F811B57B-9E2B-432F-B704-BDC78777F3FC}" type="presParOf" srcId="{BEFCC4BD-3F5D-4BBC-8701-6CADB17AA31F}" destId="{D171E6DA-76D3-445A-A4AD-CDF43BF8D621}" srcOrd="0" destOrd="0" presId="urn:microsoft.com/office/officeart/2005/8/layout/hierarchy3"/>
-    <dgm:cxn modelId="{B8361C62-2757-4345-B633-DCBCB6E2DF5F}" type="presParOf" srcId="{D171E6DA-76D3-445A-A4AD-CDF43BF8D621}" destId="{E984BE3E-B592-4ECD-BAFC-DD3287597B37}" srcOrd="0" destOrd="0" presId="urn:microsoft.com/office/officeart/2005/8/layout/hierarchy3"/>
-    <dgm:cxn modelId="{C2D6F728-F9B5-40F2-AFF5-6AEA96CA0456}" type="presParOf" srcId="{E984BE3E-B592-4ECD-BAFC-DD3287597B37}" destId="{99FB8535-ECB9-42B1-87A1-D8BBE540BBCA}" srcOrd="0" destOrd="0" presId="urn:microsoft.com/office/officeart/2005/8/layout/hierarchy3"/>
-    <dgm:cxn modelId="{74A68669-8D66-4264-9C8F-8086AFB45517}" type="presParOf" srcId="{E984BE3E-B592-4ECD-BAFC-DD3287597B37}" destId="{61737740-909B-4238-895E-2F5A38B946DA}" srcOrd="1" destOrd="0" presId="urn:microsoft.com/office/officeart/2005/8/layout/hierarchy3"/>
-    <dgm:cxn modelId="{D449AB44-6816-43FA-8D3C-163A535EEEF3}" type="presParOf" srcId="{D171E6DA-76D3-445A-A4AD-CDF43BF8D621}" destId="{86F71E6F-B2BC-4D83-B173-DF3B8FC5B190}" srcOrd="1" destOrd="0" presId="urn:microsoft.com/office/officeart/2005/8/layout/hierarchy3"/>
-    <dgm:cxn modelId="{3B28BDF7-CFEE-489F-9CE5-2A5C12161752}" type="presParOf" srcId="{86F71E6F-B2BC-4D83-B173-DF3B8FC5B190}" destId="{3D73A31F-3CD4-4A78-8BD9-2E6FA5F234D0}" srcOrd="0" destOrd="0" presId="urn:microsoft.com/office/officeart/2005/8/layout/hierarchy3"/>
-    <dgm:cxn modelId="{E62F69D3-D317-4A6D-BE53-84504A170375}" type="presParOf" srcId="{86F71E6F-B2BC-4D83-B173-DF3B8FC5B190}" destId="{8A3314E6-2863-4C36-BBB3-CAD41F46559B}" srcOrd="1" destOrd="0" presId="urn:microsoft.com/office/officeart/2005/8/layout/hierarchy3"/>
-    <dgm:cxn modelId="{42AC3397-9E37-4AF6-9E99-C1C8D4781B3E}" type="presParOf" srcId="{86F71E6F-B2BC-4D83-B173-DF3B8FC5B190}" destId="{C37FDA94-EE86-4718-851D-D4159FBD1D3C}" srcOrd="2" destOrd="0" presId="urn:microsoft.com/office/officeart/2005/8/layout/hierarchy3"/>
-    <dgm:cxn modelId="{33B80557-1108-4A77-8FDE-66B4035728F6}" type="presParOf" srcId="{86F71E6F-B2BC-4D83-B173-DF3B8FC5B190}" destId="{FF9B267A-17D4-4DAC-B9B3-D31D192EBBC6}" srcOrd="3" destOrd="0" presId="urn:microsoft.com/office/officeart/2005/8/layout/hierarchy3"/>
-    <dgm:cxn modelId="{9D3EC554-13A8-4FA0-A0F6-3AA05EFB6C14}" type="presParOf" srcId="{86F71E6F-B2BC-4D83-B173-DF3B8FC5B190}" destId="{63BFAE5A-320E-48A6-B8DB-D173E199124F}" srcOrd="4" destOrd="0" presId="urn:microsoft.com/office/officeart/2005/8/layout/hierarchy3"/>
-    <dgm:cxn modelId="{9B43D73D-746C-4786-9592-FBB8085FE7BB}" type="presParOf" srcId="{86F71E6F-B2BC-4D83-B173-DF3B8FC5B190}" destId="{1994EA66-EC9F-46C3-A955-A838B301FF7F}" srcOrd="5" destOrd="0" presId="urn:microsoft.com/office/officeart/2005/8/layout/hierarchy3"/>
-    <dgm:cxn modelId="{36E953C5-9ABE-4872-95D6-0E0C04553BC9}" type="presParOf" srcId="{86F71E6F-B2BC-4D83-B173-DF3B8FC5B190}" destId="{C7D3896C-510F-44BC-88B4-7C22129E786E}" srcOrd="6" destOrd="0" presId="urn:microsoft.com/office/officeart/2005/8/layout/hierarchy3"/>
-    <dgm:cxn modelId="{674E47AD-ED7E-48E5-8460-63537BE3FC96}" type="presParOf" srcId="{86F71E6F-B2BC-4D83-B173-DF3B8FC5B190}" destId="{9D93DF36-F029-4BDC-9E89-4299C0EBFCB3}" srcOrd="7" destOrd="0" presId="urn:microsoft.com/office/officeart/2005/8/layout/hierarchy3"/>
-    <dgm:cxn modelId="{9C58E640-7346-45BD-AF39-859F2D9CCDFA}" type="presParOf" srcId="{86F71E6F-B2BC-4D83-B173-DF3B8FC5B190}" destId="{248CE159-4170-4F7E-A087-6D2467D005BD}" srcOrd="8" destOrd="0" presId="urn:microsoft.com/office/officeart/2005/8/layout/hierarchy3"/>
-    <dgm:cxn modelId="{BCB7F37D-83FB-409A-A8FC-9A9BA5BC668E}" type="presParOf" srcId="{86F71E6F-B2BC-4D83-B173-DF3B8FC5B190}" destId="{3A7336C0-F140-4AA4-8EB0-C86106393380}" srcOrd="9" destOrd="0" presId="urn:microsoft.com/office/officeart/2005/8/layout/hierarchy3"/>
-    <dgm:cxn modelId="{08A1A6C0-BC71-46E6-A059-D5B3873ED054}" type="presParOf" srcId="{86F71E6F-B2BC-4D83-B173-DF3B8FC5B190}" destId="{19501039-C086-43DC-B83C-BB8F2BE11A47}" srcOrd="10" destOrd="0" presId="urn:microsoft.com/office/officeart/2005/8/layout/hierarchy3"/>
-    <dgm:cxn modelId="{35E4A4A2-21E3-4605-851E-90CF40F3A7B3}" type="presParOf" srcId="{86F71E6F-B2BC-4D83-B173-DF3B8FC5B190}" destId="{EA042785-3256-4038-9C9C-73B7325D3F3C}" srcOrd="11" destOrd="0" presId="urn:microsoft.com/office/officeart/2005/8/layout/hierarchy3"/>
-    <dgm:cxn modelId="{2136FCCC-1E7F-4E65-9021-7F501AB9A11A}" type="presParOf" srcId="{BEFCC4BD-3F5D-4BBC-8701-6CADB17AA31F}" destId="{9AE52506-E68E-4332-B5D5-31E8FB4E278E}" srcOrd="1" destOrd="0" presId="urn:microsoft.com/office/officeart/2005/8/layout/hierarchy3"/>
-    <dgm:cxn modelId="{89E0F042-01C7-44DB-86F1-1B5BCEE127F1}" type="presParOf" srcId="{9AE52506-E68E-4332-B5D5-31E8FB4E278E}" destId="{66DD3C37-00E3-4F39-BDCD-E90B73CA88BE}" srcOrd="0" destOrd="0" presId="urn:microsoft.com/office/officeart/2005/8/layout/hierarchy3"/>
-    <dgm:cxn modelId="{1F121549-5FCA-4276-BADC-2299437E203B}" type="presParOf" srcId="{66DD3C37-00E3-4F39-BDCD-E90B73CA88BE}" destId="{F7727978-2655-46FE-AA59-24F8ABF54CD7}" srcOrd="0" destOrd="0" presId="urn:microsoft.com/office/officeart/2005/8/layout/hierarchy3"/>
-    <dgm:cxn modelId="{54D4CE2D-265B-48E8-B3D5-6450A43ED8F5}" type="presParOf" srcId="{66DD3C37-00E3-4F39-BDCD-E90B73CA88BE}" destId="{6153FFD0-413D-461D-9B01-CEA037B8FD0A}" srcOrd="1" destOrd="0" presId="urn:microsoft.com/office/officeart/2005/8/layout/hierarchy3"/>
-    <dgm:cxn modelId="{88B60026-36FC-46EF-A596-5DFB427D68CB}" type="presParOf" srcId="{9AE52506-E68E-4332-B5D5-31E8FB4E278E}" destId="{8818B69A-7B6E-446F-8195-8D7EA1DA47BE}" srcOrd="1" destOrd="0" presId="urn:microsoft.com/office/officeart/2005/8/layout/hierarchy3"/>
-    <dgm:cxn modelId="{5568C65D-852A-4B52-9E29-911D615346A6}" type="presParOf" srcId="{8818B69A-7B6E-446F-8195-8D7EA1DA47BE}" destId="{F7AA2D19-B77E-468D-A916-49B59A22D069}" srcOrd="0" destOrd="0" presId="urn:microsoft.com/office/officeart/2005/8/layout/hierarchy3"/>
-    <dgm:cxn modelId="{9D9067ED-D691-46D9-A2DB-D435B310D68D}" type="presParOf" srcId="{8818B69A-7B6E-446F-8195-8D7EA1DA47BE}" destId="{901424FD-EDF6-4526-82F7-7A509E6504C6}" srcOrd="1" destOrd="0" presId="urn:microsoft.com/office/officeart/2005/8/layout/hierarchy3"/>
-    <dgm:cxn modelId="{0E8C5519-55D1-44F8-AF34-FF0EF8CFDBFB}" type="presParOf" srcId="{8818B69A-7B6E-446F-8195-8D7EA1DA47BE}" destId="{040228DF-FEA0-4E4D-BFF3-0DADB550F36C}" srcOrd="2" destOrd="0" presId="urn:microsoft.com/office/officeart/2005/8/layout/hierarchy3"/>
-    <dgm:cxn modelId="{C08D500D-7DAF-485C-8817-5820238BCAD7}" type="presParOf" srcId="{8818B69A-7B6E-446F-8195-8D7EA1DA47BE}" destId="{B7D5A08F-A733-43AA-80B3-F1756BD56C61}" srcOrd="3" destOrd="0" presId="urn:microsoft.com/office/officeart/2005/8/layout/hierarchy3"/>
-    <dgm:cxn modelId="{8F796654-6F39-451C-84FC-EDC6C3FC1EE9}" type="presParOf" srcId="{8818B69A-7B6E-446F-8195-8D7EA1DA47BE}" destId="{3DA2F475-41AF-4284-8472-06A327825271}" srcOrd="4" destOrd="0" presId="urn:microsoft.com/office/officeart/2005/8/layout/hierarchy3"/>
-    <dgm:cxn modelId="{5F41ACEB-38C7-4DB5-B8A5-E268BED97A17}" type="presParOf" srcId="{8818B69A-7B6E-446F-8195-8D7EA1DA47BE}" destId="{ED1BBE23-DBF9-4CA5-862A-4473DB8F1432}" srcOrd="5" destOrd="0" presId="urn:microsoft.com/office/officeart/2005/8/layout/hierarchy3"/>
-    <dgm:cxn modelId="{ABBCA46C-917A-41F9-BCC8-D968D9B50979}" type="presParOf" srcId="{BEFCC4BD-3F5D-4BBC-8701-6CADB17AA31F}" destId="{8C02F7EE-C7AB-4526-9F7D-92F994DCDA2B}" srcOrd="2" destOrd="0" presId="urn:microsoft.com/office/officeart/2005/8/layout/hierarchy3"/>
-    <dgm:cxn modelId="{38378354-0508-4C2E-B7A4-AEAC21D22FDE}" type="presParOf" srcId="{8C02F7EE-C7AB-4526-9F7D-92F994DCDA2B}" destId="{EB5E56A3-94C5-4478-8D95-3B3F6A11001C}" srcOrd="0" destOrd="0" presId="urn:microsoft.com/office/officeart/2005/8/layout/hierarchy3"/>
-    <dgm:cxn modelId="{91BBFB43-E048-4365-AE88-81D6C06A5777}" type="presParOf" srcId="{EB5E56A3-94C5-4478-8D95-3B3F6A11001C}" destId="{91F3DD14-3AE4-4F3B-BF09-032D92ED4320}" srcOrd="0" destOrd="0" presId="urn:microsoft.com/office/officeart/2005/8/layout/hierarchy3"/>
-    <dgm:cxn modelId="{86CD0F1E-0887-41D6-B558-54EC8C7DD729}" type="presParOf" srcId="{EB5E56A3-94C5-4478-8D95-3B3F6A11001C}" destId="{B97A4915-97D8-4679-B75F-622F745A40AD}" srcOrd="1" destOrd="0" presId="urn:microsoft.com/office/officeart/2005/8/layout/hierarchy3"/>
-    <dgm:cxn modelId="{853A2FCC-B63E-4295-A1C6-D1FFFF7F7B2F}" type="presParOf" srcId="{8C02F7EE-C7AB-4526-9F7D-92F994DCDA2B}" destId="{BED06B18-515E-4C6D-8482-122CF65031F8}" srcOrd="1" destOrd="0" presId="urn:microsoft.com/office/officeart/2005/8/layout/hierarchy3"/>
-    <dgm:cxn modelId="{C1AE6C9C-2902-40C9-89EF-0F93B5EAF5D8}" type="presParOf" srcId="{BED06B18-515E-4C6D-8482-122CF65031F8}" destId="{D3B15278-7FE7-43C5-B501-8FE553284603}" srcOrd="0" destOrd="0" presId="urn:microsoft.com/office/officeart/2005/8/layout/hierarchy3"/>
-    <dgm:cxn modelId="{812E64C3-7462-4A11-B3FC-CB5E6B777363}" type="presParOf" srcId="{BED06B18-515E-4C6D-8482-122CF65031F8}" destId="{84E38BBE-317B-40CB-BED1-598900656104}" srcOrd="1" destOrd="0" presId="urn:microsoft.com/office/officeart/2005/8/layout/hierarchy3"/>
-    <dgm:cxn modelId="{453F1F1B-236A-4B9A-806F-D22A3F00C160}" type="presParOf" srcId="{BED06B18-515E-4C6D-8482-122CF65031F8}" destId="{9E36A3C3-6B8D-4834-BE28-710E9B9F157F}" srcOrd="2" destOrd="0" presId="urn:microsoft.com/office/officeart/2005/8/layout/hierarchy3"/>
-    <dgm:cxn modelId="{67560DA0-C9A7-4F86-8AD9-3F19A072376C}" type="presParOf" srcId="{BED06B18-515E-4C6D-8482-122CF65031F8}" destId="{E887E15F-5B41-47EF-81CD-3C23AAA4FF7C}" srcOrd="3" destOrd="0" presId="urn:microsoft.com/office/officeart/2005/8/layout/hierarchy3"/>
-    <dgm:cxn modelId="{6D5FB6FE-ACB0-40B6-A15B-0624116D6B9D}" type="presParOf" srcId="{BED06B18-515E-4C6D-8482-122CF65031F8}" destId="{2BD47D53-F68B-420D-B139-F52B4665180E}" srcOrd="4" destOrd="0" presId="urn:microsoft.com/office/officeart/2005/8/layout/hierarchy3"/>
-    <dgm:cxn modelId="{B386D392-1F30-4AC4-8970-9E8BC90B82B1}" type="presParOf" srcId="{BED06B18-515E-4C6D-8482-122CF65031F8}" destId="{4508D39F-22AD-426C-B0E9-6192F83278BC}" srcOrd="5" destOrd="0" presId="urn:microsoft.com/office/officeart/2005/8/layout/hierarchy3"/>
-    <dgm:cxn modelId="{69FBA6D6-2589-4EA7-8F88-9EE407B50858}" type="presParOf" srcId="{BEFCC4BD-3F5D-4BBC-8701-6CADB17AA31F}" destId="{40C0A844-72B9-4499-8A2F-31B160519B2B}" srcOrd="3" destOrd="0" presId="urn:microsoft.com/office/officeart/2005/8/layout/hierarchy3"/>
-    <dgm:cxn modelId="{704D28AC-1DA8-4CEA-AABC-ABC6E795551F}" type="presParOf" srcId="{40C0A844-72B9-4499-8A2F-31B160519B2B}" destId="{FEFEA5B4-188A-4C43-81BA-FD4EB8E74EF6}" srcOrd="0" destOrd="0" presId="urn:microsoft.com/office/officeart/2005/8/layout/hierarchy3"/>
-    <dgm:cxn modelId="{28F617B2-2C8E-4C1A-898F-49FBA9D09980}" type="presParOf" srcId="{FEFEA5B4-188A-4C43-81BA-FD4EB8E74EF6}" destId="{E5E1801B-779F-4A6B-8755-4B28832CAA29}" srcOrd="0" destOrd="0" presId="urn:microsoft.com/office/officeart/2005/8/layout/hierarchy3"/>
-    <dgm:cxn modelId="{4394309C-66CF-4C65-8B98-617697DA47BA}" type="presParOf" srcId="{FEFEA5B4-188A-4C43-81BA-FD4EB8E74EF6}" destId="{587645D9-6F69-4F07-8C5D-62D534E3C22D}" srcOrd="1" destOrd="0" presId="urn:microsoft.com/office/officeart/2005/8/layout/hierarchy3"/>
-    <dgm:cxn modelId="{45782817-858E-417E-B22D-299A39C21EA2}" type="presParOf" srcId="{40C0A844-72B9-4499-8A2F-31B160519B2B}" destId="{8A075C84-1556-4181-B9F1-B0F5D69ADB55}" srcOrd="1" destOrd="0" presId="urn:microsoft.com/office/officeart/2005/8/layout/hierarchy3"/>
-    <dgm:cxn modelId="{78539F05-D2E3-41B9-BFE4-DB2BB658DCBB}" type="presParOf" srcId="{8A075C84-1556-4181-B9F1-B0F5D69ADB55}" destId="{82A78093-22A7-4333-BF8B-A9EA106D47E7}" srcOrd="0" destOrd="0" presId="urn:microsoft.com/office/officeart/2005/8/layout/hierarchy3"/>
-    <dgm:cxn modelId="{8FBC411C-E308-4321-9255-EE80507068D0}" type="presParOf" srcId="{8A075C84-1556-4181-B9F1-B0F5D69ADB55}" destId="{8F34B991-2D38-4986-9CBE-60AF0A04E1A3}" srcOrd="1" destOrd="0" presId="urn:microsoft.com/office/officeart/2005/8/layout/hierarchy3"/>
-    <dgm:cxn modelId="{AB7B9424-15FC-46DF-94E0-37C9327691F3}" type="presParOf" srcId="{8A075C84-1556-4181-B9F1-B0F5D69ADB55}" destId="{B8BB48C0-6E1A-4E6B-B8F8-0F224C183831}" srcOrd="2" destOrd="0" presId="urn:microsoft.com/office/officeart/2005/8/layout/hierarchy3"/>
-    <dgm:cxn modelId="{275805AE-E2F0-41CC-A32B-40591DAFA9F3}" type="presParOf" srcId="{8A075C84-1556-4181-B9F1-B0F5D69ADB55}" destId="{8402DF20-AE4F-4717-9392-4C37350DEE90}" srcOrd="3" destOrd="0" presId="urn:microsoft.com/office/officeart/2005/8/layout/hierarchy3"/>
-    <dgm:cxn modelId="{F2FCC998-B14E-42B8-966F-B913CE947228}" type="presParOf" srcId="{8A075C84-1556-4181-B9F1-B0F5D69ADB55}" destId="{8DA18006-AFDD-4240-8659-6AA249073DF1}" srcOrd="4" destOrd="0" presId="urn:microsoft.com/office/officeart/2005/8/layout/hierarchy3"/>
-    <dgm:cxn modelId="{7CE3E087-044A-4CBF-9236-CD46169577E1}" type="presParOf" srcId="{8A075C84-1556-4181-B9F1-B0F5D69ADB55}" destId="{0C497107-FD9F-4422-82C6-A1CA368640CB}" srcOrd="5" destOrd="0" presId="urn:microsoft.com/office/officeart/2005/8/layout/hierarchy3"/>
-    <dgm:cxn modelId="{1AD63D98-A3F6-4A5A-B53A-AEF9BA26DD21}" type="presParOf" srcId="{BEFCC4BD-3F5D-4BBC-8701-6CADB17AA31F}" destId="{7A223F60-6D8A-4AB8-AEB5-0CE91FFB9298}" srcOrd="4" destOrd="0" presId="urn:microsoft.com/office/officeart/2005/8/layout/hierarchy3"/>
-    <dgm:cxn modelId="{78591327-7E6D-4517-B4D4-1FAD6D11C671}" type="presParOf" srcId="{7A223F60-6D8A-4AB8-AEB5-0CE91FFB9298}" destId="{BBC84C29-1C10-4443-BA08-C87541C04518}" srcOrd="0" destOrd="0" presId="urn:microsoft.com/office/officeart/2005/8/layout/hierarchy3"/>
-    <dgm:cxn modelId="{2D91861A-70DE-4AB5-A874-05E6F500F8F4}" type="presParOf" srcId="{BBC84C29-1C10-4443-BA08-C87541C04518}" destId="{DED34B62-5B37-4393-8A01-F6B25CB45D0A}" srcOrd="0" destOrd="0" presId="urn:microsoft.com/office/officeart/2005/8/layout/hierarchy3"/>
-    <dgm:cxn modelId="{4A393394-6731-4217-AD94-853605F2E6E1}" type="presParOf" srcId="{BBC84C29-1C10-4443-BA08-C87541C04518}" destId="{8AA3C08A-C973-4EC5-A51C-9D831B8F4724}" srcOrd="1" destOrd="0" presId="urn:microsoft.com/office/officeart/2005/8/layout/hierarchy3"/>
-    <dgm:cxn modelId="{559BF7E4-4DAB-421C-B655-35DEEC9B48FD}" type="presParOf" srcId="{7A223F60-6D8A-4AB8-AEB5-0CE91FFB9298}" destId="{DBBD953D-F4AC-4C6C-B6D7-6F6B1F9D7B0F}" srcOrd="1" destOrd="0" presId="urn:microsoft.com/office/officeart/2005/8/layout/hierarchy3"/>
-    <dgm:cxn modelId="{A0384F76-14FD-425B-AA16-0C7C46A376BA}" type="presParOf" srcId="{DBBD953D-F4AC-4C6C-B6D7-6F6B1F9D7B0F}" destId="{8738A015-17BE-4970-968B-B81C8AAE8C1A}" srcOrd="0" destOrd="0" presId="urn:microsoft.com/office/officeart/2005/8/layout/hierarchy3"/>
-    <dgm:cxn modelId="{15E41A09-A97F-44A9-A23F-AA21B2FF3E27}" type="presParOf" srcId="{DBBD953D-F4AC-4C6C-B6D7-6F6B1F9D7B0F}" destId="{DC9E6BBE-4B58-4B5A-8842-0B224C251B03}" srcOrd="1" destOrd="0" presId="urn:microsoft.com/office/officeart/2005/8/layout/hierarchy3"/>
-    <dgm:cxn modelId="{B97A044F-1084-4845-B0BD-5144FF21FA41}" type="presParOf" srcId="{DBBD953D-F4AC-4C6C-B6D7-6F6B1F9D7B0F}" destId="{F429DEE8-AF6C-44BB-A68B-3409D09CFF4C}" srcOrd="2" destOrd="0" presId="urn:microsoft.com/office/officeart/2005/8/layout/hierarchy3"/>
-    <dgm:cxn modelId="{133EF274-FA8C-4F60-BD0A-395F9AB7279B}" type="presParOf" srcId="{DBBD953D-F4AC-4C6C-B6D7-6F6B1F9D7B0F}" destId="{CCD9AEFE-087D-4BBF-B782-93596CDA008B}" srcOrd="3" destOrd="0" presId="urn:microsoft.com/office/officeart/2005/8/layout/hierarchy3"/>
-    <dgm:cxn modelId="{1981607E-922A-4E09-A5FD-14454AF0945A}" type="presParOf" srcId="{DBBD953D-F4AC-4C6C-B6D7-6F6B1F9D7B0F}" destId="{3C0FBB1E-C4A6-4FF4-9D00-C1B4A02EEE87}" srcOrd="4" destOrd="0" presId="urn:microsoft.com/office/officeart/2005/8/layout/hierarchy3"/>
-    <dgm:cxn modelId="{B413B452-3DE0-47A1-8248-2AE70DAD3352}" type="presParOf" srcId="{DBBD953D-F4AC-4C6C-B6D7-6F6B1F9D7B0F}" destId="{F48CE075-5EF8-4CC6-93C7-81A2A6A39A3C}" srcOrd="5" destOrd="0" presId="urn:microsoft.com/office/officeart/2005/8/layout/hierarchy3"/>
-    <dgm:cxn modelId="{ADC72A1B-0603-4808-A3AF-47FBB25DEA19}" type="presParOf" srcId="{BEFCC4BD-3F5D-4BBC-8701-6CADB17AA31F}" destId="{AC867A0D-D653-4B48-AE41-2C82E8C5C82F}" srcOrd="5" destOrd="0" presId="urn:microsoft.com/office/officeart/2005/8/layout/hierarchy3"/>
-    <dgm:cxn modelId="{1830E79A-F4B3-458C-B455-94ACD74CE4CC}" type="presParOf" srcId="{AC867A0D-D653-4B48-AE41-2C82E8C5C82F}" destId="{D1BDD122-AC3A-4564-9602-1886AA89C864}" srcOrd="0" destOrd="0" presId="urn:microsoft.com/office/officeart/2005/8/layout/hierarchy3"/>
-    <dgm:cxn modelId="{F8237459-5E6E-4C73-93F4-FA4986F01B72}" type="presParOf" srcId="{D1BDD122-AC3A-4564-9602-1886AA89C864}" destId="{AF5D85B3-6E9A-44AB-9E2F-E1C70EEE0102}" srcOrd="0" destOrd="0" presId="urn:microsoft.com/office/officeart/2005/8/layout/hierarchy3"/>
-    <dgm:cxn modelId="{57817359-AB73-4976-BA36-892705EF1F7D}" type="presParOf" srcId="{D1BDD122-AC3A-4564-9602-1886AA89C864}" destId="{878E543B-17CD-4460-BB81-15092E58A0F6}" srcOrd="1" destOrd="0" presId="urn:microsoft.com/office/officeart/2005/8/layout/hierarchy3"/>
-    <dgm:cxn modelId="{758FD402-627A-428A-8A1D-BE6ACB811CCA}" type="presParOf" srcId="{AC867A0D-D653-4B48-AE41-2C82E8C5C82F}" destId="{8C71B731-311D-41F8-ABCD-F36ED28A01BD}" srcOrd="1" destOrd="0" presId="urn:microsoft.com/office/officeart/2005/8/layout/hierarchy3"/>
-    <dgm:cxn modelId="{3BFA5BC1-C3B2-46E4-847E-12527612D8BB}" type="presParOf" srcId="{8C71B731-311D-41F8-ABCD-F36ED28A01BD}" destId="{6AEB7793-A050-4E9D-91F1-25FC3F50F43B}" srcOrd="0" destOrd="0" presId="urn:microsoft.com/office/officeart/2005/8/layout/hierarchy3"/>
-    <dgm:cxn modelId="{02113946-19DD-4C83-BD2D-29C4BCC456E8}" type="presParOf" srcId="{8C71B731-311D-41F8-ABCD-F36ED28A01BD}" destId="{E8D96FEB-84A9-416C-80C3-1A9053E24EAA}" srcOrd="1" destOrd="0" presId="urn:microsoft.com/office/officeart/2005/8/layout/hierarchy3"/>
-    <dgm:cxn modelId="{F23BF835-B30A-4D3D-BE9A-B62B622CBF64}" type="presParOf" srcId="{8C71B731-311D-41F8-ABCD-F36ED28A01BD}" destId="{F9FCBAFE-FF32-494E-8FDF-A17E1113D2D3}" srcOrd="2" destOrd="0" presId="urn:microsoft.com/office/officeart/2005/8/layout/hierarchy3"/>
-    <dgm:cxn modelId="{00D293B1-C4A1-490C-A71D-CD750547F2D8}" type="presParOf" srcId="{8C71B731-311D-41F8-ABCD-F36ED28A01BD}" destId="{425C31C3-78A4-428E-85F8-6BC678878F23}" srcOrd="3" destOrd="0" presId="urn:microsoft.com/office/officeart/2005/8/layout/hierarchy3"/>
-    <dgm:cxn modelId="{0A06393E-42DB-4BBF-B8A1-F85D3B93ED88}" type="presParOf" srcId="{8C71B731-311D-41F8-ABCD-F36ED28A01BD}" destId="{1F5FCA57-A2A9-429E-AF21-E8E3EF14B204}" srcOrd="4" destOrd="0" presId="urn:microsoft.com/office/officeart/2005/8/layout/hierarchy3"/>
-    <dgm:cxn modelId="{966C7F2E-58AA-4CF0-8738-F91530D68493}" type="presParOf" srcId="{8C71B731-311D-41F8-ABCD-F36ED28A01BD}" destId="{7DEFCBE4-99BE-4416-9849-3AF502C10A64}" srcOrd="5" destOrd="0" presId="urn:microsoft.com/office/officeart/2005/8/layout/hierarchy3"/>
-    <dgm:cxn modelId="{45E0D1A1-24F2-4F8F-A42C-EA71F60C8244}" type="presParOf" srcId="{BEFCC4BD-3F5D-4BBC-8701-6CADB17AA31F}" destId="{A727833B-BFEB-4463-A722-884D8DF4E141}" srcOrd="6" destOrd="0" presId="urn:microsoft.com/office/officeart/2005/8/layout/hierarchy3"/>
-    <dgm:cxn modelId="{B4504190-A7BC-44EB-B5B9-7FF9E7250D6A}" type="presParOf" srcId="{A727833B-BFEB-4463-A722-884D8DF4E141}" destId="{2DD3B2AA-2267-4ED2-8A1C-A469E8EFD5F5}" srcOrd="0" destOrd="0" presId="urn:microsoft.com/office/officeart/2005/8/layout/hierarchy3"/>
-    <dgm:cxn modelId="{85853E3D-CB2D-4331-AAA5-F2D6EF0F2227}" type="presParOf" srcId="{2DD3B2AA-2267-4ED2-8A1C-A469E8EFD5F5}" destId="{6C2DB3A7-FAC5-4907-B69D-2A82E1D0B614}" srcOrd="0" destOrd="0" presId="urn:microsoft.com/office/officeart/2005/8/layout/hierarchy3"/>
-    <dgm:cxn modelId="{D0F64615-02A2-4140-9214-9BE22F6FE6FA}" type="presParOf" srcId="{2DD3B2AA-2267-4ED2-8A1C-A469E8EFD5F5}" destId="{292B5CA0-BF49-4F85-91E3-8BAAEA2517E7}" srcOrd="1" destOrd="0" presId="urn:microsoft.com/office/officeart/2005/8/layout/hierarchy3"/>
-    <dgm:cxn modelId="{608E91D0-F461-42AF-AC95-9457850C3B2A}" type="presParOf" srcId="{A727833B-BFEB-4463-A722-884D8DF4E141}" destId="{D73B5D51-29FF-4836-810B-84756F5F1151}" srcOrd="1" destOrd="0" presId="urn:microsoft.com/office/officeart/2005/8/layout/hierarchy3"/>
-    <dgm:cxn modelId="{19327130-4A37-4D09-BDE2-13AFA2B0B330}" type="presParOf" srcId="{D73B5D51-29FF-4836-810B-84756F5F1151}" destId="{49D9ABCD-6EEA-48BF-880F-B7BA7E0CA55D}" srcOrd="0" destOrd="0" presId="urn:microsoft.com/office/officeart/2005/8/layout/hierarchy3"/>
-    <dgm:cxn modelId="{FC370A45-98E3-4AFE-9FCF-76AB76E6A66D}" type="presParOf" srcId="{D73B5D51-29FF-4836-810B-84756F5F1151}" destId="{24EA4042-C37C-44FF-B990-10310C99290F}" srcOrd="1" destOrd="0" presId="urn:microsoft.com/office/officeart/2005/8/layout/hierarchy3"/>
-    <dgm:cxn modelId="{B9E6141C-FF26-4146-9ABB-C6C086C79614}" type="presParOf" srcId="{D73B5D51-29FF-4836-810B-84756F5F1151}" destId="{9F2E1F27-C839-4847-8C6F-6B9CE1AFD1D0}" srcOrd="2" destOrd="0" presId="urn:microsoft.com/office/officeart/2005/8/layout/hierarchy3"/>
-    <dgm:cxn modelId="{29C028EE-1FA5-4156-BCF7-1F221DE70042}" type="presParOf" srcId="{D73B5D51-29FF-4836-810B-84756F5F1151}" destId="{824E79D2-45D6-4974-B77B-C90AF1AC0774}" srcOrd="3" destOrd="0" presId="urn:microsoft.com/office/officeart/2005/8/layout/hierarchy3"/>
-    <dgm:cxn modelId="{710FA72E-684E-4C4E-A5BA-89BCC4C997B2}" type="presParOf" srcId="{D73B5D51-29FF-4836-810B-84756F5F1151}" destId="{984B7182-F7AC-4BEB-A73B-8EA9B46C7148}" srcOrd="4" destOrd="0" presId="urn:microsoft.com/office/officeart/2005/8/layout/hierarchy3"/>
-    <dgm:cxn modelId="{5DA15482-AEDF-4A31-9E57-7F497247ACBF}" type="presParOf" srcId="{D73B5D51-29FF-4836-810B-84756F5F1151}" destId="{FD26CBDA-5884-479E-B829-9C3959202CA8}" srcOrd="5" destOrd="0" presId="urn:microsoft.com/office/officeart/2005/8/layout/hierarchy3"/>
-    <dgm:cxn modelId="{0BA76A5F-FA28-4CFD-9E8F-5E6FADDE30B9}" type="presParOf" srcId="{BEFCC4BD-3F5D-4BBC-8701-6CADB17AA31F}" destId="{07EE0E1A-058A-4C28-AD7A-B2B81BF9C15B}" srcOrd="7" destOrd="0" presId="urn:microsoft.com/office/officeart/2005/8/layout/hierarchy3"/>
-    <dgm:cxn modelId="{273E2790-2A87-4748-83AD-C70A7637948C}" type="presParOf" srcId="{07EE0E1A-058A-4C28-AD7A-B2B81BF9C15B}" destId="{FCCB17AB-98B4-4ACC-B28A-3ED0C83FA361}" srcOrd="0" destOrd="0" presId="urn:microsoft.com/office/officeart/2005/8/layout/hierarchy3"/>
-    <dgm:cxn modelId="{AD94530B-383F-467E-B3D1-7E489F8317A7}" type="presParOf" srcId="{FCCB17AB-98B4-4ACC-B28A-3ED0C83FA361}" destId="{EED238A2-F0DF-4F67-8B6A-6BF5E84200D5}" srcOrd="0" destOrd="0" presId="urn:microsoft.com/office/officeart/2005/8/layout/hierarchy3"/>
-    <dgm:cxn modelId="{3AD5C6D5-33C7-4C29-8110-832EA45D3897}" type="presParOf" srcId="{FCCB17AB-98B4-4ACC-B28A-3ED0C83FA361}" destId="{D2901977-E661-4E89-BB60-728ECFDF71B6}" srcOrd="1" destOrd="0" presId="urn:microsoft.com/office/officeart/2005/8/layout/hierarchy3"/>
-    <dgm:cxn modelId="{346E2413-513B-40EE-8380-12943DB27056}" type="presParOf" srcId="{07EE0E1A-058A-4C28-AD7A-B2B81BF9C15B}" destId="{68565D25-8667-4252-BB01-D88A74502EB9}" srcOrd="1" destOrd="0" presId="urn:microsoft.com/office/officeart/2005/8/layout/hierarchy3"/>
-    <dgm:cxn modelId="{C45FB618-04E2-4456-8648-F1D57255DFF3}" type="presParOf" srcId="{68565D25-8667-4252-BB01-D88A74502EB9}" destId="{F006886D-E4EA-480C-A781-A323279A7444}" srcOrd="0" destOrd="0" presId="urn:microsoft.com/office/officeart/2005/8/layout/hierarchy3"/>
-    <dgm:cxn modelId="{3F23B6C4-376A-4348-BE03-18593A6BE26E}" type="presParOf" srcId="{68565D25-8667-4252-BB01-D88A74502EB9}" destId="{526EF2C4-1577-4934-BD19-8A593E727CAC}" srcOrd="1" destOrd="0" presId="urn:microsoft.com/office/officeart/2005/8/layout/hierarchy3"/>
-    <dgm:cxn modelId="{3FAAAAA5-8041-44F3-BA7D-0BE3AFC1742E}" type="presParOf" srcId="{68565D25-8667-4252-BB01-D88A74502EB9}" destId="{C409B91B-2A5D-434A-9550-CB44444CFB49}" srcOrd="2" destOrd="0" presId="urn:microsoft.com/office/officeart/2005/8/layout/hierarchy3"/>
-    <dgm:cxn modelId="{8E2CC0E4-8E47-4740-A63D-D6DF7B1A18A1}" type="presParOf" srcId="{68565D25-8667-4252-BB01-D88A74502EB9}" destId="{CBB05B55-713A-4DAF-8ADA-1F22C6820080}" srcOrd="3" destOrd="0" presId="urn:microsoft.com/office/officeart/2005/8/layout/hierarchy3"/>
+    <dgm:cxn modelId="{1A5C84E2-9DB1-49E6-874F-464EA0450549}" type="presOf" srcId="{B4094FF4-9337-4505-BFC6-3E0C305126B0}" destId="{587645D9-6F69-4F07-8C5D-62D534E3C22D}" srcOrd="1" destOrd="0" presId="urn:microsoft.com/office/officeart/2005/8/layout/hierarchy3"/>
+    <dgm:cxn modelId="{98A5F7D7-A09E-4EE3-A28B-7E0AD943DC5C}" type="presParOf" srcId="{BEFCC4BD-3F5D-4BBC-8701-6CADB17AA31F}" destId="{D171E6DA-76D3-445A-A4AD-CDF43BF8D621}" srcOrd="0" destOrd="0" presId="urn:microsoft.com/office/officeart/2005/8/layout/hierarchy3"/>
+    <dgm:cxn modelId="{D41E739F-2D3E-4655-AABB-50168E65B14B}" type="presParOf" srcId="{D171E6DA-76D3-445A-A4AD-CDF43BF8D621}" destId="{E984BE3E-B592-4ECD-BAFC-DD3287597B37}" srcOrd="0" destOrd="0" presId="urn:microsoft.com/office/officeart/2005/8/layout/hierarchy3"/>
+    <dgm:cxn modelId="{BA51D623-6EA1-4E82-8A10-E5A8285AD220}" type="presParOf" srcId="{E984BE3E-B592-4ECD-BAFC-DD3287597B37}" destId="{99FB8535-ECB9-42B1-87A1-D8BBE540BBCA}" srcOrd="0" destOrd="0" presId="urn:microsoft.com/office/officeart/2005/8/layout/hierarchy3"/>
+    <dgm:cxn modelId="{7D1BDE2E-5B1B-40D3-9AC9-E3C71FE05A8C}" type="presParOf" srcId="{E984BE3E-B592-4ECD-BAFC-DD3287597B37}" destId="{61737740-909B-4238-895E-2F5A38B946DA}" srcOrd="1" destOrd="0" presId="urn:microsoft.com/office/officeart/2005/8/layout/hierarchy3"/>
+    <dgm:cxn modelId="{45CD3588-82B6-4DE3-9C09-8F66EC4A1744}" type="presParOf" srcId="{D171E6DA-76D3-445A-A4AD-CDF43BF8D621}" destId="{86F71E6F-B2BC-4D83-B173-DF3B8FC5B190}" srcOrd="1" destOrd="0" presId="urn:microsoft.com/office/officeart/2005/8/layout/hierarchy3"/>
+    <dgm:cxn modelId="{4F778F09-41B4-4664-B8E5-B9E0A6BFD1B7}" type="presParOf" srcId="{86F71E6F-B2BC-4D83-B173-DF3B8FC5B190}" destId="{3D73A31F-3CD4-4A78-8BD9-2E6FA5F234D0}" srcOrd="0" destOrd="0" presId="urn:microsoft.com/office/officeart/2005/8/layout/hierarchy3"/>
+    <dgm:cxn modelId="{F325A7CE-0BA5-4A95-9C09-43820FAA6ECA}" type="presParOf" srcId="{86F71E6F-B2BC-4D83-B173-DF3B8FC5B190}" destId="{8A3314E6-2863-4C36-BBB3-CAD41F46559B}" srcOrd="1" destOrd="0" presId="urn:microsoft.com/office/officeart/2005/8/layout/hierarchy3"/>
+    <dgm:cxn modelId="{4C9FB7D9-74CF-44A3-9A68-51AAB31B1193}" type="presParOf" srcId="{86F71E6F-B2BC-4D83-B173-DF3B8FC5B190}" destId="{C37FDA94-EE86-4718-851D-D4159FBD1D3C}" srcOrd="2" destOrd="0" presId="urn:microsoft.com/office/officeart/2005/8/layout/hierarchy3"/>
+    <dgm:cxn modelId="{A6FD2839-C8B6-47F1-ABB9-5DC93FA7A881}" type="presParOf" srcId="{86F71E6F-B2BC-4D83-B173-DF3B8FC5B190}" destId="{FF9B267A-17D4-4DAC-B9B3-D31D192EBBC6}" srcOrd="3" destOrd="0" presId="urn:microsoft.com/office/officeart/2005/8/layout/hierarchy3"/>
+    <dgm:cxn modelId="{F67F1D13-43E0-42DC-900C-DFFC626E3A3F}" type="presParOf" srcId="{86F71E6F-B2BC-4D83-B173-DF3B8FC5B190}" destId="{63BFAE5A-320E-48A6-B8DB-D173E199124F}" srcOrd="4" destOrd="0" presId="urn:microsoft.com/office/officeart/2005/8/layout/hierarchy3"/>
+    <dgm:cxn modelId="{3C023306-4CA0-4324-9A51-5E7591A3B28E}" type="presParOf" srcId="{86F71E6F-B2BC-4D83-B173-DF3B8FC5B190}" destId="{1994EA66-EC9F-46C3-A955-A838B301FF7F}" srcOrd="5" destOrd="0" presId="urn:microsoft.com/office/officeart/2005/8/layout/hierarchy3"/>
+    <dgm:cxn modelId="{A0B21727-A72A-45E1-9E05-AF0CA96885B1}" type="presParOf" srcId="{86F71E6F-B2BC-4D83-B173-DF3B8FC5B190}" destId="{C7D3896C-510F-44BC-88B4-7C22129E786E}" srcOrd="6" destOrd="0" presId="urn:microsoft.com/office/officeart/2005/8/layout/hierarchy3"/>
+    <dgm:cxn modelId="{09979CE6-A1A1-445E-8B8B-3920D7628ECC}" type="presParOf" srcId="{86F71E6F-B2BC-4D83-B173-DF3B8FC5B190}" destId="{9D93DF36-F029-4BDC-9E89-4299C0EBFCB3}" srcOrd="7" destOrd="0" presId="urn:microsoft.com/office/officeart/2005/8/layout/hierarchy3"/>
+    <dgm:cxn modelId="{C4377829-3394-4523-A864-1057BEC3F142}" type="presParOf" srcId="{86F71E6F-B2BC-4D83-B173-DF3B8FC5B190}" destId="{248CE159-4170-4F7E-A087-6D2467D005BD}" srcOrd="8" destOrd="0" presId="urn:microsoft.com/office/officeart/2005/8/layout/hierarchy3"/>
+    <dgm:cxn modelId="{F5A52C59-93F4-4799-B06A-84D0BA463F90}" type="presParOf" srcId="{86F71E6F-B2BC-4D83-B173-DF3B8FC5B190}" destId="{3A7336C0-F140-4AA4-8EB0-C86106393380}" srcOrd="9" destOrd="0" presId="urn:microsoft.com/office/officeart/2005/8/layout/hierarchy3"/>
+    <dgm:cxn modelId="{B2E1DE88-FCE9-4502-A206-4317F765CFF5}" type="presParOf" srcId="{86F71E6F-B2BC-4D83-B173-DF3B8FC5B190}" destId="{19501039-C086-43DC-B83C-BB8F2BE11A47}" srcOrd="10" destOrd="0" presId="urn:microsoft.com/office/officeart/2005/8/layout/hierarchy3"/>
+    <dgm:cxn modelId="{B4384EA0-2BF1-4CBF-A5F2-4CFE8703CFFA}" type="presParOf" srcId="{86F71E6F-B2BC-4D83-B173-DF3B8FC5B190}" destId="{EA042785-3256-4038-9C9C-73B7325D3F3C}" srcOrd="11" destOrd="0" presId="urn:microsoft.com/office/officeart/2005/8/layout/hierarchy3"/>
+    <dgm:cxn modelId="{BB280D79-F621-4E14-953B-7EF5F7429FF8}" type="presParOf" srcId="{BEFCC4BD-3F5D-4BBC-8701-6CADB17AA31F}" destId="{9AE52506-E68E-4332-B5D5-31E8FB4E278E}" srcOrd="1" destOrd="0" presId="urn:microsoft.com/office/officeart/2005/8/layout/hierarchy3"/>
+    <dgm:cxn modelId="{B7136843-BD19-43FF-BCBE-1296A1F8EF77}" type="presParOf" srcId="{9AE52506-E68E-4332-B5D5-31E8FB4E278E}" destId="{66DD3C37-00E3-4F39-BDCD-E90B73CA88BE}" srcOrd="0" destOrd="0" presId="urn:microsoft.com/office/officeart/2005/8/layout/hierarchy3"/>
+    <dgm:cxn modelId="{150AB942-35E7-47E5-B5D2-D6BE398195B3}" type="presParOf" srcId="{66DD3C37-00E3-4F39-BDCD-E90B73CA88BE}" destId="{F7727978-2655-46FE-AA59-24F8ABF54CD7}" srcOrd="0" destOrd="0" presId="urn:microsoft.com/office/officeart/2005/8/layout/hierarchy3"/>
+    <dgm:cxn modelId="{598C4BC9-36AE-4984-B2D8-7DA7355D5A21}" type="presParOf" srcId="{66DD3C37-00E3-4F39-BDCD-E90B73CA88BE}" destId="{6153FFD0-413D-461D-9B01-CEA037B8FD0A}" srcOrd="1" destOrd="0" presId="urn:microsoft.com/office/officeart/2005/8/layout/hierarchy3"/>
+    <dgm:cxn modelId="{679EBF86-88AE-4397-9D57-6D40248828E5}" type="presParOf" srcId="{9AE52506-E68E-4332-B5D5-31E8FB4E278E}" destId="{8818B69A-7B6E-446F-8195-8D7EA1DA47BE}" srcOrd="1" destOrd="0" presId="urn:microsoft.com/office/officeart/2005/8/layout/hierarchy3"/>
+    <dgm:cxn modelId="{CB758662-B4E7-4D31-A4ED-35A04CD49BD4}" type="presParOf" srcId="{8818B69A-7B6E-446F-8195-8D7EA1DA47BE}" destId="{F7AA2D19-B77E-468D-A916-49B59A22D069}" srcOrd="0" destOrd="0" presId="urn:microsoft.com/office/officeart/2005/8/layout/hierarchy3"/>
+    <dgm:cxn modelId="{630C91A3-FB68-4C84-BBC8-005CB62B677C}" type="presParOf" srcId="{8818B69A-7B6E-446F-8195-8D7EA1DA47BE}" destId="{901424FD-EDF6-4526-82F7-7A509E6504C6}" srcOrd="1" destOrd="0" presId="urn:microsoft.com/office/officeart/2005/8/layout/hierarchy3"/>
+    <dgm:cxn modelId="{422D211A-0A50-40BB-84AA-D4A3ADC6DF11}" type="presParOf" srcId="{8818B69A-7B6E-446F-8195-8D7EA1DA47BE}" destId="{040228DF-FEA0-4E4D-BFF3-0DADB550F36C}" srcOrd="2" destOrd="0" presId="urn:microsoft.com/office/officeart/2005/8/layout/hierarchy3"/>
+    <dgm:cxn modelId="{CF8BA973-B9E0-437D-8F4D-8184B9F7E250}" type="presParOf" srcId="{8818B69A-7B6E-446F-8195-8D7EA1DA47BE}" destId="{B7D5A08F-A733-43AA-80B3-F1756BD56C61}" srcOrd="3" destOrd="0" presId="urn:microsoft.com/office/officeart/2005/8/layout/hierarchy3"/>
+    <dgm:cxn modelId="{52759A51-CB4B-4BDF-8E90-AD06439A47F0}" type="presParOf" srcId="{8818B69A-7B6E-446F-8195-8D7EA1DA47BE}" destId="{3DA2F475-41AF-4284-8472-06A327825271}" srcOrd="4" destOrd="0" presId="urn:microsoft.com/office/officeart/2005/8/layout/hierarchy3"/>
+    <dgm:cxn modelId="{C33606BA-4FE8-47DB-A08B-D58991E52966}" type="presParOf" srcId="{8818B69A-7B6E-446F-8195-8D7EA1DA47BE}" destId="{ED1BBE23-DBF9-4CA5-862A-4473DB8F1432}" srcOrd="5" destOrd="0" presId="urn:microsoft.com/office/officeart/2005/8/layout/hierarchy3"/>
+    <dgm:cxn modelId="{791BB7E9-D4BF-43AB-B1D6-581F1F6B2F3C}" type="presParOf" srcId="{BEFCC4BD-3F5D-4BBC-8701-6CADB17AA31F}" destId="{8C02F7EE-C7AB-4526-9F7D-92F994DCDA2B}" srcOrd="2" destOrd="0" presId="urn:microsoft.com/office/officeart/2005/8/layout/hierarchy3"/>
+    <dgm:cxn modelId="{0B89E038-6655-4C83-8D26-B372216764C0}" type="presParOf" srcId="{8C02F7EE-C7AB-4526-9F7D-92F994DCDA2B}" destId="{EB5E56A3-94C5-4478-8D95-3B3F6A11001C}" srcOrd="0" destOrd="0" presId="urn:microsoft.com/office/officeart/2005/8/layout/hierarchy3"/>
+    <dgm:cxn modelId="{31E162E9-B202-4DE9-A67E-BC137D9E895A}" type="presParOf" srcId="{EB5E56A3-94C5-4478-8D95-3B3F6A11001C}" destId="{91F3DD14-3AE4-4F3B-BF09-032D92ED4320}" srcOrd="0" destOrd="0" presId="urn:microsoft.com/office/officeart/2005/8/layout/hierarchy3"/>
+    <dgm:cxn modelId="{72F48330-93B8-4467-8EF6-E8184DC91CFF}" type="presParOf" srcId="{EB5E56A3-94C5-4478-8D95-3B3F6A11001C}" destId="{B97A4915-97D8-4679-B75F-622F745A40AD}" srcOrd="1" destOrd="0" presId="urn:microsoft.com/office/officeart/2005/8/layout/hierarchy3"/>
+    <dgm:cxn modelId="{007E971E-2492-40AB-933A-390B3D187082}" type="presParOf" srcId="{8C02F7EE-C7AB-4526-9F7D-92F994DCDA2B}" destId="{BED06B18-515E-4C6D-8482-122CF65031F8}" srcOrd="1" destOrd="0" presId="urn:microsoft.com/office/officeart/2005/8/layout/hierarchy3"/>
+    <dgm:cxn modelId="{E8687F5D-3052-4641-8B23-46ABCFBA158F}" type="presParOf" srcId="{BED06B18-515E-4C6D-8482-122CF65031F8}" destId="{D3B15278-7FE7-43C5-B501-8FE553284603}" srcOrd="0" destOrd="0" presId="urn:microsoft.com/office/officeart/2005/8/layout/hierarchy3"/>
+    <dgm:cxn modelId="{38ED1F5D-A430-469E-861E-7F90D81D0899}" type="presParOf" srcId="{BED06B18-515E-4C6D-8482-122CF65031F8}" destId="{84E38BBE-317B-40CB-BED1-598900656104}" srcOrd="1" destOrd="0" presId="urn:microsoft.com/office/officeart/2005/8/layout/hierarchy3"/>
+    <dgm:cxn modelId="{A2DDE2C4-F3F1-46B9-BC06-65CE51F854D9}" type="presParOf" srcId="{BED06B18-515E-4C6D-8482-122CF65031F8}" destId="{9E36A3C3-6B8D-4834-BE28-710E9B9F157F}" srcOrd="2" destOrd="0" presId="urn:microsoft.com/office/officeart/2005/8/layout/hierarchy3"/>
+    <dgm:cxn modelId="{054B0897-1334-46EE-94BB-92AB97EF7241}" type="presParOf" srcId="{BED06B18-515E-4C6D-8482-122CF65031F8}" destId="{E887E15F-5B41-47EF-81CD-3C23AAA4FF7C}" srcOrd="3" destOrd="0" presId="urn:microsoft.com/office/officeart/2005/8/layout/hierarchy3"/>
+    <dgm:cxn modelId="{4ABBA30A-7410-4212-9526-A974CD586CB1}" type="presParOf" srcId="{BED06B18-515E-4C6D-8482-122CF65031F8}" destId="{2BD47D53-F68B-420D-B139-F52B4665180E}" srcOrd="4" destOrd="0" presId="urn:microsoft.com/office/officeart/2005/8/layout/hierarchy3"/>
+    <dgm:cxn modelId="{83007E1C-F111-46DF-8092-905B8606C389}" type="presParOf" srcId="{BED06B18-515E-4C6D-8482-122CF65031F8}" destId="{4508D39F-22AD-426C-B0E9-6192F83278BC}" srcOrd="5" destOrd="0" presId="urn:microsoft.com/office/officeart/2005/8/layout/hierarchy3"/>
+    <dgm:cxn modelId="{9475B11D-AE7C-4442-A102-92EC5F116848}" type="presParOf" srcId="{BEFCC4BD-3F5D-4BBC-8701-6CADB17AA31F}" destId="{40C0A844-72B9-4499-8A2F-31B160519B2B}" srcOrd="3" destOrd="0" presId="urn:microsoft.com/office/officeart/2005/8/layout/hierarchy3"/>
+    <dgm:cxn modelId="{780D1D37-D951-4CDC-9EDF-911C5C20CAE3}" type="presParOf" srcId="{40C0A844-72B9-4499-8A2F-31B160519B2B}" destId="{FEFEA5B4-188A-4C43-81BA-FD4EB8E74EF6}" srcOrd="0" destOrd="0" presId="urn:microsoft.com/office/officeart/2005/8/layout/hierarchy3"/>
+    <dgm:cxn modelId="{7B03C1F4-3731-4A81-AD83-3A7DCE8D8002}" type="presParOf" srcId="{FEFEA5B4-188A-4C43-81BA-FD4EB8E74EF6}" destId="{E5E1801B-779F-4A6B-8755-4B28832CAA29}" srcOrd="0" destOrd="0" presId="urn:microsoft.com/office/officeart/2005/8/layout/hierarchy3"/>
+    <dgm:cxn modelId="{79D6FC8F-2C19-4E4B-9741-0C3ED656F68E}" type="presParOf" srcId="{FEFEA5B4-188A-4C43-81BA-FD4EB8E74EF6}" destId="{587645D9-6F69-4F07-8C5D-62D534E3C22D}" srcOrd="1" destOrd="0" presId="urn:microsoft.com/office/officeart/2005/8/layout/hierarchy3"/>
+    <dgm:cxn modelId="{00ECF415-F7ED-43A1-ACE5-AF1A0506B927}" type="presParOf" srcId="{40C0A844-72B9-4499-8A2F-31B160519B2B}" destId="{8A075C84-1556-4181-B9F1-B0F5D69ADB55}" srcOrd="1" destOrd="0" presId="urn:microsoft.com/office/officeart/2005/8/layout/hierarchy3"/>
+    <dgm:cxn modelId="{B46677F7-8370-46D7-AFC7-E8C8BED685D5}" type="presParOf" srcId="{8A075C84-1556-4181-B9F1-B0F5D69ADB55}" destId="{82A78093-22A7-4333-BF8B-A9EA106D47E7}" srcOrd="0" destOrd="0" presId="urn:microsoft.com/office/officeart/2005/8/layout/hierarchy3"/>
+    <dgm:cxn modelId="{9588DE1E-48B8-436E-AB4F-8DF688ADCB67}" type="presParOf" srcId="{8A075C84-1556-4181-B9F1-B0F5D69ADB55}" destId="{8F34B991-2D38-4986-9CBE-60AF0A04E1A3}" srcOrd="1" destOrd="0" presId="urn:microsoft.com/office/officeart/2005/8/layout/hierarchy3"/>
+    <dgm:cxn modelId="{4B2217EF-B1E5-47C7-8DE2-58C2A0F850C4}" type="presParOf" srcId="{8A075C84-1556-4181-B9F1-B0F5D69ADB55}" destId="{B8BB48C0-6E1A-4E6B-B8F8-0F224C183831}" srcOrd="2" destOrd="0" presId="urn:microsoft.com/office/officeart/2005/8/layout/hierarchy3"/>
+    <dgm:cxn modelId="{19794EBE-F1A4-45DB-AAEE-FD2E47494260}" type="presParOf" srcId="{8A075C84-1556-4181-B9F1-B0F5D69ADB55}" destId="{8402DF20-AE4F-4717-9392-4C37350DEE90}" srcOrd="3" destOrd="0" presId="urn:microsoft.com/office/officeart/2005/8/layout/hierarchy3"/>
+    <dgm:cxn modelId="{3B4318D1-B256-45F0-AAA4-24A762015EB6}" type="presParOf" srcId="{8A075C84-1556-4181-B9F1-B0F5D69ADB55}" destId="{8DA18006-AFDD-4240-8659-6AA249073DF1}" srcOrd="4" destOrd="0" presId="urn:microsoft.com/office/officeart/2005/8/layout/hierarchy3"/>
+    <dgm:cxn modelId="{3A167017-02D1-4FB1-AD59-E801974212F7}" type="presParOf" srcId="{8A075C84-1556-4181-B9F1-B0F5D69ADB55}" destId="{0C497107-FD9F-4422-82C6-A1CA368640CB}" srcOrd="5" destOrd="0" presId="urn:microsoft.com/office/officeart/2005/8/layout/hierarchy3"/>
+    <dgm:cxn modelId="{DB631E4F-1D3D-4E8D-919E-9C036818A4CA}" type="presParOf" srcId="{BEFCC4BD-3F5D-4BBC-8701-6CADB17AA31F}" destId="{7A223F60-6D8A-4AB8-AEB5-0CE91FFB9298}" srcOrd="4" destOrd="0" presId="urn:microsoft.com/office/officeart/2005/8/layout/hierarchy3"/>
+    <dgm:cxn modelId="{8663B596-61BE-4193-B620-855DADA44649}" type="presParOf" srcId="{7A223F60-6D8A-4AB8-AEB5-0CE91FFB9298}" destId="{BBC84C29-1C10-4443-BA08-C87541C04518}" srcOrd="0" destOrd="0" presId="urn:microsoft.com/office/officeart/2005/8/layout/hierarchy3"/>
+    <dgm:cxn modelId="{EC28A040-676A-4DA2-BC76-8E58CB178314}" type="presParOf" srcId="{BBC84C29-1C10-4443-BA08-C87541C04518}" destId="{DED34B62-5B37-4393-8A01-F6B25CB45D0A}" srcOrd="0" destOrd="0" presId="urn:microsoft.com/office/officeart/2005/8/layout/hierarchy3"/>
+    <dgm:cxn modelId="{6D15B4AE-5E0E-49CF-86F5-5CA9C31172E9}" type="presParOf" srcId="{BBC84C29-1C10-4443-BA08-C87541C04518}" destId="{8AA3C08A-C973-4EC5-A51C-9D831B8F4724}" srcOrd="1" destOrd="0" presId="urn:microsoft.com/office/officeart/2005/8/layout/hierarchy3"/>
+    <dgm:cxn modelId="{AED46FD7-6023-4287-AE02-AEA73F31E74C}" type="presParOf" srcId="{7A223F60-6D8A-4AB8-AEB5-0CE91FFB9298}" destId="{DBBD953D-F4AC-4C6C-B6D7-6F6B1F9D7B0F}" srcOrd="1" destOrd="0" presId="urn:microsoft.com/office/officeart/2005/8/layout/hierarchy3"/>
+    <dgm:cxn modelId="{1CAD06A2-13E9-4D05-BC57-10831D0ECAB5}" type="presParOf" srcId="{DBBD953D-F4AC-4C6C-B6D7-6F6B1F9D7B0F}" destId="{8738A015-17BE-4970-968B-B81C8AAE8C1A}" srcOrd="0" destOrd="0" presId="urn:microsoft.com/office/officeart/2005/8/layout/hierarchy3"/>
+    <dgm:cxn modelId="{007C5CAA-3B65-48E5-9B0C-6A697CC4124E}" type="presParOf" srcId="{DBBD953D-F4AC-4C6C-B6D7-6F6B1F9D7B0F}" destId="{DC9E6BBE-4B58-4B5A-8842-0B224C251B03}" srcOrd="1" destOrd="0" presId="urn:microsoft.com/office/officeart/2005/8/layout/hierarchy3"/>
+    <dgm:cxn modelId="{62BE5930-01CA-47E1-AF21-723EFACEFB6B}" type="presParOf" srcId="{DBBD953D-F4AC-4C6C-B6D7-6F6B1F9D7B0F}" destId="{F429DEE8-AF6C-44BB-A68B-3409D09CFF4C}" srcOrd="2" destOrd="0" presId="urn:microsoft.com/office/officeart/2005/8/layout/hierarchy3"/>
+    <dgm:cxn modelId="{4150F495-D1E6-472A-AC4A-E534D5AF3B5D}" type="presParOf" srcId="{DBBD953D-F4AC-4C6C-B6D7-6F6B1F9D7B0F}" destId="{CCD9AEFE-087D-4BBF-B782-93596CDA008B}" srcOrd="3" destOrd="0" presId="urn:microsoft.com/office/officeart/2005/8/layout/hierarchy3"/>
+    <dgm:cxn modelId="{9E5DEBE9-0A5D-494F-BBE7-247E475C776E}" type="presParOf" srcId="{DBBD953D-F4AC-4C6C-B6D7-6F6B1F9D7B0F}" destId="{3C0FBB1E-C4A6-4FF4-9D00-C1B4A02EEE87}" srcOrd="4" destOrd="0" presId="urn:microsoft.com/office/officeart/2005/8/layout/hierarchy3"/>
+    <dgm:cxn modelId="{937A19DA-22CC-46EC-A68A-E2D2A861A049}" type="presParOf" srcId="{DBBD953D-F4AC-4C6C-B6D7-6F6B1F9D7B0F}" destId="{F48CE075-5EF8-4CC6-93C7-81A2A6A39A3C}" srcOrd="5" destOrd="0" presId="urn:microsoft.com/office/officeart/2005/8/layout/hierarchy3"/>
+    <dgm:cxn modelId="{C8AADFC1-3581-4970-8086-C5171F9103DA}" type="presParOf" srcId="{BEFCC4BD-3F5D-4BBC-8701-6CADB17AA31F}" destId="{AC867A0D-D653-4B48-AE41-2C82E8C5C82F}" srcOrd="5" destOrd="0" presId="urn:microsoft.com/office/officeart/2005/8/layout/hierarchy3"/>
+    <dgm:cxn modelId="{2478FBAA-9C68-4440-9D44-3D003E9041BE}" type="presParOf" srcId="{AC867A0D-D653-4B48-AE41-2C82E8C5C82F}" destId="{D1BDD122-AC3A-4564-9602-1886AA89C864}" srcOrd="0" destOrd="0" presId="urn:microsoft.com/office/officeart/2005/8/layout/hierarchy3"/>
+    <dgm:cxn modelId="{43260C2F-1D98-47ED-B54B-0A0146B6CFDC}" type="presParOf" srcId="{D1BDD122-AC3A-4564-9602-1886AA89C864}" destId="{AF5D85B3-6E9A-44AB-9E2F-E1C70EEE0102}" srcOrd="0" destOrd="0" presId="urn:microsoft.com/office/officeart/2005/8/layout/hierarchy3"/>
+    <dgm:cxn modelId="{E8AEC10B-96E1-41C7-8530-CD2C8B917419}" type="presParOf" srcId="{D1BDD122-AC3A-4564-9602-1886AA89C864}" destId="{878E543B-17CD-4460-BB81-15092E58A0F6}" srcOrd="1" destOrd="0" presId="urn:microsoft.com/office/officeart/2005/8/layout/hierarchy3"/>
+    <dgm:cxn modelId="{E3514F29-1332-4643-A072-8A5597B420F1}" type="presParOf" srcId="{AC867A0D-D653-4B48-AE41-2C82E8C5C82F}" destId="{8C71B731-311D-41F8-ABCD-F36ED28A01BD}" srcOrd="1" destOrd="0" presId="urn:microsoft.com/office/officeart/2005/8/layout/hierarchy3"/>
+    <dgm:cxn modelId="{A7A4956C-B27A-40D5-BEF9-E022258AD776}" type="presParOf" srcId="{8C71B731-311D-41F8-ABCD-F36ED28A01BD}" destId="{6AEB7793-A050-4E9D-91F1-25FC3F50F43B}" srcOrd="0" destOrd="0" presId="urn:microsoft.com/office/officeart/2005/8/layout/hierarchy3"/>
+    <dgm:cxn modelId="{CA7EDCED-AF9E-4949-A804-82831B1AA681}" type="presParOf" srcId="{8C71B731-311D-41F8-ABCD-F36ED28A01BD}" destId="{E8D96FEB-84A9-416C-80C3-1A9053E24EAA}" srcOrd="1" destOrd="0" presId="urn:microsoft.com/office/officeart/2005/8/layout/hierarchy3"/>
+    <dgm:cxn modelId="{2E73C384-7E3E-4073-9346-9E6032225098}" type="presParOf" srcId="{8C71B731-311D-41F8-ABCD-F36ED28A01BD}" destId="{F9FCBAFE-FF32-494E-8FDF-A17E1113D2D3}" srcOrd="2" destOrd="0" presId="urn:microsoft.com/office/officeart/2005/8/layout/hierarchy3"/>
+    <dgm:cxn modelId="{8D162511-9FE8-4782-9738-BD788A951457}" type="presParOf" srcId="{8C71B731-311D-41F8-ABCD-F36ED28A01BD}" destId="{425C31C3-78A4-428E-85F8-6BC678878F23}" srcOrd="3" destOrd="0" presId="urn:microsoft.com/office/officeart/2005/8/layout/hierarchy3"/>
+    <dgm:cxn modelId="{2EEC304F-63A8-4682-A840-E60334C5AA2C}" type="presParOf" srcId="{8C71B731-311D-41F8-ABCD-F36ED28A01BD}" destId="{1F5FCA57-A2A9-429E-AF21-E8E3EF14B204}" srcOrd="4" destOrd="0" presId="urn:microsoft.com/office/officeart/2005/8/layout/hierarchy3"/>
+    <dgm:cxn modelId="{7FEDAD01-6A5A-4C22-9CAD-92F4A4972098}" type="presParOf" srcId="{8C71B731-311D-41F8-ABCD-F36ED28A01BD}" destId="{7DEFCBE4-99BE-4416-9849-3AF502C10A64}" srcOrd="5" destOrd="0" presId="urn:microsoft.com/office/officeart/2005/8/layout/hierarchy3"/>
+    <dgm:cxn modelId="{A218FE71-DCDE-451B-B97A-DC89AAC6AB4D}" type="presParOf" srcId="{BEFCC4BD-3F5D-4BBC-8701-6CADB17AA31F}" destId="{A727833B-BFEB-4463-A722-884D8DF4E141}" srcOrd="6" destOrd="0" presId="urn:microsoft.com/office/officeart/2005/8/layout/hierarchy3"/>
+    <dgm:cxn modelId="{BEBA91BD-A218-4F28-97DB-BCFB3541ECA2}" type="presParOf" srcId="{A727833B-BFEB-4463-A722-884D8DF4E141}" destId="{2DD3B2AA-2267-4ED2-8A1C-A469E8EFD5F5}" srcOrd="0" destOrd="0" presId="urn:microsoft.com/office/officeart/2005/8/layout/hierarchy3"/>
+    <dgm:cxn modelId="{3900FF61-5315-43BA-8A08-F50D6EA25853}" type="presParOf" srcId="{2DD3B2AA-2267-4ED2-8A1C-A469E8EFD5F5}" destId="{6C2DB3A7-FAC5-4907-B69D-2A82E1D0B614}" srcOrd="0" destOrd="0" presId="urn:microsoft.com/office/officeart/2005/8/layout/hierarchy3"/>
+    <dgm:cxn modelId="{F98422B9-470D-4C0C-8AAD-3C54346306D2}" type="presParOf" srcId="{2DD3B2AA-2267-4ED2-8A1C-A469E8EFD5F5}" destId="{292B5CA0-BF49-4F85-91E3-8BAAEA2517E7}" srcOrd="1" destOrd="0" presId="urn:microsoft.com/office/officeart/2005/8/layout/hierarchy3"/>
+    <dgm:cxn modelId="{FF66685A-5531-48FD-834F-2996F5CC1FBB}" type="presParOf" srcId="{A727833B-BFEB-4463-A722-884D8DF4E141}" destId="{D73B5D51-29FF-4836-810B-84756F5F1151}" srcOrd="1" destOrd="0" presId="urn:microsoft.com/office/officeart/2005/8/layout/hierarchy3"/>
+    <dgm:cxn modelId="{6588A26E-2167-4911-BF6C-909AE3192DB1}" type="presParOf" srcId="{D73B5D51-29FF-4836-810B-84756F5F1151}" destId="{49D9ABCD-6EEA-48BF-880F-B7BA7E0CA55D}" srcOrd="0" destOrd="0" presId="urn:microsoft.com/office/officeart/2005/8/layout/hierarchy3"/>
+    <dgm:cxn modelId="{97D7E3C0-768B-40BC-866D-EF1A397FE3F7}" type="presParOf" srcId="{D73B5D51-29FF-4836-810B-84756F5F1151}" destId="{24EA4042-C37C-44FF-B990-10310C99290F}" srcOrd="1" destOrd="0" presId="urn:microsoft.com/office/officeart/2005/8/layout/hierarchy3"/>
+    <dgm:cxn modelId="{D22A5D60-3761-49F9-8E7F-48A949C89F7C}" type="presParOf" srcId="{D73B5D51-29FF-4836-810B-84756F5F1151}" destId="{9F2E1F27-C839-4847-8C6F-6B9CE1AFD1D0}" srcOrd="2" destOrd="0" presId="urn:microsoft.com/office/officeart/2005/8/layout/hierarchy3"/>
+    <dgm:cxn modelId="{FB147254-EFB5-4A55-B1CB-9014F3069E48}" type="presParOf" srcId="{D73B5D51-29FF-4836-810B-84756F5F1151}" destId="{824E79D2-45D6-4974-B77B-C90AF1AC0774}" srcOrd="3" destOrd="0" presId="urn:microsoft.com/office/officeart/2005/8/layout/hierarchy3"/>
+    <dgm:cxn modelId="{121F3974-7BC4-4A05-9663-FA360E80C731}" type="presParOf" srcId="{D73B5D51-29FF-4836-810B-84756F5F1151}" destId="{984B7182-F7AC-4BEB-A73B-8EA9B46C7148}" srcOrd="4" destOrd="0" presId="urn:microsoft.com/office/officeart/2005/8/layout/hierarchy3"/>
+    <dgm:cxn modelId="{B5BC556B-CF25-4ECD-8D20-A617D866D11E}" type="presParOf" srcId="{D73B5D51-29FF-4836-810B-84756F5F1151}" destId="{FD26CBDA-5884-479E-B829-9C3959202CA8}" srcOrd="5" destOrd="0" presId="urn:microsoft.com/office/officeart/2005/8/layout/hierarchy3"/>
+    <dgm:cxn modelId="{21F87A27-723F-41E5-B74B-F857B692D2D8}" type="presParOf" srcId="{BEFCC4BD-3F5D-4BBC-8701-6CADB17AA31F}" destId="{07EE0E1A-058A-4C28-AD7A-B2B81BF9C15B}" srcOrd="7" destOrd="0" presId="urn:microsoft.com/office/officeart/2005/8/layout/hierarchy3"/>
+    <dgm:cxn modelId="{A7C2ABC4-1DE6-45C2-BAFF-2B6A4408D551}" type="presParOf" srcId="{07EE0E1A-058A-4C28-AD7A-B2B81BF9C15B}" destId="{FCCB17AB-98B4-4ACC-B28A-3ED0C83FA361}" srcOrd="0" destOrd="0" presId="urn:microsoft.com/office/officeart/2005/8/layout/hierarchy3"/>
+    <dgm:cxn modelId="{FEFAF5CE-536E-4BB7-8A34-3DCEC32C4153}" type="presParOf" srcId="{FCCB17AB-98B4-4ACC-B28A-3ED0C83FA361}" destId="{EED238A2-F0DF-4F67-8B6A-6BF5E84200D5}" srcOrd="0" destOrd="0" presId="urn:microsoft.com/office/officeart/2005/8/layout/hierarchy3"/>
+    <dgm:cxn modelId="{9EBF3E54-3FC0-4424-8E16-8537D199E5B3}" type="presParOf" srcId="{FCCB17AB-98B4-4ACC-B28A-3ED0C83FA361}" destId="{D2901977-E661-4E89-BB60-728ECFDF71B6}" srcOrd="1" destOrd="0" presId="urn:microsoft.com/office/officeart/2005/8/layout/hierarchy3"/>
+    <dgm:cxn modelId="{CBAE4C3E-10DE-4535-AD69-C441C73656C2}" type="presParOf" srcId="{07EE0E1A-058A-4C28-AD7A-B2B81BF9C15B}" destId="{68565D25-8667-4252-BB01-D88A74502EB9}" srcOrd="1" destOrd="0" presId="urn:microsoft.com/office/officeart/2005/8/layout/hierarchy3"/>
+    <dgm:cxn modelId="{B085E2B7-6396-451B-84D6-076CB5E3D786}" type="presParOf" srcId="{68565D25-8667-4252-BB01-D88A74502EB9}" destId="{F006886D-E4EA-480C-A781-A323279A7444}" srcOrd="0" destOrd="0" presId="urn:microsoft.com/office/officeart/2005/8/layout/hierarchy3"/>
+    <dgm:cxn modelId="{36B7B400-4943-44E7-AB0E-9F00661E41DA}" type="presParOf" srcId="{68565D25-8667-4252-BB01-D88A74502EB9}" destId="{526EF2C4-1577-4934-BD19-8A593E727CAC}" srcOrd="1" destOrd="0" presId="urn:microsoft.com/office/officeart/2005/8/layout/hierarchy3"/>
+    <dgm:cxn modelId="{1129DC8C-49EE-4D33-AFF3-74FB33440422}" type="presParOf" srcId="{68565D25-8667-4252-BB01-D88A74502EB9}" destId="{C409B91B-2A5D-434A-9550-CB44444CFB49}" srcOrd="2" destOrd="0" presId="urn:microsoft.com/office/officeart/2005/8/layout/hierarchy3"/>
+    <dgm:cxn modelId="{2F87A10C-C183-4EF7-95E3-51996C4DE00E}" type="presParOf" srcId="{68565D25-8667-4252-BB01-D88A74502EB9}" destId="{CBB05B55-713A-4DAF-8ADA-1F22C6820080}" srcOrd="3" destOrd="0" presId="urn:microsoft.com/office/officeart/2005/8/layout/hierarchy3"/>
   </dgm:cxnLst>
   <dgm:bg/>
   <dgm:whole/>
@@ -27969,6 +28566,13 @@
     <dgm:pt modelId="{8A9919A3-EC2F-4632-9113-FFB1D843BEA4}" type="pres">
       <dgm:prSet presAssocID="{EF9D889D-C350-4E55-9BBE-FD232CC4BB51}" presName="Name13" presStyleLbl="parChTrans1D2" presStyleIdx="5" presStyleCnt="25"/>
       <dgm:spPr/>
+      <dgm:t>
+        <a:bodyPr/>
+        <a:lstStyle/>
+        <a:p>
+          <a:endParaRPr lang="de-DE"/>
+        </a:p>
+      </dgm:t>
     </dgm:pt>
     <dgm:pt modelId="{3BE41C04-D4F3-4D1F-8F1F-2BC4741FC052}" type="pres">
       <dgm:prSet presAssocID="{A427F892-7E4D-4C03-9AA2-EDFBBD893D75}" presName="childText" presStyleLbl="bgAcc1" presStyleIdx="5" presStyleCnt="25">
@@ -28022,6 +28626,13 @@
     <dgm:pt modelId="{7F64B280-C922-4573-A9A4-51128719C217}" type="pres">
       <dgm:prSet presAssocID="{6A8730F5-2A56-463C-B1E0-6455899B0193}" presName="Name13" presStyleLbl="parChTrans1D2" presStyleIdx="6" presStyleCnt="25"/>
       <dgm:spPr/>
+      <dgm:t>
+        <a:bodyPr/>
+        <a:lstStyle/>
+        <a:p>
+          <a:endParaRPr lang="de-DE"/>
+        </a:p>
+      </dgm:t>
     </dgm:pt>
     <dgm:pt modelId="{38155D7B-AA11-47C4-929B-CCC02A3D3801}" type="pres">
       <dgm:prSet presAssocID="{AF5EFBA0-D7B8-49F4-BF86-5EDFD109C60A}" presName="childText" presStyleLbl="bgAcc1" presStyleIdx="6" presStyleCnt="25">
@@ -28041,6 +28652,13 @@
     <dgm:pt modelId="{F2819C25-FC5B-4095-ADBF-C6AB65E907EF}" type="pres">
       <dgm:prSet presAssocID="{E739A682-CBCF-477A-82C9-B0F2D7CDB70B}" presName="Name13" presStyleLbl="parChTrans1D2" presStyleIdx="7" presStyleCnt="25"/>
       <dgm:spPr/>
+      <dgm:t>
+        <a:bodyPr/>
+        <a:lstStyle/>
+        <a:p>
+          <a:endParaRPr lang="de-DE"/>
+        </a:p>
+      </dgm:t>
     </dgm:pt>
     <dgm:pt modelId="{9EA7F07E-91D0-43F4-A301-6010E6E28787}" type="pres">
       <dgm:prSet presAssocID="{62FC6845-4EF0-4497-9F2B-5A95910903AC}" presName="childText" presStyleLbl="bgAcc1" presStyleIdx="7" presStyleCnt="25">
@@ -28060,6 +28678,13 @@
     <dgm:pt modelId="{E2A9A2E3-975E-4158-B7B0-8474B12FE0C9}" type="pres">
       <dgm:prSet presAssocID="{10E19DDF-9416-4F09-B78F-30FFF45BCCAB}" presName="Name13" presStyleLbl="parChTrans1D2" presStyleIdx="8" presStyleCnt="25"/>
       <dgm:spPr/>
+      <dgm:t>
+        <a:bodyPr/>
+        <a:lstStyle/>
+        <a:p>
+          <a:endParaRPr lang="de-DE"/>
+        </a:p>
+      </dgm:t>
     </dgm:pt>
     <dgm:pt modelId="{187F473F-2C80-4D0F-867C-B9C989E5CE3B}" type="pres">
       <dgm:prSet presAssocID="{11E8878C-2885-49B1-BBD3-B9BF6E9CD8CF}" presName="childText" presStyleLbl="bgAcc1" presStyleIdx="8" presStyleCnt="25">
@@ -28079,6 +28704,13 @@
     <dgm:pt modelId="{29E6ABA8-1702-4C61-B19D-8C0148A40F8C}" type="pres">
       <dgm:prSet presAssocID="{7F828FC0-9501-40D3-A0DB-F30C215FAE9B}" presName="Name13" presStyleLbl="parChTrans1D2" presStyleIdx="9" presStyleCnt="25"/>
       <dgm:spPr/>
+      <dgm:t>
+        <a:bodyPr/>
+        <a:lstStyle/>
+        <a:p>
+          <a:endParaRPr lang="de-DE"/>
+        </a:p>
+      </dgm:t>
     </dgm:pt>
     <dgm:pt modelId="{3206DEE8-816E-4DF2-B56F-A32D5FB2B8E0}" type="pres">
       <dgm:prSet presAssocID="{4C5E9BE5-1781-406D-B5B8-8FAB82A93DBF}" presName="childText" presStyleLbl="bgAcc1" presStyleIdx="9" presStyleCnt="25">
@@ -28132,6 +28764,13 @@
     <dgm:pt modelId="{A0B49624-BEFA-4F36-B59E-2C2952641913}" type="pres">
       <dgm:prSet presAssocID="{4C3CFAF8-114D-49AC-8C2D-8403D4AE6D2E}" presName="Name13" presStyleLbl="parChTrans1D2" presStyleIdx="10" presStyleCnt="25"/>
       <dgm:spPr/>
+      <dgm:t>
+        <a:bodyPr/>
+        <a:lstStyle/>
+        <a:p>
+          <a:endParaRPr lang="de-DE"/>
+        </a:p>
+      </dgm:t>
     </dgm:pt>
     <dgm:pt modelId="{C690DA50-99EF-4AC1-BF02-0178B112B8D1}" type="pres">
       <dgm:prSet presAssocID="{EA0440DB-70FF-4B48-93CF-DB9DE07BEC16}" presName="childText" presStyleLbl="bgAcc1" presStyleIdx="10" presStyleCnt="25">
@@ -28237,6 +28876,13 @@
     <dgm:pt modelId="{CB31F521-FC1D-4E4D-9B45-DDE8A4B236A4}" type="pres">
       <dgm:prSet presAssocID="{807B50BB-CB8B-445C-9E55-96EEF1AA3D5F}" presName="Name13" presStyleLbl="parChTrans1D2" presStyleIdx="13" presStyleCnt="25"/>
       <dgm:spPr/>
+      <dgm:t>
+        <a:bodyPr/>
+        <a:lstStyle/>
+        <a:p>
+          <a:endParaRPr lang="de-DE"/>
+        </a:p>
+      </dgm:t>
     </dgm:pt>
     <dgm:pt modelId="{65F39FC5-A6CE-491E-8888-8271FD35E89E}" type="pres">
       <dgm:prSet presAssocID="{84B28951-A3B6-466B-9E5C-4E40CB0C3868}" presName="childText" presStyleLbl="bgAcc1" presStyleIdx="13" presStyleCnt="25">
@@ -28256,6 +28902,13 @@
     <dgm:pt modelId="{F94F71E9-0EFD-4B2E-AA4E-A2D6BEC7906E}" type="pres">
       <dgm:prSet presAssocID="{19FDD408-80C7-457A-BC39-1C88A52D83B8}" presName="Name13" presStyleLbl="parChTrans1D2" presStyleIdx="14" presStyleCnt="25"/>
       <dgm:spPr/>
+      <dgm:t>
+        <a:bodyPr/>
+        <a:lstStyle/>
+        <a:p>
+          <a:endParaRPr lang="de-DE"/>
+        </a:p>
+      </dgm:t>
     </dgm:pt>
     <dgm:pt modelId="{F8D3AACC-3FF3-4AD1-9D53-238E3884F253}" type="pres">
       <dgm:prSet presAssocID="{465890CC-4C0F-4DE3-8DF0-32F9B1515BA4}" presName="childText" presStyleLbl="bgAcc1" presStyleIdx="14" presStyleCnt="25">
@@ -28335,6 +28988,13 @@
     <dgm:pt modelId="{98408B34-EA17-41DC-B392-49823CBC97B7}" type="pres">
       <dgm:prSet presAssocID="{8A70CE71-95CD-4CAD-B830-9CE1F217A3C9}" presName="Name13" presStyleLbl="parChTrans1D2" presStyleIdx="16" presStyleCnt="25"/>
       <dgm:spPr/>
+      <dgm:t>
+        <a:bodyPr/>
+        <a:lstStyle/>
+        <a:p>
+          <a:endParaRPr lang="de-DE"/>
+        </a:p>
+      </dgm:t>
     </dgm:pt>
     <dgm:pt modelId="{941B6FBD-D058-4C09-82EF-35412C1C477D}" type="pres">
       <dgm:prSet presAssocID="{28D0073A-982E-41BE-AB0C-AB068C9A398C}" presName="childText" presStyleLbl="bgAcc1" presStyleIdx="16" presStyleCnt="25">
@@ -28414,6 +29074,13 @@
     <dgm:pt modelId="{47A5DE8F-F2E2-458B-81C5-F9DA393628B2}" type="pres">
       <dgm:prSet presAssocID="{7CC7DC12-9352-4C98-9F13-D011B02C6081}" presName="Name13" presStyleLbl="parChTrans1D2" presStyleIdx="18" presStyleCnt="25"/>
       <dgm:spPr/>
+      <dgm:t>
+        <a:bodyPr/>
+        <a:lstStyle/>
+        <a:p>
+          <a:endParaRPr lang="de-DE"/>
+        </a:p>
+      </dgm:t>
     </dgm:pt>
     <dgm:pt modelId="{F696DC11-4C5D-45F2-8EB2-5BF5F0766D4D}" type="pres">
       <dgm:prSet presAssocID="{8DC3EAE0-AA96-4653-B57C-ED61FEA30CD5}" presName="childText" presStyleLbl="bgAcc1" presStyleIdx="18" presStyleCnt="25">
@@ -28467,6 +29134,13 @@
     <dgm:pt modelId="{9EF792B8-EB2F-4996-8AE7-C558C638115A}" type="pres">
       <dgm:prSet presAssocID="{8DDB22BA-566F-4439-B904-C34874F4FDA9}" presName="Name13" presStyleLbl="parChTrans1D2" presStyleIdx="19" presStyleCnt="25"/>
       <dgm:spPr/>
+      <dgm:t>
+        <a:bodyPr/>
+        <a:lstStyle/>
+        <a:p>
+          <a:endParaRPr lang="de-DE"/>
+        </a:p>
+      </dgm:t>
     </dgm:pt>
     <dgm:pt modelId="{2A82A683-001D-4A24-B4EB-0F6569EE6A84}" type="pres">
       <dgm:prSet presAssocID="{03767183-5A04-415E-92C7-837ECF9D5C89}" presName="childText" presStyleLbl="bgAcc1" presStyleIdx="19" presStyleCnt="25">
@@ -28512,6 +29186,13 @@
     <dgm:pt modelId="{0A0E46B4-880D-45A3-BEA8-F0179A662F6E}" type="pres">
       <dgm:prSet presAssocID="{CA4676CE-26BF-45AB-B671-BA94A92F286B}" presName="Name13" presStyleLbl="parChTrans1D2" presStyleIdx="21" presStyleCnt="25"/>
       <dgm:spPr/>
+      <dgm:t>
+        <a:bodyPr/>
+        <a:lstStyle/>
+        <a:p>
+          <a:endParaRPr lang="de-DE"/>
+        </a:p>
+      </dgm:t>
     </dgm:pt>
     <dgm:pt modelId="{934FE0E1-B490-422E-AA0C-4CA0974D38DF}" type="pres">
       <dgm:prSet presAssocID="{82BA6264-7538-4D2A-8E1C-8BA6A8B77C87}" presName="childText" presStyleLbl="bgAcc1" presStyleIdx="21" presStyleCnt="25">
@@ -28531,6 +29212,13 @@
     <dgm:pt modelId="{31BFF808-E5C4-4266-BB5D-4DD341B88897}" type="pres">
       <dgm:prSet presAssocID="{A761EF1A-E62F-46F6-B567-6C4A968BB804}" presName="Name13" presStyleLbl="parChTrans1D2" presStyleIdx="22" presStyleCnt="25"/>
       <dgm:spPr/>
+      <dgm:t>
+        <a:bodyPr/>
+        <a:lstStyle/>
+        <a:p>
+          <a:endParaRPr lang="de-DE"/>
+        </a:p>
+      </dgm:t>
     </dgm:pt>
     <dgm:pt modelId="{7EB9B7B6-B186-4DE7-92CF-45C2332B5808}" type="pres">
       <dgm:prSet presAssocID="{01C6A790-4DC7-4F0B-9249-1613723970D2}" presName="childText" presStyleLbl="bgAcc1" presStyleIdx="22" presStyleCnt="25">
@@ -28610,6 +29298,13 @@
     <dgm:pt modelId="{C409B91B-2A5D-434A-9550-CB44444CFB49}" type="pres">
       <dgm:prSet presAssocID="{117BD8F8-1EA3-4D20-9C3C-10F34F889741}" presName="Name13" presStyleLbl="parChTrans1D2" presStyleIdx="24" presStyleCnt="25"/>
       <dgm:spPr/>
+      <dgm:t>
+        <a:bodyPr/>
+        <a:lstStyle/>
+        <a:p>
+          <a:endParaRPr lang="de-DE"/>
+        </a:p>
+      </dgm:t>
     </dgm:pt>
     <dgm:pt modelId="{CBB05B55-713A-4DAF-8ADA-1F22C6820080}" type="pres">
       <dgm:prSet presAssocID="{2836453B-BD87-463B-AB95-AD5C88BA8326}" presName="childText" presStyleLbl="bgAcc1" presStyleIdx="24" presStyleCnt="25">
@@ -28628,196 +29323,196 @@
     </dgm:pt>
   </dgm:ptLst>
   <dgm:cxnLst>
-    <dgm:cxn modelId="{60BD32F3-E421-4791-8F83-60938497D6FD}" type="presOf" srcId="{707AE45E-A184-4D73-A3B7-4E2F7F85EB9E}" destId="{FF9B267A-17D4-4DAC-B9B3-D31D192EBBC6}" srcOrd="0" destOrd="0" presId="urn:microsoft.com/office/officeart/2005/8/layout/hierarchy3"/>
+    <dgm:cxn modelId="{6E14317A-6D1C-43C5-8ED2-94D3EC4854B5}" type="presOf" srcId="{7F828FC0-9501-40D3-A0DB-F30C215FAE9B}" destId="{29E6ABA8-1702-4C61-B19D-8C0148A40F8C}" srcOrd="0" destOrd="0" presId="urn:microsoft.com/office/officeart/2005/8/layout/hierarchy3"/>
+    <dgm:cxn modelId="{061C86B6-A78C-42D6-985E-C65CD619A883}" srcId="{CD60526E-7835-489E-A870-881055DE5AD2}" destId="{82BA6264-7538-4D2A-8E1C-8BA6A8B77C87}" srcOrd="2" destOrd="0" parTransId="{CA4676CE-26BF-45AB-B671-BA94A92F286B}" sibTransId="{5353DE74-8657-46AA-B8FF-BCCD21BD19F5}"/>
+    <dgm:cxn modelId="{A3BEF69B-D549-4352-8EA2-C8BC47F4E26E}" type="presOf" srcId="{CACED2F6-5CC3-460A-8499-0F34177461C6}" destId="{E887E15F-5B41-47EF-81CD-3C23AAA4FF7C}" srcOrd="0" destOrd="0" presId="urn:microsoft.com/office/officeart/2005/8/layout/hierarchy3"/>
+    <dgm:cxn modelId="{BCEB4B0E-2193-4978-A0BB-1D7AE2334545}" type="presOf" srcId="{82BA6264-7538-4D2A-8E1C-8BA6A8B77C87}" destId="{934FE0E1-B490-422E-AA0C-4CA0974D38DF}" srcOrd="0" destOrd="0" presId="urn:microsoft.com/office/officeart/2005/8/layout/hierarchy3"/>
+    <dgm:cxn modelId="{04B3FE10-D717-4A1B-985B-BC7D32FD4548}" type="presOf" srcId="{EF9D889D-C350-4E55-9BBE-FD232CC4BB51}" destId="{8A9919A3-EC2F-4632-9113-FFB1D843BEA4}" srcOrd="0" destOrd="0" presId="urn:microsoft.com/office/officeart/2005/8/layout/hierarchy3"/>
+    <dgm:cxn modelId="{77A6DF31-D484-4F7C-81B6-7E72D5BDBC28}" srcId="{34E35518-EF43-41E7-B2B5-7F090C09FB94}" destId="{AF5EFBA0-D7B8-49F4-BF86-5EDFD109C60A}" srcOrd="0" destOrd="0" parTransId="{6A8730F5-2A56-463C-B1E0-6455899B0193}" sibTransId="{CD7FA6BD-B172-4712-9D65-0285EC016F40}"/>
+    <dgm:cxn modelId="{2DA7A342-B433-46D8-A3AB-55AD6B5F2963}" type="presOf" srcId="{DD8F43FE-7002-4BD6-B3BD-A40BC7C34EA7}" destId="{6AEB7793-A050-4E9D-91F1-25FC3F50F43B}" srcOrd="0" destOrd="0" presId="urn:microsoft.com/office/officeart/2005/8/layout/hierarchy3"/>
+    <dgm:cxn modelId="{06D6B6E4-8A30-451D-B9AC-D034BA65D358}" srcId="{34E35518-EF43-41E7-B2B5-7F090C09FB94}" destId="{62FC6845-4EF0-4497-9F2B-5A95910903AC}" srcOrd="1" destOrd="0" parTransId="{E739A682-CBCF-477A-82C9-B0F2D7CDB70B}" sibTransId="{4B3AC8FC-D607-443D-A8DF-EF9A1897632D}"/>
+    <dgm:cxn modelId="{7A680CCD-B1B6-4807-9BE3-DDCE9B011FF5}" type="presOf" srcId="{28FAD08A-7668-4F89-88BA-7BC5522EC9AA}" destId="{AF5D85B3-6E9A-44AB-9E2F-E1C70EEE0102}" srcOrd="0" destOrd="0" presId="urn:microsoft.com/office/officeart/2005/8/layout/hierarchy3"/>
+    <dgm:cxn modelId="{D4D65D1C-7AF4-4AB3-8C46-6C79FA458A6D}" type="presOf" srcId="{8DAB2FD0-2B03-4377-AB78-C40A056ACE6F}" destId="{BEFCC4BD-3F5D-4BBC-8701-6CADB17AA31F}" srcOrd="0" destOrd="0" presId="urn:microsoft.com/office/officeart/2005/8/layout/hierarchy3"/>
+    <dgm:cxn modelId="{2C54C168-01F7-4708-82B1-0298A415BCB9}" type="presOf" srcId="{2836453B-BD87-463B-AB95-AD5C88BA8326}" destId="{CBB05B55-713A-4DAF-8ADA-1F22C6820080}" srcOrd="0" destOrd="0" presId="urn:microsoft.com/office/officeart/2005/8/layout/hierarchy3"/>
+    <dgm:cxn modelId="{12968C1D-4455-4606-B6B1-BD91BD7E5D41}" srcId="{B4094FF4-9337-4505-BFC6-3E0C305126B0}" destId="{E04C06C0-4B93-44E6-BA73-C91563F64830}" srcOrd="2" destOrd="0" parTransId="{90FCEC29-3023-4272-9BDB-72B39E94159E}" sibTransId="{18DB953F-C440-40DD-A5DE-04DA336E51C8}"/>
+    <dgm:cxn modelId="{C2B0F116-F396-481A-9AA1-861000AD68E6}" type="presOf" srcId="{37691145-F0A4-4AF2-86D2-78E9D059FF7B}" destId="{3A7336C0-F140-4AA4-8EB0-C86106393380}" srcOrd="0" destOrd="0" presId="urn:microsoft.com/office/officeart/2005/8/layout/hierarchy3"/>
+    <dgm:cxn modelId="{F076308A-33D0-4D7C-AB36-DC5A96B27D60}" type="presOf" srcId="{707AE45E-A184-4D73-A3B7-4E2F7F85EB9E}" destId="{FF9B267A-17D4-4DAC-B9B3-D31D192EBBC6}" srcOrd="0" destOrd="0" presId="urn:microsoft.com/office/officeart/2005/8/layout/hierarchy3"/>
+    <dgm:cxn modelId="{6C5930A8-B3C7-4EB0-9202-7AA872EDF1D7}" srcId="{CD60526E-7835-489E-A870-881055DE5AD2}" destId="{01C6A790-4DC7-4F0B-9249-1613723970D2}" srcOrd="3" destOrd="0" parTransId="{A761EF1A-E62F-46F6-B567-6C4A968BB804}" sibTransId="{3EC1A0E0-6771-4AC1-8F51-FD7B9C3575D8}"/>
+    <dgm:cxn modelId="{C45F4AEE-A194-4DDD-ADC9-90E3CC9D9ABF}" type="presOf" srcId="{E739A682-CBCF-477A-82C9-B0F2D7CDB70B}" destId="{F2819C25-FC5B-4095-ADBF-C6AB65E907EF}" srcOrd="0" destOrd="0" presId="urn:microsoft.com/office/officeart/2005/8/layout/hierarchy3"/>
+    <dgm:cxn modelId="{4F30AF92-828B-4D50-824A-4555F9294AA3}" type="presOf" srcId="{E04C06C0-4B93-44E6-BA73-C91563F64830}" destId="{8402DF20-AE4F-4717-9392-4C37350DEE90}" srcOrd="0" destOrd="0" presId="urn:microsoft.com/office/officeart/2005/8/layout/hierarchy3"/>
+    <dgm:cxn modelId="{E7BAA035-B670-4876-BBF7-51A989E1F3C9}" srcId="{8DAB2FD0-2B03-4377-AB78-C40A056ACE6F}" destId="{B804C279-6B19-444C-A41F-2E63C78BBDDD}" srcOrd="4" destOrd="0" parTransId="{A3A8B242-07D7-4EBD-8075-D33522D15544}" sibTransId="{0E0544F9-6300-4FE4-8B5B-74D398110D44}"/>
+    <dgm:cxn modelId="{2A39C0F9-B07B-4584-82ED-9EC8D38810C9}" type="presOf" srcId="{AF5EFBA0-D7B8-49F4-BF86-5EDFD109C60A}" destId="{38155D7B-AA11-47C4-929B-CCC02A3D3801}" srcOrd="0" destOrd="0" presId="urn:microsoft.com/office/officeart/2005/8/layout/hierarchy3"/>
+    <dgm:cxn modelId="{F704F49F-3843-434E-A75B-ABFB4D077397}" type="presOf" srcId="{CD60526E-7835-489E-A870-881055DE5AD2}" destId="{6C2DB3A7-FAC5-4907-B69D-2A82E1D0B614}" srcOrd="0" destOrd="0" presId="urn:microsoft.com/office/officeart/2005/8/layout/hierarchy3"/>
+    <dgm:cxn modelId="{63E95883-63A7-4BBC-B7CB-8BBE5201F57D}" type="presOf" srcId="{6D34DB83-81AC-4DB6-97B4-D7A0CB242E12}" destId="{49D9ABCD-6EEA-48BF-880F-B7BA7E0CA55D}" srcOrd="0" destOrd="0" presId="urn:microsoft.com/office/officeart/2005/8/layout/hierarchy3"/>
+    <dgm:cxn modelId="{3B222584-8AF8-4DC4-A18E-3DBA56C67330}" type="presOf" srcId="{90FCEC29-3023-4272-9BDB-72B39E94159E}" destId="{B8BB48C0-6E1A-4E6B-B8F8-0F224C183831}" srcOrd="0" destOrd="0" presId="urn:microsoft.com/office/officeart/2005/8/layout/hierarchy3"/>
+    <dgm:cxn modelId="{81BAB975-333C-4334-AA72-563F4ABA887F}" srcId="{8DAB2FD0-2B03-4377-AB78-C40A056ACE6F}" destId="{56A49430-181E-403C-8A34-714158AEC076}" srcOrd="0" destOrd="0" parTransId="{364F3740-FB73-434C-908E-5DD32149EBF9}" sibTransId="{FC6ED0AC-6A10-4C8A-A251-3BCFFCB3359F}"/>
+    <dgm:cxn modelId="{40EA185C-2DF1-435D-8C0C-2F61DDEB08EF}" srcId="{28FAD08A-7668-4F89-88BA-7BC5522EC9AA}" destId="{3EA4EA27-2467-4BAD-A0F9-C2C3D3597EB6}" srcOrd="0" destOrd="0" parTransId="{DD8F43FE-7002-4BD6-B3BD-A40BC7C34EA7}" sibTransId="{9377A980-6854-46A8-8527-C29A0842A127}"/>
+    <dgm:cxn modelId="{788A49D9-9712-4817-8655-79470C89902B}" type="presOf" srcId="{D7A2B0BE-188C-407C-9CC8-D5CBCF0755E4}" destId="{8A3314E6-2863-4C36-BBB3-CAD41F46559B}" srcOrd="0" destOrd="0" presId="urn:microsoft.com/office/officeart/2005/8/layout/hierarchy3"/>
+    <dgm:cxn modelId="{5B7B507C-6F61-443C-9A1F-61F082357B47}" type="presOf" srcId="{BFCA3835-D844-4D46-8CFD-C885B3560BBE}" destId="{C7D3896C-510F-44BC-88B4-7C22129E786E}" srcOrd="0" destOrd="0" presId="urn:microsoft.com/office/officeart/2005/8/layout/hierarchy3"/>
+    <dgm:cxn modelId="{7D36BAB7-BCE5-45CE-86FF-8BD6C558BD16}" type="presOf" srcId="{62FC6845-4EF0-4497-9F2B-5A95910903AC}" destId="{9EA7F07E-91D0-43F4-A301-6010E6E28787}" srcOrd="0" destOrd="0" presId="urn:microsoft.com/office/officeart/2005/8/layout/hierarchy3"/>
+    <dgm:cxn modelId="{354C4922-416A-4221-AC9B-D4B80FB16CD6}" type="presOf" srcId="{34E35518-EF43-41E7-B2B5-7F090C09FB94}" destId="{6153FFD0-413D-461D-9B01-CEA037B8FD0A}" srcOrd="1" destOrd="0" presId="urn:microsoft.com/office/officeart/2005/8/layout/hierarchy3"/>
+    <dgm:cxn modelId="{8AF796BD-D586-4003-9107-FE957AD8E0F2}" type="presOf" srcId="{8DC3EAE0-AA96-4653-B57C-ED61FEA30CD5}" destId="{F696DC11-4C5D-45F2-8EB2-5BF5F0766D4D}" srcOrd="0" destOrd="0" presId="urn:microsoft.com/office/officeart/2005/8/layout/hierarchy3"/>
+    <dgm:cxn modelId="{2C2C6659-00C8-4F1A-AAB5-A362245A7A72}" srcId="{8DAB2FD0-2B03-4377-AB78-C40A056ACE6F}" destId="{DC5733AA-5488-4161-9E9C-4E86DFCF157C}" srcOrd="2" destOrd="0" parTransId="{2281873B-9933-4F2D-98BE-964C31896381}" sibTransId="{C8194241-8159-401F-8043-F733DEA640AF}"/>
+    <dgm:cxn modelId="{1CDACA63-8515-4756-8E94-F22A400E9EB8}" type="presOf" srcId="{56A49430-181E-403C-8A34-714158AEC076}" destId="{99FB8535-ECB9-42B1-87A1-D8BBE540BBCA}" srcOrd="0" destOrd="0" presId="urn:microsoft.com/office/officeart/2005/8/layout/hierarchy3"/>
+    <dgm:cxn modelId="{E90283B1-94C4-43B2-ADEE-C68F6A4E0ABD}" type="presOf" srcId="{F3A713F3-3946-422C-9F2B-4D9E0310962E}" destId="{F006886D-E4EA-480C-A781-A323279A7444}" srcOrd="0" destOrd="0" presId="urn:microsoft.com/office/officeart/2005/8/layout/hierarchy3"/>
+    <dgm:cxn modelId="{06241DBF-EC77-4736-AC1C-87D92E2D8FB9}" type="presOf" srcId="{01C6A790-4DC7-4F0B-9249-1613723970D2}" destId="{7EB9B7B6-B186-4DE7-92CF-45C2332B5808}" srcOrd="0" destOrd="0" presId="urn:microsoft.com/office/officeart/2005/8/layout/hierarchy3"/>
+    <dgm:cxn modelId="{FE76B9C1-5F8A-4548-A686-B4DA3B6AF24A}" srcId="{56A49430-181E-403C-8A34-714158AEC076}" destId="{D7A2B0BE-188C-407C-9CC8-D5CBCF0755E4}" srcOrd="0" destOrd="0" parTransId="{35B900AE-41B0-45FF-AECA-A41BF8103AF7}" sibTransId="{6CDC30C3-123B-4A6D-B04B-A1ED331F7DD3}"/>
+    <dgm:cxn modelId="{ED98E57D-E7FA-47D0-A1F5-98F3C418E06C}" type="presOf" srcId="{95FCB660-8056-4D66-A638-A7DFC6590755}" destId="{D3B15278-7FE7-43C5-B501-8FE553284603}" srcOrd="0" destOrd="0" presId="urn:microsoft.com/office/officeart/2005/8/layout/hierarchy3"/>
+    <dgm:cxn modelId="{B27C2E15-FB32-4AAF-B121-D2FFA97436DB}" srcId="{56A49430-181E-403C-8A34-714158AEC076}" destId="{37691145-F0A4-4AF2-86D2-78E9D059FF7B}" srcOrd="3" destOrd="0" parTransId="{4534FF1F-C100-465B-B9DE-34841CDE71B1}" sibTransId="{D8145029-AE8F-49B7-8F40-B518713E71D1}"/>
+    <dgm:cxn modelId="{F649DC12-29D8-4F55-8D0D-BDD1EE6F8F1B}" type="presOf" srcId="{03767183-5A04-415E-92C7-837ECF9D5C89}" destId="{2A82A683-001D-4A24-B4EB-0F6569EE6A84}" srcOrd="0" destOrd="0" presId="urn:microsoft.com/office/officeart/2005/8/layout/hierarchy3"/>
+    <dgm:cxn modelId="{F7138541-A335-4BC1-815C-369512F7B69C}" srcId="{8DAB2FD0-2B03-4377-AB78-C40A056ACE6F}" destId="{FB773CC5-928C-4EBB-9E7C-55F8DF732475}" srcOrd="7" destOrd="0" parTransId="{FD143CE0-A3AC-4BE5-A8D5-A3041BE3B643}" sibTransId="{B8945D6E-9227-4597-AF37-621659245876}"/>
+    <dgm:cxn modelId="{427C13EB-E831-4E4A-B085-5869C1C2C2AA}" type="presOf" srcId="{DC5733AA-5488-4161-9E9C-4E86DFCF157C}" destId="{B97A4915-97D8-4679-B75F-622F745A40AD}" srcOrd="1" destOrd="0" presId="urn:microsoft.com/office/officeart/2005/8/layout/hierarchy3"/>
+    <dgm:cxn modelId="{9CA890D7-5154-4CE3-8F8E-2BB4857662E5}" type="presOf" srcId="{A761EF1A-E62F-46F6-B567-6C4A968BB804}" destId="{31BFF808-E5C4-4266-BB5D-4DD341B88897}" srcOrd="0" destOrd="0" presId="urn:microsoft.com/office/officeart/2005/8/layout/hierarchy3"/>
+    <dgm:cxn modelId="{8B44E6E5-BA41-41A6-88A6-E519BAF21072}" type="presOf" srcId="{DC5733AA-5488-4161-9E9C-4E86DFCF157C}" destId="{91F3DD14-3AE4-4F3B-BF09-032D92ED4320}" srcOrd="0" destOrd="0" presId="urn:microsoft.com/office/officeart/2005/8/layout/hierarchy3"/>
+    <dgm:cxn modelId="{F5322F35-8BF3-46D8-9BCE-5BFB573E8146}" type="presOf" srcId="{28D0073A-982E-41BE-AB0C-AB068C9A398C}" destId="{941B6FBD-D058-4C09-82EF-35412C1C477D}" srcOrd="0" destOrd="0" presId="urn:microsoft.com/office/officeart/2005/8/layout/hierarchy3"/>
+    <dgm:cxn modelId="{E5AAE434-52E8-4BB0-998F-CAC3057A629A}" type="presOf" srcId="{EA0440DB-70FF-4B48-93CF-DB9DE07BEC16}" destId="{C690DA50-99EF-4AC1-BF02-0178B112B8D1}" srcOrd="0" destOrd="0" presId="urn:microsoft.com/office/officeart/2005/8/layout/hierarchy3"/>
+    <dgm:cxn modelId="{976AC6AC-98F8-4084-B3FC-D97116A72A37}" type="presOf" srcId="{19FDD408-80C7-457A-BC39-1C88A52D83B8}" destId="{F94F71E9-0EFD-4B2E-AA4E-A2D6BEC7906E}" srcOrd="0" destOrd="0" presId="urn:microsoft.com/office/officeart/2005/8/layout/hierarchy3"/>
+    <dgm:cxn modelId="{355A8AA8-46E3-4CCF-BCA5-2B51582BE8CE}" srcId="{8DAB2FD0-2B03-4377-AB78-C40A056ACE6F}" destId="{B4094FF4-9337-4505-BFC6-3E0C305126B0}" srcOrd="3" destOrd="0" parTransId="{11BD4E6D-CBA2-419E-A6EA-7805E296E136}" sibTransId="{D91CBD99-7732-463B-84F0-1527930466E3}"/>
+    <dgm:cxn modelId="{A1E65068-9318-4E2B-BE4A-0800DBBC8216}" type="presOf" srcId="{35B900AE-41B0-45FF-AECA-A41BF8103AF7}" destId="{3D73A31F-3CD4-4A78-8BD9-2E6FA5F234D0}" srcOrd="0" destOrd="0" presId="urn:microsoft.com/office/officeart/2005/8/layout/hierarchy3"/>
+    <dgm:cxn modelId="{4E51F4CA-253E-450A-954A-01E07A8B94FD}" type="presOf" srcId="{4C3CFAF8-114D-49AC-8C2D-8403D4AE6D2E}" destId="{A0B49624-BEFA-4F36-B59E-2C2952641913}" srcOrd="0" destOrd="0" presId="urn:microsoft.com/office/officeart/2005/8/layout/hierarchy3"/>
+    <dgm:cxn modelId="{4DDDB297-E29F-4916-9FD7-77E8BC9F6A40}" srcId="{56A49430-181E-403C-8A34-714158AEC076}" destId="{C3E9A776-FA73-4AC9-BC54-9EE5C694EA8E}" srcOrd="4" destOrd="0" parTransId="{ECCB9FDF-8943-433A-99C6-D64B65483837}" sibTransId="{CA6C1A76-DCF1-4616-AC30-85E6EEA0807C}"/>
+    <dgm:cxn modelId="{08E2D87D-4D2E-4AF6-B500-0C1478D36110}" type="presOf" srcId="{B4094FF4-9337-4505-BFC6-3E0C305126B0}" destId="{587645D9-6F69-4F07-8C5D-62D534E3C22D}" srcOrd="1" destOrd="0" presId="urn:microsoft.com/office/officeart/2005/8/layout/hierarchy3"/>
+    <dgm:cxn modelId="{EF3434CE-F5A7-4AD0-A1E6-2FE337DF1D4C}" type="presOf" srcId="{6A8730F5-2A56-463C-B1E0-6455899B0193}" destId="{7F64B280-C922-4573-A9A4-51128719C217}" srcOrd="0" destOrd="0" presId="urn:microsoft.com/office/officeart/2005/8/layout/hierarchy3"/>
+    <dgm:cxn modelId="{46C7167B-EACF-4633-97EB-0B9647AB1C62}" type="presOf" srcId="{8DDB22BA-566F-4439-B904-C34874F4FDA9}" destId="{9EF792B8-EB2F-4996-8AE7-C558C638115A}" srcOrd="0" destOrd="0" presId="urn:microsoft.com/office/officeart/2005/8/layout/hierarchy3"/>
+    <dgm:cxn modelId="{52BF8D05-0616-4EB0-A837-8C22803D0346}" srcId="{B804C279-6B19-444C-A41F-2E63C78BBDDD}" destId="{28D0073A-982E-41BE-AB0C-AB068C9A398C}" srcOrd="0" destOrd="0" parTransId="{8A70CE71-95CD-4CAD-B830-9CE1F217A3C9}" sibTransId="{672AE81E-A816-4197-961C-C64B0E8665D7}"/>
+    <dgm:cxn modelId="{DD17ACE4-A34F-4132-9DEC-09573F65526B}" srcId="{56A49430-181E-403C-8A34-714158AEC076}" destId="{707AE45E-A184-4D73-A3B7-4E2F7F85EB9E}" srcOrd="1" destOrd="0" parTransId="{4BBBF11B-9525-4E38-A2AF-0F8BAECAC891}" sibTransId="{43CC3BD4-A465-4FCD-80BC-C3DCB01EC5FA}"/>
+    <dgm:cxn modelId="{3C60116E-DD3B-4733-8C4B-22971C16CC56}" srcId="{DC5733AA-5488-4161-9E9C-4E86DFCF157C}" destId="{CACED2F6-5CC3-460A-8499-0F34177461C6}" srcOrd="2" destOrd="0" parTransId="{9B37607E-684F-4BEB-BA54-BBF193393C63}" sibTransId="{67433D70-EBC9-4F70-AB3A-31F3AD986BAE}"/>
+    <dgm:cxn modelId="{7E046F47-1D12-48B0-B624-CF7A3A66A77E}" type="presOf" srcId="{3EA4EA27-2467-4BAD-A0F9-C2C3D3597EB6}" destId="{E8D96FEB-84A9-416C-80C3-1A9053E24EAA}" srcOrd="0" destOrd="0" presId="urn:microsoft.com/office/officeart/2005/8/layout/hierarchy3"/>
+    <dgm:cxn modelId="{1AACB244-914A-41E5-8222-5969ADE8DEC7}" srcId="{CD60526E-7835-489E-A870-881055DE5AD2}" destId="{03767183-5A04-415E-92C7-837ECF9D5C89}" srcOrd="0" destOrd="0" parTransId="{8DDB22BA-566F-4439-B904-C34874F4FDA9}" sibTransId="{CF0A96A1-F327-4B86-94D2-8853B5B76019}"/>
+    <dgm:cxn modelId="{C700F85D-63D7-476F-8CB8-5BE85D695B87}" type="presOf" srcId="{9B37607E-684F-4BEB-BA54-BBF193393C63}" destId="{9E36A3C3-6B8D-4834-BE28-710E9B9F157F}" srcOrd="0" destOrd="0" presId="urn:microsoft.com/office/officeart/2005/8/layout/hierarchy3"/>
+    <dgm:cxn modelId="{5C4891F8-D10A-4CBA-BBF8-9FD0E19B5FF3}" type="presOf" srcId="{B4094FF4-9337-4505-BFC6-3E0C305126B0}" destId="{E5E1801B-779F-4A6B-8755-4B28832CAA29}" srcOrd="0" destOrd="0" presId="urn:microsoft.com/office/officeart/2005/8/layout/hierarchy3"/>
     <dgm:cxn modelId="{285535FC-3735-4822-BDC4-99C8FA1FF2F1}" srcId="{8DAB2FD0-2B03-4377-AB78-C40A056ACE6F}" destId="{CD60526E-7835-489E-A870-881055DE5AD2}" srcOrd="6" destOrd="0" parTransId="{BF368C21-93F6-45FF-B636-99E6BF9C05AA}" sibTransId="{95FD9430-5CEC-421C-AC42-0145A2E1E1A1}"/>
-    <dgm:cxn modelId="{BE7C61E0-EBAC-4ED9-9820-3439A54ED414}" type="presOf" srcId="{ECCB9FDF-8943-433A-99C6-D64B65483837}" destId="{19501039-C086-43DC-B83C-BB8F2BE11A47}" srcOrd="0" destOrd="0" presId="urn:microsoft.com/office/officeart/2005/8/layout/hierarchy3"/>
-    <dgm:cxn modelId="{99809F26-A257-4CA6-9FFE-AA24454BCB38}" type="presOf" srcId="{A427F892-7E4D-4C03-9AA2-EDFBBD893D75}" destId="{3BE41C04-D4F3-4D1F-8F1F-2BC4741FC052}" srcOrd="0" destOrd="0" presId="urn:microsoft.com/office/officeart/2005/8/layout/hierarchy3"/>
-    <dgm:cxn modelId="{96A39864-9600-454D-A860-1D691AEEA5AD}" type="presOf" srcId="{28FAD08A-7668-4F89-88BA-7BC5522EC9AA}" destId="{AF5D85B3-6E9A-44AB-9E2F-E1C70EEE0102}" srcOrd="0" destOrd="0" presId="urn:microsoft.com/office/officeart/2005/8/layout/hierarchy3"/>
-    <dgm:cxn modelId="{40EA185C-2DF1-435D-8C0C-2F61DDEB08EF}" srcId="{28FAD08A-7668-4F89-88BA-7BC5522EC9AA}" destId="{3EA4EA27-2467-4BAD-A0F9-C2C3D3597EB6}" srcOrd="0" destOrd="0" parTransId="{DD8F43FE-7002-4BD6-B3BD-A40BC7C34EA7}" sibTransId="{9377A980-6854-46A8-8527-C29A0842A127}"/>
-    <dgm:cxn modelId="{B90B3937-42D1-4F30-AFEA-B0645870DFEB}" type="presOf" srcId="{C3E9A776-FA73-4AC9-BC54-9EE5C694EA8E}" destId="{EA042785-3256-4038-9C9C-73B7325D3F3C}" srcOrd="0" destOrd="0" presId="urn:microsoft.com/office/officeart/2005/8/layout/hierarchy3"/>
-    <dgm:cxn modelId="{FE76B9C1-5F8A-4548-A686-B4DA3B6AF24A}" srcId="{56A49430-181E-403C-8A34-714158AEC076}" destId="{D7A2B0BE-188C-407C-9CC8-D5CBCF0755E4}" srcOrd="0" destOrd="0" parTransId="{35B900AE-41B0-45FF-AECA-A41BF8103AF7}" sibTransId="{6CDC30C3-123B-4A6D-B04B-A1ED331F7DD3}"/>
-    <dgm:cxn modelId="{511D3D6F-C997-4316-84D6-703A570892FB}" type="presOf" srcId="{D7A2B0BE-188C-407C-9CC8-D5CBCF0755E4}" destId="{8A3314E6-2863-4C36-BBB3-CAD41F46559B}" srcOrd="0" destOrd="0" presId="urn:microsoft.com/office/officeart/2005/8/layout/hierarchy3"/>
-    <dgm:cxn modelId="{ECB5B23B-18EF-4925-9430-14CEC09895BE}" type="presOf" srcId="{28D0073A-982E-41BE-AB0C-AB068C9A398C}" destId="{941B6FBD-D058-4C09-82EF-35412C1C477D}" srcOrd="0" destOrd="0" presId="urn:microsoft.com/office/officeart/2005/8/layout/hierarchy3"/>
-    <dgm:cxn modelId="{E7BAA035-B670-4876-BBF7-51A989E1F3C9}" srcId="{8DAB2FD0-2B03-4377-AB78-C40A056ACE6F}" destId="{B804C279-6B19-444C-A41F-2E63C78BBDDD}" srcOrd="4" destOrd="0" parTransId="{A3A8B242-07D7-4EBD-8075-D33522D15544}" sibTransId="{0E0544F9-6300-4FE4-8B5B-74D398110D44}"/>
+    <dgm:cxn modelId="{CE4E3248-216D-470D-B28F-E13D02086899}" type="presOf" srcId="{8A70CE71-95CD-4CAD-B830-9CE1F217A3C9}" destId="{98408B34-EA17-41DC-B392-49823CBC97B7}" srcOrd="0" destOrd="0" presId="urn:microsoft.com/office/officeart/2005/8/layout/hierarchy3"/>
+    <dgm:cxn modelId="{FE11E16A-44D6-4DFE-BA0A-BDF112713CA8}" srcId="{DC5733AA-5488-4161-9E9C-4E86DFCF157C}" destId="{94927AD6-0BC6-48BC-A7A9-B033F8EEEE27}" srcOrd="1" destOrd="0" parTransId="{95FCB660-8056-4D66-A638-A7DFC6590755}" sibTransId="{A8D4D82F-948D-49F9-B416-0E2C5E705B3E}"/>
+    <dgm:cxn modelId="{55CF8F29-73FC-452A-B767-261FF2743CA6}" type="presOf" srcId="{FB773CC5-928C-4EBB-9E7C-55F8DF732475}" destId="{EED238A2-F0DF-4F67-8B6A-6BF5E84200D5}" srcOrd="0" destOrd="0" presId="urn:microsoft.com/office/officeart/2005/8/layout/hierarchy3"/>
+    <dgm:cxn modelId="{BEE04779-241A-4AA6-8E63-94E4373211B8}" type="presOf" srcId="{4C5E9BE5-1781-406D-B5B8-8FAB82A93DBF}" destId="{3206DEE8-816E-4DF2-B56F-A32D5FB2B8E0}" srcOrd="0" destOrd="0" presId="urn:microsoft.com/office/officeart/2005/8/layout/hierarchy3"/>
+    <dgm:cxn modelId="{39FF63DE-4E08-4798-87C0-23706CB69348}" type="presOf" srcId="{7CC7DC12-9352-4C98-9F13-D011B02C6081}" destId="{47A5DE8F-F2E2-458B-81C5-F9DA393628B2}" srcOrd="0" destOrd="0" presId="urn:microsoft.com/office/officeart/2005/8/layout/hierarchy3"/>
+    <dgm:cxn modelId="{6BD6EEB4-6A2C-4DC4-8DF4-CE86BC434A50}" type="presOf" srcId="{4534FF1F-C100-465B-B9DE-34841CDE71B1}" destId="{248CE159-4170-4F7E-A087-6D2467D005BD}" srcOrd="0" destOrd="0" presId="urn:microsoft.com/office/officeart/2005/8/layout/hierarchy3"/>
+    <dgm:cxn modelId="{CF8837FF-D5D3-4863-82EE-56B25A44A934}" type="presOf" srcId="{4BBBF11B-9525-4E38-A2AF-0F8BAECAC891}" destId="{C37FDA94-EE86-4718-851D-D4159FBD1D3C}" srcOrd="0" destOrd="0" presId="urn:microsoft.com/office/officeart/2005/8/layout/hierarchy3"/>
+    <dgm:cxn modelId="{92E8E03F-AD98-4499-A4B6-3736F3908648}" type="presOf" srcId="{807B50BB-CB8B-445C-9E55-96EEF1AA3D5F}" destId="{CB31F521-FC1D-4E4D-9B45-DDE8A4B236A4}" srcOrd="0" destOrd="0" presId="urn:microsoft.com/office/officeart/2005/8/layout/hierarchy3"/>
+    <dgm:cxn modelId="{0F2AAF58-422D-46CA-8085-CF09D01187CE}" type="presOf" srcId="{465890CC-4C0F-4DE3-8DF0-32F9B1515BA4}" destId="{F8D3AACC-3FF3-4AD1-9D53-238E3884F253}" srcOrd="0" destOrd="0" presId="urn:microsoft.com/office/officeart/2005/8/layout/hierarchy3"/>
     <dgm:cxn modelId="{5B34ABB4-D9A6-4C32-89C9-D6D042EDFF50}" srcId="{FB773CC5-928C-4EBB-9E7C-55F8DF732475}" destId="{561FD150-BCC3-427D-8B9D-595821B18F5E}" srcOrd="0" destOrd="0" parTransId="{F3A713F3-3946-422C-9F2B-4D9E0310962E}" sibTransId="{52976A94-FB94-4331-BABC-4A634103CE0A}"/>
+    <dgm:cxn modelId="{75BAF4DB-96DA-4E8F-86AA-2474E10ECA69}" srcId="{34E35518-EF43-41E7-B2B5-7F090C09FB94}" destId="{11E8878C-2885-49B1-BBD3-B9BF6E9CD8CF}" srcOrd="2" destOrd="0" parTransId="{10E19DDF-9416-4F09-B78F-30FFF45BCCAB}" sibTransId="{6AEEB261-87E5-40DF-A0C2-E054F6E2B583}"/>
+    <dgm:cxn modelId="{B4AA497E-8A46-4A51-AB83-BF781A2FE431}" srcId="{B4094FF4-9337-4505-BFC6-3E0C305126B0}" destId="{84B28951-A3B6-466B-9E5C-4E40CB0C3868}" srcOrd="0" destOrd="0" parTransId="{807B50BB-CB8B-445C-9E55-96EEF1AA3D5F}" sibTransId="{2D679092-829C-4D95-A642-1ED64E3C9068}"/>
+    <dgm:cxn modelId="{AE352401-E64F-4546-9B88-E4373B836C0D}" type="presOf" srcId="{87A0638D-7E62-419D-8BA5-39E087E2E5C2}" destId="{9D93DF36-F029-4BDC-9E89-4299C0EBFCB3}" srcOrd="0" destOrd="0" presId="urn:microsoft.com/office/officeart/2005/8/layout/hierarchy3"/>
+    <dgm:cxn modelId="{56B69D8D-6ED5-4932-AD73-BB492EFB4650}" srcId="{CD60526E-7835-489E-A870-881055DE5AD2}" destId="{C34BBD7A-9FB8-4C52-A421-F5090E3E25E5}" srcOrd="1" destOrd="0" parTransId="{6D34DB83-81AC-4DB6-97B4-D7A0CB242E12}" sibTransId="{12BCD7B2-7104-4619-9CF7-D9776833306F}"/>
+    <dgm:cxn modelId="{23EF611C-F365-4317-8841-14098D219BD0}" srcId="{8DAB2FD0-2B03-4377-AB78-C40A056ACE6F}" destId="{34E35518-EF43-41E7-B2B5-7F090C09FB94}" srcOrd="1" destOrd="0" parTransId="{66742FD1-66B7-4EA1-B4AF-089578453264}" sibTransId="{38F9A0FE-4B98-4ED4-B21D-3248921572C9}"/>
+    <dgm:cxn modelId="{CD7D5FAA-1A3F-4A33-89C8-0FB5FCE5D7A8}" type="presOf" srcId="{ECCB9FDF-8943-433A-99C6-D64B65483837}" destId="{19501039-C086-43DC-B83C-BB8F2BE11A47}" srcOrd="0" destOrd="0" presId="urn:microsoft.com/office/officeart/2005/8/layout/hierarchy3"/>
+    <dgm:cxn modelId="{487783D1-8ABF-4702-8743-95A9CD93707B}" type="presOf" srcId="{117BD8F8-1EA3-4D20-9C3C-10F34F889741}" destId="{C409B91B-2A5D-434A-9550-CB44444CFB49}" srcOrd="0" destOrd="0" presId="urn:microsoft.com/office/officeart/2005/8/layout/hierarchy3"/>
     <dgm:cxn modelId="{7F47D5FB-E803-4183-8503-5790B5B03B3D}" srcId="{34E35518-EF43-41E7-B2B5-7F090C09FB94}" destId="{4C5E9BE5-1781-406D-B5B8-8FAB82A93DBF}" srcOrd="3" destOrd="0" parTransId="{7F828FC0-9501-40D3-A0DB-F30C215FAE9B}" sibTransId="{3FEB442B-74CF-44D3-92A4-4D610561EA1D}"/>
-    <dgm:cxn modelId="{48DB5C87-3F8F-4425-BF7D-2C452D6C56D6}" type="presOf" srcId="{EF9D889D-C350-4E55-9BBE-FD232CC4BB51}" destId="{8A9919A3-EC2F-4632-9113-FFB1D843BEA4}" srcOrd="0" destOrd="0" presId="urn:microsoft.com/office/officeart/2005/8/layout/hierarchy3"/>
-    <dgm:cxn modelId="{4BC32119-1408-4B39-8A7A-F7FCBFE3B321}" type="presOf" srcId="{CD60526E-7835-489E-A870-881055DE5AD2}" destId="{6C2DB3A7-FAC5-4907-B69D-2A82E1D0B614}" srcOrd="0" destOrd="0" presId="urn:microsoft.com/office/officeart/2005/8/layout/hierarchy3"/>
-    <dgm:cxn modelId="{FBA0B1EA-421A-44E0-B937-B249BBF945A9}" type="presOf" srcId="{7F828FC0-9501-40D3-A0DB-F30C215FAE9B}" destId="{29E6ABA8-1702-4C61-B19D-8C0148A40F8C}" srcOrd="0" destOrd="0" presId="urn:microsoft.com/office/officeart/2005/8/layout/hierarchy3"/>
-    <dgm:cxn modelId="{6E2B6A13-A81F-4A71-81F9-EC6324FFE7F7}" type="presOf" srcId="{E04C06C0-4B93-44E6-BA73-C91563F64830}" destId="{8402DF20-AE4F-4717-9392-4C37350DEE90}" srcOrd="0" destOrd="0" presId="urn:microsoft.com/office/officeart/2005/8/layout/hierarchy3"/>
-    <dgm:cxn modelId="{3E13D2D3-FF01-471D-8386-A16D59D5B89E}" type="presOf" srcId="{F3A713F3-3946-422C-9F2B-4D9E0310962E}" destId="{F006886D-E4EA-480C-A781-A323279A7444}" srcOrd="0" destOrd="0" presId="urn:microsoft.com/office/officeart/2005/8/layout/hierarchy3"/>
-    <dgm:cxn modelId="{D517DEEE-3F5D-43D0-8EAA-12F3A59C0B4C}" type="presOf" srcId="{87A0638D-7E62-419D-8BA5-39E087E2E5C2}" destId="{9D93DF36-F029-4BDC-9E89-4299C0EBFCB3}" srcOrd="0" destOrd="0" presId="urn:microsoft.com/office/officeart/2005/8/layout/hierarchy3"/>
-    <dgm:cxn modelId="{3C60116E-DD3B-4733-8C4B-22971C16CC56}" srcId="{DC5733AA-5488-4161-9E9C-4E86DFCF157C}" destId="{CACED2F6-5CC3-460A-8499-0F34177461C6}" srcOrd="2" destOrd="0" parTransId="{9B37607E-684F-4BEB-BA54-BBF193393C63}" sibTransId="{67433D70-EBC9-4F70-AB3A-31F3AD986BAE}"/>
-    <dgm:cxn modelId="{75BAF4DB-96DA-4E8F-86AA-2474E10ECA69}" srcId="{34E35518-EF43-41E7-B2B5-7F090C09FB94}" destId="{11E8878C-2885-49B1-BBD3-B9BF6E9CD8CF}" srcOrd="2" destOrd="0" parTransId="{10E19DDF-9416-4F09-B78F-30FFF45BCCAB}" sibTransId="{6AEEB261-87E5-40DF-A0C2-E054F6E2B583}"/>
-    <dgm:cxn modelId="{7FF30FE3-FDE4-4209-BD11-8EF216922D3A}" type="presOf" srcId="{807B50BB-CB8B-445C-9E55-96EEF1AA3D5F}" destId="{CB31F521-FC1D-4E4D-9B45-DDE8A4B236A4}" srcOrd="0" destOrd="0" presId="urn:microsoft.com/office/officeart/2005/8/layout/hierarchy3"/>
-    <dgm:cxn modelId="{00E8787A-9F1F-4534-9F6F-BF335D2FD6CA}" type="presOf" srcId="{E739A682-CBCF-477A-82C9-B0F2D7CDB70B}" destId="{F2819C25-FC5B-4095-ADBF-C6AB65E907EF}" srcOrd="0" destOrd="0" presId="urn:microsoft.com/office/officeart/2005/8/layout/hierarchy3"/>
-    <dgm:cxn modelId="{77A6DF31-D484-4F7C-81B6-7E72D5BDBC28}" srcId="{34E35518-EF43-41E7-B2B5-7F090C09FB94}" destId="{AF5EFBA0-D7B8-49F4-BF86-5EDFD109C60A}" srcOrd="0" destOrd="0" parTransId="{6A8730F5-2A56-463C-B1E0-6455899B0193}" sibTransId="{CD7FA6BD-B172-4712-9D65-0285EC016F40}"/>
+    <dgm:cxn modelId="{6A134821-66FF-4BA1-B75B-130D7A0898D4}" type="presOf" srcId="{FB773CC5-928C-4EBB-9E7C-55F8DF732475}" destId="{D2901977-E661-4E89-BB60-728ECFDF71B6}" srcOrd="1" destOrd="0" presId="urn:microsoft.com/office/officeart/2005/8/layout/hierarchy3"/>
+    <dgm:cxn modelId="{AA35F1E8-BBA3-42EE-91FA-80E1D25D7162}" type="presOf" srcId="{94927AD6-0BC6-48BC-A7A9-B033F8EEEE27}" destId="{84E38BBE-317B-40CB-BED1-598900656104}" srcOrd="0" destOrd="0" presId="urn:microsoft.com/office/officeart/2005/8/layout/hierarchy3"/>
+    <dgm:cxn modelId="{7E934153-A8F1-47BC-87F6-B8C6909A0EA7}" type="presOf" srcId="{561FD150-BCC3-427D-8B9D-595821B18F5E}" destId="{526EF2C4-1577-4934-BD19-8A593E727CAC}" srcOrd="0" destOrd="0" presId="urn:microsoft.com/office/officeart/2005/8/layout/hierarchy3"/>
+    <dgm:cxn modelId="{3AEB4913-66F0-4164-8565-D47476D2F18F}" type="presOf" srcId="{11E8878C-2885-49B1-BBD3-B9BF6E9CD8CF}" destId="{187F473F-2C80-4D0F-867C-B9C989E5CE3B}" srcOrd="0" destOrd="0" presId="urn:microsoft.com/office/officeart/2005/8/layout/hierarchy3"/>
+    <dgm:cxn modelId="{525C5E42-DF48-4CAE-A4BC-A4D8CF2971E5}" srcId="{FB773CC5-928C-4EBB-9E7C-55F8DF732475}" destId="{2836453B-BD87-463B-AB95-AD5C88BA8326}" srcOrd="1" destOrd="0" parTransId="{117BD8F8-1EA3-4D20-9C3C-10F34F889741}" sibTransId="{A2F091D3-859D-4C5A-9874-74CA6A1922BF}"/>
+    <dgm:cxn modelId="{DB76ECB2-074D-4B7F-B821-005E6ABB09AA}" srcId="{DC5733AA-5488-4161-9E9C-4E86DFCF157C}" destId="{EA0440DB-70FF-4B48-93CF-DB9DE07BEC16}" srcOrd="0" destOrd="0" parTransId="{4C3CFAF8-114D-49AC-8C2D-8403D4AE6D2E}" sibTransId="{266FAB6A-8869-420E-BFEE-4F5B08B7CA9F}"/>
+    <dgm:cxn modelId="{A1073335-8094-4012-9E62-531550994788}" type="presOf" srcId="{B804C279-6B19-444C-A41F-2E63C78BBDDD}" destId="{8AA3C08A-C973-4EC5-A51C-9D831B8F4724}" srcOrd="1" destOrd="0" presId="urn:microsoft.com/office/officeart/2005/8/layout/hierarchy3"/>
     <dgm:cxn modelId="{43A9CA93-8A45-4208-B70D-094372E779C6}" srcId="{28FAD08A-7668-4F89-88BA-7BC5522EC9AA}" destId="{8DC3EAE0-AA96-4653-B57C-ED61FEA30CD5}" srcOrd="1" destOrd="0" parTransId="{7CC7DC12-9352-4C98-9F13-D011B02C6081}" sibTransId="{8B7E0419-F39F-48B6-8DD1-EC28DCD47BD1}"/>
-    <dgm:cxn modelId="{81BAB975-333C-4334-AA72-563F4ABA887F}" srcId="{8DAB2FD0-2B03-4377-AB78-C40A056ACE6F}" destId="{56A49430-181E-403C-8A34-714158AEC076}" srcOrd="0" destOrd="0" parTransId="{364F3740-FB73-434C-908E-5DD32149EBF9}" sibTransId="{FC6ED0AC-6A10-4C8A-A251-3BCFFCB3359F}"/>
-    <dgm:cxn modelId="{552977B7-5EB8-4AED-9CD9-9AE526A1BC86}" type="presOf" srcId="{7CC7DC12-9352-4C98-9F13-D011B02C6081}" destId="{47A5DE8F-F2E2-458B-81C5-F9DA393628B2}" srcOrd="0" destOrd="0" presId="urn:microsoft.com/office/officeart/2005/8/layout/hierarchy3"/>
-    <dgm:cxn modelId="{12968C1D-4455-4606-B6B1-BD91BD7E5D41}" srcId="{B4094FF4-9337-4505-BFC6-3E0C305126B0}" destId="{E04C06C0-4B93-44E6-BA73-C91563F64830}" srcOrd="2" destOrd="0" parTransId="{90FCEC29-3023-4272-9BDB-72B39E94159E}" sibTransId="{18DB953F-C440-40DD-A5DE-04DA336E51C8}"/>
-    <dgm:cxn modelId="{DE787D2E-4F83-4DAD-9BB4-7F6EED9E6431}" type="presOf" srcId="{4BBBF11B-9525-4E38-A2AF-0F8BAECAC891}" destId="{C37FDA94-EE86-4718-851D-D4159FBD1D3C}" srcOrd="0" destOrd="0" presId="urn:microsoft.com/office/officeart/2005/8/layout/hierarchy3"/>
-    <dgm:cxn modelId="{59C5B181-3AFC-458F-B54A-6A7D98D81375}" type="presOf" srcId="{CA4676CE-26BF-45AB-B671-BA94A92F286B}" destId="{0A0E46B4-880D-45A3-BEA8-F0179A662F6E}" srcOrd="0" destOrd="0" presId="urn:microsoft.com/office/officeart/2005/8/layout/hierarchy3"/>
-    <dgm:cxn modelId="{525C5E42-DF48-4CAE-A4BC-A4D8CF2971E5}" srcId="{FB773CC5-928C-4EBB-9E7C-55F8DF732475}" destId="{2836453B-BD87-463B-AB95-AD5C88BA8326}" srcOrd="1" destOrd="0" parTransId="{117BD8F8-1EA3-4D20-9C3C-10F34F889741}" sibTransId="{A2F091D3-859D-4C5A-9874-74CA6A1922BF}"/>
-    <dgm:cxn modelId="{9FFEBDF8-CB1B-46FD-BC72-3E46E1F480B6}" type="presOf" srcId="{CACED2F6-5CC3-460A-8499-0F34177461C6}" destId="{E887E15F-5B41-47EF-81CD-3C23AAA4FF7C}" srcOrd="0" destOrd="0" presId="urn:microsoft.com/office/officeart/2005/8/layout/hierarchy3"/>
-    <dgm:cxn modelId="{2C2C6659-00C8-4F1A-AAB5-A362245A7A72}" srcId="{8DAB2FD0-2B03-4377-AB78-C40A056ACE6F}" destId="{DC5733AA-5488-4161-9E9C-4E86DFCF157C}" srcOrd="2" destOrd="0" parTransId="{2281873B-9933-4F2D-98BE-964C31896381}" sibTransId="{C8194241-8159-401F-8043-F733DEA640AF}"/>
-    <dgm:cxn modelId="{56B69D8D-6ED5-4932-AD73-BB492EFB4650}" srcId="{CD60526E-7835-489E-A870-881055DE5AD2}" destId="{C34BBD7A-9FB8-4C52-A421-F5090E3E25E5}" srcOrd="1" destOrd="0" parTransId="{6D34DB83-81AC-4DB6-97B4-D7A0CB242E12}" sibTransId="{12BCD7B2-7104-4619-9CF7-D9776833306F}"/>
-    <dgm:cxn modelId="{52DD7252-E7EC-4DCE-8C74-D1EB387DB741}" type="presOf" srcId="{90FCEC29-3023-4272-9BDB-72B39E94159E}" destId="{B8BB48C0-6E1A-4E6B-B8F8-0F224C183831}" srcOrd="0" destOrd="0" presId="urn:microsoft.com/office/officeart/2005/8/layout/hierarchy3"/>
-    <dgm:cxn modelId="{C657A823-56FD-4383-8F5A-2D44D1539035}" type="presOf" srcId="{FB773CC5-928C-4EBB-9E7C-55F8DF732475}" destId="{D2901977-E661-4E89-BB60-728ECFDF71B6}" srcOrd="1" destOrd="0" presId="urn:microsoft.com/office/officeart/2005/8/layout/hierarchy3"/>
-    <dgm:cxn modelId="{06D6B6E4-8A30-451D-B9AC-D034BA65D358}" srcId="{34E35518-EF43-41E7-B2B5-7F090C09FB94}" destId="{62FC6845-4EF0-4497-9F2B-5A95910903AC}" srcOrd="1" destOrd="0" parTransId="{E739A682-CBCF-477A-82C9-B0F2D7CDB70B}" sibTransId="{4B3AC8FC-D607-443D-A8DF-EF9A1897632D}"/>
     <dgm:cxn modelId="{551C27B2-A797-4C58-9C53-4234C7FF601C}" srcId="{56A49430-181E-403C-8A34-714158AEC076}" destId="{87A0638D-7E62-419D-8BA5-39E087E2E5C2}" srcOrd="2" destOrd="0" parTransId="{BFCA3835-D844-4D46-8CFD-C885B3560BBE}" sibTransId="{1F1B301A-B2EA-4A79-BE33-FFE18C703704}"/>
-    <dgm:cxn modelId="{061C86B6-A78C-42D6-985E-C65CD619A883}" srcId="{CD60526E-7835-489E-A870-881055DE5AD2}" destId="{82BA6264-7538-4D2A-8E1C-8BA6A8B77C87}" srcOrd="2" destOrd="0" parTransId="{CA4676CE-26BF-45AB-B671-BA94A92F286B}" sibTransId="{5353DE74-8657-46AA-B8FF-BCCD21BD19F5}"/>
-    <dgm:cxn modelId="{19207B42-B7FC-4C2F-ABE5-4C2D21578775}" type="presOf" srcId="{117BD8F8-1EA3-4D20-9C3C-10F34F889741}" destId="{C409B91B-2A5D-434A-9550-CB44444CFB49}" srcOrd="0" destOrd="0" presId="urn:microsoft.com/office/officeart/2005/8/layout/hierarchy3"/>
-    <dgm:cxn modelId="{F436B32B-1266-4935-B179-039B800717CD}" type="presOf" srcId="{FB773CC5-928C-4EBB-9E7C-55F8DF732475}" destId="{EED238A2-F0DF-4F67-8B6A-6BF5E84200D5}" srcOrd="0" destOrd="0" presId="urn:microsoft.com/office/officeart/2005/8/layout/hierarchy3"/>
-    <dgm:cxn modelId="{EFFC1FF8-0ADC-4F02-8E5F-499E2C46B398}" type="presOf" srcId="{2836453B-BD87-463B-AB95-AD5C88BA8326}" destId="{CBB05B55-713A-4DAF-8ADA-1F22C6820080}" srcOrd="0" destOrd="0" presId="urn:microsoft.com/office/officeart/2005/8/layout/hierarchy3"/>
-    <dgm:cxn modelId="{4DDDB297-E29F-4916-9FD7-77E8BC9F6A40}" srcId="{56A49430-181E-403C-8A34-714158AEC076}" destId="{C3E9A776-FA73-4AC9-BC54-9EE5C694EA8E}" srcOrd="4" destOrd="0" parTransId="{ECCB9FDF-8943-433A-99C6-D64B65483837}" sibTransId="{CA6C1A76-DCF1-4616-AC30-85E6EEA0807C}"/>
-    <dgm:cxn modelId="{04A40C30-6670-4024-B482-C48B7BC436C2}" type="presOf" srcId="{28FAD08A-7668-4F89-88BA-7BC5522EC9AA}" destId="{878E543B-17CD-4460-BB81-15092E58A0F6}" srcOrd="1" destOrd="0" presId="urn:microsoft.com/office/officeart/2005/8/layout/hierarchy3"/>
-    <dgm:cxn modelId="{F7CB526F-0B3D-4C03-A7DD-47020D9329CD}" type="presOf" srcId="{37691145-F0A4-4AF2-86D2-78E9D059FF7B}" destId="{3A7336C0-F140-4AA4-8EB0-C86106393380}" srcOrd="0" destOrd="0" presId="urn:microsoft.com/office/officeart/2005/8/layout/hierarchy3"/>
-    <dgm:cxn modelId="{36EAF7F6-E17E-4F1A-8BCA-A97B109DED1A}" type="presOf" srcId="{561FD150-BCC3-427D-8B9D-595821B18F5E}" destId="{526EF2C4-1577-4934-BD19-8A593E727CAC}" srcOrd="0" destOrd="0" presId="urn:microsoft.com/office/officeart/2005/8/layout/hierarchy3"/>
-    <dgm:cxn modelId="{7B0E945F-CD72-436F-A259-B4104C9885AB}" type="presOf" srcId="{B804C279-6B19-444C-A41F-2E63C78BBDDD}" destId="{8AA3C08A-C973-4EC5-A51C-9D831B8F4724}" srcOrd="1" destOrd="0" presId="urn:microsoft.com/office/officeart/2005/8/layout/hierarchy3"/>
-    <dgm:cxn modelId="{6C5930A8-B3C7-4EB0-9202-7AA872EDF1D7}" srcId="{CD60526E-7835-489E-A870-881055DE5AD2}" destId="{01C6A790-4DC7-4F0B-9249-1613723970D2}" srcOrd="3" destOrd="0" parTransId="{A761EF1A-E62F-46F6-B567-6C4A968BB804}" sibTransId="{3EC1A0E0-6771-4AC1-8F51-FD7B9C3575D8}"/>
-    <dgm:cxn modelId="{10D940DB-524A-4346-AD59-52C41D6BDE1D}" type="presOf" srcId="{DD8F43FE-7002-4BD6-B3BD-A40BC7C34EA7}" destId="{6AEB7793-A050-4E9D-91F1-25FC3F50F43B}" srcOrd="0" destOrd="0" presId="urn:microsoft.com/office/officeart/2005/8/layout/hierarchy3"/>
-    <dgm:cxn modelId="{1FD600B8-EBEC-4171-965A-0A7FA62DB3D2}" type="presOf" srcId="{4C3CFAF8-114D-49AC-8C2D-8403D4AE6D2E}" destId="{A0B49624-BEFA-4F36-B59E-2C2952641913}" srcOrd="0" destOrd="0" presId="urn:microsoft.com/office/officeart/2005/8/layout/hierarchy3"/>
-    <dgm:cxn modelId="{419F28BA-6039-4550-8D2C-9E5C60FB41DF}" type="presOf" srcId="{35B900AE-41B0-45FF-AECA-A41BF8103AF7}" destId="{3D73A31F-3CD4-4A78-8BD9-2E6FA5F234D0}" srcOrd="0" destOrd="0" presId="urn:microsoft.com/office/officeart/2005/8/layout/hierarchy3"/>
-    <dgm:cxn modelId="{2F4F3D22-0940-4A3F-9268-C2C5278D9593}" type="presOf" srcId="{8DAB2FD0-2B03-4377-AB78-C40A056ACE6F}" destId="{BEFCC4BD-3F5D-4BBC-8701-6CADB17AA31F}" srcOrd="0" destOrd="0" presId="urn:microsoft.com/office/officeart/2005/8/layout/hierarchy3"/>
-    <dgm:cxn modelId="{2C078DB4-00FF-459A-9063-9108750B3E9E}" type="presOf" srcId="{465890CC-4C0F-4DE3-8DF0-32F9B1515BA4}" destId="{F8D3AACC-3FF3-4AD1-9D53-238E3884F253}" srcOrd="0" destOrd="0" presId="urn:microsoft.com/office/officeart/2005/8/layout/hierarchy3"/>
-    <dgm:cxn modelId="{1AACB244-914A-41E5-8222-5969ADE8DEC7}" srcId="{CD60526E-7835-489E-A870-881055DE5AD2}" destId="{03767183-5A04-415E-92C7-837ECF9D5C89}" srcOrd="0" destOrd="0" parTransId="{8DDB22BA-566F-4439-B904-C34874F4FDA9}" sibTransId="{CF0A96A1-F327-4B86-94D2-8853B5B76019}"/>
-    <dgm:cxn modelId="{F7138541-A335-4BC1-815C-369512F7B69C}" srcId="{8DAB2FD0-2B03-4377-AB78-C40A056ACE6F}" destId="{FB773CC5-928C-4EBB-9E7C-55F8DF732475}" srcOrd="7" destOrd="0" parTransId="{FD143CE0-A3AC-4BE5-A8D5-A3041BE3B643}" sibTransId="{B8945D6E-9227-4597-AF37-621659245876}"/>
     <dgm:cxn modelId="{1EE483B0-33DA-4E3A-B4DF-5008C118AC48}" srcId="{B4094FF4-9337-4505-BFC6-3E0C305126B0}" destId="{465890CC-4C0F-4DE3-8DF0-32F9B1515BA4}" srcOrd="1" destOrd="0" parTransId="{19FDD408-80C7-457A-BC39-1C88A52D83B8}" sibTransId="{BF598C3C-FB58-4643-A364-FDAB91709540}"/>
-    <dgm:cxn modelId="{99DB75E1-725E-4BD2-AD32-4ADDA96E111F}" type="presOf" srcId="{AF5EFBA0-D7B8-49F4-BF86-5EDFD109C60A}" destId="{38155D7B-AA11-47C4-929B-CCC02A3D3801}" srcOrd="0" destOrd="0" presId="urn:microsoft.com/office/officeart/2005/8/layout/hierarchy3"/>
-    <dgm:cxn modelId="{7719ECCF-9224-434F-84B1-8CDF4955AD6C}" type="presOf" srcId="{8DDB22BA-566F-4439-B904-C34874F4FDA9}" destId="{9EF792B8-EB2F-4996-8AE7-C558C638115A}" srcOrd="0" destOrd="0" presId="urn:microsoft.com/office/officeart/2005/8/layout/hierarchy3"/>
-    <dgm:cxn modelId="{BF9A95DD-A51E-4EFA-8351-20B0AC5950EE}" type="presOf" srcId="{8DC3EAE0-AA96-4653-B57C-ED61FEA30CD5}" destId="{F696DC11-4C5D-45F2-8EB2-5BF5F0766D4D}" srcOrd="0" destOrd="0" presId="urn:microsoft.com/office/officeart/2005/8/layout/hierarchy3"/>
-    <dgm:cxn modelId="{376BEF6C-37D5-4BC8-A022-C510EB24F3DC}" type="presOf" srcId="{BFCA3835-D844-4D46-8CFD-C885B3560BBE}" destId="{C7D3896C-510F-44BC-88B4-7C22129E786E}" srcOrd="0" destOrd="0" presId="urn:microsoft.com/office/officeart/2005/8/layout/hierarchy3"/>
-    <dgm:cxn modelId="{6F094B6E-2BEA-4117-BABE-EB50A30BED49}" type="presOf" srcId="{34E35518-EF43-41E7-B2B5-7F090C09FB94}" destId="{6153FFD0-413D-461D-9B01-CEA037B8FD0A}" srcOrd="1" destOrd="0" presId="urn:microsoft.com/office/officeart/2005/8/layout/hierarchy3"/>
-    <dgm:cxn modelId="{BB1F4F91-8C4A-40A4-9A69-7787169BB0DD}" type="presOf" srcId="{6D34DB83-81AC-4DB6-97B4-D7A0CB242E12}" destId="{49D9ABCD-6EEA-48BF-880F-B7BA7E0CA55D}" srcOrd="0" destOrd="0" presId="urn:microsoft.com/office/officeart/2005/8/layout/hierarchy3"/>
-    <dgm:cxn modelId="{07DC583D-658C-496A-AB7C-68EC0D5C5050}" type="presOf" srcId="{DC5733AA-5488-4161-9E9C-4E86DFCF157C}" destId="{B97A4915-97D8-4679-B75F-622F745A40AD}" srcOrd="1" destOrd="0" presId="urn:microsoft.com/office/officeart/2005/8/layout/hierarchy3"/>
-    <dgm:cxn modelId="{CE8E2FDD-D00F-4C84-A428-1EB934FB372C}" type="presOf" srcId="{B4094FF4-9337-4505-BFC6-3E0C305126B0}" destId="{587645D9-6F69-4F07-8C5D-62D534E3C22D}" srcOrd="1" destOrd="0" presId="urn:microsoft.com/office/officeart/2005/8/layout/hierarchy3"/>
-    <dgm:cxn modelId="{78C96CC0-B3F5-472D-AE99-8A877BD8BE1B}" type="presOf" srcId="{84B28951-A3B6-466B-9E5C-4E40CB0C3868}" destId="{65F39FC5-A6CE-491E-8888-8271FD35E89E}" srcOrd="0" destOrd="0" presId="urn:microsoft.com/office/officeart/2005/8/layout/hierarchy3"/>
-    <dgm:cxn modelId="{B4AA497E-8A46-4A51-AB83-BF781A2FE431}" srcId="{B4094FF4-9337-4505-BFC6-3E0C305126B0}" destId="{84B28951-A3B6-466B-9E5C-4E40CB0C3868}" srcOrd="0" destOrd="0" parTransId="{807B50BB-CB8B-445C-9E55-96EEF1AA3D5F}" sibTransId="{2D679092-829C-4D95-A642-1ED64E3C9068}"/>
-    <dgm:cxn modelId="{2F412123-4EB4-465D-96BF-9A4485DBB5BA}" type="presOf" srcId="{DC5733AA-5488-4161-9E9C-4E86DFCF157C}" destId="{91F3DD14-3AE4-4F3B-BF09-032D92ED4320}" srcOrd="0" destOrd="0" presId="urn:microsoft.com/office/officeart/2005/8/layout/hierarchy3"/>
-    <dgm:cxn modelId="{C7D219B8-1676-4246-8179-FFEEB67AFC7E}" type="presOf" srcId="{8A70CE71-95CD-4CAD-B830-9CE1F217A3C9}" destId="{98408B34-EA17-41DC-B392-49823CBC97B7}" srcOrd="0" destOrd="0" presId="urn:microsoft.com/office/officeart/2005/8/layout/hierarchy3"/>
-    <dgm:cxn modelId="{B27C2E15-FB32-4AAF-B121-D2FFA97436DB}" srcId="{56A49430-181E-403C-8A34-714158AEC076}" destId="{37691145-F0A4-4AF2-86D2-78E9D059FF7B}" srcOrd="3" destOrd="0" parTransId="{4534FF1F-C100-465B-B9DE-34841CDE71B1}" sibTransId="{D8145029-AE8F-49B7-8F40-B518713E71D1}"/>
-    <dgm:cxn modelId="{A9B14285-4CEC-4C09-BB50-19231502053A}" type="presOf" srcId="{B804C279-6B19-444C-A41F-2E63C78BBDDD}" destId="{DED34B62-5B37-4393-8A01-F6B25CB45D0A}" srcOrd="0" destOrd="0" presId="urn:microsoft.com/office/officeart/2005/8/layout/hierarchy3"/>
-    <dgm:cxn modelId="{23EF611C-F365-4317-8841-14098D219BD0}" srcId="{8DAB2FD0-2B03-4377-AB78-C40A056ACE6F}" destId="{34E35518-EF43-41E7-B2B5-7F090C09FB94}" srcOrd="1" destOrd="0" parTransId="{66742FD1-66B7-4EA1-B4AF-089578453264}" sibTransId="{38F9A0FE-4B98-4ED4-B21D-3248921572C9}"/>
-    <dgm:cxn modelId="{6687EDD1-FF63-4DE9-94D5-565176FABA19}" type="presOf" srcId="{10E19DDF-9416-4F09-B78F-30FFF45BCCAB}" destId="{E2A9A2E3-975E-4158-B7B0-8474B12FE0C9}" srcOrd="0" destOrd="0" presId="urn:microsoft.com/office/officeart/2005/8/layout/hierarchy3"/>
-    <dgm:cxn modelId="{DB76ECB2-074D-4B7F-B821-005E6ABB09AA}" srcId="{DC5733AA-5488-4161-9E9C-4E86DFCF157C}" destId="{EA0440DB-70FF-4B48-93CF-DB9DE07BEC16}" srcOrd="0" destOrd="0" parTransId="{4C3CFAF8-114D-49AC-8C2D-8403D4AE6D2E}" sibTransId="{266FAB6A-8869-420E-BFEE-4F5B08B7CA9F}"/>
-    <dgm:cxn modelId="{904DE0FF-B987-4736-BC06-4AB314205C7A}" type="presOf" srcId="{62FC6845-4EF0-4497-9F2B-5A95910903AC}" destId="{9EA7F07E-91D0-43F4-A301-6010E6E28787}" srcOrd="0" destOrd="0" presId="urn:microsoft.com/office/officeart/2005/8/layout/hierarchy3"/>
-    <dgm:cxn modelId="{52BF8D05-0616-4EB0-A837-8C22803D0346}" srcId="{B804C279-6B19-444C-A41F-2E63C78BBDDD}" destId="{28D0073A-982E-41BE-AB0C-AB068C9A398C}" srcOrd="0" destOrd="0" parTransId="{8A70CE71-95CD-4CAD-B830-9CE1F217A3C9}" sibTransId="{672AE81E-A816-4197-961C-C64B0E8665D7}"/>
-    <dgm:cxn modelId="{1214A1DA-B41D-4B9C-A69F-2584ABC12B77}" type="presOf" srcId="{03767183-5A04-415E-92C7-837ECF9D5C89}" destId="{2A82A683-001D-4A24-B4EB-0F6569EE6A84}" srcOrd="0" destOrd="0" presId="urn:microsoft.com/office/officeart/2005/8/layout/hierarchy3"/>
-    <dgm:cxn modelId="{C47E3782-054A-4C93-BB9E-B787B7221F24}" type="presOf" srcId="{B4094FF4-9337-4505-BFC6-3E0C305126B0}" destId="{E5E1801B-779F-4A6B-8755-4B28832CAA29}" srcOrd="0" destOrd="0" presId="urn:microsoft.com/office/officeart/2005/8/layout/hierarchy3"/>
-    <dgm:cxn modelId="{0A99DD1D-C2B0-4225-BC32-EF17FA1954D3}" type="presOf" srcId="{C34BBD7A-9FB8-4C52-A421-F5090E3E25E5}" destId="{24EA4042-C37C-44FF-B990-10310C99290F}" srcOrd="0" destOrd="0" presId="urn:microsoft.com/office/officeart/2005/8/layout/hierarchy3"/>
-    <dgm:cxn modelId="{3A2E1AF3-688C-4FF4-8153-5FD9E0A18500}" type="presOf" srcId="{56A49430-181E-403C-8A34-714158AEC076}" destId="{99FB8535-ECB9-42B1-87A1-D8BBE540BBCA}" srcOrd="0" destOrd="0" presId="urn:microsoft.com/office/officeart/2005/8/layout/hierarchy3"/>
-    <dgm:cxn modelId="{7DA42469-4F3F-46E9-8EAB-0741E9C9C99D}" type="presOf" srcId="{95FCB660-8056-4D66-A638-A7DFC6590755}" destId="{D3B15278-7FE7-43C5-B501-8FE553284603}" srcOrd="0" destOrd="0" presId="urn:microsoft.com/office/officeart/2005/8/layout/hierarchy3"/>
-    <dgm:cxn modelId="{54881C87-F5BE-47A9-A0D8-AF8D71A3EEB8}" type="presOf" srcId="{19FDD408-80C7-457A-BC39-1C88A52D83B8}" destId="{F94F71E9-0EFD-4B2E-AA4E-A2D6BEC7906E}" srcOrd="0" destOrd="0" presId="urn:microsoft.com/office/officeart/2005/8/layout/hierarchy3"/>
-    <dgm:cxn modelId="{974ADF2C-B85A-4791-B3FA-A143350BC616}" type="presOf" srcId="{11E8878C-2885-49B1-BBD3-B9BF6E9CD8CF}" destId="{187F473F-2C80-4D0F-867C-B9C989E5CE3B}" srcOrd="0" destOrd="0" presId="urn:microsoft.com/office/officeart/2005/8/layout/hierarchy3"/>
-    <dgm:cxn modelId="{1DCC9616-0186-42D9-9B03-4D9EACBD425A}" type="presOf" srcId="{01C6A790-4DC7-4F0B-9249-1613723970D2}" destId="{7EB9B7B6-B186-4DE7-92CF-45C2332B5808}" srcOrd="0" destOrd="0" presId="urn:microsoft.com/office/officeart/2005/8/layout/hierarchy3"/>
-    <dgm:cxn modelId="{9C7BBABA-2CAC-42C9-AE32-64C898AE83B2}" type="presOf" srcId="{3EA4EA27-2467-4BAD-A0F9-C2C3D3597EB6}" destId="{E8D96FEB-84A9-416C-80C3-1A9053E24EAA}" srcOrd="0" destOrd="0" presId="urn:microsoft.com/office/officeart/2005/8/layout/hierarchy3"/>
-    <dgm:cxn modelId="{0B82DF2F-1332-4EEF-A67B-BAC702494676}" type="presOf" srcId="{56A49430-181E-403C-8A34-714158AEC076}" destId="{61737740-909B-4238-895E-2F5A38B946DA}" srcOrd="1" destOrd="0" presId="urn:microsoft.com/office/officeart/2005/8/layout/hierarchy3"/>
+    <dgm:cxn modelId="{4843D61F-8D4F-498A-8B71-C740E97F05FD}" type="presOf" srcId="{C3E9A776-FA73-4AC9-BC54-9EE5C694EA8E}" destId="{EA042785-3256-4038-9C9C-73B7325D3F3C}" srcOrd="0" destOrd="0" presId="urn:microsoft.com/office/officeart/2005/8/layout/hierarchy3"/>
+    <dgm:cxn modelId="{08C7716B-3FA9-46F2-A6A0-7E1DE155A061}" type="presOf" srcId="{CD60526E-7835-489E-A870-881055DE5AD2}" destId="{292B5CA0-BF49-4F85-91E3-8BAAEA2517E7}" srcOrd="1" destOrd="0" presId="urn:microsoft.com/office/officeart/2005/8/layout/hierarchy3"/>
+    <dgm:cxn modelId="{F4327FF8-1DEC-49A8-8E94-A4CE7D64A967}" type="presOf" srcId="{10E19DDF-9416-4F09-B78F-30FFF45BCCAB}" destId="{E2A9A2E3-975E-4158-B7B0-8474B12FE0C9}" srcOrd="0" destOrd="0" presId="urn:microsoft.com/office/officeart/2005/8/layout/hierarchy3"/>
+    <dgm:cxn modelId="{3584482C-B245-439C-9526-B7861374485E}" type="presOf" srcId="{56A49430-181E-403C-8A34-714158AEC076}" destId="{61737740-909B-4238-895E-2F5A38B946DA}" srcOrd="1" destOrd="0" presId="urn:microsoft.com/office/officeart/2005/8/layout/hierarchy3"/>
+    <dgm:cxn modelId="{FDEB1224-771D-4BE1-8753-C13ED28EB8C3}" type="presOf" srcId="{28FAD08A-7668-4F89-88BA-7BC5522EC9AA}" destId="{878E543B-17CD-4460-BB81-15092E58A0F6}" srcOrd="1" destOrd="0" presId="urn:microsoft.com/office/officeart/2005/8/layout/hierarchy3"/>
+    <dgm:cxn modelId="{32F49F89-A66D-4308-A53D-337259C21DD1}" type="presOf" srcId="{34E35518-EF43-41E7-B2B5-7F090C09FB94}" destId="{F7727978-2655-46FE-AA59-24F8ABF54CD7}" srcOrd="0" destOrd="0" presId="urn:microsoft.com/office/officeart/2005/8/layout/hierarchy3"/>
+    <dgm:cxn modelId="{70882494-7BAA-4713-86D9-44375022CE8A}" type="presOf" srcId="{C34BBD7A-9FB8-4C52-A421-F5090E3E25E5}" destId="{24EA4042-C37C-44FF-B990-10310C99290F}" srcOrd="0" destOrd="0" presId="urn:microsoft.com/office/officeart/2005/8/layout/hierarchy3"/>
     <dgm:cxn modelId="{455B4F21-CBD2-4DDF-B12D-2E18E4D023C4}" srcId="{56A49430-181E-403C-8A34-714158AEC076}" destId="{A427F892-7E4D-4C03-9AA2-EDFBBD893D75}" srcOrd="5" destOrd="0" parTransId="{EF9D889D-C350-4E55-9BBE-FD232CC4BB51}" sibTransId="{FA787891-097F-49C9-9B0C-236F58706F7C}"/>
-    <dgm:cxn modelId="{B2318F7D-3BAA-4817-9375-9F867C376413}" type="presOf" srcId="{9B37607E-684F-4BEB-BA54-BBF193393C63}" destId="{9E36A3C3-6B8D-4834-BE28-710E9B9F157F}" srcOrd="0" destOrd="0" presId="urn:microsoft.com/office/officeart/2005/8/layout/hierarchy3"/>
-    <dgm:cxn modelId="{4F49FC7F-7B7B-404B-B451-ABAEED1BB65D}" type="presOf" srcId="{94927AD6-0BC6-48BC-A7A9-B033F8EEEE27}" destId="{84E38BBE-317B-40CB-BED1-598900656104}" srcOrd="0" destOrd="0" presId="urn:microsoft.com/office/officeart/2005/8/layout/hierarchy3"/>
-    <dgm:cxn modelId="{CA1E3CE3-3751-427B-B848-C5C1F13BF1A5}" type="presOf" srcId="{4534FF1F-C100-465B-B9DE-34841CDE71B1}" destId="{248CE159-4170-4F7E-A087-6D2467D005BD}" srcOrd="0" destOrd="0" presId="urn:microsoft.com/office/officeart/2005/8/layout/hierarchy3"/>
-    <dgm:cxn modelId="{ED9826CD-0F83-4544-B942-B71A7A525E78}" type="presOf" srcId="{A761EF1A-E62F-46F6-B567-6C4A968BB804}" destId="{31BFF808-E5C4-4266-BB5D-4DD341B88897}" srcOrd="0" destOrd="0" presId="urn:microsoft.com/office/officeart/2005/8/layout/hierarchy3"/>
-    <dgm:cxn modelId="{DD17ACE4-A34F-4132-9DEC-09573F65526B}" srcId="{56A49430-181E-403C-8A34-714158AEC076}" destId="{707AE45E-A184-4D73-A3B7-4E2F7F85EB9E}" srcOrd="1" destOrd="0" parTransId="{4BBBF11B-9525-4E38-A2AF-0F8BAECAC891}" sibTransId="{43CC3BD4-A465-4FCD-80BC-C3DCB01EC5FA}"/>
-    <dgm:cxn modelId="{E30B4D9E-E2DB-4F88-89A1-3115DE2D6AEE}" type="presOf" srcId="{34E35518-EF43-41E7-B2B5-7F090C09FB94}" destId="{F7727978-2655-46FE-AA59-24F8ABF54CD7}" srcOrd="0" destOrd="0" presId="urn:microsoft.com/office/officeart/2005/8/layout/hierarchy3"/>
+    <dgm:cxn modelId="{9E64BA99-00C8-48AB-9586-E219BF14153C}" type="presOf" srcId="{A427F892-7E4D-4C03-9AA2-EDFBBD893D75}" destId="{3BE41C04-D4F3-4D1F-8F1F-2BC4741FC052}" srcOrd="0" destOrd="0" presId="urn:microsoft.com/office/officeart/2005/8/layout/hierarchy3"/>
+    <dgm:cxn modelId="{DEF7FE01-0744-40A9-8924-6393400F4D45}" type="presOf" srcId="{84B28951-A3B6-466B-9E5C-4E40CB0C3868}" destId="{65F39FC5-A6CE-491E-8888-8271FD35E89E}" srcOrd="0" destOrd="0" presId="urn:microsoft.com/office/officeart/2005/8/layout/hierarchy3"/>
     <dgm:cxn modelId="{A3909E9F-29CD-4F11-AEBC-CEDE19DEEE49}" srcId="{8DAB2FD0-2B03-4377-AB78-C40A056ACE6F}" destId="{28FAD08A-7668-4F89-88BA-7BC5522EC9AA}" srcOrd="5" destOrd="0" parTransId="{CAE05BA6-E552-4146-83F2-D4B0B0C55150}" sibTransId="{5C06DBF5-22D2-43D6-A252-1D999C73AE58}"/>
-    <dgm:cxn modelId="{FE11E16A-44D6-4DFE-BA0A-BDF112713CA8}" srcId="{DC5733AA-5488-4161-9E9C-4E86DFCF157C}" destId="{94927AD6-0BC6-48BC-A7A9-B033F8EEEE27}" srcOrd="1" destOrd="0" parTransId="{95FCB660-8056-4D66-A638-A7DFC6590755}" sibTransId="{A8D4D82F-948D-49F9-B416-0E2C5E705B3E}"/>
-    <dgm:cxn modelId="{D33D3CB9-52C3-4BF1-8310-7234BD304C2E}" type="presOf" srcId="{4C5E9BE5-1781-406D-B5B8-8FAB82A93DBF}" destId="{3206DEE8-816E-4DF2-B56F-A32D5FB2B8E0}" srcOrd="0" destOrd="0" presId="urn:microsoft.com/office/officeart/2005/8/layout/hierarchy3"/>
-    <dgm:cxn modelId="{991A2F00-3137-4504-9023-D558408FBBC2}" type="presOf" srcId="{EA0440DB-70FF-4B48-93CF-DB9DE07BEC16}" destId="{C690DA50-99EF-4AC1-BF02-0178B112B8D1}" srcOrd="0" destOrd="0" presId="urn:microsoft.com/office/officeart/2005/8/layout/hierarchy3"/>
-    <dgm:cxn modelId="{355A8AA8-46E3-4CCF-BCA5-2B51582BE8CE}" srcId="{8DAB2FD0-2B03-4377-AB78-C40A056ACE6F}" destId="{B4094FF4-9337-4505-BFC6-3E0C305126B0}" srcOrd="3" destOrd="0" parTransId="{11BD4E6D-CBA2-419E-A6EA-7805E296E136}" sibTransId="{D91CBD99-7732-463B-84F0-1527930466E3}"/>
-    <dgm:cxn modelId="{A3D314A9-2090-464A-9BDA-5CCF4EC4B8EF}" type="presOf" srcId="{CD60526E-7835-489E-A870-881055DE5AD2}" destId="{292B5CA0-BF49-4F85-91E3-8BAAEA2517E7}" srcOrd="1" destOrd="0" presId="urn:microsoft.com/office/officeart/2005/8/layout/hierarchy3"/>
-    <dgm:cxn modelId="{1C34DF6E-F697-40B1-B2EA-74EA77842577}" type="presOf" srcId="{6A8730F5-2A56-463C-B1E0-6455899B0193}" destId="{7F64B280-C922-4573-A9A4-51128719C217}" srcOrd="0" destOrd="0" presId="urn:microsoft.com/office/officeart/2005/8/layout/hierarchy3"/>
-    <dgm:cxn modelId="{30F6A3DB-0CFE-46E9-B9F3-D917D099BCE7}" type="presOf" srcId="{82BA6264-7538-4D2A-8E1C-8BA6A8B77C87}" destId="{934FE0E1-B490-422E-AA0C-4CA0974D38DF}" srcOrd="0" destOrd="0" presId="urn:microsoft.com/office/officeart/2005/8/layout/hierarchy3"/>
-    <dgm:cxn modelId="{AD36A8CB-3F30-4062-BD3E-A322BDBF8F4C}" type="presParOf" srcId="{BEFCC4BD-3F5D-4BBC-8701-6CADB17AA31F}" destId="{D171E6DA-76D3-445A-A4AD-CDF43BF8D621}" srcOrd="0" destOrd="0" presId="urn:microsoft.com/office/officeart/2005/8/layout/hierarchy3"/>
-    <dgm:cxn modelId="{C2F80664-3633-4831-9798-F4891910B412}" type="presParOf" srcId="{D171E6DA-76D3-445A-A4AD-CDF43BF8D621}" destId="{E984BE3E-B592-4ECD-BAFC-DD3287597B37}" srcOrd="0" destOrd="0" presId="urn:microsoft.com/office/officeart/2005/8/layout/hierarchy3"/>
-    <dgm:cxn modelId="{DA40638E-4E1C-4F5D-B457-59EDD2119FB0}" type="presParOf" srcId="{E984BE3E-B592-4ECD-BAFC-DD3287597B37}" destId="{99FB8535-ECB9-42B1-87A1-D8BBE540BBCA}" srcOrd="0" destOrd="0" presId="urn:microsoft.com/office/officeart/2005/8/layout/hierarchy3"/>
-    <dgm:cxn modelId="{A3FFF1D6-FB9C-4CC7-A980-AF5365C0D48B}" type="presParOf" srcId="{E984BE3E-B592-4ECD-BAFC-DD3287597B37}" destId="{61737740-909B-4238-895E-2F5A38B946DA}" srcOrd="1" destOrd="0" presId="urn:microsoft.com/office/officeart/2005/8/layout/hierarchy3"/>
-    <dgm:cxn modelId="{7D646ED9-B2D5-4E4B-ABF2-88A62B8A4F11}" type="presParOf" srcId="{D171E6DA-76D3-445A-A4AD-CDF43BF8D621}" destId="{86F71E6F-B2BC-4D83-B173-DF3B8FC5B190}" srcOrd="1" destOrd="0" presId="urn:microsoft.com/office/officeart/2005/8/layout/hierarchy3"/>
-    <dgm:cxn modelId="{A5093736-DBE5-43A1-8976-B5D7AEF84F98}" type="presParOf" srcId="{86F71E6F-B2BC-4D83-B173-DF3B8FC5B190}" destId="{3D73A31F-3CD4-4A78-8BD9-2E6FA5F234D0}" srcOrd="0" destOrd="0" presId="urn:microsoft.com/office/officeart/2005/8/layout/hierarchy3"/>
-    <dgm:cxn modelId="{C4AA66E5-ED0B-43E6-96D9-CD2875AA7E7A}" type="presParOf" srcId="{86F71E6F-B2BC-4D83-B173-DF3B8FC5B190}" destId="{8A3314E6-2863-4C36-BBB3-CAD41F46559B}" srcOrd="1" destOrd="0" presId="urn:microsoft.com/office/officeart/2005/8/layout/hierarchy3"/>
-    <dgm:cxn modelId="{D9031D32-5661-4C3C-A9DE-F54B70D28A74}" type="presParOf" srcId="{86F71E6F-B2BC-4D83-B173-DF3B8FC5B190}" destId="{C37FDA94-EE86-4718-851D-D4159FBD1D3C}" srcOrd="2" destOrd="0" presId="urn:microsoft.com/office/officeart/2005/8/layout/hierarchy3"/>
-    <dgm:cxn modelId="{E250D68D-1128-467A-B0E2-DD95D3B35641}" type="presParOf" srcId="{86F71E6F-B2BC-4D83-B173-DF3B8FC5B190}" destId="{FF9B267A-17D4-4DAC-B9B3-D31D192EBBC6}" srcOrd="3" destOrd="0" presId="urn:microsoft.com/office/officeart/2005/8/layout/hierarchy3"/>
-    <dgm:cxn modelId="{63D6756C-9CE8-4028-AAA5-0FFFB8872AE8}" type="presParOf" srcId="{86F71E6F-B2BC-4D83-B173-DF3B8FC5B190}" destId="{C7D3896C-510F-44BC-88B4-7C22129E786E}" srcOrd="4" destOrd="0" presId="urn:microsoft.com/office/officeart/2005/8/layout/hierarchy3"/>
-    <dgm:cxn modelId="{C6AEE541-CD77-434B-B0F4-DB3077A928DD}" type="presParOf" srcId="{86F71E6F-B2BC-4D83-B173-DF3B8FC5B190}" destId="{9D93DF36-F029-4BDC-9E89-4299C0EBFCB3}" srcOrd="5" destOrd="0" presId="urn:microsoft.com/office/officeart/2005/8/layout/hierarchy3"/>
-    <dgm:cxn modelId="{D6D05EFA-CF45-4CBE-BACD-4E213ED1B970}" type="presParOf" srcId="{86F71E6F-B2BC-4D83-B173-DF3B8FC5B190}" destId="{248CE159-4170-4F7E-A087-6D2467D005BD}" srcOrd="6" destOrd="0" presId="urn:microsoft.com/office/officeart/2005/8/layout/hierarchy3"/>
-    <dgm:cxn modelId="{3191B301-11BA-4632-8336-C05D1BF81CD8}" type="presParOf" srcId="{86F71E6F-B2BC-4D83-B173-DF3B8FC5B190}" destId="{3A7336C0-F140-4AA4-8EB0-C86106393380}" srcOrd="7" destOrd="0" presId="urn:microsoft.com/office/officeart/2005/8/layout/hierarchy3"/>
-    <dgm:cxn modelId="{CAEE0EEA-C901-4F4B-B876-7953803AD332}" type="presParOf" srcId="{86F71E6F-B2BC-4D83-B173-DF3B8FC5B190}" destId="{19501039-C086-43DC-B83C-BB8F2BE11A47}" srcOrd="8" destOrd="0" presId="urn:microsoft.com/office/officeart/2005/8/layout/hierarchy3"/>
-    <dgm:cxn modelId="{00E689E0-25FA-426B-BF65-4B2D69B04A0E}" type="presParOf" srcId="{86F71E6F-B2BC-4D83-B173-DF3B8FC5B190}" destId="{EA042785-3256-4038-9C9C-73B7325D3F3C}" srcOrd="9" destOrd="0" presId="urn:microsoft.com/office/officeart/2005/8/layout/hierarchy3"/>
-    <dgm:cxn modelId="{7C7CFEEC-6EBF-4EDF-8F97-55BB65ED8D60}" type="presParOf" srcId="{86F71E6F-B2BC-4D83-B173-DF3B8FC5B190}" destId="{8A9919A3-EC2F-4632-9113-FFB1D843BEA4}" srcOrd="10" destOrd="0" presId="urn:microsoft.com/office/officeart/2005/8/layout/hierarchy3"/>
-    <dgm:cxn modelId="{13B6A8BA-6259-4044-9A2E-914A71D9A870}" type="presParOf" srcId="{86F71E6F-B2BC-4D83-B173-DF3B8FC5B190}" destId="{3BE41C04-D4F3-4D1F-8F1F-2BC4741FC052}" srcOrd="11" destOrd="0" presId="urn:microsoft.com/office/officeart/2005/8/layout/hierarchy3"/>
-    <dgm:cxn modelId="{FE2F596F-D20D-4A09-905A-90C7618B0FEC}" type="presParOf" srcId="{BEFCC4BD-3F5D-4BBC-8701-6CADB17AA31F}" destId="{9AE52506-E68E-4332-B5D5-31E8FB4E278E}" srcOrd="1" destOrd="0" presId="urn:microsoft.com/office/officeart/2005/8/layout/hierarchy3"/>
-    <dgm:cxn modelId="{05C1AEB5-1833-4560-8202-BF98EC3F2878}" type="presParOf" srcId="{9AE52506-E68E-4332-B5D5-31E8FB4E278E}" destId="{66DD3C37-00E3-4F39-BDCD-E90B73CA88BE}" srcOrd="0" destOrd="0" presId="urn:microsoft.com/office/officeart/2005/8/layout/hierarchy3"/>
-    <dgm:cxn modelId="{B4F6FA08-F57F-4E7D-A90A-2473705B1D64}" type="presParOf" srcId="{66DD3C37-00E3-4F39-BDCD-E90B73CA88BE}" destId="{F7727978-2655-46FE-AA59-24F8ABF54CD7}" srcOrd="0" destOrd="0" presId="urn:microsoft.com/office/officeart/2005/8/layout/hierarchy3"/>
-    <dgm:cxn modelId="{B1A39BBA-DD89-4343-958B-ADC3260CCD76}" type="presParOf" srcId="{66DD3C37-00E3-4F39-BDCD-E90B73CA88BE}" destId="{6153FFD0-413D-461D-9B01-CEA037B8FD0A}" srcOrd="1" destOrd="0" presId="urn:microsoft.com/office/officeart/2005/8/layout/hierarchy3"/>
-    <dgm:cxn modelId="{B368C4B7-0184-4FF4-A0AE-2ABC4932A8B1}" type="presParOf" srcId="{9AE52506-E68E-4332-B5D5-31E8FB4E278E}" destId="{8818B69A-7B6E-446F-8195-8D7EA1DA47BE}" srcOrd="1" destOrd="0" presId="urn:microsoft.com/office/officeart/2005/8/layout/hierarchy3"/>
-    <dgm:cxn modelId="{08678A01-F957-441A-B03E-0CB2DB7725F5}" type="presParOf" srcId="{8818B69A-7B6E-446F-8195-8D7EA1DA47BE}" destId="{7F64B280-C922-4573-A9A4-51128719C217}" srcOrd="0" destOrd="0" presId="urn:microsoft.com/office/officeart/2005/8/layout/hierarchy3"/>
-    <dgm:cxn modelId="{B77FE562-08D2-403F-A954-8A6D856DFF37}" type="presParOf" srcId="{8818B69A-7B6E-446F-8195-8D7EA1DA47BE}" destId="{38155D7B-AA11-47C4-929B-CCC02A3D3801}" srcOrd="1" destOrd="0" presId="urn:microsoft.com/office/officeart/2005/8/layout/hierarchy3"/>
-    <dgm:cxn modelId="{CB0F4984-7597-4765-B363-05B4B1BC167D}" type="presParOf" srcId="{8818B69A-7B6E-446F-8195-8D7EA1DA47BE}" destId="{F2819C25-FC5B-4095-ADBF-C6AB65E907EF}" srcOrd="2" destOrd="0" presId="urn:microsoft.com/office/officeart/2005/8/layout/hierarchy3"/>
-    <dgm:cxn modelId="{F966AEF8-4036-47A0-9930-298F57F73CC0}" type="presParOf" srcId="{8818B69A-7B6E-446F-8195-8D7EA1DA47BE}" destId="{9EA7F07E-91D0-43F4-A301-6010E6E28787}" srcOrd="3" destOrd="0" presId="urn:microsoft.com/office/officeart/2005/8/layout/hierarchy3"/>
-    <dgm:cxn modelId="{D5769191-0F74-4CB6-871D-D36EEC23CFF0}" type="presParOf" srcId="{8818B69A-7B6E-446F-8195-8D7EA1DA47BE}" destId="{E2A9A2E3-975E-4158-B7B0-8474B12FE0C9}" srcOrd="4" destOrd="0" presId="urn:microsoft.com/office/officeart/2005/8/layout/hierarchy3"/>
-    <dgm:cxn modelId="{E83EEFF4-AA82-4492-AE3B-060508C47291}" type="presParOf" srcId="{8818B69A-7B6E-446F-8195-8D7EA1DA47BE}" destId="{187F473F-2C80-4D0F-867C-B9C989E5CE3B}" srcOrd="5" destOrd="0" presId="urn:microsoft.com/office/officeart/2005/8/layout/hierarchy3"/>
-    <dgm:cxn modelId="{784873B0-4232-4273-AB9E-1497258F27DA}" type="presParOf" srcId="{8818B69A-7B6E-446F-8195-8D7EA1DA47BE}" destId="{29E6ABA8-1702-4C61-B19D-8C0148A40F8C}" srcOrd="6" destOrd="0" presId="urn:microsoft.com/office/officeart/2005/8/layout/hierarchy3"/>
-    <dgm:cxn modelId="{14D29098-B506-48C0-9359-26B17811B605}" type="presParOf" srcId="{8818B69A-7B6E-446F-8195-8D7EA1DA47BE}" destId="{3206DEE8-816E-4DF2-B56F-A32D5FB2B8E0}" srcOrd="7" destOrd="0" presId="urn:microsoft.com/office/officeart/2005/8/layout/hierarchy3"/>
-    <dgm:cxn modelId="{C0BE50B6-CC6D-47AE-8FC2-CF48C8268DC1}" type="presParOf" srcId="{BEFCC4BD-3F5D-4BBC-8701-6CADB17AA31F}" destId="{8C02F7EE-C7AB-4526-9F7D-92F994DCDA2B}" srcOrd="2" destOrd="0" presId="urn:microsoft.com/office/officeart/2005/8/layout/hierarchy3"/>
-    <dgm:cxn modelId="{53C15CDC-8F08-44E3-9D8A-53A91C692157}" type="presParOf" srcId="{8C02F7EE-C7AB-4526-9F7D-92F994DCDA2B}" destId="{EB5E56A3-94C5-4478-8D95-3B3F6A11001C}" srcOrd="0" destOrd="0" presId="urn:microsoft.com/office/officeart/2005/8/layout/hierarchy3"/>
-    <dgm:cxn modelId="{D6C5D74D-E7E1-489F-8E16-415804FC5D8D}" type="presParOf" srcId="{EB5E56A3-94C5-4478-8D95-3B3F6A11001C}" destId="{91F3DD14-3AE4-4F3B-BF09-032D92ED4320}" srcOrd="0" destOrd="0" presId="urn:microsoft.com/office/officeart/2005/8/layout/hierarchy3"/>
-    <dgm:cxn modelId="{E1C5D0E5-4473-4DE2-8142-2D32B95235CB}" type="presParOf" srcId="{EB5E56A3-94C5-4478-8D95-3B3F6A11001C}" destId="{B97A4915-97D8-4679-B75F-622F745A40AD}" srcOrd="1" destOrd="0" presId="urn:microsoft.com/office/officeart/2005/8/layout/hierarchy3"/>
-    <dgm:cxn modelId="{F3217038-4D0C-4A76-963E-893BC7215275}" type="presParOf" srcId="{8C02F7EE-C7AB-4526-9F7D-92F994DCDA2B}" destId="{BED06B18-515E-4C6D-8482-122CF65031F8}" srcOrd="1" destOrd="0" presId="urn:microsoft.com/office/officeart/2005/8/layout/hierarchy3"/>
-    <dgm:cxn modelId="{60D55FE2-DB1B-43B4-8FB9-0E5B02F8BF50}" type="presParOf" srcId="{BED06B18-515E-4C6D-8482-122CF65031F8}" destId="{A0B49624-BEFA-4F36-B59E-2C2952641913}" srcOrd="0" destOrd="0" presId="urn:microsoft.com/office/officeart/2005/8/layout/hierarchy3"/>
-    <dgm:cxn modelId="{C0080650-C832-412E-99CB-CE26F1EE0459}" type="presParOf" srcId="{BED06B18-515E-4C6D-8482-122CF65031F8}" destId="{C690DA50-99EF-4AC1-BF02-0178B112B8D1}" srcOrd="1" destOrd="0" presId="urn:microsoft.com/office/officeart/2005/8/layout/hierarchy3"/>
-    <dgm:cxn modelId="{5F97E9F6-5B67-4930-B8E5-75EF3B2E9764}" type="presParOf" srcId="{BED06B18-515E-4C6D-8482-122CF65031F8}" destId="{D3B15278-7FE7-43C5-B501-8FE553284603}" srcOrd="2" destOrd="0" presId="urn:microsoft.com/office/officeart/2005/8/layout/hierarchy3"/>
-    <dgm:cxn modelId="{3FC0F159-C837-4F2C-B9CD-C7C4568E432B}" type="presParOf" srcId="{BED06B18-515E-4C6D-8482-122CF65031F8}" destId="{84E38BBE-317B-40CB-BED1-598900656104}" srcOrd="3" destOrd="0" presId="urn:microsoft.com/office/officeart/2005/8/layout/hierarchy3"/>
-    <dgm:cxn modelId="{1D491AB0-94FE-4782-B7B6-BCA8B4B5DC2C}" type="presParOf" srcId="{BED06B18-515E-4C6D-8482-122CF65031F8}" destId="{9E36A3C3-6B8D-4834-BE28-710E9B9F157F}" srcOrd="4" destOrd="0" presId="urn:microsoft.com/office/officeart/2005/8/layout/hierarchy3"/>
-    <dgm:cxn modelId="{EE3E639B-50DF-4DFA-94D9-892205F3E8EF}" type="presParOf" srcId="{BED06B18-515E-4C6D-8482-122CF65031F8}" destId="{E887E15F-5B41-47EF-81CD-3C23AAA4FF7C}" srcOrd="5" destOrd="0" presId="urn:microsoft.com/office/officeart/2005/8/layout/hierarchy3"/>
-    <dgm:cxn modelId="{DBE43B1B-7A5C-499A-A4A0-6EA6DFE8173E}" type="presParOf" srcId="{BEFCC4BD-3F5D-4BBC-8701-6CADB17AA31F}" destId="{40C0A844-72B9-4499-8A2F-31B160519B2B}" srcOrd="3" destOrd="0" presId="urn:microsoft.com/office/officeart/2005/8/layout/hierarchy3"/>
-    <dgm:cxn modelId="{09398A73-02AD-4B79-9384-5412C5151091}" type="presParOf" srcId="{40C0A844-72B9-4499-8A2F-31B160519B2B}" destId="{FEFEA5B4-188A-4C43-81BA-FD4EB8E74EF6}" srcOrd="0" destOrd="0" presId="urn:microsoft.com/office/officeart/2005/8/layout/hierarchy3"/>
-    <dgm:cxn modelId="{D2A876F2-5945-4B59-894B-429C3782CA9A}" type="presParOf" srcId="{FEFEA5B4-188A-4C43-81BA-FD4EB8E74EF6}" destId="{E5E1801B-779F-4A6B-8755-4B28832CAA29}" srcOrd="0" destOrd="0" presId="urn:microsoft.com/office/officeart/2005/8/layout/hierarchy3"/>
-    <dgm:cxn modelId="{66777EC2-50CD-45FF-98BF-570DB050BEE6}" type="presParOf" srcId="{FEFEA5B4-188A-4C43-81BA-FD4EB8E74EF6}" destId="{587645D9-6F69-4F07-8C5D-62D534E3C22D}" srcOrd="1" destOrd="0" presId="urn:microsoft.com/office/officeart/2005/8/layout/hierarchy3"/>
-    <dgm:cxn modelId="{6814CFE9-ED51-46F5-98E3-DF21D802C976}" type="presParOf" srcId="{40C0A844-72B9-4499-8A2F-31B160519B2B}" destId="{8A075C84-1556-4181-B9F1-B0F5D69ADB55}" srcOrd="1" destOrd="0" presId="urn:microsoft.com/office/officeart/2005/8/layout/hierarchy3"/>
-    <dgm:cxn modelId="{2535D818-B3F6-490E-98AB-DFB2E6FCEA14}" type="presParOf" srcId="{8A075C84-1556-4181-B9F1-B0F5D69ADB55}" destId="{CB31F521-FC1D-4E4D-9B45-DDE8A4B236A4}" srcOrd="0" destOrd="0" presId="urn:microsoft.com/office/officeart/2005/8/layout/hierarchy3"/>
-    <dgm:cxn modelId="{9752B420-95EE-4BF6-949B-34C16C09CE5F}" type="presParOf" srcId="{8A075C84-1556-4181-B9F1-B0F5D69ADB55}" destId="{65F39FC5-A6CE-491E-8888-8271FD35E89E}" srcOrd="1" destOrd="0" presId="urn:microsoft.com/office/officeart/2005/8/layout/hierarchy3"/>
-    <dgm:cxn modelId="{C049A3E6-9ED9-4611-8945-2E13476D8322}" type="presParOf" srcId="{8A075C84-1556-4181-B9F1-B0F5D69ADB55}" destId="{F94F71E9-0EFD-4B2E-AA4E-A2D6BEC7906E}" srcOrd="2" destOrd="0" presId="urn:microsoft.com/office/officeart/2005/8/layout/hierarchy3"/>
-    <dgm:cxn modelId="{5A9FD88D-2EEF-4D4D-A695-48829191B326}" type="presParOf" srcId="{8A075C84-1556-4181-B9F1-B0F5D69ADB55}" destId="{F8D3AACC-3FF3-4AD1-9D53-238E3884F253}" srcOrd="3" destOrd="0" presId="urn:microsoft.com/office/officeart/2005/8/layout/hierarchy3"/>
-    <dgm:cxn modelId="{A3D5B90C-B08E-4B21-B397-4E61649062B5}" type="presParOf" srcId="{8A075C84-1556-4181-B9F1-B0F5D69ADB55}" destId="{B8BB48C0-6E1A-4E6B-B8F8-0F224C183831}" srcOrd="4" destOrd="0" presId="urn:microsoft.com/office/officeart/2005/8/layout/hierarchy3"/>
-    <dgm:cxn modelId="{7A4A5FFB-8906-43BC-A70D-F851A7853D08}" type="presParOf" srcId="{8A075C84-1556-4181-B9F1-B0F5D69ADB55}" destId="{8402DF20-AE4F-4717-9392-4C37350DEE90}" srcOrd="5" destOrd="0" presId="urn:microsoft.com/office/officeart/2005/8/layout/hierarchy3"/>
-    <dgm:cxn modelId="{E0EBE2EA-9CAD-4848-84FB-FA2ACA864D69}" type="presParOf" srcId="{BEFCC4BD-3F5D-4BBC-8701-6CADB17AA31F}" destId="{7A223F60-6D8A-4AB8-AEB5-0CE91FFB9298}" srcOrd="4" destOrd="0" presId="urn:microsoft.com/office/officeart/2005/8/layout/hierarchy3"/>
-    <dgm:cxn modelId="{0941608C-FEFF-43E7-B911-ED6939C01100}" type="presParOf" srcId="{7A223F60-6D8A-4AB8-AEB5-0CE91FFB9298}" destId="{BBC84C29-1C10-4443-BA08-C87541C04518}" srcOrd="0" destOrd="0" presId="urn:microsoft.com/office/officeart/2005/8/layout/hierarchy3"/>
-    <dgm:cxn modelId="{5EC524CE-A87F-42A7-A133-06BF3AF0722D}" type="presParOf" srcId="{BBC84C29-1C10-4443-BA08-C87541C04518}" destId="{DED34B62-5B37-4393-8A01-F6B25CB45D0A}" srcOrd="0" destOrd="0" presId="urn:microsoft.com/office/officeart/2005/8/layout/hierarchy3"/>
-    <dgm:cxn modelId="{02A99ADA-03A0-4526-B9FF-FDF631B46C28}" type="presParOf" srcId="{BBC84C29-1C10-4443-BA08-C87541C04518}" destId="{8AA3C08A-C973-4EC5-A51C-9D831B8F4724}" srcOrd="1" destOrd="0" presId="urn:microsoft.com/office/officeart/2005/8/layout/hierarchy3"/>
-    <dgm:cxn modelId="{85A78E20-E871-4145-89C4-DC3B3CE17BCD}" type="presParOf" srcId="{7A223F60-6D8A-4AB8-AEB5-0CE91FFB9298}" destId="{DBBD953D-F4AC-4C6C-B6D7-6F6B1F9D7B0F}" srcOrd="1" destOrd="0" presId="urn:microsoft.com/office/officeart/2005/8/layout/hierarchy3"/>
-    <dgm:cxn modelId="{F51BE728-6F72-4207-B7D8-F6796C532A89}" type="presParOf" srcId="{DBBD953D-F4AC-4C6C-B6D7-6F6B1F9D7B0F}" destId="{98408B34-EA17-41DC-B392-49823CBC97B7}" srcOrd="0" destOrd="0" presId="urn:microsoft.com/office/officeart/2005/8/layout/hierarchy3"/>
-    <dgm:cxn modelId="{F24F6545-5D95-4A5A-B350-3F44BAC7A1F7}" type="presParOf" srcId="{DBBD953D-F4AC-4C6C-B6D7-6F6B1F9D7B0F}" destId="{941B6FBD-D058-4C09-82EF-35412C1C477D}" srcOrd="1" destOrd="0" presId="urn:microsoft.com/office/officeart/2005/8/layout/hierarchy3"/>
-    <dgm:cxn modelId="{1C9448DF-4CBE-4625-9658-074964C501B9}" type="presParOf" srcId="{BEFCC4BD-3F5D-4BBC-8701-6CADB17AA31F}" destId="{AC867A0D-D653-4B48-AE41-2C82E8C5C82F}" srcOrd="5" destOrd="0" presId="urn:microsoft.com/office/officeart/2005/8/layout/hierarchy3"/>
-    <dgm:cxn modelId="{8D9DEF37-4821-4B0B-B28E-9E404F78C0C0}" type="presParOf" srcId="{AC867A0D-D653-4B48-AE41-2C82E8C5C82F}" destId="{D1BDD122-AC3A-4564-9602-1886AA89C864}" srcOrd="0" destOrd="0" presId="urn:microsoft.com/office/officeart/2005/8/layout/hierarchy3"/>
-    <dgm:cxn modelId="{8EB1280E-143E-43B4-BA72-19946C674AD9}" type="presParOf" srcId="{D1BDD122-AC3A-4564-9602-1886AA89C864}" destId="{AF5D85B3-6E9A-44AB-9E2F-E1C70EEE0102}" srcOrd="0" destOrd="0" presId="urn:microsoft.com/office/officeart/2005/8/layout/hierarchy3"/>
-    <dgm:cxn modelId="{8EEB84AE-998F-4314-9713-697F5FC38212}" type="presParOf" srcId="{D1BDD122-AC3A-4564-9602-1886AA89C864}" destId="{878E543B-17CD-4460-BB81-15092E58A0F6}" srcOrd="1" destOrd="0" presId="urn:microsoft.com/office/officeart/2005/8/layout/hierarchy3"/>
-    <dgm:cxn modelId="{8944DF5B-5F25-4196-9BBB-970BEC168D4D}" type="presParOf" srcId="{AC867A0D-D653-4B48-AE41-2C82E8C5C82F}" destId="{8C71B731-311D-41F8-ABCD-F36ED28A01BD}" srcOrd="1" destOrd="0" presId="urn:microsoft.com/office/officeart/2005/8/layout/hierarchy3"/>
-    <dgm:cxn modelId="{3D042AF1-B9EE-4A6B-A048-84F0BCA7C366}" type="presParOf" srcId="{8C71B731-311D-41F8-ABCD-F36ED28A01BD}" destId="{6AEB7793-A050-4E9D-91F1-25FC3F50F43B}" srcOrd="0" destOrd="0" presId="urn:microsoft.com/office/officeart/2005/8/layout/hierarchy3"/>
-    <dgm:cxn modelId="{81A581E5-95EE-4478-859F-2E3F99E1C901}" type="presParOf" srcId="{8C71B731-311D-41F8-ABCD-F36ED28A01BD}" destId="{E8D96FEB-84A9-416C-80C3-1A9053E24EAA}" srcOrd="1" destOrd="0" presId="urn:microsoft.com/office/officeart/2005/8/layout/hierarchy3"/>
-    <dgm:cxn modelId="{E4EA1C92-BC1E-43C1-84DC-C90304F854E4}" type="presParOf" srcId="{8C71B731-311D-41F8-ABCD-F36ED28A01BD}" destId="{47A5DE8F-F2E2-458B-81C5-F9DA393628B2}" srcOrd="2" destOrd="0" presId="urn:microsoft.com/office/officeart/2005/8/layout/hierarchy3"/>
-    <dgm:cxn modelId="{288B95B3-BA54-44CA-959A-CAFC4827CDAE}" type="presParOf" srcId="{8C71B731-311D-41F8-ABCD-F36ED28A01BD}" destId="{F696DC11-4C5D-45F2-8EB2-5BF5F0766D4D}" srcOrd="3" destOrd="0" presId="urn:microsoft.com/office/officeart/2005/8/layout/hierarchy3"/>
-    <dgm:cxn modelId="{E0163306-837E-437C-945E-BF9EBD6B8CB0}" type="presParOf" srcId="{BEFCC4BD-3F5D-4BBC-8701-6CADB17AA31F}" destId="{A727833B-BFEB-4463-A722-884D8DF4E141}" srcOrd="6" destOrd="0" presId="urn:microsoft.com/office/officeart/2005/8/layout/hierarchy3"/>
-    <dgm:cxn modelId="{8A00342C-9DC0-471A-9EBE-729EF79EE7F8}" type="presParOf" srcId="{A727833B-BFEB-4463-A722-884D8DF4E141}" destId="{2DD3B2AA-2267-4ED2-8A1C-A469E8EFD5F5}" srcOrd="0" destOrd="0" presId="urn:microsoft.com/office/officeart/2005/8/layout/hierarchy3"/>
-    <dgm:cxn modelId="{1C147F37-E8E6-4A75-9EF5-1856C4EDA5F3}" type="presParOf" srcId="{2DD3B2AA-2267-4ED2-8A1C-A469E8EFD5F5}" destId="{6C2DB3A7-FAC5-4907-B69D-2A82E1D0B614}" srcOrd="0" destOrd="0" presId="urn:microsoft.com/office/officeart/2005/8/layout/hierarchy3"/>
-    <dgm:cxn modelId="{B218D661-E8CB-43BD-A3A2-A3252047F5B8}" type="presParOf" srcId="{2DD3B2AA-2267-4ED2-8A1C-A469E8EFD5F5}" destId="{292B5CA0-BF49-4F85-91E3-8BAAEA2517E7}" srcOrd="1" destOrd="0" presId="urn:microsoft.com/office/officeart/2005/8/layout/hierarchy3"/>
-    <dgm:cxn modelId="{7D49CEEB-B02B-44FA-AFD5-FF685AF2666A}" type="presParOf" srcId="{A727833B-BFEB-4463-A722-884D8DF4E141}" destId="{D73B5D51-29FF-4836-810B-84756F5F1151}" srcOrd="1" destOrd="0" presId="urn:microsoft.com/office/officeart/2005/8/layout/hierarchy3"/>
-    <dgm:cxn modelId="{14560478-992A-49A5-A9BF-76473DE54B50}" type="presParOf" srcId="{D73B5D51-29FF-4836-810B-84756F5F1151}" destId="{9EF792B8-EB2F-4996-8AE7-C558C638115A}" srcOrd="0" destOrd="0" presId="urn:microsoft.com/office/officeart/2005/8/layout/hierarchy3"/>
-    <dgm:cxn modelId="{9CEDB2AB-E4C1-4B18-B929-4A4F52004BA4}" type="presParOf" srcId="{D73B5D51-29FF-4836-810B-84756F5F1151}" destId="{2A82A683-001D-4A24-B4EB-0F6569EE6A84}" srcOrd="1" destOrd="0" presId="urn:microsoft.com/office/officeart/2005/8/layout/hierarchy3"/>
-    <dgm:cxn modelId="{7A5E8FDC-DF63-4061-A6A3-EBADEB9E7AF8}" type="presParOf" srcId="{D73B5D51-29FF-4836-810B-84756F5F1151}" destId="{49D9ABCD-6EEA-48BF-880F-B7BA7E0CA55D}" srcOrd="2" destOrd="0" presId="urn:microsoft.com/office/officeart/2005/8/layout/hierarchy3"/>
-    <dgm:cxn modelId="{4DCFC2EA-8E2F-4308-9A51-15166937DE18}" type="presParOf" srcId="{D73B5D51-29FF-4836-810B-84756F5F1151}" destId="{24EA4042-C37C-44FF-B990-10310C99290F}" srcOrd="3" destOrd="0" presId="urn:microsoft.com/office/officeart/2005/8/layout/hierarchy3"/>
-    <dgm:cxn modelId="{B4DF2C5E-C46B-4406-BA33-C2F12F5ECBAD}" type="presParOf" srcId="{D73B5D51-29FF-4836-810B-84756F5F1151}" destId="{0A0E46B4-880D-45A3-BEA8-F0179A662F6E}" srcOrd="4" destOrd="0" presId="urn:microsoft.com/office/officeart/2005/8/layout/hierarchy3"/>
-    <dgm:cxn modelId="{A7CE15AA-32B1-43E7-BF3D-90D88317BF40}" type="presParOf" srcId="{D73B5D51-29FF-4836-810B-84756F5F1151}" destId="{934FE0E1-B490-422E-AA0C-4CA0974D38DF}" srcOrd="5" destOrd="0" presId="urn:microsoft.com/office/officeart/2005/8/layout/hierarchy3"/>
-    <dgm:cxn modelId="{4B60B1F6-7507-4AC9-8BBC-FDD7BBAACAA2}" type="presParOf" srcId="{D73B5D51-29FF-4836-810B-84756F5F1151}" destId="{31BFF808-E5C4-4266-BB5D-4DD341B88897}" srcOrd="6" destOrd="0" presId="urn:microsoft.com/office/officeart/2005/8/layout/hierarchy3"/>
-    <dgm:cxn modelId="{3B68C270-A1E4-4A21-A841-860B00684827}" type="presParOf" srcId="{D73B5D51-29FF-4836-810B-84756F5F1151}" destId="{7EB9B7B6-B186-4DE7-92CF-45C2332B5808}" srcOrd="7" destOrd="0" presId="urn:microsoft.com/office/officeart/2005/8/layout/hierarchy3"/>
-    <dgm:cxn modelId="{715C1361-5E9A-4D5A-BE65-21234E2C8C54}" type="presParOf" srcId="{BEFCC4BD-3F5D-4BBC-8701-6CADB17AA31F}" destId="{07EE0E1A-058A-4C28-AD7A-B2B81BF9C15B}" srcOrd="7" destOrd="0" presId="urn:microsoft.com/office/officeart/2005/8/layout/hierarchy3"/>
-    <dgm:cxn modelId="{D81A8071-6CCC-4745-B73F-7E28F1E67BAA}" type="presParOf" srcId="{07EE0E1A-058A-4C28-AD7A-B2B81BF9C15B}" destId="{FCCB17AB-98B4-4ACC-B28A-3ED0C83FA361}" srcOrd="0" destOrd="0" presId="urn:microsoft.com/office/officeart/2005/8/layout/hierarchy3"/>
-    <dgm:cxn modelId="{A3930CA4-AC4E-452A-B2D5-62C483D4F57F}" type="presParOf" srcId="{FCCB17AB-98B4-4ACC-B28A-3ED0C83FA361}" destId="{EED238A2-F0DF-4F67-8B6A-6BF5E84200D5}" srcOrd="0" destOrd="0" presId="urn:microsoft.com/office/officeart/2005/8/layout/hierarchy3"/>
-    <dgm:cxn modelId="{31ADB2D7-8154-40DC-9759-A29032AE0062}" type="presParOf" srcId="{FCCB17AB-98B4-4ACC-B28A-3ED0C83FA361}" destId="{D2901977-E661-4E89-BB60-728ECFDF71B6}" srcOrd="1" destOrd="0" presId="urn:microsoft.com/office/officeart/2005/8/layout/hierarchy3"/>
-    <dgm:cxn modelId="{8B011063-2B6D-4C65-992F-3DA226745928}" type="presParOf" srcId="{07EE0E1A-058A-4C28-AD7A-B2B81BF9C15B}" destId="{68565D25-8667-4252-BB01-D88A74502EB9}" srcOrd="1" destOrd="0" presId="urn:microsoft.com/office/officeart/2005/8/layout/hierarchy3"/>
-    <dgm:cxn modelId="{A4C36F94-0115-4B5C-BE83-641BC54627FC}" type="presParOf" srcId="{68565D25-8667-4252-BB01-D88A74502EB9}" destId="{F006886D-E4EA-480C-A781-A323279A7444}" srcOrd="0" destOrd="0" presId="urn:microsoft.com/office/officeart/2005/8/layout/hierarchy3"/>
-    <dgm:cxn modelId="{D0E37057-99FE-4F0F-A5F7-D2083EFA577D}" type="presParOf" srcId="{68565D25-8667-4252-BB01-D88A74502EB9}" destId="{526EF2C4-1577-4934-BD19-8A593E727CAC}" srcOrd="1" destOrd="0" presId="urn:microsoft.com/office/officeart/2005/8/layout/hierarchy3"/>
-    <dgm:cxn modelId="{BEBCA56B-FBBE-42EA-9F45-BBC47202E158}" type="presParOf" srcId="{68565D25-8667-4252-BB01-D88A74502EB9}" destId="{C409B91B-2A5D-434A-9550-CB44444CFB49}" srcOrd="2" destOrd="0" presId="urn:microsoft.com/office/officeart/2005/8/layout/hierarchy3"/>
-    <dgm:cxn modelId="{8C78F49B-641D-4C79-BE26-C2C9018ED13A}" type="presParOf" srcId="{68565D25-8667-4252-BB01-D88A74502EB9}" destId="{CBB05B55-713A-4DAF-8ADA-1F22C6820080}" srcOrd="3" destOrd="0" presId="urn:microsoft.com/office/officeart/2005/8/layout/hierarchy3"/>
+    <dgm:cxn modelId="{B124ECE3-9F50-4123-AA49-A3E0F6AD861F}" type="presOf" srcId="{B804C279-6B19-444C-A41F-2E63C78BBDDD}" destId="{DED34B62-5B37-4393-8A01-F6B25CB45D0A}" srcOrd="0" destOrd="0" presId="urn:microsoft.com/office/officeart/2005/8/layout/hierarchy3"/>
+    <dgm:cxn modelId="{796D34EE-5F3F-4E5E-B4F2-20BDF8ADD042}" type="presOf" srcId="{CA4676CE-26BF-45AB-B671-BA94A92F286B}" destId="{0A0E46B4-880D-45A3-BEA8-F0179A662F6E}" srcOrd="0" destOrd="0" presId="urn:microsoft.com/office/officeart/2005/8/layout/hierarchy3"/>
+    <dgm:cxn modelId="{97752C8A-1338-48F2-87B3-9B79090DE8C8}" type="presParOf" srcId="{BEFCC4BD-3F5D-4BBC-8701-6CADB17AA31F}" destId="{D171E6DA-76D3-445A-A4AD-CDF43BF8D621}" srcOrd="0" destOrd="0" presId="urn:microsoft.com/office/officeart/2005/8/layout/hierarchy3"/>
+    <dgm:cxn modelId="{19B26AA9-C528-4207-BE0C-17BD0C6F7CDA}" type="presParOf" srcId="{D171E6DA-76D3-445A-A4AD-CDF43BF8D621}" destId="{E984BE3E-B592-4ECD-BAFC-DD3287597B37}" srcOrd="0" destOrd="0" presId="urn:microsoft.com/office/officeart/2005/8/layout/hierarchy3"/>
+    <dgm:cxn modelId="{D3A2786B-00C2-40B7-8A21-FBFDB344CE00}" type="presParOf" srcId="{E984BE3E-B592-4ECD-BAFC-DD3287597B37}" destId="{99FB8535-ECB9-42B1-87A1-D8BBE540BBCA}" srcOrd="0" destOrd="0" presId="urn:microsoft.com/office/officeart/2005/8/layout/hierarchy3"/>
+    <dgm:cxn modelId="{CE1F9B52-FD5A-45CE-9809-F95DCC1EF438}" type="presParOf" srcId="{E984BE3E-B592-4ECD-BAFC-DD3287597B37}" destId="{61737740-909B-4238-895E-2F5A38B946DA}" srcOrd="1" destOrd="0" presId="urn:microsoft.com/office/officeart/2005/8/layout/hierarchy3"/>
+    <dgm:cxn modelId="{C8F0F189-B5D7-4D16-BB4D-40A23A387546}" type="presParOf" srcId="{D171E6DA-76D3-445A-A4AD-CDF43BF8D621}" destId="{86F71E6F-B2BC-4D83-B173-DF3B8FC5B190}" srcOrd="1" destOrd="0" presId="urn:microsoft.com/office/officeart/2005/8/layout/hierarchy3"/>
+    <dgm:cxn modelId="{373FE4D0-AF07-4364-B8B4-BC80B3BA730E}" type="presParOf" srcId="{86F71E6F-B2BC-4D83-B173-DF3B8FC5B190}" destId="{3D73A31F-3CD4-4A78-8BD9-2E6FA5F234D0}" srcOrd="0" destOrd="0" presId="urn:microsoft.com/office/officeart/2005/8/layout/hierarchy3"/>
+    <dgm:cxn modelId="{3DF38DA9-041B-49AA-9134-24BD55B1E24E}" type="presParOf" srcId="{86F71E6F-B2BC-4D83-B173-DF3B8FC5B190}" destId="{8A3314E6-2863-4C36-BBB3-CAD41F46559B}" srcOrd="1" destOrd="0" presId="urn:microsoft.com/office/officeart/2005/8/layout/hierarchy3"/>
+    <dgm:cxn modelId="{81960027-5FA9-44A2-8A0B-F6C991AA9F75}" type="presParOf" srcId="{86F71E6F-B2BC-4D83-B173-DF3B8FC5B190}" destId="{C37FDA94-EE86-4718-851D-D4159FBD1D3C}" srcOrd="2" destOrd="0" presId="urn:microsoft.com/office/officeart/2005/8/layout/hierarchy3"/>
+    <dgm:cxn modelId="{C210C951-3655-4B27-B543-772184D04953}" type="presParOf" srcId="{86F71E6F-B2BC-4D83-B173-DF3B8FC5B190}" destId="{FF9B267A-17D4-4DAC-B9B3-D31D192EBBC6}" srcOrd="3" destOrd="0" presId="urn:microsoft.com/office/officeart/2005/8/layout/hierarchy3"/>
+    <dgm:cxn modelId="{56BCEDE9-7376-49D9-9791-102358C8DD33}" type="presParOf" srcId="{86F71E6F-B2BC-4D83-B173-DF3B8FC5B190}" destId="{C7D3896C-510F-44BC-88B4-7C22129E786E}" srcOrd="4" destOrd="0" presId="urn:microsoft.com/office/officeart/2005/8/layout/hierarchy3"/>
+    <dgm:cxn modelId="{36A7C763-2C6C-48A0-BAC6-32687766908D}" type="presParOf" srcId="{86F71E6F-B2BC-4D83-B173-DF3B8FC5B190}" destId="{9D93DF36-F029-4BDC-9E89-4299C0EBFCB3}" srcOrd="5" destOrd="0" presId="urn:microsoft.com/office/officeart/2005/8/layout/hierarchy3"/>
+    <dgm:cxn modelId="{0A39C22E-B877-4BA2-89A4-E7F31D205F1A}" type="presParOf" srcId="{86F71E6F-B2BC-4D83-B173-DF3B8FC5B190}" destId="{248CE159-4170-4F7E-A087-6D2467D005BD}" srcOrd="6" destOrd="0" presId="urn:microsoft.com/office/officeart/2005/8/layout/hierarchy3"/>
+    <dgm:cxn modelId="{43EE2C64-6AC3-436D-B08B-BB556FA8013A}" type="presParOf" srcId="{86F71E6F-B2BC-4D83-B173-DF3B8FC5B190}" destId="{3A7336C0-F140-4AA4-8EB0-C86106393380}" srcOrd="7" destOrd="0" presId="urn:microsoft.com/office/officeart/2005/8/layout/hierarchy3"/>
+    <dgm:cxn modelId="{D05B25AD-E14A-4A00-B04B-5BD855612CE4}" type="presParOf" srcId="{86F71E6F-B2BC-4D83-B173-DF3B8FC5B190}" destId="{19501039-C086-43DC-B83C-BB8F2BE11A47}" srcOrd="8" destOrd="0" presId="urn:microsoft.com/office/officeart/2005/8/layout/hierarchy3"/>
+    <dgm:cxn modelId="{1C3F09D0-67E5-488A-9AB4-EBD4571A7879}" type="presParOf" srcId="{86F71E6F-B2BC-4D83-B173-DF3B8FC5B190}" destId="{EA042785-3256-4038-9C9C-73B7325D3F3C}" srcOrd="9" destOrd="0" presId="urn:microsoft.com/office/officeart/2005/8/layout/hierarchy3"/>
+    <dgm:cxn modelId="{19295AE9-D69D-4479-BD10-09F231587157}" type="presParOf" srcId="{86F71E6F-B2BC-4D83-B173-DF3B8FC5B190}" destId="{8A9919A3-EC2F-4632-9113-FFB1D843BEA4}" srcOrd="10" destOrd="0" presId="urn:microsoft.com/office/officeart/2005/8/layout/hierarchy3"/>
+    <dgm:cxn modelId="{741AA25E-71D5-484E-AF88-E1D5D72E0610}" type="presParOf" srcId="{86F71E6F-B2BC-4D83-B173-DF3B8FC5B190}" destId="{3BE41C04-D4F3-4D1F-8F1F-2BC4741FC052}" srcOrd="11" destOrd="0" presId="urn:microsoft.com/office/officeart/2005/8/layout/hierarchy3"/>
+    <dgm:cxn modelId="{EB3182B3-CEEA-47CA-AF4D-674945D3D4AC}" type="presParOf" srcId="{BEFCC4BD-3F5D-4BBC-8701-6CADB17AA31F}" destId="{9AE52506-E68E-4332-B5D5-31E8FB4E278E}" srcOrd="1" destOrd="0" presId="urn:microsoft.com/office/officeart/2005/8/layout/hierarchy3"/>
+    <dgm:cxn modelId="{17BA4DE3-3DD1-4F15-8AD6-0C56AD68B9F9}" type="presParOf" srcId="{9AE52506-E68E-4332-B5D5-31E8FB4E278E}" destId="{66DD3C37-00E3-4F39-BDCD-E90B73CA88BE}" srcOrd="0" destOrd="0" presId="urn:microsoft.com/office/officeart/2005/8/layout/hierarchy3"/>
+    <dgm:cxn modelId="{9A9AB8A5-8707-4B13-8C7B-282DD549F2DE}" type="presParOf" srcId="{66DD3C37-00E3-4F39-BDCD-E90B73CA88BE}" destId="{F7727978-2655-46FE-AA59-24F8ABF54CD7}" srcOrd="0" destOrd="0" presId="urn:microsoft.com/office/officeart/2005/8/layout/hierarchy3"/>
+    <dgm:cxn modelId="{9D508929-DD41-469B-BAFD-20BDB76496B0}" type="presParOf" srcId="{66DD3C37-00E3-4F39-BDCD-E90B73CA88BE}" destId="{6153FFD0-413D-461D-9B01-CEA037B8FD0A}" srcOrd="1" destOrd="0" presId="urn:microsoft.com/office/officeart/2005/8/layout/hierarchy3"/>
+    <dgm:cxn modelId="{8BEC70DE-D96B-4D7E-BF7E-E96FB7BA586A}" type="presParOf" srcId="{9AE52506-E68E-4332-B5D5-31E8FB4E278E}" destId="{8818B69A-7B6E-446F-8195-8D7EA1DA47BE}" srcOrd="1" destOrd="0" presId="urn:microsoft.com/office/officeart/2005/8/layout/hierarchy3"/>
+    <dgm:cxn modelId="{D152372E-B6E8-4064-800E-D82BF7081998}" type="presParOf" srcId="{8818B69A-7B6E-446F-8195-8D7EA1DA47BE}" destId="{7F64B280-C922-4573-A9A4-51128719C217}" srcOrd="0" destOrd="0" presId="urn:microsoft.com/office/officeart/2005/8/layout/hierarchy3"/>
+    <dgm:cxn modelId="{5A0B20A1-4592-4D84-A53E-EA8346E02E4B}" type="presParOf" srcId="{8818B69A-7B6E-446F-8195-8D7EA1DA47BE}" destId="{38155D7B-AA11-47C4-929B-CCC02A3D3801}" srcOrd="1" destOrd="0" presId="urn:microsoft.com/office/officeart/2005/8/layout/hierarchy3"/>
+    <dgm:cxn modelId="{95F2D77E-079C-411B-B8D5-5232716D3853}" type="presParOf" srcId="{8818B69A-7B6E-446F-8195-8D7EA1DA47BE}" destId="{F2819C25-FC5B-4095-ADBF-C6AB65E907EF}" srcOrd="2" destOrd="0" presId="urn:microsoft.com/office/officeart/2005/8/layout/hierarchy3"/>
+    <dgm:cxn modelId="{4AD1B22D-89EB-402F-858D-7105B7B49E51}" type="presParOf" srcId="{8818B69A-7B6E-446F-8195-8D7EA1DA47BE}" destId="{9EA7F07E-91D0-43F4-A301-6010E6E28787}" srcOrd="3" destOrd="0" presId="urn:microsoft.com/office/officeart/2005/8/layout/hierarchy3"/>
+    <dgm:cxn modelId="{65673797-0AD2-4328-8ACE-28CE3B3E7B63}" type="presParOf" srcId="{8818B69A-7B6E-446F-8195-8D7EA1DA47BE}" destId="{E2A9A2E3-975E-4158-B7B0-8474B12FE0C9}" srcOrd="4" destOrd="0" presId="urn:microsoft.com/office/officeart/2005/8/layout/hierarchy3"/>
+    <dgm:cxn modelId="{0D9BF468-953F-45B9-8717-4A6CA2091EF0}" type="presParOf" srcId="{8818B69A-7B6E-446F-8195-8D7EA1DA47BE}" destId="{187F473F-2C80-4D0F-867C-B9C989E5CE3B}" srcOrd="5" destOrd="0" presId="urn:microsoft.com/office/officeart/2005/8/layout/hierarchy3"/>
+    <dgm:cxn modelId="{ED7B3E27-8080-4CE2-957E-0B6EE83FB0C0}" type="presParOf" srcId="{8818B69A-7B6E-446F-8195-8D7EA1DA47BE}" destId="{29E6ABA8-1702-4C61-B19D-8C0148A40F8C}" srcOrd="6" destOrd="0" presId="urn:microsoft.com/office/officeart/2005/8/layout/hierarchy3"/>
+    <dgm:cxn modelId="{69DBEFF2-C508-4127-8532-FF8C908094AD}" type="presParOf" srcId="{8818B69A-7B6E-446F-8195-8D7EA1DA47BE}" destId="{3206DEE8-816E-4DF2-B56F-A32D5FB2B8E0}" srcOrd="7" destOrd="0" presId="urn:microsoft.com/office/officeart/2005/8/layout/hierarchy3"/>
+    <dgm:cxn modelId="{DBC56A8D-A52E-405D-93A5-98488CD2CE99}" type="presParOf" srcId="{BEFCC4BD-3F5D-4BBC-8701-6CADB17AA31F}" destId="{8C02F7EE-C7AB-4526-9F7D-92F994DCDA2B}" srcOrd="2" destOrd="0" presId="urn:microsoft.com/office/officeart/2005/8/layout/hierarchy3"/>
+    <dgm:cxn modelId="{81837191-3B13-4A50-A132-5674E8853D38}" type="presParOf" srcId="{8C02F7EE-C7AB-4526-9F7D-92F994DCDA2B}" destId="{EB5E56A3-94C5-4478-8D95-3B3F6A11001C}" srcOrd="0" destOrd="0" presId="urn:microsoft.com/office/officeart/2005/8/layout/hierarchy3"/>
+    <dgm:cxn modelId="{77046FA1-AFC7-43A1-84E2-568D8887AC99}" type="presParOf" srcId="{EB5E56A3-94C5-4478-8D95-3B3F6A11001C}" destId="{91F3DD14-3AE4-4F3B-BF09-032D92ED4320}" srcOrd="0" destOrd="0" presId="urn:microsoft.com/office/officeart/2005/8/layout/hierarchy3"/>
+    <dgm:cxn modelId="{E8D348AF-8264-4DB0-8FD1-AC3ADCEC3B45}" type="presParOf" srcId="{EB5E56A3-94C5-4478-8D95-3B3F6A11001C}" destId="{B97A4915-97D8-4679-B75F-622F745A40AD}" srcOrd="1" destOrd="0" presId="urn:microsoft.com/office/officeart/2005/8/layout/hierarchy3"/>
+    <dgm:cxn modelId="{00C875DB-96ED-45C8-AAE4-52788D205320}" type="presParOf" srcId="{8C02F7EE-C7AB-4526-9F7D-92F994DCDA2B}" destId="{BED06B18-515E-4C6D-8482-122CF65031F8}" srcOrd="1" destOrd="0" presId="urn:microsoft.com/office/officeart/2005/8/layout/hierarchy3"/>
+    <dgm:cxn modelId="{74EF3463-6DB2-49D7-AE3B-0564216FA29B}" type="presParOf" srcId="{BED06B18-515E-4C6D-8482-122CF65031F8}" destId="{A0B49624-BEFA-4F36-B59E-2C2952641913}" srcOrd="0" destOrd="0" presId="urn:microsoft.com/office/officeart/2005/8/layout/hierarchy3"/>
+    <dgm:cxn modelId="{2CC59EBF-F2E6-4A4E-91A1-D5E2E590DEF0}" type="presParOf" srcId="{BED06B18-515E-4C6D-8482-122CF65031F8}" destId="{C690DA50-99EF-4AC1-BF02-0178B112B8D1}" srcOrd="1" destOrd="0" presId="urn:microsoft.com/office/officeart/2005/8/layout/hierarchy3"/>
+    <dgm:cxn modelId="{83E105BE-2CE5-4B15-80B2-37EC7F846F52}" type="presParOf" srcId="{BED06B18-515E-4C6D-8482-122CF65031F8}" destId="{D3B15278-7FE7-43C5-B501-8FE553284603}" srcOrd="2" destOrd="0" presId="urn:microsoft.com/office/officeart/2005/8/layout/hierarchy3"/>
+    <dgm:cxn modelId="{0053C4BD-21DE-4BB4-B04F-494FF92DB666}" type="presParOf" srcId="{BED06B18-515E-4C6D-8482-122CF65031F8}" destId="{84E38BBE-317B-40CB-BED1-598900656104}" srcOrd="3" destOrd="0" presId="urn:microsoft.com/office/officeart/2005/8/layout/hierarchy3"/>
+    <dgm:cxn modelId="{0E7388E7-789C-4F73-9F9F-8F7FB98A6A7C}" type="presParOf" srcId="{BED06B18-515E-4C6D-8482-122CF65031F8}" destId="{9E36A3C3-6B8D-4834-BE28-710E9B9F157F}" srcOrd="4" destOrd="0" presId="urn:microsoft.com/office/officeart/2005/8/layout/hierarchy3"/>
+    <dgm:cxn modelId="{DD8229BD-FDE0-4FAC-97BC-F88C7DC42012}" type="presParOf" srcId="{BED06B18-515E-4C6D-8482-122CF65031F8}" destId="{E887E15F-5B41-47EF-81CD-3C23AAA4FF7C}" srcOrd="5" destOrd="0" presId="urn:microsoft.com/office/officeart/2005/8/layout/hierarchy3"/>
+    <dgm:cxn modelId="{C83E3452-9E9A-431C-91F1-FDF2FDFB26D6}" type="presParOf" srcId="{BEFCC4BD-3F5D-4BBC-8701-6CADB17AA31F}" destId="{40C0A844-72B9-4499-8A2F-31B160519B2B}" srcOrd="3" destOrd="0" presId="urn:microsoft.com/office/officeart/2005/8/layout/hierarchy3"/>
+    <dgm:cxn modelId="{7437D9BE-A5EA-433B-9D12-E8639263482B}" type="presParOf" srcId="{40C0A844-72B9-4499-8A2F-31B160519B2B}" destId="{FEFEA5B4-188A-4C43-81BA-FD4EB8E74EF6}" srcOrd="0" destOrd="0" presId="urn:microsoft.com/office/officeart/2005/8/layout/hierarchy3"/>
+    <dgm:cxn modelId="{90A52F34-14FE-4150-9F6A-E60DEFAF8DF8}" type="presParOf" srcId="{FEFEA5B4-188A-4C43-81BA-FD4EB8E74EF6}" destId="{E5E1801B-779F-4A6B-8755-4B28832CAA29}" srcOrd="0" destOrd="0" presId="urn:microsoft.com/office/officeart/2005/8/layout/hierarchy3"/>
+    <dgm:cxn modelId="{93251A82-0FBB-4D55-961B-EB4944247969}" type="presParOf" srcId="{FEFEA5B4-188A-4C43-81BA-FD4EB8E74EF6}" destId="{587645D9-6F69-4F07-8C5D-62D534E3C22D}" srcOrd="1" destOrd="0" presId="urn:microsoft.com/office/officeart/2005/8/layout/hierarchy3"/>
+    <dgm:cxn modelId="{9BAF4804-C433-49AC-876A-CCCDD7F714A3}" type="presParOf" srcId="{40C0A844-72B9-4499-8A2F-31B160519B2B}" destId="{8A075C84-1556-4181-B9F1-B0F5D69ADB55}" srcOrd="1" destOrd="0" presId="urn:microsoft.com/office/officeart/2005/8/layout/hierarchy3"/>
+    <dgm:cxn modelId="{509F08C3-C284-4969-B953-8041E1992118}" type="presParOf" srcId="{8A075C84-1556-4181-B9F1-B0F5D69ADB55}" destId="{CB31F521-FC1D-4E4D-9B45-DDE8A4B236A4}" srcOrd="0" destOrd="0" presId="urn:microsoft.com/office/officeart/2005/8/layout/hierarchy3"/>
+    <dgm:cxn modelId="{4DE5DC1A-7825-4550-AD68-C9287AA3FBDE}" type="presParOf" srcId="{8A075C84-1556-4181-B9F1-B0F5D69ADB55}" destId="{65F39FC5-A6CE-491E-8888-8271FD35E89E}" srcOrd="1" destOrd="0" presId="urn:microsoft.com/office/officeart/2005/8/layout/hierarchy3"/>
+    <dgm:cxn modelId="{C9D31D66-2FFD-4B43-8A82-CE2F8746C478}" type="presParOf" srcId="{8A075C84-1556-4181-B9F1-B0F5D69ADB55}" destId="{F94F71E9-0EFD-4B2E-AA4E-A2D6BEC7906E}" srcOrd="2" destOrd="0" presId="urn:microsoft.com/office/officeart/2005/8/layout/hierarchy3"/>
+    <dgm:cxn modelId="{43E54593-0EB7-404A-8AFA-2DF20B162107}" type="presParOf" srcId="{8A075C84-1556-4181-B9F1-B0F5D69ADB55}" destId="{F8D3AACC-3FF3-4AD1-9D53-238E3884F253}" srcOrd="3" destOrd="0" presId="urn:microsoft.com/office/officeart/2005/8/layout/hierarchy3"/>
+    <dgm:cxn modelId="{81CBE287-E56D-419F-8A36-3FADA891C68C}" type="presParOf" srcId="{8A075C84-1556-4181-B9F1-B0F5D69ADB55}" destId="{B8BB48C0-6E1A-4E6B-B8F8-0F224C183831}" srcOrd="4" destOrd="0" presId="urn:microsoft.com/office/officeart/2005/8/layout/hierarchy3"/>
+    <dgm:cxn modelId="{FA31D0AA-79BD-4DA2-BDFA-D54494AA5CC8}" type="presParOf" srcId="{8A075C84-1556-4181-B9F1-B0F5D69ADB55}" destId="{8402DF20-AE4F-4717-9392-4C37350DEE90}" srcOrd="5" destOrd="0" presId="urn:microsoft.com/office/officeart/2005/8/layout/hierarchy3"/>
+    <dgm:cxn modelId="{3760358F-6F04-4781-9D03-32CC74462263}" type="presParOf" srcId="{BEFCC4BD-3F5D-4BBC-8701-6CADB17AA31F}" destId="{7A223F60-6D8A-4AB8-AEB5-0CE91FFB9298}" srcOrd="4" destOrd="0" presId="urn:microsoft.com/office/officeart/2005/8/layout/hierarchy3"/>
+    <dgm:cxn modelId="{1815CA8D-3FEA-46CA-A530-73C34F60E029}" type="presParOf" srcId="{7A223F60-6D8A-4AB8-AEB5-0CE91FFB9298}" destId="{BBC84C29-1C10-4443-BA08-C87541C04518}" srcOrd="0" destOrd="0" presId="urn:microsoft.com/office/officeart/2005/8/layout/hierarchy3"/>
+    <dgm:cxn modelId="{42C5A2CC-1743-4E58-B9A5-81C61DF6FDEE}" type="presParOf" srcId="{BBC84C29-1C10-4443-BA08-C87541C04518}" destId="{DED34B62-5B37-4393-8A01-F6B25CB45D0A}" srcOrd="0" destOrd="0" presId="urn:microsoft.com/office/officeart/2005/8/layout/hierarchy3"/>
+    <dgm:cxn modelId="{47E5F8E9-1CE6-4F1F-B4CC-708BB2A66608}" type="presParOf" srcId="{BBC84C29-1C10-4443-BA08-C87541C04518}" destId="{8AA3C08A-C973-4EC5-A51C-9D831B8F4724}" srcOrd="1" destOrd="0" presId="urn:microsoft.com/office/officeart/2005/8/layout/hierarchy3"/>
+    <dgm:cxn modelId="{BAC59021-0F75-453D-B252-A3B811B06186}" type="presParOf" srcId="{7A223F60-6D8A-4AB8-AEB5-0CE91FFB9298}" destId="{DBBD953D-F4AC-4C6C-B6D7-6F6B1F9D7B0F}" srcOrd="1" destOrd="0" presId="urn:microsoft.com/office/officeart/2005/8/layout/hierarchy3"/>
+    <dgm:cxn modelId="{42838730-4AFF-46E6-A616-DAC44D46E5B7}" type="presParOf" srcId="{DBBD953D-F4AC-4C6C-B6D7-6F6B1F9D7B0F}" destId="{98408B34-EA17-41DC-B392-49823CBC97B7}" srcOrd="0" destOrd="0" presId="urn:microsoft.com/office/officeart/2005/8/layout/hierarchy3"/>
+    <dgm:cxn modelId="{57A62467-1B8F-4E0E-85A6-6CD3A4C36177}" type="presParOf" srcId="{DBBD953D-F4AC-4C6C-B6D7-6F6B1F9D7B0F}" destId="{941B6FBD-D058-4C09-82EF-35412C1C477D}" srcOrd="1" destOrd="0" presId="urn:microsoft.com/office/officeart/2005/8/layout/hierarchy3"/>
+    <dgm:cxn modelId="{D31E3DDC-2CE3-463F-B4EA-87AFD089EF90}" type="presParOf" srcId="{BEFCC4BD-3F5D-4BBC-8701-6CADB17AA31F}" destId="{AC867A0D-D653-4B48-AE41-2C82E8C5C82F}" srcOrd="5" destOrd="0" presId="urn:microsoft.com/office/officeart/2005/8/layout/hierarchy3"/>
+    <dgm:cxn modelId="{096E881E-E2C2-4526-8BD2-E15981F77DAA}" type="presParOf" srcId="{AC867A0D-D653-4B48-AE41-2C82E8C5C82F}" destId="{D1BDD122-AC3A-4564-9602-1886AA89C864}" srcOrd="0" destOrd="0" presId="urn:microsoft.com/office/officeart/2005/8/layout/hierarchy3"/>
+    <dgm:cxn modelId="{CB0F845C-2929-467D-A670-3494D3F15F46}" type="presParOf" srcId="{D1BDD122-AC3A-4564-9602-1886AA89C864}" destId="{AF5D85B3-6E9A-44AB-9E2F-E1C70EEE0102}" srcOrd="0" destOrd="0" presId="urn:microsoft.com/office/officeart/2005/8/layout/hierarchy3"/>
+    <dgm:cxn modelId="{0B029B25-5A23-4EB8-BB89-1046D55E7646}" type="presParOf" srcId="{D1BDD122-AC3A-4564-9602-1886AA89C864}" destId="{878E543B-17CD-4460-BB81-15092E58A0F6}" srcOrd="1" destOrd="0" presId="urn:microsoft.com/office/officeart/2005/8/layout/hierarchy3"/>
+    <dgm:cxn modelId="{AF0051D8-716C-43B7-BB3E-DC021A16968F}" type="presParOf" srcId="{AC867A0D-D653-4B48-AE41-2C82E8C5C82F}" destId="{8C71B731-311D-41F8-ABCD-F36ED28A01BD}" srcOrd="1" destOrd="0" presId="urn:microsoft.com/office/officeart/2005/8/layout/hierarchy3"/>
+    <dgm:cxn modelId="{9BB0C6C7-1C86-4131-A935-DE81E84DE6DC}" type="presParOf" srcId="{8C71B731-311D-41F8-ABCD-F36ED28A01BD}" destId="{6AEB7793-A050-4E9D-91F1-25FC3F50F43B}" srcOrd="0" destOrd="0" presId="urn:microsoft.com/office/officeart/2005/8/layout/hierarchy3"/>
+    <dgm:cxn modelId="{97B8A926-ADBF-4E30-8174-EBE2D809774C}" type="presParOf" srcId="{8C71B731-311D-41F8-ABCD-F36ED28A01BD}" destId="{E8D96FEB-84A9-416C-80C3-1A9053E24EAA}" srcOrd="1" destOrd="0" presId="urn:microsoft.com/office/officeart/2005/8/layout/hierarchy3"/>
+    <dgm:cxn modelId="{34F85C63-5396-42FE-9E85-4D1C93E9BED0}" type="presParOf" srcId="{8C71B731-311D-41F8-ABCD-F36ED28A01BD}" destId="{47A5DE8F-F2E2-458B-81C5-F9DA393628B2}" srcOrd="2" destOrd="0" presId="urn:microsoft.com/office/officeart/2005/8/layout/hierarchy3"/>
+    <dgm:cxn modelId="{48EFB0D1-DC8F-4886-BC82-BAB11E53795B}" type="presParOf" srcId="{8C71B731-311D-41F8-ABCD-F36ED28A01BD}" destId="{F696DC11-4C5D-45F2-8EB2-5BF5F0766D4D}" srcOrd="3" destOrd="0" presId="urn:microsoft.com/office/officeart/2005/8/layout/hierarchy3"/>
+    <dgm:cxn modelId="{FDA12249-86B4-4C74-AF2B-19BD13C3E5C3}" type="presParOf" srcId="{BEFCC4BD-3F5D-4BBC-8701-6CADB17AA31F}" destId="{A727833B-BFEB-4463-A722-884D8DF4E141}" srcOrd="6" destOrd="0" presId="urn:microsoft.com/office/officeart/2005/8/layout/hierarchy3"/>
+    <dgm:cxn modelId="{A2ECB6C0-DCE0-4A58-865D-F0DC387D1A00}" type="presParOf" srcId="{A727833B-BFEB-4463-A722-884D8DF4E141}" destId="{2DD3B2AA-2267-4ED2-8A1C-A469E8EFD5F5}" srcOrd="0" destOrd="0" presId="urn:microsoft.com/office/officeart/2005/8/layout/hierarchy3"/>
+    <dgm:cxn modelId="{A84E9FD6-59E6-4E40-9B1B-4601141D8BAF}" type="presParOf" srcId="{2DD3B2AA-2267-4ED2-8A1C-A469E8EFD5F5}" destId="{6C2DB3A7-FAC5-4907-B69D-2A82E1D0B614}" srcOrd="0" destOrd="0" presId="urn:microsoft.com/office/officeart/2005/8/layout/hierarchy3"/>
+    <dgm:cxn modelId="{1D0E5CE4-E5F6-4862-937F-ED968366931F}" type="presParOf" srcId="{2DD3B2AA-2267-4ED2-8A1C-A469E8EFD5F5}" destId="{292B5CA0-BF49-4F85-91E3-8BAAEA2517E7}" srcOrd="1" destOrd="0" presId="urn:microsoft.com/office/officeart/2005/8/layout/hierarchy3"/>
+    <dgm:cxn modelId="{C8D17713-30E0-4717-B37A-7F75D431EA2A}" type="presParOf" srcId="{A727833B-BFEB-4463-A722-884D8DF4E141}" destId="{D73B5D51-29FF-4836-810B-84756F5F1151}" srcOrd="1" destOrd="0" presId="urn:microsoft.com/office/officeart/2005/8/layout/hierarchy3"/>
+    <dgm:cxn modelId="{05CBE5DA-ECF9-4674-97BB-C441971ECE56}" type="presParOf" srcId="{D73B5D51-29FF-4836-810B-84756F5F1151}" destId="{9EF792B8-EB2F-4996-8AE7-C558C638115A}" srcOrd="0" destOrd="0" presId="urn:microsoft.com/office/officeart/2005/8/layout/hierarchy3"/>
+    <dgm:cxn modelId="{850EAB76-7EF5-4F53-8D17-92B9D778DCE9}" type="presParOf" srcId="{D73B5D51-29FF-4836-810B-84756F5F1151}" destId="{2A82A683-001D-4A24-B4EB-0F6569EE6A84}" srcOrd="1" destOrd="0" presId="urn:microsoft.com/office/officeart/2005/8/layout/hierarchy3"/>
+    <dgm:cxn modelId="{0468DA03-0104-4D6C-891D-34E7F7E3D554}" type="presParOf" srcId="{D73B5D51-29FF-4836-810B-84756F5F1151}" destId="{49D9ABCD-6EEA-48BF-880F-B7BA7E0CA55D}" srcOrd="2" destOrd="0" presId="urn:microsoft.com/office/officeart/2005/8/layout/hierarchy3"/>
+    <dgm:cxn modelId="{7E02B566-2896-45C0-81F8-9A0C0D5C80BD}" type="presParOf" srcId="{D73B5D51-29FF-4836-810B-84756F5F1151}" destId="{24EA4042-C37C-44FF-B990-10310C99290F}" srcOrd="3" destOrd="0" presId="urn:microsoft.com/office/officeart/2005/8/layout/hierarchy3"/>
+    <dgm:cxn modelId="{FAB06AEF-B6E1-4BB2-A282-0B21510E15CA}" type="presParOf" srcId="{D73B5D51-29FF-4836-810B-84756F5F1151}" destId="{0A0E46B4-880D-45A3-BEA8-F0179A662F6E}" srcOrd="4" destOrd="0" presId="urn:microsoft.com/office/officeart/2005/8/layout/hierarchy3"/>
+    <dgm:cxn modelId="{B12416E8-DC5E-4D9B-931F-45AB3F010413}" type="presParOf" srcId="{D73B5D51-29FF-4836-810B-84756F5F1151}" destId="{934FE0E1-B490-422E-AA0C-4CA0974D38DF}" srcOrd="5" destOrd="0" presId="urn:microsoft.com/office/officeart/2005/8/layout/hierarchy3"/>
+    <dgm:cxn modelId="{BED97D9B-D41F-4D43-83AF-EFAF0FBE213F}" type="presParOf" srcId="{D73B5D51-29FF-4836-810B-84756F5F1151}" destId="{31BFF808-E5C4-4266-BB5D-4DD341B88897}" srcOrd="6" destOrd="0" presId="urn:microsoft.com/office/officeart/2005/8/layout/hierarchy3"/>
+    <dgm:cxn modelId="{2BE725F1-860F-4714-83A5-B69BDB1A5B7E}" type="presParOf" srcId="{D73B5D51-29FF-4836-810B-84756F5F1151}" destId="{7EB9B7B6-B186-4DE7-92CF-45C2332B5808}" srcOrd="7" destOrd="0" presId="urn:microsoft.com/office/officeart/2005/8/layout/hierarchy3"/>
+    <dgm:cxn modelId="{066E0E54-9FB9-4DB5-8C62-9290606A10FD}" type="presParOf" srcId="{BEFCC4BD-3F5D-4BBC-8701-6CADB17AA31F}" destId="{07EE0E1A-058A-4C28-AD7A-B2B81BF9C15B}" srcOrd="7" destOrd="0" presId="urn:microsoft.com/office/officeart/2005/8/layout/hierarchy3"/>
+    <dgm:cxn modelId="{1085F72D-5E55-4AF4-A7A6-2EA3DBBA8440}" type="presParOf" srcId="{07EE0E1A-058A-4C28-AD7A-B2B81BF9C15B}" destId="{FCCB17AB-98B4-4ACC-B28A-3ED0C83FA361}" srcOrd="0" destOrd="0" presId="urn:microsoft.com/office/officeart/2005/8/layout/hierarchy3"/>
+    <dgm:cxn modelId="{C7557D66-6244-428F-A815-0D3EC995A21A}" type="presParOf" srcId="{FCCB17AB-98B4-4ACC-B28A-3ED0C83FA361}" destId="{EED238A2-F0DF-4F67-8B6A-6BF5E84200D5}" srcOrd="0" destOrd="0" presId="urn:microsoft.com/office/officeart/2005/8/layout/hierarchy3"/>
+    <dgm:cxn modelId="{043CE75D-2E8C-4409-98B8-B9AA3404FF26}" type="presParOf" srcId="{FCCB17AB-98B4-4ACC-B28A-3ED0C83FA361}" destId="{D2901977-E661-4E89-BB60-728ECFDF71B6}" srcOrd="1" destOrd="0" presId="urn:microsoft.com/office/officeart/2005/8/layout/hierarchy3"/>
+    <dgm:cxn modelId="{A2F0095D-CD48-48A6-8F1E-80859F7EB40B}" type="presParOf" srcId="{07EE0E1A-058A-4C28-AD7A-B2B81BF9C15B}" destId="{68565D25-8667-4252-BB01-D88A74502EB9}" srcOrd="1" destOrd="0" presId="urn:microsoft.com/office/officeart/2005/8/layout/hierarchy3"/>
+    <dgm:cxn modelId="{A5282CDA-BD4F-47DA-A6F2-839C6C2A82DF}" type="presParOf" srcId="{68565D25-8667-4252-BB01-D88A74502EB9}" destId="{F006886D-E4EA-480C-A781-A323279A7444}" srcOrd="0" destOrd="0" presId="urn:microsoft.com/office/officeart/2005/8/layout/hierarchy3"/>
+    <dgm:cxn modelId="{1C898694-8584-4E08-BF40-221C331E82B5}" type="presParOf" srcId="{68565D25-8667-4252-BB01-D88A74502EB9}" destId="{526EF2C4-1577-4934-BD19-8A593E727CAC}" srcOrd="1" destOrd="0" presId="urn:microsoft.com/office/officeart/2005/8/layout/hierarchy3"/>
+    <dgm:cxn modelId="{AAD12FCD-54FE-4342-9177-8F4B5BE4C7B4}" type="presParOf" srcId="{68565D25-8667-4252-BB01-D88A74502EB9}" destId="{C409B91B-2A5D-434A-9550-CB44444CFB49}" srcOrd="2" destOrd="0" presId="urn:microsoft.com/office/officeart/2005/8/layout/hierarchy3"/>
+    <dgm:cxn modelId="{6F4B796E-93F4-4947-89E9-DE203584609A}" type="presParOf" srcId="{68565D25-8667-4252-BB01-D88A74502EB9}" destId="{CBB05B55-713A-4DAF-8ADA-1F22C6820080}" srcOrd="3" destOrd="0" presId="urn:microsoft.com/office/officeart/2005/8/layout/hierarchy3"/>
   </dgm:cxnLst>
   <dgm:bg/>
   <dgm:whole/>
@@ -30362,160 +31057,160 @@
     </dgm:pt>
   </dgm:ptLst>
   <dgm:cxnLst>
-    <dgm:cxn modelId="{C628F297-E30C-48DA-B53C-A89708A20CED}" type="presOf" srcId="{B2E05C77-8714-4B39-8500-F6679CAAC318}" destId="{4B0A5DCC-2585-4037-8516-F1FA399378BA}" srcOrd="0" destOrd="0" presId="urn:microsoft.com/office/officeart/2005/8/layout/hierarchy3"/>
-    <dgm:cxn modelId="{8A1E366B-A7FA-4C66-8844-20ABEB3E7EEF}" type="presOf" srcId="{9FCF2F2B-7848-489D-ADBE-827B9E4F7B5A}" destId="{1C7978C5-468F-4467-A0FA-472BC4C28C80}" srcOrd="0" destOrd="0" presId="urn:microsoft.com/office/officeart/2005/8/layout/hierarchy3"/>
+    <dgm:cxn modelId="{8BFB934A-1200-4161-B188-BF0E06877450}" type="presOf" srcId="{DA43BA27-4BB1-4766-95C5-6F833AEE22A7}" destId="{9C8198F8-42B6-473E-B5BA-65DFBEB45F55}" srcOrd="0" destOrd="0" presId="urn:microsoft.com/office/officeart/2005/8/layout/hierarchy3"/>
+    <dgm:cxn modelId="{D888ECE2-F0CD-4BE4-A196-6D96FD5A99F6}" type="presOf" srcId="{89A1BC0A-ED11-425C-BF07-0CB368C99EE2}" destId="{2C58D44D-967B-48B5-A156-CBA28AF58CBB}" srcOrd="0" destOrd="0" presId="urn:microsoft.com/office/officeart/2005/8/layout/hierarchy3"/>
     <dgm:cxn modelId="{F8D1EAD7-CC3D-49B6-AD5B-EA53F1FD9E13}" srcId="{FB773CC5-928C-4EBB-9E7C-55F8DF732475}" destId="{56E87087-2AF8-4C60-B7FD-7BAFCF167B29}" srcOrd="1" destOrd="0" parTransId="{0DDB7A8B-0E39-4D61-A94C-637B391464AE}" sibTransId="{353A848E-D2A3-4371-AE14-A4968CD7C4CD}"/>
-    <dgm:cxn modelId="{217C6AB2-53CE-4E95-B91D-8D3AC2F78F99}" type="presOf" srcId="{7DCBD1C3-0D2C-4827-A060-38C7B48E96B7}" destId="{23D07A4A-C3CD-4263-AA31-C8B8FAB5C5A8}" srcOrd="0" destOrd="0" presId="urn:microsoft.com/office/officeart/2005/8/layout/hierarchy3"/>
+    <dgm:cxn modelId="{8A708EE8-EEF4-4D48-BED6-A670D151B130}" type="presOf" srcId="{37691145-F0A4-4AF2-86D2-78E9D059FF7B}" destId="{3A7336C0-F140-4AA4-8EB0-C86106393380}" srcOrd="0" destOrd="0" presId="urn:microsoft.com/office/officeart/2005/8/layout/hierarchy3"/>
     <dgm:cxn modelId="{2C2C6659-00C8-4F1A-AAB5-A362245A7A72}" srcId="{B857545B-D16E-46A4-9C30-D6FA02E54799}" destId="{DC5733AA-5488-4161-9E9C-4E86DFCF157C}" srcOrd="1" destOrd="0" parTransId="{2281873B-9933-4F2D-98BE-964C31896381}" sibTransId="{C8194241-8159-401F-8043-F733DEA640AF}"/>
-    <dgm:cxn modelId="{7A8BA53C-7A05-4CE0-A191-3A928BE1F9BC}" type="presOf" srcId="{FB773CC5-928C-4EBB-9E7C-55F8DF732475}" destId="{EED238A2-F0DF-4F67-8B6A-6BF5E84200D5}" srcOrd="0" destOrd="0" presId="urn:microsoft.com/office/officeart/2005/8/layout/hierarchy3"/>
-    <dgm:cxn modelId="{1139A91E-D600-44F8-80B0-20E3A2807DAD}" type="presOf" srcId="{0CBE6169-60D2-4F38-8C8C-7D44E09D7100}" destId="{3877ED4E-0AB8-418F-8EE6-854F60B19431}" srcOrd="0" destOrd="0" presId="urn:microsoft.com/office/officeart/2005/8/layout/hierarchy3"/>
-    <dgm:cxn modelId="{9F4621FB-7578-4098-8168-04D87FF31CE5}" type="presOf" srcId="{FB773CC5-928C-4EBB-9E7C-55F8DF732475}" destId="{D2901977-E661-4E89-BB60-728ECFDF71B6}" srcOrd="1" destOrd="0" presId="urn:microsoft.com/office/officeart/2005/8/layout/hierarchy3"/>
-    <dgm:cxn modelId="{0065B7B3-7856-44B0-86EA-8B2AFFFE67E8}" type="presOf" srcId="{B804C279-6B19-444C-A41F-2E63C78BBDDD}" destId="{9AF2C0B3-3E4F-48CA-9CF7-06AD474D0091}" srcOrd="0" destOrd="0" presId="urn:microsoft.com/office/officeart/2005/8/layout/hierarchy3"/>
-    <dgm:cxn modelId="{DB9EFA25-E822-4621-82A0-F12EA085010E}" type="presOf" srcId="{DA43BA27-4BB1-4766-95C5-6F833AEE22A7}" destId="{9C8198F8-42B6-473E-B5BA-65DFBEB45F55}" srcOrd="0" destOrd="0" presId="urn:microsoft.com/office/officeart/2005/8/layout/hierarchy3"/>
-    <dgm:cxn modelId="{0F6C822E-9229-44D8-B2B0-E44D41C2DAD2}" type="presOf" srcId="{CAE05BA6-E552-4146-83F2-D4B0B0C55150}" destId="{EA384B57-DB63-470C-81B9-A3BDCEFF9C98}" srcOrd="0" destOrd="0" presId="urn:microsoft.com/office/officeart/2005/8/layout/hierarchy3"/>
+    <dgm:cxn modelId="{6CEEE8E8-C54F-4B7B-AF98-475A9A5CDA2C}" type="presOf" srcId="{26CF2D05-F8F2-49F5-8859-C3AAACB3D383}" destId="{0944C57B-D39B-4637-9E16-BF1BA35B439A}" srcOrd="0" destOrd="0" presId="urn:microsoft.com/office/officeart/2005/8/layout/hierarchy3"/>
+    <dgm:cxn modelId="{288BD678-018E-406C-8F48-9E8E12846086}" type="presOf" srcId="{DFA35215-1E3B-4B3B-9589-A746FFF98926}" destId="{5F61D89C-CD59-4461-B3B0-D6C20004CB46}" srcOrd="0" destOrd="0" presId="urn:microsoft.com/office/officeart/2005/8/layout/hierarchy3"/>
+    <dgm:cxn modelId="{292A34F5-E30C-41E5-BB4D-31249DA828DE}" type="presOf" srcId="{8C21D5FB-F183-458E-BEEA-5E9AA9366294}" destId="{6B94D2F6-E668-4EA5-96DA-1DD76974B1DB}" srcOrd="0" destOrd="0" presId="urn:microsoft.com/office/officeart/2005/8/layout/hierarchy3"/>
     <dgm:cxn modelId="{A3909E9F-29CD-4F11-AEBC-CEDE19DEEE49}" srcId="{B857545B-D16E-46A4-9C30-D6FA02E54799}" destId="{28FAD08A-7668-4F89-88BA-7BC5522EC9AA}" srcOrd="4" destOrd="0" parTransId="{CAE05BA6-E552-4146-83F2-D4B0B0C55150}" sibTransId="{5C06DBF5-22D2-43D6-A252-1D999C73AE58}"/>
     <dgm:cxn modelId="{285535FC-3735-4822-BDC4-99C8FA1FF2F1}" srcId="{B857545B-D16E-46A4-9C30-D6FA02E54799}" destId="{CD60526E-7835-489E-A870-881055DE5AD2}" srcOrd="5" destOrd="0" parTransId="{BF368C21-93F6-45FF-B636-99E6BF9C05AA}" sibTransId="{95FD9430-5CEC-421C-AC42-0145A2E1E1A1}"/>
+    <dgm:cxn modelId="{9DC6B654-0669-4382-9EA7-5B889499F03A}" type="presOf" srcId="{9FCF2F2B-7848-489D-ADBE-827B9E4F7B5A}" destId="{1C7978C5-468F-4467-A0FA-472BC4C28C80}" srcOrd="0" destOrd="0" presId="urn:microsoft.com/office/officeart/2005/8/layout/hierarchy3"/>
+    <dgm:cxn modelId="{9EC3669F-3B72-4CDE-B19E-0F22742BE5D7}" type="presOf" srcId="{C5EF2F58-6D21-44D9-917A-24F463E9F6FC}" destId="{C9F4F03F-A2E4-4CFE-B2B3-43B9E38A7B97}" srcOrd="0" destOrd="0" presId="urn:microsoft.com/office/officeart/2005/8/layout/hierarchy3"/>
+    <dgm:cxn modelId="{47E68F01-5C90-4F89-9C7E-38D505157FCE}" type="presOf" srcId="{210C33BA-83C9-45D5-92C3-C8E6EA6DD594}" destId="{A6B7D7B7-7208-495B-B80D-E2B0D8380CC2}" srcOrd="0" destOrd="0" presId="urn:microsoft.com/office/officeart/2005/8/layout/hierarchy3"/>
     <dgm:cxn modelId="{2EDFD9ED-ACCA-4AC2-BF4D-6FD61D54569A}" srcId="{7E5E6700-A02A-4D45-8058-30EC1B5394B2}" destId="{210C33BA-83C9-45D5-92C3-C8E6EA6DD594}" srcOrd="2" destOrd="0" parTransId="{DA43BA27-4BB1-4766-95C5-6F833AEE22A7}" sibTransId="{28766BE3-4754-42E4-874F-E345BEFA8471}"/>
-    <dgm:cxn modelId="{528E0FE6-EDD5-4967-B001-E7533F969155}" type="presOf" srcId="{2281873B-9933-4F2D-98BE-964C31896381}" destId="{9176546C-5341-4BDD-8874-6BB18082ECF5}" srcOrd="0" destOrd="0" presId="urn:microsoft.com/office/officeart/2005/8/layout/hierarchy3"/>
+    <dgm:cxn modelId="{C9DB6EB4-A386-4598-AD66-31D2C2174567}" type="presOf" srcId="{5FA82193-9EFB-4120-95E3-B7808AB53A35}" destId="{67E751C9-B747-43F5-8F23-8E0FC2331BD2}" srcOrd="0" destOrd="0" presId="urn:microsoft.com/office/officeart/2005/8/layout/hierarchy3"/>
     <dgm:cxn modelId="{BB04FB03-B9D6-4900-99AC-ED899E368CD9}" srcId="{B2E05C77-8714-4B39-8500-F6679CAAC318}" destId="{89A1BC0A-ED11-425C-BF07-0CB368C99EE2}" srcOrd="1" destOrd="0" parTransId="{C5EF2F58-6D21-44D9-917A-24F463E9F6FC}" sibTransId="{7E193D47-6A09-46A1-A112-9C24E13EEB20}"/>
+    <dgm:cxn modelId="{58C55606-81DB-4B71-9B60-F25B8F31B53E}" type="presOf" srcId="{C9B2BF20-0A17-4931-9B13-D6619E18B5C5}" destId="{F0ABCFE0-47AB-41EC-B3D7-3EFDDFD73CD8}" srcOrd="0" destOrd="0" presId="urn:microsoft.com/office/officeart/2005/8/layout/hierarchy3"/>
     <dgm:cxn modelId="{FE76B9C1-5F8A-4548-A686-B4DA3B6AF24A}" srcId="{56A49430-181E-403C-8A34-714158AEC076}" destId="{D7A2B0BE-188C-407C-9CC8-D5CBCF0755E4}" srcOrd="0" destOrd="0" parTransId="{35B900AE-41B0-45FF-AECA-A41BF8103AF7}" sibTransId="{6CDC30C3-123B-4A6D-B04B-A1ED331F7DD3}"/>
-    <dgm:cxn modelId="{E5B63755-F5FB-49BB-93D9-5C09C519A92D}" type="presOf" srcId="{A1A77063-A7E7-4B84-83B4-1E384960275C}" destId="{5D892660-E289-4164-B289-3A85ED5F75FC}" srcOrd="0" destOrd="0" presId="urn:microsoft.com/office/officeart/2005/8/layout/hierarchy3"/>
-    <dgm:cxn modelId="{0263D255-7137-402B-BBB3-80B316309B39}" type="presOf" srcId="{CB18826A-D525-43E9-B3B4-916DBF4299B9}" destId="{5DCB052A-3785-4523-AE18-02A14A9B5C92}" srcOrd="0" destOrd="0" presId="urn:microsoft.com/office/officeart/2005/8/layout/hierarchy3"/>
-    <dgm:cxn modelId="{8870AEB3-4851-4EAA-AC5A-57EF00B8BE4B}" type="presOf" srcId="{7E5E6700-A02A-4D45-8058-30EC1B5394B2}" destId="{346A6CAA-7C48-4512-B9C5-56D9D3D50FD0}" srcOrd="0" destOrd="0" presId="urn:microsoft.com/office/officeart/2005/8/layout/hierarchy3"/>
-    <dgm:cxn modelId="{A74ACA75-C57A-4597-B87B-2B1DBEA0D642}" type="presOf" srcId="{B25B4FFD-165C-462D-A141-5C2444343232}" destId="{E4DAB02F-105E-4630-A93F-1DE0F1E15D0A}" srcOrd="0" destOrd="0" presId="urn:microsoft.com/office/officeart/2005/8/layout/hierarchy3"/>
+    <dgm:cxn modelId="{CD86F9AD-0EBA-4D5E-819B-4ACE7F88B2A9}" type="presOf" srcId="{CAE05BA6-E552-4146-83F2-D4B0B0C55150}" destId="{EA384B57-DB63-470C-81B9-A3BDCEFF9C98}" srcOrd="0" destOrd="0" presId="urn:microsoft.com/office/officeart/2005/8/layout/hierarchy3"/>
     <dgm:cxn modelId="{551C27B2-A797-4C58-9C53-4234C7FF601C}" srcId="{56A49430-181E-403C-8A34-714158AEC076}" destId="{87A0638D-7E62-419D-8BA5-39E087E2E5C2}" srcOrd="1" destOrd="0" parTransId="{BFCA3835-D844-4D46-8CFD-C885B3560BBE}" sibTransId="{1F1B301A-B2EA-4A79-BE33-FFE18C703704}"/>
-    <dgm:cxn modelId="{5958D2C6-C378-4C6E-9BA1-7D7D3ED55FAF}" type="presOf" srcId="{0DDB7A8B-0E39-4D61-A94C-637B391464AE}" destId="{8352003F-45E4-4C23-A724-FF74533A947B}" srcOrd="0" destOrd="0" presId="urn:microsoft.com/office/officeart/2005/8/layout/hierarchy3"/>
-    <dgm:cxn modelId="{99F0E18E-A5D6-4FA1-8333-04DF18CAAAC2}" type="presOf" srcId="{4534FF1F-C100-465B-B9DE-34841CDE71B1}" destId="{248CE159-4170-4F7E-A087-6D2467D005BD}" srcOrd="0" destOrd="0" presId="urn:microsoft.com/office/officeart/2005/8/layout/hierarchy3"/>
-    <dgm:cxn modelId="{0CE350F0-10BC-4506-B9AF-9A548F1E1D2C}" type="presOf" srcId="{BA3B9C3C-B626-4198-9782-B856B8860B65}" destId="{4AD9C43C-B1D8-4CFC-94BB-00F9555E12F3}" srcOrd="0" destOrd="0" presId="urn:microsoft.com/office/officeart/2005/8/layout/hierarchy3"/>
-    <dgm:cxn modelId="{D469574E-3B68-4826-8110-5191CD3591E3}" type="presOf" srcId="{5FA82193-9EFB-4120-95E3-B7808AB53A35}" destId="{67E751C9-B747-43F5-8F23-8E0FC2331BD2}" srcOrd="0" destOrd="0" presId="urn:microsoft.com/office/officeart/2005/8/layout/hierarchy3"/>
+    <dgm:cxn modelId="{DD21AF75-27AF-4329-8623-8A1ACF3D6595}" type="presOf" srcId="{F7D4A0B4-1DF5-4FBE-B036-AA806E4FE281}" destId="{0DC48E8E-6BCA-4773-ABF8-BA4A1F047246}" srcOrd="0" destOrd="0" presId="urn:microsoft.com/office/officeart/2005/8/layout/hierarchy3"/>
+    <dgm:cxn modelId="{3EA7BC6A-B52A-415C-A18D-053DDBA47704}" type="presOf" srcId="{34E35518-EF43-41E7-B2B5-7F090C09FB94}" destId="{D76ACC82-1BC9-47A4-B57F-73A0090DFAEC}" srcOrd="0" destOrd="0" presId="urn:microsoft.com/office/officeart/2005/8/layout/hierarchy3"/>
+    <dgm:cxn modelId="{D558D3BD-4472-481C-B692-B24E1CB247C9}" type="presOf" srcId="{4534FF1F-C100-465B-B9DE-34841CDE71B1}" destId="{248CE159-4170-4F7E-A087-6D2467D005BD}" srcOrd="0" destOrd="0" presId="urn:microsoft.com/office/officeart/2005/8/layout/hierarchy3"/>
+    <dgm:cxn modelId="{CDD0DF42-C927-4EEE-B2D6-F51F0180761F}" type="presOf" srcId="{66742FD1-66B7-4EA1-B4AF-089578453264}" destId="{C59ECAD9-85CB-427F-A33A-16805783F7E3}" srcOrd="0" destOrd="0" presId="urn:microsoft.com/office/officeart/2005/8/layout/hierarchy3"/>
     <dgm:cxn modelId="{F5C00F1B-58AF-4540-9266-3AFF5E9A6306}" srcId="{7E5E6700-A02A-4D45-8058-30EC1B5394B2}" destId="{A1A77063-A7E7-4B84-83B4-1E384960275C}" srcOrd="0" destOrd="0" parTransId="{BA3B9C3C-B626-4198-9782-B856B8860B65}" sibTransId="{01DE0396-8C6B-42F1-8E53-DC59C63352AE}"/>
     <dgm:cxn modelId="{3190D895-505E-4EA9-80D0-7B2487B5A82F}" srcId="{B2E05C77-8714-4B39-8500-F6679CAAC318}" destId="{5FA82193-9EFB-4120-95E3-B7808AB53A35}" srcOrd="0" destOrd="0" parTransId="{89B0FA24-9875-4214-826C-CFE8328913A8}" sibTransId="{FDA683E5-32EA-4461-A6A3-8A7CFE197D78}"/>
-    <dgm:cxn modelId="{AA0DBF91-177E-4C07-8863-53940CAB9007}" type="presOf" srcId="{C5EF2F58-6D21-44D9-917A-24F463E9F6FC}" destId="{C9F4F03F-A2E4-4CFE-B2B3-43B9E38A7B97}" srcOrd="0" destOrd="0" presId="urn:microsoft.com/office/officeart/2005/8/layout/hierarchy3"/>
-    <dgm:cxn modelId="{B7B8BDCF-A91D-428F-9305-B99133C15790}" type="presOf" srcId="{AC36D34F-FE37-4737-B93B-30ECCFF596D4}" destId="{A956809C-1475-41B0-B9DA-A0BEF9C6B0FB}" srcOrd="0" destOrd="0" presId="urn:microsoft.com/office/officeart/2005/8/layout/hierarchy3"/>
-    <dgm:cxn modelId="{2917B5DF-9522-4EAC-95D3-BF3144D8DC7D}" type="presOf" srcId="{37691145-F0A4-4AF2-86D2-78E9D059FF7B}" destId="{3A7336C0-F140-4AA4-8EB0-C86106393380}" srcOrd="0" destOrd="0" presId="urn:microsoft.com/office/officeart/2005/8/layout/hierarchy3"/>
-    <dgm:cxn modelId="{A0670376-DF58-4C0A-BB0F-2B18F87751BF}" type="presOf" srcId="{56A49430-181E-403C-8A34-714158AEC076}" destId="{61737740-909B-4238-895E-2F5A38B946DA}" srcOrd="1" destOrd="0" presId="urn:microsoft.com/office/officeart/2005/8/layout/hierarchy3"/>
-    <dgm:cxn modelId="{53E243FF-A655-43F3-9239-83814DDCF1B1}" type="presOf" srcId="{11BD4E6D-CBA2-419E-A6EA-7805E296E136}" destId="{CF0D134F-F494-40BC-B68E-E23BA470D60F}" srcOrd="0" destOrd="0" presId="urn:microsoft.com/office/officeart/2005/8/layout/hierarchy3"/>
+    <dgm:cxn modelId="{A27B5B70-588E-4028-BF2F-85AE41940039}" type="presOf" srcId="{89B0FA24-9875-4214-826C-CFE8328913A8}" destId="{C8729DEB-5314-4288-B1AB-9C8208868DE9}" srcOrd="0" destOrd="0" presId="urn:microsoft.com/office/officeart/2005/8/layout/hierarchy3"/>
+    <dgm:cxn modelId="{9E93A41A-9DF4-4465-ADBB-79FE0DCE8E8D}" type="presOf" srcId="{CD60526E-7835-489E-A870-881055DE5AD2}" destId="{38234989-55AF-462E-87B8-57DB8E961CF3}" srcOrd="0" destOrd="0" presId="urn:microsoft.com/office/officeart/2005/8/layout/hierarchy3"/>
+    <dgm:cxn modelId="{83CE4B40-D3F0-4C64-A7C3-BFB0C27299B7}" type="presOf" srcId="{B25B4FFD-165C-462D-A141-5C2444343232}" destId="{E4DAB02F-105E-4630-A93F-1DE0F1E15D0A}" srcOrd="0" destOrd="0" presId="urn:microsoft.com/office/officeart/2005/8/layout/hierarchy3"/>
+    <dgm:cxn modelId="{B64628BF-8062-4C50-A589-ED327B624F72}" type="presOf" srcId="{2281873B-9933-4F2D-98BE-964C31896381}" destId="{9176546C-5341-4BDD-8874-6BB18082ECF5}" srcOrd="0" destOrd="0" presId="urn:microsoft.com/office/officeart/2005/8/layout/hierarchy3"/>
+    <dgm:cxn modelId="{A8300C7F-C319-4581-9914-C4215BA402C9}" type="presOf" srcId="{B857545B-D16E-46A4-9C30-D6FA02E54799}" destId="{116975D4-2718-4064-BB2C-49C3C8BDD6F3}" srcOrd="0" destOrd="0" presId="urn:microsoft.com/office/officeart/2005/8/layout/hierarchy3"/>
     <dgm:cxn modelId="{212499C9-742C-4D36-96A5-CF9C272E1F08}" srcId="{F2FFD9CF-D2E3-47C6-BC74-09D0A4AECC4E}" destId="{DFA35215-1E3B-4B3B-9589-A746FFF98926}" srcOrd="0" destOrd="0" parTransId="{8C21D5FB-F183-458E-BEEA-5E9AA9366294}" sibTransId="{7BB056E7-6A99-435C-BC7B-E1627DE98847}"/>
-    <dgm:cxn modelId="{0F167A89-FAA5-4904-937D-F3A182771F84}" type="presOf" srcId="{26CF2D05-F8F2-49F5-8859-C3AAACB3D383}" destId="{0944C57B-D39B-4637-9E16-BF1BA35B439A}" srcOrd="0" destOrd="0" presId="urn:microsoft.com/office/officeart/2005/8/layout/hierarchy3"/>
+    <dgm:cxn modelId="{7E427ABA-5E89-4E6E-91D9-AA34AB35FCC7}" type="presOf" srcId="{FB773CC5-928C-4EBB-9E7C-55F8DF732475}" destId="{EED238A2-F0DF-4F67-8B6A-6BF5E84200D5}" srcOrd="0" destOrd="0" presId="urn:microsoft.com/office/officeart/2005/8/layout/hierarchy3"/>
+    <dgm:cxn modelId="{3A58AEF2-1ECE-419D-AEFD-BBB6364792DB}" type="presOf" srcId="{98655B7C-9C74-4798-9903-7E81C7AC0DE2}" destId="{7788177B-4924-479D-AB20-E79E27574C61}" srcOrd="0" destOrd="0" presId="urn:microsoft.com/office/officeart/2005/8/layout/hierarchy3"/>
     <dgm:cxn modelId="{F7138541-A335-4BC1-815C-369512F7B69C}" srcId="{8DAB2FD0-2B03-4377-AB78-C40A056ACE6F}" destId="{FB773CC5-928C-4EBB-9E7C-55F8DF732475}" srcOrd="4" destOrd="0" parTransId="{FD143CE0-A3AC-4BE5-A8D5-A3041BE3B643}" sibTransId="{B8945D6E-9227-4597-AF37-621659245876}"/>
-    <dgm:cxn modelId="{B8D407EB-ADBE-4033-ACD5-1141BEFDADE7}" type="presOf" srcId="{8DAB2FD0-2B03-4377-AB78-C40A056ACE6F}" destId="{BEFCC4BD-3F5D-4BBC-8701-6CADB17AA31F}" srcOrd="0" destOrd="0" presId="urn:microsoft.com/office/officeart/2005/8/layout/hierarchy3"/>
-    <dgm:cxn modelId="{2B20DF87-35FE-442D-B134-61125D5E33A6}" type="presOf" srcId="{561FD150-BCC3-427D-8B9D-595821B18F5E}" destId="{526EF2C4-1577-4934-BD19-8A593E727CAC}" srcOrd="0" destOrd="0" presId="urn:microsoft.com/office/officeart/2005/8/layout/hierarchy3"/>
-    <dgm:cxn modelId="{96E0F9BA-9448-4BFE-A000-3D518BD717FD}" type="presOf" srcId="{210C33BA-83C9-45D5-92C3-C8E6EA6DD594}" destId="{A6B7D7B7-7208-495B-B80D-E2B0D8380CC2}" srcOrd="0" destOrd="0" presId="urn:microsoft.com/office/officeart/2005/8/layout/hierarchy3"/>
+    <dgm:cxn modelId="{1FC0CA2A-8EDA-47ED-9768-34637DD91C75}" type="presOf" srcId="{FB773CC5-928C-4EBB-9E7C-55F8DF732475}" destId="{D2901977-E661-4E89-BB60-728ECFDF71B6}" srcOrd="1" destOrd="0" presId="urn:microsoft.com/office/officeart/2005/8/layout/hierarchy3"/>
     <dgm:cxn modelId="{E7BAA035-B670-4876-BBF7-51A989E1F3C9}" srcId="{B857545B-D16E-46A4-9C30-D6FA02E54799}" destId="{B804C279-6B19-444C-A41F-2E63C78BBDDD}" srcOrd="3" destOrd="0" parTransId="{A3A8B242-07D7-4EBD-8075-D33522D15544}" sibTransId="{0E0544F9-6300-4FE4-8B5B-74D398110D44}"/>
-    <dgm:cxn modelId="{B19B3759-AF0F-4F3F-9CD6-EF09361EC0F9}" type="presOf" srcId="{CD60526E-7835-489E-A870-881055DE5AD2}" destId="{38234989-55AF-462E-87B8-57DB8E961CF3}" srcOrd="0" destOrd="0" presId="urn:microsoft.com/office/officeart/2005/8/layout/hierarchy3"/>
-    <dgm:cxn modelId="{4672C251-74D6-4CDD-8A99-9169C010ADD8}" type="presOf" srcId="{98655B7C-9C74-4798-9903-7E81C7AC0DE2}" destId="{7788177B-4924-479D-AB20-E79E27574C61}" srcOrd="0" destOrd="0" presId="urn:microsoft.com/office/officeart/2005/8/layout/hierarchy3"/>
-    <dgm:cxn modelId="{FCB63D3B-0F73-4862-B153-693CDEA029C9}" type="presOf" srcId="{7E5E6700-A02A-4D45-8058-30EC1B5394B2}" destId="{A5D55D4D-2316-4B99-9257-082ED146BC08}" srcOrd="1" destOrd="0" presId="urn:microsoft.com/office/officeart/2005/8/layout/hierarchy3"/>
-    <dgm:cxn modelId="{EF84789C-22CB-4157-942B-EDD0A113B01A}" type="presOf" srcId="{DFA35215-1E3B-4B3B-9589-A746FFF98926}" destId="{5F61D89C-CD59-4461-B3B0-D6C20004CB46}" srcOrd="0" destOrd="0" presId="urn:microsoft.com/office/officeart/2005/8/layout/hierarchy3"/>
+    <dgm:cxn modelId="{FCC0E204-55EF-4CB1-839C-1AF4F928D774}" type="presOf" srcId="{56A49430-181E-403C-8A34-714158AEC076}" destId="{99FB8535-ECB9-42B1-87A1-D8BBE540BBCA}" srcOrd="0" destOrd="0" presId="urn:microsoft.com/office/officeart/2005/8/layout/hierarchy3"/>
+    <dgm:cxn modelId="{79A81201-3DE8-4864-8FC5-0CE4A6395C39}" type="presOf" srcId="{A1A77063-A7E7-4B84-83B4-1E384960275C}" destId="{5D892660-E289-4164-B289-3A85ED5F75FC}" srcOrd="0" destOrd="0" presId="urn:microsoft.com/office/officeart/2005/8/layout/hierarchy3"/>
+    <dgm:cxn modelId="{DB22E1B4-12F3-4BAA-9C5E-41DA8E9D0A54}" type="presOf" srcId="{BFCA3835-D844-4D46-8CFD-C885B3560BBE}" destId="{C7D3896C-510F-44BC-88B4-7C22129E786E}" srcOrd="0" destOrd="0" presId="urn:microsoft.com/office/officeart/2005/8/layout/hierarchy3"/>
+    <dgm:cxn modelId="{4C5BAB37-2F2E-4875-8CA3-193786D89B88}" type="presOf" srcId="{561FD150-BCC3-427D-8B9D-595821B18F5E}" destId="{526EF2C4-1577-4934-BD19-8A593E727CAC}" srcOrd="0" destOrd="0" presId="urn:microsoft.com/office/officeart/2005/8/layout/hierarchy3"/>
+    <dgm:cxn modelId="{EFE54C7A-E93F-4C9E-B3EE-43650EB54E21}" type="presOf" srcId="{28FAD08A-7668-4F89-88BA-7BC5522EC9AA}" destId="{FC6C3CDE-AAC5-4ED4-808B-A649BDAAD721}" srcOrd="0" destOrd="0" presId="urn:microsoft.com/office/officeart/2005/8/layout/hierarchy3"/>
+    <dgm:cxn modelId="{1A36CAD9-C9CC-4F53-873D-52BBD264294C}" type="presOf" srcId="{CB18826A-D525-43E9-B3B4-916DBF4299B9}" destId="{5DCB052A-3785-4523-AE18-02A14A9B5C92}" srcOrd="0" destOrd="0" presId="urn:microsoft.com/office/officeart/2005/8/layout/hierarchy3"/>
+    <dgm:cxn modelId="{CEC83824-E556-4243-A5AD-7BE8F1E2040F}" type="presOf" srcId="{F2FFD9CF-D2E3-47C6-BC74-09D0A4AECC4E}" destId="{7FB27140-07B9-4399-BA02-BEBFD2F966E2}" srcOrd="0" destOrd="0" presId="urn:microsoft.com/office/officeart/2005/8/layout/hierarchy3"/>
     <dgm:cxn modelId="{B27C2E15-FB32-4AAF-B121-D2FFA97436DB}" srcId="{56A49430-181E-403C-8A34-714158AEC076}" destId="{37691145-F0A4-4AF2-86D2-78E9D059FF7B}" srcOrd="2" destOrd="0" parTransId="{4534FF1F-C100-465B-B9DE-34841CDE71B1}" sibTransId="{D8145029-AE8F-49B7-8F40-B518713E71D1}"/>
-    <dgm:cxn modelId="{61DD7C30-36D8-4022-8D39-1166002E69F9}" type="presOf" srcId="{B857545B-D16E-46A4-9C30-D6FA02E54799}" destId="{116975D4-2718-4064-BB2C-49C3C8BDD6F3}" srcOrd="0" destOrd="0" presId="urn:microsoft.com/office/officeart/2005/8/layout/hierarchy3"/>
-    <dgm:cxn modelId="{48C9AF22-E714-4D71-9DF9-BD95F3109F53}" type="presOf" srcId="{66742FD1-66B7-4EA1-B4AF-089578453264}" destId="{C59ECAD9-85CB-427F-A33A-16805783F7E3}" srcOrd="0" destOrd="0" presId="urn:microsoft.com/office/officeart/2005/8/layout/hierarchy3"/>
-    <dgm:cxn modelId="{084C52F6-54D0-4CAE-89DC-8CA95893C4D3}" type="presOf" srcId="{8C21D5FB-F183-458E-BEEA-5E9AA9366294}" destId="{6B94D2F6-E668-4EA5-96DA-1DD76974B1DB}" srcOrd="0" destOrd="0" presId="urn:microsoft.com/office/officeart/2005/8/layout/hierarchy3"/>
-    <dgm:cxn modelId="{DD7C26AA-FE7E-45F1-B6EA-18AC31E7C5D4}" type="presOf" srcId="{56A49430-181E-403C-8A34-714158AEC076}" destId="{99FB8535-ECB9-42B1-87A1-D8BBE540BBCA}" srcOrd="0" destOrd="0" presId="urn:microsoft.com/office/officeart/2005/8/layout/hierarchy3"/>
-    <dgm:cxn modelId="{37007411-A871-44DE-AEE4-6D4A136CF549}" type="presOf" srcId="{BFCA3835-D844-4D46-8CFD-C885B3560BBE}" destId="{C7D3896C-510F-44BC-88B4-7C22129E786E}" srcOrd="0" destOrd="0" presId="urn:microsoft.com/office/officeart/2005/8/layout/hierarchy3"/>
-    <dgm:cxn modelId="{2F3EADF4-22C2-4E6B-B774-940B5913A615}" type="presOf" srcId="{DC5733AA-5488-4161-9E9C-4E86DFCF157C}" destId="{D737A8E9-0883-4A58-A71E-941BB35829AD}" srcOrd="0" destOrd="0" presId="urn:microsoft.com/office/officeart/2005/8/layout/hierarchy3"/>
-    <dgm:cxn modelId="{F8C78FC2-A426-45A7-8576-522BEE25DA46}" type="presOf" srcId="{F3A713F3-3946-422C-9F2B-4D9E0310962E}" destId="{F006886D-E4EA-480C-A781-A323279A7444}" srcOrd="0" destOrd="0" presId="urn:microsoft.com/office/officeart/2005/8/layout/hierarchy3"/>
-    <dgm:cxn modelId="{0E30DD5C-7166-48B7-BCE3-802CC1E4CD3F}" type="presOf" srcId="{89A1BC0A-ED11-425C-BF07-0CB368C99EE2}" destId="{2C58D44D-967B-48B5-A156-CBA28AF58CBB}" srcOrd="0" destOrd="0" presId="urn:microsoft.com/office/officeart/2005/8/layout/hierarchy3"/>
+    <dgm:cxn modelId="{143E3DA7-FDA2-4EF9-9FDD-8347D7DE09A6}" type="presOf" srcId="{BA3B9C3C-B626-4198-9782-B856B8860B65}" destId="{4AD9C43C-B1D8-4CFC-94BB-00F9555E12F3}" srcOrd="0" destOrd="0" presId="urn:microsoft.com/office/officeart/2005/8/layout/hierarchy3"/>
+    <dgm:cxn modelId="{2A35137F-67F7-4FB8-A71C-767C6998426D}" type="presOf" srcId="{F2FFD9CF-D2E3-47C6-BC74-09D0A4AECC4E}" destId="{8150D18C-CB27-4986-A14F-ED5811685161}" srcOrd="1" destOrd="0" presId="urn:microsoft.com/office/officeart/2005/8/layout/hierarchy3"/>
+    <dgm:cxn modelId="{EFA9E0A2-1AA5-4490-AAEC-6B16B13481E6}" type="presOf" srcId="{B4094FF4-9337-4505-BFC6-3E0C305126B0}" destId="{DA0E12AC-F82D-442F-A100-D1702FEAF6D8}" srcOrd="0" destOrd="0" presId="urn:microsoft.com/office/officeart/2005/8/layout/hierarchy3"/>
+    <dgm:cxn modelId="{C349FEB8-B672-476A-8C5F-7E5B652C502E}" type="presOf" srcId="{B857545B-D16E-46A4-9C30-D6FA02E54799}" destId="{CAE42A2A-BE28-4AE5-8A7F-E45C1C6AEF1E}" srcOrd="1" destOrd="0" presId="urn:microsoft.com/office/officeart/2005/8/layout/hierarchy3"/>
+    <dgm:cxn modelId="{A9811157-827B-4BDF-83F4-6764DFD39A32}" type="presOf" srcId="{A3A8B242-07D7-4EBD-8075-D33522D15544}" destId="{97134552-7DED-46A8-A12D-0B7C2FA57429}" srcOrd="0" destOrd="0" presId="urn:microsoft.com/office/officeart/2005/8/layout/hierarchy3"/>
     <dgm:cxn modelId="{1E0B0D62-064C-4A8D-9874-2EE5D2A7F82A}" srcId="{F2FFD9CF-D2E3-47C6-BC74-09D0A4AECC4E}" destId="{F7D4A0B4-1DF5-4FBE-B036-AA806E4FE281}" srcOrd="2" destOrd="0" parTransId="{0CBE6169-60D2-4F38-8C8C-7D44E09D7100}" sibTransId="{02E138D2-DA31-466C-BFDB-B68D55FEDF48}"/>
     <dgm:cxn modelId="{80545E06-63E2-45B6-B376-377FDE8E5821}" srcId="{F2FFD9CF-D2E3-47C6-BC74-09D0A4AECC4E}" destId="{C9B2BF20-0A17-4931-9B13-D6619E18B5C5}" srcOrd="1" destOrd="0" parTransId="{9FCF2F2B-7848-489D-ADBE-827B9E4F7B5A}" sibTransId="{C02CF837-D20F-42E4-A645-D5822F82B9AB}"/>
-    <dgm:cxn modelId="{8A840D13-99A1-48F4-8914-852EF5BF282D}" type="presOf" srcId="{34E35518-EF43-41E7-B2B5-7F090C09FB94}" destId="{D76ACC82-1BC9-47A4-B57F-73A0090DFAEC}" srcOrd="0" destOrd="0" presId="urn:microsoft.com/office/officeart/2005/8/layout/hierarchy3"/>
-    <dgm:cxn modelId="{EE0ABA04-B79C-49ED-8D69-0AFCCF8DB40F}" type="presOf" srcId="{F7D4A0B4-1DF5-4FBE-B036-AA806E4FE281}" destId="{0DC48E8E-6BCA-4773-ABF8-BA4A1F047246}" srcOrd="0" destOrd="0" presId="urn:microsoft.com/office/officeart/2005/8/layout/hierarchy3"/>
+    <dgm:cxn modelId="{DA771C27-2AD0-4EA5-82FC-50A0C55CB706}" type="presOf" srcId="{56A49430-181E-403C-8A34-714158AEC076}" destId="{61737740-909B-4238-895E-2F5A38B946DA}" srcOrd="1" destOrd="0" presId="urn:microsoft.com/office/officeart/2005/8/layout/hierarchy3"/>
+    <dgm:cxn modelId="{6A273A6D-84FF-453F-A15B-53D1B0BEF771}" type="presOf" srcId="{7E5E6700-A02A-4D45-8058-30EC1B5394B2}" destId="{346A6CAA-7C48-4512-B9C5-56D9D3D50FD0}" srcOrd="0" destOrd="0" presId="urn:microsoft.com/office/officeart/2005/8/layout/hierarchy3"/>
+    <dgm:cxn modelId="{356CD677-DA87-4A3A-81C6-C59AA37A4769}" type="presOf" srcId="{11BD4E6D-CBA2-419E-A6EA-7805E296E136}" destId="{CF0D134F-F494-40BC-B68E-E23BA470D60F}" srcOrd="0" destOrd="0" presId="urn:microsoft.com/office/officeart/2005/8/layout/hierarchy3"/>
     <dgm:cxn modelId="{73DACE16-9E5B-441E-B575-A1750CB1E6BA}" srcId="{8DAB2FD0-2B03-4377-AB78-C40A056ACE6F}" destId="{F2FFD9CF-D2E3-47C6-BC74-09D0A4AECC4E}" srcOrd="5" destOrd="0" parTransId="{98FA9E00-D8A4-4F47-A816-47BE89A642F6}" sibTransId="{E50ED4F5-5EE8-4937-B1B3-CEC3B5497597}"/>
-    <dgm:cxn modelId="{BE5AAAF4-A316-4699-8933-6D656B422A20}" type="presOf" srcId="{B2E05C77-8714-4B39-8500-F6679CAAC318}" destId="{A33E3BDB-655D-4589-99FB-332C1B4E5A0C}" srcOrd="1" destOrd="0" presId="urn:microsoft.com/office/officeart/2005/8/layout/hierarchy3"/>
-    <dgm:cxn modelId="{88C2AFA3-A1E1-4407-AD62-5D6560D5F420}" type="presOf" srcId="{28FAD08A-7668-4F89-88BA-7BC5522EC9AA}" destId="{FC6C3CDE-AAC5-4ED4-808B-A649BDAAD721}" srcOrd="0" destOrd="0" presId="urn:microsoft.com/office/officeart/2005/8/layout/hierarchy3"/>
+    <dgm:cxn modelId="{8537B190-AF03-4F29-BB05-88B21CC5BC76}" type="presOf" srcId="{8DAB2FD0-2B03-4377-AB78-C40A056ACE6F}" destId="{BEFCC4BD-3F5D-4BBC-8701-6CADB17AA31F}" srcOrd="0" destOrd="0" presId="urn:microsoft.com/office/officeart/2005/8/layout/hierarchy3"/>
+    <dgm:cxn modelId="{3D98C41E-D16D-4C20-9DC8-C64D1E50239B}" type="presOf" srcId="{BF368C21-93F6-45FF-B636-99E6BF9C05AA}" destId="{9FF02265-8349-4488-8B5F-E66C717A4107}" srcOrd="0" destOrd="0" presId="urn:microsoft.com/office/officeart/2005/8/layout/hierarchy3"/>
+    <dgm:cxn modelId="{790A075B-C1F7-405E-BDD1-1F6CBDB024DE}" type="presOf" srcId="{7E5E6700-A02A-4D45-8058-30EC1B5394B2}" destId="{A5D55D4D-2316-4B99-9257-082ED146BC08}" srcOrd="1" destOrd="0" presId="urn:microsoft.com/office/officeart/2005/8/layout/hierarchy3"/>
+    <dgm:cxn modelId="{861F0EBC-1CDC-4C07-B28B-C58BECFB26CA}" type="presOf" srcId="{B804C279-6B19-444C-A41F-2E63C78BBDDD}" destId="{9AF2C0B3-3E4F-48CA-9CF7-06AD474D0091}" srcOrd="0" destOrd="0" presId="urn:microsoft.com/office/officeart/2005/8/layout/hierarchy3"/>
+    <dgm:cxn modelId="{010A8434-EF59-4521-86BB-9B526F8873EF}" type="presOf" srcId="{0CBE6169-60D2-4F38-8C8C-7D44E09D7100}" destId="{3877ED4E-0AB8-418F-8EE6-854F60B19431}" srcOrd="0" destOrd="0" presId="urn:microsoft.com/office/officeart/2005/8/layout/hierarchy3"/>
     <dgm:cxn modelId="{355A8AA8-46E3-4CCF-BCA5-2B51582BE8CE}" srcId="{B857545B-D16E-46A4-9C30-D6FA02E54799}" destId="{B4094FF4-9337-4505-BFC6-3E0C305126B0}" srcOrd="2" destOrd="0" parTransId="{11BD4E6D-CBA2-419E-A6EA-7805E296E136}" sibTransId="{D91CBD99-7732-463B-84F0-1527930466E3}"/>
-    <dgm:cxn modelId="{99F32FB5-8466-4376-B5A1-F76B374634C0}" type="presOf" srcId="{87A0638D-7E62-419D-8BA5-39E087E2E5C2}" destId="{9D93DF36-F029-4BDC-9E89-4299C0EBFCB3}" srcOrd="0" destOrd="0" presId="urn:microsoft.com/office/officeart/2005/8/layout/hierarchy3"/>
-    <dgm:cxn modelId="{777B7C8A-8395-4298-A511-020DF09A8594}" type="presOf" srcId="{B4094FF4-9337-4505-BFC6-3E0C305126B0}" destId="{DA0E12AC-F82D-442F-A100-D1702FEAF6D8}" srcOrd="0" destOrd="0" presId="urn:microsoft.com/office/officeart/2005/8/layout/hierarchy3"/>
-    <dgm:cxn modelId="{123BEA3E-8032-4A1C-A67B-4B9B6A524743}" type="presOf" srcId="{56E87087-2AF8-4C60-B7FD-7BAFCF167B29}" destId="{707068A1-8F7B-4F72-A183-1650F6E969D1}" srcOrd="0" destOrd="0" presId="urn:microsoft.com/office/officeart/2005/8/layout/hierarchy3"/>
     <dgm:cxn modelId="{B441BB34-635E-4DA6-98F5-22D995B2719B}" srcId="{8DAB2FD0-2B03-4377-AB78-C40A056ACE6F}" destId="{7E5E6700-A02A-4D45-8058-30EC1B5394B2}" srcOrd="3" destOrd="0" parTransId="{76ED6E29-0D26-4E4B-AEF6-B04D9B2AFDE5}" sibTransId="{EDD21107-6803-4284-8515-00581660997C}"/>
+    <dgm:cxn modelId="{4BD640B7-9163-49FF-802A-4F5A1246CE5A}" type="presOf" srcId="{AC36D34F-FE37-4737-B93B-30ECCFF596D4}" destId="{A956809C-1475-41B0-B9DA-A0BEF9C6B0FB}" srcOrd="0" destOrd="0" presId="urn:microsoft.com/office/officeart/2005/8/layout/hierarchy3"/>
     <dgm:cxn modelId="{7370223E-7CC8-4765-9C44-37C4A8997297}" srcId="{FB773CC5-928C-4EBB-9E7C-55F8DF732475}" destId="{B25B4FFD-165C-462D-A141-5C2444343232}" srcOrd="0" destOrd="0" parTransId="{98655B7C-9C74-4798-9903-7E81C7AC0DE2}" sibTransId="{6F6874BA-2054-4C1C-8314-F1AD66D77085}"/>
-    <dgm:cxn modelId="{9A388289-74E6-49DD-9181-1E717D480136}" type="presOf" srcId="{D7A2B0BE-188C-407C-9CC8-D5CBCF0755E4}" destId="{8A3314E6-2863-4C36-BBB3-CAD41F46559B}" srcOrd="0" destOrd="0" presId="urn:microsoft.com/office/officeart/2005/8/layout/hierarchy3"/>
-    <dgm:cxn modelId="{C41FED6E-3AE3-4C40-B371-6FAB01439115}" type="presOf" srcId="{F2FFD9CF-D2E3-47C6-BC74-09D0A4AECC4E}" destId="{7FB27140-07B9-4399-BA02-BEBFD2F966E2}" srcOrd="0" destOrd="0" presId="urn:microsoft.com/office/officeart/2005/8/layout/hierarchy3"/>
     <dgm:cxn modelId="{542FB83E-AD5D-45B7-9995-CE9D78E30106}" srcId="{B2E05C77-8714-4B39-8500-F6679CAAC318}" destId="{CB18826A-D525-43E9-B3B4-916DBF4299B9}" srcOrd="2" destOrd="0" parTransId="{26CF2D05-F8F2-49F5-8859-C3AAACB3D383}" sibTransId="{04CCC891-11AF-4F53-8582-FA1C44D4B5B2}"/>
     <dgm:cxn modelId="{81BAB975-333C-4334-AA72-563F4ABA887F}" srcId="{8DAB2FD0-2B03-4377-AB78-C40A056ACE6F}" destId="{56A49430-181E-403C-8A34-714158AEC076}" srcOrd="0" destOrd="0" parTransId="{364F3740-FB73-434C-908E-5DD32149EBF9}" sibTransId="{FC6ED0AC-6A10-4C8A-A251-3BCFFCB3359F}"/>
-    <dgm:cxn modelId="{9201F80B-5918-4F51-9437-4C9E1C9D8E51}" type="presOf" srcId="{BF368C21-93F6-45FF-B636-99E6BF9C05AA}" destId="{9FF02265-8349-4488-8B5F-E66C717A4107}" srcOrd="0" destOrd="0" presId="urn:microsoft.com/office/officeart/2005/8/layout/hierarchy3"/>
-    <dgm:cxn modelId="{9F3F2FEB-114C-44AA-8CE2-4F67070258D5}" type="presOf" srcId="{B857545B-D16E-46A4-9C30-D6FA02E54799}" destId="{CAE42A2A-BE28-4AE5-8A7F-E45C1C6AEF1E}" srcOrd="1" destOrd="0" presId="urn:microsoft.com/office/officeart/2005/8/layout/hierarchy3"/>
+    <dgm:cxn modelId="{813BCCCA-6F8D-4E95-AC8D-275B1C4D4590}" type="presOf" srcId="{D7A2B0BE-188C-407C-9CC8-D5CBCF0755E4}" destId="{8A3314E6-2863-4C36-BBB3-CAD41F46559B}" srcOrd="0" destOrd="0" presId="urn:microsoft.com/office/officeart/2005/8/layout/hierarchy3"/>
+    <dgm:cxn modelId="{2F8EA6A1-F33F-4534-8AFD-4CEC834CBE1C}" type="presOf" srcId="{0DDB7A8B-0E39-4D61-A94C-637B391464AE}" destId="{8352003F-45E4-4C23-A724-FF74533A947B}" srcOrd="0" destOrd="0" presId="urn:microsoft.com/office/officeart/2005/8/layout/hierarchy3"/>
+    <dgm:cxn modelId="{DA12CBA3-9DD7-4980-B1EA-A233EEAD0CC7}" type="presOf" srcId="{87A0638D-7E62-419D-8BA5-39E087E2E5C2}" destId="{9D93DF36-F029-4BDC-9E89-4299C0EBFCB3}" srcOrd="0" destOrd="0" presId="urn:microsoft.com/office/officeart/2005/8/layout/hierarchy3"/>
     <dgm:cxn modelId="{22DC8918-C8DE-460C-B0ED-5D961EE9AF32}" srcId="{8DAB2FD0-2B03-4377-AB78-C40A056ACE6F}" destId="{B857545B-D16E-46A4-9C30-D6FA02E54799}" srcOrd="1" destOrd="0" parTransId="{D5FB45B6-5B8B-4172-B6A7-AF965A0AFF3B}" sibTransId="{681AB7CC-0831-484B-9CF4-EA3860041052}"/>
+    <dgm:cxn modelId="{0CC7AAFE-5ED9-447C-9C03-94ECE7F4FBA0}" type="presOf" srcId="{F3A713F3-3946-422C-9F2B-4D9E0310962E}" destId="{F006886D-E4EA-480C-A781-A323279A7444}" srcOrd="0" destOrd="0" presId="urn:microsoft.com/office/officeart/2005/8/layout/hierarchy3"/>
     <dgm:cxn modelId="{E0003174-59DD-4B33-83C1-2CB24B7FB34C}" srcId="{8DAB2FD0-2B03-4377-AB78-C40A056ACE6F}" destId="{B2E05C77-8714-4B39-8500-F6679CAAC318}" srcOrd="2" destOrd="0" parTransId="{8D802A37-6E4C-4E82-86D7-5FF6A0A7FCF0}" sibTransId="{7EE0C710-0AFE-4D9B-A528-493D9874F848}"/>
     <dgm:cxn modelId="{5B34ABB4-D9A6-4C32-89C9-D6D042EDFF50}" srcId="{FB773CC5-928C-4EBB-9E7C-55F8DF732475}" destId="{561FD150-BCC3-427D-8B9D-595821B18F5E}" srcOrd="2" destOrd="0" parTransId="{F3A713F3-3946-422C-9F2B-4D9E0310962E}" sibTransId="{52976A94-FB94-4331-BABC-4A634103CE0A}"/>
-    <dgm:cxn modelId="{D766C16B-6347-4AE3-962B-93F7F1F93474}" type="presOf" srcId="{A3A8B242-07D7-4EBD-8075-D33522D15544}" destId="{97134552-7DED-46A8-A12D-0B7C2FA57429}" srcOrd="0" destOrd="0" presId="urn:microsoft.com/office/officeart/2005/8/layout/hierarchy3"/>
-    <dgm:cxn modelId="{CD0F1467-F62B-4FB9-99F3-9FD6EF86F610}" type="presOf" srcId="{C9B2BF20-0A17-4931-9B13-D6619E18B5C5}" destId="{F0ABCFE0-47AB-41EC-B3D7-3EFDDFD73CD8}" srcOrd="0" destOrd="0" presId="urn:microsoft.com/office/officeart/2005/8/layout/hierarchy3"/>
+    <dgm:cxn modelId="{FA69A4AF-79BC-4E49-970F-902E927179C0}" type="presOf" srcId="{35B900AE-41B0-45FF-AECA-A41BF8103AF7}" destId="{3D73A31F-3CD4-4A78-8BD9-2E6FA5F234D0}" srcOrd="0" destOrd="0" presId="urn:microsoft.com/office/officeart/2005/8/layout/hierarchy3"/>
+    <dgm:cxn modelId="{3F7DA033-D143-42BA-804B-A756D7AEA80A}" type="presOf" srcId="{56E87087-2AF8-4C60-B7FD-7BAFCF167B29}" destId="{707068A1-8F7B-4F72-A183-1650F6E969D1}" srcOrd="0" destOrd="0" presId="urn:microsoft.com/office/officeart/2005/8/layout/hierarchy3"/>
+    <dgm:cxn modelId="{CBA90952-0804-4E1B-A1BF-B09314E8FBF3}" type="presOf" srcId="{B2E05C77-8714-4B39-8500-F6679CAAC318}" destId="{A33E3BDB-655D-4589-99FB-332C1B4E5A0C}" srcOrd="1" destOrd="0" presId="urn:microsoft.com/office/officeart/2005/8/layout/hierarchy3"/>
+    <dgm:cxn modelId="{CE78B4C8-F0EC-4430-BFE7-F0E183567A58}" type="presOf" srcId="{B2E05C77-8714-4B39-8500-F6679CAAC318}" destId="{4B0A5DCC-2585-4037-8516-F1FA399378BA}" srcOrd="0" destOrd="0" presId="urn:microsoft.com/office/officeart/2005/8/layout/hierarchy3"/>
     <dgm:cxn modelId="{23EF611C-F365-4317-8841-14098D219BD0}" srcId="{B857545B-D16E-46A4-9C30-D6FA02E54799}" destId="{34E35518-EF43-41E7-B2B5-7F090C09FB94}" srcOrd="0" destOrd="0" parTransId="{66742FD1-66B7-4EA1-B4AF-089578453264}" sibTransId="{38F9A0FE-4B98-4ED4-B21D-3248921572C9}"/>
-    <dgm:cxn modelId="{884F55C2-99E6-41C9-8FFF-3BCD2F730953}" type="presOf" srcId="{89B0FA24-9875-4214-826C-CFE8328913A8}" destId="{C8729DEB-5314-4288-B1AB-9C8208868DE9}" srcOrd="0" destOrd="0" presId="urn:microsoft.com/office/officeart/2005/8/layout/hierarchy3"/>
+    <dgm:cxn modelId="{AD5D7359-1819-4BD8-92A0-14AE57CD6D4A}" type="presOf" srcId="{DC5733AA-5488-4161-9E9C-4E86DFCF157C}" destId="{D737A8E9-0883-4A58-A71E-941BB35829AD}" srcOrd="0" destOrd="0" presId="urn:microsoft.com/office/officeart/2005/8/layout/hierarchy3"/>
+    <dgm:cxn modelId="{5A052471-1280-4542-8B9F-554D1EBCA828}" type="presOf" srcId="{7DCBD1C3-0D2C-4827-A060-38C7B48E96B7}" destId="{23D07A4A-C3CD-4263-AA31-C8B8FAB5C5A8}" srcOrd="0" destOrd="0" presId="urn:microsoft.com/office/officeart/2005/8/layout/hierarchy3"/>
     <dgm:cxn modelId="{33B57184-8D57-4148-A8CD-3CE02D4735A8}" srcId="{7E5E6700-A02A-4D45-8058-30EC1B5394B2}" destId="{7DCBD1C3-0D2C-4827-A060-38C7B48E96B7}" srcOrd="1" destOrd="0" parTransId="{AC36D34F-FE37-4737-B93B-30ECCFF596D4}" sibTransId="{41D03B9E-812E-4ACD-83C9-F2AA150D7657}"/>
-    <dgm:cxn modelId="{E70C055F-753A-4C05-A6C5-DB906CC9E3EE}" type="presOf" srcId="{F2FFD9CF-D2E3-47C6-BC74-09D0A4AECC4E}" destId="{8150D18C-CB27-4986-A14F-ED5811685161}" srcOrd="1" destOrd="0" presId="urn:microsoft.com/office/officeart/2005/8/layout/hierarchy3"/>
-    <dgm:cxn modelId="{3E712298-5E4D-4CB7-8D93-C092A20B06FE}" type="presOf" srcId="{35B900AE-41B0-45FF-AECA-A41BF8103AF7}" destId="{3D73A31F-3CD4-4A78-8BD9-2E6FA5F234D0}" srcOrd="0" destOrd="0" presId="urn:microsoft.com/office/officeart/2005/8/layout/hierarchy3"/>
-    <dgm:cxn modelId="{EBAE364B-C0C6-4BB7-8DF0-2CD6C985414E}" type="presParOf" srcId="{BEFCC4BD-3F5D-4BBC-8701-6CADB17AA31F}" destId="{D171E6DA-76D3-445A-A4AD-CDF43BF8D621}" srcOrd="0" destOrd="0" presId="urn:microsoft.com/office/officeart/2005/8/layout/hierarchy3"/>
-    <dgm:cxn modelId="{24C569AE-D712-4EC9-9308-942AA07DB7C9}" type="presParOf" srcId="{D171E6DA-76D3-445A-A4AD-CDF43BF8D621}" destId="{E984BE3E-B592-4ECD-BAFC-DD3287597B37}" srcOrd="0" destOrd="0" presId="urn:microsoft.com/office/officeart/2005/8/layout/hierarchy3"/>
-    <dgm:cxn modelId="{6B2F9D68-AC9F-446E-9F6D-A81498F5566E}" type="presParOf" srcId="{E984BE3E-B592-4ECD-BAFC-DD3287597B37}" destId="{99FB8535-ECB9-42B1-87A1-D8BBE540BBCA}" srcOrd="0" destOrd="0" presId="urn:microsoft.com/office/officeart/2005/8/layout/hierarchy3"/>
-    <dgm:cxn modelId="{D5F08BF3-19DA-4DAC-A2F5-A1CF4BC1B4BF}" type="presParOf" srcId="{E984BE3E-B592-4ECD-BAFC-DD3287597B37}" destId="{61737740-909B-4238-895E-2F5A38B946DA}" srcOrd="1" destOrd="0" presId="urn:microsoft.com/office/officeart/2005/8/layout/hierarchy3"/>
-    <dgm:cxn modelId="{6D9192EE-D1F7-4367-8080-4E591B068D38}" type="presParOf" srcId="{D171E6DA-76D3-445A-A4AD-CDF43BF8D621}" destId="{86F71E6F-B2BC-4D83-B173-DF3B8FC5B190}" srcOrd="1" destOrd="0" presId="urn:microsoft.com/office/officeart/2005/8/layout/hierarchy3"/>
-    <dgm:cxn modelId="{723F4E2A-A60A-4B44-9D2F-DCBACBEF6554}" type="presParOf" srcId="{86F71E6F-B2BC-4D83-B173-DF3B8FC5B190}" destId="{3D73A31F-3CD4-4A78-8BD9-2E6FA5F234D0}" srcOrd="0" destOrd="0" presId="urn:microsoft.com/office/officeart/2005/8/layout/hierarchy3"/>
-    <dgm:cxn modelId="{58E98B51-7051-49DD-91B4-77626AF6E3DF}" type="presParOf" srcId="{86F71E6F-B2BC-4D83-B173-DF3B8FC5B190}" destId="{8A3314E6-2863-4C36-BBB3-CAD41F46559B}" srcOrd="1" destOrd="0" presId="urn:microsoft.com/office/officeart/2005/8/layout/hierarchy3"/>
-    <dgm:cxn modelId="{9532DE04-02A9-4048-8F78-888916B75A90}" type="presParOf" srcId="{86F71E6F-B2BC-4D83-B173-DF3B8FC5B190}" destId="{C7D3896C-510F-44BC-88B4-7C22129E786E}" srcOrd="2" destOrd="0" presId="urn:microsoft.com/office/officeart/2005/8/layout/hierarchy3"/>
-    <dgm:cxn modelId="{045099BB-B8CA-4B45-8E2B-03CBC7D829D2}" type="presParOf" srcId="{86F71E6F-B2BC-4D83-B173-DF3B8FC5B190}" destId="{9D93DF36-F029-4BDC-9E89-4299C0EBFCB3}" srcOrd="3" destOrd="0" presId="urn:microsoft.com/office/officeart/2005/8/layout/hierarchy3"/>
-    <dgm:cxn modelId="{8713D705-089A-4D04-B333-A2FC66DBCF5A}" type="presParOf" srcId="{86F71E6F-B2BC-4D83-B173-DF3B8FC5B190}" destId="{248CE159-4170-4F7E-A087-6D2467D005BD}" srcOrd="4" destOrd="0" presId="urn:microsoft.com/office/officeart/2005/8/layout/hierarchy3"/>
-    <dgm:cxn modelId="{7236FF72-1BC4-44AD-8730-CA6239E0854C}" type="presParOf" srcId="{86F71E6F-B2BC-4D83-B173-DF3B8FC5B190}" destId="{3A7336C0-F140-4AA4-8EB0-C86106393380}" srcOrd="5" destOrd="0" presId="urn:microsoft.com/office/officeart/2005/8/layout/hierarchy3"/>
-    <dgm:cxn modelId="{12A260D2-822A-4A9F-9C3B-7EFBDC69965D}" type="presParOf" srcId="{BEFCC4BD-3F5D-4BBC-8701-6CADB17AA31F}" destId="{C769CDE8-450F-497D-85F3-51A7BE4E0AFC}" srcOrd="1" destOrd="0" presId="urn:microsoft.com/office/officeart/2005/8/layout/hierarchy3"/>
-    <dgm:cxn modelId="{6A3A7713-C8C6-4121-9AE8-7254C2705B1D}" type="presParOf" srcId="{C769CDE8-450F-497D-85F3-51A7BE4E0AFC}" destId="{8E30FBD6-7A15-474D-AADC-D2287E76152A}" srcOrd="0" destOrd="0" presId="urn:microsoft.com/office/officeart/2005/8/layout/hierarchy3"/>
-    <dgm:cxn modelId="{24F9AFAD-7968-48E5-816B-A237D8FE31A5}" type="presParOf" srcId="{8E30FBD6-7A15-474D-AADC-D2287E76152A}" destId="{116975D4-2718-4064-BB2C-49C3C8BDD6F3}" srcOrd="0" destOrd="0" presId="urn:microsoft.com/office/officeart/2005/8/layout/hierarchy3"/>
-    <dgm:cxn modelId="{D3866873-114E-4CCF-A556-3B896958E002}" type="presParOf" srcId="{8E30FBD6-7A15-474D-AADC-D2287E76152A}" destId="{CAE42A2A-BE28-4AE5-8A7F-E45C1C6AEF1E}" srcOrd="1" destOrd="0" presId="urn:microsoft.com/office/officeart/2005/8/layout/hierarchy3"/>
-    <dgm:cxn modelId="{05E51EEF-23DC-4725-B829-E1521D8E933E}" type="presParOf" srcId="{C769CDE8-450F-497D-85F3-51A7BE4E0AFC}" destId="{7AFFD414-0537-458E-A2D3-993B69A97D5D}" srcOrd="1" destOrd="0" presId="urn:microsoft.com/office/officeart/2005/8/layout/hierarchy3"/>
-    <dgm:cxn modelId="{8B5729C2-13F1-4DC7-85D1-D36212FF7CE5}" type="presParOf" srcId="{7AFFD414-0537-458E-A2D3-993B69A97D5D}" destId="{C59ECAD9-85CB-427F-A33A-16805783F7E3}" srcOrd="0" destOrd="0" presId="urn:microsoft.com/office/officeart/2005/8/layout/hierarchy3"/>
-    <dgm:cxn modelId="{949F4F50-19A7-4E82-80C1-B7666604A257}" type="presParOf" srcId="{7AFFD414-0537-458E-A2D3-993B69A97D5D}" destId="{D76ACC82-1BC9-47A4-B57F-73A0090DFAEC}" srcOrd="1" destOrd="0" presId="urn:microsoft.com/office/officeart/2005/8/layout/hierarchy3"/>
-    <dgm:cxn modelId="{548A05DE-9C48-43F2-9D0C-0971672D0C0B}" type="presParOf" srcId="{7AFFD414-0537-458E-A2D3-993B69A97D5D}" destId="{9176546C-5341-4BDD-8874-6BB18082ECF5}" srcOrd="2" destOrd="0" presId="urn:microsoft.com/office/officeart/2005/8/layout/hierarchy3"/>
-    <dgm:cxn modelId="{86FD3E09-95FF-4D8E-A821-61722E78E162}" type="presParOf" srcId="{7AFFD414-0537-458E-A2D3-993B69A97D5D}" destId="{D737A8E9-0883-4A58-A71E-941BB35829AD}" srcOrd="3" destOrd="0" presId="urn:microsoft.com/office/officeart/2005/8/layout/hierarchy3"/>
-    <dgm:cxn modelId="{29DE9BC4-88C5-4902-A944-BCACC2F91915}" type="presParOf" srcId="{7AFFD414-0537-458E-A2D3-993B69A97D5D}" destId="{CF0D134F-F494-40BC-B68E-E23BA470D60F}" srcOrd="4" destOrd="0" presId="urn:microsoft.com/office/officeart/2005/8/layout/hierarchy3"/>
-    <dgm:cxn modelId="{AB5FBC97-1585-4A92-8592-1BE1976CE4B3}" type="presParOf" srcId="{7AFFD414-0537-458E-A2D3-993B69A97D5D}" destId="{DA0E12AC-F82D-442F-A100-D1702FEAF6D8}" srcOrd="5" destOrd="0" presId="urn:microsoft.com/office/officeart/2005/8/layout/hierarchy3"/>
-    <dgm:cxn modelId="{951883C4-B78C-4ADD-8082-1D1B21978B6E}" type="presParOf" srcId="{7AFFD414-0537-458E-A2D3-993B69A97D5D}" destId="{97134552-7DED-46A8-A12D-0B7C2FA57429}" srcOrd="6" destOrd="0" presId="urn:microsoft.com/office/officeart/2005/8/layout/hierarchy3"/>
-    <dgm:cxn modelId="{4131B63D-9E95-4CE8-AAF4-B8F600481551}" type="presParOf" srcId="{7AFFD414-0537-458E-A2D3-993B69A97D5D}" destId="{9AF2C0B3-3E4F-48CA-9CF7-06AD474D0091}" srcOrd="7" destOrd="0" presId="urn:microsoft.com/office/officeart/2005/8/layout/hierarchy3"/>
-    <dgm:cxn modelId="{4A3E5241-01FC-4D92-AFB6-FFF6E16CDC20}" type="presParOf" srcId="{7AFFD414-0537-458E-A2D3-993B69A97D5D}" destId="{EA384B57-DB63-470C-81B9-A3BDCEFF9C98}" srcOrd="8" destOrd="0" presId="urn:microsoft.com/office/officeart/2005/8/layout/hierarchy3"/>
-    <dgm:cxn modelId="{2CE414A5-9C4E-4C05-8AB2-9479F6286D4B}" type="presParOf" srcId="{7AFFD414-0537-458E-A2D3-993B69A97D5D}" destId="{FC6C3CDE-AAC5-4ED4-808B-A649BDAAD721}" srcOrd="9" destOrd="0" presId="urn:microsoft.com/office/officeart/2005/8/layout/hierarchy3"/>
-    <dgm:cxn modelId="{A4E074B4-FD95-4058-9B83-61369019B84F}" type="presParOf" srcId="{7AFFD414-0537-458E-A2D3-993B69A97D5D}" destId="{9FF02265-8349-4488-8B5F-E66C717A4107}" srcOrd="10" destOrd="0" presId="urn:microsoft.com/office/officeart/2005/8/layout/hierarchy3"/>
-    <dgm:cxn modelId="{302242D4-4AB7-49AE-84B2-03AB82A62FDF}" type="presParOf" srcId="{7AFFD414-0537-458E-A2D3-993B69A97D5D}" destId="{38234989-55AF-462E-87B8-57DB8E961CF3}" srcOrd="11" destOrd="0" presId="urn:microsoft.com/office/officeart/2005/8/layout/hierarchy3"/>
-    <dgm:cxn modelId="{4928E444-6A44-4905-A28F-C1786D1BEFDB}" type="presParOf" srcId="{BEFCC4BD-3F5D-4BBC-8701-6CADB17AA31F}" destId="{BF1D2F63-B274-4FF3-9A78-DCA10A9EDAAE}" srcOrd="2" destOrd="0" presId="urn:microsoft.com/office/officeart/2005/8/layout/hierarchy3"/>
-    <dgm:cxn modelId="{5E5D5B9A-4013-4997-85DA-270DC3FC52C5}" type="presParOf" srcId="{BF1D2F63-B274-4FF3-9A78-DCA10A9EDAAE}" destId="{107C21E5-E71B-4A78-9E30-DC161F9A78B2}" srcOrd="0" destOrd="0" presId="urn:microsoft.com/office/officeart/2005/8/layout/hierarchy3"/>
-    <dgm:cxn modelId="{69C64535-2FBE-4781-903E-56CB23C0F24A}" type="presParOf" srcId="{107C21E5-E71B-4A78-9E30-DC161F9A78B2}" destId="{4B0A5DCC-2585-4037-8516-F1FA399378BA}" srcOrd="0" destOrd="0" presId="urn:microsoft.com/office/officeart/2005/8/layout/hierarchy3"/>
-    <dgm:cxn modelId="{80D7BAF2-E1F7-44EC-A702-A6C29D6411CE}" type="presParOf" srcId="{107C21E5-E71B-4A78-9E30-DC161F9A78B2}" destId="{A33E3BDB-655D-4589-99FB-332C1B4E5A0C}" srcOrd="1" destOrd="0" presId="urn:microsoft.com/office/officeart/2005/8/layout/hierarchy3"/>
-    <dgm:cxn modelId="{FE92FAF4-D419-40F4-8527-285CBE6D68CF}" type="presParOf" srcId="{BF1D2F63-B274-4FF3-9A78-DCA10A9EDAAE}" destId="{D4D41DCF-7FB6-4F51-9632-3F57CFD7F11E}" srcOrd="1" destOrd="0" presId="urn:microsoft.com/office/officeart/2005/8/layout/hierarchy3"/>
-    <dgm:cxn modelId="{C73ECF52-066E-488C-8DF3-ABF2D720D246}" type="presParOf" srcId="{D4D41DCF-7FB6-4F51-9632-3F57CFD7F11E}" destId="{C8729DEB-5314-4288-B1AB-9C8208868DE9}" srcOrd="0" destOrd="0" presId="urn:microsoft.com/office/officeart/2005/8/layout/hierarchy3"/>
-    <dgm:cxn modelId="{30EBBAE7-A52B-40AF-9A95-F4075EEC73AE}" type="presParOf" srcId="{D4D41DCF-7FB6-4F51-9632-3F57CFD7F11E}" destId="{67E751C9-B747-43F5-8F23-8E0FC2331BD2}" srcOrd="1" destOrd="0" presId="urn:microsoft.com/office/officeart/2005/8/layout/hierarchy3"/>
-    <dgm:cxn modelId="{4FC5F141-BBDC-49EA-8939-21E26E41E72C}" type="presParOf" srcId="{D4D41DCF-7FB6-4F51-9632-3F57CFD7F11E}" destId="{C9F4F03F-A2E4-4CFE-B2B3-43B9E38A7B97}" srcOrd="2" destOrd="0" presId="urn:microsoft.com/office/officeart/2005/8/layout/hierarchy3"/>
-    <dgm:cxn modelId="{C5D90EB3-9F9F-436B-84FB-E761A7622472}" type="presParOf" srcId="{D4D41DCF-7FB6-4F51-9632-3F57CFD7F11E}" destId="{2C58D44D-967B-48B5-A156-CBA28AF58CBB}" srcOrd="3" destOrd="0" presId="urn:microsoft.com/office/officeart/2005/8/layout/hierarchy3"/>
-    <dgm:cxn modelId="{618A564E-EA22-4574-B660-3D4F222FBD3A}" type="presParOf" srcId="{D4D41DCF-7FB6-4F51-9632-3F57CFD7F11E}" destId="{0944C57B-D39B-4637-9E16-BF1BA35B439A}" srcOrd="4" destOrd="0" presId="urn:microsoft.com/office/officeart/2005/8/layout/hierarchy3"/>
-    <dgm:cxn modelId="{E844C94B-1435-4B49-AF7D-76BA6E890CEE}" type="presParOf" srcId="{D4D41DCF-7FB6-4F51-9632-3F57CFD7F11E}" destId="{5DCB052A-3785-4523-AE18-02A14A9B5C92}" srcOrd="5" destOrd="0" presId="urn:microsoft.com/office/officeart/2005/8/layout/hierarchy3"/>
-    <dgm:cxn modelId="{185A20EE-EBD5-4A56-B600-D6BEC51AA31D}" type="presParOf" srcId="{BEFCC4BD-3F5D-4BBC-8701-6CADB17AA31F}" destId="{3D0601C8-4EDE-42A9-939D-71F2ED4B8349}" srcOrd="3" destOrd="0" presId="urn:microsoft.com/office/officeart/2005/8/layout/hierarchy3"/>
-    <dgm:cxn modelId="{DD221034-5713-4326-B202-72F145873B4C}" type="presParOf" srcId="{3D0601C8-4EDE-42A9-939D-71F2ED4B8349}" destId="{6254610C-0288-4662-B55B-DD3DFBDF7324}" srcOrd="0" destOrd="0" presId="urn:microsoft.com/office/officeart/2005/8/layout/hierarchy3"/>
-    <dgm:cxn modelId="{2DB7C6F5-A530-430B-BF6C-03B8A71D6407}" type="presParOf" srcId="{6254610C-0288-4662-B55B-DD3DFBDF7324}" destId="{346A6CAA-7C48-4512-B9C5-56D9D3D50FD0}" srcOrd="0" destOrd="0" presId="urn:microsoft.com/office/officeart/2005/8/layout/hierarchy3"/>
-    <dgm:cxn modelId="{9A63571E-1256-4841-9F78-171EE866D657}" type="presParOf" srcId="{6254610C-0288-4662-B55B-DD3DFBDF7324}" destId="{A5D55D4D-2316-4B99-9257-082ED146BC08}" srcOrd="1" destOrd="0" presId="urn:microsoft.com/office/officeart/2005/8/layout/hierarchy3"/>
-    <dgm:cxn modelId="{7871FB6F-4A4E-43CC-8BBB-E3CBD776162A}" type="presParOf" srcId="{3D0601C8-4EDE-42A9-939D-71F2ED4B8349}" destId="{23208789-FBCF-4BF9-A5BE-39F92F5ED6C5}" srcOrd="1" destOrd="0" presId="urn:microsoft.com/office/officeart/2005/8/layout/hierarchy3"/>
-    <dgm:cxn modelId="{20637BCE-752F-4F99-8728-A1569A43F4F0}" type="presParOf" srcId="{23208789-FBCF-4BF9-A5BE-39F92F5ED6C5}" destId="{4AD9C43C-B1D8-4CFC-94BB-00F9555E12F3}" srcOrd="0" destOrd="0" presId="urn:microsoft.com/office/officeart/2005/8/layout/hierarchy3"/>
-    <dgm:cxn modelId="{153F42E5-8378-4E70-9FFF-20F0DA6B53D2}" type="presParOf" srcId="{23208789-FBCF-4BF9-A5BE-39F92F5ED6C5}" destId="{5D892660-E289-4164-B289-3A85ED5F75FC}" srcOrd="1" destOrd="0" presId="urn:microsoft.com/office/officeart/2005/8/layout/hierarchy3"/>
-    <dgm:cxn modelId="{3FB4919A-AD85-47A7-9426-7BC1706B4EE7}" type="presParOf" srcId="{23208789-FBCF-4BF9-A5BE-39F92F5ED6C5}" destId="{A956809C-1475-41B0-B9DA-A0BEF9C6B0FB}" srcOrd="2" destOrd="0" presId="urn:microsoft.com/office/officeart/2005/8/layout/hierarchy3"/>
-    <dgm:cxn modelId="{47AB8771-21A3-4920-9B3F-4DD311EFAC37}" type="presParOf" srcId="{23208789-FBCF-4BF9-A5BE-39F92F5ED6C5}" destId="{23D07A4A-C3CD-4263-AA31-C8B8FAB5C5A8}" srcOrd="3" destOrd="0" presId="urn:microsoft.com/office/officeart/2005/8/layout/hierarchy3"/>
-    <dgm:cxn modelId="{AC707F1E-FE01-4F06-A7E0-D287D6EBEDA8}" type="presParOf" srcId="{23208789-FBCF-4BF9-A5BE-39F92F5ED6C5}" destId="{9C8198F8-42B6-473E-B5BA-65DFBEB45F55}" srcOrd="4" destOrd="0" presId="urn:microsoft.com/office/officeart/2005/8/layout/hierarchy3"/>
-    <dgm:cxn modelId="{F94F2ADF-E016-49D9-BE3C-38BED48C42CB}" type="presParOf" srcId="{23208789-FBCF-4BF9-A5BE-39F92F5ED6C5}" destId="{A6B7D7B7-7208-495B-B80D-E2B0D8380CC2}" srcOrd="5" destOrd="0" presId="urn:microsoft.com/office/officeart/2005/8/layout/hierarchy3"/>
-    <dgm:cxn modelId="{BF17EA37-B294-418F-9BA1-13358A75BA8B}" type="presParOf" srcId="{BEFCC4BD-3F5D-4BBC-8701-6CADB17AA31F}" destId="{07EE0E1A-058A-4C28-AD7A-B2B81BF9C15B}" srcOrd="4" destOrd="0" presId="urn:microsoft.com/office/officeart/2005/8/layout/hierarchy3"/>
-    <dgm:cxn modelId="{60B88AAD-F603-4FB9-AFA7-C379AF5C9BE4}" type="presParOf" srcId="{07EE0E1A-058A-4C28-AD7A-B2B81BF9C15B}" destId="{FCCB17AB-98B4-4ACC-B28A-3ED0C83FA361}" srcOrd="0" destOrd="0" presId="urn:microsoft.com/office/officeart/2005/8/layout/hierarchy3"/>
-    <dgm:cxn modelId="{7833F5AB-7FA9-47CD-940F-4A620D80E6CB}" type="presParOf" srcId="{FCCB17AB-98B4-4ACC-B28A-3ED0C83FA361}" destId="{EED238A2-F0DF-4F67-8B6A-6BF5E84200D5}" srcOrd="0" destOrd="0" presId="urn:microsoft.com/office/officeart/2005/8/layout/hierarchy3"/>
-    <dgm:cxn modelId="{825F806D-4B1F-48FC-B81F-0FA02889195F}" type="presParOf" srcId="{FCCB17AB-98B4-4ACC-B28A-3ED0C83FA361}" destId="{D2901977-E661-4E89-BB60-728ECFDF71B6}" srcOrd="1" destOrd="0" presId="urn:microsoft.com/office/officeart/2005/8/layout/hierarchy3"/>
-    <dgm:cxn modelId="{7725BD82-B9DD-4583-BB3A-296C97BCB56B}" type="presParOf" srcId="{07EE0E1A-058A-4C28-AD7A-B2B81BF9C15B}" destId="{68565D25-8667-4252-BB01-D88A74502EB9}" srcOrd="1" destOrd="0" presId="urn:microsoft.com/office/officeart/2005/8/layout/hierarchy3"/>
-    <dgm:cxn modelId="{0AAADF47-ABD2-4A59-A232-FC98F3043F4E}" type="presParOf" srcId="{68565D25-8667-4252-BB01-D88A74502EB9}" destId="{7788177B-4924-479D-AB20-E79E27574C61}" srcOrd="0" destOrd="0" presId="urn:microsoft.com/office/officeart/2005/8/layout/hierarchy3"/>
-    <dgm:cxn modelId="{6981F4B8-E276-48A3-8AC1-1E1F47C1556D}" type="presParOf" srcId="{68565D25-8667-4252-BB01-D88A74502EB9}" destId="{E4DAB02F-105E-4630-A93F-1DE0F1E15D0A}" srcOrd="1" destOrd="0" presId="urn:microsoft.com/office/officeart/2005/8/layout/hierarchy3"/>
-    <dgm:cxn modelId="{B8A14C33-23BC-454C-AB0D-672ED3840050}" type="presParOf" srcId="{68565D25-8667-4252-BB01-D88A74502EB9}" destId="{8352003F-45E4-4C23-A724-FF74533A947B}" srcOrd="2" destOrd="0" presId="urn:microsoft.com/office/officeart/2005/8/layout/hierarchy3"/>
-    <dgm:cxn modelId="{AAD0B75B-513D-4BDC-BBC3-BC978A3BA1C9}" type="presParOf" srcId="{68565D25-8667-4252-BB01-D88A74502EB9}" destId="{707068A1-8F7B-4F72-A183-1650F6E969D1}" srcOrd="3" destOrd="0" presId="urn:microsoft.com/office/officeart/2005/8/layout/hierarchy3"/>
-    <dgm:cxn modelId="{272A5646-E715-458D-877F-48EBED87DDC7}" type="presParOf" srcId="{68565D25-8667-4252-BB01-D88A74502EB9}" destId="{F006886D-E4EA-480C-A781-A323279A7444}" srcOrd="4" destOrd="0" presId="urn:microsoft.com/office/officeart/2005/8/layout/hierarchy3"/>
-    <dgm:cxn modelId="{50ACCFAC-F942-4B30-9C9C-134BA4E806D2}" type="presParOf" srcId="{68565D25-8667-4252-BB01-D88A74502EB9}" destId="{526EF2C4-1577-4934-BD19-8A593E727CAC}" srcOrd="5" destOrd="0" presId="urn:microsoft.com/office/officeart/2005/8/layout/hierarchy3"/>
-    <dgm:cxn modelId="{15A19B46-4447-4608-A7A9-E61A086C7F3A}" type="presParOf" srcId="{BEFCC4BD-3F5D-4BBC-8701-6CADB17AA31F}" destId="{30FD28D1-BD7D-46B4-9DC7-37581F57EB8C}" srcOrd="5" destOrd="0" presId="urn:microsoft.com/office/officeart/2005/8/layout/hierarchy3"/>
-    <dgm:cxn modelId="{58ADFB5E-D14B-44F6-B23D-D5C1C2ED27D7}" type="presParOf" srcId="{30FD28D1-BD7D-46B4-9DC7-37581F57EB8C}" destId="{BCA7600C-F433-40B6-A879-FC26CBD29940}" srcOrd="0" destOrd="0" presId="urn:microsoft.com/office/officeart/2005/8/layout/hierarchy3"/>
-    <dgm:cxn modelId="{8DC8590B-B310-49AD-8940-C95B4A9D7D08}" type="presParOf" srcId="{BCA7600C-F433-40B6-A879-FC26CBD29940}" destId="{7FB27140-07B9-4399-BA02-BEBFD2F966E2}" srcOrd="0" destOrd="0" presId="urn:microsoft.com/office/officeart/2005/8/layout/hierarchy3"/>
-    <dgm:cxn modelId="{C5AF5A94-A903-413B-B4D4-0A4D13B0CA54}" type="presParOf" srcId="{BCA7600C-F433-40B6-A879-FC26CBD29940}" destId="{8150D18C-CB27-4986-A14F-ED5811685161}" srcOrd="1" destOrd="0" presId="urn:microsoft.com/office/officeart/2005/8/layout/hierarchy3"/>
-    <dgm:cxn modelId="{9824DDCF-D86B-48D9-B0CF-47B6328D0B13}" type="presParOf" srcId="{30FD28D1-BD7D-46B4-9DC7-37581F57EB8C}" destId="{7FD9B9D9-3203-4858-8A23-0BCE3941D289}" srcOrd="1" destOrd="0" presId="urn:microsoft.com/office/officeart/2005/8/layout/hierarchy3"/>
-    <dgm:cxn modelId="{1915A34C-676B-4FBA-B493-5BF6884DA333}" type="presParOf" srcId="{7FD9B9D9-3203-4858-8A23-0BCE3941D289}" destId="{6B94D2F6-E668-4EA5-96DA-1DD76974B1DB}" srcOrd="0" destOrd="0" presId="urn:microsoft.com/office/officeart/2005/8/layout/hierarchy3"/>
-    <dgm:cxn modelId="{5D151FF4-5FED-438B-9C66-FE3616B49CC9}" type="presParOf" srcId="{7FD9B9D9-3203-4858-8A23-0BCE3941D289}" destId="{5F61D89C-CD59-4461-B3B0-D6C20004CB46}" srcOrd="1" destOrd="0" presId="urn:microsoft.com/office/officeart/2005/8/layout/hierarchy3"/>
-    <dgm:cxn modelId="{83AC4250-C5D9-42B3-899A-1D0D892856EC}" type="presParOf" srcId="{7FD9B9D9-3203-4858-8A23-0BCE3941D289}" destId="{1C7978C5-468F-4467-A0FA-472BC4C28C80}" srcOrd="2" destOrd="0" presId="urn:microsoft.com/office/officeart/2005/8/layout/hierarchy3"/>
-    <dgm:cxn modelId="{5A7A9DF5-6C75-4334-AC24-538D591A7283}" type="presParOf" srcId="{7FD9B9D9-3203-4858-8A23-0BCE3941D289}" destId="{F0ABCFE0-47AB-41EC-B3D7-3EFDDFD73CD8}" srcOrd="3" destOrd="0" presId="urn:microsoft.com/office/officeart/2005/8/layout/hierarchy3"/>
-    <dgm:cxn modelId="{25F3FABF-4082-4404-AC60-87C7187EC649}" type="presParOf" srcId="{7FD9B9D9-3203-4858-8A23-0BCE3941D289}" destId="{3877ED4E-0AB8-418F-8EE6-854F60B19431}" srcOrd="4" destOrd="0" presId="urn:microsoft.com/office/officeart/2005/8/layout/hierarchy3"/>
-    <dgm:cxn modelId="{526E4020-BCBB-4E15-B1CE-D310F9E08914}" type="presParOf" srcId="{7FD9B9D9-3203-4858-8A23-0BCE3941D289}" destId="{0DC48E8E-6BCA-4773-ABF8-BA4A1F047246}" srcOrd="5" destOrd="0" presId="urn:microsoft.com/office/officeart/2005/8/layout/hierarchy3"/>
+    <dgm:cxn modelId="{EB1DA512-CDE7-42B6-A5C7-653B103DF470}" type="presParOf" srcId="{BEFCC4BD-3F5D-4BBC-8701-6CADB17AA31F}" destId="{D171E6DA-76D3-445A-A4AD-CDF43BF8D621}" srcOrd="0" destOrd="0" presId="urn:microsoft.com/office/officeart/2005/8/layout/hierarchy3"/>
+    <dgm:cxn modelId="{C44D2C65-F77E-4C24-A8A5-935D03F12183}" type="presParOf" srcId="{D171E6DA-76D3-445A-A4AD-CDF43BF8D621}" destId="{E984BE3E-B592-4ECD-BAFC-DD3287597B37}" srcOrd="0" destOrd="0" presId="urn:microsoft.com/office/officeart/2005/8/layout/hierarchy3"/>
+    <dgm:cxn modelId="{070B76BA-B9B6-4310-A047-BAC113BD6B1D}" type="presParOf" srcId="{E984BE3E-B592-4ECD-BAFC-DD3287597B37}" destId="{99FB8535-ECB9-42B1-87A1-D8BBE540BBCA}" srcOrd="0" destOrd="0" presId="urn:microsoft.com/office/officeart/2005/8/layout/hierarchy3"/>
+    <dgm:cxn modelId="{D0D494A4-A1CE-4928-8B9F-CE208A47C7A8}" type="presParOf" srcId="{E984BE3E-B592-4ECD-BAFC-DD3287597B37}" destId="{61737740-909B-4238-895E-2F5A38B946DA}" srcOrd="1" destOrd="0" presId="urn:microsoft.com/office/officeart/2005/8/layout/hierarchy3"/>
+    <dgm:cxn modelId="{CD174355-03FA-4217-BE29-1B0DBB5FA5C4}" type="presParOf" srcId="{D171E6DA-76D3-445A-A4AD-CDF43BF8D621}" destId="{86F71E6F-B2BC-4D83-B173-DF3B8FC5B190}" srcOrd="1" destOrd="0" presId="urn:microsoft.com/office/officeart/2005/8/layout/hierarchy3"/>
+    <dgm:cxn modelId="{1843A1B4-F59D-4DBC-BA4C-757C44878A81}" type="presParOf" srcId="{86F71E6F-B2BC-4D83-B173-DF3B8FC5B190}" destId="{3D73A31F-3CD4-4A78-8BD9-2E6FA5F234D0}" srcOrd="0" destOrd="0" presId="urn:microsoft.com/office/officeart/2005/8/layout/hierarchy3"/>
+    <dgm:cxn modelId="{ABAD7E12-DB54-4689-945F-36A3C2108078}" type="presParOf" srcId="{86F71E6F-B2BC-4D83-B173-DF3B8FC5B190}" destId="{8A3314E6-2863-4C36-BBB3-CAD41F46559B}" srcOrd="1" destOrd="0" presId="urn:microsoft.com/office/officeart/2005/8/layout/hierarchy3"/>
+    <dgm:cxn modelId="{BCE015A2-3FCF-493E-A361-98F9F855E76A}" type="presParOf" srcId="{86F71E6F-B2BC-4D83-B173-DF3B8FC5B190}" destId="{C7D3896C-510F-44BC-88B4-7C22129E786E}" srcOrd="2" destOrd="0" presId="urn:microsoft.com/office/officeart/2005/8/layout/hierarchy3"/>
+    <dgm:cxn modelId="{8A1B3293-C1D0-424B-ADF0-070D38469971}" type="presParOf" srcId="{86F71E6F-B2BC-4D83-B173-DF3B8FC5B190}" destId="{9D93DF36-F029-4BDC-9E89-4299C0EBFCB3}" srcOrd="3" destOrd="0" presId="urn:microsoft.com/office/officeart/2005/8/layout/hierarchy3"/>
+    <dgm:cxn modelId="{B71F74A4-FB01-4629-BE65-907E40E6F2A9}" type="presParOf" srcId="{86F71E6F-B2BC-4D83-B173-DF3B8FC5B190}" destId="{248CE159-4170-4F7E-A087-6D2467D005BD}" srcOrd="4" destOrd="0" presId="urn:microsoft.com/office/officeart/2005/8/layout/hierarchy3"/>
+    <dgm:cxn modelId="{72C98D43-9245-42D2-BDA9-50E4199BC445}" type="presParOf" srcId="{86F71E6F-B2BC-4D83-B173-DF3B8FC5B190}" destId="{3A7336C0-F140-4AA4-8EB0-C86106393380}" srcOrd="5" destOrd="0" presId="urn:microsoft.com/office/officeart/2005/8/layout/hierarchy3"/>
+    <dgm:cxn modelId="{14B903C2-B91F-470C-88C8-D00EE7D6B797}" type="presParOf" srcId="{BEFCC4BD-3F5D-4BBC-8701-6CADB17AA31F}" destId="{C769CDE8-450F-497D-85F3-51A7BE4E0AFC}" srcOrd="1" destOrd="0" presId="urn:microsoft.com/office/officeart/2005/8/layout/hierarchy3"/>
+    <dgm:cxn modelId="{DF93177F-76DE-45D7-A4E4-F48F766F9996}" type="presParOf" srcId="{C769CDE8-450F-497D-85F3-51A7BE4E0AFC}" destId="{8E30FBD6-7A15-474D-AADC-D2287E76152A}" srcOrd="0" destOrd="0" presId="urn:microsoft.com/office/officeart/2005/8/layout/hierarchy3"/>
+    <dgm:cxn modelId="{AA05588C-F50F-47A5-BFD3-D966F64DCABA}" type="presParOf" srcId="{8E30FBD6-7A15-474D-AADC-D2287E76152A}" destId="{116975D4-2718-4064-BB2C-49C3C8BDD6F3}" srcOrd="0" destOrd="0" presId="urn:microsoft.com/office/officeart/2005/8/layout/hierarchy3"/>
+    <dgm:cxn modelId="{3A9F3D9E-A30A-4975-88E7-DF7D86165D04}" type="presParOf" srcId="{8E30FBD6-7A15-474D-AADC-D2287E76152A}" destId="{CAE42A2A-BE28-4AE5-8A7F-E45C1C6AEF1E}" srcOrd="1" destOrd="0" presId="urn:microsoft.com/office/officeart/2005/8/layout/hierarchy3"/>
+    <dgm:cxn modelId="{8C8701A8-E0B5-4E14-8CC9-C1330D176693}" type="presParOf" srcId="{C769CDE8-450F-497D-85F3-51A7BE4E0AFC}" destId="{7AFFD414-0537-458E-A2D3-993B69A97D5D}" srcOrd="1" destOrd="0" presId="urn:microsoft.com/office/officeart/2005/8/layout/hierarchy3"/>
+    <dgm:cxn modelId="{B1E8F99B-1AC8-4431-893C-D81369354480}" type="presParOf" srcId="{7AFFD414-0537-458E-A2D3-993B69A97D5D}" destId="{C59ECAD9-85CB-427F-A33A-16805783F7E3}" srcOrd="0" destOrd="0" presId="urn:microsoft.com/office/officeart/2005/8/layout/hierarchy3"/>
+    <dgm:cxn modelId="{4E25858B-B7FE-41A5-AA95-36A646CE5959}" type="presParOf" srcId="{7AFFD414-0537-458E-A2D3-993B69A97D5D}" destId="{D76ACC82-1BC9-47A4-B57F-73A0090DFAEC}" srcOrd="1" destOrd="0" presId="urn:microsoft.com/office/officeart/2005/8/layout/hierarchy3"/>
+    <dgm:cxn modelId="{DDD76AFE-C164-44D1-BD54-CEBD0FE0CE26}" type="presParOf" srcId="{7AFFD414-0537-458E-A2D3-993B69A97D5D}" destId="{9176546C-5341-4BDD-8874-6BB18082ECF5}" srcOrd="2" destOrd="0" presId="urn:microsoft.com/office/officeart/2005/8/layout/hierarchy3"/>
+    <dgm:cxn modelId="{4200A525-8C83-4FA1-9D06-5E57AE91FA2C}" type="presParOf" srcId="{7AFFD414-0537-458E-A2D3-993B69A97D5D}" destId="{D737A8E9-0883-4A58-A71E-941BB35829AD}" srcOrd="3" destOrd="0" presId="urn:microsoft.com/office/officeart/2005/8/layout/hierarchy3"/>
+    <dgm:cxn modelId="{62C148CE-DF7B-4399-8EE4-B6582E81D8AA}" type="presParOf" srcId="{7AFFD414-0537-458E-A2D3-993B69A97D5D}" destId="{CF0D134F-F494-40BC-B68E-E23BA470D60F}" srcOrd="4" destOrd="0" presId="urn:microsoft.com/office/officeart/2005/8/layout/hierarchy3"/>
+    <dgm:cxn modelId="{C7EE243A-D47B-4C5A-A3FE-973AF4A336D7}" type="presParOf" srcId="{7AFFD414-0537-458E-A2D3-993B69A97D5D}" destId="{DA0E12AC-F82D-442F-A100-D1702FEAF6D8}" srcOrd="5" destOrd="0" presId="urn:microsoft.com/office/officeart/2005/8/layout/hierarchy3"/>
+    <dgm:cxn modelId="{4F9628A0-A31D-45CE-B28D-5867114E9A52}" type="presParOf" srcId="{7AFFD414-0537-458E-A2D3-993B69A97D5D}" destId="{97134552-7DED-46A8-A12D-0B7C2FA57429}" srcOrd="6" destOrd="0" presId="urn:microsoft.com/office/officeart/2005/8/layout/hierarchy3"/>
+    <dgm:cxn modelId="{3E0155B7-A48C-4340-B459-35D91A0030CE}" type="presParOf" srcId="{7AFFD414-0537-458E-A2D3-993B69A97D5D}" destId="{9AF2C0B3-3E4F-48CA-9CF7-06AD474D0091}" srcOrd="7" destOrd="0" presId="urn:microsoft.com/office/officeart/2005/8/layout/hierarchy3"/>
+    <dgm:cxn modelId="{91AFF928-E86E-4D08-8D41-77CBACFD2582}" type="presParOf" srcId="{7AFFD414-0537-458E-A2D3-993B69A97D5D}" destId="{EA384B57-DB63-470C-81B9-A3BDCEFF9C98}" srcOrd="8" destOrd="0" presId="urn:microsoft.com/office/officeart/2005/8/layout/hierarchy3"/>
+    <dgm:cxn modelId="{8F479FDE-F501-4E4B-9936-B76051E1676A}" type="presParOf" srcId="{7AFFD414-0537-458E-A2D3-993B69A97D5D}" destId="{FC6C3CDE-AAC5-4ED4-808B-A649BDAAD721}" srcOrd="9" destOrd="0" presId="urn:microsoft.com/office/officeart/2005/8/layout/hierarchy3"/>
+    <dgm:cxn modelId="{AF579D02-AB2E-4689-A708-E59E93A19CAF}" type="presParOf" srcId="{7AFFD414-0537-458E-A2D3-993B69A97D5D}" destId="{9FF02265-8349-4488-8B5F-E66C717A4107}" srcOrd="10" destOrd="0" presId="urn:microsoft.com/office/officeart/2005/8/layout/hierarchy3"/>
+    <dgm:cxn modelId="{D551987F-8C5C-42C4-933D-3F21E113C45C}" type="presParOf" srcId="{7AFFD414-0537-458E-A2D3-993B69A97D5D}" destId="{38234989-55AF-462E-87B8-57DB8E961CF3}" srcOrd="11" destOrd="0" presId="urn:microsoft.com/office/officeart/2005/8/layout/hierarchy3"/>
+    <dgm:cxn modelId="{1AAC717C-07E5-4E2B-97C1-56AA32A23257}" type="presParOf" srcId="{BEFCC4BD-3F5D-4BBC-8701-6CADB17AA31F}" destId="{BF1D2F63-B274-4FF3-9A78-DCA10A9EDAAE}" srcOrd="2" destOrd="0" presId="urn:microsoft.com/office/officeart/2005/8/layout/hierarchy3"/>
+    <dgm:cxn modelId="{D0BA2F7B-3942-4DEB-8153-4925120CF0D3}" type="presParOf" srcId="{BF1D2F63-B274-4FF3-9A78-DCA10A9EDAAE}" destId="{107C21E5-E71B-4A78-9E30-DC161F9A78B2}" srcOrd="0" destOrd="0" presId="urn:microsoft.com/office/officeart/2005/8/layout/hierarchy3"/>
+    <dgm:cxn modelId="{294F4107-D810-46BE-A7E1-F715B2503342}" type="presParOf" srcId="{107C21E5-E71B-4A78-9E30-DC161F9A78B2}" destId="{4B0A5DCC-2585-4037-8516-F1FA399378BA}" srcOrd="0" destOrd="0" presId="urn:microsoft.com/office/officeart/2005/8/layout/hierarchy3"/>
+    <dgm:cxn modelId="{4DD58280-23F6-449B-8E3D-2AD2228C4CA9}" type="presParOf" srcId="{107C21E5-E71B-4A78-9E30-DC161F9A78B2}" destId="{A33E3BDB-655D-4589-99FB-332C1B4E5A0C}" srcOrd="1" destOrd="0" presId="urn:microsoft.com/office/officeart/2005/8/layout/hierarchy3"/>
+    <dgm:cxn modelId="{BB20996E-6AE1-40C7-AE45-2FE5B67E6FF2}" type="presParOf" srcId="{BF1D2F63-B274-4FF3-9A78-DCA10A9EDAAE}" destId="{D4D41DCF-7FB6-4F51-9632-3F57CFD7F11E}" srcOrd="1" destOrd="0" presId="urn:microsoft.com/office/officeart/2005/8/layout/hierarchy3"/>
+    <dgm:cxn modelId="{6C46B03D-B687-4D08-A805-60F4FAEDA81B}" type="presParOf" srcId="{D4D41DCF-7FB6-4F51-9632-3F57CFD7F11E}" destId="{C8729DEB-5314-4288-B1AB-9C8208868DE9}" srcOrd="0" destOrd="0" presId="urn:microsoft.com/office/officeart/2005/8/layout/hierarchy3"/>
+    <dgm:cxn modelId="{F90DAFE2-0E98-45A1-AC27-2E0F4B3F70DB}" type="presParOf" srcId="{D4D41DCF-7FB6-4F51-9632-3F57CFD7F11E}" destId="{67E751C9-B747-43F5-8F23-8E0FC2331BD2}" srcOrd="1" destOrd="0" presId="urn:microsoft.com/office/officeart/2005/8/layout/hierarchy3"/>
+    <dgm:cxn modelId="{EF577E9A-F267-4CF0-9303-8A6F16E36361}" type="presParOf" srcId="{D4D41DCF-7FB6-4F51-9632-3F57CFD7F11E}" destId="{C9F4F03F-A2E4-4CFE-B2B3-43B9E38A7B97}" srcOrd="2" destOrd="0" presId="urn:microsoft.com/office/officeart/2005/8/layout/hierarchy3"/>
+    <dgm:cxn modelId="{E4E49B75-EACD-47F5-BCF4-F6EE55E6E4C1}" type="presParOf" srcId="{D4D41DCF-7FB6-4F51-9632-3F57CFD7F11E}" destId="{2C58D44D-967B-48B5-A156-CBA28AF58CBB}" srcOrd="3" destOrd="0" presId="urn:microsoft.com/office/officeart/2005/8/layout/hierarchy3"/>
+    <dgm:cxn modelId="{94F36A8C-4C37-4D08-B910-E164506131A9}" type="presParOf" srcId="{D4D41DCF-7FB6-4F51-9632-3F57CFD7F11E}" destId="{0944C57B-D39B-4637-9E16-BF1BA35B439A}" srcOrd="4" destOrd="0" presId="urn:microsoft.com/office/officeart/2005/8/layout/hierarchy3"/>
+    <dgm:cxn modelId="{64D10E32-7C0B-4E09-9634-09DFFE435C28}" type="presParOf" srcId="{D4D41DCF-7FB6-4F51-9632-3F57CFD7F11E}" destId="{5DCB052A-3785-4523-AE18-02A14A9B5C92}" srcOrd="5" destOrd="0" presId="urn:microsoft.com/office/officeart/2005/8/layout/hierarchy3"/>
+    <dgm:cxn modelId="{355388C9-1516-4D8B-80E8-522B61654982}" type="presParOf" srcId="{BEFCC4BD-3F5D-4BBC-8701-6CADB17AA31F}" destId="{3D0601C8-4EDE-42A9-939D-71F2ED4B8349}" srcOrd="3" destOrd="0" presId="urn:microsoft.com/office/officeart/2005/8/layout/hierarchy3"/>
+    <dgm:cxn modelId="{DDB0D8E6-2147-4C01-8B60-C345E16AD255}" type="presParOf" srcId="{3D0601C8-4EDE-42A9-939D-71F2ED4B8349}" destId="{6254610C-0288-4662-B55B-DD3DFBDF7324}" srcOrd="0" destOrd="0" presId="urn:microsoft.com/office/officeart/2005/8/layout/hierarchy3"/>
+    <dgm:cxn modelId="{605DE45A-4DE5-47B8-899B-B53E6EDD16E8}" type="presParOf" srcId="{6254610C-0288-4662-B55B-DD3DFBDF7324}" destId="{346A6CAA-7C48-4512-B9C5-56D9D3D50FD0}" srcOrd="0" destOrd="0" presId="urn:microsoft.com/office/officeart/2005/8/layout/hierarchy3"/>
+    <dgm:cxn modelId="{4B016291-127B-4A15-B78A-D41C65CE0279}" type="presParOf" srcId="{6254610C-0288-4662-B55B-DD3DFBDF7324}" destId="{A5D55D4D-2316-4B99-9257-082ED146BC08}" srcOrd="1" destOrd="0" presId="urn:microsoft.com/office/officeart/2005/8/layout/hierarchy3"/>
+    <dgm:cxn modelId="{3EDE68F0-F122-4088-BC7C-5FA2D54AC2FF}" type="presParOf" srcId="{3D0601C8-4EDE-42A9-939D-71F2ED4B8349}" destId="{23208789-FBCF-4BF9-A5BE-39F92F5ED6C5}" srcOrd="1" destOrd="0" presId="urn:microsoft.com/office/officeart/2005/8/layout/hierarchy3"/>
+    <dgm:cxn modelId="{C524ADCF-3C40-4700-864D-AF722BB8398A}" type="presParOf" srcId="{23208789-FBCF-4BF9-A5BE-39F92F5ED6C5}" destId="{4AD9C43C-B1D8-4CFC-94BB-00F9555E12F3}" srcOrd="0" destOrd="0" presId="urn:microsoft.com/office/officeart/2005/8/layout/hierarchy3"/>
+    <dgm:cxn modelId="{A97CFD96-2A2E-4AD4-B43A-303BE4D43B18}" type="presParOf" srcId="{23208789-FBCF-4BF9-A5BE-39F92F5ED6C5}" destId="{5D892660-E289-4164-B289-3A85ED5F75FC}" srcOrd="1" destOrd="0" presId="urn:microsoft.com/office/officeart/2005/8/layout/hierarchy3"/>
+    <dgm:cxn modelId="{FD56C0C6-4C9E-40FD-A3F2-005B45C15B03}" type="presParOf" srcId="{23208789-FBCF-4BF9-A5BE-39F92F5ED6C5}" destId="{A956809C-1475-41B0-B9DA-A0BEF9C6B0FB}" srcOrd="2" destOrd="0" presId="urn:microsoft.com/office/officeart/2005/8/layout/hierarchy3"/>
+    <dgm:cxn modelId="{6970E71B-BE68-4F37-AE8E-927037FFE17A}" type="presParOf" srcId="{23208789-FBCF-4BF9-A5BE-39F92F5ED6C5}" destId="{23D07A4A-C3CD-4263-AA31-C8B8FAB5C5A8}" srcOrd="3" destOrd="0" presId="urn:microsoft.com/office/officeart/2005/8/layout/hierarchy3"/>
+    <dgm:cxn modelId="{DFA554D5-68BC-4784-BB2E-5242BE268049}" type="presParOf" srcId="{23208789-FBCF-4BF9-A5BE-39F92F5ED6C5}" destId="{9C8198F8-42B6-473E-B5BA-65DFBEB45F55}" srcOrd="4" destOrd="0" presId="urn:microsoft.com/office/officeart/2005/8/layout/hierarchy3"/>
+    <dgm:cxn modelId="{2A66AAD7-1153-4B97-8116-B24F2EA70040}" type="presParOf" srcId="{23208789-FBCF-4BF9-A5BE-39F92F5ED6C5}" destId="{A6B7D7B7-7208-495B-B80D-E2B0D8380CC2}" srcOrd="5" destOrd="0" presId="urn:microsoft.com/office/officeart/2005/8/layout/hierarchy3"/>
+    <dgm:cxn modelId="{E76655C5-0453-420F-9AC5-A76AF20C0CD3}" type="presParOf" srcId="{BEFCC4BD-3F5D-4BBC-8701-6CADB17AA31F}" destId="{07EE0E1A-058A-4C28-AD7A-B2B81BF9C15B}" srcOrd="4" destOrd="0" presId="urn:microsoft.com/office/officeart/2005/8/layout/hierarchy3"/>
+    <dgm:cxn modelId="{2CD5F365-4C2C-4CFB-B925-89C896ED1D73}" type="presParOf" srcId="{07EE0E1A-058A-4C28-AD7A-B2B81BF9C15B}" destId="{FCCB17AB-98B4-4ACC-B28A-3ED0C83FA361}" srcOrd="0" destOrd="0" presId="urn:microsoft.com/office/officeart/2005/8/layout/hierarchy3"/>
+    <dgm:cxn modelId="{BB4AED97-E8A9-4A1A-9FB9-CE4DBD51FBE4}" type="presParOf" srcId="{FCCB17AB-98B4-4ACC-B28A-3ED0C83FA361}" destId="{EED238A2-F0DF-4F67-8B6A-6BF5E84200D5}" srcOrd="0" destOrd="0" presId="urn:microsoft.com/office/officeart/2005/8/layout/hierarchy3"/>
+    <dgm:cxn modelId="{6589A7D6-392B-47A3-96A0-C1878CAE9CE4}" type="presParOf" srcId="{FCCB17AB-98B4-4ACC-B28A-3ED0C83FA361}" destId="{D2901977-E661-4E89-BB60-728ECFDF71B6}" srcOrd="1" destOrd="0" presId="urn:microsoft.com/office/officeart/2005/8/layout/hierarchy3"/>
+    <dgm:cxn modelId="{235FEC8E-0611-4957-B470-D36D259471C3}" type="presParOf" srcId="{07EE0E1A-058A-4C28-AD7A-B2B81BF9C15B}" destId="{68565D25-8667-4252-BB01-D88A74502EB9}" srcOrd="1" destOrd="0" presId="urn:microsoft.com/office/officeart/2005/8/layout/hierarchy3"/>
+    <dgm:cxn modelId="{107F2641-DA8E-40EC-9189-2C2F7582A113}" type="presParOf" srcId="{68565D25-8667-4252-BB01-D88A74502EB9}" destId="{7788177B-4924-479D-AB20-E79E27574C61}" srcOrd="0" destOrd="0" presId="urn:microsoft.com/office/officeart/2005/8/layout/hierarchy3"/>
+    <dgm:cxn modelId="{46FAA685-94E3-4C32-A79E-C1608A3E264F}" type="presParOf" srcId="{68565D25-8667-4252-BB01-D88A74502EB9}" destId="{E4DAB02F-105E-4630-A93F-1DE0F1E15D0A}" srcOrd="1" destOrd="0" presId="urn:microsoft.com/office/officeart/2005/8/layout/hierarchy3"/>
+    <dgm:cxn modelId="{356DDE6B-7ECF-4C9A-8A98-03652BC5A099}" type="presParOf" srcId="{68565D25-8667-4252-BB01-D88A74502EB9}" destId="{8352003F-45E4-4C23-A724-FF74533A947B}" srcOrd="2" destOrd="0" presId="urn:microsoft.com/office/officeart/2005/8/layout/hierarchy3"/>
+    <dgm:cxn modelId="{E3C5EEB6-E4F6-45A5-ACFE-CA70B643CF8A}" type="presParOf" srcId="{68565D25-8667-4252-BB01-D88A74502EB9}" destId="{707068A1-8F7B-4F72-A183-1650F6E969D1}" srcOrd="3" destOrd="0" presId="urn:microsoft.com/office/officeart/2005/8/layout/hierarchy3"/>
+    <dgm:cxn modelId="{4BAB8A80-33CE-4C79-9D4F-246A144B8DC7}" type="presParOf" srcId="{68565D25-8667-4252-BB01-D88A74502EB9}" destId="{F006886D-E4EA-480C-A781-A323279A7444}" srcOrd="4" destOrd="0" presId="urn:microsoft.com/office/officeart/2005/8/layout/hierarchy3"/>
+    <dgm:cxn modelId="{589207A1-E3E3-4F34-BBF4-FE1D0F50AE01}" type="presParOf" srcId="{68565D25-8667-4252-BB01-D88A74502EB9}" destId="{526EF2C4-1577-4934-BD19-8A593E727CAC}" srcOrd="5" destOrd="0" presId="urn:microsoft.com/office/officeart/2005/8/layout/hierarchy3"/>
+    <dgm:cxn modelId="{4C964D39-FED3-4C52-8965-0179DFA8E0E3}" type="presParOf" srcId="{BEFCC4BD-3F5D-4BBC-8701-6CADB17AA31F}" destId="{30FD28D1-BD7D-46B4-9DC7-37581F57EB8C}" srcOrd="5" destOrd="0" presId="urn:microsoft.com/office/officeart/2005/8/layout/hierarchy3"/>
+    <dgm:cxn modelId="{3ECE06DE-63CA-40D3-A384-15E79E0466F8}" type="presParOf" srcId="{30FD28D1-BD7D-46B4-9DC7-37581F57EB8C}" destId="{BCA7600C-F433-40B6-A879-FC26CBD29940}" srcOrd="0" destOrd="0" presId="urn:microsoft.com/office/officeart/2005/8/layout/hierarchy3"/>
+    <dgm:cxn modelId="{6176D1CA-77E0-4AF8-B52F-8D273DCD57A5}" type="presParOf" srcId="{BCA7600C-F433-40B6-A879-FC26CBD29940}" destId="{7FB27140-07B9-4399-BA02-BEBFD2F966E2}" srcOrd="0" destOrd="0" presId="urn:microsoft.com/office/officeart/2005/8/layout/hierarchy3"/>
+    <dgm:cxn modelId="{351C7525-4070-45D1-ADB8-A11A9984FAD7}" type="presParOf" srcId="{BCA7600C-F433-40B6-A879-FC26CBD29940}" destId="{8150D18C-CB27-4986-A14F-ED5811685161}" srcOrd="1" destOrd="0" presId="urn:microsoft.com/office/officeart/2005/8/layout/hierarchy3"/>
+    <dgm:cxn modelId="{0A097212-C181-47DD-97BD-B25D9787FE68}" type="presParOf" srcId="{30FD28D1-BD7D-46B4-9DC7-37581F57EB8C}" destId="{7FD9B9D9-3203-4858-8A23-0BCE3941D289}" srcOrd="1" destOrd="0" presId="urn:microsoft.com/office/officeart/2005/8/layout/hierarchy3"/>
+    <dgm:cxn modelId="{3FC1A98F-332E-47B9-B40D-6D1074317A7B}" type="presParOf" srcId="{7FD9B9D9-3203-4858-8A23-0BCE3941D289}" destId="{6B94D2F6-E668-4EA5-96DA-1DD76974B1DB}" srcOrd="0" destOrd="0" presId="urn:microsoft.com/office/officeart/2005/8/layout/hierarchy3"/>
+    <dgm:cxn modelId="{9597BE50-911B-486C-8159-22D9931231B3}" type="presParOf" srcId="{7FD9B9D9-3203-4858-8A23-0BCE3941D289}" destId="{5F61D89C-CD59-4461-B3B0-D6C20004CB46}" srcOrd="1" destOrd="0" presId="urn:microsoft.com/office/officeart/2005/8/layout/hierarchy3"/>
+    <dgm:cxn modelId="{3DBEA894-CD6B-4AB5-8497-8F4B6A6C232E}" type="presParOf" srcId="{7FD9B9D9-3203-4858-8A23-0BCE3941D289}" destId="{1C7978C5-468F-4467-A0FA-472BC4C28C80}" srcOrd="2" destOrd="0" presId="urn:microsoft.com/office/officeart/2005/8/layout/hierarchy3"/>
+    <dgm:cxn modelId="{1E6482ED-6B92-459F-B27B-9324F5C81AB4}" type="presParOf" srcId="{7FD9B9D9-3203-4858-8A23-0BCE3941D289}" destId="{F0ABCFE0-47AB-41EC-B3D7-3EFDDFD73CD8}" srcOrd="3" destOrd="0" presId="urn:microsoft.com/office/officeart/2005/8/layout/hierarchy3"/>
+    <dgm:cxn modelId="{AA9D65D3-384E-4DB2-BD26-44F74B340E34}" type="presParOf" srcId="{7FD9B9D9-3203-4858-8A23-0BCE3941D289}" destId="{3877ED4E-0AB8-418F-8EE6-854F60B19431}" srcOrd="4" destOrd="0" presId="urn:microsoft.com/office/officeart/2005/8/layout/hierarchy3"/>
+    <dgm:cxn modelId="{2AE8534D-8450-4A70-BBBC-396E5A96BE20}" type="presParOf" srcId="{7FD9B9D9-3203-4858-8A23-0BCE3941D289}" destId="{0DC48E8E-6BCA-4773-ABF8-BA4A1F047246}" srcOrd="5" destOrd="0" presId="urn:microsoft.com/office/officeart/2005/8/layout/hierarchy3"/>
   </dgm:cxnLst>
   <dgm:bg/>
   <dgm:whole/>
@@ -47054,7 +47749,7 @@
 </file>
 
 <file path=customXml/itemProps1.xml><?xml version="1.0" encoding="utf-8"?>
-<ds:datastoreItem xmlns:ds="http://schemas.openxmlformats.org/officeDocument/2006/customXml" ds:itemID="{B4E7BCDF-E2BC-48B4-A8DD-A25623147953}">
+<ds:datastoreItem xmlns:ds="http://schemas.openxmlformats.org/officeDocument/2006/customXml" ds:itemID="{3A2D3AF2-B937-4224-8418-5F10C69A175A}">
   <ds:schemaRefs>
     <ds:schemaRef ds:uri="http://schemas.openxmlformats.org/officeDocument/2006/bibliography"/>
   </ds:schemaRefs>
@@ -47062,7 +47757,7 @@
 </file>
 
 <file path=customXml/itemProps2.xml><?xml version="1.0" encoding="utf-8"?>
-<ds:datastoreItem xmlns:ds="http://schemas.openxmlformats.org/officeDocument/2006/customXml" ds:itemID="{DD769F24-E881-4BD6-BA2D-C500C573D21D}">
+<ds:datastoreItem xmlns:ds="http://schemas.openxmlformats.org/officeDocument/2006/customXml" ds:itemID="{8D0A86E6-9D70-4C9C-B7D7-329A673A10C1}">
   <ds:schemaRefs>
     <ds:schemaRef ds:uri="http://schemas.openxmlformats.org/officeDocument/2006/bibliography"/>
   </ds:schemaRefs>

</xml_diff>

<commit_message>
Ablaufplan & neue Anforderungsanalyse
</commit_message>
<xml_diff>
--- a/Docs/Angebot/Anforderungsanalyse.docx
+++ b/Docs/Angebot/Anforderungsanalyse.docx
@@ -115,7 +115,7 @@
     <w:p/>
     <w:tbl>
       <w:tblPr>
-        <w:tblW w:w="0" w:type="auto"/>
+        <w:tblW w:w="9812" w:type="dxa"/>
         <w:jc w:val="center"/>
         <w:tblLayout w:type="fixed"/>
         <w:tblLook w:val="0000" w:firstRow="0" w:lastRow="0" w:firstColumn="0" w:lastColumn="0" w:noHBand="0" w:noVBand="0"/>
@@ -436,6 +436,7 @@
             <w:pPr>
               <w:pStyle w:val="Tabelleninhalt"/>
               <w:snapToGrid w:val="0"/>
+              <w:jc w:val="left"/>
               <w:rPr>
                 <w:rFonts w:asciiTheme="minorHAnsi" w:hAnsiTheme="minorHAnsi"/>
               </w:rPr>
@@ -554,6 +555,7 @@
             <w:pPr>
               <w:pStyle w:val="Tabelleninhalt"/>
               <w:snapToGrid w:val="0"/>
+              <w:jc w:val="left"/>
               <w:rPr>
                 <w:rFonts w:asciiTheme="minorHAnsi" w:hAnsiTheme="minorHAnsi"/>
               </w:rPr>
@@ -602,170 +604,6 @@
               </w:rPr>
               <w:t>Finalisierung</w:t>
             </w:r>
-          </w:p>
-        </w:tc>
-      </w:tr>
-      <w:tr>
-        <w:trPr>
-          <w:jc w:val="center"/>
-        </w:trPr>
-        <w:tc>
-          <w:tcPr>
-            <w:tcW w:w="1081" w:type="dxa"/>
-            <w:tcBorders>
-              <w:top w:val="single" w:sz="4" w:space="0" w:color="000000"/>
-              <w:left w:val="single" w:sz="4" w:space="0" w:color="000000"/>
-              <w:bottom w:val="single" w:sz="4" w:space="0" w:color="000000"/>
-            </w:tcBorders>
-          </w:tcPr>
-          <w:p>
-            <w:pPr>
-              <w:pStyle w:val="Tabelleninhalt"/>
-              <w:snapToGrid w:val="0"/>
-              <w:rPr>
-                <w:rFonts w:asciiTheme="minorHAnsi" w:hAnsiTheme="minorHAnsi"/>
-              </w:rPr>
-            </w:pPr>
-          </w:p>
-        </w:tc>
-        <w:tc>
-          <w:tcPr>
-            <w:tcW w:w="1275" w:type="dxa"/>
-            <w:tcBorders>
-              <w:top w:val="single" w:sz="4" w:space="0" w:color="000000"/>
-              <w:left w:val="single" w:sz="4" w:space="0" w:color="000000"/>
-              <w:bottom w:val="single" w:sz="4" w:space="0" w:color="000000"/>
-            </w:tcBorders>
-          </w:tcPr>
-          <w:p>
-            <w:pPr>
-              <w:pStyle w:val="Tabelleninhalt"/>
-              <w:snapToGrid w:val="0"/>
-              <w:rPr>
-                <w:rFonts w:asciiTheme="minorHAnsi" w:hAnsiTheme="minorHAnsi"/>
-              </w:rPr>
-            </w:pPr>
-          </w:p>
-        </w:tc>
-        <w:tc>
-          <w:tcPr>
-            <w:tcW w:w="2323" w:type="dxa"/>
-            <w:tcBorders>
-              <w:top w:val="single" w:sz="4" w:space="0" w:color="000000"/>
-              <w:left w:val="single" w:sz="4" w:space="0" w:color="000000"/>
-              <w:bottom w:val="single" w:sz="4" w:space="0" w:color="000000"/>
-            </w:tcBorders>
-          </w:tcPr>
-          <w:p>
-            <w:pPr>
-              <w:pStyle w:val="Tabelleninhalt"/>
-              <w:snapToGrid w:val="0"/>
-              <w:rPr>
-                <w:rFonts w:asciiTheme="minorHAnsi" w:hAnsiTheme="minorHAnsi"/>
-              </w:rPr>
-            </w:pPr>
-          </w:p>
-        </w:tc>
-        <w:tc>
-          <w:tcPr>
-            <w:tcW w:w="5133" w:type="dxa"/>
-            <w:tcBorders>
-              <w:top w:val="single" w:sz="4" w:space="0" w:color="000000"/>
-              <w:left w:val="single" w:sz="4" w:space="0" w:color="000000"/>
-              <w:bottom w:val="single" w:sz="4" w:space="0" w:color="000000"/>
-              <w:right w:val="single" w:sz="4" w:space="0" w:color="000000"/>
-            </w:tcBorders>
-          </w:tcPr>
-          <w:p>
-            <w:pPr>
-              <w:pStyle w:val="Tabelleninhalt"/>
-              <w:snapToGrid w:val="0"/>
-              <w:rPr>
-                <w:rFonts w:asciiTheme="minorHAnsi" w:hAnsiTheme="minorHAnsi"/>
-              </w:rPr>
-            </w:pPr>
-          </w:p>
-        </w:tc>
-      </w:tr>
-      <w:tr>
-        <w:trPr>
-          <w:jc w:val="center"/>
-        </w:trPr>
-        <w:tc>
-          <w:tcPr>
-            <w:tcW w:w="1081" w:type="dxa"/>
-            <w:tcBorders>
-              <w:top w:val="single" w:sz="4" w:space="0" w:color="000000"/>
-              <w:left w:val="single" w:sz="4" w:space="0" w:color="000000"/>
-              <w:bottom w:val="single" w:sz="4" w:space="0" w:color="000000"/>
-            </w:tcBorders>
-          </w:tcPr>
-          <w:p>
-            <w:pPr>
-              <w:pStyle w:val="Tabelleninhalt"/>
-              <w:snapToGrid w:val="0"/>
-              <w:rPr>
-                <w:rFonts w:asciiTheme="minorHAnsi" w:hAnsiTheme="minorHAnsi"/>
-              </w:rPr>
-            </w:pPr>
-          </w:p>
-        </w:tc>
-        <w:tc>
-          <w:tcPr>
-            <w:tcW w:w="1275" w:type="dxa"/>
-            <w:tcBorders>
-              <w:top w:val="single" w:sz="4" w:space="0" w:color="000000"/>
-              <w:left w:val="single" w:sz="4" w:space="0" w:color="000000"/>
-              <w:bottom w:val="single" w:sz="4" w:space="0" w:color="000000"/>
-            </w:tcBorders>
-          </w:tcPr>
-          <w:p>
-            <w:pPr>
-              <w:pStyle w:val="Tabelleninhalt"/>
-              <w:snapToGrid w:val="0"/>
-              <w:rPr>
-                <w:rFonts w:asciiTheme="minorHAnsi" w:hAnsiTheme="minorHAnsi"/>
-              </w:rPr>
-            </w:pPr>
-          </w:p>
-        </w:tc>
-        <w:tc>
-          <w:tcPr>
-            <w:tcW w:w="2323" w:type="dxa"/>
-            <w:tcBorders>
-              <w:top w:val="single" w:sz="4" w:space="0" w:color="000000"/>
-              <w:left w:val="single" w:sz="4" w:space="0" w:color="000000"/>
-              <w:bottom w:val="single" w:sz="4" w:space="0" w:color="000000"/>
-            </w:tcBorders>
-          </w:tcPr>
-          <w:p>
-            <w:pPr>
-              <w:pStyle w:val="Tabelleninhalt"/>
-              <w:snapToGrid w:val="0"/>
-              <w:rPr>
-                <w:rFonts w:asciiTheme="minorHAnsi" w:hAnsiTheme="minorHAnsi"/>
-              </w:rPr>
-            </w:pPr>
-          </w:p>
-        </w:tc>
-        <w:tc>
-          <w:tcPr>
-            <w:tcW w:w="5133" w:type="dxa"/>
-            <w:tcBorders>
-              <w:top w:val="single" w:sz="4" w:space="0" w:color="000000"/>
-              <w:left w:val="single" w:sz="4" w:space="0" w:color="000000"/>
-              <w:bottom w:val="single" w:sz="4" w:space="0" w:color="000000"/>
-              <w:right w:val="single" w:sz="4" w:space="0" w:color="000000"/>
-            </w:tcBorders>
-          </w:tcPr>
-          <w:p>
-            <w:pPr>
-              <w:pStyle w:val="Tabelleninhalt"/>
-              <w:snapToGrid w:val="0"/>
-              <w:rPr>
-                <w:rFonts w:asciiTheme="minorHAnsi" w:hAnsiTheme="minorHAnsi"/>
-              </w:rPr>
-            </w:pPr>
           </w:p>
         </w:tc>
       </w:tr>
@@ -1039,7 +877,7 @@
             <w:noProof/>
             <w:webHidden/>
           </w:rPr>
-          <w:t>7</w:t>
+          <w:t>6</w:t>
         </w:r>
         <w:r>
           <w:rPr>
@@ -1121,7 +959,7 @@
             <w:noProof/>
             <w:webHidden/>
           </w:rPr>
-          <w:t>7</w:t>
+          <w:t>6</w:t>
         </w:r>
         <w:r>
           <w:rPr>
@@ -1203,7 +1041,7 @@
             <w:noProof/>
             <w:webHidden/>
           </w:rPr>
-          <w:t>8</w:t>
+          <w:t>6</w:t>
         </w:r>
         <w:r>
           <w:rPr>
@@ -1285,7 +1123,7 @@
             <w:noProof/>
             <w:webHidden/>
           </w:rPr>
-          <w:t>9</w:t>
+          <w:t>6</w:t>
         </w:r>
         <w:r>
           <w:rPr>
@@ -1367,7 +1205,7 @@
             <w:noProof/>
             <w:webHidden/>
           </w:rPr>
-          <w:t>9</w:t>
+          <w:t>6</w:t>
         </w:r>
         <w:r>
           <w:rPr>
@@ -1449,7 +1287,7 @@
             <w:noProof/>
             <w:webHidden/>
           </w:rPr>
-          <w:t>10</w:t>
+          <w:t>6</w:t>
         </w:r>
         <w:r>
           <w:rPr>
@@ -1531,7 +1369,7 @@
             <w:noProof/>
             <w:webHidden/>
           </w:rPr>
-          <w:t>10</w:t>
+          <w:t>7</w:t>
         </w:r>
         <w:r>
           <w:rPr>
@@ -1613,7 +1451,7 @@
             <w:noProof/>
             <w:webHidden/>
           </w:rPr>
-          <w:t>10</w:t>
+          <w:t>7</w:t>
         </w:r>
         <w:r>
           <w:rPr>
@@ -1695,7 +1533,7 @@
             <w:noProof/>
             <w:webHidden/>
           </w:rPr>
-          <w:t>10</w:t>
+          <w:t>7</w:t>
         </w:r>
         <w:r>
           <w:rPr>
@@ -1777,7 +1615,7 @@
             <w:noProof/>
             <w:webHidden/>
           </w:rPr>
-          <w:t>10</w:t>
+          <w:t>7</w:t>
         </w:r>
         <w:r>
           <w:rPr>
@@ -1859,7 +1697,7 @@
             <w:noProof/>
             <w:webHidden/>
           </w:rPr>
-          <w:t>11</w:t>
+          <w:t>7</w:t>
         </w:r>
         <w:r>
           <w:rPr>
@@ -1941,7 +1779,7 @@
             <w:noProof/>
             <w:webHidden/>
           </w:rPr>
-          <w:t>11</w:t>
+          <w:t>7</w:t>
         </w:r>
         <w:r>
           <w:rPr>
@@ -1982,7 +1820,16 @@
             <w:rStyle w:val="Hyperlink"/>
             <w:noProof/>
           </w:rPr>
-          <w:t>Materialverwaltung</w:t>
+          <w:t>Materialver</w:t>
+        </w:r>
+        <w:bookmarkStart w:id="0" w:name="_GoBack"/>
+        <w:bookmarkEnd w:id="0"/>
+        <w:r>
+          <w:rPr>
+            <w:rStyle w:val="Hyperlink"/>
+            <w:noProof/>
+          </w:rPr>
+          <w:t>waltung</w:t>
         </w:r>
         <w:r>
           <w:rPr>
@@ -2023,7 +1870,7 @@
             <w:noProof/>
             <w:webHidden/>
           </w:rPr>
-          <w:t>11</w:t>
+          <w:t>7</w:t>
         </w:r>
         <w:r>
           <w:rPr>
@@ -2105,7 +1952,7 @@
             <w:noProof/>
             <w:webHidden/>
           </w:rPr>
-          <w:t>12</w:t>
+          <w:t>7</w:t>
         </w:r>
         <w:r>
           <w:rPr>
@@ -2187,7 +2034,7 @@
             <w:noProof/>
             <w:webHidden/>
           </w:rPr>
-          <w:t>12</w:t>
+          <w:t>7</w:t>
         </w:r>
         <w:r>
           <w:rPr>
@@ -2269,7 +2116,7 @@
             <w:noProof/>
             <w:webHidden/>
           </w:rPr>
-          <w:t>13</w:t>
+          <w:t>7</w:t>
         </w:r>
         <w:r>
           <w:rPr>
@@ -2351,7 +2198,7 @@
             <w:noProof/>
             <w:webHidden/>
           </w:rPr>
-          <w:t>13</w:t>
+          <w:t>7</w:t>
         </w:r>
         <w:r>
           <w:rPr>
@@ -2433,7 +2280,7 @@
             <w:noProof/>
             <w:webHidden/>
           </w:rPr>
-          <w:t>13</w:t>
+          <w:t>7</w:t>
         </w:r>
         <w:r>
           <w:rPr>
@@ -2515,7 +2362,7 @@
             <w:noProof/>
             <w:webHidden/>
           </w:rPr>
-          <w:t>13</w:t>
+          <w:t>7</w:t>
         </w:r>
         <w:r>
           <w:rPr>
@@ -2597,7 +2444,7 @@
             <w:noProof/>
             <w:webHidden/>
           </w:rPr>
-          <w:t>14</w:t>
+          <w:t>7</w:t>
         </w:r>
         <w:r>
           <w:rPr>
@@ -2679,7 +2526,7 @@
             <w:noProof/>
             <w:webHidden/>
           </w:rPr>
-          <w:t>14</w:t>
+          <w:t>8</w:t>
         </w:r>
         <w:r>
           <w:rPr>
@@ -2761,7 +2608,7 @@
             <w:noProof/>
             <w:webHidden/>
           </w:rPr>
-          <w:t>16</w:t>
+          <w:t>10</w:t>
         </w:r>
         <w:r>
           <w:rPr>
@@ -2843,7 +2690,7 @@
             <w:noProof/>
             <w:webHidden/>
           </w:rPr>
-          <w:t>17</w:t>
+          <w:t>11</w:t>
         </w:r>
         <w:r>
           <w:rPr>
@@ -2925,7 +2772,7 @@
             <w:noProof/>
             <w:webHidden/>
           </w:rPr>
-          <w:t>21</w:t>
+          <w:t>15</w:t>
         </w:r>
         <w:r>
           <w:rPr>
@@ -3007,7 +2854,7 @@
             <w:noProof/>
             <w:webHidden/>
           </w:rPr>
-          <w:t>23</w:t>
+          <w:t>17</w:t>
         </w:r>
         <w:r>
           <w:rPr>
@@ -3089,7 +2936,7 @@
             <w:noProof/>
             <w:webHidden/>
           </w:rPr>
-          <w:t>25</w:t>
+          <w:t>19</w:t>
         </w:r>
         <w:r>
           <w:rPr>
@@ -3171,7 +3018,7 @@
             <w:noProof/>
             <w:webHidden/>
           </w:rPr>
-          <w:t>29</w:t>
+          <w:t>23</w:t>
         </w:r>
         <w:r>
           <w:rPr>
@@ -3239,7 +3086,7 @@
             <w:noProof/>
             <w:webHidden/>
           </w:rPr>
-          <w:t>30</w:t>
+          <w:t>24</w:t>
         </w:r>
         <w:r>
           <w:rPr>
@@ -3275,9 +3122,6 @@
       <w:r>
         <w:t>einer Software für die</w:t>
       </w:r>
-      <w:r>
-        <w:t xml:space="preserve"> </w:t>
-      </w:r>
     </w:p>
     <w:p>
       <w:pPr>
@@ -3316,19 +3160,10 @@
         </w:rPr>
         <w:t>“</w:t>
       </w:r>
-      <w:r>
-        <w:rPr>
-          <w:b/>
-          <w:i/>
-          <w:sz w:val="28"/>
-          <w:szCs w:val="28"/>
-        </w:rPr>
-        <w:t>,</w:t>
-      </w:r>
     </w:p>
     <w:p>
       <w:r>
-        <w:t xml:space="preserve">die in Kooperation zwischen </w:t>
+        <w:t>die in Kooperation zwischen</w:t>
       </w:r>
     </w:p>
     <w:p/>
@@ -3408,7 +3243,7 @@
     </w:p>
     <w:p>
       <w:r>
-        <w:t xml:space="preserve">und </w:t>
+        <w:t>und</w:t>
       </w:r>
     </w:p>
     <w:p>
@@ -3490,7 +3325,7 @@
           <w:rFonts w:asciiTheme="minorHAnsi" w:hAnsiTheme="minorHAnsi"/>
         </w:rPr>
       </w:pPr>
-      <w:bookmarkStart w:id="0" w:name="_Toc382478834"/>
+      <w:bookmarkStart w:id="1" w:name="_Toc382478834"/>
       <w:r>
         <w:rPr>
           <w:rFonts w:asciiTheme="minorHAnsi" w:hAnsiTheme="minorHAnsi"/>
@@ -3498,7 +3333,7 @@
         <w:lastRenderedPageBreak/>
         <w:t>Prolog</w:t>
       </w:r>
-      <w:bookmarkEnd w:id="0"/>
+      <w:bookmarkEnd w:id="1"/>
     </w:p>
     <w:p>
       <w:r>
@@ -3560,11 +3395,11 @@
       <w:pPr>
         <w:pStyle w:val="berschrift1"/>
       </w:pPr>
-      <w:bookmarkStart w:id="1" w:name="_Toc382478835"/>
+      <w:bookmarkStart w:id="2" w:name="_Toc382478835"/>
       <w:r>
         <w:t>Ausgangssituation</w:t>
       </w:r>
-      <w:bookmarkEnd w:id="1"/>
+      <w:bookmarkEnd w:id="2"/>
     </w:p>
     <w:p>
       <w:r>
@@ -3695,15 +3530,14 @@
       <w:pPr>
         <w:pStyle w:val="berschrift1"/>
       </w:pPr>
-      <w:bookmarkStart w:id="2" w:name="_Toc382478836"/>
-      <w:r>
-        <w:lastRenderedPageBreak/>
+      <w:bookmarkStart w:id="3" w:name="_Toc382478836"/>
+      <w:r>
         <w:t>Zielsetzun</w:t>
       </w:r>
       <w:r>
         <w:t>g</w:t>
       </w:r>
-      <w:bookmarkEnd w:id="2"/>
+      <w:bookmarkEnd w:id="3"/>
     </w:p>
     <w:p>
       <w:r>
@@ -3715,7 +3549,7 @@
         <w:pStyle w:val="Listenabsatz"/>
         <w:numPr>
           <w:ilvl w:val="0"/>
-          <w:numId w:val="17"/>
+          <w:numId w:val="11"/>
         </w:numPr>
       </w:pPr>
       <w:r>
@@ -3727,7 +3561,7 @@
         <w:pStyle w:val="Listenabsatz"/>
         <w:numPr>
           <w:ilvl w:val="0"/>
-          <w:numId w:val="17"/>
+          <w:numId w:val="11"/>
         </w:numPr>
       </w:pPr>
       <w:r>
@@ -3739,7 +3573,7 @@
         <w:pStyle w:val="Listenabsatz"/>
         <w:numPr>
           <w:ilvl w:val="0"/>
-          <w:numId w:val="17"/>
+          <w:numId w:val="11"/>
         </w:numPr>
       </w:pPr>
       <w:r>
@@ -3751,7 +3585,7 @@
         <w:pStyle w:val="Listenabsatz"/>
         <w:numPr>
           <w:ilvl w:val="0"/>
-          <w:numId w:val="17"/>
+          <w:numId w:val="11"/>
         </w:numPr>
       </w:pPr>
       <w:r>
@@ -3765,14 +3599,14 @@
           <w:rFonts w:asciiTheme="minorHAnsi" w:hAnsiTheme="minorHAnsi"/>
         </w:rPr>
       </w:pPr>
-      <w:bookmarkStart w:id="3" w:name="_Toc382478837"/>
+      <w:bookmarkStart w:id="4" w:name="_Toc382478837"/>
       <w:r>
         <w:rPr>
           <w:rFonts w:asciiTheme="minorHAnsi" w:hAnsiTheme="minorHAnsi"/>
         </w:rPr>
         <w:t>Mitwirkung des Auftraggebers</w:t>
       </w:r>
-      <w:bookmarkEnd w:id="3"/>
+      <w:bookmarkEnd w:id="4"/>
     </w:p>
     <w:p>
       <w:pPr>
@@ -3863,15 +3697,14 @@
           <w:rFonts w:asciiTheme="minorHAnsi" w:hAnsiTheme="minorHAnsi"/>
         </w:rPr>
       </w:pPr>
-      <w:bookmarkStart w:id="4" w:name="_Toc382478838"/>
+      <w:bookmarkStart w:id="5" w:name="_Toc382478838"/>
       <w:r>
         <w:rPr>
           <w:rFonts w:asciiTheme="minorHAnsi" w:hAnsiTheme="minorHAnsi"/>
         </w:rPr>
-        <w:lastRenderedPageBreak/>
         <w:t>Architektur</w:t>
       </w:r>
-      <w:bookmarkEnd w:id="4"/>
+      <w:bookmarkEnd w:id="5"/>
     </w:p>
     <w:p>
       <w:r>
@@ -3952,7 +3785,6 @@
         <w:rPr>
           <w:b/>
         </w:rPr>
-        <w:lastRenderedPageBreak/>
         <w:t xml:space="preserve">Grafische </w:t>
       </w:r>
       <w:r>
@@ -4073,13 +3905,13 @@
       <w:pPr>
         <w:pStyle w:val="berschrift1"/>
       </w:pPr>
-      <w:bookmarkStart w:id="5" w:name="_Toc225522421"/>
-      <w:bookmarkStart w:id="6" w:name="_Toc382478839"/>
+      <w:bookmarkStart w:id="6" w:name="_Toc225522421"/>
+      <w:bookmarkStart w:id="7" w:name="_Toc382478839"/>
       <w:r>
         <w:t>Hardware- und Systemvoraussetzungen</w:t>
       </w:r>
-      <w:bookmarkEnd w:id="5"/>
       <w:bookmarkEnd w:id="6"/>
+      <w:bookmarkEnd w:id="7"/>
     </w:p>
     <w:p>
       <w:r>
@@ -4111,16 +3943,16 @@
           <w:rFonts w:asciiTheme="minorHAnsi" w:hAnsiTheme="minorHAnsi"/>
         </w:rPr>
       </w:pPr>
-      <w:bookmarkStart w:id="7" w:name="_Toc225522422"/>
-      <w:bookmarkStart w:id="8" w:name="_Toc382478840"/>
+      <w:bookmarkStart w:id="8" w:name="_Toc225522422"/>
+      <w:bookmarkStart w:id="9" w:name="_Toc382478840"/>
       <w:r>
         <w:rPr>
           <w:rFonts w:asciiTheme="minorHAnsi" w:hAnsiTheme="minorHAnsi"/>
         </w:rPr>
         <w:t>Entwicklung der Software</w:t>
       </w:r>
-      <w:bookmarkEnd w:id="7"/>
       <w:bookmarkEnd w:id="8"/>
+      <w:bookmarkEnd w:id="9"/>
     </w:p>
     <w:p>
       <w:r>
@@ -4155,12 +3987,11 @@
           <w:rFonts w:asciiTheme="minorHAnsi" w:hAnsiTheme="minorHAnsi"/>
         </w:rPr>
       </w:pPr>
-      <w:bookmarkStart w:id="9" w:name="_Toc382478841"/>
+      <w:bookmarkStart w:id="10" w:name="_Toc382478841"/>
       <w:r>
         <w:rPr>
           <w:rFonts w:asciiTheme="minorHAnsi" w:hAnsiTheme="minorHAnsi"/>
         </w:rPr>
-        <w:lastRenderedPageBreak/>
         <w:t>Ver</w:t>
       </w:r>
       <w:r>
@@ -4169,7 +4000,7 @@
         </w:rPr>
         <w:t>wendete Technologien</w:t>
       </w:r>
-      <w:bookmarkEnd w:id="9"/>
+      <w:bookmarkEnd w:id="10"/>
     </w:p>
     <w:p>
       <w:r>
@@ -4187,7 +4018,7 @@
         <w:pStyle w:val="Listenabsatz"/>
         <w:numPr>
           <w:ilvl w:val="0"/>
-          <w:numId w:val="7"/>
+          <w:numId w:val="11"/>
         </w:numPr>
       </w:pPr>
       <w:r>
@@ -4202,7 +4033,7 @@
         <w:pStyle w:val="Listenabsatz"/>
         <w:numPr>
           <w:ilvl w:val="0"/>
-          <w:numId w:val="7"/>
+          <w:numId w:val="11"/>
         </w:numPr>
       </w:pPr>
       <w:r>
@@ -4214,7 +4045,7 @@
         <w:pStyle w:val="Listenabsatz"/>
         <w:numPr>
           <w:ilvl w:val="0"/>
-          <w:numId w:val="7"/>
+          <w:numId w:val="11"/>
         </w:numPr>
       </w:pPr>
       <w:r>
@@ -4226,10 +4057,11 @@
         <w:pStyle w:val="Listenabsatz"/>
         <w:numPr>
           <w:ilvl w:val="0"/>
-          <w:numId w:val="7"/>
+          <w:numId w:val="11"/>
         </w:numPr>
       </w:pPr>
       <w:r>
+        <w:lastRenderedPageBreak/>
         <w:t>LINQ</w:t>
       </w:r>
     </w:p>
@@ -4238,7 +4070,7 @@
         <w:pStyle w:val="Listenabsatz"/>
         <w:numPr>
           <w:ilvl w:val="0"/>
-          <w:numId w:val="7"/>
+          <w:numId w:val="11"/>
         </w:numPr>
       </w:pPr>
       <w:r>
@@ -4250,7 +4082,7 @@
         <w:pStyle w:val="Listenabsatz"/>
         <w:numPr>
           <w:ilvl w:val="0"/>
-          <w:numId w:val="7"/>
+          <w:numId w:val="11"/>
         </w:numPr>
       </w:pPr>
       <w:r>
@@ -4262,7 +4094,7 @@
         <w:pStyle w:val="Listenabsatz"/>
         <w:numPr>
           <w:ilvl w:val="0"/>
-          <w:numId w:val="7"/>
+          <w:numId w:val="11"/>
         </w:numPr>
       </w:pPr>
       <w:r>
@@ -4276,16 +4108,16 @@
           <w:rFonts w:asciiTheme="minorHAnsi" w:hAnsiTheme="minorHAnsi"/>
         </w:rPr>
       </w:pPr>
-      <w:bookmarkStart w:id="10" w:name="_Toc381971335"/>
-      <w:bookmarkStart w:id="11" w:name="_Toc382478842"/>
+      <w:bookmarkStart w:id="11" w:name="_Toc381971335"/>
+      <w:bookmarkStart w:id="12" w:name="_Toc382478842"/>
       <w:r>
         <w:rPr>
           <w:rFonts w:asciiTheme="minorHAnsi" w:hAnsiTheme="minorHAnsi"/>
         </w:rPr>
         <w:t>Funktionskatalog</w:t>
       </w:r>
-      <w:bookmarkEnd w:id="10"/>
       <w:bookmarkEnd w:id="11"/>
+      <w:bookmarkEnd w:id="12"/>
     </w:p>
     <w:p>
       <w:pPr>
@@ -4303,11 +4135,11 @@
       <w:pPr>
         <w:pStyle w:val="berschrift2"/>
       </w:pPr>
-      <w:bookmarkStart w:id="12" w:name="_Toc382478843"/>
+      <w:bookmarkStart w:id="13" w:name="_Toc382478843"/>
       <w:r>
         <w:t>Benutzerhandbuch</w:t>
       </w:r>
-      <w:bookmarkEnd w:id="12"/>
+      <w:bookmarkEnd w:id="13"/>
     </w:p>
     <w:p>
       <w:r>
@@ -4324,7 +4156,7 @@
       <w:pPr>
         <w:pStyle w:val="berschrift2"/>
       </w:pPr>
-      <w:bookmarkStart w:id="13" w:name="_Toc382478844"/>
+      <w:bookmarkStart w:id="14" w:name="_Toc382478844"/>
       <w:r>
         <w:t>Kursverwaltung</w:t>
       </w:r>
@@ -4334,7 +4166,7 @@
       <w:r>
         <w:t>(Muss noch ergänzt werden)</w:t>
       </w:r>
-      <w:bookmarkEnd w:id="13"/>
+      <w:bookmarkEnd w:id="14"/>
     </w:p>
     <w:p>
       <w:r>
@@ -4345,11 +4177,11 @@
       <w:pPr>
         <w:pStyle w:val="berschrift3"/>
       </w:pPr>
-      <w:bookmarkStart w:id="14" w:name="_Toc382478845"/>
+      <w:bookmarkStart w:id="15" w:name="_Toc382478845"/>
       <w:r>
         <w:t>Verwaltung des Kurstyps</w:t>
       </w:r>
-      <w:bookmarkEnd w:id="14"/>
+      <w:bookmarkEnd w:id="15"/>
     </w:p>
     <w:p>
       <w:r>
@@ -4372,12 +4204,11 @@
       <w:pPr>
         <w:pStyle w:val="berschrift3"/>
       </w:pPr>
-      <w:bookmarkStart w:id="15" w:name="_Toc382478846"/>
-      <w:r>
-        <w:lastRenderedPageBreak/>
+      <w:bookmarkStart w:id="16" w:name="_Toc382478846"/>
+      <w:r>
         <w:t>Terminverwaltung</w:t>
       </w:r>
-      <w:bookmarkEnd w:id="15"/>
+      <w:bookmarkEnd w:id="16"/>
     </w:p>
     <w:p>
       <w:pPr>
@@ -4521,11 +4352,11 @@
       <w:pPr>
         <w:pStyle w:val="berschrift2"/>
       </w:pPr>
-      <w:bookmarkStart w:id="16" w:name="_Toc382478847"/>
+      <w:bookmarkStart w:id="17" w:name="_Toc382478847"/>
       <w:r>
         <w:t>Mitarbeiterverwaltung</w:t>
       </w:r>
-      <w:bookmarkEnd w:id="16"/>
+      <w:bookmarkEnd w:id="17"/>
     </w:p>
     <w:p>
       <w:r>
@@ -4564,11 +4395,11 @@
       <w:pPr>
         <w:pStyle w:val="berschrift2"/>
       </w:pPr>
-      <w:bookmarkStart w:id="17" w:name="_Toc382478848"/>
+      <w:bookmarkStart w:id="18" w:name="_Toc382478848"/>
       <w:r>
         <w:t>Materialverwaltung</w:t>
       </w:r>
-      <w:bookmarkEnd w:id="17"/>
+      <w:bookmarkEnd w:id="18"/>
     </w:p>
     <w:p>
       <w:r>
@@ -4618,7 +4449,6 @@
     </w:p>
     <w:p>
       <w:r>
-        <w:lastRenderedPageBreak/>
         <w:t>D</w:t>
       </w:r>
       <w:r>
@@ -4652,11 +4482,11 @@
       <w:pPr>
         <w:pStyle w:val="berschrift2"/>
       </w:pPr>
-      <w:bookmarkStart w:id="18" w:name="_Toc382478849"/>
+      <w:bookmarkStart w:id="19" w:name="_Toc382478849"/>
       <w:r>
         <w:t>Kundenverwaltung</w:t>
       </w:r>
-      <w:bookmarkEnd w:id="18"/>
+      <w:bookmarkEnd w:id="19"/>
     </w:p>
     <w:p>
       <w:r>
@@ -4720,14 +4550,14 @@
       <w:pPr>
         <w:pStyle w:val="berschrift2"/>
       </w:pPr>
-      <w:bookmarkStart w:id="19" w:name="_Toc382478850"/>
+      <w:bookmarkStart w:id="20" w:name="_Toc382478850"/>
       <w:r>
         <w:t>Rechnung</w:t>
       </w:r>
       <w:r>
         <w:t>sverwaltung</w:t>
       </w:r>
-      <w:bookmarkEnd w:id="19"/>
+      <w:bookmarkEnd w:id="20"/>
     </w:p>
     <w:p>
       <w:r>
@@ -4791,7 +4621,6 @@
     </w:p>
     <w:p>
       <w:r>
-        <w:lastRenderedPageBreak/>
         <w:t>Das System vergibt automatisch eine passende Rechnungsnummer für alle Rechnungen. Diese besteht aus den letzten zwei Ziffern des aktuellen Jahres (13,</w:t>
       </w:r>
       <w:r>
@@ -4896,14 +4725,14 @@
           <w:rFonts w:asciiTheme="minorHAnsi" w:hAnsiTheme="minorHAnsi"/>
         </w:rPr>
       </w:pPr>
-      <w:bookmarkStart w:id="20" w:name="_Toc382478851"/>
+      <w:bookmarkStart w:id="21" w:name="_Toc382478851"/>
       <w:r>
         <w:rPr>
           <w:rFonts w:asciiTheme="minorHAnsi" w:hAnsiTheme="minorHAnsi"/>
         </w:rPr>
         <w:t>Zusatzfunktionen</w:t>
       </w:r>
-      <w:bookmarkEnd w:id="20"/>
+      <w:bookmarkEnd w:id="21"/>
     </w:p>
     <w:p>
       <w:r>
@@ -4914,11 +4743,11 @@
       <w:pPr>
         <w:pStyle w:val="berschrift2"/>
       </w:pPr>
-      <w:bookmarkStart w:id="21" w:name="_Toc382478852"/>
+      <w:bookmarkStart w:id="22" w:name="_Toc382478852"/>
       <w:r>
         <w:t>Bedienbarkeit</w:t>
       </w:r>
-      <w:bookmarkEnd w:id="21"/>
+      <w:bookmarkEnd w:id="22"/>
     </w:p>
     <w:p>
       <w:r>
@@ -4932,13 +4761,13 @@
       <w:pPr>
         <w:pStyle w:val="berschrift2"/>
       </w:pPr>
-      <w:bookmarkStart w:id="22" w:name="_Toc381971346"/>
-      <w:bookmarkStart w:id="23" w:name="_Toc382478853"/>
+      <w:bookmarkStart w:id="23" w:name="_Toc381971346"/>
+      <w:bookmarkStart w:id="24" w:name="_Toc382478853"/>
       <w:r>
         <w:t>Dashboard (Übersichtsseite)</w:t>
       </w:r>
-      <w:bookmarkEnd w:id="22"/>
       <w:bookmarkEnd w:id="23"/>
+      <w:bookmarkEnd w:id="24"/>
     </w:p>
     <w:p>
       <w:r>
@@ -4949,14 +4778,14 @@
       <w:pPr>
         <w:pStyle w:val="berschrift2"/>
       </w:pPr>
-      <w:bookmarkStart w:id="24" w:name="_Toc382478854"/>
+      <w:bookmarkStart w:id="25" w:name="_Toc382478854"/>
       <w:r>
         <w:t xml:space="preserve">Integration von </w:t>
       </w:r>
       <w:r>
         <w:t>E-Mail</w:t>
       </w:r>
-      <w:bookmarkEnd w:id="24"/>
+      <w:bookmarkEnd w:id="25"/>
     </w:p>
     <w:p>
       <w:r>
@@ -4991,12 +4820,11 @@
       <w:pPr>
         <w:pStyle w:val="berschrift2"/>
       </w:pPr>
-      <w:bookmarkStart w:id="25" w:name="_Toc382478855"/>
-      <w:r>
-        <w:lastRenderedPageBreak/>
+      <w:bookmarkStart w:id="26" w:name="_Toc382478855"/>
+      <w:r>
         <w:t>Benutzer- und Rollenverwaltung</w:t>
       </w:r>
-      <w:bookmarkEnd w:id="25"/>
+      <w:bookmarkEnd w:id="26"/>
     </w:p>
     <w:p>
       <w:pPr>
@@ -5023,12 +4851,13 @@
           <w:rFonts w:asciiTheme="minorHAnsi" w:hAnsiTheme="minorHAnsi"/>
         </w:rPr>
       </w:pPr>
-      <w:bookmarkStart w:id="26" w:name="_Toc375224934"/>
       <w:bookmarkStart w:id="27" w:name="_Toc382478856"/>
+      <w:bookmarkStart w:id="28" w:name="_Toc375224934"/>
       <w:r>
         <w:rPr>
           <w:rFonts w:asciiTheme="minorHAnsi" w:hAnsiTheme="minorHAnsi"/>
         </w:rPr>
+        <w:lastRenderedPageBreak/>
         <w:t>Projektstrukturplan</w:t>
       </w:r>
       <w:bookmarkEnd w:id="27"/>
@@ -5095,7 +4924,6 @@
     </w:p>
     <w:p>
       <w:r>
-        <w:lastRenderedPageBreak/>
         <w:t xml:space="preserve">In den restlichen Paketen </w:t>
       </w:r>
       <w:r>
@@ -5243,7 +5071,7 @@
           </w:tcPr>
           <w:p>
             <w:r>
-              <w:t>Dominik Schuhmacher</w:t>
+              <w:t>Tobias Meyer</w:t>
             </w:r>
           </w:p>
         </w:tc>
@@ -5271,7 +5099,7 @@
           </w:tcPr>
           <w:p>
             <w:r>
-              <w:t>Tobias Meyer</w:t>
+              <w:t>Dominik Schumacher</w:t>
             </w:r>
           </w:p>
         </w:tc>
@@ -5327,7 +5155,7 @@
           </w:tcPr>
           <w:p>
             <w:r>
-              <w:t>Dominik Schuhmacher / Tobias Meyer</w:t>
+              <w:t>Dominik Schumacher / Tobias Meyer</w:t>
             </w:r>
           </w:p>
         </w:tc>
@@ -5380,7 +5208,15 @@
           </w:tcPr>
           <w:p>
             <w:r>
-              <w:t>Benjamin Böcherer / Dominik Schuhmacher / Tobias Meyer / Stefan Müller</w:t>
+              <w:t xml:space="preserve">Benjamin </w:t>
+            </w:r>
+            <w:proofErr w:type="spellStart"/>
+            <w:r>
+              <w:t>Böcherer</w:t>
+            </w:r>
+            <w:proofErr w:type="spellEnd"/>
+            <w:r>
+              <w:t xml:space="preserve"> / Dominik Schumacher / Tobias Meyer / Stefan Müller</w:t>
             </w:r>
           </w:p>
         </w:tc>
@@ -5419,8 +5255,8 @@
           <w:rFonts w:asciiTheme="minorHAnsi" w:hAnsiTheme="minorHAnsi"/>
         </w:rPr>
       </w:pPr>
-      <w:bookmarkStart w:id="28" w:name="_Toc382151805"/>
-      <w:bookmarkStart w:id="29" w:name="_Toc382478857"/>
+      <w:bookmarkStart w:id="29" w:name="_Toc382151805"/>
+      <w:bookmarkStart w:id="30" w:name="_Toc382478857"/>
       <w:r>
         <w:rPr>
           <w:rFonts w:asciiTheme="minorHAnsi" w:hAnsiTheme="minorHAnsi"/>
@@ -5428,8 +5264,8 @@
         <w:lastRenderedPageBreak/>
         <w:t>Terminplan</w:t>
       </w:r>
-      <w:bookmarkEnd w:id="28"/>
       <w:bookmarkEnd w:id="29"/>
+      <w:bookmarkEnd w:id="30"/>
     </w:p>
     <w:p>
       <w:r>
@@ -12556,7 +12392,7 @@
         <w:ind w:left="357" w:hanging="357"/>
         <w:jc w:val="left"/>
       </w:pPr>
-      <w:bookmarkStart w:id="30" w:name="_Toc382478858"/>
+      <w:bookmarkStart w:id="31" w:name="_Toc382478858"/>
       <w:r>
         <w:lastRenderedPageBreak/>
         <w:t xml:space="preserve">Vorgehensmodell </w:t>
@@ -12564,8 +12400,8 @@
       <w:r>
         <w:t>und Qualitätssicherung</w:t>
       </w:r>
-      <w:bookmarkEnd w:id="26"/>
-      <w:bookmarkEnd w:id="30"/>
+      <w:bookmarkEnd w:id="28"/>
+      <w:bookmarkEnd w:id="31"/>
     </w:p>
     <w:p>
       <w:r>
@@ -12926,9 +12762,8 @@
         <w:pStyle w:val="Listenabsatz"/>
         <w:numPr>
           <w:ilvl w:val="0"/>
-          <w:numId w:val="10"/>
+          <w:numId w:val="11"/>
         </w:numPr>
-        <w:spacing w:before="120" w:after="120"/>
       </w:pPr>
       <w:r>
         <w:t>Sind alle fachlichen Tests positiv verlaufen?</w:t>
@@ -12939,9 +12774,8 @@
         <w:pStyle w:val="Listenabsatz"/>
         <w:numPr>
           <w:ilvl w:val="0"/>
-          <w:numId w:val="10"/>
+          <w:numId w:val="11"/>
         </w:numPr>
-        <w:spacing w:before="120" w:after="120"/>
       </w:pPr>
       <w:r>
         <w:t>Haben alle Negativ-Tests das gewünschte Ergebnis erzielt?</w:t>
@@ -12952,9 +12786,8 @@
         <w:pStyle w:val="Listenabsatz"/>
         <w:numPr>
           <w:ilvl w:val="0"/>
-          <w:numId w:val="10"/>
+          <w:numId w:val="11"/>
         </w:numPr>
-        <w:spacing w:before="120" w:after="120"/>
       </w:pPr>
       <w:r>
         <w:t>Konnten die Performance-Tests innerhalb des designierten Zeitrahmens ausgeführt werden?</w:t>
@@ -12965,9 +12798,8 @@
         <w:pStyle w:val="Listenabsatz"/>
         <w:numPr>
           <w:ilvl w:val="0"/>
-          <w:numId w:val="10"/>
+          <w:numId w:val="11"/>
         </w:numPr>
-        <w:spacing w:before="120" w:after="120"/>
       </w:pPr>
       <w:r>
         <w:t xml:space="preserve">Wurden mindestens </w:t>
@@ -12984,9 +12816,8 @@
         <w:pStyle w:val="Listenabsatz"/>
         <w:numPr>
           <w:ilvl w:val="0"/>
-          <w:numId w:val="10"/>
+          <w:numId w:val="11"/>
         </w:numPr>
-        <w:spacing w:before="120" w:after="120"/>
       </w:pPr>
       <w:r>
         <w:t>Wurden alle erforderlichen Formatierungsregeln eingehalten?</w:t>
@@ -12997,9 +12828,8 @@
         <w:pStyle w:val="Listenabsatz"/>
         <w:numPr>
           <w:ilvl w:val="0"/>
-          <w:numId w:val="10"/>
+          <w:numId w:val="11"/>
         </w:numPr>
-        <w:spacing w:before="120" w:after="120"/>
       </w:pPr>
       <w:r>
         <w:t xml:space="preserve">Gibt es </w:t>
@@ -13044,9 +12874,8 @@
         <w:pStyle w:val="Listenabsatz"/>
         <w:numPr>
           <w:ilvl w:val="0"/>
-          <w:numId w:val="10"/>
+          <w:numId w:val="11"/>
         </w:numPr>
-        <w:spacing w:before="120" w:after="120"/>
       </w:pPr>
       <w:r>
         <w:t>Umsetzung der Release-Often-Paradigmen der agilen Softwareentwicklung</w:t>
@@ -13057,9 +12886,8 @@
         <w:pStyle w:val="Listenabsatz"/>
         <w:numPr>
           <w:ilvl w:val="0"/>
-          <w:numId w:val="10"/>
+          <w:numId w:val="11"/>
         </w:numPr>
-        <w:spacing w:before="120" w:after="120"/>
       </w:pPr>
       <w:r>
         <w:t>Zentrale Quellcodeversionierung, Möglichkeit des „Zurückspringens“ auf ältere Versionen</w:t>
@@ -13070,9 +12898,8 @@
         <w:pStyle w:val="Listenabsatz"/>
         <w:numPr>
           <w:ilvl w:val="0"/>
-          <w:numId w:val="10"/>
+          <w:numId w:val="11"/>
         </w:numPr>
-        <w:spacing w:before="120" w:after="120"/>
       </w:pPr>
       <w:r>
         <w:lastRenderedPageBreak/>
@@ -13084,9 +12911,8 @@
         <w:pStyle w:val="Listenabsatz"/>
         <w:numPr>
           <w:ilvl w:val="0"/>
-          <w:numId w:val="10"/>
+          <w:numId w:val="11"/>
         </w:numPr>
-        <w:spacing w:before="120" w:after="120"/>
       </w:pPr>
       <w:r>
         <w:t>Fach- und Performancetests als integraler Bestandteil der ganzheitlichen Softwareentwicklung. Keine funktionale Anforderung wird eingecheckt ohne zugehörigen Test.</w:t>
@@ -13097,9 +12923,8 @@
         <w:pStyle w:val="Listenabsatz"/>
         <w:numPr>
           <w:ilvl w:val="0"/>
-          <w:numId w:val="10"/>
+          <w:numId w:val="11"/>
         </w:numPr>
-        <w:spacing w:before="120" w:after="120"/>
       </w:pPr>
       <w:r>
         <w:t>Identifikation der Testabdeckung. Wenn beispielsweise 95% des Gesamt-Quellcodes getestet ist und keine Fehler auftraten, dann kann sehr sicher davon ausgegangen werden, dass die Software macht, was sie soll.</w:t>
@@ -13110,9 +12935,8 @@
         <w:pStyle w:val="Listenabsatz"/>
         <w:numPr>
           <w:ilvl w:val="0"/>
-          <w:numId w:val="10"/>
+          <w:numId w:val="11"/>
         </w:numPr>
-        <w:spacing w:before="120" w:after="120"/>
       </w:pPr>
       <w:r>
         <w:t>Identifikation von Hot Spots und Bottlenecks bei jedem Release. Welche Methoden werden besonders oft aufgerufen, welche nehmen absolut und relativ am meisten Zeit ein? Wo ist somit Optimierungspotential?</w:t>
@@ -13123,9 +12947,8 @@
         <w:pStyle w:val="Listenabsatz"/>
         <w:numPr>
           <w:ilvl w:val="0"/>
-          <w:numId w:val="10"/>
+          <w:numId w:val="11"/>
         </w:numPr>
-        <w:spacing w:before="120" w:after="120"/>
       </w:pPr>
       <w:r>
         <w:t>Prüfung, ob vorgegebene Quellcodemetriken und Dokumentationsregeln eingehalten wurden.</w:t>
@@ -13136,9 +12959,8 @@
         <w:pStyle w:val="Listenabsatz"/>
         <w:numPr>
           <w:ilvl w:val="0"/>
-          <w:numId w:val="10"/>
+          <w:numId w:val="11"/>
         </w:numPr>
-        <w:spacing w:before="120" w:after="120"/>
       </w:pPr>
       <w:r>
         <w:t>Identifikation von offensichtlichen Programmierfehlern.</w:t>
@@ -13149,9 +12971,8 @@
         <w:pStyle w:val="Listenabsatz"/>
         <w:numPr>
           <w:ilvl w:val="0"/>
-          <w:numId w:val="10"/>
+          <w:numId w:val="11"/>
         </w:numPr>
-        <w:spacing w:before="120" w:after="120"/>
       </w:pPr>
       <w:r>
         <w:t>Automatische Benachrichtigungsfunktion beim Erstellen des Release-Artefakts (E-Mail an Fachbereich, falls neues Release vorhanden, E-Mail an Entwicklerkreis im Falle eines Fehlers).</w:t>
@@ -13222,14 +13043,14 @@
         <w:ind w:left="357" w:hanging="357"/>
         <w:jc w:val="left"/>
       </w:pPr>
-      <w:bookmarkStart w:id="31" w:name="_Toc375224935"/>
-      <w:bookmarkStart w:id="32" w:name="_Toc382478859"/>
+      <w:bookmarkStart w:id="32" w:name="_Toc375224935"/>
+      <w:bookmarkStart w:id="33" w:name="_Toc382478859"/>
       <w:r>
         <w:lastRenderedPageBreak/>
         <w:t>Organisationswerkezeuge</w:t>
       </w:r>
-      <w:bookmarkEnd w:id="31"/>
       <w:bookmarkEnd w:id="32"/>
+      <w:bookmarkEnd w:id="33"/>
     </w:p>
     <w:p>
       <w:r>
@@ -13241,9 +13062,8 @@
         <w:pStyle w:val="Listenabsatz"/>
         <w:numPr>
           <w:ilvl w:val="0"/>
-          <w:numId w:val="10"/>
+          <w:numId w:val="11"/>
         </w:numPr>
-        <w:spacing w:before="120" w:after="120"/>
       </w:pPr>
       <w:r>
         <w:t>Welche Aufgaben / User Stories / Bugs sind noch offen, in Bearbeitung, fertig und geprüft in dem aktuellen Release?</w:t>
@@ -13254,9 +13074,8 @@
         <w:pStyle w:val="Listenabsatz"/>
         <w:numPr>
           <w:ilvl w:val="0"/>
-          <w:numId w:val="10"/>
+          <w:numId w:val="11"/>
         </w:numPr>
-        <w:spacing w:before="120" w:after="120"/>
       </w:pPr>
       <w:r>
         <w:t>Welche Aufwände wurden bereits geleistet und welche Aufwände stehen für das aktuelle Release noch aus?</w:t>
@@ -13267,9 +13086,8 @@
         <w:pStyle w:val="Listenabsatz"/>
         <w:numPr>
           <w:ilvl w:val="0"/>
-          <w:numId w:val="10"/>
+          <w:numId w:val="11"/>
         </w:numPr>
-        <w:spacing w:before="120" w:after="120"/>
       </w:pPr>
       <w:r>
         <w:t>Können die noch ausstehenden Aufwände in der noch zur Verfügung stehenden Zeit geleistet werden?</w:t>
@@ -13280,9 +13098,8 @@
         <w:pStyle w:val="Listenabsatz"/>
         <w:numPr>
           <w:ilvl w:val="0"/>
-          <w:numId w:val="10"/>
+          <w:numId w:val="11"/>
         </w:numPr>
-        <w:spacing w:before="120" w:after="120"/>
       </w:pPr>
       <w:r>
         <w:t>Gibt es eine Diskrepanz zwischen der ursprünglich geschätzten und tatsächlich benötigten Zeit?</w:t>
@@ -13436,12 +13253,12 @@
       <w:pPr>
         <w:pStyle w:val="berschrift1"/>
       </w:pPr>
-      <w:bookmarkStart w:id="33" w:name="_Toc382478860"/>
+      <w:bookmarkStart w:id="34" w:name="_Toc382478860"/>
       <w:r>
         <w:lastRenderedPageBreak/>
         <w:t>Firmenprofil</w:t>
       </w:r>
-      <w:bookmarkEnd w:id="33"/>
+      <w:bookmarkEnd w:id="34"/>
     </w:p>
     <w:tbl>
       <w:tblPr>
@@ -13741,12 +13558,12 @@
       <w:pPr>
         <w:pStyle w:val="berschrift1"/>
       </w:pPr>
-      <w:bookmarkStart w:id="34" w:name="_Toc382478861"/>
+      <w:bookmarkStart w:id="35" w:name="_Toc382478861"/>
       <w:r>
         <w:lastRenderedPageBreak/>
         <w:t>Mitarbeiterprofile</w:t>
       </w:r>
-      <w:bookmarkEnd w:id="34"/>
+      <w:bookmarkEnd w:id="35"/>
     </w:p>
     <w:p>
       <w:r>
@@ -15420,16 +15237,14 @@
       <w:pPr>
         <w:pStyle w:val="berschrift1"/>
       </w:pPr>
-      <w:bookmarkStart w:id="35" w:name="_Toc353550361"/>
-      <w:bookmarkStart w:id="36" w:name="_Toc382478862"/>
-      <w:bookmarkStart w:id="37" w:name="_GoBack"/>
-      <w:bookmarkEnd w:id="37"/>
+      <w:bookmarkStart w:id="36" w:name="_Toc353550361"/>
+      <w:bookmarkStart w:id="37" w:name="_Toc382478862"/>
       <w:r>
         <w:lastRenderedPageBreak/>
         <w:t>Aufwandsschätzung</w:t>
       </w:r>
-      <w:bookmarkEnd w:id="35"/>
       <w:bookmarkEnd w:id="36"/>
+      <w:bookmarkEnd w:id="37"/>
     </w:p>
     <w:tbl>
       <w:tblPr>
@@ -15504,11 +15319,19 @@
         </w:tc>
       </w:tr>
       <w:tr>
+        <w:trPr>
+          <w:trHeight w:val="567"/>
+        </w:trPr>
         <w:tc>
           <w:tcPr>
             <w:tcW w:w="6661" w:type="dxa"/>
-          </w:tcPr>
-          <w:p>
+            <w:vAlign w:val="center"/>
+          </w:tcPr>
+          <w:p>
+            <w:pPr>
+              <w:spacing w:after="0"/>
+              <w:jc w:val="left"/>
+            </w:pPr>
             <w:r>
               <w:t>Projektorganisation</w:t>
             </w:r>
@@ -15517,8 +15340,13 @@
         <w:tc>
           <w:tcPr>
             <w:tcW w:w="2966" w:type="dxa"/>
-          </w:tcPr>
-          <w:p>
+            <w:vAlign w:val="center"/>
+          </w:tcPr>
+          <w:p>
+            <w:pPr>
+              <w:spacing w:after="0"/>
+              <w:jc w:val="left"/>
+            </w:pPr>
             <w:r>
               <w:t>10</w:t>
             </w:r>
@@ -15526,11 +15354,19 @@
         </w:tc>
       </w:tr>
       <w:tr>
+        <w:trPr>
+          <w:trHeight w:val="567"/>
+        </w:trPr>
         <w:tc>
           <w:tcPr>
             <w:tcW w:w="6661" w:type="dxa"/>
-          </w:tcPr>
-          <w:p>
+            <w:vAlign w:val="center"/>
+          </w:tcPr>
+          <w:p>
+            <w:pPr>
+              <w:spacing w:after="0"/>
+              <w:jc w:val="left"/>
+            </w:pPr>
             <w:r>
               <w:t xml:space="preserve">Erstellung der </w:t>
             </w:r>
@@ -15542,8 +15378,13 @@
         <w:tc>
           <w:tcPr>
             <w:tcW w:w="2966" w:type="dxa"/>
-          </w:tcPr>
-          <w:p>
+            <w:vAlign w:val="center"/>
+          </w:tcPr>
+          <w:p>
+            <w:pPr>
+              <w:spacing w:after="0"/>
+              <w:jc w:val="left"/>
+            </w:pPr>
             <w:r>
               <w:t>40</w:t>
             </w:r>
@@ -15551,11 +15392,19 @@
         </w:tc>
       </w:tr>
       <w:tr>
+        <w:trPr>
+          <w:trHeight w:val="567"/>
+        </w:trPr>
         <w:tc>
           <w:tcPr>
             <w:tcW w:w="6661" w:type="dxa"/>
-          </w:tcPr>
-          <w:p>
+            <w:vAlign w:val="center"/>
+          </w:tcPr>
+          <w:p>
+            <w:pPr>
+              <w:spacing w:after="0"/>
+              <w:jc w:val="left"/>
+            </w:pPr>
             <w:r>
               <w:t>Erstellung der Kundenverwaltung</w:t>
             </w:r>
@@ -15564,8 +15413,13 @@
         <w:tc>
           <w:tcPr>
             <w:tcW w:w="2966" w:type="dxa"/>
-          </w:tcPr>
-          <w:p>
+            <w:vAlign w:val="center"/>
+          </w:tcPr>
+          <w:p>
+            <w:pPr>
+              <w:spacing w:after="0"/>
+              <w:jc w:val="left"/>
+            </w:pPr>
             <w:r>
               <w:t>20</w:t>
             </w:r>
@@ -15573,27 +15427,37 @@
         </w:tc>
       </w:tr>
       <w:tr>
+        <w:trPr>
+          <w:trHeight w:val="567"/>
+        </w:trPr>
         <w:tc>
           <w:tcPr>
             <w:tcW w:w="6661" w:type="dxa"/>
-          </w:tcPr>
-          <w:p>
+            <w:vAlign w:val="center"/>
+          </w:tcPr>
+          <w:p>
+            <w:pPr>
+              <w:spacing w:after="0"/>
+              <w:jc w:val="left"/>
+            </w:pPr>
             <w:r>
               <w:t xml:space="preserve">Erstellung der </w:t>
             </w:r>
             <w:r>
               <w:t>Mitarbeiterverwaltung</w:t>
             </w:r>
-            <w:r>
-              <w:t xml:space="preserve"> </w:t>
-            </w:r>
           </w:p>
         </w:tc>
         <w:tc>
           <w:tcPr>
             <w:tcW w:w="2966" w:type="dxa"/>
-          </w:tcPr>
-          <w:p>
+            <w:vAlign w:val="center"/>
+          </w:tcPr>
+          <w:p>
+            <w:pPr>
+              <w:spacing w:after="0"/>
+              <w:jc w:val="left"/>
+            </w:pPr>
             <w:r>
               <w:t>20</w:t>
             </w:r>
@@ -15601,11 +15465,19 @@
         </w:tc>
       </w:tr>
       <w:tr>
+        <w:trPr>
+          <w:trHeight w:val="567"/>
+        </w:trPr>
         <w:tc>
           <w:tcPr>
             <w:tcW w:w="6661" w:type="dxa"/>
-          </w:tcPr>
-          <w:p>
+            <w:vAlign w:val="center"/>
+          </w:tcPr>
+          <w:p>
+            <w:pPr>
+              <w:spacing w:after="0"/>
+              <w:jc w:val="left"/>
+            </w:pPr>
             <w:r>
               <w:t>Erstellung der Kursverwaltung</w:t>
             </w:r>
@@ -15614,8 +15486,13 @@
         <w:tc>
           <w:tcPr>
             <w:tcW w:w="2966" w:type="dxa"/>
-          </w:tcPr>
-          <w:p>
+            <w:vAlign w:val="center"/>
+          </w:tcPr>
+          <w:p>
+            <w:pPr>
+              <w:spacing w:after="0"/>
+              <w:jc w:val="left"/>
+            </w:pPr>
             <w:r>
               <w:t>30</w:t>
             </w:r>
@@ -15623,11 +15500,19 @@
         </w:tc>
       </w:tr>
       <w:tr>
+        <w:trPr>
+          <w:trHeight w:val="567"/>
+        </w:trPr>
         <w:tc>
           <w:tcPr>
             <w:tcW w:w="6661" w:type="dxa"/>
-          </w:tcPr>
-          <w:p>
+            <w:vAlign w:val="center"/>
+          </w:tcPr>
+          <w:p>
+            <w:pPr>
+              <w:spacing w:after="0"/>
+              <w:jc w:val="left"/>
+            </w:pPr>
             <w:r>
               <w:t>Erstellung der Terminverwaltung</w:t>
             </w:r>
@@ -15636,8 +15521,13 @@
         <w:tc>
           <w:tcPr>
             <w:tcW w:w="2966" w:type="dxa"/>
-          </w:tcPr>
-          <w:p>
+            <w:vAlign w:val="center"/>
+          </w:tcPr>
+          <w:p>
+            <w:pPr>
+              <w:spacing w:after="0"/>
+              <w:jc w:val="left"/>
+            </w:pPr>
             <w:r>
               <w:t>30</w:t>
             </w:r>
@@ -15645,11 +15535,19 @@
         </w:tc>
       </w:tr>
       <w:tr>
+        <w:trPr>
+          <w:trHeight w:val="567"/>
+        </w:trPr>
         <w:tc>
           <w:tcPr>
             <w:tcW w:w="6661" w:type="dxa"/>
-          </w:tcPr>
-          <w:p>
+            <w:vAlign w:val="center"/>
+          </w:tcPr>
+          <w:p>
+            <w:pPr>
+              <w:spacing w:after="0"/>
+              <w:jc w:val="left"/>
+            </w:pPr>
             <w:r>
               <w:t>Erstel</w:t>
             </w:r>
@@ -15661,8 +15559,13 @@
         <w:tc>
           <w:tcPr>
             <w:tcW w:w="2966" w:type="dxa"/>
-          </w:tcPr>
-          <w:p>
+            <w:vAlign w:val="center"/>
+          </w:tcPr>
+          <w:p>
+            <w:pPr>
+              <w:spacing w:after="0"/>
+              <w:jc w:val="left"/>
+            </w:pPr>
             <w:r>
               <w:t>30</w:t>
             </w:r>
@@ -15670,11 +15573,19 @@
         </w:tc>
       </w:tr>
       <w:tr>
+        <w:trPr>
+          <w:trHeight w:val="567"/>
+        </w:trPr>
         <w:tc>
           <w:tcPr>
             <w:tcW w:w="6661" w:type="dxa"/>
-          </w:tcPr>
-          <w:p>
+            <w:vAlign w:val="center"/>
+          </w:tcPr>
+          <w:p>
+            <w:pPr>
+              <w:spacing w:after="0"/>
+              <w:jc w:val="left"/>
+            </w:pPr>
             <w:r>
               <w:t>Grafische Oberfläche</w:t>
             </w:r>
@@ -15683,8 +15594,13 @@
         <w:tc>
           <w:tcPr>
             <w:tcW w:w="2966" w:type="dxa"/>
-          </w:tcPr>
-          <w:p>
+            <w:vAlign w:val="center"/>
+          </w:tcPr>
+          <w:p>
+            <w:pPr>
+              <w:spacing w:after="0"/>
+              <w:jc w:val="left"/>
+            </w:pPr>
             <w:r>
               <w:t>4</w:t>
             </w:r>
@@ -15695,11 +15611,19 @@
         </w:tc>
       </w:tr>
       <w:tr>
+        <w:trPr>
+          <w:trHeight w:val="567"/>
+        </w:trPr>
         <w:tc>
           <w:tcPr>
             <w:tcW w:w="6661" w:type="dxa"/>
-          </w:tcPr>
-          <w:p>
+            <w:vAlign w:val="center"/>
+          </w:tcPr>
+          <w:p>
+            <w:pPr>
+              <w:spacing w:after="0"/>
+              <w:jc w:val="left"/>
+            </w:pPr>
             <w:r>
               <w:t>Dokumentation/Benutzerhandbuch</w:t>
             </w:r>
@@ -15708,8 +15632,13 @@
         <w:tc>
           <w:tcPr>
             <w:tcW w:w="2966" w:type="dxa"/>
-          </w:tcPr>
-          <w:p>
+            <w:vAlign w:val="center"/>
+          </w:tcPr>
+          <w:p>
+            <w:pPr>
+              <w:spacing w:after="0"/>
+              <w:jc w:val="left"/>
+            </w:pPr>
             <w:r>
               <w:t>20</w:t>
             </w:r>
@@ -15717,11 +15646,19 @@
         </w:tc>
       </w:tr>
       <w:tr>
+        <w:trPr>
+          <w:trHeight w:val="567"/>
+        </w:trPr>
         <w:tc>
           <w:tcPr>
             <w:tcW w:w="6661" w:type="dxa"/>
-          </w:tcPr>
-          <w:p>
+            <w:vAlign w:val="center"/>
+          </w:tcPr>
+          <w:p>
+            <w:pPr>
+              <w:spacing w:after="0"/>
+              <w:jc w:val="left"/>
+            </w:pPr>
             <w:r>
               <w:t>Summe</w:t>
             </w:r>
@@ -15730,8 +15667,13 @@
         <w:tc>
           <w:tcPr>
             <w:tcW w:w="2966" w:type="dxa"/>
-          </w:tcPr>
-          <w:p>
+            <w:vAlign w:val="center"/>
+          </w:tcPr>
+          <w:p>
+            <w:pPr>
+              <w:spacing w:after="0"/>
+              <w:jc w:val="left"/>
+            </w:pPr>
             <w:r>
               <w:t>240</w:t>
             </w:r>
@@ -16088,7 +16030,7 @@
               <w:t xml:space="preserve">Herr </w:t>
             </w:r>
             <w:r>
-              <w:t>Dominik Schuhmacher</w:t>
+              <w:t>Dominik Schumacher</w:t>
             </w:r>
             <w:r>
               <w:br/>
@@ -16295,7 +16237,7 @@
         <w:noProof/>
         <w:color w:val="808080" w:themeColor="background1" w:themeShade="80"/>
       </w:rPr>
-      <w:t>28</w:t>
+      <w:t>10</w:t>
     </w:r>
     <w:r>
       <w:rPr>
@@ -16348,6 +16290,7 @@
               <w:rFonts w:ascii="Arial" w:hAnsi="Arial" w:cs="Arial"/>
               <w:b/>
               <w:color w:val="808080" w:themeColor="background1" w:themeShade="80"/>
+              <w:spacing w:val="40"/>
               <w:sz w:val="16"/>
               <w:szCs w:val="16"/>
             </w:rPr>
@@ -16357,6 +16300,7 @@
               <w:rFonts w:ascii="Arial" w:hAnsi="Arial" w:cs="Arial"/>
               <w:b/>
               <w:color w:val="808080" w:themeColor="background1" w:themeShade="80"/>
+              <w:spacing w:val="40"/>
               <w:sz w:val="16"/>
               <w:szCs w:val="16"/>
             </w:rPr>
@@ -16939,9 +16883,9 @@
 <w:ftr xmlns:wpc="http://schemas.microsoft.com/office/word/2010/wordprocessingCanvas" xmlns:mc="http://schemas.openxmlformats.org/markup-compatibility/2006" xmlns:o="urn:schemas-microsoft-com:office:office" xmlns:r="http://schemas.openxmlformats.org/officeDocument/2006/relationships" xmlns:m="http://schemas.openxmlformats.org/officeDocument/2006/math" xmlns:v="urn:schemas-microsoft-com:vml" xmlns:wp14="http://schemas.microsoft.com/office/word/2010/wordprocessingDrawing" xmlns:wp="http://schemas.openxmlformats.org/drawingml/2006/wordprocessingDrawing" xmlns:w10="urn:schemas-microsoft-com:office:word" xmlns:w="http://schemas.openxmlformats.org/wordprocessingml/2006/main" xmlns:w14="http://schemas.microsoft.com/office/word/2010/wordml" xmlns:w15="http://schemas.microsoft.com/office/word/2012/wordml" xmlns:wpg="http://schemas.microsoft.com/office/word/2010/wordprocessingGroup" xmlns:wpi="http://schemas.microsoft.com/office/word/2010/wordprocessingInk" xmlns:wne="http://schemas.microsoft.com/office/word/2006/wordml" xmlns:wps="http://schemas.microsoft.com/office/word/2010/wordprocessingShape" mc:Ignorable="w14 w15 wp14">
   <w:tbl>
     <w:tblPr>
-      <w:tblStyle w:val="Tabellenraster2"/>
-      <w:tblpPr w:leftFromText="141" w:rightFromText="141" w:vertAnchor="text" w:horzAnchor="margin" w:tblpY="1"/>
-      <w:tblW w:w="0" w:type="auto"/>
+      <w:tblStyle w:val="Tabellenraster1"/>
+      <w:tblpPr w:leftFromText="141" w:rightFromText="141" w:vertAnchor="text" w:horzAnchor="margin" w:tblpXSpec="center" w:tblpY="1"/>
+      <w:tblW w:w="9899" w:type="dxa"/>
       <w:tblBorders>
         <w:top w:val="none" w:sz="0" w:space="0" w:color="auto"/>
         <w:left w:val="none" w:sz="0" w:space="0" w:color="auto"/>
@@ -16953,10 +16897,10 @@
       <w:tblLook w:val="04A0" w:firstRow="1" w:lastRow="0" w:firstColumn="1" w:lastColumn="0" w:noHBand="0" w:noVBand="1"/>
     </w:tblPr>
     <w:tblGrid>
-      <w:gridCol w:w="2049"/>
-      <w:gridCol w:w="2074"/>
-      <w:gridCol w:w="3157"/>
-      <w:gridCol w:w="2357"/>
+      <w:gridCol w:w="2324"/>
+      <w:gridCol w:w="2070"/>
+      <w:gridCol w:w="3149"/>
+      <w:gridCol w:w="2356"/>
     </w:tblGrid>
     <w:tr>
       <w:trPr>
@@ -16964,7 +16908,7 @@
       </w:trPr>
       <w:tc>
         <w:tcPr>
-          <w:tcW w:w="2093" w:type="dxa"/>
+          <w:tcW w:w="2324" w:type="dxa"/>
           <w:vMerge w:val="restart"/>
         </w:tcPr>
         <w:p>
@@ -16979,19 +16923,34 @@
               <w:rFonts w:ascii="Arial" w:hAnsi="Arial" w:cs="Arial"/>
               <w:b/>
               <w:color w:val="808080" w:themeColor="background1" w:themeShade="80"/>
+              <w:spacing w:val="40"/>
               <w:sz w:val="16"/>
               <w:szCs w:val="16"/>
             </w:rPr>
           </w:pPr>
+          <w:proofErr w:type="spellStart"/>
           <w:r>
             <w:rPr>
               <w:rFonts w:ascii="Arial" w:hAnsi="Arial" w:cs="Arial"/>
               <w:b/>
               <w:color w:val="808080" w:themeColor="background1" w:themeShade="80"/>
+              <w:spacing w:val="40"/>
               <w:sz w:val="16"/>
               <w:szCs w:val="16"/>
             </w:rPr>
-            <w:t>Studs@Work AG</w:t>
+            <w:t>Studs@Work</w:t>
+          </w:r>
+          <w:proofErr w:type="spellEnd"/>
+          <w:r>
+            <w:rPr>
+              <w:rFonts w:ascii="Arial" w:hAnsi="Arial" w:cs="Arial"/>
+              <w:b/>
+              <w:color w:val="808080" w:themeColor="background1" w:themeShade="80"/>
+              <w:spacing w:val="40"/>
+              <w:sz w:val="16"/>
+              <w:szCs w:val="16"/>
+            </w:rPr>
+            <w:t xml:space="preserve"> AG</w:t>
           </w:r>
         </w:p>
         <w:p>
@@ -17021,18 +16980,11 @@
         </w:p>
         <w:p>
           <w:pPr>
-            <w:tabs>
-              <w:tab w:val="center" w:pos="4536"/>
-              <w:tab w:val="right" w:pos="9072"/>
-            </w:tabs>
-            <w:spacing w:line="240" w:lineRule="auto"/>
+            <w:ind w:left="284"/>
             <w:jc w:val="right"/>
             <w:rPr>
-              <w:rFonts w:ascii="Arial" w:hAnsi="Arial" w:cs="Arial"/>
-              <w:b/>
-              <w:color w:val="808080" w:themeColor="background1" w:themeShade="80"/>
-              <w:sz w:val="16"/>
-              <w:szCs w:val="16"/>
+              <w:rFonts w:asciiTheme="minorHAnsi" w:hAnsiTheme="minorHAnsi"/>
+              <w:sz w:val="22"/>
             </w:rPr>
           </w:pPr>
           <w:r>
@@ -17048,7 +17000,7 @@
       </w:tc>
       <w:tc>
         <w:tcPr>
-          <w:tcW w:w="2126" w:type="dxa"/>
+          <w:tcW w:w="2070" w:type="dxa"/>
         </w:tcPr>
         <w:p>
           <w:pPr>
@@ -17078,7 +17030,7 @@
       </w:tc>
       <w:tc>
         <w:tcPr>
-          <w:tcW w:w="3260" w:type="dxa"/>
+          <w:tcW w:w="3149" w:type="dxa"/>
         </w:tcPr>
         <w:p>
           <w:pPr>
@@ -17117,7 +17069,7 @@
       </w:tc>
       <w:tc>
         <w:tcPr>
-          <w:tcW w:w="2372" w:type="dxa"/>
+          <w:tcW w:w="2356" w:type="dxa"/>
           <w:vMerge w:val="restart"/>
         </w:tcPr>
         <w:p>
@@ -17236,7 +17188,7 @@
       </w:trPr>
       <w:tc>
         <w:tcPr>
-          <w:tcW w:w="2093" w:type="dxa"/>
+          <w:tcW w:w="2324" w:type="dxa"/>
           <w:vMerge/>
         </w:tcPr>
         <w:p>
@@ -17258,7 +17210,7 @@
       </w:tc>
       <w:tc>
         <w:tcPr>
-          <w:tcW w:w="2126" w:type="dxa"/>
+          <w:tcW w:w="2070" w:type="dxa"/>
         </w:tcPr>
         <w:p>
           <w:pPr>
@@ -17288,7 +17240,7 @@
       </w:tc>
       <w:tc>
         <w:tcPr>
-          <w:tcW w:w="3260" w:type="dxa"/>
+          <w:tcW w:w="3149" w:type="dxa"/>
         </w:tcPr>
         <w:p>
           <w:pPr>
@@ -17318,7 +17270,7 @@
       </w:tc>
       <w:tc>
         <w:tcPr>
-          <w:tcW w:w="2372" w:type="dxa"/>
+          <w:tcW w:w="2356" w:type="dxa"/>
           <w:vMerge/>
         </w:tcPr>
         <w:p>
@@ -17345,7 +17297,7 @@
       </w:trPr>
       <w:tc>
         <w:tcPr>
-          <w:tcW w:w="2093" w:type="dxa"/>
+          <w:tcW w:w="2324" w:type="dxa"/>
           <w:vMerge/>
         </w:tcPr>
         <w:p>
@@ -17366,7 +17318,7 @@
       </w:tc>
       <w:tc>
         <w:tcPr>
-          <w:tcW w:w="2126" w:type="dxa"/>
+          <w:tcW w:w="2070" w:type="dxa"/>
         </w:tcPr>
         <w:p>
           <w:pPr>
@@ -17407,7 +17359,7 @@
       </w:tc>
       <w:tc>
         <w:tcPr>
-          <w:tcW w:w="3260" w:type="dxa"/>
+          <w:tcW w:w="3149" w:type="dxa"/>
         </w:tcPr>
         <w:p>
           <w:pPr>
@@ -17437,7 +17389,7 @@
       </w:tc>
       <w:tc>
         <w:tcPr>
-          <w:tcW w:w="2372" w:type="dxa"/>
+          <w:tcW w:w="2356" w:type="dxa"/>
           <w:vMerge/>
         </w:tcPr>
         <w:p>
@@ -17464,7 +17416,7 @@
       </w:trPr>
       <w:tc>
         <w:tcPr>
-          <w:tcW w:w="2093" w:type="dxa"/>
+          <w:tcW w:w="2324" w:type="dxa"/>
         </w:tcPr>
         <w:p>
           <w:pPr>
@@ -17484,7 +17436,7 @@
       </w:tc>
       <w:tc>
         <w:tcPr>
-          <w:tcW w:w="2126" w:type="dxa"/>
+          <w:tcW w:w="2070" w:type="dxa"/>
         </w:tcPr>
         <w:p>
           <w:pPr>
@@ -17514,7 +17466,7 @@
       </w:tc>
       <w:tc>
         <w:tcPr>
-          <w:tcW w:w="3260" w:type="dxa"/>
+          <w:tcW w:w="3149" w:type="dxa"/>
         </w:tcPr>
         <w:p>
           <w:pPr>
@@ -17544,7 +17496,7 @@
       </w:tc>
       <w:tc>
         <w:tcPr>
-          <w:tcW w:w="2372" w:type="dxa"/>
+          <w:tcW w:w="2356" w:type="dxa"/>
         </w:tcPr>
         <w:p>
           <w:pPr>
@@ -19233,7 +19185,7 @@
   <w:abstractNum w:abstractNumId="11">
     <w:nsid w:val="5D6D781C"/>
     <w:multiLevelType w:val="multilevel"/>
-    <w:tmpl w:val="B3F6720E"/>
+    <w:tmpl w:val="1BF626E4"/>
     <w:lvl w:ilvl="0">
       <w:start w:val="1"/>
       <w:numFmt w:val="decimal"/>
@@ -19244,7 +19196,7 @@
         <w:ind w:left="432" w:hanging="432"/>
       </w:pPr>
       <w:rPr>
-        <w:sz w:val="28"/>
+        <w:sz w:val="32"/>
         <w:szCs w:val="28"/>
       </w:rPr>
     </w:lvl>
@@ -19330,6 +19282,119 @@
     </w:lvl>
   </w:abstractNum>
   <w:abstractNum w:abstractNumId="12">
+    <w:nsid w:val="7380457D"/>
+    <w:multiLevelType w:val="hybridMultilevel"/>
+    <w:tmpl w:val="2D8CAA46"/>
+    <w:lvl w:ilvl="0" w:tplc="9566E1CE">
+      <w:start w:val="1"/>
+      <w:numFmt w:val="bullet"/>
+      <w:lvlText w:val="-"/>
+      <w:lvlJc w:val="left"/>
+      <w:pPr>
+        <w:ind w:left="720" w:hanging="360"/>
+      </w:pPr>
+      <w:rPr>
+        <w:rFonts w:ascii="Courier New" w:hAnsi="Courier New" w:hint="default"/>
+      </w:rPr>
+    </w:lvl>
+    <w:lvl w:ilvl="1" w:tplc="04070003" w:tentative="1">
+      <w:start w:val="1"/>
+      <w:numFmt w:val="bullet"/>
+      <w:lvlText w:val="o"/>
+      <w:lvlJc w:val="left"/>
+      <w:pPr>
+        <w:ind w:left="1440" w:hanging="360"/>
+      </w:pPr>
+      <w:rPr>
+        <w:rFonts w:ascii="Courier New" w:hAnsi="Courier New" w:cs="Courier New" w:hint="default"/>
+      </w:rPr>
+    </w:lvl>
+    <w:lvl w:ilvl="2" w:tplc="04070005" w:tentative="1">
+      <w:start w:val="1"/>
+      <w:numFmt w:val="bullet"/>
+      <w:lvlText w:val=""/>
+      <w:lvlJc w:val="left"/>
+      <w:pPr>
+        <w:ind w:left="2160" w:hanging="360"/>
+      </w:pPr>
+      <w:rPr>
+        <w:rFonts w:ascii="Wingdings" w:hAnsi="Wingdings" w:hint="default"/>
+      </w:rPr>
+    </w:lvl>
+    <w:lvl w:ilvl="3" w:tplc="04070001" w:tentative="1">
+      <w:start w:val="1"/>
+      <w:numFmt w:val="bullet"/>
+      <w:lvlText w:val=""/>
+      <w:lvlJc w:val="left"/>
+      <w:pPr>
+        <w:ind w:left="2880" w:hanging="360"/>
+      </w:pPr>
+      <w:rPr>
+        <w:rFonts w:ascii="Symbol" w:hAnsi="Symbol" w:hint="default"/>
+      </w:rPr>
+    </w:lvl>
+    <w:lvl w:ilvl="4" w:tplc="04070003" w:tentative="1">
+      <w:start w:val="1"/>
+      <w:numFmt w:val="bullet"/>
+      <w:lvlText w:val="o"/>
+      <w:lvlJc w:val="left"/>
+      <w:pPr>
+        <w:ind w:left="3600" w:hanging="360"/>
+      </w:pPr>
+      <w:rPr>
+        <w:rFonts w:ascii="Courier New" w:hAnsi="Courier New" w:cs="Courier New" w:hint="default"/>
+      </w:rPr>
+    </w:lvl>
+    <w:lvl w:ilvl="5" w:tplc="04070005" w:tentative="1">
+      <w:start w:val="1"/>
+      <w:numFmt w:val="bullet"/>
+      <w:lvlText w:val=""/>
+      <w:lvlJc w:val="left"/>
+      <w:pPr>
+        <w:ind w:left="4320" w:hanging="360"/>
+      </w:pPr>
+      <w:rPr>
+        <w:rFonts w:ascii="Wingdings" w:hAnsi="Wingdings" w:hint="default"/>
+      </w:rPr>
+    </w:lvl>
+    <w:lvl w:ilvl="6" w:tplc="04070001" w:tentative="1">
+      <w:start w:val="1"/>
+      <w:numFmt w:val="bullet"/>
+      <w:lvlText w:val=""/>
+      <w:lvlJc w:val="left"/>
+      <w:pPr>
+        <w:ind w:left="5040" w:hanging="360"/>
+      </w:pPr>
+      <w:rPr>
+        <w:rFonts w:ascii="Symbol" w:hAnsi="Symbol" w:hint="default"/>
+      </w:rPr>
+    </w:lvl>
+    <w:lvl w:ilvl="7" w:tplc="04070003" w:tentative="1">
+      <w:start w:val="1"/>
+      <w:numFmt w:val="bullet"/>
+      <w:lvlText w:val="o"/>
+      <w:lvlJc w:val="left"/>
+      <w:pPr>
+        <w:ind w:left="5760" w:hanging="360"/>
+      </w:pPr>
+      <w:rPr>
+        <w:rFonts w:ascii="Courier New" w:hAnsi="Courier New" w:cs="Courier New" w:hint="default"/>
+      </w:rPr>
+    </w:lvl>
+    <w:lvl w:ilvl="8" w:tplc="04070005" w:tentative="1">
+      <w:start w:val="1"/>
+      <w:numFmt w:val="bullet"/>
+      <w:lvlText w:val=""/>
+      <w:lvlJc w:val="left"/>
+      <w:pPr>
+        <w:ind w:left="6480" w:hanging="360"/>
+      </w:pPr>
+      <w:rPr>
+        <w:rFonts w:ascii="Wingdings" w:hAnsi="Wingdings" w:hint="default"/>
+      </w:rPr>
+    </w:lvl>
+  </w:abstractNum>
+  <w:abstractNum w:abstractNumId="13">
     <w:nsid w:val="7E69686A"/>
     <w:multiLevelType w:val="hybridMultilevel"/>
     <w:tmpl w:val="6536334A"/>
@@ -19442,7 +19507,7 @@
       </w:rPr>
     </w:lvl>
   </w:abstractNum>
-  <w:abstractNum w:abstractNumId="13">
+  <w:abstractNum w:abstractNumId="14">
     <w:nsid w:val="7FD012A9"/>
     <w:multiLevelType w:val="hybridMultilevel"/>
     <w:tmpl w:val="40B49A5E"/>
@@ -19592,7 +19657,7 @@
     <w:abstractNumId w:val="10"/>
   </w:num>
   <w:num w:numId="10">
-    <w:abstractNumId w:val="12"/>
+    <w:abstractNumId w:val="13"/>
   </w:num>
   <w:num w:numId="11">
     <w:abstractNumId w:val="6"/>
@@ -19616,7 +19681,10 @@
     <w:abstractNumId w:val="5"/>
   </w:num>
   <w:num w:numId="18">
-    <w:abstractNumId w:val="13"/>
+    <w:abstractNumId w:val="14"/>
+  </w:num>
+  <w:num w:numId="19">
+    <w:abstractNumId w:val="12"/>
   </w:num>
   <w:numIdMacAtCleanup w:val="8"/>
 </w:numbering>
@@ -24668,196 +24736,196 @@
     </dgm:pt>
   </dgm:ptLst>
   <dgm:cxnLst>
+    <dgm:cxn modelId="{46C25F62-59FA-4FF1-8FA5-2A1825717344}" type="presOf" srcId="{4BBBF11B-9525-4E38-A2AF-0F8BAECAC891}" destId="{C37FDA94-EE86-4718-851D-D4159FBD1D3C}" srcOrd="0" destOrd="0" presId="urn:microsoft.com/office/officeart/2005/8/layout/hierarchy3"/>
+    <dgm:cxn modelId="{BF37FCD5-1153-40D6-9A5B-CED7DAB39705}" type="presOf" srcId="{3EA4EA27-2467-4BAD-A0F9-C2C3D3597EB6}" destId="{E8D96FEB-84A9-416C-80C3-1A9053E24EAA}" srcOrd="0" destOrd="0" presId="urn:microsoft.com/office/officeart/2005/8/layout/hierarchy3"/>
+    <dgm:cxn modelId="{9198C23E-166E-4FED-8A9F-11084180DC3D}" type="presOf" srcId="{A427F892-7E4D-4C03-9AA2-EDFBBD893D75}" destId="{3BE41C04-D4F3-4D1F-8F1F-2BC4741FC052}" srcOrd="0" destOrd="0" presId="urn:microsoft.com/office/officeart/2005/8/layout/hierarchy3"/>
+    <dgm:cxn modelId="{061C86B6-A78C-42D6-985E-C65CD619A883}" srcId="{CD60526E-7835-489E-A870-881055DE5AD2}" destId="{82BA6264-7538-4D2A-8E1C-8BA6A8B77C87}" srcOrd="2" destOrd="0" parTransId="{CA4676CE-26BF-45AB-B671-BA94A92F286B}" sibTransId="{5353DE74-8657-46AA-B8FF-BCCD21BD19F5}"/>
     <dgm:cxn modelId="{77A6DF31-D484-4F7C-81B6-7E72D5BDBC28}" srcId="{34E35518-EF43-41E7-B2B5-7F090C09FB94}" destId="{AF5EFBA0-D7B8-49F4-BF86-5EDFD109C60A}" srcOrd="0" destOrd="0" parTransId="{6A8730F5-2A56-463C-B1E0-6455899B0193}" sibTransId="{CD7FA6BD-B172-4712-9D65-0285EC016F40}"/>
-    <dgm:cxn modelId="{B8076F4D-1918-44FF-BA70-56239ADBCA02}" type="presOf" srcId="{AF5EFBA0-D7B8-49F4-BF86-5EDFD109C60A}" destId="{38155D7B-AA11-47C4-929B-CCC02A3D3801}" srcOrd="0" destOrd="0" presId="urn:microsoft.com/office/officeart/2005/8/layout/hierarchy3"/>
-    <dgm:cxn modelId="{224573C2-4F0E-4B56-9C2C-E837FF25C370}" type="presOf" srcId="{9B37607E-684F-4BEB-BA54-BBF193393C63}" destId="{9E36A3C3-6B8D-4834-BE28-710E9B9F157F}" srcOrd="0" destOrd="0" presId="urn:microsoft.com/office/officeart/2005/8/layout/hierarchy3"/>
-    <dgm:cxn modelId="{62D0FEAA-5E44-40DE-821B-CBA5D0B40394}" type="presOf" srcId="{4C3CFAF8-114D-49AC-8C2D-8403D4AE6D2E}" destId="{A0B49624-BEFA-4F36-B59E-2C2952641913}" srcOrd="0" destOrd="0" presId="urn:microsoft.com/office/officeart/2005/8/layout/hierarchy3"/>
+    <dgm:cxn modelId="{06D6B6E4-8A30-451D-B9AC-D034BA65D358}" srcId="{34E35518-EF43-41E7-B2B5-7F090C09FB94}" destId="{62FC6845-4EF0-4497-9F2B-5A95910903AC}" srcOrd="1" destOrd="0" parTransId="{E739A682-CBCF-477A-82C9-B0F2D7CDB70B}" sibTransId="{4B3AC8FC-D607-443D-A8DF-EF9A1897632D}"/>
+    <dgm:cxn modelId="{A8B8E75D-3173-4D69-8DF0-E63C715E6B76}" type="presOf" srcId="{8A70CE71-95CD-4CAD-B830-9CE1F217A3C9}" destId="{98408B34-EA17-41DC-B392-49823CBC97B7}" srcOrd="0" destOrd="0" presId="urn:microsoft.com/office/officeart/2005/8/layout/hierarchy3"/>
+    <dgm:cxn modelId="{CF720084-32D5-45CA-BCB2-EB13DB344992}" type="presOf" srcId="{CACED2F6-5CC3-460A-8499-0F34177461C6}" destId="{E887E15F-5B41-47EF-81CD-3C23AAA4FF7C}" srcOrd="0" destOrd="0" presId="urn:microsoft.com/office/officeart/2005/8/layout/hierarchy3"/>
+    <dgm:cxn modelId="{BEC7DA07-E7F3-4839-B25C-4277118EE1E4}" type="presOf" srcId="{A761EF1A-E62F-46F6-B567-6C4A968BB804}" destId="{31BFF808-E5C4-4266-BB5D-4DD341B88897}" srcOrd="0" destOrd="0" presId="urn:microsoft.com/office/officeart/2005/8/layout/hierarchy3"/>
+    <dgm:cxn modelId="{BFA52D87-7359-4486-B5DB-8CB7227543CF}" type="presOf" srcId="{B804C279-6B19-444C-A41F-2E63C78BBDDD}" destId="{DED34B62-5B37-4393-8A01-F6B25CB45D0A}" srcOrd="0" destOrd="0" presId="urn:microsoft.com/office/officeart/2005/8/layout/hierarchy3"/>
+    <dgm:cxn modelId="{12968C1D-4455-4606-B6B1-BD91BD7E5D41}" srcId="{B4094FF4-9337-4505-BFC6-3E0C305126B0}" destId="{E04C06C0-4B93-44E6-BA73-C91563F64830}" srcOrd="2" destOrd="0" parTransId="{90FCEC29-3023-4272-9BDB-72B39E94159E}" sibTransId="{18DB953F-C440-40DD-A5DE-04DA336E51C8}"/>
+    <dgm:cxn modelId="{AB95D794-F75F-4666-984D-DB8A003BA477}" type="presOf" srcId="{34E35518-EF43-41E7-B2B5-7F090C09FB94}" destId="{6153FFD0-413D-461D-9B01-CEA037B8FD0A}" srcOrd="1" destOrd="0" presId="urn:microsoft.com/office/officeart/2005/8/layout/hierarchy3"/>
+    <dgm:cxn modelId="{6C5930A8-B3C7-4EB0-9202-7AA872EDF1D7}" srcId="{CD60526E-7835-489E-A870-881055DE5AD2}" destId="{01C6A790-4DC7-4F0B-9249-1613723970D2}" srcOrd="3" destOrd="0" parTransId="{A761EF1A-E62F-46F6-B567-6C4A968BB804}" sibTransId="{3EC1A0E0-6771-4AC1-8F51-FD7B9C3575D8}"/>
+    <dgm:cxn modelId="{9EFAE9C5-25F5-4D1E-BCD1-09DF7A9FC33A}" type="presOf" srcId="{BFCA3835-D844-4D46-8CFD-C885B3560BBE}" destId="{C7D3896C-510F-44BC-88B4-7C22129E786E}" srcOrd="0" destOrd="0" presId="urn:microsoft.com/office/officeart/2005/8/layout/hierarchy3"/>
+    <dgm:cxn modelId="{F184C96F-441D-47CB-9F05-B4DC59698227}" type="presOf" srcId="{90FCEC29-3023-4272-9BDB-72B39E94159E}" destId="{B8BB48C0-6E1A-4E6B-B8F8-0F224C183831}" srcOrd="0" destOrd="0" presId="urn:microsoft.com/office/officeart/2005/8/layout/hierarchy3"/>
+    <dgm:cxn modelId="{E7BAA035-B670-4876-BBF7-51A989E1F3C9}" srcId="{8DAB2FD0-2B03-4377-AB78-C40A056ACE6F}" destId="{B804C279-6B19-444C-A41F-2E63C78BBDDD}" srcOrd="4" destOrd="0" parTransId="{A3A8B242-07D7-4EBD-8075-D33522D15544}" sibTransId="{0E0544F9-6300-4FE4-8B5B-74D398110D44}"/>
+    <dgm:cxn modelId="{44B80FD6-5164-4C1A-A37C-60484A0D1F1E}" type="presOf" srcId="{28D0073A-982E-41BE-AB0C-AB068C9A398C}" destId="{941B6FBD-D058-4C09-82EF-35412C1C477D}" srcOrd="0" destOrd="0" presId="urn:microsoft.com/office/officeart/2005/8/layout/hierarchy3"/>
+    <dgm:cxn modelId="{822AC7F1-A48F-410B-9EC2-E08357907811}" type="presOf" srcId="{6D34DB83-81AC-4DB6-97B4-D7A0CB242E12}" destId="{49D9ABCD-6EEA-48BF-880F-B7BA7E0CA55D}" srcOrd="0" destOrd="0" presId="urn:microsoft.com/office/officeart/2005/8/layout/hierarchy3"/>
+    <dgm:cxn modelId="{3ACA3F5C-ECAC-4B7B-B8BF-B6E6C6555FBD}" type="presOf" srcId="{8DDB22BA-566F-4439-B904-C34874F4FDA9}" destId="{9EF792B8-EB2F-4996-8AE7-C558C638115A}" srcOrd="0" destOrd="0" presId="urn:microsoft.com/office/officeart/2005/8/layout/hierarchy3"/>
+    <dgm:cxn modelId="{C719AEE7-CF22-4435-A1E4-16503C715813}" type="presOf" srcId="{7CC7DC12-9352-4C98-9F13-D011B02C6081}" destId="{47A5DE8F-F2E2-458B-81C5-F9DA393628B2}" srcOrd="0" destOrd="0" presId="urn:microsoft.com/office/officeart/2005/8/layout/hierarchy3"/>
+    <dgm:cxn modelId="{81BAB975-333C-4334-AA72-563F4ABA887F}" srcId="{8DAB2FD0-2B03-4377-AB78-C40A056ACE6F}" destId="{56A49430-181E-403C-8A34-714158AEC076}" srcOrd="0" destOrd="0" parTransId="{364F3740-FB73-434C-908E-5DD32149EBF9}" sibTransId="{FC6ED0AC-6A10-4C8A-A251-3BCFFCB3359F}"/>
+    <dgm:cxn modelId="{1FE07F38-40ED-433D-BC22-D9BB85DD8DEE}" type="presOf" srcId="{4C3CFAF8-114D-49AC-8C2D-8403D4AE6D2E}" destId="{A0B49624-BEFA-4F36-B59E-2C2952641913}" srcOrd="0" destOrd="0" presId="urn:microsoft.com/office/officeart/2005/8/layout/hierarchy3"/>
+    <dgm:cxn modelId="{36402399-8E16-4DA9-99D9-A9341CDFA4AE}" type="presOf" srcId="{CA4676CE-26BF-45AB-B671-BA94A92F286B}" destId="{0A0E46B4-880D-45A3-BEA8-F0179A662F6E}" srcOrd="0" destOrd="0" presId="urn:microsoft.com/office/officeart/2005/8/layout/hierarchy3"/>
+    <dgm:cxn modelId="{A275F3A6-F272-40D0-8C34-93047FD1BCC4}" type="presOf" srcId="{FB773CC5-928C-4EBB-9E7C-55F8DF732475}" destId="{D2901977-E661-4E89-BB60-728ECFDF71B6}" srcOrd="1" destOrd="0" presId="urn:microsoft.com/office/officeart/2005/8/layout/hierarchy3"/>
+    <dgm:cxn modelId="{86D96C82-BA88-4460-AA27-6BF14F88BB8C}" type="presOf" srcId="{B4094FF4-9337-4505-BFC6-3E0C305126B0}" destId="{587645D9-6F69-4F07-8C5D-62D534E3C22D}" srcOrd="1" destOrd="0" presId="urn:microsoft.com/office/officeart/2005/8/layout/hierarchy3"/>
+    <dgm:cxn modelId="{EFF973DA-EB91-4FE5-BFA2-B8F2D55844B6}" type="presOf" srcId="{6A8730F5-2A56-463C-B1E0-6455899B0193}" destId="{7F64B280-C922-4573-A9A4-51128719C217}" srcOrd="0" destOrd="0" presId="urn:microsoft.com/office/officeart/2005/8/layout/hierarchy3"/>
+    <dgm:cxn modelId="{81146142-76B2-487F-8C99-6A2D5BA7697D}" type="presOf" srcId="{11E8878C-2885-49B1-BBD3-B9BF6E9CD8CF}" destId="{187F473F-2C80-4D0F-867C-B9C989E5CE3B}" srcOrd="0" destOrd="0" presId="urn:microsoft.com/office/officeart/2005/8/layout/hierarchy3"/>
+    <dgm:cxn modelId="{40EA185C-2DF1-435D-8C0C-2F61DDEB08EF}" srcId="{28FAD08A-7668-4F89-88BA-7BC5522EC9AA}" destId="{3EA4EA27-2467-4BAD-A0F9-C2C3D3597EB6}" srcOrd="0" destOrd="0" parTransId="{DD8F43FE-7002-4BD6-B3BD-A40BC7C34EA7}" sibTransId="{9377A980-6854-46A8-8527-C29A0842A127}"/>
+    <dgm:cxn modelId="{D489C3A5-695A-4CAB-A426-86560E49709E}" type="presOf" srcId="{465890CC-4C0F-4DE3-8DF0-32F9B1515BA4}" destId="{F8D3AACC-3FF3-4AD1-9D53-238E3884F253}" srcOrd="0" destOrd="0" presId="urn:microsoft.com/office/officeart/2005/8/layout/hierarchy3"/>
+    <dgm:cxn modelId="{0714E0C1-7BCD-4D5C-B379-F127C6EF468B}" type="presOf" srcId="{D7A2B0BE-188C-407C-9CC8-D5CBCF0755E4}" destId="{8A3314E6-2863-4C36-BBB3-CAD41F46559B}" srcOrd="0" destOrd="0" presId="urn:microsoft.com/office/officeart/2005/8/layout/hierarchy3"/>
+    <dgm:cxn modelId="{2C2C6659-00C8-4F1A-AAB5-A362245A7A72}" srcId="{8DAB2FD0-2B03-4377-AB78-C40A056ACE6F}" destId="{DC5733AA-5488-4161-9E9C-4E86DFCF157C}" srcOrd="2" destOrd="0" parTransId="{2281873B-9933-4F2D-98BE-964C31896381}" sibTransId="{C8194241-8159-401F-8043-F733DEA640AF}"/>
+    <dgm:cxn modelId="{DB8E1621-0E8D-4A2F-9E90-81D86EA3ADCD}" type="presOf" srcId="{2836453B-BD87-463B-AB95-AD5C88BA8326}" destId="{CBB05B55-713A-4DAF-8ADA-1F22C6820080}" srcOrd="0" destOrd="0" presId="urn:microsoft.com/office/officeart/2005/8/layout/hierarchy3"/>
+    <dgm:cxn modelId="{282E4208-60B2-474D-95E8-77348774CD99}" type="presOf" srcId="{82BA6264-7538-4D2A-8E1C-8BA6A8B77C87}" destId="{934FE0E1-B490-422E-AA0C-4CA0974D38DF}" srcOrd="0" destOrd="0" presId="urn:microsoft.com/office/officeart/2005/8/layout/hierarchy3"/>
+    <dgm:cxn modelId="{FE76B9C1-5F8A-4548-A686-B4DA3B6AF24A}" srcId="{56A49430-181E-403C-8A34-714158AEC076}" destId="{D7A2B0BE-188C-407C-9CC8-D5CBCF0755E4}" srcOrd="0" destOrd="0" parTransId="{35B900AE-41B0-45FF-AECA-A41BF8103AF7}" sibTransId="{6CDC30C3-123B-4A6D-B04B-A1ED331F7DD3}"/>
+    <dgm:cxn modelId="{B417A368-69DE-4574-AAFE-05703124B3DF}" type="presOf" srcId="{C34BBD7A-9FB8-4C52-A421-F5090E3E25E5}" destId="{24EA4042-C37C-44FF-B990-10310C99290F}" srcOrd="0" destOrd="0" presId="urn:microsoft.com/office/officeart/2005/8/layout/hierarchy3"/>
+    <dgm:cxn modelId="{B4CEE73F-6A5B-422D-AEA4-1C304FC74A04}" type="presOf" srcId="{56A49430-181E-403C-8A34-714158AEC076}" destId="{61737740-909B-4238-895E-2F5A38B946DA}" srcOrd="1" destOrd="0" presId="urn:microsoft.com/office/officeart/2005/8/layout/hierarchy3"/>
+    <dgm:cxn modelId="{448A1358-B51B-4318-B6B1-42D2BD1FE914}" type="presOf" srcId="{84B28951-A3B6-466B-9E5C-4E40CB0C3868}" destId="{65F39FC5-A6CE-491E-8888-8271FD35E89E}" srcOrd="0" destOrd="0" presId="urn:microsoft.com/office/officeart/2005/8/layout/hierarchy3"/>
+    <dgm:cxn modelId="{B27C2E15-FB32-4AAF-B121-D2FFA97436DB}" srcId="{56A49430-181E-403C-8A34-714158AEC076}" destId="{37691145-F0A4-4AF2-86D2-78E9D059FF7B}" srcOrd="3" destOrd="0" parTransId="{4534FF1F-C100-465B-B9DE-34841CDE71B1}" sibTransId="{D8145029-AE8F-49B7-8F40-B518713E71D1}"/>
+    <dgm:cxn modelId="{5A538668-3839-4526-995C-70B3D2FC2B27}" type="presOf" srcId="{03767183-5A04-415E-92C7-837ECF9D5C89}" destId="{2A82A683-001D-4A24-B4EB-0F6569EE6A84}" srcOrd="0" destOrd="0" presId="urn:microsoft.com/office/officeart/2005/8/layout/hierarchy3"/>
+    <dgm:cxn modelId="{BAD999C7-2472-43BC-BAE7-DDCE057AF56C}" type="presOf" srcId="{4C5E9BE5-1781-406D-B5B8-8FAB82A93DBF}" destId="{3206DEE8-816E-4DF2-B56F-A32D5FB2B8E0}" srcOrd="0" destOrd="0" presId="urn:microsoft.com/office/officeart/2005/8/layout/hierarchy3"/>
+    <dgm:cxn modelId="{F7138541-A335-4BC1-815C-369512F7B69C}" srcId="{8DAB2FD0-2B03-4377-AB78-C40A056ACE6F}" destId="{FB773CC5-928C-4EBB-9E7C-55F8DF732475}" srcOrd="7" destOrd="0" parTransId="{FD143CE0-A3AC-4BE5-A8D5-A3041BE3B643}" sibTransId="{B8945D6E-9227-4597-AF37-621659245876}"/>
+    <dgm:cxn modelId="{32B7352F-FBBF-4726-A9EF-129D2599FF43}" type="presOf" srcId="{F3A713F3-3946-422C-9F2B-4D9E0310962E}" destId="{F006886D-E4EA-480C-A781-A323279A7444}" srcOrd="0" destOrd="0" presId="urn:microsoft.com/office/officeart/2005/8/layout/hierarchy3"/>
+    <dgm:cxn modelId="{89C635E0-8322-49C1-98D1-E98F923895F6}" type="presOf" srcId="{561FD150-BCC3-427D-8B9D-595821B18F5E}" destId="{526EF2C4-1577-4934-BD19-8A593E727CAC}" srcOrd="0" destOrd="0" presId="urn:microsoft.com/office/officeart/2005/8/layout/hierarchy3"/>
+    <dgm:cxn modelId="{36D4ADEA-C5AF-4B65-893A-8814AD9D24DD}" type="presOf" srcId="{E04C06C0-4B93-44E6-BA73-C91563F64830}" destId="{8402DF20-AE4F-4717-9392-4C37350DEE90}" srcOrd="0" destOrd="0" presId="urn:microsoft.com/office/officeart/2005/8/layout/hierarchy3"/>
+    <dgm:cxn modelId="{02259D39-A386-412E-9B1E-A630E2BDFB52}" type="presOf" srcId="{AF5EFBA0-D7B8-49F4-BF86-5EDFD109C60A}" destId="{38155D7B-AA11-47C4-929B-CCC02A3D3801}" srcOrd="0" destOrd="0" presId="urn:microsoft.com/office/officeart/2005/8/layout/hierarchy3"/>
+    <dgm:cxn modelId="{CFCEEB7C-3FF8-4169-8312-C458447C601B}" type="presOf" srcId="{DD8F43FE-7002-4BD6-B3BD-A40BC7C34EA7}" destId="{6AEB7793-A050-4E9D-91F1-25FC3F50F43B}" srcOrd="0" destOrd="0" presId="urn:microsoft.com/office/officeart/2005/8/layout/hierarchy3"/>
+    <dgm:cxn modelId="{C67B2D51-7A29-49C0-B9D4-D4C817EC82F8}" type="presOf" srcId="{56A49430-181E-403C-8A34-714158AEC076}" destId="{99FB8535-ECB9-42B1-87A1-D8BBE540BBCA}" srcOrd="0" destOrd="0" presId="urn:microsoft.com/office/officeart/2005/8/layout/hierarchy3"/>
+    <dgm:cxn modelId="{355A8AA8-46E3-4CCF-BCA5-2B51582BE8CE}" srcId="{8DAB2FD0-2B03-4377-AB78-C40A056ACE6F}" destId="{B4094FF4-9337-4505-BFC6-3E0C305126B0}" srcOrd="3" destOrd="0" parTransId="{11BD4E6D-CBA2-419E-A6EA-7805E296E136}" sibTransId="{D91CBD99-7732-463B-84F0-1527930466E3}"/>
+    <dgm:cxn modelId="{EC5E7429-215C-4FB6-94D6-DAB52166E236}" type="presOf" srcId="{28FAD08A-7668-4F89-88BA-7BC5522EC9AA}" destId="{878E543B-17CD-4460-BB81-15092E58A0F6}" srcOrd="1" destOrd="0" presId="urn:microsoft.com/office/officeart/2005/8/layout/hierarchy3"/>
+    <dgm:cxn modelId="{33E04965-B3A2-44FC-8EDC-7854E7048189}" type="presOf" srcId="{707AE45E-A184-4D73-A3B7-4E2F7F85EB9E}" destId="{FF9B267A-17D4-4DAC-B9B3-D31D192EBBC6}" srcOrd="0" destOrd="0" presId="urn:microsoft.com/office/officeart/2005/8/layout/hierarchy3"/>
+    <dgm:cxn modelId="{88D6460C-65D5-47C0-8BB5-8AB29B0D7811}" type="presOf" srcId="{28FAD08A-7668-4F89-88BA-7BC5522EC9AA}" destId="{AF5D85B3-6E9A-44AB-9E2F-E1C70EEE0102}" srcOrd="0" destOrd="0" presId="urn:microsoft.com/office/officeart/2005/8/layout/hierarchy3"/>
+    <dgm:cxn modelId="{E98DC8C7-D85F-44CF-BABF-0F8D6FBD4516}" type="presOf" srcId="{8DAB2FD0-2B03-4377-AB78-C40A056ACE6F}" destId="{BEFCC4BD-3F5D-4BBC-8701-6CADB17AA31F}" srcOrd="0" destOrd="0" presId="urn:microsoft.com/office/officeart/2005/8/layout/hierarchy3"/>
+    <dgm:cxn modelId="{4DDDB297-E29F-4916-9FD7-77E8BC9F6A40}" srcId="{56A49430-181E-403C-8A34-714158AEC076}" destId="{C3E9A776-FA73-4AC9-BC54-9EE5C694EA8E}" srcOrd="4" destOrd="0" parTransId="{ECCB9FDF-8943-433A-99C6-D64B65483837}" sibTransId="{CA6C1A76-DCF1-4616-AC30-85E6EEA0807C}"/>
+    <dgm:cxn modelId="{EF6B146B-FB6D-4D16-B273-8F85A1DFF373}" type="presOf" srcId="{7F828FC0-9501-40D3-A0DB-F30C215FAE9B}" destId="{29E6ABA8-1702-4C61-B19D-8C0148A40F8C}" srcOrd="0" destOrd="0" presId="urn:microsoft.com/office/officeart/2005/8/layout/hierarchy3"/>
+    <dgm:cxn modelId="{D9F4B1F3-C074-439F-84AD-C8BA1A9FF417}" type="presOf" srcId="{B4094FF4-9337-4505-BFC6-3E0C305126B0}" destId="{E5E1801B-779F-4A6B-8755-4B28832CAA29}" srcOrd="0" destOrd="0" presId="urn:microsoft.com/office/officeart/2005/8/layout/hierarchy3"/>
+    <dgm:cxn modelId="{50E74AEE-F526-4672-8631-1DCDBA14B14F}" type="presOf" srcId="{117BD8F8-1EA3-4D20-9C3C-10F34F889741}" destId="{C409B91B-2A5D-434A-9550-CB44444CFB49}" srcOrd="0" destOrd="0" presId="urn:microsoft.com/office/officeart/2005/8/layout/hierarchy3"/>
+    <dgm:cxn modelId="{3D041209-3EE6-416E-9EE3-243EBED36036}" type="presOf" srcId="{CD60526E-7835-489E-A870-881055DE5AD2}" destId="{6C2DB3A7-FAC5-4907-B69D-2A82E1D0B614}" srcOrd="0" destOrd="0" presId="urn:microsoft.com/office/officeart/2005/8/layout/hierarchy3"/>
+    <dgm:cxn modelId="{C6FE2069-5DA9-4737-8C9A-C1F28386DECD}" type="presOf" srcId="{E739A682-CBCF-477A-82C9-B0F2D7CDB70B}" destId="{F2819C25-FC5B-4095-ADBF-C6AB65E907EF}" srcOrd="0" destOrd="0" presId="urn:microsoft.com/office/officeart/2005/8/layout/hierarchy3"/>
+    <dgm:cxn modelId="{EE87F45A-FF02-41BE-8C77-F6BDB5D1838E}" type="presOf" srcId="{34E35518-EF43-41E7-B2B5-7F090C09FB94}" destId="{F7727978-2655-46FE-AA59-24F8ABF54CD7}" srcOrd="0" destOrd="0" presId="urn:microsoft.com/office/officeart/2005/8/layout/hierarchy3"/>
+    <dgm:cxn modelId="{52BF8D05-0616-4EB0-A837-8C22803D0346}" srcId="{B804C279-6B19-444C-A41F-2E63C78BBDDD}" destId="{28D0073A-982E-41BE-AB0C-AB068C9A398C}" srcOrd="0" destOrd="0" parTransId="{8A70CE71-95CD-4CAD-B830-9CE1F217A3C9}" sibTransId="{672AE81E-A816-4197-961C-C64B0E8665D7}"/>
+    <dgm:cxn modelId="{DD17ACE4-A34F-4132-9DEC-09573F65526B}" srcId="{56A49430-181E-403C-8A34-714158AEC076}" destId="{707AE45E-A184-4D73-A3B7-4E2F7F85EB9E}" srcOrd="1" destOrd="0" parTransId="{4BBBF11B-9525-4E38-A2AF-0F8BAECAC891}" sibTransId="{43CC3BD4-A465-4FCD-80BC-C3DCB01EC5FA}"/>
+    <dgm:cxn modelId="{3C60116E-DD3B-4733-8C4B-22971C16CC56}" srcId="{DC5733AA-5488-4161-9E9C-4E86DFCF157C}" destId="{CACED2F6-5CC3-460A-8499-0F34177461C6}" srcOrd="2" destOrd="0" parTransId="{9B37607E-684F-4BEB-BA54-BBF193393C63}" sibTransId="{67433D70-EBC9-4F70-AB3A-31F3AD986BAE}"/>
+    <dgm:cxn modelId="{1AACB244-914A-41E5-8222-5969ADE8DEC7}" srcId="{CD60526E-7835-489E-A870-881055DE5AD2}" destId="{03767183-5A04-415E-92C7-837ECF9D5C89}" srcOrd="0" destOrd="0" parTransId="{8DDB22BA-566F-4439-B904-C34874F4FDA9}" sibTransId="{CF0A96A1-F327-4B86-94D2-8853B5B76019}"/>
+    <dgm:cxn modelId="{C59114F1-8FE8-431D-BD9E-B815F07CD0F7}" type="presOf" srcId="{807B50BB-CB8B-445C-9E55-96EEF1AA3D5F}" destId="{CB31F521-FC1D-4E4D-9B45-DDE8A4B236A4}" srcOrd="0" destOrd="0" presId="urn:microsoft.com/office/officeart/2005/8/layout/hierarchy3"/>
+    <dgm:cxn modelId="{95833E2F-92CE-4C19-B736-352979D2EF71}" type="presOf" srcId="{4534FF1F-C100-465B-B9DE-34841CDE71B1}" destId="{248CE159-4170-4F7E-A087-6D2467D005BD}" srcOrd="0" destOrd="0" presId="urn:microsoft.com/office/officeart/2005/8/layout/hierarchy3"/>
+    <dgm:cxn modelId="{6BF7B1F0-E6CF-45D6-ACCF-D161110C63A4}" type="presOf" srcId="{37691145-F0A4-4AF2-86D2-78E9D059FF7B}" destId="{3A7336C0-F140-4AA4-8EB0-C86106393380}" srcOrd="0" destOrd="0" presId="urn:microsoft.com/office/officeart/2005/8/layout/hierarchy3"/>
+    <dgm:cxn modelId="{0A51AA99-0EFF-49BA-84FC-2E518C986272}" type="presOf" srcId="{35B900AE-41B0-45FF-AECA-A41BF8103AF7}" destId="{3D73A31F-3CD4-4A78-8BD9-2E6FA5F234D0}" srcOrd="0" destOrd="0" presId="urn:microsoft.com/office/officeart/2005/8/layout/hierarchy3"/>
+    <dgm:cxn modelId="{285535FC-3735-4822-BDC4-99C8FA1FF2F1}" srcId="{8DAB2FD0-2B03-4377-AB78-C40A056ACE6F}" destId="{CD60526E-7835-489E-A870-881055DE5AD2}" srcOrd="6" destOrd="0" parTransId="{BF368C21-93F6-45FF-B636-99E6BF9C05AA}" sibTransId="{95FD9430-5CEC-421C-AC42-0145A2E1E1A1}"/>
+    <dgm:cxn modelId="{5D126B20-731F-43F4-8760-7E3BDE7ABC98}" type="presOf" srcId="{DC5733AA-5488-4161-9E9C-4E86DFCF157C}" destId="{91F3DD14-3AE4-4F3B-BF09-032D92ED4320}" srcOrd="0" destOrd="0" presId="urn:microsoft.com/office/officeart/2005/8/layout/hierarchy3"/>
+    <dgm:cxn modelId="{E502EC10-3462-4A11-AF27-34D182EDFC53}" type="presOf" srcId="{01C6A790-4DC7-4F0B-9249-1613723970D2}" destId="{7EB9B7B6-B186-4DE7-92CF-45C2332B5808}" srcOrd="0" destOrd="0" presId="urn:microsoft.com/office/officeart/2005/8/layout/hierarchy3"/>
+    <dgm:cxn modelId="{FE11E16A-44D6-4DFE-BA0A-BDF112713CA8}" srcId="{DC5733AA-5488-4161-9E9C-4E86DFCF157C}" destId="{94927AD6-0BC6-48BC-A7A9-B033F8EEEE27}" srcOrd="1" destOrd="0" parTransId="{95FCB660-8056-4D66-A638-A7DFC6590755}" sibTransId="{A8D4D82F-948D-49F9-B416-0E2C5E705B3E}"/>
+    <dgm:cxn modelId="{3F5225C3-0AE7-4F43-B97E-0B20795A04A2}" type="presOf" srcId="{94927AD6-0BC6-48BC-A7A9-B033F8EEEE27}" destId="{84E38BBE-317B-40CB-BED1-598900656104}" srcOrd="0" destOrd="0" presId="urn:microsoft.com/office/officeart/2005/8/layout/hierarchy3"/>
+    <dgm:cxn modelId="{D5CA7DF3-3DDD-4356-886C-8343FD316687}" type="presOf" srcId="{C3E9A776-FA73-4AC9-BC54-9EE5C694EA8E}" destId="{EA042785-3256-4038-9C9C-73B7325D3F3C}" srcOrd="0" destOrd="0" presId="urn:microsoft.com/office/officeart/2005/8/layout/hierarchy3"/>
+    <dgm:cxn modelId="{AD70D6B1-D589-4434-ABBE-3840284B4E5F}" type="presOf" srcId="{EA0440DB-70FF-4B48-93CF-DB9DE07BEC16}" destId="{C690DA50-99EF-4AC1-BF02-0178B112B8D1}" srcOrd="0" destOrd="0" presId="urn:microsoft.com/office/officeart/2005/8/layout/hierarchy3"/>
+    <dgm:cxn modelId="{9F170831-BE6D-45DE-8241-9262939C2999}" type="presOf" srcId="{9B37607E-684F-4BEB-BA54-BBF193393C63}" destId="{9E36A3C3-6B8D-4834-BE28-710E9B9F157F}" srcOrd="0" destOrd="0" presId="urn:microsoft.com/office/officeart/2005/8/layout/hierarchy3"/>
+    <dgm:cxn modelId="{98054C6C-2628-4262-A720-435C76BEEE57}" type="presOf" srcId="{95FCB660-8056-4D66-A638-A7DFC6590755}" destId="{D3B15278-7FE7-43C5-B501-8FE553284603}" srcOrd="0" destOrd="0" presId="urn:microsoft.com/office/officeart/2005/8/layout/hierarchy3"/>
+    <dgm:cxn modelId="{5B34ABB4-D9A6-4C32-89C9-D6D042EDFF50}" srcId="{FB773CC5-928C-4EBB-9E7C-55F8DF732475}" destId="{561FD150-BCC3-427D-8B9D-595821B18F5E}" srcOrd="0" destOrd="0" parTransId="{F3A713F3-3946-422C-9F2B-4D9E0310962E}" sibTransId="{52976A94-FB94-4331-BABC-4A634103CE0A}"/>
+    <dgm:cxn modelId="{75BAF4DB-96DA-4E8F-86AA-2474E10ECA69}" srcId="{34E35518-EF43-41E7-B2B5-7F090C09FB94}" destId="{11E8878C-2885-49B1-BBD3-B9BF6E9CD8CF}" srcOrd="2" destOrd="0" parTransId="{10E19DDF-9416-4F09-B78F-30FFF45BCCAB}" sibTransId="{6AEEB261-87E5-40DF-A0C2-E054F6E2B583}"/>
+    <dgm:cxn modelId="{B4AA497E-8A46-4A51-AB83-BF781A2FE431}" srcId="{B4094FF4-9337-4505-BFC6-3E0C305126B0}" destId="{84B28951-A3B6-466B-9E5C-4E40CB0C3868}" srcOrd="0" destOrd="0" parTransId="{807B50BB-CB8B-445C-9E55-96EEF1AA3D5F}" sibTransId="{2D679092-829C-4D95-A642-1ED64E3C9068}"/>
+    <dgm:cxn modelId="{56B69D8D-6ED5-4932-AD73-BB492EFB4650}" srcId="{CD60526E-7835-489E-A870-881055DE5AD2}" destId="{C34BBD7A-9FB8-4C52-A421-F5090E3E25E5}" srcOrd="1" destOrd="0" parTransId="{6D34DB83-81AC-4DB6-97B4-D7A0CB242E12}" sibTransId="{12BCD7B2-7104-4619-9CF7-D9776833306F}"/>
+    <dgm:cxn modelId="{23EF611C-F365-4317-8841-14098D219BD0}" srcId="{8DAB2FD0-2B03-4377-AB78-C40A056ACE6F}" destId="{34E35518-EF43-41E7-B2B5-7F090C09FB94}" srcOrd="1" destOrd="0" parTransId="{66742FD1-66B7-4EA1-B4AF-089578453264}" sibTransId="{38F9A0FE-4B98-4ED4-B21D-3248921572C9}"/>
+    <dgm:cxn modelId="{7F47D5FB-E803-4183-8503-5790B5B03B3D}" srcId="{34E35518-EF43-41E7-B2B5-7F090C09FB94}" destId="{4C5E9BE5-1781-406D-B5B8-8FAB82A93DBF}" srcOrd="3" destOrd="0" parTransId="{7F828FC0-9501-40D3-A0DB-F30C215FAE9B}" sibTransId="{3FEB442B-74CF-44D3-92A4-4D610561EA1D}"/>
+    <dgm:cxn modelId="{B1DA1279-3E10-4C09-8FC2-334680DEA4B6}" type="presOf" srcId="{62FC6845-4EF0-4497-9F2B-5A95910903AC}" destId="{9EA7F07E-91D0-43F4-A301-6010E6E28787}" srcOrd="0" destOrd="0" presId="urn:microsoft.com/office/officeart/2005/8/layout/hierarchy3"/>
+    <dgm:cxn modelId="{1249FF5D-56B4-48EF-A3E3-A2FE12C1BDCD}" type="presOf" srcId="{EF9D889D-C350-4E55-9BBE-FD232CC4BB51}" destId="{8A9919A3-EC2F-4632-9113-FFB1D843BEA4}" srcOrd="0" destOrd="0" presId="urn:microsoft.com/office/officeart/2005/8/layout/hierarchy3"/>
+    <dgm:cxn modelId="{525C5E42-DF48-4CAE-A4BC-A4D8CF2971E5}" srcId="{FB773CC5-928C-4EBB-9E7C-55F8DF732475}" destId="{2836453B-BD87-463B-AB95-AD5C88BA8326}" srcOrd="1" destOrd="0" parTransId="{117BD8F8-1EA3-4D20-9C3C-10F34F889741}" sibTransId="{A2F091D3-859D-4C5A-9874-74CA6A1922BF}"/>
+    <dgm:cxn modelId="{DB76ECB2-074D-4B7F-B821-005E6ABB09AA}" srcId="{DC5733AA-5488-4161-9E9C-4E86DFCF157C}" destId="{EA0440DB-70FF-4B48-93CF-DB9DE07BEC16}" srcOrd="0" destOrd="0" parTransId="{4C3CFAF8-114D-49AC-8C2D-8403D4AE6D2E}" sibTransId="{266FAB6A-8869-420E-BFEE-4F5B08B7CA9F}"/>
     <dgm:cxn modelId="{43A9CA93-8A45-4208-B70D-094372E779C6}" srcId="{28FAD08A-7668-4F89-88BA-7BC5522EC9AA}" destId="{8DC3EAE0-AA96-4653-B57C-ED61FEA30CD5}" srcOrd="1" destOrd="0" parTransId="{7CC7DC12-9352-4C98-9F13-D011B02C6081}" sibTransId="{8B7E0419-F39F-48B6-8DD1-EC28DCD47BD1}"/>
-    <dgm:cxn modelId="{2C2C6659-00C8-4F1A-AAB5-A362245A7A72}" srcId="{8DAB2FD0-2B03-4377-AB78-C40A056ACE6F}" destId="{DC5733AA-5488-4161-9E9C-4E86DFCF157C}" srcOrd="2" destOrd="0" parTransId="{2281873B-9933-4F2D-98BE-964C31896381}" sibTransId="{C8194241-8159-401F-8043-F733DEA640AF}"/>
-    <dgm:cxn modelId="{952658AF-299F-4671-A4C0-85F469A437CF}" type="presOf" srcId="{DC5733AA-5488-4161-9E9C-4E86DFCF157C}" destId="{91F3DD14-3AE4-4F3B-BF09-032D92ED4320}" srcOrd="0" destOrd="0" presId="urn:microsoft.com/office/officeart/2005/8/layout/hierarchy3"/>
-    <dgm:cxn modelId="{12968C1D-4455-4606-B6B1-BD91BD7E5D41}" srcId="{B4094FF4-9337-4505-BFC6-3E0C305126B0}" destId="{E04C06C0-4B93-44E6-BA73-C91563F64830}" srcOrd="2" destOrd="0" parTransId="{90FCEC29-3023-4272-9BDB-72B39E94159E}" sibTransId="{18DB953F-C440-40DD-A5DE-04DA336E51C8}"/>
-    <dgm:cxn modelId="{AA800019-4F4E-41BA-8A7B-FB091D499C56}" type="presOf" srcId="{87A0638D-7E62-419D-8BA5-39E087E2E5C2}" destId="{9D93DF36-F029-4BDC-9E89-4299C0EBFCB3}" srcOrd="0" destOrd="0" presId="urn:microsoft.com/office/officeart/2005/8/layout/hierarchy3"/>
-    <dgm:cxn modelId="{3C0F6926-4949-45C1-A506-B8BF3BB13ED6}" type="presOf" srcId="{E04C06C0-4B93-44E6-BA73-C91563F64830}" destId="{8402DF20-AE4F-4717-9392-4C37350DEE90}" srcOrd="0" destOrd="0" presId="urn:microsoft.com/office/officeart/2005/8/layout/hierarchy3"/>
-    <dgm:cxn modelId="{3978EFEA-1C3F-46E7-8F7E-28EAD531766E}" type="presOf" srcId="{B4094FF4-9337-4505-BFC6-3E0C305126B0}" destId="{E5E1801B-779F-4A6B-8755-4B28832CAA29}" srcOrd="0" destOrd="0" presId="urn:microsoft.com/office/officeart/2005/8/layout/hierarchy3"/>
-    <dgm:cxn modelId="{52BF8D05-0616-4EB0-A837-8C22803D0346}" srcId="{B804C279-6B19-444C-A41F-2E63C78BBDDD}" destId="{28D0073A-982E-41BE-AB0C-AB068C9A398C}" srcOrd="0" destOrd="0" parTransId="{8A70CE71-95CD-4CAD-B830-9CE1F217A3C9}" sibTransId="{672AE81E-A816-4197-961C-C64B0E8665D7}"/>
-    <dgm:cxn modelId="{E50450BC-C96A-4A57-B831-7F84C6DF2F70}" type="presOf" srcId="{117BD8F8-1EA3-4D20-9C3C-10F34F889741}" destId="{C409B91B-2A5D-434A-9550-CB44444CFB49}" srcOrd="0" destOrd="0" presId="urn:microsoft.com/office/officeart/2005/8/layout/hierarchy3"/>
-    <dgm:cxn modelId="{0CF49145-E3ED-41F1-A19E-14F6E3C83B2C}" type="presOf" srcId="{28FAD08A-7668-4F89-88BA-7BC5522EC9AA}" destId="{AF5D85B3-6E9A-44AB-9E2F-E1C70EEE0102}" srcOrd="0" destOrd="0" presId="urn:microsoft.com/office/officeart/2005/8/layout/hierarchy3"/>
+    <dgm:cxn modelId="{551C27B2-A797-4C58-9C53-4234C7FF601C}" srcId="{56A49430-181E-403C-8A34-714158AEC076}" destId="{87A0638D-7E62-419D-8BA5-39E087E2E5C2}" srcOrd="2" destOrd="0" parTransId="{BFCA3835-D844-4D46-8CFD-C885B3560BBE}" sibTransId="{1F1B301A-B2EA-4A79-BE33-FFE18C703704}"/>
+    <dgm:cxn modelId="{1EE483B0-33DA-4E3A-B4DF-5008C118AC48}" srcId="{B4094FF4-9337-4505-BFC6-3E0C305126B0}" destId="{465890CC-4C0F-4DE3-8DF0-32F9B1515BA4}" srcOrd="1" destOrd="0" parTransId="{19FDD408-80C7-457A-BC39-1C88A52D83B8}" sibTransId="{BF598C3C-FB58-4643-A364-FDAB91709540}"/>
+    <dgm:cxn modelId="{B2C1A98A-F50C-4ABD-8DE1-85C14EA75333}" type="presOf" srcId="{10E19DDF-9416-4F09-B78F-30FFF45BCCAB}" destId="{E2A9A2E3-975E-4158-B7B0-8474B12FE0C9}" srcOrd="0" destOrd="0" presId="urn:microsoft.com/office/officeart/2005/8/layout/hierarchy3"/>
+    <dgm:cxn modelId="{740D1920-488C-43E3-BF64-76F22C3097FB}" type="presOf" srcId="{19FDD408-80C7-457A-BC39-1C88A52D83B8}" destId="{F94F71E9-0EFD-4B2E-AA4E-A2D6BEC7906E}" srcOrd="0" destOrd="0" presId="urn:microsoft.com/office/officeart/2005/8/layout/hierarchy3"/>
+    <dgm:cxn modelId="{455B4F21-CBD2-4DDF-B12D-2E18E4D023C4}" srcId="{56A49430-181E-403C-8A34-714158AEC076}" destId="{A427F892-7E4D-4C03-9AA2-EDFBBD893D75}" srcOrd="5" destOrd="0" parTransId="{EF9D889D-C350-4E55-9BBE-FD232CC4BB51}" sibTransId="{FA787891-097F-49C9-9B0C-236F58706F7C}"/>
+    <dgm:cxn modelId="{35DA4178-0D7A-4072-B776-B1A059A4C456}" type="presOf" srcId="{B804C279-6B19-444C-A41F-2E63C78BBDDD}" destId="{8AA3C08A-C973-4EC5-A51C-9D831B8F4724}" srcOrd="1" destOrd="0" presId="urn:microsoft.com/office/officeart/2005/8/layout/hierarchy3"/>
+    <dgm:cxn modelId="{BE02DEA7-EC49-4C66-A9AA-FCACFB17EB63}" type="presOf" srcId="{ECCB9FDF-8943-433A-99C6-D64B65483837}" destId="{19501039-C086-43DC-B83C-BB8F2BE11A47}" srcOrd="0" destOrd="0" presId="urn:microsoft.com/office/officeart/2005/8/layout/hierarchy3"/>
+    <dgm:cxn modelId="{99200D7D-5B1A-4603-9E25-96827C40E16C}" type="presOf" srcId="{FB773CC5-928C-4EBB-9E7C-55F8DF732475}" destId="{EED238A2-F0DF-4F67-8B6A-6BF5E84200D5}" srcOrd="0" destOrd="0" presId="urn:microsoft.com/office/officeart/2005/8/layout/hierarchy3"/>
+    <dgm:cxn modelId="{85E8998D-96EA-4891-AE97-50C43D3E9A17}" type="presOf" srcId="{DC5733AA-5488-4161-9E9C-4E86DFCF157C}" destId="{B97A4915-97D8-4679-B75F-622F745A40AD}" srcOrd="1" destOrd="0" presId="urn:microsoft.com/office/officeart/2005/8/layout/hierarchy3"/>
+    <dgm:cxn modelId="{9B0B652F-839F-4D8A-9E2E-3EBB48489334}" type="presOf" srcId="{87A0638D-7E62-419D-8BA5-39E087E2E5C2}" destId="{9D93DF36-F029-4BDC-9E89-4299C0EBFCB3}" srcOrd="0" destOrd="0" presId="urn:microsoft.com/office/officeart/2005/8/layout/hierarchy3"/>
     <dgm:cxn modelId="{A3909E9F-29CD-4F11-AEBC-CEDE19DEEE49}" srcId="{8DAB2FD0-2B03-4377-AB78-C40A056ACE6F}" destId="{28FAD08A-7668-4F89-88BA-7BC5522EC9AA}" srcOrd="5" destOrd="0" parTransId="{CAE05BA6-E552-4146-83F2-D4B0B0C55150}" sibTransId="{5C06DBF5-22D2-43D6-A252-1D999C73AE58}"/>
-    <dgm:cxn modelId="{285535FC-3735-4822-BDC4-99C8FA1FF2F1}" srcId="{8DAB2FD0-2B03-4377-AB78-C40A056ACE6F}" destId="{CD60526E-7835-489E-A870-881055DE5AD2}" srcOrd="6" destOrd="0" parTransId="{BF368C21-93F6-45FF-B636-99E6BF9C05AA}" sibTransId="{95FD9430-5CEC-421C-AC42-0145A2E1E1A1}"/>
-    <dgm:cxn modelId="{DA5B5872-3832-409A-9620-3E4AF3010DB5}" type="presOf" srcId="{37691145-F0A4-4AF2-86D2-78E9D059FF7B}" destId="{3A7336C0-F140-4AA4-8EB0-C86106393380}" srcOrd="0" destOrd="0" presId="urn:microsoft.com/office/officeart/2005/8/layout/hierarchy3"/>
-    <dgm:cxn modelId="{1EE483B0-33DA-4E3A-B4DF-5008C118AC48}" srcId="{B4094FF4-9337-4505-BFC6-3E0C305126B0}" destId="{465890CC-4C0F-4DE3-8DF0-32F9B1515BA4}" srcOrd="1" destOrd="0" parTransId="{19FDD408-80C7-457A-BC39-1C88A52D83B8}" sibTransId="{BF598C3C-FB58-4643-A364-FDAB91709540}"/>
-    <dgm:cxn modelId="{EF6988BE-CCAA-4122-B691-84BCFA810A86}" type="presOf" srcId="{A761EF1A-E62F-46F6-B567-6C4A968BB804}" destId="{31BFF808-E5C4-4266-BB5D-4DD341B88897}" srcOrd="0" destOrd="0" presId="urn:microsoft.com/office/officeart/2005/8/layout/hierarchy3"/>
-    <dgm:cxn modelId="{34A14A10-1B6E-494D-9B72-C856724F5D80}" type="presOf" srcId="{ECCB9FDF-8943-433A-99C6-D64B65483837}" destId="{19501039-C086-43DC-B83C-BB8F2BE11A47}" srcOrd="0" destOrd="0" presId="urn:microsoft.com/office/officeart/2005/8/layout/hierarchy3"/>
-    <dgm:cxn modelId="{B935AE61-E599-492B-B74F-8A272B4E19F0}" type="presOf" srcId="{4BBBF11B-9525-4E38-A2AF-0F8BAECAC891}" destId="{C37FDA94-EE86-4718-851D-D4159FBD1D3C}" srcOrd="0" destOrd="0" presId="urn:microsoft.com/office/officeart/2005/8/layout/hierarchy3"/>
-    <dgm:cxn modelId="{70ACD3D7-F5F8-455D-A26E-A4B12138DC5E}" type="presOf" srcId="{C34BBD7A-9FB8-4C52-A421-F5090E3E25E5}" destId="{24EA4042-C37C-44FF-B990-10310C99290F}" srcOrd="0" destOrd="0" presId="urn:microsoft.com/office/officeart/2005/8/layout/hierarchy3"/>
-    <dgm:cxn modelId="{FE76B9C1-5F8A-4548-A686-B4DA3B6AF24A}" srcId="{56A49430-181E-403C-8A34-714158AEC076}" destId="{D7A2B0BE-188C-407C-9CC8-D5CBCF0755E4}" srcOrd="0" destOrd="0" parTransId="{35B900AE-41B0-45FF-AECA-A41BF8103AF7}" sibTransId="{6CDC30C3-123B-4A6D-B04B-A1ED331F7DD3}"/>
-    <dgm:cxn modelId="{75BAF4DB-96DA-4E8F-86AA-2474E10ECA69}" srcId="{34E35518-EF43-41E7-B2B5-7F090C09FB94}" destId="{11E8878C-2885-49B1-BBD3-B9BF6E9CD8CF}" srcOrd="2" destOrd="0" parTransId="{10E19DDF-9416-4F09-B78F-30FFF45BCCAB}" sibTransId="{6AEEB261-87E5-40DF-A0C2-E054F6E2B583}"/>
-    <dgm:cxn modelId="{551C27B2-A797-4C58-9C53-4234C7FF601C}" srcId="{56A49430-181E-403C-8A34-714158AEC076}" destId="{87A0638D-7E62-419D-8BA5-39E087E2E5C2}" srcOrd="2" destOrd="0" parTransId="{BFCA3835-D844-4D46-8CFD-C885B3560BBE}" sibTransId="{1F1B301A-B2EA-4A79-BE33-FFE18C703704}"/>
-    <dgm:cxn modelId="{5C27FE32-89D6-4BF7-B56D-EC0155790AD5}" type="presOf" srcId="{B4094FF4-9337-4505-BFC6-3E0C305126B0}" destId="{587645D9-6F69-4F07-8C5D-62D534E3C22D}" srcOrd="1" destOrd="0" presId="urn:microsoft.com/office/officeart/2005/8/layout/hierarchy3"/>
-    <dgm:cxn modelId="{3FA4254A-FD97-4F4B-99D1-198A2FEFF11B}" type="presOf" srcId="{8DDB22BA-566F-4439-B904-C34874F4FDA9}" destId="{9EF792B8-EB2F-4996-8AE7-C558C638115A}" srcOrd="0" destOrd="0" presId="urn:microsoft.com/office/officeart/2005/8/layout/hierarchy3"/>
-    <dgm:cxn modelId="{061C86B6-A78C-42D6-985E-C65CD619A883}" srcId="{CD60526E-7835-489E-A870-881055DE5AD2}" destId="{82BA6264-7538-4D2A-8E1C-8BA6A8B77C87}" srcOrd="2" destOrd="0" parTransId="{CA4676CE-26BF-45AB-B671-BA94A92F286B}" sibTransId="{5353DE74-8657-46AA-B8FF-BCCD21BD19F5}"/>
-    <dgm:cxn modelId="{8E45DF9B-C969-474E-92E4-395320077A32}" type="presOf" srcId="{CD60526E-7835-489E-A870-881055DE5AD2}" destId="{6C2DB3A7-FAC5-4907-B69D-2A82E1D0B614}" srcOrd="0" destOrd="0" presId="urn:microsoft.com/office/officeart/2005/8/layout/hierarchy3"/>
-    <dgm:cxn modelId="{0D7241DF-6341-483F-A68D-A30EE7B15A3C}" type="presOf" srcId="{E739A682-CBCF-477A-82C9-B0F2D7CDB70B}" destId="{F2819C25-FC5B-4095-ADBF-C6AB65E907EF}" srcOrd="0" destOrd="0" presId="urn:microsoft.com/office/officeart/2005/8/layout/hierarchy3"/>
-    <dgm:cxn modelId="{24E66F32-F698-4EBE-AB6E-2B03BA2712B2}" type="presOf" srcId="{EF9D889D-C350-4E55-9BBE-FD232CC4BB51}" destId="{8A9919A3-EC2F-4632-9113-FFB1D843BEA4}" srcOrd="0" destOrd="0" presId="urn:microsoft.com/office/officeart/2005/8/layout/hierarchy3"/>
-    <dgm:cxn modelId="{07D75922-9AF9-43C8-9BEC-E9E4AEF23CB3}" type="presOf" srcId="{C3E9A776-FA73-4AC9-BC54-9EE5C694EA8E}" destId="{EA042785-3256-4038-9C9C-73B7325D3F3C}" srcOrd="0" destOrd="0" presId="urn:microsoft.com/office/officeart/2005/8/layout/hierarchy3"/>
-    <dgm:cxn modelId="{3A780D7B-75A5-4651-865A-2D9182157806}" type="presOf" srcId="{A427F892-7E4D-4C03-9AA2-EDFBBD893D75}" destId="{3BE41C04-D4F3-4D1F-8F1F-2BC4741FC052}" srcOrd="0" destOrd="0" presId="urn:microsoft.com/office/officeart/2005/8/layout/hierarchy3"/>
-    <dgm:cxn modelId="{DB76ECB2-074D-4B7F-B821-005E6ABB09AA}" srcId="{DC5733AA-5488-4161-9E9C-4E86DFCF157C}" destId="{EA0440DB-70FF-4B48-93CF-DB9DE07BEC16}" srcOrd="0" destOrd="0" parTransId="{4C3CFAF8-114D-49AC-8C2D-8403D4AE6D2E}" sibTransId="{266FAB6A-8869-420E-BFEE-4F5B08B7CA9F}"/>
-    <dgm:cxn modelId="{2B00200F-BEF7-4DE3-8017-A54A871FE155}" type="presOf" srcId="{BFCA3835-D844-4D46-8CFD-C885B3560BBE}" destId="{C7D3896C-510F-44BC-88B4-7C22129E786E}" srcOrd="0" destOrd="0" presId="urn:microsoft.com/office/officeart/2005/8/layout/hierarchy3"/>
-    <dgm:cxn modelId="{57A30472-8726-4435-A720-A9EB5DA4300D}" type="presOf" srcId="{34E35518-EF43-41E7-B2B5-7F090C09FB94}" destId="{F7727978-2655-46FE-AA59-24F8ABF54CD7}" srcOrd="0" destOrd="0" presId="urn:microsoft.com/office/officeart/2005/8/layout/hierarchy3"/>
-    <dgm:cxn modelId="{E10DB4D1-6983-43AB-A620-70E5CDBCF47E}" type="presOf" srcId="{35B900AE-41B0-45FF-AECA-A41BF8103AF7}" destId="{3D73A31F-3CD4-4A78-8BD9-2E6FA5F234D0}" srcOrd="0" destOrd="0" presId="urn:microsoft.com/office/officeart/2005/8/layout/hierarchy3"/>
-    <dgm:cxn modelId="{0721A149-1F50-4E47-841D-5B256BCBF686}" type="presOf" srcId="{DD8F43FE-7002-4BD6-B3BD-A40BC7C34EA7}" destId="{6AEB7793-A050-4E9D-91F1-25FC3F50F43B}" srcOrd="0" destOrd="0" presId="urn:microsoft.com/office/officeart/2005/8/layout/hierarchy3"/>
-    <dgm:cxn modelId="{F7138541-A335-4BC1-815C-369512F7B69C}" srcId="{8DAB2FD0-2B03-4377-AB78-C40A056ACE6F}" destId="{FB773CC5-928C-4EBB-9E7C-55F8DF732475}" srcOrd="7" destOrd="0" parTransId="{FD143CE0-A3AC-4BE5-A8D5-A3041BE3B643}" sibTransId="{B8945D6E-9227-4597-AF37-621659245876}"/>
-    <dgm:cxn modelId="{A404E501-4E16-42AF-889A-925EDBC13B05}" type="presOf" srcId="{CD60526E-7835-489E-A870-881055DE5AD2}" destId="{292B5CA0-BF49-4F85-91E3-8BAAEA2517E7}" srcOrd="1" destOrd="0" presId="urn:microsoft.com/office/officeart/2005/8/layout/hierarchy3"/>
-    <dgm:cxn modelId="{4D3A170B-ADDD-4F9D-B95B-11AF09808D30}" type="presOf" srcId="{82BA6264-7538-4D2A-8E1C-8BA6A8B77C87}" destId="{934FE0E1-B490-422E-AA0C-4CA0974D38DF}" srcOrd="0" destOrd="0" presId="urn:microsoft.com/office/officeart/2005/8/layout/hierarchy3"/>
-    <dgm:cxn modelId="{BE0C3348-93FC-4749-922F-6C4D9E8B2695}" type="presOf" srcId="{465890CC-4C0F-4DE3-8DF0-32F9B1515BA4}" destId="{F8D3AACC-3FF3-4AD1-9D53-238E3884F253}" srcOrd="0" destOrd="0" presId="urn:microsoft.com/office/officeart/2005/8/layout/hierarchy3"/>
-    <dgm:cxn modelId="{40EA185C-2DF1-435D-8C0C-2F61DDEB08EF}" srcId="{28FAD08A-7668-4F89-88BA-7BC5522EC9AA}" destId="{3EA4EA27-2467-4BAD-A0F9-C2C3D3597EB6}" srcOrd="0" destOrd="0" parTransId="{DD8F43FE-7002-4BD6-B3BD-A40BC7C34EA7}" sibTransId="{9377A980-6854-46A8-8527-C29A0842A127}"/>
-    <dgm:cxn modelId="{E7BAA035-B670-4876-BBF7-51A989E1F3C9}" srcId="{8DAB2FD0-2B03-4377-AB78-C40A056ACE6F}" destId="{B804C279-6B19-444C-A41F-2E63C78BBDDD}" srcOrd="4" destOrd="0" parTransId="{A3A8B242-07D7-4EBD-8075-D33522D15544}" sibTransId="{0E0544F9-6300-4FE4-8B5B-74D398110D44}"/>
-    <dgm:cxn modelId="{793D9271-08EB-469B-B70A-2E81F9D09208}" type="presOf" srcId="{2836453B-BD87-463B-AB95-AD5C88BA8326}" destId="{CBB05B55-713A-4DAF-8ADA-1F22C6820080}" srcOrd="0" destOrd="0" presId="urn:microsoft.com/office/officeart/2005/8/layout/hierarchy3"/>
-    <dgm:cxn modelId="{7EA99947-283F-4451-B0A8-108E297A0D08}" type="presOf" srcId="{7F828FC0-9501-40D3-A0DB-F30C215FAE9B}" destId="{29E6ABA8-1702-4C61-B19D-8C0148A40F8C}" srcOrd="0" destOrd="0" presId="urn:microsoft.com/office/officeart/2005/8/layout/hierarchy3"/>
-    <dgm:cxn modelId="{DD17ACE4-A34F-4132-9DEC-09573F65526B}" srcId="{56A49430-181E-403C-8A34-714158AEC076}" destId="{707AE45E-A184-4D73-A3B7-4E2F7F85EB9E}" srcOrd="1" destOrd="0" parTransId="{4BBBF11B-9525-4E38-A2AF-0F8BAECAC891}" sibTransId="{43CC3BD4-A465-4FCD-80BC-C3DCB01EC5FA}"/>
-    <dgm:cxn modelId="{4081200A-CE3F-4A8B-A2BC-34BAB99200FD}" type="presOf" srcId="{F3A713F3-3946-422C-9F2B-4D9E0310962E}" destId="{F006886D-E4EA-480C-A781-A323279A7444}" srcOrd="0" destOrd="0" presId="urn:microsoft.com/office/officeart/2005/8/layout/hierarchy3"/>
-    <dgm:cxn modelId="{FE11E16A-44D6-4DFE-BA0A-BDF112713CA8}" srcId="{DC5733AA-5488-4161-9E9C-4E86DFCF157C}" destId="{94927AD6-0BC6-48BC-A7A9-B033F8EEEE27}" srcOrd="1" destOrd="0" parTransId="{95FCB660-8056-4D66-A638-A7DFC6590755}" sibTransId="{A8D4D82F-948D-49F9-B416-0E2C5E705B3E}"/>
-    <dgm:cxn modelId="{2C241B03-E4BE-4C47-9B2E-D18F4A8542D3}" type="presOf" srcId="{8DAB2FD0-2B03-4377-AB78-C40A056ACE6F}" destId="{BEFCC4BD-3F5D-4BBC-8701-6CADB17AA31F}" srcOrd="0" destOrd="0" presId="urn:microsoft.com/office/officeart/2005/8/layout/hierarchy3"/>
-    <dgm:cxn modelId="{1CA138A5-B669-4642-8154-04AB1FCFC5DC}" type="presOf" srcId="{707AE45E-A184-4D73-A3B7-4E2F7F85EB9E}" destId="{FF9B267A-17D4-4DAC-B9B3-D31D192EBBC6}" srcOrd="0" destOrd="0" presId="urn:microsoft.com/office/officeart/2005/8/layout/hierarchy3"/>
-    <dgm:cxn modelId="{5E737D17-BDA7-4497-886F-8AAE600A9856}" type="presOf" srcId="{95FCB660-8056-4D66-A638-A7DFC6590755}" destId="{D3B15278-7FE7-43C5-B501-8FE553284603}" srcOrd="0" destOrd="0" presId="urn:microsoft.com/office/officeart/2005/8/layout/hierarchy3"/>
-    <dgm:cxn modelId="{ECCC020B-71F0-470D-B61B-07BB912CF9E5}" type="presOf" srcId="{62FC6845-4EF0-4497-9F2B-5A95910903AC}" destId="{9EA7F07E-91D0-43F4-A301-6010E6E28787}" srcOrd="0" destOrd="0" presId="urn:microsoft.com/office/officeart/2005/8/layout/hierarchy3"/>
-    <dgm:cxn modelId="{DE04872A-9C95-4744-8CC0-0293E8E39D71}" type="presOf" srcId="{90FCEC29-3023-4272-9BDB-72B39E94159E}" destId="{B8BB48C0-6E1A-4E6B-B8F8-0F224C183831}" srcOrd="0" destOrd="0" presId="urn:microsoft.com/office/officeart/2005/8/layout/hierarchy3"/>
-    <dgm:cxn modelId="{1AACB244-914A-41E5-8222-5969ADE8DEC7}" srcId="{CD60526E-7835-489E-A870-881055DE5AD2}" destId="{03767183-5A04-415E-92C7-837ECF9D5C89}" srcOrd="0" destOrd="0" parTransId="{8DDB22BA-566F-4439-B904-C34874F4FDA9}" sibTransId="{CF0A96A1-F327-4B86-94D2-8853B5B76019}"/>
-    <dgm:cxn modelId="{525B596F-309F-401E-9742-E10FF17EC297}" type="presOf" srcId="{28FAD08A-7668-4F89-88BA-7BC5522EC9AA}" destId="{878E543B-17CD-4460-BB81-15092E58A0F6}" srcOrd="1" destOrd="0" presId="urn:microsoft.com/office/officeart/2005/8/layout/hierarchy3"/>
-    <dgm:cxn modelId="{ECA88B86-E6D7-4AAD-A5E2-C468F5C364CA}" type="presOf" srcId="{6A8730F5-2A56-463C-B1E0-6455899B0193}" destId="{7F64B280-C922-4573-A9A4-51128719C217}" srcOrd="0" destOrd="0" presId="urn:microsoft.com/office/officeart/2005/8/layout/hierarchy3"/>
-    <dgm:cxn modelId="{EC860808-1B87-433E-8C44-1C413D03DA1D}" type="presOf" srcId="{4C5E9BE5-1781-406D-B5B8-8FAB82A93DBF}" destId="{3206DEE8-816E-4DF2-B56F-A32D5FB2B8E0}" srcOrd="0" destOrd="0" presId="urn:microsoft.com/office/officeart/2005/8/layout/hierarchy3"/>
-    <dgm:cxn modelId="{B64C9C87-472B-4F3E-BED5-99727CC398E4}" type="presOf" srcId="{561FD150-BCC3-427D-8B9D-595821B18F5E}" destId="{526EF2C4-1577-4934-BD19-8A593E727CAC}" srcOrd="0" destOrd="0" presId="urn:microsoft.com/office/officeart/2005/8/layout/hierarchy3"/>
-    <dgm:cxn modelId="{9D77A6D5-A5FE-4D76-BDD7-DF98F89FC9B1}" type="presOf" srcId="{CA4676CE-26BF-45AB-B671-BA94A92F286B}" destId="{0A0E46B4-880D-45A3-BEA8-F0179A662F6E}" srcOrd="0" destOrd="0" presId="urn:microsoft.com/office/officeart/2005/8/layout/hierarchy3"/>
-    <dgm:cxn modelId="{B27C2E15-FB32-4AAF-B121-D2FFA97436DB}" srcId="{56A49430-181E-403C-8A34-714158AEC076}" destId="{37691145-F0A4-4AF2-86D2-78E9D059FF7B}" srcOrd="3" destOrd="0" parTransId="{4534FF1F-C100-465B-B9DE-34841CDE71B1}" sibTransId="{D8145029-AE8F-49B7-8F40-B518713E71D1}"/>
-    <dgm:cxn modelId="{E3CB7A84-266B-418F-8C86-6634C694B87B}" type="presOf" srcId="{01C6A790-4DC7-4F0B-9249-1613723970D2}" destId="{7EB9B7B6-B186-4DE7-92CF-45C2332B5808}" srcOrd="0" destOrd="0" presId="urn:microsoft.com/office/officeart/2005/8/layout/hierarchy3"/>
-    <dgm:cxn modelId="{006864CD-EA1F-4B63-98D1-5FF1C0FA03D6}" type="presOf" srcId="{4534FF1F-C100-465B-B9DE-34841CDE71B1}" destId="{248CE159-4170-4F7E-A087-6D2467D005BD}" srcOrd="0" destOrd="0" presId="urn:microsoft.com/office/officeart/2005/8/layout/hierarchy3"/>
-    <dgm:cxn modelId="{A17ACDD7-051C-4DF2-A717-BBEF87CA5280}" type="presOf" srcId="{7CC7DC12-9352-4C98-9F13-D011B02C6081}" destId="{47A5DE8F-F2E2-458B-81C5-F9DA393628B2}" srcOrd="0" destOrd="0" presId="urn:microsoft.com/office/officeart/2005/8/layout/hierarchy3"/>
-    <dgm:cxn modelId="{4B7D9681-B836-4623-8025-F2FA66CCB236}" type="presOf" srcId="{DC5733AA-5488-4161-9E9C-4E86DFCF157C}" destId="{B97A4915-97D8-4679-B75F-622F745A40AD}" srcOrd="1" destOrd="0" presId="urn:microsoft.com/office/officeart/2005/8/layout/hierarchy3"/>
-    <dgm:cxn modelId="{FABA97C3-19DD-4F08-848C-BA8DF6E5B5E5}" type="presOf" srcId="{34E35518-EF43-41E7-B2B5-7F090C09FB94}" destId="{6153FFD0-413D-461D-9B01-CEA037B8FD0A}" srcOrd="1" destOrd="0" presId="urn:microsoft.com/office/officeart/2005/8/layout/hierarchy3"/>
-    <dgm:cxn modelId="{B720964C-D0CE-41C6-91BA-1D97D0934E2E}" type="presOf" srcId="{11E8878C-2885-49B1-BBD3-B9BF6E9CD8CF}" destId="{187F473F-2C80-4D0F-867C-B9C989E5CE3B}" srcOrd="0" destOrd="0" presId="urn:microsoft.com/office/officeart/2005/8/layout/hierarchy3"/>
-    <dgm:cxn modelId="{2E87FD00-143E-4556-AD51-20E806F13D5D}" type="presOf" srcId="{8DC3EAE0-AA96-4653-B57C-ED61FEA30CD5}" destId="{F696DC11-4C5D-45F2-8EB2-5BF5F0766D4D}" srcOrd="0" destOrd="0" presId="urn:microsoft.com/office/officeart/2005/8/layout/hierarchy3"/>
-    <dgm:cxn modelId="{AD942898-75DD-4638-9626-78AA0C885D30}" type="presOf" srcId="{B804C279-6B19-444C-A41F-2E63C78BBDDD}" destId="{DED34B62-5B37-4393-8A01-F6B25CB45D0A}" srcOrd="0" destOrd="0" presId="urn:microsoft.com/office/officeart/2005/8/layout/hierarchy3"/>
-    <dgm:cxn modelId="{7F47D5FB-E803-4183-8503-5790B5B03B3D}" srcId="{34E35518-EF43-41E7-B2B5-7F090C09FB94}" destId="{4C5E9BE5-1781-406D-B5B8-8FAB82A93DBF}" srcOrd="3" destOrd="0" parTransId="{7F828FC0-9501-40D3-A0DB-F30C215FAE9B}" sibTransId="{3FEB442B-74CF-44D3-92A4-4D610561EA1D}"/>
-    <dgm:cxn modelId="{455B4F21-CBD2-4DDF-B12D-2E18E4D023C4}" srcId="{56A49430-181E-403C-8A34-714158AEC076}" destId="{A427F892-7E4D-4C03-9AA2-EDFBBD893D75}" srcOrd="5" destOrd="0" parTransId="{EF9D889D-C350-4E55-9BBE-FD232CC4BB51}" sibTransId="{FA787891-097F-49C9-9B0C-236F58706F7C}"/>
-    <dgm:cxn modelId="{101C9D4D-6024-46FB-9A89-6A9E1D6A704F}" type="presOf" srcId="{19FDD408-80C7-457A-BC39-1C88A52D83B8}" destId="{F94F71E9-0EFD-4B2E-AA4E-A2D6BEC7906E}" srcOrd="0" destOrd="0" presId="urn:microsoft.com/office/officeart/2005/8/layout/hierarchy3"/>
-    <dgm:cxn modelId="{56B69D8D-6ED5-4932-AD73-BB492EFB4650}" srcId="{CD60526E-7835-489E-A870-881055DE5AD2}" destId="{C34BBD7A-9FB8-4C52-A421-F5090E3E25E5}" srcOrd="1" destOrd="0" parTransId="{6D34DB83-81AC-4DB6-97B4-D7A0CB242E12}" sibTransId="{12BCD7B2-7104-4619-9CF7-D9776833306F}"/>
-    <dgm:cxn modelId="{6A2EB448-1E5E-48FA-8BEA-94FF75BE785E}" type="presOf" srcId="{EA0440DB-70FF-4B48-93CF-DB9DE07BEC16}" destId="{C690DA50-99EF-4AC1-BF02-0178B112B8D1}" srcOrd="0" destOrd="0" presId="urn:microsoft.com/office/officeart/2005/8/layout/hierarchy3"/>
-    <dgm:cxn modelId="{355A8AA8-46E3-4CCF-BCA5-2B51582BE8CE}" srcId="{8DAB2FD0-2B03-4377-AB78-C40A056ACE6F}" destId="{B4094FF4-9337-4505-BFC6-3E0C305126B0}" srcOrd="3" destOrd="0" parTransId="{11BD4E6D-CBA2-419E-A6EA-7805E296E136}" sibTransId="{D91CBD99-7732-463B-84F0-1527930466E3}"/>
-    <dgm:cxn modelId="{310667A9-B8A3-4D04-8270-6343E00434D9}" type="presOf" srcId="{FB773CC5-928C-4EBB-9E7C-55F8DF732475}" destId="{EED238A2-F0DF-4F67-8B6A-6BF5E84200D5}" srcOrd="0" destOrd="0" presId="urn:microsoft.com/office/officeart/2005/8/layout/hierarchy3"/>
-    <dgm:cxn modelId="{28269B2B-83A9-405C-ADFB-1D4EC21C4E8A}" type="presOf" srcId="{28D0073A-982E-41BE-AB0C-AB068C9A398C}" destId="{941B6FBD-D058-4C09-82EF-35412C1C477D}" srcOrd="0" destOrd="0" presId="urn:microsoft.com/office/officeart/2005/8/layout/hierarchy3"/>
-    <dgm:cxn modelId="{1B04810D-614F-422A-B29E-C81C05435B82}" type="presOf" srcId="{56A49430-181E-403C-8A34-714158AEC076}" destId="{61737740-909B-4238-895E-2F5A38B946DA}" srcOrd="1" destOrd="0" presId="urn:microsoft.com/office/officeart/2005/8/layout/hierarchy3"/>
-    <dgm:cxn modelId="{1D93B841-9659-456F-8468-F15F2C10DE65}" type="presOf" srcId="{FB773CC5-928C-4EBB-9E7C-55F8DF732475}" destId="{D2901977-E661-4E89-BB60-728ECFDF71B6}" srcOrd="1" destOrd="0" presId="urn:microsoft.com/office/officeart/2005/8/layout/hierarchy3"/>
-    <dgm:cxn modelId="{61005567-1821-469F-BBDB-A5659D9F6E67}" type="presOf" srcId="{3EA4EA27-2467-4BAD-A0F9-C2C3D3597EB6}" destId="{E8D96FEB-84A9-416C-80C3-1A9053E24EAA}" srcOrd="0" destOrd="0" presId="urn:microsoft.com/office/officeart/2005/8/layout/hierarchy3"/>
-    <dgm:cxn modelId="{CE6EAF4E-18E2-47F3-A09E-F4E0B7720D67}" type="presOf" srcId="{6D34DB83-81AC-4DB6-97B4-D7A0CB242E12}" destId="{49D9ABCD-6EEA-48BF-880F-B7BA7E0CA55D}" srcOrd="0" destOrd="0" presId="urn:microsoft.com/office/officeart/2005/8/layout/hierarchy3"/>
-    <dgm:cxn modelId="{BC40ED87-E475-4963-9720-1C95C5F2E745}" type="presOf" srcId="{94927AD6-0BC6-48BC-A7A9-B033F8EEEE27}" destId="{84E38BBE-317B-40CB-BED1-598900656104}" srcOrd="0" destOrd="0" presId="urn:microsoft.com/office/officeart/2005/8/layout/hierarchy3"/>
-    <dgm:cxn modelId="{81BAB975-333C-4334-AA72-563F4ABA887F}" srcId="{8DAB2FD0-2B03-4377-AB78-C40A056ACE6F}" destId="{56A49430-181E-403C-8A34-714158AEC076}" srcOrd="0" destOrd="0" parTransId="{364F3740-FB73-434C-908E-5DD32149EBF9}" sibTransId="{FC6ED0AC-6A10-4C8A-A251-3BCFFCB3359F}"/>
-    <dgm:cxn modelId="{439394CB-5617-4FAD-A21A-E1E00846682C}" type="presOf" srcId="{8A70CE71-95CD-4CAD-B830-9CE1F217A3C9}" destId="{98408B34-EA17-41DC-B392-49823CBC97B7}" srcOrd="0" destOrd="0" presId="urn:microsoft.com/office/officeart/2005/8/layout/hierarchy3"/>
-    <dgm:cxn modelId="{06D6B6E4-8A30-451D-B9AC-D034BA65D358}" srcId="{34E35518-EF43-41E7-B2B5-7F090C09FB94}" destId="{62FC6845-4EF0-4497-9F2B-5A95910903AC}" srcOrd="1" destOrd="0" parTransId="{E739A682-CBCF-477A-82C9-B0F2D7CDB70B}" sibTransId="{4B3AC8FC-D607-443D-A8DF-EF9A1897632D}"/>
-    <dgm:cxn modelId="{5B34ABB4-D9A6-4C32-89C9-D6D042EDFF50}" srcId="{FB773CC5-928C-4EBB-9E7C-55F8DF732475}" destId="{561FD150-BCC3-427D-8B9D-595821B18F5E}" srcOrd="0" destOrd="0" parTransId="{F3A713F3-3946-422C-9F2B-4D9E0310962E}" sibTransId="{52976A94-FB94-4331-BABC-4A634103CE0A}"/>
-    <dgm:cxn modelId="{C837E17C-1400-4AA5-8F54-24F9A7E42EB5}" type="presOf" srcId="{807B50BB-CB8B-445C-9E55-96EEF1AA3D5F}" destId="{CB31F521-FC1D-4E4D-9B45-DDE8A4B236A4}" srcOrd="0" destOrd="0" presId="urn:microsoft.com/office/officeart/2005/8/layout/hierarchy3"/>
-    <dgm:cxn modelId="{BAD39A57-F1BB-4EB8-BBF5-8BF50DA63EFE}" type="presOf" srcId="{D7A2B0BE-188C-407C-9CC8-D5CBCF0755E4}" destId="{8A3314E6-2863-4C36-BBB3-CAD41F46559B}" srcOrd="0" destOrd="0" presId="urn:microsoft.com/office/officeart/2005/8/layout/hierarchy3"/>
-    <dgm:cxn modelId="{CC211ABB-D554-4CB3-95F9-16F159534F04}" type="presOf" srcId="{84B28951-A3B6-466B-9E5C-4E40CB0C3868}" destId="{65F39FC5-A6CE-491E-8888-8271FD35E89E}" srcOrd="0" destOrd="0" presId="urn:microsoft.com/office/officeart/2005/8/layout/hierarchy3"/>
-    <dgm:cxn modelId="{3662DC82-9525-45A2-AF9D-42A329CB8781}" type="presOf" srcId="{10E19DDF-9416-4F09-B78F-30FFF45BCCAB}" destId="{E2A9A2E3-975E-4158-B7B0-8474B12FE0C9}" srcOrd="0" destOrd="0" presId="urn:microsoft.com/office/officeart/2005/8/layout/hierarchy3"/>
-    <dgm:cxn modelId="{6C5930A8-B3C7-4EB0-9202-7AA872EDF1D7}" srcId="{CD60526E-7835-489E-A870-881055DE5AD2}" destId="{01C6A790-4DC7-4F0B-9249-1613723970D2}" srcOrd="3" destOrd="0" parTransId="{A761EF1A-E62F-46F6-B567-6C4A968BB804}" sibTransId="{3EC1A0E0-6771-4AC1-8F51-FD7B9C3575D8}"/>
-    <dgm:cxn modelId="{23EF611C-F365-4317-8841-14098D219BD0}" srcId="{8DAB2FD0-2B03-4377-AB78-C40A056ACE6F}" destId="{34E35518-EF43-41E7-B2B5-7F090C09FB94}" srcOrd="1" destOrd="0" parTransId="{66742FD1-66B7-4EA1-B4AF-089578453264}" sibTransId="{38F9A0FE-4B98-4ED4-B21D-3248921572C9}"/>
-    <dgm:cxn modelId="{CEB82C6E-42F9-4676-8DE1-A6B8D2F9AA21}" type="presOf" srcId="{B804C279-6B19-444C-A41F-2E63C78BBDDD}" destId="{8AA3C08A-C973-4EC5-A51C-9D831B8F4724}" srcOrd="1" destOrd="0" presId="urn:microsoft.com/office/officeart/2005/8/layout/hierarchy3"/>
-    <dgm:cxn modelId="{3C60116E-DD3B-4733-8C4B-22971C16CC56}" srcId="{DC5733AA-5488-4161-9E9C-4E86DFCF157C}" destId="{CACED2F6-5CC3-460A-8499-0F34177461C6}" srcOrd="2" destOrd="0" parTransId="{9B37607E-684F-4BEB-BA54-BBF193393C63}" sibTransId="{67433D70-EBC9-4F70-AB3A-31F3AD986BAE}"/>
-    <dgm:cxn modelId="{592A90DE-98F6-45A9-AF94-02BBC4600621}" type="presOf" srcId="{56A49430-181E-403C-8A34-714158AEC076}" destId="{99FB8535-ECB9-42B1-87A1-D8BBE540BBCA}" srcOrd="0" destOrd="0" presId="urn:microsoft.com/office/officeart/2005/8/layout/hierarchy3"/>
-    <dgm:cxn modelId="{848F9C62-E53D-49E8-986E-A8CC981F1976}" type="presOf" srcId="{03767183-5A04-415E-92C7-837ECF9D5C89}" destId="{2A82A683-001D-4A24-B4EB-0F6569EE6A84}" srcOrd="0" destOrd="0" presId="urn:microsoft.com/office/officeart/2005/8/layout/hierarchy3"/>
-    <dgm:cxn modelId="{525C5E42-DF48-4CAE-A4BC-A4D8CF2971E5}" srcId="{FB773CC5-928C-4EBB-9E7C-55F8DF732475}" destId="{2836453B-BD87-463B-AB95-AD5C88BA8326}" srcOrd="1" destOrd="0" parTransId="{117BD8F8-1EA3-4D20-9C3C-10F34F889741}" sibTransId="{A2F091D3-859D-4C5A-9874-74CA6A1922BF}"/>
-    <dgm:cxn modelId="{44382833-2DE5-416C-B0B0-E5AA0D3B112E}" type="presOf" srcId="{CACED2F6-5CC3-460A-8499-0F34177461C6}" destId="{E887E15F-5B41-47EF-81CD-3C23AAA4FF7C}" srcOrd="0" destOrd="0" presId="urn:microsoft.com/office/officeart/2005/8/layout/hierarchy3"/>
-    <dgm:cxn modelId="{B4AA497E-8A46-4A51-AB83-BF781A2FE431}" srcId="{B4094FF4-9337-4505-BFC6-3E0C305126B0}" destId="{84B28951-A3B6-466B-9E5C-4E40CB0C3868}" srcOrd="0" destOrd="0" parTransId="{807B50BB-CB8B-445C-9E55-96EEF1AA3D5F}" sibTransId="{2D679092-829C-4D95-A642-1ED64E3C9068}"/>
-    <dgm:cxn modelId="{4DDDB297-E29F-4916-9FD7-77E8BC9F6A40}" srcId="{56A49430-181E-403C-8A34-714158AEC076}" destId="{C3E9A776-FA73-4AC9-BC54-9EE5C694EA8E}" srcOrd="4" destOrd="0" parTransId="{ECCB9FDF-8943-433A-99C6-D64B65483837}" sibTransId="{CA6C1A76-DCF1-4616-AC30-85E6EEA0807C}"/>
-    <dgm:cxn modelId="{71D7171E-F252-47E6-8BBE-239FD2ABC621}" type="presParOf" srcId="{BEFCC4BD-3F5D-4BBC-8701-6CADB17AA31F}" destId="{D171E6DA-76D3-445A-A4AD-CDF43BF8D621}" srcOrd="0" destOrd="0" presId="urn:microsoft.com/office/officeart/2005/8/layout/hierarchy3"/>
-    <dgm:cxn modelId="{E31570AD-E461-4DDF-90B5-CF0E5429377A}" type="presParOf" srcId="{D171E6DA-76D3-445A-A4AD-CDF43BF8D621}" destId="{E984BE3E-B592-4ECD-BAFC-DD3287597B37}" srcOrd="0" destOrd="0" presId="urn:microsoft.com/office/officeart/2005/8/layout/hierarchy3"/>
-    <dgm:cxn modelId="{F03C9AEC-C4F0-45D1-A4F9-B88416F68C65}" type="presParOf" srcId="{E984BE3E-B592-4ECD-BAFC-DD3287597B37}" destId="{99FB8535-ECB9-42B1-87A1-D8BBE540BBCA}" srcOrd="0" destOrd="0" presId="urn:microsoft.com/office/officeart/2005/8/layout/hierarchy3"/>
-    <dgm:cxn modelId="{E9740098-038B-4777-A508-5EE35290224D}" type="presParOf" srcId="{E984BE3E-B592-4ECD-BAFC-DD3287597B37}" destId="{61737740-909B-4238-895E-2F5A38B946DA}" srcOrd="1" destOrd="0" presId="urn:microsoft.com/office/officeart/2005/8/layout/hierarchy3"/>
-    <dgm:cxn modelId="{104B46FB-3F34-42D2-AF8E-7ED15B5777EB}" type="presParOf" srcId="{D171E6DA-76D3-445A-A4AD-CDF43BF8D621}" destId="{86F71E6F-B2BC-4D83-B173-DF3B8FC5B190}" srcOrd="1" destOrd="0" presId="urn:microsoft.com/office/officeart/2005/8/layout/hierarchy3"/>
-    <dgm:cxn modelId="{2EC77303-F505-467A-82D3-DDB5E0864DF4}" type="presParOf" srcId="{86F71E6F-B2BC-4D83-B173-DF3B8FC5B190}" destId="{3D73A31F-3CD4-4A78-8BD9-2E6FA5F234D0}" srcOrd="0" destOrd="0" presId="urn:microsoft.com/office/officeart/2005/8/layout/hierarchy3"/>
-    <dgm:cxn modelId="{53691A17-F4C8-41EC-9AFA-870F5AC76202}" type="presParOf" srcId="{86F71E6F-B2BC-4D83-B173-DF3B8FC5B190}" destId="{8A3314E6-2863-4C36-BBB3-CAD41F46559B}" srcOrd="1" destOrd="0" presId="urn:microsoft.com/office/officeart/2005/8/layout/hierarchy3"/>
-    <dgm:cxn modelId="{372D8E90-4D18-46BD-B02A-F578CE6E9462}" type="presParOf" srcId="{86F71E6F-B2BC-4D83-B173-DF3B8FC5B190}" destId="{C37FDA94-EE86-4718-851D-D4159FBD1D3C}" srcOrd="2" destOrd="0" presId="urn:microsoft.com/office/officeart/2005/8/layout/hierarchy3"/>
-    <dgm:cxn modelId="{1385DBD2-9BF5-49C2-8C24-30BC13BD4923}" type="presParOf" srcId="{86F71E6F-B2BC-4D83-B173-DF3B8FC5B190}" destId="{FF9B267A-17D4-4DAC-B9B3-D31D192EBBC6}" srcOrd="3" destOrd="0" presId="urn:microsoft.com/office/officeart/2005/8/layout/hierarchy3"/>
-    <dgm:cxn modelId="{328474F2-579A-49F3-84E4-9E25AF3729BB}" type="presParOf" srcId="{86F71E6F-B2BC-4D83-B173-DF3B8FC5B190}" destId="{C7D3896C-510F-44BC-88B4-7C22129E786E}" srcOrd="4" destOrd="0" presId="urn:microsoft.com/office/officeart/2005/8/layout/hierarchy3"/>
-    <dgm:cxn modelId="{59612CA2-5F1E-4C13-B491-54E193C08597}" type="presParOf" srcId="{86F71E6F-B2BC-4D83-B173-DF3B8FC5B190}" destId="{9D93DF36-F029-4BDC-9E89-4299C0EBFCB3}" srcOrd="5" destOrd="0" presId="urn:microsoft.com/office/officeart/2005/8/layout/hierarchy3"/>
-    <dgm:cxn modelId="{72AE7F41-87FF-4B1D-A96A-B770BE40669B}" type="presParOf" srcId="{86F71E6F-B2BC-4D83-B173-DF3B8FC5B190}" destId="{248CE159-4170-4F7E-A087-6D2467D005BD}" srcOrd="6" destOrd="0" presId="urn:microsoft.com/office/officeart/2005/8/layout/hierarchy3"/>
-    <dgm:cxn modelId="{57FF83E8-EB8D-4558-BCF9-9EB614851C35}" type="presParOf" srcId="{86F71E6F-B2BC-4D83-B173-DF3B8FC5B190}" destId="{3A7336C0-F140-4AA4-8EB0-C86106393380}" srcOrd="7" destOrd="0" presId="urn:microsoft.com/office/officeart/2005/8/layout/hierarchy3"/>
-    <dgm:cxn modelId="{5804F2B6-4478-41A7-8EF5-7A176797CB40}" type="presParOf" srcId="{86F71E6F-B2BC-4D83-B173-DF3B8FC5B190}" destId="{19501039-C086-43DC-B83C-BB8F2BE11A47}" srcOrd="8" destOrd="0" presId="urn:microsoft.com/office/officeart/2005/8/layout/hierarchy3"/>
-    <dgm:cxn modelId="{8EA5D607-B203-4542-8DFE-CF24D3EE340E}" type="presParOf" srcId="{86F71E6F-B2BC-4D83-B173-DF3B8FC5B190}" destId="{EA042785-3256-4038-9C9C-73B7325D3F3C}" srcOrd="9" destOrd="0" presId="urn:microsoft.com/office/officeart/2005/8/layout/hierarchy3"/>
-    <dgm:cxn modelId="{44FD8EB7-5BE4-405E-A7EB-3CFDB766360F}" type="presParOf" srcId="{86F71E6F-B2BC-4D83-B173-DF3B8FC5B190}" destId="{8A9919A3-EC2F-4632-9113-FFB1D843BEA4}" srcOrd="10" destOrd="0" presId="urn:microsoft.com/office/officeart/2005/8/layout/hierarchy3"/>
-    <dgm:cxn modelId="{DAD49FAA-DFAB-4308-BB94-10C8CC2CE40B}" type="presParOf" srcId="{86F71E6F-B2BC-4D83-B173-DF3B8FC5B190}" destId="{3BE41C04-D4F3-4D1F-8F1F-2BC4741FC052}" srcOrd="11" destOrd="0" presId="urn:microsoft.com/office/officeart/2005/8/layout/hierarchy3"/>
-    <dgm:cxn modelId="{F3710DBB-EF44-464B-AB76-9F9031D9C242}" type="presParOf" srcId="{BEFCC4BD-3F5D-4BBC-8701-6CADB17AA31F}" destId="{9AE52506-E68E-4332-B5D5-31E8FB4E278E}" srcOrd="1" destOrd="0" presId="urn:microsoft.com/office/officeart/2005/8/layout/hierarchy3"/>
-    <dgm:cxn modelId="{D6259AA7-00B3-449C-8122-948BBD1C5F18}" type="presParOf" srcId="{9AE52506-E68E-4332-B5D5-31E8FB4E278E}" destId="{66DD3C37-00E3-4F39-BDCD-E90B73CA88BE}" srcOrd="0" destOrd="0" presId="urn:microsoft.com/office/officeart/2005/8/layout/hierarchy3"/>
-    <dgm:cxn modelId="{76EFA06A-27EA-4A61-A219-ACC211E693ED}" type="presParOf" srcId="{66DD3C37-00E3-4F39-BDCD-E90B73CA88BE}" destId="{F7727978-2655-46FE-AA59-24F8ABF54CD7}" srcOrd="0" destOrd="0" presId="urn:microsoft.com/office/officeart/2005/8/layout/hierarchy3"/>
-    <dgm:cxn modelId="{E6AED60F-3631-409F-8FD8-FFCC59BD16C8}" type="presParOf" srcId="{66DD3C37-00E3-4F39-BDCD-E90B73CA88BE}" destId="{6153FFD0-413D-461D-9B01-CEA037B8FD0A}" srcOrd="1" destOrd="0" presId="urn:microsoft.com/office/officeart/2005/8/layout/hierarchy3"/>
-    <dgm:cxn modelId="{8B406619-CD2C-4C07-8B30-64D920BD282E}" type="presParOf" srcId="{9AE52506-E68E-4332-B5D5-31E8FB4E278E}" destId="{8818B69A-7B6E-446F-8195-8D7EA1DA47BE}" srcOrd="1" destOrd="0" presId="urn:microsoft.com/office/officeart/2005/8/layout/hierarchy3"/>
-    <dgm:cxn modelId="{586E9DA9-AC73-4018-9891-C8A71A62E536}" type="presParOf" srcId="{8818B69A-7B6E-446F-8195-8D7EA1DA47BE}" destId="{7F64B280-C922-4573-A9A4-51128719C217}" srcOrd="0" destOrd="0" presId="urn:microsoft.com/office/officeart/2005/8/layout/hierarchy3"/>
-    <dgm:cxn modelId="{5FF18A29-BFD2-4D1C-AF29-361B99BBCF0E}" type="presParOf" srcId="{8818B69A-7B6E-446F-8195-8D7EA1DA47BE}" destId="{38155D7B-AA11-47C4-929B-CCC02A3D3801}" srcOrd="1" destOrd="0" presId="urn:microsoft.com/office/officeart/2005/8/layout/hierarchy3"/>
-    <dgm:cxn modelId="{5C8B9D38-92EC-4560-8C7B-7CF26D358BBE}" type="presParOf" srcId="{8818B69A-7B6E-446F-8195-8D7EA1DA47BE}" destId="{F2819C25-FC5B-4095-ADBF-C6AB65E907EF}" srcOrd="2" destOrd="0" presId="urn:microsoft.com/office/officeart/2005/8/layout/hierarchy3"/>
-    <dgm:cxn modelId="{1EE663C7-FEEA-4C2E-9E99-99765CD5A77F}" type="presParOf" srcId="{8818B69A-7B6E-446F-8195-8D7EA1DA47BE}" destId="{9EA7F07E-91D0-43F4-A301-6010E6E28787}" srcOrd="3" destOrd="0" presId="urn:microsoft.com/office/officeart/2005/8/layout/hierarchy3"/>
-    <dgm:cxn modelId="{372CE4EA-447D-4FF1-B3D9-E05C093D0034}" type="presParOf" srcId="{8818B69A-7B6E-446F-8195-8D7EA1DA47BE}" destId="{E2A9A2E3-975E-4158-B7B0-8474B12FE0C9}" srcOrd="4" destOrd="0" presId="urn:microsoft.com/office/officeart/2005/8/layout/hierarchy3"/>
-    <dgm:cxn modelId="{F868D77C-DACA-4374-AD1A-AD67A1CD38A1}" type="presParOf" srcId="{8818B69A-7B6E-446F-8195-8D7EA1DA47BE}" destId="{187F473F-2C80-4D0F-867C-B9C989E5CE3B}" srcOrd="5" destOrd="0" presId="urn:microsoft.com/office/officeart/2005/8/layout/hierarchy3"/>
-    <dgm:cxn modelId="{1C159052-F560-4A31-B4FC-49DE60989F30}" type="presParOf" srcId="{8818B69A-7B6E-446F-8195-8D7EA1DA47BE}" destId="{29E6ABA8-1702-4C61-B19D-8C0148A40F8C}" srcOrd="6" destOrd="0" presId="urn:microsoft.com/office/officeart/2005/8/layout/hierarchy3"/>
-    <dgm:cxn modelId="{1D94E161-B1DA-4AFB-A496-03EAEBEBCCE5}" type="presParOf" srcId="{8818B69A-7B6E-446F-8195-8D7EA1DA47BE}" destId="{3206DEE8-816E-4DF2-B56F-A32D5FB2B8E0}" srcOrd="7" destOrd="0" presId="urn:microsoft.com/office/officeart/2005/8/layout/hierarchy3"/>
-    <dgm:cxn modelId="{1D0A9AD7-677A-441B-AB51-6FAC1A32A232}" type="presParOf" srcId="{BEFCC4BD-3F5D-4BBC-8701-6CADB17AA31F}" destId="{8C02F7EE-C7AB-4526-9F7D-92F994DCDA2B}" srcOrd="2" destOrd="0" presId="urn:microsoft.com/office/officeart/2005/8/layout/hierarchy3"/>
-    <dgm:cxn modelId="{7688708F-0E22-4AC5-9079-8CA575AE8BDC}" type="presParOf" srcId="{8C02F7EE-C7AB-4526-9F7D-92F994DCDA2B}" destId="{EB5E56A3-94C5-4478-8D95-3B3F6A11001C}" srcOrd="0" destOrd="0" presId="urn:microsoft.com/office/officeart/2005/8/layout/hierarchy3"/>
-    <dgm:cxn modelId="{EC81ECBE-BDE0-4FC2-855B-03522ABE7654}" type="presParOf" srcId="{EB5E56A3-94C5-4478-8D95-3B3F6A11001C}" destId="{91F3DD14-3AE4-4F3B-BF09-032D92ED4320}" srcOrd="0" destOrd="0" presId="urn:microsoft.com/office/officeart/2005/8/layout/hierarchy3"/>
-    <dgm:cxn modelId="{F490839E-8FA2-44D6-8B9A-10E49AEFEA05}" type="presParOf" srcId="{EB5E56A3-94C5-4478-8D95-3B3F6A11001C}" destId="{B97A4915-97D8-4679-B75F-622F745A40AD}" srcOrd="1" destOrd="0" presId="urn:microsoft.com/office/officeart/2005/8/layout/hierarchy3"/>
-    <dgm:cxn modelId="{F94C70B4-47E2-41B2-9CA4-D1C62442D595}" type="presParOf" srcId="{8C02F7EE-C7AB-4526-9F7D-92F994DCDA2B}" destId="{BED06B18-515E-4C6D-8482-122CF65031F8}" srcOrd="1" destOrd="0" presId="urn:microsoft.com/office/officeart/2005/8/layout/hierarchy3"/>
-    <dgm:cxn modelId="{2F666C23-0644-4677-9008-158A7E985A3C}" type="presParOf" srcId="{BED06B18-515E-4C6D-8482-122CF65031F8}" destId="{A0B49624-BEFA-4F36-B59E-2C2952641913}" srcOrd="0" destOrd="0" presId="urn:microsoft.com/office/officeart/2005/8/layout/hierarchy3"/>
-    <dgm:cxn modelId="{FDBE6693-4115-4EB2-805A-11229A65CC86}" type="presParOf" srcId="{BED06B18-515E-4C6D-8482-122CF65031F8}" destId="{C690DA50-99EF-4AC1-BF02-0178B112B8D1}" srcOrd="1" destOrd="0" presId="urn:microsoft.com/office/officeart/2005/8/layout/hierarchy3"/>
-    <dgm:cxn modelId="{92920EBF-7A78-4A55-9D0F-935895523BCA}" type="presParOf" srcId="{BED06B18-515E-4C6D-8482-122CF65031F8}" destId="{D3B15278-7FE7-43C5-B501-8FE553284603}" srcOrd="2" destOrd="0" presId="urn:microsoft.com/office/officeart/2005/8/layout/hierarchy3"/>
-    <dgm:cxn modelId="{27E837E5-53FD-45C6-ADD0-1A69E82AD31A}" type="presParOf" srcId="{BED06B18-515E-4C6D-8482-122CF65031F8}" destId="{84E38BBE-317B-40CB-BED1-598900656104}" srcOrd="3" destOrd="0" presId="urn:microsoft.com/office/officeart/2005/8/layout/hierarchy3"/>
-    <dgm:cxn modelId="{9441C527-D01B-4DA0-9093-EF61665D7B4B}" type="presParOf" srcId="{BED06B18-515E-4C6D-8482-122CF65031F8}" destId="{9E36A3C3-6B8D-4834-BE28-710E9B9F157F}" srcOrd="4" destOrd="0" presId="urn:microsoft.com/office/officeart/2005/8/layout/hierarchy3"/>
-    <dgm:cxn modelId="{4C83D440-7818-4D89-8E21-3C28FAD70B3E}" type="presParOf" srcId="{BED06B18-515E-4C6D-8482-122CF65031F8}" destId="{E887E15F-5B41-47EF-81CD-3C23AAA4FF7C}" srcOrd="5" destOrd="0" presId="urn:microsoft.com/office/officeart/2005/8/layout/hierarchy3"/>
-    <dgm:cxn modelId="{3C7C7E55-21D7-437A-AA05-71B7953DBE18}" type="presParOf" srcId="{BEFCC4BD-3F5D-4BBC-8701-6CADB17AA31F}" destId="{40C0A844-72B9-4499-8A2F-31B160519B2B}" srcOrd="3" destOrd="0" presId="urn:microsoft.com/office/officeart/2005/8/layout/hierarchy3"/>
-    <dgm:cxn modelId="{6907189A-615D-4BD4-9218-BED31A17D366}" type="presParOf" srcId="{40C0A844-72B9-4499-8A2F-31B160519B2B}" destId="{FEFEA5B4-188A-4C43-81BA-FD4EB8E74EF6}" srcOrd="0" destOrd="0" presId="urn:microsoft.com/office/officeart/2005/8/layout/hierarchy3"/>
-    <dgm:cxn modelId="{9DF015FE-8422-4050-928E-69E3F7CBF0CC}" type="presParOf" srcId="{FEFEA5B4-188A-4C43-81BA-FD4EB8E74EF6}" destId="{E5E1801B-779F-4A6B-8755-4B28832CAA29}" srcOrd="0" destOrd="0" presId="urn:microsoft.com/office/officeart/2005/8/layout/hierarchy3"/>
-    <dgm:cxn modelId="{6CA9D747-3B75-454F-903A-42C01D5D805B}" type="presParOf" srcId="{FEFEA5B4-188A-4C43-81BA-FD4EB8E74EF6}" destId="{587645D9-6F69-4F07-8C5D-62D534E3C22D}" srcOrd="1" destOrd="0" presId="urn:microsoft.com/office/officeart/2005/8/layout/hierarchy3"/>
-    <dgm:cxn modelId="{68F84D04-0F0B-4E30-A76E-37EA6297883F}" type="presParOf" srcId="{40C0A844-72B9-4499-8A2F-31B160519B2B}" destId="{8A075C84-1556-4181-B9F1-B0F5D69ADB55}" srcOrd="1" destOrd="0" presId="urn:microsoft.com/office/officeart/2005/8/layout/hierarchy3"/>
-    <dgm:cxn modelId="{8899E3F3-86C7-4ABB-807D-8E953AF34966}" type="presParOf" srcId="{8A075C84-1556-4181-B9F1-B0F5D69ADB55}" destId="{CB31F521-FC1D-4E4D-9B45-DDE8A4B236A4}" srcOrd="0" destOrd="0" presId="urn:microsoft.com/office/officeart/2005/8/layout/hierarchy3"/>
-    <dgm:cxn modelId="{6D7E7852-3BBB-41C5-B7D5-8ECFA92EA685}" type="presParOf" srcId="{8A075C84-1556-4181-B9F1-B0F5D69ADB55}" destId="{65F39FC5-A6CE-491E-8888-8271FD35E89E}" srcOrd="1" destOrd="0" presId="urn:microsoft.com/office/officeart/2005/8/layout/hierarchy3"/>
-    <dgm:cxn modelId="{9F10D9F1-C6DF-49E3-AAF7-ACCB45369C56}" type="presParOf" srcId="{8A075C84-1556-4181-B9F1-B0F5D69ADB55}" destId="{F94F71E9-0EFD-4B2E-AA4E-A2D6BEC7906E}" srcOrd="2" destOrd="0" presId="urn:microsoft.com/office/officeart/2005/8/layout/hierarchy3"/>
-    <dgm:cxn modelId="{DC6B91FD-D511-49FF-A966-0AB1C472900B}" type="presParOf" srcId="{8A075C84-1556-4181-B9F1-B0F5D69ADB55}" destId="{F8D3AACC-3FF3-4AD1-9D53-238E3884F253}" srcOrd="3" destOrd="0" presId="urn:microsoft.com/office/officeart/2005/8/layout/hierarchy3"/>
-    <dgm:cxn modelId="{BF4CEE3C-06A4-45C9-ADFB-D23DB9926FCA}" type="presParOf" srcId="{8A075C84-1556-4181-B9F1-B0F5D69ADB55}" destId="{B8BB48C0-6E1A-4E6B-B8F8-0F224C183831}" srcOrd="4" destOrd="0" presId="urn:microsoft.com/office/officeart/2005/8/layout/hierarchy3"/>
-    <dgm:cxn modelId="{52B5DEAC-B2D8-49E3-90F7-68AA518B6EF8}" type="presParOf" srcId="{8A075C84-1556-4181-B9F1-B0F5D69ADB55}" destId="{8402DF20-AE4F-4717-9392-4C37350DEE90}" srcOrd="5" destOrd="0" presId="urn:microsoft.com/office/officeart/2005/8/layout/hierarchy3"/>
-    <dgm:cxn modelId="{5CDEAFB4-3C70-4A0C-94D9-2595FCE102DB}" type="presParOf" srcId="{BEFCC4BD-3F5D-4BBC-8701-6CADB17AA31F}" destId="{7A223F60-6D8A-4AB8-AEB5-0CE91FFB9298}" srcOrd="4" destOrd="0" presId="urn:microsoft.com/office/officeart/2005/8/layout/hierarchy3"/>
-    <dgm:cxn modelId="{08C6F783-DE3A-475F-A47E-59CC3DEB47E7}" type="presParOf" srcId="{7A223F60-6D8A-4AB8-AEB5-0CE91FFB9298}" destId="{BBC84C29-1C10-4443-BA08-C87541C04518}" srcOrd="0" destOrd="0" presId="urn:microsoft.com/office/officeart/2005/8/layout/hierarchy3"/>
-    <dgm:cxn modelId="{5391FE4D-9261-4F4C-982D-50907FA58006}" type="presParOf" srcId="{BBC84C29-1C10-4443-BA08-C87541C04518}" destId="{DED34B62-5B37-4393-8A01-F6B25CB45D0A}" srcOrd="0" destOrd="0" presId="urn:microsoft.com/office/officeart/2005/8/layout/hierarchy3"/>
-    <dgm:cxn modelId="{40EEA866-62B2-4FCF-A9C9-170D989B36A2}" type="presParOf" srcId="{BBC84C29-1C10-4443-BA08-C87541C04518}" destId="{8AA3C08A-C973-4EC5-A51C-9D831B8F4724}" srcOrd="1" destOrd="0" presId="urn:microsoft.com/office/officeart/2005/8/layout/hierarchy3"/>
-    <dgm:cxn modelId="{9446BC17-2C50-4C85-8FDB-AF86A959380C}" type="presParOf" srcId="{7A223F60-6D8A-4AB8-AEB5-0CE91FFB9298}" destId="{DBBD953D-F4AC-4C6C-B6D7-6F6B1F9D7B0F}" srcOrd="1" destOrd="0" presId="urn:microsoft.com/office/officeart/2005/8/layout/hierarchy3"/>
-    <dgm:cxn modelId="{1381CF5D-A51D-4800-AA53-59263BDF79D3}" type="presParOf" srcId="{DBBD953D-F4AC-4C6C-B6D7-6F6B1F9D7B0F}" destId="{98408B34-EA17-41DC-B392-49823CBC97B7}" srcOrd="0" destOrd="0" presId="urn:microsoft.com/office/officeart/2005/8/layout/hierarchy3"/>
-    <dgm:cxn modelId="{93A2B156-6CAD-466E-8F2A-B6638245D277}" type="presParOf" srcId="{DBBD953D-F4AC-4C6C-B6D7-6F6B1F9D7B0F}" destId="{941B6FBD-D058-4C09-82EF-35412C1C477D}" srcOrd="1" destOrd="0" presId="urn:microsoft.com/office/officeart/2005/8/layout/hierarchy3"/>
-    <dgm:cxn modelId="{FEEDFB77-7589-4841-B9B0-9C76046BD297}" type="presParOf" srcId="{BEFCC4BD-3F5D-4BBC-8701-6CADB17AA31F}" destId="{AC867A0D-D653-4B48-AE41-2C82E8C5C82F}" srcOrd="5" destOrd="0" presId="urn:microsoft.com/office/officeart/2005/8/layout/hierarchy3"/>
-    <dgm:cxn modelId="{DB4E2697-8765-4CC2-8F90-B1BC672C63EC}" type="presParOf" srcId="{AC867A0D-D653-4B48-AE41-2C82E8C5C82F}" destId="{D1BDD122-AC3A-4564-9602-1886AA89C864}" srcOrd="0" destOrd="0" presId="urn:microsoft.com/office/officeart/2005/8/layout/hierarchy3"/>
-    <dgm:cxn modelId="{3DC02519-1AB0-4AEE-9D2E-06B752A520B6}" type="presParOf" srcId="{D1BDD122-AC3A-4564-9602-1886AA89C864}" destId="{AF5D85B3-6E9A-44AB-9E2F-E1C70EEE0102}" srcOrd="0" destOrd="0" presId="urn:microsoft.com/office/officeart/2005/8/layout/hierarchy3"/>
-    <dgm:cxn modelId="{EFFD11D2-38D8-4348-8DDF-24C2992FD161}" type="presParOf" srcId="{D1BDD122-AC3A-4564-9602-1886AA89C864}" destId="{878E543B-17CD-4460-BB81-15092E58A0F6}" srcOrd="1" destOrd="0" presId="urn:microsoft.com/office/officeart/2005/8/layout/hierarchy3"/>
-    <dgm:cxn modelId="{1D8F6CC7-12D4-4B44-8061-5F76B9C08D53}" type="presParOf" srcId="{AC867A0D-D653-4B48-AE41-2C82E8C5C82F}" destId="{8C71B731-311D-41F8-ABCD-F36ED28A01BD}" srcOrd="1" destOrd="0" presId="urn:microsoft.com/office/officeart/2005/8/layout/hierarchy3"/>
-    <dgm:cxn modelId="{1F0A416D-531D-4F43-85F9-16258EF6B72E}" type="presParOf" srcId="{8C71B731-311D-41F8-ABCD-F36ED28A01BD}" destId="{6AEB7793-A050-4E9D-91F1-25FC3F50F43B}" srcOrd="0" destOrd="0" presId="urn:microsoft.com/office/officeart/2005/8/layout/hierarchy3"/>
-    <dgm:cxn modelId="{4D3AC22E-5D2B-40A3-B309-BD35B7FCD18B}" type="presParOf" srcId="{8C71B731-311D-41F8-ABCD-F36ED28A01BD}" destId="{E8D96FEB-84A9-416C-80C3-1A9053E24EAA}" srcOrd="1" destOrd="0" presId="urn:microsoft.com/office/officeart/2005/8/layout/hierarchy3"/>
-    <dgm:cxn modelId="{B3151B3A-D797-4742-AACC-BE74E5A2A206}" type="presParOf" srcId="{8C71B731-311D-41F8-ABCD-F36ED28A01BD}" destId="{47A5DE8F-F2E2-458B-81C5-F9DA393628B2}" srcOrd="2" destOrd="0" presId="urn:microsoft.com/office/officeart/2005/8/layout/hierarchy3"/>
-    <dgm:cxn modelId="{54E0C9D1-59DE-4558-B886-09F25AB1555A}" type="presParOf" srcId="{8C71B731-311D-41F8-ABCD-F36ED28A01BD}" destId="{F696DC11-4C5D-45F2-8EB2-5BF5F0766D4D}" srcOrd="3" destOrd="0" presId="urn:microsoft.com/office/officeart/2005/8/layout/hierarchy3"/>
-    <dgm:cxn modelId="{B44B83A3-EBFA-4064-ACB8-9D7F95F68B83}" type="presParOf" srcId="{BEFCC4BD-3F5D-4BBC-8701-6CADB17AA31F}" destId="{A727833B-BFEB-4463-A722-884D8DF4E141}" srcOrd="6" destOrd="0" presId="urn:microsoft.com/office/officeart/2005/8/layout/hierarchy3"/>
-    <dgm:cxn modelId="{F0CAFDA2-B9AA-45BA-A6C2-FBE251AF1757}" type="presParOf" srcId="{A727833B-BFEB-4463-A722-884D8DF4E141}" destId="{2DD3B2AA-2267-4ED2-8A1C-A469E8EFD5F5}" srcOrd="0" destOrd="0" presId="urn:microsoft.com/office/officeart/2005/8/layout/hierarchy3"/>
-    <dgm:cxn modelId="{734854EB-B583-4DD1-A224-99661005C0D1}" type="presParOf" srcId="{2DD3B2AA-2267-4ED2-8A1C-A469E8EFD5F5}" destId="{6C2DB3A7-FAC5-4907-B69D-2A82E1D0B614}" srcOrd="0" destOrd="0" presId="urn:microsoft.com/office/officeart/2005/8/layout/hierarchy3"/>
-    <dgm:cxn modelId="{98681876-126E-431E-B4CC-2432AC04FFCB}" type="presParOf" srcId="{2DD3B2AA-2267-4ED2-8A1C-A469E8EFD5F5}" destId="{292B5CA0-BF49-4F85-91E3-8BAAEA2517E7}" srcOrd="1" destOrd="0" presId="urn:microsoft.com/office/officeart/2005/8/layout/hierarchy3"/>
-    <dgm:cxn modelId="{F672C2AB-1599-489F-B181-12B257B81E0E}" type="presParOf" srcId="{A727833B-BFEB-4463-A722-884D8DF4E141}" destId="{D73B5D51-29FF-4836-810B-84756F5F1151}" srcOrd="1" destOrd="0" presId="urn:microsoft.com/office/officeart/2005/8/layout/hierarchy3"/>
-    <dgm:cxn modelId="{943DCF2F-230F-4BCD-BDA3-EC62D8D80837}" type="presParOf" srcId="{D73B5D51-29FF-4836-810B-84756F5F1151}" destId="{9EF792B8-EB2F-4996-8AE7-C558C638115A}" srcOrd="0" destOrd="0" presId="urn:microsoft.com/office/officeart/2005/8/layout/hierarchy3"/>
-    <dgm:cxn modelId="{E02977CA-8676-4BB0-85DC-FBBE81D5582E}" type="presParOf" srcId="{D73B5D51-29FF-4836-810B-84756F5F1151}" destId="{2A82A683-001D-4A24-B4EB-0F6569EE6A84}" srcOrd="1" destOrd="0" presId="urn:microsoft.com/office/officeart/2005/8/layout/hierarchy3"/>
-    <dgm:cxn modelId="{15CA5819-FB1A-466E-90A6-EEA20A61115D}" type="presParOf" srcId="{D73B5D51-29FF-4836-810B-84756F5F1151}" destId="{49D9ABCD-6EEA-48BF-880F-B7BA7E0CA55D}" srcOrd="2" destOrd="0" presId="urn:microsoft.com/office/officeart/2005/8/layout/hierarchy3"/>
-    <dgm:cxn modelId="{A0CB648D-A086-4069-A7D4-9C2A1E697E72}" type="presParOf" srcId="{D73B5D51-29FF-4836-810B-84756F5F1151}" destId="{24EA4042-C37C-44FF-B990-10310C99290F}" srcOrd="3" destOrd="0" presId="urn:microsoft.com/office/officeart/2005/8/layout/hierarchy3"/>
-    <dgm:cxn modelId="{69AF4E58-9060-4E2F-80E5-1B59F5431D45}" type="presParOf" srcId="{D73B5D51-29FF-4836-810B-84756F5F1151}" destId="{0A0E46B4-880D-45A3-BEA8-F0179A662F6E}" srcOrd="4" destOrd="0" presId="urn:microsoft.com/office/officeart/2005/8/layout/hierarchy3"/>
-    <dgm:cxn modelId="{F7499102-CD86-4F24-97A0-C1C83E73458F}" type="presParOf" srcId="{D73B5D51-29FF-4836-810B-84756F5F1151}" destId="{934FE0E1-B490-422E-AA0C-4CA0974D38DF}" srcOrd="5" destOrd="0" presId="urn:microsoft.com/office/officeart/2005/8/layout/hierarchy3"/>
-    <dgm:cxn modelId="{90363672-130C-4438-B392-647193379F0E}" type="presParOf" srcId="{D73B5D51-29FF-4836-810B-84756F5F1151}" destId="{31BFF808-E5C4-4266-BB5D-4DD341B88897}" srcOrd="6" destOrd="0" presId="urn:microsoft.com/office/officeart/2005/8/layout/hierarchy3"/>
-    <dgm:cxn modelId="{3B0AEC81-F867-4157-973E-069E3FF2D3EC}" type="presParOf" srcId="{D73B5D51-29FF-4836-810B-84756F5F1151}" destId="{7EB9B7B6-B186-4DE7-92CF-45C2332B5808}" srcOrd="7" destOrd="0" presId="urn:microsoft.com/office/officeart/2005/8/layout/hierarchy3"/>
-    <dgm:cxn modelId="{087F13E1-B8AA-415A-9107-4AB9BA5BDD25}" type="presParOf" srcId="{BEFCC4BD-3F5D-4BBC-8701-6CADB17AA31F}" destId="{07EE0E1A-058A-4C28-AD7A-B2B81BF9C15B}" srcOrd="7" destOrd="0" presId="urn:microsoft.com/office/officeart/2005/8/layout/hierarchy3"/>
-    <dgm:cxn modelId="{1F7A48E5-A35C-4BF1-8B1E-4F49E46B2AC6}" type="presParOf" srcId="{07EE0E1A-058A-4C28-AD7A-B2B81BF9C15B}" destId="{FCCB17AB-98B4-4ACC-B28A-3ED0C83FA361}" srcOrd="0" destOrd="0" presId="urn:microsoft.com/office/officeart/2005/8/layout/hierarchy3"/>
-    <dgm:cxn modelId="{94706CCB-6A67-4264-9E81-DBEEC6BC7CB7}" type="presParOf" srcId="{FCCB17AB-98B4-4ACC-B28A-3ED0C83FA361}" destId="{EED238A2-F0DF-4F67-8B6A-6BF5E84200D5}" srcOrd="0" destOrd="0" presId="urn:microsoft.com/office/officeart/2005/8/layout/hierarchy3"/>
-    <dgm:cxn modelId="{C1E5C916-FA2F-488B-BEAD-5F1E5185B412}" type="presParOf" srcId="{FCCB17AB-98B4-4ACC-B28A-3ED0C83FA361}" destId="{D2901977-E661-4E89-BB60-728ECFDF71B6}" srcOrd="1" destOrd="0" presId="urn:microsoft.com/office/officeart/2005/8/layout/hierarchy3"/>
-    <dgm:cxn modelId="{000E279B-96C2-4D55-AB41-070408BF7BEE}" type="presParOf" srcId="{07EE0E1A-058A-4C28-AD7A-B2B81BF9C15B}" destId="{68565D25-8667-4252-BB01-D88A74502EB9}" srcOrd="1" destOrd="0" presId="urn:microsoft.com/office/officeart/2005/8/layout/hierarchy3"/>
-    <dgm:cxn modelId="{974E31CB-3AFF-4998-A3F3-54B10F085647}" type="presParOf" srcId="{68565D25-8667-4252-BB01-D88A74502EB9}" destId="{F006886D-E4EA-480C-A781-A323279A7444}" srcOrd="0" destOrd="0" presId="urn:microsoft.com/office/officeart/2005/8/layout/hierarchy3"/>
-    <dgm:cxn modelId="{A087A063-EAE8-43FC-86F0-524A7E746A26}" type="presParOf" srcId="{68565D25-8667-4252-BB01-D88A74502EB9}" destId="{526EF2C4-1577-4934-BD19-8A593E727CAC}" srcOrd="1" destOrd="0" presId="urn:microsoft.com/office/officeart/2005/8/layout/hierarchy3"/>
-    <dgm:cxn modelId="{7B88750C-A7C7-4A50-A870-31A401F18B15}" type="presParOf" srcId="{68565D25-8667-4252-BB01-D88A74502EB9}" destId="{C409B91B-2A5D-434A-9550-CB44444CFB49}" srcOrd="2" destOrd="0" presId="urn:microsoft.com/office/officeart/2005/8/layout/hierarchy3"/>
-    <dgm:cxn modelId="{E6BEA787-4491-4FE1-9530-058A557037FD}" type="presParOf" srcId="{68565D25-8667-4252-BB01-D88A74502EB9}" destId="{CBB05B55-713A-4DAF-8ADA-1F22C6820080}" srcOrd="3" destOrd="0" presId="urn:microsoft.com/office/officeart/2005/8/layout/hierarchy3"/>
+    <dgm:cxn modelId="{E0244FF9-501B-4CB0-8D39-8D55F73BCAEF}" type="presOf" srcId="{CD60526E-7835-489E-A870-881055DE5AD2}" destId="{292B5CA0-BF49-4F85-91E3-8BAAEA2517E7}" srcOrd="1" destOrd="0" presId="urn:microsoft.com/office/officeart/2005/8/layout/hierarchy3"/>
+    <dgm:cxn modelId="{3030CEEB-5115-4FF8-97CC-E1198B500D83}" type="presOf" srcId="{8DC3EAE0-AA96-4653-B57C-ED61FEA30CD5}" destId="{F696DC11-4C5D-45F2-8EB2-5BF5F0766D4D}" srcOrd="0" destOrd="0" presId="urn:microsoft.com/office/officeart/2005/8/layout/hierarchy3"/>
+    <dgm:cxn modelId="{60103ACD-2184-4BFA-8508-B8AF04E70EAA}" type="presParOf" srcId="{BEFCC4BD-3F5D-4BBC-8701-6CADB17AA31F}" destId="{D171E6DA-76D3-445A-A4AD-CDF43BF8D621}" srcOrd="0" destOrd="0" presId="urn:microsoft.com/office/officeart/2005/8/layout/hierarchy3"/>
+    <dgm:cxn modelId="{92F8D858-DE49-4485-AAE3-7EE54C64D23C}" type="presParOf" srcId="{D171E6DA-76D3-445A-A4AD-CDF43BF8D621}" destId="{E984BE3E-B592-4ECD-BAFC-DD3287597B37}" srcOrd="0" destOrd="0" presId="urn:microsoft.com/office/officeart/2005/8/layout/hierarchy3"/>
+    <dgm:cxn modelId="{F7113CCA-7A66-48AD-8E2D-939BA73F90FA}" type="presParOf" srcId="{E984BE3E-B592-4ECD-BAFC-DD3287597B37}" destId="{99FB8535-ECB9-42B1-87A1-D8BBE540BBCA}" srcOrd="0" destOrd="0" presId="urn:microsoft.com/office/officeart/2005/8/layout/hierarchy3"/>
+    <dgm:cxn modelId="{DE87A5BD-61E8-49AE-AACC-54EC118A83A0}" type="presParOf" srcId="{E984BE3E-B592-4ECD-BAFC-DD3287597B37}" destId="{61737740-909B-4238-895E-2F5A38B946DA}" srcOrd="1" destOrd="0" presId="urn:microsoft.com/office/officeart/2005/8/layout/hierarchy3"/>
+    <dgm:cxn modelId="{AEEC7D28-3796-4074-B84D-3B2A1D0214DB}" type="presParOf" srcId="{D171E6DA-76D3-445A-A4AD-CDF43BF8D621}" destId="{86F71E6F-B2BC-4D83-B173-DF3B8FC5B190}" srcOrd="1" destOrd="0" presId="urn:microsoft.com/office/officeart/2005/8/layout/hierarchy3"/>
+    <dgm:cxn modelId="{D7E565EA-ABEC-4AC6-8DB2-590F17089EE5}" type="presParOf" srcId="{86F71E6F-B2BC-4D83-B173-DF3B8FC5B190}" destId="{3D73A31F-3CD4-4A78-8BD9-2E6FA5F234D0}" srcOrd="0" destOrd="0" presId="urn:microsoft.com/office/officeart/2005/8/layout/hierarchy3"/>
+    <dgm:cxn modelId="{B8CD5F95-A667-4DAF-9DDD-8170273CF51C}" type="presParOf" srcId="{86F71E6F-B2BC-4D83-B173-DF3B8FC5B190}" destId="{8A3314E6-2863-4C36-BBB3-CAD41F46559B}" srcOrd="1" destOrd="0" presId="urn:microsoft.com/office/officeart/2005/8/layout/hierarchy3"/>
+    <dgm:cxn modelId="{8F4541CD-99C5-46C1-A611-E164A0FD4C85}" type="presParOf" srcId="{86F71E6F-B2BC-4D83-B173-DF3B8FC5B190}" destId="{C37FDA94-EE86-4718-851D-D4159FBD1D3C}" srcOrd="2" destOrd="0" presId="urn:microsoft.com/office/officeart/2005/8/layout/hierarchy3"/>
+    <dgm:cxn modelId="{6BE1DC3D-064E-4564-A453-1C6A85D2836D}" type="presParOf" srcId="{86F71E6F-B2BC-4D83-B173-DF3B8FC5B190}" destId="{FF9B267A-17D4-4DAC-B9B3-D31D192EBBC6}" srcOrd="3" destOrd="0" presId="urn:microsoft.com/office/officeart/2005/8/layout/hierarchy3"/>
+    <dgm:cxn modelId="{0706DDF5-57AA-46E0-A053-52BE478E298E}" type="presParOf" srcId="{86F71E6F-B2BC-4D83-B173-DF3B8FC5B190}" destId="{C7D3896C-510F-44BC-88B4-7C22129E786E}" srcOrd="4" destOrd="0" presId="urn:microsoft.com/office/officeart/2005/8/layout/hierarchy3"/>
+    <dgm:cxn modelId="{8031EB3B-C3CC-4889-AD3E-0DDCFFC41FC8}" type="presParOf" srcId="{86F71E6F-B2BC-4D83-B173-DF3B8FC5B190}" destId="{9D93DF36-F029-4BDC-9E89-4299C0EBFCB3}" srcOrd="5" destOrd="0" presId="urn:microsoft.com/office/officeart/2005/8/layout/hierarchy3"/>
+    <dgm:cxn modelId="{6F6D28E7-C721-41B6-93C2-6B51DB0184AE}" type="presParOf" srcId="{86F71E6F-B2BC-4D83-B173-DF3B8FC5B190}" destId="{248CE159-4170-4F7E-A087-6D2467D005BD}" srcOrd="6" destOrd="0" presId="urn:microsoft.com/office/officeart/2005/8/layout/hierarchy3"/>
+    <dgm:cxn modelId="{90E7FE22-F2AD-409C-BD8A-29EAA5721806}" type="presParOf" srcId="{86F71E6F-B2BC-4D83-B173-DF3B8FC5B190}" destId="{3A7336C0-F140-4AA4-8EB0-C86106393380}" srcOrd="7" destOrd="0" presId="urn:microsoft.com/office/officeart/2005/8/layout/hierarchy3"/>
+    <dgm:cxn modelId="{8B677CD8-F8EE-452B-AFC7-4BBF48D5479E}" type="presParOf" srcId="{86F71E6F-B2BC-4D83-B173-DF3B8FC5B190}" destId="{19501039-C086-43DC-B83C-BB8F2BE11A47}" srcOrd="8" destOrd="0" presId="urn:microsoft.com/office/officeart/2005/8/layout/hierarchy3"/>
+    <dgm:cxn modelId="{C54F2708-1DC3-4491-9C86-54AAD2A307EA}" type="presParOf" srcId="{86F71E6F-B2BC-4D83-B173-DF3B8FC5B190}" destId="{EA042785-3256-4038-9C9C-73B7325D3F3C}" srcOrd="9" destOrd="0" presId="urn:microsoft.com/office/officeart/2005/8/layout/hierarchy3"/>
+    <dgm:cxn modelId="{34FBB2E1-8ACE-42C9-ACF1-FBA471C1D062}" type="presParOf" srcId="{86F71E6F-B2BC-4D83-B173-DF3B8FC5B190}" destId="{8A9919A3-EC2F-4632-9113-FFB1D843BEA4}" srcOrd="10" destOrd="0" presId="urn:microsoft.com/office/officeart/2005/8/layout/hierarchy3"/>
+    <dgm:cxn modelId="{9BFD0AA7-A1B9-4AAD-B02A-0403B560DFA7}" type="presParOf" srcId="{86F71E6F-B2BC-4D83-B173-DF3B8FC5B190}" destId="{3BE41C04-D4F3-4D1F-8F1F-2BC4741FC052}" srcOrd="11" destOrd="0" presId="urn:microsoft.com/office/officeart/2005/8/layout/hierarchy3"/>
+    <dgm:cxn modelId="{3BEB8B40-C9EB-4AAC-BA9C-EE34A55A6841}" type="presParOf" srcId="{BEFCC4BD-3F5D-4BBC-8701-6CADB17AA31F}" destId="{9AE52506-E68E-4332-B5D5-31E8FB4E278E}" srcOrd="1" destOrd="0" presId="urn:microsoft.com/office/officeart/2005/8/layout/hierarchy3"/>
+    <dgm:cxn modelId="{DE73FCA3-86E4-4A84-9A52-606B91416AAB}" type="presParOf" srcId="{9AE52506-E68E-4332-B5D5-31E8FB4E278E}" destId="{66DD3C37-00E3-4F39-BDCD-E90B73CA88BE}" srcOrd="0" destOrd="0" presId="urn:microsoft.com/office/officeart/2005/8/layout/hierarchy3"/>
+    <dgm:cxn modelId="{7F7701B9-7F16-4C73-9CAD-C01679377777}" type="presParOf" srcId="{66DD3C37-00E3-4F39-BDCD-E90B73CA88BE}" destId="{F7727978-2655-46FE-AA59-24F8ABF54CD7}" srcOrd="0" destOrd="0" presId="urn:microsoft.com/office/officeart/2005/8/layout/hierarchy3"/>
+    <dgm:cxn modelId="{62E67E9A-AE01-4FE1-A76F-E7B5F261E9BD}" type="presParOf" srcId="{66DD3C37-00E3-4F39-BDCD-E90B73CA88BE}" destId="{6153FFD0-413D-461D-9B01-CEA037B8FD0A}" srcOrd="1" destOrd="0" presId="urn:microsoft.com/office/officeart/2005/8/layout/hierarchy3"/>
+    <dgm:cxn modelId="{858D35C4-5880-4838-BE8A-E5AE50AE6584}" type="presParOf" srcId="{9AE52506-E68E-4332-B5D5-31E8FB4E278E}" destId="{8818B69A-7B6E-446F-8195-8D7EA1DA47BE}" srcOrd="1" destOrd="0" presId="urn:microsoft.com/office/officeart/2005/8/layout/hierarchy3"/>
+    <dgm:cxn modelId="{9C497917-5833-4DB2-B238-24F6F76C13AD}" type="presParOf" srcId="{8818B69A-7B6E-446F-8195-8D7EA1DA47BE}" destId="{7F64B280-C922-4573-A9A4-51128719C217}" srcOrd="0" destOrd="0" presId="urn:microsoft.com/office/officeart/2005/8/layout/hierarchy3"/>
+    <dgm:cxn modelId="{E992667A-CF24-4DDD-873A-F1C95DE786D5}" type="presParOf" srcId="{8818B69A-7B6E-446F-8195-8D7EA1DA47BE}" destId="{38155D7B-AA11-47C4-929B-CCC02A3D3801}" srcOrd="1" destOrd="0" presId="urn:microsoft.com/office/officeart/2005/8/layout/hierarchy3"/>
+    <dgm:cxn modelId="{A4DCF489-6F4E-4828-A885-283C4F2AD6A8}" type="presParOf" srcId="{8818B69A-7B6E-446F-8195-8D7EA1DA47BE}" destId="{F2819C25-FC5B-4095-ADBF-C6AB65E907EF}" srcOrd="2" destOrd="0" presId="urn:microsoft.com/office/officeart/2005/8/layout/hierarchy3"/>
+    <dgm:cxn modelId="{C00BBCC5-89C0-4135-B7A1-4E39A06E7260}" type="presParOf" srcId="{8818B69A-7B6E-446F-8195-8D7EA1DA47BE}" destId="{9EA7F07E-91D0-43F4-A301-6010E6E28787}" srcOrd="3" destOrd="0" presId="urn:microsoft.com/office/officeart/2005/8/layout/hierarchy3"/>
+    <dgm:cxn modelId="{A09B998C-407D-477A-A327-74A637FEF5CA}" type="presParOf" srcId="{8818B69A-7B6E-446F-8195-8D7EA1DA47BE}" destId="{E2A9A2E3-975E-4158-B7B0-8474B12FE0C9}" srcOrd="4" destOrd="0" presId="urn:microsoft.com/office/officeart/2005/8/layout/hierarchy3"/>
+    <dgm:cxn modelId="{537F202B-97EB-4EA5-BFE2-2C0F29ABD96D}" type="presParOf" srcId="{8818B69A-7B6E-446F-8195-8D7EA1DA47BE}" destId="{187F473F-2C80-4D0F-867C-B9C989E5CE3B}" srcOrd="5" destOrd="0" presId="urn:microsoft.com/office/officeart/2005/8/layout/hierarchy3"/>
+    <dgm:cxn modelId="{2C7430EF-A763-4F86-AEB2-6CF899A4F30E}" type="presParOf" srcId="{8818B69A-7B6E-446F-8195-8D7EA1DA47BE}" destId="{29E6ABA8-1702-4C61-B19D-8C0148A40F8C}" srcOrd="6" destOrd="0" presId="urn:microsoft.com/office/officeart/2005/8/layout/hierarchy3"/>
+    <dgm:cxn modelId="{F476E39B-C921-44D2-A1C3-843A45BE8C8C}" type="presParOf" srcId="{8818B69A-7B6E-446F-8195-8D7EA1DA47BE}" destId="{3206DEE8-816E-4DF2-B56F-A32D5FB2B8E0}" srcOrd="7" destOrd="0" presId="urn:microsoft.com/office/officeart/2005/8/layout/hierarchy3"/>
+    <dgm:cxn modelId="{51E85C23-8F1E-45B7-8630-2B0CCE1F1F92}" type="presParOf" srcId="{BEFCC4BD-3F5D-4BBC-8701-6CADB17AA31F}" destId="{8C02F7EE-C7AB-4526-9F7D-92F994DCDA2B}" srcOrd="2" destOrd="0" presId="urn:microsoft.com/office/officeart/2005/8/layout/hierarchy3"/>
+    <dgm:cxn modelId="{2DBA2885-7192-4DCC-852C-7F0AEBD3223F}" type="presParOf" srcId="{8C02F7EE-C7AB-4526-9F7D-92F994DCDA2B}" destId="{EB5E56A3-94C5-4478-8D95-3B3F6A11001C}" srcOrd="0" destOrd="0" presId="urn:microsoft.com/office/officeart/2005/8/layout/hierarchy3"/>
+    <dgm:cxn modelId="{B53351BA-CFEE-423F-9AD7-601807EB4C18}" type="presParOf" srcId="{EB5E56A3-94C5-4478-8D95-3B3F6A11001C}" destId="{91F3DD14-3AE4-4F3B-BF09-032D92ED4320}" srcOrd="0" destOrd="0" presId="urn:microsoft.com/office/officeart/2005/8/layout/hierarchy3"/>
+    <dgm:cxn modelId="{191CCF50-D912-429B-AD4D-D168F7D1EE4C}" type="presParOf" srcId="{EB5E56A3-94C5-4478-8D95-3B3F6A11001C}" destId="{B97A4915-97D8-4679-B75F-622F745A40AD}" srcOrd="1" destOrd="0" presId="urn:microsoft.com/office/officeart/2005/8/layout/hierarchy3"/>
+    <dgm:cxn modelId="{97048D62-09EB-489E-A58B-469E87680DE4}" type="presParOf" srcId="{8C02F7EE-C7AB-4526-9F7D-92F994DCDA2B}" destId="{BED06B18-515E-4C6D-8482-122CF65031F8}" srcOrd="1" destOrd="0" presId="urn:microsoft.com/office/officeart/2005/8/layout/hierarchy3"/>
+    <dgm:cxn modelId="{67F58290-4308-4E11-BFFE-AA901A6F5241}" type="presParOf" srcId="{BED06B18-515E-4C6D-8482-122CF65031F8}" destId="{A0B49624-BEFA-4F36-B59E-2C2952641913}" srcOrd="0" destOrd="0" presId="urn:microsoft.com/office/officeart/2005/8/layout/hierarchy3"/>
+    <dgm:cxn modelId="{8586A951-5F62-480F-AC54-055E83137F64}" type="presParOf" srcId="{BED06B18-515E-4C6D-8482-122CF65031F8}" destId="{C690DA50-99EF-4AC1-BF02-0178B112B8D1}" srcOrd="1" destOrd="0" presId="urn:microsoft.com/office/officeart/2005/8/layout/hierarchy3"/>
+    <dgm:cxn modelId="{265B2AE2-9499-402E-8464-F2694193231A}" type="presParOf" srcId="{BED06B18-515E-4C6D-8482-122CF65031F8}" destId="{D3B15278-7FE7-43C5-B501-8FE553284603}" srcOrd="2" destOrd="0" presId="urn:microsoft.com/office/officeart/2005/8/layout/hierarchy3"/>
+    <dgm:cxn modelId="{90109CAB-16DC-41B6-AD33-2F192FC42CB1}" type="presParOf" srcId="{BED06B18-515E-4C6D-8482-122CF65031F8}" destId="{84E38BBE-317B-40CB-BED1-598900656104}" srcOrd="3" destOrd="0" presId="urn:microsoft.com/office/officeart/2005/8/layout/hierarchy3"/>
+    <dgm:cxn modelId="{786BACE1-3653-4DF5-BA45-E2366C3F657F}" type="presParOf" srcId="{BED06B18-515E-4C6D-8482-122CF65031F8}" destId="{9E36A3C3-6B8D-4834-BE28-710E9B9F157F}" srcOrd="4" destOrd="0" presId="urn:microsoft.com/office/officeart/2005/8/layout/hierarchy3"/>
+    <dgm:cxn modelId="{B54B1061-7761-4D0D-8084-FA5E5682272C}" type="presParOf" srcId="{BED06B18-515E-4C6D-8482-122CF65031F8}" destId="{E887E15F-5B41-47EF-81CD-3C23AAA4FF7C}" srcOrd="5" destOrd="0" presId="urn:microsoft.com/office/officeart/2005/8/layout/hierarchy3"/>
+    <dgm:cxn modelId="{588A96C3-C987-44CB-B657-F71C4D9B1D44}" type="presParOf" srcId="{BEFCC4BD-3F5D-4BBC-8701-6CADB17AA31F}" destId="{40C0A844-72B9-4499-8A2F-31B160519B2B}" srcOrd="3" destOrd="0" presId="urn:microsoft.com/office/officeart/2005/8/layout/hierarchy3"/>
+    <dgm:cxn modelId="{BA72FCF5-A8F1-4EB8-86DB-39799A700657}" type="presParOf" srcId="{40C0A844-72B9-4499-8A2F-31B160519B2B}" destId="{FEFEA5B4-188A-4C43-81BA-FD4EB8E74EF6}" srcOrd="0" destOrd="0" presId="urn:microsoft.com/office/officeart/2005/8/layout/hierarchy3"/>
+    <dgm:cxn modelId="{B907CF93-DF35-431C-8E6F-5158B5C4AE41}" type="presParOf" srcId="{FEFEA5B4-188A-4C43-81BA-FD4EB8E74EF6}" destId="{E5E1801B-779F-4A6B-8755-4B28832CAA29}" srcOrd="0" destOrd="0" presId="urn:microsoft.com/office/officeart/2005/8/layout/hierarchy3"/>
+    <dgm:cxn modelId="{57CD07E0-B17C-4409-ACF9-5621D5C2FCBD}" type="presParOf" srcId="{FEFEA5B4-188A-4C43-81BA-FD4EB8E74EF6}" destId="{587645D9-6F69-4F07-8C5D-62D534E3C22D}" srcOrd="1" destOrd="0" presId="urn:microsoft.com/office/officeart/2005/8/layout/hierarchy3"/>
+    <dgm:cxn modelId="{4CEAF985-4DFC-471C-B425-B7EDA62F7256}" type="presParOf" srcId="{40C0A844-72B9-4499-8A2F-31B160519B2B}" destId="{8A075C84-1556-4181-B9F1-B0F5D69ADB55}" srcOrd="1" destOrd="0" presId="urn:microsoft.com/office/officeart/2005/8/layout/hierarchy3"/>
+    <dgm:cxn modelId="{31712FBC-7EC8-4A18-8DBE-C230E3D6517F}" type="presParOf" srcId="{8A075C84-1556-4181-B9F1-B0F5D69ADB55}" destId="{CB31F521-FC1D-4E4D-9B45-DDE8A4B236A4}" srcOrd="0" destOrd="0" presId="urn:microsoft.com/office/officeart/2005/8/layout/hierarchy3"/>
+    <dgm:cxn modelId="{EBC14AE3-503F-472E-AE14-76848096EB72}" type="presParOf" srcId="{8A075C84-1556-4181-B9F1-B0F5D69ADB55}" destId="{65F39FC5-A6CE-491E-8888-8271FD35E89E}" srcOrd="1" destOrd="0" presId="urn:microsoft.com/office/officeart/2005/8/layout/hierarchy3"/>
+    <dgm:cxn modelId="{1CFE8210-24ED-4725-89C5-FC6461FD7BDE}" type="presParOf" srcId="{8A075C84-1556-4181-B9F1-B0F5D69ADB55}" destId="{F94F71E9-0EFD-4B2E-AA4E-A2D6BEC7906E}" srcOrd="2" destOrd="0" presId="urn:microsoft.com/office/officeart/2005/8/layout/hierarchy3"/>
+    <dgm:cxn modelId="{AD8AEB0B-FED6-40BE-B552-0FF3AFEED177}" type="presParOf" srcId="{8A075C84-1556-4181-B9F1-B0F5D69ADB55}" destId="{F8D3AACC-3FF3-4AD1-9D53-238E3884F253}" srcOrd="3" destOrd="0" presId="urn:microsoft.com/office/officeart/2005/8/layout/hierarchy3"/>
+    <dgm:cxn modelId="{0E8B38E3-2EFB-40F8-A0F2-444DAF58E528}" type="presParOf" srcId="{8A075C84-1556-4181-B9F1-B0F5D69ADB55}" destId="{B8BB48C0-6E1A-4E6B-B8F8-0F224C183831}" srcOrd="4" destOrd="0" presId="urn:microsoft.com/office/officeart/2005/8/layout/hierarchy3"/>
+    <dgm:cxn modelId="{423F98DB-110E-4B2F-8EE9-99D4E0198164}" type="presParOf" srcId="{8A075C84-1556-4181-B9F1-B0F5D69ADB55}" destId="{8402DF20-AE4F-4717-9392-4C37350DEE90}" srcOrd="5" destOrd="0" presId="urn:microsoft.com/office/officeart/2005/8/layout/hierarchy3"/>
+    <dgm:cxn modelId="{B4377ED2-4E1F-43DD-8EAD-4DECA0FCED77}" type="presParOf" srcId="{BEFCC4BD-3F5D-4BBC-8701-6CADB17AA31F}" destId="{7A223F60-6D8A-4AB8-AEB5-0CE91FFB9298}" srcOrd="4" destOrd="0" presId="urn:microsoft.com/office/officeart/2005/8/layout/hierarchy3"/>
+    <dgm:cxn modelId="{FD42AFBA-EAA0-46A1-B24B-19F7F2AEF6D4}" type="presParOf" srcId="{7A223F60-6D8A-4AB8-AEB5-0CE91FFB9298}" destId="{BBC84C29-1C10-4443-BA08-C87541C04518}" srcOrd="0" destOrd="0" presId="urn:microsoft.com/office/officeart/2005/8/layout/hierarchy3"/>
+    <dgm:cxn modelId="{22821DB2-7D7A-4524-814D-CFA943C5A875}" type="presParOf" srcId="{BBC84C29-1C10-4443-BA08-C87541C04518}" destId="{DED34B62-5B37-4393-8A01-F6B25CB45D0A}" srcOrd="0" destOrd="0" presId="urn:microsoft.com/office/officeart/2005/8/layout/hierarchy3"/>
+    <dgm:cxn modelId="{47487DD5-8861-4699-8D0B-73941DBE9F27}" type="presParOf" srcId="{BBC84C29-1C10-4443-BA08-C87541C04518}" destId="{8AA3C08A-C973-4EC5-A51C-9D831B8F4724}" srcOrd="1" destOrd="0" presId="urn:microsoft.com/office/officeart/2005/8/layout/hierarchy3"/>
+    <dgm:cxn modelId="{247EDB46-69BB-41D9-9F66-1C8B3B077DC0}" type="presParOf" srcId="{7A223F60-6D8A-4AB8-AEB5-0CE91FFB9298}" destId="{DBBD953D-F4AC-4C6C-B6D7-6F6B1F9D7B0F}" srcOrd="1" destOrd="0" presId="urn:microsoft.com/office/officeart/2005/8/layout/hierarchy3"/>
+    <dgm:cxn modelId="{EE02C39D-33CC-4489-96DD-E4A34BEA8344}" type="presParOf" srcId="{DBBD953D-F4AC-4C6C-B6D7-6F6B1F9D7B0F}" destId="{98408B34-EA17-41DC-B392-49823CBC97B7}" srcOrd="0" destOrd="0" presId="urn:microsoft.com/office/officeart/2005/8/layout/hierarchy3"/>
+    <dgm:cxn modelId="{3FFC6E73-EBE7-40A4-9726-69CD605B339E}" type="presParOf" srcId="{DBBD953D-F4AC-4C6C-B6D7-6F6B1F9D7B0F}" destId="{941B6FBD-D058-4C09-82EF-35412C1C477D}" srcOrd="1" destOrd="0" presId="urn:microsoft.com/office/officeart/2005/8/layout/hierarchy3"/>
+    <dgm:cxn modelId="{E441C5A8-7FF0-4242-817A-6069B4A44E20}" type="presParOf" srcId="{BEFCC4BD-3F5D-4BBC-8701-6CADB17AA31F}" destId="{AC867A0D-D653-4B48-AE41-2C82E8C5C82F}" srcOrd="5" destOrd="0" presId="urn:microsoft.com/office/officeart/2005/8/layout/hierarchy3"/>
+    <dgm:cxn modelId="{2E68D3BE-16B7-41F1-897E-C4D925B78CDC}" type="presParOf" srcId="{AC867A0D-D653-4B48-AE41-2C82E8C5C82F}" destId="{D1BDD122-AC3A-4564-9602-1886AA89C864}" srcOrd="0" destOrd="0" presId="urn:microsoft.com/office/officeart/2005/8/layout/hierarchy3"/>
+    <dgm:cxn modelId="{047E6B5B-F5F9-4B04-B3FF-7ED9C577AA97}" type="presParOf" srcId="{D1BDD122-AC3A-4564-9602-1886AA89C864}" destId="{AF5D85B3-6E9A-44AB-9E2F-E1C70EEE0102}" srcOrd="0" destOrd="0" presId="urn:microsoft.com/office/officeart/2005/8/layout/hierarchy3"/>
+    <dgm:cxn modelId="{4B598DCB-F191-412F-9C1C-F592D063BA91}" type="presParOf" srcId="{D1BDD122-AC3A-4564-9602-1886AA89C864}" destId="{878E543B-17CD-4460-BB81-15092E58A0F6}" srcOrd="1" destOrd="0" presId="urn:microsoft.com/office/officeart/2005/8/layout/hierarchy3"/>
+    <dgm:cxn modelId="{0075C23E-597C-46DC-B6C4-F6AFC32E1EB7}" type="presParOf" srcId="{AC867A0D-D653-4B48-AE41-2C82E8C5C82F}" destId="{8C71B731-311D-41F8-ABCD-F36ED28A01BD}" srcOrd="1" destOrd="0" presId="urn:microsoft.com/office/officeart/2005/8/layout/hierarchy3"/>
+    <dgm:cxn modelId="{9349F298-4144-4F5A-8AC0-1D6D391E5C72}" type="presParOf" srcId="{8C71B731-311D-41F8-ABCD-F36ED28A01BD}" destId="{6AEB7793-A050-4E9D-91F1-25FC3F50F43B}" srcOrd="0" destOrd="0" presId="urn:microsoft.com/office/officeart/2005/8/layout/hierarchy3"/>
+    <dgm:cxn modelId="{8343DB45-5173-4C64-B005-7EEC50133112}" type="presParOf" srcId="{8C71B731-311D-41F8-ABCD-F36ED28A01BD}" destId="{E8D96FEB-84A9-416C-80C3-1A9053E24EAA}" srcOrd="1" destOrd="0" presId="urn:microsoft.com/office/officeart/2005/8/layout/hierarchy3"/>
+    <dgm:cxn modelId="{F7D87BFC-1885-45C1-B05D-0B0F6908B4C8}" type="presParOf" srcId="{8C71B731-311D-41F8-ABCD-F36ED28A01BD}" destId="{47A5DE8F-F2E2-458B-81C5-F9DA393628B2}" srcOrd="2" destOrd="0" presId="urn:microsoft.com/office/officeart/2005/8/layout/hierarchy3"/>
+    <dgm:cxn modelId="{7BDFC6AE-A25D-49B7-AA8A-62BDCBCBD6C9}" type="presParOf" srcId="{8C71B731-311D-41F8-ABCD-F36ED28A01BD}" destId="{F696DC11-4C5D-45F2-8EB2-5BF5F0766D4D}" srcOrd="3" destOrd="0" presId="urn:microsoft.com/office/officeart/2005/8/layout/hierarchy3"/>
+    <dgm:cxn modelId="{AB592F47-E94D-4706-BF01-1966A7819E9B}" type="presParOf" srcId="{BEFCC4BD-3F5D-4BBC-8701-6CADB17AA31F}" destId="{A727833B-BFEB-4463-A722-884D8DF4E141}" srcOrd="6" destOrd="0" presId="urn:microsoft.com/office/officeart/2005/8/layout/hierarchy3"/>
+    <dgm:cxn modelId="{2B70B3AB-D868-4570-A0FC-DBD4F3A6539E}" type="presParOf" srcId="{A727833B-BFEB-4463-A722-884D8DF4E141}" destId="{2DD3B2AA-2267-4ED2-8A1C-A469E8EFD5F5}" srcOrd="0" destOrd="0" presId="urn:microsoft.com/office/officeart/2005/8/layout/hierarchy3"/>
+    <dgm:cxn modelId="{5A736B05-8106-4A52-BFE6-1BE69E4D8D76}" type="presParOf" srcId="{2DD3B2AA-2267-4ED2-8A1C-A469E8EFD5F5}" destId="{6C2DB3A7-FAC5-4907-B69D-2A82E1D0B614}" srcOrd="0" destOrd="0" presId="urn:microsoft.com/office/officeart/2005/8/layout/hierarchy3"/>
+    <dgm:cxn modelId="{0A9BCC77-08DC-4B2B-AFA0-B44168CDFD9C}" type="presParOf" srcId="{2DD3B2AA-2267-4ED2-8A1C-A469E8EFD5F5}" destId="{292B5CA0-BF49-4F85-91E3-8BAAEA2517E7}" srcOrd="1" destOrd="0" presId="urn:microsoft.com/office/officeart/2005/8/layout/hierarchy3"/>
+    <dgm:cxn modelId="{6AA246F0-3A0C-42DF-AAEB-15A25523C4F7}" type="presParOf" srcId="{A727833B-BFEB-4463-A722-884D8DF4E141}" destId="{D73B5D51-29FF-4836-810B-84756F5F1151}" srcOrd="1" destOrd="0" presId="urn:microsoft.com/office/officeart/2005/8/layout/hierarchy3"/>
+    <dgm:cxn modelId="{B8631B57-817C-4373-A66A-6CD05B5C8B2F}" type="presParOf" srcId="{D73B5D51-29FF-4836-810B-84756F5F1151}" destId="{9EF792B8-EB2F-4996-8AE7-C558C638115A}" srcOrd="0" destOrd="0" presId="urn:microsoft.com/office/officeart/2005/8/layout/hierarchy3"/>
+    <dgm:cxn modelId="{3FB736DA-B4A2-4125-9344-0A4FE7246478}" type="presParOf" srcId="{D73B5D51-29FF-4836-810B-84756F5F1151}" destId="{2A82A683-001D-4A24-B4EB-0F6569EE6A84}" srcOrd="1" destOrd="0" presId="urn:microsoft.com/office/officeart/2005/8/layout/hierarchy3"/>
+    <dgm:cxn modelId="{A1F52753-C2A8-4EA0-9748-C0EB12AF4D56}" type="presParOf" srcId="{D73B5D51-29FF-4836-810B-84756F5F1151}" destId="{49D9ABCD-6EEA-48BF-880F-B7BA7E0CA55D}" srcOrd="2" destOrd="0" presId="urn:microsoft.com/office/officeart/2005/8/layout/hierarchy3"/>
+    <dgm:cxn modelId="{A9A04683-0CE4-4E5D-95CD-AEF67E4849D3}" type="presParOf" srcId="{D73B5D51-29FF-4836-810B-84756F5F1151}" destId="{24EA4042-C37C-44FF-B990-10310C99290F}" srcOrd="3" destOrd="0" presId="urn:microsoft.com/office/officeart/2005/8/layout/hierarchy3"/>
+    <dgm:cxn modelId="{7C50BE12-3221-47DE-8557-3B188A145503}" type="presParOf" srcId="{D73B5D51-29FF-4836-810B-84756F5F1151}" destId="{0A0E46B4-880D-45A3-BEA8-F0179A662F6E}" srcOrd="4" destOrd="0" presId="urn:microsoft.com/office/officeart/2005/8/layout/hierarchy3"/>
+    <dgm:cxn modelId="{C2478986-F889-40C3-B674-D1341CBA7D3D}" type="presParOf" srcId="{D73B5D51-29FF-4836-810B-84756F5F1151}" destId="{934FE0E1-B490-422E-AA0C-4CA0974D38DF}" srcOrd="5" destOrd="0" presId="urn:microsoft.com/office/officeart/2005/8/layout/hierarchy3"/>
+    <dgm:cxn modelId="{288463A1-B6DD-465F-8BC9-7FA5F2BD4907}" type="presParOf" srcId="{D73B5D51-29FF-4836-810B-84756F5F1151}" destId="{31BFF808-E5C4-4266-BB5D-4DD341B88897}" srcOrd="6" destOrd="0" presId="urn:microsoft.com/office/officeart/2005/8/layout/hierarchy3"/>
+    <dgm:cxn modelId="{3F698BC8-BB1E-48A8-9DC0-392D50DB95FD}" type="presParOf" srcId="{D73B5D51-29FF-4836-810B-84756F5F1151}" destId="{7EB9B7B6-B186-4DE7-92CF-45C2332B5808}" srcOrd="7" destOrd="0" presId="urn:microsoft.com/office/officeart/2005/8/layout/hierarchy3"/>
+    <dgm:cxn modelId="{0ADB913F-F631-471D-B970-3FF63E95C6DF}" type="presParOf" srcId="{BEFCC4BD-3F5D-4BBC-8701-6CADB17AA31F}" destId="{07EE0E1A-058A-4C28-AD7A-B2B81BF9C15B}" srcOrd="7" destOrd="0" presId="urn:microsoft.com/office/officeart/2005/8/layout/hierarchy3"/>
+    <dgm:cxn modelId="{26A3240D-B0FA-4E42-8167-4DF6188176E0}" type="presParOf" srcId="{07EE0E1A-058A-4C28-AD7A-B2B81BF9C15B}" destId="{FCCB17AB-98B4-4ACC-B28A-3ED0C83FA361}" srcOrd="0" destOrd="0" presId="urn:microsoft.com/office/officeart/2005/8/layout/hierarchy3"/>
+    <dgm:cxn modelId="{B5F10384-1D3A-4BB8-8D9F-D26FBBC05613}" type="presParOf" srcId="{FCCB17AB-98B4-4ACC-B28A-3ED0C83FA361}" destId="{EED238A2-F0DF-4F67-8B6A-6BF5E84200D5}" srcOrd="0" destOrd="0" presId="urn:microsoft.com/office/officeart/2005/8/layout/hierarchy3"/>
+    <dgm:cxn modelId="{461EDC63-BB31-42AE-ACBB-7ED21304D8F3}" type="presParOf" srcId="{FCCB17AB-98B4-4ACC-B28A-3ED0C83FA361}" destId="{D2901977-E661-4E89-BB60-728ECFDF71B6}" srcOrd="1" destOrd="0" presId="urn:microsoft.com/office/officeart/2005/8/layout/hierarchy3"/>
+    <dgm:cxn modelId="{4B2BC3E2-7AB3-42BA-9B42-CA2BB5840F9D}" type="presParOf" srcId="{07EE0E1A-058A-4C28-AD7A-B2B81BF9C15B}" destId="{68565D25-8667-4252-BB01-D88A74502EB9}" srcOrd="1" destOrd="0" presId="urn:microsoft.com/office/officeart/2005/8/layout/hierarchy3"/>
+    <dgm:cxn modelId="{B7CCCAA7-FBFF-48B8-A037-E7DACCFC3315}" type="presParOf" srcId="{68565D25-8667-4252-BB01-D88A74502EB9}" destId="{F006886D-E4EA-480C-A781-A323279A7444}" srcOrd="0" destOrd="0" presId="urn:microsoft.com/office/officeart/2005/8/layout/hierarchy3"/>
+    <dgm:cxn modelId="{C2A7228E-8237-4A69-82E9-0AF480573152}" type="presParOf" srcId="{68565D25-8667-4252-BB01-D88A74502EB9}" destId="{526EF2C4-1577-4934-BD19-8A593E727CAC}" srcOrd="1" destOrd="0" presId="urn:microsoft.com/office/officeart/2005/8/layout/hierarchy3"/>
+    <dgm:cxn modelId="{53B89341-29D2-4FA8-9EB3-918136045AE3}" type="presParOf" srcId="{68565D25-8667-4252-BB01-D88A74502EB9}" destId="{C409B91B-2A5D-434A-9550-CB44444CFB49}" srcOrd="2" destOrd="0" presId="urn:microsoft.com/office/officeart/2005/8/layout/hierarchy3"/>
+    <dgm:cxn modelId="{8AA3A3AE-D0C0-42B1-82D6-E7539C361C87}" type="presParOf" srcId="{68565D25-8667-4252-BB01-D88A74502EB9}" destId="{CBB05B55-713A-4DAF-8ADA-1F22C6820080}" srcOrd="3" destOrd="0" presId="urn:microsoft.com/office/officeart/2005/8/layout/hierarchy3"/>
   </dgm:cxnLst>
   <dgm:bg/>
   <dgm:whole/>
@@ -30783,7 +30851,7 @@
 </file>
 
 <file path=customXml/itemProps1.xml><?xml version="1.0" encoding="utf-8"?>
-<ds:datastoreItem xmlns:ds="http://schemas.openxmlformats.org/officeDocument/2006/customXml" ds:itemID="{BB6F073A-EDCA-4AC3-B158-CED149CD6E51}">
+<ds:datastoreItem xmlns:ds="http://schemas.openxmlformats.org/officeDocument/2006/customXml" ds:itemID="{072433AC-7A8C-41D3-A9E0-FEA881C3CDD4}">
   <ds:schemaRefs>
     <ds:schemaRef ds:uri="http://schemas.openxmlformats.org/officeDocument/2006/bibliography"/>
   </ds:schemaRefs>
@@ -30791,7 +30859,7 @@
 </file>
 
 <file path=customXml/itemProps2.xml><?xml version="1.0" encoding="utf-8"?>
-<ds:datastoreItem xmlns:ds="http://schemas.openxmlformats.org/officeDocument/2006/customXml" ds:itemID="{4D04E811-647F-44AB-9E68-9A9BC48A202F}">
+<ds:datastoreItem xmlns:ds="http://schemas.openxmlformats.org/officeDocument/2006/customXml" ds:itemID="{8E5F144C-FCD3-4146-A146-067583BDE03C}">
   <ds:schemaRefs>
     <ds:schemaRef ds:uri="http://schemas.openxmlformats.org/officeDocument/2006/bibliography"/>
   </ds:schemaRefs>

</xml_diff>

<commit_message>
Korrektur und Formatierung des Dokuments, Erstellung PDF
</commit_message>
<xml_diff>
--- a/Docs/Angebot/Anforderungsanalyse.docx
+++ b/Docs/Angebot/Anforderungsanalyse.docx
@@ -48,12 +48,37 @@
           <w:b/>
         </w:rPr>
       </w:pPr>
+      <w:proofErr w:type="spellStart"/>
       <w:r>
         <w:rPr>
           <w:rFonts w:asciiTheme="minorHAnsi" w:hAnsiTheme="minorHAnsi"/>
           <w:b/>
         </w:rPr>
-        <w:t xml:space="preserve">Naukanu Sailing School </w:t>
+        <w:t>Naukanu</w:t>
+      </w:r>
+      <w:proofErr w:type="spellEnd"/>
+      <w:r>
+        <w:rPr>
+          <w:rFonts w:asciiTheme="minorHAnsi" w:hAnsiTheme="minorHAnsi"/>
+          <w:b/>
+        </w:rPr>
+        <w:t xml:space="preserve"> </w:t>
+      </w:r>
+      <w:proofErr w:type="spellStart"/>
+      <w:r>
+        <w:rPr>
+          <w:rFonts w:asciiTheme="minorHAnsi" w:hAnsiTheme="minorHAnsi"/>
+          <w:b/>
+        </w:rPr>
+        <w:t>Sailing</w:t>
+      </w:r>
+      <w:proofErr w:type="spellEnd"/>
+      <w:r>
+        <w:rPr>
+          <w:rFonts w:asciiTheme="minorHAnsi" w:hAnsiTheme="minorHAnsi"/>
+          <w:b/>
+        </w:rPr>
+        <w:t xml:space="preserve"> School </w:t>
       </w:r>
     </w:p>
     <w:p>
@@ -123,8 +148,8 @@
       <w:tblGrid>
         <w:gridCol w:w="1081"/>
         <w:gridCol w:w="1275"/>
-        <w:gridCol w:w="2323"/>
-        <w:gridCol w:w="5133"/>
+        <w:gridCol w:w="3451"/>
+        <w:gridCol w:w="4005"/>
       </w:tblGrid>
       <w:tr>
         <w:trPr>
@@ -182,7 +207,7 @@
         </w:tc>
         <w:tc>
           <w:tcPr>
-            <w:tcW w:w="2323" w:type="dxa"/>
+            <w:tcW w:w="3451" w:type="dxa"/>
             <w:tcBorders>
               <w:top w:val="single" w:sz="4" w:space="0" w:color="000000"/>
               <w:left w:val="single" w:sz="4" w:space="0" w:color="000000"/>
@@ -213,7 +238,7 @@
         </w:tc>
         <w:tc>
           <w:tcPr>
-            <w:tcW w:w="5133" w:type="dxa"/>
+            <w:tcW w:w="4005" w:type="dxa"/>
             <w:tcBorders>
               <w:top w:val="single" w:sz="4" w:space="0" w:color="000000"/>
               <w:left w:val="single" w:sz="4" w:space="0" w:color="000000"/>
@@ -306,7 +331,7 @@
         </w:tc>
         <w:tc>
           <w:tcPr>
-            <w:tcW w:w="2323" w:type="dxa"/>
+            <w:tcW w:w="3451" w:type="dxa"/>
             <w:tcBorders>
               <w:top w:val="single" w:sz="4" w:space="0" w:color="000000"/>
               <w:left w:val="single" w:sz="4" w:space="0" w:color="000000"/>
@@ -344,7 +369,7 @@
         </w:tc>
         <w:tc>
           <w:tcPr>
-            <w:tcW w:w="5133" w:type="dxa"/>
+            <w:tcW w:w="4005" w:type="dxa"/>
             <w:tcBorders>
               <w:top w:val="single" w:sz="4" w:space="0" w:color="000000"/>
               <w:left w:val="single" w:sz="4" w:space="0" w:color="000000"/>
@@ -425,7 +450,7 @@
         </w:tc>
         <w:tc>
           <w:tcPr>
-            <w:tcW w:w="2323" w:type="dxa"/>
+            <w:tcW w:w="3451" w:type="dxa"/>
             <w:tcBorders>
               <w:top w:val="single" w:sz="4" w:space="0" w:color="000000"/>
               <w:left w:val="single" w:sz="4" w:space="0" w:color="000000"/>
@@ -463,7 +488,7 @@
         </w:tc>
         <w:tc>
           <w:tcPr>
-            <w:tcW w:w="5133" w:type="dxa"/>
+            <w:tcW w:w="4005" w:type="dxa"/>
             <w:tcBorders>
               <w:top w:val="single" w:sz="4" w:space="0" w:color="000000"/>
               <w:left w:val="single" w:sz="4" w:space="0" w:color="000000"/>
@@ -544,7 +569,7 @@
         </w:tc>
         <w:tc>
           <w:tcPr>
-            <w:tcW w:w="2323" w:type="dxa"/>
+            <w:tcW w:w="3451" w:type="dxa"/>
             <w:tcBorders>
               <w:top w:val="single" w:sz="4" w:space="0" w:color="000000"/>
               <w:left w:val="single" w:sz="4" w:space="0" w:color="000000"/>
@@ -582,7 +607,7 @@
         </w:tc>
         <w:tc>
           <w:tcPr>
-            <w:tcW w:w="5133" w:type="dxa"/>
+            <w:tcW w:w="4005" w:type="dxa"/>
             <w:tcBorders>
               <w:top w:val="single" w:sz="4" w:space="0" w:color="000000"/>
               <w:left w:val="single" w:sz="4" w:space="0" w:color="000000"/>
@@ -653,7 +678,7 @@
       <w:r>
         <w:fldChar w:fldCharType="separate"/>
       </w:r>
-      <w:hyperlink w:anchor="_Toc382658690" w:history="1">
+      <w:hyperlink w:anchor="_Toc382849746" w:history="1">
         <w:r>
           <w:rPr>
             <w:rStyle w:val="Hyperlink"/>
@@ -693,7 +718,7 @@
             <w:noProof/>
             <w:webHidden/>
           </w:rPr>
-          <w:instrText xml:space="preserve"> PAGEREF _Toc382658690 \h </w:instrText>
+          <w:instrText xml:space="preserve"> PAGEREF _Toc382849746 \h </w:instrText>
         </w:r>
         <w:r>
           <w:rPr>
@@ -735,7 +760,7 @@
           <w:noProof/>
         </w:rPr>
       </w:pPr>
-      <w:hyperlink w:anchor="_Toc382658691" w:history="1">
+      <w:hyperlink w:anchor="_Toc382849747" w:history="1">
         <w:r>
           <w:rPr>
             <w:rStyle w:val="Hyperlink"/>
@@ -775,7 +800,7 @@
             <w:noProof/>
             <w:webHidden/>
           </w:rPr>
-          <w:instrText xml:space="preserve"> PAGEREF _Toc382658691 \h </w:instrText>
+          <w:instrText xml:space="preserve"> PAGEREF _Toc382849747 \h </w:instrText>
         </w:r>
         <w:r>
           <w:rPr>
@@ -817,7 +842,7 @@
           <w:noProof/>
         </w:rPr>
       </w:pPr>
-      <w:hyperlink w:anchor="_Toc382658692" w:history="1">
+      <w:hyperlink w:anchor="_Toc382849748" w:history="1">
         <w:r>
           <w:rPr>
             <w:rStyle w:val="Hyperlink"/>
@@ -857,7 +882,7 @@
             <w:noProof/>
             <w:webHidden/>
           </w:rPr>
-          <w:instrText xml:space="preserve"> PAGEREF _Toc382658692 \h </w:instrText>
+          <w:instrText xml:space="preserve"> PAGEREF _Toc382849748 \h </w:instrText>
         </w:r>
         <w:r>
           <w:rPr>
@@ -899,7 +924,7 @@
           <w:noProof/>
         </w:rPr>
       </w:pPr>
-      <w:hyperlink w:anchor="_Toc382658693" w:history="1">
+      <w:hyperlink w:anchor="_Toc382849749" w:history="1">
         <w:r>
           <w:rPr>
             <w:rStyle w:val="Hyperlink"/>
@@ -939,7 +964,7 @@
             <w:noProof/>
             <w:webHidden/>
           </w:rPr>
-          <w:instrText xml:space="preserve"> PAGEREF _Toc382658693 \h </w:instrText>
+          <w:instrText xml:space="preserve"> PAGEREF _Toc382849749 \h </w:instrText>
         </w:r>
         <w:r>
           <w:rPr>
@@ -981,7 +1006,7 @@
           <w:noProof/>
         </w:rPr>
       </w:pPr>
-      <w:hyperlink w:anchor="_Toc382658694" w:history="1">
+      <w:hyperlink w:anchor="_Toc382849750" w:history="1">
         <w:r>
           <w:rPr>
             <w:rStyle w:val="Hyperlink"/>
@@ -1021,7 +1046,7 @@
             <w:noProof/>
             <w:webHidden/>
           </w:rPr>
-          <w:instrText xml:space="preserve"> PAGEREF _Toc382658694 \h </w:instrText>
+          <w:instrText xml:space="preserve"> PAGEREF _Toc382849750 \h </w:instrText>
         </w:r>
         <w:r>
           <w:rPr>
@@ -1063,7 +1088,7 @@
           <w:noProof/>
         </w:rPr>
       </w:pPr>
-      <w:hyperlink w:anchor="_Toc382658695" w:history="1">
+      <w:hyperlink w:anchor="_Toc382849751" w:history="1">
         <w:r>
           <w:rPr>
             <w:rStyle w:val="Hyperlink"/>
@@ -1103,7 +1128,7 @@
             <w:noProof/>
             <w:webHidden/>
           </w:rPr>
-          <w:instrText xml:space="preserve"> PAGEREF _Toc382658695 \h </w:instrText>
+          <w:instrText xml:space="preserve"> PAGEREF _Toc382849751 \h </w:instrText>
         </w:r>
         <w:r>
           <w:rPr>
@@ -1145,7 +1170,7 @@
           <w:noProof/>
         </w:rPr>
       </w:pPr>
-      <w:hyperlink w:anchor="_Toc382658696" w:history="1">
+      <w:hyperlink w:anchor="_Toc382849753" w:history="1">
         <w:r>
           <w:rPr>
             <w:rStyle w:val="Hyperlink"/>
@@ -1185,7 +1210,7 @@
             <w:noProof/>
             <w:webHidden/>
           </w:rPr>
-          <w:instrText xml:space="preserve"> PAGEREF _Toc382658696 \h </w:instrText>
+          <w:instrText xml:space="preserve"> PAGEREF _Toc382849753 \h </w:instrText>
         </w:r>
         <w:r>
           <w:rPr>
@@ -1205,7 +1230,7 @@
             <w:noProof/>
             <w:webHidden/>
           </w:rPr>
-          <w:t>9</w:t>
+          <w:t>10</w:t>
         </w:r>
         <w:r>
           <w:rPr>
@@ -1227,7 +1252,7 @@
           <w:noProof/>
         </w:rPr>
       </w:pPr>
-      <w:hyperlink w:anchor="_Toc382658697" w:history="1">
+      <w:hyperlink w:anchor="_Toc382849754" w:history="1">
         <w:r>
           <w:rPr>
             <w:rStyle w:val="Hyperlink"/>
@@ -1267,7 +1292,7 @@
             <w:noProof/>
             <w:webHidden/>
           </w:rPr>
-          <w:instrText xml:space="preserve"> PAGEREF _Toc382658697 \h </w:instrText>
+          <w:instrText xml:space="preserve"> PAGEREF _Toc382849754 \h </w:instrText>
         </w:r>
         <w:r>
           <w:rPr>
@@ -1309,7 +1334,7 @@
           <w:noProof/>
         </w:rPr>
       </w:pPr>
-      <w:hyperlink w:anchor="_Toc382658698" w:history="1">
+      <w:hyperlink w:anchor="_Toc382849756" w:history="1">
         <w:r>
           <w:rPr>
             <w:rStyle w:val="Hyperlink"/>
@@ -1349,7 +1374,7 @@
             <w:noProof/>
             <w:webHidden/>
           </w:rPr>
-          <w:instrText xml:space="preserve"> PAGEREF _Toc382658698 \h </w:instrText>
+          <w:instrText xml:space="preserve"> PAGEREF _Toc382849756 \h </w:instrText>
         </w:r>
         <w:r>
           <w:rPr>
@@ -1369,7 +1394,7 @@
             <w:noProof/>
             <w:webHidden/>
           </w:rPr>
-          <w:t>10</w:t>
+          <w:t>11</w:t>
         </w:r>
         <w:r>
           <w:rPr>
@@ -1391,7 +1416,7 @@
           <w:noProof/>
         </w:rPr>
       </w:pPr>
-      <w:hyperlink w:anchor="_Toc382658699" w:history="1">
+      <w:hyperlink w:anchor="_Toc382849757" w:history="1">
         <w:r>
           <w:rPr>
             <w:rStyle w:val="Hyperlink"/>
@@ -1431,7 +1456,7 @@
             <w:noProof/>
             <w:webHidden/>
           </w:rPr>
-          <w:instrText xml:space="preserve"> PAGEREF _Toc382658699 \h </w:instrText>
+          <w:instrText xml:space="preserve"> PAGEREF _Toc382849757 \h </w:instrText>
         </w:r>
         <w:r>
           <w:rPr>
@@ -1451,7 +1476,7 @@
             <w:noProof/>
             <w:webHidden/>
           </w:rPr>
-          <w:t>10</w:t>
+          <w:t>11</w:t>
         </w:r>
         <w:r>
           <w:rPr>
@@ -1473,7 +1498,7 @@
           <w:noProof/>
         </w:rPr>
       </w:pPr>
-      <w:hyperlink w:anchor="_Toc382658700" w:history="1">
+      <w:hyperlink w:anchor="_Toc382849758" w:history="1">
         <w:r>
           <w:rPr>
             <w:rStyle w:val="Hyperlink"/>
@@ -1513,7 +1538,7 @@
             <w:noProof/>
             <w:webHidden/>
           </w:rPr>
-          <w:instrText xml:space="preserve"> PAGEREF _Toc382658700 \h </w:instrText>
+          <w:instrText xml:space="preserve"> PAGEREF _Toc382849758 \h </w:instrText>
         </w:r>
         <w:r>
           <w:rPr>
@@ -1533,7 +1558,7 @@
             <w:noProof/>
             <w:webHidden/>
           </w:rPr>
-          <w:t>10</w:t>
+          <w:t>11</w:t>
         </w:r>
         <w:r>
           <w:rPr>
@@ -1555,7 +1580,7 @@
           <w:noProof/>
         </w:rPr>
       </w:pPr>
-      <w:hyperlink w:anchor="_Toc382658701" w:history="1">
+      <w:hyperlink w:anchor="_Toc382849759" w:history="1">
         <w:r>
           <w:rPr>
             <w:rStyle w:val="Hyperlink"/>
@@ -1595,7 +1620,7 @@
             <w:noProof/>
             <w:webHidden/>
           </w:rPr>
-          <w:instrText xml:space="preserve"> PAGEREF _Toc382658701 \h </w:instrText>
+          <w:instrText xml:space="preserve"> PAGEREF _Toc382849759 \h </w:instrText>
         </w:r>
         <w:r>
           <w:rPr>
@@ -1615,7 +1640,7 @@
             <w:noProof/>
             <w:webHidden/>
           </w:rPr>
-          <w:t>10</w:t>
+          <w:t>11</w:t>
         </w:r>
         <w:r>
           <w:rPr>
@@ -1637,7 +1662,7 @@
           <w:noProof/>
         </w:rPr>
       </w:pPr>
-      <w:hyperlink w:anchor="_Toc382658702" w:history="1">
+      <w:hyperlink w:anchor="_Toc382849760" w:history="1">
         <w:r>
           <w:rPr>
             <w:rStyle w:val="Hyperlink"/>
@@ -1677,7 +1702,7 @@
             <w:noProof/>
             <w:webHidden/>
           </w:rPr>
-          <w:instrText xml:space="preserve"> PAGEREF _Toc382658702 \h </w:instrText>
+          <w:instrText xml:space="preserve"> PAGEREF _Toc382849760 \h </w:instrText>
         </w:r>
         <w:r>
           <w:rPr>
@@ -1697,7 +1722,7 @@
             <w:noProof/>
             <w:webHidden/>
           </w:rPr>
-          <w:t>10</w:t>
+          <w:t>11</w:t>
         </w:r>
         <w:r>
           <w:rPr>
@@ -1719,7 +1744,7 @@
           <w:noProof/>
         </w:rPr>
       </w:pPr>
-      <w:hyperlink w:anchor="_Toc382658703" w:history="1">
+      <w:hyperlink w:anchor="_Toc382849761" w:history="1">
         <w:r>
           <w:rPr>
             <w:rStyle w:val="Hyperlink"/>
@@ -1759,7 +1784,7 @@
             <w:noProof/>
             <w:webHidden/>
           </w:rPr>
-          <w:instrText xml:space="preserve"> PAGEREF _Toc382658703 \h </w:instrText>
+          <w:instrText xml:space="preserve"> PAGEREF _Toc382849761 \h </w:instrText>
         </w:r>
         <w:r>
           <w:rPr>
@@ -1801,7 +1826,7 @@
           <w:noProof/>
         </w:rPr>
       </w:pPr>
-      <w:hyperlink w:anchor="_Toc382658704" w:history="1">
+      <w:hyperlink w:anchor="_Toc382849762" w:history="1">
         <w:r>
           <w:rPr>
             <w:rStyle w:val="Hyperlink"/>
@@ -1841,7 +1866,7 @@
             <w:noProof/>
             <w:webHidden/>
           </w:rPr>
-          <w:instrText xml:space="preserve"> PAGEREF _Toc382658704 \h </w:instrText>
+          <w:instrText xml:space="preserve"> PAGEREF _Toc382849762 \h </w:instrText>
         </w:r>
         <w:r>
           <w:rPr>
@@ -1861,7 +1886,7 @@
             <w:noProof/>
             <w:webHidden/>
           </w:rPr>
-          <w:t>11</w:t>
+          <w:t>12</w:t>
         </w:r>
         <w:r>
           <w:rPr>
@@ -1883,7 +1908,7 @@
           <w:noProof/>
         </w:rPr>
       </w:pPr>
-      <w:hyperlink w:anchor="_Toc382658705" w:history="1">
+      <w:hyperlink w:anchor="_Toc382849763" w:history="1">
         <w:r>
           <w:rPr>
             <w:rStyle w:val="Hyperlink"/>
@@ -1923,7 +1948,7 @@
             <w:noProof/>
             <w:webHidden/>
           </w:rPr>
-          <w:instrText xml:space="preserve"> PAGEREF _Toc382658705 \h </w:instrText>
+          <w:instrText xml:space="preserve"> PAGEREF _Toc382849763 \h </w:instrText>
         </w:r>
         <w:r>
           <w:rPr>
@@ -1965,7 +1990,7 @@
           <w:noProof/>
         </w:rPr>
       </w:pPr>
-      <w:hyperlink w:anchor="_Toc382658706" w:history="1">
+      <w:hyperlink w:anchor="_Toc382849764" w:history="1">
         <w:r>
           <w:rPr>
             <w:rStyle w:val="Hyperlink"/>
@@ -2005,7 +2030,7 @@
             <w:noProof/>
             <w:webHidden/>
           </w:rPr>
-          <w:instrText xml:space="preserve"> PAGEREF _Toc382658706 \h </w:instrText>
+          <w:instrText xml:space="preserve"> PAGEREF _Toc382849764 \h </w:instrText>
         </w:r>
         <w:r>
           <w:rPr>
@@ -2025,7 +2050,7 @@
             <w:noProof/>
             <w:webHidden/>
           </w:rPr>
-          <w:t>12</w:t>
+          <w:t>13</w:t>
         </w:r>
         <w:r>
           <w:rPr>
@@ -2047,7 +2072,7 @@
           <w:noProof/>
         </w:rPr>
       </w:pPr>
-      <w:hyperlink w:anchor="_Toc382658707" w:history="1">
+      <w:hyperlink w:anchor="_Toc382849766" w:history="1">
         <w:r>
           <w:rPr>
             <w:rStyle w:val="Hyperlink"/>
@@ -2087,7 +2112,7 @@
             <w:noProof/>
             <w:webHidden/>
           </w:rPr>
-          <w:instrText xml:space="preserve"> PAGEREF _Toc382658707 \h </w:instrText>
+          <w:instrText xml:space="preserve"> PAGEREF _Toc382849766 \h </w:instrText>
         </w:r>
         <w:r>
           <w:rPr>
@@ -2107,7 +2132,7 @@
             <w:noProof/>
             <w:webHidden/>
           </w:rPr>
-          <w:t>13</w:t>
+          <w:t>14</w:t>
         </w:r>
         <w:r>
           <w:rPr>
@@ -2129,7 +2154,7 @@
           <w:noProof/>
         </w:rPr>
       </w:pPr>
-      <w:hyperlink w:anchor="_Toc382658708" w:history="1">
+      <w:hyperlink w:anchor="_Toc382849767" w:history="1">
         <w:r>
           <w:rPr>
             <w:rStyle w:val="Hyperlink"/>
@@ -2169,7 +2194,7 @@
             <w:noProof/>
             <w:webHidden/>
           </w:rPr>
-          <w:instrText xml:space="preserve"> PAGEREF _Toc382658708 \h </w:instrText>
+          <w:instrText xml:space="preserve"> PAGEREF _Toc382849767 \h </w:instrText>
         </w:r>
         <w:r>
           <w:rPr>
@@ -2189,7 +2214,7 @@
             <w:noProof/>
             <w:webHidden/>
           </w:rPr>
-          <w:t>13</w:t>
+          <w:t>14</w:t>
         </w:r>
         <w:r>
           <w:rPr>
@@ -2211,7 +2236,7 @@
           <w:noProof/>
         </w:rPr>
       </w:pPr>
-      <w:hyperlink w:anchor="_Toc382658709" w:history="1">
+      <w:hyperlink w:anchor="_Toc382849768" w:history="1">
         <w:r>
           <w:rPr>
             <w:rStyle w:val="Hyperlink"/>
@@ -2251,7 +2276,7 @@
             <w:noProof/>
             <w:webHidden/>
           </w:rPr>
-          <w:instrText xml:space="preserve"> PAGEREF _Toc382658709 \h </w:instrText>
+          <w:instrText xml:space="preserve"> PAGEREF _Toc382849768 \h </w:instrText>
         </w:r>
         <w:r>
           <w:rPr>
@@ -2271,7 +2296,7 @@
             <w:noProof/>
             <w:webHidden/>
           </w:rPr>
-          <w:t>13</w:t>
+          <w:t>14</w:t>
         </w:r>
         <w:r>
           <w:rPr>
@@ -2293,7 +2318,7 @@
           <w:noProof/>
         </w:rPr>
       </w:pPr>
-      <w:hyperlink w:anchor="_Toc382658710" w:history="1">
+      <w:hyperlink w:anchor="_Toc382849769" w:history="1">
         <w:r>
           <w:rPr>
             <w:rStyle w:val="Hyperlink"/>
@@ -2333,7 +2358,7 @@
             <w:noProof/>
             <w:webHidden/>
           </w:rPr>
-          <w:instrText xml:space="preserve"> PAGEREF _Toc382658710 \h </w:instrText>
+          <w:instrText xml:space="preserve"> PAGEREF _Toc382849769 \h </w:instrText>
         </w:r>
         <w:r>
           <w:rPr>
@@ -2353,7 +2378,7 @@
             <w:noProof/>
             <w:webHidden/>
           </w:rPr>
-          <w:t>13</w:t>
+          <w:t>14</w:t>
         </w:r>
         <w:r>
           <w:rPr>
@@ -2375,7 +2400,7 @@
           <w:noProof/>
         </w:rPr>
       </w:pPr>
-      <w:hyperlink w:anchor="_Toc382658711" w:history="1">
+      <w:hyperlink w:anchor="_Toc382849770" w:history="1">
         <w:r>
           <w:rPr>
             <w:rStyle w:val="Hyperlink"/>
@@ -2415,7 +2440,7 @@
             <w:noProof/>
             <w:webHidden/>
           </w:rPr>
-          <w:instrText xml:space="preserve"> PAGEREF _Toc382658711 \h </w:instrText>
+          <w:instrText xml:space="preserve"> PAGEREF _Toc382849770 \h </w:instrText>
         </w:r>
         <w:r>
           <w:rPr>
@@ -2435,7 +2460,7 @@
             <w:noProof/>
             <w:webHidden/>
           </w:rPr>
-          <w:t>13</w:t>
+          <w:t>14</w:t>
         </w:r>
         <w:r>
           <w:rPr>
@@ -2457,7 +2482,7 @@
           <w:noProof/>
         </w:rPr>
       </w:pPr>
-      <w:hyperlink w:anchor="_Toc382658712" w:history="1">
+      <w:hyperlink w:anchor="_Toc382849771" w:history="1">
         <w:r>
           <w:rPr>
             <w:rStyle w:val="Hyperlink"/>
@@ -2497,7 +2522,7 @@
             <w:noProof/>
             <w:webHidden/>
           </w:rPr>
-          <w:instrText xml:space="preserve"> PAGEREF _Toc382658712 \h </w:instrText>
+          <w:instrText xml:space="preserve"> PAGEREF _Toc382849771 \h </w:instrText>
         </w:r>
         <w:r>
           <w:rPr>
@@ -2517,7 +2542,7 @@
             <w:noProof/>
             <w:webHidden/>
           </w:rPr>
-          <w:t>13</w:t>
+          <w:t>14</w:t>
         </w:r>
         <w:r>
           <w:rPr>
@@ -2539,7 +2564,7 @@
           <w:noProof/>
         </w:rPr>
       </w:pPr>
-      <w:hyperlink w:anchor="_Toc382658713" w:history="1">
+      <w:hyperlink w:anchor="_Toc382849773" w:history="1">
         <w:r>
           <w:rPr>
             <w:rStyle w:val="Hyperlink"/>
@@ -2579,7 +2604,7 @@
             <w:noProof/>
             <w:webHidden/>
           </w:rPr>
-          <w:instrText xml:space="preserve"> PAGEREF _Toc382658713 \h </w:instrText>
+          <w:instrText xml:space="preserve"> PAGEREF _Toc382849773 \h </w:instrText>
         </w:r>
         <w:r>
           <w:rPr>
@@ -2599,7 +2624,7 @@
             <w:noProof/>
             <w:webHidden/>
           </w:rPr>
-          <w:t>14</w:t>
+          <w:t>15</w:t>
         </w:r>
         <w:r>
           <w:rPr>
@@ -2621,7 +2646,7 @@
           <w:noProof/>
         </w:rPr>
       </w:pPr>
-      <w:hyperlink w:anchor="_Toc382658714" w:history="1">
+      <w:hyperlink w:anchor="_Toc382849774" w:history="1">
         <w:r>
           <w:rPr>
             <w:rStyle w:val="Hyperlink"/>
@@ -2661,7 +2686,7 @@
             <w:noProof/>
             <w:webHidden/>
           </w:rPr>
-          <w:instrText xml:space="preserve"> PAGEREF _Toc382658714 \h </w:instrText>
+          <w:instrText xml:space="preserve"> PAGEREF _Toc382849774 \h </w:instrText>
         </w:r>
         <w:r>
           <w:rPr>
@@ -2681,7 +2706,7 @@
             <w:noProof/>
             <w:webHidden/>
           </w:rPr>
-          <w:t>15</w:t>
+          <w:t>16</w:t>
         </w:r>
         <w:r>
           <w:rPr>
@@ -2703,7 +2728,7 @@
           <w:noProof/>
         </w:rPr>
       </w:pPr>
-      <w:hyperlink w:anchor="_Toc382658715" w:history="1">
+      <w:hyperlink w:anchor="_Toc382849776" w:history="1">
         <w:r>
           <w:rPr>
             <w:rStyle w:val="Hyperlink"/>
@@ -2743,7 +2768,7 @@
             <w:noProof/>
             <w:webHidden/>
           </w:rPr>
-          <w:instrText xml:space="preserve"> PAGEREF _Toc382658715 \h </w:instrText>
+          <w:instrText xml:space="preserve"> PAGEREF _Toc382849776 \h </w:instrText>
         </w:r>
         <w:r>
           <w:rPr>
@@ -2763,7 +2788,7 @@
             <w:noProof/>
             <w:webHidden/>
           </w:rPr>
-          <w:t>15</w:t>
+          <w:t>17</w:t>
         </w:r>
         <w:r>
           <w:rPr>
@@ -2785,7 +2810,7 @@
           <w:noProof/>
         </w:rPr>
       </w:pPr>
-      <w:hyperlink w:anchor="_Toc382658716" w:history="1">
+      <w:hyperlink w:anchor="_Toc382849777" w:history="1">
         <w:r>
           <w:rPr>
             <w:rStyle w:val="Hyperlink"/>
@@ -2825,7 +2850,7 @@
             <w:noProof/>
             <w:webHidden/>
           </w:rPr>
-          <w:instrText xml:space="preserve"> PAGEREF _Toc382658716 \h </w:instrText>
+          <w:instrText xml:space="preserve"> PAGEREF _Toc382849777 \h </w:instrText>
         </w:r>
         <w:r>
           <w:rPr>
@@ -2845,7 +2870,7 @@
             <w:noProof/>
             <w:webHidden/>
           </w:rPr>
-          <w:t>19</w:t>
+          <w:t>21</w:t>
         </w:r>
         <w:r>
           <w:rPr>
@@ -2867,7 +2892,7 @@
           <w:noProof/>
         </w:rPr>
       </w:pPr>
-      <w:hyperlink w:anchor="_Toc382658717" w:history="1">
+      <w:hyperlink w:anchor="_Toc382849778" w:history="1">
         <w:r>
           <w:rPr>
             <w:rStyle w:val="Hyperlink"/>
@@ -2907,7 +2932,7 @@
             <w:noProof/>
             <w:webHidden/>
           </w:rPr>
-          <w:instrText xml:space="preserve"> PAGEREF _Toc382658717 \h </w:instrText>
+          <w:instrText xml:space="preserve"> PAGEREF _Toc382849778 \h </w:instrText>
         </w:r>
         <w:r>
           <w:rPr>
@@ -2927,7 +2952,7 @@
             <w:noProof/>
             <w:webHidden/>
           </w:rPr>
-          <w:t>22</w:t>
+          <w:t>23</w:t>
         </w:r>
         <w:r>
           <w:rPr>
@@ -2949,7 +2974,7 @@
           <w:noProof/>
         </w:rPr>
       </w:pPr>
-      <w:hyperlink w:anchor="_Toc382658718" w:history="1">
+      <w:hyperlink w:anchor="_Toc382849779" w:history="1">
         <w:r>
           <w:rPr>
             <w:rStyle w:val="Hyperlink"/>
@@ -2989,7 +3014,7 @@
             <w:noProof/>
             <w:webHidden/>
           </w:rPr>
-          <w:instrText xml:space="preserve"> PAGEREF _Toc382658718 \h </w:instrText>
+          <w:instrText xml:space="preserve"> PAGEREF _Toc382849779 \h </w:instrText>
         </w:r>
         <w:r>
           <w:rPr>
@@ -3009,7 +3034,7 @@
             <w:noProof/>
             <w:webHidden/>
           </w:rPr>
-          <w:t>24</w:t>
+          <w:t>25</w:t>
         </w:r>
         <w:r>
           <w:rPr>
@@ -3031,7 +3056,7 @@
           <w:noProof/>
         </w:rPr>
       </w:pPr>
-      <w:hyperlink w:anchor="_Toc382658719" w:history="1">
+      <w:hyperlink w:anchor="_Toc382849780" w:history="1">
         <w:r>
           <w:rPr>
             <w:rStyle w:val="Hyperlink"/>
@@ -3071,84 +3096,7 @@
             <w:noProof/>
             <w:webHidden/>
           </w:rPr>
-          <w:instrText xml:space="preserve"> PAGEREF _Toc382658719 \h </w:instrText>
-        </w:r>
-        <w:r>
-          <w:rPr>
-            <w:noProof/>
-            <w:webHidden/>
-          </w:rPr>
-        </w:r>
-        <w:r>
-          <w:rPr>
-            <w:noProof/>
-            <w:webHidden/>
-          </w:rPr>
-          <w:fldChar w:fldCharType="separate"/>
-        </w:r>
-        <w:r>
-          <w:rPr>
-            <w:noProof/>
-            <w:webHidden/>
-          </w:rPr>
-          <w:t>28</w:t>
-        </w:r>
-        <w:r>
-          <w:rPr>
-            <w:noProof/>
-            <w:webHidden/>
-          </w:rPr>
-          <w:fldChar w:fldCharType="end"/>
-        </w:r>
-      </w:hyperlink>
-    </w:p>
-    <w:p>
-      <w:pPr>
-        <w:pStyle w:val="Verzeichnis1"/>
-        <w:tabs>
-          <w:tab w:val="right" w:leader="dot" w:pos="9771"/>
-        </w:tabs>
-        <w:rPr>
-          <w:noProof/>
-        </w:rPr>
-      </w:pPr>
-      <w:hyperlink w:anchor="_Toc382658720" w:history="1">
-        <w:r>
-          <w:rPr>
-            <w:rStyle w:val="Hyperlink"/>
-            <w:noProof/>
-          </w:rPr>
-          <w:t>Signa</w:t>
-        </w:r>
-        <w:bookmarkStart w:id="0" w:name="_GoBack"/>
-        <w:bookmarkEnd w:id="0"/>
-        <w:r>
-          <w:rPr>
-            <w:rStyle w:val="Hyperlink"/>
-            <w:noProof/>
-          </w:rPr>
-          <w:t>turen</w:t>
-        </w:r>
-        <w:r>
-          <w:rPr>
-            <w:noProof/>
-            <w:webHidden/>
-          </w:rPr>
-          <w:tab/>
-        </w:r>
-        <w:r>
-          <w:rPr>
-            <w:noProof/>
-            <w:webHidden/>
-          </w:rPr>
-          <w:fldChar w:fldCharType="begin"/>
-        </w:r>
-        <w:r>
-          <w:rPr>
-            <w:noProof/>
-            <w:webHidden/>
-          </w:rPr>
-          <w:instrText xml:space="preserve"> PAGEREF _Toc382658720 \h </w:instrText>
+          <w:instrText xml:space="preserve"> PAGEREF _Toc382849780 \h </w:instrText>
         </w:r>
         <w:r>
           <w:rPr>
@@ -3190,7 +3138,7 @@
           <w:noProof/>
         </w:rPr>
       </w:pPr>
-      <w:hyperlink w:anchor="_Toc382658721" w:history="1">
+      <w:hyperlink w:anchor="_Toc382849781" w:history="1">
         <w:r>
           <w:rPr>
             <w:rStyle w:val="Hyperlink"/>
@@ -3209,6 +3157,88 @@
             <w:rStyle w:val="Hyperlink"/>
             <w:noProof/>
           </w:rPr>
+          <w:t>Signaturen</w:t>
+        </w:r>
+        <w:r>
+          <w:rPr>
+            <w:noProof/>
+            <w:webHidden/>
+          </w:rPr>
+          <w:tab/>
+        </w:r>
+        <w:r>
+          <w:rPr>
+            <w:noProof/>
+            <w:webHidden/>
+          </w:rPr>
+          <w:fldChar w:fldCharType="begin"/>
+        </w:r>
+        <w:r>
+          <w:rPr>
+            <w:noProof/>
+            <w:webHidden/>
+          </w:rPr>
+          <w:instrText xml:space="preserve"> PAGEREF _Toc382849781 \h </w:instrText>
+        </w:r>
+        <w:r>
+          <w:rPr>
+            <w:noProof/>
+            <w:webHidden/>
+          </w:rPr>
+        </w:r>
+        <w:r>
+          <w:rPr>
+            <w:noProof/>
+            <w:webHidden/>
+          </w:rPr>
+          <w:fldChar w:fldCharType="separate"/>
+        </w:r>
+        <w:r>
+          <w:rPr>
+            <w:noProof/>
+            <w:webHidden/>
+          </w:rPr>
+          <w:t>30</w:t>
+        </w:r>
+        <w:r>
+          <w:rPr>
+            <w:noProof/>
+            <w:webHidden/>
+          </w:rPr>
+          <w:fldChar w:fldCharType="end"/>
+        </w:r>
+      </w:hyperlink>
+    </w:p>
+    <w:p>
+      <w:pPr>
+        <w:pStyle w:val="Verzeichnis1"/>
+        <w:tabs>
+          <w:tab w:val="left" w:pos="660"/>
+          <w:tab w:val="right" w:leader="dot" w:pos="9771"/>
+        </w:tabs>
+        <w:rPr>
+          <w:noProof/>
+        </w:rPr>
+      </w:pPr>
+      <w:hyperlink w:anchor="_Toc382849782" w:history="1">
+        <w:r>
+          <w:rPr>
+            <w:rStyle w:val="Hyperlink"/>
+            <w:noProof/>
+          </w:rPr>
+          <w:t>19</w:t>
+        </w:r>
+        <w:r>
+          <w:rPr>
+            <w:noProof/>
+          </w:rPr>
+          <w:tab/>
+        </w:r>
+        <w:r>
+          <w:rPr>
+            <w:rStyle w:val="Hyperlink"/>
+            <w:noProof/>
+          </w:rPr>
           <w:t>Anhang</w:t>
         </w:r>
         <w:r>
@@ -3230,7 +3260,7 @@
             <w:noProof/>
             <w:webHidden/>
           </w:rPr>
-          <w:instrText xml:space="preserve"> PAGEREF _Toc382658721 \h </w:instrText>
+          <w:instrText xml:space="preserve"> PAGEREF _Toc382849782 \h </w:instrText>
         </w:r>
         <w:r>
           <w:rPr>
@@ -3250,7 +3280,7 @@
             <w:noProof/>
             <w:webHidden/>
           </w:rPr>
-          <w:t>30</w:t>
+          <w:t>31</w:t>
         </w:r>
         <w:r>
           <w:rPr>
@@ -3272,13 +3302,13 @@
           <w:noProof/>
         </w:rPr>
       </w:pPr>
-      <w:hyperlink w:anchor="_Toc382658722" w:history="1">
+      <w:hyperlink w:anchor="_Toc382849783" w:history="1">
         <w:r>
           <w:rPr>
             <w:rStyle w:val="Hyperlink"/>
             <w:noProof/>
           </w:rPr>
-          <w:t>18.1</w:t>
+          <w:t>19.1</w:t>
         </w:r>
         <w:r>
           <w:rPr>
@@ -3312,7 +3342,7 @@
             <w:noProof/>
             <w:webHidden/>
           </w:rPr>
-          <w:instrText xml:space="preserve"> PAGEREF _Toc382658722 \h </w:instrText>
+          <w:instrText xml:space="preserve"> PAGEREF _Toc382849783 \h </w:instrText>
         </w:r>
         <w:r>
           <w:rPr>
@@ -3332,7 +3362,7 @@
             <w:noProof/>
             <w:webHidden/>
           </w:rPr>
-          <w:t>30</w:t>
+          <w:t>31</w:t>
         </w:r>
         <w:r>
           <w:rPr>
@@ -3354,13 +3384,13 @@
           <w:noProof/>
         </w:rPr>
       </w:pPr>
-      <w:hyperlink w:anchor="_Toc382658723" w:history="1">
+      <w:hyperlink w:anchor="_Toc382849784" w:history="1">
         <w:r>
           <w:rPr>
             <w:rStyle w:val="Hyperlink"/>
             <w:noProof/>
           </w:rPr>
-          <w:t>18.2</w:t>
+          <w:t>19.2</w:t>
         </w:r>
         <w:r>
           <w:rPr>
@@ -3394,7 +3424,7 @@
             <w:noProof/>
             <w:webHidden/>
           </w:rPr>
-          <w:instrText xml:space="preserve"> PAGEREF _Toc382658723 \h </w:instrText>
+          <w:instrText xml:space="preserve"> PAGEREF _Toc382849784 \h </w:instrText>
         </w:r>
         <w:r>
           <w:rPr>
@@ -3414,7 +3444,7 @@
             <w:noProof/>
             <w:webHidden/>
           </w:rPr>
-          <w:t>31</w:t>
+          <w:t>32</w:t>
         </w:r>
         <w:r>
           <w:rPr>
@@ -3502,6 +3532,7 @@
           <w:rFonts w:eastAsia="Times New Roman"/>
         </w:rPr>
       </w:pPr>
+      <w:proofErr w:type="spellStart"/>
       <w:r>
         <w:rPr>
           <w:rFonts w:ascii="Arial" w:hAnsi="Arial" w:cs="Arial"/>
@@ -3510,7 +3541,40 @@
           <w:sz w:val="19"/>
           <w:szCs w:val="19"/>
         </w:rPr>
-        <w:t>Naukanu Sailing School</w:t>
+        <w:t>Naukanu</w:t>
+      </w:r>
+      <w:proofErr w:type="spellEnd"/>
+      <w:r>
+        <w:rPr>
+          <w:rFonts w:ascii="Arial" w:hAnsi="Arial" w:cs="Arial"/>
+          <w:b/>
+          <w:bCs/>
+          <w:sz w:val="19"/>
+          <w:szCs w:val="19"/>
+        </w:rPr>
+        <w:t xml:space="preserve"> </w:t>
+      </w:r>
+      <w:proofErr w:type="spellStart"/>
+      <w:r>
+        <w:rPr>
+          <w:rFonts w:ascii="Arial" w:hAnsi="Arial" w:cs="Arial"/>
+          <w:b/>
+          <w:bCs/>
+          <w:sz w:val="19"/>
+          <w:szCs w:val="19"/>
+        </w:rPr>
+        <w:t>Sailing</w:t>
+      </w:r>
+      <w:proofErr w:type="spellEnd"/>
+      <w:r>
+        <w:rPr>
+          <w:rFonts w:ascii="Arial" w:hAnsi="Arial" w:cs="Arial"/>
+          <w:b/>
+          <w:bCs/>
+          <w:sz w:val="19"/>
+          <w:szCs w:val="19"/>
+        </w:rPr>
+        <w:t xml:space="preserve"> School</w:t>
       </w:r>
       <w:r>
         <w:rPr>
@@ -3586,12 +3650,14 @@
           <w:b/>
         </w:rPr>
       </w:pPr>
+      <w:proofErr w:type="spellStart"/>
       <w:r>
         <w:rPr>
           <w:b/>
         </w:rPr>
         <w:t>Studs@Work</w:t>
       </w:r>
+      <w:proofErr w:type="spellEnd"/>
       <w:r>
         <w:rPr>
           <w:b/>
@@ -3653,7 +3719,7 @@
           <w:rFonts w:asciiTheme="minorHAnsi" w:hAnsiTheme="minorHAnsi"/>
         </w:rPr>
       </w:pPr>
-      <w:bookmarkStart w:id="1" w:name="_Toc382658690"/>
+      <w:bookmarkStart w:id="0" w:name="_Toc382849746"/>
       <w:r>
         <w:rPr>
           <w:rFonts w:asciiTheme="minorHAnsi" w:hAnsiTheme="minorHAnsi"/>
@@ -3661,80 +3727,138 @@
         <w:lastRenderedPageBreak/>
         <w:t>Prolog</w:t>
       </w:r>
+      <w:bookmarkEnd w:id="0"/>
+    </w:p>
+    <w:p>
+      <w:r>
+        <w:t xml:space="preserve">Die Firma </w:t>
+      </w:r>
+      <w:proofErr w:type="spellStart"/>
+      <w:r>
+        <w:t>Naukanu</w:t>
+      </w:r>
+      <w:proofErr w:type="spellEnd"/>
+      <w:r>
+        <w:t xml:space="preserve"> </w:t>
+      </w:r>
+      <w:proofErr w:type="spellStart"/>
+      <w:r>
+        <w:t>Sailing</w:t>
+      </w:r>
+      <w:proofErr w:type="spellEnd"/>
+      <w:r>
+        <w:t xml:space="preserve"> School am</w:t>
+      </w:r>
+      <w:r>
+        <w:t xml:space="preserve"> </w:t>
+      </w:r>
+      <w:r>
+        <w:t>Gardasee</w:t>
+      </w:r>
+      <w:r>
+        <w:t xml:space="preserve"> </w:t>
+      </w:r>
+      <w:r>
+        <w:t>ist ein</w:t>
+      </w:r>
+      <w:r>
+        <w:t>e</w:t>
+      </w:r>
+      <w:r>
+        <w:t xml:space="preserve"> </w:t>
+      </w:r>
+      <w:r>
+        <w:t>Segel- und Surfschule in Norditalien</w:t>
+      </w:r>
+      <w:r>
+        <w:t xml:space="preserve">. </w:t>
+      </w:r>
+      <w:r>
+        <w:t xml:space="preserve">Sie wurde 1928 von </w:t>
+      </w:r>
+      <w:proofErr w:type="spellStart"/>
+      <w:r>
+        <w:t>Felippe</w:t>
+      </w:r>
+      <w:proofErr w:type="spellEnd"/>
+      <w:r>
+        <w:t xml:space="preserve"> </w:t>
+      </w:r>
+      <w:proofErr w:type="spellStart"/>
+      <w:r>
+        <w:t>Santane</w:t>
+      </w:r>
+      <w:proofErr w:type="spellEnd"/>
+      <w:r>
+        <w:t xml:space="preserve"> </w:t>
+      </w:r>
+      <w:r>
+        <w:t xml:space="preserve">gegründet. Im Sommer 2001 erwarb Stefan Marx die Segelschule und übernahm die Verantwortung für diese traditionsreiche Institution, in der schon Generationen von Seglern ausgebildet wurden. </w:t>
+      </w:r>
+      <w:r>
+        <w:t>Die</w:t>
+      </w:r>
+      <w:r>
+        <w:t xml:space="preserve"> dort</w:t>
+      </w:r>
+      <w:r>
+        <w:t xml:space="preserve"> angebotenen Kurse können von Gruppen und Einzelpersonen gebucht werden. Die </w:t>
+      </w:r>
+      <w:r>
+        <w:t xml:space="preserve">dafür </w:t>
+      </w:r>
+      <w:r>
+        <w:t xml:space="preserve">eingesetzten Kursleiter sind freie Mitarbeiter, die saisonweise beschäftigt und kursweise bezahlt werden. </w:t>
+      </w:r>
+      <w:r>
+        <w:t xml:space="preserve">Zum Nachweis entsprechender Kenntnisse der Teilnehmer gibt es eine Vielzahl unterschiedlicher Segel- und Surfscheine. Wer einen Segel- bzw. Surfschein machen möchte, hat bei der </w:t>
+      </w:r>
+      <w:proofErr w:type="spellStart"/>
+      <w:r>
+        <w:t>Naukanu</w:t>
+      </w:r>
+      <w:proofErr w:type="spellEnd"/>
+      <w:r>
+        <w:t xml:space="preserve"> </w:t>
+      </w:r>
+      <w:proofErr w:type="spellStart"/>
+      <w:r>
+        <w:t>Sailing</w:t>
+      </w:r>
+      <w:proofErr w:type="spellEnd"/>
+      <w:r>
+        <w:t xml:space="preserve"> School die Möglichkeiten diese unter kompetenter Anleitung zu absolvieren. Die Teilnehmer lernen das seemännische Handwerk vom Einsteiger bis zur Prüfungsreife für den Binnenführerschein.</w:t>
+      </w:r>
+    </w:p>
+    <w:p>
+      <w:pPr>
+        <w:pStyle w:val="berschrift1"/>
+      </w:pPr>
+      <w:bookmarkStart w:id="1" w:name="_Toc382849747"/>
+      <w:r>
+        <w:t>Ausgangssituation</w:t>
+      </w:r>
       <w:bookmarkEnd w:id="1"/>
     </w:p>
     <w:p>
       <w:r>
-        <w:t xml:space="preserve">Die Firma </w:t>
-      </w:r>
-      <w:r>
-        <w:t>Naukanu Sailing School am</w:t>
-      </w:r>
+        <w:t xml:space="preserve">Die </w:t>
+      </w:r>
+      <w:proofErr w:type="spellStart"/>
+      <w:r>
+        <w:t>Naukanu</w:t>
+      </w:r>
+      <w:proofErr w:type="spellEnd"/>
       <w:r>
         <w:t xml:space="preserve"> </w:t>
       </w:r>
-      <w:r>
-        <w:t>Gardasee</w:t>
-      </w:r>
-      <w:r>
-        <w:t xml:space="preserve"> </w:t>
-      </w:r>
-      <w:r>
-        <w:t>ist ein</w:t>
-      </w:r>
-      <w:r>
-        <w:t>e</w:t>
-      </w:r>
-      <w:r>
-        <w:t xml:space="preserve"> </w:t>
-      </w:r>
-      <w:r>
-        <w:t>Segel- und Surfschule in Norditalien</w:t>
-      </w:r>
-      <w:r>
-        <w:t xml:space="preserve">. </w:t>
-      </w:r>
-      <w:r>
-        <w:t xml:space="preserve">Sie wurde 1928 von Felippe Santane </w:t>
-      </w:r>
-      <w:r>
-        <w:t xml:space="preserve">gegründet. Im Sommer 2001 erwarb Stefan Marx die Segelschule und übernahm die Verantwortung für diese traditionsreiche Institution, in der schon Generationen von Seglern ausgebildet wurden. </w:t>
-      </w:r>
-      <w:r>
-        <w:t>Die</w:t>
-      </w:r>
-      <w:r>
-        <w:t xml:space="preserve"> dort</w:t>
-      </w:r>
-      <w:r>
-        <w:t xml:space="preserve"> angebotenen Kurse können von Gruppen und Einzelpersonen gebucht werden. Die </w:t>
-      </w:r>
-      <w:r>
-        <w:t xml:space="preserve">dafür </w:t>
-      </w:r>
-      <w:r>
-        <w:t xml:space="preserve">eingesetzten Kursleiter sind freie Mitarbeiter, die saisonweise beschäftigt und kursweise bezahlt werden. </w:t>
-      </w:r>
-      <w:r>
-        <w:t>Zum Nachweis entsprechender Kenntnisse der Teilnehmer gibt es eine Vielzahl unterschiedlicher Segel- und Surfscheine. Wer einen Segel- bzw. Surfschein machen möchte, hat bei der Naukanu Sailing School die Möglichkeiten diese unter kompetenter Anleitung zu absolvieren. Die Teilnehmer lernen das seemännische Handwerk vom Einsteiger bis zur Prüfungsreife für den Binnenführerschein.</w:t>
-      </w:r>
-    </w:p>
-    <w:p>
-      <w:pPr>
-        <w:pStyle w:val="berschrift1"/>
-      </w:pPr>
-      <w:bookmarkStart w:id="2" w:name="_Toc382658691"/>
-      <w:r>
-        <w:t>Ausgangssituation</w:t>
-      </w:r>
-      <w:bookmarkEnd w:id="2"/>
-    </w:p>
-    <w:p>
-      <w:r>
-        <w:t xml:space="preserve">Die </w:t>
-      </w:r>
-      <w:r>
-        <w:t xml:space="preserve">Naukanu Sailing School benötigt eine </w:t>
+      <w:proofErr w:type="spellStart"/>
+      <w:r>
+        <w:t>Sailing</w:t>
+      </w:r>
+      <w:proofErr w:type="spellEnd"/>
+      <w:r>
+        <w:t xml:space="preserve"> School benötigt eine </w:t>
       </w:r>
       <w:r>
         <w:t>Anwendung</w:t>
@@ -3858,7 +3982,7 @@
       <w:pPr>
         <w:pStyle w:val="berschrift1"/>
       </w:pPr>
-      <w:bookmarkStart w:id="3" w:name="_Toc382658692"/>
+      <w:bookmarkStart w:id="2" w:name="_Toc382849748"/>
       <w:r>
         <w:lastRenderedPageBreak/>
         <w:t>Zielsetzun</w:t>
@@ -3866,7 +3990,7 @@
       <w:r>
         <w:t>g</w:t>
       </w:r>
-      <w:bookmarkEnd w:id="3"/>
+      <w:bookmarkEnd w:id="2"/>
     </w:p>
     <w:p>
       <w:r>
@@ -3928,14 +4052,14 @@
           <w:rFonts w:asciiTheme="minorHAnsi" w:hAnsiTheme="minorHAnsi"/>
         </w:rPr>
       </w:pPr>
-      <w:bookmarkStart w:id="4" w:name="_Toc382658693"/>
+      <w:bookmarkStart w:id="3" w:name="_Toc382849749"/>
       <w:r>
         <w:rPr>
           <w:rFonts w:asciiTheme="minorHAnsi" w:hAnsiTheme="minorHAnsi"/>
         </w:rPr>
         <w:t>Mitwirkung des Auftraggebers</w:t>
       </w:r>
-      <w:bookmarkEnd w:id="4"/>
+      <w:bookmarkEnd w:id="3"/>
     </w:p>
     <w:p>
       <w:pPr>
@@ -4044,7 +4168,7 @@
           <w:rFonts w:asciiTheme="minorHAnsi" w:hAnsiTheme="minorHAnsi"/>
         </w:rPr>
       </w:pPr>
-      <w:bookmarkStart w:id="5" w:name="_Toc382658694"/>
+      <w:bookmarkStart w:id="4" w:name="_Toc382849750"/>
       <w:r>
         <w:rPr>
           <w:rFonts w:asciiTheme="minorHAnsi" w:hAnsiTheme="minorHAnsi"/>
@@ -4052,17 +4176,27 @@
         <w:lastRenderedPageBreak/>
         <w:t>Architektur</w:t>
       </w:r>
-      <w:bookmarkEnd w:id="5"/>
+      <w:bookmarkEnd w:id="4"/>
     </w:p>
     <w:p>
       <w:r>
-        <w:t>Durch eine komponentenbasierte Softwareentwicklung, bei der die einzelnen fachlichen Anforderungen im Sinne der Separation of</w:t>
-      </w:r>
+        <w:t xml:space="preserve">Durch eine komponentenbasierte Softwareentwicklung, bei der die einzelnen fachlichen Anforderungen im Sinne der Separation </w:t>
+      </w:r>
+      <w:proofErr w:type="spellStart"/>
+      <w:r>
+        <w:t>of</w:t>
+      </w:r>
+      <w:proofErr w:type="spellEnd"/>
       <w:r>
         <w:t xml:space="preserve"> </w:t>
       </w:r>
-      <w:r>
-        <w:t>Concerns in getrennten Komponenten umgesetzt werden, die untereinander lediglich über Schnittstellen kommunizieren, wird ein modularer Aufbau der Software erreicht. Auf Basis dieses modularen Aufbaus können die einzelnen Komponenten unabhängig voneinander entwickelt und angepasst werden, was den Entwicklungsaufwand reduziert und die Wartbarkeit der Software erhöht.</w:t>
+      <w:proofErr w:type="spellStart"/>
+      <w:r>
+        <w:t>Concerns</w:t>
+      </w:r>
+      <w:proofErr w:type="spellEnd"/>
+      <w:r>
+        <w:t xml:space="preserve"> in getrennten Komponenten umgesetzt werden, die untereinander lediglich über Schnittstellen kommunizieren, wird ein modularer Aufbau der Software erreicht. Auf Basis dieses modularen Aufbaus können die einzelnen Komponenten unabhängig voneinander entwickelt und angepasst werden, was den Entwicklungsaufwand reduziert und die Wartbarkeit der Software erhöht.</w:t>
       </w:r>
     </w:p>
     <w:p>
@@ -4201,18 +4335,33 @@
       </w:r>
     </w:p>
     <w:p>
+      <w:proofErr w:type="spellStart"/>
       <w:r>
         <w:rPr>
           <w:b/>
         </w:rPr>
         <w:t>Persistierung</w:t>
       </w:r>
+      <w:proofErr w:type="spellEnd"/>
       <w:r>
         <w:br/>
-        <w:t>Das Persistenzmodul abstrahiert den lesenden und schreibenden Zugriff auf die zentrale Datenbank. Diese Abstraktion vereinfacht beispielsweise einen späteren Austausch des Persistenz-Mechanismus (</w:t>
-      </w:r>
-      <w:r>
-        <w:t>Entity Framework</w:t>
+        <w:t xml:space="preserve">Das </w:t>
+      </w:r>
+      <w:proofErr w:type="spellStart"/>
+      <w:r>
+        <w:t>Persistenzmodul</w:t>
+      </w:r>
+      <w:proofErr w:type="spellEnd"/>
+      <w:r>
+        <w:t xml:space="preserve"> abstrahiert den lesenden und schreibenden Zugriff auf die zentrale Datenbank. Diese Abstraktion vereinfacht beispielsweise einen späteren Austausch des Persistenz-Mechanismus (</w:t>
+      </w:r>
+      <w:proofErr w:type="spellStart"/>
+      <w:r>
+        <w:t>Entity</w:t>
+      </w:r>
+      <w:proofErr w:type="spellEnd"/>
+      <w:r>
+        <w:t xml:space="preserve"> Framework</w:t>
       </w:r>
       <w:r>
         <w:t>).</w:t>
@@ -4234,9 +4383,11 @@
       <w:r>
         <w:t xml:space="preserve">Die </w:t>
       </w:r>
+      <w:proofErr w:type="spellStart"/>
       <w:r>
         <w:t>Studs@Work</w:t>
       </w:r>
+      <w:proofErr w:type="spellEnd"/>
       <w:r>
         <w:t xml:space="preserve"> AG hat jahrelange Erfahrung mit verschiedenen Datenbankmanagementsystemen. Daher kann auf eine Open-Source Lösung wie MySQL oder kommerzielle Ansätze wie Microsoft SQL-Server aufgebaut werden. </w:t>
       </w:r>
@@ -4254,13 +4405,13 @@
       <w:pPr>
         <w:pStyle w:val="berschrift1"/>
       </w:pPr>
-      <w:bookmarkStart w:id="6" w:name="_Toc225522421"/>
-      <w:bookmarkStart w:id="7" w:name="_Toc382658695"/>
+      <w:bookmarkStart w:id="5" w:name="_Toc225522421"/>
+      <w:bookmarkStart w:id="6" w:name="_Toc382849751"/>
       <w:r>
         <w:t>Hardware- und Systemvoraussetzungen</w:t>
       </w:r>
+      <w:bookmarkEnd w:id="5"/>
       <w:bookmarkEnd w:id="6"/>
-      <w:bookmarkEnd w:id="7"/>
     </w:p>
     <w:p>
       <w:r>
@@ -4283,6 +4434,11 @@
       </w:r>
       <w:r>
         <w:t xml:space="preserve">Dies setzt die Installation eines entsprechenden Frameworks voraus, das standardmäßig auf jedem aktuellen Windows-Betriebssystem zur Verfügung steht. Der Einsatz von anderen Betriebssystem (Unix, Mac OS) ist nicht vorgesehen. </w:t>
+      </w:r>
+    </w:p>
+    <w:p>
+      <w:r>
+        <w:br w:type="page"/>
       </w:r>
     </w:p>
     <w:p>
@@ -4292,16 +4448,21 @@
           <w:rFonts w:asciiTheme="minorHAnsi" w:hAnsiTheme="minorHAnsi"/>
         </w:rPr>
       </w:pPr>
-      <w:bookmarkStart w:id="8" w:name="_Toc225522422"/>
-      <w:bookmarkStart w:id="9" w:name="_Toc382658696"/>
+      <w:bookmarkStart w:id="7" w:name="_Toc382840022"/>
+      <w:bookmarkStart w:id="8" w:name="_Toc382849752"/>
+      <w:bookmarkStart w:id="9" w:name="_Toc225522422"/>
+      <w:bookmarkStart w:id="10" w:name="_Toc382849753"/>
+      <w:bookmarkEnd w:id="7"/>
+      <w:bookmarkEnd w:id="8"/>
       <w:r>
         <w:rPr>
           <w:rFonts w:asciiTheme="minorHAnsi" w:hAnsiTheme="minorHAnsi"/>
         </w:rPr>
+        <w:lastRenderedPageBreak/>
         <w:t>Entwicklung der Software</w:t>
       </w:r>
-      <w:bookmarkEnd w:id="8"/>
       <w:bookmarkEnd w:id="9"/>
+      <w:bookmarkEnd w:id="10"/>
     </w:p>
     <w:p>
       <w:r>
@@ -4313,15 +4474,19 @@
       <w:r>
         <w:t xml:space="preserve"> in den Räumlichkeiten der </w:t>
       </w:r>
+      <w:proofErr w:type="spellStart"/>
       <w:r>
         <w:t>Studs@Work</w:t>
       </w:r>
+      <w:proofErr w:type="spellEnd"/>
       <w:r>
         <w:t xml:space="preserve"> AG. Der Auftraggeber erhält lesenden Zugriff auf das </w:t>
       </w:r>
+      <w:proofErr w:type="spellStart"/>
       <w:r>
         <w:t>GitHub</w:t>
       </w:r>
+      <w:proofErr w:type="spellEnd"/>
       <w:r>
         <w:t xml:space="preserve"> Code-Repository des Projektes</w:t>
       </w:r>
@@ -4336,12 +4501,11 @@
           <w:rFonts w:asciiTheme="minorHAnsi" w:hAnsiTheme="minorHAnsi"/>
         </w:rPr>
       </w:pPr>
-      <w:bookmarkStart w:id="10" w:name="_Toc382658697"/>
+      <w:bookmarkStart w:id="11" w:name="_Toc382849754"/>
       <w:r>
         <w:rPr>
           <w:rFonts w:asciiTheme="minorHAnsi" w:hAnsiTheme="minorHAnsi"/>
         </w:rPr>
-        <w:lastRenderedPageBreak/>
         <w:t>Ver</w:t>
       </w:r>
       <w:r>
@@ -4350,7 +4514,7 @@
         </w:rPr>
         <w:t>wendete Technologien</w:t>
       </w:r>
-      <w:bookmarkEnd w:id="10"/>
+      <w:bookmarkEnd w:id="11"/>
     </w:p>
     <w:p>
       <w:r>
@@ -4372,10 +4536,7 @@
         </w:numPr>
       </w:pPr>
       <w:r>
-        <w:t>.</w:t>
-      </w:r>
-      <w:r>
-        <w:t>NET 4.0/4.5</w:t>
+        <w:t>Microsoft Windows Server 2008 R2</w:t>
       </w:r>
     </w:p>
     <w:p>
@@ -4385,9 +4546,15 @@
           <w:ilvl w:val="0"/>
           <w:numId w:val="11"/>
         </w:numPr>
-      </w:pPr>
-      <w:r>
-        <w:t>C#</w:t>
+        <w:rPr>
+          <w:lang w:val="en-US"/>
+        </w:rPr>
+      </w:pPr>
+      <w:r>
+        <w:rPr>
+          <w:lang w:val="en-US"/>
+        </w:rPr>
+        <w:t>Microsoft SQL Server 2008 R2 Express-Edition</w:t>
       </w:r>
     </w:p>
     <w:p>
@@ -4397,9 +4564,15 @@
           <w:ilvl w:val="0"/>
           <w:numId w:val="11"/>
         </w:numPr>
-      </w:pPr>
-      <w:r>
-        <w:t>XAML</w:t>
+        <w:rPr>
+          <w:lang w:val="en-US"/>
+        </w:rPr>
+      </w:pPr>
+      <w:r>
+        <w:rPr>
+          <w:lang w:val="en-US"/>
+        </w:rPr>
+        <w:t>Microsoft Windows 7 Professional 64-Bit</w:t>
       </w:r>
     </w:p>
     <w:p>
@@ -4411,7 +4584,10 @@
         </w:numPr>
       </w:pPr>
       <w:r>
-        <w:t>LINQ</w:t>
+        <w:t>.</w:t>
+      </w:r>
+      <w:r>
+        <w:t>NET 4.0/4.5</w:t>
       </w:r>
     </w:p>
     <w:p>
@@ -4423,7 +4599,7 @@
         </w:numPr>
       </w:pPr>
       <w:r>
-        <w:t>Modern UI</w:t>
+        <w:t>C#</w:t>
       </w:r>
     </w:p>
     <w:p>
@@ -4435,7 +4611,7 @@
         </w:numPr>
       </w:pPr>
       <w:r>
-        <w:t>Entity Framework 6</w:t>
+        <w:t>XAML</w:t>
       </w:r>
     </w:p>
     <w:p>
@@ -4447,7 +4623,60 @@
         </w:numPr>
       </w:pPr>
       <w:r>
+        <w:t>LINQ</w:t>
+      </w:r>
+    </w:p>
+    <w:p>
+      <w:pPr>
+        <w:pStyle w:val="Listenabsatz"/>
+        <w:numPr>
+          <w:ilvl w:val="0"/>
+          <w:numId w:val="11"/>
+        </w:numPr>
+      </w:pPr>
+      <w:r>
+        <w:t>Modern UI</w:t>
+      </w:r>
+    </w:p>
+    <w:p>
+      <w:pPr>
+        <w:pStyle w:val="Listenabsatz"/>
+        <w:numPr>
+          <w:ilvl w:val="0"/>
+          <w:numId w:val="11"/>
+        </w:numPr>
+      </w:pPr>
+      <w:proofErr w:type="spellStart"/>
+      <w:r>
+        <w:t>Entity</w:t>
+      </w:r>
+      <w:proofErr w:type="spellEnd"/>
+      <w:r>
+        <w:t xml:space="preserve"> Framework 6</w:t>
+      </w:r>
+    </w:p>
+    <w:p>
+      <w:pPr>
+        <w:pStyle w:val="Listenabsatz"/>
+        <w:numPr>
+          <w:ilvl w:val="0"/>
+          <w:numId w:val="11"/>
+        </w:numPr>
+      </w:pPr>
+      <w:r>
         <w:t>MVVM</w:t>
+      </w:r>
+    </w:p>
+    <w:p>
+      <w:pPr>
+        <w:pStyle w:val="Listenabsatz"/>
+        <w:numPr>
+          <w:ilvl w:val="0"/>
+          <w:numId w:val="11"/>
+        </w:numPr>
+      </w:pPr>
+      <w:r>
+        <w:br w:type="page"/>
       </w:r>
     </w:p>
     <w:p>
@@ -4457,16 +4686,21 @@
           <w:rFonts w:asciiTheme="minorHAnsi" w:hAnsiTheme="minorHAnsi"/>
         </w:rPr>
       </w:pPr>
-      <w:bookmarkStart w:id="11" w:name="_Toc381971335"/>
-      <w:bookmarkStart w:id="12" w:name="_Toc382658698"/>
+      <w:bookmarkStart w:id="12" w:name="_Toc382840025"/>
+      <w:bookmarkStart w:id="13" w:name="_Toc382849755"/>
+      <w:bookmarkStart w:id="14" w:name="_Toc381971335"/>
+      <w:bookmarkStart w:id="15" w:name="_Toc382849756"/>
+      <w:bookmarkEnd w:id="12"/>
+      <w:bookmarkEnd w:id="13"/>
       <w:r>
         <w:rPr>
           <w:rFonts w:asciiTheme="minorHAnsi" w:hAnsiTheme="minorHAnsi"/>
         </w:rPr>
+        <w:lastRenderedPageBreak/>
         <w:t>Funktionskatalog</w:t>
       </w:r>
-      <w:bookmarkEnd w:id="11"/>
-      <w:bookmarkEnd w:id="12"/>
+      <w:bookmarkEnd w:id="14"/>
+      <w:bookmarkEnd w:id="15"/>
     </w:p>
     <w:p>
       <w:pPr>
@@ -4484,112 +4718,117 @@
       <w:pPr>
         <w:pStyle w:val="berschrift2"/>
       </w:pPr>
-      <w:bookmarkStart w:id="13" w:name="_Toc382658699"/>
+      <w:bookmarkStart w:id="16" w:name="_Toc382849757"/>
       <w:r>
         <w:t>Benutzerhandbuch</w:t>
-      </w:r>
-      <w:bookmarkEnd w:id="13"/>
-    </w:p>
-    <w:p>
-      <w:r>
-        <w:t>Ein Benutzer</w:t>
-      </w:r>
-      <w:r>
-        <w:t>handbuch soll den</w:t>
-      </w:r>
-      <w:r>
-        <w:t xml:space="preserve"> Anwender bei der Bedienung der Anwendung unterstützen.</w:t>
-      </w:r>
-    </w:p>
-    <w:p>
-      <w:pPr>
-        <w:pStyle w:val="berschrift2"/>
-      </w:pPr>
-      <w:bookmarkStart w:id="14" w:name="_Toc382658700"/>
-      <w:r>
-        <w:t>Kursverwaltung</w:t>
-      </w:r>
-      <w:bookmarkEnd w:id="14"/>
-    </w:p>
-    <w:p>
-      <w:r>
-        <w:t>Der wichtigste Teil der Anwendung, die Kursverwaltung, soll aus zwei Teilen bestehen:</w:t>
-      </w:r>
-    </w:p>
-    <w:p>
-      <w:pPr>
-        <w:pStyle w:val="berschrift3"/>
-      </w:pPr>
-      <w:bookmarkStart w:id="15" w:name="_Toc382658701"/>
-      <w:r>
-        <w:t>Verwaltung des Kurstyps</w:t>
-      </w:r>
-      <w:bookmarkEnd w:id="15"/>
-    </w:p>
-    <w:p>
-      <w:r>
-        <w:t xml:space="preserve">Hier wird </w:t>
-      </w:r>
-      <w:r>
-        <w:t xml:space="preserve">der </w:t>
-      </w:r>
-      <w:r>
-        <w:t>Name des Kurses,</w:t>
-      </w:r>
-      <w:r>
-        <w:t xml:space="preserve"> eine</w:t>
-      </w:r>
-      <w:r>
-        <w:t xml:space="preserve"> Kurzbeschreibung des Inhaltes, </w:t>
-      </w:r>
-      <w:r>
-        <w:t xml:space="preserve">das benötigte </w:t>
-      </w:r>
-      <w:r>
-        <w:t>Material,</w:t>
-      </w:r>
-      <w:r>
-        <w:t xml:space="preserve"> die</w:t>
-      </w:r>
-      <w:r>
-        <w:t xml:space="preserve"> Anzahl und Qualifikationen der notwendigen Kursleiter, </w:t>
-      </w:r>
-      <w:r>
-        <w:t xml:space="preserve">die </w:t>
-      </w:r>
-      <w:r>
-        <w:t xml:space="preserve">Dauer des Kurses in Stunden und Dauer in Tagen, </w:t>
-      </w:r>
-      <w:r>
-        <w:t xml:space="preserve">die </w:t>
-      </w:r>
-      <w:r>
-        <w:t>maximale Teilnehm</w:t>
-      </w:r>
-      <w:r>
-        <w:t xml:space="preserve">erzahl pro Kurs und der </w:t>
-      </w:r>
-      <w:r>
-        <w:t>Preis in Euro</w:t>
-      </w:r>
-      <w:r>
-        <w:t xml:space="preserve"> eingegeben</w:t>
-      </w:r>
-      <w:r>
-        <w:t>.</w:t>
-      </w:r>
-    </w:p>
-    <w:p>
-      <w:pPr>
-        <w:pStyle w:val="berschrift3"/>
-      </w:pPr>
-      <w:bookmarkStart w:id="16" w:name="_Toc382658702"/>
-      <w:r>
-        <w:t>Terminverwaltung</w:t>
       </w:r>
       <w:bookmarkEnd w:id="16"/>
     </w:p>
     <w:p>
+      <w:r>
+        <w:t>Ein Benutzer</w:t>
+      </w:r>
+      <w:r>
+        <w:t>handbuch soll den</w:t>
+      </w:r>
+      <w:r>
+        <w:t xml:space="preserve"> Anwender bei der Bedienung der Anwendung unterstützen.</w:t>
+      </w:r>
+    </w:p>
+    <w:p>
+      <w:pPr>
+        <w:pStyle w:val="berschrift2"/>
+      </w:pPr>
+      <w:bookmarkStart w:id="17" w:name="_Toc382849758"/>
+      <w:r>
+        <w:t>Kursverwaltung</w:t>
+      </w:r>
+      <w:bookmarkEnd w:id="17"/>
+    </w:p>
+    <w:p>
+      <w:r>
+        <w:t>Der wichtigste Teil der Anwendung, die Kursverwaltung, soll aus zwei Teilen bestehen:</w:t>
+      </w:r>
+    </w:p>
+    <w:p>
+      <w:pPr>
+        <w:pStyle w:val="berschrift3"/>
+      </w:pPr>
+      <w:bookmarkStart w:id="18" w:name="_Toc382849759"/>
+      <w:r>
+        <w:t xml:space="preserve">Verwaltung des </w:t>
+      </w:r>
+      <w:proofErr w:type="spellStart"/>
+      <w:r>
+        <w:t>Kurstyps</w:t>
+      </w:r>
+      <w:bookmarkEnd w:id="18"/>
+      <w:proofErr w:type="spellEnd"/>
+    </w:p>
+    <w:p>
+      <w:r>
+        <w:t xml:space="preserve">Hier wird </w:t>
+      </w:r>
+      <w:r>
+        <w:t xml:space="preserve">der </w:t>
+      </w:r>
+      <w:r>
+        <w:t>Name des Kurses,</w:t>
+      </w:r>
+      <w:r>
+        <w:t xml:space="preserve"> eine</w:t>
+      </w:r>
+      <w:r>
+        <w:t xml:space="preserve"> Kurzbeschreibung des Inhaltes, </w:t>
+      </w:r>
+      <w:r>
+        <w:t xml:space="preserve">das benötigte </w:t>
+      </w:r>
+      <w:r>
+        <w:t>Material,</w:t>
+      </w:r>
+      <w:r>
+        <w:t xml:space="preserve"> die</w:t>
+      </w:r>
+      <w:r>
+        <w:t xml:space="preserve"> Anzahl und Qualifikationen der notwendigen Kursleiter, </w:t>
+      </w:r>
+      <w:r>
+        <w:t xml:space="preserve">die </w:t>
+      </w:r>
+      <w:r>
+        <w:t xml:space="preserve">Dauer des Kurses in Stunden und Dauer in Tagen, </w:t>
+      </w:r>
+      <w:r>
+        <w:t xml:space="preserve">die </w:t>
+      </w:r>
+      <w:r>
+        <w:t>maximale Teilnehm</w:t>
+      </w:r>
+      <w:r>
+        <w:t xml:space="preserve">erzahl pro Kurs und der </w:t>
+      </w:r>
+      <w:r>
+        <w:t>Preis in Euro</w:t>
+      </w:r>
+      <w:r>
+        <w:t xml:space="preserve"> eingegeben</w:t>
+      </w:r>
+      <w:r>
+        <w:t>.</w:t>
+      </w:r>
+    </w:p>
+    <w:p>
+      <w:pPr>
+        <w:pStyle w:val="berschrift3"/>
+      </w:pPr>
+      <w:bookmarkStart w:id="19" w:name="_Toc382849760"/>
+      <w:r>
+        <w:t>Terminverwaltung</w:t>
+      </w:r>
+      <w:bookmarkEnd w:id="19"/>
+    </w:p>
+    <w:p>
       <w:pPr>
         <w:pStyle w:val="Listenabsatz"/>
         <w:ind w:left="0"/>
@@ -4619,7 +4858,6 @@
         <w:ind w:left="0"/>
       </w:pPr>
       <w:r>
-        <w:lastRenderedPageBreak/>
         <w:t>Bei Eingabe oder Änderung eines Kurses sollte der (oder die) Kunde(n), Anzahl der Teilnehmer, Kursleiter und explizit das einzusetzende Material vermerkt werden können</w:t>
       </w:r>
       <w:r>
@@ -4738,11 +4976,11 @@
       <w:pPr>
         <w:pStyle w:val="berschrift2"/>
       </w:pPr>
-      <w:bookmarkStart w:id="17" w:name="_Toc382658703"/>
+      <w:bookmarkStart w:id="20" w:name="_Toc382849761"/>
       <w:r>
         <w:t>Mitarbeiterverwaltung</w:t>
       </w:r>
-      <w:bookmarkEnd w:id="17"/>
+      <w:bookmarkEnd w:id="20"/>
     </w:p>
     <w:p>
       <w:r>
@@ -4752,7 +4990,30 @@
         <w:t xml:space="preserve"> üblichen persönlichen Daten</w:t>
       </w:r>
       <w:r>
-        <w:t>, zusätzlich noch die relevanten Qualifikationen (Segel- und Surfscheine, evtl. Lehrberechtigung mit ausstellender Stelle, alternativ Referenzen), Daten eventueller früherer Einsätze bei Naukanu Sailing School</w:t>
+        <w:t xml:space="preserve">, zusätzlich noch die relevanten Qualifikationen (Segel- und Surfscheine, evtl. Lehrberechtigung mit ausstellender Stelle, alternativ </w:t>
+      </w:r>
+      <w:r>
+        <w:lastRenderedPageBreak/>
+        <w:t xml:space="preserve">Referenzen), Daten eventueller früherer Einsätze bei </w:t>
+      </w:r>
+      <w:r>
+        <w:t xml:space="preserve">der </w:t>
+      </w:r>
+      <w:proofErr w:type="spellStart"/>
+      <w:r>
+        <w:t>Naukanu</w:t>
+      </w:r>
+      <w:proofErr w:type="spellEnd"/>
+      <w:r>
+        <w:t xml:space="preserve"> </w:t>
+      </w:r>
+      <w:proofErr w:type="spellStart"/>
+      <w:r>
+        <w:t>Sailing</w:t>
+      </w:r>
+      <w:proofErr w:type="spellEnd"/>
+      <w:r>
+        <w:t xml:space="preserve"> School</w:t>
       </w:r>
       <w:r>
         <w:t>,</w:t>
@@ -4781,11 +5042,11 @@
       <w:pPr>
         <w:pStyle w:val="berschrift2"/>
       </w:pPr>
-      <w:bookmarkStart w:id="18" w:name="_Toc382658704"/>
+      <w:bookmarkStart w:id="21" w:name="_Toc382849762"/>
       <w:r>
         <w:t>Materialverwaltung</w:t>
       </w:r>
-      <w:bookmarkEnd w:id="18"/>
+      <w:bookmarkEnd w:id="21"/>
     </w:p>
     <w:p>
       <w:r>
@@ -4871,12 +5132,11 @@
       <w:pPr>
         <w:pStyle w:val="berschrift2"/>
       </w:pPr>
-      <w:bookmarkStart w:id="19" w:name="_Toc382658705"/>
-      <w:r>
-        <w:lastRenderedPageBreak/>
+      <w:bookmarkStart w:id="22" w:name="_Toc382849763"/>
+      <w:r>
         <w:t>Kundenverwaltung</w:t>
       </w:r>
-      <w:bookmarkEnd w:id="19"/>
+      <w:bookmarkEnd w:id="22"/>
     </w:p>
     <w:p>
       <w:r>
@@ -4933,6 +5193,7 @@
     </w:p>
     <w:p>
       <w:r>
+        <w:lastRenderedPageBreak/>
         <w:t>Bei Gruppenbuchungen muss außerdem ein Hauptansprechpartner mit kompletter Anschrift hinterlegt werden. Des Weiteren wäre es sinnvoll eine Kundengruppierung in Einmal-/Regelmäßiger Kunde vornehmen zu können.</w:t>
       </w:r>
     </w:p>
@@ -4940,14 +5201,14 @@
       <w:pPr>
         <w:pStyle w:val="berschrift2"/>
       </w:pPr>
-      <w:bookmarkStart w:id="20" w:name="_Toc382658706"/>
+      <w:bookmarkStart w:id="23" w:name="_Toc382849764"/>
       <w:r>
         <w:t>Rechnung</w:t>
       </w:r>
       <w:r>
         <w:t>sverwaltung</w:t>
       </w:r>
-      <w:bookmarkEnd w:id="20"/>
+      <w:bookmarkEnd w:id="23"/>
     </w:p>
     <w:p>
       <w:r>
@@ -5057,7 +5318,6 @@
     </w:p>
     <w:p>
       <w:r>
-        <w:lastRenderedPageBreak/>
         <w:t>Standardmäßig</w:t>
       </w:r>
       <w:r>
@@ -5106,6 +5366,11 @@
       </w:r>
       <w:r>
         <w:t>entsprechen.</w:t>
+      </w:r>
+    </w:p>
+    <w:p>
+      <w:r>
+        <w:br w:type="page"/>
       </w:r>
     </w:p>
     <w:p>
@@ -5116,137 +5381,147 @@
           <w:rFonts w:asciiTheme="minorHAnsi" w:hAnsiTheme="minorHAnsi"/>
         </w:rPr>
       </w:pPr>
-      <w:bookmarkStart w:id="21" w:name="_Toc382658707"/>
+      <w:bookmarkStart w:id="24" w:name="_Toc382840035"/>
+      <w:bookmarkStart w:id="25" w:name="_Toc382849765"/>
+      <w:bookmarkStart w:id="26" w:name="_Toc382849766"/>
+      <w:bookmarkEnd w:id="24"/>
+      <w:bookmarkEnd w:id="25"/>
       <w:r>
         <w:rPr>
           <w:rFonts w:asciiTheme="minorHAnsi" w:hAnsiTheme="minorHAnsi"/>
         </w:rPr>
+        <w:lastRenderedPageBreak/>
         <w:t>Zusatzfunktionen</w:t>
-      </w:r>
-      <w:bookmarkEnd w:id="21"/>
-    </w:p>
-    <w:p>
-      <w:r>
-        <w:t>Die nachfolgenden Funktionen sind optional und werden in dem Projekt nicht umgesetzt. Sie können aber zu einem späteren Zeitpunkt einfach in die Software integriert werden.</w:t>
-      </w:r>
-    </w:p>
-    <w:p>
-      <w:pPr>
-        <w:pStyle w:val="berschrift2"/>
-      </w:pPr>
-      <w:bookmarkStart w:id="22" w:name="_Toc382658708"/>
-      <w:r>
-        <w:t>Bedienbarkeit</w:t>
-      </w:r>
-      <w:bookmarkEnd w:id="22"/>
-    </w:p>
-    <w:p>
-      <w:r>
-        <w:t>Der Nutzer soll die Anwendung durch verschiedene Tastenkombinationen und den Einsatz der F-Tasten steuern</w:t>
-      </w:r>
-      <w:r>
-        <w:t xml:space="preserve"> können</w:t>
-      </w:r>
-    </w:p>
-    <w:p>
-      <w:pPr>
-        <w:pStyle w:val="berschrift2"/>
-      </w:pPr>
-      <w:bookmarkStart w:id="23" w:name="_Toc381971346"/>
-      <w:bookmarkStart w:id="24" w:name="_Toc382658709"/>
-      <w:r>
-        <w:t>Dashboard (Übersichtsseite)</w:t>
-      </w:r>
-      <w:bookmarkEnd w:id="23"/>
-      <w:bookmarkEnd w:id="24"/>
-    </w:p>
-    <w:p>
-      <w:r>
-        <w:t>Nach der Anmeldung muss das System dem Nutzer eine Übersichtsseite anzeigen, in der Hinweise zu Verträgen angezeigt werden, welche bald auslaufen, sowie zu Kursen, für die noch keine Rechnungen erstellt wurden.</w:t>
-      </w:r>
-    </w:p>
-    <w:p>
-      <w:pPr>
-        <w:pStyle w:val="berschrift2"/>
-      </w:pPr>
-      <w:bookmarkStart w:id="25" w:name="_Toc382658710"/>
-      <w:r>
-        <w:t xml:space="preserve">Integration von </w:t>
-      </w:r>
-      <w:r>
-        <w:t>E-Mail</w:t>
-      </w:r>
-      <w:bookmarkEnd w:id="25"/>
-    </w:p>
-    <w:p>
-      <w:r>
-        <w:t xml:space="preserve">Die Anwendung soll eine Anbindung an Microsoft Outlook erlauben, um </w:t>
-      </w:r>
-      <w:r>
-        <w:t xml:space="preserve">z. B. per </w:t>
-      </w:r>
-      <w:r>
-        <w:t xml:space="preserve">E-Mail Rechnungen </w:t>
-      </w:r>
-      <w:r>
-        <w:t xml:space="preserve">oder hinterlegte PDF-Dokumente </w:t>
-      </w:r>
-      <w:r>
-        <w:t>an Kunden</w:t>
-      </w:r>
-      <w:r>
-        <w:t xml:space="preserve"> </w:t>
-      </w:r>
-      <w:r>
-        <w:t>senden</w:t>
-      </w:r>
-      <w:r>
-        <w:t xml:space="preserve"> zu können</w:t>
-      </w:r>
-      <w:r>
-        <w:t>.</w:t>
-      </w:r>
-    </w:p>
-    <w:p>
-      <w:pPr>
-        <w:pStyle w:val="berschrift2"/>
-      </w:pPr>
-      <w:bookmarkStart w:id="26" w:name="_Toc382658711"/>
-      <w:r>
-        <w:t>Benutzer- und Rollenverwaltung</w:t>
       </w:r>
       <w:bookmarkEnd w:id="26"/>
     </w:p>
     <w:p>
-      <w:pPr>
-        <w:spacing w:line="259" w:lineRule="auto"/>
-      </w:pPr>
-      <w:r>
-        <w:t xml:space="preserve">Der Nutzer kann sich mit einem Benutzer und Passwort an das System anmelden. Danach </w:t>
-      </w:r>
-      <w:r>
-        <w:t>wird</w:t>
-      </w:r>
-      <w:r>
-        <w:t xml:space="preserve"> ihm entsprechender seiner Benutzerberechtigung eine angepasste Menüstruktur angezeigt.</w:t>
+      <w:r>
+        <w:t>Die nachfolgenden Funktionen sind optional und werden in dem Projekt nicht umgesetzt. Sie können aber zu einem späteren Zeitpunkt einfach in die Software integriert werden.</w:t>
       </w:r>
     </w:p>
     <w:p>
       <w:pPr>
         <w:pStyle w:val="berschrift2"/>
       </w:pPr>
-      <w:bookmarkStart w:id="27" w:name="_Toc382658712"/>
-      <w:r>
-        <w:t>Mehrsprachigkeit</w:t>
+      <w:bookmarkStart w:id="27" w:name="_Toc382849767"/>
+      <w:r>
+        <w:t>Bedienbarkeit</w:t>
       </w:r>
       <w:bookmarkEnd w:id="27"/>
     </w:p>
     <w:p>
+      <w:r>
+        <w:t>Der Nutzer soll die Anwendung durch verschiedene Tastenkombinationen und den Einsatz der F-Tasten steuern</w:t>
+      </w:r>
+      <w:r>
+        <w:t xml:space="preserve"> können</w:t>
+      </w:r>
+    </w:p>
+    <w:p>
+      <w:pPr>
+        <w:pStyle w:val="berschrift2"/>
+      </w:pPr>
+      <w:bookmarkStart w:id="28" w:name="_Toc381971346"/>
+      <w:bookmarkStart w:id="29" w:name="_Toc382849768"/>
+      <w:r>
+        <w:t>Dashboard (Übersichtsseite)</w:t>
+      </w:r>
+      <w:bookmarkEnd w:id="28"/>
+      <w:bookmarkEnd w:id="29"/>
+    </w:p>
+    <w:p>
+      <w:r>
+        <w:t>Nach der Anmeldung muss das System dem Nutzer eine Übersichtsseite anzeigen, in der Hinweise zu Verträgen angezeigt werden, welche bald auslaufen, sowie zu Kursen, für die noch keine Rechnungen erstellt wurden.</w:t>
+      </w:r>
+    </w:p>
+    <w:p>
+      <w:pPr>
+        <w:pStyle w:val="berschrift2"/>
+      </w:pPr>
+      <w:bookmarkStart w:id="30" w:name="_Toc382849769"/>
+      <w:r>
+        <w:t xml:space="preserve">Integration von </w:t>
+      </w:r>
+      <w:r>
+        <w:t>E-Mail</w:t>
+      </w:r>
+      <w:bookmarkEnd w:id="30"/>
+    </w:p>
+    <w:p>
+      <w:r>
+        <w:t xml:space="preserve">Die Anwendung soll eine Anbindung an Microsoft Outlook erlauben, um </w:t>
+      </w:r>
+      <w:r>
+        <w:t xml:space="preserve">z. B. per </w:t>
+      </w:r>
+      <w:r>
+        <w:t xml:space="preserve">E-Mail Rechnungen </w:t>
+      </w:r>
+      <w:r>
+        <w:t xml:space="preserve">oder hinterlegte PDF-Dokumente </w:t>
+      </w:r>
+      <w:r>
+        <w:t>an Kunden</w:t>
+      </w:r>
+      <w:r>
+        <w:t xml:space="preserve"> </w:t>
+      </w:r>
+      <w:r>
+        <w:t>senden</w:t>
+      </w:r>
+      <w:r>
+        <w:t xml:space="preserve"> zu können</w:t>
+      </w:r>
+      <w:r>
+        <w:t>.</w:t>
+      </w:r>
+    </w:p>
+    <w:p>
+      <w:pPr>
+        <w:pStyle w:val="berschrift2"/>
+      </w:pPr>
+      <w:bookmarkStart w:id="31" w:name="_Toc382849770"/>
+      <w:r>
+        <w:t>Benutzer- und Rollenverwaltung</w:t>
+      </w:r>
+      <w:bookmarkEnd w:id="31"/>
+    </w:p>
+    <w:p>
       <w:pPr>
         <w:spacing w:line="259" w:lineRule="auto"/>
       </w:pPr>
       <w:r>
+        <w:t xml:space="preserve">Der Nutzer kann sich mit einem Benutzer und Passwort an das System anmelden. Danach </w:t>
+      </w:r>
+      <w:r>
+        <w:t>wird</w:t>
+      </w:r>
+      <w:r>
+        <w:t xml:space="preserve"> ihm entsprechender seiner Benutzerberechtigung eine angepasste Menüstruktur angezeigt.</w:t>
+      </w:r>
+    </w:p>
+    <w:p>
+      <w:pPr>
+        <w:pStyle w:val="berschrift2"/>
+      </w:pPr>
+      <w:bookmarkStart w:id="32" w:name="_Toc382849771"/>
+      <w:r>
+        <w:t>Mehrsprachigkeit</w:t>
+      </w:r>
+      <w:bookmarkEnd w:id="32"/>
+    </w:p>
+    <w:p>
+      <w:pPr>
+        <w:spacing w:line="259" w:lineRule="auto"/>
+      </w:pPr>
+      <w:r>
         <w:t>Die Anwendung kann durch den Einsatz von Sprachdateien in kürzester Zeit zu einer mehrsprachigen Anwendung erweitert werden.</w:t>
+      </w:r>
+    </w:p>
+    <w:p>
+      <w:r>
+        <w:br w:type="page"/>
       </w:r>
     </w:p>
     <w:p>
@@ -5260,8 +5535,12 @@
           <w:rFonts w:asciiTheme="minorHAnsi" w:hAnsiTheme="minorHAnsi"/>
         </w:rPr>
       </w:pPr>
-      <w:bookmarkStart w:id="28" w:name="_Toc375224934"/>
-      <w:bookmarkStart w:id="29" w:name="_Toc382658713"/>
+      <w:bookmarkStart w:id="33" w:name="_Toc382840042"/>
+      <w:bookmarkStart w:id="34" w:name="_Toc382849772"/>
+      <w:bookmarkStart w:id="35" w:name="_Toc375224934"/>
+      <w:bookmarkStart w:id="36" w:name="_Toc382849773"/>
+      <w:bookmarkEnd w:id="33"/>
+      <w:bookmarkEnd w:id="34"/>
       <w:r>
         <w:rPr>
           <w:rFonts w:asciiTheme="minorHAnsi" w:hAnsiTheme="minorHAnsi"/>
@@ -5269,14 +5548,13 @@
         <w:lastRenderedPageBreak/>
         <w:t>Projektstrukturplan</w:t>
       </w:r>
-      <w:bookmarkEnd w:id="29"/>
+      <w:bookmarkEnd w:id="36"/>
     </w:p>
     <w:p>
       <w:r>
         <w:t>Für die Umsetzung der erstellten Anwendung und deren Funktionen wurde ein Projektstrukturplan erstellt. Sie finden den Projektstrukturplan im Anhang dieses Dokumentes.</w:t>
       </w:r>
     </w:p>
-    <w:p/>
     <w:p>
       <w:r>
         <w:t xml:space="preserve">In der Projektorganisation werden die projektübergreifenden Themen behandelt. </w:t>
@@ -5588,7 +5866,11 @@
         </w:tc>
       </w:tr>
     </w:tbl>
-    <w:p/>
+    <w:p>
+      <w:r>
+        <w:br w:type="page"/>
+      </w:r>
+    </w:p>
     <w:p>
       <w:r>
         <w:lastRenderedPageBreak/>
@@ -5606,16 +5888,16 @@
           <w:rFonts w:asciiTheme="minorHAnsi" w:hAnsiTheme="minorHAnsi"/>
         </w:rPr>
       </w:pPr>
-      <w:bookmarkStart w:id="30" w:name="_Toc382151805"/>
-      <w:bookmarkStart w:id="31" w:name="_Toc382658714"/>
+      <w:bookmarkStart w:id="37" w:name="_Toc382151805"/>
+      <w:bookmarkStart w:id="38" w:name="_Toc382849774"/>
       <w:r>
         <w:rPr>
           <w:rFonts w:asciiTheme="minorHAnsi" w:hAnsiTheme="minorHAnsi"/>
         </w:rPr>
         <w:t>Terminplan</w:t>
       </w:r>
-      <w:bookmarkEnd w:id="30"/>
-      <w:bookmarkEnd w:id="31"/>
+      <w:bookmarkEnd w:id="37"/>
+      <w:bookmarkEnd w:id="38"/>
     </w:p>
     <w:p>
       <w:r>
@@ -5635,8 +5917,10 @@
       <w:r>
         <w:t>-Ebene eine grobe Übersicht über den möglichen Projektverlauf. Viele Aktivitäten stehen in engem Zusammenhang zueinander, andere können parallel abgearbeitet werden.</w:t>
       </w:r>
+      <w:r>
+        <w:br w:type="page"/>
+      </w:r>
     </w:p>
-    <w:p/>
     <w:p>
       <w:pPr>
         <w:pStyle w:val="berschrift1"/>
@@ -5648,15 +5932,20 @@
           <w:rFonts w:asciiTheme="minorHAnsi" w:hAnsiTheme="minorHAnsi"/>
         </w:rPr>
       </w:pPr>
-      <w:bookmarkStart w:id="32" w:name="_Toc382658715"/>
+      <w:bookmarkStart w:id="39" w:name="_Toc382840045"/>
+      <w:bookmarkStart w:id="40" w:name="_Toc382849775"/>
+      <w:bookmarkStart w:id="41" w:name="_Toc382849776"/>
+      <w:bookmarkEnd w:id="39"/>
+      <w:bookmarkEnd w:id="40"/>
       <w:r>
         <w:rPr>
           <w:rFonts w:asciiTheme="minorHAnsi" w:hAnsiTheme="minorHAnsi"/>
         </w:rPr>
+        <w:lastRenderedPageBreak/>
         <w:t>Vorgehensmodell und Qualitätssicherung</w:t>
       </w:r>
-      <w:bookmarkEnd w:id="28"/>
-      <w:bookmarkEnd w:id="32"/>
+      <w:bookmarkEnd w:id="35"/>
+      <w:bookmarkEnd w:id="41"/>
     </w:p>
     <w:p>
       <w:r>
@@ -5677,13 +5966,47 @@
     </w:p>
     <w:p>
       <w:r>
-        <w:t xml:space="preserve">Das Vorgehensmodell wird mit einem klassischen SCRUM-Aufbau umgesetzt. Die Rolle des Product Owner wird durch einen Mitarbeiter des Auftraggebers übernommen, die des Scrum Masters durch einen Mitarbeiter der </w:t>
-      </w:r>
+        <w:t xml:space="preserve">Das Vorgehensmodell wird mit einem klassischen SCRUM-Aufbau umgesetzt. Die Rolle des </w:t>
+      </w:r>
+      <w:proofErr w:type="spellStart"/>
+      <w:r>
+        <w:t>Product</w:t>
+      </w:r>
+      <w:proofErr w:type="spellEnd"/>
+      <w:r>
+        <w:t xml:space="preserve"> </w:t>
+      </w:r>
+      <w:proofErr w:type="spellStart"/>
+      <w:r>
+        <w:t>Owner</w:t>
+      </w:r>
+      <w:proofErr w:type="spellEnd"/>
+      <w:r>
+        <w:t xml:space="preserve"> wird durch einen Mitarbeiter des Auftraggebers übernommen, die des </w:t>
+      </w:r>
+      <w:proofErr w:type="spellStart"/>
+      <w:r>
+        <w:t>Scrum</w:t>
+      </w:r>
+      <w:proofErr w:type="spellEnd"/>
+      <w:r>
+        <w:t xml:space="preserve"> Masters durch einen Mitarbeiter der </w:t>
+      </w:r>
+      <w:proofErr w:type="spellStart"/>
       <w:r>
         <w:t>Studs@Work</w:t>
       </w:r>
-      <w:r>
-        <w:t xml:space="preserve"> AG, ebenso das selbst organisierende Scrum Team. </w:t>
+      <w:proofErr w:type="spellEnd"/>
+      <w:r>
+        <w:t xml:space="preserve"> AG, ebenso das selbst organisierende </w:t>
+      </w:r>
+      <w:proofErr w:type="spellStart"/>
+      <w:r>
+        <w:t>Scrum</w:t>
+      </w:r>
+      <w:proofErr w:type="spellEnd"/>
+      <w:r>
+        <w:t xml:space="preserve"> Team. </w:t>
       </w:r>
     </w:p>
     <w:p/>
@@ -5696,7 +6019,6 @@
         <w:rPr>
           <w:noProof/>
         </w:rPr>
-        <w:lastRenderedPageBreak/>
         <w:drawing>
           <wp:inline distT="0" distB="0" distL="0" distR="0" wp14:anchorId="2C6D9C30" wp14:editId="040DB7CE">
             <wp:extent cx="4859655" cy="1421765"/>
@@ -5746,7 +6068,15 @@
         <w:t>eines</w:t>
       </w:r>
       <w:r>
-        <w:t xml:space="preserve"> Sprints findet gemeinsam mit dem Auftraggeber ein Sprint Planning Meeting statt, das </w:t>
+        <w:t xml:space="preserve"> Sprints findet gemeinsam mit dem Auftraggeber ein Sprint </w:t>
+      </w:r>
+      <w:proofErr w:type="spellStart"/>
+      <w:r>
+        <w:t>Planning</w:t>
+      </w:r>
+      <w:proofErr w:type="spellEnd"/>
+      <w:r>
+        <w:t xml:space="preserve"> Meeting statt, das </w:t>
       </w:r>
       <w:r>
         <w:t xml:space="preserve">auf Wunsch </w:t>
@@ -5797,6 +6127,7 @@
         <w:rPr>
           <w:noProof/>
         </w:rPr>
+        <w:lastRenderedPageBreak/>
         <w:drawing>
           <wp:inline distT="0" distB="0" distL="0" distR="0" wp14:anchorId="1D510F90" wp14:editId="49CEC3DB">
             <wp:extent cx="4859655" cy="2112645"/>
@@ -5839,21 +6170,32 @@
       <w:r>
         <w:t xml:space="preserve">Während eines Sprints führen die Entwickler der </w:t>
       </w:r>
+      <w:proofErr w:type="spellStart"/>
       <w:r>
         <w:t>Studs@Work</w:t>
       </w:r>
-      <w:r>
-        <w:t xml:space="preserve"> AG tägliche, kurze (max. 15-minütige) Status-Meetings (sog. Daily Scrums) durch, bei dem die Ergebnisse seit dem letzten Treffen und die Planung bis zum nächsten Treffen besprochen werden.</w:t>
+      <w:proofErr w:type="spellEnd"/>
+      <w:r>
+        <w:t xml:space="preserve"> AG tägliche, kurze (max. 15-minütige) Status-Meetings (sog. Daily </w:t>
+      </w:r>
+      <w:proofErr w:type="spellStart"/>
+      <w:r>
+        <w:t>Scrums</w:t>
+      </w:r>
+      <w:proofErr w:type="spellEnd"/>
+      <w:r>
+        <w:t>) durch, bei dem die Ergebnisse seit dem letzten Treffen und die Planung bis zum nächsten Treffen besprochen werden.</w:t>
       </w:r>
     </w:p>
     <w:p>
       <w:r>
-        <w:lastRenderedPageBreak/>
         <w:t xml:space="preserve">Trotz dieses agilen Vorgehensmodells legt die </w:t>
       </w:r>
+      <w:proofErr w:type="spellStart"/>
       <w:r>
         <w:t>Studs@Work</w:t>
       </w:r>
+      <w:proofErr w:type="spellEnd"/>
       <w:r>
         <w:t xml:space="preserve"> AG Wert auf eine ausführliche, stets aktuelle und gepflegte Dokumentation von Prozessen und Quellcode.</w:t>
       </w:r>
@@ -5868,9 +6210,11 @@
       <w:r>
         <w:t xml:space="preserve">der </w:t>
       </w:r>
+      <w:proofErr w:type="spellStart"/>
       <w:r>
         <w:t>Studs@Work</w:t>
       </w:r>
+      <w:proofErr w:type="spellEnd"/>
       <w:r>
         <w:t xml:space="preserve"> AG verwenden das zuvor vorgestellte </w:t>
       </w:r>
@@ -5881,7 +6225,15 @@
         <w:t xml:space="preserve">Vorgehensmodell </w:t>
       </w:r>
       <w:r>
-        <w:t>in Verbindung mit dem „Continuous Integration“ (CI) Ansatz</w:t>
+        <w:t>in Verbindung mit dem „</w:t>
+      </w:r>
+      <w:proofErr w:type="spellStart"/>
+      <w:r>
+        <w:t>Continuous</w:t>
+      </w:r>
+      <w:proofErr w:type="spellEnd"/>
+      <w:r>
+        <w:t xml:space="preserve"> Integration“ (CI) Ansatz</w:t>
       </w:r>
       <w:r>
         <w:t>, sofern vom Auftraggeber kein anderes Vorgehensmodell vorgegeben wird</w:t>
@@ -5906,18 +6258,59 @@
       <w:r>
         <w:t xml:space="preserve">z. B. </w:t>
       </w:r>
-      <w:r>
-        <w:t>TestNG, JUnit</w:t>
-      </w:r>
-      <w:r>
-        <w:t>, MSUnit</w:t>
-      </w:r>
-      <w:r>
-        <w:t xml:space="preserve"> etc.). Dies kann innerhalb der IDE oder als separater Build (Maven, Ant</w:t>
-      </w:r>
-      <w:r>
-        <w:t>, MSBuild</w:t>
-      </w:r>
+      <w:proofErr w:type="spellStart"/>
+      <w:r>
+        <w:t>TestNG</w:t>
+      </w:r>
+      <w:proofErr w:type="spellEnd"/>
+      <w:r>
+        <w:t xml:space="preserve">, </w:t>
+      </w:r>
+      <w:proofErr w:type="spellStart"/>
+      <w:r>
+        <w:t>JUnit</w:t>
+      </w:r>
+      <w:proofErr w:type="spellEnd"/>
+      <w:r>
+        <w:t xml:space="preserve">, </w:t>
+      </w:r>
+      <w:proofErr w:type="spellStart"/>
+      <w:r>
+        <w:t>MSUnit</w:t>
+      </w:r>
+      <w:proofErr w:type="spellEnd"/>
+      <w:r>
+        <w:t xml:space="preserve"> etc.). Dies kann innerhalb der IDE oder als separater </w:t>
+      </w:r>
+      <w:proofErr w:type="spellStart"/>
+      <w:r>
+        <w:t>Build</w:t>
+      </w:r>
+      <w:proofErr w:type="spellEnd"/>
+      <w:r>
+        <w:t xml:space="preserve"> (</w:t>
+      </w:r>
+      <w:proofErr w:type="spellStart"/>
+      <w:r>
+        <w:t>Maven</w:t>
+      </w:r>
+      <w:proofErr w:type="spellEnd"/>
+      <w:r>
+        <w:t xml:space="preserve">, </w:t>
+      </w:r>
+      <w:proofErr w:type="spellStart"/>
+      <w:r>
+        <w:t>Ant</w:t>
+      </w:r>
+      <w:proofErr w:type="spellEnd"/>
+      <w:r>
+        <w:t xml:space="preserve">, </w:t>
+      </w:r>
+      <w:proofErr w:type="spellStart"/>
+      <w:r>
+        <w:t>MSBuild</w:t>
+      </w:r>
+      <w:proofErr w:type="spellEnd"/>
       <w:r>
         <w:t>) geschehen.</w:t>
       </w:r>
@@ -5930,9 +6323,11 @@
       <w:r>
         <w:t xml:space="preserve"> der Qualitätssicherung und ist Bestandteil jeder Softwareentwicklung der </w:t>
       </w:r>
+      <w:proofErr w:type="spellStart"/>
       <w:r>
         <w:t>Studs@Work</w:t>
       </w:r>
+      <w:proofErr w:type="spellEnd"/>
       <w:r>
         <w:t xml:space="preserve"> AG.</w:t>
       </w:r>
@@ -5948,14 +6343,28 @@
         <w:t xml:space="preserve"> ein (Subversion</w:t>
       </w:r>
       <w:r>
-        <w:t>, Team Foundation Server, GitHub</w:t>
-      </w:r>
+        <w:t xml:space="preserve">, Team </w:t>
+      </w:r>
+      <w:proofErr w:type="spellStart"/>
+      <w:r>
+        <w:t>Foundation</w:t>
+      </w:r>
+      <w:proofErr w:type="spellEnd"/>
+      <w:r>
+        <w:t xml:space="preserve"> Server, </w:t>
+      </w:r>
+      <w:proofErr w:type="spellStart"/>
+      <w:r>
+        <w:t>GitHub</w:t>
+      </w:r>
+      <w:proofErr w:type="spellEnd"/>
       <w:r>
         <w:t>).</w:t>
       </w:r>
     </w:p>
     <w:p>
       <w:r>
+        <w:lastRenderedPageBreak/>
         <w:t>Zu vorgegebener Zeit greift nun ein sog. CI-Server (z.</w:t>
       </w:r>
       <w:r>
@@ -5965,7 +6374,15 @@
         <w:t>B. Jenkins</w:t>
       </w:r>
       <w:r>
-        <w:t>, Team Foundation Server</w:t>
+        <w:t xml:space="preserve">, Team </w:t>
+      </w:r>
+      <w:proofErr w:type="spellStart"/>
+      <w:r>
+        <w:t>Foundation</w:t>
+      </w:r>
+      <w:proofErr w:type="spellEnd"/>
+      <w:r>
+        <w:t xml:space="preserve"> Server</w:t>
       </w:r>
       <w:r>
         <w:t xml:space="preserve">) dieses Repository ab und führt ein „Check-Out“ durch, so dass der gesamte Quellcode </w:t>
@@ -5974,11 +6391,32 @@
         <w:t>aller Entwickler</w:t>
       </w:r>
       <w:r>
-        <w:t xml:space="preserve"> nun innerhalb des Servers vorliegt. Danach werden die entsprechenden Quellcodedateien kompiliert und zusammen mit eventuell vorhandenen Ressourcendateien zu Artefakten gebunden (jar, war, ear, rar</w:t>
-      </w:r>
-      <w:r>
-        <w:t>, exe, dll</w:t>
-      </w:r>
+        <w:t xml:space="preserve"> nun innerhalb des Servers vorliegt. Danach werden die entsprechenden Quellcodedateien kompiliert und zusammen mit eventuell vorhandenen Ressourcendateien zu Artefakten gebunden (</w:t>
+      </w:r>
+      <w:proofErr w:type="spellStart"/>
+      <w:r>
+        <w:t>jar</w:t>
+      </w:r>
+      <w:proofErr w:type="spellEnd"/>
+      <w:r>
+        <w:t xml:space="preserve">, war, </w:t>
+      </w:r>
+      <w:proofErr w:type="spellStart"/>
+      <w:r>
+        <w:t>ear</w:t>
+      </w:r>
+      <w:proofErr w:type="spellEnd"/>
+      <w:r>
+        <w:t>, rar</w:t>
+      </w:r>
+      <w:r>
+        <w:t xml:space="preserve">, exe, </w:t>
+      </w:r>
+      <w:proofErr w:type="spellStart"/>
+      <w:r>
+        <w:t>dll</w:t>
+      </w:r>
+      <w:proofErr w:type="spellEnd"/>
       <w:r>
         <w:t xml:space="preserve"> etc.). Zudem werden</w:t>
       </w:r>
@@ -5989,7 +6427,15 @@
         <w:t xml:space="preserve"> die bestehenden Tests mittels der CI-Engine ausgeführt. Dies ermöglicht den Einsatz </w:t>
       </w:r>
       <w:r>
-        <w:t>von sogenannten Code Coverage-</w:t>
+        <w:t xml:space="preserve">von sogenannten Code </w:t>
+      </w:r>
+      <w:proofErr w:type="spellStart"/>
+      <w:r>
+        <w:t>Coverage</w:t>
+      </w:r>
+      <w:proofErr w:type="spellEnd"/>
+      <w:r>
+        <w:t>-</w:t>
       </w:r>
       <w:r>
         <w:t>Werkzeugen. Diese Werkzeuge ermitteln, wie hoch die Testabdeckung des Projekts ist. Weiterhin ist es möglich</w:t>
@@ -6004,7 +6450,15 @@
         <w:t>,</w:t>
       </w:r>
       <w:r>
-        <w:t xml:space="preserve"> Inkonsistenzen bei der Benennung und/oder Formatierung des Codes zu identifizieren (i. d. R. Checkstyle, PMD, FindBugs).</w:t>
+        <w:t xml:space="preserve"> Inkonsistenzen bei der Benennung und/oder Formatierung des Codes zu identifizieren (i. d. R. Checkstyle, PMD, </w:t>
+      </w:r>
+      <w:proofErr w:type="spellStart"/>
+      <w:r>
+        <w:t>FindBugs</w:t>
+      </w:r>
+      <w:proofErr w:type="spellEnd"/>
+      <w:r>
+        <w:t>).</w:t>
       </w:r>
     </w:p>
     <w:p>
@@ -6057,7 +6511,6 @@
         </w:numPr>
       </w:pPr>
       <w:r>
-        <w:lastRenderedPageBreak/>
         <w:t xml:space="preserve">Wurden mindestens </w:t>
       </w:r>
       <w:r>
@@ -6122,7 +6575,15 @@
     </w:p>
     <w:p>
       <w:r>
-        <w:t>Zusammengefasst ergeben sich aus dem Konzept „Continuous Integration“ folgende Vorteile:</w:t>
+        <w:t>Zusammengefasst ergeben sich aus dem Konzept „</w:t>
+      </w:r>
+      <w:proofErr w:type="spellStart"/>
+      <w:r>
+        <w:t>Continuous</w:t>
+      </w:r>
+      <w:proofErr w:type="spellEnd"/>
+      <w:r>
+        <w:t xml:space="preserve"> Integration“ folgende Vorteile:</w:t>
       </w:r>
     </w:p>
     <w:p>
@@ -6134,7 +6595,15 @@
         </w:numPr>
       </w:pPr>
       <w:r>
-        <w:t>Umsetzung der Release-Often-Paradigmen der agilen Softwareentwicklung</w:t>
+        <w:t>Umsetzung der Release-</w:t>
+      </w:r>
+      <w:proofErr w:type="spellStart"/>
+      <w:r>
+        <w:t>Often</w:t>
+      </w:r>
+      <w:proofErr w:type="spellEnd"/>
+      <w:r>
+        <w:t>-Paradigmen der agilen Softwareentwicklung</w:t>
       </w:r>
     </w:p>
     <w:p>
@@ -6146,7 +6615,15 @@
         </w:numPr>
       </w:pPr>
       <w:r>
-        <w:t>Zentrale Quellcodeversionierung, Möglichkeit des „Zurückspringens“ auf ältere Versionen</w:t>
+        <w:t xml:space="preserve">Zentrale </w:t>
+      </w:r>
+      <w:proofErr w:type="spellStart"/>
+      <w:r>
+        <w:t>Quellcodeversionierung</w:t>
+      </w:r>
+      <w:proofErr w:type="spellEnd"/>
+      <w:r>
+        <w:t>, Möglichkeit des „Zurückspringens“ auf ältere Versionen</w:t>
       </w:r>
     </w:p>
     <w:p>
@@ -6158,6 +6635,7 @@
         </w:numPr>
       </w:pPr>
       <w:r>
+        <w:lastRenderedPageBreak/>
         <w:t>Zeitnahes Testen unter „Realbedingungen“. Wenn signifikante fachliche Fehler oder Performance Probleme auftreten, kann die Ursache schnell gefunden werden, da zwischen zwei Releases wenige Änderungen stattfinden.</w:t>
       </w:r>
     </w:p>
@@ -6194,7 +6672,15 @@
         </w:numPr>
       </w:pPr>
       <w:r>
-        <w:t>Identifikation von Hot Spots und Bottlenecks bei jedem Release. Welche Methoden werden besonders oft aufgerufen, welche nehmen absolut und relativ am meisten Zeit ein? Wo ist somit Optimierungspotential?</w:t>
+        <w:t xml:space="preserve">Identifikation von Hot Spots und </w:t>
+      </w:r>
+      <w:proofErr w:type="spellStart"/>
+      <w:r>
+        <w:t>Bottlenecks</w:t>
+      </w:r>
+      <w:proofErr w:type="spellEnd"/>
+      <w:r>
+        <w:t xml:space="preserve"> bei jedem Release. Welche Methoden werden besonders oft aufgerufen, welche nehmen absolut und relativ am meisten Zeit ein? Wo ist somit Optimierungspotential?</w:t>
       </w:r>
     </w:p>
     <w:p>
@@ -6206,7 +6692,15 @@
         </w:numPr>
       </w:pPr>
       <w:r>
-        <w:t>Prüfung, ob vorgegebene Quellcodemetriken und Dokumentationsregeln eingehalten wurden.</w:t>
+        <w:t xml:space="preserve">Prüfung, ob vorgegebene </w:t>
+      </w:r>
+      <w:proofErr w:type="spellStart"/>
+      <w:r>
+        <w:t>Quellcodemetriken</w:t>
+      </w:r>
+      <w:proofErr w:type="spellEnd"/>
+      <w:r>
+        <w:t xml:space="preserve"> und Dokumentationsregeln eingehalten wurden.</w:t>
       </w:r>
     </w:p>
     <w:p>
@@ -6243,7 +6737,6 @@
         <w:rPr>
           <w:noProof/>
         </w:rPr>
-        <w:lastRenderedPageBreak/>
         <w:drawing>
           <wp:inline distT="0" distB="0" distL="0" distR="0" wp14:anchorId="1C3C7969" wp14:editId="602196E6">
             <wp:extent cx="3495675" cy="3020455"/>
@@ -6295,17 +6788,42 @@
       <w:pPr>
         <w:pStyle w:val="berschrift1"/>
       </w:pPr>
-      <w:bookmarkStart w:id="33" w:name="_Toc375224935"/>
-      <w:bookmarkStart w:id="34" w:name="_Toc382658716"/>
-      <w:r>
+      <w:bookmarkStart w:id="42" w:name="_Toc375224935"/>
+      <w:bookmarkStart w:id="43" w:name="_Toc382849777"/>
+      <w:r>
+        <w:lastRenderedPageBreak/>
         <w:t>Organisationswerkezeuge</w:t>
       </w:r>
-      <w:bookmarkEnd w:id="33"/>
-      <w:bookmarkEnd w:id="34"/>
+      <w:bookmarkEnd w:id="42"/>
+      <w:bookmarkEnd w:id="43"/>
     </w:p>
     <w:p>
       <w:r>
-        <w:t xml:space="preserve">Zur Erfassung der fachlichen Vorgaben (User Stories), Aufgaben, Releases und identifizierten Bugs wird ein so genanntes Bug-Tracking-System eingesetzt (Atlassian JIRA in Verbindung mit Atlassian Greenhopper für agile Vorgehensmodelle). Somit können zu jeder Zeit Informationen über den aktuellen Projektstand ermittelt werden, die in aller Regel über folgende Kennzahlen definiert werden: </w:t>
+        <w:t>Zur Erfassung der fachlichen Vorgaben (User Stories), Aufgaben, Releases und identifizierten Bugs wird ein so genanntes Bug-Tracking-System eingesetzt (</w:t>
+      </w:r>
+      <w:proofErr w:type="spellStart"/>
+      <w:r>
+        <w:t>Atlassian</w:t>
+      </w:r>
+      <w:proofErr w:type="spellEnd"/>
+      <w:r>
+        <w:t xml:space="preserve"> JIRA in Verbindung mit </w:t>
+      </w:r>
+      <w:proofErr w:type="spellStart"/>
+      <w:r>
+        <w:t>Atlassian</w:t>
+      </w:r>
+      <w:proofErr w:type="spellEnd"/>
+      <w:r>
+        <w:t xml:space="preserve"> </w:t>
+      </w:r>
+      <w:proofErr w:type="spellStart"/>
+      <w:r>
+        <w:t>Greenhopper</w:t>
+      </w:r>
+      <w:proofErr w:type="spellEnd"/>
+      <w:r>
+        <w:t xml:space="preserve"> für agile Vorgehensmodelle). Somit können zu jeder Zeit Informationen über den aktuellen Projektstand ermittelt werden, die in aller Regel über folgende Kennzahlen definiert werden: </w:t>
       </w:r>
     </w:p>
     <w:p>
@@ -6365,7 +6883,6 @@
         <w:rPr>
           <w:noProof/>
         </w:rPr>
-        <w:lastRenderedPageBreak/>
         <w:drawing>
           <wp:inline distT="0" distB="0" distL="0" distR="0" wp14:anchorId="44B49A15" wp14:editId="5F87DF42">
             <wp:extent cx="5760720" cy="3265163"/>
@@ -6427,17 +6944,61 @@
     </w:p>
     <w:p>
       <w:r>
-        <w:t>Durch die Visualisierung und Identifikation dieser Kennzahlen ist es kurzfristig möglich, einen objektiven Entwicklungsstand des Softwarevorhabens zu bekommen. Dadurch wird der Projektorganisation die Möglichkeit gegeben, aktiv Ressourcen im Projekt zielorientiert zu steuern. Ist z. B. anhand der noch ausstehenden Tätigkeiten klar, dass in der zur Verfügung stehenden Zeit die Aufgaben nicht abgeschlossen werden können (ausgehend von einem 8 Std. Werktag), kann die Projektleitung nun aktiv Gegenmaßnahmen einleiten (Features aus dem Release herausnehmen, weitere Ressourcen kurzfristig binden, Fertigstellungstermin korrigieren etc.). Somit können zu jeder Zeit authentische Aussagen zur aktuellen Projektlage und den erwarteten Ergebnissen getätigt werden.</w:t>
+        <w:t xml:space="preserve">Durch die Visualisierung und Identifikation dieser Kennzahlen ist es kurzfristig möglich, einen objektiven Entwicklungsstand des Softwarevorhabens zu bekommen. Dadurch wird der Projektorganisation die </w:t>
+      </w:r>
+      <w:r>
+        <w:lastRenderedPageBreak/>
+        <w:t>Möglichkeit gegeben, aktiv Ressourcen im Projekt zielorientiert zu steuern. Ist z. B. anhand der noch ausstehenden Tätigkeiten klar, dass in der zur Verfügung stehenden Zeit die Aufgaben nicht abgeschlossen werden können (ausgehend von einem 8 Std. Werktag), kann die Projektleitung nun aktiv Gegenmaßnahmen einleiten (Features aus dem Release herausnehmen, weitere Ressourcen kurzfristig binden, Fertigstellungstermin korrigieren etc.). Somit können zu jeder Zeit authentische Aussagen zur aktuellen Projektlage und den erwarteten Ergebnissen getätigt werden.</w:t>
       </w:r>
     </w:p>
     <w:p>
       <w:r>
-        <w:t>Die Dokumentation während der Entwicklung erfolgt in einem Wiki-System (Atlassian Confluence), wodurch die Entwickler kollaborativ an der Dokumentation arbeiten und diese kontinuierlich erweitern können.</w:t>
+        <w:t>Die Dokumentation während der Entwicklung erfolgt in einem Wiki-System (</w:t>
+      </w:r>
+      <w:proofErr w:type="spellStart"/>
+      <w:r>
+        <w:t>Atlassian</w:t>
+      </w:r>
+      <w:proofErr w:type="spellEnd"/>
+      <w:r>
+        <w:t xml:space="preserve"> </w:t>
+      </w:r>
+      <w:proofErr w:type="spellStart"/>
+      <w:r>
+        <w:t>Confluence</w:t>
+      </w:r>
+      <w:proofErr w:type="spellEnd"/>
+      <w:r>
+        <w:t xml:space="preserve">), wodurch die Entwickler </w:t>
+      </w:r>
+      <w:proofErr w:type="spellStart"/>
+      <w:r>
+        <w:t>kollaborativ</w:t>
+      </w:r>
+      <w:proofErr w:type="spellEnd"/>
+      <w:r>
+        <w:t xml:space="preserve"> an der Dokumentation arbeiten und diese kontinuierlich erweitern können.</w:t>
       </w:r>
     </w:p>
     <w:p>
       <w:r>
-        <w:t>Für die Erfassung und Planung von Prozessen kommen die Standard-Modelle der UML zum Einsatz. Als Werkzeug wird hierbei in der Regel Sparx Enterprise Architect verwendet.</w:t>
+        <w:t xml:space="preserve">Für die Erfassung und Planung von Prozessen kommen die Standard-Modelle der UML zum Einsatz. Als Werkzeug wird hierbei in der Regel </w:t>
+      </w:r>
+      <w:proofErr w:type="spellStart"/>
+      <w:r>
+        <w:t>Sparx</w:t>
+      </w:r>
+      <w:proofErr w:type="spellEnd"/>
+      <w:r>
+        <w:t xml:space="preserve"> Enterprise </w:t>
+      </w:r>
+      <w:proofErr w:type="spellStart"/>
+      <w:r>
+        <w:t>Architect</w:t>
+      </w:r>
+      <w:proofErr w:type="spellEnd"/>
+      <w:r>
+        <w:t xml:space="preserve"> verwendet.</w:t>
       </w:r>
     </w:p>
     <w:p>
@@ -6449,7 +7010,6 @@
         <w:rPr>
           <w:noProof/>
         </w:rPr>
-        <w:lastRenderedPageBreak/>
         <w:drawing>
           <wp:inline distT="0" distB="0" distL="0" distR="0" wp14:anchorId="7A8CD9B0" wp14:editId="088838AA">
             <wp:extent cx="4859655" cy="2764790"/>
@@ -6505,12 +7065,12 @@
       <w:pPr>
         <w:pStyle w:val="berschrift1"/>
       </w:pPr>
-      <w:bookmarkStart w:id="35" w:name="_Toc382658717"/>
+      <w:bookmarkStart w:id="44" w:name="_Toc382849778"/>
       <w:r>
         <w:lastRenderedPageBreak/>
         <w:t>Firmenprofil</w:t>
       </w:r>
-      <w:bookmarkEnd w:id="35"/>
+      <w:bookmarkEnd w:id="44"/>
     </w:p>
     <w:tbl>
       <w:tblPr>
@@ -6554,8 +7114,13 @@
             <w:tcW w:w="6230" w:type="dxa"/>
           </w:tcPr>
           <w:p>
-            <w:r>
-              <w:t>Studs@Work AG</w:t>
+            <w:proofErr w:type="spellStart"/>
+            <w:r>
+              <w:t>Studs@Work</w:t>
+            </w:r>
+            <w:proofErr w:type="spellEnd"/>
+            <w:r>
+              <w:t xml:space="preserve"> AG</w:t>
             </w:r>
           </w:p>
         </w:tc>
@@ -6727,8 +7292,13 @@
       <w:r>
         <w:t xml:space="preserve">Die </w:t>
       </w:r>
-      <w:r>
-        <w:t>Studs@Work AG</w:t>
+      <w:proofErr w:type="spellStart"/>
+      <w:r>
+        <w:t>Studs@Work</w:t>
+      </w:r>
+      <w:proofErr w:type="spellEnd"/>
+      <w:r>
+        <w:t xml:space="preserve"> AG</w:t>
       </w:r>
       <w:r>
         <w:t xml:space="preserve">, mit Sitz in </w:t>
@@ -6751,19 +7321,37 @@
       <w:r>
         <w:t xml:space="preserve"> Entwickler) und 3 Teilzeitbeschäftigte. Der Fokus der </w:t>
       </w:r>
+      <w:proofErr w:type="spellStart"/>
       <w:r>
         <w:t>Studs@Work</w:t>
       </w:r>
+      <w:proofErr w:type="spellEnd"/>
       <w:r>
         <w:t xml:space="preserve"> AG liegt auf der Individualsoftwareentwicklung im Enterprise-Bereich, dem Applikationsbetrieb (Betrieb und Support von Enterprise-Applikationen) und der IT-Beratung. Die Enterprise-Applikationen werden in Java Enterprise und Microsoft .NET entwickelt. Zum Kundenkreis gehören u.a. Automobilhersteller, Energielieferanten, Landmaschinenhersteller, Banken, Heiztechnikhersteller sowie diverse IT-Dienstleister und –Systemhäuser. </w:t>
       </w:r>
       <w:r>
-        <w:t>Unser junges Team entwickelt Lösungen basierend auf fundierten betriebswirtschaftlichen Branchen-Know-How in Verbindung mit erstklassiger technischer Expertise.</w:t>
+        <w:t>Unser junges Team entwickelt Lösungen basierend auf fundierten betriebswirtschaftlichen Branchen-</w:t>
+      </w:r>
+      <w:proofErr w:type="spellStart"/>
+      <w:r>
+        <w:t>Know-How</w:t>
+      </w:r>
+      <w:proofErr w:type="spellEnd"/>
+      <w:r>
+        <w:t xml:space="preserve"> in Verbindung mit erstklassiger technischer Expertise.</w:t>
       </w:r>
     </w:p>
     <w:p>
       <w:r>
-        <w:t>Die Studs@Work GmbH hat es sich zur Aufgabe gemacht, als verlässlicher und kompetenter Partner seinen Kunden zur Verfügung zu stehen, denn nur so kann eine fundierte und langandauernde Partnerschaft aufgebaut werden. Dabei verwenden wir modernste Technologien und sind einer der führenden Entwickler von individual Software für Dienstleister, mittelständische Unternehmen und Konzerne in allen Branchen.</w:t>
+        <w:t xml:space="preserve">Die </w:t>
+      </w:r>
+      <w:proofErr w:type="spellStart"/>
+      <w:r>
+        <w:t>Studs@Work</w:t>
+      </w:r>
+      <w:proofErr w:type="spellEnd"/>
+      <w:r>
+        <w:t xml:space="preserve"> GmbH hat es sich zur Aufgabe gemacht, als verlässlicher und kompetenter Partner seinen Kunden zur Verfügung zu stehen, denn nur so kann eine fundierte und langandauernde Partnerschaft aufgebaut werden. Dabei verwenden wir modernste Technologien und sind einer der führenden Entwickler von individual Software für Dienstleister, mittelständische Unternehmen und Konzerne in allen Branchen.</w:t>
       </w:r>
     </w:p>
     <w:p>
@@ -6785,20 +7373,112 @@
         <w:lastRenderedPageBreak/>
         <w:t xml:space="preserve">Der Einsatz moderner Arbeitsgeräte ist für die </w:t>
       </w:r>
+      <w:proofErr w:type="spellStart"/>
       <w:r>
         <w:t>Studs@Work</w:t>
       </w:r>
+      <w:proofErr w:type="spellEnd"/>
       <w:r>
         <w:t xml:space="preserve"> AG selbstverständlich. So setzen unsere Entwickler modernste Notebooks mit Microsoft Windows 7 - 64bit ein, die mit einem Intel Core i5 und mindestens 8GB Arbeitsspeicher ausgestattet sind. Die Notebooks werden spätestens alle 2 Jahre erneuert. Zudem nutzt die </w:t>
       </w:r>
+      <w:proofErr w:type="spellStart"/>
       <w:r>
         <w:t>Studs@Work</w:t>
       </w:r>
+      <w:proofErr w:type="spellEnd"/>
       <w:r>
         <w:t xml:space="preserve"> </w:t>
       </w:r>
       <w:r>
-        <w:t>AG VMWare-Server (vSphere ESXi) für die Bereitstellung der Entwicklungsumgebungen. Im Java-Umfeld wird Eclipse und im .NET-Umfeld Visual Studio 2010 als Entwicklungsumgebung eingesetzt. Als CI-Server wird Jenkins verwendet, als (Sub)Version Control wird TortoiseSVN genutzt und als Buildtools werden Maven sowie Ant eingesetzt. Die Datenbanksysteme von Oracle, Microsoft SQL, mySQL und PostgreSQL sind bei verschiedenen Kundenprojekten im Einsatz. Für den Einsatz von Qualitätssicherungs-Maßnahmen wird EMMA eingesetzt. Die Projektorganisation wird agil in der Regel mit dem Vorgehensmodell SCRUM oder Adaptionen daraus umgesetzt.</w:t>
+        <w:t xml:space="preserve">AG </w:t>
+      </w:r>
+      <w:proofErr w:type="spellStart"/>
+      <w:r>
+        <w:t>VMWare</w:t>
+      </w:r>
+      <w:proofErr w:type="spellEnd"/>
+      <w:r>
+        <w:t>-Server (</w:t>
+      </w:r>
+      <w:proofErr w:type="spellStart"/>
+      <w:r>
+        <w:t>vSphere</w:t>
+      </w:r>
+      <w:proofErr w:type="spellEnd"/>
+      <w:r>
+        <w:t xml:space="preserve"> </w:t>
+      </w:r>
+      <w:proofErr w:type="spellStart"/>
+      <w:r>
+        <w:t>ESXi</w:t>
+      </w:r>
+      <w:proofErr w:type="spellEnd"/>
+      <w:r>
+        <w:t xml:space="preserve">) für die Bereitstellung der Entwicklungsumgebungen. Im Java-Umfeld wird </w:t>
+      </w:r>
+      <w:proofErr w:type="spellStart"/>
+      <w:r>
+        <w:t>Eclipse</w:t>
+      </w:r>
+      <w:proofErr w:type="spellEnd"/>
+      <w:r>
+        <w:t xml:space="preserve"> und im .NET-Umfeld Visual Studio 201</w:t>
+      </w:r>
+      <w:r>
+        <w:t>2</w:t>
+      </w:r>
+      <w:bookmarkStart w:id="45" w:name="_GoBack"/>
+      <w:bookmarkEnd w:id="45"/>
+      <w:r>
+        <w:t xml:space="preserve"> als Entwicklungsumgebung eingesetzt. Als CI-Server wird Jenkins verwendet, als (Sub)Version Control wird </w:t>
+      </w:r>
+      <w:proofErr w:type="spellStart"/>
+      <w:r>
+        <w:t>TortoiseSVN</w:t>
+      </w:r>
+      <w:proofErr w:type="spellEnd"/>
+      <w:r>
+        <w:t xml:space="preserve"> genutzt und als </w:t>
+      </w:r>
+      <w:proofErr w:type="spellStart"/>
+      <w:r>
+        <w:t>Buildtools</w:t>
+      </w:r>
+      <w:proofErr w:type="spellEnd"/>
+      <w:r>
+        <w:t xml:space="preserve"> werden </w:t>
+      </w:r>
+      <w:proofErr w:type="spellStart"/>
+      <w:r>
+        <w:t>Maven</w:t>
+      </w:r>
+      <w:proofErr w:type="spellEnd"/>
+      <w:r>
+        <w:t xml:space="preserve"> sowie </w:t>
+      </w:r>
+      <w:proofErr w:type="spellStart"/>
+      <w:r>
+        <w:t>Ant</w:t>
+      </w:r>
+      <w:proofErr w:type="spellEnd"/>
+      <w:r>
+        <w:t xml:space="preserve"> eingesetzt. Die Datenbanksysteme von Oracle, Microsoft SQL, </w:t>
+      </w:r>
+      <w:proofErr w:type="spellStart"/>
+      <w:r>
+        <w:t>mySQL</w:t>
+      </w:r>
+      <w:proofErr w:type="spellEnd"/>
+      <w:r>
+        <w:t xml:space="preserve"> und </w:t>
+      </w:r>
+      <w:proofErr w:type="spellStart"/>
+      <w:r>
+        <w:t>PostgreSQL</w:t>
+      </w:r>
+      <w:proofErr w:type="spellEnd"/>
+      <w:r>
+        <w:t xml:space="preserve"> sind bei verschiedenen Kundenprojekten im Einsatz. Für den Einsatz von Qualitätssicherungs-Maßnahmen wird EMMA eingesetzt. Die Projektorganisation wird agil in der Regel mit dem Vorgehensmodell SCRUM oder Adaptionen daraus umgesetzt.</w:t>
       </w:r>
     </w:p>
     <w:p>
@@ -6810,12 +7490,12 @@
       <w:pPr>
         <w:pStyle w:val="berschrift1"/>
       </w:pPr>
-      <w:bookmarkStart w:id="36" w:name="_Toc382658718"/>
+      <w:bookmarkStart w:id="46" w:name="_Toc382849779"/>
       <w:r>
         <w:lastRenderedPageBreak/>
         <w:t>Mitarbeiterprofile</w:t>
       </w:r>
-      <w:bookmarkEnd w:id="36"/>
+      <w:bookmarkEnd w:id="46"/>
     </w:p>
     <w:p>
       <w:r>
@@ -7075,7 +7755,23 @@
                 <w:rStyle w:val="Hervorhebung"/>
                 <w:i w:val="0"/>
               </w:rPr>
-              <w:t xml:space="preserve">Realisierung von C# - Anwendungen sowie Applikationen auf Basis von PHP / Windows Powershell </w:t>
+              <w:t xml:space="preserve">Realisierung von C# - Anwendungen sowie Applikationen auf Basis von PHP / Windows </w:t>
+            </w:r>
+            <w:proofErr w:type="spellStart"/>
+            <w:r>
+              <w:rPr>
+                <w:rStyle w:val="Hervorhebung"/>
+                <w:i w:val="0"/>
+              </w:rPr>
+              <w:t>Powershell</w:t>
+            </w:r>
+            <w:proofErr w:type="spellEnd"/>
+            <w:r>
+              <w:rPr>
+                <w:rStyle w:val="Hervorhebung"/>
+                <w:i w:val="0"/>
+              </w:rPr>
+              <w:t xml:space="preserve"> </w:t>
             </w:r>
           </w:p>
           <w:p>
@@ -7146,7 +7842,35 @@
               <w:rPr>
                 <w:rFonts w:cs="Arial"/>
               </w:rPr>
-              <w:t>Implementierung eines User-SelfService – Portals für eine Zwei – Faktor SMS-Authentifizierung an Citrix Netscaler sowie einer umfangreiche Monitoring / Reporting – Schnittstelle zur Auswertung der gesammelten Daten</w:t>
+              <w:t>Implementierung eines User-</w:t>
+            </w:r>
+            <w:proofErr w:type="spellStart"/>
+            <w:r>
+              <w:rPr>
+                <w:rFonts w:cs="Arial"/>
+              </w:rPr>
+              <w:t>SelfService</w:t>
+            </w:r>
+            <w:proofErr w:type="spellEnd"/>
+            <w:r>
+              <w:rPr>
+                <w:rFonts w:cs="Arial"/>
+              </w:rPr>
+              <w:t xml:space="preserve"> – Portals für eine Zwei – Faktor SMS-Authentifizierung an Citrix </w:t>
+            </w:r>
+            <w:proofErr w:type="spellStart"/>
+            <w:r>
+              <w:rPr>
+                <w:rFonts w:cs="Arial"/>
+              </w:rPr>
+              <w:t>Netscaler</w:t>
+            </w:r>
+            <w:proofErr w:type="spellEnd"/>
+            <w:r>
+              <w:rPr>
+                <w:rFonts w:cs="Arial"/>
+              </w:rPr>
+              <w:t xml:space="preserve"> sowie einer umfangreiche Monitoring / Reporting – Schnittstelle zur Auswertung der gesammelten Daten</w:t>
             </w:r>
           </w:p>
           <w:p>
@@ -7176,8 +7900,58 @@
               <w:rPr>
                 <w:rFonts w:cs="Arial"/>
               </w:rPr>
-              <w:t>MS-SQL-Server 2008 R2, Active – Directory – Anbindung per LDAP / GlobalCatalog, ASP.NET , Javascript, RADIUS-Authentifizierung, MS IIS 7.0, Prototyping</w:t>
-            </w:r>
+              <w:t xml:space="preserve">MS-SQL-Server 2008 R2, </w:t>
+            </w:r>
+            <w:proofErr w:type="spellStart"/>
+            <w:r>
+              <w:rPr>
+                <w:rFonts w:cs="Arial"/>
+              </w:rPr>
+              <w:t>Active</w:t>
+            </w:r>
+            <w:proofErr w:type="spellEnd"/>
+            <w:r>
+              <w:rPr>
+                <w:rFonts w:cs="Arial"/>
+              </w:rPr>
+              <w:t xml:space="preserve"> – Directory – Anbindung per LDAP / </w:t>
+            </w:r>
+            <w:proofErr w:type="spellStart"/>
+            <w:r>
+              <w:rPr>
+                <w:rFonts w:cs="Arial"/>
+              </w:rPr>
+              <w:t>GlobalCatalog</w:t>
+            </w:r>
+            <w:proofErr w:type="spellEnd"/>
+            <w:r>
+              <w:rPr>
+                <w:rFonts w:cs="Arial"/>
+              </w:rPr>
+              <w:t xml:space="preserve">, ASP.NET , </w:t>
+            </w:r>
+            <w:proofErr w:type="spellStart"/>
+            <w:r>
+              <w:rPr>
+                <w:rFonts w:cs="Arial"/>
+              </w:rPr>
+              <w:t>Javascript</w:t>
+            </w:r>
+            <w:proofErr w:type="spellEnd"/>
+            <w:r>
+              <w:rPr>
+                <w:rFonts w:cs="Arial"/>
+              </w:rPr>
+              <w:t xml:space="preserve">, RADIUS-Authentifizierung, MS IIS 7.0, </w:t>
+            </w:r>
+            <w:proofErr w:type="spellStart"/>
+            <w:r>
+              <w:rPr>
+                <w:rFonts w:cs="Arial"/>
+              </w:rPr>
+              <w:t>Prototyping</w:t>
+            </w:r>
+            <w:proofErr w:type="spellEnd"/>
           </w:p>
           <w:p>
             <w:pPr>
@@ -7206,7 +7980,21 @@
               <w:rPr>
                 <w:rFonts w:cs="Arial"/>
               </w:rPr>
-              <w:t>Implementierung und Weiterentwicklung eines Billing-Systems für mandantenfähige ASP-Umgebungen und Datenübergabe an das zentrale ERP-System</w:t>
+              <w:t xml:space="preserve">Implementierung und Weiterentwicklung eines </w:t>
+            </w:r>
+            <w:proofErr w:type="spellStart"/>
+            <w:r>
+              <w:rPr>
+                <w:rFonts w:cs="Arial"/>
+              </w:rPr>
+              <w:t>Billing</w:t>
+            </w:r>
+            <w:proofErr w:type="spellEnd"/>
+            <w:r>
+              <w:rPr>
+                <w:rFonts w:cs="Arial"/>
+              </w:rPr>
+              <w:t>-Systems für mandantenfähige ASP-Umgebungen und Datenübergabe an das zentrale ERP-System</w:t>
             </w:r>
           </w:p>
           <w:p>
@@ -7220,7 +8008,21 @@
               <w:rPr>
                 <w:rFonts w:cs="Arial"/>
               </w:rPr>
-              <w:t xml:space="preserve">Sammeln verschiedenster Daten wie Benutzeranzahl, verbrauchte Speicherkontigente, gebuchte Applikationen / Services, Lizenzen, Rechenzeit und automatisierte Rechnungserstellung. </w:t>
+              <w:t xml:space="preserve">Sammeln verschiedenster Daten wie Benutzeranzahl, verbrauchte </w:t>
+            </w:r>
+            <w:proofErr w:type="spellStart"/>
+            <w:r>
+              <w:rPr>
+                <w:rFonts w:cs="Arial"/>
+              </w:rPr>
+              <w:t>Speicherkontigente</w:t>
+            </w:r>
+            <w:proofErr w:type="spellEnd"/>
+            <w:r>
+              <w:rPr>
+                <w:rFonts w:cs="Arial"/>
+              </w:rPr>
+              <w:t xml:space="preserve">, gebuchte Applikationen / Services, Lizenzen, Rechenzeit und automatisierte Rechnungserstellung. </w:t>
             </w:r>
           </w:p>
           <w:p>
@@ -7232,6 +8034,7 @@
                 <w:lang w:val="en-US"/>
               </w:rPr>
             </w:pPr>
+            <w:proofErr w:type="spellStart"/>
             <w:r>
               <w:rPr>
                 <w:rFonts w:cs="Arial"/>
@@ -7240,6 +8043,7 @@
               </w:rPr>
               <w:t>Entwickler</w:t>
             </w:r>
+            <w:proofErr w:type="spellEnd"/>
           </w:p>
           <w:p>
             <w:pPr>
@@ -7248,6 +8052,7 @@
                 <w:lang w:val="en-US"/>
               </w:rPr>
             </w:pPr>
+            <w:proofErr w:type="spellStart"/>
             <w:r>
               <w:rPr>
                 <w:rFonts w:cs="Arial"/>
@@ -7255,6 +8060,7 @@
               </w:rPr>
               <w:t>Umsetzung</w:t>
             </w:r>
+            <w:proofErr w:type="spellEnd"/>
             <w:r>
               <w:rPr>
                 <w:rFonts w:cs="Arial"/>
@@ -7262,6 +8068,7 @@
               </w:rPr>
               <w:t xml:space="preserve"> </w:t>
             </w:r>
+            <w:proofErr w:type="spellStart"/>
             <w:r>
               <w:rPr>
                 <w:rFonts w:cs="Arial"/>
@@ -7269,6 +8076,7 @@
               </w:rPr>
               <w:t>mit</w:t>
             </w:r>
+            <w:proofErr w:type="spellEnd"/>
             <w:r>
               <w:rPr>
                 <w:rFonts w:cs="Arial"/>
@@ -7283,12 +8091,21 @@
               </w:rPr>
               <w:t>osoft Active Directory, Windows-</w:t>
             </w:r>
+            <w:proofErr w:type="spellStart"/>
             <w:r>
               <w:rPr>
                 <w:rFonts w:cs="Arial"/>
                 <w:lang w:val="en-US"/>
               </w:rPr>
-              <w:t>Powershell, C#,</w:t>
+              <w:t>Powershell</w:t>
+            </w:r>
+            <w:proofErr w:type="spellEnd"/>
+            <w:r>
+              <w:rPr>
+                <w:rFonts w:cs="Arial"/>
+                <w:lang w:val="en-US"/>
+              </w:rPr>
+              <w:t>, C#,</w:t>
             </w:r>
             <w:r>
               <w:rPr>
@@ -7610,7 +8427,15 @@
               <w:spacing w:line="240" w:lineRule="auto"/>
             </w:pPr>
             <w:r>
-              <w:t>C#, WPF, SQL Server 2008, Team Foundation Server</w:t>
+              <w:t xml:space="preserve">C#, WPF, SQL Server 2008, Team </w:t>
+            </w:r>
+            <w:proofErr w:type="spellStart"/>
+            <w:r>
+              <w:t>Foundation</w:t>
+            </w:r>
+            <w:proofErr w:type="spellEnd"/>
+            <w:r>
+              <w:t xml:space="preserve"> Server</w:t>
             </w:r>
           </w:p>
           <w:p>
@@ -7660,6 +8485,7 @@
                 <w:lang w:val="en-US"/>
               </w:rPr>
             </w:pPr>
+            <w:proofErr w:type="spellStart"/>
             <w:r>
               <w:rPr>
                 <w:i/>
@@ -7667,6 +8493,7 @@
               </w:rPr>
               <w:t>Entwickler</w:t>
             </w:r>
+            <w:proofErr w:type="spellEnd"/>
           </w:p>
           <w:p>
             <w:pPr>
@@ -7680,7 +8507,63 @@
               <w:rPr>
                 <w:lang w:val="en-US"/>
               </w:rPr>
-              <w:t>ASP.NET 4.0, VB.NET, Telerik AJAX Controls, WCF, EJB 3.1, JAX-B, JAX-WS, JBoss 6, , WS-Security, WS-SecureConversation, IIS 7, SQLServer 2008, Scrum</w:t>
+              <w:t xml:space="preserve">ASP.NET 4.0, VB.NET, </w:t>
+            </w:r>
+            <w:proofErr w:type="spellStart"/>
+            <w:r>
+              <w:rPr>
+                <w:lang w:val="en-US"/>
+              </w:rPr>
+              <w:t>Telerik</w:t>
+            </w:r>
+            <w:proofErr w:type="spellEnd"/>
+            <w:r>
+              <w:rPr>
+                <w:lang w:val="en-US"/>
+              </w:rPr>
+              <w:t xml:space="preserve"> AJAX Controls, WCF, EJB 3.1, JAX-B, JAX-WS, </w:t>
+            </w:r>
+            <w:proofErr w:type="spellStart"/>
+            <w:r>
+              <w:rPr>
+                <w:lang w:val="en-US"/>
+              </w:rPr>
+              <w:t>JBoss</w:t>
+            </w:r>
+            <w:proofErr w:type="spellEnd"/>
+            <w:r>
+              <w:rPr>
+                <w:lang w:val="en-US"/>
+              </w:rPr>
+              <w:t xml:space="preserve"> 6, , WS-Security, WS-</w:t>
+            </w:r>
+            <w:proofErr w:type="spellStart"/>
+            <w:r>
+              <w:rPr>
+                <w:lang w:val="en-US"/>
+              </w:rPr>
+              <w:t>SecureConversation</w:t>
+            </w:r>
+            <w:proofErr w:type="spellEnd"/>
+            <w:r>
+              <w:rPr>
+                <w:lang w:val="en-US"/>
+              </w:rPr>
+              <w:t xml:space="preserve">, IIS 7, </w:t>
+            </w:r>
+            <w:proofErr w:type="spellStart"/>
+            <w:r>
+              <w:rPr>
+                <w:lang w:val="en-US"/>
+              </w:rPr>
+              <w:t>SQLServer</w:t>
+            </w:r>
+            <w:proofErr w:type="spellEnd"/>
+            <w:r>
+              <w:rPr>
+                <w:lang w:val="en-US"/>
+              </w:rPr>
+              <w:t xml:space="preserve"> 2008, Scrum</w:t>
             </w:r>
           </w:p>
         </w:tc>
@@ -7887,8 +8770,13 @@
               <w:t xml:space="preserve">Realisierung von </w:t>
             </w:r>
             <w:r>
-              <w:t>SAP Business Intelligence</w:t>
-            </w:r>
+              <w:t xml:space="preserve">SAP Business </w:t>
+            </w:r>
+            <w:proofErr w:type="spellStart"/>
+            <w:r>
+              <w:t>Intelligence</w:t>
+            </w:r>
+            <w:proofErr w:type="spellEnd"/>
             <w:r>
               <w:t xml:space="preserve"> Projekten</w:t>
             </w:r>
@@ -7979,7 +8867,15 @@
               <w:spacing w:line="240" w:lineRule="auto"/>
             </w:pPr>
             <w:r>
-              <w:t>C#, WPF, SQL Server 2008, Team Foundation Server</w:t>
+              <w:t xml:space="preserve">C#, WPF, SQL Server 2008, Team </w:t>
+            </w:r>
+            <w:proofErr w:type="spellStart"/>
+            <w:r>
+              <w:t>Foundation</w:t>
+            </w:r>
+            <w:proofErr w:type="spellEnd"/>
+            <w:r>
+              <w:t xml:space="preserve"> Server</w:t>
             </w:r>
           </w:p>
           <w:p>
@@ -8008,7 +8904,15 @@
               <w:jc w:val="left"/>
             </w:pPr>
             <w:r>
-              <w:t xml:space="preserve">Entwicklung, Konzeption und Erweiterung eines automatischen Reportings für mehrere Niederlassungen, sowie die Erweiterung der bestehenden Business Warehouse Systeme </w:t>
+              <w:t xml:space="preserve">Entwicklung, Konzeption und Erweiterung eines automatischen </w:t>
+            </w:r>
+            <w:proofErr w:type="spellStart"/>
+            <w:r>
+              <w:t>Reportings</w:t>
+            </w:r>
+            <w:proofErr w:type="spellEnd"/>
+            <w:r>
+              <w:t xml:space="preserve"> für mehrere Niederlassungen, sowie die Erweiterung der bestehenden Business Warehouse Systeme </w:t>
             </w:r>
           </w:p>
           <w:p>
@@ -8306,9 +9210,11 @@
             <w:pPr>
               <w:spacing w:line="240" w:lineRule="auto"/>
             </w:pPr>
+            <w:proofErr w:type="spellStart"/>
             <w:r>
               <w:t>Softwaretesting</w:t>
             </w:r>
+            <w:proofErr w:type="spellEnd"/>
           </w:p>
         </w:tc>
       </w:tr>
@@ -8354,7 +9260,23 @@
               <w:spacing w:line="240" w:lineRule="auto"/>
             </w:pPr>
             <w:r>
-              <w:t>Spezifikation und Durchführung von Testcases für ein webbasiertes User Interface zur zusammenhängenden Firmen- und Benutzerverwaltung mit integriertem Dienstmanagement, sowie einer darauf aufsetzenden Sim-Applet oder OTP-Authentifizierung über das Handy. Durchführung von Integration Tests, End2End Tests sowie UserAcceptanceTest in Zusammenarbeit mit dem Kunden unter Verwendung von HP Quality Center. Überarbeitung vorhandener Systemspezifikationen und deren Anpassung.</w:t>
+              <w:t xml:space="preserve">Spezifikation und Durchführung von </w:t>
+            </w:r>
+            <w:proofErr w:type="spellStart"/>
+            <w:r>
+              <w:t>Testcases</w:t>
+            </w:r>
+            <w:proofErr w:type="spellEnd"/>
+            <w:r>
+              <w:t xml:space="preserve"> für ein webbasiertes User Interface zur zusammenhängenden Firmen- und Benutzerverwaltung mit integriertem Dienstmanagement, sowie einer darauf aufsetzenden Sim-Applet oder OTP-Authentifizierung über das Handy. Durchführung von Integration Tests, End2End Tests sowie </w:t>
+            </w:r>
+            <w:proofErr w:type="spellStart"/>
+            <w:r>
+              <w:t>UserAcceptanceTest</w:t>
+            </w:r>
+            <w:proofErr w:type="spellEnd"/>
+            <w:r>
+              <w:t xml:space="preserve"> in Zusammenarbeit mit dem Kunden unter Verwendung von HP Quality Center. Überarbeitung vorhandener Systemspezifikationen und deren Anpassung.</w:t>
             </w:r>
           </w:p>
           <w:p>
@@ -8390,7 +9312,15 @@
               <w:spacing w:line="240" w:lineRule="auto"/>
             </w:pPr>
             <w:r>
-              <w:t xml:space="preserve">Implementierung des Backends sowie der benötigten REST- und SOAP-Schnittstellen eines webbasierten User Interfaces zur zusammenhängenden Firmen- und Benutzerverwaltung mit integriertem Dienstmanagement, sowie einer darauf aufsetzenden Sim-Applet oder OTP-Authentifizierung über das Handy. </w:t>
+              <w:t xml:space="preserve">Implementierung des </w:t>
+            </w:r>
+            <w:proofErr w:type="spellStart"/>
+            <w:r>
+              <w:t>Backends</w:t>
+            </w:r>
+            <w:proofErr w:type="spellEnd"/>
+            <w:r>
+              <w:t xml:space="preserve"> sowie der benötigten REST- und SOAP-Schnittstellen eines webbasierten User Interfaces zur zusammenhängenden Firmen- und Benutzerverwaltung mit integriertem Dienstmanagement, sowie einer darauf aufsetzenden Sim-Applet oder OTP-Authentifizierung über das Handy. </w:t>
             </w:r>
           </w:p>
           <w:p>
@@ -8401,6 +9331,7 @@
                 <w:lang w:val="en-US"/>
               </w:rPr>
             </w:pPr>
+            <w:proofErr w:type="spellStart"/>
             <w:r>
               <w:rPr>
                 <w:i/>
@@ -8408,6 +9339,7 @@
               </w:rPr>
               <w:t>Entwickler</w:t>
             </w:r>
+            <w:proofErr w:type="spellEnd"/>
           </w:p>
           <w:p>
             <w:pPr>
@@ -8416,11 +9348,33 @@
                 <w:lang w:val="en-US"/>
               </w:rPr>
             </w:pPr>
+            <w:proofErr w:type="spellStart"/>
             <w:r>
               <w:rPr>
                 <w:lang w:val="en-US"/>
               </w:rPr>
-              <w:t>JBoss Application Server 7.1.1, Enterprise Java Beans (EJB) 3.1, Java Persistence API (JPA) 2, SOAP, REST, Eclipse, Maven 3.04, Orcacle RAC, Solaris Cluster</w:t>
+              <w:t>JBoss</w:t>
+            </w:r>
+            <w:proofErr w:type="spellEnd"/>
+            <w:r>
+              <w:rPr>
+                <w:lang w:val="en-US"/>
+              </w:rPr>
+              <w:t xml:space="preserve"> Application Server 7.1.1, Enterprise Java Beans (EJB) 3.1, Java Persistence API (JPA) 2, SOAP, REST, Eclipse, Maven 3.04, </w:t>
+            </w:r>
+            <w:proofErr w:type="spellStart"/>
+            <w:r>
+              <w:rPr>
+                <w:lang w:val="en-US"/>
+              </w:rPr>
+              <w:t>Orcacle</w:t>
+            </w:r>
+            <w:proofErr w:type="spellEnd"/>
+            <w:r>
+              <w:rPr>
+                <w:lang w:val="en-US"/>
+              </w:rPr>
+              <w:t xml:space="preserve"> RAC, Solaris Cluster</w:t>
             </w:r>
           </w:p>
         </w:tc>
@@ -8445,14 +9399,14 @@
       <w:pPr>
         <w:pStyle w:val="berschrift1"/>
       </w:pPr>
-      <w:bookmarkStart w:id="37" w:name="_Toc353550361"/>
-      <w:bookmarkStart w:id="38" w:name="_Toc382658719"/>
+      <w:bookmarkStart w:id="47" w:name="_Toc353550361"/>
+      <w:bookmarkStart w:id="48" w:name="_Toc382849780"/>
       <w:r>
         <w:lastRenderedPageBreak/>
         <w:t>Aufwandsschätzung</w:t>
       </w:r>
-      <w:bookmarkEnd w:id="37"/>
-      <w:bookmarkEnd w:id="38"/>
+      <w:bookmarkEnd w:id="47"/>
+      <w:bookmarkEnd w:id="48"/>
     </w:p>
     <w:tbl>
       <w:tblPr>
@@ -8897,24 +9851,13 @@
     <w:p>
       <w:pPr>
         <w:pStyle w:val="berschrift1"/>
-        <w:numPr>
-          <w:ilvl w:val="0"/>
-          <w:numId w:val="0"/>
-        </w:numPr>
-        <w:ind w:left="432" w:hanging="432"/>
-        <w:rPr>
-          <w:rFonts w:asciiTheme="minorHAnsi" w:hAnsiTheme="minorHAnsi"/>
-        </w:rPr>
-      </w:pPr>
-      <w:bookmarkStart w:id="39" w:name="_Toc382658720"/>
-      <w:r>
-        <w:rPr>
-          <w:rFonts w:asciiTheme="minorHAnsi" w:hAnsiTheme="minorHAnsi"/>
-        </w:rPr>
+      </w:pPr>
+      <w:bookmarkStart w:id="49" w:name="_Toc382849781"/>
+      <w:r>
         <w:lastRenderedPageBreak/>
         <w:t>Signaturen</w:t>
       </w:r>
-      <w:bookmarkEnd w:id="39"/>
+      <w:bookmarkEnd w:id="49"/>
     </w:p>
     <w:tbl>
       <w:tblPr>
@@ -9036,11 +9979,33 @@
                 <w:b/>
               </w:rPr>
             </w:pPr>
+            <w:proofErr w:type="spellStart"/>
             <w:r>
               <w:rPr>
                 <w:b/>
               </w:rPr>
-              <w:t>Naukanu Sailing School</w:t>
+              <w:t>Naukanu</w:t>
+            </w:r>
+            <w:proofErr w:type="spellEnd"/>
+            <w:r>
+              <w:rPr>
+                <w:b/>
+              </w:rPr>
+              <w:t xml:space="preserve"> </w:t>
+            </w:r>
+            <w:proofErr w:type="spellStart"/>
+            <w:r>
+              <w:rPr>
+                <w:b/>
+              </w:rPr>
+              <w:t>Sailing</w:t>
+            </w:r>
+            <w:proofErr w:type="spellEnd"/>
+            <w:r>
+              <w:rPr>
+                <w:b/>
+              </w:rPr>
+              <w:t xml:space="preserve"> School</w:t>
             </w:r>
           </w:p>
           <w:p>
@@ -9116,12 +10081,14 @@
             <w:pPr>
               <w:jc w:val="left"/>
             </w:pPr>
+            <w:proofErr w:type="spellStart"/>
             <w:r>
               <w:rPr>
                 <w:b/>
               </w:rPr>
               <w:t>Studs@Work</w:t>
             </w:r>
+            <w:proofErr w:type="spellEnd"/>
             <w:r>
               <w:rPr>
                 <w:b/>
@@ -9341,22 +10308,22 @@
       <w:pPr>
         <w:pStyle w:val="berschrift1"/>
       </w:pPr>
-      <w:bookmarkStart w:id="40" w:name="_Toc382658721"/>
+      <w:bookmarkStart w:id="50" w:name="_Toc382849782"/>
       <w:r>
         <w:lastRenderedPageBreak/>
         <w:t>Anhang</w:t>
       </w:r>
-      <w:bookmarkEnd w:id="40"/>
+      <w:bookmarkEnd w:id="50"/>
     </w:p>
     <w:p>
       <w:pPr>
         <w:pStyle w:val="berschrift2"/>
       </w:pPr>
-      <w:bookmarkStart w:id="41" w:name="_Toc382658722"/>
+      <w:bookmarkStart w:id="51" w:name="_Toc382849783"/>
       <w:r>
         <w:t>Projektstrukturplan</w:t>
       </w:r>
-      <w:bookmarkEnd w:id="41"/>
+      <w:bookmarkEnd w:id="51"/>
     </w:p>
     <w:p>
       <w:pPr>
@@ -9367,7 +10334,7 @@
           <w:noProof/>
         </w:rPr>
         <w:drawing>
-          <wp:inline distT="0" distB="0" distL="0" distR="0" wp14:anchorId="17AC5743" wp14:editId="5550CE24">
+          <wp:inline distT="0" distB="0" distL="0" distR="0" wp14:anchorId="17AC5743" wp14:editId="29363FE6">
             <wp:extent cx="9401175" cy="4524375"/>
             <wp:effectExtent l="76200" t="0" r="66675" b="0"/>
             <wp:docPr id="1" name="Diagramm 1"/>
@@ -9385,12 +10352,12 @@
       <w:pPr>
         <w:pStyle w:val="berschrift2"/>
       </w:pPr>
-      <w:bookmarkStart w:id="42" w:name="_Toc382658723"/>
+      <w:bookmarkStart w:id="52" w:name="_Toc382849784"/>
       <w:r>
         <w:lastRenderedPageBreak/>
         <w:t>Terminplan</w:t>
       </w:r>
-      <w:bookmarkEnd w:id="42"/>
+      <w:bookmarkEnd w:id="52"/>
     </w:p>
     <w:p>
       <w:pPr>
@@ -9421,7 +10388,7 @@
           <v:shape id="_x0000_i1025" type="#_x0000_t75" style="width:735pt;height:262.5pt" o:ole="">
             <v:imagedata r:id="rId24" o:title=""/>
           </v:shape>
-          <o:OLEObject Type="Embed" ProgID="Excel.Sheet.12" ShapeID="_x0000_i1025" DrawAspect="Content" ObjectID="_1456400534" r:id="rId25"/>
+          <o:OLEObject Type="Embed" ProgID="Excel.Sheet.12" ShapeID="_x0000_i1025" DrawAspect="Content" ObjectID="_1456592234" r:id="rId25"/>
         </w:object>
       </w:r>
     </w:p>
@@ -9550,7 +10517,7 @@
         <w:noProof/>
         <w:color w:val="808080" w:themeColor="background1" w:themeShade="80"/>
       </w:rPr>
-      <w:t>21</w:t>
+      <w:t>30</w:t>
     </w:r>
     <w:r>
       <w:rPr>
@@ -9598,7 +10565,7 @@
               <w:tab w:val="right" w:pos="9072"/>
             </w:tabs>
             <w:spacing w:line="240" w:lineRule="auto"/>
-            <w:jc w:val="right"/>
+            <w:jc w:val="left"/>
             <w:rPr>
               <w:rFonts w:ascii="Arial" w:hAnsi="Arial" w:cs="Arial"/>
               <w:b/>
@@ -9608,6 +10575,7 @@
               <w:szCs w:val="16"/>
             </w:rPr>
           </w:pPr>
+          <w:proofErr w:type="spellStart"/>
           <w:r>
             <w:rPr>
               <w:rFonts w:ascii="Arial" w:hAnsi="Arial" w:cs="Arial"/>
@@ -9617,7 +10585,19 @@
               <w:sz w:val="16"/>
               <w:szCs w:val="16"/>
             </w:rPr>
-            <w:t>Studs@Work AG</w:t>
+            <w:t>Studs@Work</w:t>
+          </w:r>
+          <w:proofErr w:type="spellEnd"/>
+          <w:r>
+            <w:rPr>
+              <w:rFonts w:ascii="Arial" w:hAnsi="Arial" w:cs="Arial"/>
+              <w:b/>
+              <w:color w:val="808080" w:themeColor="background1" w:themeShade="80"/>
+              <w:spacing w:val="40"/>
+              <w:sz w:val="16"/>
+              <w:szCs w:val="16"/>
+            </w:rPr>
+            <w:t xml:space="preserve"> AG</w:t>
           </w:r>
         </w:p>
         <w:p>
@@ -9627,7 +10607,7 @@
               <w:tab w:val="right" w:pos="9072"/>
             </w:tabs>
             <w:spacing w:line="240" w:lineRule="auto"/>
-            <w:jc w:val="right"/>
+            <w:jc w:val="left"/>
             <w:rPr>
               <w:rFonts w:ascii="Arial" w:hAnsi="Arial" w:cs="Arial"/>
               <w:color w:val="808080" w:themeColor="background1" w:themeShade="80"/>
@@ -9647,8 +10627,7 @@
         </w:p>
         <w:p>
           <w:pPr>
-            <w:ind w:left="284"/>
-            <w:jc w:val="right"/>
+            <w:jc w:val="left"/>
             <w:rPr>
               <w:rFonts w:asciiTheme="minorHAnsi" w:hAnsiTheme="minorHAnsi"/>
               <w:sz w:val="22"/>
@@ -10002,6 +10981,7 @@
               <w:szCs w:val="16"/>
             </w:rPr>
           </w:pPr>
+          <w:proofErr w:type="spellStart"/>
           <w:r>
             <w:rPr>
               <w:rFonts w:ascii="Arial" w:hAnsi="Arial" w:cs="Arial"/>
@@ -10009,7 +10989,17 @@
               <w:sz w:val="16"/>
               <w:szCs w:val="16"/>
             </w:rPr>
-            <w:t>USt-IdNr:</w:t>
+            <w:t>USt-IdNr</w:t>
+          </w:r>
+          <w:proofErr w:type="spellEnd"/>
+          <w:r>
+            <w:rPr>
+              <w:rFonts w:ascii="Arial" w:hAnsi="Arial" w:cs="Arial"/>
+              <w:color w:val="808080" w:themeColor="background1" w:themeShade="80"/>
+              <w:sz w:val="16"/>
+              <w:szCs w:val="16"/>
+            </w:rPr>
+            <w:t>:</w:t>
           </w:r>
         </w:p>
       </w:tc>
@@ -10234,7 +11224,7 @@
               <w:tab w:val="right" w:pos="9072"/>
             </w:tabs>
             <w:spacing w:line="240" w:lineRule="auto"/>
-            <w:jc w:val="right"/>
+            <w:jc w:val="left"/>
             <w:rPr>
               <w:rFonts w:ascii="Arial" w:hAnsi="Arial" w:cs="Arial"/>
               <w:b/>
@@ -10244,6 +11234,7 @@
               <w:szCs w:val="16"/>
             </w:rPr>
           </w:pPr>
+          <w:proofErr w:type="spellStart"/>
           <w:r>
             <w:rPr>
               <w:rFonts w:ascii="Arial" w:hAnsi="Arial" w:cs="Arial"/>
@@ -10253,7 +11244,19 @@
               <w:sz w:val="16"/>
               <w:szCs w:val="16"/>
             </w:rPr>
-            <w:t>Studs@Work AG</w:t>
+            <w:t>Studs@Work</w:t>
+          </w:r>
+          <w:proofErr w:type="spellEnd"/>
+          <w:r>
+            <w:rPr>
+              <w:rFonts w:ascii="Arial" w:hAnsi="Arial" w:cs="Arial"/>
+              <w:b/>
+              <w:color w:val="808080" w:themeColor="background1" w:themeShade="80"/>
+              <w:spacing w:val="40"/>
+              <w:sz w:val="16"/>
+              <w:szCs w:val="16"/>
+            </w:rPr>
+            <w:t xml:space="preserve"> AG</w:t>
           </w:r>
         </w:p>
         <w:p>
@@ -10263,7 +11266,7 @@
               <w:tab w:val="right" w:pos="9072"/>
             </w:tabs>
             <w:spacing w:line="240" w:lineRule="auto"/>
-            <w:jc w:val="right"/>
+            <w:jc w:val="left"/>
             <w:rPr>
               <w:rFonts w:ascii="Arial" w:hAnsi="Arial" w:cs="Arial"/>
               <w:color w:val="808080" w:themeColor="background1" w:themeShade="80"/>
@@ -10283,8 +11286,7 @@
         </w:p>
         <w:p>
           <w:pPr>
-            <w:ind w:left="284"/>
-            <w:jc w:val="right"/>
+            <w:jc w:val="left"/>
             <w:rPr>
               <w:rFonts w:asciiTheme="minorHAnsi" w:hAnsiTheme="minorHAnsi"/>
               <w:sz w:val="22"/>
@@ -10638,6 +11640,7 @@
               <w:szCs w:val="16"/>
             </w:rPr>
           </w:pPr>
+          <w:proofErr w:type="spellStart"/>
           <w:r>
             <w:rPr>
               <w:rFonts w:ascii="Arial" w:hAnsi="Arial" w:cs="Arial"/>
@@ -10645,7 +11648,17 @@
               <w:sz w:val="16"/>
               <w:szCs w:val="16"/>
             </w:rPr>
-            <w:t>USt-IdNr:</w:t>
+            <w:t>USt-IdNr</w:t>
+          </w:r>
+          <w:proofErr w:type="spellEnd"/>
+          <w:r>
+            <w:rPr>
+              <w:rFonts w:ascii="Arial" w:hAnsi="Arial" w:cs="Arial"/>
+              <w:color w:val="808080" w:themeColor="background1" w:themeShade="80"/>
+              <w:sz w:val="16"/>
+              <w:szCs w:val="16"/>
+            </w:rPr>
+            <w:t>:</w:t>
           </w:r>
         </w:p>
       </w:tc>
@@ -10979,6 +11992,7 @@
               <w:szCs w:val="44"/>
             </w:rPr>
           </w:pPr>
+          <w:proofErr w:type="spellStart"/>
           <w:r>
             <w:rPr>
               <w:rStyle w:val="berschrift2Zchn"/>
@@ -10991,6 +12005,7 @@
             </w:rPr>
             <w:t>Studs@Work</w:t>
           </w:r>
+          <w:proofErr w:type="spellEnd"/>
         </w:p>
       </w:tc>
     </w:tr>
@@ -11172,6 +12187,7 @@
               <w:szCs w:val="44"/>
             </w:rPr>
           </w:pPr>
+          <w:proofErr w:type="spellStart"/>
           <w:r>
             <w:rPr>
               <w:rStyle w:val="berschrift2Zchn"/>
@@ -11183,6 +12199,7 @@
             </w:rPr>
             <w:t>Studs@Work</w:t>
           </w:r>
+          <w:proofErr w:type="spellEnd"/>
         </w:p>
       </w:tc>
     </w:tr>
@@ -11364,6 +12381,7 @@
               <w:szCs w:val="44"/>
             </w:rPr>
           </w:pPr>
+          <w:proofErr w:type="spellStart"/>
           <w:r>
             <w:rPr>
               <w:rStyle w:val="berschrift2Zchn"/>
@@ -11375,6 +12393,7 @@
             </w:rPr>
             <w:t>Studs@Work</w:t>
           </w:r>
+          <w:proofErr w:type="spellEnd"/>
         </w:p>
       </w:tc>
     </w:tr>
@@ -16527,7 +17546,7 @@
           <a:pPr algn="ctr"/>
           <a:r>
             <a:rPr lang="de-DE" sz="1100"/>
-            <a:t>Zufrieden-heitsabfrage</a:t>
+            <a:t>Zufrieden-heitsab-frage</a:t>
           </a:r>
         </a:p>
       </dgm:t>
@@ -16996,7 +18015,7 @@
           <a:pPr algn="ctr"/>
           <a:r>
             <a:rPr lang="de-DE" sz="1100" b="0" i="0" u="none"/>
-            <a:t>Reparaturen</a:t>
+            <a:t>Repa-raturen</a:t>
           </a:r>
           <a:endParaRPr lang="de-DE" sz="1100"/>
         </a:p>
@@ -18302,191 +19321,191 @@
     </dgm:pt>
   </dgm:ptLst>
   <dgm:cxnLst>
+    <dgm:cxn modelId="{E3E6B9B9-A4E4-4FCE-B359-C8BD895CB415}" type="presOf" srcId="{A761EF1A-E62F-46F6-B567-6C4A968BB804}" destId="{31BFF808-E5C4-4266-BB5D-4DD341B88897}" srcOrd="0" destOrd="0" presId="urn:microsoft.com/office/officeart/2005/8/layout/hierarchy3"/>
     <dgm:cxn modelId="{77A6DF31-D484-4F7C-81B6-7E72D5BDBC28}" srcId="{34E35518-EF43-41E7-B2B5-7F090C09FB94}" destId="{AF5EFBA0-D7B8-49F4-BF86-5EDFD109C60A}" srcOrd="0" destOrd="0" parTransId="{6A8730F5-2A56-463C-B1E0-6455899B0193}" sibTransId="{CD7FA6BD-B172-4712-9D65-0285EC016F40}"/>
-    <dgm:cxn modelId="{FBE38C6E-BD35-437F-B48E-72E1D06CB6FE}" type="presOf" srcId="{EA0440DB-70FF-4B48-93CF-DB9DE07BEC16}" destId="{C690DA50-99EF-4AC1-BF02-0178B112B8D1}" srcOrd="0" destOrd="0" presId="urn:microsoft.com/office/officeart/2005/8/layout/hierarchy3"/>
-    <dgm:cxn modelId="{8C5EAA6A-3DDE-4B2B-9C69-731CC0C304CB}" type="presOf" srcId="{8DAB2FD0-2B03-4377-AB78-C40A056ACE6F}" destId="{BEFCC4BD-3F5D-4BBC-8701-6CADB17AA31F}" srcOrd="0" destOrd="0" presId="urn:microsoft.com/office/officeart/2005/8/layout/hierarchy3"/>
-    <dgm:cxn modelId="{A2CD2232-B9E2-4FEB-B274-55310376ECC7}" type="presOf" srcId="{01C6A790-4DC7-4F0B-9249-1613723970D2}" destId="{7EB9B7B6-B186-4DE7-92CF-45C2332B5808}" srcOrd="0" destOrd="0" presId="urn:microsoft.com/office/officeart/2005/8/layout/hierarchy3"/>
+    <dgm:cxn modelId="{8311328D-81C7-4480-9940-048CF8ED06B7}" type="presOf" srcId="{BFCA3835-D844-4D46-8CFD-C885B3560BBE}" destId="{C7D3896C-510F-44BC-88B4-7C22129E786E}" srcOrd="0" destOrd="0" presId="urn:microsoft.com/office/officeart/2005/8/layout/hierarchy3"/>
+    <dgm:cxn modelId="{3B8EE147-B221-4D8F-81F8-CE32F39EFC46}" type="presOf" srcId="{90FCEC29-3023-4272-9BDB-72B39E94159E}" destId="{B8BB48C0-6E1A-4E6B-B8F8-0F224C183831}" srcOrd="0" destOrd="0" presId="urn:microsoft.com/office/officeart/2005/8/layout/hierarchy3"/>
+    <dgm:cxn modelId="{85C9716D-8D84-424A-AB06-D70FD3F3040E}" type="presOf" srcId="{3E887210-AFB4-47C1-A654-9BB0EC015157}" destId="{4A84239E-C242-4669-92B7-8C65D266FA8E}" srcOrd="0" destOrd="0" presId="urn:microsoft.com/office/officeart/2005/8/layout/hierarchy3"/>
     <dgm:cxn modelId="{43A9CA93-8A45-4208-B70D-094372E779C6}" srcId="{28FAD08A-7668-4F89-88BA-7BC5522EC9AA}" destId="{8DC3EAE0-AA96-4653-B57C-ED61FEA30CD5}" srcOrd="1" destOrd="0" parTransId="{7CC7DC12-9352-4C98-9F13-D011B02C6081}" sibTransId="{8B7E0419-F39F-48B6-8DD1-EC28DCD47BD1}"/>
     <dgm:cxn modelId="{2C2C6659-00C8-4F1A-AAB5-A362245A7A72}" srcId="{8DAB2FD0-2B03-4377-AB78-C40A056ACE6F}" destId="{DC5733AA-5488-4161-9E9C-4E86DFCF157C}" srcOrd="2" destOrd="0" parTransId="{2281873B-9933-4F2D-98BE-964C31896381}" sibTransId="{C8194241-8159-401F-8043-F733DEA640AF}"/>
-    <dgm:cxn modelId="{83F175C9-ACC0-472D-8CC9-ADEFBB069530}" type="presOf" srcId="{6D34DB83-81AC-4DB6-97B4-D7A0CB242E12}" destId="{49D9ABCD-6EEA-48BF-880F-B7BA7E0CA55D}" srcOrd="0" destOrd="0" presId="urn:microsoft.com/office/officeart/2005/8/layout/hierarchy3"/>
-    <dgm:cxn modelId="{68CD3541-3400-4175-A638-7EAC916CA2BD}" type="presOf" srcId="{C34BBD7A-9FB8-4C52-A421-F5090E3E25E5}" destId="{24EA4042-C37C-44FF-B990-10310C99290F}" srcOrd="0" destOrd="0" presId="urn:microsoft.com/office/officeart/2005/8/layout/hierarchy3"/>
     <dgm:cxn modelId="{12968C1D-4455-4606-B6B1-BD91BD7E5D41}" srcId="{B4094FF4-9337-4505-BFC6-3E0C305126B0}" destId="{E04C06C0-4B93-44E6-BA73-C91563F64830}" srcOrd="2" destOrd="0" parTransId="{90FCEC29-3023-4272-9BDB-72B39E94159E}" sibTransId="{18DB953F-C440-40DD-A5DE-04DA336E51C8}"/>
-    <dgm:cxn modelId="{1C9B0C1E-AA97-4EBA-9EF4-17465179C179}" type="presOf" srcId="{807B50BB-CB8B-445C-9E55-96EEF1AA3D5F}" destId="{CB31F521-FC1D-4E4D-9B45-DDE8A4B236A4}" srcOrd="0" destOrd="0" presId="urn:microsoft.com/office/officeart/2005/8/layout/hierarchy3"/>
-    <dgm:cxn modelId="{15D8A3D8-EA3F-46F1-8EFF-9533D706A9DA}" type="presOf" srcId="{B4094FF4-9337-4505-BFC6-3E0C305126B0}" destId="{587645D9-6F69-4F07-8C5D-62D534E3C22D}" srcOrd="1" destOrd="0" presId="urn:microsoft.com/office/officeart/2005/8/layout/hierarchy3"/>
-    <dgm:cxn modelId="{26237B2D-BF6E-4655-ABAA-9AB38D769BB6}" type="presOf" srcId="{B804C279-6B19-444C-A41F-2E63C78BBDDD}" destId="{8AA3C08A-C973-4EC5-A51C-9D831B8F4724}" srcOrd="1" destOrd="0" presId="urn:microsoft.com/office/officeart/2005/8/layout/hierarchy3"/>
+    <dgm:cxn modelId="{357BAE8A-FA73-453E-9323-63292DE1EC01}" type="presOf" srcId="{87A0638D-7E62-419D-8BA5-39E087E2E5C2}" destId="{9D93DF36-F029-4BDC-9E89-4299C0EBFCB3}" srcOrd="0" destOrd="0" presId="urn:microsoft.com/office/officeart/2005/8/layout/hierarchy3"/>
     <dgm:cxn modelId="{52BF8D05-0616-4EB0-A837-8C22803D0346}" srcId="{B804C279-6B19-444C-A41F-2E63C78BBDDD}" destId="{28D0073A-982E-41BE-AB0C-AB068C9A398C}" srcOrd="0" destOrd="0" parTransId="{8A70CE71-95CD-4CAD-B830-9CE1F217A3C9}" sibTransId="{672AE81E-A816-4197-961C-C64B0E8665D7}"/>
-    <dgm:cxn modelId="{BD022F85-7A1D-431B-B247-2EC40CF230CA}" type="presOf" srcId="{6A8730F5-2A56-463C-B1E0-6455899B0193}" destId="{7F64B280-C922-4573-A9A4-51128719C217}" srcOrd="0" destOrd="0" presId="urn:microsoft.com/office/officeart/2005/8/layout/hierarchy3"/>
-    <dgm:cxn modelId="{9A96636E-5145-4356-8392-3FE0CE5CAB50}" type="presOf" srcId="{3EA4EA27-2467-4BAD-A0F9-C2C3D3597EB6}" destId="{E8D96FEB-84A9-416C-80C3-1A9053E24EAA}" srcOrd="0" destOrd="0" presId="urn:microsoft.com/office/officeart/2005/8/layout/hierarchy3"/>
+    <dgm:cxn modelId="{ACEA4CD2-482D-45FC-972A-323F43074BF5}" type="presOf" srcId="{A427F892-7E4D-4C03-9AA2-EDFBBD893D75}" destId="{3BE41C04-D4F3-4D1F-8F1F-2BC4741FC052}" srcOrd="0" destOrd="0" presId="urn:microsoft.com/office/officeart/2005/8/layout/hierarchy3"/>
+    <dgm:cxn modelId="{CE077295-EFF9-4013-AF27-2D0BC4663453}" type="presOf" srcId="{6D34DB83-81AC-4DB6-97B4-D7A0CB242E12}" destId="{49D9ABCD-6EEA-48BF-880F-B7BA7E0CA55D}" srcOrd="0" destOrd="0" presId="urn:microsoft.com/office/officeart/2005/8/layout/hierarchy3"/>
     <dgm:cxn modelId="{A3909E9F-29CD-4F11-AEBC-CEDE19DEEE49}" srcId="{8DAB2FD0-2B03-4377-AB78-C40A056ACE6F}" destId="{28FAD08A-7668-4F89-88BA-7BC5522EC9AA}" srcOrd="5" destOrd="0" parTransId="{CAE05BA6-E552-4146-83F2-D4B0B0C55150}" sibTransId="{5C06DBF5-22D2-43D6-A252-1D999C73AE58}"/>
     <dgm:cxn modelId="{285535FC-3735-4822-BDC4-99C8FA1FF2F1}" srcId="{8DAB2FD0-2B03-4377-AB78-C40A056ACE6F}" destId="{CD60526E-7835-489E-A870-881055DE5AD2}" srcOrd="6" destOrd="0" parTransId="{BF368C21-93F6-45FF-B636-99E6BF9C05AA}" sibTransId="{95FD9430-5CEC-421C-AC42-0145A2E1E1A1}"/>
+    <dgm:cxn modelId="{202902AB-9E54-4820-8B00-31C43DE8140A}" type="presOf" srcId="{84B28951-A3B6-466B-9E5C-4E40CB0C3868}" destId="{65F39FC5-A6CE-491E-8888-8271FD35E89E}" srcOrd="0" destOrd="0" presId="urn:microsoft.com/office/officeart/2005/8/layout/hierarchy3"/>
     <dgm:cxn modelId="{1EE483B0-33DA-4E3A-B4DF-5008C118AC48}" srcId="{B4094FF4-9337-4505-BFC6-3E0C305126B0}" destId="{465890CC-4C0F-4DE3-8DF0-32F9B1515BA4}" srcOrd="1" destOrd="0" parTransId="{19FDD408-80C7-457A-BC39-1C88A52D83B8}" sibTransId="{BF598C3C-FB58-4643-A364-FDAB91709540}"/>
-    <dgm:cxn modelId="{AD27A175-2975-4B2E-A70D-0385F3C7A68C}" type="presOf" srcId="{BFCA3835-D844-4D46-8CFD-C885B3560BBE}" destId="{C7D3896C-510F-44BC-88B4-7C22129E786E}" srcOrd="0" destOrd="0" presId="urn:microsoft.com/office/officeart/2005/8/layout/hierarchy3"/>
-    <dgm:cxn modelId="{DA9423E5-C81D-456C-BF44-D34E432355A6}" type="presOf" srcId="{7F828FC0-9501-40D3-A0DB-F30C215FAE9B}" destId="{29E6ABA8-1702-4C61-B19D-8C0148A40F8C}" srcOrd="0" destOrd="0" presId="urn:microsoft.com/office/officeart/2005/8/layout/hierarchy3"/>
-    <dgm:cxn modelId="{686818CA-904C-45B0-B3D1-85117EB37662}" type="presOf" srcId="{8DDB22BA-566F-4439-B904-C34874F4FDA9}" destId="{9EF792B8-EB2F-4996-8AE7-C558C638115A}" srcOrd="0" destOrd="0" presId="urn:microsoft.com/office/officeart/2005/8/layout/hierarchy3"/>
-    <dgm:cxn modelId="{F049179E-B7D4-4F63-9E72-1A6DD2441B08}" type="presOf" srcId="{E04C06C0-4B93-44E6-BA73-C91563F64830}" destId="{8402DF20-AE4F-4717-9392-4C37350DEE90}" srcOrd="0" destOrd="0" presId="urn:microsoft.com/office/officeart/2005/8/layout/hierarchy3"/>
-    <dgm:cxn modelId="{B7D6355B-1AA6-471B-8BAD-7444D5205968}" type="presOf" srcId="{28FAD08A-7668-4F89-88BA-7BC5522EC9AA}" destId="{AF5D85B3-6E9A-44AB-9E2F-E1C70EEE0102}" srcOrd="0" destOrd="0" presId="urn:microsoft.com/office/officeart/2005/8/layout/hierarchy3"/>
+    <dgm:cxn modelId="{D6D78DAB-B8CB-44B3-9960-A7C411CA27DA}" type="presOf" srcId="{10E19DDF-9416-4F09-B78F-30FFF45BCCAB}" destId="{E2A9A2E3-975E-4158-B7B0-8474B12FE0C9}" srcOrd="0" destOrd="0" presId="urn:microsoft.com/office/officeart/2005/8/layout/hierarchy3"/>
+    <dgm:cxn modelId="{C2C158F7-2E1F-4E16-9F8A-1ACAB4FA7912}" type="presOf" srcId="{3EA4EA27-2467-4BAD-A0F9-C2C3D3597EB6}" destId="{E8D96FEB-84A9-416C-80C3-1A9053E24EAA}" srcOrd="0" destOrd="0" presId="urn:microsoft.com/office/officeart/2005/8/layout/hierarchy3"/>
     <dgm:cxn modelId="{FE76B9C1-5F8A-4548-A686-B4DA3B6AF24A}" srcId="{56A49430-181E-403C-8A34-714158AEC076}" destId="{D7A2B0BE-188C-407C-9CC8-D5CBCF0755E4}" srcOrd="0" destOrd="0" parTransId="{35B900AE-41B0-45FF-AECA-A41BF8103AF7}" sibTransId="{6CDC30C3-123B-4A6D-B04B-A1ED331F7DD3}"/>
-    <dgm:cxn modelId="{47F8073F-96E4-4040-A33A-479D46EC0DEE}" type="presOf" srcId="{4C3CFAF8-114D-49AC-8C2D-8403D4AE6D2E}" destId="{A0B49624-BEFA-4F36-B59E-2C2952641913}" srcOrd="0" destOrd="0" presId="urn:microsoft.com/office/officeart/2005/8/layout/hierarchy3"/>
+    <dgm:cxn modelId="{7AAFB454-DCCC-495C-97F0-C4E9E768D718}" type="presOf" srcId="{561FD150-BCC3-427D-8B9D-595821B18F5E}" destId="{526EF2C4-1577-4934-BD19-8A593E727CAC}" srcOrd="0" destOrd="0" presId="urn:microsoft.com/office/officeart/2005/8/layout/hierarchy3"/>
     <dgm:cxn modelId="{75BAF4DB-96DA-4E8F-86AA-2474E10ECA69}" srcId="{34E35518-EF43-41E7-B2B5-7F090C09FB94}" destId="{11E8878C-2885-49B1-BBD3-B9BF6E9CD8CF}" srcOrd="2" destOrd="0" parTransId="{10E19DDF-9416-4F09-B78F-30FFF45BCCAB}" sibTransId="{6AEEB261-87E5-40DF-A0C2-E054F6E2B583}"/>
-    <dgm:cxn modelId="{345178E2-4E00-47C4-AB0F-A70EFC533638}" type="presOf" srcId="{34E35518-EF43-41E7-B2B5-7F090C09FB94}" destId="{F7727978-2655-46FE-AA59-24F8ABF54CD7}" srcOrd="0" destOrd="0" presId="urn:microsoft.com/office/officeart/2005/8/layout/hierarchy3"/>
     <dgm:cxn modelId="{551C27B2-A797-4C58-9C53-4234C7FF601C}" srcId="{56A49430-181E-403C-8A34-714158AEC076}" destId="{87A0638D-7E62-419D-8BA5-39E087E2E5C2}" srcOrd="1" destOrd="0" parTransId="{BFCA3835-D844-4D46-8CFD-C885B3560BBE}" sibTransId="{1F1B301A-B2EA-4A79-BE33-FFE18C703704}"/>
-    <dgm:cxn modelId="{D1EC3196-72B6-4554-A921-2DEEB9183AD1}" type="presOf" srcId="{03767183-5A04-415E-92C7-837ECF9D5C89}" destId="{2A82A683-001D-4A24-B4EB-0F6569EE6A84}" srcOrd="0" destOrd="0" presId="urn:microsoft.com/office/officeart/2005/8/layout/hierarchy3"/>
-    <dgm:cxn modelId="{AB2D6B8C-A71F-47BF-9DF3-38703E978CD6}" type="presOf" srcId="{37691145-F0A4-4AF2-86D2-78E9D059FF7B}" destId="{3A7336C0-F140-4AA4-8EB0-C86106393380}" srcOrd="0" destOrd="0" presId="urn:microsoft.com/office/officeart/2005/8/layout/hierarchy3"/>
-    <dgm:cxn modelId="{231973BE-E866-425A-B0A0-A148D0A17D6C}" type="presOf" srcId="{4534FF1F-C100-465B-B9DE-34841CDE71B1}" destId="{248CE159-4170-4F7E-A087-6D2467D005BD}" srcOrd="0" destOrd="0" presId="urn:microsoft.com/office/officeart/2005/8/layout/hierarchy3"/>
+    <dgm:cxn modelId="{6BAE4DBF-589C-421E-9C7A-6BADE0CB356C}" type="presOf" srcId="{FB773CC5-928C-4EBB-9E7C-55F8DF732475}" destId="{EED238A2-F0DF-4F67-8B6A-6BF5E84200D5}" srcOrd="0" destOrd="0" presId="urn:microsoft.com/office/officeart/2005/8/layout/hierarchy3"/>
+    <dgm:cxn modelId="{4A2D03B5-6949-4AFA-A4FD-C3A107D123D4}" type="presOf" srcId="{FB773CC5-928C-4EBB-9E7C-55F8DF732475}" destId="{D2901977-E661-4E89-BB60-728ECFDF71B6}" srcOrd="1" destOrd="0" presId="urn:microsoft.com/office/officeart/2005/8/layout/hierarchy3"/>
     <dgm:cxn modelId="{061C86B6-A78C-42D6-985E-C65CD619A883}" srcId="{CD60526E-7835-489E-A870-881055DE5AD2}" destId="{82BA6264-7538-4D2A-8E1C-8BA6A8B77C87}" srcOrd="2" destOrd="0" parTransId="{CA4676CE-26BF-45AB-B671-BA94A92F286B}" sibTransId="{5353DE74-8657-46AA-B8FF-BCCD21BD19F5}"/>
-    <dgm:cxn modelId="{5924D482-6ED1-4F6B-997E-4618AF3816CF}" type="presOf" srcId="{AF5EFBA0-D7B8-49F4-BF86-5EDFD109C60A}" destId="{38155D7B-AA11-47C4-929B-CCC02A3D3801}" srcOrd="0" destOrd="0" presId="urn:microsoft.com/office/officeart/2005/8/layout/hierarchy3"/>
-    <dgm:cxn modelId="{96129FE6-C454-49BE-9FE1-6975BF0D732A}" type="presOf" srcId="{117BD8F8-1EA3-4D20-9C3C-10F34F889741}" destId="{C409B91B-2A5D-434A-9550-CB44444CFB49}" srcOrd="0" destOrd="0" presId="urn:microsoft.com/office/officeart/2005/8/layout/hierarchy3"/>
-    <dgm:cxn modelId="{047F8A1B-AEE0-4494-AC33-AB0C3F1163D2}" type="presOf" srcId="{56A49430-181E-403C-8A34-714158AEC076}" destId="{99FB8535-ECB9-42B1-87A1-D8BBE540BBCA}" srcOrd="0" destOrd="0" presId="urn:microsoft.com/office/officeart/2005/8/layout/hierarchy3"/>
+    <dgm:cxn modelId="{834685B4-39F2-4FB9-BB59-B9F36D42CFE0}" type="presOf" srcId="{AF5EFBA0-D7B8-49F4-BF86-5EDFD109C60A}" destId="{38155D7B-AA11-47C4-929B-CCC02A3D3801}" srcOrd="0" destOrd="0" presId="urn:microsoft.com/office/officeart/2005/8/layout/hierarchy3"/>
+    <dgm:cxn modelId="{D298140D-6A60-4803-A8FA-EDB63296C1CC}" type="presOf" srcId="{56A49430-181E-403C-8A34-714158AEC076}" destId="{99FB8535-ECB9-42B1-87A1-D8BBE540BBCA}" srcOrd="0" destOrd="0" presId="urn:microsoft.com/office/officeart/2005/8/layout/hierarchy3"/>
+    <dgm:cxn modelId="{8B56A682-A967-46A7-86AB-F40221279873}" type="presOf" srcId="{465890CC-4C0F-4DE3-8DF0-32F9B1515BA4}" destId="{F8D3AACC-3FF3-4AD1-9D53-238E3884F253}" srcOrd="0" destOrd="0" presId="urn:microsoft.com/office/officeart/2005/8/layout/hierarchy3"/>
+    <dgm:cxn modelId="{A81B2E0A-DDC2-4FE4-8E71-A04CBCFB013F}" type="presOf" srcId="{8DC3EAE0-AA96-4653-B57C-ED61FEA30CD5}" destId="{F696DC11-4C5D-45F2-8EB2-5BF5F0766D4D}" srcOrd="0" destOrd="0" presId="urn:microsoft.com/office/officeart/2005/8/layout/hierarchy3"/>
     <dgm:cxn modelId="{DB76ECB2-074D-4B7F-B821-005E6ABB09AA}" srcId="{DC5733AA-5488-4161-9E9C-4E86DFCF157C}" destId="{EA0440DB-70FF-4B48-93CF-DB9DE07BEC16}" srcOrd="0" destOrd="0" parTransId="{4C3CFAF8-114D-49AC-8C2D-8403D4AE6D2E}" sibTransId="{266FAB6A-8869-420E-BFEE-4F5B08B7CA9F}"/>
-    <dgm:cxn modelId="{DD634263-7E61-4F5C-9415-F4E3982C7ADB}" type="presOf" srcId="{28FAD08A-7668-4F89-88BA-7BC5522EC9AA}" destId="{878E543B-17CD-4460-BB81-15092E58A0F6}" srcOrd="1" destOrd="0" presId="urn:microsoft.com/office/officeart/2005/8/layout/hierarchy3"/>
-    <dgm:cxn modelId="{34C53043-4191-4558-A124-769061EBBC18}" type="presOf" srcId="{DC5733AA-5488-4161-9E9C-4E86DFCF157C}" destId="{B97A4915-97D8-4679-B75F-622F745A40AD}" srcOrd="1" destOrd="0" presId="urn:microsoft.com/office/officeart/2005/8/layout/hierarchy3"/>
-    <dgm:cxn modelId="{76AA0803-95A2-4A38-AC43-B9F18621066C}" type="presOf" srcId="{DC5733AA-5488-4161-9E9C-4E86DFCF157C}" destId="{91F3DD14-3AE4-4F3B-BF09-032D92ED4320}" srcOrd="0" destOrd="0" presId="urn:microsoft.com/office/officeart/2005/8/layout/hierarchy3"/>
-    <dgm:cxn modelId="{F3293002-D31D-4DD3-BFC3-A2E31B217B11}" type="presOf" srcId="{11E8878C-2885-49B1-BBD3-B9BF6E9CD8CF}" destId="{187F473F-2C80-4D0F-867C-B9C989E5CE3B}" srcOrd="0" destOrd="0" presId="urn:microsoft.com/office/officeart/2005/8/layout/hierarchy3"/>
-    <dgm:cxn modelId="{C53210BA-CEBD-453B-A3DA-309EB590D689}" type="presOf" srcId="{B4094FF4-9337-4505-BFC6-3E0C305126B0}" destId="{E5E1801B-779F-4A6B-8755-4B28832CAA29}" srcOrd="0" destOrd="0" presId="urn:microsoft.com/office/officeart/2005/8/layout/hierarchy3"/>
-    <dgm:cxn modelId="{CBC80DBF-43A6-4BF8-B494-F8661C50193B}" type="presOf" srcId="{FB773CC5-928C-4EBB-9E7C-55F8DF732475}" destId="{EED238A2-F0DF-4F67-8B6A-6BF5E84200D5}" srcOrd="0" destOrd="0" presId="urn:microsoft.com/office/officeart/2005/8/layout/hierarchy3"/>
+    <dgm:cxn modelId="{B90BB672-9228-4E8B-A3A1-7C3F7465BE27}" type="presOf" srcId="{CA4676CE-26BF-45AB-B671-BA94A92F286B}" destId="{0A0E46B4-880D-45A3-BEA8-F0179A662F6E}" srcOrd="0" destOrd="0" presId="urn:microsoft.com/office/officeart/2005/8/layout/hierarchy3"/>
+    <dgm:cxn modelId="{DC3C9694-75B6-4282-8FC2-836D09088629}" type="presOf" srcId="{9B37607E-684F-4BEB-BA54-BBF193393C63}" destId="{9E36A3C3-6B8D-4834-BE28-710E9B9F157F}" srcOrd="0" destOrd="0" presId="urn:microsoft.com/office/officeart/2005/8/layout/hierarchy3"/>
     <dgm:cxn modelId="{F7138541-A335-4BC1-815C-369512F7B69C}" srcId="{8DAB2FD0-2B03-4377-AB78-C40A056ACE6F}" destId="{FB773CC5-928C-4EBB-9E7C-55F8DF732475}" srcOrd="7" destOrd="0" parTransId="{FD143CE0-A3AC-4BE5-A8D5-A3041BE3B643}" sibTransId="{B8945D6E-9227-4597-AF37-621659245876}"/>
+    <dgm:cxn modelId="{012E7468-4B8A-4499-B32C-FACCE8AB9937}" type="presOf" srcId="{E739A682-CBCF-477A-82C9-B0F2D7CDB70B}" destId="{F2819C25-FC5B-4095-ADBF-C6AB65E907EF}" srcOrd="0" destOrd="0" presId="urn:microsoft.com/office/officeart/2005/8/layout/hierarchy3"/>
+    <dgm:cxn modelId="{6B9F06AB-FB43-4BDF-989E-DF77A81DA928}" type="presOf" srcId="{C34BBD7A-9FB8-4C52-A421-F5090E3E25E5}" destId="{24EA4042-C37C-44FF-B990-10310C99290F}" srcOrd="0" destOrd="0" presId="urn:microsoft.com/office/officeart/2005/8/layout/hierarchy3"/>
     <dgm:cxn modelId="{40EA185C-2DF1-435D-8C0C-2F61DDEB08EF}" srcId="{28FAD08A-7668-4F89-88BA-7BC5522EC9AA}" destId="{3EA4EA27-2467-4BAD-A0F9-C2C3D3597EB6}" srcOrd="0" destOrd="0" parTransId="{DD8F43FE-7002-4BD6-B3BD-A40BC7C34EA7}" sibTransId="{9377A980-6854-46A8-8527-C29A0842A127}"/>
     <dgm:cxn modelId="{E7BAA035-B670-4876-BBF7-51A989E1F3C9}" srcId="{8DAB2FD0-2B03-4377-AB78-C40A056ACE6F}" destId="{B804C279-6B19-444C-A41F-2E63C78BBDDD}" srcOrd="4" destOrd="0" parTransId="{A3A8B242-07D7-4EBD-8075-D33522D15544}" sibTransId="{0E0544F9-6300-4FE4-8B5B-74D398110D44}"/>
     <dgm:cxn modelId="{58CB1E3B-9A2D-4117-B15D-97D7B5F44396}" srcId="{56A49430-181E-403C-8A34-714158AEC076}" destId="{3E887210-AFB4-47C1-A654-9BB0EC015157}" srcOrd="4" destOrd="0" parTransId="{6725265A-7CA6-445A-AD68-06572110B37C}" sibTransId="{3E5E73F4-C292-44FC-9875-7B796F674197}"/>
-    <dgm:cxn modelId="{6CB34BAA-6461-4462-B0B3-4286882CE30E}" type="presOf" srcId="{62FC6845-4EF0-4497-9F2B-5A95910903AC}" destId="{9EA7F07E-91D0-43F4-A301-6010E6E28787}" srcOrd="0" destOrd="0" presId="urn:microsoft.com/office/officeart/2005/8/layout/hierarchy3"/>
-    <dgm:cxn modelId="{D9EADF98-2006-4037-8172-85B3C58ACC33}" type="presOf" srcId="{A761EF1A-E62F-46F6-B567-6C4A968BB804}" destId="{31BFF808-E5C4-4266-BB5D-4DD341B88897}" srcOrd="0" destOrd="0" presId="urn:microsoft.com/office/officeart/2005/8/layout/hierarchy3"/>
-    <dgm:cxn modelId="{4333F17C-5F95-448F-9C0C-EFBA0CB8EDDC}" type="presOf" srcId="{4C5E9BE5-1781-406D-B5B8-8FAB82A93DBF}" destId="{3206DEE8-816E-4DF2-B56F-A32D5FB2B8E0}" srcOrd="0" destOrd="0" presId="urn:microsoft.com/office/officeart/2005/8/layout/hierarchy3"/>
-    <dgm:cxn modelId="{B2E7C89C-FBCC-4196-B4E3-966A6D75FC67}" type="presOf" srcId="{CA4676CE-26BF-45AB-B671-BA94A92F286B}" destId="{0A0E46B4-880D-45A3-BEA8-F0179A662F6E}" srcOrd="0" destOrd="0" presId="urn:microsoft.com/office/officeart/2005/8/layout/hierarchy3"/>
+    <dgm:cxn modelId="{A2074EE8-7D94-4FA4-90C7-88BF5B55BE10}" type="presOf" srcId="{4534FF1F-C100-465B-B9DE-34841CDE71B1}" destId="{248CE159-4170-4F7E-A087-6D2467D005BD}" srcOrd="0" destOrd="0" presId="urn:microsoft.com/office/officeart/2005/8/layout/hierarchy3"/>
+    <dgm:cxn modelId="{97FF74E1-6BCA-4E1C-B79D-968F31D496DC}" type="presOf" srcId="{7F828FC0-9501-40D3-A0DB-F30C215FAE9B}" destId="{29E6ABA8-1702-4C61-B19D-8C0148A40F8C}" srcOrd="0" destOrd="0" presId="urn:microsoft.com/office/officeart/2005/8/layout/hierarchy3"/>
+    <dgm:cxn modelId="{3207BBDF-4089-435B-BBDC-72AD17F9B9C2}" type="presOf" srcId="{117BD8F8-1EA3-4D20-9C3C-10F34F889741}" destId="{C409B91B-2A5D-434A-9550-CB44444CFB49}" srcOrd="0" destOrd="0" presId="urn:microsoft.com/office/officeart/2005/8/layout/hierarchy3"/>
     <dgm:cxn modelId="{FE11E16A-44D6-4DFE-BA0A-BDF112713CA8}" srcId="{DC5733AA-5488-4161-9E9C-4E86DFCF157C}" destId="{94927AD6-0BC6-48BC-A7A9-B033F8EEEE27}" srcOrd="1" destOrd="0" parTransId="{95FCB660-8056-4D66-A638-A7DFC6590755}" sibTransId="{A8D4D82F-948D-49F9-B416-0E2C5E705B3E}"/>
-    <dgm:cxn modelId="{8D8AED0B-4AC7-4A1D-8725-E6EFCAA8A7DA}" type="presOf" srcId="{DD8F43FE-7002-4BD6-B3BD-A40BC7C34EA7}" destId="{6AEB7793-A050-4E9D-91F1-25FC3F50F43B}" srcOrd="0" destOrd="0" presId="urn:microsoft.com/office/officeart/2005/8/layout/hierarchy3"/>
-    <dgm:cxn modelId="{C5A93EE7-1CDA-47A5-B462-C09F65E62E35}" type="presOf" srcId="{19FDD408-80C7-457A-BC39-1C88A52D83B8}" destId="{F94F71E9-0EFD-4B2E-AA4E-A2D6BEC7906E}" srcOrd="0" destOrd="0" presId="urn:microsoft.com/office/officeart/2005/8/layout/hierarchy3"/>
-    <dgm:cxn modelId="{4556C789-6DE2-4CA6-9D66-50B2B9C2E4AF}" type="presOf" srcId="{34E35518-EF43-41E7-B2B5-7F090C09FB94}" destId="{6153FFD0-413D-461D-9B01-CEA037B8FD0A}" srcOrd="1" destOrd="0" presId="urn:microsoft.com/office/officeart/2005/8/layout/hierarchy3"/>
+    <dgm:cxn modelId="{286336D9-6BD2-466A-AC75-1A35AA602DDD}" type="presOf" srcId="{CD60526E-7835-489E-A870-881055DE5AD2}" destId="{292B5CA0-BF49-4F85-91E3-8BAAEA2517E7}" srcOrd="1" destOrd="0" presId="urn:microsoft.com/office/officeart/2005/8/layout/hierarchy3"/>
+    <dgm:cxn modelId="{BCC4BCC7-19ED-4BB0-998B-8E221154A0F6}" type="presOf" srcId="{28FAD08A-7668-4F89-88BA-7BC5522EC9AA}" destId="{878E543B-17CD-4460-BB81-15092E58A0F6}" srcOrd="1" destOrd="0" presId="urn:microsoft.com/office/officeart/2005/8/layout/hierarchy3"/>
+    <dgm:cxn modelId="{22EFAF47-F6E5-45B2-B28B-A47EDC943006}" type="presOf" srcId="{19FDD408-80C7-457A-BC39-1C88A52D83B8}" destId="{F94F71E9-0EFD-4B2E-AA4E-A2D6BEC7906E}" srcOrd="0" destOrd="0" presId="urn:microsoft.com/office/officeart/2005/8/layout/hierarchy3"/>
+    <dgm:cxn modelId="{9A1B8FE8-F342-4C04-AB13-E142A07ED930}" type="presOf" srcId="{DC5733AA-5488-4161-9E9C-4E86DFCF157C}" destId="{91F3DD14-3AE4-4F3B-BF09-032D92ED4320}" srcOrd="0" destOrd="0" presId="urn:microsoft.com/office/officeart/2005/8/layout/hierarchy3"/>
     <dgm:cxn modelId="{1AACB244-914A-41E5-8222-5969ADE8DEC7}" srcId="{CD60526E-7835-489E-A870-881055DE5AD2}" destId="{03767183-5A04-415E-92C7-837ECF9D5C89}" srcOrd="0" destOrd="0" parTransId="{8DDB22BA-566F-4439-B904-C34874F4FDA9}" sibTransId="{CF0A96A1-F327-4B86-94D2-8853B5B76019}"/>
-    <dgm:cxn modelId="{68A72BB6-1261-4428-9DA4-36D603AC1F51}" type="presOf" srcId="{56A49430-181E-403C-8A34-714158AEC076}" destId="{61737740-909B-4238-895E-2F5A38B946DA}" srcOrd="1" destOrd="0" presId="urn:microsoft.com/office/officeart/2005/8/layout/hierarchy3"/>
-    <dgm:cxn modelId="{D43F98F7-215B-420C-B302-141D1868EB04}" type="presOf" srcId="{D7A2B0BE-188C-407C-9CC8-D5CBCF0755E4}" destId="{8A3314E6-2863-4C36-BBB3-CAD41F46559B}" srcOrd="0" destOrd="0" presId="urn:microsoft.com/office/officeart/2005/8/layout/hierarchy3"/>
-    <dgm:cxn modelId="{AE48D86B-2492-432D-AA97-017574D58F3E}" type="presOf" srcId="{95FCB660-8056-4D66-A638-A7DFC6590755}" destId="{D3B15278-7FE7-43C5-B501-8FE553284603}" srcOrd="0" destOrd="0" presId="urn:microsoft.com/office/officeart/2005/8/layout/hierarchy3"/>
+    <dgm:cxn modelId="{7BC09443-8905-4B32-B3CF-6C4E0B29472B}" type="presOf" srcId="{E04C06C0-4B93-44E6-BA73-C91563F64830}" destId="{8402DF20-AE4F-4717-9392-4C37350DEE90}" srcOrd="0" destOrd="0" presId="urn:microsoft.com/office/officeart/2005/8/layout/hierarchy3"/>
+    <dgm:cxn modelId="{9026FE68-FB90-4726-86D3-94111F889F2C}" type="presOf" srcId="{DC5733AA-5488-4161-9E9C-4E86DFCF157C}" destId="{B97A4915-97D8-4679-B75F-622F745A40AD}" srcOrd="1" destOrd="0" presId="urn:microsoft.com/office/officeart/2005/8/layout/hierarchy3"/>
     <dgm:cxn modelId="{B27C2E15-FB32-4AAF-B121-D2FFA97436DB}" srcId="{56A49430-181E-403C-8A34-714158AEC076}" destId="{37691145-F0A4-4AF2-86D2-78E9D059FF7B}" srcOrd="2" destOrd="0" parTransId="{4534FF1F-C100-465B-B9DE-34841CDE71B1}" sibTransId="{D8145029-AE8F-49B7-8F40-B518713E71D1}"/>
-    <dgm:cxn modelId="{3D1F81B8-C45D-4AD4-851A-14F0D25CB530}" type="presOf" srcId="{8A70CE71-95CD-4CAD-B830-9CE1F217A3C9}" destId="{98408B34-EA17-41DC-B392-49823CBC97B7}" srcOrd="0" destOrd="0" presId="urn:microsoft.com/office/officeart/2005/8/layout/hierarchy3"/>
-    <dgm:cxn modelId="{20FBE983-37A7-4F0D-B081-047485BB28F5}" type="presOf" srcId="{FB773CC5-928C-4EBB-9E7C-55F8DF732475}" destId="{D2901977-E661-4E89-BB60-728ECFDF71B6}" srcOrd="1" destOrd="0" presId="urn:microsoft.com/office/officeart/2005/8/layout/hierarchy3"/>
-    <dgm:cxn modelId="{4E281B70-FC7D-46E2-9CEF-319C698A046B}" type="presOf" srcId="{82BA6264-7538-4D2A-8E1C-8BA6A8B77C87}" destId="{934FE0E1-B490-422E-AA0C-4CA0974D38DF}" srcOrd="0" destOrd="0" presId="urn:microsoft.com/office/officeart/2005/8/layout/hierarchy3"/>
+    <dgm:cxn modelId="{838D5AA5-0400-485F-96DB-EB5EFD2F4E69}" type="presOf" srcId="{B804C279-6B19-444C-A41F-2E63C78BBDDD}" destId="{DED34B62-5B37-4393-8A01-F6B25CB45D0A}" srcOrd="0" destOrd="0" presId="urn:microsoft.com/office/officeart/2005/8/layout/hierarchy3"/>
+    <dgm:cxn modelId="{62ED559F-ED3E-4022-9B4C-B22CE7143540}" type="presOf" srcId="{B804C279-6B19-444C-A41F-2E63C78BBDDD}" destId="{8AA3C08A-C973-4EC5-A51C-9D831B8F4724}" srcOrd="1" destOrd="0" presId="urn:microsoft.com/office/officeart/2005/8/layout/hierarchy3"/>
+    <dgm:cxn modelId="{5850F7D6-5FB5-4BC1-B66F-8497789FABAC}" type="presOf" srcId="{EF9D889D-C350-4E55-9BBE-FD232CC4BB51}" destId="{8A9919A3-EC2F-4632-9113-FFB1D843BEA4}" srcOrd="0" destOrd="0" presId="urn:microsoft.com/office/officeart/2005/8/layout/hierarchy3"/>
+    <dgm:cxn modelId="{2834D352-6FA1-4B1B-98A1-A845E1BE60AB}" type="presOf" srcId="{8A70CE71-95CD-4CAD-B830-9CE1F217A3C9}" destId="{98408B34-EA17-41DC-B392-49823CBC97B7}" srcOrd="0" destOrd="0" presId="urn:microsoft.com/office/officeart/2005/8/layout/hierarchy3"/>
+    <dgm:cxn modelId="{063B957E-1F22-4754-B4D3-43BC7BB0CB39}" type="presOf" srcId="{35B900AE-41B0-45FF-AECA-A41BF8103AF7}" destId="{3D73A31F-3CD4-4A78-8BD9-2E6FA5F234D0}" srcOrd="0" destOrd="0" presId="urn:microsoft.com/office/officeart/2005/8/layout/hierarchy3"/>
+    <dgm:cxn modelId="{FA6AAB87-EF09-40C4-BE66-A33B1D7E7ECA}" type="presOf" srcId="{94927AD6-0BC6-48BC-A7A9-B033F8EEEE27}" destId="{84E38BBE-317B-40CB-BED1-598900656104}" srcOrd="0" destOrd="0" presId="urn:microsoft.com/office/officeart/2005/8/layout/hierarchy3"/>
+    <dgm:cxn modelId="{48D1FA10-1456-46D5-88B3-53B19796ED29}" type="presOf" srcId="{8DAB2FD0-2B03-4377-AB78-C40A056ACE6F}" destId="{BEFCC4BD-3F5D-4BBC-8701-6CADB17AA31F}" srcOrd="0" destOrd="0" presId="urn:microsoft.com/office/officeart/2005/8/layout/hierarchy3"/>
+    <dgm:cxn modelId="{BD480F0A-241B-4183-A827-3E44D5B8158C}" type="presOf" srcId="{95FCB660-8056-4D66-A638-A7DFC6590755}" destId="{D3B15278-7FE7-43C5-B501-8FE553284603}" srcOrd="0" destOrd="0" presId="urn:microsoft.com/office/officeart/2005/8/layout/hierarchy3"/>
+    <dgm:cxn modelId="{2338B517-ED90-471B-AAC4-BA30481290FE}" type="presOf" srcId="{CACED2F6-5CC3-460A-8499-0F34177461C6}" destId="{E887E15F-5B41-47EF-81CD-3C23AAA4FF7C}" srcOrd="0" destOrd="0" presId="urn:microsoft.com/office/officeart/2005/8/layout/hierarchy3"/>
+    <dgm:cxn modelId="{357ABB25-36BE-4943-BFDD-F85E5EF4B665}" type="presOf" srcId="{6A8730F5-2A56-463C-B1E0-6455899B0193}" destId="{7F64B280-C922-4573-A9A4-51128719C217}" srcOrd="0" destOrd="0" presId="urn:microsoft.com/office/officeart/2005/8/layout/hierarchy3"/>
+    <dgm:cxn modelId="{4D341B07-2420-4A86-AF54-BC6ABEEE19EF}" type="presOf" srcId="{82BA6264-7538-4D2A-8E1C-8BA6A8B77C87}" destId="{934FE0E1-B490-422E-AA0C-4CA0974D38DF}" srcOrd="0" destOrd="0" presId="urn:microsoft.com/office/officeart/2005/8/layout/hierarchy3"/>
+    <dgm:cxn modelId="{2AC7ED62-D41F-4A0C-A2B3-FFC1B2C48CCA}" type="presOf" srcId="{62FC6845-4EF0-4497-9F2B-5A95910903AC}" destId="{9EA7F07E-91D0-43F4-A301-6010E6E28787}" srcOrd="0" destOrd="0" presId="urn:microsoft.com/office/officeart/2005/8/layout/hierarchy3"/>
+    <dgm:cxn modelId="{26D9B641-B039-41DE-B0C4-1116ADB81C20}" type="presOf" srcId="{03767183-5A04-415E-92C7-837ECF9D5C89}" destId="{2A82A683-001D-4A24-B4EB-0F6569EE6A84}" srcOrd="0" destOrd="0" presId="urn:microsoft.com/office/officeart/2005/8/layout/hierarchy3"/>
+    <dgm:cxn modelId="{78E1841C-F71F-41DB-98C7-945F5946598B}" type="presOf" srcId="{11E8878C-2885-49B1-BBD3-B9BF6E9CD8CF}" destId="{187F473F-2C80-4D0F-867C-B9C989E5CE3B}" srcOrd="0" destOrd="0" presId="urn:microsoft.com/office/officeart/2005/8/layout/hierarchy3"/>
     <dgm:cxn modelId="{7F47D5FB-E803-4183-8503-5790B5B03B3D}" srcId="{34E35518-EF43-41E7-B2B5-7F090C09FB94}" destId="{4C5E9BE5-1781-406D-B5B8-8FAB82A93DBF}" srcOrd="3" destOrd="0" parTransId="{7F828FC0-9501-40D3-A0DB-F30C215FAE9B}" sibTransId="{3FEB442B-74CF-44D3-92A4-4D610561EA1D}"/>
-    <dgm:cxn modelId="{782DE4D2-5D0B-4BBF-84BD-AF5CEA0D9AD8}" type="presOf" srcId="{F3A713F3-3946-422C-9F2B-4D9E0310962E}" destId="{F006886D-E4EA-480C-A781-A323279A7444}" srcOrd="0" destOrd="0" presId="urn:microsoft.com/office/officeart/2005/8/layout/hierarchy3"/>
-    <dgm:cxn modelId="{35F3E5F7-5984-4815-A68D-EF56FE6917FD}" type="presOf" srcId="{465890CC-4C0F-4DE3-8DF0-32F9B1515BA4}" destId="{F8D3AACC-3FF3-4AD1-9D53-238E3884F253}" srcOrd="0" destOrd="0" presId="urn:microsoft.com/office/officeart/2005/8/layout/hierarchy3"/>
+    <dgm:cxn modelId="{7E29D315-6DA3-4BE8-901A-899122CE0E56}" type="presOf" srcId="{F3A713F3-3946-422C-9F2B-4D9E0310962E}" destId="{F006886D-E4EA-480C-A781-A323279A7444}" srcOrd="0" destOrd="0" presId="urn:microsoft.com/office/officeart/2005/8/layout/hierarchy3"/>
     <dgm:cxn modelId="{455B4F21-CBD2-4DDF-B12D-2E18E4D023C4}" srcId="{56A49430-181E-403C-8A34-714158AEC076}" destId="{A427F892-7E4D-4C03-9AA2-EDFBBD893D75}" srcOrd="3" destOrd="0" parTransId="{EF9D889D-C350-4E55-9BBE-FD232CC4BB51}" sibTransId="{FA787891-097F-49C9-9B0C-236F58706F7C}"/>
-    <dgm:cxn modelId="{101628D5-66D9-4C1E-9D76-EA84B9B26827}" type="presOf" srcId="{84B28951-A3B6-466B-9E5C-4E40CB0C3868}" destId="{65F39FC5-A6CE-491E-8888-8271FD35E89E}" srcOrd="0" destOrd="0" presId="urn:microsoft.com/office/officeart/2005/8/layout/hierarchy3"/>
-    <dgm:cxn modelId="{BC4904E1-C599-4D76-ADA2-1801D5EB4D60}" type="presOf" srcId="{EF9D889D-C350-4E55-9BBE-FD232CC4BB51}" destId="{8A9919A3-EC2F-4632-9113-FFB1D843BEA4}" srcOrd="0" destOrd="0" presId="urn:microsoft.com/office/officeart/2005/8/layout/hierarchy3"/>
+    <dgm:cxn modelId="{05633837-11CB-43AC-88DF-B323B3F44EFF}" type="presOf" srcId="{7CC7DC12-9352-4C98-9F13-D011B02C6081}" destId="{47A5DE8F-F2E2-458B-81C5-F9DA393628B2}" srcOrd="0" destOrd="0" presId="urn:microsoft.com/office/officeart/2005/8/layout/hierarchy3"/>
     <dgm:cxn modelId="{56B69D8D-6ED5-4932-AD73-BB492EFB4650}" srcId="{CD60526E-7835-489E-A870-881055DE5AD2}" destId="{C34BBD7A-9FB8-4C52-A421-F5090E3E25E5}" srcOrd="1" destOrd="0" parTransId="{6D34DB83-81AC-4DB6-97B4-D7A0CB242E12}" sibTransId="{12BCD7B2-7104-4619-9CF7-D9776833306F}"/>
-    <dgm:cxn modelId="{10B7A535-13FF-4F7B-8B3A-FBC263C57BC1}" type="presOf" srcId="{CACED2F6-5CC3-460A-8499-0F34177461C6}" destId="{E887E15F-5B41-47EF-81CD-3C23AAA4FF7C}" srcOrd="0" destOrd="0" presId="urn:microsoft.com/office/officeart/2005/8/layout/hierarchy3"/>
+    <dgm:cxn modelId="{88E22D9F-2EE5-42A4-ABE1-C031A976DEE3}" type="presOf" srcId="{4C5E9BE5-1781-406D-B5B8-8FAB82A93DBF}" destId="{3206DEE8-816E-4DF2-B56F-A32D5FB2B8E0}" srcOrd="0" destOrd="0" presId="urn:microsoft.com/office/officeart/2005/8/layout/hierarchy3"/>
     <dgm:cxn modelId="{355A8AA8-46E3-4CCF-BCA5-2B51582BE8CE}" srcId="{8DAB2FD0-2B03-4377-AB78-C40A056ACE6F}" destId="{B4094FF4-9337-4505-BFC6-3E0C305126B0}" srcOrd="3" destOrd="0" parTransId="{11BD4E6D-CBA2-419E-A6EA-7805E296E136}" sibTransId="{D91CBD99-7732-463B-84F0-1527930466E3}"/>
-    <dgm:cxn modelId="{4684437F-3257-4CD5-82AA-ACE5C6E64444}" type="presOf" srcId="{6725265A-7CA6-445A-AD68-06572110B37C}" destId="{D4EE79F2-0900-4306-89C1-513046A120F3}" srcOrd="0" destOrd="0" presId="urn:microsoft.com/office/officeart/2005/8/layout/hierarchy3"/>
-    <dgm:cxn modelId="{0C219AE4-D574-4250-A979-3304DB12B277}" type="presOf" srcId="{B804C279-6B19-444C-A41F-2E63C78BBDDD}" destId="{DED34B62-5B37-4393-8A01-F6B25CB45D0A}" srcOrd="0" destOrd="0" presId="urn:microsoft.com/office/officeart/2005/8/layout/hierarchy3"/>
-    <dgm:cxn modelId="{6AEE7195-D68B-4DB8-932E-C280C357A633}" type="presOf" srcId="{561FD150-BCC3-427D-8B9D-595821B18F5E}" destId="{526EF2C4-1577-4934-BD19-8A593E727CAC}" srcOrd="0" destOrd="0" presId="urn:microsoft.com/office/officeart/2005/8/layout/hierarchy3"/>
-    <dgm:cxn modelId="{374F99E0-95B1-4654-896E-D0068ABCEECA}" type="presOf" srcId="{35B900AE-41B0-45FF-AECA-A41BF8103AF7}" destId="{3D73A31F-3CD4-4A78-8BD9-2E6FA5F234D0}" srcOrd="0" destOrd="0" presId="urn:microsoft.com/office/officeart/2005/8/layout/hierarchy3"/>
-    <dgm:cxn modelId="{A4FF93B7-F7EE-47B5-A3D0-525B488BA1E9}" type="presOf" srcId="{9B37607E-684F-4BEB-BA54-BBF193393C63}" destId="{9E36A3C3-6B8D-4834-BE28-710E9B9F157F}" srcOrd="0" destOrd="0" presId="urn:microsoft.com/office/officeart/2005/8/layout/hierarchy3"/>
-    <dgm:cxn modelId="{874DA4DA-A069-44AA-8347-A6CCD536BECF}" type="presOf" srcId="{90FCEC29-3023-4272-9BDB-72B39E94159E}" destId="{B8BB48C0-6E1A-4E6B-B8F8-0F224C183831}" srcOrd="0" destOrd="0" presId="urn:microsoft.com/office/officeart/2005/8/layout/hierarchy3"/>
-    <dgm:cxn modelId="{95FAD926-8200-4847-9225-A9E06B98D2DD}" type="presOf" srcId="{87A0638D-7E62-419D-8BA5-39E087E2E5C2}" destId="{9D93DF36-F029-4BDC-9E89-4299C0EBFCB3}" srcOrd="0" destOrd="0" presId="urn:microsoft.com/office/officeart/2005/8/layout/hierarchy3"/>
-    <dgm:cxn modelId="{BCB8FEED-2653-48C6-97B8-168EEBDC6EEB}" type="presOf" srcId="{8DC3EAE0-AA96-4653-B57C-ED61FEA30CD5}" destId="{F696DC11-4C5D-45F2-8EB2-5BF5F0766D4D}" srcOrd="0" destOrd="0" presId="urn:microsoft.com/office/officeart/2005/8/layout/hierarchy3"/>
-    <dgm:cxn modelId="{6D2C89F6-9486-4A08-81ED-CFA102FEE7DB}" type="presOf" srcId="{E739A682-CBCF-477A-82C9-B0F2D7CDB70B}" destId="{F2819C25-FC5B-4095-ADBF-C6AB65E907EF}" srcOrd="0" destOrd="0" presId="urn:microsoft.com/office/officeart/2005/8/layout/hierarchy3"/>
-    <dgm:cxn modelId="{C227AD35-A0A7-4592-92BF-151A0B6B7A5B}" type="presOf" srcId="{2836453B-BD87-463B-AB95-AD5C88BA8326}" destId="{CBB05B55-713A-4DAF-8ADA-1F22C6820080}" srcOrd="0" destOrd="0" presId="urn:microsoft.com/office/officeart/2005/8/layout/hierarchy3"/>
+    <dgm:cxn modelId="{DF307969-61D6-4390-8DAA-1D6BB2585DF5}" type="presOf" srcId="{807B50BB-CB8B-445C-9E55-96EEF1AA3D5F}" destId="{CB31F521-FC1D-4E4D-9B45-DDE8A4B236A4}" srcOrd="0" destOrd="0" presId="urn:microsoft.com/office/officeart/2005/8/layout/hierarchy3"/>
+    <dgm:cxn modelId="{2ED7BB25-CAB5-4FFE-A498-87C7D3F1891B}" type="presOf" srcId="{EA0440DB-70FF-4B48-93CF-DB9DE07BEC16}" destId="{C690DA50-99EF-4AC1-BF02-0178B112B8D1}" srcOrd="0" destOrd="0" presId="urn:microsoft.com/office/officeart/2005/8/layout/hierarchy3"/>
+    <dgm:cxn modelId="{A929D45F-46C6-4F75-8A81-CE5441F43137}" type="presOf" srcId="{DD8F43FE-7002-4BD6-B3BD-A40BC7C34EA7}" destId="{6AEB7793-A050-4E9D-91F1-25FC3F50F43B}" srcOrd="0" destOrd="0" presId="urn:microsoft.com/office/officeart/2005/8/layout/hierarchy3"/>
+    <dgm:cxn modelId="{F3DF378B-2463-455B-A575-1EA92F8BAAF6}" type="presOf" srcId="{6725265A-7CA6-445A-AD68-06572110B37C}" destId="{D4EE79F2-0900-4306-89C1-513046A120F3}" srcOrd="0" destOrd="0" presId="urn:microsoft.com/office/officeart/2005/8/layout/hierarchy3"/>
+    <dgm:cxn modelId="{3E77FE91-6B20-4FBE-95D9-9B9EB3BAF3E1}" type="presOf" srcId="{34E35518-EF43-41E7-B2B5-7F090C09FB94}" destId="{F7727978-2655-46FE-AA59-24F8ABF54CD7}" srcOrd="0" destOrd="0" presId="urn:microsoft.com/office/officeart/2005/8/layout/hierarchy3"/>
+    <dgm:cxn modelId="{3477BBF6-3B0B-4A21-B379-EE6AED8C5383}" type="presOf" srcId="{28FAD08A-7668-4F89-88BA-7BC5522EC9AA}" destId="{AF5D85B3-6E9A-44AB-9E2F-E1C70EEE0102}" srcOrd="0" destOrd="0" presId="urn:microsoft.com/office/officeart/2005/8/layout/hierarchy3"/>
+    <dgm:cxn modelId="{C6C5FFC7-CEF5-4D13-9525-A1D0BF0A9A52}" type="presOf" srcId="{4C3CFAF8-114D-49AC-8C2D-8403D4AE6D2E}" destId="{A0B49624-BEFA-4F36-B59E-2C2952641913}" srcOrd="0" destOrd="0" presId="urn:microsoft.com/office/officeart/2005/8/layout/hierarchy3"/>
+    <dgm:cxn modelId="{D46307E7-40A3-48C9-BC5E-3CFAC8C9CB5A}" type="presOf" srcId="{01C6A790-4DC7-4F0B-9249-1613723970D2}" destId="{7EB9B7B6-B186-4DE7-92CF-45C2332B5808}" srcOrd="0" destOrd="0" presId="urn:microsoft.com/office/officeart/2005/8/layout/hierarchy3"/>
+    <dgm:cxn modelId="{65F608D6-2764-4893-B26D-5A0D94FB2947}" type="presOf" srcId="{2836453B-BD87-463B-AB95-AD5C88BA8326}" destId="{CBB05B55-713A-4DAF-8ADA-1F22C6820080}" srcOrd="0" destOrd="0" presId="urn:microsoft.com/office/officeart/2005/8/layout/hierarchy3"/>
+    <dgm:cxn modelId="{FFC1C9A6-3490-45F4-879D-5E6BEB1616CB}" type="presOf" srcId="{8DDB22BA-566F-4439-B904-C34874F4FDA9}" destId="{9EF792B8-EB2F-4996-8AE7-C558C638115A}" srcOrd="0" destOrd="0" presId="urn:microsoft.com/office/officeart/2005/8/layout/hierarchy3"/>
+    <dgm:cxn modelId="{08EB88CE-272B-4F9E-A1E1-AB0E081E7FF9}" type="presOf" srcId="{37691145-F0A4-4AF2-86D2-78E9D059FF7B}" destId="{3A7336C0-F140-4AA4-8EB0-C86106393380}" srcOrd="0" destOrd="0" presId="urn:microsoft.com/office/officeart/2005/8/layout/hierarchy3"/>
+    <dgm:cxn modelId="{E1F16066-8E2F-47F4-A0DA-D950A6E7E3FF}" type="presOf" srcId="{B4094FF4-9337-4505-BFC6-3E0C305126B0}" destId="{587645D9-6F69-4F07-8C5D-62D534E3C22D}" srcOrd="1" destOrd="0" presId="urn:microsoft.com/office/officeart/2005/8/layout/hierarchy3"/>
     <dgm:cxn modelId="{81BAB975-333C-4334-AA72-563F4ABA887F}" srcId="{8DAB2FD0-2B03-4377-AB78-C40A056ACE6F}" destId="{56A49430-181E-403C-8A34-714158AEC076}" srcOrd="0" destOrd="0" parTransId="{364F3740-FB73-434C-908E-5DD32149EBF9}" sibTransId="{FC6ED0AC-6A10-4C8A-A251-3BCFFCB3359F}"/>
-    <dgm:cxn modelId="{05AE5E73-71CE-4DF1-A49A-814A9F617C93}" type="presOf" srcId="{10E19DDF-9416-4F09-B78F-30FFF45BCCAB}" destId="{E2A9A2E3-975E-4158-B7B0-8474B12FE0C9}" srcOrd="0" destOrd="0" presId="urn:microsoft.com/office/officeart/2005/8/layout/hierarchy3"/>
+    <dgm:cxn modelId="{6D5CC165-3D27-42D9-BD4D-64E26D0A0D02}" type="presOf" srcId="{D7A2B0BE-188C-407C-9CC8-D5CBCF0755E4}" destId="{8A3314E6-2863-4C36-BBB3-CAD41F46559B}" srcOrd="0" destOrd="0" presId="urn:microsoft.com/office/officeart/2005/8/layout/hierarchy3"/>
+    <dgm:cxn modelId="{22225F8E-BD27-45F5-8581-194AEA0C6F8C}" type="presOf" srcId="{56A49430-181E-403C-8A34-714158AEC076}" destId="{61737740-909B-4238-895E-2F5A38B946DA}" srcOrd="1" destOrd="0" presId="urn:microsoft.com/office/officeart/2005/8/layout/hierarchy3"/>
     <dgm:cxn modelId="{06D6B6E4-8A30-451D-B9AC-D034BA65D358}" srcId="{34E35518-EF43-41E7-B2B5-7F090C09FB94}" destId="{62FC6845-4EF0-4497-9F2B-5A95910903AC}" srcOrd="1" destOrd="0" parTransId="{E739A682-CBCF-477A-82C9-B0F2D7CDB70B}" sibTransId="{4B3AC8FC-D607-443D-A8DF-EF9A1897632D}"/>
-    <dgm:cxn modelId="{3B0B5132-28F8-4937-8D90-A75B871742A3}" type="presOf" srcId="{94927AD6-0BC6-48BC-A7A9-B033F8EEEE27}" destId="{84E38BBE-317B-40CB-BED1-598900656104}" srcOrd="0" destOrd="0" presId="urn:microsoft.com/office/officeart/2005/8/layout/hierarchy3"/>
     <dgm:cxn modelId="{5B34ABB4-D9A6-4C32-89C9-D6D042EDFF50}" srcId="{FB773CC5-928C-4EBB-9E7C-55F8DF732475}" destId="{561FD150-BCC3-427D-8B9D-595821B18F5E}" srcOrd="0" destOrd="0" parTransId="{F3A713F3-3946-422C-9F2B-4D9E0310962E}" sibTransId="{52976A94-FB94-4331-BABC-4A634103CE0A}"/>
-    <dgm:cxn modelId="{7B296CD8-43F0-4325-8167-362BBFA3A624}" type="presOf" srcId="{3E887210-AFB4-47C1-A654-9BB0EC015157}" destId="{4A84239E-C242-4669-92B7-8C65D266FA8E}" srcOrd="0" destOrd="0" presId="urn:microsoft.com/office/officeart/2005/8/layout/hierarchy3"/>
-    <dgm:cxn modelId="{95577509-DA1E-4EE4-9D6D-5345160957D3}" type="presOf" srcId="{A427F892-7E4D-4C03-9AA2-EDFBBD893D75}" destId="{3BE41C04-D4F3-4D1F-8F1F-2BC4741FC052}" srcOrd="0" destOrd="0" presId="urn:microsoft.com/office/officeart/2005/8/layout/hierarchy3"/>
-    <dgm:cxn modelId="{6BF38999-C426-41AD-97AB-A7E506DFEE51}" type="presOf" srcId="{28D0073A-982E-41BE-AB0C-AB068C9A398C}" destId="{941B6FBD-D058-4C09-82EF-35412C1C477D}" srcOrd="0" destOrd="0" presId="urn:microsoft.com/office/officeart/2005/8/layout/hierarchy3"/>
-    <dgm:cxn modelId="{D906015C-A5FD-4D73-80A9-891B3BF26E3F}" type="presOf" srcId="{7CC7DC12-9352-4C98-9F13-D011B02C6081}" destId="{47A5DE8F-F2E2-458B-81C5-F9DA393628B2}" srcOrd="0" destOrd="0" presId="urn:microsoft.com/office/officeart/2005/8/layout/hierarchy3"/>
+    <dgm:cxn modelId="{75E8A9FC-4F94-4408-AB29-CFE32BC46F5A}" type="presOf" srcId="{B4094FF4-9337-4505-BFC6-3E0C305126B0}" destId="{E5E1801B-779F-4A6B-8755-4B28832CAA29}" srcOrd="0" destOrd="0" presId="urn:microsoft.com/office/officeart/2005/8/layout/hierarchy3"/>
+    <dgm:cxn modelId="{98E022BE-5049-4B81-8666-D85730826D31}" type="presOf" srcId="{CD60526E-7835-489E-A870-881055DE5AD2}" destId="{6C2DB3A7-FAC5-4907-B69D-2A82E1D0B614}" srcOrd="0" destOrd="0" presId="urn:microsoft.com/office/officeart/2005/8/layout/hierarchy3"/>
     <dgm:cxn modelId="{6C5930A8-B3C7-4EB0-9202-7AA872EDF1D7}" srcId="{CD60526E-7835-489E-A870-881055DE5AD2}" destId="{01C6A790-4DC7-4F0B-9249-1613723970D2}" srcOrd="3" destOrd="0" parTransId="{A761EF1A-E62F-46F6-B567-6C4A968BB804}" sibTransId="{3EC1A0E0-6771-4AC1-8F51-FD7B9C3575D8}"/>
-    <dgm:cxn modelId="{A9B647C8-D0CF-44E8-9EFE-FFB2EAEF2A9C}" type="presOf" srcId="{CD60526E-7835-489E-A870-881055DE5AD2}" destId="{292B5CA0-BF49-4F85-91E3-8BAAEA2517E7}" srcOrd="1" destOrd="0" presId="urn:microsoft.com/office/officeart/2005/8/layout/hierarchy3"/>
     <dgm:cxn modelId="{23EF611C-F365-4317-8841-14098D219BD0}" srcId="{8DAB2FD0-2B03-4377-AB78-C40A056ACE6F}" destId="{34E35518-EF43-41E7-B2B5-7F090C09FB94}" srcOrd="1" destOrd="0" parTransId="{66742FD1-66B7-4EA1-B4AF-089578453264}" sibTransId="{38F9A0FE-4B98-4ED4-B21D-3248921572C9}"/>
     <dgm:cxn modelId="{3C60116E-DD3B-4733-8C4B-22971C16CC56}" srcId="{DC5733AA-5488-4161-9E9C-4E86DFCF157C}" destId="{CACED2F6-5CC3-460A-8499-0F34177461C6}" srcOrd="2" destOrd="0" parTransId="{9B37607E-684F-4BEB-BA54-BBF193393C63}" sibTransId="{67433D70-EBC9-4F70-AB3A-31F3AD986BAE}"/>
+    <dgm:cxn modelId="{29D0A49E-875B-48F1-ABEE-2CE9A5797210}" type="presOf" srcId="{28D0073A-982E-41BE-AB0C-AB068C9A398C}" destId="{941B6FBD-D058-4C09-82EF-35412C1C477D}" srcOrd="0" destOrd="0" presId="urn:microsoft.com/office/officeart/2005/8/layout/hierarchy3"/>
+    <dgm:cxn modelId="{86AE3420-1902-4718-935C-7C0901A4F6C8}" type="presOf" srcId="{34E35518-EF43-41E7-B2B5-7F090C09FB94}" destId="{6153FFD0-413D-461D-9B01-CEA037B8FD0A}" srcOrd="1" destOrd="0" presId="urn:microsoft.com/office/officeart/2005/8/layout/hierarchy3"/>
     <dgm:cxn modelId="{525C5E42-DF48-4CAE-A4BC-A4D8CF2971E5}" srcId="{FB773CC5-928C-4EBB-9E7C-55F8DF732475}" destId="{2836453B-BD87-463B-AB95-AD5C88BA8326}" srcOrd="1" destOrd="0" parTransId="{117BD8F8-1EA3-4D20-9C3C-10F34F889741}" sibTransId="{A2F091D3-859D-4C5A-9874-74CA6A1922BF}"/>
     <dgm:cxn modelId="{B4AA497E-8A46-4A51-AB83-BF781A2FE431}" srcId="{B4094FF4-9337-4505-BFC6-3E0C305126B0}" destId="{84B28951-A3B6-466B-9E5C-4E40CB0C3868}" srcOrd="0" destOrd="0" parTransId="{807B50BB-CB8B-445C-9E55-96EEF1AA3D5F}" sibTransId="{2D679092-829C-4D95-A642-1ED64E3C9068}"/>
-    <dgm:cxn modelId="{14084139-320B-4431-8702-19C8185299C5}" type="presOf" srcId="{CD60526E-7835-489E-A870-881055DE5AD2}" destId="{6C2DB3A7-FAC5-4907-B69D-2A82E1D0B614}" srcOrd="0" destOrd="0" presId="urn:microsoft.com/office/officeart/2005/8/layout/hierarchy3"/>
-    <dgm:cxn modelId="{22D6A96B-1E3D-4C66-8746-BFCAAB843055}" type="presParOf" srcId="{BEFCC4BD-3F5D-4BBC-8701-6CADB17AA31F}" destId="{D171E6DA-76D3-445A-A4AD-CDF43BF8D621}" srcOrd="0" destOrd="0" presId="urn:microsoft.com/office/officeart/2005/8/layout/hierarchy3"/>
-    <dgm:cxn modelId="{5861153D-A16B-4145-9ED5-7F4258194A38}" type="presParOf" srcId="{D171E6DA-76D3-445A-A4AD-CDF43BF8D621}" destId="{E984BE3E-B592-4ECD-BAFC-DD3287597B37}" srcOrd="0" destOrd="0" presId="urn:microsoft.com/office/officeart/2005/8/layout/hierarchy3"/>
-    <dgm:cxn modelId="{DA478D2A-A0BD-4820-BF29-6FE7FE7F9E0F}" type="presParOf" srcId="{E984BE3E-B592-4ECD-BAFC-DD3287597B37}" destId="{99FB8535-ECB9-42B1-87A1-D8BBE540BBCA}" srcOrd="0" destOrd="0" presId="urn:microsoft.com/office/officeart/2005/8/layout/hierarchy3"/>
-    <dgm:cxn modelId="{A69C763D-62CF-48F3-9020-87C2A3C48FBB}" type="presParOf" srcId="{E984BE3E-B592-4ECD-BAFC-DD3287597B37}" destId="{61737740-909B-4238-895E-2F5A38B946DA}" srcOrd="1" destOrd="0" presId="urn:microsoft.com/office/officeart/2005/8/layout/hierarchy3"/>
-    <dgm:cxn modelId="{E53F3C35-A674-4AE3-A22B-8D399B89F982}" type="presParOf" srcId="{D171E6DA-76D3-445A-A4AD-CDF43BF8D621}" destId="{86F71E6F-B2BC-4D83-B173-DF3B8FC5B190}" srcOrd="1" destOrd="0" presId="urn:microsoft.com/office/officeart/2005/8/layout/hierarchy3"/>
-    <dgm:cxn modelId="{663293ED-E874-4533-B174-0A76B3319ED5}" type="presParOf" srcId="{86F71E6F-B2BC-4D83-B173-DF3B8FC5B190}" destId="{3D73A31F-3CD4-4A78-8BD9-2E6FA5F234D0}" srcOrd="0" destOrd="0" presId="urn:microsoft.com/office/officeart/2005/8/layout/hierarchy3"/>
-    <dgm:cxn modelId="{657A10DE-B7D4-4D25-AF64-AA204B7E6CC2}" type="presParOf" srcId="{86F71E6F-B2BC-4D83-B173-DF3B8FC5B190}" destId="{8A3314E6-2863-4C36-BBB3-CAD41F46559B}" srcOrd="1" destOrd="0" presId="urn:microsoft.com/office/officeart/2005/8/layout/hierarchy3"/>
-    <dgm:cxn modelId="{819A9291-175C-4D43-9FE4-3AB87B000EC9}" type="presParOf" srcId="{86F71E6F-B2BC-4D83-B173-DF3B8FC5B190}" destId="{C7D3896C-510F-44BC-88B4-7C22129E786E}" srcOrd="2" destOrd="0" presId="urn:microsoft.com/office/officeart/2005/8/layout/hierarchy3"/>
-    <dgm:cxn modelId="{7A9F6D69-01CE-490E-A6EB-5F46EB1A22E0}" type="presParOf" srcId="{86F71E6F-B2BC-4D83-B173-DF3B8FC5B190}" destId="{9D93DF36-F029-4BDC-9E89-4299C0EBFCB3}" srcOrd="3" destOrd="0" presId="urn:microsoft.com/office/officeart/2005/8/layout/hierarchy3"/>
-    <dgm:cxn modelId="{57D18B66-AE27-4250-A4C8-EFFFEA481E25}" type="presParOf" srcId="{86F71E6F-B2BC-4D83-B173-DF3B8FC5B190}" destId="{248CE159-4170-4F7E-A087-6D2467D005BD}" srcOrd="4" destOrd="0" presId="urn:microsoft.com/office/officeart/2005/8/layout/hierarchy3"/>
-    <dgm:cxn modelId="{C2132925-026A-4464-9208-7A5A8B4701D3}" type="presParOf" srcId="{86F71E6F-B2BC-4D83-B173-DF3B8FC5B190}" destId="{3A7336C0-F140-4AA4-8EB0-C86106393380}" srcOrd="5" destOrd="0" presId="urn:microsoft.com/office/officeart/2005/8/layout/hierarchy3"/>
-    <dgm:cxn modelId="{2DC8BF5E-5585-4624-BD29-2F0851EF44ED}" type="presParOf" srcId="{86F71E6F-B2BC-4D83-B173-DF3B8FC5B190}" destId="{8A9919A3-EC2F-4632-9113-FFB1D843BEA4}" srcOrd="6" destOrd="0" presId="urn:microsoft.com/office/officeart/2005/8/layout/hierarchy3"/>
-    <dgm:cxn modelId="{899BA62A-B630-49AF-9B6C-96DBC8A3B96D}" type="presParOf" srcId="{86F71E6F-B2BC-4D83-B173-DF3B8FC5B190}" destId="{3BE41C04-D4F3-4D1F-8F1F-2BC4741FC052}" srcOrd="7" destOrd="0" presId="urn:microsoft.com/office/officeart/2005/8/layout/hierarchy3"/>
-    <dgm:cxn modelId="{A64A6E83-DDEF-464A-9FE4-CAB1247033A1}" type="presParOf" srcId="{86F71E6F-B2BC-4D83-B173-DF3B8FC5B190}" destId="{D4EE79F2-0900-4306-89C1-513046A120F3}" srcOrd="8" destOrd="0" presId="urn:microsoft.com/office/officeart/2005/8/layout/hierarchy3"/>
-    <dgm:cxn modelId="{A9194246-A7B6-43D9-85A4-CFC82614E281}" type="presParOf" srcId="{86F71E6F-B2BC-4D83-B173-DF3B8FC5B190}" destId="{4A84239E-C242-4669-92B7-8C65D266FA8E}" srcOrd="9" destOrd="0" presId="urn:microsoft.com/office/officeart/2005/8/layout/hierarchy3"/>
-    <dgm:cxn modelId="{E11E04E9-A0B0-43FC-A8CD-6C7FDDE53A38}" type="presParOf" srcId="{BEFCC4BD-3F5D-4BBC-8701-6CADB17AA31F}" destId="{9AE52506-E68E-4332-B5D5-31E8FB4E278E}" srcOrd="1" destOrd="0" presId="urn:microsoft.com/office/officeart/2005/8/layout/hierarchy3"/>
-    <dgm:cxn modelId="{98822EF0-4B3E-4184-B6C7-3EE9D41185A9}" type="presParOf" srcId="{9AE52506-E68E-4332-B5D5-31E8FB4E278E}" destId="{66DD3C37-00E3-4F39-BDCD-E90B73CA88BE}" srcOrd="0" destOrd="0" presId="urn:microsoft.com/office/officeart/2005/8/layout/hierarchy3"/>
-    <dgm:cxn modelId="{AC6DB887-59B4-4A14-A90D-AACF96D31864}" type="presParOf" srcId="{66DD3C37-00E3-4F39-BDCD-E90B73CA88BE}" destId="{F7727978-2655-46FE-AA59-24F8ABF54CD7}" srcOrd="0" destOrd="0" presId="urn:microsoft.com/office/officeart/2005/8/layout/hierarchy3"/>
-    <dgm:cxn modelId="{CA42BE18-E25A-41C2-B2E7-15F7C3B35352}" type="presParOf" srcId="{66DD3C37-00E3-4F39-BDCD-E90B73CA88BE}" destId="{6153FFD0-413D-461D-9B01-CEA037B8FD0A}" srcOrd="1" destOrd="0" presId="urn:microsoft.com/office/officeart/2005/8/layout/hierarchy3"/>
-    <dgm:cxn modelId="{FBF98A1A-45BE-475A-8125-AFE18055F94A}" type="presParOf" srcId="{9AE52506-E68E-4332-B5D5-31E8FB4E278E}" destId="{8818B69A-7B6E-446F-8195-8D7EA1DA47BE}" srcOrd="1" destOrd="0" presId="urn:microsoft.com/office/officeart/2005/8/layout/hierarchy3"/>
-    <dgm:cxn modelId="{46AAD872-2C88-476E-8520-CB1C608D87C6}" type="presParOf" srcId="{8818B69A-7B6E-446F-8195-8D7EA1DA47BE}" destId="{7F64B280-C922-4573-A9A4-51128719C217}" srcOrd="0" destOrd="0" presId="urn:microsoft.com/office/officeart/2005/8/layout/hierarchy3"/>
-    <dgm:cxn modelId="{11923ACF-FA41-4418-A951-B6C849B9649A}" type="presParOf" srcId="{8818B69A-7B6E-446F-8195-8D7EA1DA47BE}" destId="{38155D7B-AA11-47C4-929B-CCC02A3D3801}" srcOrd="1" destOrd="0" presId="urn:microsoft.com/office/officeart/2005/8/layout/hierarchy3"/>
-    <dgm:cxn modelId="{7AA326AD-8792-4C2E-A194-0D88482A0DDC}" type="presParOf" srcId="{8818B69A-7B6E-446F-8195-8D7EA1DA47BE}" destId="{F2819C25-FC5B-4095-ADBF-C6AB65E907EF}" srcOrd="2" destOrd="0" presId="urn:microsoft.com/office/officeart/2005/8/layout/hierarchy3"/>
-    <dgm:cxn modelId="{E4EE6AA2-F28A-49B1-9C2D-5AE98613C8A4}" type="presParOf" srcId="{8818B69A-7B6E-446F-8195-8D7EA1DA47BE}" destId="{9EA7F07E-91D0-43F4-A301-6010E6E28787}" srcOrd="3" destOrd="0" presId="urn:microsoft.com/office/officeart/2005/8/layout/hierarchy3"/>
-    <dgm:cxn modelId="{8E65A3AB-B44A-4D0F-9528-7F6C0792E4EB}" type="presParOf" srcId="{8818B69A-7B6E-446F-8195-8D7EA1DA47BE}" destId="{E2A9A2E3-975E-4158-B7B0-8474B12FE0C9}" srcOrd="4" destOrd="0" presId="urn:microsoft.com/office/officeart/2005/8/layout/hierarchy3"/>
-    <dgm:cxn modelId="{3A0C6482-814C-4B82-956B-D147C4129778}" type="presParOf" srcId="{8818B69A-7B6E-446F-8195-8D7EA1DA47BE}" destId="{187F473F-2C80-4D0F-867C-B9C989E5CE3B}" srcOrd="5" destOrd="0" presId="urn:microsoft.com/office/officeart/2005/8/layout/hierarchy3"/>
-    <dgm:cxn modelId="{4D52A1ED-7F13-4147-84D2-FD7EE945803A}" type="presParOf" srcId="{8818B69A-7B6E-446F-8195-8D7EA1DA47BE}" destId="{29E6ABA8-1702-4C61-B19D-8C0148A40F8C}" srcOrd="6" destOrd="0" presId="urn:microsoft.com/office/officeart/2005/8/layout/hierarchy3"/>
-    <dgm:cxn modelId="{93D0745A-47A6-4098-95E6-3AC55A7B1BC3}" type="presParOf" srcId="{8818B69A-7B6E-446F-8195-8D7EA1DA47BE}" destId="{3206DEE8-816E-4DF2-B56F-A32D5FB2B8E0}" srcOrd="7" destOrd="0" presId="urn:microsoft.com/office/officeart/2005/8/layout/hierarchy3"/>
-    <dgm:cxn modelId="{0323ACD7-47FA-4DBC-A552-6FA34188DB51}" type="presParOf" srcId="{BEFCC4BD-3F5D-4BBC-8701-6CADB17AA31F}" destId="{8C02F7EE-C7AB-4526-9F7D-92F994DCDA2B}" srcOrd="2" destOrd="0" presId="urn:microsoft.com/office/officeart/2005/8/layout/hierarchy3"/>
-    <dgm:cxn modelId="{EE4AEA68-DF8C-4036-8820-BCFE4AD201A6}" type="presParOf" srcId="{8C02F7EE-C7AB-4526-9F7D-92F994DCDA2B}" destId="{EB5E56A3-94C5-4478-8D95-3B3F6A11001C}" srcOrd="0" destOrd="0" presId="urn:microsoft.com/office/officeart/2005/8/layout/hierarchy3"/>
-    <dgm:cxn modelId="{703D6D3E-F081-42E3-A518-AC5D64F53E74}" type="presParOf" srcId="{EB5E56A3-94C5-4478-8D95-3B3F6A11001C}" destId="{91F3DD14-3AE4-4F3B-BF09-032D92ED4320}" srcOrd="0" destOrd="0" presId="urn:microsoft.com/office/officeart/2005/8/layout/hierarchy3"/>
-    <dgm:cxn modelId="{07828B0D-36D8-4F07-B11B-D0131D0579AB}" type="presParOf" srcId="{EB5E56A3-94C5-4478-8D95-3B3F6A11001C}" destId="{B97A4915-97D8-4679-B75F-622F745A40AD}" srcOrd="1" destOrd="0" presId="urn:microsoft.com/office/officeart/2005/8/layout/hierarchy3"/>
-    <dgm:cxn modelId="{20FB45B3-A5C0-40C3-BC84-D8408672B8C1}" type="presParOf" srcId="{8C02F7EE-C7AB-4526-9F7D-92F994DCDA2B}" destId="{BED06B18-515E-4C6D-8482-122CF65031F8}" srcOrd="1" destOrd="0" presId="urn:microsoft.com/office/officeart/2005/8/layout/hierarchy3"/>
-    <dgm:cxn modelId="{F4DF082E-CD70-40BB-B8EC-5F05C1588411}" type="presParOf" srcId="{BED06B18-515E-4C6D-8482-122CF65031F8}" destId="{A0B49624-BEFA-4F36-B59E-2C2952641913}" srcOrd="0" destOrd="0" presId="urn:microsoft.com/office/officeart/2005/8/layout/hierarchy3"/>
-    <dgm:cxn modelId="{D63C3ED7-ACCF-4B3F-8F53-5F5DD8327112}" type="presParOf" srcId="{BED06B18-515E-4C6D-8482-122CF65031F8}" destId="{C690DA50-99EF-4AC1-BF02-0178B112B8D1}" srcOrd="1" destOrd="0" presId="urn:microsoft.com/office/officeart/2005/8/layout/hierarchy3"/>
-    <dgm:cxn modelId="{C83ACF16-B69D-4842-A093-D086432FBED9}" type="presParOf" srcId="{BED06B18-515E-4C6D-8482-122CF65031F8}" destId="{D3B15278-7FE7-43C5-B501-8FE553284603}" srcOrd="2" destOrd="0" presId="urn:microsoft.com/office/officeart/2005/8/layout/hierarchy3"/>
-    <dgm:cxn modelId="{C073227D-C7F3-4468-80F2-6CD36F7667B5}" type="presParOf" srcId="{BED06B18-515E-4C6D-8482-122CF65031F8}" destId="{84E38BBE-317B-40CB-BED1-598900656104}" srcOrd="3" destOrd="0" presId="urn:microsoft.com/office/officeart/2005/8/layout/hierarchy3"/>
-    <dgm:cxn modelId="{F39F2D1D-ABF9-40F6-A15B-57F69017F843}" type="presParOf" srcId="{BED06B18-515E-4C6D-8482-122CF65031F8}" destId="{9E36A3C3-6B8D-4834-BE28-710E9B9F157F}" srcOrd="4" destOrd="0" presId="urn:microsoft.com/office/officeart/2005/8/layout/hierarchy3"/>
-    <dgm:cxn modelId="{B6F3004C-CDA1-455F-B07E-6B156553956D}" type="presParOf" srcId="{BED06B18-515E-4C6D-8482-122CF65031F8}" destId="{E887E15F-5B41-47EF-81CD-3C23AAA4FF7C}" srcOrd="5" destOrd="0" presId="urn:microsoft.com/office/officeart/2005/8/layout/hierarchy3"/>
-    <dgm:cxn modelId="{EDA50081-0C2B-4DD4-A0B5-54B6E763835F}" type="presParOf" srcId="{BEFCC4BD-3F5D-4BBC-8701-6CADB17AA31F}" destId="{40C0A844-72B9-4499-8A2F-31B160519B2B}" srcOrd="3" destOrd="0" presId="urn:microsoft.com/office/officeart/2005/8/layout/hierarchy3"/>
-    <dgm:cxn modelId="{5C43DD57-3031-47D0-AF5B-803DD4A7142D}" type="presParOf" srcId="{40C0A844-72B9-4499-8A2F-31B160519B2B}" destId="{FEFEA5B4-188A-4C43-81BA-FD4EB8E74EF6}" srcOrd="0" destOrd="0" presId="urn:microsoft.com/office/officeart/2005/8/layout/hierarchy3"/>
-    <dgm:cxn modelId="{37044BF6-E3EF-4134-B691-2F413A599B3F}" type="presParOf" srcId="{FEFEA5B4-188A-4C43-81BA-FD4EB8E74EF6}" destId="{E5E1801B-779F-4A6B-8755-4B28832CAA29}" srcOrd="0" destOrd="0" presId="urn:microsoft.com/office/officeart/2005/8/layout/hierarchy3"/>
-    <dgm:cxn modelId="{041FAE01-EE48-4913-A218-4EC703AF49C7}" type="presParOf" srcId="{FEFEA5B4-188A-4C43-81BA-FD4EB8E74EF6}" destId="{587645D9-6F69-4F07-8C5D-62D534E3C22D}" srcOrd="1" destOrd="0" presId="urn:microsoft.com/office/officeart/2005/8/layout/hierarchy3"/>
-    <dgm:cxn modelId="{518ADA26-0D68-4107-B461-C89A6AA8906C}" type="presParOf" srcId="{40C0A844-72B9-4499-8A2F-31B160519B2B}" destId="{8A075C84-1556-4181-B9F1-B0F5D69ADB55}" srcOrd="1" destOrd="0" presId="urn:microsoft.com/office/officeart/2005/8/layout/hierarchy3"/>
-    <dgm:cxn modelId="{28588811-CE95-4E2A-AF5C-B595AA2F897E}" type="presParOf" srcId="{8A075C84-1556-4181-B9F1-B0F5D69ADB55}" destId="{CB31F521-FC1D-4E4D-9B45-DDE8A4B236A4}" srcOrd="0" destOrd="0" presId="urn:microsoft.com/office/officeart/2005/8/layout/hierarchy3"/>
-    <dgm:cxn modelId="{0B38930C-4460-4B13-A0B7-F2881A087FF1}" type="presParOf" srcId="{8A075C84-1556-4181-B9F1-B0F5D69ADB55}" destId="{65F39FC5-A6CE-491E-8888-8271FD35E89E}" srcOrd="1" destOrd="0" presId="urn:microsoft.com/office/officeart/2005/8/layout/hierarchy3"/>
-    <dgm:cxn modelId="{450A6276-72AB-4B99-AC1E-20D19FE0E28A}" type="presParOf" srcId="{8A075C84-1556-4181-B9F1-B0F5D69ADB55}" destId="{F94F71E9-0EFD-4B2E-AA4E-A2D6BEC7906E}" srcOrd="2" destOrd="0" presId="urn:microsoft.com/office/officeart/2005/8/layout/hierarchy3"/>
-    <dgm:cxn modelId="{63669FCF-2BAD-41B4-AE57-A591775FB17E}" type="presParOf" srcId="{8A075C84-1556-4181-B9F1-B0F5D69ADB55}" destId="{F8D3AACC-3FF3-4AD1-9D53-238E3884F253}" srcOrd="3" destOrd="0" presId="urn:microsoft.com/office/officeart/2005/8/layout/hierarchy3"/>
-    <dgm:cxn modelId="{C9A1F76B-B348-4912-8CC2-6F084C54BC70}" type="presParOf" srcId="{8A075C84-1556-4181-B9F1-B0F5D69ADB55}" destId="{B8BB48C0-6E1A-4E6B-B8F8-0F224C183831}" srcOrd="4" destOrd="0" presId="urn:microsoft.com/office/officeart/2005/8/layout/hierarchy3"/>
-    <dgm:cxn modelId="{D74EE5D6-BD07-400F-BE54-15E225E3BB74}" type="presParOf" srcId="{8A075C84-1556-4181-B9F1-B0F5D69ADB55}" destId="{8402DF20-AE4F-4717-9392-4C37350DEE90}" srcOrd="5" destOrd="0" presId="urn:microsoft.com/office/officeart/2005/8/layout/hierarchy3"/>
-    <dgm:cxn modelId="{813123B5-6662-4DA9-8E80-33FA8464DFF8}" type="presParOf" srcId="{BEFCC4BD-3F5D-4BBC-8701-6CADB17AA31F}" destId="{7A223F60-6D8A-4AB8-AEB5-0CE91FFB9298}" srcOrd="4" destOrd="0" presId="urn:microsoft.com/office/officeart/2005/8/layout/hierarchy3"/>
-    <dgm:cxn modelId="{D5C2C62B-C12A-4407-BB56-610E26594ECF}" type="presParOf" srcId="{7A223F60-6D8A-4AB8-AEB5-0CE91FFB9298}" destId="{BBC84C29-1C10-4443-BA08-C87541C04518}" srcOrd="0" destOrd="0" presId="urn:microsoft.com/office/officeart/2005/8/layout/hierarchy3"/>
-    <dgm:cxn modelId="{D06ADA81-7F57-4B5F-9727-C7F2A55C90A3}" type="presParOf" srcId="{BBC84C29-1C10-4443-BA08-C87541C04518}" destId="{DED34B62-5B37-4393-8A01-F6B25CB45D0A}" srcOrd="0" destOrd="0" presId="urn:microsoft.com/office/officeart/2005/8/layout/hierarchy3"/>
-    <dgm:cxn modelId="{A4EBBD54-B2FC-4031-8971-6245C6959F22}" type="presParOf" srcId="{BBC84C29-1C10-4443-BA08-C87541C04518}" destId="{8AA3C08A-C973-4EC5-A51C-9D831B8F4724}" srcOrd="1" destOrd="0" presId="urn:microsoft.com/office/officeart/2005/8/layout/hierarchy3"/>
-    <dgm:cxn modelId="{E1C0519E-96D8-4F89-8A79-EC3A3A1F75BF}" type="presParOf" srcId="{7A223F60-6D8A-4AB8-AEB5-0CE91FFB9298}" destId="{DBBD953D-F4AC-4C6C-B6D7-6F6B1F9D7B0F}" srcOrd="1" destOrd="0" presId="urn:microsoft.com/office/officeart/2005/8/layout/hierarchy3"/>
-    <dgm:cxn modelId="{B240A48E-62C3-40DF-A9E6-3E4756558206}" type="presParOf" srcId="{DBBD953D-F4AC-4C6C-B6D7-6F6B1F9D7B0F}" destId="{98408B34-EA17-41DC-B392-49823CBC97B7}" srcOrd="0" destOrd="0" presId="urn:microsoft.com/office/officeart/2005/8/layout/hierarchy3"/>
-    <dgm:cxn modelId="{A9B22B97-C137-4E17-8A80-D66917E3A3DE}" type="presParOf" srcId="{DBBD953D-F4AC-4C6C-B6D7-6F6B1F9D7B0F}" destId="{941B6FBD-D058-4C09-82EF-35412C1C477D}" srcOrd="1" destOrd="0" presId="urn:microsoft.com/office/officeart/2005/8/layout/hierarchy3"/>
-    <dgm:cxn modelId="{5A42BA69-F439-4245-9C7E-2FF12006557C}" type="presParOf" srcId="{BEFCC4BD-3F5D-4BBC-8701-6CADB17AA31F}" destId="{AC867A0D-D653-4B48-AE41-2C82E8C5C82F}" srcOrd="5" destOrd="0" presId="urn:microsoft.com/office/officeart/2005/8/layout/hierarchy3"/>
-    <dgm:cxn modelId="{50DB9D6E-7E38-4B10-ACD9-550B161086A9}" type="presParOf" srcId="{AC867A0D-D653-4B48-AE41-2C82E8C5C82F}" destId="{D1BDD122-AC3A-4564-9602-1886AA89C864}" srcOrd="0" destOrd="0" presId="urn:microsoft.com/office/officeart/2005/8/layout/hierarchy3"/>
-    <dgm:cxn modelId="{15EA9559-CD5D-4187-8D6C-D636930BF29B}" type="presParOf" srcId="{D1BDD122-AC3A-4564-9602-1886AA89C864}" destId="{AF5D85B3-6E9A-44AB-9E2F-E1C70EEE0102}" srcOrd="0" destOrd="0" presId="urn:microsoft.com/office/officeart/2005/8/layout/hierarchy3"/>
-    <dgm:cxn modelId="{A4ACD66B-E4DB-4A4F-B315-0D2C244353CD}" type="presParOf" srcId="{D1BDD122-AC3A-4564-9602-1886AA89C864}" destId="{878E543B-17CD-4460-BB81-15092E58A0F6}" srcOrd="1" destOrd="0" presId="urn:microsoft.com/office/officeart/2005/8/layout/hierarchy3"/>
-    <dgm:cxn modelId="{C58AEC24-50F2-48C7-BD38-3E29200DCD3F}" type="presParOf" srcId="{AC867A0D-D653-4B48-AE41-2C82E8C5C82F}" destId="{8C71B731-311D-41F8-ABCD-F36ED28A01BD}" srcOrd="1" destOrd="0" presId="urn:microsoft.com/office/officeart/2005/8/layout/hierarchy3"/>
-    <dgm:cxn modelId="{613E65AF-59D1-4FEB-BF83-AB84EACEFDE9}" type="presParOf" srcId="{8C71B731-311D-41F8-ABCD-F36ED28A01BD}" destId="{6AEB7793-A050-4E9D-91F1-25FC3F50F43B}" srcOrd="0" destOrd="0" presId="urn:microsoft.com/office/officeart/2005/8/layout/hierarchy3"/>
-    <dgm:cxn modelId="{2DBA3425-DF0C-4D91-99F3-38951CE2ECBE}" type="presParOf" srcId="{8C71B731-311D-41F8-ABCD-F36ED28A01BD}" destId="{E8D96FEB-84A9-416C-80C3-1A9053E24EAA}" srcOrd="1" destOrd="0" presId="urn:microsoft.com/office/officeart/2005/8/layout/hierarchy3"/>
-    <dgm:cxn modelId="{7B65923A-B356-4843-B4D8-91B02D1E6E13}" type="presParOf" srcId="{8C71B731-311D-41F8-ABCD-F36ED28A01BD}" destId="{47A5DE8F-F2E2-458B-81C5-F9DA393628B2}" srcOrd="2" destOrd="0" presId="urn:microsoft.com/office/officeart/2005/8/layout/hierarchy3"/>
-    <dgm:cxn modelId="{D5C24BDF-85D9-42ED-A1AE-453152A2067A}" type="presParOf" srcId="{8C71B731-311D-41F8-ABCD-F36ED28A01BD}" destId="{F696DC11-4C5D-45F2-8EB2-5BF5F0766D4D}" srcOrd="3" destOrd="0" presId="urn:microsoft.com/office/officeart/2005/8/layout/hierarchy3"/>
-    <dgm:cxn modelId="{2CCEDF26-7D81-401E-A1AF-38C2C78C01FB}" type="presParOf" srcId="{BEFCC4BD-3F5D-4BBC-8701-6CADB17AA31F}" destId="{A727833B-BFEB-4463-A722-884D8DF4E141}" srcOrd="6" destOrd="0" presId="urn:microsoft.com/office/officeart/2005/8/layout/hierarchy3"/>
-    <dgm:cxn modelId="{F72BD532-6A7A-4287-A37A-A0D831350F18}" type="presParOf" srcId="{A727833B-BFEB-4463-A722-884D8DF4E141}" destId="{2DD3B2AA-2267-4ED2-8A1C-A469E8EFD5F5}" srcOrd="0" destOrd="0" presId="urn:microsoft.com/office/officeart/2005/8/layout/hierarchy3"/>
-    <dgm:cxn modelId="{A6793A2A-9D38-4440-93B6-B8C47307D9E6}" type="presParOf" srcId="{2DD3B2AA-2267-4ED2-8A1C-A469E8EFD5F5}" destId="{6C2DB3A7-FAC5-4907-B69D-2A82E1D0B614}" srcOrd="0" destOrd="0" presId="urn:microsoft.com/office/officeart/2005/8/layout/hierarchy3"/>
-    <dgm:cxn modelId="{FDFA9535-3C44-454E-8CBB-BCFA8F1D680E}" type="presParOf" srcId="{2DD3B2AA-2267-4ED2-8A1C-A469E8EFD5F5}" destId="{292B5CA0-BF49-4F85-91E3-8BAAEA2517E7}" srcOrd="1" destOrd="0" presId="urn:microsoft.com/office/officeart/2005/8/layout/hierarchy3"/>
-    <dgm:cxn modelId="{594F277A-6056-4973-858A-FCA37F99D6E8}" type="presParOf" srcId="{A727833B-BFEB-4463-A722-884D8DF4E141}" destId="{D73B5D51-29FF-4836-810B-84756F5F1151}" srcOrd="1" destOrd="0" presId="urn:microsoft.com/office/officeart/2005/8/layout/hierarchy3"/>
-    <dgm:cxn modelId="{0B6919EF-F0F4-4BE8-B15D-5A6338B5710A}" type="presParOf" srcId="{D73B5D51-29FF-4836-810B-84756F5F1151}" destId="{9EF792B8-EB2F-4996-8AE7-C558C638115A}" srcOrd="0" destOrd="0" presId="urn:microsoft.com/office/officeart/2005/8/layout/hierarchy3"/>
-    <dgm:cxn modelId="{A3989157-C2B4-4045-BA2F-87B266E67465}" type="presParOf" srcId="{D73B5D51-29FF-4836-810B-84756F5F1151}" destId="{2A82A683-001D-4A24-B4EB-0F6569EE6A84}" srcOrd="1" destOrd="0" presId="urn:microsoft.com/office/officeart/2005/8/layout/hierarchy3"/>
-    <dgm:cxn modelId="{A2A1FD27-0029-482F-A134-02877FDB1F0F}" type="presParOf" srcId="{D73B5D51-29FF-4836-810B-84756F5F1151}" destId="{49D9ABCD-6EEA-48BF-880F-B7BA7E0CA55D}" srcOrd="2" destOrd="0" presId="urn:microsoft.com/office/officeart/2005/8/layout/hierarchy3"/>
-    <dgm:cxn modelId="{82FDB59F-5AE4-4486-AFD2-EB1A13C7D7BD}" type="presParOf" srcId="{D73B5D51-29FF-4836-810B-84756F5F1151}" destId="{24EA4042-C37C-44FF-B990-10310C99290F}" srcOrd="3" destOrd="0" presId="urn:microsoft.com/office/officeart/2005/8/layout/hierarchy3"/>
-    <dgm:cxn modelId="{4D2148D0-30AF-4303-9F4D-0BF4BA20EB33}" type="presParOf" srcId="{D73B5D51-29FF-4836-810B-84756F5F1151}" destId="{0A0E46B4-880D-45A3-BEA8-F0179A662F6E}" srcOrd="4" destOrd="0" presId="urn:microsoft.com/office/officeart/2005/8/layout/hierarchy3"/>
-    <dgm:cxn modelId="{A454AE5A-95AB-4220-BB41-B08C850059CE}" type="presParOf" srcId="{D73B5D51-29FF-4836-810B-84756F5F1151}" destId="{934FE0E1-B490-422E-AA0C-4CA0974D38DF}" srcOrd="5" destOrd="0" presId="urn:microsoft.com/office/officeart/2005/8/layout/hierarchy3"/>
-    <dgm:cxn modelId="{24065B44-F3CE-444B-9880-D584F0D07582}" type="presParOf" srcId="{D73B5D51-29FF-4836-810B-84756F5F1151}" destId="{31BFF808-E5C4-4266-BB5D-4DD341B88897}" srcOrd="6" destOrd="0" presId="urn:microsoft.com/office/officeart/2005/8/layout/hierarchy3"/>
-    <dgm:cxn modelId="{D468B938-6CD0-443D-A282-7E265D8145BE}" type="presParOf" srcId="{D73B5D51-29FF-4836-810B-84756F5F1151}" destId="{7EB9B7B6-B186-4DE7-92CF-45C2332B5808}" srcOrd="7" destOrd="0" presId="urn:microsoft.com/office/officeart/2005/8/layout/hierarchy3"/>
-    <dgm:cxn modelId="{9AA5E69F-6291-46A6-999F-5D73B6CBD12F}" type="presParOf" srcId="{BEFCC4BD-3F5D-4BBC-8701-6CADB17AA31F}" destId="{07EE0E1A-058A-4C28-AD7A-B2B81BF9C15B}" srcOrd="7" destOrd="0" presId="urn:microsoft.com/office/officeart/2005/8/layout/hierarchy3"/>
-    <dgm:cxn modelId="{6755EDBF-D3B2-4BCE-8CB1-8713A06DA8DD}" type="presParOf" srcId="{07EE0E1A-058A-4C28-AD7A-B2B81BF9C15B}" destId="{FCCB17AB-98B4-4ACC-B28A-3ED0C83FA361}" srcOrd="0" destOrd="0" presId="urn:microsoft.com/office/officeart/2005/8/layout/hierarchy3"/>
-    <dgm:cxn modelId="{96F869B5-0D5E-4936-98CF-17DF976781F2}" type="presParOf" srcId="{FCCB17AB-98B4-4ACC-B28A-3ED0C83FA361}" destId="{EED238A2-F0DF-4F67-8B6A-6BF5E84200D5}" srcOrd="0" destOrd="0" presId="urn:microsoft.com/office/officeart/2005/8/layout/hierarchy3"/>
-    <dgm:cxn modelId="{DB8D4FD3-DEB7-47CF-B7D5-D05EF95876B8}" type="presParOf" srcId="{FCCB17AB-98B4-4ACC-B28A-3ED0C83FA361}" destId="{D2901977-E661-4E89-BB60-728ECFDF71B6}" srcOrd="1" destOrd="0" presId="urn:microsoft.com/office/officeart/2005/8/layout/hierarchy3"/>
-    <dgm:cxn modelId="{86418064-259F-4266-9D0C-4059B6B48CF4}" type="presParOf" srcId="{07EE0E1A-058A-4C28-AD7A-B2B81BF9C15B}" destId="{68565D25-8667-4252-BB01-D88A74502EB9}" srcOrd="1" destOrd="0" presId="urn:microsoft.com/office/officeart/2005/8/layout/hierarchy3"/>
-    <dgm:cxn modelId="{25A5E41D-E98B-4887-A7BB-8C37198B4682}" type="presParOf" srcId="{68565D25-8667-4252-BB01-D88A74502EB9}" destId="{F006886D-E4EA-480C-A781-A323279A7444}" srcOrd="0" destOrd="0" presId="urn:microsoft.com/office/officeart/2005/8/layout/hierarchy3"/>
-    <dgm:cxn modelId="{395B579F-0E72-4445-8F8D-EAFCB7895AF0}" type="presParOf" srcId="{68565D25-8667-4252-BB01-D88A74502EB9}" destId="{526EF2C4-1577-4934-BD19-8A593E727CAC}" srcOrd="1" destOrd="0" presId="urn:microsoft.com/office/officeart/2005/8/layout/hierarchy3"/>
-    <dgm:cxn modelId="{FF495EF4-E34A-4AE9-B526-2AB74D26B688}" type="presParOf" srcId="{68565D25-8667-4252-BB01-D88A74502EB9}" destId="{C409B91B-2A5D-434A-9550-CB44444CFB49}" srcOrd="2" destOrd="0" presId="urn:microsoft.com/office/officeart/2005/8/layout/hierarchy3"/>
-    <dgm:cxn modelId="{3C5A29F4-CDB5-47D3-B608-FE48CA77CBAD}" type="presParOf" srcId="{68565D25-8667-4252-BB01-D88A74502EB9}" destId="{CBB05B55-713A-4DAF-8ADA-1F22C6820080}" srcOrd="3" destOrd="0" presId="urn:microsoft.com/office/officeart/2005/8/layout/hierarchy3"/>
+    <dgm:cxn modelId="{2B05AF11-0835-4F40-A481-77BEBA869FAC}" type="presParOf" srcId="{BEFCC4BD-3F5D-4BBC-8701-6CADB17AA31F}" destId="{D171E6DA-76D3-445A-A4AD-CDF43BF8D621}" srcOrd="0" destOrd="0" presId="urn:microsoft.com/office/officeart/2005/8/layout/hierarchy3"/>
+    <dgm:cxn modelId="{E4B94A93-6A77-419D-905F-FB1351ACEDC1}" type="presParOf" srcId="{D171E6DA-76D3-445A-A4AD-CDF43BF8D621}" destId="{E984BE3E-B592-4ECD-BAFC-DD3287597B37}" srcOrd="0" destOrd="0" presId="urn:microsoft.com/office/officeart/2005/8/layout/hierarchy3"/>
+    <dgm:cxn modelId="{61C4A907-85DB-4048-97DE-2B2EC53F54AC}" type="presParOf" srcId="{E984BE3E-B592-4ECD-BAFC-DD3287597B37}" destId="{99FB8535-ECB9-42B1-87A1-D8BBE540BBCA}" srcOrd="0" destOrd="0" presId="urn:microsoft.com/office/officeart/2005/8/layout/hierarchy3"/>
+    <dgm:cxn modelId="{5CCEC1C7-D8C2-422D-B173-8660A407F9F1}" type="presParOf" srcId="{E984BE3E-B592-4ECD-BAFC-DD3287597B37}" destId="{61737740-909B-4238-895E-2F5A38B946DA}" srcOrd="1" destOrd="0" presId="urn:microsoft.com/office/officeart/2005/8/layout/hierarchy3"/>
+    <dgm:cxn modelId="{71140C49-03FA-417F-A616-ADF6E316E7E2}" type="presParOf" srcId="{D171E6DA-76D3-445A-A4AD-CDF43BF8D621}" destId="{86F71E6F-B2BC-4D83-B173-DF3B8FC5B190}" srcOrd="1" destOrd="0" presId="urn:microsoft.com/office/officeart/2005/8/layout/hierarchy3"/>
+    <dgm:cxn modelId="{6761F2D4-D20A-46AD-B34C-E23EA88D5B00}" type="presParOf" srcId="{86F71E6F-B2BC-4D83-B173-DF3B8FC5B190}" destId="{3D73A31F-3CD4-4A78-8BD9-2E6FA5F234D0}" srcOrd="0" destOrd="0" presId="urn:microsoft.com/office/officeart/2005/8/layout/hierarchy3"/>
+    <dgm:cxn modelId="{F386108A-3C12-4EFF-9403-33384B84186B}" type="presParOf" srcId="{86F71E6F-B2BC-4D83-B173-DF3B8FC5B190}" destId="{8A3314E6-2863-4C36-BBB3-CAD41F46559B}" srcOrd="1" destOrd="0" presId="urn:microsoft.com/office/officeart/2005/8/layout/hierarchy3"/>
+    <dgm:cxn modelId="{4D85BBBC-82FA-425D-BD5D-A882A29E13A8}" type="presParOf" srcId="{86F71E6F-B2BC-4D83-B173-DF3B8FC5B190}" destId="{C7D3896C-510F-44BC-88B4-7C22129E786E}" srcOrd="2" destOrd="0" presId="urn:microsoft.com/office/officeart/2005/8/layout/hierarchy3"/>
+    <dgm:cxn modelId="{BC6837BF-C146-436B-A4B4-F32FBFA57FAC}" type="presParOf" srcId="{86F71E6F-B2BC-4D83-B173-DF3B8FC5B190}" destId="{9D93DF36-F029-4BDC-9E89-4299C0EBFCB3}" srcOrd="3" destOrd="0" presId="urn:microsoft.com/office/officeart/2005/8/layout/hierarchy3"/>
+    <dgm:cxn modelId="{693E5520-4BCA-4ED3-848F-6AEF141B681C}" type="presParOf" srcId="{86F71E6F-B2BC-4D83-B173-DF3B8FC5B190}" destId="{248CE159-4170-4F7E-A087-6D2467D005BD}" srcOrd="4" destOrd="0" presId="urn:microsoft.com/office/officeart/2005/8/layout/hierarchy3"/>
+    <dgm:cxn modelId="{3929B997-BDA3-4DCE-8DBB-3A366B3B4CD1}" type="presParOf" srcId="{86F71E6F-B2BC-4D83-B173-DF3B8FC5B190}" destId="{3A7336C0-F140-4AA4-8EB0-C86106393380}" srcOrd="5" destOrd="0" presId="urn:microsoft.com/office/officeart/2005/8/layout/hierarchy3"/>
+    <dgm:cxn modelId="{3918F6EB-929F-45BF-AAAE-C8490FE3801F}" type="presParOf" srcId="{86F71E6F-B2BC-4D83-B173-DF3B8FC5B190}" destId="{8A9919A3-EC2F-4632-9113-FFB1D843BEA4}" srcOrd="6" destOrd="0" presId="urn:microsoft.com/office/officeart/2005/8/layout/hierarchy3"/>
+    <dgm:cxn modelId="{F86A6992-7FDD-4E76-AABC-E72E45CA78F3}" type="presParOf" srcId="{86F71E6F-B2BC-4D83-B173-DF3B8FC5B190}" destId="{3BE41C04-D4F3-4D1F-8F1F-2BC4741FC052}" srcOrd="7" destOrd="0" presId="urn:microsoft.com/office/officeart/2005/8/layout/hierarchy3"/>
+    <dgm:cxn modelId="{41196692-2206-4B88-B382-1677014530F5}" type="presParOf" srcId="{86F71E6F-B2BC-4D83-B173-DF3B8FC5B190}" destId="{D4EE79F2-0900-4306-89C1-513046A120F3}" srcOrd="8" destOrd="0" presId="urn:microsoft.com/office/officeart/2005/8/layout/hierarchy3"/>
+    <dgm:cxn modelId="{2283812A-26CC-4747-9E74-24DF29DBB59F}" type="presParOf" srcId="{86F71E6F-B2BC-4D83-B173-DF3B8FC5B190}" destId="{4A84239E-C242-4669-92B7-8C65D266FA8E}" srcOrd="9" destOrd="0" presId="urn:microsoft.com/office/officeart/2005/8/layout/hierarchy3"/>
+    <dgm:cxn modelId="{F79693C1-9B32-4B7A-B15C-9403202B6C70}" type="presParOf" srcId="{BEFCC4BD-3F5D-4BBC-8701-6CADB17AA31F}" destId="{9AE52506-E68E-4332-B5D5-31E8FB4E278E}" srcOrd="1" destOrd="0" presId="urn:microsoft.com/office/officeart/2005/8/layout/hierarchy3"/>
+    <dgm:cxn modelId="{52891965-6697-429C-AE85-4BCAE7160EBA}" type="presParOf" srcId="{9AE52506-E68E-4332-B5D5-31E8FB4E278E}" destId="{66DD3C37-00E3-4F39-BDCD-E90B73CA88BE}" srcOrd="0" destOrd="0" presId="urn:microsoft.com/office/officeart/2005/8/layout/hierarchy3"/>
+    <dgm:cxn modelId="{541302AF-1812-432B-94C4-E90DB581A3F8}" type="presParOf" srcId="{66DD3C37-00E3-4F39-BDCD-E90B73CA88BE}" destId="{F7727978-2655-46FE-AA59-24F8ABF54CD7}" srcOrd="0" destOrd="0" presId="urn:microsoft.com/office/officeart/2005/8/layout/hierarchy3"/>
+    <dgm:cxn modelId="{A4A4EA1E-2186-40BC-B80C-A2159B8861AD}" type="presParOf" srcId="{66DD3C37-00E3-4F39-BDCD-E90B73CA88BE}" destId="{6153FFD0-413D-461D-9B01-CEA037B8FD0A}" srcOrd="1" destOrd="0" presId="urn:microsoft.com/office/officeart/2005/8/layout/hierarchy3"/>
+    <dgm:cxn modelId="{F8094980-CEFB-4C70-A574-59A6298BD377}" type="presParOf" srcId="{9AE52506-E68E-4332-B5D5-31E8FB4E278E}" destId="{8818B69A-7B6E-446F-8195-8D7EA1DA47BE}" srcOrd="1" destOrd="0" presId="urn:microsoft.com/office/officeart/2005/8/layout/hierarchy3"/>
+    <dgm:cxn modelId="{B9533DB1-50D9-48D5-ADDC-4AAB8A7BA2EE}" type="presParOf" srcId="{8818B69A-7B6E-446F-8195-8D7EA1DA47BE}" destId="{7F64B280-C922-4573-A9A4-51128719C217}" srcOrd="0" destOrd="0" presId="urn:microsoft.com/office/officeart/2005/8/layout/hierarchy3"/>
+    <dgm:cxn modelId="{BB47C75D-6CD5-4540-B2D8-F2C2DC8F0667}" type="presParOf" srcId="{8818B69A-7B6E-446F-8195-8D7EA1DA47BE}" destId="{38155D7B-AA11-47C4-929B-CCC02A3D3801}" srcOrd="1" destOrd="0" presId="urn:microsoft.com/office/officeart/2005/8/layout/hierarchy3"/>
+    <dgm:cxn modelId="{99DE025E-DFCF-4AFD-8838-EBE7B05D8376}" type="presParOf" srcId="{8818B69A-7B6E-446F-8195-8D7EA1DA47BE}" destId="{F2819C25-FC5B-4095-ADBF-C6AB65E907EF}" srcOrd="2" destOrd="0" presId="urn:microsoft.com/office/officeart/2005/8/layout/hierarchy3"/>
+    <dgm:cxn modelId="{3C01F20A-1F3C-4CAD-9D0F-DD62AFD91138}" type="presParOf" srcId="{8818B69A-7B6E-446F-8195-8D7EA1DA47BE}" destId="{9EA7F07E-91D0-43F4-A301-6010E6E28787}" srcOrd="3" destOrd="0" presId="urn:microsoft.com/office/officeart/2005/8/layout/hierarchy3"/>
+    <dgm:cxn modelId="{87838BFE-9715-4BAD-B6B0-0D1CADFDCF40}" type="presParOf" srcId="{8818B69A-7B6E-446F-8195-8D7EA1DA47BE}" destId="{E2A9A2E3-975E-4158-B7B0-8474B12FE0C9}" srcOrd="4" destOrd="0" presId="urn:microsoft.com/office/officeart/2005/8/layout/hierarchy3"/>
+    <dgm:cxn modelId="{B02B5511-79E8-410B-8628-92F4C807B283}" type="presParOf" srcId="{8818B69A-7B6E-446F-8195-8D7EA1DA47BE}" destId="{187F473F-2C80-4D0F-867C-B9C989E5CE3B}" srcOrd="5" destOrd="0" presId="urn:microsoft.com/office/officeart/2005/8/layout/hierarchy3"/>
+    <dgm:cxn modelId="{166AC222-A05F-48B7-99DF-FE4943EB4823}" type="presParOf" srcId="{8818B69A-7B6E-446F-8195-8D7EA1DA47BE}" destId="{29E6ABA8-1702-4C61-B19D-8C0148A40F8C}" srcOrd="6" destOrd="0" presId="urn:microsoft.com/office/officeart/2005/8/layout/hierarchy3"/>
+    <dgm:cxn modelId="{D783AE77-B854-4B49-A102-ECD7008EE190}" type="presParOf" srcId="{8818B69A-7B6E-446F-8195-8D7EA1DA47BE}" destId="{3206DEE8-816E-4DF2-B56F-A32D5FB2B8E0}" srcOrd="7" destOrd="0" presId="urn:microsoft.com/office/officeart/2005/8/layout/hierarchy3"/>
+    <dgm:cxn modelId="{15E1E798-6214-4545-819F-BD774D703EC1}" type="presParOf" srcId="{BEFCC4BD-3F5D-4BBC-8701-6CADB17AA31F}" destId="{8C02F7EE-C7AB-4526-9F7D-92F994DCDA2B}" srcOrd="2" destOrd="0" presId="urn:microsoft.com/office/officeart/2005/8/layout/hierarchy3"/>
+    <dgm:cxn modelId="{1C54E90F-E26A-4931-90E1-FAE1394809B3}" type="presParOf" srcId="{8C02F7EE-C7AB-4526-9F7D-92F994DCDA2B}" destId="{EB5E56A3-94C5-4478-8D95-3B3F6A11001C}" srcOrd="0" destOrd="0" presId="urn:microsoft.com/office/officeart/2005/8/layout/hierarchy3"/>
+    <dgm:cxn modelId="{21C09EC6-1775-4DEA-990D-A3657AB8FADB}" type="presParOf" srcId="{EB5E56A3-94C5-4478-8D95-3B3F6A11001C}" destId="{91F3DD14-3AE4-4F3B-BF09-032D92ED4320}" srcOrd="0" destOrd="0" presId="urn:microsoft.com/office/officeart/2005/8/layout/hierarchy3"/>
+    <dgm:cxn modelId="{8DAFA14A-DC12-4D9A-B925-A4F99E2E6D5F}" type="presParOf" srcId="{EB5E56A3-94C5-4478-8D95-3B3F6A11001C}" destId="{B97A4915-97D8-4679-B75F-622F745A40AD}" srcOrd="1" destOrd="0" presId="urn:microsoft.com/office/officeart/2005/8/layout/hierarchy3"/>
+    <dgm:cxn modelId="{7562DDCE-41C3-4F6E-AF01-F719C532CE52}" type="presParOf" srcId="{8C02F7EE-C7AB-4526-9F7D-92F994DCDA2B}" destId="{BED06B18-515E-4C6D-8482-122CF65031F8}" srcOrd="1" destOrd="0" presId="urn:microsoft.com/office/officeart/2005/8/layout/hierarchy3"/>
+    <dgm:cxn modelId="{460BD030-5345-4661-9A13-3910053C2E83}" type="presParOf" srcId="{BED06B18-515E-4C6D-8482-122CF65031F8}" destId="{A0B49624-BEFA-4F36-B59E-2C2952641913}" srcOrd="0" destOrd="0" presId="urn:microsoft.com/office/officeart/2005/8/layout/hierarchy3"/>
+    <dgm:cxn modelId="{576CE6D6-548B-4EB3-9A6D-60359046C0D8}" type="presParOf" srcId="{BED06B18-515E-4C6D-8482-122CF65031F8}" destId="{C690DA50-99EF-4AC1-BF02-0178B112B8D1}" srcOrd="1" destOrd="0" presId="urn:microsoft.com/office/officeart/2005/8/layout/hierarchy3"/>
+    <dgm:cxn modelId="{F91F9F78-9B89-4ABC-847A-81F8F3800AAC}" type="presParOf" srcId="{BED06B18-515E-4C6D-8482-122CF65031F8}" destId="{D3B15278-7FE7-43C5-B501-8FE553284603}" srcOrd="2" destOrd="0" presId="urn:microsoft.com/office/officeart/2005/8/layout/hierarchy3"/>
+    <dgm:cxn modelId="{E438AFE1-92B0-4439-B966-B57D6FCC59DF}" type="presParOf" srcId="{BED06B18-515E-4C6D-8482-122CF65031F8}" destId="{84E38BBE-317B-40CB-BED1-598900656104}" srcOrd="3" destOrd="0" presId="urn:microsoft.com/office/officeart/2005/8/layout/hierarchy3"/>
+    <dgm:cxn modelId="{73235269-C1D5-4C5B-AD00-8683E992E90F}" type="presParOf" srcId="{BED06B18-515E-4C6D-8482-122CF65031F8}" destId="{9E36A3C3-6B8D-4834-BE28-710E9B9F157F}" srcOrd="4" destOrd="0" presId="urn:microsoft.com/office/officeart/2005/8/layout/hierarchy3"/>
+    <dgm:cxn modelId="{AC4CD9E8-B9F4-42F1-A917-18F86773FD4B}" type="presParOf" srcId="{BED06B18-515E-4C6D-8482-122CF65031F8}" destId="{E887E15F-5B41-47EF-81CD-3C23AAA4FF7C}" srcOrd="5" destOrd="0" presId="urn:microsoft.com/office/officeart/2005/8/layout/hierarchy3"/>
+    <dgm:cxn modelId="{CDB68267-3D6A-4F15-B301-6DF5B061CDBD}" type="presParOf" srcId="{BEFCC4BD-3F5D-4BBC-8701-6CADB17AA31F}" destId="{40C0A844-72B9-4499-8A2F-31B160519B2B}" srcOrd="3" destOrd="0" presId="urn:microsoft.com/office/officeart/2005/8/layout/hierarchy3"/>
+    <dgm:cxn modelId="{DB742768-82BC-4208-9439-1A872AFEF20B}" type="presParOf" srcId="{40C0A844-72B9-4499-8A2F-31B160519B2B}" destId="{FEFEA5B4-188A-4C43-81BA-FD4EB8E74EF6}" srcOrd="0" destOrd="0" presId="urn:microsoft.com/office/officeart/2005/8/layout/hierarchy3"/>
+    <dgm:cxn modelId="{AF7CBE34-C637-4B7D-9AAA-E67901207BC1}" type="presParOf" srcId="{FEFEA5B4-188A-4C43-81BA-FD4EB8E74EF6}" destId="{E5E1801B-779F-4A6B-8755-4B28832CAA29}" srcOrd="0" destOrd="0" presId="urn:microsoft.com/office/officeart/2005/8/layout/hierarchy3"/>
+    <dgm:cxn modelId="{5C5D709B-4B60-469D-A91D-7D82C8CA497E}" type="presParOf" srcId="{FEFEA5B4-188A-4C43-81BA-FD4EB8E74EF6}" destId="{587645D9-6F69-4F07-8C5D-62D534E3C22D}" srcOrd="1" destOrd="0" presId="urn:microsoft.com/office/officeart/2005/8/layout/hierarchy3"/>
+    <dgm:cxn modelId="{2E39647A-BC34-4179-885F-154A28639542}" type="presParOf" srcId="{40C0A844-72B9-4499-8A2F-31B160519B2B}" destId="{8A075C84-1556-4181-B9F1-B0F5D69ADB55}" srcOrd="1" destOrd="0" presId="urn:microsoft.com/office/officeart/2005/8/layout/hierarchy3"/>
+    <dgm:cxn modelId="{0898BEE4-CC93-470B-B1CC-73FB3E19F892}" type="presParOf" srcId="{8A075C84-1556-4181-B9F1-B0F5D69ADB55}" destId="{CB31F521-FC1D-4E4D-9B45-DDE8A4B236A4}" srcOrd="0" destOrd="0" presId="urn:microsoft.com/office/officeart/2005/8/layout/hierarchy3"/>
+    <dgm:cxn modelId="{3525BE2E-2700-47A7-9516-13E5963083EC}" type="presParOf" srcId="{8A075C84-1556-4181-B9F1-B0F5D69ADB55}" destId="{65F39FC5-A6CE-491E-8888-8271FD35E89E}" srcOrd="1" destOrd="0" presId="urn:microsoft.com/office/officeart/2005/8/layout/hierarchy3"/>
+    <dgm:cxn modelId="{604581C7-3855-47C1-AA0C-CC1856584CD5}" type="presParOf" srcId="{8A075C84-1556-4181-B9F1-B0F5D69ADB55}" destId="{F94F71E9-0EFD-4B2E-AA4E-A2D6BEC7906E}" srcOrd="2" destOrd="0" presId="urn:microsoft.com/office/officeart/2005/8/layout/hierarchy3"/>
+    <dgm:cxn modelId="{391FE4E9-7596-4D94-B9BC-3103E5964135}" type="presParOf" srcId="{8A075C84-1556-4181-B9F1-B0F5D69ADB55}" destId="{F8D3AACC-3FF3-4AD1-9D53-238E3884F253}" srcOrd="3" destOrd="0" presId="urn:microsoft.com/office/officeart/2005/8/layout/hierarchy3"/>
+    <dgm:cxn modelId="{9ABB0D1D-ACA0-4587-B76D-887BB24129F4}" type="presParOf" srcId="{8A075C84-1556-4181-B9F1-B0F5D69ADB55}" destId="{B8BB48C0-6E1A-4E6B-B8F8-0F224C183831}" srcOrd="4" destOrd="0" presId="urn:microsoft.com/office/officeart/2005/8/layout/hierarchy3"/>
+    <dgm:cxn modelId="{E302A41E-5B21-4FF4-8D72-6FBFB37B8A6C}" type="presParOf" srcId="{8A075C84-1556-4181-B9F1-B0F5D69ADB55}" destId="{8402DF20-AE4F-4717-9392-4C37350DEE90}" srcOrd="5" destOrd="0" presId="urn:microsoft.com/office/officeart/2005/8/layout/hierarchy3"/>
+    <dgm:cxn modelId="{5C1B5765-43B3-4D9A-A14B-A718F64B1F31}" type="presParOf" srcId="{BEFCC4BD-3F5D-4BBC-8701-6CADB17AA31F}" destId="{7A223F60-6D8A-4AB8-AEB5-0CE91FFB9298}" srcOrd="4" destOrd="0" presId="urn:microsoft.com/office/officeart/2005/8/layout/hierarchy3"/>
+    <dgm:cxn modelId="{842B62E2-9421-48D5-8F43-D47B9524BF00}" type="presParOf" srcId="{7A223F60-6D8A-4AB8-AEB5-0CE91FFB9298}" destId="{BBC84C29-1C10-4443-BA08-C87541C04518}" srcOrd="0" destOrd="0" presId="urn:microsoft.com/office/officeart/2005/8/layout/hierarchy3"/>
+    <dgm:cxn modelId="{4359B21E-FBA2-4680-BE94-03630B93C8B1}" type="presParOf" srcId="{BBC84C29-1C10-4443-BA08-C87541C04518}" destId="{DED34B62-5B37-4393-8A01-F6B25CB45D0A}" srcOrd="0" destOrd="0" presId="urn:microsoft.com/office/officeart/2005/8/layout/hierarchy3"/>
+    <dgm:cxn modelId="{A2ED67A9-4CA7-430A-BB67-68357CA3347F}" type="presParOf" srcId="{BBC84C29-1C10-4443-BA08-C87541C04518}" destId="{8AA3C08A-C973-4EC5-A51C-9D831B8F4724}" srcOrd="1" destOrd="0" presId="urn:microsoft.com/office/officeart/2005/8/layout/hierarchy3"/>
+    <dgm:cxn modelId="{FA428ACA-EE0C-43B4-A913-BEE116613005}" type="presParOf" srcId="{7A223F60-6D8A-4AB8-AEB5-0CE91FFB9298}" destId="{DBBD953D-F4AC-4C6C-B6D7-6F6B1F9D7B0F}" srcOrd="1" destOrd="0" presId="urn:microsoft.com/office/officeart/2005/8/layout/hierarchy3"/>
+    <dgm:cxn modelId="{04D47A32-A028-4F74-B24D-2614F1876567}" type="presParOf" srcId="{DBBD953D-F4AC-4C6C-B6D7-6F6B1F9D7B0F}" destId="{98408B34-EA17-41DC-B392-49823CBC97B7}" srcOrd="0" destOrd="0" presId="urn:microsoft.com/office/officeart/2005/8/layout/hierarchy3"/>
+    <dgm:cxn modelId="{4F1BCAD2-7A69-46FE-A728-30ADC1EE2BF5}" type="presParOf" srcId="{DBBD953D-F4AC-4C6C-B6D7-6F6B1F9D7B0F}" destId="{941B6FBD-D058-4C09-82EF-35412C1C477D}" srcOrd="1" destOrd="0" presId="urn:microsoft.com/office/officeart/2005/8/layout/hierarchy3"/>
+    <dgm:cxn modelId="{1707131C-5AC0-4959-BD55-D167AEBCD310}" type="presParOf" srcId="{BEFCC4BD-3F5D-4BBC-8701-6CADB17AA31F}" destId="{AC867A0D-D653-4B48-AE41-2C82E8C5C82F}" srcOrd="5" destOrd="0" presId="urn:microsoft.com/office/officeart/2005/8/layout/hierarchy3"/>
+    <dgm:cxn modelId="{613D786C-A8C1-41F5-B21A-A1214112F6C4}" type="presParOf" srcId="{AC867A0D-D653-4B48-AE41-2C82E8C5C82F}" destId="{D1BDD122-AC3A-4564-9602-1886AA89C864}" srcOrd="0" destOrd="0" presId="urn:microsoft.com/office/officeart/2005/8/layout/hierarchy3"/>
+    <dgm:cxn modelId="{E17A49E9-EEB8-41B5-9FF5-3EE0DE43CE6F}" type="presParOf" srcId="{D1BDD122-AC3A-4564-9602-1886AA89C864}" destId="{AF5D85B3-6E9A-44AB-9E2F-E1C70EEE0102}" srcOrd="0" destOrd="0" presId="urn:microsoft.com/office/officeart/2005/8/layout/hierarchy3"/>
+    <dgm:cxn modelId="{EEA82255-8EB6-486C-BD38-E2340184F033}" type="presParOf" srcId="{D1BDD122-AC3A-4564-9602-1886AA89C864}" destId="{878E543B-17CD-4460-BB81-15092E58A0F6}" srcOrd="1" destOrd="0" presId="urn:microsoft.com/office/officeart/2005/8/layout/hierarchy3"/>
+    <dgm:cxn modelId="{32B64707-5EB3-4A0A-B4B6-56F26578350D}" type="presParOf" srcId="{AC867A0D-D653-4B48-AE41-2C82E8C5C82F}" destId="{8C71B731-311D-41F8-ABCD-F36ED28A01BD}" srcOrd="1" destOrd="0" presId="urn:microsoft.com/office/officeart/2005/8/layout/hierarchy3"/>
+    <dgm:cxn modelId="{CF14C2F0-2880-48F4-AE74-9ACB4303069E}" type="presParOf" srcId="{8C71B731-311D-41F8-ABCD-F36ED28A01BD}" destId="{6AEB7793-A050-4E9D-91F1-25FC3F50F43B}" srcOrd="0" destOrd="0" presId="urn:microsoft.com/office/officeart/2005/8/layout/hierarchy3"/>
+    <dgm:cxn modelId="{5EBD7EC0-A4F8-49C2-8A72-D4F558A59DFF}" type="presParOf" srcId="{8C71B731-311D-41F8-ABCD-F36ED28A01BD}" destId="{E8D96FEB-84A9-416C-80C3-1A9053E24EAA}" srcOrd="1" destOrd="0" presId="urn:microsoft.com/office/officeart/2005/8/layout/hierarchy3"/>
+    <dgm:cxn modelId="{7BB7952E-53BB-4BEF-A521-DD57063726E6}" type="presParOf" srcId="{8C71B731-311D-41F8-ABCD-F36ED28A01BD}" destId="{47A5DE8F-F2E2-458B-81C5-F9DA393628B2}" srcOrd="2" destOrd="0" presId="urn:microsoft.com/office/officeart/2005/8/layout/hierarchy3"/>
+    <dgm:cxn modelId="{BD823899-5292-465C-8B98-5699C0D87392}" type="presParOf" srcId="{8C71B731-311D-41F8-ABCD-F36ED28A01BD}" destId="{F696DC11-4C5D-45F2-8EB2-5BF5F0766D4D}" srcOrd="3" destOrd="0" presId="urn:microsoft.com/office/officeart/2005/8/layout/hierarchy3"/>
+    <dgm:cxn modelId="{F9DAD494-E3DA-4CBD-BE1A-545F5E2FABD4}" type="presParOf" srcId="{BEFCC4BD-3F5D-4BBC-8701-6CADB17AA31F}" destId="{A727833B-BFEB-4463-A722-884D8DF4E141}" srcOrd="6" destOrd="0" presId="urn:microsoft.com/office/officeart/2005/8/layout/hierarchy3"/>
+    <dgm:cxn modelId="{7FF1AA4C-FDB3-4332-8CB5-0B69385E3D6F}" type="presParOf" srcId="{A727833B-BFEB-4463-A722-884D8DF4E141}" destId="{2DD3B2AA-2267-4ED2-8A1C-A469E8EFD5F5}" srcOrd="0" destOrd="0" presId="urn:microsoft.com/office/officeart/2005/8/layout/hierarchy3"/>
+    <dgm:cxn modelId="{D7741416-88A6-47F2-84B5-5FFC2CE03035}" type="presParOf" srcId="{2DD3B2AA-2267-4ED2-8A1C-A469E8EFD5F5}" destId="{6C2DB3A7-FAC5-4907-B69D-2A82E1D0B614}" srcOrd="0" destOrd="0" presId="urn:microsoft.com/office/officeart/2005/8/layout/hierarchy3"/>
+    <dgm:cxn modelId="{1C394954-3E9A-44BE-84C8-B18C6BB8BED1}" type="presParOf" srcId="{2DD3B2AA-2267-4ED2-8A1C-A469E8EFD5F5}" destId="{292B5CA0-BF49-4F85-91E3-8BAAEA2517E7}" srcOrd="1" destOrd="0" presId="urn:microsoft.com/office/officeart/2005/8/layout/hierarchy3"/>
+    <dgm:cxn modelId="{81459A3E-0A4F-42C0-9966-724485644D36}" type="presParOf" srcId="{A727833B-BFEB-4463-A722-884D8DF4E141}" destId="{D73B5D51-29FF-4836-810B-84756F5F1151}" srcOrd="1" destOrd="0" presId="urn:microsoft.com/office/officeart/2005/8/layout/hierarchy3"/>
+    <dgm:cxn modelId="{31BF0655-D7AC-4DE3-8796-C62A6E746CC1}" type="presParOf" srcId="{D73B5D51-29FF-4836-810B-84756F5F1151}" destId="{9EF792B8-EB2F-4996-8AE7-C558C638115A}" srcOrd="0" destOrd="0" presId="urn:microsoft.com/office/officeart/2005/8/layout/hierarchy3"/>
+    <dgm:cxn modelId="{CBBEBBF1-DE16-4F39-882D-64ECC84405F5}" type="presParOf" srcId="{D73B5D51-29FF-4836-810B-84756F5F1151}" destId="{2A82A683-001D-4A24-B4EB-0F6569EE6A84}" srcOrd="1" destOrd="0" presId="urn:microsoft.com/office/officeart/2005/8/layout/hierarchy3"/>
+    <dgm:cxn modelId="{01B95283-FDAF-43B2-883D-28EAC40ADC1B}" type="presParOf" srcId="{D73B5D51-29FF-4836-810B-84756F5F1151}" destId="{49D9ABCD-6EEA-48BF-880F-B7BA7E0CA55D}" srcOrd="2" destOrd="0" presId="urn:microsoft.com/office/officeart/2005/8/layout/hierarchy3"/>
+    <dgm:cxn modelId="{5301505D-46B7-4661-84EE-707D2B7B1B53}" type="presParOf" srcId="{D73B5D51-29FF-4836-810B-84756F5F1151}" destId="{24EA4042-C37C-44FF-B990-10310C99290F}" srcOrd="3" destOrd="0" presId="urn:microsoft.com/office/officeart/2005/8/layout/hierarchy3"/>
+    <dgm:cxn modelId="{1798F357-0604-48D3-BE3F-9525E257620B}" type="presParOf" srcId="{D73B5D51-29FF-4836-810B-84756F5F1151}" destId="{0A0E46B4-880D-45A3-BEA8-F0179A662F6E}" srcOrd="4" destOrd="0" presId="urn:microsoft.com/office/officeart/2005/8/layout/hierarchy3"/>
+    <dgm:cxn modelId="{217FC811-8C7A-4A16-BDBC-EC6AB39CF757}" type="presParOf" srcId="{D73B5D51-29FF-4836-810B-84756F5F1151}" destId="{934FE0E1-B490-422E-AA0C-4CA0974D38DF}" srcOrd="5" destOrd="0" presId="urn:microsoft.com/office/officeart/2005/8/layout/hierarchy3"/>
+    <dgm:cxn modelId="{78A01E91-54D8-4209-9DD8-1EE5878DD50B}" type="presParOf" srcId="{D73B5D51-29FF-4836-810B-84756F5F1151}" destId="{31BFF808-E5C4-4266-BB5D-4DD341B88897}" srcOrd="6" destOrd="0" presId="urn:microsoft.com/office/officeart/2005/8/layout/hierarchy3"/>
+    <dgm:cxn modelId="{19CBAF00-BDDC-4A0B-B7B9-988FA95F4F1B}" type="presParOf" srcId="{D73B5D51-29FF-4836-810B-84756F5F1151}" destId="{7EB9B7B6-B186-4DE7-92CF-45C2332B5808}" srcOrd="7" destOrd="0" presId="urn:microsoft.com/office/officeart/2005/8/layout/hierarchy3"/>
+    <dgm:cxn modelId="{85FD4D5E-AEBB-4A5B-98C9-6D078F1549DA}" type="presParOf" srcId="{BEFCC4BD-3F5D-4BBC-8701-6CADB17AA31F}" destId="{07EE0E1A-058A-4C28-AD7A-B2B81BF9C15B}" srcOrd="7" destOrd="0" presId="urn:microsoft.com/office/officeart/2005/8/layout/hierarchy3"/>
+    <dgm:cxn modelId="{3D7C0906-71E3-4977-8D85-3C919799AE00}" type="presParOf" srcId="{07EE0E1A-058A-4C28-AD7A-B2B81BF9C15B}" destId="{FCCB17AB-98B4-4ACC-B28A-3ED0C83FA361}" srcOrd="0" destOrd="0" presId="urn:microsoft.com/office/officeart/2005/8/layout/hierarchy3"/>
+    <dgm:cxn modelId="{F382B9E1-4FBE-46C5-AFDD-29A0E2D6C48F}" type="presParOf" srcId="{FCCB17AB-98B4-4ACC-B28A-3ED0C83FA361}" destId="{EED238A2-F0DF-4F67-8B6A-6BF5E84200D5}" srcOrd="0" destOrd="0" presId="urn:microsoft.com/office/officeart/2005/8/layout/hierarchy3"/>
+    <dgm:cxn modelId="{DC7167BD-FC34-45A4-A90D-EA60FE1A88F3}" type="presParOf" srcId="{FCCB17AB-98B4-4ACC-B28A-3ED0C83FA361}" destId="{D2901977-E661-4E89-BB60-728ECFDF71B6}" srcOrd="1" destOrd="0" presId="urn:microsoft.com/office/officeart/2005/8/layout/hierarchy3"/>
+    <dgm:cxn modelId="{81293198-423B-44FD-8A93-037DD43383A7}" type="presParOf" srcId="{07EE0E1A-058A-4C28-AD7A-B2B81BF9C15B}" destId="{68565D25-8667-4252-BB01-D88A74502EB9}" srcOrd="1" destOrd="0" presId="urn:microsoft.com/office/officeart/2005/8/layout/hierarchy3"/>
+    <dgm:cxn modelId="{9D7FE52A-CC05-4D3B-9DE5-AEFB12E9AB71}" type="presParOf" srcId="{68565D25-8667-4252-BB01-D88A74502EB9}" destId="{F006886D-E4EA-480C-A781-A323279A7444}" srcOrd="0" destOrd="0" presId="urn:microsoft.com/office/officeart/2005/8/layout/hierarchy3"/>
+    <dgm:cxn modelId="{7A91812F-505A-401D-8E1D-40E47E95BFDA}" type="presParOf" srcId="{68565D25-8667-4252-BB01-D88A74502EB9}" destId="{526EF2C4-1577-4934-BD19-8A593E727CAC}" srcOrd="1" destOrd="0" presId="urn:microsoft.com/office/officeart/2005/8/layout/hierarchy3"/>
+    <dgm:cxn modelId="{2280EB12-DE8B-4D5C-B846-1125490A29FC}" type="presParOf" srcId="{68565D25-8667-4252-BB01-D88A74502EB9}" destId="{C409B91B-2A5D-434A-9550-CB44444CFB49}" srcOrd="2" destOrd="0" presId="urn:microsoft.com/office/officeart/2005/8/layout/hierarchy3"/>
+    <dgm:cxn modelId="{EB4F027D-5E18-4963-8F07-E886A0017FC0}" type="presParOf" srcId="{68565D25-8667-4252-BB01-D88A74502EB9}" destId="{CBB05B55-713A-4DAF-8ADA-1F22C6820080}" srcOrd="3" destOrd="0" presId="urn:microsoft.com/office/officeart/2005/8/layout/hierarchy3"/>
   </dgm:cxnLst>
   <dgm:bg/>
   <dgm:whole/>
@@ -20465,7 +21484,7 @@
           </a:pPr>
           <a:r>
             <a:rPr lang="de-DE" sz="1100" kern="1200"/>
-            <a:t>Zufrieden-heitsabfrage</a:t>
+            <a:t>Zufrieden-heitsab-frage</a:t>
           </a:r>
         </a:p>
       </dsp:txBody>
@@ -22257,7 +23276,7 @@
           </a:pPr>
           <a:r>
             <a:rPr lang="de-DE" sz="1100" b="0" i="0" u="none" kern="1200"/>
-            <a:t>Reparaturen</a:t>
+            <a:t>Repa-raturen</a:t>
           </a:r>
           <a:endParaRPr lang="de-DE" sz="1100" kern="1200"/>
         </a:p>
@@ -24295,7 +25314,7 @@
 </file>
 
 <file path=customXml/itemProps1.xml><?xml version="1.0" encoding="utf-8"?>
-<ds:datastoreItem xmlns:ds="http://schemas.openxmlformats.org/officeDocument/2006/customXml" ds:itemID="{634418F4-1F29-4DCA-A598-70DBF5A994CA}">
+<ds:datastoreItem xmlns:ds="http://schemas.openxmlformats.org/officeDocument/2006/customXml" ds:itemID="{959D6E6D-FFD4-4859-929F-9C1F0BFD38C1}">
   <ds:schemaRefs>
     <ds:schemaRef ds:uri="http://schemas.openxmlformats.org/officeDocument/2006/bibliography"/>
   </ds:schemaRefs>
@@ -24303,7 +25322,7 @@
 </file>
 
 <file path=customXml/itemProps2.xml><?xml version="1.0" encoding="utf-8"?>
-<ds:datastoreItem xmlns:ds="http://schemas.openxmlformats.org/officeDocument/2006/customXml" ds:itemID="{6ACEE049-8008-41A9-8CFE-B7D9B6108707}">
+<ds:datastoreItem xmlns:ds="http://schemas.openxmlformats.org/officeDocument/2006/customXml" ds:itemID="{AFE0011D-8758-46E8-AD83-F3580F4872EB}">
   <ds:schemaRefs>
     <ds:schemaRef ds:uri="http://schemas.openxmlformats.org/officeDocument/2006/bibliography"/>
   </ds:schemaRefs>

</xml_diff>

<commit_message>
Korrektur PSP und Schätzung
</commit_message>
<xml_diff>
--- a/Docs/Angebot/Anforderungsanalyse.docx
+++ b/Docs/Angebot/Anforderungsanalyse.docx
@@ -5537,8 +5537,8 @@
       </w:pPr>
       <w:bookmarkStart w:id="33" w:name="_Toc382840042"/>
       <w:bookmarkStart w:id="34" w:name="_Toc382849772"/>
-      <w:bookmarkStart w:id="35" w:name="_Toc375224934"/>
-      <w:bookmarkStart w:id="36" w:name="_Toc382849773"/>
+      <w:bookmarkStart w:id="35" w:name="_Toc382849773"/>
+      <w:bookmarkStart w:id="36" w:name="_Toc375224934"/>
       <w:bookmarkEnd w:id="33"/>
       <w:bookmarkEnd w:id="34"/>
       <w:r>
@@ -5548,7 +5548,7 @@
         <w:lastRenderedPageBreak/>
         <w:t>Projektstrukturplan</w:t>
       </w:r>
-      <w:bookmarkEnd w:id="36"/>
+      <w:bookmarkEnd w:id="35"/>
     </w:p>
     <w:p>
       <w:r>
@@ -5944,7 +5944,7 @@
         <w:lastRenderedPageBreak/>
         <w:t>Vorgehensmodell und Qualitätssicherung</w:t>
       </w:r>
-      <w:bookmarkEnd w:id="35"/>
+      <w:bookmarkEnd w:id="36"/>
       <w:bookmarkEnd w:id="41"/>
     </w:p>
     <w:p>
@@ -7427,8 +7427,6 @@
       <w:r>
         <w:t>2</w:t>
       </w:r>
-      <w:bookmarkStart w:id="45" w:name="_GoBack"/>
-      <w:bookmarkEnd w:id="45"/>
       <w:r>
         <w:t xml:space="preserve"> als Entwicklungsumgebung eingesetzt. Als CI-Server wird Jenkins verwendet, als (Sub)Version Control wird </w:t>
       </w:r>
@@ -7490,12 +7488,12 @@
       <w:pPr>
         <w:pStyle w:val="berschrift1"/>
       </w:pPr>
-      <w:bookmarkStart w:id="46" w:name="_Toc382849779"/>
+      <w:bookmarkStart w:id="45" w:name="_Toc382849779"/>
       <w:r>
         <w:lastRenderedPageBreak/>
         <w:t>Mitarbeiterprofile</w:t>
       </w:r>
-      <w:bookmarkEnd w:id="46"/>
+      <w:bookmarkEnd w:id="45"/>
     </w:p>
     <w:p>
       <w:r>
@@ -9399,14 +9397,14 @@
       <w:pPr>
         <w:pStyle w:val="berschrift1"/>
       </w:pPr>
-      <w:bookmarkStart w:id="47" w:name="_Toc353550361"/>
-      <w:bookmarkStart w:id="48" w:name="_Toc382849780"/>
+      <w:bookmarkStart w:id="46" w:name="_Toc353550361"/>
+      <w:bookmarkStart w:id="47" w:name="_Toc382849780"/>
       <w:r>
         <w:lastRenderedPageBreak/>
         <w:t>Aufwandsschätzung</w:t>
       </w:r>
+      <w:bookmarkEnd w:id="46"/>
       <w:bookmarkEnd w:id="47"/>
-      <w:bookmarkEnd w:id="48"/>
     </w:p>
     <w:tbl>
       <w:tblPr>
@@ -9852,12 +9850,12 @@
       <w:pPr>
         <w:pStyle w:val="berschrift1"/>
       </w:pPr>
-      <w:bookmarkStart w:id="49" w:name="_Toc382849781"/>
+      <w:bookmarkStart w:id="48" w:name="_Toc382849781"/>
       <w:r>
         <w:lastRenderedPageBreak/>
         <w:t>Signaturen</w:t>
       </w:r>
-      <w:bookmarkEnd w:id="49"/>
+      <w:bookmarkEnd w:id="48"/>
     </w:p>
     <w:tbl>
       <w:tblPr>
@@ -10308,21 +10306,23 @@
       <w:pPr>
         <w:pStyle w:val="berschrift1"/>
       </w:pPr>
-      <w:bookmarkStart w:id="50" w:name="_Toc382849782"/>
+      <w:bookmarkStart w:id="49" w:name="_Toc382849782"/>
       <w:r>
         <w:lastRenderedPageBreak/>
         <w:t>Anhang</w:t>
       </w:r>
-      <w:bookmarkEnd w:id="50"/>
+      <w:bookmarkEnd w:id="49"/>
     </w:p>
     <w:p>
       <w:pPr>
         <w:pStyle w:val="berschrift2"/>
       </w:pPr>
-      <w:bookmarkStart w:id="51" w:name="_Toc382849783"/>
+      <w:bookmarkStart w:id="50" w:name="_Toc382849783"/>
       <w:r>
         <w:t>Projektstrukturplan</w:t>
       </w:r>
+      <w:bookmarkStart w:id="51" w:name="_GoBack"/>
+      <w:bookmarkEnd w:id="50"/>
       <w:bookmarkEnd w:id="51"/>
     </w:p>
     <w:p>
@@ -10334,9 +10334,9 @@
           <w:noProof/>
         </w:rPr>
         <w:drawing>
-          <wp:inline distT="0" distB="0" distL="0" distR="0" wp14:anchorId="17AC5743" wp14:editId="29363FE6">
+          <wp:inline distT="0" distB="0" distL="0" distR="0" wp14:anchorId="17AC5743" wp14:editId="2A094975">
             <wp:extent cx="9401175" cy="4524375"/>
-            <wp:effectExtent l="76200" t="0" r="66675" b="0"/>
+            <wp:effectExtent l="76200" t="0" r="85725" b="0"/>
             <wp:docPr id="1" name="Diagramm 1"/>
             <wp:cNvGraphicFramePr/>
             <a:graphic xmlns:a="http://schemas.openxmlformats.org/drawingml/2006/main">
@@ -10388,7 +10388,7 @@
           <v:shape id="_x0000_i1025" type="#_x0000_t75" style="width:735pt;height:262.5pt" o:ole="">
             <v:imagedata r:id="rId24" o:title=""/>
           </v:shape>
-          <o:OLEObject Type="Embed" ProgID="Excel.Sheet.12" ShapeID="_x0000_i1025" DrawAspect="Content" ObjectID="_1456592234" r:id="rId25"/>
+          <o:OLEObject Type="Embed" ProgID="Excel.Sheet.12" ShapeID="_x0000_i1025" DrawAspect="Content" ObjectID="_1456848143" r:id="rId25"/>
         </w:object>
       </w:r>
     </w:p>
@@ -17771,84 +17771,6 @@
         </a:p>
       </dgm:t>
     </dgm:pt>
-    <dgm:pt modelId="{2836453B-BD87-463B-AB95-AD5C88BA8326}">
-      <dgm:prSet phldrT="[Text]" custT="1"/>
-      <dgm:spPr/>
-      <dgm:t>
-        <a:bodyPr/>
-        <a:lstStyle/>
-        <a:p>
-          <a:pPr algn="ctr"/>
-          <a:r>
-            <a:rPr lang="de-DE" sz="1100"/>
-            <a:t>Benutzer-handbuch</a:t>
-          </a:r>
-        </a:p>
-      </dgm:t>
-    </dgm:pt>
-    <dgm:pt modelId="{117BD8F8-1EA3-4D20-9C3C-10F34F889741}" type="parTrans" cxnId="{525C5E42-DF48-4CAE-A4BC-A4D8CF2971E5}">
-      <dgm:prSet/>
-      <dgm:spPr/>
-      <dgm:t>
-        <a:bodyPr/>
-        <a:lstStyle/>
-        <a:p>
-          <a:pPr algn="ctr"/>
-          <a:endParaRPr lang="de-DE"/>
-        </a:p>
-      </dgm:t>
-    </dgm:pt>
-    <dgm:pt modelId="{A2F091D3-859D-4C5A-9874-74CA6A1922BF}" type="sibTrans" cxnId="{525C5E42-DF48-4CAE-A4BC-A4D8CF2971E5}">
-      <dgm:prSet/>
-      <dgm:spPr/>
-      <dgm:t>
-        <a:bodyPr/>
-        <a:lstStyle/>
-        <a:p>
-          <a:pPr algn="ctr"/>
-          <a:endParaRPr lang="de-DE"/>
-        </a:p>
-      </dgm:t>
-    </dgm:pt>
-    <dgm:pt modelId="{A427F892-7E4D-4C03-9AA2-EDFBBD893D75}">
-      <dgm:prSet phldrT="[Text]" custT="1"/>
-      <dgm:spPr/>
-      <dgm:t>
-        <a:bodyPr/>
-        <a:lstStyle/>
-        <a:p>
-          <a:pPr algn="ctr"/>
-          <a:r>
-            <a:rPr lang="de-DE" sz="1100"/>
-            <a:t>Dokumen-tation</a:t>
-          </a:r>
-        </a:p>
-      </dgm:t>
-    </dgm:pt>
-    <dgm:pt modelId="{EF9D889D-C350-4E55-9BBE-FD232CC4BB51}" type="parTrans" cxnId="{455B4F21-CBD2-4DDF-B12D-2E18E4D023C4}">
-      <dgm:prSet/>
-      <dgm:spPr/>
-      <dgm:t>
-        <a:bodyPr/>
-        <a:lstStyle/>
-        <a:p>
-          <a:pPr algn="ctr"/>
-          <a:endParaRPr lang="de-DE"/>
-        </a:p>
-      </dgm:t>
-    </dgm:pt>
-    <dgm:pt modelId="{FA787891-097F-49C9-9B0C-236F58706F7C}" type="sibTrans" cxnId="{455B4F21-CBD2-4DDF-B12D-2E18E4D023C4}">
-      <dgm:prSet/>
-      <dgm:spPr/>
-      <dgm:t>
-        <a:bodyPr/>
-        <a:lstStyle/>
-        <a:p>
-          <a:pPr algn="ctr"/>
-          <a:endParaRPr lang="de-DE"/>
-        </a:p>
-      </dgm:t>
-    </dgm:pt>
     <dgm:pt modelId="{03767183-5A04-415E-92C7-837ECF9D5C89}">
       <dgm:prSet phldrT="[Text]" custT="1"/>
       <dgm:spPr/>
@@ -18015,7 +17937,7 @@
           <a:pPr algn="ctr"/>
           <a:r>
             <a:rPr lang="de-DE" sz="1100" b="0" i="0" u="none"/>
-            <a:t>Repa-raturen</a:t>
+            <a:t>Reparaturen</a:t>
           </a:r>
           <a:endParaRPr lang="de-DE" sz="1100"/>
         </a:p>
@@ -18173,7 +18095,7 @@
           <a:pPr algn="ctr"/>
           <a:r>
             <a:rPr lang="de-DE" sz="1100"/>
-            <a:t>Mahnwesen</a:t>
+            <a:t>Mahn-wesen</a:t>
           </a:r>
         </a:p>
       </dgm:t>
@@ -18368,14 +18290,7 @@
           <a:pPr algn="ctr"/>
           <a:r>
             <a:rPr lang="de-DE" sz="1100"/>
-            <a:t>Infrastruktur </a:t>
-          </a:r>
-        </a:p>
-        <a:p>
-          <a:pPr algn="ctr"/>
-          <a:r>
-            <a:rPr lang="de-DE" sz="1100"/>
-            <a:t>einrichten</a:t>
+            <a:t>Infrastruk-tur einrichten</a:t>
           </a:r>
         </a:p>
       </dgm:t>
@@ -18400,6 +18315,117 @@
         <a:lstStyle/>
         <a:p>
           <a:pPr algn="ctr"/>
+          <a:endParaRPr lang="de-DE"/>
+        </a:p>
+      </dgm:t>
+    </dgm:pt>
+    <dgm:pt modelId="{4CE2ECD0-BB62-47CE-B968-118726A7596A}">
+      <dgm:prSet phldrT="[Text]" custT="1"/>
+      <dgm:spPr/>
+      <dgm:t>
+        <a:bodyPr/>
+        <a:lstStyle/>
+        <a:p>
+          <a:pPr algn="ctr"/>
+          <a:r>
+            <a:rPr lang="de-DE" sz="1100"/>
+            <a:t>Dokumen-tation</a:t>
+          </a:r>
+        </a:p>
+      </dgm:t>
+    </dgm:pt>
+    <dgm:pt modelId="{CC326956-010A-4805-AC4A-8AC0DD6183EA}" type="parTrans" cxnId="{86088011-F566-4D91-B689-CF414B8039BA}">
+      <dgm:prSet/>
+      <dgm:spPr/>
+      <dgm:t>
+        <a:bodyPr/>
+        <a:lstStyle/>
+        <a:p>
+          <a:endParaRPr lang="de-DE"/>
+        </a:p>
+      </dgm:t>
+    </dgm:pt>
+    <dgm:pt modelId="{18B36907-FFBA-42E0-B64D-9D17A67DC057}" type="sibTrans" cxnId="{86088011-F566-4D91-B689-CF414B8039BA}">
+      <dgm:prSet/>
+      <dgm:spPr/>
+      <dgm:t>
+        <a:bodyPr/>
+        <a:lstStyle/>
+        <a:p>
+          <a:endParaRPr lang="de-DE"/>
+        </a:p>
+      </dgm:t>
+    </dgm:pt>
+    <dgm:pt modelId="{28B0FA7E-8089-4167-9390-BAFB85BA925A}">
+      <dgm:prSet phldrT="[Text]" custT="1"/>
+      <dgm:spPr/>
+      <dgm:t>
+        <a:bodyPr/>
+        <a:lstStyle/>
+        <a:p>
+          <a:pPr algn="ctr"/>
+          <a:r>
+            <a:rPr lang="de-DE" sz="1100"/>
+            <a:t>Benutzer-handbuch</a:t>
+          </a:r>
+        </a:p>
+      </dgm:t>
+    </dgm:pt>
+    <dgm:pt modelId="{01CECF68-B529-468E-986F-96B6DA884369}" type="parTrans" cxnId="{71CD5B6D-9E69-43F9-BBD3-7AD219F38061}">
+      <dgm:prSet/>
+      <dgm:spPr/>
+      <dgm:t>
+        <a:bodyPr/>
+        <a:lstStyle/>
+        <a:p>
+          <a:endParaRPr lang="de-DE"/>
+        </a:p>
+      </dgm:t>
+    </dgm:pt>
+    <dgm:pt modelId="{C0860A24-487C-4B47-8BCD-A02E1A740461}" type="sibTrans" cxnId="{71CD5B6D-9E69-43F9-BBD3-7AD219F38061}">
+      <dgm:prSet/>
+      <dgm:spPr/>
+      <dgm:t>
+        <a:bodyPr/>
+        <a:lstStyle/>
+        <a:p>
+          <a:endParaRPr lang="de-DE"/>
+        </a:p>
+      </dgm:t>
+    </dgm:pt>
+    <dgm:pt modelId="{1AEF335D-4957-431F-AD17-0F7F1E43E2E4}">
+      <dgm:prSet phldrT="[Text]" custT="1"/>
+      <dgm:spPr/>
+      <dgm:t>
+        <a:bodyPr/>
+        <a:lstStyle/>
+        <a:p>
+          <a:pPr algn="ctr"/>
+          <a:r>
+            <a:rPr lang="de-DE" sz="1100"/>
+            <a:t>Endbericht</a:t>
+          </a:r>
+        </a:p>
+      </dgm:t>
+    </dgm:pt>
+    <dgm:pt modelId="{5AB7C7E8-0EAC-4E9E-A993-68652CAB0C3C}" type="parTrans" cxnId="{E22C216E-0067-4268-8C64-B4955CF79076}">
+      <dgm:prSet/>
+      <dgm:spPr/>
+      <dgm:t>
+        <a:bodyPr/>
+        <a:lstStyle/>
+        <a:p>
+          <a:endParaRPr lang="de-DE"/>
+        </a:p>
+      </dgm:t>
+    </dgm:pt>
+    <dgm:pt modelId="{0D684AE3-715F-41DE-B856-E6C66E07C0E5}" type="sibTrans" cxnId="{E22C216E-0067-4268-8C64-B4955CF79076}">
+      <dgm:prSet/>
+      <dgm:spPr/>
+      <dgm:t>
+        <a:bodyPr/>
+        <a:lstStyle/>
+        <a:p>
           <a:endParaRPr lang="de-DE"/>
         </a:p>
       </dgm:t>
@@ -18432,7 +18458,7 @@
       <dgm:spPr/>
     </dgm:pt>
     <dgm:pt modelId="{99FB8535-ECB9-42B1-87A1-D8BBE540BBCA}" type="pres">
-      <dgm:prSet presAssocID="{56A49430-181E-403C-8A34-714158AEC076}" presName="rootText" presStyleLbl="node1" presStyleIdx="0" presStyleCnt="8" custScaleX="85695"/>
+      <dgm:prSet presAssocID="{56A49430-181E-403C-8A34-714158AEC076}" presName="rootText" presStyleLbl="node1" presStyleIdx="0" presStyleCnt="9" custScaleX="85695"/>
       <dgm:spPr/>
       <dgm:t>
         <a:bodyPr/>
@@ -18443,7 +18469,7 @@
       </dgm:t>
     </dgm:pt>
     <dgm:pt modelId="{61737740-909B-4238-895E-2F5A38B946DA}" type="pres">
-      <dgm:prSet presAssocID="{56A49430-181E-403C-8A34-714158AEC076}" presName="rootConnector" presStyleLbl="node1" presStyleIdx="0" presStyleCnt="8"/>
+      <dgm:prSet presAssocID="{56A49430-181E-403C-8A34-714158AEC076}" presName="rootConnector" presStyleLbl="node1" presStyleIdx="0" presStyleCnt="9"/>
       <dgm:spPr/>
       <dgm:t>
         <a:bodyPr/>
@@ -18495,7 +18521,7 @@
       </dgm:t>
     </dgm:pt>
     <dgm:pt modelId="{9D93DF36-F029-4BDC-9E89-4299C0EBFCB3}" type="pres">
-      <dgm:prSet presAssocID="{87A0638D-7E62-419D-8BA5-39E087E2E5C2}" presName="childText" presStyleLbl="bgAcc1" presStyleIdx="1" presStyleCnt="24" custScaleX="89357">
+      <dgm:prSet presAssocID="{87A0638D-7E62-419D-8BA5-39E087E2E5C2}" presName="childText" presStyleLbl="bgAcc1" presStyleIdx="1" presStyleCnt="24" custScaleX="99694">
         <dgm:presLayoutVars>
           <dgm:bulletEnabled val="1"/>
         </dgm:presLayoutVars>
@@ -18521,33 +18547,7 @@
       </dgm:t>
     </dgm:pt>
     <dgm:pt modelId="{3A7336C0-F140-4AA4-8EB0-C86106393380}" type="pres">
-      <dgm:prSet presAssocID="{37691145-F0A4-4AF2-86D2-78E9D059FF7B}" presName="childText" presStyleLbl="bgAcc1" presStyleIdx="2" presStyleCnt="24" custScaleX="89357">
-        <dgm:presLayoutVars>
-          <dgm:bulletEnabled val="1"/>
-        </dgm:presLayoutVars>
-      </dgm:prSet>
-      <dgm:spPr/>
-      <dgm:t>
-        <a:bodyPr/>
-        <a:lstStyle/>
-        <a:p>
-          <a:endParaRPr lang="de-DE"/>
-        </a:p>
-      </dgm:t>
-    </dgm:pt>
-    <dgm:pt modelId="{8A9919A3-EC2F-4632-9113-FFB1D843BEA4}" type="pres">
-      <dgm:prSet presAssocID="{EF9D889D-C350-4E55-9BBE-FD232CC4BB51}" presName="Name13" presStyleLbl="parChTrans1D2" presStyleIdx="3" presStyleCnt="24"/>
-      <dgm:spPr/>
-      <dgm:t>
-        <a:bodyPr/>
-        <a:lstStyle/>
-        <a:p>
-          <a:endParaRPr lang="de-DE"/>
-        </a:p>
-      </dgm:t>
-    </dgm:pt>
-    <dgm:pt modelId="{3BE41C04-D4F3-4D1F-8F1F-2BC4741FC052}" type="pres">
-      <dgm:prSet presAssocID="{A427F892-7E4D-4C03-9AA2-EDFBBD893D75}" presName="childText" presStyleLbl="bgAcc1" presStyleIdx="3" presStyleCnt="24" custScaleX="89357">
+      <dgm:prSet presAssocID="{37691145-F0A4-4AF2-86D2-78E9D059FF7B}" presName="childText" presStyleLbl="bgAcc1" presStyleIdx="2" presStyleCnt="24" custScaleX="99694">
         <dgm:presLayoutVars>
           <dgm:bulletEnabled val="1"/>
         </dgm:presLayoutVars>
@@ -18562,7 +18562,7 @@
       </dgm:t>
     </dgm:pt>
     <dgm:pt modelId="{D4EE79F2-0900-4306-89C1-513046A120F3}" type="pres">
-      <dgm:prSet presAssocID="{6725265A-7CA6-445A-AD68-06572110B37C}" presName="Name13" presStyleLbl="parChTrans1D2" presStyleIdx="4" presStyleCnt="24"/>
+      <dgm:prSet presAssocID="{6725265A-7CA6-445A-AD68-06572110B37C}" presName="Name13" presStyleLbl="parChTrans1D2" presStyleIdx="3" presStyleCnt="24"/>
       <dgm:spPr/>
       <dgm:t>
         <a:bodyPr/>
@@ -18573,7 +18573,7 @@
       </dgm:t>
     </dgm:pt>
     <dgm:pt modelId="{4A84239E-C242-4669-92B7-8C65D266FA8E}" type="pres">
-      <dgm:prSet presAssocID="{3E887210-AFB4-47C1-A654-9BB0EC015157}" presName="childText" presStyleLbl="bgAcc1" presStyleIdx="4" presStyleCnt="24">
+      <dgm:prSet presAssocID="{3E887210-AFB4-47C1-A654-9BB0EC015157}" presName="childText" presStyleLbl="bgAcc1" presStyleIdx="3" presStyleCnt="24">
         <dgm:presLayoutVars>
           <dgm:bulletEnabled val="1"/>
         </dgm:presLayoutVars>
@@ -18596,7 +18596,7 @@
       <dgm:spPr/>
     </dgm:pt>
     <dgm:pt modelId="{F7727978-2655-46FE-AA59-24F8ABF54CD7}" type="pres">
-      <dgm:prSet presAssocID="{34E35518-EF43-41E7-B2B5-7F090C09FB94}" presName="rootText" presStyleLbl="node1" presStyleIdx="1" presStyleCnt="8" custScaleX="85695"/>
+      <dgm:prSet presAssocID="{34E35518-EF43-41E7-B2B5-7F090C09FB94}" presName="rootText" presStyleLbl="node1" presStyleIdx="1" presStyleCnt="9" custScaleX="85695"/>
       <dgm:spPr/>
       <dgm:t>
         <a:bodyPr/>
@@ -18607,7 +18607,7 @@
       </dgm:t>
     </dgm:pt>
     <dgm:pt modelId="{6153FFD0-413D-461D-9B01-CEA037B8FD0A}" type="pres">
-      <dgm:prSet presAssocID="{34E35518-EF43-41E7-B2B5-7F090C09FB94}" presName="rootConnector" presStyleLbl="node1" presStyleIdx="1" presStyleCnt="8"/>
+      <dgm:prSet presAssocID="{34E35518-EF43-41E7-B2B5-7F090C09FB94}" presName="rootConnector" presStyleLbl="node1" presStyleIdx="1" presStyleCnt="9"/>
       <dgm:spPr/>
       <dgm:t>
         <a:bodyPr/>
@@ -18622,7 +18622,7 @@
       <dgm:spPr/>
     </dgm:pt>
     <dgm:pt modelId="{7F64B280-C922-4573-A9A4-51128719C217}" type="pres">
-      <dgm:prSet presAssocID="{6A8730F5-2A56-463C-B1E0-6455899B0193}" presName="Name13" presStyleLbl="parChTrans1D2" presStyleIdx="5" presStyleCnt="24"/>
+      <dgm:prSet presAssocID="{6A8730F5-2A56-463C-B1E0-6455899B0193}" presName="Name13" presStyleLbl="parChTrans1D2" presStyleIdx="4" presStyleCnt="24"/>
       <dgm:spPr/>
       <dgm:t>
         <a:bodyPr/>
@@ -18633,7 +18633,7 @@
       </dgm:t>
     </dgm:pt>
     <dgm:pt modelId="{38155D7B-AA11-47C4-929B-CCC02A3D3801}" type="pres">
-      <dgm:prSet presAssocID="{AF5EFBA0-D7B8-49F4-BF86-5EDFD109C60A}" presName="childText" presStyleLbl="bgAcc1" presStyleIdx="5" presStyleCnt="24" custScaleX="89357">
+      <dgm:prSet presAssocID="{AF5EFBA0-D7B8-49F4-BF86-5EDFD109C60A}" presName="childText" presStyleLbl="bgAcc1" presStyleIdx="4" presStyleCnt="24" custScaleX="100138">
         <dgm:presLayoutVars>
           <dgm:bulletEnabled val="1"/>
         </dgm:presLayoutVars>
@@ -18648,7 +18648,7 @@
       </dgm:t>
     </dgm:pt>
     <dgm:pt modelId="{F2819C25-FC5B-4095-ADBF-C6AB65E907EF}" type="pres">
-      <dgm:prSet presAssocID="{E739A682-CBCF-477A-82C9-B0F2D7CDB70B}" presName="Name13" presStyleLbl="parChTrans1D2" presStyleIdx="6" presStyleCnt="24"/>
+      <dgm:prSet presAssocID="{E739A682-CBCF-477A-82C9-B0F2D7CDB70B}" presName="Name13" presStyleLbl="parChTrans1D2" presStyleIdx="5" presStyleCnt="24"/>
       <dgm:spPr/>
       <dgm:t>
         <a:bodyPr/>
@@ -18659,7 +18659,7 @@
       </dgm:t>
     </dgm:pt>
     <dgm:pt modelId="{9EA7F07E-91D0-43F4-A301-6010E6E28787}" type="pres">
-      <dgm:prSet presAssocID="{62FC6845-4EF0-4497-9F2B-5A95910903AC}" presName="childText" presStyleLbl="bgAcc1" presStyleIdx="6" presStyleCnt="24" custScaleX="89357">
+      <dgm:prSet presAssocID="{62FC6845-4EF0-4497-9F2B-5A95910903AC}" presName="childText" presStyleLbl="bgAcc1" presStyleIdx="5" presStyleCnt="24" custScaleX="100138">
         <dgm:presLayoutVars>
           <dgm:bulletEnabled val="1"/>
         </dgm:presLayoutVars>
@@ -18674,7 +18674,7 @@
       </dgm:t>
     </dgm:pt>
     <dgm:pt modelId="{E2A9A2E3-975E-4158-B7B0-8474B12FE0C9}" type="pres">
-      <dgm:prSet presAssocID="{10E19DDF-9416-4F09-B78F-30FFF45BCCAB}" presName="Name13" presStyleLbl="parChTrans1D2" presStyleIdx="7" presStyleCnt="24"/>
+      <dgm:prSet presAssocID="{10E19DDF-9416-4F09-B78F-30FFF45BCCAB}" presName="Name13" presStyleLbl="parChTrans1D2" presStyleIdx="6" presStyleCnt="24"/>
       <dgm:spPr/>
       <dgm:t>
         <a:bodyPr/>
@@ -18685,7 +18685,7 @@
       </dgm:t>
     </dgm:pt>
     <dgm:pt modelId="{187F473F-2C80-4D0F-867C-B9C989E5CE3B}" type="pres">
-      <dgm:prSet presAssocID="{11E8878C-2885-49B1-BBD3-B9BF6E9CD8CF}" presName="childText" presStyleLbl="bgAcc1" presStyleIdx="7" presStyleCnt="24" custScaleX="89357">
+      <dgm:prSet presAssocID="{11E8878C-2885-49B1-BBD3-B9BF6E9CD8CF}" presName="childText" presStyleLbl="bgAcc1" presStyleIdx="6" presStyleCnt="24" custScaleX="100138">
         <dgm:presLayoutVars>
           <dgm:bulletEnabled val="1"/>
         </dgm:presLayoutVars>
@@ -18700,7 +18700,7 @@
       </dgm:t>
     </dgm:pt>
     <dgm:pt modelId="{29E6ABA8-1702-4C61-B19D-8C0148A40F8C}" type="pres">
-      <dgm:prSet presAssocID="{7F828FC0-9501-40D3-A0DB-F30C215FAE9B}" presName="Name13" presStyleLbl="parChTrans1D2" presStyleIdx="8" presStyleCnt="24"/>
+      <dgm:prSet presAssocID="{7F828FC0-9501-40D3-A0DB-F30C215FAE9B}" presName="Name13" presStyleLbl="parChTrans1D2" presStyleIdx="7" presStyleCnt="24"/>
       <dgm:spPr/>
       <dgm:t>
         <a:bodyPr/>
@@ -18711,7 +18711,7 @@
       </dgm:t>
     </dgm:pt>
     <dgm:pt modelId="{3206DEE8-816E-4DF2-B56F-A32D5FB2B8E0}" type="pres">
-      <dgm:prSet presAssocID="{4C5E9BE5-1781-406D-B5B8-8FAB82A93DBF}" presName="childText" presStyleLbl="bgAcc1" presStyleIdx="8" presStyleCnt="24" custScaleX="89357">
+      <dgm:prSet presAssocID="{4C5E9BE5-1781-406D-B5B8-8FAB82A93DBF}" presName="childText" presStyleLbl="bgAcc1" presStyleIdx="7" presStyleCnt="24" custScaleX="100138">
         <dgm:presLayoutVars>
           <dgm:bulletEnabled val="1"/>
         </dgm:presLayoutVars>
@@ -18734,7 +18734,7 @@
       <dgm:spPr/>
     </dgm:pt>
     <dgm:pt modelId="{91F3DD14-3AE4-4F3B-BF09-032D92ED4320}" type="pres">
-      <dgm:prSet presAssocID="{DC5733AA-5488-4161-9E9C-4E86DFCF157C}" presName="rootText" presStyleLbl="node1" presStyleIdx="2" presStyleCnt="8" custScaleX="85695"/>
+      <dgm:prSet presAssocID="{DC5733AA-5488-4161-9E9C-4E86DFCF157C}" presName="rootText" presStyleLbl="node1" presStyleIdx="2" presStyleCnt="9" custScaleX="85695"/>
       <dgm:spPr/>
       <dgm:t>
         <a:bodyPr/>
@@ -18745,7 +18745,7 @@
       </dgm:t>
     </dgm:pt>
     <dgm:pt modelId="{B97A4915-97D8-4679-B75F-622F745A40AD}" type="pres">
-      <dgm:prSet presAssocID="{DC5733AA-5488-4161-9E9C-4E86DFCF157C}" presName="rootConnector" presStyleLbl="node1" presStyleIdx="2" presStyleCnt="8"/>
+      <dgm:prSet presAssocID="{DC5733AA-5488-4161-9E9C-4E86DFCF157C}" presName="rootConnector" presStyleLbl="node1" presStyleIdx="2" presStyleCnt="9"/>
       <dgm:spPr/>
       <dgm:t>
         <a:bodyPr/>
@@ -18760,7 +18760,7 @@
       <dgm:spPr/>
     </dgm:pt>
     <dgm:pt modelId="{A0B49624-BEFA-4F36-B59E-2C2952641913}" type="pres">
-      <dgm:prSet presAssocID="{4C3CFAF8-114D-49AC-8C2D-8403D4AE6D2E}" presName="Name13" presStyleLbl="parChTrans1D2" presStyleIdx="9" presStyleCnt="24"/>
+      <dgm:prSet presAssocID="{4C3CFAF8-114D-49AC-8C2D-8403D4AE6D2E}" presName="Name13" presStyleLbl="parChTrans1D2" presStyleIdx="8" presStyleCnt="24"/>
       <dgm:spPr/>
       <dgm:t>
         <a:bodyPr/>
@@ -18771,7 +18771,7 @@
       </dgm:t>
     </dgm:pt>
     <dgm:pt modelId="{C690DA50-99EF-4AC1-BF02-0178B112B8D1}" type="pres">
-      <dgm:prSet presAssocID="{EA0440DB-70FF-4B48-93CF-DB9DE07BEC16}" presName="childText" presStyleLbl="bgAcc1" presStyleIdx="9" presStyleCnt="24" custScaleX="89357">
+      <dgm:prSet presAssocID="{EA0440DB-70FF-4B48-93CF-DB9DE07BEC16}" presName="childText" presStyleLbl="bgAcc1" presStyleIdx="8" presStyleCnt="24" custScaleX="99345">
         <dgm:presLayoutVars>
           <dgm:bulletEnabled val="1"/>
         </dgm:presLayoutVars>
@@ -18786,7 +18786,7 @@
       </dgm:t>
     </dgm:pt>
     <dgm:pt modelId="{D3B15278-7FE7-43C5-B501-8FE553284603}" type="pres">
-      <dgm:prSet presAssocID="{95FCB660-8056-4D66-A638-A7DFC6590755}" presName="Name13" presStyleLbl="parChTrans1D2" presStyleIdx="10" presStyleCnt="24"/>
+      <dgm:prSet presAssocID="{95FCB660-8056-4D66-A638-A7DFC6590755}" presName="Name13" presStyleLbl="parChTrans1D2" presStyleIdx="9" presStyleCnt="24"/>
       <dgm:spPr/>
       <dgm:t>
         <a:bodyPr/>
@@ -18797,7 +18797,7 @@
       </dgm:t>
     </dgm:pt>
     <dgm:pt modelId="{84E38BBE-317B-40CB-BED1-598900656104}" type="pres">
-      <dgm:prSet presAssocID="{94927AD6-0BC6-48BC-A7A9-B033F8EEEE27}" presName="childText" presStyleLbl="bgAcc1" presStyleIdx="10" presStyleCnt="24" custScaleX="89357">
+      <dgm:prSet presAssocID="{94927AD6-0BC6-48BC-A7A9-B033F8EEEE27}" presName="childText" presStyleLbl="bgAcc1" presStyleIdx="9" presStyleCnt="24" custScaleX="99345">
         <dgm:presLayoutVars>
           <dgm:bulletEnabled val="1"/>
         </dgm:presLayoutVars>
@@ -18812,7 +18812,7 @@
       </dgm:t>
     </dgm:pt>
     <dgm:pt modelId="{9E36A3C3-6B8D-4834-BE28-710E9B9F157F}" type="pres">
-      <dgm:prSet presAssocID="{9B37607E-684F-4BEB-BA54-BBF193393C63}" presName="Name13" presStyleLbl="parChTrans1D2" presStyleIdx="11" presStyleCnt="24"/>
+      <dgm:prSet presAssocID="{9B37607E-684F-4BEB-BA54-BBF193393C63}" presName="Name13" presStyleLbl="parChTrans1D2" presStyleIdx="10" presStyleCnt="24"/>
       <dgm:spPr/>
       <dgm:t>
         <a:bodyPr/>
@@ -18823,7 +18823,7 @@
       </dgm:t>
     </dgm:pt>
     <dgm:pt modelId="{E887E15F-5B41-47EF-81CD-3C23AAA4FF7C}" type="pres">
-      <dgm:prSet presAssocID="{CACED2F6-5CC3-460A-8499-0F34177461C6}" presName="childText" presStyleLbl="bgAcc1" presStyleIdx="11" presStyleCnt="24" custScaleX="89357">
+      <dgm:prSet presAssocID="{CACED2F6-5CC3-460A-8499-0F34177461C6}" presName="childText" presStyleLbl="bgAcc1" presStyleIdx="10" presStyleCnt="24" custScaleX="99345">
         <dgm:presLayoutVars>
           <dgm:bulletEnabled val="1"/>
         </dgm:presLayoutVars>
@@ -18846,7 +18846,7 @@
       <dgm:spPr/>
     </dgm:pt>
     <dgm:pt modelId="{E5E1801B-779F-4A6B-8755-4B28832CAA29}" type="pres">
-      <dgm:prSet presAssocID="{B4094FF4-9337-4505-BFC6-3E0C305126B0}" presName="rootText" presStyleLbl="node1" presStyleIdx="3" presStyleCnt="8" custScaleX="85695"/>
+      <dgm:prSet presAssocID="{B4094FF4-9337-4505-BFC6-3E0C305126B0}" presName="rootText" presStyleLbl="node1" presStyleIdx="3" presStyleCnt="9" custScaleX="85695"/>
       <dgm:spPr/>
       <dgm:t>
         <a:bodyPr/>
@@ -18857,7 +18857,7 @@
       </dgm:t>
     </dgm:pt>
     <dgm:pt modelId="{587645D9-6F69-4F07-8C5D-62D534E3C22D}" type="pres">
-      <dgm:prSet presAssocID="{B4094FF4-9337-4505-BFC6-3E0C305126B0}" presName="rootConnector" presStyleLbl="node1" presStyleIdx="3" presStyleCnt="8"/>
+      <dgm:prSet presAssocID="{B4094FF4-9337-4505-BFC6-3E0C305126B0}" presName="rootConnector" presStyleLbl="node1" presStyleIdx="3" presStyleCnt="9"/>
       <dgm:spPr/>
       <dgm:t>
         <a:bodyPr/>
@@ -18872,7 +18872,7 @@
       <dgm:spPr/>
     </dgm:pt>
     <dgm:pt modelId="{CB31F521-FC1D-4E4D-9B45-DDE8A4B236A4}" type="pres">
-      <dgm:prSet presAssocID="{807B50BB-CB8B-445C-9E55-96EEF1AA3D5F}" presName="Name13" presStyleLbl="parChTrans1D2" presStyleIdx="12" presStyleCnt="24"/>
+      <dgm:prSet presAssocID="{807B50BB-CB8B-445C-9E55-96EEF1AA3D5F}" presName="Name13" presStyleLbl="parChTrans1D2" presStyleIdx="11" presStyleCnt="24"/>
       <dgm:spPr/>
       <dgm:t>
         <a:bodyPr/>
@@ -18883,7 +18883,7 @@
       </dgm:t>
     </dgm:pt>
     <dgm:pt modelId="{65F39FC5-A6CE-491E-8888-8271FD35E89E}" type="pres">
-      <dgm:prSet presAssocID="{84B28951-A3B6-466B-9E5C-4E40CB0C3868}" presName="childText" presStyleLbl="bgAcc1" presStyleIdx="12" presStyleCnt="24" custScaleX="89357">
+      <dgm:prSet presAssocID="{84B28951-A3B6-466B-9E5C-4E40CB0C3868}" presName="childText" presStyleLbl="bgAcc1" presStyleIdx="11" presStyleCnt="24" custScaleX="98917">
         <dgm:presLayoutVars>
           <dgm:bulletEnabled val="1"/>
         </dgm:presLayoutVars>
@@ -18898,7 +18898,7 @@
       </dgm:t>
     </dgm:pt>
     <dgm:pt modelId="{F94F71E9-0EFD-4B2E-AA4E-A2D6BEC7906E}" type="pres">
-      <dgm:prSet presAssocID="{19FDD408-80C7-457A-BC39-1C88A52D83B8}" presName="Name13" presStyleLbl="parChTrans1D2" presStyleIdx="13" presStyleCnt="24"/>
+      <dgm:prSet presAssocID="{19FDD408-80C7-457A-BC39-1C88A52D83B8}" presName="Name13" presStyleLbl="parChTrans1D2" presStyleIdx="12" presStyleCnt="24"/>
       <dgm:spPr/>
       <dgm:t>
         <a:bodyPr/>
@@ -18909,7 +18909,7 @@
       </dgm:t>
     </dgm:pt>
     <dgm:pt modelId="{F8D3AACC-3FF3-4AD1-9D53-238E3884F253}" type="pres">
-      <dgm:prSet presAssocID="{465890CC-4C0F-4DE3-8DF0-32F9B1515BA4}" presName="childText" presStyleLbl="bgAcc1" presStyleIdx="13" presStyleCnt="24" custScaleX="89357">
+      <dgm:prSet presAssocID="{465890CC-4C0F-4DE3-8DF0-32F9B1515BA4}" presName="childText" presStyleLbl="bgAcc1" presStyleIdx="12" presStyleCnt="24" custScaleX="98917">
         <dgm:presLayoutVars>
           <dgm:bulletEnabled val="1"/>
         </dgm:presLayoutVars>
@@ -18924,7 +18924,7 @@
       </dgm:t>
     </dgm:pt>
     <dgm:pt modelId="{B8BB48C0-6E1A-4E6B-B8F8-0F224C183831}" type="pres">
-      <dgm:prSet presAssocID="{90FCEC29-3023-4272-9BDB-72B39E94159E}" presName="Name13" presStyleLbl="parChTrans1D2" presStyleIdx="14" presStyleCnt="24"/>
+      <dgm:prSet presAssocID="{90FCEC29-3023-4272-9BDB-72B39E94159E}" presName="Name13" presStyleLbl="parChTrans1D2" presStyleIdx="13" presStyleCnt="24"/>
       <dgm:spPr/>
       <dgm:t>
         <a:bodyPr/>
@@ -18935,7 +18935,7 @@
       </dgm:t>
     </dgm:pt>
     <dgm:pt modelId="{8402DF20-AE4F-4717-9392-4C37350DEE90}" type="pres">
-      <dgm:prSet presAssocID="{E04C06C0-4B93-44E6-BA73-C91563F64830}" presName="childText" presStyleLbl="bgAcc1" presStyleIdx="14" presStyleCnt="24" custScaleX="89357">
+      <dgm:prSet presAssocID="{E04C06C0-4B93-44E6-BA73-C91563F64830}" presName="childText" presStyleLbl="bgAcc1" presStyleIdx="13" presStyleCnt="24" custScaleX="98917">
         <dgm:presLayoutVars>
           <dgm:bulletEnabled val="1"/>
         </dgm:presLayoutVars>
@@ -18958,7 +18958,7 @@
       <dgm:spPr/>
     </dgm:pt>
     <dgm:pt modelId="{DED34B62-5B37-4393-8A01-F6B25CB45D0A}" type="pres">
-      <dgm:prSet presAssocID="{B804C279-6B19-444C-A41F-2E63C78BBDDD}" presName="rootText" presStyleLbl="node1" presStyleIdx="4" presStyleCnt="8" custScaleX="85695"/>
+      <dgm:prSet presAssocID="{B804C279-6B19-444C-A41F-2E63C78BBDDD}" presName="rootText" presStyleLbl="node1" presStyleIdx="4" presStyleCnt="9" custScaleX="85695"/>
       <dgm:spPr/>
       <dgm:t>
         <a:bodyPr/>
@@ -18969,7 +18969,7 @@
       </dgm:t>
     </dgm:pt>
     <dgm:pt modelId="{8AA3C08A-C973-4EC5-A51C-9D831B8F4724}" type="pres">
-      <dgm:prSet presAssocID="{B804C279-6B19-444C-A41F-2E63C78BBDDD}" presName="rootConnector" presStyleLbl="node1" presStyleIdx="4" presStyleCnt="8"/>
+      <dgm:prSet presAssocID="{B804C279-6B19-444C-A41F-2E63C78BBDDD}" presName="rootConnector" presStyleLbl="node1" presStyleIdx="4" presStyleCnt="9"/>
       <dgm:spPr/>
       <dgm:t>
         <a:bodyPr/>
@@ -18984,7 +18984,7 @@
       <dgm:spPr/>
     </dgm:pt>
     <dgm:pt modelId="{98408B34-EA17-41DC-B392-49823CBC97B7}" type="pres">
-      <dgm:prSet presAssocID="{8A70CE71-95CD-4CAD-B830-9CE1F217A3C9}" presName="Name13" presStyleLbl="parChTrans1D2" presStyleIdx="15" presStyleCnt="24"/>
+      <dgm:prSet presAssocID="{8A70CE71-95CD-4CAD-B830-9CE1F217A3C9}" presName="Name13" presStyleLbl="parChTrans1D2" presStyleIdx="14" presStyleCnt="24"/>
       <dgm:spPr/>
       <dgm:t>
         <a:bodyPr/>
@@ -18995,7 +18995,7 @@
       </dgm:t>
     </dgm:pt>
     <dgm:pt modelId="{941B6FBD-D058-4C09-82EF-35412C1C477D}" type="pres">
-      <dgm:prSet presAssocID="{28D0073A-982E-41BE-AB0C-AB068C9A398C}" presName="childText" presStyleLbl="bgAcc1" presStyleIdx="15" presStyleCnt="24" custScaleX="89357">
+      <dgm:prSet presAssocID="{28D0073A-982E-41BE-AB0C-AB068C9A398C}" presName="childText" presStyleLbl="bgAcc1" presStyleIdx="14" presStyleCnt="24" custScaleX="98917">
         <dgm:presLayoutVars>
           <dgm:bulletEnabled val="1"/>
         </dgm:presLayoutVars>
@@ -19018,7 +19018,7 @@
       <dgm:spPr/>
     </dgm:pt>
     <dgm:pt modelId="{AF5D85B3-6E9A-44AB-9E2F-E1C70EEE0102}" type="pres">
-      <dgm:prSet presAssocID="{28FAD08A-7668-4F89-88BA-7BC5522EC9AA}" presName="rootText" presStyleLbl="node1" presStyleIdx="5" presStyleCnt="8" custScaleX="85695"/>
+      <dgm:prSet presAssocID="{28FAD08A-7668-4F89-88BA-7BC5522EC9AA}" presName="rootText" presStyleLbl="node1" presStyleIdx="5" presStyleCnt="9" custScaleX="85695"/>
       <dgm:spPr/>
       <dgm:t>
         <a:bodyPr/>
@@ -19029,7 +19029,7 @@
       </dgm:t>
     </dgm:pt>
     <dgm:pt modelId="{878E543B-17CD-4460-BB81-15092E58A0F6}" type="pres">
-      <dgm:prSet presAssocID="{28FAD08A-7668-4F89-88BA-7BC5522EC9AA}" presName="rootConnector" presStyleLbl="node1" presStyleIdx="5" presStyleCnt="8"/>
+      <dgm:prSet presAssocID="{28FAD08A-7668-4F89-88BA-7BC5522EC9AA}" presName="rootConnector" presStyleLbl="node1" presStyleIdx="5" presStyleCnt="9"/>
       <dgm:spPr/>
       <dgm:t>
         <a:bodyPr/>
@@ -19044,7 +19044,7 @@
       <dgm:spPr/>
     </dgm:pt>
     <dgm:pt modelId="{6AEB7793-A050-4E9D-91F1-25FC3F50F43B}" type="pres">
-      <dgm:prSet presAssocID="{DD8F43FE-7002-4BD6-B3BD-A40BC7C34EA7}" presName="Name13" presStyleLbl="parChTrans1D2" presStyleIdx="16" presStyleCnt="24"/>
+      <dgm:prSet presAssocID="{DD8F43FE-7002-4BD6-B3BD-A40BC7C34EA7}" presName="Name13" presStyleLbl="parChTrans1D2" presStyleIdx="15" presStyleCnt="24"/>
       <dgm:spPr/>
       <dgm:t>
         <a:bodyPr/>
@@ -19055,7 +19055,7 @@
       </dgm:t>
     </dgm:pt>
     <dgm:pt modelId="{E8D96FEB-84A9-416C-80C3-1A9053E24EAA}" type="pres">
-      <dgm:prSet presAssocID="{3EA4EA27-2467-4BAD-A0F9-C2C3D3597EB6}" presName="childText" presStyleLbl="bgAcc1" presStyleIdx="16" presStyleCnt="24" custScaleX="89357">
+      <dgm:prSet presAssocID="{3EA4EA27-2467-4BAD-A0F9-C2C3D3597EB6}" presName="childText" presStyleLbl="bgAcc1" presStyleIdx="15" presStyleCnt="24" custScaleX="89357">
         <dgm:presLayoutVars>
           <dgm:bulletEnabled val="1"/>
         </dgm:presLayoutVars>
@@ -19070,7 +19070,7 @@
       </dgm:t>
     </dgm:pt>
     <dgm:pt modelId="{47A5DE8F-F2E2-458B-81C5-F9DA393628B2}" type="pres">
-      <dgm:prSet presAssocID="{7CC7DC12-9352-4C98-9F13-D011B02C6081}" presName="Name13" presStyleLbl="parChTrans1D2" presStyleIdx="17" presStyleCnt="24"/>
+      <dgm:prSet presAssocID="{7CC7DC12-9352-4C98-9F13-D011B02C6081}" presName="Name13" presStyleLbl="parChTrans1D2" presStyleIdx="16" presStyleCnt="24"/>
       <dgm:spPr/>
       <dgm:t>
         <a:bodyPr/>
@@ -19081,7 +19081,7 @@
       </dgm:t>
     </dgm:pt>
     <dgm:pt modelId="{F696DC11-4C5D-45F2-8EB2-5BF5F0766D4D}" type="pres">
-      <dgm:prSet presAssocID="{8DC3EAE0-AA96-4653-B57C-ED61FEA30CD5}" presName="childText" presStyleLbl="bgAcc1" presStyleIdx="17" presStyleCnt="24" custScaleX="89357">
+      <dgm:prSet presAssocID="{8DC3EAE0-AA96-4653-B57C-ED61FEA30CD5}" presName="childText" presStyleLbl="bgAcc1" presStyleIdx="16" presStyleCnt="24" custScaleX="89357">
         <dgm:presLayoutVars>
           <dgm:bulletEnabled val="1"/>
         </dgm:presLayoutVars>
@@ -19104,7 +19104,7 @@
       <dgm:spPr/>
     </dgm:pt>
     <dgm:pt modelId="{6C2DB3A7-FAC5-4907-B69D-2A82E1D0B614}" type="pres">
-      <dgm:prSet presAssocID="{CD60526E-7835-489E-A870-881055DE5AD2}" presName="rootText" presStyleLbl="node1" presStyleIdx="6" presStyleCnt="8" custScaleX="85695"/>
+      <dgm:prSet presAssocID="{CD60526E-7835-489E-A870-881055DE5AD2}" presName="rootText" presStyleLbl="node1" presStyleIdx="6" presStyleCnt="9" custScaleX="85695"/>
       <dgm:spPr/>
       <dgm:t>
         <a:bodyPr/>
@@ -19115,7 +19115,7 @@
       </dgm:t>
     </dgm:pt>
     <dgm:pt modelId="{292B5CA0-BF49-4F85-91E3-8BAAEA2517E7}" type="pres">
-      <dgm:prSet presAssocID="{CD60526E-7835-489E-A870-881055DE5AD2}" presName="rootConnector" presStyleLbl="node1" presStyleIdx="6" presStyleCnt="8"/>
+      <dgm:prSet presAssocID="{CD60526E-7835-489E-A870-881055DE5AD2}" presName="rootConnector" presStyleLbl="node1" presStyleIdx="6" presStyleCnt="9"/>
       <dgm:spPr/>
       <dgm:t>
         <a:bodyPr/>
@@ -19130,7 +19130,7 @@
       <dgm:spPr/>
     </dgm:pt>
     <dgm:pt modelId="{9EF792B8-EB2F-4996-8AE7-C558C638115A}" type="pres">
-      <dgm:prSet presAssocID="{8DDB22BA-566F-4439-B904-C34874F4FDA9}" presName="Name13" presStyleLbl="parChTrans1D2" presStyleIdx="18" presStyleCnt="24"/>
+      <dgm:prSet presAssocID="{8DDB22BA-566F-4439-B904-C34874F4FDA9}" presName="Name13" presStyleLbl="parChTrans1D2" presStyleIdx="17" presStyleCnt="24"/>
       <dgm:spPr/>
       <dgm:t>
         <a:bodyPr/>
@@ -19141,7 +19141,7 @@
       </dgm:t>
     </dgm:pt>
     <dgm:pt modelId="{2A82A683-001D-4A24-B4EB-0F6569EE6A84}" type="pres">
-      <dgm:prSet presAssocID="{03767183-5A04-415E-92C7-837ECF9D5C89}" presName="childText" presStyleLbl="bgAcc1" presStyleIdx="18" presStyleCnt="24" custScaleX="89357">
+      <dgm:prSet presAssocID="{03767183-5A04-415E-92C7-837ECF9D5C89}" presName="childText" presStyleLbl="bgAcc1" presStyleIdx="17" presStyleCnt="24" custScaleX="108882">
         <dgm:presLayoutVars>
           <dgm:bulletEnabled val="1"/>
         </dgm:presLayoutVars>
@@ -19156,7 +19156,7 @@
       </dgm:t>
     </dgm:pt>
     <dgm:pt modelId="{49D9ABCD-6EEA-48BF-880F-B7BA7E0CA55D}" type="pres">
-      <dgm:prSet presAssocID="{6D34DB83-81AC-4DB6-97B4-D7A0CB242E12}" presName="Name13" presStyleLbl="parChTrans1D2" presStyleIdx="19" presStyleCnt="24"/>
+      <dgm:prSet presAssocID="{6D34DB83-81AC-4DB6-97B4-D7A0CB242E12}" presName="Name13" presStyleLbl="parChTrans1D2" presStyleIdx="18" presStyleCnt="24"/>
       <dgm:spPr/>
       <dgm:t>
         <a:bodyPr/>
@@ -19167,7 +19167,7 @@
       </dgm:t>
     </dgm:pt>
     <dgm:pt modelId="{24EA4042-C37C-44FF-B990-10310C99290F}" type="pres">
-      <dgm:prSet presAssocID="{C34BBD7A-9FB8-4C52-A421-F5090E3E25E5}" presName="childText" presStyleLbl="bgAcc1" presStyleIdx="19" presStyleCnt="24" custScaleX="89357">
+      <dgm:prSet presAssocID="{C34BBD7A-9FB8-4C52-A421-F5090E3E25E5}" presName="childText" presStyleLbl="bgAcc1" presStyleIdx="18" presStyleCnt="24" custScaleX="108882">
         <dgm:presLayoutVars>
           <dgm:bulletEnabled val="1"/>
         </dgm:presLayoutVars>
@@ -19182,7 +19182,7 @@
       </dgm:t>
     </dgm:pt>
     <dgm:pt modelId="{0A0E46B4-880D-45A3-BEA8-F0179A662F6E}" type="pres">
-      <dgm:prSet presAssocID="{CA4676CE-26BF-45AB-B671-BA94A92F286B}" presName="Name13" presStyleLbl="parChTrans1D2" presStyleIdx="20" presStyleCnt="24"/>
+      <dgm:prSet presAssocID="{CA4676CE-26BF-45AB-B671-BA94A92F286B}" presName="Name13" presStyleLbl="parChTrans1D2" presStyleIdx="19" presStyleCnt="24"/>
       <dgm:spPr/>
       <dgm:t>
         <a:bodyPr/>
@@ -19193,7 +19193,7 @@
       </dgm:t>
     </dgm:pt>
     <dgm:pt modelId="{934FE0E1-B490-422E-AA0C-4CA0974D38DF}" type="pres">
-      <dgm:prSet presAssocID="{82BA6264-7538-4D2A-8E1C-8BA6A8B77C87}" presName="childText" presStyleLbl="bgAcc1" presStyleIdx="20" presStyleCnt="24" custScaleX="89357">
+      <dgm:prSet presAssocID="{82BA6264-7538-4D2A-8E1C-8BA6A8B77C87}" presName="childText" presStyleLbl="bgAcc1" presStyleIdx="19" presStyleCnt="24" custScaleX="108882">
         <dgm:presLayoutVars>
           <dgm:bulletEnabled val="1"/>
         </dgm:presLayoutVars>
@@ -19208,7 +19208,7 @@
       </dgm:t>
     </dgm:pt>
     <dgm:pt modelId="{31BFF808-E5C4-4266-BB5D-4DD341B88897}" type="pres">
-      <dgm:prSet presAssocID="{A761EF1A-E62F-46F6-B567-6C4A968BB804}" presName="Name13" presStyleLbl="parChTrans1D2" presStyleIdx="21" presStyleCnt="24"/>
+      <dgm:prSet presAssocID="{A761EF1A-E62F-46F6-B567-6C4A968BB804}" presName="Name13" presStyleLbl="parChTrans1D2" presStyleIdx="20" presStyleCnt="24"/>
       <dgm:spPr/>
       <dgm:t>
         <a:bodyPr/>
@@ -19219,7 +19219,7 @@
       </dgm:t>
     </dgm:pt>
     <dgm:pt modelId="{7EB9B7B6-B186-4DE7-92CF-45C2332B5808}" type="pres">
-      <dgm:prSet presAssocID="{01C6A790-4DC7-4F0B-9249-1613723970D2}" presName="childText" presStyleLbl="bgAcc1" presStyleIdx="21" presStyleCnt="24" custScaleX="89357">
+      <dgm:prSet presAssocID="{01C6A790-4DC7-4F0B-9249-1613723970D2}" presName="childText" presStyleLbl="bgAcc1" presStyleIdx="20" presStyleCnt="24" custScaleX="108882">
         <dgm:presLayoutVars>
           <dgm:bulletEnabled val="1"/>
         </dgm:presLayoutVars>
@@ -19242,7 +19242,7 @@
       <dgm:spPr/>
     </dgm:pt>
     <dgm:pt modelId="{EED238A2-F0DF-4F67-8B6A-6BF5E84200D5}" type="pres">
-      <dgm:prSet presAssocID="{FB773CC5-928C-4EBB-9E7C-55F8DF732475}" presName="rootText" presStyleLbl="node1" presStyleIdx="7" presStyleCnt="8" custScaleX="85695"/>
+      <dgm:prSet presAssocID="{FB773CC5-928C-4EBB-9E7C-55F8DF732475}" presName="rootText" presStyleLbl="node1" presStyleIdx="7" presStyleCnt="9" custScaleX="85695"/>
       <dgm:spPr/>
       <dgm:t>
         <a:bodyPr/>
@@ -19253,7 +19253,7 @@
       </dgm:t>
     </dgm:pt>
     <dgm:pt modelId="{D2901977-E661-4E89-BB60-728ECFDF71B6}" type="pres">
-      <dgm:prSet presAssocID="{FB773CC5-928C-4EBB-9E7C-55F8DF732475}" presName="rootConnector" presStyleLbl="node1" presStyleIdx="7" presStyleCnt="8"/>
+      <dgm:prSet presAssocID="{FB773CC5-928C-4EBB-9E7C-55F8DF732475}" presName="rootConnector" presStyleLbl="node1" presStyleIdx="7" presStyleCnt="9"/>
       <dgm:spPr/>
       <dgm:t>
         <a:bodyPr/>
@@ -19268,7 +19268,7 @@
       <dgm:spPr/>
     </dgm:pt>
     <dgm:pt modelId="{F006886D-E4EA-480C-A781-A323279A7444}" type="pres">
-      <dgm:prSet presAssocID="{F3A713F3-3946-422C-9F2B-4D9E0310962E}" presName="Name13" presStyleLbl="parChTrans1D2" presStyleIdx="22" presStyleCnt="24"/>
+      <dgm:prSet presAssocID="{F3A713F3-3946-422C-9F2B-4D9E0310962E}" presName="Name13" presStyleLbl="parChTrans1D2" presStyleIdx="21" presStyleCnt="24"/>
       <dgm:spPr/>
       <dgm:t>
         <a:bodyPr/>
@@ -19279,7 +19279,7 @@
       </dgm:t>
     </dgm:pt>
     <dgm:pt modelId="{526EF2C4-1577-4934-BD19-8A593E727CAC}" type="pres">
-      <dgm:prSet presAssocID="{561FD150-BCC3-427D-8B9D-595821B18F5E}" presName="childText" presStyleLbl="bgAcc1" presStyleIdx="22" presStyleCnt="24" custScaleX="89357">
+      <dgm:prSet presAssocID="{561FD150-BCC3-427D-8B9D-595821B18F5E}" presName="childText" presStyleLbl="bgAcc1" presStyleIdx="21" presStyleCnt="24" custScaleX="89357">
         <dgm:presLayoutVars>
           <dgm:bulletEnabled val="1"/>
         </dgm:presLayoutVars>
@@ -19293,8 +19293,16 @@
         </a:p>
       </dgm:t>
     </dgm:pt>
-    <dgm:pt modelId="{C409B91B-2A5D-434A-9550-CB44444CFB49}" type="pres">
-      <dgm:prSet presAssocID="{117BD8F8-1EA3-4D20-9C3C-10F34F889741}" presName="Name13" presStyleLbl="parChTrans1D2" presStyleIdx="23" presStyleCnt="24"/>
+    <dgm:pt modelId="{053D7075-E252-4BD9-BE54-176F5B28A92B}" type="pres">
+      <dgm:prSet presAssocID="{4CE2ECD0-BB62-47CE-B968-118726A7596A}" presName="root" presStyleCnt="0"/>
+      <dgm:spPr/>
+    </dgm:pt>
+    <dgm:pt modelId="{180EEA0B-CD68-4C1F-B477-43F7FD939870}" type="pres">
+      <dgm:prSet presAssocID="{4CE2ECD0-BB62-47CE-B968-118726A7596A}" presName="rootComposite" presStyleCnt="0"/>
+      <dgm:spPr/>
+    </dgm:pt>
+    <dgm:pt modelId="{AAF647BC-8AB7-421F-AF2B-D02B99D7D429}" type="pres">
+      <dgm:prSet presAssocID="{4CE2ECD0-BB62-47CE-B968-118726A7596A}" presName="rootText" presStyleLbl="node1" presStyleIdx="8" presStyleCnt="9"/>
       <dgm:spPr/>
       <dgm:t>
         <a:bodyPr/>
@@ -19304,8 +19312,46 @@
         </a:p>
       </dgm:t>
     </dgm:pt>
-    <dgm:pt modelId="{CBB05B55-713A-4DAF-8ADA-1F22C6820080}" type="pres">
-      <dgm:prSet presAssocID="{2836453B-BD87-463B-AB95-AD5C88BA8326}" presName="childText" presStyleLbl="bgAcc1" presStyleIdx="23" presStyleCnt="24" custScaleX="89357">
+    <dgm:pt modelId="{17D91CE4-50EA-45CB-A4B5-F9B7BFD5DBB5}" type="pres">
+      <dgm:prSet presAssocID="{4CE2ECD0-BB62-47CE-B968-118726A7596A}" presName="rootConnector" presStyleLbl="node1" presStyleIdx="8" presStyleCnt="9"/>
+      <dgm:spPr/>
+      <dgm:t>
+        <a:bodyPr/>
+        <a:lstStyle/>
+        <a:p>
+          <a:endParaRPr lang="de-DE"/>
+        </a:p>
+      </dgm:t>
+    </dgm:pt>
+    <dgm:pt modelId="{9E426D12-1AA4-4ACB-8410-DD100E78C4FC}" type="pres">
+      <dgm:prSet presAssocID="{4CE2ECD0-BB62-47CE-B968-118726A7596A}" presName="childShape" presStyleCnt="0"/>
+      <dgm:spPr/>
+    </dgm:pt>
+    <dgm:pt modelId="{BF30207B-D423-40AF-B0B0-0ADB391DFB22}" type="pres">
+      <dgm:prSet presAssocID="{01CECF68-B529-468E-986F-96B6DA884369}" presName="Name13" presStyleLbl="parChTrans1D2" presStyleIdx="22" presStyleCnt="24"/>
+      <dgm:spPr/>
+    </dgm:pt>
+    <dgm:pt modelId="{548A2A15-D14B-43B8-B052-EBCF9D83BEFA}" type="pres">
+      <dgm:prSet presAssocID="{28B0FA7E-8089-4167-9390-BAFB85BA925A}" presName="childText" presStyleLbl="bgAcc1" presStyleIdx="22" presStyleCnt="24">
+        <dgm:presLayoutVars>
+          <dgm:bulletEnabled val="1"/>
+        </dgm:presLayoutVars>
+      </dgm:prSet>
+      <dgm:spPr/>
+      <dgm:t>
+        <a:bodyPr/>
+        <a:lstStyle/>
+        <a:p>
+          <a:endParaRPr lang="de-DE"/>
+        </a:p>
+      </dgm:t>
+    </dgm:pt>
+    <dgm:pt modelId="{0821D2FB-AFE4-49F0-B47F-9E0BD32037DB}" type="pres">
+      <dgm:prSet presAssocID="{5AB7C7E8-0EAC-4E9E-A993-68652CAB0C3C}" presName="Name13" presStyleLbl="parChTrans1D2" presStyleIdx="23" presStyleCnt="24"/>
+      <dgm:spPr/>
+    </dgm:pt>
+    <dgm:pt modelId="{46ED9D13-F0B4-4692-A299-3394EF773C3C}" type="pres">
+      <dgm:prSet presAssocID="{1AEF335D-4957-431F-AD17-0F7F1E43E2E4}" presName="childText" presStyleLbl="bgAcc1" presStyleIdx="23" presStyleCnt="24" custScaleX="99694">
         <dgm:presLayoutVars>
           <dgm:bulletEnabled val="1"/>
         </dgm:presLayoutVars>
@@ -19321,191 +19367,199 @@
     </dgm:pt>
   </dgm:ptLst>
   <dgm:cxnLst>
-    <dgm:cxn modelId="{E3E6B9B9-A4E4-4FCE-B359-C8BD895CB415}" type="presOf" srcId="{A761EF1A-E62F-46F6-B567-6C4A968BB804}" destId="{31BFF808-E5C4-4266-BB5D-4DD341B88897}" srcOrd="0" destOrd="0" presId="urn:microsoft.com/office/officeart/2005/8/layout/hierarchy3"/>
+    <dgm:cxn modelId="{F496FF22-6289-4CE3-8449-1B3CFC7A5AF7}" type="presOf" srcId="{465890CC-4C0F-4DE3-8DF0-32F9B1515BA4}" destId="{F8D3AACC-3FF3-4AD1-9D53-238E3884F253}" srcOrd="0" destOrd="0" presId="urn:microsoft.com/office/officeart/2005/8/layout/hierarchy3"/>
+    <dgm:cxn modelId="{B14F19F7-1ACE-4471-8909-096FC919B6C4}" type="presOf" srcId="{EA0440DB-70FF-4B48-93CF-DB9DE07BEC16}" destId="{C690DA50-99EF-4AC1-BF02-0178B112B8D1}" srcOrd="0" destOrd="0" presId="urn:microsoft.com/office/officeart/2005/8/layout/hierarchy3"/>
+    <dgm:cxn modelId="{7F2FCF14-1FC7-4DCD-82AF-16D933846ECB}" type="presOf" srcId="{87A0638D-7E62-419D-8BA5-39E087E2E5C2}" destId="{9D93DF36-F029-4BDC-9E89-4299C0EBFCB3}" srcOrd="0" destOrd="0" presId="urn:microsoft.com/office/officeart/2005/8/layout/hierarchy3"/>
+    <dgm:cxn modelId="{285535FC-3735-4822-BDC4-99C8FA1FF2F1}" srcId="{8DAB2FD0-2B03-4377-AB78-C40A056ACE6F}" destId="{CD60526E-7835-489E-A870-881055DE5AD2}" srcOrd="6" destOrd="0" parTransId="{BF368C21-93F6-45FF-B636-99E6BF9C05AA}" sibTransId="{95FD9430-5CEC-421C-AC42-0145A2E1E1A1}"/>
+    <dgm:cxn modelId="{A26F50E8-2910-4B4B-AAB1-6BDEBD2BB2C3}" type="presOf" srcId="{3E887210-AFB4-47C1-A654-9BB0EC015157}" destId="{4A84239E-C242-4669-92B7-8C65D266FA8E}" srcOrd="0" destOrd="0" presId="urn:microsoft.com/office/officeart/2005/8/layout/hierarchy3"/>
+    <dgm:cxn modelId="{AC5054A4-622A-4D13-A1DF-A0C2BE4ADC2B}" type="presOf" srcId="{9B37607E-684F-4BEB-BA54-BBF193393C63}" destId="{9E36A3C3-6B8D-4834-BE28-710E9B9F157F}" srcOrd="0" destOrd="0" presId="urn:microsoft.com/office/officeart/2005/8/layout/hierarchy3"/>
+    <dgm:cxn modelId="{DAE4E209-4A7B-4186-A7D5-310890ACA672}" type="presOf" srcId="{561FD150-BCC3-427D-8B9D-595821B18F5E}" destId="{526EF2C4-1577-4934-BD19-8A593E727CAC}" srcOrd="0" destOrd="0" presId="urn:microsoft.com/office/officeart/2005/8/layout/hierarchy3"/>
+    <dgm:cxn modelId="{DFB90F0B-C262-43C4-BA75-D0F807908EBD}" type="presOf" srcId="{DC5733AA-5488-4161-9E9C-4E86DFCF157C}" destId="{B97A4915-97D8-4679-B75F-622F745A40AD}" srcOrd="1" destOrd="0" presId="urn:microsoft.com/office/officeart/2005/8/layout/hierarchy3"/>
+    <dgm:cxn modelId="{1F7CD763-06A5-40B0-9A00-A584CB8B503F}" type="presOf" srcId="{6725265A-7CA6-445A-AD68-06572110B37C}" destId="{D4EE79F2-0900-4306-89C1-513046A120F3}" srcOrd="0" destOrd="0" presId="urn:microsoft.com/office/officeart/2005/8/layout/hierarchy3"/>
+    <dgm:cxn modelId="{40EA185C-2DF1-435D-8C0C-2F61DDEB08EF}" srcId="{28FAD08A-7668-4F89-88BA-7BC5522EC9AA}" destId="{3EA4EA27-2467-4BAD-A0F9-C2C3D3597EB6}" srcOrd="0" destOrd="0" parTransId="{DD8F43FE-7002-4BD6-B3BD-A40BC7C34EA7}" sibTransId="{9377A980-6854-46A8-8527-C29A0842A127}"/>
+    <dgm:cxn modelId="{AD1279BD-5448-494C-BF28-CF57DF9C850C}" type="presOf" srcId="{95FCB660-8056-4D66-A638-A7DFC6590755}" destId="{D3B15278-7FE7-43C5-B501-8FE553284603}" srcOrd="0" destOrd="0" presId="urn:microsoft.com/office/officeart/2005/8/layout/hierarchy3"/>
+    <dgm:cxn modelId="{69357E7F-F10E-4C1A-8B9E-D0169AAA81CE}" type="presOf" srcId="{10E19DDF-9416-4F09-B78F-30FFF45BCCAB}" destId="{E2A9A2E3-975E-4158-B7B0-8474B12FE0C9}" srcOrd="0" destOrd="0" presId="urn:microsoft.com/office/officeart/2005/8/layout/hierarchy3"/>
+    <dgm:cxn modelId="{FE76B9C1-5F8A-4548-A686-B4DA3B6AF24A}" srcId="{56A49430-181E-403C-8A34-714158AEC076}" destId="{D7A2B0BE-188C-407C-9CC8-D5CBCF0755E4}" srcOrd="0" destOrd="0" parTransId="{35B900AE-41B0-45FF-AECA-A41BF8103AF7}" sibTransId="{6CDC30C3-123B-4A6D-B04B-A1ED331F7DD3}"/>
+    <dgm:cxn modelId="{F2504074-08FD-47C5-80CF-6A14F8A8A5A6}" type="presOf" srcId="{94927AD6-0BC6-48BC-A7A9-B033F8EEEE27}" destId="{84E38BBE-317B-40CB-BED1-598900656104}" srcOrd="0" destOrd="0" presId="urn:microsoft.com/office/officeart/2005/8/layout/hierarchy3"/>
+    <dgm:cxn modelId="{E7BAA035-B670-4876-BBF7-51A989E1F3C9}" srcId="{8DAB2FD0-2B03-4377-AB78-C40A056ACE6F}" destId="{B804C279-6B19-444C-A41F-2E63C78BBDDD}" srcOrd="4" destOrd="0" parTransId="{A3A8B242-07D7-4EBD-8075-D33522D15544}" sibTransId="{0E0544F9-6300-4FE4-8B5B-74D398110D44}"/>
+    <dgm:cxn modelId="{5B34ABB4-D9A6-4C32-89C9-D6D042EDFF50}" srcId="{FB773CC5-928C-4EBB-9E7C-55F8DF732475}" destId="{561FD150-BCC3-427D-8B9D-595821B18F5E}" srcOrd="0" destOrd="0" parTransId="{F3A713F3-3946-422C-9F2B-4D9E0310962E}" sibTransId="{52976A94-FB94-4331-BABC-4A634103CE0A}"/>
+    <dgm:cxn modelId="{7F47D5FB-E803-4183-8503-5790B5B03B3D}" srcId="{34E35518-EF43-41E7-B2B5-7F090C09FB94}" destId="{4C5E9BE5-1781-406D-B5B8-8FAB82A93DBF}" srcOrd="3" destOrd="0" parTransId="{7F828FC0-9501-40D3-A0DB-F30C215FAE9B}" sibTransId="{3FEB442B-74CF-44D3-92A4-4D610561EA1D}"/>
+    <dgm:cxn modelId="{D8990C09-3EB1-4AA6-857C-E2E2679CB969}" type="presOf" srcId="{CA4676CE-26BF-45AB-B671-BA94A92F286B}" destId="{0A0E46B4-880D-45A3-BEA8-F0179A662F6E}" srcOrd="0" destOrd="0" presId="urn:microsoft.com/office/officeart/2005/8/layout/hierarchy3"/>
+    <dgm:cxn modelId="{C735B845-F4FD-4C78-B6A0-5B8587917A51}" type="presOf" srcId="{34E35518-EF43-41E7-B2B5-7F090C09FB94}" destId="{F7727978-2655-46FE-AA59-24F8ABF54CD7}" srcOrd="0" destOrd="0" presId="urn:microsoft.com/office/officeart/2005/8/layout/hierarchy3"/>
+    <dgm:cxn modelId="{86088011-F566-4D91-B689-CF414B8039BA}" srcId="{8DAB2FD0-2B03-4377-AB78-C40A056ACE6F}" destId="{4CE2ECD0-BB62-47CE-B968-118726A7596A}" srcOrd="8" destOrd="0" parTransId="{CC326956-010A-4805-AC4A-8AC0DD6183EA}" sibTransId="{18B36907-FFBA-42E0-B64D-9D17A67DC057}"/>
+    <dgm:cxn modelId="{3C60116E-DD3B-4733-8C4B-22971C16CC56}" srcId="{DC5733AA-5488-4161-9E9C-4E86DFCF157C}" destId="{CACED2F6-5CC3-460A-8499-0F34177461C6}" srcOrd="2" destOrd="0" parTransId="{9B37607E-684F-4BEB-BA54-BBF193393C63}" sibTransId="{67433D70-EBC9-4F70-AB3A-31F3AD986BAE}"/>
+    <dgm:cxn modelId="{75BAF4DB-96DA-4E8F-86AA-2474E10ECA69}" srcId="{34E35518-EF43-41E7-B2B5-7F090C09FB94}" destId="{11E8878C-2885-49B1-BBD3-B9BF6E9CD8CF}" srcOrd="2" destOrd="0" parTransId="{10E19DDF-9416-4F09-B78F-30FFF45BCCAB}" sibTransId="{6AEEB261-87E5-40DF-A0C2-E054F6E2B583}"/>
     <dgm:cxn modelId="{77A6DF31-D484-4F7C-81B6-7E72D5BDBC28}" srcId="{34E35518-EF43-41E7-B2B5-7F090C09FB94}" destId="{AF5EFBA0-D7B8-49F4-BF86-5EDFD109C60A}" srcOrd="0" destOrd="0" parTransId="{6A8730F5-2A56-463C-B1E0-6455899B0193}" sibTransId="{CD7FA6BD-B172-4712-9D65-0285EC016F40}"/>
-    <dgm:cxn modelId="{8311328D-81C7-4480-9940-048CF8ED06B7}" type="presOf" srcId="{BFCA3835-D844-4D46-8CFD-C885B3560BBE}" destId="{C7D3896C-510F-44BC-88B4-7C22129E786E}" srcOrd="0" destOrd="0" presId="urn:microsoft.com/office/officeart/2005/8/layout/hierarchy3"/>
-    <dgm:cxn modelId="{3B8EE147-B221-4D8F-81F8-CE32F39EFC46}" type="presOf" srcId="{90FCEC29-3023-4272-9BDB-72B39E94159E}" destId="{B8BB48C0-6E1A-4E6B-B8F8-0F224C183831}" srcOrd="0" destOrd="0" presId="urn:microsoft.com/office/officeart/2005/8/layout/hierarchy3"/>
-    <dgm:cxn modelId="{85C9716D-8D84-424A-AB06-D70FD3F3040E}" type="presOf" srcId="{3E887210-AFB4-47C1-A654-9BB0EC015157}" destId="{4A84239E-C242-4669-92B7-8C65D266FA8E}" srcOrd="0" destOrd="0" presId="urn:microsoft.com/office/officeart/2005/8/layout/hierarchy3"/>
+    <dgm:cxn modelId="{83250359-FB54-49AB-A311-57C949A9E06B}" type="presOf" srcId="{8DC3EAE0-AA96-4653-B57C-ED61FEA30CD5}" destId="{F696DC11-4C5D-45F2-8EB2-5BF5F0766D4D}" srcOrd="0" destOrd="0" presId="urn:microsoft.com/office/officeart/2005/8/layout/hierarchy3"/>
     <dgm:cxn modelId="{43A9CA93-8A45-4208-B70D-094372E779C6}" srcId="{28FAD08A-7668-4F89-88BA-7BC5522EC9AA}" destId="{8DC3EAE0-AA96-4653-B57C-ED61FEA30CD5}" srcOrd="1" destOrd="0" parTransId="{7CC7DC12-9352-4C98-9F13-D011B02C6081}" sibTransId="{8B7E0419-F39F-48B6-8DD1-EC28DCD47BD1}"/>
+    <dgm:cxn modelId="{81BAB975-333C-4334-AA72-563F4ABA887F}" srcId="{8DAB2FD0-2B03-4377-AB78-C40A056ACE6F}" destId="{56A49430-181E-403C-8A34-714158AEC076}" srcOrd="0" destOrd="0" parTransId="{364F3740-FB73-434C-908E-5DD32149EBF9}" sibTransId="{FC6ED0AC-6A10-4C8A-A251-3BCFFCB3359F}"/>
+    <dgm:cxn modelId="{1F79924D-5579-4BAA-BC8E-E629993C762F}" type="presOf" srcId="{56A49430-181E-403C-8A34-714158AEC076}" destId="{61737740-909B-4238-895E-2F5A38B946DA}" srcOrd="1" destOrd="0" presId="urn:microsoft.com/office/officeart/2005/8/layout/hierarchy3"/>
+    <dgm:cxn modelId="{531101E7-CF44-41F9-A016-DB574FD3AD5B}" type="presOf" srcId="{E739A682-CBCF-477A-82C9-B0F2D7CDB70B}" destId="{F2819C25-FC5B-4095-ADBF-C6AB65E907EF}" srcOrd="0" destOrd="0" presId="urn:microsoft.com/office/officeart/2005/8/layout/hierarchy3"/>
+    <dgm:cxn modelId="{0A90114B-A335-4A37-A760-1171D1922E75}" type="presOf" srcId="{CACED2F6-5CC3-460A-8499-0F34177461C6}" destId="{E887E15F-5B41-47EF-81CD-3C23AAA4FF7C}" srcOrd="0" destOrd="0" presId="urn:microsoft.com/office/officeart/2005/8/layout/hierarchy3"/>
+    <dgm:cxn modelId="{12968C1D-4455-4606-B6B1-BD91BD7E5D41}" srcId="{B4094FF4-9337-4505-BFC6-3E0C305126B0}" destId="{E04C06C0-4B93-44E6-BA73-C91563F64830}" srcOrd="2" destOrd="0" parTransId="{90FCEC29-3023-4272-9BDB-72B39E94159E}" sibTransId="{18DB953F-C440-40DD-A5DE-04DA336E51C8}"/>
+    <dgm:cxn modelId="{1AA145C9-2F71-473A-BEC1-51D1C96D90C5}" type="presOf" srcId="{D7A2B0BE-188C-407C-9CC8-D5CBCF0755E4}" destId="{8A3314E6-2863-4C36-BBB3-CAD41F46559B}" srcOrd="0" destOrd="0" presId="urn:microsoft.com/office/officeart/2005/8/layout/hierarchy3"/>
+    <dgm:cxn modelId="{45B5E0ED-1CAC-4F56-9584-10FE6D9D2535}" type="presOf" srcId="{B4094FF4-9337-4505-BFC6-3E0C305126B0}" destId="{E5E1801B-779F-4A6B-8755-4B28832CAA29}" srcOrd="0" destOrd="0" presId="urn:microsoft.com/office/officeart/2005/8/layout/hierarchy3"/>
+    <dgm:cxn modelId="{A4F3BAA3-D2F9-4952-A79F-841ADDE71212}" type="presOf" srcId="{6D34DB83-81AC-4DB6-97B4-D7A0CB242E12}" destId="{49D9ABCD-6EEA-48BF-880F-B7BA7E0CA55D}" srcOrd="0" destOrd="0" presId="urn:microsoft.com/office/officeart/2005/8/layout/hierarchy3"/>
+    <dgm:cxn modelId="{34E4D6B4-22E2-4889-A5E0-7E964956674A}" type="presOf" srcId="{B4094FF4-9337-4505-BFC6-3E0C305126B0}" destId="{587645D9-6F69-4F07-8C5D-62D534E3C22D}" srcOrd="1" destOrd="0" presId="urn:microsoft.com/office/officeart/2005/8/layout/hierarchy3"/>
+    <dgm:cxn modelId="{62AEE99B-58CC-4DEB-AC61-04D334E1670B}" type="presOf" srcId="{01C6A790-4DC7-4F0B-9249-1613723970D2}" destId="{7EB9B7B6-B186-4DE7-92CF-45C2332B5808}" srcOrd="0" destOrd="0" presId="urn:microsoft.com/office/officeart/2005/8/layout/hierarchy3"/>
+    <dgm:cxn modelId="{2CF3B022-65BB-4E99-BAFF-563061044E66}" type="presOf" srcId="{FB773CC5-928C-4EBB-9E7C-55F8DF732475}" destId="{EED238A2-F0DF-4F67-8B6A-6BF5E84200D5}" srcOrd="0" destOrd="0" presId="urn:microsoft.com/office/officeart/2005/8/layout/hierarchy3"/>
+    <dgm:cxn modelId="{89F9C425-9B86-4B7F-81CD-C4A9688BB224}" type="presOf" srcId="{DC5733AA-5488-4161-9E9C-4E86DFCF157C}" destId="{91F3DD14-3AE4-4F3B-BF09-032D92ED4320}" srcOrd="0" destOrd="0" presId="urn:microsoft.com/office/officeart/2005/8/layout/hierarchy3"/>
+    <dgm:cxn modelId="{E7F33E85-A190-459B-A571-39AEB5F07BE0}" type="presOf" srcId="{7CC7DC12-9352-4C98-9F13-D011B02C6081}" destId="{47A5DE8F-F2E2-458B-81C5-F9DA393628B2}" srcOrd="0" destOrd="0" presId="urn:microsoft.com/office/officeart/2005/8/layout/hierarchy3"/>
+    <dgm:cxn modelId="{3917D695-501A-406F-AFB0-81D8C522B8FA}" type="presOf" srcId="{3EA4EA27-2467-4BAD-A0F9-C2C3D3597EB6}" destId="{E8D96FEB-84A9-416C-80C3-1A9053E24EAA}" srcOrd="0" destOrd="0" presId="urn:microsoft.com/office/officeart/2005/8/layout/hierarchy3"/>
     <dgm:cxn modelId="{2C2C6659-00C8-4F1A-AAB5-A362245A7A72}" srcId="{8DAB2FD0-2B03-4377-AB78-C40A056ACE6F}" destId="{DC5733AA-5488-4161-9E9C-4E86DFCF157C}" srcOrd="2" destOrd="0" parTransId="{2281873B-9933-4F2D-98BE-964C31896381}" sibTransId="{C8194241-8159-401F-8043-F733DEA640AF}"/>
-    <dgm:cxn modelId="{12968C1D-4455-4606-B6B1-BD91BD7E5D41}" srcId="{B4094FF4-9337-4505-BFC6-3E0C305126B0}" destId="{E04C06C0-4B93-44E6-BA73-C91563F64830}" srcOrd="2" destOrd="0" parTransId="{90FCEC29-3023-4272-9BDB-72B39E94159E}" sibTransId="{18DB953F-C440-40DD-A5DE-04DA336E51C8}"/>
-    <dgm:cxn modelId="{357BAE8A-FA73-453E-9323-63292DE1EC01}" type="presOf" srcId="{87A0638D-7E62-419D-8BA5-39E087E2E5C2}" destId="{9D93DF36-F029-4BDC-9E89-4299C0EBFCB3}" srcOrd="0" destOrd="0" presId="urn:microsoft.com/office/officeart/2005/8/layout/hierarchy3"/>
+    <dgm:cxn modelId="{159262F1-6865-4CF5-9650-946E5659C9A4}" type="presOf" srcId="{807B50BB-CB8B-445C-9E55-96EEF1AA3D5F}" destId="{CB31F521-FC1D-4E4D-9B45-DDE8A4B236A4}" srcOrd="0" destOrd="0" presId="urn:microsoft.com/office/officeart/2005/8/layout/hierarchy3"/>
+    <dgm:cxn modelId="{71CD5B6D-9E69-43F9-BBD3-7AD219F38061}" srcId="{4CE2ECD0-BB62-47CE-B968-118726A7596A}" destId="{28B0FA7E-8089-4167-9390-BAFB85BA925A}" srcOrd="0" destOrd="0" parTransId="{01CECF68-B529-468E-986F-96B6DA884369}" sibTransId="{C0860A24-487C-4B47-8BCD-A02E1A740461}"/>
+    <dgm:cxn modelId="{56B69D8D-6ED5-4932-AD73-BB492EFB4650}" srcId="{CD60526E-7835-489E-A870-881055DE5AD2}" destId="{C34BBD7A-9FB8-4C52-A421-F5090E3E25E5}" srcOrd="1" destOrd="0" parTransId="{6D34DB83-81AC-4DB6-97B4-D7A0CB242E12}" sibTransId="{12BCD7B2-7104-4619-9CF7-D9776833306F}"/>
+    <dgm:cxn modelId="{B09DABCA-A044-46CB-A6C8-732AE8EB9972}" type="presOf" srcId="{CD60526E-7835-489E-A870-881055DE5AD2}" destId="{6C2DB3A7-FAC5-4907-B69D-2A82E1D0B614}" srcOrd="0" destOrd="0" presId="urn:microsoft.com/office/officeart/2005/8/layout/hierarchy3"/>
+    <dgm:cxn modelId="{9F54D659-CDFF-40CC-821A-3BD0D2B3E11E}" type="presOf" srcId="{7F828FC0-9501-40D3-A0DB-F30C215FAE9B}" destId="{29E6ABA8-1702-4C61-B19D-8C0148A40F8C}" srcOrd="0" destOrd="0" presId="urn:microsoft.com/office/officeart/2005/8/layout/hierarchy3"/>
+    <dgm:cxn modelId="{4C704806-FAAD-43C1-9376-7DE37FEE3DFB}" type="presOf" srcId="{CD60526E-7835-489E-A870-881055DE5AD2}" destId="{292B5CA0-BF49-4F85-91E3-8BAAEA2517E7}" srcOrd="1" destOrd="0" presId="urn:microsoft.com/office/officeart/2005/8/layout/hierarchy3"/>
+    <dgm:cxn modelId="{27E77EF4-B018-4280-A425-A2D5FDB2CC3B}" type="presOf" srcId="{C34BBD7A-9FB8-4C52-A421-F5090E3E25E5}" destId="{24EA4042-C37C-44FF-B990-10310C99290F}" srcOrd="0" destOrd="0" presId="urn:microsoft.com/office/officeart/2005/8/layout/hierarchy3"/>
+    <dgm:cxn modelId="{06D6B6E4-8A30-451D-B9AC-D034BA65D358}" srcId="{34E35518-EF43-41E7-B2B5-7F090C09FB94}" destId="{62FC6845-4EF0-4497-9F2B-5A95910903AC}" srcOrd="1" destOrd="0" parTransId="{E739A682-CBCF-477A-82C9-B0F2D7CDB70B}" sibTransId="{4B3AC8FC-D607-443D-A8DF-EF9A1897632D}"/>
+    <dgm:cxn modelId="{551C27B2-A797-4C58-9C53-4234C7FF601C}" srcId="{56A49430-181E-403C-8A34-714158AEC076}" destId="{87A0638D-7E62-419D-8BA5-39E087E2E5C2}" srcOrd="1" destOrd="0" parTransId="{BFCA3835-D844-4D46-8CFD-C885B3560BBE}" sibTransId="{1F1B301A-B2EA-4A79-BE33-FFE18C703704}"/>
+    <dgm:cxn modelId="{061C86B6-A78C-42D6-985E-C65CD619A883}" srcId="{CD60526E-7835-489E-A870-881055DE5AD2}" destId="{82BA6264-7538-4D2A-8E1C-8BA6A8B77C87}" srcOrd="2" destOrd="0" parTransId="{CA4676CE-26BF-45AB-B671-BA94A92F286B}" sibTransId="{5353DE74-8657-46AA-B8FF-BCCD21BD19F5}"/>
+    <dgm:cxn modelId="{58ADB038-10E7-44EC-88B5-77591E5EBC12}" type="presOf" srcId="{4CE2ECD0-BB62-47CE-B968-118726A7596A}" destId="{AAF647BC-8AB7-421F-AF2B-D02B99D7D429}" srcOrd="0" destOrd="0" presId="urn:microsoft.com/office/officeart/2005/8/layout/hierarchy3"/>
+    <dgm:cxn modelId="{C60133BD-6C20-4A36-B8DD-E34733DBC9C4}" type="presOf" srcId="{6A8730F5-2A56-463C-B1E0-6455899B0193}" destId="{7F64B280-C922-4573-A9A4-51128719C217}" srcOrd="0" destOrd="0" presId="urn:microsoft.com/office/officeart/2005/8/layout/hierarchy3"/>
+    <dgm:cxn modelId="{3561092F-0AAF-469F-91F4-D1D9B09F61B2}" type="presOf" srcId="{1AEF335D-4957-431F-AD17-0F7F1E43E2E4}" destId="{46ED9D13-F0B4-4692-A299-3394EF773C3C}" srcOrd="0" destOrd="0" presId="urn:microsoft.com/office/officeart/2005/8/layout/hierarchy3"/>
+    <dgm:cxn modelId="{22CC2C7C-83A1-47A1-A1DC-F515CC881D8B}" type="presOf" srcId="{A761EF1A-E62F-46F6-B567-6C4A968BB804}" destId="{31BFF808-E5C4-4266-BB5D-4DD341B88897}" srcOrd="0" destOrd="0" presId="urn:microsoft.com/office/officeart/2005/8/layout/hierarchy3"/>
+    <dgm:cxn modelId="{F3A8E9CF-E51C-42FB-8F85-0A32E4B6DDDE}" type="presOf" srcId="{90FCEC29-3023-4272-9BDB-72B39E94159E}" destId="{B8BB48C0-6E1A-4E6B-B8F8-0F224C183831}" srcOrd="0" destOrd="0" presId="urn:microsoft.com/office/officeart/2005/8/layout/hierarchy3"/>
+    <dgm:cxn modelId="{D3DC2CFF-44BB-43AA-A525-6C83479249A3}" type="presOf" srcId="{5AB7C7E8-0EAC-4E9E-A993-68652CAB0C3C}" destId="{0821D2FB-AFE4-49F0-B47F-9E0BD32037DB}" srcOrd="0" destOrd="0" presId="urn:microsoft.com/office/officeart/2005/8/layout/hierarchy3"/>
+    <dgm:cxn modelId="{C65B4615-C9B9-4283-BBFE-E5552DA45EEA}" type="presOf" srcId="{37691145-F0A4-4AF2-86D2-78E9D059FF7B}" destId="{3A7336C0-F140-4AA4-8EB0-C86106393380}" srcOrd="0" destOrd="0" presId="urn:microsoft.com/office/officeart/2005/8/layout/hierarchy3"/>
+    <dgm:cxn modelId="{6C5930A8-B3C7-4EB0-9202-7AA872EDF1D7}" srcId="{CD60526E-7835-489E-A870-881055DE5AD2}" destId="{01C6A790-4DC7-4F0B-9249-1613723970D2}" srcOrd="3" destOrd="0" parTransId="{A761EF1A-E62F-46F6-B567-6C4A968BB804}" sibTransId="{3EC1A0E0-6771-4AC1-8F51-FD7B9C3575D8}"/>
+    <dgm:cxn modelId="{CDAEC1AA-84BC-4545-83F9-625F6312DBBC}" type="presOf" srcId="{03767183-5A04-415E-92C7-837ECF9D5C89}" destId="{2A82A683-001D-4A24-B4EB-0F6569EE6A84}" srcOrd="0" destOrd="0" presId="urn:microsoft.com/office/officeart/2005/8/layout/hierarchy3"/>
+    <dgm:cxn modelId="{E24E35C6-C140-446C-A410-7F7B870B987C}" type="presOf" srcId="{28FAD08A-7668-4F89-88BA-7BC5522EC9AA}" destId="{AF5D85B3-6E9A-44AB-9E2F-E1C70EEE0102}" srcOrd="0" destOrd="0" presId="urn:microsoft.com/office/officeart/2005/8/layout/hierarchy3"/>
+    <dgm:cxn modelId="{0E93FC85-8C02-475B-9D60-7280555A5932}" type="presOf" srcId="{56A49430-181E-403C-8A34-714158AEC076}" destId="{99FB8535-ECB9-42B1-87A1-D8BBE540BBCA}" srcOrd="0" destOrd="0" presId="urn:microsoft.com/office/officeart/2005/8/layout/hierarchy3"/>
+    <dgm:cxn modelId="{1AACB244-914A-41E5-8222-5969ADE8DEC7}" srcId="{CD60526E-7835-489E-A870-881055DE5AD2}" destId="{03767183-5A04-415E-92C7-837ECF9D5C89}" srcOrd="0" destOrd="0" parTransId="{8DDB22BA-566F-4439-B904-C34874F4FDA9}" sibTransId="{CF0A96A1-F327-4B86-94D2-8853B5B76019}"/>
+    <dgm:cxn modelId="{52504688-4047-492A-8E48-494B3D823821}" type="presOf" srcId="{8A70CE71-95CD-4CAD-B830-9CE1F217A3C9}" destId="{98408B34-EA17-41DC-B392-49823CBC97B7}" srcOrd="0" destOrd="0" presId="urn:microsoft.com/office/officeart/2005/8/layout/hierarchy3"/>
+    <dgm:cxn modelId="{E22C216E-0067-4268-8C64-B4955CF79076}" srcId="{4CE2ECD0-BB62-47CE-B968-118726A7596A}" destId="{1AEF335D-4957-431F-AD17-0F7F1E43E2E4}" srcOrd="1" destOrd="0" parTransId="{5AB7C7E8-0EAC-4E9E-A993-68652CAB0C3C}" sibTransId="{0D684AE3-715F-41DE-B856-E6C66E07C0E5}"/>
+    <dgm:cxn modelId="{F7138541-A335-4BC1-815C-369512F7B69C}" srcId="{8DAB2FD0-2B03-4377-AB78-C40A056ACE6F}" destId="{FB773CC5-928C-4EBB-9E7C-55F8DF732475}" srcOrd="7" destOrd="0" parTransId="{FD143CE0-A3AC-4BE5-A8D5-A3041BE3B643}" sibTransId="{B8945D6E-9227-4597-AF37-621659245876}"/>
+    <dgm:cxn modelId="{1EE483B0-33DA-4E3A-B4DF-5008C118AC48}" srcId="{B4094FF4-9337-4505-BFC6-3E0C305126B0}" destId="{465890CC-4C0F-4DE3-8DF0-32F9B1515BA4}" srcOrd="1" destOrd="0" parTransId="{19FDD408-80C7-457A-BC39-1C88A52D83B8}" sibTransId="{BF598C3C-FB58-4643-A364-FDAB91709540}"/>
+    <dgm:cxn modelId="{BE72C588-3C5B-45CD-B946-D90DC10B12C1}" type="presOf" srcId="{28FAD08A-7668-4F89-88BA-7BC5522EC9AA}" destId="{878E543B-17CD-4460-BB81-15092E58A0F6}" srcOrd="1" destOrd="0" presId="urn:microsoft.com/office/officeart/2005/8/layout/hierarchy3"/>
+    <dgm:cxn modelId="{761BCFDC-2860-40BC-AC1A-160553068C7C}" type="presOf" srcId="{82BA6264-7538-4D2A-8E1C-8BA6A8B77C87}" destId="{934FE0E1-B490-422E-AA0C-4CA0974D38DF}" srcOrd="0" destOrd="0" presId="urn:microsoft.com/office/officeart/2005/8/layout/hierarchy3"/>
+    <dgm:cxn modelId="{E5BF6048-D3F9-4DFD-972F-60BE1E154F2A}" type="presOf" srcId="{B804C279-6B19-444C-A41F-2E63C78BBDDD}" destId="{DED34B62-5B37-4393-8A01-F6B25CB45D0A}" srcOrd="0" destOrd="0" presId="urn:microsoft.com/office/officeart/2005/8/layout/hierarchy3"/>
+    <dgm:cxn modelId="{A9F512A6-CB96-45AE-87BD-2A862C08CC02}" type="presOf" srcId="{8DAB2FD0-2B03-4377-AB78-C40A056ACE6F}" destId="{BEFCC4BD-3F5D-4BBC-8701-6CADB17AA31F}" srcOrd="0" destOrd="0" presId="urn:microsoft.com/office/officeart/2005/8/layout/hierarchy3"/>
+    <dgm:cxn modelId="{5478ECCB-BAEA-42B9-B7BA-5E258744E377}" type="presOf" srcId="{11E8878C-2885-49B1-BBD3-B9BF6E9CD8CF}" destId="{187F473F-2C80-4D0F-867C-B9C989E5CE3B}" srcOrd="0" destOrd="0" presId="urn:microsoft.com/office/officeart/2005/8/layout/hierarchy3"/>
+    <dgm:cxn modelId="{860887AA-E7E6-491E-9021-206922AED23D}" type="presOf" srcId="{DD8F43FE-7002-4BD6-B3BD-A40BC7C34EA7}" destId="{6AEB7793-A050-4E9D-91F1-25FC3F50F43B}" srcOrd="0" destOrd="0" presId="urn:microsoft.com/office/officeart/2005/8/layout/hierarchy3"/>
+    <dgm:cxn modelId="{B4AA497E-8A46-4A51-AB83-BF781A2FE431}" srcId="{B4094FF4-9337-4505-BFC6-3E0C305126B0}" destId="{84B28951-A3B6-466B-9E5C-4E40CB0C3868}" srcOrd="0" destOrd="0" parTransId="{807B50BB-CB8B-445C-9E55-96EEF1AA3D5F}" sibTransId="{2D679092-829C-4D95-A642-1ED64E3C9068}"/>
+    <dgm:cxn modelId="{B27C2E15-FB32-4AAF-B121-D2FFA97436DB}" srcId="{56A49430-181E-403C-8A34-714158AEC076}" destId="{37691145-F0A4-4AF2-86D2-78E9D059FF7B}" srcOrd="2" destOrd="0" parTransId="{4534FF1F-C100-465B-B9DE-34841CDE71B1}" sibTransId="{D8145029-AE8F-49B7-8F40-B518713E71D1}"/>
+    <dgm:cxn modelId="{A06A1E60-0AA5-4F7F-AD9F-DD714CB9D032}" type="presOf" srcId="{4534FF1F-C100-465B-B9DE-34841CDE71B1}" destId="{248CE159-4170-4F7E-A087-6D2467D005BD}" srcOrd="0" destOrd="0" presId="urn:microsoft.com/office/officeart/2005/8/layout/hierarchy3"/>
+    <dgm:cxn modelId="{23EF611C-F365-4317-8841-14098D219BD0}" srcId="{8DAB2FD0-2B03-4377-AB78-C40A056ACE6F}" destId="{34E35518-EF43-41E7-B2B5-7F090C09FB94}" srcOrd="1" destOrd="0" parTransId="{66742FD1-66B7-4EA1-B4AF-089578453264}" sibTransId="{38F9A0FE-4B98-4ED4-B21D-3248921572C9}"/>
+    <dgm:cxn modelId="{DB76ECB2-074D-4B7F-B821-005E6ABB09AA}" srcId="{DC5733AA-5488-4161-9E9C-4E86DFCF157C}" destId="{EA0440DB-70FF-4B48-93CF-DB9DE07BEC16}" srcOrd="0" destOrd="0" parTransId="{4C3CFAF8-114D-49AC-8C2D-8403D4AE6D2E}" sibTransId="{266FAB6A-8869-420E-BFEE-4F5B08B7CA9F}"/>
     <dgm:cxn modelId="{52BF8D05-0616-4EB0-A837-8C22803D0346}" srcId="{B804C279-6B19-444C-A41F-2E63C78BBDDD}" destId="{28D0073A-982E-41BE-AB0C-AB068C9A398C}" srcOrd="0" destOrd="0" parTransId="{8A70CE71-95CD-4CAD-B830-9CE1F217A3C9}" sibTransId="{672AE81E-A816-4197-961C-C64B0E8665D7}"/>
-    <dgm:cxn modelId="{ACEA4CD2-482D-45FC-972A-323F43074BF5}" type="presOf" srcId="{A427F892-7E4D-4C03-9AA2-EDFBBD893D75}" destId="{3BE41C04-D4F3-4D1F-8F1F-2BC4741FC052}" srcOrd="0" destOrd="0" presId="urn:microsoft.com/office/officeart/2005/8/layout/hierarchy3"/>
-    <dgm:cxn modelId="{CE077295-EFF9-4013-AF27-2D0BC4663453}" type="presOf" srcId="{6D34DB83-81AC-4DB6-97B4-D7A0CB242E12}" destId="{49D9ABCD-6EEA-48BF-880F-B7BA7E0CA55D}" srcOrd="0" destOrd="0" presId="urn:microsoft.com/office/officeart/2005/8/layout/hierarchy3"/>
+    <dgm:cxn modelId="{6AF121AB-34C4-41CC-ACA3-557F9B4616CB}" type="presOf" srcId="{BFCA3835-D844-4D46-8CFD-C885B3560BBE}" destId="{C7D3896C-510F-44BC-88B4-7C22129E786E}" srcOrd="0" destOrd="0" presId="urn:microsoft.com/office/officeart/2005/8/layout/hierarchy3"/>
+    <dgm:cxn modelId="{5FD143F7-0D91-4ACB-9D9B-E0ADFC9940D9}" type="presOf" srcId="{84B28951-A3B6-466B-9E5C-4E40CB0C3868}" destId="{65F39FC5-A6CE-491E-8888-8271FD35E89E}" srcOrd="0" destOrd="0" presId="urn:microsoft.com/office/officeart/2005/8/layout/hierarchy3"/>
+    <dgm:cxn modelId="{E3C4B559-E972-4413-8ECC-6AA3539317B6}" type="presOf" srcId="{F3A713F3-3946-422C-9F2B-4D9E0310962E}" destId="{F006886D-E4EA-480C-A781-A323279A7444}" srcOrd="0" destOrd="0" presId="urn:microsoft.com/office/officeart/2005/8/layout/hierarchy3"/>
+    <dgm:cxn modelId="{58CB1E3B-9A2D-4117-B15D-97D7B5F44396}" srcId="{56A49430-181E-403C-8A34-714158AEC076}" destId="{3E887210-AFB4-47C1-A654-9BB0EC015157}" srcOrd="3" destOrd="0" parTransId="{6725265A-7CA6-445A-AD68-06572110B37C}" sibTransId="{3E5E73F4-C292-44FC-9875-7B796F674197}"/>
+    <dgm:cxn modelId="{186E8992-7418-4B99-9DF2-2692E18490E6}" type="presOf" srcId="{19FDD408-80C7-457A-BC39-1C88A52D83B8}" destId="{F94F71E9-0EFD-4B2E-AA4E-A2D6BEC7906E}" srcOrd="0" destOrd="0" presId="urn:microsoft.com/office/officeart/2005/8/layout/hierarchy3"/>
+    <dgm:cxn modelId="{A873733D-7E22-4664-A0BE-861A08E8C53D}" type="presOf" srcId="{B804C279-6B19-444C-A41F-2E63C78BBDDD}" destId="{8AA3C08A-C973-4EC5-A51C-9D831B8F4724}" srcOrd="1" destOrd="0" presId="urn:microsoft.com/office/officeart/2005/8/layout/hierarchy3"/>
+    <dgm:cxn modelId="{1DDC90D4-923B-4A31-A0E9-1A4359D66AB2}" type="presOf" srcId="{62FC6845-4EF0-4497-9F2B-5A95910903AC}" destId="{9EA7F07E-91D0-43F4-A301-6010E6E28787}" srcOrd="0" destOrd="0" presId="urn:microsoft.com/office/officeart/2005/8/layout/hierarchy3"/>
+    <dgm:cxn modelId="{BC8E21E1-7F47-49C6-830D-CC83FF1E2333}" type="presOf" srcId="{E04C06C0-4B93-44E6-BA73-C91563F64830}" destId="{8402DF20-AE4F-4717-9392-4C37350DEE90}" srcOrd="0" destOrd="0" presId="urn:microsoft.com/office/officeart/2005/8/layout/hierarchy3"/>
+    <dgm:cxn modelId="{25D35FB1-BFE4-4665-A48E-A7FB85521619}" type="presOf" srcId="{34E35518-EF43-41E7-B2B5-7F090C09FB94}" destId="{6153FFD0-413D-461D-9B01-CEA037B8FD0A}" srcOrd="1" destOrd="0" presId="urn:microsoft.com/office/officeart/2005/8/layout/hierarchy3"/>
+    <dgm:cxn modelId="{EBD4ADCF-2967-42EE-8458-D2F47CCC534D}" type="presOf" srcId="{01CECF68-B529-468E-986F-96B6DA884369}" destId="{BF30207B-D423-40AF-B0B0-0ADB391DFB22}" srcOrd="0" destOrd="0" presId="urn:microsoft.com/office/officeart/2005/8/layout/hierarchy3"/>
+    <dgm:cxn modelId="{DA7CBE34-0967-42D3-B7D5-D91A0066140D}" type="presOf" srcId="{FB773CC5-928C-4EBB-9E7C-55F8DF732475}" destId="{D2901977-E661-4E89-BB60-728ECFDF71B6}" srcOrd="1" destOrd="0" presId="urn:microsoft.com/office/officeart/2005/8/layout/hierarchy3"/>
     <dgm:cxn modelId="{A3909E9F-29CD-4F11-AEBC-CEDE19DEEE49}" srcId="{8DAB2FD0-2B03-4377-AB78-C40A056ACE6F}" destId="{28FAD08A-7668-4F89-88BA-7BC5522EC9AA}" srcOrd="5" destOrd="0" parTransId="{CAE05BA6-E552-4146-83F2-D4B0B0C55150}" sibTransId="{5C06DBF5-22D2-43D6-A252-1D999C73AE58}"/>
-    <dgm:cxn modelId="{285535FC-3735-4822-BDC4-99C8FA1FF2F1}" srcId="{8DAB2FD0-2B03-4377-AB78-C40A056ACE6F}" destId="{CD60526E-7835-489E-A870-881055DE5AD2}" srcOrd="6" destOrd="0" parTransId="{BF368C21-93F6-45FF-B636-99E6BF9C05AA}" sibTransId="{95FD9430-5CEC-421C-AC42-0145A2E1E1A1}"/>
-    <dgm:cxn modelId="{202902AB-9E54-4820-8B00-31C43DE8140A}" type="presOf" srcId="{84B28951-A3B6-466B-9E5C-4E40CB0C3868}" destId="{65F39FC5-A6CE-491E-8888-8271FD35E89E}" srcOrd="0" destOrd="0" presId="urn:microsoft.com/office/officeart/2005/8/layout/hierarchy3"/>
-    <dgm:cxn modelId="{1EE483B0-33DA-4E3A-B4DF-5008C118AC48}" srcId="{B4094FF4-9337-4505-BFC6-3E0C305126B0}" destId="{465890CC-4C0F-4DE3-8DF0-32F9B1515BA4}" srcOrd="1" destOrd="0" parTransId="{19FDD408-80C7-457A-BC39-1C88A52D83B8}" sibTransId="{BF598C3C-FB58-4643-A364-FDAB91709540}"/>
-    <dgm:cxn modelId="{D6D78DAB-B8CB-44B3-9960-A7C411CA27DA}" type="presOf" srcId="{10E19DDF-9416-4F09-B78F-30FFF45BCCAB}" destId="{E2A9A2E3-975E-4158-B7B0-8474B12FE0C9}" srcOrd="0" destOrd="0" presId="urn:microsoft.com/office/officeart/2005/8/layout/hierarchy3"/>
-    <dgm:cxn modelId="{C2C158F7-2E1F-4E16-9F8A-1ACAB4FA7912}" type="presOf" srcId="{3EA4EA27-2467-4BAD-A0F9-C2C3D3597EB6}" destId="{E8D96FEB-84A9-416C-80C3-1A9053E24EAA}" srcOrd="0" destOrd="0" presId="urn:microsoft.com/office/officeart/2005/8/layout/hierarchy3"/>
-    <dgm:cxn modelId="{FE76B9C1-5F8A-4548-A686-B4DA3B6AF24A}" srcId="{56A49430-181E-403C-8A34-714158AEC076}" destId="{D7A2B0BE-188C-407C-9CC8-D5CBCF0755E4}" srcOrd="0" destOrd="0" parTransId="{35B900AE-41B0-45FF-AECA-A41BF8103AF7}" sibTransId="{6CDC30C3-123B-4A6D-B04B-A1ED331F7DD3}"/>
-    <dgm:cxn modelId="{7AAFB454-DCCC-495C-97F0-C4E9E768D718}" type="presOf" srcId="{561FD150-BCC3-427D-8B9D-595821B18F5E}" destId="{526EF2C4-1577-4934-BD19-8A593E727CAC}" srcOrd="0" destOrd="0" presId="urn:microsoft.com/office/officeart/2005/8/layout/hierarchy3"/>
-    <dgm:cxn modelId="{75BAF4DB-96DA-4E8F-86AA-2474E10ECA69}" srcId="{34E35518-EF43-41E7-B2B5-7F090C09FB94}" destId="{11E8878C-2885-49B1-BBD3-B9BF6E9CD8CF}" srcOrd="2" destOrd="0" parTransId="{10E19DDF-9416-4F09-B78F-30FFF45BCCAB}" sibTransId="{6AEEB261-87E5-40DF-A0C2-E054F6E2B583}"/>
-    <dgm:cxn modelId="{551C27B2-A797-4C58-9C53-4234C7FF601C}" srcId="{56A49430-181E-403C-8A34-714158AEC076}" destId="{87A0638D-7E62-419D-8BA5-39E087E2E5C2}" srcOrd="1" destOrd="0" parTransId="{BFCA3835-D844-4D46-8CFD-C885B3560BBE}" sibTransId="{1F1B301A-B2EA-4A79-BE33-FFE18C703704}"/>
-    <dgm:cxn modelId="{6BAE4DBF-589C-421E-9C7A-6BADE0CB356C}" type="presOf" srcId="{FB773CC5-928C-4EBB-9E7C-55F8DF732475}" destId="{EED238A2-F0DF-4F67-8B6A-6BF5E84200D5}" srcOrd="0" destOrd="0" presId="urn:microsoft.com/office/officeart/2005/8/layout/hierarchy3"/>
-    <dgm:cxn modelId="{4A2D03B5-6949-4AFA-A4FD-C3A107D123D4}" type="presOf" srcId="{FB773CC5-928C-4EBB-9E7C-55F8DF732475}" destId="{D2901977-E661-4E89-BB60-728ECFDF71B6}" srcOrd="1" destOrd="0" presId="urn:microsoft.com/office/officeart/2005/8/layout/hierarchy3"/>
-    <dgm:cxn modelId="{061C86B6-A78C-42D6-985E-C65CD619A883}" srcId="{CD60526E-7835-489E-A870-881055DE5AD2}" destId="{82BA6264-7538-4D2A-8E1C-8BA6A8B77C87}" srcOrd="2" destOrd="0" parTransId="{CA4676CE-26BF-45AB-B671-BA94A92F286B}" sibTransId="{5353DE74-8657-46AA-B8FF-BCCD21BD19F5}"/>
-    <dgm:cxn modelId="{834685B4-39F2-4FB9-BB59-B9F36D42CFE0}" type="presOf" srcId="{AF5EFBA0-D7B8-49F4-BF86-5EDFD109C60A}" destId="{38155D7B-AA11-47C4-929B-CCC02A3D3801}" srcOrd="0" destOrd="0" presId="urn:microsoft.com/office/officeart/2005/8/layout/hierarchy3"/>
-    <dgm:cxn modelId="{D298140D-6A60-4803-A8FA-EDB63296C1CC}" type="presOf" srcId="{56A49430-181E-403C-8A34-714158AEC076}" destId="{99FB8535-ECB9-42B1-87A1-D8BBE540BBCA}" srcOrd="0" destOrd="0" presId="urn:microsoft.com/office/officeart/2005/8/layout/hierarchy3"/>
-    <dgm:cxn modelId="{8B56A682-A967-46A7-86AB-F40221279873}" type="presOf" srcId="{465890CC-4C0F-4DE3-8DF0-32F9B1515BA4}" destId="{F8D3AACC-3FF3-4AD1-9D53-238E3884F253}" srcOrd="0" destOrd="0" presId="urn:microsoft.com/office/officeart/2005/8/layout/hierarchy3"/>
-    <dgm:cxn modelId="{A81B2E0A-DDC2-4FE4-8E71-A04CBCFB013F}" type="presOf" srcId="{8DC3EAE0-AA96-4653-B57C-ED61FEA30CD5}" destId="{F696DC11-4C5D-45F2-8EB2-5BF5F0766D4D}" srcOrd="0" destOrd="0" presId="urn:microsoft.com/office/officeart/2005/8/layout/hierarchy3"/>
-    <dgm:cxn modelId="{DB76ECB2-074D-4B7F-B821-005E6ABB09AA}" srcId="{DC5733AA-5488-4161-9E9C-4E86DFCF157C}" destId="{EA0440DB-70FF-4B48-93CF-DB9DE07BEC16}" srcOrd="0" destOrd="0" parTransId="{4C3CFAF8-114D-49AC-8C2D-8403D4AE6D2E}" sibTransId="{266FAB6A-8869-420E-BFEE-4F5B08B7CA9F}"/>
-    <dgm:cxn modelId="{B90BB672-9228-4E8B-A3A1-7C3F7465BE27}" type="presOf" srcId="{CA4676CE-26BF-45AB-B671-BA94A92F286B}" destId="{0A0E46B4-880D-45A3-BEA8-F0179A662F6E}" srcOrd="0" destOrd="0" presId="urn:microsoft.com/office/officeart/2005/8/layout/hierarchy3"/>
-    <dgm:cxn modelId="{DC3C9694-75B6-4282-8FC2-836D09088629}" type="presOf" srcId="{9B37607E-684F-4BEB-BA54-BBF193393C63}" destId="{9E36A3C3-6B8D-4834-BE28-710E9B9F157F}" srcOrd="0" destOrd="0" presId="urn:microsoft.com/office/officeart/2005/8/layout/hierarchy3"/>
-    <dgm:cxn modelId="{F7138541-A335-4BC1-815C-369512F7B69C}" srcId="{8DAB2FD0-2B03-4377-AB78-C40A056ACE6F}" destId="{FB773CC5-928C-4EBB-9E7C-55F8DF732475}" srcOrd="7" destOrd="0" parTransId="{FD143CE0-A3AC-4BE5-A8D5-A3041BE3B643}" sibTransId="{B8945D6E-9227-4597-AF37-621659245876}"/>
-    <dgm:cxn modelId="{012E7468-4B8A-4499-B32C-FACCE8AB9937}" type="presOf" srcId="{E739A682-CBCF-477A-82C9-B0F2D7CDB70B}" destId="{F2819C25-FC5B-4095-ADBF-C6AB65E907EF}" srcOrd="0" destOrd="0" presId="urn:microsoft.com/office/officeart/2005/8/layout/hierarchy3"/>
-    <dgm:cxn modelId="{6B9F06AB-FB43-4BDF-989E-DF77A81DA928}" type="presOf" srcId="{C34BBD7A-9FB8-4C52-A421-F5090E3E25E5}" destId="{24EA4042-C37C-44FF-B990-10310C99290F}" srcOrd="0" destOrd="0" presId="urn:microsoft.com/office/officeart/2005/8/layout/hierarchy3"/>
-    <dgm:cxn modelId="{40EA185C-2DF1-435D-8C0C-2F61DDEB08EF}" srcId="{28FAD08A-7668-4F89-88BA-7BC5522EC9AA}" destId="{3EA4EA27-2467-4BAD-A0F9-C2C3D3597EB6}" srcOrd="0" destOrd="0" parTransId="{DD8F43FE-7002-4BD6-B3BD-A40BC7C34EA7}" sibTransId="{9377A980-6854-46A8-8527-C29A0842A127}"/>
-    <dgm:cxn modelId="{E7BAA035-B670-4876-BBF7-51A989E1F3C9}" srcId="{8DAB2FD0-2B03-4377-AB78-C40A056ACE6F}" destId="{B804C279-6B19-444C-A41F-2E63C78BBDDD}" srcOrd="4" destOrd="0" parTransId="{A3A8B242-07D7-4EBD-8075-D33522D15544}" sibTransId="{0E0544F9-6300-4FE4-8B5B-74D398110D44}"/>
-    <dgm:cxn modelId="{58CB1E3B-9A2D-4117-B15D-97D7B5F44396}" srcId="{56A49430-181E-403C-8A34-714158AEC076}" destId="{3E887210-AFB4-47C1-A654-9BB0EC015157}" srcOrd="4" destOrd="0" parTransId="{6725265A-7CA6-445A-AD68-06572110B37C}" sibTransId="{3E5E73F4-C292-44FC-9875-7B796F674197}"/>
-    <dgm:cxn modelId="{A2074EE8-7D94-4FA4-90C7-88BF5B55BE10}" type="presOf" srcId="{4534FF1F-C100-465B-B9DE-34841CDE71B1}" destId="{248CE159-4170-4F7E-A087-6D2467D005BD}" srcOrd="0" destOrd="0" presId="urn:microsoft.com/office/officeart/2005/8/layout/hierarchy3"/>
-    <dgm:cxn modelId="{97FF74E1-6BCA-4E1C-B79D-968F31D496DC}" type="presOf" srcId="{7F828FC0-9501-40D3-A0DB-F30C215FAE9B}" destId="{29E6ABA8-1702-4C61-B19D-8C0148A40F8C}" srcOrd="0" destOrd="0" presId="urn:microsoft.com/office/officeart/2005/8/layout/hierarchy3"/>
-    <dgm:cxn modelId="{3207BBDF-4089-435B-BBDC-72AD17F9B9C2}" type="presOf" srcId="{117BD8F8-1EA3-4D20-9C3C-10F34F889741}" destId="{C409B91B-2A5D-434A-9550-CB44444CFB49}" srcOrd="0" destOrd="0" presId="urn:microsoft.com/office/officeart/2005/8/layout/hierarchy3"/>
     <dgm:cxn modelId="{FE11E16A-44D6-4DFE-BA0A-BDF112713CA8}" srcId="{DC5733AA-5488-4161-9E9C-4E86DFCF157C}" destId="{94927AD6-0BC6-48BC-A7A9-B033F8EEEE27}" srcOrd="1" destOrd="0" parTransId="{95FCB660-8056-4D66-A638-A7DFC6590755}" sibTransId="{A8D4D82F-948D-49F9-B416-0E2C5E705B3E}"/>
-    <dgm:cxn modelId="{286336D9-6BD2-466A-AC75-1A35AA602DDD}" type="presOf" srcId="{CD60526E-7835-489E-A870-881055DE5AD2}" destId="{292B5CA0-BF49-4F85-91E3-8BAAEA2517E7}" srcOrd="1" destOrd="0" presId="urn:microsoft.com/office/officeart/2005/8/layout/hierarchy3"/>
-    <dgm:cxn modelId="{BCC4BCC7-19ED-4BB0-998B-8E221154A0F6}" type="presOf" srcId="{28FAD08A-7668-4F89-88BA-7BC5522EC9AA}" destId="{878E543B-17CD-4460-BB81-15092E58A0F6}" srcOrd="1" destOrd="0" presId="urn:microsoft.com/office/officeart/2005/8/layout/hierarchy3"/>
-    <dgm:cxn modelId="{22EFAF47-F6E5-45B2-B28B-A47EDC943006}" type="presOf" srcId="{19FDD408-80C7-457A-BC39-1C88A52D83B8}" destId="{F94F71E9-0EFD-4B2E-AA4E-A2D6BEC7906E}" srcOrd="0" destOrd="0" presId="urn:microsoft.com/office/officeart/2005/8/layout/hierarchy3"/>
-    <dgm:cxn modelId="{9A1B8FE8-F342-4C04-AB13-E142A07ED930}" type="presOf" srcId="{DC5733AA-5488-4161-9E9C-4E86DFCF157C}" destId="{91F3DD14-3AE4-4F3B-BF09-032D92ED4320}" srcOrd="0" destOrd="0" presId="urn:microsoft.com/office/officeart/2005/8/layout/hierarchy3"/>
-    <dgm:cxn modelId="{1AACB244-914A-41E5-8222-5969ADE8DEC7}" srcId="{CD60526E-7835-489E-A870-881055DE5AD2}" destId="{03767183-5A04-415E-92C7-837ECF9D5C89}" srcOrd="0" destOrd="0" parTransId="{8DDB22BA-566F-4439-B904-C34874F4FDA9}" sibTransId="{CF0A96A1-F327-4B86-94D2-8853B5B76019}"/>
-    <dgm:cxn modelId="{7BC09443-8905-4B32-B3CF-6C4E0B29472B}" type="presOf" srcId="{E04C06C0-4B93-44E6-BA73-C91563F64830}" destId="{8402DF20-AE4F-4717-9392-4C37350DEE90}" srcOrd="0" destOrd="0" presId="urn:microsoft.com/office/officeart/2005/8/layout/hierarchy3"/>
-    <dgm:cxn modelId="{9026FE68-FB90-4726-86D3-94111F889F2C}" type="presOf" srcId="{DC5733AA-5488-4161-9E9C-4E86DFCF157C}" destId="{B97A4915-97D8-4679-B75F-622F745A40AD}" srcOrd="1" destOrd="0" presId="urn:microsoft.com/office/officeart/2005/8/layout/hierarchy3"/>
-    <dgm:cxn modelId="{B27C2E15-FB32-4AAF-B121-D2FFA97436DB}" srcId="{56A49430-181E-403C-8A34-714158AEC076}" destId="{37691145-F0A4-4AF2-86D2-78E9D059FF7B}" srcOrd="2" destOrd="0" parTransId="{4534FF1F-C100-465B-B9DE-34841CDE71B1}" sibTransId="{D8145029-AE8F-49B7-8F40-B518713E71D1}"/>
-    <dgm:cxn modelId="{838D5AA5-0400-485F-96DB-EB5EFD2F4E69}" type="presOf" srcId="{B804C279-6B19-444C-A41F-2E63C78BBDDD}" destId="{DED34B62-5B37-4393-8A01-F6B25CB45D0A}" srcOrd="0" destOrd="0" presId="urn:microsoft.com/office/officeart/2005/8/layout/hierarchy3"/>
-    <dgm:cxn modelId="{62ED559F-ED3E-4022-9B4C-B22CE7143540}" type="presOf" srcId="{B804C279-6B19-444C-A41F-2E63C78BBDDD}" destId="{8AA3C08A-C973-4EC5-A51C-9D831B8F4724}" srcOrd="1" destOrd="0" presId="urn:microsoft.com/office/officeart/2005/8/layout/hierarchy3"/>
-    <dgm:cxn modelId="{5850F7D6-5FB5-4BC1-B66F-8497789FABAC}" type="presOf" srcId="{EF9D889D-C350-4E55-9BBE-FD232CC4BB51}" destId="{8A9919A3-EC2F-4632-9113-FFB1D843BEA4}" srcOrd="0" destOrd="0" presId="urn:microsoft.com/office/officeart/2005/8/layout/hierarchy3"/>
-    <dgm:cxn modelId="{2834D352-6FA1-4B1B-98A1-A845E1BE60AB}" type="presOf" srcId="{8A70CE71-95CD-4CAD-B830-9CE1F217A3C9}" destId="{98408B34-EA17-41DC-B392-49823CBC97B7}" srcOrd="0" destOrd="0" presId="urn:microsoft.com/office/officeart/2005/8/layout/hierarchy3"/>
-    <dgm:cxn modelId="{063B957E-1F22-4754-B4D3-43BC7BB0CB39}" type="presOf" srcId="{35B900AE-41B0-45FF-AECA-A41BF8103AF7}" destId="{3D73A31F-3CD4-4A78-8BD9-2E6FA5F234D0}" srcOrd="0" destOrd="0" presId="urn:microsoft.com/office/officeart/2005/8/layout/hierarchy3"/>
-    <dgm:cxn modelId="{FA6AAB87-EF09-40C4-BE66-A33B1D7E7ECA}" type="presOf" srcId="{94927AD6-0BC6-48BC-A7A9-B033F8EEEE27}" destId="{84E38BBE-317B-40CB-BED1-598900656104}" srcOrd="0" destOrd="0" presId="urn:microsoft.com/office/officeart/2005/8/layout/hierarchy3"/>
-    <dgm:cxn modelId="{48D1FA10-1456-46D5-88B3-53B19796ED29}" type="presOf" srcId="{8DAB2FD0-2B03-4377-AB78-C40A056ACE6F}" destId="{BEFCC4BD-3F5D-4BBC-8701-6CADB17AA31F}" srcOrd="0" destOrd="0" presId="urn:microsoft.com/office/officeart/2005/8/layout/hierarchy3"/>
-    <dgm:cxn modelId="{BD480F0A-241B-4183-A827-3E44D5B8158C}" type="presOf" srcId="{95FCB660-8056-4D66-A638-A7DFC6590755}" destId="{D3B15278-7FE7-43C5-B501-8FE553284603}" srcOrd="0" destOrd="0" presId="urn:microsoft.com/office/officeart/2005/8/layout/hierarchy3"/>
-    <dgm:cxn modelId="{2338B517-ED90-471B-AAC4-BA30481290FE}" type="presOf" srcId="{CACED2F6-5CC3-460A-8499-0F34177461C6}" destId="{E887E15F-5B41-47EF-81CD-3C23AAA4FF7C}" srcOrd="0" destOrd="0" presId="urn:microsoft.com/office/officeart/2005/8/layout/hierarchy3"/>
-    <dgm:cxn modelId="{357ABB25-36BE-4943-BFDD-F85E5EF4B665}" type="presOf" srcId="{6A8730F5-2A56-463C-B1E0-6455899B0193}" destId="{7F64B280-C922-4573-A9A4-51128719C217}" srcOrd="0" destOrd="0" presId="urn:microsoft.com/office/officeart/2005/8/layout/hierarchy3"/>
-    <dgm:cxn modelId="{4D341B07-2420-4A86-AF54-BC6ABEEE19EF}" type="presOf" srcId="{82BA6264-7538-4D2A-8E1C-8BA6A8B77C87}" destId="{934FE0E1-B490-422E-AA0C-4CA0974D38DF}" srcOrd="0" destOrd="0" presId="urn:microsoft.com/office/officeart/2005/8/layout/hierarchy3"/>
-    <dgm:cxn modelId="{2AC7ED62-D41F-4A0C-A2B3-FFC1B2C48CCA}" type="presOf" srcId="{62FC6845-4EF0-4497-9F2B-5A95910903AC}" destId="{9EA7F07E-91D0-43F4-A301-6010E6E28787}" srcOrd="0" destOrd="0" presId="urn:microsoft.com/office/officeart/2005/8/layout/hierarchy3"/>
-    <dgm:cxn modelId="{26D9B641-B039-41DE-B0C4-1116ADB81C20}" type="presOf" srcId="{03767183-5A04-415E-92C7-837ECF9D5C89}" destId="{2A82A683-001D-4A24-B4EB-0F6569EE6A84}" srcOrd="0" destOrd="0" presId="urn:microsoft.com/office/officeart/2005/8/layout/hierarchy3"/>
-    <dgm:cxn modelId="{78E1841C-F71F-41DB-98C7-945F5946598B}" type="presOf" srcId="{11E8878C-2885-49B1-BBD3-B9BF6E9CD8CF}" destId="{187F473F-2C80-4D0F-867C-B9C989E5CE3B}" srcOrd="0" destOrd="0" presId="urn:microsoft.com/office/officeart/2005/8/layout/hierarchy3"/>
-    <dgm:cxn modelId="{7F47D5FB-E803-4183-8503-5790B5B03B3D}" srcId="{34E35518-EF43-41E7-B2B5-7F090C09FB94}" destId="{4C5E9BE5-1781-406D-B5B8-8FAB82A93DBF}" srcOrd="3" destOrd="0" parTransId="{7F828FC0-9501-40D3-A0DB-F30C215FAE9B}" sibTransId="{3FEB442B-74CF-44D3-92A4-4D610561EA1D}"/>
-    <dgm:cxn modelId="{7E29D315-6DA3-4BE8-901A-899122CE0E56}" type="presOf" srcId="{F3A713F3-3946-422C-9F2B-4D9E0310962E}" destId="{F006886D-E4EA-480C-A781-A323279A7444}" srcOrd="0" destOrd="0" presId="urn:microsoft.com/office/officeart/2005/8/layout/hierarchy3"/>
-    <dgm:cxn modelId="{455B4F21-CBD2-4DDF-B12D-2E18E4D023C4}" srcId="{56A49430-181E-403C-8A34-714158AEC076}" destId="{A427F892-7E4D-4C03-9AA2-EDFBBD893D75}" srcOrd="3" destOrd="0" parTransId="{EF9D889D-C350-4E55-9BBE-FD232CC4BB51}" sibTransId="{FA787891-097F-49C9-9B0C-236F58706F7C}"/>
-    <dgm:cxn modelId="{05633837-11CB-43AC-88DF-B323B3F44EFF}" type="presOf" srcId="{7CC7DC12-9352-4C98-9F13-D011B02C6081}" destId="{47A5DE8F-F2E2-458B-81C5-F9DA393628B2}" srcOrd="0" destOrd="0" presId="urn:microsoft.com/office/officeart/2005/8/layout/hierarchy3"/>
-    <dgm:cxn modelId="{56B69D8D-6ED5-4932-AD73-BB492EFB4650}" srcId="{CD60526E-7835-489E-A870-881055DE5AD2}" destId="{C34BBD7A-9FB8-4C52-A421-F5090E3E25E5}" srcOrd="1" destOrd="0" parTransId="{6D34DB83-81AC-4DB6-97B4-D7A0CB242E12}" sibTransId="{12BCD7B2-7104-4619-9CF7-D9776833306F}"/>
-    <dgm:cxn modelId="{88E22D9F-2EE5-42A4-ABE1-C031A976DEE3}" type="presOf" srcId="{4C5E9BE5-1781-406D-B5B8-8FAB82A93DBF}" destId="{3206DEE8-816E-4DF2-B56F-A32D5FB2B8E0}" srcOrd="0" destOrd="0" presId="urn:microsoft.com/office/officeart/2005/8/layout/hierarchy3"/>
+    <dgm:cxn modelId="{3DDEC5CD-1A8E-41C7-A39F-5BF0BA51A0CF}" type="presOf" srcId="{4C3CFAF8-114D-49AC-8C2D-8403D4AE6D2E}" destId="{A0B49624-BEFA-4F36-B59E-2C2952641913}" srcOrd="0" destOrd="0" presId="urn:microsoft.com/office/officeart/2005/8/layout/hierarchy3"/>
+    <dgm:cxn modelId="{3C614EC2-CC37-4FAB-A4BF-F9B4C81DBE33}" type="presOf" srcId="{28B0FA7E-8089-4167-9390-BAFB85BA925A}" destId="{548A2A15-D14B-43B8-B052-EBCF9D83BEFA}" srcOrd="0" destOrd="0" presId="urn:microsoft.com/office/officeart/2005/8/layout/hierarchy3"/>
+    <dgm:cxn modelId="{94F2E84B-195C-499F-A866-853F72D1EA4A}" type="presOf" srcId="{4C5E9BE5-1781-406D-B5B8-8FAB82A93DBF}" destId="{3206DEE8-816E-4DF2-B56F-A32D5FB2B8E0}" srcOrd="0" destOrd="0" presId="urn:microsoft.com/office/officeart/2005/8/layout/hierarchy3"/>
+    <dgm:cxn modelId="{614B4E98-27C6-4D4D-A636-EEE1F227FCBF}" type="presOf" srcId="{8DDB22BA-566F-4439-B904-C34874F4FDA9}" destId="{9EF792B8-EB2F-4996-8AE7-C558C638115A}" srcOrd="0" destOrd="0" presId="urn:microsoft.com/office/officeart/2005/8/layout/hierarchy3"/>
+    <dgm:cxn modelId="{5811EFCC-F44D-42EF-BE11-51F9561449B4}" type="presOf" srcId="{4CE2ECD0-BB62-47CE-B968-118726A7596A}" destId="{17D91CE4-50EA-45CB-A4B5-F9B7BFD5DBB5}" srcOrd="1" destOrd="0" presId="urn:microsoft.com/office/officeart/2005/8/layout/hierarchy3"/>
     <dgm:cxn modelId="{355A8AA8-46E3-4CCF-BCA5-2B51582BE8CE}" srcId="{8DAB2FD0-2B03-4377-AB78-C40A056ACE6F}" destId="{B4094FF4-9337-4505-BFC6-3E0C305126B0}" srcOrd="3" destOrd="0" parTransId="{11BD4E6D-CBA2-419E-A6EA-7805E296E136}" sibTransId="{D91CBD99-7732-463B-84F0-1527930466E3}"/>
-    <dgm:cxn modelId="{DF307969-61D6-4390-8DAA-1D6BB2585DF5}" type="presOf" srcId="{807B50BB-CB8B-445C-9E55-96EEF1AA3D5F}" destId="{CB31F521-FC1D-4E4D-9B45-DDE8A4B236A4}" srcOrd="0" destOrd="0" presId="urn:microsoft.com/office/officeart/2005/8/layout/hierarchy3"/>
-    <dgm:cxn modelId="{2ED7BB25-CAB5-4FFE-A498-87C7D3F1891B}" type="presOf" srcId="{EA0440DB-70FF-4B48-93CF-DB9DE07BEC16}" destId="{C690DA50-99EF-4AC1-BF02-0178B112B8D1}" srcOrd="0" destOrd="0" presId="urn:microsoft.com/office/officeart/2005/8/layout/hierarchy3"/>
-    <dgm:cxn modelId="{A929D45F-46C6-4F75-8A81-CE5441F43137}" type="presOf" srcId="{DD8F43FE-7002-4BD6-B3BD-A40BC7C34EA7}" destId="{6AEB7793-A050-4E9D-91F1-25FC3F50F43B}" srcOrd="0" destOrd="0" presId="urn:microsoft.com/office/officeart/2005/8/layout/hierarchy3"/>
-    <dgm:cxn modelId="{F3DF378B-2463-455B-A575-1EA92F8BAAF6}" type="presOf" srcId="{6725265A-7CA6-445A-AD68-06572110B37C}" destId="{D4EE79F2-0900-4306-89C1-513046A120F3}" srcOrd="0" destOrd="0" presId="urn:microsoft.com/office/officeart/2005/8/layout/hierarchy3"/>
-    <dgm:cxn modelId="{3E77FE91-6B20-4FBE-95D9-9B9EB3BAF3E1}" type="presOf" srcId="{34E35518-EF43-41E7-B2B5-7F090C09FB94}" destId="{F7727978-2655-46FE-AA59-24F8ABF54CD7}" srcOrd="0" destOrd="0" presId="urn:microsoft.com/office/officeart/2005/8/layout/hierarchy3"/>
-    <dgm:cxn modelId="{3477BBF6-3B0B-4A21-B379-EE6AED8C5383}" type="presOf" srcId="{28FAD08A-7668-4F89-88BA-7BC5522EC9AA}" destId="{AF5D85B3-6E9A-44AB-9E2F-E1C70EEE0102}" srcOrd="0" destOrd="0" presId="urn:microsoft.com/office/officeart/2005/8/layout/hierarchy3"/>
-    <dgm:cxn modelId="{C6C5FFC7-CEF5-4D13-9525-A1D0BF0A9A52}" type="presOf" srcId="{4C3CFAF8-114D-49AC-8C2D-8403D4AE6D2E}" destId="{A0B49624-BEFA-4F36-B59E-2C2952641913}" srcOrd="0" destOrd="0" presId="urn:microsoft.com/office/officeart/2005/8/layout/hierarchy3"/>
-    <dgm:cxn modelId="{D46307E7-40A3-48C9-BC5E-3CFAC8C9CB5A}" type="presOf" srcId="{01C6A790-4DC7-4F0B-9249-1613723970D2}" destId="{7EB9B7B6-B186-4DE7-92CF-45C2332B5808}" srcOrd="0" destOrd="0" presId="urn:microsoft.com/office/officeart/2005/8/layout/hierarchy3"/>
-    <dgm:cxn modelId="{65F608D6-2764-4893-B26D-5A0D94FB2947}" type="presOf" srcId="{2836453B-BD87-463B-AB95-AD5C88BA8326}" destId="{CBB05B55-713A-4DAF-8ADA-1F22C6820080}" srcOrd="0" destOrd="0" presId="urn:microsoft.com/office/officeart/2005/8/layout/hierarchy3"/>
-    <dgm:cxn modelId="{FFC1C9A6-3490-45F4-879D-5E6BEB1616CB}" type="presOf" srcId="{8DDB22BA-566F-4439-B904-C34874F4FDA9}" destId="{9EF792B8-EB2F-4996-8AE7-C558C638115A}" srcOrd="0" destOrd="0" presId="urn:microsoft.com/office/officeart/2005/8/layout/hierarchy3"/>
-    <dgm:cxn modelId="{08EB88CE-272B-4F9E-A1E1-AB0E081E7FF9}" type="presOf" srcId="{37691145-F0A4-4AF2-86D2-78E9D059FF7B}" destId="{3A7336C0-F140-4AA4-8EB0-C86106393380}" srcOrd="0" destOrd="0" presId="urn:microsoft.com/office/officeart/2005/8/layout/hierarchy3"/>
-    <dgm:cxn modelId="{E1F16066-8E2F-47F4-A0DA-D950A6E7E3FF}" type="presOf" srcId="{B4094FF4-9337-4505-BFC6-3E0C305126B0}" destId="{587645D9-6F69-4F07-8C5D-62D534E3C22D}" srcOrd="1" destOrd="0" presId="urn:microsoft.com/office/officeart/2005/8/layout/hierarchy3"/>
-    <dgm:cxn modelId="{81BAB975-333C-4334-AA72-563F4ABA887F}" srcId="{8DAB2FD0-2B03-4377-AB78-C40A056ACE6F}" destId="{56A49430-181E-403C-8A34-714158AEC076}" srcOrd="0" destOrd="0" parTransId="{364F3740-FB73-434C-908E-5DD32149EBF9}" sibTransId="{FC6ED0AC-6A10-4C8A-A251-3BCFFCB3359F}"/>
-    <dgm:cxn modelId="{6D5CC165-3D27-42D9-BD4D-64E26D0A0D02}" type="presOf" srcId="{D7A2B0BE-188C-407C-9CC8-D5CBCF0755E4}" destId="{8A3314E6-2863-4C36-BBB3-CAD41F46559B}" srcOrd="0" destOrd="0" presId="urn:microsoft.com/office/officeart/2005/8/layout/hierarchy3"/>
-    <dgm:cxn modelId="{22225F8E-BD27-45F5-8581-194AEA0C6F8C}" type="presOf" srcId="{56A49430-181E-403C-8A34-714158AEC076}" destId="{61737740-909B-4238-895E-2F5A38B946DA}" srcOrd="1" destOrd="0" presId="urn:microsoft.com/office/officeart/2005/8/layout/hierarchy3"/>
-    <dgm:cxn modelId="{06D6B6E4-8A30-451D-B9AC-D034BA65D358}" srcId="{34E35518-EF43-41E7-B2B5-7F090C09FB94}" destId="{62FC6845-4EF0-4497-9F2B-5A95910903AC}" srcOrd="1" destOrd="0" parTransId="{E739A682-CBCF-477A-82C9-B0F2D7CDB70B}" sibTransId="{4B3AC8FC-D607-443D-A8DF-EF9A1897632D}"/>
-    <dgm:cxn modelId="{5B34ABB4-D9A6-4C32-89C9-D6D042EDFF50}" srcId="{FB773CC5-928C-4EBB-9E7C-55F8DF732475}" destId="{561FD150-BCC3-427D-8B9D-595821B18F5E}" srcOrd="0" destOrd="0" parTransId="{F3A713F3-3946-422C-9F2B-4D9E0310962E}" sibTransId="{52976A94-FB94-4331-BABC-4A634103CE0A}"/>
-    <dgm:cxn modelId="{75E8A9FC-4F94-4408-AB29-CFE32BC46F5A}" type="presOf" srcId="{B4094FF4-9337-4505-BFC6-3E0C305126B0}" destId="{E5E1801B-779F-4A6B-8755-4B28832CAA29}" srcOrd="0" destOrd="0" presId="urn:microsoft.com/office/officeart/2005/8/layout/hierarchy3"/>
-    <dgm:cxn modelId="{98E022BE-5049-4B81-8666-D85730826D31}" type="presOf" srcId="{CD60526E-7835-489E-A870-881055DE5AD2}" destId="{6C2DB3A7-FAC5-4907-B69D-2A82E1D0B614}" srcOrd="0" destOrd="0" presId="urn:microsoft.com/office/officeart/2005/8/layout/hierarchy3"/>
-    <dgm:cxn modelId="{6C5930A8-B3C7-4EB0-9202-7AA872EDF1D7}" srcId="{CD60526E-7835-489E-A870-881055DE5AD2}" destId="{01C6A790-4DC7-4F0B-9249-1613723970D2}" srcOrd="3" destOrd="0" parTransId="{A761EF1A-E62F-46F6-B567-6C4A968BB804}" sibTransId="{3EC1A0E0-6771-4AC1-8F51-FD7B9C3575D8}"/>
-    <dgm:cxn modelId="{23EF611C-F365-4317-8841-14098D219BD0}" srcId="{8DAB2FD0-2B03-4377-AB78-C40A056ACE6F}" destId="{34E35518-EF43-41E7-B2B5-7F090C09FB94}" srcOrd="1" destOrd="0" parTransId="{66742FD1-66B7-4EA1-B4AF-089578453264}" sibTransId="{38F9A0FE-4B98-4ED4-B21D-3248921572C9}"/>
-    <dgm:cxn modelId="{3C60116E-DD3B-4733-8C4B-22971C16CC56}" srcId="{DC5733AA-5488-4161-9E9C-4E86DFCF157C}" destId="{CACED2F6-5CC3-460A-8499-0F34177461C6}" srcOrd="2" destOrd="0" parTransId="{9B37607E-684F-4BEB-BA54-BBF193393C63}" sibTransId="{67433D70-EBC9-4F70-AB3A-31F3AD986BAE}"/>
-    <dgm:cxn modelId="{29D0A49E-875B-48F1-ABEE-2CE9A5797210}" type="presOf" srcId="{28D0073A-982E-41BE-AB0C-AB068C9A398C}" destId="{941B6FBD-D058-4C09-82EF-35412C1C477D}" srcOrd="0" destOrd="0" presId="urn:microsoft.com/office/officeart/2005/8/layout/hierarchy3"/>
-    <dgm:cxn modelId="{86AE3420-1902-4718-935C-7C0901A4F6C8}" type="presOf" srcId="{34E35518-EF43-41E7-B2B5-7F090C09FB94}" destId="{6153FFD0-413D-461D-9B01-CEA037B8FD0A}" srcOrd="1" destOrd="0" presId="urn:microsoft.com/office/officeart/2005/8/layout/hierarchy3"/>
-    <dgm:cxn modelId="{525C5E42-DF48-4CAE-A4BC-A4D8CF2971E5}" srcId="{FB773CC5-928C-4EBB-9E7C-55F8DF732475}" destId="{2836453B-BD87-463B-AB95-AD5C88BA8326}" srcOrd="1" destOrd="0" parTransId="{117BD8F8-1EA3-4D20-9C3C-10F34F889741}" sibTransId="{A2F091D3-859D-4C5A-9874-74CA6A1922BF}"/>
-    <dgm:cxn modelId="{B4AA497E-8A46-4A51-AB83-BF781A2FE431}" srcId="{B4094FF4-9337-4505-BFC6-3E0C305126B0}" destId="{84B28951-A3B6-466B-9E5C-4E40CB0C3868}" srcOrd="0" destOrd="0" parTransId="{807B50BB-CB8B-445C-9E55-96EEF1AA3D5F}" sibTransId="{2D679092-829C-4D95-A642-1ED64E3C9068}"/>
-    <dgm:cxn modelId="{2B05AF11-0835-4F40-A481-77BEBA869FAC}" type="presParOf" srcId="{BEFCC4BD-3F5D-4BBC-8701-6CADB17AA31F}" destId="{D171E6DA-76D3-445A-A4AD-CDF43BF8D621}" srcOrd="0" destOrd="0" presId="urn:microsoft.com/office/officeart/2005/8/layout/hierarchy3"/>
-    <dgm:cxn modelId="{E4B94A93-6A77-419D-905F-FB1351ACEDC1}" type="presParOf" srcId="{D171E6DA-76D3-445A-A4AD-CDF43BF8D621}" destId="{E984BE3E-B592-4ECD-BAFC-DD3287597B37}" srcOrd="0" destOrd="0" presId="urn:microsoft.com/office/officeart/2005/8/layout/hierarchy3"/>
-    <dgm:cxn modelId="{61C4A907-85DB-4048-97DE-2B2EC53F54AC}" type="presParOf" srcId="{E984BE3E-B592-4ECD-BAFC-DD3287597B37}" destId="{99FB8535-ECB9-42B1-87A1-D8BBE540BBCA}" srcOrd="0" destOrd="0" presId="urn:microsoft.com/office/officeart/2005/8/layout/hierarchy3"/>
-    <dgm:cxn modelId="{5CCEC1C7-D8C2-422D-B173-8660A407F9F1}" type="presParOf" srcId="{E984BE3E-B592-4ECD-BAFC-DD3287597B37}" destId="{61737740-909B-4238-895E-2F5A38B946DA}" srcOrd="1" destOrd="0" presId="urn:microsoft.com/office/officeart/2005/8/layout/hierarchy3"/>
-    <dgm:cxn modelId="{71140C49-03FA-417F-A616-ADF6E316E7E2}" type="presParOf" srcId="{D171E6DA-76D3-445A-A4AD-CDF43BF8D621}" destId="{86F71E6F-B2BC-4D83-B173-DF3B8FC5B190}" srcOrd="1" destOrd="0" presId="urn:microsoft.com/office/officeart/2005/8/layout/hierarchy3"/>
-    <dgm:cxn modelId="{6761F2D4-D20A-46AD-B34C-E23EA88D5B00}" type="presParOf" srcId="{86F71E6F-B2BC-4D83-B173-DF3B8FC5B190}" destId="{3D73A31F-3CD4-4A78-8BD9-2E6FA5F234D0}" srcOrd="0" destOrd="0" presId="urn:microsoft.com/office/officeart/2005/8/layout/hierarchy3"/>
-    <dgm:cxn modelId="{F386108A-3C12-4EFF-9403-33384B84186B}" type="presParOf" srcId="{86F71E6F-B2BC-4D83-B173-DF3B8FC5B190}" destId="{8A3314E6-2863-4C36-BBB3-CAD41F46559B}" srcOrd="1" destOrd="0" presId="urn:microsoft.com/office/officeart/2005/8/layout/hierarchy3"/>
-    <dgm:cxn modelId="{4D85BBBC-82FA-425D-BD5D-A882A29E13A8}" type="presParOf" srcId="{86F71E6F-B2BC-4D83-B173-DF3B8FC5B190}" destId="{C7D3896C-510F-44BC-88B4-7C22129E786E}" srcOrd="2" destOrd="0" presId="urn:microsoft.com/office/officeart/2005/8/layout/hierarchy3"/>
-    <dgm:cxn modelId="{BC6837BF-C146-436B-A4B4-F32FBFA57FAC}" type="presParOf" srcId="{86F71E6F-B2BC-4D83-B173-DF3B8FC5B190}" destId="{9D93DF36-F029-4BDC-9E89-4299C0EBFCB3}" srcOrd="3" destOrd="0" presId="urn:microsoft.com/office/officeart/2005/8/layout/hierarchy3"/>
-    <dgm:cxn modelId="{693E5520-4BCA-4ED3-848F-6AEF141B681C}" type="presParOf" srcId="{86F71E6F-B2BC-4D83-B173-DF3B8FC5B190}" destId="{248CE159-4170-4F7E-A087-6D2467D005BD}" srcOrd="4" destOrd="0" presId="urn:microsoft.com/office/officeart/2005/8/layout/hierarchy3"/>
-    <dgm:cxn modelId="{3929B997-BDA3-4DCE-8DBB-3A366B3B4CD1}" type="presParOf" srcId="{86F71E6F-B2BC-4D83-B173-DF3B8FC5B190}" destId="{3A7336C0-F140-4AA4-8EB0-C86106393380}" srcOrd="5" destOrd="0" presId="urn:microsoft.com/office/officeart/2005/8/layout/hierarchy3"/>
-    <dgm:cxn modelId="{3918F6EB-929F-45BF-AAAE-C8490FE3801F}" type="presParOf" srcId="{86F71E6F-B2BC-4D83-B173-DF3B8FC5B190}" destId="{8A9919A3-EC2F-4632-9113-FFB1D843BEA4}" srcOrd="6" destOrd="0" presId="urn:microsoft.com/office/officeart/2005/8/layout/hierarchy3"/>
-    <dgm:cxn modelId="{F86A6992-7FDD-4E76-AABC-E72E45CA78F3}" type="presParOf" srcId="{86F71E6F-B2BC-4D83-B173-DF3B8FC5B190}" destId="{3BE41C04-D4F3-4D1F-8F1F-2BC4741FC052}" srcOrd="7" destOrd="0" presId="urn:microsoft.com/office/officeart/2005/8/layout/hierarchy3"/>
-    <dgm:cxn modelId="{41196692-2206-4B88-B382-1677014530F5}" type="presParOf" srcId="{86F71E6F-B2BC-4D83-B173-DF3B8FC5B190}" destId="{D4EE79F2-0900-4306-89C1-513046A120F3}" srcOrd="8" destOrd="0" presId="urn:microsoft.com/office/officeart/2005/8/layout/hierarchy3"/>
-    <dgm:cxn modelId="{2283812A-26CC-4747-9E74-24DF29DBB59F}" type="presParOf" srcId="{86F71E6F-B2BC-4D83-B173-DF3B8FC5B190}" destId="{4A84239E-C242-4669-92B7-8C65D266FA8E}" srcOrd="9" destOrd="0" presId="urn:microsoft.com/office/officeart/2005/8/layout/hierarchy3"/>
-    <dgm:cxn modelId="{F79693C1-9B32-4B7A-B15C-9403202B6C70}" type="presParOf" srcId="{BEFCC4BD-3F5D-4BBC-8701-6CADB17AA31F}" destId="{9AE52506-E68E-4332-B5D5-31E8FB4E278E}" srcOrd="1" destOrd="0" presId="urn:microsoft.com/office/officeart/2005/8/layout/hierarchy3"/>
-    <dgm:cxn modelId="{52891965-6697-429C-AE85-4BCAE7160EBA}" type="presParOf" srcId="{9AE52506-E68E-4332-B5D5-31E8FB4E278E}" destId="{66DD3C37-00E3-4F39-BDCD-E90B73CA88BE}" srcOrd="0" destOrd="0" presId="urn:microsoft.com/office/officeart/2005/8/layout/hierarchy3"/>
-    <dgm:cxn modelId="{541302AF-1812-432B-94C4-E90DB581A3F8}" type="presParOf" srcId="{66DD3C37-00E3-4F39-BDCD-E90B73CA88BE}" destId="{F7727978-2655-46FE-AA59-24F8ABF54CD7}" srcOrd="0" destOrd="0" presId="urn:microsoft.com/office/officeart/2005/8/layout/hierarchy3"/>
-    <dgm:cxn modelId="{A4A4EA1E-2186-40BC-B80C-A2159B8861AD}" type="presParOf" srcId="{66DD3C37-00E3-4F39-BDCD-E90B73CA88BE}" destId="{6153FFD0-413D-461D-9B01-CEA037B8FD0A}" srcOrd="1" destOrd="0" presId="urn:microsoft.com/office/officeart/2005/8/layout/hierarchy3"/>
-    <dgm:cxn modelId="{F8094980-CEFB-4C70-A574-59A6298BD377}" type="presParOf" srcId="{9AE52506-E68E-4332-B5D5-31E8FB4E278E}" destId="{8818B69A-7B6E-446F-8195-8D7EA1DA47BE}" srcOrd="1" destOrd="0" presId="urn:microsoft.com/office/officeart/2005/8/layout/hierarchy3"/>
-    <dgm:cxn modelId="{B9533DB1-50D9-48D5-ADDC-4AAB8A7BA2EE}" type="presParOf" srcId="{8818B69A-7B6E-446F-8195-8D7EA1DA47BE}" destId="{7F64B280-C922-4573-A9A4-51128719C217}" srcOrd="0" destOrd="0" presId="urn:microsoft.com/office/officeart/2005/8/layout/hierarchy3"/>
-    <dgm:cxn modelId="{BB47C75D-6CD5-4540-B2D8-F2C2DC8F0667}" type="presParOf" srcId="{8818B69A-7B6E-446F-8195-8D7EA1DA47BE}" destId="{38155D7B-AA11-47C4-929B-CCC02A3D3801}" srcOrd="1" destOrd="0" presId="urn:microsoft.com/office/officeart/2005/8/layout/hierarchy3"/>
-    <dgm:cxn modelId="{99DE025E-DFCF-4AFD-8838-EBE7B05D8376}" type="presParOf" srcId="{8818B69A-7B6E-446F-8195-8D7EA1DA47BE}" destId="{F2819C25-FC5B-4095-ADBF-C6AB65E907EF}" srcOrd="2" destOrd="0" presId="urn:microsoft.com/office/officeart/2005/8/layout/hierarchy3"/>
-    <dgm:cxn modelId="{3C01F20A-1F3C-4CAD-9D0F-DD62AFD91138}" type="presParOf" srcId="{8818B69A-7B6E-446F-8195-8D7EA1DA47BE}" destId="{9EA7F07E-91D0-43F4-A301-6010E6E28787}" srcOrd="3" destOrd="0" presId="urn:microsoft.com/office/officeart/2005/8/layout/hierarchy3"/>
-    <dgm:cxn modelId="{87838BFE-9715-4BAD-B6B0-0D1CADFDCF40}" type="presParOf" srcId="{8818B69A-7B6E-446F-8195-8D7EA1DA47BE}" destId="{E2A9A2E3-975E-4158-B7B0-8474B12FE0C9}" srcOrd="4" destOrd="0" presId="urn:microsoft.com/office/officeart/2005/8/layout/hierarchy3"/>
-    <dgm:cxn modelId="{B02B5511-79E8-410B-8628-92F4C807B283}" type="presParOf" srcId="{8818B69A-7B6E-446F-8195-8D7EA1DA47BE}" destId="{187F473F-2C80-4D0F-867C-B9C989E5CE3B}" srcOrd="5" destOrd="0" presId="urn:microsoft.com/office/officeart/2005/8/layout/hierarchy3"/>
-    <dgm:cxn modelId="{166AC222-A05F-48B7-99DF-FE4943EB4823}" type="presParOf" srcId="{8818B69A-7B6E-446F-8195-8D7EA1DA47BE}" destId="{29E6ABA8-1702-4C61-B19D-8C0148A40F8C}" srcOrd="6" destOrd="0" presId="urn:microsoft.com/office/officeart/2005/8/layout/hierarchy3"/>
-    <dgm:cxn modelId="{D783AE77-B854-4B49-A102-ECD7008EE190}" type="presParOf" srcId="{8818B69A-7B6E-446F-8195-8D7EA1DA47BE}" destId="{3206DEE8-816E-4DF2-B56F-A32D5FB2B8E0}" srcOrd="7" destOrd="0" presId="urn:microsoft.com/office/officeart/2005/8/layout/hierarchy3"/>
-    <dgm:cxn modelId="{15E1E798-6214-4545-819F-BD774D703EC1}" type="presParOf" srcId="{BEFCC4BD-3F5D-4BBC-8701-6CADB17AA31F}" destId="{8C02F7EE-C7AB-4526-9F7D-92F994DCDA2B}" srcOrd="2" destOrd="0" presId="urn:microsoft.com/office/officeart/2005/8/layout/hierarchy3"/>
-    <dgm:cxn modelId="{1C54E90F-E26A-4931-90E1-FAE1394809B3}" type="presParOf" srcId="{8C02F7EE-C7AB-4526-9F7D-92F994DCDA2B}" destId="{EB5E56A3-94C5-4478-8D95-3B3F6A11001C}" srcOrd="0" destOrd="0" presId="urn:microsoft.com/office/officeart/2005/8/layout/hierarchy3"/>
-    <dgm:cxn modelId="{21C09EC6-1775-4DEA-990D-A3657AB8FADB}" type="presParOf" srcId="{EB5E56A3-94C5-4478-8D95-3B3F6A11001C}" destId="{91F3DD14-3AE4-4F3B-BF09-032D92ED4320}" srcOrd="0" destOrd="0" presId="urn:microsoft.com/office/officeart/2005/8/layout/hierarchy3"/>
-    <dgm:cxn modelId="{8DAFA14A-DC12-4D9A-B925-A4F99E2E6D5F}" type="presParOf" srcId="{EB5E56A3-94C5-4478-8D95-3B3F6A11001C}" destId="{B97A4915-97D8-4679-B75F-622F745A40AD}" srcOrd="1" destOrd="0" presId="urn:microsoft.com/office/officeart/2005/8/layout/hierarchy3"/>
-    <dgm:cxn modelId="{7562DDCE-41C3-4F6E-AF01-F719C532CE52}" type="presParOf" srcId="{8C02F7EE-C7AB-4526-9F7D-92F994DCDA2B}" destId="{BED06B18-515E-4C6D-8482-122CF65031F8}" srcOrd="1" destOrd="0" presId="urn:microsoft.com/office/officeart/2005/8/layout/hierarchy3"/>
-    <dgm:cxn modelId="{460BD030-5345-4661-9A13-3910053C2E83}" type="presParOf" srcId="{BED06B18-515E-4C6D-8482-122CF65031F8}" destId="{A0B49624-BEFA-4F36-B59E-2C2952641913}" srcOrd="0" destOrd="0" presId="urn:microsoft.com/office/officeart/2005/8/layout/hierarchy3"/>
-    <dgm:cxn modelId="{576CE6D6-548B-4EB3-9A6D-60359046C0D8}" type="presParOf" srcId="{BED06B18-515E-4C6D-8482-122CF65031F8}" destId="{C690DA50-99EF-4AC1-BF02-0178B112B8D1}" srcOrd="1" destOrd="0" presId="urn:microsoft.com/office/officeart/2005/8/layout/hierarchy3"/>
-    <dgm:cxn modelId="{F91F9F78-9B89-4ABC-847A-81F8F3800AAC}" type="presParOf" srcId="{BED06B18-515E-4C6D-8482-122CF65031F8}" destId="{D3B15278-7FE7-43C5-B501-8FE553284603}" srcOrd="2" destOrd="0" presId="urn:microsoft.com/office/officeart/2005/8/layout/hierarchy3"/>
-    <dgm:cxn modelId="{E438AFE1-92B0-4439-B966-B57D6FCC59DF}" type="presParOf" srcId="{BED06B18-515E-4C6D-8482-122CF65031F8}" destId="{84E38BBE-317B-40CB-BED1-598900656104}" srcOrd="3" destOrd="0" presId="urn:microsoft.com/office/officeart/2005/8/layout/hierarchy3"/>
-    <dgm:cxn modelId="{73235269-C1D5-4C5B-AD00-8683E992E90F}" type="presParOf" srcId="{BED06B18-515E-4C6D-8482-122CF65031F8}" destId="{9E36A3C3-6B8D-4834-BE28-710E9B9F157F}" srcOrd="4" destOrd="0" presId="urn:microsoft.com/office/officeart/2005/8/layout/hierarchy3"/>
-    <dgm:cxn modelId="{AC4CD9E8-B9F4-42F1-A917-18F86773FD4B}" type="presParOf" srcId="{BED06B18-515E-4C6D-8482-122CF65031F8}" destId="{E887E15F-5B41-47EF-81CD-3C23AAA4FF7C}" srcOrd="5" destOrd="0" presId="urn:microsoft.com/office/officeart/2005/8/layout/hierarchy3"/>
-    <dgm:cxn modelId="{CDB68267-3D6A-4F15-B301-6DF5B061CDBD}" type="presParOf" srcId="{BEFCC4BD-3F5D-4BBC-8701-6CADB17AA31F}" destId="{40C0A844-72B9-4499-8A2F-31B160519B2B}" srcOrd="3" destOrd="0" presId="urn:microsoft.com/office/officeart/2005/8/layout/hierarchy3"/>
-    <dgm:cxn modelId="{DB742768-82BC-4208-9439-1A872AFEF20B}" type="presParOf" srcId="{40C0A844-72B9-4499-8A2F-31B160519B2B}" destId="{FEFEA5B4-188A-4C43-81BA-FD4EB8E74EF6}" srcOrd="0" destOrd="0" presId="urn:microsoft.com/office/officeart/2005/8/layout/hierarchy3"/>
-    <dgm:cxn modelId="{AF7CBE34-C637-4B7D-9AAA-E67901207BC1}" type="presParOf" srcId="{FEFEA5B4-188A-4C43-81BA-FD4EB8E74EF6}" destId="{E5E1801B-779F-4A6B-8755-4B28832CAA29}" srcOrd="0" destOrd="0" presId="urn:microsoft.com/office/officeart/2005/8/layout/hierarchy3"/>
-    <dgm:cxn modelId="{5C5D709B-4B60-469D-A91D-7D82C8CA497E}" type="presParOf" srcId="{FEFEA5B4-188A-4C43-81BA-FD4EB8E74EF6}" destId="{587645D9-6F69-4F07-8C5D-62D534E3C22D}" srcOrd="1" destOrd="0" presId="urn:microsoft.com/office/officeart/2005/8/layout/hierarchy3"/>
-    <dgm:cxn modelId="{2E39647A-BC34-4179-885F-154A28639542}" type="presParOf" srcId="{40C0A844-72B9-4499-8A2F-31B160519B2B}" destId="{8A075C84-1556-4181-B9F1-B0F5D69ADB55}" srcOrd="1" destOrd="0" presId="urn:microsoft.com/office/officeart/2005/8/layout/hierarchy3"/>
-    <dgm:cxn modelId="{0898BEE4-CC93-470B-B1CC-73FB3E19F892}" type="presParOf" srcId="{8A075C84-1556-4181-B9F1-B0F5D69ADB55}" destId="{CB31F521-FC1D-4E4D-9B45-DDE8A4B236A4}" srcOrd="0" destOrd="0" presId="urn:microsoft.com/office/officeart/2005/8/layout/hierarchy3"/>
-    <dgm:cxn modelId="{3525BE2E-2700-47A7-9516-13E5963083EC}" type="presParOf" srcId="{8A075C84-1556-4181-B9F1-B0F5D69ADB55}" destId="{65F39FC5-A6CE-491E-8888-8271FD35E89E}" srcOrd="1" destOrd="0" presId="urn:microsoft.com/office/officeart/2005/8/layout/hierarchy3"/>
-    <dgm:cxn modelId="{604581C7-3855-47C1-AA0C-CC1856584CD5}" type="presParOf" srcId="{8A075C84-1556-4181-B9F1-B0F5D69ADB55}" destId="{F94F71E9-0EFD-4B2E-AA4E-A2D6BEC7906E}" srcOrd="2" destOrd="0" presId="urn:microsoft.com/office/officeart/2005/8/layout/hierarchy3"/>
-    <dgm:cxn modelId="{391FE4E9-7596-4D94-B9BC-3103E5964135}" type="presParOf" srcId="{8A075C84-1556-4181-B9F1-B0F5D69ADB55}" destId="{F8D3AACC-3FF3-4AD1-9D53-238E3884F253}" srcOrd="3" destOrd="0" presId="urn:microsoft.com/office/officeart/2005/8/layout/hierarchy3"/>
-    <dgm:cxn modelId="{9ABB0D1D-ACA0-4587-B76D-887BB24129F4}" type="presParOf" srcId="{8A075C84-1556-4181-B9F1-B0F5D69ADB55}" destId="{B8BB48C0-6E1A-4E6B-B8F8-0F224C183831}" srcOrd="4" destOrd="0" presId="urn:microsoft.com/office/officeart/2005/8/layout/hierarchy3"/>
-    <dgm:cxn modelId="{E302A41E-5B21-4FF4-8D72-6FBFB37B8A6C}" type="presParOf" srcId="{8A075C84-1556-4181-B9F1-B0F5D69ADB55}" destId="{8402DF20-AE4F-4717-9392-4C37350DEE90}" srcOrd="5" destOrd="0" presId="urn:microsoft.com/office/officeart/2005/8/layout/hierarchy3"/>
-    <dgm:cxn modelId="{5C1B5765-43B3-4D9A-A14B-A718F64B1F31}" type="presParOf" srcId="{BEFCC4BD-3F5D-4BBC-8701-6CADB17AA31F}" destId="{7A223F60-6D8A-4AB8-AEB5-0CE91FFB9298}" srcOrd="4" destOrd="0" presId="urn:microsoft.com/office/officeart/2005/8/layout/hierarchy3"/>
-    <dgm:cxn modelId="{842B62E2-9421-48D5-8F43-D47B9524BF00}" type="presParOf" srcId="{7A223F60-6D8A-4AB8-AEB5-0CE91FFB9298}" destId="{BBC84C29-1C10-4443-BA08-C87541C04518}" srcOrd="0" destOrd="0" presId="urn:microsoft.com/office/officeart/2005/8/layout/hierarchy3"/>
-    <dgm:cxn modelId="{4359B21E-FBA2-4680-BE94-03630B93C8B1}" type="presParOf" srcId="{BBC84C29-1C10-4443-BA08-C87541C04518}" destId="{DED34B62-5B37-4393-8A01-F6B25CB45D0A}" srcOrd="0" destOrd="0" presId="urn:microsoft.com/office/officeart/2005/8/layout/hierarchy3"/>
-    <dgm:cxn modelId="{A2ED67A9-4CA7-430A-BB67-68357CA3347F}" type="presParOf" srcId="{BBC84C29-1C10-4443-BA08-C87541C04518}" destId="{8AA3C08A-C973-4EC5-A51C-9D831B8F4724}" srcOrd="1" destOrd="0" presId="urn:microsoft.com/office/officeart/2005/8/layout/hierarchy3"/>
-    <dgm:cxn modelId="{FA428ACA-EE0C-43B4-A913-BEE116613005}" type="presParOf" srcId="{7A223F60-6D8A-4AB8-AEB5-0CE91FFB9298}" destId="{DBBD953D-F4AC-4C6C-B6D7-6F6B1F9D7B0F}" srcOrd="1" destOrd="0" presId="urn:microsoft.com/office/officeart/2005/8/layout/hierarchy3"/>
-    <dgm:cxn modelId="{04D47A32-A028-4F74-B24D-2614F1876567}" type="presParOf" srcId="{DBBD953D-F4AC-4C6C-B6D7-6F6B1F9D7B0F}" destId="{98408B34-EA17-41DC-B392-49823CBC97B7}" srcOrd="0" destOrd="0" presId="urn:microsoft.com/office/officeart/2005/8/layout/hierarchy3"/>
-    <dgm:cxn modelId="{4F1BCAD2-7A69-46FE-A728-30ADC1EE2BF5}" type="presParOf" srcId="{DBBD953D-F4AC-4C6C-B6D7-6F6B1F9D7B0F}" destId="{941B6FBD-D058-4C09-82EF-35412C1C477D}" srcOrd="1" destOrd="0" presId="urn:microsoft.com/office/officeart/2005/8/layout/hierarchy3"/>
-    <dgm:cxn modelId="{1707131C-5AC0-4959-BD55-D167AEBCD310}" type="presParOf" srcId="{BEFCC4BD-3F5D-4BBC-8701-6CADB17AA31F}" destId="{AC867A0D-D653-4B48-AE41-2C82E8C5C82F}" srcOrd="5" destOrd="0" presId="urn:microsoft.com/office/officeart/2005/8/layout/hierarchy3"/>
-    <dgm:cxn modelId="{613D786C-A8C1-41F5-B21A-A1214112F6C4}" type="presParOf" srcId="{AC867A0D-D653-4B48-AE41-2C82E8C5C82F}" destId="{D1BDD122-AC3A-4564-9602-1886AA89C864}" srcOrd="0" destOrd="0" presId="urn:microsoft.com/office/officeart/2005/8/layout/hierarchy3"/>
-    <dgm:cxn modelId="{E17A49E9-EEB8-41B5-9FF5-3EE0DE43CE6F}" type="presParOf" srcId="{D1BDD122-AC3A-4564-9602-1886AA89C864}" destId="{AF5D85B3-6E9A-44AB-9E2F-E1C70EEE0102}" srcOrd="0" destOrd="0" presId="urn:microsoft.com/office/officeart/2005/8/layout/hierarchy3"/>
-    <dgm:cxn modelId="{EEA82255-8EB6-486C-BD38-E2340184F033}" type="presParOf" srcId="{D1BDD122-AC3A-4564-9602-1886AA89C864}" destId="{878E543B-17CD-4460-BB81-15092E58A0F6}" srcOrd="1" destOrd="0" presId="urn:microsoft.com/office/officeart/2005/8/layout/hierarchy3"/>
-    <dgm:cxn modelId="{32B64707-5EB3-4A0A-B4B6-56F26578350D}" type="presParOf" srcId="{AC867A0D-D653-4B48-AE41-2C82E8C5C82F}" destId="{8C71B731-311D-41F8-ABCD-F36ED28A01BD}" srcOrd="1" destOrd="0" presId="urn:microsoft.com/office/officeart/2005/8/layout/hierarchy3"/>
-    <dgm:cxn modelId="{CF14C2F0-2880-48F4-AE74-9ACB4303069E}" type="presParOf" srcId="{8C71B731-311D-41F8-ABCD-F36ED28A01BD}" destId="{6AEB7793-A050-4E9D-91F1-25FC3F50F43B}" srcOrd="0" destOrd="0" presId="urn:microsoft.com/office/officeart/2005/8/layout/hierarchy3"/>
-    <dgm:cxn modelId="{5EBD7EC0-A4F8-49C2-8A72-D4F558A59DFF}" type="presParOf" srcId="{8C71B731-311D-41F8-ABCD-F36ED28A01BD}" destId="{E8D96FEB-84A9-416C-80C3-1A9053E24EAA}" srcOrd="1" destOrd="0" presId="urn:microsoft.com/office/officeart/2005/8/layout/hierarchy3"/>
-    <dgm:cxn modelId="{7BB7952E-53BB-4BEF-A521-DD57063726E6}" type="presParOf" srcId="{8C71B731-311D-41F8-ABCD-F36ED28A01BD}" destId="{47A5DE8F-F2E2-458B-81C5-F9DA393628B2}" srcOrd="2" destOrd="0" presId="urn:microsoft.com/office/officeart/2005/8/layout/hierarchy3"/>
-    <dgm:cxn modelId="{BD823899-5292-465C-8B98-5699C0D87392}" type="presParOf" srcId="{8C71B731-311D-41F8-ABCD-F36ED28A01BD}" destId="{F696DC11-4C5D-45F2-8EB2-5BF5F0766D4D}" srcOrd="3" destOrd="0" presId="urn:microsoft.com/office/officeart/2005/8/layout/hierarchy3"/>
-    <dgm:cxn modelId="{F9DAD494-E3DA-4CBD-BE1A-545F5E2FABD4}" type="presParOf" srcId="{BEFCC4BD-3F5D-4BBC-8701-6CADB17AA31F}" destId="{A727833B-BFEB-4463-A722-884D8DF4E141}" srcOrd="6" destOrd="0" presId="urn:microsoft.com/office/officeart/2005/8/layout/hierarchy3"/>
-    <dgm:cxn modelId="{7FF1AA4C-FDB3-4332-8CB5-0B69385E3D6F}" type="presParOf" srcId="{A727833B-BFEB-4463-A722-884D8DF4E141}" destId="{2DD3B2AA-2267-4ED2-8A1C-A469E8EFD5F5}" srcOrd="0" destOrd="0" presId="urn:microsoft.com/office/officeart/2005/8/layout/hierarchy3"/>
-    <dgm:cxn modelId="{D7741416-88A6-47F2-84B5-5FFC2CE03035}" type="presParOf" srcId="{2DD3B2AA-2267-4ED2-8A1C-A469E8EFD5F5}" destId="{6C2DB3A7-FAC5-4907-B69D-2A82E1D0B614}" srcOrd="0" destOrd="0" presId="urn:microsoft.com/office/officeart/2005/8/layout/hierarchy3"/>
-    <dgm:cxn modelId="{1C394954-3E9A-44BE-84C8-B18C6BB8BED1}" type="presParOf" srcId="{2DD3B2AA-2267-4ED2-8A1C-A469E8EFD5F5}" destId="{292B5CA0-BF49-4F85-91E3-8BAAEA2517E7}" srcOrd="1" destOrd="0" presId="urn:microsoft.com/office/officeart/2005/8/layout/hierarchy3"/>
-    <dgm:cxn modelId="{81459A3E-0A4F-42C0-9966-724485644D36}" type="presParOf" srcId="{A727833B-BFEB-4463-A722-884D8DF4E141}" destId="{D73B5D51-29FF-4836-810B-84756F5F1151}" srcOrd="1" destOrd="0" presId="urn:microsoft.com/office/officeart/2005/8/layout/hierarchy3"/>
-    <dgm:cxn modelId="{31BF0655-D7AC-4DE3-8796-C62A6E746CC1}" type="presParOf" srcId="{D73B5D51-29FF-4836-810B-84756F5F1151}" destId="{9EF792B8-EB2F-4996-8AE7-C558C638115A}" srcOrd="0" destOrd="0" presId="urn:microsoft.com/office/officeart/2005/8/layout/hierarchy3"/>
-    <dgm:cxn modelId="{CBBEBBF1-DE16-4F39-882D-64ECC84405F5}" type="presParOf" srcId="{D73B5D51-29FF-4836-810B-84756F5F1151}" destId="{2A82A683-001D-4A24-B4EB-0F6569EE6A84}" srcOrd="1" destOrd="0" presId="urn:microsoft.com/office/officeart/2005/8/layout/hierarchy3"/>
-    <dgm:cxn modelId="{01B95283-FDAF-43B2-883D-28EAC40ADC1B}" type="presParOf" srcId="{D73B5D51-29FF-4836-810B-84756F5F1151}" destId="{49D9ABCD-6EEA-48BF-880F-B7BA7E0CA55D}" srcOrd="2" destOrd="0" presId="urn:microsoft.com/office/officeart/2005/8/layout/hierarchy3"/>
-    <dgm:cxn modelId="{5301505D-46B7-4661-84EE-707D2B7B1B53}" type="presParOf" srcId="{D73B5D51-29FF-4836-810B-84756F5F1151}" destId="{24EA4042-C37C-44FF-B990-10310C99290F}" srcOrd="3" destOrd="0" presId="urn:microsoft.com/office/officeart/2005/8/layout/hierarchy3"/>
-    <dgm:cxn modelId="{1798F357-0604-48D3-BE3F-9525E257620B}" type="presParOf" srcId="{D73B5D51-29FF-4836-810B-84756F5F1151}" destId="{0A0E46B4-880D-45A3-BEA8-F0179A662F6E}" srcOrd="4" destOrd="0" presId="urn:microsoft.com/office/officeart/2005/8/layout/hierarchy3"/>
-    <dgm:cxn modelId="{217FC811-8C7A-4A16-BDBC-EC6AB39CF757}" type="presParOf" srcId="{D73B5D51-29FF-4836-810B-84756F5F1151}" destId="{934FE0E1-B490-422E-AA0C-4CA0974D38DF}" srcOrd="5" destOrd="0" presId="urn:microsoft.com/office/officeart/2005/8/layout/hierarchy3"/>
-    <dgm:cxn modelId="{78A01E91-54D8-4209-9DD8-1EE5878DD50B}" type="presParOf" srcId="{D73B5D51-29FF-4836-810B-84756F5F1151}" destId="{31BFF808-E5C4-4266-BB5D-4DD341B88897}" srcOrd="6" destOrd="0" presId="urn:microsoft.com/office/officeart/2005/8/layout/hierarchy3"/>
-    <dgm:cxn modelId="{19CBAF00-BDDC-4A0B-B7B9-988FA95F4F1B}" type="presParOf" srcId="{D73B5D51-29FF-4836-810B-84756F5F1151}" destId="{7EB9B7B6-B186-4DE7-92CF-45C2332B5808}" srcOrd="7" destOrd="0" presId="urn:microsoft.com/office/officeart/2005/8/layout/hierarchy3"/>
-    <dgm:cxn modelId="{85FD4D5E-AEBB-4A5B-98C9-6D078F1549DA}" type="presParOf" srcId="{BEFCC4BD-3F5D-4BBC-8701-6CADB17AA31F}" destId="{07EE0E1A-058A-4C28-AD7A-B2B81BF9C15B}" srcOrd="7" destOrd="0" presId="urn:microsoft.com/office/officeart/2005/8/layout/hierarchy3"/>
-    <dgm:cxn modelId="{3D7C0906-71E3-4977-8D85-3C919799AE00}" type="presParOf" srcId="{07EE0E1A-058A-4C28-AD7A-B2B81BF9C15B}" destId="{FCCB17AB-98B4-4ACC-B28A-3ED0C83FA361}" srcOrd="0" destOrd="0" presId="urn:microsoft.com/office/officeart/2005/8/layout/hierarchy3"/>
-    <dgm:cxn modelId="{F382B9E1-4FBE-46C5-AFDD-29A0E2D6C48F}" type="presParOf" srcId="{FCCB17AB-98B4-4ACC-B28A-3ED0C83FA361}" destId="{EED238A2-F0DF-4F67-8B6A-6BF5E84200D5}" srcOrd="0" destOrd="0" presId="urn:microsoft.com/office/officeart/2005/8/layout/hierarchy3"/>
-    <dgm:cxn modelId="{DC7167BD-FC34-45A4-A90D-EA60FE1A88F3}" type="presParOf" srcId="{FCCB17AB-98B4-4ACC-B28A-3ED0C83FA361}" destId="{D2901977-E661-4E89-BB60-728ECFDF71B6}" srcOrd="1" destOrd="0" presId="urn:microsoft.com/office/officeart/2005/8/layout/hierarchy3"/>
-    <dgm:cxn modelId="{81293198-423B-44FD-8A93-037DD43383A7}" type="presParOf" srcId="{07EE0E1A-058A-4C28-AD7A-B2B81BF9C15B}" destId="{68565D25-8667-4252-BB01-D88A74502EB9}" srcOrd="1" destOrd="0" presId="urn:microsoft.com/office/officeart/2005/8/layout/hierarchy3"/>
-    <dgm:cxn modelId="{9D7FE52A-CC05-4D3B-9DE5-AEFB12E9AB71}" type="presParOf" srcId="{68565D25-8667-4252-BB01-D88A74502EB9}" destId="{F006886D-E4EA-480C-A781-A323279A7444}" srcOrd="0" destOrd="0" presId="urn:microsoft.com/office/officeart/2005/8/layout/hierarchy3"/>
-    <dgm:cxn modelId="{7A91812F-505A-401D-8E1D-40E47E95BFDA}" type="presParOf" srcId="{68565D25-8667-4252-BB01-D88A74502EB9}" destId="{526EF2C4-1577-4934-BD19-8A593E727CAC}" srcOrd="1" destOrd="0" presId="urn:microsoft.com/office/officeart/2005/8/layout/hierarchy3"/>
-    <dgm:cxn modelId="{2280EB12-DE8B-4D5C-B846-1125490A29FC}" type="presParOf" srcId="{68565D25-8667-4252-BB01-D88A74502EB9}" destId="{C409B91B-2A5D-434A-9550-CB44444CFB49}" srcOrd="2" destOrd="0" presId="urn:microsoft.com/office/officeart/2005/8/layout/hierarchy3"/>
-    <dgm:cxn modelId="{EB4F027D-5E18-4963-8F07-E886A0017FC0}" type="presParOf" srcId="{68565D25-8667-4252-BB01-D88A74502EB9}" destId="{CBB05B55-713A-4DAF-8ADA-1F22C6820080}" srcOrd="3" destOrd="0" presId="urn:microsoft.com/office/officeart/2005/8/layout/hierarchy3"/>
+    <dgm:cxn modelId="{77727D0A-9E6D-4A05-A95F-D8D207F962EA}" type="presOf" srcId="{35B900AE-41B0-45FF-AECA-A41BF8103AF7}" destId="{3D73A31F-3CD4-4A78-8BD9-2E6FA5F234D0}" srcOrd="0" destOrd="0" presId="urn:microsoft.com/office/officeart/2005/8/layout/hierarchy3"/>
+    <dgm:cxn modelId="{DCEBA41B-40E3-43B1-888B-ECABA348825B}" type="presOf" srcId="{AF5EFBA0-D7B8-49F4-BF86-5EDFD109C60A}" destId="{38155D7B-AA11-47C4-929B-CCC02A3D3801}" srcOrd="0" destOrd="0" presId="urn:microsoft.com/office/officeart/2005/8/layout/hierarchy3"/>
+    <dgm:cxn modelId="{7615459A-6C2D-4E5C-A1C5-782A1EF035FB}" type="presOf" srcId="{28D0073A-982E-41BE-AB0C-AB068C9A398C}" destId="{941B6FBD-D058-4C09-82EF-35412C1C477D}" srcOrd="0" destOrd="0" presId="urn:microsoft.com/office/officeart/2005/8/layout/hierarchy3"/>
+    <dgm:cxn modelId="{831F1A3A-7C2A-4D2B-AA6B-4B2E0D9550A7}" type="presParOf" srcId="{BEFCC4BD-3F5D-4BBC-8701-6CADB17AA31F}" destId="{D171E6DA-76D3-445A-A4AD-CDF43BF8D621}" srcOrd="0" destOrd="0" presId="urn:microsoft.com/office/officeart/2005/8/layout/hierarchy3"/>
+    <dgm:cxn modelId="{2E59658B-B077-46ED-B623-01150EE19575}" type="presParOf" srcId="{D171E6DA-76D3-445A-A4AD-CDF43BF8D621}" destId="{E984BE3E-B592-4ECD-BAFC-DD3287597B37}" srcOrd="0" destOrd="0" presId="urn:microsoft.com/office/officeart/2005/8/layout/hierarchy3"/>
+    <dgm:cxn modelId="{E9EB3BE8-23DA-421F-B786-10D2E18CE37F}" type="presParOf" srcId="{E984BE3E-B592-4ECD-BAFC-DD3287597B37}" destId="{99FB8535-ECB9-42B1-87A1-D8BBE540BBCA}" srcOrd="0" destOrd="0" presId="urn:microsoft.com/office/officeart/2005/8/layout/hierarchy3"/>
+    <dgm:cxn modelId="{C5237635-5974-41F5-8310-51A6B0C945DA}" type="presParOf" srcId="{E984BE3E-B592-4ECD-BAFC-DD3287597B37}" destId="{61737740-909B-4238-895E-2F5A38B946DA}" srcOrd="1" destOrd="0" presId="urn:microsoft.com/office/officeart/2005/8/layout/hierarchy3"/>
+    <dgm:cxn modelId="{47FF7EE1-0A39-4CD4-9C54-D483E28EAC2F}" type="presParOf" srcId="{D171E6DA-76D3-445A-A4AD-CDF43BF8D621}" destId="{86F71E6F-B2BC-4D83-B173-DF3B8FC5B190}" srcOrd="1" destOrd="0" presId="urn:microsoft.com/office/officeart/2005/8/layout/hierarchy3"/>
+    <dgm:cxn modelId="{FCB1EB20-165E-4E77-B592-A3F2F715956A}" type="presParOf" srcId="{86F71E6F-B2BC-4D83-B173-DF3B8FC5B190}" destId="{3D73A31F-3CD4-4A78-8BD9-2E6FA5F234D0}" srcOrd="0" destOrd="0" presId="urn:microsoft.com/office/officeart/2005/8/layout/hierarchy3"/>
+    <dgm:cxn modelId="{57229308-0B3B-49EB-A969-FE9B9684FCAE}" type="presParOf" srcId="{86F71E6F-B2BC-4D83-B173-DF3B8FC5B190}" destId="{8A3314E6-2863-4C36-BBB3-CAD41F46559B}" srcOrd="1" destOrd="0" presId="urn:microsoft.com/office/officeart/2005/8/layout/hierarchy3"/>
+    <dgm:cxn modelId="{0D32CBB6-38A1-483E-BFCD-1716A92612D6}" type="presParOf" srcId="{86F71E6F-B2BC-4D83-B173-DF3B8FC5B190}" destId="{C7D3896C-510F-44BC-88B4-7C22129E786E}" srcOrd="2" destOrd="0" presId="urn:microsoft.com/office/officeart/2005/8/layout/hierarchy3"/>
+    <dgm:cxn modelId="{CB310382-A8AF-46B9-B6CB-71B5FD1CFECD}" type="presParOf" srcId="{86F71E6F-B2BC-4D83-B173-DF3B8FC5B190}" destId="{9D93DF36-F029-4BDC-9E89-4299C0EBFCB3}" srcOrd="3" destOrd="0" presId="urn:microsoft.com/office/officeart/2005/8/layout/hierarchy3"/>
+    <dgm:cxn modelId="{4344B822-7A63-47E9-90EF-560542C0E455}" type="presParOf" srcId="{86F71E6F-B2BC-4D83-B173-DF3B8FC5B190}" destId="{248CE159-4170-4F7E-A087-6D2467D005BD}" srcOrd="4" destOrd="0" presId="urn:microsoft.com/office/officeart/2005/8/layout/hierarchy3"/>
+    <dgm:cxn modelId="{18FF3911-51C4-4783-8A02-3A273C0C737C}" type="presParOf" srcId="{86F71E6F-B2BC-4D83-B173-DF3B8FC5B190}" destId="{3A7336C0-F140-4AA4-8EB0-C86106393380}" srcOrd="5" destOrd="0" presId="urn:microsoft.com/office/officeart/2005/8/layout/hierarchy3"/>
+    <dgm:cxn modelId="{3E696EA7-3F23-42E6-A914-B747417F2931}" type="presParOf" srcId="{86F71E6F-B2BC-4D83-B173-DF3B8FC5B190}" destId="{D4EE79F2-0900-4306-89C1-513046A120F3}" srcOrd="6" destOrd="0" presId="urn:microsoft.com/office/officeart/2005/8/layout/hierarchy3"/>
+    <dgm:cxn modelId="{19E48A7F-6A44-475B-92FC-4AFBEBB66743}" type="presParOf" srcId="{86F71E6F-B2BC-4D83-B173-DF3B8FC5B190}" destId="{4A84239E-C242-4669-92B7-8C65D266FA8E}" srcOrd="7" destOrd="0" presId="urn:microsoft.com/office/officeart/2005/8/layout/hierarchy3"/>
+    <dgm:cxn modelId="{82D4FBF7-AB03-43AC-82C5-1FA11B40A71E}" type="presParOf" srcId="{BEFCC4BD-3F5D-4BBC-8701-6CADB17AA31F}" destId="{9AE52506-E68E-4332-B5D5-31E8FB4E278E}" srcOrd="1" destOrd="0" presId="urn:microsoft.com/office/officeart/2005/8/layout/hierarchy3"/>
+    <dgm:cxn modelId="{3638729F-A330-4863-8F64-F2858C1CEA2B}" type="presParOf" srcId="{9AE52506-E68E-4332-B5D5-31E8FB4E278E}" destId="{66DD3C37-00E3-4F39-BDCD-E90B73CA88BE}" srcOrd="0" destOrd="0" presId="urn:microsoft.com/office/officeart/2005/8/layout/hierarchy3"/>
+    <dgm:cxn modelId="{0B11700B-0F0C-47F2-8FD1-0F041BE99767}" type="presParOf" srcId="{66DD3C37-00E3-4F39-BDCD-E90B73CA88BE}" destId="{F7727978-2655-46FE-AA59-24F8ABF54CD7}" srcOrd="0" destOrd="0" presId="urn:microsoft.com/office/officeart/2005/8/layout/hierarchy3"/>
+    <dgm:cxn modelId="{2CEAE37B-C935-4731-BDEE-91DDAAE60C73}" type="presParOf" srcId="{66DD3C37-00E3-4F39-BDCD-E90B73CA88BE}" destId="{6153FFD0-413D-461D-9B01-CEA037B8FD0A}" srcOrd="1" destOrd="0" presId="urn:microsoft.com/office/officeart/2005/8/layout/hierarchy3"/>
+    <dgm:cxn modelId="{955E1E4B-1EE8-4135-BFE9-26171F5554C1}" type="presParOf" srcId="{9AE52506-E68E-4332-B5D5-31E8FB4E278E}" destId="{8818B69A-7B6E-446F-8195-8D7EA1DA47BE}" srcOrd="1" destOrd="0" presId="urn:microsoft.com/office/officeart/2005/8/layout/hierarchy3"/>
+    <dgm:cxn modelId="{72B1BB76-C4E1-4A1C-93A2-1348E712BAD8}" type="presParOf" srcId="{8818B69A-7B6E-446F-8195-8D7EA1DA47BE}" destId="{7F64B280-C922-4573-A9A4-51128719C217}" srcOrd="0" destOrd="0" presId="urn:microsoft.com/office/officeart/2005/8/layout/hierarchy3"/>
+    <dgm:cxn modelId="{F8D37486-3928-4B15-903D-C5A81537DACD}" type="presParOf" srcId="{8818B69A-7B6E-446F-8195-8D7EA1DA47BE}" destId="{38155D7B-AA11-47C4-929B-CCC02A3D3801}" srcOrd="1" destOrd="0" presId="urn:microsoft.com/office/officeart/2005/8/layout/hierarchy3"/>
+    <dgm:cxn modelId="{1CBC7225-7F2D-42F5-A6DC-4FCF89035650}" type="presParOf" srcId="{8818B69A-7B6E-446F-8195-8D7EA1DA47BE}" destId="{F2819C25-FC5B-4095-ADBF-C6AB65E907EF}" srcOrd="2" destOrd="0" presId="urn:microsoft.com/office/officeart/2005/8/layout/hierarchy3"/>
+    <dgm:cxn modelId="{2E8904C0-D9AC-4B8E-AD8D-F01189B75739}" type="presParOf" srcId="{8818B69A-7B6E-446F-8195-8D7EA1DA47BE}" destId="{9EA7F07E-91D0-43F4-A301-6010E6E28787}" srcOrd="3" destOrd="0" presId="urn:microsoft.com/office/officeart/2005/8/layout/hierarchy3"/>
+    <dgm:cxn modelId="{1E762DAA-2967-4EF7-8374-8FF3EE96017B}" type="presParOf" srcId="{8818B69A-7B6E-446F-8195-8D7EA1DA47BE}" destId="{E2A9A2E3-975E-4158-B7B0-8474B12FE0C9}" srcOrd="4" destOrd="0" presId="urn:microsoft.com/office/officeart/2005/8/layout/hierarchy3"/>
+    <dgm:cxn modelId="{0A5AB386-6DFB-4B11-B76A-1AD3F1E6CE6A}" type="presParOf" srcId="{8818B69A-7B6E-446F-8195-8D7EA1DA47BE}" destId="{187F473F-2C80-4D0F-867C-B9C989E5CE3B}" srcOrd="5" destOrd="0" presId="urn:microsoft.com/office/officeart/2005/8/layout/hierarchy3"/>
+    <dgm:cxn modelId="{54C7BD12-1E63-4539-9CA6-E5CEF48C5D18}" type="presParOf" srcId="{8818B69A-7B6E-446F-8195-8D7EA1DA47BE}" destId="{29E6ABA8-1702-4C61-B19D-8C0148A40F8C}" srcOrd="6" destOrd="0" presId="urn:microsoft.com/office/officeart/2005/8/layout/hierarchy3"/>
+    <dgm:cxn modelId="{D38D56BD-AC45-4C1C-BDDD-6EF5AEC16DB7}" type="presParOf" srcId="{8818B69A-7B6E-446F-8195-8D7EA1DA47BE}" destId="{3206DEE8-816E-4DF2-B56F-A32D5FB2B8E0}" srcOrd="7" destOrd="0" presId="urn:microsoft.com/office/officeart/2005/8/layout/hierarchy3"/>
+    <dgm:cxn modelId="{8F569E60-1790-48A3-89A1-79859C858448}" type="presParOf" srcId="{BEFCC4BD-3F5D-4BBC-8701-6CADB17AA31F}" destId="{8C02F7EE-C7AB-4526-9F7D-92F994DCDA2B}" srcOrd="2" destOrd="0" presId="urn:microsoft.com/office/officeart/2005/8/layout/hierarchy3"/>
+    <dgm:cxn modelId="{841C7F06-6FAE-4950-BB59-BB961F4AE959}" type="presParOf" srcId="{8C02F7EE-C7AB-4526-9F7D-92F994DCDA2B}" destId="{EB5E56A3-94C5-4478-8D95-3B3F6A11001C}" srcOrd="0" destOrd="0" presId="urn:microsoft.com/office/officeart/2005/8/layout/hierarchy3"/>
+    <dgm:cxn modelId="{062B6DCD-E348-453C-A822-F0FA150C27D5}" type="presParOf" srcId="{EB5E56A3-94C5-4478-8D95-3B3F6A11001C}" destId="{91F3DD14-3AE4-4F3B-BF09-032D92ED4320}" srcOrd="0" destOrd="0" presId="urn:microsoft.com/office/officeart/2005/8/layout/hierarchy3"/>
+    <dgm:cxn modelId="{5C4E7818-2549-49A5-BA81-786A2208CA94}" type="presParOf" srcId="{EB5E56A3-94C5-4478-8D95-3B3F6A11001C}" destId="{B97A4915-97D8-4679-B75F-622F745A40AD}" srcOrd="1" destOrd="0" presId="urn:microsoft.com/office/officeart/2005/8/layout/hierarchy3"/>
+    <dgm:cxn modelId="{30C6AA66-CC3F-4C56-85CE-E0185D5A9646}" type="presParOf" srcId="{8C02F7EE-C7AB-4526-9F7D-92F994DCDA2B}" destId="{BED06B18-515E-4C6D-8482-122CF65031F8}" srcOrd="1" destOrd="0" presId="urn:microsoft.com/office/officeart/2005/8/layout/hierarchy3"/>
+    <dgm:cxn modelId="{964B3D83-191A-4782-9B96-59C93D6B4335}" type="presParOf" srcId="{BED06B18-515E-4C6D-8482-122CF65031F8}" destId="{A0B49624-BEFA-4F36-B59E-2C2952641913}" srcOrd="0" destOrd="0" presId="urn:microsoft.com/office/officeart/2005/8/layout/hierarchy3"/>
+    <dgm:cxn modelId="{CD118872-EBF9-40CD-B718-E9D823162F62}" type="presParOf" srcId="{BED06B18-515E-4C6D-8482-122CF65031F8}" destId="{C690DA50-99EF-4AC1-BF02-0178B112B8D1}" srcOrd="1" destOrd="0" presId="urn:microsoft.com/office/officeart/2005/8/layout/hierarchy3"/>
+    <dgm:cxn modelId="{FB6CB774-75AB-4C0E-A80F-06053A591421}" type="presParOf" srcId="{BED06B18-515E-4C6D-8482-122CF65031F8}" destId="{D3B15278-7FE7-43C5-B501-8FE553284603}" srcOrd="2" destOrd="0" presId="urn:microsoft.com/office/officeart/2005/8/layout/hierarchy3"/>
+    <dgm:cxn modelId="{EB32F7C3-2A68-4963-9A0D-F1E8AC079C4B}" type="presParOf" srcId="{BED06B18-515E-4C6D-8482-122CF65031F8}" destId="{84E38BBE-317B-40CB-BED1-598900656104}" srcOrd="3" destOrd="0" presId="urn:microsoft.com/office/officeart/2005/8/layout/hierarchy3"/>
+    <dgm:cxn modelId="{BC2F2DDD-6D3F-4027-AD4B-6161C1916D08}" type="presParOf" srcId="{BED06B18-515E-4C6D-8482-122CF65031F8}" destId="{9E36A3C3-6B8D-4834-BE28-710E9B9F157F}" srcOrd="4" destOrd="0" presId="urn:microsoft.com/office/officeart/2005/8/layout/hierarchy3"/>
+    <dgm:cxn modelId="{C36B9788-D5A1-4351-B5C0-B9ADA1066E19}" type="presParOf" srcId="{BED06B18-515E-4C6D-8482-122CF65031F8}" destId="{E887E15F-5B41-47EF-81CD-3C23AAA4FF7C}" srcOrd="5" destOrd="0" presId="urn:microsoft.com/office/officeart/2005/8/layout/hierarchy3"/>
+    <dgm:cxn modelId="{5C71A458-FAA8-43D3-B8A3-3EB443D682C8}" type="presParOf" srcId="{BEFCC4BD-3F5D-4BBC-8701-6CADB17AA31F}" destId="{40C0A844-72B9-4499-8A2F-31B160519B2B}" srcOrd="3" destOrd="0" presId="urn:microsoft.com/office/officeart/2005/8/layout/hierarchy3"/>
+    <dgm:cxn modelId="{7B656182-10A4-4336-BCDD-8B32BB6E7DA0}" type="presParOf" srcId="{40C0A844-72B9-4499-8A2F-31B160519B2B}" destId="{FEFEA5B4-188A-4C43-81BA-FD4EB8E74EF6}" srcOrd="0" destOrd="0" presId="urn:microsoft.com/office/officeart/2005/8/layout/hierarchy3"/>
+    <dgm:cxn modelId="{42973D97-93C2-423E-8714-40B0B13FCFCC}" type="presParOf" srcId="{FEFEA5B4-188A-4C43-81BA-FD4EB8E74EF6}" destId="{E5E1801B-779F-4A6B-8755-4B28832CAA29}" srcOrd="0" destOrd="0" presId="urn:microsoft.com/office/officeart/2005/8/layout/hierarchy3"/>
+    <dgm:cxn modelId="{A6B832EA-F16C-4D8B-AB94-A9FAF4C50D05}" type="presParOf" srcId="{FEFEA5B4-188A-4C43-81BA-FD4EB8E74EF6}" destId="{587645D9-6F69-4F07-8C5D-62D534E3C22D}" srcOrd="1" destOrd="0" presId="urn:microsoft.com/office/officeart/2005/8/layout/hierarchy3"/>
+    <dgm:cxn modelId="{24271776-9F15-4517-86C0-E5EAC1842142}" type="presParOf" srcId="{40C0A844-72B9-4499-8A2F-31B160519B2B}" destId="{8A075C84-1556-4181-B9F1-B0F5D69ADB55}" srcOrd="1" destOrd="0" presId="urn:microsoft.com/office/officeart/2005/8/layout/hierarchy3"/>
+    <dgm:cxn modelId="{03E3FBD7-7308-43F5-8FEA-5C6EB3A16C05}" type="presParOf" srcId="{8A075C84-1556-4181-B9F1-B0F5D69ADB55}" destId="{CB31F521-FC1D-4E4D-9B45-DDE8A4B236A4}" srcOrd="0" destOrd="0" presId="urn:microsoft.com/office/officeart/2005/8/layout/hierarchy3"/>
+    <dgm:cxn modelId="{E8E499BC-ABEB-4020-B02F-2A349519007A}" type="presParOf" srcId="{8A075C84-1556-4181-B9F1-B0F5D69ADB55}" destId="{65F39FC5-A6CE-491E-8888-8271FD35E89E}" srcOrd="1" destOrd="0" presId="urn:microsoft.com/office/officeart/2005/8/layout/hierarchy3"/>
+    <dgm:cxn modelId="{3118A4DF-2F5E-4D42-9570-9BCAFFBC6956}" type="presParOf" srcId="{8A075C84-1556-4181-B9F1-B0F5D69ADB55}" destId="{F94F71E9-0EFD-4B2E-AA4E-A2D6BEC7906E}" srcOrd="2" destOrd="0" presId="urn:microsoft.com/office/officeart/2005/8/layout/hierarchy3"/>
+    <dgm:cxn modelId="{DCD13AB1-FFAD-4A02-A65A-44A228B2907D}" type="presParOf" srcId="{8A075C84-1556-4181-B9F1-B0F5D69ADB55}" destId="{F8D3AACC-3FF3-4AD1-9D53-238E3884F253}" srcOrd="3" destOrd="0" presId="urn:microsoft.com/office/officeart/2005/8/layout/hierarchy3"/>
+    <dgm:cxn modelId="{9FF40F65-00EE-4435-B688-55198DA8E7B1}" type="presParOf" srcId="{8A075C84-1556-4181-B9F1-B0F5D69ADB55}" destId="{B8BB48C0-6E1A-4E6B-B8F8-0F224C183831}" srcOrd="4" destOrd="0" presId="urn:microsoft.com/office/officeart/2005/8/layout/hierarchy3"/>
+    <dgm:cxn modelId="{77758F3C-FE15-4954-B61B-A5479AE00CC7}" type="presParOf" srcId="{8A075C84-1556-4181-B9F1-B0F5D69ADB55}" destId="{8402DF20-AE4F-4717-9392-4C37350DEE90}" srcOrd="5" destOrd="0" presId="urn:microsoft.com/office/officeart/2005/8/layout/hierarchy3"/>
+    <dgm:cxn modelId="{82267B25-5845-4398-BAEC-831E16B71EC7}" type="presParOf" srcId="{BEFCC4BD-3F5D-4BBC-8701-6CADB17AA31F}" destId="{7A223F60-6D8A-4AB8-AEB5-0CE91FFB9298}" srcOrd="4" destOrd="0" presId="urn:microsoft.com/office/officeart/2005/8/layout/hierarchy3"/>
+    <dgm:cxn modelId="{2507A3B2-A24D-46FB-AB77-D0793E62D664}" type="presParOf" srcId="{7A223F60-6D8A-4AB8-AEB5-0CE91FFB9298}" destId="{BBC84C29-1C10-4443-BA08-C87541C04518}" srcOrd="0" destOrd="0" presId="urn:microsoft.com/office/officeart/2005/8/layout/hierarchy3"/>
+    <dgm:cxn modelId="{5619FAF4-0CA4-434B-95DE-76DA231C049F}" type="presParOf" srcId="{BBC84C29-1C10-4443-BA08-C87541C04518}" destId="{DED34B62-5B37-4393-8A01-F6B25CB45D0A}" srcOrd="0" destOrd="0" presId="urn:microsoft.com/office/officeart/2005/8/layout/hierarchy3"/>
+    <dgm:cxn modelId="{8B180916-E4A1-41BC-AC20-E88C2560C43F}" type="presParOf" srcId="{BBC84C29-1C10-4443-BA08-C87541C04518}" destId="{8AA3C08A-C973-4EC5-A51C-9D831B8F4724}" srcOrd="1" destOrd="0" presId="urn:microsoft.com/office/officeart/2005/8/layout/hierarchy3"/>
+    <dgm:cxn modelId="{17A98E6D-B393-4AE2-991B-6B8D404F5DD5}" type="presParOf" srcId="{7A223F60-6D8A-4AB8-AEB5-0CE91FFB9298}" destId="{DBBD953D-F4AC-4C6C-B6D7-6F6B1F9D7B0F}" srcOrd="1" destOrd="0" presId="urn:microsoft.com/office/officeart/2005/8/layout/hierarchy3"/>
+    <dgm:cxn modelId="{EBEBFA26-0C1B-4850-B32C-5182F3F91091}" type="presParOf" srcId="{DBBD953D-F4AC-4C6C-B6D7-6F6B1F9D7B0F}" destId="{98408B34-EA17-41DC-B392-49823CBC97B7}" srcOrd="0" destOrd="0" presId="urn:microsoft.com/office/officeart/2005/8/layout/hierarchy3"/>
+    <dgm:cxn modelId="{6CD1B611-CE01-48F8-95CB-ED3E7F810EFD}" type="presParOf" srcId="{DBBD953D-F4AC-4C6C-B6D7-6F6B1F9D7B0F}" destId="{941B6FBD-D058-4C09-82EF-35412C1C477D}" srcOrd="1" destOrd="0" presId="urn:microsoft.com/office/officeart/2005/8/layout/hierarchy3"/>
+    <dgm:cxn modelId="{8B38B2BE-17F8-4DA9-851B-8773D7E13978}" type="presParOf" srcId="{BEFCC4BD-3F5D-4BBC-8701-6CADB17AA31F}" destId="{AC867A0D-D653-4B48-AE41-2C82E8C5C82F}" srcOrd="5" destOrd="0" presId="urn:microsoft.com/office/officeart/2005/8/layout/hierarchy3"/>
+    <dgm:cxn modelId="{D0206DE6-8611-44F2-8B7F-8F0E0B72C0C5}" type="presParOf" srcId="{AC867A0D-D653-4B48-AE41-2C82E8C5C82F}" destId="{D1BDD122-AC3A-4564-9602-1886AA89C864}" srcOrd="0" destOrd="0" presId="urn:microsoft.com/office/officeart/2005/8/layout/hierarchy3"/>
+    <dgm:cxn modelId="{D571416D-538E-4978-B9C6-C988F1C3B08B}" type="presParOf" srcId="{D1BDD122-AC3A-4564-9602-1886AA89C864}" destId="{AF5D85B3-6E9A-44AB-9E2F-E1C70EEE0102}" srcOrd="0" destOrd="0" presId="urn:microsoft.com/office/officeart/2005/8/layout/hierarchy3"/>
+    <dgm:cxn modelId="{9D33E0C5-DBDD-4C6F-B141-815A9801D994}" type="presParOf" srcId="{D1BDD122-AC3A-4564-9602-1886AA89C864}" destId="{878E543B-17CD-4460-BB81-15092E58A0F6}" srcOrd="1" destOrd="0" presId="urn:microsoft.com/office/officeart/2005/8/layout/hierarchy3"/>
+    <dgm:cxn modelId="{F283261A-090E-4D56-9F01-00CF7C455726}" type="presParOf" srcId="{AC867A0D-D653-4B48-AE41-2C82E8C5C82F}" destId="{8C71B731-311D-41F8-ABCD-F36ED28A01BD}" srcOrd="1" destOrd="0" presId="urn:microsoft.com/office/officeart/2005/8/layout/hierarchy3"/>
+    <dgm:cxn modelId="{C9BD8496-9D9F-4791-B974-19357E18205F}" type="presParOf" srcId="{8C71B731-311D-41F8-ABCD-F36ED28A01BD}" destId="{6AEB7793-A050-4E9D-91F1-25FC3F50F43B}" srcOrd="0" destOrd="0" presId="urn:microsoft.com/office/officeart/2005/8/layout/hierarchy3"/>
+    <dgm:cxn modelId="{20213F45-3B10-4D8B-8966-5919C28CDA01}" type="presParOf" srcId="{8C71B731-311D-41F8-ABCD-F36ED28A01BD}" destId="{E8D96FEB-84A9-416C-80C3-1A9053E24EAA}" srcOrd="1" destOrd="0" presId="urn:microsoft.com/office/officeart/2005/8/layout/hierarchy3"/>
+    <dgm:cxn modelId="{3786CBB9-6612-4D59-85E7-427453C43E52}" type="presParOf" srcId="{8C71B731-311D-41F8-ABCD-F36ED28A01BD}" destId="{47A5DE8F-F2E2-458B-81C5-F9DA393628B2}" srcOrd="2" destOrd="0" presId="urn:microsoft.com/office/officeart/2005/8/layout/hierarchy3"/>
+    <dgm:cxn modelId="{0B8033C1-AC9E-4ECF-95EB-52E9536DB011}" type="presParOf" srcId="{8C71B731-311D-41F8-ABCD-F36ED28A01BD}" destId="{F696DC11-4C5D-45F2-8EB2-5BF5F0766D4D}" srcOrd="3" destOrd="0" presId="urn:microsoft.com/office/officeart/2005/8/layout/hierarchy3"/>
+    <dgm:cxn modelId="{C8C409FA-C0AA-4D20-8792-835B5B536D61}" type="presParOf" srcId="{BEFCC4BD-3F5D-4BBC-8701-6CADB17AA31F}" destId="{A727833B-BFEB-4463-A722-884D8DF4E141}" srcOrd="6" destOrd="0" presId="urn:microsoft.com/office/officeart/2005/8/layout/hierarchy3"/>
+    <dgm:cxn modelId="{FAFCBC7F-A334-455E-B520-717D483F92B8}" type="presParOf" srcId="{A727833B-BFEB-4463-A722-884D8DF4E141}" destId="{2DD3B2AA-2267-4ED2-8A1C-A469E8EFD5F5}" srcOrd="0" destOrd="0" presId="urn:microsoft.com/office/officeart/2005/8/layout/hierarchy3"/>
+    <dgm:cxn modelId="{4F9ADFDF-A0F7-4941-BFB7-C6DB0F9C9468}" type="presParOf" srcId="{2DD3B2AA-2267-4ED2-8A1C-A469E8EFD5F5}" destId="{6C2DB3A7-FAC5-4907-B69D-2A82E1D0B614}" srcOrd="0" destOrd="0" presId="urn:microsoft.com/office/officeart/2005/8/layout/hierarchy3"/>
+    <dgm:cxn modelId="{DFEB8479-843D-43C4-B6BF-8AABCD791D2C}" type="presParOf" srcId="{2DD3B2AA-2267-4ED2-8A1C-A469E8EFD5F5}" destId="{292B5CA0-BF49-4F85-91E3-8BAAEA2517E7}" srcOrd="1" destOrd="0" presId="urn:microsoft.com/office/officeart/2005/8/layout/hierarchy3"/>
+    <dgm:cxn modelId="{3CF4B8BF-DDFD-430C-A649-BCD980B74641}" type="presParOf" srcId="{A727833B-BFEB-4463-A722-884D8DF4E141}" destId="{D73B5D51-29FF-4836-810B-84756F5F1151}" srcOrd="1" destOrd="0" presId="urn:microsoft.com/office/officeart/2005/8/layout/hierarchy3"/>
+    <dgm:cxn modelId="{001218EA-B3CE-4938-B683-F454DE4D29F5}" type="presParOf" srcId="{D73B5D51-29FF-4836-810B-84756F5F1151}" destId="{9EF792B8-EB2F-4996-8AE7-C558C638115A}" srcOrd="0" destOrd="0" presId="urn:microsoft.com/office/officeart/2005/8/layout/hierarchy3"/>
+    <dgm:cxn modelId="{6EFE05CC-A3E0-4722-8110-2B2EB322829B}" type="presParOf" srcId="{D73B5D51-29FF-4836-810B-84756F5F1151}" destId="{2A82A683-001D-4A24-B4EB-0F6569EE6A84}" srcOrd="1" destOrd="0" presId="urn:microsoft.com/office/officeart/2005/8/layout/hierarchy3"/>
+    <dgm:cxn modelId="{811C4D48-EAB2-43A1-B8ED-5FD454D5DC75}" type="presParOf" srcId="{D73B5D51-29FF-4836-810B-84756F5F1151}" destId="{49D9ABCD-6EEA-48BF-880F-B7BA7E0CA55D}" srcOrd="2" destOrd="0" presId="urn:microsoft.com/office/officeart/2005/8/layout/hierarchy3"/>
+    <dgm:cxn modelId="{78B199AC-5795-4AFC-AE05-663CD136AE6D}" type="presParOf" srcId="{D73B5D51-29FF-4836-810B-84756F5F1151}" destId="{24EA4042-C37C-44FF-B990-10310C99290F}" srcOrd="3" destOrd="0" presId="urn:microsoft.com/office/officeart/2005/8/layout/hierarchy3"/>
+    <dgm:cxn modelId="{9DF71926-78A2-4B5C-ABFD-AF5AB3FC550C}" type="presParOf" srcId="{D73B5D51-29FF-4836-810B-84756F5F1151}" destId="{0A0E46B4-880D-45A3-BEA8-F0179A662F6E}" srcOrd="4" destOrd="0" presId="urn:microsoft.com/office/officeart/2005/8/layout/hierarchy3"/>
+    <dgm:cxn modelId="{D93E6649-8DC7-4A4E-97D9-BC6E4B3046EC}" type="presParOf" srcId="{D73B5D51-29FF-4836-810B-84756F5F1151}" destId="{934FE0E1-B490-422E-AA0C-4CA0974D38DF}" srcOrd="5" destOrd="0" presId="urn:microsoft.com/office/officeart/2005/8/layout/hierarchy3"/>
+    <dgm:cxn modelId="{3CE334BA-6335-4486-AF3B-776D4B9952EE}" type="presParOf" srcId="{D73B5D51-29FF-4836-810B-84756F5F1151}" destId="{31BFF808-E5C4-4266-BB5D-4DD341B88897}" srcOrd="6" destOrd="0" presId="urn:microsoft.com/office/officeart/2005/8/layout/hierarchy3"/>
+    <dgm:cxn modelId="{97C7CEA3-83A1-482E-B919-EBBD722C6153}" type="presParOf" srcId="{D73B5D51-29FF-4836-810B-84756F5F1151}" destId="{7EB9B7B6-B186-4DE7-92CF-45C2332B5808}" srcOrd="7" destOrd="0" presId="urn:microsoft.com/office/officeart/2005/8/layout/hierarchy3"/>
+    <dgm:cxn modelId="{A7DE1D66-9EB4-4F0D-9EB4-1DF2BBD6FC35}" type="presParOf" srcId="{BEFCC4BD-3F5D-4BBC-8701-6CADB17AA31F}" destId="{07EE0E1A-058A-4C28-AD7A-B2B81BF9C15B}" srcOrd="7" destOrd="0" presId="urn:microsoft.com/office/officeart/2005/8/layout/hierarchy3"/>
+    <dgm:cxn modelId="{F1779485-06E9-4D9B-8C82-952DDFDE09D9}" type="presParOf" srcId="{07EE0E1A-058A-4C28-AD7A-B2B81BF9C15B}" destId="{FCCB17AB-98B4-4ACC-B28A-3ED0C83FA361}" srcOrd="0" destOrd="0" presId="urn:microsoft.com/office/officeart/2005/8/layout/hierarchy3"/>
+    <dgm:cxn modelId="{4FB8F006-63F4-40E7-B80D-637A2A16C29D}" type="presParOf" srcId="{FCCB17AB-98B4-4ACC-B28A-3ED0C83FA361}" destId="{EED238A2-F0DF-4F67-8B6A-6BF5E84200D5}" srcOrd="0" destOrd="0" presId="urn:microsoft.com/office/officeart/2005/8/layout/hierarchy3"/>
+    <dgm:cxn modelId="{CDD204E0-FD38-4864-BEA1-40C3DBAF9DAE}" type="presParOf" srcId="{FCCB17AB-98B4-4ACC-B28A-3ED0C83FA361}" destId="{D2901977-E661-4E89-BB60-728ECFDF71B6}" srcOrd="1" destOrd="0" presId="urn:microsoft.com/office/officeart/2005/8/layout/hierarchy3"/>
+    <dgm:cxn modelId="{40C2F063-85BD-4B98-B1F6-7B3BEC5402E1}" type="presParOf" srcId="{07EE0E1A-058A-4C28-AD7A-B2B81BF9C15B}" destId="{68565D25-8667-4252-BB01-D88A74502EB9}" srcOrd="1" destOrd="0" presId="urn:microsoft.com/office/officeart/2005/8/layout/hierarchy3"/>
+    <dgm:cxn modelId="{8A35D1AA-E3CB-414D-B6FF-73297616607F}" type="presParOf" srcId="{68565D25-8667-4252-BB01-D88A74502EB9}" destId="{F006886D-E4EA-480C-A781-A323279A7444}" srcOrd="0" destOrd="0" presId="urn:microsoft.com/office/officeart/2005/8/layout/hierarchy3"/>
+    <dgm:cxn modelId="{A4284B93-8FED-4A47-918B-84B53CE1DB4A}" type="presParOf" srcId="{68565D25-8667-4252-BB01-D88A74502EB9}" destId="{526EF2C4-1577-4934-BD19-8A593E727CAC}" srcOrd="1" destOrd="0" presId="urn:microsoft.com/office/officeart/2005/8/layout/hierarchy3"/>
+    <dgm:cxn modelId="{2A43967A-3E14-4E8F-9BFE-2D8135665563}" type="presParOf" srcId="{BEFCC4BD-3F5D-4BBC-8701-6CADB17AA31F}" destId="{053D7075-E252-4BD9-BE54-176F5B28A92B}" srcOrd="8" destOrd="0" presId="urn:microsoft.com/office/officeart/2005/8/layout/hierarchy3"/>
+    <dgm:cxn modelId="{FC6CFC62-B233-4AAE-8867-316A3B76188E}" type="presParOf" srcId="{053D7075-E252-4BD9-BE54-176F5B28A92B}" destId="{180EEA0B-CD68-4C1F-B477-43F7FD939870}" srcOrd="0" destOrd="0" presId="urn:microsoft.com/office/officeart/2005/8/layout/hierarchy3"/>
+    <dgm:cxn modelId="{65729DDF-4B41-4F36-B589-828884ACED57}" type="presParOf" srcId="{180EEA0B-CD68-4C1F-B477-43F7FD939870}" destId="{AAF647BC-8AB7-421F-AF2B-D02B99D7D429}" srcOrd="0" destOrd="0" presId="urn:microsoft.com/office/officeart/2005/8/layout/hierarchy3"/>
+    <dgm:cxn modelId="{DF655889-D690-4349-84F0-932793BDA8FC}" type="presParOf" srcId="{180EEA0B-CD68-4C1F-B477-43F7FD939870}" destId="{17D91CE4-50EA-45CB-A4B5-F9B7BFD5DBB5}" srcOrd="1" destOrd="0" presId="urn:microsoft.com/office/officeart/2005/8/layout/hierarchy3"/>
+    <dgm:cxn modelId="{02BD1BE9-AD0B-4728-900D-F3FEB3B5F506}" type="presParOf" srcId="{053D7075-E252-4BD9-BE54-176F5B28A92B}" destId="{9E426D12-1AA4-4ACB-8410-DD100E78C4FC}" srcOrd="1" destOrd="0" presId="urn:microsoft.com/office/officeart/2005/8/layout/hierarchy3"/>
+    <dgm:cxn modelId="{434A0E29-E622-4191-939E-F13256F47608}" type="presParOf" srcId="{9E426D12-1AA4-4ACB-8410-DD100E78C4FC}" destId="{BF30207B-D423-40AF-B0B0-0ADB391DFB22}" srcOrd="0" destOrd="0" presId="urn:microsoft.com/office/officeart/2005/8/layout/hierarchy3"/>
+    <dgm:cxn modelId="{D230E904-1309-44BB-A8DC-79FD569DFCF7}" type="presParOf" srcId="{9E426D12-1AA4-4ACB-8410-DD100E78C4FC}" destId="{548A2A15-D14B-43B8-B052-EBCF9D83BEFA}" srcOrd="1" destOrd="0" presId="urn:microsoft.com/office/officeart/2005/8/layout/hierarchy3"/>
+    <dgm:cxn modelId="{3B256094-C625-4478-BEAC-35B4FB4394D8}" type="presParOf" srcId="{9E426D12-1AA4-4ACB-8410-DD100E78C4FC}" destId="{0821D2FB-AFE4-49F0-B47F-9E0BD32037DB}" srcOrd="2" destOrd="0" presId="urn:microsoft.com/office/officeart/2005/8/layout/hierarchy3"/>
+    <dgm:cxn modelId="{91F820F2-0E7A-42DD-9D40-4316D3F7769F}" type="presParOf" srcId="{9E426D12-1AA4-4ACB-8410-DD100E78C4FC}" destId="{46ED9D13-F0B4-4692-A299-3394EF773C3C}" srcOrd="3" destOrd="0" presId="urn:microsoft.com/office/officeart/2005/8/layout/hierarchy3"/>
   </dgm:cxnLst>
   <dgm:bg/>
   <dgm:whole/>
@@ -19532,8 +19586,8 @@
       </dsp:nvSpPr>
       <dsp:spPr>
         <a:xfrm>
-          <a:off x="3510" y="290316"/>
-          <a:ext cx="932300" cy="543964"/>
+          <a:off x="82" y="833420"/>
+          <a:ext cx="816254" cy="476255"/>
         </a:xfrm>
         <a:prstGeom prst="roundRect">
           <a:avLst>
@@ -19608,12 +19662,12 @@
         </a:fontRef>
       </dsp:style>
       <dsp:txBody>
-        <a:bodyPr spcFirstLastPara="0" vert="horz" wrap="square" lIns="24765" tIns="16510" rIns="24765" bIns="16510" numCol="1" spcCol="1270" anchor="ctr" anchorCtr="0">
+        <a:bodyPr spcFirstLastPara="0" vert="horz" wrap="square" lIns="20955" tIns="13970" rIns="20955" bIns="13970" numCol="1" spcCol="1270" anchor="ctr" anchorCtr="0">
           <a:noAutofit/>
         </a:bodyPr>
         <a:lstStyle/>
         <a:p>
-          <a:pPr lvl="0" algn="ctr" defTabSz="577850">
+          <a:pPr lvl="0" algn="ctr" defTabSz="488950">
             <a:lnSpc>
               <a:spcPct val="90000"/>
             </a:lnSpc>
@@ -19625,14 +19679,14 @@
             </a:spcAft>
           </a:pPr>
           <a:r>
-            <a:rPr lang="de-DE" sz="1300" kern="1200"/>
+            <a:rPr lang="de-DE" sz="1100" kern="1200"/>
             <a:t>Projekt-organisation</a:t>
           </a:r>
         </a:p>
       </dsp:txBody>
       <dsp:txXfrm>
-        <a:off x="19442" y="306248"/>
-        <a:ext cx="900436" cy="512100"/>
+        <a:off x="14031" y="847369"/>
+        <a:ext cx="788356" cy="448357"/>
       </dsp:txXfrm>
     </dsp:sp>
     <dsp:sp modelId="{3D73A31F-3CD4-4A78-8BD9-2E6FA5F234D0}">
@@ -19642,8 +19696,8 @@
       </dsp:nvSpPr>
       <dsp:spPr>
         <a:xfrm>
-          <a:off x="96740" y="834280"/>
-          <a:ext cx="93230" cy="407973"/>
+          <a:off x="35988" y="1309675"/>
+          <a:ext cx="91440" cy="357191"/>
         </a:xfrm>
         <a:custGeom>
           <a:avLst/>
@@ -19654,13 +19708,13 @@
           <a:pathLst>
             <a:path>
               <a:moveTo>
-                <a:pt x="0" y="0"/>
+                <a:pt x="45720" y="0"/>
               </a:moveTo>
               <a:lnTo>
-                <a:pt x="0" y="407973"/>
+                <a:pt x="45720" y="357191"/>
               </a:lnTo>
               <a:lnTo>
-                <a:pt x="93230" y="407973"/>
+                <a:pt x="127345" y="357191"/>
               </a:lnTo>
             </a:path>
           </a:pathLst>
@@ -19700,8 +19754,8 @@
       </dsp:nvSpPr>
       <dsp:spPr>
         <a:xfrm>
-          <a:off x="189971" y="970271"/>
-          <a:ext cx="870343" cy="543964"/>
+          <a:off x="163333" y="1428739"/>
+          <a:ext cx="762009" cy="476255"/>
         </a:xfrm>
         <a:prstGeom prst="roundRect">
           <a:avLst>
@@ -19743,12 +19797,12 @@
         <a:fontRef idx="minor"/>
       </dsp:style>
       <dsp:txBody>
-        <a:bodyPr spcFirstLastPara="0" vert="horz" wrap="square" lIns="20955" tIns="13970" rIns="20955" bIns="13970" numCol="1" spcCol="1270" anchor="ctr" anchorCtr="0">
+        <a:bodyPr spcFirstLastPara="0" vert="horz" wrap="square" lIns="17145" tIns="11430" rIns="17145" bIns="11430" numCol="1" spcCol="1270" anchor="ctr" anchorCtr="0">
           <a:noAutofit/>
         </a:bodyPr>
         <a:lstStyle/>
         <a:p>
-          <a:pPr lvl="0" algn="ctr" defTabSz="488950">
+          <a:pPr lvl="0" algn="ctr" defTabSz="400050">
             <a:lnSpc>
               <a:spcPct val="90000"/>
             </a:lnSpc>
@@ -19760,14 +19814,14 @@
             </a:spcAft>
           </a:pPr>
           <a:r>
-            <a:rPr lang="de-DE" sz="1100" kern="1200"/>
+            <a:rPr lang="de-DE" sz="900" kern="1200"/>
             <a:t>Entwicklungs-umgebung einrichten</a:t>
           </a:r>
         </a:p>
       </dsp:txBody>
       <dsp:txXfrm>
-        <a:off x="205903" y="986203"/>
-        <a:ext cx="838479" cy="512100"/>
+        <a:off x="177282" y="1442688"/>
+        <a:ext cx="734111" cy="448357"/>
       </dsp:txXfrm>
     </dsp:sp>
     <dsp:sp modelId="{C7D3896C-510F-44BC-88B4-7C22129E786E}">
@@ -19777,8 +19831,8 @@
       </dsp:nvSpPr>
       <dsp:spPr>
         <a:xfrm>
-          <a:off x="96740" y="834280"/>
-          <a:ext cx="93230" cy="1087928"/>
+          <a:off x="35988" y="1309675"/>
+          <a:ext cx="91440" cy="952511"/>
         </a:xfrm>
         <a:custGeom>
           <a:avLst/>
@@ -19789,13 +19843,13 @@
           <a:pathLst>
             <a:path>
               <a:moveTo>
-                <a:pt x="0" y="0"/>
+                <a:pt x="45720" y="0"/>
               </a:moveTo>
               <a:lnTo>
-                <a:pt x="0" y="1087928"/>
+                <a:pt x="45720" y="952511"/>
               </a:lnTo>
               <a:lnTo>
-                <a:pt x="93230" y="1087928"/>
+                <a:pt x="127345" y="952511"/>
               </a:lnTo>
             </a:path>
           </a:pathLst>
@@ -19835,8 +19889,8 @@
       </dsp:nvSpPr>
       <dsp:spPr>
         <a:xfrm>
-          <a:off x="189971" y="1650227"/>
-          <a:ext cx="777712" cy="543964"/>
+          <a:off x="163333" y="2024059"/>
+          <a:ext cx="759677" cy="476255"/>
         </a:xfrm>
         <a:prstGeom prst="roundRect">
           <a:avLst>
@@ -19902,8 +19956,8 @@
         </a:p>
       </dsp:txBody>
       <dsp:txXfrm>
-        <a:off x="205903" y="1666159"/>
-        <a:ext cx="745848" cy="512100"/>
+        <a:off x="177282" y="2038008"/>
+        <a:ext cx="731779" cy="448357"/>
       </dsp:txXfrm>
     </dsp:sp>
     <dsp:sp modelId="{248CE159-4170-4F7E-A087-6D2467D005BD}">
@@ -19913,8 +19967,8 @@
       </dsp:nvSpPr>
       <dsp:spPr>
         <a:xfrm>
-          <a:off x="96740" y="834280"/>
-          <a:ext cx="93230" cy="1767884"/>
+          <a:off x="35988" y="1309675"/>
+          <a:ext cx="91440" cy="1547831"/>
         </a:xfrm>
         <a:custGeom>
           <a:avLst/>
@@ -19925,13 +19979,13 @@
           <a:pathLst>
             <a:path>
               <a:moveTo>
-                <a:pt x="0" y="0"/>
+                <a:pt x="45720" y="0"/>
               </a:moveTo>
               <a:lnTo>
-                <a:pt x="0" y="1767884"/>
+                <a:pt x="45720" y="1547831"/>
               </a:lnTo>
               <a:lnTo>
-                <a:pt x="93230" y="1767884"/>
+                <a:pt x="127345" y="1547831"/>
               </a:lnTo>
             </a:path>
           </a:pathLst>
@@ -19971,8 +20025,8 @@
       </dsp:nvSpPr>
       <dsp:spPr>
         <a:xfrm>
-          <a:off x="189971" y="2330183"/>
-          <a:ext cx="777712" cy="543964"/>
+          <a:off x="163333" y="2619379"/>
+          <a:ext cx="759677" cy="476255"/>
         </a:xfrm>
         <a:prstGeom prst="roundRect">
           <a:avLst>
@@ -20037,19 +20091,19 @@
         </a:p>
       </dsp:txBody>
       <dsp:txXfrm>
-        <a:off x="205903" y="2346115"/>
-        <a:ext cx="745848" cy="512100"/>
+        <a:off x="177282" y="2633328"/>
+        <a:ext cx="731779" cy="448357"/>
       </dsp:txXfrm>
     </dsp:sp>
-    <dsp:sp modelId="{8A9919A3-EC2F-4632-9113-FFB1D843BEA4}">
+    <dsp:sp modelId="{D4EE79F2-0900-4306-89C1-513046A120F3}">
       <dsp:nvSpPr>
         <dsp:cNvPr id="0" name=""/>
         <dsp:cNvSpPr/>
       </dsp:nvSpPr>
       <dsp:spPr>
         <a:xfrm>
-          <a:off x="96740" y="834280"/>
-          <a:ext cx="93230" cy="2447840"/>
+          <a:off x="35988" y="1309675"/>
+          <a:ext cx="91440" cy="2143151"/>
         </a:xfrm>
         <a:custGeom>
           <a:avLst/>
@@ -20060,13 +20114,13 @@
           <a:pathLst>
             <a:path>
               <a:moveTo>
-                <a:pt x="0" y="0"/>
+                <a:pt x="45720" y="0"/>
               </a:moveTo>
               <a:lnTo>
-                <a:pt x="0" y="2447840"/>
+                <a:pt x="45720" y="2143151"/>
               </a:lnTo>
               <a:lnTo>
-                <a:pt x="93230" y="2447840"/>
+                <a:pt x="127345" y="2143151"/>
               </a:lnTo>
             </a:path>
           </a:pathLst>
@@ -20099,15 +20153,15 @@
         <a:fontRef idx="minor"/>
       </dsp:style>
     </dsp:sp>
-    <dsp:sp modelId="{3BE41C04-D4F3-4D1F-8F1F-2BC4741FC052}">
+    <dsp:sp modelId="{4A84239E-C242-4669-92B7-8C65D266FA8E}">
       <dsp:nvSpPr>
         <dsp:cNvPr id="0" name=""/>
         <dsp:cNvSpPr/>
       </dsp:nvSpPr>
       <dsp:spPr>
         <a:xfrm>
-          <a:off x="189971" y="3010138"/>
-          <a:ext cx="777712" cy="543964"/>
+          <a:off x="163333" y="3214699"/>
+          <a:ext cx="762009" cy="476255"/>
         </a:xfrm>
         <a:prstGeom prst="roundRect">
           <a:avLst>
@@ -20167,165 +20221,13 @@
           </a:pPr>
           <a:r>
             <a:rPr lang="de-DE" sz="1100" kern="1200"/>
-            <a:t>Dokumen-tation</a:t>
+            <a:t>Infrastruk-tur einrichten</a:t>
           </a:r>
         </a:p>
       </dsp:txBody>
       <dsp:txXfrm>
-        <a:off x="205903" y="3026070"/>
-        <a:ext cx="745848" cy="512100"/>
-      </dsp:txXfrm>
-    </dsp:sp>
-    <dsp:sp modelId="{D4EE79F2-0900-4306-89C1-513046A120F3}">
-      <dsp:nvSpPr>
-        <dsp:cNvPr id="0" name=""/>
-        <dsp:cNvSpPr/>
-      </dsp:nvSpPr>
-      <dsp:spPr>
-        <a:xfrm>
-          <a:off x="96740" y="834280"/>
-          <a:ext cx="93230" cy="3127795"/>
-        </a:xfrm>
-        <a:custGeom>
-          <a:avLst/>
-          <a:gdLst/>
-          <a:ahLst/>
-          <a:cxnLst/>
-          <a:rect l="0" t="0" r="0" b="0"/>
-          <a:pathLst>
-            <a:path>
-              <a:moveTo>
-                <a:pt x="0" y="0"/>
-              </a:moveTo>
-              <a:lnTo>
-                <a:pt x="0" y="3127795"/>
-              </a:lnTo>
-              <a:lnTo>
-                <a:pt x="93230" y="3127795"/>
-              </a:lnTo>
-            </a:path>
-          </a:pathLst>
-        </a:custGeom>
-        <a:noFill/>
-        <a:ln w="25400" cap="flat" cmpd="sng" algn="ctr">
-          <a:solidFill>
-            <a:schemeClr val="accent1">
-              <a:shade val="60000"/>
-              <a:hueOff val="0"/>
-              <a:satOff val="0"/>
-              <a:lumOff val="0"/>
-              <a:alphaOff val="0"/>
-            </a:schemeClr>
-          </a:solidFill>
-          <a:prstDash val="solid"/>
-        </a:ln>
-        <a:effectLst/>
-      </dsp:spPr>
-      <dsp:style>
-        <a:lnRef idx="2">
-          <a:scrgbClr r="0" g="0" b="0"/>
-        </a:lnRef>
-        <a:fillRef idx="0">
-          <a:scrgbClr r="0" g="0" b="0"/>
-        </a:fillRef>
-        <a:effectRef idx="0">
-          <a:scrgbClr r="0" g="0" b="0"/>
-        </a:effectRef>
-        <a:fontRef idx="minor"/>
-      </dsp:style>
-    </dsp:sp>
-    <dsp:sp modelId="{4A84239E-C242-4669-92B7-8C65D266FA8E}">
-      <dsp:nvSpPr>
-        <dsp:cNvPr id="0" name=""/>
-        <dsp:cNvSpPr/>
-      </dsp:nvSpPr>
-      <dsp:spPr>
-        <a:xfrm>
-          <a:off x="189971" y="3690094"/>
-          <a:ext cx="870343" cy="543964"/>
-        </a:xfrm>
-        <a:prstGeom prst="roundRect">
-          <a:avLst>
-            <a:gd name="adj" fmla="val 10000"/>
-          </a:avLst>
-        </a:prstGeom>
-        <a:solidFill>
-          <a:schemeClr val="lt1">
-            <a:alpha val="90000"/>
-            <a:hueOff val="0"/>
-            <a:satOff val="0"/>
-            <a:lumOff val="0"/>
-            <a:alphaOff val="0"/>
-          </a:schemeClr>
-        </a:solidFill>
-        <a:ln w="9525" cap="flat" cmpd="sng" algn="ctr">
-          <a:solidFill>
-            <a:schemeClr val="accent1">
-              <a:hueOff val="0"/>
-              <a:satOff val="0"/>
-              <a:lumOff val="0"/>
-              <a:alphaOff val="0"/>
-            </a:schemeClr>
-          </a:solidFill>
-          <a:prstDash val="solid"/>
-        </a:ln>
-        <a:effectLst/>
-      </dsp:spPr>
-      <dsp:style>
-        <a:lnRef idx="1">
-          <a:scrgbClr r="0" g="0" b="0"/>
-        </a:lnRef>
-        <a:fillRef idx="1">
-          <a:scrgbClr r="0" g="0" b="0"/>
-        </a:fillRef>
-        <a:effectRef idx="0">
-          <a:scrgbClr r="0" g="0" b="0"/>
-        </a:effectRef>
-        <a:fontRef idx="minor"/>
-      </dsp:style>
-      <dsp:txBody>
-        <a:bodyPr spcFirstLastPara="0" vert="horz" wrap="square" lIns="20955" tIns="13970" rIns="20955" bIns="13970" numCol="1" spcCol="1270" anchor="ctr" anchorCtr="0">
-          <a:noAutofit/>
-        </a:bodyPr>
-        <a:lstStyle/>
-        <a:p>
-          <a:pPr lvl="0" algn="ctr" defTabSz="488950">
-            <a:lnSpc>
-              <a:spcPct val="90000"/>
-            </a:lnSpc>
-            <a:spcBef>
-              <a:spcPct val="0"/>
-            </a:spcBef>
-            <a:spcAft>
-              <a:spcPct val="35000"/>
-            </a:spcAft>
-          </a:pPr>
-          <a:r>
-            <a:rPr lang="de-DE" sz="1100" kern="1200"/>
-            <a:t>Infrastruktur </a:t>
-          </a:r>
-        </a:p>
-        <a:p>
-          <a:pPr lvl="0" algn="ctr" defTabSz="488950">
-            <a:lnSpc>
-              <a:spcPct val="90000"/>
-            </a:lnSpc>
-            <a:spcBef>
-              <a:spcPct val="0"/>
-            </a:spcBef>
-            <a:spcAft>
-              <a:spcPct val="35000"/>
-            </a:spcAft>
-          </a:pPr>
-          <a:r>
-            <a:rPr lang="de-DE" sz="1100" kern="1200"/>
-            <a:t>einrichten</a:t>
-          </a:r>
-        </a:p>
-      </dsp:txBody>
-      <dsp:txXfrm>
-        <a:off x="205903" y="3706026"/>
-        <a:ext cx="838479" cy="512100"/>
+        <a:off x="177282" y="3228648"/>
+        <a:ext cx="734111" cy="448357"/>
       </dsp:txXfrm>
     </dsp:sp>
     <dsp:sp modelId="{F7727978-2655-46FE-AA59-24F8ABF54CD7}">
@@ -20335,8 +20237,8 @@
       </dsp:nvSpPr>
       <dsp:spPr>
         <a:xfrm>
-          <a:off x="1207793" y="290316"/>
-          <a:ext cx="932300" cy="543964"/>
+          <a:off x="1054465" y="833420"/>
+          <a:ext cx="816254" cy="476255"/>
         </a:xfrm>
         <a:prstGeom prst="roundRect">
           <a:avLst>
@@ -20411,12 +20313,12 @@
         </a:fontRef>
       </dsp:style>
       <dsp:txBody>
-        <a:bodyPr spcFirstLastPara="0" vert="horz" wrap="square" lIns="24765" tIns="16510" rIns="24765" bIns="16510" numCol="1" spcCol="1270" anchor="ctr" anchorCtr="0">
+        <a:bodyPr spcFirstLastPara="0" vert="horz" wrap="square" lIns="20955" tIns="13970" rIns="20955" bIns="13970" numCol="1" spcCol="1270" anchor="ctr" anchorCtr="0">
           <a:noAutofit/>
         </a:bodyPr>
         <a:lstStyle/>
         <a:p>
-          <a:pPr lvl="0" algn="ctr" defTabSz="577850">
+          <a:pPr lvl="0" algn="ctr" defTabSz="488950">
             <a:lnSpc>
               <a:spcPct val="90000"/>
             </a:lnSpc>
@@ -20428,14 +20330,14 @@
             </a:spcAft>
           </a:pPr>
           <a:r>
-            <a:rPr lang="de-DE" sz="1300" kern="1200"/>
+            <a:rPr lang="de-DE" sz="1100" kern="1200"/>
             <a:t>Rechnungs-verwaltung</a:t>
           </a:r>
         </a:p>
       </dsp:txBody>
       <dsp:txXfrm>
-        <a:off x="1223725" y="306248"/>
-        <a:ext cx="900436" cy="512100"/>
+        <a:off x="1068414" y="847369"/>
+        <a:ext cx="788356" cy="448357"/>
       </dsp:txXfrm>
     </dsp:sp>
     <dsp:sp modelId="{7F64B280-C922-4573-A9A4-51128719C217}">
@@ -20445,8 +20347,8 @@
       </dsp:nvSpPr>
       <dsp:spPr>
         <a:xfrm>
-          <a:off x="1301023" y="834280"/>
-          <a:ext cx="93230" cy="407973"/>
+          <a:off x="1090370" y="1309675"/>
+          <a:ext cx="91440" cy="357191"/>
         </a:xfrm>
         <a:custGeom>
           <a:avLst/>
@@ -20457,13 +20359,13 @@
           <a:pathLst>
             <a:path>
               <a:moveTo>
-                <a:pt x="0" y="0"/>
+                <a:pt x="45720" y="0"/>
               </a:moveTo>
               <a:lnTo>
-                <a:pt x="0" y="407973"/>
+                <a:pt x="45720" y="357191"/>
               </a:lnTo>
               <a:lnTo>
-                <a:pt x="93230" y="407973"/>
+                <a:pt x="127345" y="357191"/>
               </a:lnTo>
             </a:path>
           </a:pathLst>
@@ -20503,8 +20405,8 @@
       </dsp:nvSpPr>
       <dsp:spPr>
         <a:xfrm>
-          <a:off x="1394253" y="970271"/>
-          <a:ext cx="777712" cy="543964"/>
+          <a:off x="1217716" y="1428739"/>
+          <a:ext cx="763060" cy="476255"/>
         </a:xfrm>
         <a:prstGeom prst="roundRect">
           <a:avLst>
@@ -20569,8 +20471,8 @@
         </a:p>
       </dsp:txBody>
       <dsp:txXfrm>
-        <a:off x="1410185" y="986203"/>
-        <a:ext cx="745848" cy="512100"/>
+        <a:off x="1231665" y="1442688"/>
+        <a:ext cx="735162" cy="448357"/>
       </dsp:txXfrm>
     </dsp:sp>
     <dsp:sp modelId="{F2819C25-FC5B-4095-ADBF-C6AB65E907EF}">
@@ -20580,8 +20482,8 @@
       </dsp:nvSpPr>
       <dsp:spPr>
         <a:xfrm>
-          <a:off x="1301023" y="834280"/>
-          <a:ext cx="93230" cy="1087928"/>
+          <a:off x="1090370" y="1309675"/>
+          <a:ext cx="91440" cy="952511"/>
         </a:xfrm>
         <a:custGeom>
           <a:avLst/>
@@ -20592,13 +20494,13 @@
           <a:pathLst>
             <a:path>
               <a:moveTo>
-                <a:pt x="0" y="0"/>
+                <a:pt x="45720" y="0"/>
               </a:moveTo>
               <a:lnTo>
-                <a:pt x="0" y="1087928"/>
+                <a:pt x="45720" y="952511"/>
               </a:lnTo>
               <a:lnTo>
-                <a:pt x="93230" y="1087928"/>
+                <a:pt x="127345" y="952511"/>
               </a:lnTo>
             </a:path>
           </a:pathLst>
@@ -20638,8 +20540,8 @@
       </dsp:nvSpPr>
       <dsp:spPr>
         <a:xfrm>
-          <a:off x="1394253" y="1650227"/>
-          <a:ext cx="777712" cy="543964"/>
+          <a:off x="1217716" y="2024059"/>
+          <a:ext cx="763060" cy="476255"/>
         </a:xfrm>
         <a:prstGeom prst="roundRect">
           <a:avLst>
@@ -20699,13 +20601,13 @@
           </a:pPr>
           <a:r>
             <a:rPr lang="de-DE" sz="1100" kern="1200"/>
-            <a:t>Mahnwesen</a:t>
+            <a:t>Mahn-wesen</a:t>
           </a:r>
         </a:p>
       </dsp:txBody>
       <dsp:txXfrm>
-        <a:off x="1410185" y="1666159"/>
-        <a:ext cx="745848" cy="512100"/>
+        <a:off x="1231665" y="2038008"/>
+        <a:ext cx="735162" cy="448357"/>
       </dsp:txXfrm>
     </dsp:sp>
     <dsp:sp modelId="{E2A9A2E3-975E-4158-B7B0-8474B12FE0C9}">
@@ -20715,8 +20617,8 @@
       </dsp:nvSpPr>
       <dsp:spPr>
         <a:xfrm>
-          <a:off x="1301023" y="834280"/>
-          <a:ext cx="93230" cy="1767884"/>
+          <a:off x="1090370" y="1309675"/>
+          <a:ext cx="91440" cy="1547831"/>
         </a:xfrm>
         <a:custGeom>
           <a:avLst/>
@@ -20727,13 +20629,13 @@
           <a:pathLst>
             <a:path>
               <a:moveTo>
-                <a:pt x="0" y="0"/>
+                <a:pt x="45720" y="0"/>
               </a:moveTo>
               <a:lnTo>
-                <a:pt x="0" y="1767884"/>
+                <a:pt x="45720" y="1547831"/>
               </a:lnTo>
               <a:lnTo>
-                <a:pt x="93230" y="1767884"/>
+                <a:pt x="127345" y="1547831"/>
               </a:lnTo>
             </a:path>
           </a:pathLst>
@@ -20773,8 +20675,8 @@
       </dsp:nvSpPr>
       <dsp:spPr>
         <a:xfrm>
-          <a:off x="1394253" y="2330183"/>
-          <a:ext cx="777712" cy="543964"/>
+          <a:off x="1217716" y="2619379"/>
+          <a:ext cx="763060" cy="476255"/>
         </a:xfrm>
         <a:prstGeom prst="roundRect">
           <a:avLst>
@@ -20839,8 +20741,8 @@
         </a:p>
       </dsp:txBody>
       <dsp:txXfrm>
-        <a:off x="1410185" y="2346115"/>
-        <a:ext cx="745848" cy="512100"/>
+        <a:off x="1231665" y="2633328"/>
+        <a:ext cx="735162" cy="448357"/>
       </dsp:txXfrm>
     </dsp:sp>
     <dsp:sp modelId="{29E6ABA8-1702-4C61-B19D-8C0148A40F8C}">
@@ -20850,8 +20752,8 @@
       </dsp:nvSpPr>
       <dsp:spPr>
         <a:xfrm>
-          <a:off x="1301023" y="834280"/>
-          <a:ext cx="93230" cy="2447840"/>
+          <a:off x="1090370" y="1309675"/>
+          <a:ext cx="91440" cy="2143151"/>
         </a:xfrm>
         <a:custGeom>
           <a:avLst/>
@@ -20862,13 +20764,13 @@
           <a:pathLst>
             <a:path>
               <a:moveTo>
-                <a:pt x="0" y="0"/>
+                <a:pt x="45720" y="0"/>
               </a:moveTo>
               <a:lnTo>
-                <a:pt x="0" y="2447840"/>
+                <a:pt x="45720" y="2143151"/>
               </a:lnTo>
               <a:lnTo>
-                <a:pt x="93230" y="2447840"/>
+                <a:pt x="127345" y="2143151"/>
               </a:lnTo>
             </a:path>
           </a:pathLst>
@@ -20908,8 +20810,8 @@
       </dsp:nvSpPr>
       <dsp:spPr>
         <a:xfrm>
-          <a:off x="1394253" y="3010138"/>
-          <a:ext cx="777712" cy="543964"/>
+          <a:off x="1217716" y="3214699"/>
+          <a:ext cx="763060" cy="476255"/>
         </a:xfrm>
         <a:prstGeom prst="roundRect">
           <a:avLst>
@@ -20974,8 +20876,8 @@
         </a:p>
       </dsp:txBody>
       <dsp:txXfrm>
-        <a:off x="1410185" y="3026070"/>
-        <a:ext cx="745848" cy="512100"/>
+        <a:off x="1231665" y="3228648"/>
+        <a:ext cx="735162" cy="448357"/>
       </dsp:txXfrm>
     </dsp:sp>
     <dsp:sp modelId="{91F3DD14-3AE4-4F3B-BF09-032D92ED4320}">
@@ -20985,8 +20887,8 @@
       </dsp:nvSpPr>
       <dsp:spPr>
         <a:xfrm>
-          <a:off x="2412076" y="290316"/>
-          <a:ext cx="932300" cy="543964"/>
+          <a:off x="2108848" y="833420"/>
+          <a:ext cx="816254" cy="476255"/>
         </a:xfrm>
         <a:prstGeom prst="roundRect">
           <a:avLst>
@@ -21061,12 +20963,12 @@
         </a:fontRef>
       </dsp:style>
       <dsp:txBody>
-        <a:bodyPr spcFirstLastPara="0" vert="horz" wrap="square" lIns="24765" tIns="16510" rIns="24765" bIns="16510" numCol="1" spcCol="1270" anchor="ctr" anchorCtr="0">
+        <a:bodyPr spcFirstLastPara="0" vert="horz" wrap="square" lIns="20955" tIns="13970" rIns="20955" bIns="13970" numCol="1" spcCol="1270" anchor="ctr" anchorCtr="0">
           <a:noAutofit/>
         </a:bodyPr>
         <a:lstStyle/>
         <a:p>
-          <a:pPr lvl="0" algn="ctr" defTabSz="577850">
+          <a:pPr lvl="0" algn="ctr" defTabSz="488950">
             <a:lnSpc>
               <a:spcPct val="90000"/>
             </a:lnSpc>
@@ -21078,14 +20980,14 @@
             </a:spcAft>
           </a:pPr>
           <a:r>
-            <a:rPr lang="de-DE" sz="1300" kern="1200"/>
+            <a:rPr lang="de-DE" sz="1100" kern="1200"/>
             <a:t>Kunden-verwaltung</a:t>
           </a:r>
         </a:p>
       </dsp:txBody>
       <dsp:txXfrm>
-        <a:off x="2428008" y="306248"/>
-        <a:ext cx="900436" cy="512100"/>
+        <a:off x="2122797" y="847369"/>
+        <a:ext cx="788356" cy="448357"/>
       </dsp:txXfrm>
     </dsp:sp>
     <dsp:sp modelId="{A0B49624-BEFA-4F36-B59E-2C2952641913}">
@@ -21095,8 +20997,8 @@
       </dsp:nvSpPr>
       <dsp:spPr>
         <a:xfrm>
-          <a:off x="2505306" y="834280"/>
-          <a:ext cx="93230" cy="407973"/>
+          <a:off x="2144753" y="1309675"/>
+          <a:ext cx="91440" cy="357191"/>
         </a:xfrm>
         <a:custGeom>
           <a:avLst/>
@@ -21107,13 +21009,13 @@
           <a:pathLst>
             <a:path>
               <a:moveTo>
-                <a:pt x="0" y="0"/>
+                <a:pt x="45720" y="0"/>
               </a:moveTo>
               <a:lnTo>
-                <a:pt x="0" y="407973"/>
+                <a:pt x="45720" y="357191"/>
               </a:lnTo>
               <a:lnTo>
-                <a:pt x="93230" y="407973"/>
+                <a:pt x="127345" y="357191"/>
               </a:lnTo>
             </a:path>
           </a:pathLst>
@@ -21153,8 +21055,8 @@
       </dsp:nvSpPr>
       <dsp:spPr>
         <a:xfrm>
-          <a:off x="2598536" y="970271"/>
-          <a:ext cx="777712" cy="543964"/>
+          <a:off x="2272099" y="1428739"/>
+          <a:ext cx="757018" cy="476255"/>
         </a:xfrm>
         <a:prstGeom prst="roundRect">
           <a:avLst>
@@ -21219,8 +21121,8 @@
         </a:p>
       </dsp:txBody>
       <dsp:txXfrm>
-        <a:off x="2614468" y="986203"/>
-        <a:ext cx="745848" cy="512100"/>
+        <a:off x="2286048" y="1442688"/>
+        <a:ext cx="729120" cy="448357"/>
       </dsp:txXfrm>
     </dsp:sp>
     <dsp:sp modelId="{D3B15278-7FE7-43C5-B501-8FE553284603}">
@@ -21230,8 +21132,8 @@
       </dsp:nvSpPr>
       <dsp:spPr>
         <a:xfrm>
-          <a:off x="2505306" y="834280"/>
-          <a:ext cx="93230" cy="1087928"/>
+          <a:off x="2144753" y="1309675"/>
+          <a:ext cx="91440" cy="952511"/>
         </a:xfrm>
         <a:custGeom>
           <a:avLst/>
@@ -21242,13 +21144,13 @@
           <a:pathLst>
             <a:path>
               <a:moveTo>
-                <a:pt x="0" y="0"/>
+                <a:pt x="45720" y="0"/>
               </a:moveTo>
               <a:lnTo>
-                <a:pt x="0" y="1087928"/>
+                <a:pt x="45720" y="952511"/>
               </a:lnTo>
               <a:lnTo>
-                <a:pt x="93230" y="1087928"/>
+                <a:pt x="127345" y="952511"/>
               </a:lnTo>
             </a:path>
           </a:pathLst>
@@ -21288,8 +21190,8 @@
       </dsp:nvSpPr>
       <dsp:spPr>
         <a:xfrm>
-          <a:off x="2598536" y="1650227"/>
-          <a:ext cx="777712" cy="543964"/>
+          <a:off x="2272099" y="2024059"/>
+          <a:ext cx="757018" cy="476255"/>
         </a:xfrm>
         <a:prstGeom prst="roundRect">
           <a:avLst>
@@ -21354,8 +21256,8 @@
         </a:p>
       </dsp:txBody>
       <dsp:txXfrm>
-        <a:off x="2614468" y="1666159"/>
-        <a:ext cx="745848" cy="512100"/>
+        <a:off x="2286048" y="2038008"/>
+        <a:ext cx="729120" cy="448357"/>
       </dsp:txXfrm>
     </dsp:sp>
     <dsp:sp modelId="{9E36A3C3-6B8D-4834-BE28-710E9B9F157F}">
@@ -21365,8 +21267,8 @@
       </dsp:nvSpPr>
       <dsp:spPr>
         <a:xfrm>
-          <a:off x="2505306" y="834280"/>
-          <a:ext cx="93230" cy="1767884"/>
+          <a:off x="2144753" y="1309675"/>
+          <a:ext cx="91440" cy="1547831"/>
         </a:xfrm>
         <a:custGeom>
           <a:avLst/>
@@ -21377,13 +21279,13 @@
           <a:pathLst>
             <a:path>
               <a:moveTo>
-                <a:pt x="0" y="0"/>
+                <a:pt x="45720" y="0"/>
               </a:moveTo>
               <a:lnTo>
-                <a:pt x="0" y="1767884"/>
+                <a:pt x="45720" y="1547831"/>
               </a:lnTo>
               <a:lnTo>
-                <a:pt x="93230" y="1767884"/>
+                <a:pt x="127345" y="1547831"/>
               </a:lnTo>
             </a:path>
           </a:pathLst>
@@ -21423,8 +21325,8 @@
       </dsp:nvSpPr>
       <dsp:spPr>
         <a:xfrm>
-          <a:off x="2598536" y="2330183"/>
-          <a:ext cx="777712" cy="543964"/>
+          <a:off x="2272099" y="2619379"/>
+          <a:ext cx="757018" cy="476255"/>
         </a:xfrm>
         <a:prstGeom prst="roundRect">
           <a:avLst>
@@ -21489,8 +21391,8 @@
         </a:p>
       </dsp:txBody>
       <dsp:txXfrm>
-        <a:off x="2614468" y="2346115"/>
-        <a:ext cx="745848" cy="512100"/>
+        <a:off x="2286048" y="2633328"/>
+        <a:ext cx="729120" cy="448357"/>
       </dsp:txXfrm>
     </dsp:sp>
     <dsp:sp modelId="{E5E1801B-779F-4A6B-8755-4B28832CAA29}">
@@ -21500,8 +21402,8 @@
       </dsp:nvSpPr>
       <dsp:spPr>
         <a:xfrm>
-          <a:off x="3616359" y="290316"/>
-          <a:ext cx="932300" cy="543964"/>
+          <a:off x="3163230" y="833420"/>
+          <a:ext cx="816254" cy="476255"/>
         </a:xfrm>
         <a:prstGeom prst="roundRect">
           <a:avLst>
@@ -21576,12 +21478,12 @@
         </a:fontRef>
       </dsp:style>
       <dsp:txBody>
-        <a:bodyPr spcFirstLastPara="0" vert="horz" wrap="square" lIns="24765" tIns="16510" rIns="24765" bIns="16510" numCol="1" spcCol="1270" anchor="ctr" anchorCtr="0">
+        <a:bodyPr spcFirstLastPara="0" vert="horz" wrap="square" lIns="20955" tIns="13970" rIns="20955" bIns="13970" numCol="1" spcCol="1270" anchor="ctr" anchorCtr="0">
           <a:noAutofit/>
         </a:bodyPr>
         <a:lstStyle/>
         <a:p>
-          <a:pPr lvl="0" algn="ctr" defTabSz="577850">
+          <a:pPr lvl="0" algn="ctr" defTabSz="488950">
             <a:lnSpc>
               <a:spcPct val="90000"/>
             </a:lnSpc>
@@ -21593,14 +21495,14 @@
             </a:spcAft>
           </a:pPr>
           <a:r>
-            <a:rPr lang="de-DE" sz="1300" kern="1200"/>
+            <a:rPr lang="de-DE" sz="1100" kern="1200"/>
             <a:t>Mitarbeiter-verwaltung</a:t>
           </a:r>
         </a:p>
       </dsp:txBody>
       <dsp:txXfrm>
-        <a:off x="3632291" y="306248"/>
-        <a:ext cx="900436" cy="512100"/>
+        <a:off x="3177179" y="847369"/>
+        <a:ext cx="788356" cy="448357"/>
       </dsp:txXfrm>
     </dsp:sp>
     <dsp:sp modelId="{CB31F521-FC1D-4E4D-9B45-DDE8A4B236A4}">
@@ -21610,8 +21512,8 @@
       </dsp:nvSpPr>
       <dsp:spPr>
         <a:xfrm>
-          <a:off x="3709589" y="834280"/>
-          <a:ext cx="93230" cy="407973"/>
+          <a:off x="3199136" y="1309675"/>
+          <a:ext cx="91440" cy="357191"/>
         </a:xfrm>
         <a:custGeom>
           <a:avLst/>
@@ -21622,13 +21524,13 @@
           <a:pathLst>
             <a:path>
               <a:moveTo>
-                <a:pt x="0" y="0"/>
+                <a:pt x="45720" y="0"/>
               </a:moveTo>
               <a:lnTo>
-                <a:pt x="0" y="407973"/>
+                <a:pt x="45720" y="357191"/>
               </a:lnTo>
               <a:lnTo>
-                <a:pt x="93230" y="407973"/>
+                <a:pt x="127345" y="357191"/>
               </a:lnTo>
             </a:path>
           </a:pathLst>
@@ -21668,8 +21570,8 @@
       </dsp:nvSpPr>
       <dsp:spPr>
         <a:xfrm>
-          <a:off x="3802819" y="970271"/>
-          <a:ext cx="777712" cy="543964"/>
+          <a:off x="3326481" y="1428739"/>
+          <a:ext cx="753756" cy="476255"/>
         </a:xfrm>
         <a:prstGeom prst="roundRect">
           <a:avLst>
@@ -21734,8 +21636,8 @@
         </a:p>
       </dsp:txBody>
       <dsp:txXfrm>
-        <a:off x="3818751" y="986203"/>
-        <a:ext cx="745848" cy="512100"/>
+        <a:off x="3340430" y="1442688"/>
+        <a:ext cx="725858" cy="448357"/>
       </dsp:txXfrm>
     </dsp:sp>
     <dsp:sp modelId="{F94F71E9-0EFD-4B2E-AA4E-A2D6BEC7906E}">
@@ -21745,8 +21647,8 @@
       </dsp:nvSpPr>
       <dsp:spPr>
         <a:xfrm>
-          <a:off x="3709589" y="834280"/>
-          <a:ext cx="93230" cy="1087928"/>
+          <a:off x="3199136" y="1309675"/>
+          <a:ext cx="91440" cy="952511"/>
         </a:xfrm>
         <a:custGeom>
           <a:avLst/>
@@ -21757,13 +21659,13 @@
           <a:pathLst>
             <a:path>
               <a:moveTo>
-                <a:pt x="0" y="0"/>
+                <a:pt x="45720" y="0"/>
               </a:moveTo>
               <a:lnTo>
-                <a:pt x="0" y="1087928"/>
+                <a:pt x="45720" y="952511"/>
               </a:lnTo>
               <a:lnTo>
-                <a:pt x="93230" y="1087928"/>
+                <a:pt x="127345" y="952511"/>
               </a:lnTo>
             </a:path>
           </a:pathLst>
@@ -21803,8 +21705,8 @@
       </dsp:nvSpPr>
       <dsp:spPr>
         <a:xfrm>
-          <a:off x="3802819" y="1650227"/>
-          <a:ext cx="777712" cy="543964"/>
+          <a:off x="3326481" y="2024059"/>
+          <a:ext cx="753756" cy="476255"/>
         </a:xfrm>
         <a:prstGeom prst="roundRect">
           <a:avLst>
@@ -21869,8 +21771,8 @@
         </a:p>
       </dsp:txBody>
       <dsp:txXfrm>
-        <a:off x="3818751" y="1666159"/>
-        <a:ext cx="745848" cy="512100"/>
+        <a:off x="3340430" y="2038008"/>
+        <a:ext cx="725858" cy="448357"/>
       </dsp:txXfrm>
     </dsp:sp>
     <dsp:sp modelId="{B8BB48C0-6E1A-4E6B-B8F8-0F224C183831}">
@@ -21880,8 +21782,8 @@
       </dsp:nvSpPr>
       <dsp:spPr>
         <a:xfrm>
-          <a:off x="3709589" y="834280"/>
-          <a:ext cx="93230" cy="1767884"/>
+          <a:off x="3199136" y="1309675"/>
+          <a:ext cx="91440" cy="1547831"/>
         </a:xfrm>
         <a:custGeom>
           <a:avLst/>
@@ -21892,13 +21794,13 @@
           <a:pathLst>
             <a:path>
               <a:moveTo>
-                <a:pt x="0" y="0"/>
+                <a:pt x="45720" y="0"/>
               </a:moveTo>
               <a:lnTo>
-                <a:pt x="0" y="1767884"/>
+                <a:pt x="45720" y="1547831"/>
               </a:lnTo>
               <a:lnTo>
-                <a:pt x="93230" y="1767884"/>
+                <a:pt x="127345" y="1547831"/>
               </a:lnTo>
             </a:path>
           </a:pathLst>
@@ -21938,8 +21840,8 @@
       </dsp:nvSpPr>
       <dsp:spPr>
         <a:xfrm>
-          <a:off x="3802819" y="2330183"/>
-          <a:ext cx="777712" cy="543964"/>
+          <a:off x="3326481" y="2619379"/>
+          <a:ext cx="753756" cy="476255"/>
         </a:xfrm>
         <a:prstGeom prst="roundRect">
           <a:avLst>
@@ -22004,8 +21906,8 @@
         </a:p>
       </dsp:txBody>
       <dsp:txXfrm>
-        <a:off x="3818751" y="2346115"/>
-        <a:ext cx="745848" cy="512100"/>
+        <a:off x="3340430" y="2633328"/>
+        <a:ext cx="725858" cy="448357"/>
       </dsp:txXfrm>
     </dsp:sp>
     <dsp:sp modelId="{DED34B62-5B37-4393-8A01-F6B25CB45D0A}">
@@ -22015,8 +21917,8 @@
       </dsp:nvSpPr>
       <dsp:spPr>
         <a:xfrm>
-          <a:off x="4820642" y="290316"/>
-          <a:ext cx="932300" cy="543964"/>
+          <a:off x="4217613" y="833420"/>
+          <a:ext cx="816254" cy="476255"/>
         </a:xfrm>
         <a:prstGeom prst="roundRect">
           <a:avLst>
@@ -22091,12 +21993,12 @@
         </a:fontRef>
       </dsp:style>
       <dsp:txBody>
-        <a:bodyPr spcFirstLastPara="0" vert="horz" wrap="square" lIns="24765" tIns="16510" rIns="24765" bIns="16510" numCol="1" spcCol="1270" anchor="ctr" anchorCtr="0">
+        <a:bodyPr spcFirstLastPara="0" vert="horz" wrap="square" lIns="20955" tIns="13970" rIns="20955" bIns="13970" numCol="1" spcCol="1270" anchor="ctr" anchorCtr="0">
           <a:noAutofit/>
         </a:bodyPr>
         <a:lstStyle/>
         <a:p>
-          <a:pPr lvl="0" algn="ctr" defTabSz="577850">
+          <a:pPr lvl="0" algn="ctr" defTabSz="488950">
             <a:lnSpc>
               <a:spcPct val="90000"/>
             </a:lnSpc>
@@ -22108,14 +22010,14 @@
             </a:spcAft>
           </a:pPr>
           <a:r>
-            <a:rPr lang="de-DE" sz="1300" kern="1200"/>
+            <a:rPr lang="de-DE" sz="1100" kern="1200"/>
             <a:t>Kurs-verwaltung</a:t>
           </a:r>
         </a:p>
       </dsp:txBody>
       <dsp:txXfrm>
-        <a:off x="4836574" y="306248"/>
-        <a:ext cx="900436" cy="512100"/>
+        <a:off x="4231562" y="847369"/>
+        <a:ext cx="788356" cy="448357"/>
       </dsp:txXfrm>
     </dsp:sp>
     <dsp:sp modelId="{98408B34-EA17-41DC-B392-49823CBC97B7}">
@@ -22125,8 +22027,8 @@
       </dsp:nvSpPr>
       <dsp:spPr>
         <a:xfrm>
-          <a:off x="4913872" y="834280"/>
-          <a:ext cx="93230" cy="407973"/>
+          <a:off x="4253519" y="1309675"/>
+          <a:ext cx="91440" cy="357191"/>
         </a:xfrm>
         <a:custGeom>
           <a:avLst/>
@@ -22137,13 +22039,13 @@
           <a:pathLst>
             <a:path>
               <a:moveTo>
-                <a:pt x="0" y="0"/>
+                <a:pt x="45720" y="0"/>
               </a:moveTo>
               <a:lnTo>
-                <a:pt x="0" y="407973"/>
+                <a:pt x="45720" y="357191"/>
               </a:lnTo>
               <a:lnTo>
-                <a:pt x="93230" y="407973"/>
+                <a:pt x="127345" y="357191"/>
               </a:lnTo>
             </a:path>
           </a:pathLst>
@@ -22183,8 +22085,8 @@
       </dsp:nvSpPr>
       <dsp:spPr>
         <a:xfrm>
-          <a:off x="5007102" y="970271"/>
-          <a:ext cx="777712" cy="543964"/>
+          <a:off x="4380864" y="1428739"/>
+          <a:ext cx="753756" cy="476255"/>
         </a:xfrm>
         <a:prstGeom prst="roundRect">
           <a:avLst>
@@ -22249,8 +22151,8 @@
         </a:p>
       </dsp:txBody>
       <dsp:txXfrm>
-        <a:off x="5023034" y="986203"/>
-        <a:ext cx="745848" cy="512100"/>
+        <a:off x="4394813" y="1442688"/>
+        <a:ext cx="725858" cy="448357"/>
       </dsp:txXfrm>
     </dsp:sp>
     <dsp:sp modelId="{AF5D85B3-6E9A-44AB-9E2F-E1C70EEE0102}">
@@ -22260,8 +22162,8 @@
       </dsp:nvSpPr>
       <dsp:spPr>
         <a:xfrm>
-          <a:off x="6024925" y="290316"/>
-          <a:ext cx="932300" cy="543964"/>
+          <a:off x="5271996" y="833420"/>
+          <a:ext cx="816254" cy="476255"/>
         </a:xfrm>
         <a:prstGeom prst="roundRect">
           <a:avLst>
@@ -22336,12 +22238,12 @@
         </a:fontRef>
       </dsp:style>
       <dsp:txBody>
-        <a:bodyPr spcFirstLastPara="0" vert="horz" wrap="square" lIns="24765" tIns="16510" rIns="24765" bIns="16510" numCol="1" spcCol="1270" anchor="ctr" anchorCtr="0">
+        <a:bodyPr spcFirstLastPara="0" vert="horz" wrap="square" lIns="20955" tIns="13970" rIns="20955" bIns="13970" numCol="1" spcCol="1270" anchor="ctr" anchorCtr="0">
           <a:noAutofit/>
         </a:bodyPr>
         <a:lstStyle/>
         <a:p>
-          <a:pPr lvl="0" algn="ctr" defTabSz="577850">
+          <a:pPr lvl="0" algn="ctr" defTabSz="488950">
             <a:lnSpc>
               <a:spcPct val="90000"/>
             </a:lnSpc>
@@ -22353,14 +22255,14 @@
             </a:spcAft>
           </a:pPr>
           <a:r>
-            <a:rPr lang="de-DE" sz="1300" kern="1200"/>
+            <a:rPr lang="de-DE" sz="1100" kern="1200"/>
             <a:t>Termin-verwaltung</a:t>
           </a:r>
         </a:p>
       </dsp:txBody>
       <dsp:txXfrm>
-        <a:off x="6040857" y="306248"/>
-        <a:ext cx="900436" cy="512100"/>
+        <a:off x="5285945" y="847369"/>
+        <a:ext cx="788356" cy="448357"/>
       </dsp:txXfrm>
     </dsp:sp>
     <dsp:sp modelId="{6AEB7793-A050-4E9D-91F1-25FC3F50F43B}">
@@ -22370,8 +22272,8 @@
       </dsp:nvSpPr>
       <dsp:spPr>
         <a:xfrm>
-          <a:off x="6118155" y="834280"/>
-          <a:ext cx="93230" cy="407973"/>
+          <a:off x="5307901" y="1309675"/>
+          <a:ext cx="91440" cy="357191"/>
         </a:xfrm>
         <a:custGeom>
           <a:avLst/>
@@ -22382,13 +22284,13 @@
           <a:pathLst>
             <a:path>
               <a:moveTo>
-                <a:pt x="0" y="0"/>
+                <a:pt x="45720" y="0"/>
               </a:moveTo>
               <a:lnTo>
-                <a:pt x="0" y="407973"/>
+                <a:pt x="45720" y="357191"/>
               </a:lnTo>
               <a:lnTo>
-                <a:pt x="93230" y="407973"/>
+                <a:pt x="127345" y="357191"/>
               </a:lnTo>
             </a:path>
           </a:pathLst>
@@ -22428,8 +22330,8 @@
       </dsp:nvSpPr>
       <dsp:spPr>
         <a:xfrm>
-          <a:off x="6211385" y="970271"/>
-          <a:ext cx="777712" cy="543964"/>
+          <a:off x="5435247" y="1428739"/>
+          <a:ext cx="680908" cy="476255"/>
         </a:xfrm>
         <a:prstGeom prst="roundRect">
           <a:avLst>
@@ -22494,8 +22396,8 @@
         </a:p>
       </dsp:txBody>
       <dsp:txXfrm>
-        <a:off x="6227317" y="986203"/>
-        <a:ext cx="745848" cy="512100"/>
+        <a:off x="5449196" y="1442688"/>
+        <a:ext cx="653010" cy="448357"/>
       </dsp:txXfrm>
     </dsp:sp>
     <dsp:sp modelId="{47A5DE8F-F2E2-458B-81C5-F9DA393628B2}">
@@ -22505,8 +22407,8 @@
       </dsp:nvSpPr>
       <dsp:spPr>
         <a:xfrm>
-          <a:off x="6118155" y="834280"/>
-          <a:ext cx="93230" cy="1087928"/>
+          <a:off x="5307901" y="1309675"/>
+          <a:ext cx="91440" cy="952511"/>
         </a:xfrm>
         <a:custGeom>
           <a:avLst/>
@@ -22517,13 +22419,13 @@
           <a:pathLst>
             <a:path>
               <a:moveTo>
-                <a:pt x="0" y="0"/>
+                <a:pt x="45720" y="0"/>
               </a:moveTo>
               <a:lnTo>
-                <a:pt x="0" y="1087928"/>
+                <a:pt x="45720" y="952511"/>
               </a:lnTo>
               <a:lnTo>
-                <a:pt x="93230" y="1087928"/>
+                <a:pt x="127345" y="952511"/>
               </a:lnTo>
             </a:path>
           </a:pathLst>
@@ -22563,8 +22465,8 @@
       </dsp:nvSpPr>
       <dsp:spPr>
         <a:xfrm>
-          <a:off x="6211385" y="1650227"/>
-          <a:ext cx="777712" cy="543964"/>
+          <a:off x="5435247" y="2024059"/>
+          <a:ext cx="680908" cy="476255"/>
         </a:xfrm>
         <a:prstGeom prst="roundRect">
           <a:avLst>
@@ -22629,8 +22531,8 @@
         </a:p>
       </dsp:txBody>
       <dsp:txXfrm>
-        <a:off x="6227317" y="1666159"/>
-        <a:ext cx="745848" cy="512100"/>
+        <a:off x="5449196" y="2038008"/>
+        <a:ext cx="653010" cy="448357"/>
       </dsp:txXfrm>
     </dsp:sp>
     <dsp:sp modelId="{6C2DB3A7-FAC5-4907-B69D-2A82E1D0B614}">
@@ -22640,8 +22542,8 @@
       </dsp:nvSpPr>
       <dsp:spPr>
         <a:xfrm>
-          <a:off x="7229208" y="290316"/>
-          <a:ext cx="932300" cy="543964"/>
+          <a:off x="6326379" y="833420"/>
+          <a:ext cx="816254" cy="476255"/>
         </a:xfrm>
         <a:prstGeom prst="roundRect">
           <a:avLst>
@@ -22716,12 +22618,12 @@
         </a:fontRef>
       </dsp:style>
       <dsp:txBody>
-        <a:bodyPr spcFirstLastPara="0" vert="horz" wrap="square" lIns="24765" tIns="16510" rIns="24765" bIns="16510" numCol="1" spcCol="1270" anchor="ctr" anchorCtr="0">
+        <a:bodyPr spcFirstLastPara="0" vert="horz" wrap="square" lIns="20955" tIns="13970" rIns="20955" bIns="13970" numCol="1" spcCol="1270" anchor="ctr" anchorCtr="0">
           <a:noAutofit/>
         </a:bodyPr>
         <a:lstStyle/>
         <a:p>
-          <a:pPr lvl="0" algn="ctr" defTabSz="577850">
+          <a:pPr lvl="0" algn="ctr" defTabSz="488950">
             <a:lnSpc>
               <a:spcPct val="90000"/>
             </a:lnSpc>
@@ -22733,14 +22635,14 @@
             </a:spcAft>
           </a:pPr>
           <a:r>
-            <a:rPr lang="de-DE" sz="1300" kern="1200"/>
+            <a:rPr lang="de-DE" sz="1100" kern="1200"/>
             <a:t>Material-verwaltung</a:t>
           </a:r>
         </a:p>
       </dsp:txBody>
       <dsp:txXfrm>
-        <a:off x="7245140" y="306248"/>
-        <a:ext cx="900436" cy="512100"/>
+        <a:off x="6340328" y="847369"/>
+        <a:ext cx="788356" cy="448357"/>
       </dsp:txXfrm>
     </dsp:sp>
     <dsp:sp modelId="{9EF792B8-EB2F-4996-8AE7-C558C638115A}">
@@ -22750,8 +22652,8 @@
       </dsp:nvSpPr>
       <dsp:spPr>
         <a:xfrm>
-          <a:off x="7322438" y="834280"/>
-          <a:ext cx="93230" cy="407973"/>
+          <a:off x="6362284" y="1309675"/>
+          <a:ext cx="91440" cy="357191"/>
         </a:xfrm>
         <a:custGeom>
           <a:avLst/>
@@ -22762,13 +22664,13 @@
           <a:pathLst>
             <a:path>
               <a:moveTo>
-                <a:pt x="0" y="0"/>
+                <a:pt x="45720" y="0"/>
               </a:moveTo>
               <a:lnTo>
-                <a:pt x="0" y="407973"/>
+                <a:pt x="45720" y="357191"/>
               </a:lnTo>
               <a:lnTo>
-                <a:pt x="93230" y="407973"/>
+                <a:pt x="127345" y="357191"/>
               </a:lnTo>
             </a:path>
           </a:pathLst>
@@ -22808,8 +22710,8 @@
       </dsp:nvSpPr>
       <dsp:spPr>
         <a:xfrm>
-          <a:off x="7415668" y="970271"/>
-          <a:ext cx="777712" cy="543964"/>
+          <a:off x="6489630" y="1428739"/>
+          <a:ext cx="829690" cy="476255"/>
         </a:xfrm>
         <a:prstGeom prst="roundRect">
           <a:avLst>
@@ -22874,8 +22776,8 @@
         </a:p>
       </dsp:txBody>
       <dsp:txXfrm>
-        <a:off x="7431600" y="986203"/>
-        <a:ext cx="745848" cy="512100"/>
+        <a:off x="6503579" y="1442688"/>
+        <a:ext cx="801792" cy="448357"/>
       </dsp:txXfrm>
     </dsp:sp>
     <dsp:sp modelId="{49D9ABCD-6EEA-48BF-880F-B7BA7E0CA55D}">
@@ -22885,8 +22787,8 @@
       </dsp:nvSpPr>
       <dsp:spPr>
         <a:xfrm>
-          <a:off x="7322438" y="834280"/>
-          <a:ext cx="93230" cy="1087928"/>
+          <a:off x="6362284" y="1309675"/>
+          <a:ext cx="91440" cy="952511"/>
         </a:xfrm>
         <a:custGeom>
           <a:avLst/>
@@ -22897,13 +22799,13 @@
           <a:pathLst>
             <a:path>
               <a:moveTo>
-                <a:pt x="0" y="0"/>
+                <a:pt x="45720" y="0"/>
               </a:moveTo>
               <a:lnTo>
-                <a:pt x="0" y="1087928"/>
+                <a:pt x="45720" y="952511"/>
               </a:lnTo>
               <a:lnTo>
-                <a:pt x="93230" y="1087928"/>
+                <a:pt x="127345" y="952511"/>
               </a:lnTo>
             </a:path>
           </a:pathLst>
@@ -22943,8 +22845,8 @@
       </dsp:nvSpPr>
       <dsp:spPr>
         <a:xfrm>
-          <a:off x="7415668" y="1650227"/>
-          <a:ext cx="777712" cy="543964"/>
+          <a:off x="6489630" y="2024059"/>
+          <a:ext cx="829690" cy="476255"/>
         </a:xfrm>
         <a:prstGeom prst="roundRect">
           <a:avLst>
@@ -23010,8 +22912,8 @@
         </a:p>
       </dsp:txBody>
       <dsp:txXfrm>
-        <a:off x="7431600" y="1666159"/>
-        <a:ext cx="745848" cy="512100"/>
+        <a:off x="6503579" y="2038008"/>
+        <a:ext cx="801792" cy="448357"/>
       </dsp:txXfrm>
     </dsp:sp>
     <dsp:sp modelId="{0A0E46B4-880D-45A3-BEA8-F0179A662F6E}">
@@ -23021,8 +22923,8 @@
       </dsp:nvSpPr>
       <dsp:spPr>
         <a:xfrm>
-          <a:off x="7322438" y="834280"/>
-          <a:ext cx="93230" cy="1767884"/>
+          <a:off x="6362284" y="1309675"/>
+          <a:ext cx="91440" cy="1547831"/>
         </a:xfrm>
         <a:custGeom>
           <a:avLst/>
@@ -23033,13 +22935,13 @@
           <a:pathLst>
             <a:path>
               <a:moveTo>
-                <a:pt x="0" y="0"/>
+                <a:pt x="45720" y="0"/>
               </a:moveTo>
               <a:lnTo>
-                <a:pt x="0" y="1767884"/>
+                <a:pt x="45720" y="1547831"/>
               </a:lnTo>
               <a:lnTo>
-                <a:pt x="93230" y="1767884"/>
+                <a:pt x="127345" y="1547831"/>
               </a:lnTo>
             </a:path>
           </a:pathLst>
@@ -23079,8 +22981,8 @@
       </dsp:nvSpPr>
       <dsp:spPr>
         <a:xfrm>
-          <a:off x="7415668" y="2330183"/>
-          <a:ext cx="777712" cy="543964"/>
+          <a:off x="6489630" y="2619379"/>
+          <a:ext cx="829690" cy="476255"/>
         </a:xfrm>
         <a:prstGeom prst="roundRect">
           <a:avLst>
@@ -23146,8 +23048,8 @@
         </a:p>
       </dsp:txBody>
       <dsp:txXfrm>
-        <a:off x="7431600" y="2346115"/>
-        <a:ext cx="745848" cy="512100"/>
+        <a:off x="6503579" y="2633328"/>
+        <a:ext cx="801792" cy="448357"/>
       </dsp:txXfrm>
     </dsp:sp>
     <dsp:sp modelId="{31BFF808-E5C4-4266-BB5D-4DD341B88897}">
@@ -23157,8 +23059,8 @@
       </dsp:nvSpPr>
       <dsp:spPr>
         <a:xfrm>
-          <a:off x="7322438" y="834280"/>
-          <a:ext cx="93230" cy="2447840"/>
+          <a:off x="6362284" y="1309675"/>
+          <a:ext cx="91440" cy="2143151"/>
         </a:xfrm>
         <a:custGeom>
           <a:avLst/>
@@ -23169,13 +23071,13 @@
           <a:pathLst>
             <a:path>
               <a:moveTo>
-                <a:pt x="0" y="0"/>
+                <a:pt x="45720" y="0"/>
               </a:moveTo>
               <a:lnTo>
-                <a:pt x="0" y="2447840"/>
+                <a:pt x="45720" y="2143151"/>
               </a:lnTo>
               <a:lnTo>
-                <a:pt x="93230" y="2447840"/>
+                <a:pt x="127345" y="2143151"/>
               </a:lnTo>
             </a:path>
           </a:pathLst>
@@ -23215,8 +23117,8 @@
       </dsp:nvSpPr>
       <dsp:spPr>
         <a:xfrm>
-          <a:off x="7415668" y="3010138"/>
-          <a:ext cx="777712" cy="543964"/>
+          <a:off x="6489630" y="3214699"/>
+          <a:ext cx="829690" cy="476255"/>
         </a:xfrm>
         <a:prstGeom prst="roundRect">
           <a:avLst>
@@ -23276,14 +23178,14 @@
           </a:pPr>
           <a:r>
             <a:rPr lang="de-DE" sz="1100" b="0" i="0" u="none" kern="1200"/>
-            <a:t>Repa-raturen</a:t>
+            <a:t>Reparaturen</a:t>
           </a:r>
           <a:endParaRPr lang="de-DE" sz="1100" kern="1200"/>
         </a:p>
       </dsp:txBody>
       <dsp:txXfrm>
-        <a:off x="7431600" y="3026070"/>
-        <a:ext cx="745848" cy="512100"/>
+        <a:off x="6503579" y="3228648"/>
+        <a:ext cx="801792" cy="448357"/>
       </dsp:txXfrm>
     </dsp:sp>
     <dsp:sp modelId="{EED238A2-F0DF-4F67-8B6A-6BF5E84200D5}">
@@ -23293,8 +23195,8 @@
       </dsp:nvSpPr>
       <dsp:spPr>
         <a:xfrm>
-          <a:off x="8433491" y="290316"/>
-          <a:ext cx="932300" cy="543964"/>
+          <a:off x="7394197" y="833420"/>
+          <a:ext cx="816254" cy="476255"/>
         </a:xfrm>
         <a:prstGeom prst="roundRect">
           <a:avLst>
@@ -23369,12 +23271,12 @@
         </a:fontRef>
       </dsp:style>
       <dsp:txBody>
-        <a:bodyPr spcFirstLastPara="0" vert="horz" wrap="square" lIns="24765" tIns="16510" rIns="24765" bIns="16510" numCol="1" spcCol="1270" anchor="ctr" anchorCtr="0">
+        <a:bodyPr spcFirstLastPara="0" vert="horz" wrap="square" lIns="20955" tIns="13970" rIns="20955" bIns="13970" numCol="1" spcCol="1270" anchor="ctr" anchorCtr="0">
           <a:noAutofit/>
         </a:bodyPr>
         <a:lstStyle/>
         <a:p>
-          <a:pPr lvl="0" algn="ctr" defTabSz="577850">
+          <a:pPr lvl="0" algn="ctr" defTabSz="488950">
             <a:lnSpc>
               <a:spcPct val="90000"/>
             </a:lnSpc>
@@ -23386,14 +23288,14 @@
             </a:spcAft>
           </a:pPr>
           <a:r>
-            <a:rPr lang="de-DE" sz="1300" kern="1200"/>
+            <a:rPr lang="de-DE" sz="1100" kern="1200"/>
             <a:t>GUI</a:t>
           </a:r>
         </a:p>
       </dsp:txBody>
       <dsp:txXfrm>
-        <a:off x="8449423" y="306248"/>
-        <a:ext cx="900436" cy="512100"/>
+        <a:off x="7408146" y="847369"/>
+        <a:ext cx="788356" cy="448357"/>
       </dsp:txXfrm>
     </dsp:sp>
     <dsp:sp modelId="{F006886D-E4EA-480C-A781-A323279A7444}">
@@ -23403,8 +23305,8 @@
       </dsp:nvSpPr>
       <dsp:spPr>
         <a:xfrm>
-          <a:off x="8526721" y="834280"/>
-          <a:ext cx="93230" cy="407973"/>
+          <a:off x="7430103" y="1309675"/>
+          <a:ext cx="91440" cy="357191"/>
         </a:xfrm>
         <a:custGeom>
           <a:avLst/>
@@ -23415,13 +23317,13 @@
           <a:pathLst>
             <a:path>
               <a:moveTo>
-                <a:pt x="0" y="0"/>
+                <a:pt x="45720" y="0"/>
               </a:moveTo>
               <a:lnTo>
-                <a:pt x="0" y="407973"/>
+                <a:pt x="45720" y="357191"/>
               </a:lnTo>
               <a:lnTo>
-                <a:pt x="93230" y="407973"/>
+                <a:pt x="127345" y="357191"/>
               </a:lnTo>
             </a:path>
           </a:pathLst>
@@ -23461,8 +23363,8 @@
       </dsp:nvSpPr>
       <dsp:spPr>
         <a:xfrm>
-          <a:off x="8619951" y="970271"/>
-          <a:ext cx="777712" cy="543964"/>
+          <a:off x="7557448" y="1428739"/>
+          <a:ext cx="680908" cy="476255"/>
         </a:xfrm>
         <a:prstGeom prst="roundRect">
           <a:avLst>
@@ -23527,19 +23429,129 @@
         </a:p>
       </dsp:txBody>
       <dsp:txXfrm>
-        <a:off x="8635883" y="986203"/>
-        <a:ext cx="745848" cy="512100"/>
+        <a:off x="7571397" y="1442688"/>
+        <a:ext cx="653010" cy="448357"/>
       </dsp:txXfrm>
     </dsp:sp>
-    <dsp:sp modelId="{C409B91B-2A5D-434A-9550-CB44444CFB49}">
+    <dsp:sp modelId="{AAF647BC-8AB7-421F-AF2B-D02B99D7D429}">
       <dsp:nvSpPr>
         <dsp:cNvPr id="0" name=""/>
         <dsp:cNvSpPr/>
       </dsp:nvSpPr>
       <dsp:spPr>
         <a:xfrm>
-          <a:off x="8526721" y="834280"/>
-          <a:ext cx="93230" cy="1087928"/>
+          <a:off x="8448580" y="833420"/>
+          <a:ext cx="952511" cy="476255"/>
+        </a:xfrm>
+        <a:prstGeom prst="roundRect">
+          <a:avLst>
+            <a:gd name="adj" fmla="val 10000"/>
+          </a:avLst>
+        </a:prstGeom>
+        <a:gradFill rotWithShape="0">
+          <a:gsLst>
+            <a:gs pos="0">
+              <a:schemeClr val="accent1">
+                <a:hueOff val="0"/>
+                <a:satOff val="0"/>
+                <a:lumOff val="0"/>
+                <a:alphaOff val="0"/>
+                <a:tint val="50000"/>
+                <a:satMod val="300000"/>
+              </a:schemeClr>
+            </a:gs>
+            <a:gs pos="35000">
+              <a:schemeClr val="accent1">
+                <a:hueOff val="0"/>
+                <a:satOff val="0"/>
+                <a:lumOff val="0"/>
+                <a:alphaOff val="0"/>
+                <a:tint val="37000"/>
+                <a:satMod val="300000"/>
+              </a:schemeClr>
+            </a:gs>
+            <a:gs pos="100000">
+              <a:schemeClr val="accent1">
+                <a:hueOff val="0"/>
+                <a:satOff val="0"/>
+                <a:lumOff val="0"/>
+                <a:alphaOff val="0"/>
+                <a:tint val="15000"/>
+                <a:satMod val="350000"/>
+              </a:schemeClr>
+            </a:gs>
+          </a:gsLst>
+          <a:lin ang="16200000" scaled="1"/>
+        </a:gradFill>
+        <a:ln>
+          <a:noFill/>
+        </a:ln>
+        <a:effectLst>
+          <a:outerShdw blurRad="40000" dist="20000" dir="5400000" rotWithShape="0">
+            <a:srgbClr val="000000">
+              <a:alpha val="38000"/>
+            </a:srgbClr>
+          </a:outerShdw>
+        </a:effectLst>
+        <a:scene3d>
+          <a:camera prst="orthographicFront"/>
+          <a:lightRig rig="flat" dir="t"/>
+        </a:scene3d>
+        <a:sp3d prstMaterial="dkEdge">
+          <a:bevelT w="8200" h="38100"/>
+        </a:sp3d>
+      </dsp:spPr>
+      <dsp:style>
+        <a:lnRef idx="0">
+          <a:scrgbClr r="0" g="0" b="0"/>
+        </a:lnRef>
+        <a:fillRef idx="2">
+          <a:scrgbClr r="0" g="0" b="0"/>
+        </a:fillRef>
+        <a:effectRef idx="1">
+          <a:scrgbClr r="0" g="0" b="0"/>
+        </a:effectRef>
+        <a:fontRef idx="minor">
+          <a:schemeClr val="dk1"/>
+        </a:fontRef>
+      </dsp:style>
+      <dsp:txBody>
+        <a:bodyPr spcFirstLastPara="0" vert="horz" wrap="square" lIns="20955" tIns="13970" rIns="20955" bIns="13970" numCol="1" spcCol="1270" anchor="ctr" anchorCtr="0">
+          <a:noAutofit/>
+        </a:bodyPr>
+        <a:lstStyle/>
+        <a:p>
+          <a:pPr lvl="0" algn="ctr" defTabSz="488950">
+            <a:lnSpc>
+              <a:spcPct val="90000"/>
+            </a:lnSpc>
+            <a:spcBef>
+              <a:spcPct val="0"/>
+            </a:spcBef>
+            <a:spcAft>
+              <a:spcPct val="35000"/>
+            </a:spcAft>
+          </a:pPr>
+          <a:r>
+            <a:rPr lang="de-DE" sz="1100" kern="1200"/>
+            <a:t>Dokumen-tation</a:t>
+          </a:r>
+        </a:p>
+      </dsp:txBody>
+      <dsp:txXfrm>
+        <a:off x="8462529" y="847369"/>
+        <a:ext cx="924613" cy="448357"/>
+      </dsp:txXfrm>
+    </dsp:sp>
+    <dsp:sp modelId="{BF30207B-D423-40AF-B0B0-0ADB391DFB22}">
+      <dsp:nvSpPr>
+        <dsp:cNvPr id="0" name=""/>
+        <dsp:cNvSpPr/>
+      </dsp:nvSpPr>
+      <dsp:spPr>
+        <a:xfrm>
+          <a:off x="8543831" y="1309675"/>
+          <a:ext cx="95251" cy="357191"/>
         </a:xfrm>
         <a:custGeom>
           <a:avLst/>
@@ -23553,10 +23565,10 @@
                 <a:pt x="0" y="0"/>
               </a:moveTo>
               <a:lnTo>
-                <a:pt x="0" y="1087928"/>
+                <a:pt x="0" y="357191"/>
               </a:lnTo>
               <a:lnTo>
-                <a:pt x="93230" y="1087928"/>
+                <a:pt x="95251" y="357191"/>
               </a:lnTo>
             </a:path>
           </a:pathLst>
@@ -23589,15 +23601,15 @@
         <a:fontRef idx="minor"/>
       </dsp:style>
     </dsp:sp>
-    <dsp:sp modelId="{CBB05B55-713A-4DAF-8ADA-1F22C6820080}">
+    <dsp:sp modelId="{548A2A15-D14B-43B8-B052-EBCF9D83BEFA}">
       <dsp:nvSpPr>
         <dsp:cNvPr id="0" name=""/>
         <dsp:cNvSpPr/>
       </dsp:nvSpPr>
       <dsp:spPr>
         <a:xfrm>
-          <a:off x="8619951" y="1650227"/>
-          <a:ext cx="777712" cy="543964"/>
+          <a:off x="8639083" y="1428739"/>
+          <a:ext cx="762009" cy="476255"/>
         </a:xfrm>
         <a:prstGeom prst="roundRect">
           <a:avLst>
@@ -23662,8 +23674,143 @@
         </a:p>
       </dsp:txBody>
       <dsp:txXfrm>
-        <a:off x="8635883" y="1666159"/>
-        <a:ext cx="745848" cy="512100"/>
+        <a:off x="8653032" y="1442688"/>
+        <a:ext cx="734111" cy="448357"/>
+      </dsp:txXfrm>
+    </dsp:sp>
+    <dsp:sp modelId="{0821D2FB-AFE4-49F0-B47F-9E0BD32037DB}">
+      <dsp:nvSpPr>
+        <dsp:cNvPr id="0" name=""/>
+        <dsp:cNvSpPr/>
+      </dsp:nvSpPr>
+      <dsp:spPr>
+        <a:xfrm>
+          <a:off x="8543831" y="1309675"/>
+          <a:ext cx="95251" cy="952511"/>
+        </a:xfrm>
+        <a:custGeom>
+          <a:avLst/>
+          <a:gdLst/>
+          <a:ahLst/>
+          <a:cxnLst/>
+          <a:rect l="0" t="0" r="0" b="0"/>
+          <a:pathLst>
+            <a:path>
+              <a:moveTo>
+                <a:pt x="0" y="0"/>
+              </a:moveTo>
+              <a:lnTo>
+                <a:pt x="0" y="952511"/>
+              </a:lnTo>
+              <a:lnTo>
+                <a:pt x="95251" y="952511"/>
+              </a:lnTo>
+            </a:path>
+          </a:pathLst>
+        </a:custGeom>
+        <a:noFill/>
+        <a:ln w="25400" cap="flat" cmpd="sng" algn="ctr">
+          <a:solidFill>
+            <a:schemeClr val="accent1">
+              <a:shade val="60000"/>
+              <a:hueOff val="0"/>
+              <a:satOff val="0"/>
+              <a:lumOff val="0"/>
+              <a:alphaOff val="0"/>
+            </a:schemeClr>
+          </a:solidFill>
+          <a:prstDash val="solid"/>
+        </a:ln>
+        <a:effectLst/>
+      </dsp:spPr>
+      <dsp:style>
+        <a:lnRef idx="2">
+          <a:scrgbClr r="0" g="0" b="0"/>
+        </a:lnRef>
+        <a:fillRef idx="0">
+          <a:scrgbClr r="0" g="0" b="0"/>
+        </a:fillRef>
+        <a:effectRef idx="0">
+          <a:scrgbClr r="0" g="0" b="0"/>
+        </a:effectRef>
+        <a:fontRef idx="minor"/>
+      </dsp:style>
+    </dsp:sp>
+    <dsp:sp modelId="{46ED9D13-F0B4-4692-A299-3394EF773C3C}">
+      <dsp:nvSpPr>
+        <dsp:cNvPr id="0" name=""/>
+        <dsp:cNvSpPr/>
+      </dsp:nvSpPr>
+      <dsp:spPr>
+        <a:xfrm>
+          <a:off x="8639083" y="2024059"/>
+          <a:ext cx="759677" cy="476255"/>
+        </a:xfrm>
+        <a:prstGeom prst="roundRect">
+          <a:avLst>
+            <a:gd name="adj" fmla="val 10000"/>
+          </a:avLst>
+        </a:prstGeom>
+        <a:solidFill>
+          <a:schemeClr val="lt1">
+            <a:alpha val="90000"/>
+            <a:hueOff val="0"/>
+            <a:satOff val="0"/>
+            <a:lumOff val="0"/>
+            <a:alphaOff val="0"/>
+          </a:schemeClr>
+        </a:solidFill>
+        <a:ln w="9525" cap="flat" cmpd="sng" algn="ctr">
+          <a:solidFill>
+            <a:schemeClr val="accent1">
+              <a:hueOff val="0"/>
+              <a:satOff val="0"/>
+              <a:lumOff val="0"/>
+              <a:alphaOff val="0"/>
+            </a:schemeClr>
+          </a:solidFill>
+          <a:prstDash val="solid"/>
+        </a:ln>
+        <a:effectLst/>
+      </dsp:spPr>
+      <dsp:style>
+        <a:lnRef idx="1">
+          <a:scrgbClr r="0" g="0" b="0"/>
+        </a:lnRef>
+        <a:fillRef idx="1">
+          <a:scrgbClr r="0" g="0" b="0"/>
+        </a:fillRef>
+        <a:effectRef idx="0">
+          <a:scrgbClr r="0" g="0" b="0"/>
+        </a:effectRef>
+        <a:fontRef idx="minor"/>
+      </dsp:style>
+      <dsp:txBody>
+        <a:bodyPr spcFirstLastPara="0" vert="horz" wrap="square" lIns="20955" tIns="13970" rIns="20955" bIns="13970" numCol="1" spcCol="1270" anchor="ctr" anchorCtr="0">
+          <a:noAutofit/>
+        </a:bodyPr>
+        <a:lstStyle/>
+        <a:p>
+          <a:pPr lvl="0" algn="ctr" defTabSz="488950">
+            <a:lnSpc>
+              <a:spcPct val="90000"/>
+            </a:lnSpc>
+            <a:spcBef>
+              <a:spcPct val="0"/>
+            </a:spcBef>
+            <a:spcAft>
+              <a:spcPct val="35000"/>
+            </a:spcAft>
+          </a:pPr>
+          <a:r>
+            <a:rPr lang="de-DE" sz="1100" kern="1200"/>
+            <a:t>Endbericht</a:t>
+          </a:r>
+        </a:p>
+      </dsp:txBody>
+      <dsp:txXfrm>
+        <a:off x="8653032" y="2038008"/>
+        <a:ext cx="731779" cy="448357"/>
       </dsp:txXfrm>
     </dsp:sp>
   </dsp:spTree>
@@ -25314,7 +25461,7 @@
 </file>
 
 <file path=customXml/itemProps1.xml><?xml version="1.0" encoding="utf-8"?>
-<ds:datastoreItem xmlns:ds="http://schemas.openxmlformats.org/officeDocument/2006/customXml" ds:itemID="{959D6E6D-FFD4-4859-929F-9C1F0BFD38C1}">
+<ds:datastoreItem xmlns:ds="http://schemas.openxmlformats.org/officeDocument/2006/customXml" ds:itemID="{B32645EE-3E49-42D6-89FA-64256F9EEC9F}">
   <ds:schemaRefs>
     <ds:schemaRef ds:uri="http://schemas.openxmlformats.org/officeDocument/2006/bibliography"/>
   </ds:schemaRefs>
@@ -25322,7 +25469,7 @@
 </file>
 
 <file path=customXml/itemProps2.xml><?xml version="1.0" encoding="utf-8"?>
-<ds:datastoreItem xmlns:ds="http://schemas.openxmlformats.org/officeDocument/2006/customXml" ds:itemID="{AFE0011D-8758-46E8-AD83-F3580F4872EB}">
+<ds:datastoreItem xmlns:ds="http://schemas.openxmlformats.org/officeDocument/2006/customXml" ds:itemID="{1E797B96-EB92-4B08-9F8E-D5DB92CFC0B2}">
   <ds:schemaRefs>
     <ds:schemaRef ds:uri="http://schemas.openxmlformats.org/officeDocument/2006/bibliography"/>
   </ds:schemaRefs>

</xml_diff>

<commit_message>
Korrektur Schätzung; Herkunft der Tage hinzugefügt
</commit_message>
<xml_diff>
--- a/Docs/Angebot/Anforderungsanalyse.docx
+++ b/Docs/Angebot/Anforderungsanalyse.docx
@@ -48,37 +48,12 @@
           <w:b/>
         </w:rPr>
       </w:pPr>
-      <w:proofErr w:type="spellStart"/>
       <w:r>
         <w:rPr>
           <w:rFonts w:asciiTheme="minorHAnsi" w:hAnsiTheme="minorHAnsi"/>
           <w:b/>
         </w:rPr>
-        <w:t>Naukanu</w:t>
-      </w:r>
-      <w:proofErr w:type="spellEnd"/>
-      <w:r>
-        <w:rPr>
-          <w:rFonts w:asciiTheme="minorHAnsi" w:hAnsiTheme="minorHAnsi"/>
-          <w:b/>
-        </w:rPr>
-        <w:t xml:space="preserve"> </w:t>
-      </w:r>
-      <w:proofErr w:type="spellStart"/>
-      <w:r>
-        <w:rPr>
-          <w:rFonts w:asciiTheme="minorHAnsi" w:hAnsiTheme="minorHAnsi"/>
-          <w:b/>
-        </w:rPr>
-        <w:t>Sailing</w:t>
-      </w:r>
-      <w:proofErr w:type="spellEnd"/>
-      <w:r>
-        <w:rPr>
-          <w:rFonts w:asciiTheme="minorHAnsi" w:hAnsiTheme="minorHAnsi"/>
-          <w:b/>
-        </w:rPr>
-        <w:t xml:space="preserve"> School </w:t>
+        <w:t xml:space="preserve">Naukanu Sailing School </w:t>
       </w:r>
     </w:p>
     <w:p>
@@ -3532,7 +3507,6 @@
           <w:rFonts w:eastAsia="Times New Roman"/>
         </w:rPr>
       </w:pPr>
-      <w:proofErr w:type="spellStart"/>
       <w:r>
         <w:rPr>
           <w:rFonts w:ascii="Arial" w:hAnsi="Arial" w:cs="Arial"/>
@@ -3541,40 +3515,7 @@
           <w:sz w:val="19"/>
           <w:szCs w:val="19"/>
         </w:rPr>
-        <w:t>Naukanu</w:t>
-      </w:r>
-      <w:proofErr w:type="spellEnd"/>
-      <w:r>
-        <w:rPr>
-          <w:rFonts w:ascii="Arial" w:hAnsi="Arial" w:cs="Arial"/>
-          <w:b/>
-          <w:bCs/>
-          <w:sz w:val="19"/>
-          <w:szCs w:val="19"/>
-        </w:rPr>
-        <w:t xml:space="preserve"> </w:t>
-      </w:r>
-      <w:proofErr w:type="spellStart"/>
-      <w:r>
-        <w:rPr>
-          <w:rFonts w:ascii="Arial" w:hAnsi="Arial" w:cs="Arial"/>
-          <w:b/>
-          <w:bCs/>
-          <w:sz w:val="19"/>
-          <w:szCs w:val="19"/>
-        </w:rPr>
-        <w:t>Sailing</w:t>
-      </w:r>
-      <w:proofErr w:type="spellEnd"/>
-      <w:r>
-        <w:rPr>
-          <w:rFonts w:ascii="Arial" w:hAnsi="Arial" w:cs="Arial"/>
-          <w:b/>
-          <w:bCs/>
-          <w:sz w:val="19"/>
-          <w:szCs w:val="19"/>
-        </w:rPr>
-        <w:t xml:space="preserve"> School</w:t>
+        <w:t>Naukanu Sailing School</w:t>
       </w:r>
       <w:r>
         <w:rPr>
@@ -3650,14 +3591,12 @@
           <w:b/>
         </w:rPr>
       </w:pPr>
-      <w:proofErr w:type="spellStart"/>
       <w:r>
         <w:rPr>
           <w:b/>
         </w:rPr>
         <w:t>Studs@Work</w:t>
       </w:r>
-      <w:proofErr w:type="spellEnd"/>
       <w:r>
         <w:rPr>
           <w:b/>
@@ -3733,64 +3672,35 @@
       <w:r>
         <w:t xml:space="preserve">Die Firma </w:t>
       </w:r>
-      <w:proofErr w:type="spellStart"/>
-      <w:r>
-        <w:t>Naukanu</w:t>
-      </w:r>
-      <w:proofErr w:type="spellEnd"/>
+      <w:r>
+        <w:t>Naukanu Sailing School am</w:t>
+      </w:r>
       <w:r>
         <w:t xml:space="preserve"> </w:t>
       </w:r>
-      <w:proofErr w:type="spellStart"/>
-      <w:r>
-        <w:t>Sailing</w:t>
-      </w:r>
-      <w:proofErr w:type="spellEnd"/>
-      <w:r>
-        <w:t xml:space="preserve"> School am</w:t>
+      <w:r>
+        <w:t>Gardasee</w:t>
       </w:r>
       <w:r>
         <w:t xml:space="preserve"> </w:t>
       </w:r>
       <w:r>
-        <w:t>Gardasee</w:t>
+        <w:t>ist ein</w:t>
+      </w:r>
+      <w:r>
+        <w:t>e</w:t>
       </w:r>
       <w:r>
         <w:t xml:space="preserve"> </w:t>
       </w:r>
       <w:r>
-        <w:t>ist ein</w:t>
-      </w:r>
-      <w:r>
-        <w:t>e</w:t>
-      </w:r>
-      <w:r>
-        <w:t xml:space="preserve"> </w:t>
-      </w:r>
-      <w:r>
         <w:t>Segel- und Surfschule in Norditalien</w:t>
       </w:r>
       <w:r>
         <w:t xml:space="preserve">. </w:t>
       </w:r>
       <w:r>
-        <w:t xml:space="preserve">Sie wurde 1928 von </w:t>
-      </w:r>
-      <w:proofErr w:type="spellStart"/>
-      <w:r>
-        <w:t>Felippe</w:t>
-      </w:r>
-      <w:proofErr w:type="spellEnd"/>
-      <w:r>
-        <w:t xml:space="preserve"> </w:t>
-      </w:r>
-      <w:proofErr w:type="spellStart"/>
-      <w:r>
-        <w:t>Santane</w:t>
-      </w:r>
-      <w:proofErr w:type="spellEnd"/>
-      <w:r>
-        <w:t xml:space="preserve"> </w:t>
+        <w:t xml:space="preserve">Sie wurde 1928 von Felippe Santane </w:t>
       </w:r>
       <w:r>
         <w:t xml:space="preserve">gegründet. Im Sommer 2001 erwarb Stefan Marx die Segelschule und übernahm die Verantwortung für diese traditionsreiche Institution, in der schon Generationen von Seglern ausgebildet wurden. </w:t>
@@ -3811,23 +3721,7 @@
         <w:t xml:space="preserve">eingesetzten Kursleiter sind freie Mitarbeiter, die saisonweise beschäftigt und kursweise bezahlt werden. </w:t>
       </w:r>
       <w:r>
-        <w:t xml:space="preserve">Zum Nachweis entsprechender Kenntnisse der Teilnehmer gibt es eine Vielzahl unterschiedlicher Segel- und Surfscheine. Wer einen Segel- bzw. Surfschein machen möchte, hat bei der </w:t>
-      </w:r>
-      <w:proofErr w:type="spellStart"/>
-      <w:r>
-        <w:t>Naukanu</w:t>
-      </w:r>
-      <w:proofErr w:type="spellEnd"/>
-      <w:r>
-        <w:t xml:space="preserve"> </w:t>
-      </w:r>
-      <w:proofErr w:type="spellStart"/>
-      <w:r>
-        <w:t>Sailing</w:t>
-      </w:r>
-      <w:proofErr w:type="spellEnd"/>
-      <w:r>
-        <w:t xml:space="preserve"> School die Möglichkeiten diese unter kompetenter Anleitung zu absolvieren. Die Teilnehmer lernen das seemännische Handwerk vom Einsteiger bis zur Prüfungsreife für den Binnenführerschein.</w:t>
+        <w:t>Zum Nachweis entsprechender Kenntnisse der Teilnehmer gibt es eine Vielzahl unterschiedlicher Segel- und Surfscheine. Wer einen Segel- bzw. Surfschein machen möchte, hat bei der Naukanu Sailing School die Möglichkeiten diese unter kompetenter Anleitung zu absolvieren. Die Teilnehmer lernen das seemännische Handwerk vom Einsteiger bis zur Prüfungsreife für den Binnenführerschein.</w:t>
       </w:r>
     </w:p>
     <w:p>
@@ -3844,21 +3738,8 @@
       <w:r>
         <w:t xml:space="preserve">Die </w:t>
       </w:r>
-      <w:proofErr w:type="spellStart"/>
-      <w:r>
-        <w:t>Naukanu</w:t>
-      </w:r>
-      <w:proofErr w:type="spellEnd"/>
-      <w:r>
-        <w:t xml:space="preserve"> </w:t>
-      </w:r>
-      <w:proofErr w:type="spellStart"/>
-      <w:r>
-        <w:t>Sailing</w:t>
-      </w:r>
-      <w:proofErr w:type="spellEnd"/>
-      <w:r>
-        <w:t xml:space="preserve"> School benötigt eine </w:t>
+      <w:r>
+        <w:t xml:space="preserve">Naukanu Sailing School benötigt eine </w:t>
       </w:r>
       <w:r>
         <w:t>Anwendung</w:t>
@@ -4180,23 +4061,13 @@
     </w:p>
     <w:p>
       <w:r>
-        <w:t xml:space="preserve">Durch eine komponentenbasierte Softwareentwicklung, bei der die einzelnen fachlichen Anforderungen im Sinne der Separation </w:t>
-      </w:r>
-      <w:proofErr w:type="spellStart"/>
-      <w:r>
-        <w:t>of</w:t>
-      </w:r>
-      <w:proofErr w:type="spellEnd"/>
+        <w:t>Durch eine komponentenbasierte Softwareentwicklung, bei der die einzelnen fachlichen Anforderungen im Sinne der Separation of</w:t>
+      </w:r>
       <w:r>
         <w:t xml:space="preserve"> </w:t>
       </w:r>
-      <w:proofErr w:type="spellStart"/>
-      <w:r>
-        <w:t>Concerns</w:t>
-      </w:r>
-      <w:proofErr w:type="spellEnd"/>
-      <w:r>
-        <w:t xml:space="preserve"> in getrennten Komponenten umgesetzt werden, die untereinander lediglich über Schnittstellen kommunizieren, wird ein modularer Aufbau der Software erreicht. Auf Basis dieses modularen Aufbaus können die einzelnen Komponenten unabhängig voneinander entwickelt und angepasst werden, was den Entwicklungsaufwand reduziert und die Wartbarkeit der Software erhöht.</w:t>
+      <w:r>
+        <w:t>Concerns in getrennten Komponenten umgesetzt werden, die untereinander lediglich über Schnittstellen kommunizieren, wird ein modularer Aufbau der Software erreicht. Auf Basis dieses modularen Aufbaus können die einzelnen Komponenten unabhängig voneinander entwickelt und angepasst werden, was den Entwicklungsaufwand reduziert und die Wartbarkeit der Software erhöht.</w:t>
       </w:r>
     </w:p>
     <w:p>
@@ -4335,33 +4206,18 @@
       </w:r>
     </w:p>
     <w:p>
-      <w:proofErr w:type="spellStart"/>
       <w:r>
         <w:rPr>
           <w:b/>
         </w:rPr>
         <w:t>Persistierung</w:t>
       </w:r>
-      <w:proofErr w:type="spellEnd"/>
       <w:r>
         <w:br/>
-        <w:t xml:space="preserve">Das </w:t>
-      </w:r>
-      <w:proofErr w:type="spellStart"/>
-      <w:r>
-        <w:t>Persistenzmodul</w:t>
-      </w:r>
-      <w:proofErr w:type="spellEnd"/>
-      <w:r>
-        <w:t xml:space="preserve"> abstrahiert den lesenden und schreibenden Zugriff auf die zentrale Datenbank. Diese Abstraktion vereinfacht beispielsweise einen späteren Austausch des Persistenz-Mechanismus (</w:t>
-      </w:r>
-      <w:proofErr w:type="spellStart"/>
-      <w:r>
-        <w:t>Entity</w:t>
-      </w:r>
-      <w:proofErr w:type="spellEnd"/>
-      <w:r>
-        <w:t xml:space="preserve"> Framework</w:t>
+        <w:t>Das Persistenzmodul abstrahiert den lesenden und schreibenden Zugriff auf die zentrale Datenbank. Diese Abstraktion vereinfacht beispielsweise einen späteren Austausch des Persistenz-Mechanismus (</w:t>
+      </w:r>
+      <w:r>
+        <w:t>Entity Framework</w:t>
       </w:r>
       <w:r>
         <w:t>).</w:t>
@@ -4383,11 +4239,9 @@
       <w:r>
         <w:t xml:space="preserve">Die </w:t>
       </w:r>
-      <w:proofErr w:type="spellStart"/>
       <w:r>
         <w:t>Studs@Work</w:t>
       </w:r>
-      <w:proofErr w:type="spellEnd"/>
       <w:r>
         <w:t xml:space="preserve"> AG hat jahrelange Erfahrung mit verschiedenen Datenbankmanagementsystemen. Daher kann auf eine Open-Source Lösung wie MySQL oder kommerzielle Ansätze wie Microsoft SQL-Server aufgebaut werden. </w:t>
       </w:r>
@@ -4474,19 +4328,15 @@
       <w:r>
         <w:t xml:space="preserve"> in den Räumlichkeiten der </w:t>
       </w:r>
-      <w:proofErr w:type="spellStart"/>
       <w:r>
         <w:t>Studs@Work</w:t>
       </w:r>
-      <w:proofErr w:type="spellEnd"/>
       <w:r>
         <w:t xml:space="preserve"> AG. Der Auftraggeber erhält lesenden Zugriff auf das </w:t>
       </w:r>
-      <w:proofErr w:type="spellStart"/>
       <w:r>
         <w:t>GitHub</w:t>
       </w:r>
-      <w:proofErr w:type="spellEnd"/>
       <w:r>
         <w:t xml:space="preserve"> Code-Repository des Projektes</w:t>
       </w:r>
@@ -4646,13 +4496,8 @@
           <w:numId w:val="11"/>
         </w:numPr>
       </w:pPr>
-      <w:proofErr w:type="spellStart"/>
-      <w:r>
-        <w:t>Entity</w:t>
-      </w:r>
-      <w:proofErr w:type="spellEnd"/>
-      <w:r>
-        <w:t xml:space="preserve"> Framework 6</w:t>
+      <w:r>
+        <w:t>Entity Framework 6</w:t>
       </w:r>
     </w:p>
     <w:p>
@@ -4756,14 +4601,9 @@
       </w:pPr>
       <w:bookmarkStart w:id="18" w:name="_Toc382849759"/>
       <w:r>
-        <w:t xml:space="preserve">Verwaltung des </w:t>
-      </w:r>
-      <w:proofErr w:type="spellStart"/>
-      <w:r>
-        <w:t>Kurstyps</w:t>
+        <w:t>Verwaltung des Kurstyps</w:t>
       </w:r>
       <w:bookmarkEnd w:id="18"/>
-      <w:proofErr w:type="spellEnd"/>
     </w:p>
     <w:p>
       <w:r>
@@ -4999,21 +4839,8 @@
       <w:r>
         <w:t xml:space="preserve">der </w:t>
       </w:r>
-      <w:proofErr w:type="spellStart"/>
-      <w:r>
-        <w:t>Naukanu</w:t>
-      </w:r>
-      <w:proofErr w:type="spellEnd"/>
-      <w:r>
-        <w:t xml:space="preserve"> </w:t>
-      </w:r>
-      <w:proofErr w:type="spellStart"/>
-      <w:r>
-        <w:t>Sailing</w:t>
-      </w:r>
-      <w:proofErr w:type="spellEnd"/>
-      <w:r>
-        <w:t xml:space="preserve"> School</w:t>
+      <w:r>
+        <w:t>Naukanu Sailing School</w:t>
       </w:r>
       <w:r>
         <w:t>,</w:t>
@@ -5966,47 +5793,13 @@
     </w:p>
     <w:p>
       <w:r>
-        <w:t xml:space="preserve">Das Vorgehensmodell wird mit einem klassischen SCRUM-Aufbau umgesetzt. Die Rolle des </w:t>
-      </w:r>
-      <w:proofErr w:type="spellStart"/>
-      <w:r>
-        <w:t>Product</w:t>
-      </w:r>
-      <w:proofErr w:type="spellEnd"/>
-      <w:r>
-        <w:t xml:space="preserve"> </w:t>
-      </w:r>
-      <w:proofErr w:type="spellStart"/>
-      <w:r>
-        <w:t>Owner</w:t>
-      </w:r>
-      <w:proofErr w:type="spellEnd"/>
-      <w:r>
-        <w:t xml:space="preserve"> wird durch einen Mitarbeiter des Auftraggebers übernommen, die des </w:t>
-      </w:r>
-      <w:proofErr w:type="spellStart"/>
-      <w:r>
-        <w:t>Scrum</w:t>
-      </w:r>
-      <w:proofErr w:type="spellEnd"/>
-      <w:r>
-        <w:t xml:space="preserve"> Masters durch einen Mitarbeiter der </w:t>
-      </w:r>
-      <w:proofErr w:type="spellStart"/>
+        <w:t xml:space="preserve">Das Vorgehensmodell wird mit einem klassischen SCRUM-Aufbau umgesetzt. Die Rolle des Product Owner wird durch einen Mitarbeiter des Auftraggebers übernommen, die des Scrum Masters durch einen Mitarbeiter der </w:t>
+      </w:r>
       <w:r>
         <w:t>Studs@Work</w:t>
       </w:r>
-      <w:proofErr w:type="spellEnd"/>
-      <w:r>
-        <w:t xml:space="preserve"> AG, ebenso das selbst organisierende </w:t>
-      </w:r>
-      <w:proofErr w:type="spellStart"/>
-      <w:r>
-        <w:t>Scrum</w:t>
-      </w:r>
-      <w:proofErr w:type="spellEnd"/>
-      <w:r>
-        <w:t xml:space="preserve"> Team. </w:t>
+      <w:r>
+        <w:t xml:space="preserve"> AG, ebenso das selbst organisierende Scrum Team. </w:t>
       </w:r>
     </w:p>
     <w:p/>
@@ -6068,15 +5861,7 @@
         <w:t>eines</w:t>
       </w:r>
       <w:r>
-        <w:t xml:space="preserve"> Sprints findet gemeinsam mit dem Auftraggeber ein Sprint </w:t>
-      </w:r>
-      <w:proofErr w:type="spellStart"/>
-      <w:r>
-        <w:t>Planning</w:t>
-      </w:r>
-      <w:proofErr w:type="spellEnd"/>
-      <w:r>
-        <w:t xml:space="preserve"> Meeting statt, das </w:t>
+        <w:t xml:space="preserve"> Sprints findet gemeinsam mit dem Auftraggeber ein Sprint Planning Meeting statt, das </w:t>
       </w:r>
       <w:r>
         <w:t xml:space="preserve">auf Wunsch </w:t>
@@ -6170,32 +5955,20 @@
       <w:r>
         <w:t xml:space="preserve">Während eines Sprints führen die Entwickler der </w:t>
       </w:r>
-      <w:proofErr w:type="spellStart"/>
       <w:r>
         <w:t>Studs@Work</w:t>
       </w:r>
-      <w:proofErr w:type="spellEnd"/>
-      <w:r>
-        <w:t xml:space="preserve"> AG tägliche, kurze (max. 15-minütige) Status-Meetings (sog. Daily </w:t>
-      </w:r>
-      <w:proofErr w:type="spellStart"/>
-      <w:r>
-        <w:t>Scrums</w:t>
-      </w:r>
-      <w:proofErr w:type="spellEnd"/>
-      <w:r>
-        <w:t>) durch, bei dem die Ergebnisse seit dem letzten Treffen und die Planung bis zum nächsten Treffen besprochen werden.</w:t>
+      <w:r>
+        <w:t xml:space="preserve"> AG tägliche, kurze (max. 15-minütige) Status-Meetings (sog. Daily Scrums) durch, bei dem die Ergebnisse seit dem letzten Treffen und die Planung bis zum nächsten Treffen besprochen werden.</w:t>
       </w:r>
     </w:p>
     <w:p>
       <w:r>
         <w:t xml:space="preserve">Trotz dieses agilen Vorgehensmodells legt die </w:t>
       </w:r>
-      <w:proofErr w:type="spellStart"/>
       <w:r>
         <w:t>Studs@Work</w:t>
       </w:r>
-      <w:proofErr w:type="spellEnd"/>
       <w:r>
         <w:t xml:space="preserve"> AG Wert auf eine ausführliche, stets aktuelle und gepflegte Dokumentation von Prozessen und Quellcode.</w:t>
       </w:r>
@@ -6210,11 +5983,9 @@
       <w:r>
         <w:t xml:space="preserve">der </w:t>
       </w:r>
-      <w:proofErr w:type="spellStart"/>
       <w:r>
         <w:t>Studs@Work</w:t>
       </w:r>
-      <w:proofErr w:type="spellEnd"/>
       <w:r>
         <w:t xml:space="preserve"> AG verwenden das zuvor vorgestellte </w:t>
       </w:r>
@@ -6225,15 +5996,7 @@
         <w:t xml:space="preserve">Vorgehensmodell </w:t>
       </w:r>
       <w:r>
-        <w:t>in Verbindung mit dem „</w:t>
-      </w:r>
-      <w:proofErr w:type="spellStart"/>
-      <w:r>
-        <w:t>Continuous</w:t>
-      </w:r>
-      <w:proofErr w:type="spellEnd"/>
-      <w:r>
-        <w:t xml:space="preserve"> Integration“ (CI) Ansatz</w:t>
+        <w:t>in Verbindung mit dem „Continuous Integration“ (CI) Ansatz</w:t>
       </w:r>
       <w:r>
         <w:t>, sofern vom Auftraggeber kein anderes Vorgehensmodell vorgegeben wird</w:t>
@@ -6258,59 +6021,18 @@
       <w:r>
         <w:t xml:space="preserve">z. B. </w:t>
       </w:r>
-      <w:proofErr w:type="spellStart"/>
-      <w:r>
-        <w:t>TestNG</w:t>
-      </w:r>
-      <w:proofErr w:type="spellEnd"/>
-      <w:r>
-        <w:t xml:space="preserve">, </w:t>
-      </w:r>
-      <w:proofErr w:type="spellStart"/>
-      <w:r>
-        <w:t>JUnit</w:t>
-      </w:r>
-      <w:proofErr w:type="spellEnd"/>
-      <w:r>
-        <w:t xml:space="preserve">, </w:t>
-      </w:r>
-      <w:proofErr w:type="spellStart"/>
-      <w:r>
-        <w:t>MSUnit</w:t>
-      </w:r>
-      <w:proofErr w:type="spellEnd"/>
-      <w:r>
-        <w:t xml:space="preserve"> etc.). Dies kann innerhalb der IDE oder als separater </w:t>
-      </w:r>
-      <w:proofErr w:type="spellStart"/>
-      <w:r>
-        <w:t>Build</w:t>
-      </w:r>
-      <w:proofErr w:type="spellEnd"/>
-      <w:r>
-        <w:t xml:space="preserve"> (</w:t>
-      </w:r>
-      <w:proofErr w:type="spellStart"/>
-      <w:r>
-        <w:t>Maven</w:t>
-      </w:r>
-      <w:proofErr w:type="spellEnd"/>
-      <w:r>
-        <w:t xml:space="preserve">, </w:t>
-      </w:r>
-      <w:proofErr w:type="spellStart"/>
-      <w:r>
-        <w:t>Ant</w:t>
-      </w:r>
-      <w:proofErr w:type="spellEnd"/>
-      <w:r>
-        <w:t xml:space="preserve">, </w:t>
-      </w:r>
-      <w:proofErr w:type="spellStart"/>
-      <w:r>
-        <w:t>MSBuild</w:t>
-      </w:r>
-      <w:proofErr w:type="spellEnd"/>
+      <w:r>
+        <w:t>TestNG, JUnit</w:t>
+      </w:r>
+      <w:r>
+        <w:t>, MSUnit</w:t>
+      </w:r>
+      <w:r>
+        <w:t xml:space="preserve"> etc.). Dies kann innerhalb der IDE oder als separater Build (Maven, Ant</w:t>
+      </w:r>
+      <w:r>
+        <w:t>, MSBuild</w:t>
+      </w:r>
       <w:r>
         <w:t>) geschehen.</w:t>
       </w:r>
@@ -6323,11 +6045,9 @@
       <w:r>
         <w:t xml:space="preserve"> der Qualitätssicherung und ist Bestandteil jeder Softwareentwicklung der </w:t>
       </w:r>
-      <w:proofErr w:type="spellStart"/>
       <w:r>
         <w:t>Studs@Work</w:t>
       </w:r>
-      <w:proofErr w:type="spellEnd"/>
       <w:r>
         <w:t xml:space="preserve"> AG.</w:t>
       </w:r>
@@ -6343,21 +6063,8 @@
         <w:t xml:space="preserve"> ein (Subversion</w:t>
       </w:r>
       <w:r>
-        <w:t xml:space="preserve">, Team </w:t>
-      </w:r>
-      <w:proofErr w:type="spellStart"/>
-      <w:r>
-        <w:t>Foundation</w:t>
-      </w:r>
-      <w:proofErr w:type="spellEnd"/>
-      <w:r>
-        <w:t xml:space="preserve"> Server, </w:t>
-      </w:r>
-      <w:proofErr w:type="spellStart"/>
-      <w:r>
-        <w:t>GitHub</w:t>
-      </w:r>
-      <w:proofErr w:type="spellEnd"/>
+        <w:t>, Team Foundation Server, GitHub</w:t>
+      </w:r>
       <w:r>
         <w:t>).</w:t>
       </w:r>
@@ -6374,15 +6081,7 @@
         <w:t>B. Jenkins</w:t>
       </w:r>
       <w:r>
-        <w:t xml:space="preserve">, Team </w:t>
-      </w:r>
-      <w:proofErr w:type="spellStart"/>
-      <w:r>
-        <w:t>Foundation</w:t>
-      </w:r>
-      <w:proofErr w:type="spellEnd"/>
-      <w:r>
-        <w:t xml:space="preserve"> Server</w:t>
+        <w:t>, Team Foundation Server</w:t>
       </w:r>
       <w:r>
         <w:t xml:space="preserve">) dieses Repository ab und führt ein „Check-Out“ durch, so dass der gesamte Quellcode </w:t>
@@ -6391,32 +6090,11 @@
         <w:t>aller Entwickler</w:t>
       </w:r>
       <w:r>
-        <w:t xml:space="preserve"> nun innerhalb des Servers vorliegt. Danach werden die entsprechenden Quellcodedateien kompiliert und zusammen mit eventuell vorhandenen Ressourcendateien zu Artefakten gebunden (</w:t>
-      </w:r>
-      <w:proofErr w:type="spellStart"/>
-      <w:r>
-        <w:t>jar</w:t>
-      </w:r>
-      <w:proofErr w:type="spellEnd"/>
-      <w:r>
-        <w:t xml:space="preserve">, war, </w:t>
-      </w:r>
-      <w:proofErr w:type="spellStart"/>
-      <w:r>
-        <w:t>ear</w:t>
-      </w:r>
-      <w:proofErr w:type="spellEnd"/>
-      <w:r>
-        <w:t>, rar</w:t>
-      </w:r>
-      <w:r>
-        <w:t xml:space="preserve">, exe, </w:t>
-      </w:r>
-      <w:proofErr w:type="spellStart"/>
-      <w:r>
-        <w:t>dll</w:t>
-      </w:r>
-      <w:proofErr w:type="spellEnd"/>
+        <w:t xml:space="preserve"> nun innerhalb des Servers vorliegt. Danach werden die entsprechenden Quellcodedateien kompiliert und zusammen mit eventuell vorhandenen Ressourcendateien zu Artefakten gebunden (jar, war, ear, rar</w:t>
+      </w:r>
+      <w:r>
+        <w:t>, exe, dll</w:t>
+      </w:r>
       <w:r>
         <w:t xml:space="preserve"> etc.). Zudem werden</w:t>
       </w:r>
@@ -6427,15 +6105,7 @@
         <w:t xml:space="preserve"> die bestehenden Tests mittels der CI-Engine ausgeführt. Dies ermöglicht den Einsatz </w:t>
       </w:r>
       <w:r>
-        <w:t xml:space="preserve">von sogenannten Code </w:t>
-      </w:r>
-      <w:proofErr w:type="spellStart"/>
-      <w:r>
-        <w:t>Coverage</w:t>
-      </w:r>
-      <w:proofErr w:type="spellEnd"/>
-      <w:r>
-        <w:t>-</w:t>
+        <w:t>von sogenannten Code Coverage-</w:t>
       </w:r>
       <w:r>
         <w:t>Werkzeugen. Diese Werkzeuge ermitteln, wie hoch die Testabdeckung des Projekts ist. Weiterhin ist es möglich</w:t>
@@ -6450,15 +6120,7 @@
         <w:t>,</w:t>
       </w:r>
       <w:r>
-        <w:t xml:space="preserve"> Inkonsistenzen bei der Benennung und/oder Formatierung des Codes zu identifizieren (i. d. R. Checkstyle, PMD, </w:t>
-      </w:r>
-      <w:proofErr w:type="spellStart"/>
-      <w:r>
-        <w:t>FindBugs</w:t>
-      </w:r>
-      <w:proofErr w:type="spellEnd"/>
-      <w:r>
-        <w:t>).</w:t>
+        <w:t xml:space="preserve"> Inkonsistenzen bei der Benennung und/oder Formatierung des Codes zu identifizieren (i. d. R. Checkstyle, PMD, FindBugs).</w:t>
       </w:r>
     </w:p>
     <w:p>
@@ -6575,15 +6237,7 @@
     </w:p>
     <w:p>
       <w:r>
-        <w:t>Zusammengefasst ergeben sich aus dem Konzept „</w:t>
-      </w:r>
-      <w:proofErr w:type="spellStart"/>
-      <w:r>
-        <w:t>Continuous</w:t>
-      </w:r>
-      <w:proofErr w:type="spellEnd"/>
-      <w:r>
-        <w:t xml:space="preserve"> Integration“ folgende Vorteile:</w:t>
+        <w:t>Zusammengefasst ergeben sich aus dem Konzept „Continuous Integration“ folgende Vorteile:</w:t>
       </w:r>
     </w:p>
     <w:p>
@@ -6595,15 +6249,7 @@
         </w:numPr>
       </w:pPr>
       <w:r>
-        <w:t>Umsetzung der Release-</w:t>
-      </w:r>
-      <w:proofErr w:type="spellStart"/>
-      <w:r>
-        <w:t>Often</w:t>
-      </w:r>
-      <w:proofErr w:type="spellEnd"/>
-      <w:r>
-        <w:t>-Paradigmen der agilen Softwareentwicklung</w:t>
+        <w:t>Umsetzung der Release-Often-Paradigmen der agilen Softwareentwicklung</w:t>
       </w:r>
     </w:p>
     <w:p>
@@ -6615,15 +6261,7 @@
         </w:numPr>
       </w:pPr>
       <w:r>
-        <w:t xml:space="preserve">Zentrale </w:t>
-      </w:r>
-      <w:proofErr w:type="spellStart"/>
-      <w:r>
-        <w:t>Quellcodeversionierung</w:t>
-      </w:r>
-      <w:proofErr w:type="spellEnd"/>
-      <w:r>
-        <w:t>, Möglichkeit des „Zurückspringens“ auf ältere Versionen</w:t>
+        <w:t>Zentrale Quellcodeversionierung, Möglichkeit des „Zurückspringens“ auf ältere Versionen</w:t>
       </w:r>
     </w:p>
     <w:p>
@@ -6672,15 +6310,7 @@
         </w:numPr>
       </w:pPr>
       <w:r>
-        <w:t xml:space="preserve">Identifikation von Hot Spots und </w:t>
-      </w:r>
-      <w:proofErr w:type="spellStart"/>
-      <w:r>
-        <w:t>Bottlenecks</w:t>
-      </w:r>
-      <w:proofErr w:type="spellEnd"/>
-      <w:r>
-        <w:t xml:space="preserve"> bei jedem Release. Welche Methoden werden besonders oft aufgerufen, welche nehmen absolut und relativ am meisten Zeit ein? Wo ist somit Optimierungspotential?</w:t>
+        <w:t>Identifikation von Hot Spots und Bottlenecks bei jedem Release. Welche Methoden werden besonders oft aufgerufen, welche nehmen absolut und relativ am meisten Zeit ein? Wo ist somit Optimierungspotential?</w:t>
       </w:r>
     </w:p>
     <w:p>
@@ -6692,15 +6322,7 @@
         </w:numPr>
       </w:pPr>
       <w:r>
-        <w:t xml:space="preserve">Prüfung, ob vorgegebene </w:t>
-      </w:r>
-      <w:proofErr w:type="spellStart"/>
-      <w:r>
-        <w:t>Quellcodemetriken</w:t>
-      </w:r>
-      <w:proofErr w:type="spellEnd"/>
-      <w:r>
-        <w:t xml:space="preserve"> und Dokumentationsregeln eingehalten wurden.</w:t>
+        <w:t>Prüfung, ob vorgegebene Quellcodemetriken und Dokumentationsregeln eingehalten wurden.</w:t>
       </w:r>
     </w:p>
     <w:p>
@@ -6799,31 +6421,7 @@
     </w:p>
     <w:p>
       <w:r>
-        <w:t>Zur Erfassung der fachlichen Vorgaben (User Stories), Aufgaben, Releases und identifizierten Bugs wird ein so genanntes Bug-Tracking-System eingesetzt (</w:t>
-      </w:r>
-      <w:proofErr w:type="spellStart"/>
-      <w:r>
-        <w:t>Atlassian</w:t>
-      </w:r>
-      <w:proofErr w:type="spellEnd"/>
-      <w:r>
-        <w:t xml:space="preserve"> JIRA in Verbindung mit </w:t>
-      </w:r>
-      <w:proofErr w:type="spellStart"/>
-      <w:r>
-        <w:t>Atlassian</w:t>
-      </w:r>
-      <w:proofErr w:type="spellEnd"/>
-      <w:r>
-        <w:t xml:space="preserve"> </w:t>
-      </w:r>
-      <w:proofErr w:type="spellStart"/>
-      <w:r>
-        <w:t>Greenhopper</w:t>
-      </w:r>
-      <w:proofErr w:type="spellEnd"/>
-      <w:r>
-        <w:t xml:space="preserve"> für agile Vorgehensmodelle). Somit können zu jeder Zeit Informationen über den aktuellen Projektstand ermittelt werden, die in aller Regel über folgende Kennzahlen definiert werden: </w:t>
+        <w:t xml:space="preserve">Zur Erfassung der fachlichen Vorgaben (User Stories), Aufgaben, Releases und identifizierten Bugs wird ein so genanntes Bug-Tracking-System eingesetzt (Atlassian JIRA in Verbindung mit Atlassian Greenhopper für agile Vorgehensmodelle). Somit können zu jeder Zeit Informationen über den aktuellen Projektstand ermittelt werden, die in aller Regel über folgende Kennzahlen definiert werden: </w:t>
       </w:r>
     </w:p>
     <w:p>
@@ -6953,52 +6551,12 @@
     </w:p>
     <w:p>
       <w:r>
-        <w:t>Die Dokumentation während der Entwicklung erfolgt in einem Wiki-System (</w:t>
-      </w:r>
-      <w:proofErr w:type="spellStart"/>
-      <w:r>
-        <w:t>Atlassian</w:t>
-      </w:r>
-      <w:proofErr w:type="spellEnd"/>
-      <w:r>
-        <w:t xml:space="preserve"> </w:t>
-      </w:r>
-      <w:proofErr w:type="spellStart"/>
-      <w:r>
-        <w:t>Confluence</w:t>
-      </w:r>
-      <w:proofErr w:type="spellEnd"/>
-      <w:r>
-        <w:t xml:space="preserve">), wodurch die Entwickler </w:t>
-      </w:r>
-      <w:proofErr w:type="spellStart"/>
-      <w:r>
-        <w:t>kollaborativ</w:t>
-      </w:r>
-      <w:proofErr w:type="spellEnd"/>
-      <w:r>
-        <w:t xml:space="preserve"> an der Dokumentation arbeiten und diese kontinuierlich erweitern können.</w:t>
-      </w:r>
-    </w:p>
-    <w:p>
-      <w:r>
-        <w:t xml:space="preserve">Für die Erfassung und Planung von Prozessen kommen die Standard-Modelle der UML zum Einsatz. Als Werkzeug wird hierbei in der Regel </w:t>
-      </w:r>
-      <w:proofErr w:type="spellStart"/>
-      <w:r>
-        <w:t>Sparx</w:t>
-      </w:r>
-      <w:proofErr w:type="spellEnd"/>
-      <w:r>
-        <w:t xml:space="preserve"> Enterprise </w:t>
-      </w:r>
-      <w:proofErr w:type="spellStart"/>
-      <w:r>
-        <w:t>Architect</w:t>
-      </w:r>
-      <w:proofErr w:type="spellEnd"/>
-      <w:r>
-        <w:t xml:space="preserve"> verwendet.</w:t>
+        <w:t>Die Dokumentation während der Entwicklung erfolgt in einem Wiki-System (Atlassian Confluence), wodurch die Entwickler kollaborativ an der Dokumentation arbeiten und diese kontinuierlich erweitern können.</w:t>
+      </w:r>
+    </w:p>
+    <w:p>
+      <w:r>
+        <w:t>Für die Erfassung und Planung von Prozessen kommen die Standard-Modelle der UML zum Einsatz. Als Werkzeug wird hierbei in der Regel Sparx Enterprise Architect verwendet.</w:t>
       </w:r>
     </w:p>
     <w:p>
@@ -7114,13 +6672,8 @@
             <w:tcW w:w="6230" w:type="dxa"/>
           </w:tcPr>
           <w:p>
-            <w:proofErr w:type="spellStart"/>
             <w:r>
-              <w:t>Studs@Work</w:t>
-            </w:r>
-            <w:proofErr w:type="spellEnd"/>
-            <w:r>
-              <w:t xml:space="preserve"> AG</w:t>
+              <w:t>Studs@Work AG</w:t>
             </w:r>
           </w:p>
         </w:tc>
@@ -7292,66 +6845,43 @@
       <w:r>
         <w:t xml:space="preserve">Die </w:t>
       </w:r>
-      <w:proofErr w:type="spellStart"/>
+      <w:r>
+        <w:t>Studs@Work AG</w:t>
+      </w:r>
+      <w:r>
+        <w:t xml:space="preserve">, mit Sitz in </w:t>
+      </w:r>
+      <w:r>
+        <w:t>Frankfurt</w:t>
+      </w:r>
+      <w:r>
+        <w:t xml:space="preserve">, wurde </w:t>
+      </w:r>
+      <w:r>
+        <w:t>1999 gegründet und beschäftigt 49</w:t>
+      </w:r>
+      <w:r>
+        <w:t xml:space="preserve"> Vollzeitbeschäftigte (davon 4</w:t>
+      </w:r>
+      <w:r>
+        <w:t>6</w:t>
+      </w:r>
+      <w:r>
+        <w:t xml:space="preserve"> Entwickler) und 3 Teilzeitbeschäftigte. Der Fokus der </w:t>
+      </w:r>
       <w:r>
         <w:t>Studs@Work</w:t>
       </w:r>
-      <w:proofErr w:type="spellEnd"/>
-      <w:r>
-        <w:t xml:space="preserve"> AG</w:t>
-      </w:r>
-      <w:r>
-        <w:t xml:space="preserve">, mit Sitz in </w:t>
-      </w:r>
-      <w:r>
-        <w:t>Frankfurt</w:t>
-      </w:r>
-      <w:r>
-        <w:t xml:space="preserve">, wurde </w:t>
-      </w:r>
-      <w:r>
-        <w:t>1999 gegründet und beschäftigt 49</w:t>
-      </w:r>
-      <w:r>
-        <w:t xml:space="preserve"> Vollzeitbeschäftigte (davon 4</w:t>
-      </w:r>
-      <w:r>
-        <w:t>6</w:t>
-      </w:r>
-      <w:r>
-        <w:t xml:space="preserve"> Entwickler) und 3 Teilzeitbeschäftigte. Der Fokus der </w:t>
-      </w:r>
-      <w:proofErr w:type="spellStart"/>
-      <w:r>
-        <w:t>Studs@Work</w:t>
-      </w:r>
-      <w:proofErr w:type="spellEnd"/>
       <w:r>
         <w:t xml:space="preserve"> AG liegt auf der Individualsoftwareentwicklung im Enterprise-Bereich, dem Applikationsbetrieb (Betrieb und Support von Enterprise-Applikationen) und der IT-Beratung. Die Enterprise-Applikationen werden in Java Enterprise und Microsoft .NET entwickelt. Zum Kundenkreis gehören u.a. Automobilhersteller, Energielieferanten, Landmaschinenhersteller, Banken, Heiztechnikhersteller sowie diverse IT-Dienstleister und –Systemhäuser. </w:t>
       </w:r>
       <w:r>
-        <w:t>Unser junges Team entwickelt Lösungen basierend auf fundierten betriebswirtschaftlichen Branchen-</w:t>
-      </w:r>
-      <w:proofErr w:type="spellStart"/>
-      <w:r>
-        <w:t>Know-How</w:t>
-      </w:r>
-      <w:proofErr w:type="spellEnd"/>
-      <w:r>
-        <w:t xml:space="preserve"> in Verbindung mit erstklassiger technischer Expertise.</w:t>
-      </w:r>
-    </w:p>
-    <w:p>
-      <w:r>
-        <w:t xml:space="preserve">Die </w:t>
-      </w:r>
-      <w:proofErr w:type="spellStart"/>
-      <w:r>
-        <w:t>Studs@Work</w:t>
-      </w:r>
-      <w:proofErr w:type="spellEnd"/>
-      <w:r>
-        <w:t xml:space="preserve"> GmbH hat es sich zur Aufgabe gemacht, als verlässlicher und kompetenter Partner seinen Kunden zur Verfügung zu stehen, denn nur so kann eine fundierte und langandauernde Partnerschaft aufgebaut werden. Dabei verwenden wir modernste Technologien und sind einer der führenden Entwickler von individual Software für Dienstleister, mittelständische Unternehmen und Konzerne in allen Branchen.</w:t>
+        <w:t>Unser junges Team entwickelt Lösungen basierend auf fundierten betriebswirtschaftlichen Branchen-Know-How in Verbindung mit erstklassiger technischer Expertise.</w:t>
+      </w:r>
+    </w:p>
+    <w:p>
+      <w:r>
+        <w:t>Die Studs@Work GmbH hat es sich zur Aufgabe gemacht, als verlässlicher und kompetenter Partner seinen Kunden zur Verfügung zu stehen, denn nur so kann eine fundierte und langandauernde Partnerschaft aufgebaut werden. Dabei verwenden wir modernste Technologien und sind einer der führenden Entwickler von individual Software für Dienstleister, mittelständische Unternehmen und Konzerne in allen Branchen.</w:t>
       </w:r>
     </w:p>
     <w:p>
@@ -7373,110 +6903,26 @@
         <w:lastRenderedPageBreak/>
         <w:t xml:space="preserve">Der Einsatz moderner Arbeitsgeräte ist für die </w:t>
       </w:r>
-      <w:proofErr w:type="spellStart"/>
       <w:r>
         <w:t>Studs@Work</w:t>
       </w:r>
-      <w:proofErr w:type="spellEnd"/>
       <w:r>
         <w:t xml:space="preserve"> AG selbstverständlich. So setzen unsere Entwickler modernste Notebooks mit Microsoft Windows 7 - 64bit ein, die mit einem Intel Core i5 und mindestens 8GB Arbeitsspeicher ausgestattet sind. Die Notebooks werden spätestens alle 2 Jahre erneuert. Zudem nutzt die </w:t>
       </w:r>
-      <w:proofErr w:type="spellStart"/>
       <w:r>
         <w:t>Studs@Work</w:t>
       </w:r>
-      <w:proofErr w:type="spellEnd"/>
       <w:r>
         <w:t xml:space="preserve"> </w:t>
       </w:r>
       <w:r>
-        <w:t xml:space="preserve">AG </w:t>
-      </w:r>
-      <w:proofErr w:type="spellStart"/>
-      <w:r>
-        <w:t>VMWare</w:t>
-      </w:r>
-      <w:proofErr w:type="spellEnd"/>
-      <w:r>
-        <w:t>-Server (</w:t>
-      </w:r>
-      <w:proofErr w:type="spellStart"/>
-      <w:r>
-        <w:t>vSphere</w:t>
-      </w:r>
-      <w:proofErr w:type="spellEnd"/>
-      <w:r>
-        <w:t xml:space="preserve"> </w:t>
-      </w:r>
-      <w:proofErr w:type="spellStart"/>
-      <w:r>
-        <w:t>ESXi</w:t>
-      </w:r>
-      <w:proofErr w:type="spellEnd"/>
-      <w:r>
-        <w:t xml:space="preserve">) für die Bereitstellung der Entwicklungsumgebungen. Im Java-Umfeld wird </w:t>
-      </w:r>
-      <w:proofErr w:type="spellStart"/>
-      <w:r>
-        <w:t>Eclipse</w:t>
-      </w:r>
-      <w:proofErr w:type="spellEnd"/>
-      <w:r>
-        <w:t xml:space="preserve"> und im .NET-Umfeld Visual Studio 201</w:t>
+        <w:t>AG VMWare-Server (vSphere ESXi) für die Bereitstellung der Entwicklungsumgebungen. Im Java-Umfeld wird Eclipse und im .NET-Umfeld Visual Studio 201</w:t>
       </w:r>
       <w:r>
         <w:t>2</w:t>
       </w:r>
       <w:r>
-        <w:t xml:space="preserve"> als Entwicklungsumgebung eingesetzt. Als CI-Server wird Jenkins verwendet, als (Sub)Version Control wird </w:t>
-      </w:r>
-      <w:proofErr w:type="spellStart"/>
-      <w:r>
-        <w:t>TortoiseSVN</w:t>
-      </w:r>
-      <w:proofErr w:type="spellEnd"/>
-      <w:r>
-        <w:t xml:space="preserve"> genutzt und als </w:t>
-      </w:r>
-      <w:proofErr w:type="spellStart"/>
-      <w:r>
-        <w:t>Buildtools</w:t>
-      </w:r>
-      <w:proofErr w:type="spellEnd"/>
-      <w:r>
-        <w:t xml:space="preserve"> werden </w:t>
-      </w:r>
-      <w:proofErr w:type="spellStart"/>
-      <w:r>
-        <w:t>Maven</w:t>
-      </w:r>
-      <w:proofErr w:type="spellEnd"/>
-      <w:r>
-        <w:t xml:space="preserve"> sowie </w:t>
-      </w:r>
-      <w:proofErr w:type="spellStart"/>
-      <w:r>
-        <w:t>Ant</w:t>
-      </w:r>
-      <w:proofErr w:type="spellEnd"/>
-      <w:r>
-        <w:t xml:space="preserve"> eingesetzt. Die Datenbanksysteme von Oracle, Microsoft SQL, </w:t>
-      </w:r>
-      <w:proofErr w:type="spellStart"/>
-      <w:r>
-        <w:t>mySQL</w:t>
-      </w:r>
-      <w:proofErr w:type="spellEnd"/>
-      <w:r>
-        <w:t xml:space="preserve"> und </w:t>
-      </w:r>
-      <w:proofErr w:type="spellStart"/>
-      <w:r>
-        <w:t>PostgreSQL</w:t>
-      </w:r>
-      <w:proofErr w:type="spellEnd"/>
-      <w:r>
-        <w:t xml:space="preserve"> sind bei verschiedenen Kundenprojekten im Einsatz. Für den Einsatz von Qualitätssicherungs-Maßnahmen wird EMMA eingesetzt. Die Projektorganisation wird agil in der Regel mit dem Vorgehensmodell SCRUM oder Adaptionen daraus umgesetzt.</w:t>
+        <w:t xml:space="preserve"> als Entwicklungsumgebung eingesetzt. Als CI-Server wird Jenkins verwendet, als (Sub)Version Control wird TortoiseSVN genutzt und als Buildtools werden Maven sowie Ant eingesetzt. Die Datenbanksysteme von Oracle, Microsoft SQL, mySQL und PostgreSQL sind bei verschiedenen Kundenprojekten im Einsatz. Für den Einsatz von Qualitätssicherungs-Maßnahmen wird EMMA eingesetzt. Die Projektorganisation wird agil in der Regel mit dem Vorgehensmodell SCRUM oder Adaptionen daraus umgesetzt.</w:t>
       </w:r>
     </w:p>
     <w:p>
@@ -7753,23 +7199,7 @@
                 <w:rStyle w:val="Hervorhebung"/>
                 <w:i w:val="0"/>
               </w:rPr>
-              <w:t xml:space="preserve">Realisierung von C# - Anwendungen sowie Applikationen auf Basis von PHP / Windows </w:t>
-            </w:r>
-            <w:proofErr w:type="spellStart"/>
-            <w:r>
-              <w:rPr>
-                <w:rStyle w:val="Hervorhebung"/>
-                <w:i w:val="0"/>
-              </w:rPr>
-              <w:t>Powershell</w:t>
-            </w:r>
-            <w:proofErr w:type="spellEnd"/>
-            <w:r>
-              <w:rPr>
-                <w:rStyle w:val="Hervorhebung"/>
-                <w:i w:val="0"/>
-              </w:rPr>
-              <w:t xml:space="preserve"> </w:t>
+              <w:t xml:space="preserve">Realisierung von C# - Anwendungen sowie Applikationen auf Basis von PHP / Windows Powershell </w:t>
             </w:r>
           </w:p>
           <w:p>
@@ -7840,35 +7270,7 @@
               <w:rPr>
                 <w:rFonts w:cs="Arial"/>
               </w:rPr>
-              <w:t>Implementierung eines User-</w:t>
-            </w:r>
-            <w:proofErr w:type="spellStart"/>
-            <w:r>
-              <w:rPr>
-                <w:rFonts w:cs="Arial"/>
-              </w:rPr>
-              <w:t>SelfService</w:t>
-            </w:r>
-            <w:proofErr w:type="spellEnd"/>
-            <w:r>
-              <w:rPr>
-                <w:rFonts w:cs="Arial"/>
-              </w:rPr>
-              <w:t xml:space="preserve"> – Portals für eine Zwei – Faktor SMS-Authentifizierung an Citrix </w:t>
-            </w:r>
-            <w:proofErr w:type="spellStart"/>
-            <w:r>
-              <w:rPr>
-                <w:rFonts w:cs="Arial"/>
-              </w:rPr>
-              <w:t>Netscaler</w:t>
-            </w:r>
-            <w:proofErr w:type="spellEnd"/>
-            <w:r>
-              <w:rPr>
-                <w:rFonts w:cs="Arial"/>
-              </w:rPr>
-              <w:t xml:space="preserve"> sowie einer umfangreiche Monitoring / Reporting – Schnittstelle zur Auswertung der gesammelten Daten</w:t>
+              <w:t>Implementierung eines User-SelfService – Portals für eine Zwei – Faktor SMS-Authentifizierung an Citrix Netscaler sowie einer umfangreiche Monitoring / Reporting – Schnittstelle zur Auswertung der gesammelten Daten</w:t>
             </w:r>
           </w:p>
           <w:p>
@@ -7898,58 +7300,8 @@
               <w:rPr>
                 <w:rFonts w:cs="Arial"/>
               </w:rPr>
-              <w:t xml:space="preserve">MS-SQL-Server 2008 R2, </w:t>
+              <w:t>MS-SQL-Server 2008 R2, Active – Directory – Anbindung per LDAP / GlobalCatalog, ASP.NET , Javascript, RADIUS-Authentifizierung, MS IIS 7.0, Prototyping</w:t>
             </w:r>
-            <w:proofErr w:type="spellStart"/>
-            <w:r>
-              <w:rPr>
-                <w:rFonts w:cs="Arial"/>
-              </w:rPr>
-              <w:t>Active</w:t>
-            </w:r>
-            <w:proofErr w:type="spellEnd"/>
-            <w:r>
-              <w:rPr>
-                <w:rFonts w:cs="Arial"/>
-              </w:rPr>
-              <w:t xml:space="preserve"> – Directory – Anbindung per LDAP / </w:t>
-            </w:r>
-            <w:proofErr w:type="spellStart"/>
-            <w:r>
-              <w:rPr>
-                <w:rFonts w:cs="Arial"/>
-              </w:rPr>
-              <w:t>GlobalCatalog</w:t>
-            </w:r>
-            <w:proofErr w:type="spellEnd"/>
-            <w:r>
-              <w:rPr>
-                <w:rFonts w:cs="Arial"/>
-              </w:rPr>
-              <w:t xml:space="preserve">, ASP.NET , </w:t>
-            </w:r>
-            <w:proofErr w:type="spellStart"/>
-            <w:r>
-              <w:rPr>
-                <w:rFonts w:cs="Arial"/>
-              </w:rPr>
-              <w:t>Javascript</w:t>
-            </w:r>
-            <w:proofErr w:type="spellEnd"/>
-            <w:r>
-              <w:rPr>
-                <w:rFonts w:cs="Arial"/>
-              </w:rPr>
-              <w:t xml:space="preserve">, RADIUS-Authentifizierung, MS IIS 7.0, </w:t>
-            </w:r>
-            <w:proofErr w:type="spellStart"/>
-            <w:r>
-              <w:rPr>
-                <w:rFonts w:cs="Arial"/>
-              </w:rPr>
-              <w:t>Prototyping</w:t>
-            </w:r>
-            <w:proofErr w:type="spellEnd"/>
           </w:p>
           <w:p>
             <w:pPr>
@@ -7978,21 +7330,7 @@
               <w:rPr>
                 <w:rFonts w:cs="Arial"/>
               </w:rPr>
-              <w:t xml:space="preserve">Implementierung und Weiterentwicklung eines </w:t>
-            </w:r>
-            <w:proofErr w:type="spellStart"/>
-            <w:r>
-              <w:rPr>
-                <w:rFonts w:cs="Arial"/>
-              </w:rPr>
-              <w:t>Billing</w:t>
-            </w:r>
-            <w:proofErr w:type="spellEnd"/>
-            <w:r>
-              <w:rPr>
-                <w:rFonts w:cs="Arial"/>
-              </w:rPr>
-              <w:t>-Systems für mandantenfähige ASP-Umgebungen und Datenübergabe an das zentrale ERP-System</w:t>
+              <w:t>Implementierung und Weiterentwicklung eines Billing-Systems für mandantenfähige ASP-Umgebungen und Datenübergabe an das zentrale ERP-System</w:t>
             </w:r>
           </w:p>
           <w:p>
@@ -8006,21 +7344,7 @@
               <w:rPr>
                 <w:rFonts w:cs="Arial"/>
               </w:rPr>
-              <w:t xml:space="preserve">Sammeln verschiedenster Daten wie Benutzeranzahl, verbrauchte </w:t>
-            </w:r>
-            <w:proofErr w:type="spellStart"/>
-            <w:r>
-              <w:rPr>
-                <w:rFonts w:cs="Arial"/>
-              </w:rPr>
-              <w:t>Speicherkontigente</w:t>
-            </w:r>
-            <w:proofErr w:type="spellEnd"/>
-            <w:r>
-              <w:rPr>
-                <w:rFonts w:cs="Arial"/>
-              </w:rPr>
-              <w:t xml:space="preserve">, gebuchte Applikationen / Services, Lizenzen, Rechenzeit und automatisierte Rechnungserstellung. </w:t>
+              <w:t xml:space="preserve">Sammeln verschiedenster Daten wie Benutzeranzahl, verbrauchte Speicherkontigente, gebuchte Applikationen / Services, Lizenzen, Rechenzeit und automatisierte Rechnungserstellung. </w:t>
             </w:r>
           </w:p>
           <w:p>
@@ -8032,7 +7356,6 @@
                 <w:lang w:val="en-US"/>
               </w:rPr>
             </w:pPr>
-            <w:proofErr w:type="spellStart"/>
             <w:r>
               <w:rPr>
                 <w:rFonts w:cs="Arial"/>
@@ -8041,7 +7364,6 @@
               </w:rPr>
               <w:t>Entwickler</w:t>
             </w:r>
-            <w:proofErr w:type="spellEnd"/>
           </w:p>
           <w:p>
             <w:pPr>
@@ -8050,7 +7372,6 @@
                 <w:lang w:val="en-US"/>
               </w:rPr>
             </w:pPr>
-            <w:proofErr w:type="spellStart"/>
             <w:r>
               <w:rPr>
                 <w:rFonts w:cs="Arial"/>
@@ -8058,7 +7379,6 @@
               </w:rPr>
               <w:t>Umsetzung</w:t>
             </w:r>
-            <w:proofErr w:type="spellEnd"/>
             <w:r>
               <w:rPr>
                 <w:rFonts w:cs="Arial"/>
@@ -8066,7 +7386,6 @@
               </w:rPr>
               <w:t xml:space="preserve"> </w:t>
             </w:r>
-            <w:proofErr w:type="spellStart"/>
             <w:r>
               <w:rPr>
                 <w:rFonts w:cs="Arial"/>
@@ -8074,7 +7393,6 @@
               </w:rPr>
               <w:t>mit</w:t>
             </w:r>
-            <w:proofErr w:type="spellEnd"/>
             <w:r>
               <w:rPr>
                 <w:rFonts w:cs="Arial"/>
@@ -8089,21 +7407,12 @@
               </w:rPr>
               <w:t>osoft Active Directory, Windows-</w:t>
             </w:r>
-            <w:proofErr w:type="spellStart"/>
             <w:r>
               <w:rPr>
                 <w:rFonts w:cs="Arial"/>
                 <w:lang w:val="en-US"/>
               </w:rPr>
-              <w:t>Powershell</w:t>
-            </w:r>
-            <w:proofErr w:type="spellEnd"/>
-            <w:r>
-              <w:rPr>
-                <w:rFonts w:cs="Arial"/>
-                <w:lang w:val="en-US"/>
-              </w:rPr>
-              <w:t>, C#,</w:t>
+              <w:t>Powershell, C#,</w:t>
             </w:r>
             <w:r>
               <w:rPr>
@@ -8425,15 +7734,7 @@
               <w:spacing w:line="240" w:lineRule="auto"/>
             </w:pPr>
             <w:r>
-              <w:t xml:space="preserve">C#, WPF, SQL Server 2008, Team </w:t>
-            </w:r>
-            <w:proofErr w:type="spellStart"/>
-            <w:r>
-              <w:t>Foundation</w:t>
-            </w:r>
-            <w:proofErr w:type="spellEnd"/>
-            <w:r>
-              <w:t xml:space="preserve"> Server</w:t>
+              <w:t>C#, WPF, SQL Server 2008, Team Foundation Server</w:t>
             </w:r>
           </w:p>
           <w:p>
@@ -8483,7 +7784,6 @@
                 <w:lang w:val="en-US"/>
               </w:rPr>
             </w:pPr>
-            <w:proofErr w:type="spellStart"/>
             <w:r>
               <w:rPr>
                 <w:i/>
@@ -8491,7 +7791,6 @@
               </w:rPr>
               <w:t>Entwickler</w:t>
             </w:r>
-            <w:proofErr w:type="spellEnd"/>
           </w:p>
           <w:p>
             <w:pPr>
@@ -8505,63 +7804,7 @@
               <w:rPr>
                 <w:lang w:val="en-US"/>
               </w:rPr>
-              <w:t xml:space="preserve">ASP.NET 4.0, VB.NET, </w:t>
-            </w:r>
-            <w:proofErr w:type="spellStart"/>
-            <w:r>
-              <w:rPr>
-                <w:lang w:val="en-US"/>
-              </w:rPr>
-              <w:t>Telerik</w:t>
-            </w:r>
-            <w:proofErr w:type="spellEnd"/>
-            <w:r>
-              <w:rPr>
-                <w:lang w:val="en-US"/>
-              </w:rPr>
-              <w:t xml:space="preserve"> AJAX Controls, WCF, EJB 3.1, JAX-B, JAX-WS, </w:t>
-            </w:r>
-            <w:proofErr w:type="spellStart"/>
-            <w:r>
-              <w:rPr>
-                <w:lang w:val="en-US"/>
-              </w:rPr>
-              <w:t>JBoss</w:t>
-            </w:r>
-            <w:proofErr w:type="spellEnd"/>
-            <w:r>
-              <w:rPr>
-                <w:lang w:val="en-US"/>
-              </w:rPr>
-              <w:t xml:space="preserve"> 6, , WS-Security, WS-</w:t>
-            </w:r>
-            <w:proofErr w:type="spellStart"/>
-            <w:r>
-              <w:rPr>
-                <w:lang w:val="en-US"/>
-              </w:rPr>
-              <w:t>SecureConversation</w:t>
-            </w:r>
-            <w:proofErr w:type="spellEnd"/>
-            <w:r>
-              <w:rPr>
-                <w:lang w:val="en-US"/>
-              </w:rPr>
-              <w:t xml:space="preserve">, IIS 7, </w:t>
-            </w:r>
-            <w:proofErr w:type="spellStart"/>
-            <w:r>
-              <w:rPr>
-                <w:lang w:val="en-US"/>
-              </w:rPr>
-              <w:t>SQLServer</w:t>
-            </w:r>
-            <w:proofErr w:type="spellEnd"/>
-            <w:r>
-              <w:rPr>
-                <w:lang w:val="en-US"/>
-              </w:rPr>
-              <w:t xml:space="preserve"> 2008, Scrum</w:t>
+              <w:t>ASP.NET 4.0, VB.NET, Telerik AJAX Controls, WCF, EJB 3.1, JAX-B, JAX-WS, JBoss 6, , WS-Security, WS-SecureConversation, IIS 7, SQLServer 2008, Scrum</w:t>
             </w:r>
           </w:p>
         </w:tc>
@@ -8768,13 +8011,8 @@
               <w:t xml:space="preserve">Realisierung von </w:t>
             </w:r>
             <w:r>
-              <w:t xml:space="preserve">SAP Business </w:t>
+              <w:t>SAP Business Intelligence</w:t>
             </w:r>
-            <w:proofErr w:type="spellStart"/>
-            <w:r>
-              <w:t>Intelligence</w:t>
-            </w:r>
-            <w:proofErr w:type="spellEnd"/>
             <w:r>
               <w:t xml:space="preserve"> Projekten</w:t>
             </w:r>
@@ -8865,15 +8103,7 @@
               <w:spacing w:line="240" w:lineRule="auto"/>
             </w:pPr>
             <w:r>
-              <w:t xml:space="preserve">C#, WPF, SQL Server 2008, Team </w:t>
-            </w:r>
-            <w:proofErr w:type="spellStart"/>
-            <w:r>
-              <w:t>Foundation</w:t>
-            </w:r>
-            <w:proofErr w:type="spellEnd"/>
-            <w:r>
-              <w:t xml:space="preserve"> Server</w:t>
+              <w:t>C#, WPF, SQL Server 2008, Team Foundation Server</w:t>
             </w:r>
           </w:p>
           <w:p>
@@ -8902,15 +8132,7 @@
               <w:jc w:val="left"/>
             </w:pPr>
             <w:r>
-              <w:t xml:space="preserve">Entwicklung, Konzeption und Erweiterung eines automatischen </w:t>
-            </w:r>
-            <w:proofErr w:type="spellStart"/>
-            <w:r>
-              <w:t>Reportings</w:t>
-            </w:r>
-            <w:proofErr w:type="spellEnd"/>
-            <w:r>
-              <w:t xml:space="preserve"> für mehrere Niederlassungen, sowie die Erweiterung der bestehenden Business Warehouse Systeme </w:t>
+              <w:t xml:space="preserve">Entwicklung, Konzeption und Erweiterung eines automatischen Reportings für mehrere Niederlassungen, sowie die Erweiterung der bestehenden Business Warehouse Systeme </w:t>
             </w:r>
           </w:p>
           <w:p>
@@ -9208,11 +8430,9 @@
             <w:pPr>
               <w:spacing w:line="240" w:lineRule="auto"/>
             </w:pPr>
-            <w:proofErr w:type="spellStart"/>
             <w:r>
               <w:t>Softwaretesting</w:t>
             </w:r>
-            <w:proofErr w:type="spellEnd"/>
           </w:p>
         </w:tc>
       </w:tr>
@@ -9258,23 +8478,7 @@
               <w:spacing w:line="240" w:lineRule="auto"/>
             </w:pPr>
             <w:r>
-              <w:t xml:space="preserve">Spezifikation und Durchführung von </w:t>
-            </w:r>
-            <w:proofErr w:type="spellStart"/>
-            <w:r>
-              <w:t>Testcases</w:t>
-            </w:r>
-            <w:proofErr w:type="spellEnd"/>
-            <w:r>
-              <w:t xml:space="preserve"> für ein webbasiertes User Interface zur zusammenhängenden Firmen- und Benutzerverwaltung mit integriertem Dienstmanagement, sowie einer darauf aufsetzenden Sim-Applet oder OTP-Authentifizierung über das Handy. Durchführung von Integration Tests, End2End Tests sowie </w:t>
-            </w:r>
-            <w:proofErr w:type="spellStart"/>
-            <w:r>
-              <w:t>UserAcceptanceTest</w:t>
-            </w:r>
-            <w:proofErr w:type="spellEnd"/>
-            <w:r>
-              <w:t xml:space="preserve"> in Zusammenarbeit mit dem Kunden unter Verwendung von HP Quality Center. Überarbeitung vorhandener Systemspezifikationen und deren Anpassung.</w:t>
+              <w:t>Spezifikation und Durchführung von Testcases für ein webbasiertes User Interface zur zusammenhängenden Firmen- und Benutzerverwaltung mit integriertem Dienstmanagement, sowie einer darauf aufsetzenden Sim-Applet oder OTP-Authentifizierung über das Handy. Durchführung von Integration Tests, End2End Tests sowie UserAcceptanceTest in Zusammenarbeit mit dem Kunden unter Verwendung von HP Quality Center. Überarbeitung vorhandener Systemspezifikationen und deren Anpassung.</w:t>
             </w:r>
           </w:p>
           <w:p>
@@ -9310,15 +8514,7 @@
               <w:spacing w:line="240" w:lineRule="auto"/>
             </w:pPr>
             <w:r>
-              <w:t xml:space="preserve">Implementierung des </w:t>
-            </w:r>
-            <w:proofErr w:type="spellStart"/>
-            <w:r>
-              <w:t>Backends</w:t>
-            </w:r>
-            <w:proofErr w:type="spellEnd"/>
-            <w:r>
-              <w:t xml:space="preserve"> sowie der benötigten REST- und SOAP-Schnittstellen eines webbasierten User Interfaces zur zusammenhängenden Firmen- und Benutzerverwaltung mit integriertem Dienstmanagement, sowie einer darauf aufsetzenden Sim-Applet oder OTP-Authentifizierung über das Handy. </w:t>
+              <w:t xml:space="preserve">Implementierung des Backends sowie der benötigten REST- und SOAP-Schnittstellen eines webbasierten User Interfaces zur zusammenhängenden Firmen- und Benutzerverwaltung mit integriertem Dienstmanagement, sowie einer darauf aufsetzenden Sim-Applet oder OTP-Authentifizierung über das Handy. </w:t>
             </w:r>
           </w:p>
           <w:p>
@@ -9329,7 +8525,6 @@
                 <w:lang w:val="en-US"/>
               </w:rPr>
             </w:pPr>
-            <w:proofErr w:type="spellStart"/>
             <w:r>
               <w:rPr>
                 <w:i/>
@@ -9337,7 +8532,6 @@
               </w:rPr>
               <w:t>Entwickler</w:t>
             </w:r>
-            <w:proofErr w:type="spellEnd"/>
           </w:p>
           <w:p>
             <w:pPr>
@@ -9346,33 +8540,11 @@
                 <w:lang w:val="en-US"/>
               </w:rPr>
             </w:pPr>
-            <w:proofErr w:type="spellStart"/>
             <w:r>
               <w:rPr>
                 <w:lang w:val="en-US"/>
               </w:rPr>
-              <w:t>JBoss</w:t>
-            </w:r>
-            <w:proofErr w:type="spellEnd"/>
-            <w:r>
-              <w:rPr>
-                <w:lang w:val="en-US"/>
-              </w:rPr>
-              <w:t xml:space="preserve"> Application Server 7.1.1, Enterprise Java Beans (EJB) 3.1, Java Persistence API (JPA) 2, SOAP, REST, Eclipse, Maven 3.04, </w:t>
-            </w:r>
-            <w:proofErr w:type="spellStart"/>
-            <w:r>
-              <w:rPr>
-                <w:lang w:val="en-US"/>
-              </w:rPr>
-              <w:t>Orcacle</w:t>
-            </w:r>
-            <w:proofErr w:type="spellEnd"/>
-            <w:r>
-              <w:rPr>
-                <w:lang w:val="en-US"/>
-              </w:rPr>
-              <w:t xml:space="preserve"> RAC, Solaris Cluster</w:t>
+              <w:t>JBoss Application Server 7.1.1, Enterprise Java Beans (EJB) 3.1, Java Persistence API (JPA) 2, SOAP, REST, Eclipse, Maven 3.04, Orcacle RAC, Solaris Cluster</w:t>
             </w:r>
           </w:p>
         </w:tc>
@@ -9619,7 +8791,10 @@
               <w:jc w:val="left"/>
             </w:pPr>
             <w:r>
-              <w:t>20</w:t>
+              <w:t>3</w:t>
+            </w:r>
+            <w:r>
+              <w:t>0</w:t>
             </w:r>
           </w:p>
         </w:tc>
@@ -9654,7 +8829,10 @@
               <w:jc w:val="left"/>
             </w:pPr>
             <w:r>
-              <w:t>30</w:t>
+              <w:t>4</w:t>
+            </w:r>
+            <w:r>
+              <w:t>0</w:t>
             </w:r>
           </w:p>
         </w:tc>
@@ -9689,7 +8867,10 @@
               <w:jc w:val="left"/>
             </w:pPr>
             <w:r>
-              <w:t>30</w:t>
+              <w:t>4</w:t>
+            </w:r>
+            <w:r>
+              <w:t>0</w:t>
             </w:r>
           </w:p>
         </w:tc>
@@ -9727,7 +8908,10 @@
               <w:jc w:val="left"/>
             </w:pPr>
             <w:r>
-              <w:t>30</w:t>
+              <w:t>4</w:t>
+            </w:r>
+            <w:r>
+              <w:t>0</w:t>
             </w:r>
           </w:p>
         </w:tc>
@@ -9800,7 +8984,7 @@
               <w:jc w:val="left"/>
             </w:pPr>
             <w:r>
-              <w:t>20</w:t>
+              <w:t>32</w:t>
             </w:r>
           </w:p>
         </w:tc>
@@ -9835,8 +9019,20 @@
               <w:jc w:val="left"/>
             </w:pPr>
             <w:r>
-              <w:t>240</w:t>
+              <w:t>29</w:t>
             </w:r>
+            <w:ins w:id="48" w:author="Benjamin Böcherer" w:date="2014-03-20T19:38:00Z">
+              <w:r>
+                <w:t>2</w:t>
+              </w:r>
+            </w:ins>
+            <w:bookmarkStart w:id="49" w:name="_GoBack"/>
+            <w:bookmarkEnd w:id="49"/>
+            <w:del w:id="50" w:author="Benjamin Böcherer" w:date="2014-03-20T19:38:00Z">
+              <w:r>
+                <w:delText>4</w:delText>
+              </w:r>
+            </w:del>
           </w:p>
         </w:tc>
       </w:tr>
@@ -9850,12 +9046,12 @@
       <w:pPr>
         <w:pStyle w:val="berschrift1"/>
       </w:pPr>
-      <w:bookmarkStart w:id="48" w:name="_Toc382849781"/>
+      <w:bookmarkStart w:id="51" w:name="_Toc382849781"/>
       <w:r>
         <w:lastRenderedPageBreak/>
         <w:t>Signaturen</w:t>
       </w:r>
-      <w:bookmarkEnd w:id="48"/>
+      <w:bookmarkEnd w:id="51"/>
     </w:p>
     <w:tbl>
       <w:tblPr>
@@ -9977,33 +9173,11 @@
                 <w:b/>
               </w:rPr>
             </w:pPr>
-            <w:proofErr w:type="spellStart"/>
             <w:r>
               <w:rPr>
                 <w:b/>
               </w:rPr>
-              <w:t>Naukanu</w:t>
-            </w:r>
-            <w:proofErr w:type="spellEnd"/>
-            <w:r>
-              <w:rPr>
-                <w:b/>
-              </w:rPr>
-              <w:t xml:space="preserve"> </w:t>
-            </w:r>
-            <w:proofErr w:type="spellStart"/>
-            <w:r>
-              <w:rPr>
-                <w:b/>
-              </w:rPr>
-              <w:t>Sailing</w:t>
-            </w:r>
-            <w:proofErr w:type="spellEnd"/>
-            <w:r>
-              <w:rPr>
-                <w:b/>
-              </w:rPr>
-              <w:t xml:space="preserve"> School</w:t>
+              <w:t>Naukanu Sailing School</w:t>
             </w:r>
           </w:p>
           <w:p>
@@ -10079,14 +9253,12 @@
             <w:pPr>
               <w:jc w:val="left"/>
             </w:pPr>
-            <w:proofErr w:type="spellStart"/>
             <w:r>
               <w:rPr>
                 <w:b/>
               </w:rPr>
               <w:t>Studs@Work</w:t>
             </w:r>
-            <w:proofErr w:type="spellEnd"/>
             <w:r>
               <w:rPr>
                 <w:b/>
@@ -10306,24 +9478,22 @@
       <w:pPr>
         <w:pStyle w:val="berschrift1"/>
       </w:pPr>
-      <w:bookmarkStart w:id="49" w:name="_Toc382849782"/>
+      <w:bookmarkStart w:id="52" w:name="_Toc382849782"/>
       <w:r>
         <w:lastRenderedPageBreak/>
         <w:t>Anhang</w:t>
       </w:r>
-      <w:bookmarkEnd w:id="49"/>
+      <w:bookmarkEnd w:id="52"/>
     </w:p>
     <w:p>
       <w:pPr>
         <w:pStyle w:val="berschrift2"/>
       </w:pPr>
-      <w:bookmarkStart w:id="50" w:name="_Toc382849783"/>
+      <w:bookmarkStart w:id="53" w:name="_Toc382849783"/>
       <w:r>
         <w:t>Projektstrukturplan</w:t>
       </w:r>
-      <w:bookmarkStart w:id="51" w:name="_GoBack"/>
-      <w:bookmarkEnd w:id="50"/>
-      <w:bookmarkEnd w:id="51"/>
+      <w:bookmarkEnd w:id="53"/>
     </w:p>
     <w:p>
       <w:pPr>
@@ -10352,12 +9522,12 @@
       <w:pPr>
         <w:pStyle w:val="berschrift2"/>
       </w:pPr>
-      <w:bookmarkStart w:id="52" w:name="_Toc382849784"/>
+      <w:bookmarkStart w:id="54" w:name="_Toc382849784"/>
       <w:r>
         <w:lastRenderedPageBreak/>
         <w:t>Terminplan</w:t>
       </w:r>
-      <w:bookmarkEnd w:id="52"/>
+      <w:bookmarkEnd w:id="54"/>
     </w:p>
     <w:p>
       <w:pPr>
@@ -10388,7 +9558,7 @@
           <v:shape id="_x0000_i1025" type="#_x0000_t75" style="width:735pt;height:262.5pt" o:ole="">
             <v:imagedata r:id="rId24" o:title=""/>
           </v:shape>
-          <o:OLEObject Type="Embed" ProgID="Excel.Sheet.12" ShapeID="_x0000_i1025" DrawAspect="Content" ObjectID="_1456848143" r:id="rId25"/>
+          <o:OLEObject Type="Embed" ProgID="Excel.Sheet.12" ShapeID="_x0000_i1025" DrawAspect="Content" ObjectID="_1456849470" r:id="rId25"/>
         </w:object>
       </w:r>
     </w:p>
@@ -10575,7 +9745,6 @@
               <w:szCs w:val="16"/>
             </w:rPr>
           </w:pPr>
-          <w:proofErr w:type="spellStart"/>
           <w:r>
             <w:rPr>
               <w:rFonts w:ascii="Arial" w:hAnsi="Arial" w:cs="Arial"/>
@@ -10585,19 +9754,7 @@
               <w:sz w:val="16"/>
               <w:szCs w:val="16"/>
             </w:rPr>
-            <w:t>Studs@Work</w:t>
-          </w:r>
-          <w:proofErr w:type="spellEnd"/>
-          <w:r>
-            <w:rPr>
-              <w:rFonts w:ascii="Arial" w:hAnsi="Arial" w:cs="Arial"/>
-              <w:b/>
-              <w:color w:val="808080" w:themeColor="background1" w:themeShade="80"/>
-              <w:spacing w:val="40"/>
-              <w:sz w:val="16"/>
-              <w:szCs w:val="16"/>
-            </w:rPr>
-            <w:t xml:space="preserve"> AG</w:t>
+            <w:t>Studs@Work AG</w:t>
           </w:r>
         </w:p>
         <w:p>
@@ -10981,7 +10138,6 @@
               <w:szCs w:val="16"/>
             </w:rPr>
           </w:pPr>
-          <w:proofErr w:type="spellStart"/>
           <w:r>
             <w:rPr>
               <w:rFonts w:ascii="Arial" w:hAnsi="Arial" w:cs="Arial"/>
@@ -10989,17 +10145,7 @@
               <w:sz w:val="16"/>
               <w:szCs w:val="16"/>
             </w:rPr>
-            <w:t>USt-IdNr</w:t>
-          </w:r>
-          <w:proofErr w:type="spellEnd"/>
-          <w:r>
-            <w:rPr>
-              <w:rFonts w:ascii="Arial" w:hAnsi="Arial" w:cs="Arial"/>
-              <w:color w:val="808080" w:themeColor="background1" w:themeShade="80"/>
-              <w:sz w:val="16"/>
-              <w:szCs w:val="16"/>
-            </w:rPr>
-            <w:t>:</w:t>
+            <w:t>USt-IdNr:</w:t>
           </w:r>
         </w:p>
       </w:tc>
@@ -11234,7 +10380,6 @@
               <w:szCs w:val="16"/>
             </w:rPr>
           </w:pPr>
-          <w:proofErr w:type="spellStart"/>
           <w:r>
             <w:rPr>
               <w:rFonts w:ascii="Arial" w:hAnsi="Arial" w:cs="Arial"/>
@@ -11244,19 +10389,7 @@
               <w:sz w:val="16"/>
               <w:szCs w:val="16"/>
             </w:rPr>
-            <w:t>Studs@Work</w:t>
-          </w:r>
-          <w:proofErr w:type="spellEnd"/>
-          <w:r>
-            <w:rPr>
-              <w:rFonts w:ascii="Arial" w:hAnsi="Arial" w:cs="Arial"/>
-              <w:b/>
-              <w:color w:val="808080" w:themeColor="background1" w:themeShade="80"/>
-              <w:spacing w:val="40"/>
-              <w:sz w:val="16"/>
-              <w:szCs w:val="16"/>
-            </w:rPr>
-            <w:t xml:space="preserve"> AG</w:t>
+            <w:t>Studs@Work AG</w:t>
           </w:r>
         </w:p>
         <w:p>
@@ -11640,7 +10773,6 @@
               <w:szCs w:val="16"/>
             </w:rPr>
           </w:pPr>
-          <w:proofErr w:type="spellStart"/>
           <w:r>
             <w:rPr>
               <w:rFonts w:ascii="Arial" w:hAnsi="Arial" w:cs="Arial"/>
@@ -11648,17 +10780,7 @@
               <w:sz w:val="16"/>
               <w:szCs w:val="16"/>
             </w:rPr>
-            <w:t>USt-IdNr</w:t>
-          </w:r>
-          <w:proofErr w:type="spellEnd"/>
-          <w:r>
-            <w:rPr>
-              <w:rFonts w:ascii="Arial" w:hAnsi="Arial" w:cs="Arial"/>
-              <w:color w:val="808080" w:themeColor="background1" w:themeShade="80"/>
-              <w:sz w:val="16"/>
-              <w:szCs w:val="16"/>
-            </w:rPr>
-            <w:t>:</w:t>
+            <w:t>USt-IdNr:</w:t>
           </w:r>
         </w:p>
       </w:tc>
@@ -11992,7 +11114,6 @@
               <w:szCs w:val="44"/>
             </w:rPr>
           </w:pPr>
-          <w:proofErr w:type="spellStart"/>
           <w:r>
             <w:rPr>
               <w:rStyle w:val="berschrift2Zchn"/>
@@ -12005,7 +11126,6 @@
             </w:rPr>
             <w:t>Studs@Work</w:t>
           </w:r>
-          <w:proofErr w:type="spellEnd"/>
         </w:p>
       </w:tc>
     </w:tr>
@@ -12187,7 +11307,6 @@
               <w:szCs w:val="44"/>
             </w:rPr>
           </w:pPr>
-          <w:proofErr w:type="spellStart"/>
           <w:r>
             <w:rPr>
               <w:rStyle w:val="berschrift2Zchn"/>
@@ -12199,7 +11318,6 @@
             </w:rPr>
             <w:t>Studs@Work</w:t>
           </w:r>
-          <w:proofErr w:type="spellEnd"/>
         </w:p>
       </w:tc>
     </w:tr>
@@ -12381,7 +11499,6 @@
               <w:szCs w:val="44"/>
             </w:rPr>
           </w:pPr>
-          <w:proofErr w:type="spellStart"/>
           <w:r>
             <w:rPr>
               <w:rStyle w:val="berschrift2Zchn"/>
@@ -12393,7 +11510,6 @@
             </w:rPr>
             <w:t>Studs@Work</w:t>
           </w:r>
-          <w:proofErr w:type="spellEnd"/>
         </w:p>
       </w:tc>
     </w:tr>
@@ -14231,6 +13347,14 @@
   </w:num>
   <w:numIdMacAtCleanup w:val="8"/>
 </w:numbering>
+</file>
+
+<file path=word/people.xml><?xml version="1.0" encoding="utf-8"?>
+<w15:people xmlns:wpc="http://schemas.microsoft.com/office/word/2010/wordprocessingCanvas" xmlns:mc="http://schemas.openxmlformats.org/markup-compatibility/2006" xmlns:o="urn:schemas-microsoft-com:office:office" xmlns:r="http://schemas.openxmlformats.org/officeDocument/2006/relationships" xmlns:m="http://schemas.openxmlformats.org/officeDocument/2006/math" xmlns:v="urn:schemas-microsoft-com:vml" xmlns:wp14="http://schemas.microsoft.com/office/word/2010/wordprocessingDrawing" xmlns:wp="http://schemas.openxmlformats.org/drawingml/2006/wordprocessingDrawing" xmlns:w10="urn:schemas-microsoft-com:office:word" xmlns:w="http://schemas.openxmlformats.org/wordprocessingml/2006/main" xmlns:w14="http://schemas.microsoft.com/office/word/2010/wordml" xmlns:w15="http://schemas.microsoft.com/office/word/2012/wordml" xmlns:wpg="http://schemas.microsoft.com/office/word/2010/wordprocessingGroup" xmlns:wpi="http://schemas.microsoft.com/office/word/2010/wordprocessingInk" xmlns:wne="http://schemas.microsoft.com/office/word/2006/wordml" xmlns:wps="http://schemas.microsoft.com/office/word/2010/wordprocessingShape" mc:Ignorable="w14 w15 wp14">
+  <w15:person w15:author="Benjamin Böcherer">
+    <w15:presenceInfo w15:providerId="Windows Live" w15:userId="566d4a70640f5e8a"/>
+  </w15:person>
+</w15:people>
 </file>
 
 <file path=word/styles.xml><?xml version="1.0" encoding="utf-8"?>
@@ -19367,199 +18491,199 @@
     </dgm:pt>
   </dgm:ptLst>
   <dgm:cxnLst>
-    <dgm:cxn modelId="{F496FF22-6289-4CE3-8449-1B3CFC7A5AF7}" type="presOf" srcId="{465890CC-4C0F-4DE3-8DF0-32F9B1515BA4}" destId="{F8D3AACC-3FF3-4AD1-9D53-238E3884F253}" srcOrd="0" destOrd="0" presId="urn:microsoft.com/office/officeart/2005/8/layout/hierarchy3"/>
-    <dgm:cxn modelId="{B14F19F7-1ACE-4471-8909-096FC919B6C4}" type="presOf" srcId="{EA0440DB-70FF-4B48-93CF-DB9DE07BEC16}" destId="{C690DA50-99EF-4AC1-BF02-0178B112B8D1}" srcOrd="0" destOrd="0" presId="urn:microsoft.com/office/officeart/2005/8/layout/hierarchy3"/>
-    <dgm:cxn modelId="{7F2FCF14-1FC7-4DCD-82AF-16D933846ECB}" type="presOf" srcId="{87A0638D-7E62-419D-8BA5-39E087E2E5C2}" destId="{9D93DF36-F029-4BDC-9E89-4299C0EBFCB3}" srcOrd="0" destOrd="0" presId="urn:microsoft.com/office/officeart/2005/8/layout/hierarchy3"/>
+    <dgm:cxn modelId="{699D739F-F040-4261-B501-1540E92465AF}" type="presOf" srcId="{6D34DB83-81AC-4DB6-97B4-D7A0CB242E12}" destId="{49D9ABCD-6EEA-48BF-880F-B7BA7E0CA55D}" srcOrd="0" destOrd="0" presId="urn:microsoft.com/office/officeart/2005/8/layout/hierarchy3"/>
     <dgm:cxn modelId="{285535FC-3735-4822-BDC4-99C8FA1FF2F1}" srcId="{8DAB2FD0-2B03-4377-AB78-C40A056ACE6F}" destId="{CD60526E-7835-489E-A870-881055DE5AD2}" srcOrd="6" destOrd="0" parTransId="{BF368C21-93F6-45FF-B636-99E6BF9C05AA}" sibTransId="{95FD9430-5CEC-421C-AC42-0145A2E1E1A1}"/>
-    <dgm:cxn modelId="{A26F50E8-2910-4B4B-AAB1-6BDEBD2BB2C3}" type="presOf" srcId="{3E887210-AFB4-47C1-A654-9BB0EC015157}" destId="{4A84239E-C242-4669-92B7-8C65D266FA8E}" srcOrd="0" destOrd="0" presId="urn:microsoft.com/office/officeart/2005/8/layout/hierarchy3"/>
-    <dgm:cxn modelId="{AC5054A4-622A-4D13-A1DF-A0C2BE4ADC2B}" type="presOf" srcId="{9B37607E-684F-4BEB-BA54-BBF193393C63}" destId="{9E36A3C3-6B8D-4834-BE28-710E9B9F157F}" srcOrd="0" destOrd="0" presId="urn:microsoft.com/office/officeart/2005/8/layout/hierarchy3"/>
-    <dgm:cxn modelId="{DAE4E209-4A7B-4186-A7D5-310890ACA672}" type="presOf" srcId="{561FD150-BCC3-427D-8B9D-595821B18F5E}" destId="{526EF2C4-1577-4934-BD19-8A593E727CAC}" srcOrd="0" destOrd="0" presId="urn:microsoft.com/office/officeart/2005/8/layout/hierarchy3"/>
-    <dgm:cxn modelId="{DFB90F0B-C262-43C4-BA75-D0F807908EBD}" type="presOf" srcId="{DC5733AA-5488-4161-9E9C-4E86DFCF157C}" destId="{B97A4915-97D8-4679-B75F-622F745A40AD}" srcOrd="1" destOrd="0" presId="urn:microsoft.com/office/officeart/2005/8/layout/hierarchy3"/>
-    <dgm:cxn modelId="{1F7CD763-06A5-40B0-9A00-A584CB8B503F}" type="presOf" srcId="{6725265A-7CA6-445A-AD68-06572110B37C}" destId="{D4EE79F2-0900-4306-89C1-513046A120F3}" srcOrd="0" destOrd="0" presId="urn:microsoft.com/office/officeart/2005/8/layout/hierarchy3"/>
+    <dgm:cxn modelId="{521D9B54-E684-4091-AF9A-B71DF6C819C3}" type="presOf" srcId="{35B900AE-41B0-45FF-AECA-A41BF8103AF7}" destId="{3D73A31F-3CD4-4A78-8BD9-2E6FA5F234D0}" srcOrd="0" destOrd="0" presId="urn:microsoft.com/office/officeart/2005/8/layout/hierarchy3"/>
+    <dgm:cxn modelId="{09E8BD96-7371-43DD-8906-512D3E227759}" type="presOf" srcId="{CD60526E-7835-489E-A870-881055DE5AD2}" destId="{292B5CA0-BF49-4F85-91E3-8BAAEA2517E7}" srcOrd="1" destOrd="0" presId="urn:microsoft.com/office/officeart/2005/8/layout/hierarchy3"/>
+    <dgm:cxn modelId="{E8718140-C548-46D9-8818-F2191DF53969}" type="presOf" srcId="{1AEF335D-4957-431F-AD17-0F7F1E43E2E4}" destId="{46ED9D13-F0B4-4692-A299-3394EF773C3C}" srcOrd="0" destOrd="0" presId="urn:microsoft.com/office/officeart/2005/8/layout/hierarchy3"/>
     <dgm:cxn modelId="{40EA185C-2DF1-435D-8C0C-2F61DDEB08EF}" srcId="{28FAD08A-7668-4F89-88BA-7BC5522EC9AA}" destId="{3EA4EA27-2467-4BAD-A0F9-C2C3D3597EB6}" srcOrd="0" destOrd="0" parTransId="{DD8F43FE-7002-4BD6-B3BD-A40BC7C34EA7}" sibTransId="{9377A980-6854-46A8-8527-C29A0842A127}"/>
-    <dgm:cxn modelId="{AD1279BD-5448-494C-BF28-CF57DF9C850C}" type="presOf" srcId="{95FCB660-8056-4D66-A638-A7DFC6590755}" destId="{D3B15278-7FE7-43C5-B501-8FE553284603}" srcOrd="0" destOrd="0" presId="urn:microsoft.com/office/officeart/2005/8/layout/hierarchy3"/>
-    <dgm:cxn modelId="{69357E7F-F10E-4C1A-8B9E-D0169AAA81CE}" type="presOf" srcId="{10E19DDF-9416-4F09-B78F-30FFF45BCCAB}" destId="{E2A9A2E3-975E-4158-B7B0-8474B12FE0C9}" srcOrd="0" destOrd="0" presId="urn:microsoft.com/office/officeart/2005/8/layout/hierarchy3"/>
+    <dgm:cxn modelId="{C736999E-ED5F-4BBE-9CFA-8D50D033A221}" type="presOf" srcId="{3E887210-AFB4-47C1-A654-9BB0EC015157}" destId="{4A84239E-C242-4669-92B7-8C65D266FA8E}" srcOrd="0" destOrd="0" presId="urn:microsoft.com/office/officeart/2005/8/layout/hierarchy3"/>
+    <dgm:cxn modelId="{56724E1A-C70A-439C-BDF8-E899F6D43284}" type="presOf" srcId="{EA0440DB-70FF-4B48-93CF-DB9DE07BEC16}" destId="{C690DA50-99EF-4AC1-BF02-0178B112B8D1}" srcOrd="0" destOrd="0" presId="urn:microsoft.com/office/officeart/2005/8/layout/hierarchy3"/>
     <dgm:cxn modelId="{FE76B9C1-5F8A-4548-A686-B4DA3B6AF24A}" srcId="{56A49430-181E-403C-8A34-714158AEC076}" destId="{D7A2B0BE-188C-407C-9CC8-D5CBCF0755E4}" srcOrd="0" destOrd="0" parTransId="{35B900AE-41B0-45FF-AECA-A41BF8103AF7}" sibTransId="{6CDC30C3-123B-4A6D-B04B-A1ED331F7DD3}"/>
-    <dgm:cxn modelId="{F2504074-08FD-47C5-80CF-6A14F8A8A5A6}" type="presOf" srcId="{94927AD6-0BC6-48BC-A7A9-B033F8EEEE27}" destId="{84E38BBE-317B-40CB-BED1-598900656104}" srcOrd="0" destOrd="0" presId="urn:microsoft.com/office/officeart/2005/8/layout/hierarchy3"/>
     <dgm:cxn modelId="{E7BAA035-B670-4876-BBF7-51A989E1F3C9}" srcId="{8DAB2FD0-2B03-4377-AB78-C40A056ACE6F}" destId="{B804C279-6B19-444C-A41F-2E63C78BBDDD}" srcOrd="4" destOrd="0" parTransId="{A3A8B242-07D7-4EBD-8075-D33522D15544}" sibTransId="{0E0544F9-6300-4FE4-8B5B-74D398110D44}"/>
     <dgm:cxn modelId="{5B34ABB4-D9A6-4C32-89C9-D6D042EDFF50}" srcId="{FB773CC5-928C-4EBB-9E7C-55F8DF732475}" destId="{561FD150-BCC3-427D-8B9D-595821B18F5E}" srcOrd="0" destOrd="0" parTransId="{F3A713F3-3946-422C-9F2B-4D9E0310962E}" sibTransId="{52976A94-FB94-4331-BABC-4A634103CE0A}"/>
     <dgm:cxn modelId="{7F47D5FB-E803-4183-8503-5790B5B03B3D}" srcId="{34E35518-EF43-41E7-B2B5-7F090C09FB94}" destId="{4C5E9BE5-1781-406D-B5B8-8FAB82A93DBF}" srcOrd="3" destOrd="0" parTransId="{7F828FC0-9501-40D3-A0DB-F30C215FAE9B}" sibTransId="{3FEB442B-74CF-44D3-92A4-4D610561EA1D}"/>
-    <dgm:cxn modelId="{D8990C09-3EB1-4AA6-857C-E2E2679CB969}" type="presOf" srcId="{CA4676CE-26BF-45AB-B671-BA94A92F286B}" destId="{0A0E46B4-880D-45A3-BEA8-F0179A662F6E}" srcOrd="0" destOrd="0" presId="urn:microsoft.com/office/officeart/2005/8/layout/hierarchy3"/>
-    <dgm:cxn modelId="{C735B845-F4FD-4C78-B6A0-5B8587917A51}" type="presOf" srcId="{34E35518-EF43-41E7-B2B5-7F090C09FB94}" destId="{F7727978-2655-46FE-AA59-24F8ABF54CD7}" srcOrd="0" destOrd="0" presId="urn:microsoft.com/office/officeart/2005/8/layout/hierarchy3"/>
+    <dgm:cxn modelId="{046E074C-FBAD-432A-B4D2-47533A090519}" type="presOf" srcId="{C34BBD7A-9FB8-4C52-A421-F5090E3E25E5}" destId="{24EA4042-C37C-44FF-B990-10310C99290F}" srcOrd="0" destOrd="0" presId="urn:microsoft.com/office/officeart/2005/8/layout/hierarchy3"/>
+    <dgm:cxn modelId="{C62A5ECB-C4D1-4EE5-8B32-E6B2ACEA2D09}" type="presOf" srcId="{FB773CC5-928C-4EBB-9E7C-55F8DF732475}" destId="{D2901977-E661-4E89-BB60-728ECFDF71B6}" srcOrd="1" destOrd="0" presId="urn:microsoft.com/office/officeart/2005/8/layout/hierarchy3"/>
+    <dgm:cxn modelId="{9DA366B4-499F-4E28-9901-A47E52921C9F}" type="presOf" srcId="{DC5733AA-5488-4161-9E9C-4E86DFCF157C}" destId="{B97A4915-97D8-4679-B75F-622F745A40AD}" srcOrd="1" destOrd="0" presId="urn:microsoft.com/office/officeart/2005/8/layout/hierarchy3"/>
+    <dgm:cxn modelId="{204BB83A-DF83-4C40-97B0-3D9249E2900D}" type="presOf" srcId="{56A49430-181E-403C-8A34-714158AEC076}" destId="{61737740-909B-4238-895E-2F5A38B946DA}" srcOrd="1" destOrd="0" presId="urn:microsoft.com/office/officeart/2005/8/layout/hierarchy3"/>
+    <dgm:cxn modelId="{D2806F9E-4040-47EE-9CA1-D089152A13CD}" type="presOf" srcId="{6725265A-7CA6-445A-AD68-06572110B37C}" destId="{D4EE79F2-0900-4306-89C1-513046A120F3}" srcOrd="0" destOrd="0" presId="urn:microsoft.com/office/officeart/2005/8/layout/hierarchy3"/>
+    <dgm:cxn modelId="{ED995C97-9566-4B51-9FE2-516E6A5DC34A}" type="presOf" srcId="{28FAD08A-7668-4F89-88BA-7BC5522EC9AA}" destId="{AF5D85B3-6E9A-44AB-9E2F-E1C70EEE0102}" srcOrd="0" destOrd="0" presId="urn:microsoft.com/office/officeart/2005/8/layout/hierarchy3"/>
+    <dgm:cxn modelId="{B8374DC4-F688-497B-9A47-D7580D723254}" type="presOf" srcId="{28FAD08A-7668-4F89-88BA-7BC5522EC9AA}" destId="{878E543B-17CD-4460-BB81-15092E58A0F6}" srcOrd="1" destOrd="0" presId="urn:microsoft.com/office/officeart/2005/8/layout/hierarchy3"/>
+    <dgm:cxn modelId="{4E550CD5-5230-4203-916C-9837D28F05CA}" type="presOf" srcId="{6A8730F5-2A56-463C-B1E0-6455899B0193}" destId="{7F64B280-C922-4573-A9A4-51128719C217}" srcOrd="0" destOrd="0" presId="urn:microsoft.com/office/officeart/2005/8/layout/hierarchy3"/>
     <dgm:cxn modelId="{86088011-F566-4D91-B689-CF414B8039BA}" srcId="{8DAB2FD0-2B03-4377-AB78-C40A056ACE6F}" destId="{4CE2ECD0-BB62-47CE-B968-118726A7596A}" srcOrd="8" destOrd="0" parTransId="{CC326956-010A-4805-AC4A-8AC0DD6183EA}" sibTransId="{18B36907-FFBA-42E0-B64D-9D17A67DC057}"/>
+    <dgm:cxn modelId="{982AFDDD-1356-44A5-8F1F-C3B20B97AAA3}" type="presOf" srcId="{5AB7C7E8-0EAC-4E9E-A993-68652CAB0C3C}" destId="{0821D2FB-AFE4-49F0-B47F-9E0BD32037DB}" srcOrd="0" destOrd="0" presId="urn:microsoft.com/office/officeart/2005/8/layout/hierarchy3"/>
+    <dgm:cxn modelId="{E4525B57-D047-4A30-B3A8-B2EABB1AA004}" type="presOf" srcId="{8DC3EAE0-AA96-4653-B57C-ED61FEA30CD5}" destId="{F696DC11-4C5D-45F2-8EB2-5BF5F0766D4D}" srcOrd="0" destOrd="0" presId="urn:microsoft.com/office/officeart/2005/8/layout/hierarchy3"/>
     <dgm:cxn modelId="{3C60116E-DD3B-4733-8C4B-22971C16CC56}" srcId="{DC5733AA-5488-4161-9E9C-4E86DFCF157C}" destId="{CACED2F6-5CC3-460A-8499-0F34177461C6}" srcOrd="2" destOrd="0" parTransId="{9B37607E-684F-4BEB-BA54-BBF193393C63}" sibTransId="{67433D70-EBC9-4F70-AB3A-31F3AD986BAE}"/>
+    <dgm:cxn modelId="{32A2DDC3-1467-4C4E-AF26-DBA95F20A61F}" type="presOf" srcId="{28D0073A-982E-41BE-AB0C-AB068C9A398C}" destId="{941B6FBD-D058-4C09-82EF-35412C1C477D}" srcOrd="0" destOrd="0" presId="urn:microsoft.com/office/officeart/2005/8/layout/hierarchy3"/>
+    <dgm:cxn modelId="{E192BB2E-2E91-4924-A901-2CE78D576EFC}" type="presOf" srcId="{28B0FA7E-8089-4167-9390-BAFB85BA925A}" destId="{548A2A15-D14B-43B8-B052-EBCF9D83BEFA}" srcOrd="0" destOrd="0" presId="urn:microsoft.com/office/officeart/2005/8/layout/hierarchy3"/>
     <dgm:cxn modelId="{75BAF4DB-96DA-4E8F-86AA-2474E10ECA69}" srcId="{34E35518-EF43-41E7-B2B5-7F090C09FB94}" destId="{11E8878C-2885-49B1-BBD3-B9BF6E9CD8CF}" srcOrd="2" destOrd="0" parTransId="{10E19DDF-9416-4F09-B78F-30FFF45BCCAB}" sibTransId="{6AEEB261-87E5-40DF-A0C2-E054F6E2B583}"/>
+    <dgm:cxn modelId="{BFEE732B-F737-479D-B1A1-E64F450345C3}" type="presOf" srcId="{4C3CFAF8-114D-49AC-8C2D-8403D4AE6D2E}" destId="{A0B49624-BEFA-4F36-B59E-2C2952641913}" srcOrd="0" destOrd="0" presId="urn:microsoft.com/office/officeart/2005/8/layout/hierarchy3"/>
+    <dgm:cxn modelId="{43A9CA93-8A45-4208-B70D-094372E779C6}" srcId="{28FAD08A-7668-4F89-88BA-7BC5522EC9AA}" destId="{8DC3EAE0-AA96-4653-B57C-ED61FEA30CD5}" srcOrd="1" destOrd="0" parTransId="{7CC7DC12-9352-4C98-9F13-D011B02C6081}" sibTransId="{8B7E0419-F39F-48B6-8DD1-EC28DCD47BD1}"/>
     <dgm:cxn modelId="{77A6DF31-D484-4F7C-81B6-7E72D5BDBC28}" srcId="{34E35518-EF43-41E7-B2B5-7F090C09FB94}" destId="{AF5EFBA0-D7B8-49F4-BF86-5EDFD109C60A}" srcOrd="0" destOrd="0" parTransId="{6A8730F5-2A56-463C-B1E0-6455899B0193}" sibTransId="{CD7FA6BD-B172-4712-9D65-0285EC016F40}"/>
-    <dgm:cxn modelId="{83250359-FB54-49AB-A311-57C949A9E06B}" type="presOf" srcId="{8DC3EAE0-AA96-4653-B57C-ED61FEA30CD5}" destId="{F696DC11-4C5D-45F2-8EB2-5BF5F0766D4D}" srcOrd="0" destOrd="0" presId="urn:microsoft.com/office/officeart/2005/8/layout/hierarchy3"/>
-    <dgm:cxn modelId="{43A9CA93-8A45-4208-B70D-094372E779C6}" srcId="{28FAD08A-7668-4F89-88BA-7BC5522EC9AA}" destId="{8DC3EAE0-AA96-4653-B57C-ED61FEA30CD5}" srcOrd="1" destOrd="0" parTransId="{7CC7DC12-9352-4C98-9F13-D011B02C6081}" sibTransId="{8B7E0419-F39F-48B6-8DD1-EC28DCD47BD1}"/>
     <dgm:cxn modelId="{81BAB975-333C-4334-AA72-563F4ABA887F}" srcId="{8DAB2FD0-2B03-4377-AB78-C40A056ACE6F}" destId="{56A49430-181E-403C-8A34-714158AEC076}" srcOrd="0" destOrd="0" parTransId="{364F3740-FB73-434C-908E-5DD32149EBF9}" sibTransId="{FC6ED0AC-6A10-4C8A-A251-3BCFFCB3359F}"/>
-    <dgm:cxn modelId="{1F79924D-5579-4BAA-BC8E-E629993C762F}" type="presOf" srcId="{56A49430-181E-403C-8A34-714158AEC076}" destId="{61737740-909B-4238-895E-2F5A38B946DA}" srcOrd="1" destOrd="0" presId="urn:microsoft.com/office/officeart/2005/8/layout/hierarchy3"/>
-    <dgm:cxn modelId="{531101E7-CF44-41F9-A016-DB574FD3AD5B}" type="presOf" srcId="{E739A682-CBCF-477A-82C9-B0F2D7CDB70B}" destId="{F2819C25-FC5B-4095-ADBF-C6AB65E907EF}" srcOrd="0" destOrd="0" presId="urn:microsoft.com/office/officeart/2005/8/layout/hierarchy3"/>
-    <dgm:cxn modelId="{0A90114B-A335-4A37-A760-1171D1922E75}" type="presOf" srcId="{CACED2F6-5CC3-460A-8499-0F34177461C6}" destId="{E887E15F-5B41-47EF-81CD-3C23AAA4FF7C}" srcOrd="0" destOrd="0" presId="urn:microsoft.com/office/officeart/2005/8/layout/hierarchy3"/>
+    <dgm:cxn modelId="{E2CD49CE-2A6E-4F95-869E-E7508488786A}" type="presOf" srcId="{95FCB660-8056-4D66-A638-A7DFC6590755}" destId="{D3B15278-7FE7-43C5-B501-8FE553284603}" srcOrd="0" destOrd="0" presId="urn:microsoft.com/office/officeart/2005/8/layout/hierarchy3"/>
+    <dgm:cxn modelId="{7DBE6658-EC04-418E-BC7A-9F02321A8341}" type="presOf" srcId="{807B50BB-CB8B-445C-9E55-96EEF1AA3D5F}" destId="{CB31F521-FC1D-4E4D-9B45-DDE8A4B236A4}" srcOrd="0" destOrd="0" presId="urn:microsoft.com/office/officeart/2005/8/layout/hierarchy3"/>
+    <dgm:cxn modelId="{DC0BAAAE-F784-4501-A861-746192F93C7F}" type="presOf" srcId="{19FDD408-80C7-457A-BC39-1C88A52D83B8}" destId="{F94F71E9-0EFD-4B2E-AA4E-A2D6BEC7906E}" srcOrd="0" destOrd="0" presId="urn:microsoft.com/office/officeart/2005/8/layout/hierarchy3"/>
     <dgm:cxn modelId="{12968C1D-4455-4606-B6B1-BD91BD7E5D41}" srcId="{B4094FF4-9337-4505-BFC6-3E0C305126B0}" destId="{E04C06C0-4B93-44E6-BA73-C91563F64830}" srcOrd="2" destOrd="0" parTransId="{90FCEC29-3023-4272-9BDB-72B39E94159E}" sibTransId="{18DB953F-C440-40DD-A5DE-04DA336E51C8}"/>
-    <dgm:cxn modelId="{1AA145C9-2F71-473A-BEC1-51D1C96D90C5}" type="presOf" srcId="{D7A2B0BE-188C-407C-9CC8-D5CBCF0755E4}" destId="{8A3314E6-2863-4C36-BBB3-CAD41F46559B}" srcOrd="0" destOrd="0" presId="urn:microsoft.com/office/officeart/2005/8/layout/hierarchy3"/>
-    <dgm:cxn modelId="{45B5E0ED-1CAC-4F56-9584-10FE6D9D2535}" type="presOf" srcId="{B4094FF4-9337-4505-BFC6-3E0C305126B0}" destId="{E5E1801B-779F-4A6B-8755-4B28832CAA29}" srcOrd="0" destOrd="0" presId="urn:microsoft.com/office/officeart/2005/8/layout/hierarchy3"/>
-    <dgm:cxn modelId="{A4F3BAA3-D2F9-4952-A79F-841ADDE71212}" type="presOf" srcId="{6D34DB83-81AC-4DB6-97B4-D7A0CB242E12}" destId="{49D9ABCD-6EEA-48BF-880F-B7BA7E0CA55D}" srcOrd="0" destOrd="0" presId="urn:microsoft.com/office/officeart/2005/8/layout/hierarchy3"/>
-    <dgm:cxn modelId="{34E4D6B4-22E2-4889-A5E0-7E964956674A}" type="presOf" srcId="{B4094FF4-9337-4505-BFC6-3E0C305126B0}" destId="{587645D9-6F69-4F07-8C5D-62D534E3C22D}" srcOrd="1" destOrd="0" presId="urn:microsoft.com/office/officeart/2005/8/layout/hierarchy3"/>
-    <dgm:cxn modelId="{62AEE99B-58CC-4DEB-AC61-04D334E1670B}" type="presOf" srcId="{01C6A790-4DC7-4F0B-9249-1613723970D2}" destId="{7EB9B7B6-B186-4DE7-92CF-45C2332B5808}" srcOrd="0" destOrd="0" presId="urn:microsoft.com/office/officeart/2005/8/layout/hierarchy3"/>
-    <dgm:cxn modelId="{2CF3B022-65BB-4E99-BAFF-563061044E66}" type="presOf" srcId="{FB773CC5-928C-4EBB-9E7C-55F8DF732475}" destId="{EED238A2-F0DF-4F67-8B6A-6BF5E84200D5}" srcOrd="0" destOrd="0" presId="urn:microsoft.com/office/officeart/2005/8/layout/hierarchy3"/>
-    <dgm:cxn modelId="{89F9C425-9B86-4B7F-81CD-C4A9688BB224}" type="presOf" srcId="{DC5733AA-5488-4161-9E9C-4E86DFCF157C}" destId="{91F3DD14-3AE4-4F3B-BF09-032D92ED4320}" srcOrd="0" destOrd="0" presId="urn:microsoft.com/office/officeart/2005/8/layout/hierarchy3"/>
-    <dgm:cxn modelId="{E7F33E85-A190-459B-A571-39AEB5F07BE0}" type="presOf" srcId="{7CC7DC12-9352-4C98-9F13-D011B02C6081}" destId="{47A5DE8F-F2E2-458B-81C5-F9DA393628B2}" srcOrd="0" destOrd="0" presId="urn:microsoft.com/office/officeart/2005/8/layout/hierarchy3"/>
-    <dgm:cxn modelId="{3917D695-501A-406F-AFB0-81D8C522B8FA}" type="presOf" srcId="{3EA4EA27-2467-4BAD-A0F9-C2C3D3597EB6}" destId="{E8D96FEB-84A9-416C-80C3-1A9053E24EAA}" srcOrd="0" destOrd="0" presId="urn:microsoft.com/office/officeart/2005/8/layout/hierarchy3"/>
+    <dgm:cxn modelId="{2326D071-5B10-43AE-876C-C4C840AA81A3}" type="presOf" srcId="{62FC6845-4EF0-4497-9F2B-5A95910903AC}" destId="{9EA7F07E-91D0-43F4-A301-6010E6E28787}" srcOrd="0" destOrd="0" presId="urn:microsoft.com/office/officeart/2005/8/layout/hierarchy3"/>
+    <dgm:cxn modelId="{0622F901-6E19-4C85-AE56-C16DFEF471D4}" type="presOf" srcId="{465890CC-4C0F-4DE3-8DF0-32F9B1515BA4}" destId="{F8D3AACC-3FF3-4AD1-9D53-238E3884F253}" srcOrd="0" destOrd="0" presId="urn:microsoft.com/office/officeart/2005/8/layout/hierarchy3"/>
+    <dgm:cxn modelId="{3F31A6B3-C2A6-4CC8-9166-71304A1EF524}" type="presOf" srcId="{CD60526E-7835-489E-A870-881055DE5AD2}" destId="{6C2DB3A7-FAC5-4907-B69D-2A82E1D0B614}" srcOrd="0" destOrd="0" presId="urn:microsoft.com/office/officeart/2005/8/layout/hierarchy3"/>
+    <dgm:cxn modelId="{F0F5EB31-9CB6-4CC2-B5EA-BF6DF211EC04}" type="presOf" srcId="{AF5EFBA0-D7B8-49F4-BF86-5EDFD109C60A}" destId="{38155D7B-AA11-47C4-929B-CCC02A3D3801}" srcOrd="0" destOrd="0" presId="urn:microsoft.com/office/officeart/2005/8/layout/hierarchy3"/>
+    <dgm:cxn modelId="{2F9A9860-C6FE-4683-8500-CD14E3EE3A80}" type="presOf" srcId="{4534FF1F-C100-465B-B9DE-34841CDE71B1}" destId="{248CE159-4170-4F7E-A087-6D2467D005BD}" srcOrd="0" destOrd="0" presId="urn:microsoft.com/office/officeart/2005/8/layout/hierarchy3"/>
     <dgm:cxn modelId="{2C2C6659-00C8-4F1A-AAB5-A362245A7A72}" srcId="{8DAB2FD0-2B03-4377-AB78-C40A056ACE6F}" destId="{DC5733AA-5488-4161-9E9C-4E86DFCF157C}" srcOrd="2" destOrd="0" parTransId="{2281873B-9933-4F2D-98BE-964C31896381}" sibTransId="{C8194241-8159-401F-8043-F733DEA640AF}"/>
-    <dgm:cxn modelId="{159262F1-6865-4CF5-9650-946E5659C9A4}" type="presOf" srcId="{807B50BB-CB8B-445C-9E55-96EEF1AA3D5F}" destId="{CB31F521-FC1D-4E4D-9B45-DDE8A4B236A4}" srcOrd="0" destOrd="0" presId="urn:microsoft.com/office/officeart/2005/8/layout/hierarchy3"/>
+    <dgm:cxn modelId="{56B69D8D-6ED5-4932-AD73-BB492EFB4650}" srcId="{CD60526E-7835-489E-A870-881055DE5AD2}" destId="{C34BBD7A-9FB8-4C52-A421-F5090E3E25E5}" srcOrd="1" destOrd="0" parTransId="{6D34DB83-81AC-4DB6-97B4-D7A0CB242E12}" sibTransId="{12BCD7B2-7104-4619-9CF7-D9776833306F}"/>
     <dgm:cxn modelId="{71CD5B6D-9E69-43F9-BBD3-7AD219F38061}" srcId="{4CE2ECD0-BB62-47CE-B968-118726A7596A}" destId="{28B0FA7E-8089-4167-9390-BAFB85BA925A}" srcOrd="0" destOrd="0" parTransId="{01CECF68-B529-468E-986F-96B6DA884369}" sibTransId="{C0860A24-487C-4B47-8BCD-A02E1A740461}"/>
-    <dgm:cxn modelId="{56B69D8D-6ED5-4932-AD73-BB492EFB4650}" srcId="{CD60526E-7835-489E-A870-881055DE5AD2}" destId="{C34BBD7A-9FB8-4C52-A421-F5090E3E25E5}" srcOrd="1" destOrd="0" parTransId="{6D34DB83-81AC-4DB6-97B4-D7A0CB242E12}" sibTransId="{12BCD7B2-7104-4619-9CF7-D9776833306F}"/>
-    <dgm:cxn modelId="{B09DABCA-A044-46CB-A6C8-732AE8EB9972}" type="presOf" srcId="{CD60526E-7835-489E-A870-881055DE5AD2}" destId="{6C2DB3A7-FAC5-4907-B69D-2A82E1D0B614}" srcOrd="0" destOrd="0" presId="urn:microsoft.com/office/officeart/2005/8/layout/hierarchy3"/>
-    <dgm:cxn modelId="{9F54D659-CDFF-40CC-821A-3BD0D2B3E11E}" type="presOf" srcId="{7F828FC0-9501-40D3-A0DB-F30C215FAE9B}" destId="{29E6ABA8-1702-4C61-B19D-8C0148A40F8C}" srcOrd="0" destOrd="0" presId="urn:microsoft.com/office/officeart/2005/8/layout/hierarchy3"/>
-    <dgm:cxn modelId="{4C704806-FAAD-43C1-9376-7DE37FEE3DFB}" type="presOf" srcId="{CD60526E-7835-489E-A870-881055DE5AD2}" destId="{292B5CA0-BF49-4F85-91E3-8BAAEA2517E7}" srcOrd="1" destOrd="0" presId="urn:microsoft.com/office/officeart/2005/8/layout/hierarchy3"/>
-    <dgm:cxn modelId="{27E77EF4-B018-4280-A425-A2D5FDB2CC3B}" type="presOf" srcId="{C34BBD7A-9FB8-4C52-A421-F5090E3E25E5}" destId="{24EA4042-C37C-44FF-B990-10310C99290F}" srcOrd="0" destOrd="0" presId="urn:microsoft.com/office/officeart/2005/8/layout/hierarchy3"/>
+    <dgm:cxn modelId="{4A5D7EED-58B0-455C-B65B-CB224B5E191A}" type="presOf" srcId="{B804C279-6B19-444C-A41F-2E63C78BBDDD}" destId="{8AA3C08A-C973-4EC5-A51C-9D831B8F4724}" srcOrd="1" destOrd="0" presId="urn:microsoft.com/office/officeart/2005/8/layout/hierarchy3"/>
+    <dgm:cxn modelId="{77F67D3A-2888-4F24-B235-FF244903E837}" type="presOf" srcId="{11E8878C-2885-49B1-BBD3-B9BF6E9CD8CF}" destId="{187F473F-2C80-4D0F-867C-B9C989E5CE3B}" srcOrd="0" destOrd="0" presId="urn:microsoft.com/office/officeart/2005/8/layout/hierarchy3"/>
+    <dgm:cxn modelId="{70183C46-9F3F-40BB-9F14-B2DDF8B6A859}" type="presOf" srcId="{56A49430-181E-403C-8A34-714158AEC076}" destId="{99FB8535-ECB9-42B1-87A1-D8BBE540BBCA}" srcOrd="0" destOrd="0" presId="urn:microsoft.com/office/officeart/2005/8/layout/hierarchy3"/>
     <dgm:cxn modelId="{06D6B6E4-8A30-451D-B9AC-D034BA65D358}" srcId="{34E35518-EF43-41E7-B2B5-7F090C09FB94}" destId="{62FC6845-4EF0-4497-9F2B-5A95910903AC}" srcOrd="1" destOrd="0" parTransId="{E739A682-CBCF-477A-82C9-B0F2D7CDB70B}" sibTransId="{4B3AC8FC-D607-443D-A8DF-EF9A1897632D}"/>
     <dgm:cxn modelId="{551C27B2-A797-4C58-9C53-4234C7FF601C}" srcId="{56A49430-181E-403C-8A34-714158AEC076}" destId="{87A0638D-7E62-419D-8BA5-39E087E2E5C2}" srcOrd="1" destOrd="0" parTransId="{BFCA3835-D844-4D46-8CFD-C885B3560BBE}" sibTransId="{1F1B301A-B2EA-4A79-BE33-FFE18C703704}"/>
+    <dgm:cxn modelId="{71D487F2-6F7E-45CB-92B3-A053E7FC7FB9}" type="presOf" srcId="{01C6A790-4DC7-4F0B-9249-1613723970D2}" destId="{7EB9B7B6-B186-4DE7-92CF-45C2332B5808}" srcOrd="0" destOrd="0" presId="urn:microsoft.com/office/officeart/2005/8/layout/hierarchy3"/>
+    <dgm:cxn modelId="{9583EADE-2B04-4BDF-9B39-56E37725FEA0}" type="presOf" srcId="{B804C279-6B19-444C-A41F-2E63C78BBDDD}" destId="{DED34B62-5B37-4393-8A01-F6B25CB45D0A}" srcOrd="0" destOrd="0" presId="urn:microsoft.com/office/officeart/2005/8/layout/hierarchy3"/>
+    <dgm:cxn modelId="{0EA51554-F684-429F-A719-3AD019FD0D2C}" type="presOf" srcId="{01CECF68-B529-468E-986F-96B6DA884369}" destId="{BF30207B-D423-40AF-B0B0-0ADB391DFB22}" srcOrd="0" destOrd="0" presId="urn:microsoft.com/office/officeart/2005/8/layout/hierarchy3"/>
     <dgm:cxn modelId="{061C86B6-A78C-42D6-985E-C65CD619A883}" srcId="{CD60526E-7835-489E-A870-881055DE5AD2}" destId="{82BA6264-7538-4D2A-8E1C-8BA6A8B77C87}" srcOrd="2" destOrd="0" parTransId="{CA4676CE-26BF-45AB-B671-BA94A92F286B}" sibTransId="{5353DE74-8657-46AA-B8FF-BCCD21BD19F5}"/>
-    <dgm:cxn modelId="{58ADB038-10E7-44EC-88B5-77591E5EBC12}" type="presOf" srcId="{4CE2ECD0-BB62-47CE-B968-118726A7596A}" destId="{AAF647BC-8AB7-421F-AF2B-D02B99D7D429}" srcOrd="0" destOrd="0" presId="urn:microsoft.com/office/officeart/2005/8/layout/hierarchy3"/>
-    <dgm:cxn modelId="{C60133BD-6C20-4A36-B8DD-E34733DBC9C4}" type="presOf" srcId="{6A8730F5-2A56-463C-B1E0-6455899B0193}" destId="{7F64B280-C922-4573-A9A4-51128719C217}" srcOrd="0" destOrd="0" presId="urn:microsoft.com/office/officeart/2005/8/layout/hierarchy3"/>
-    <dgm:cxn modelId="{3561092F-0AAF-469F-91F4-D1D9B09F61B2}" type="presOf" srcId="{1AEF335D-4957-431F-AD17-0F7F1E43E2E4}" destId="{46ED9D13-F0B4-4692-A299-3394EF773C3C}" srcOrd="0" destOrd="0" presId="urn:microsoft.com/office/officeart/2005/8/layout/hierarchy3"/>
-    <dgm:cxn modelId="{22CC2C7C-83A1-47A1-A1DC-F515CC881D8B}" type="presOf" srcId="{A761EF1A-E62F-46F6-B567-6C4A968BB804}" destId="{31BFF808-E5C4-4266-BB5D-4DD341B88897}" srcOrd="0" destOrd="0" presId="urn:microsoft.com/office/officeart/2005/8/layout/hierarchy3"/>
-    <dgm:cxn modelId="{F3A8E9CF-E51C-42FB-8F85-0A32E4B6DDDE}" type="presOf" srcId="{90FCEC29-3023-4272-9BDB-72B39E94159E}" destId="{B8BB48C0-6E1A-4E6B-B8F8-0F224C183831}" srcOrd="0" destOrd="0" presId="urn:microsoft.com/office/officeart/2005/8/layout/hierarchy3"/>
-    <dgm:cxn modelId="{D3DC2CFF-44BB-43AA-A525-6C83479249A3}" type="presOf" srcId="{5AB7C7E8-0EAC-4E9E-A993-68652CAB0C3C}" destId="{0821D2FB-AFE4-49F0-B47F-9E0BD32037DB}" srcOrd="0" destOrd="0" presId="urn:microsoft.com/office/officeart/2005/8/layout/hierarchy3"/>
-    <dgm:cxn modelId="{C65B4615-C9B9-4283-BBFE-E5552DA45EEA}" type="presOf" srcId="{37691145-F0A4-4AF2-86D2-78E9D059FF7B}" destId="{3A7336C0-F140-4AA4-8EB0-C86106393380}" srcOrd="0" destOrd="0" presId="urn:microsoft.com/office/officeart/2005/8/layout/hierarchy3"/>
+    <dgm:cxn modelId="{A3AFBF98-AD64-4FC9-B8A5-41F8E9D22AF7}" type="presOf" srcId="{E04C06C0-4B93-44E6-BA73-C91563F64830}" destId="{8402DF20-AE4F-4717-9392-4C37350DEE90}" srcOrd="0" destOrd="0" presId="urn:microsoft.com/office/officeart/2005/8/layout/hierarchy3"/>
+    <dgm:cxn modelId="{4783C117-4D79-4A41-BDD3-8FEA2445E473}" type="presOf" srcId="{87A0638D-7E62-419D-8BA5-39E087E2E5C2}" destId="{9D93DF36-F029-4BDC-9E89-4299C0EBFCB3}" srcOrd="0" destOrd="0" presId="urn:microsoft.com/office/officeart/2005/8/layout/hierarchy3"/>
+    <dgm:cxn modelId="{E937ED95-D5D0-4DCF-9163-F9BBFEAFD9F1}" type="presOf" srcId="{37691145-F0A4-4AF2-86D2-78E9D059FF7B}" destId="{3A7336C0-F140-4AA4-8EB0-C86106393380}" srcOrd="0" destOrd="0" presId="urn:microsoft.com/office/officeart/2005/8/layout/hierarchy3"/>
+    <dgm:cxn modelId="{A8EB454F-64D6-427A-BFAF-3A8EA34405CC}" type="presOf" srcId="{9B37607E-684F-4BEB-BA54-BBF193393C63}" destId="{9E36A3C3-6B8D-4834-BE28-710E9B9F157F}" srcOrd="0" destOrd="0" presId="urn:microsoft.com/office/officeart/2005/8/layout/hierarchy3"/>
     <dgm:cxn modelId="{6C5930A8-B3C7-4EB0-9202-7AA872EDF1D7}" srcId="{CD60526E-7835-489E-A870-881055DE5AD2}" destId="{01C6A790-4DC7-4F0B-9249-1613723970D2}" srcOrd="3" destOrd="0" parTransId="{A761EF1A-E62F-46F6-B567-6C4A968BB804}" sibTransId="{3EC1A0E0-6771-4AC1-8F51-FD7B9C3575D8}"/>
-    <dgm:cxn modelId="{CDAEC1AA-84BC-4545-83F9-625F6312DBBC}" type="presOf" srcId="{03767183-5A04-415E-92C7-837ECF9D5C89}" destId="{2A82A683-001D-4A24-B4EB-0F6569EE6A84}" srcOrd="0" destOrd="0" presId="urn:microsoft.com/office/officeart/2005/8/layout/hierarchy3"/>
-    <dgm:cxn modelId="{E24E35C6-C140-446C-A410-7F7B870B987C}" type="presOf" srcId="{28FAD08A-7668-4F89-88BA-7BC5522EC9AA}" destId="{AF5D85B3-6E9A-44AB-9E2F-E1C70EEE0102}" srcOrd="0" destOrd="0" presId="urn:microsoft.com/office/officeart/2005/8/layout/hierarchy3"/>
-    <dgm:cxn modelId="{0E93FC85-8C02-475B-9D60-7280555A5932}" type="presOf" srcId="{56A49430-181E-403C-8A34-714158AEC076}" destId="{99FB8535-ECB9-42B1-87A1-D8BBE540BBCA}" srcOrd="0" destOrd="0" presId="urn:microsoft.com/office/officeart/2005/8/layout/hierarchy3"/>
+    <dgm:cxn modelId="{D2419D2C-AB06-44F0-8BE7-AAF5C8D6AADD}" type="presOf" srcId="{DD8F43FE-7002-4BD6-B3BD-A40BC7C34EA7}" destId="{6AEB7793-A050-4E9D-91F1-25FC3F50F43B}" srcOrd="0" destOrd="0" presId="urn:microsoft.com/office/officeart/2005/8/layout/hierarchy3"/>
     <dgm:cxn modelId="{1AACB244-914A-41E5-8222-5969ADE8DEC7}" srcId="{CD60526E-7835-489E-A870-881055DE5AD2}" destId="{03767183-5A04-415E-92C7-837ECF9D5C89}" srcOrd="0" destOrd="0" parTransId="{8DDB22BA-566F-4439-B904-C34874F4FDA9}" sibTransId="{CF0A96A1-F327-4B86-94D2-8853B5B76019}"/>
-    <dgm:cxn modelId="{52504688-4047-492A-8E48-494B3D823821}" type="presOf" srcId="{8A70CE71-95CD-4CAD-B830-9CE1F217A3C9}" destId="{98408B34-EA17-41DC-B392-49823CBC97B7}" srcOrd="0" destOrd="0" presId="urn:microsoft.com/office/officeart/2005/8/layout/hierarchy3"/>
     <dgm:cxn modelId="{E22C216E-0067-4268-8C64-B4955CF79076}" srcId="{4CE2ECD0-BB62-47CE-B968-118726A7596A}" destId="{1AEF335D-4957-431F-AD17-0F7F1E43E2E4}" srcOrd="1" destOrd="0" parTransId="{5AB7C7E8-0EAC-4E9E-A993-68652CAB0C3C}" sibTransId="{0D684AE3-715F-41DE-B856-E6C66E07C0E5}"/>
     <dgm:cxn modelId="{F7138541-A335-4BC1-815C-369512F7B69C}" srcId="{8DAB2FD0-2B03-4377-AB78-C40A056ACE6F}" destId="{FB773CC5-928C-4EBB-9E7C-55F8DF732475}" srcOrd="7" destOrd="0" parTransId="{FD143CE0-A3AC-4BE5-A8D5-A3041BE3B643}" sibTransId="{B8945D6E-9227-4597-AF37-621659245876}"/>
     <dgm:cxn modelId="{1EE483B0-33DA-4E3A-B4DF-5008C118AC48}" srcId="{B4094FF4-9337-4505-BFC6-3E0C305126B0}" destId="{465890CC-4C0F-4DE3-8DF0-32F9B1515BA4}" srcOrd="1" destOrd="0" parTransId="{19FDD408-80C7-457A-BC39-1C88A52D83B8}" sibTransId="{BF598C3C-FB58-4643-A364-FDAB91709540}"/>
-    <dgm:cxn modelId="{BE72C588-3C5B-45CD-B946-D90DC10B12C1}" type="presOf" srcId="{28FAD08A-7668-4F89-88BA-7BC5522EC9AA}" destId="{878E543B-17CD-4460-BB81-15092E58A0F6}" srcOrd="1" destOrd="0" presId="urn:microsoft.com/office/officeart/2005/8/layout/hierarchy3"/>
-    <dgm:cxn modelId="{761BCFDC-2860-40BC-AC1A-160553068C7C}" type="presOf" srcId="{82BA6264-7538-4D2A-8E1C-8BA6A8B77C87}" destId="{934FE0E1-B490-422E-AA0C-4CA0974D38DF}" srcOrd="0" destOrd="0" presId="urn:microsoft.com/office/officeart/2005/8/layout/hierarchy3"/>
-    <dgm:cxn modelId="{E5BF6048-D3F9-4DFD-972F-60BE1E154F2A}" type="presOf" srcId="{B804C279-6B19-444C-A41F-2E63C78BBDDD}" destId="{DED34B62-5B37-4393-8A01-F6B25CB45D0A}" srcOrd="0" destOrd="0" presId="urn:microsoft.com/office/officeart/2005/8/layout/hierarchy3"/>
-    <dgm:cxn modelId="{A9F512A6-CB96-45AE-87BD-2A862C08CC02}" type="presOf" srcId="{8DAB2FD0-2B03-4377-AB78-C40A056ACE6F}" destId="{BEFCC4BD-3F5D-4BBC-8701-6CADB17AA31F}" srcOrd="0" destOrd="0" presId="urn:microsoft.com/office/officeart/2005/8/layout/hierarchy3"/>
-    <dgm:cxn modelId="{5478ECCB-BAEA-42B9-B7BA-5E258744E377}" type="presOf" srcId="{11E8878C-2885-49B1-BBD3-B9BF6E9CD8CF}" destId="{187F473F-2C80-4D0F-867C-B9C989E5CE3B}" srcOrd="0" destOrd="0" presId="urn:microsoft.com/office/officeart/2005/8/layout/hierarchy3"/>
-    <dgm:cxn modelId="{860887AA-E7E6-491E-9021-206922AED23D}" type="presOf" srcId="{DD8F43FE-7002-4BD6-B3BD-A40BC7C34EA7}" destId="{6AEB7793-A050-4E9D-91F1-25FC3F50F43B}" srcOrd="0" destOrd="0" presId="urn:microsoft.com/office/officeart/2005/8/layout/hierarchy3"/>
+    <dgm:cxn modelId="{D490A409-6557-4220-A444-DB4B7D90A25F}" type="presOf" srcId="{F3A713F3-3946-422C-9F2B-4D9E0310962E}" destId="{F006886D-E4EA-480C-A781-A323279A7444}" srcOrd="0" destOrd="0" presId="urn:microsoft.com/office/officeart/2005/8/layout/hierarchy3"/>
+    <dgm:cxn modelId="{B361978E-F122-43BC-A06E-2C6955F8EF4C}" type="presOf" srcId="{7CC7DC12-9352-4C98-9F13-D011B02C6081}" destId="{47A5DE8F-F2E2-458B-81C5-F9DA393628B2}" srcOrd="0" destOrd="0" presId="urn:microsoft.com/office/officeart/2005/8/layout/hierarchy3"/>
+    <dgm:cxn modelId="{CCF72DBB-F5F9-4157-9B9B-1A815BBB6876}" type="presOf" srcId="{DC5733AA-5488-4161-9E9C-4E86DFCF157C}" destId="{91F3DD14-3AE4-4F3B-BF09-032D92ED4320}" srcOrd="0" destOrd="0" presId="urn:microsoft.com/office/officeart/2005/8/layout/hierarchy3"/>
+    <dgm:cxn modelId="{9EF09BD4-A751-41B1-AF6E-391A8A110A9F}" type="presOf" srcId="{03767183-5A04-415E-92C7-837ECF9D5C89}" destId="{2A82A683-001D-4A24-B4EB-0F6569EE6A84}" srcOrd="0" destOrd="0" presId="urn:microsoft.com/office/officeart/2005/8/layout/hierarchy3"/>
+    <dgm:cxn modelId="{19C64722-8924-49C5-8DC0-70041B23E416}" type="presOf" srcId="{BFCA3835-D844-4D46-8CFD-C885B3560BBE}" destId="{C7D3896C-510F-44BC-88B4-7C22129E786E}" srcOrd="0" destOrd="0" presId="urn:microsoft.com/office/officeart/2005/8/layout/hierarchy3"/>
+    <dgm:cxn modelId="{23E5BED1-6BCC-40FB-A542-064089714CAD}" type="presOf" srcId="{4CE2ECD0-BB62-47CE-B968-118726A7596A}" destId="{17D91CE4-50EA-45CB-A4B5-F9B7BFD5DBB5}" srcOrd="1" destOrd="0" presId="urn:microsoft.com/office/officeart/2005/8/layout/hierarchy3"/>
+    <dgm:cxn modelId="{AB4CE7A0-297F-4908-BE5A-9F56EF84B2DE}" type="presOf" srcId="{82BA6264-7538-4D2A-8E1C-8BA6A8B77C87}" destId="{934FE0E1-B490-422E-AA0C-4CA0974D38DF}" srcOrd="0" destOrd="0" presId="urn:microsoft.com/office/officeart/2005/8/layout/hierarchy3"/>
+    <dgm:cxn modelId="{BC19ACBD-5C27-43FB-8A28-D12E0B47A625}" type="presOf" srcId="{561FD150-BCC3-427D-8B9D-595821B18F5E}" destId="{526EF2C4-1577-4934-BD19-8A593E727CAC}" srcOrd="0" destOrd="0" presId="urn:microsoft.com/office/officeart/2005/8/layout/hierarchy3"/>
+    <dgm:cxn modelId="{C42E87A7-9035-4C09-ACEC-A7200A4A3FA9}" type="presOf" srcId="{CACED2F6-5CC3-460A-8499-0F34177461C6}" destId="{E887E15F-5B41-47EF-81CD-3C23AAA4FF7C}" srcOrd="0" destOrd="0" presId="urn:microsoft.com/office/officeart/2005/8/layout/hierarchy3"/>
+    <dgm:cxn modelId="{55E3CDDD-DB53-42AB-990C-628EFBC13539}" type="presOf" srcId="{D7A2B0BE-188C-407C-9CC8-D5CBCF0755E4}" destId="{8A3314E6-2863-4C36-BBB3-CAD41F46559B}" srcOrd="0" destOrd="0" presId="urn:microsoft.com/office/officeart/2005/8/layout/hierarchy3"/>
     <dgm:cxn modelId="{B4AA497E-8A46-4A51-AB83-BF781A2FE431}" srcId="{B4094FF4-9337-4505-BFC6-3E0C305126B0}" destId="{84B28951-A3B6-466B-9E5C-4E40CB0C3868}" srcOrd="0" destOrd="0" parTransId="{807B50BB-CB8B-445C-9E55-96EEF1AA3D5F}" sibTransId="{2D679092-829C-4D95-A642-1ED64E3C9068}"/>
     <dgm:cxn modelId="{B27C2E15-FB32-4AAF-B121-D2FFA97436DB}" srcId="{56A49430-181E-403C-8A34-714158AEC076}" destId="{37691145-F0A4-4AF2-86D2-78E9D059FF7B}" srcOrd="2" destOrd="0" parTransId="{4534FF1F-C100-465B-B9DE-34841CDE71B1}" sibTransId="{D8145029-AE8F-49B7-8F40-B518713E71D1}"/>
-    <dgm:cxn modelId="{A06A1E60-0AA5-4F7F-AD9F-DD714CB9D032}" type="presOf" srcId="{4534FF1F-C100-465B-B9DE-34841CDE71B1}" destId="{248CE159-4170-4F7E-A087-6D2467D005BD}" srcOrd="0" destOrd="0" presId="urn:microsoft.com/office/officeart/2005/8/layout/hierarchy3"/>
+    <dgm:cxn modelId="{F9ECBA68-A1B8-4685-86BC-388B35769BED}" type="presOf" srcId="{10E19DDF-9416-4F09-B78F-30FFF45BCCAB}" destId="{E2A9A2E3-975E-4158-B7B0-8474B12FE0C9}" srcOrd="0" destOrd="0" presId="urn:microsoft.com/office/officeart/2005/8/layout/hierarchy3"/>
     <dgm:cxn modelId="{23EF611C-F365-4317-8841-14098D219BD0}" srcId="{8DAB2FD0-2B03-4377-AB78-C40A056ACE6F}" destId="{34E35518-EF43-41E7-B2B5-7F090C09FB94}" srcOrd="1" destOrd="0" parTransId="{66742FD1-66B7-4EA1-B4AF-089578453264}" sibTransId="{38F9A0FE-4B98-4ED4-B21D-3248921572C9}"/>
+    <dgm:cxn modelId="{5F4CC519-7C8C-4796-B813-A546B277BE14}" type="presOf" srcId="{A761EF1A-E62F-46F6-B567-6C4A968BB804}" destId="{31BFF808-E5C4-4266-BB5D-4DD341B88897}" srcOrd="0" destOrd="0" presId="urn:microsoft.com/office/officeart/2005/8/layout/hierarchy3"/>
+    <dgm:cxn modelId="{4BDC8C6A-8701-42E1-9103-E97A1827B292}" type="presOf" srcId="{34E35518-EF43-41E7-B2B5-7F090C09FB94}" destId="{F7727978-2655-46FE-AA59-24F8ABF54CD7}" srcOrd="0" destOrd="0" presId="urn:microsoft.com/office/officeart/2005/8/layout/hierarchy3"/>
     <dgm:cxn modelId="{DB76ECB2-074D-4B7F-B821-005E6ABB09AA}" srcId="{DC5733AA-5488-4161-9E9C-4E86DFCF157C}" destId="{EA0440DB-70FF-4B48-93CF-DB9DE07BEC16}" srcOrd="0" destOrd="0" parTransId="{4C3CFAF8-114D-49AC-8C2D-8403D4AE6D2E}" sibTransId="{266FAB6A-8869-420E-BFEE-4F5B08B7CA9F}"/>
     <dgm:cxn modelId="{52BF8D05-0616-4EB0-A837-8C22803D0346}" srcId="{B804C279-6B19-444C-A41F-2E63C78BBDDD}" destId="{28D0073A-982E-41BE-AB0C-AB068C9A398C}" srcOrd="0" destOrd="0" parTransId="{8A70CE71-95CD-4CAD-B830-9CE1F217A3C9}" sibTransId="{672AE81E-A816-4197-961C-C64B0E8665D7}"/>
-    <dgm:cxn modelId="{6AF121AB-34C4-41CC-ACA3-557F9B4616CB}" type="presOf" srcId="{BFCA3835-D844-4D46-8CFD-C885B3560BBE}" destId="{C7D3896C-510F-44BC-88B4-7C22129E786E}" srcOrd="0" destOrd="0" presId="urn:microsoft.com/office/officeart/2005/8/layout/hierarchy3"/>
-    <dgm:cxn modelId="{5FD143F7-0D91-4ACB-9D9B-E0ADFC9940D9}" type="presOf" srcId="{84B28951-A3B6-466B-9E5C-4E40CB0C3868}" destId="{65F39FC5-A6CE-491E-8888-8271FD35E89E}" srcOrd="0" destOrd="0" presId="urn:microsoft.com/office/officeart/2005/8/layout/hierarchy3"/>
-    <dgm:cxn modelId="{E3C4B559-E972-4413-8ECC-6AA3539317B6}" type="presOf" srcId="{F3A713F3-3946-422C-9F2B-4D9E0310962E}" destId="{F006886D-E4EA-480C-A781-A323279A7444}" srcOrd="0" destOrd="0" presId="urn:microsoft.com/office/officeart/2005/8/layout/hierarchy3"/>
+    <dgm:cxn modelId="{5AB9D6D3-1F97-47AD-A131-9EBF811943F1}" type="presOf" srcId="{34E35518-EF43-41E7-B2B5-7F090C09FB94}" destId="{6153FFD0-413D-461D-9B01-CEA037B8FD0A}" srcOrd="1" destOrd="0" presId="urn:microsoft.com/office/officeart/2005/8/layout/hierarchy3"/>
+    <dgm:cxn modelId="{1DB8B6DD-E0F8-4F9B-A6AA-4061609BCA28}" type="presOf" srcId="{8A70CE71-95CD-4CAD-B830-9CE1F217A3C9}" destId="{98408B34-EA17-41DC-B392-49823CBC97B7}" srcOrd="0" destOrd="0" presId="urn:microsoft.com/office/officeart/2005/8/layout/hierarchy3"/>
     <dgm:cxn modelId="{58CB1E3B-9A2D-4117-B15D-97D7B5F44396}" srcId="{56A49430-181E-403C-8A34-714158AEC076}" destId="{3E887210-AFB4-47C1-A654-9BB0EC015157}" srcOrd="3" destOrd="0" parTransId="{6725265A-7CA6-445A-AD68-06572110B37C}" sibTransId="{3E5E73F4-C292-44FC-9875-7B796F674197}"/>
-    <dgm:cxn modelId="{186E8992-7418-4B99-9DF2-2692E18490E6}" type="presOf" srcId="{19FDD408-80C7-457A-BC39-1C88A52D83B8}" destId="{F94F71E9-0EFD-4B2E-AA4E-A2D6BEC7906E}" srcOrd="0" destOrd="0" presId="urn:microsoft.com/office/officeart/2005/8/layout/hierarchy3"/>
-    <dgm:cxn modelId="{A873733D-7E22-4664-A0BE-861A08E8C53D}" type="presOf" srcId="{B804C279-6B19-444C-A41F-2E63C78BBDDD}" destId="{8AA3C08A-C973-4EC5-A51C-9D831B8F4724}" srcOrd="1" destOrd="0" presId="urn:microsoft.com/office/officeart/2005/8/layout/hierarchy3"/>
-    <dgm:cxn modelId="{1DDC90D4-923B-4A31-A0E9-1A4359D66AB2}" type="presOf" srcId="{62FC6845-4EF0-4497-9F2B-5A95910903AC}" destId="{9EA7F07E-91D0-43F4-A301-6010E6E28787}" srcOrd="0" destOrd="0" presId="urn:microsoft.com/office/officeart/2005/8/layout/hierarchy3"/>
-    <dgm:cxn modelId="{BC8E21E1-7F47-49C6-830D-CC83FF1E2333}" type="presOf" srcId="{E04C06C0-4B93-44E6-BA73-C91563F64830}" destId="{8402DF20-AE4F-4717-9392-4C37350DEE90}" srcOrd="0" destOrd="0" presId="urn:microsoft.com/office/officeart/2005/8/layout/hierarchy3"/>
-    <dgm:cxn modelId="{25D35FB1-BFE4-4665-A48E-A7FB85521619}" type="presOf" srcId="{34E35518-EF43-41E7-B2B5-7F090C09FB94}" destId="{6153FFD0-413D-461D-9B01-CEA037B8FD0A}" srcOrd="1" destOrd="0" presId="urn:microsoft.com/office/officeart/2005/8/layout/hierarchy3"/>
-    <dgm:cxn modelId="{EBD4ADCF-2967-42EE-8458-D2F47CCC534D}" type="presOf" srcId="{01CECF68-B529-468E-986F-96B6DA884369}" destId="{BF30207B-D423-40AF-B0B0-0ADB391DFB22}" srcOrd="0" destOrd="0" presId="urn:microsoft.com/office/officeart/2005/8/layout/hierarchy3"/>
-    <dgm:cxn modelId="{DA7CBE34-0967-42D3-B7D5-D91A0066140D}" type="presOf" srcId="{FB773CC5-928C-4EBB-9E7C-55F8DF732475}" destId="{D2901977-E661-4E89-BB60-728ECFDF71B6}" srcOrd="1" destOrd="0" presId="urn:microsoft.com/office/officeart/2005/8/layout/hierarchy3"/>
+    <dgm:cxn modelId="{DA85D051-176E-4979-B9CA-B015981984F8}" type="presOf" srcId="{B4094FF4-9337-4505-BFC6-3E0C305126B0}" destId="{E5E1801B-779F-4A6B-8755-4B28832CAA29}" srcOrd="0" destOrd="0" presId="urn:microsoft.com/office/officeart/2005/8/layout/hierarchy3"/>
+    <dgm:cxn modelId="{328B943C-4309-4147-B787-8B9DE31B07EC}" type="presOf" srcId="{CA4676CE-26BF-45AB-B671-BA94A92F286B}" destId="{0A0E46B4-880D-45A3-BEA8-F0179A662F6E}" srcOrd="0" destOrd="0" presId="urn:microsoft.com/office/officeart/2005/8/layout/hierarchy3"/>
+    <dgm:cxn modelId="{6AF12632-8591-4FD1-A204-9BC5C98757EB}" type="presOf" srcId="{E739A682-CBCF-477A-82C9-B0F2D7CDB70B}" destId="{F2819C25-FC5B-4095-ADBF-C6AB65E907EF}" srcOrd="0" destOrd="0" presId="urn:microsoft.com/office/officeart/2005/8/layout/hierarchy3"/>
+    <dgm:cxn modelId="{8D8425EA-B263-43A0-B08F-0BFEAB8EDC4E}" type="presOf" srcId="{B4094FF4-9337-4505-BFC6-3E0C305126B0}" destId="{587645D9-6F69-4F07-8C5D-62D534E3C22D}" srcOrd="1" destOrd="0" presId="urn:microsoft.com/office/officeart/2005/8/layout/hierarchy3"/>
+    <dgm:cxn modelId="{8A4FBAEE-91D0-4723-8BF5-5B0A931A8304}" type="presOf" srcId="{84B28951-A3B6-466B-9E5C-4E40CB0C3868}" destId="{65F39FC5-A6CE-491E-8888-8271FD35E89E}" srcOrd="0" destOrd="0" presId="urn:microsoft.com/office/officeart/2005/8/layout/hierarchy3"/>
+    <dgm:cxn modelId="{85846EF0-AC5F-4907-BDB8-39070D9AF039}" type="presOf" srcId="{94927AD6-0BC6-48BC-A7A9-B033F8EEEE27}" destId="{84E38BBE-317B-40CB-BED1-598900656104}" srcOrd="0" destOrd="0" presId="urn:microsoft.com/office/officeart/2005/8/layout/hierarchy3"/>
+    <dgm:cxn modelId="{D587D364-BFAF-4684-8F86-FB9BC5B0AA9E}" type="presOf" srcId="{8DDB22BA-566F-4439-B904-C34874F4FDA9}" destId="{9EF792B8-EB2F-4996-8AE7-C558C638115A}" srcOrd="0" destOrd="0" presId="urn:microsoft.com/office/officeart/2005/8/layout/hierarchy3"/>
+    <dgm:cxn modelId="{EEA31C17-DC36-4B10-97AB-4ADE1EDDEA16}" type="presOf" srcId="{90FCEC29-3023-4272-9BDB-72B39E94159E}" destId="{B8BB48C0-6E1A-4E6B-B8F8-0F224C183831}" srcOrd="0" destOrd="0" presId="urn:microsoft.com/office/officeart/2005/8/layout/hierarchy3"/>
+    <dgm:cxn modelId="{BA54868D-BC22-4F80-83FD-7A2439319A9F}" type="presOf" srcId="{3EA4EA27-2467-4BAD-A0F9-C2C3D3597EB6}" destId="{E8D96FEB-84A9-416C-80C3-1A9053E24EAA}" srcOrd="0" destOrd="0" presId="urn:microsoft.com/office/officeart/2005/8/layout/hierarchy3"/>
+    <dgm:cxn modelId="{D7E0C6B4-8473-4D03-A560-4DF52A9989D8}" type="presOf" srcId="{FB773CC5-928C-4EBB-9E7C-55F8DF732475}" destId="{EED238A2-F0DF-4F67-8B6A-6BF5E84200D5}" srcOrd="0" destOrd="0" presId="urn:microsoft.com/office/officeart/2005/8/layout/hierarchy3"/>
     <dgm:cxn modelId="{A3909E9F-29CD-4F11-AEBC-CEDE19DEEE49}" srcId="{8DAB2FD0-2B03-4377-AB78-C40A056ACE6F}" destId="{28FAD08A-7668-4F89-88BA-7BC5522EC9AA}" srcOrd="5" destOrd="0" parTransId="{CAE05BA6-E552-4146-83F2-D4B0B0C55150}" sibTransId="{5C06DBF5-22D2-43D6-A252-1D999C73AE58}"/>
     <dgm:cxn modelId="{FE11E16A-44D6-4DFE-BA0A-BDF112713CA8}" srcId="{DC5733AA-5488-4161-9E9C-4E86DFCF157C}" destId="{94927AD6-0BC6-48BC-A7A9-B033F8EEEE27}" srcOrd="1" destOrd="0" parTransId="{95FCB660-8056-4D66-A638-A7DFC6590755}" sibTransId="{A8D4D82F-948D-49F9-B416-0E2C5E705B3E}"/>
-    <dgm:cxn modelId="{3DDEC5CD-1A8E-41C7-A39F-5BF0BA51A0CF}" type="presOf" srcId="{4C3CFAF8-114D-49AC-8C2D-8403D4AE6D2E}" destId="{A0B49624-BEFA-4F36-B59E-2C2952641913}" srcOrd="0" destOrd="0" presId="urn:microsoft.com/office/officeart/2005/8/layout/hierarchy3"/>
-    <dgm:cxn modelId="{3C614EC2-CC37-4FAB-A4BF-F9B4C81DBE33}" type="presOf" srcId="{28B0FA7E-8089-4167-9390-BAFB85BA925A}" destId="{548A2A15-D14B-43B8-B052-EBCF9D83BEFA}" srcOrd="0" destOrd="0" presId="urn:microsoft.com/office/officeart/2005/8/layout/hierarchy3"/>
-    <dgm:cxn modelId="{94F2E84B-195C-499F-A866-853F72D1EA4A}" type="presOf" srcId="{4C5E9BE5-1781-406D-B5B8-8FAB82A93DBF}" destId="{3206DEE8-816E-4DF2-B56F-A32D5FB2B8E0}" srcOrd="0" destOrd="0" presId="urn:microsoft.com/office/officeart/2005/8/layout/hierarchy3"/>
-    <dgm:cxn modelId="{614B4E98-27C6-4D4D-A636-EEE1F227FCBF}" type="presOf" srcId="{8DDB22BA-566F-4439-B904-C34874F4FDA9}" destId="{9EF792B8-EB2F-4996-8AE7-C558C638115A}" srcOrd="0" destOrd="0" presId="urn:microsoft.com/office/officeart/2005/8/layout/hierarchy3"/>
-    <dgm:cxn modelId="{5811EFCC-F44D-42EF-BE11-51F9561449B4}" type="presOf" srcId="{4CE2ECD0-BB62-47CE-B968-118726A7596A}" destId="{17D91CE4-50EA-45CB-A4B5-F9B7BFD5DBB5}" srcOrd="1" destOrd="0" presId="urn:microsoft.com/office/officeart/2005/8/layout/hierarchy3"/>
+    <dgm:cxn modelId="{9EB6204F-118C-451F-A044-C106DE7F8D1C}" type="presOf" srcId="{4C5E9BE5-1781-406D-B5B8-8FAB82A93DBF}" destId="{3206DEE8-816E-4DF2-B56F-A32D5FB2B8E0}" srcOrd="0" destOrd="0" presId="urn:microsoft.com/office/officeart/2005/8/layout/hierarchy3"/>
+    <dgm:cxn modelId="{8E35D799-C52D-412E-80FB-6FF49FA84CFB}" type="presOf" srcId="{7F828FC0-9501-40D3-A0DB-F30C215FAE9B}" destId="{29E6ABA8-1702-4C61-B19D-8C0148A40F8C}" srcOrd="0" destOrd="0" presId="urn:microsoft.com/office/officeart/2005/8/layout/hierarchy3"/>
     <dgm:cxn modelId="{355A8AA8-46E3-4CCF-BCA5-2B51582BE8CE}" srcId="{8DAB2FD0-2B03-4377-AB78-C40A056ACE6F}" destId="{B4094FF4-9337-4505-BFC6-3E0C305126B0}" srcOrd="3" destOrd="0" parTransId="{11BD4E6D-CBA2-419E-A6EA-7805E296E136}" sibTransId="{D91CBD99-7732-463B-84F0-1527930466E3}"/>
-    <dgm:cxn modelId="{77727D0A-9E6D-4A05-A95F-D8D207F962EA}" type="presOf" srcId="{35B900AE-41B0-45FF-AECA-A41BF8103AF7}" destId="{3D73A31F-3CD4-4A78-8BD9-2E6FA5F234D0}" srcOrd="0" destOrd="0" presId="urn:microsoft.com/office/officeart/2005/8/layout/hierarchy3"/>
-    <dgm:cxn modelId="{DCEBA41B-40E3-43B1-888B-ECABA348825B}" type="presOf" srcId="{AF5EFBA0-D7B8-49F4-BF86-5EDFD109C60A}" destId="{38155D7B-AA11-47C4-929B-CCC02A3D3801}" srcOrd="0" destOrd="0" presId="urn:microsoft.com/office/officeart/2005/8/layout/hierarchy3"/>
-    <dgm:cxn modelId="{7615459A-6C2D-4E5C-A1C5-782A1EF035FB}" type="presOf" srcId="{28D0073A-982E-41BE-AB0C-AB068C9A398C}" destId="{941B6FBD-D058-4C09-82EF-35412C1C477D}" srcOrd="0" destOrd="0" presId="urn:microsoft.com/office/officeart/2005/8/layout/hierarchy3"/>
-    <dgm:cxn modelId="{831F1A3A-7C2A-4D2B-AA6B-4B2E0D9550A7}" type="presParOf" srcId="{BEFCC4BD-3F5D-4BBC-8701-6CADB17AA31F}" destId="{D171E6DA-76D3-445A-A4AD-CDF43BF8D621}" srcOrd="0" destOrd="0" presId="urn:microsoft.com/office/officeart/2005/8/layout/hierarchy3"/>
-    <dgm:cxn modelId="{2E59658B-B077-46ED-B623-01150EE19575}" type="presParOf" srcId="{D171E6DA-76D3-445A-A4AD-CDF43BF8D621}" destId="{E984BE3E-B592-4ECD-BAFC-DD3287597B37}" srcOrd="0" destOrd="0" presId="urn:microsoft.com/office/officeart/2005/8/layout/hierarchy3"/>
-    <dgm:cxn modelId="{E9EB3BE8-23DA-421F-B786-10D2E18CE37F}" type="presParOf" srcId="{E984BE3E-B592-4ECD-BAFC-DD3287597B37}" destId="{99FB8535-ECB9-42B1-87A1-D8BBE540BBCA}" srcOrd="0" destOrd="0" presId="urn:microsoft.com/office/officeart/2005/8/layout/hierarchy3"/>
-    <dgm:cxn modelId="{C5237635-5974-41F5-8310-51A6B0C945DA}" type="presParOf" srcId="{E984BE3E-B592-4ECD-BAFC-DD3287597B37}" destId="{61737740-909B-4238-895E-2F5A38B946DA}" srcOrd="1" destOrd="0" presId="urn:microsoft.com/office/officeart/2005/8/layout/hierarchy3"/>
-    <dgm:cxn modelId="{47FF7EE1-0A39-4CD4-9C54-D483E28EAC2F}" type="presParOf" srcId="{D171E6DA-76D3-445A-A4AD-CDF43BF8D621}" destId="{86F71E6F-B2BC-4D83-B173-DF3B8FC5B190}" srcOrd="1" destOrd="0" presId="urn:microsoft.com/office/officeart/2005/8/layout/hierarchy3"/>
-    <dgm:cxn modelId="{FCB1EB20-165E-4E77-B592-A3F2F715956A}" type="presParOf" srcId="{86F71E6F-B2BC-4D83-B173-DF3B8FC5B190}" destId="{3D73A31F-3CD4-4A78-8BD9-2E6FA5F234D0}" srcOrd="0" destOrd="0" presId="urn:microsoft.com/office/officeart/2005/8/layout/hierarchy3"/>
-    <dgm:cxn modelId="{57229308-0B3B-49EB-A969-FE9B9684FCAE}" type="presParOf" srcId="{86F71E6F-B2BC-4D83-B173-DF3B8FC5B190}" destId="{8A3314E6-2863-4C36-BBB3-CAD41F46559B}" srcOrd="1" destOrd="0" presId="urn:microsoft.com/office/officeart/2005/8/layout/hierarchy3"/>
-    <dgm:cxn modelId="{0D32CBB6-38A1-483E-BFCD-1716A92612D6}" type="presParOf" srcId="{86F71E6F-B2BC-4D83-B173-DF3B8FC5B190}" destId="{C7D3896C-510F-44BC-88B4-7C22129E786E}" srcOrd="2" destOrd="0" presId="urn:microsoft.com/office/officeart/2005/8/layout/hierarchy3"/>
-    <dgm:cxn modelId="{CB310382-A8AF-46B9-B6CB-71B5FD1CFECD}" type="presParOf" srcId="{86F71E6F-B2BC-4D83-B173-DF3B8FC5B190}" destId="{9D93DF36-F029-4BDC-9E89-4299C0EBFCB3}" srcOrd="3" destOrd="0" presId="urn:microsoft.com/office/officeart/2005/8/layout/hierarchy3"/>
-    <dgm:cxn modelId="{4344B822-7A63-47E9-90EF-560542C0E455}" type="presParOf" srcId="{86F71E6F-B2BC-4D83-B173-DF3B8FC5B190}" destId="{248CE159-4170-4F7E-A087-6D2467D005BD}" srcOrd="4" destOrd="0" presId="urn:microsoft.com/office/officeart/2005/8/layout/hierarchy3"/>
-    <dgm:cxn modelId="{18FF3911-51C4-4783-8A02-3A273C0C737C}" type="presParOf" srcId="{86F71E6F-B2BC-4D83-B173-DF3B8FC5B190}" destId="{3A7336C0-F140-4AA4-8EB0-C86106393380}" srcOrd="5" destOrd="0" presId="urn:microsoft.com/office/officeart/2005/8/layout/hierarchy3"/>
-    <dgm:cxn modelId="{3E696EA7-3F23-42E6-A914-B747417F2931}" type="presParOf" srcId="{86F71E6F-B2BC-4D83-B173-DF3B8FC5B190}" destId="{D4EE79F2-0900-4306-89C1-513046A120F3}" srcOrd="6" destOrd="0" presId="urn:microsoft.com/office/officeart/2005/8/layout/hierarchy3"/>
-    <dgm:cxn modelId="{19E48A7F-6A44-475B-92FC-4AFBEBB66743}" type="presParOf" srcId="{86F71E6F-B2BC-4D83-B173-DF3B8FC5B190}" destId="{4A84239E-C242-4669-92B7-8C65D266FA8E}" srcOrd="7" destOrd="0" presId="urn:microsoft.com/office/officeart/2005/8/layout/hierarchy3"/>
-    <dgm:cxn modelId="{82D4FBF7-AB03-43AC-82C5-1FA11B40A71E}" type="presParOf" srcId="{BEFCC4BD-3F5D-4BBC-8701-6CADB17AA31F}" destId="{9AE52506-E68E-4332-B5D5-31E8FB4E278E}" srcOrd="1" destOrd="0" presId="urn:microsoft.com/office/officeart/2005/8/layout/hierarchy3"/>
-    <dgm:cxn modelId="{3638729F-A330-4863-8F64-F2858C1CEA2B}" type="presParOf" srcId="{9AE52506-E68E-4332-B5D5-31E8FB4E278E}" destId="{66DD3C37-00E3-4F39-BDCD-E90B73CA88BE}" srcOrd="0" destOrd="0" presId="urn:microsoft.com/office/officeart/2005/8/layout/hierarchy3"/>
-    <dgm:cxn modelId="{0B11700B-0F0C-47F2-8FD1-0F041BE99767}" type="presParOf" srcId="{66DD3C37-00E3-4F39-BDCD-E90B73CA88BE}" destId="{F7727978-2655-46FE-AA59-24F8ABF54CD7}" srcOrd="0" destOrd="0" presId="urn:microsoft.com/office/officeart/2005/8/layout/hierarchy3"/>
-    <dgm:cxn modelId="{2CEAE37B-C935-4731-BDEE-91DDAAE60C73}" type="presParOf" srcId="{66DD3C37-00E3-4F39-BDCD-E90B73CA88BE}" destId="{6153FFD0-413D-461D-9B01-CEA037B8FD0A}" srcOrd="1" destOrd="0" presId="urn:microsoft.com/office/officeart/2005/8/layout/hierarchy3"/>
-    <dgm:cxn modelId="{955E1E4B-1EE8-4135-BFE9-26171F5554C1}" type="presParOf" srcId="{9AE52506-E68E-4332-B5D5-31E8FB4E278E}" destId="{8818B69A-7B6E-446F-8195-8D7EA1DA47BE}" srcOrd="1" destOrd="0" presId="urn:microsoft.com/office/officeart/2005/8/layout/hierarchy3"/>
-    <dgm:cxn modelId="{72B1BB76-C4E1-4A1C-93A2-1348E712BAD8}" type="presParOf" srcId="{8818B69A-7B6E-446F-8195-8D7EA1DA47BE}" destId="{7F64B280-C922-4573-A9A4-51128719C217}" srcOrd="0" destOrd="0" presId="urn:microsoft.com/office/officeart/2005/8/layout/hierarchy3"/>
-    <dgm:cxn modelId="{F8D37486-3928-4B15-903D-C5A81537DACD}" type="presParOf" srcId="{8818B69A-7B6E-446F-8195-8D7EA1DA47BE}" destId="{38155D7B-AA11-47C4-929B-CCC02A3D3801}" srcOrd="1" destOrd="0" presId="urn:microsoft.com/office/officeart/2005/8/layout/hierarchy3"/>
-    <dgm:cxn modelId="{1CBC7225-7F2D-42F5-A6DC-4FCF89035650}" type="presParOf" srcId="{8818B69A-7B6E-446F-8195-8D7EA1DA47BE}" destId="{F2819C25-FC5B-4095-ADBF-C6AB65E907EF}" srcOrd="2" destOrd="0" presId="urn:microsoft.com/office/officeart/2005/8/layout/hierarchy3"/>
-    <dgm:cxn modelId="{2E8904C0-D9AC-4B8E-AD8D-F01189B75739}" type="presParOf" srcId="{8818B69A-7B6E-446F-8195-8D7EA1DA47BE}" destId="{9EA7F07E-91D0-43F4-A301-6010E6E28787}" srcOrd="3" destOrd="0" presId="urn:microsoft.com/office/officeart/2005/8/layout/hierarchy3"/>
-    <dgm:cxn modelId="{1E762DAA-2967-4EF7-8374-8FF3EE96017B}" type="presParOf" srcId="{8818B69A-7B6E-446F-8195-8D7EA1DA47BE}" destId="{E2A9A2E3-975E-4158-B7B0-8474B12FE0C9}" srcOrd="4" destOrd="0" presId="urn:microsoft.com/office/officeart/2005/8/layout/hierarchy3"/>
-    <dgm:cxn modelId="{0A5AB386-6DFB-4B11-B76A-1AD3F1E6CE6A}" type="presParOf" srcId="{8818B69A-7B6E-446F-8195-8D7EA1DA47BE}" destId="{187F473F-2C80-4D0F-867C-B9C989E5CE3B}" srcOrd="5" destOrd="0" presId="urn:microsoft.com/office/officeart/2005/8/layout/hierarchy3"/>
-    <dgm:cxn modelId="{54C7BD12-1E63-4539-9CA6-E5CEF48C5D18}" type="presParOf" srcId="{8818B69A-7B6E-446F-8195-8D7EA1DA47BE}" destId="{29E6ABA8-1702-4C61-B19D-8C0148A40F8C}" srcOrd="6" destOrd="0" presId="urn:microsoft.com/office/officeart/2005/8/layout/hierarchy3"/>
-    <dgm:cxn modelId="{D38D56BD-AC45-4C1C-BDDD-6EF5AEC16DB7}" type="presParOf" srcId="{8818B69A-7B6E-446F-8195-8D7EA1DA47BE}" destId="{3206DEE8-816E-4DF2-B56F-A32D5FB2B8E0}" srcOrd="7" destOrd="0" presId="urn:microsoft.com/office/officeart/2005/8/layout/hierarchy3"/>
-    <dgm:cxn modelId="{8F569E60-1790-48A3-89A1-79859C858448}" type="presParOf" srcId="{BEFCC4BD-3F5D-4BBC-8701-6CADB17AA31F}" destId="{8C02F7EE-C7AB-4526-9F7D-92F994DCDA2B}" srcOrd="2" destOrd="0" presId="urn:microsoft.com/office/officeart/2005/8/layout/hierarchy3"/>
-    <dgm:cxn modelId="{841C7F06-6FAE-4950-BB59-BB961F4AE959}" type="presParOf" srcId="{8C02F7EE-C7AB-4526-9F7D-92F994DCDA2B}" destId="{EB5E56A3-94C5-4478-8D95-3B3F6A11001C}" srcOrd="0" destOrd="0" presId="urn:microsoft.com/office/officeart/2005/8/layout/hierarchy3"/>
-    <dgm:cxn modelId="{062B6DCD-E348-453C-A822-F0FA150C27D5}" type="presParOf" srcId="{EB5E56A3-94C5-4478-8D95-3B3F6A11001C}" destId="{91F3DD14-3AE4-4F3B-BF09-032D92ED4320}" srcOrd="0" destOrd="0" presId="urn:microsoft.com/office/officeart/2005/8/layout/hierarchy3"/>
-    <dgm:cxn modelId="{5C4E7818-2549-49A5-BA81-786A2208CA94}" type="presParOf" srcId="{EB5E56A3-94C5-4478-8D95-3B3F6A11001C}" destId="{B97A4915-97D8-4679-B75F-622F745A40AD}" srcOrd="1" destOrd="0" presId="urn:microsoft.com/office/officeart/2005/8/layout/hierarchy3"/>
-    <dgm:cxn modelId="{30C6AA66-CC3F-4C56-85CE-E0185D5A9646}" type="presParOf" srcId="{8C02F7EE-C7AB-4526-9F7D-92F994DCDA2B}" destId="{BED06B18-515E-4C6D-8482-122CF65031F8}" srcOrd="1" destOrd="0" presId="urn:microsoft.com/office/officeart/2005/8/layout/hierarchy3"/>
-    <dgm:cxn modelId="{964B3D83-191A-4782-9B96-59C93D6B4335}" type="presParOf" srcId="{BED06B18-515E-4C6D-8482-122CF65031F8}" destId="{A0B49624-BEFA-4F36-B59E-2C2952641913}" srcOrd="0" destOrd="0" presId="urn:microsoft.com/office/officeart/2005/8/layout/hierarchy3"/>
-    <dgm:cxn modelId="{CD118872-EBF9-40CD-B718-E9D823162F62}" type="presParOf" srcId="{BED06B18-515E-4C6D-8482-122CF65031F8}" destId="{C690DA50-99EF-4AC1-BF02-0178B112B8D1}" srcOrd="1" destOrd="0" presId="urn:microsoft.com/office/officeart/2005/8/layout/hierarchy3"/>
-    <dgm:cxn modelId="{FB6CB774-75AB-4C0E-A80F-06053A591421}" type="presParOf" srcId="{BED06B18-515E-4C6D-8482-122CF65031F8}" destId="{D3B15278-7FE7-43C5-B501-8FE553284603}" srcOrd="2" destOrd="0" presId="urn:microsoft.com/office/officeart/2005/8/layout/hierarchy3"/>
-    <dgm:cxn modelId="{EB32F7C3-2A68-4963-9A0D-F1E8AC079C4B}" type="presParOf" srcId="{BED06B18-515E-4C6D-8482-122CF65031F8}" destId="{84E38BBE-317B-40CB-BED1-598900656104}" srcOrd="3" destOrd="0" presId="urn:microsoft.com/office/officeart/2005/8/layout/hierarchy3"/>
-    <dgm:cxn modelId="{BC2F2DDD-6D3F-4027-AD4B-6161C1916D08}" type="presParOf" srcId="{BED06B18-515E-4C6D-8482-122CF65031F8}" destId="{9E36A3C3-6B8D-4834-BE28-710E9B9F157F}" srcOrd="4" destOrd="0" presId="urn:microsoft.com/office/officeart/2005/8/layout/hierarchy3"/>
-    <dgm:cxn modelId="{C36B9788-D5A1-4351-B5C0-B9ADA1066E19}" type="presParOf" srcId="{BED06B18-515E-4C6D-8482-122CF65031F8}" destId="{E887E15F-5B41-47EF-81CD-3C23AAA4FF7C}" srcOrd="5" destOrd="0" presId="urn:microsoft.com/office/officeart/2005/8/layout/hierarchy3"/>
-    <dgm:cxn modelId="{5C71A458-FAA8-43D3-B8A3-3EB443D682C8}" type="presParOf" srcId="{BEFCC4BD-3F5D-4BBC-8701-6CADB17AA31F}" destId="{40C0A844-72B9-4499-8A2F-31B160519B2B}" srcOrd="3" destOrd="0" presId="urn:microsoft.com/office/officeart/2005/8/layout/hierarchy3"/>
-    <dgm:cxn modelId="{7B656182-10A4-4336-BCDD-8B32BB6E7DA0}" type="presParOf" srcId="{40C0A844-72B9-4499-8A2F-31B160519B2B}" destId="{FEFEA5B4-188A-4C43-81BA-FD4EB8E74EF6}" srcOrd="0" destOrd="0" presId="urn:microsoft.com/office/officeart/2005/8/layout/hierarchy3"/>
-    <dgm:cxn modelId="{42973D97-93C2-423E-8714-40B0B13FCFCC}" type="presParOf" srcId="{FEFEA5B4-188A-4C43-81BA-FD4EB8E74EF6}" destId="{E5E1801B-779F-4A6B-8755-4B28832CAA29}" srcOrd="0" destOrd="0" presId="urn:microsoft.com/office/officeart/2005/8/layout/hierarchy3"/>
-    <dgm:cxn modelId="{A6B832EA-F16C-4D8B-AB94-A9FAF4C50D05}" type="presParOf" srcId="{FEFEA5B4-188A-4C43-81BA-FD4EB8E74EF6}" destId="{587645D9-6F69-4F07-8C5D-62D534E3C22D}" srcOrd="1" destOrd="0" presId="urn:microsoft.com/office/officeart/2005/8/layout/hierarchy3"/>
-    <dgm:cxn modelId="{24271776-9F15-4517-86C0-E5EAC1842142}" type="presParOf" srcId="{40C0A844-72B9-4499-8A2F-31B160519B2B}" destId="{8A075C84-1556-4181-B9F1-B0F5D69ADB55}" srcOrd="1" destOrd="0" presId="urn:microsoft.com/office/officeart/2005/8/layout/hierarchy3"/>
-    <dgm:cxn modelId="{03E3FBD7-7308-43F5-8FEA-5C6EB3A16C05}" type="presParOf" srcId="{8A075C84-1556-4181-B9F1-B0F5D69ADB55}" destId="{CB31F521-FC1D-4E4D-9B45-DDE8A4B236A4}" srcOrd="0" destOrd="0" presId="urn:microsoft.com/office/officeart/2005/8/layout/hierarchy3"/>
-    <dgm:cxn modelId="{E8E499BC-ABEB-4020-B02F-2A349519007A}" type="presParOf" srcId="{8A075C84-1556-4181-B9F1-B0F5D69ADB55}" destId="{65F39FC5-A6CE-491E-8888-8271FD35E89E}" srcOrd="1" destOrd="0" presId="urn:microsoft.com/office/officeart/2005/8/layout/hierarchy3"/>
-    <dgm:cxn modelId="{3118A4DF-2F5E-4D42-9570-9BCAFFBC6956}" type="presParOf" srcId="{8A075C84-1556-4181-B9F1-B0F5D69ADB55}" destId="{F94F71E9-0EFD-4B2E-AA4E-A2D6BEC7906E}" srcOrd="2" destOrd="0" presId="urn:microsoft.com/office/officeart/2005/8/layout/hierarchy3"/>
-    <dgm:cxn modelId="{DCD13AB1-FFAD-4A02-A65A-44A228B2907D}" type="presParOf" srcId="{8A075C84-1556-4181-B9F1-B0F5D69ADB55}" destId="{F8D3AACC-3FF3-4AD1-9D53-238E3884F253}" srcOrd="3" destOrd="0" presId="urn:microsoft.com/office/officeart/2005/8/layout/hierarchy3"/>
-    <dgm:cxn modelId="{9FF40F65-00EE-4435-B688-55198DA8E7B1}" type="presParOf" srcId="{8A075C84-1556-4181-B9F1-B0F5D69ADB55}" destId="{B8BB48C0-6E1A-4E6B-B8F8-0F224C183831}" srcOrd="4" destOrd="0" presId="urn:microsoft.com/office/officeart/2005/8/layout/hierarchy3"/>
-    <dgm:cxn modelId="{77758F3C-FE15-4954-B61B-A5479AE00CC7}" type="presParOf" srcId="{8A075C84-1556-4181-B9F1-B0F5D69ADB55}" destId="{8402DF20-AE4F-4717-9392-4C37350DEE90}" srcOrd="5" destOrd="0" presId="urn:microsoft.com/office/officeart/2005/8/layout/hierarchy3"/>
-    <dgm:cxn modelId="{82267B25-5845-4398-BAEC-831E16B71EC7}" type="presParOf" srcId="{BEFCC4BD-3F5D-4BBC-8701-6CADB17AA31F}" destId="{7A223F60-6D8A-4AB8-AEB5-0CE91FFB9298}" srcOrd="4" destOrd="0" presId="urn:microsoft.com/office/officeart/2005/8/layout/hierarchy3"/>
-    <dgm:cxn modelId="{2507A3B2-A24D-46FB-AB77-D0793E62D664}" type="presParOf" srcId="{7A223F60-6D8A-4AB8-AEB5-0CE91FFB9298}" destId="{BBC84C29-1C10-4443-BA08-C87541C04518}" srcOrd="0" destOrd="0" presId="urn:microsoft.com/office/officeart/2005/8/layout/hierarchy3"/>
-    <dgm:cxn modelId="{5619FAF4-0CA4-434B-95DE-76DA231C049F}" type="presParOf" srcId="{BBC84C29-1C10-4443-BA08-C87541C04518}" destId="{DED34B62-5B37-4393-8A01-F6B25CB45D0A}" srcOrd="0" destOrd="0" presId="urn:microsoft.com/office/officeart/2005/8/layout/hierarchy3"/>
-    <dgm:cxn modelId="{8B180916-E4A1-41BC-AC20-E88C2560C43F}" type="presParOf" srcId="{BBC84C29-1C10-4443-BA08-C87541C04518}" destId="{8AA3C08A-C973-4EC5-A51C-9D831B8F4724}" srcOrd="1" destOrd="0" presId="urn:microsoft.com/office/officeart/2005/8/layout/hierarchy3"/>
-    <dgm:cxn modelId="{17A98E6D-B393-4AE2-991B-6B8D404F5DD5}" type="presParOf" srcId="{7A223F60-6D8A-4AB8-AEB5-0CE91FFB9298}" destId="{DBBD953D-F4AC-4C6C-B6D7-6F6B1F9D7B0F}" srcOrd="1" destOrd="0" presId="urn:microsoft.com/office/officeart/2005/8/layout/hierarchy3"/>
-    <dgm:cxn modelId="{EBEBFA26-0C1B-4850-B32C-5182F3F91091}" type="presParOf" srcId="{DBBD953D-F4AC-4C6C-B6D7-6F6B1F9D7B0F}" destId="{98408B34-EA17-41DC-B392-49823CBC97B7}" srcOrd="0" destOrd="0" presId="urn:microsoft.com/office/officeart/2005/8/layout/hierarchy3"/>
-    <dgm:cxn modelId="{6CD1B611-CE01-48F8-95CB-ED3E7F810EFD}" type="presParOf" srcId="{DBBD953D-F4AC-4C6C-B6D7-6F6B1F9D7B0F}" destId="{941B6FBD-D058-4C09-82EF-35412C1C477D}" srcOrd="1" destOrd="0" presId="urn:microsoft.com/office/officeart/2005/8/layout/hierarchy3"/>
-    <dgm:cxn modelId="{8B38B2BE-17F8-4DA9-851B-8773D7E13978}" type="presParOf" srcId="{BEFCC4BD-3F5D-4BBC-8701-6CADB17AA31F}" destId="{AC867A0D-D653-4B48-AE41-2C82E8C5C82F}" srcOrd="5" destOrd="0" presId="urn:microsoft.com/office/officeart/2005/8/layout/hierarchy3"/>
-    <dgm:cxn modelId="{D0206DE6-8611-44F2-8B7F-8F0E0B72C0C5}" type="presParOf" srcId="{AC867A0D-D653-4B48-AE41-2C82E8C5C82F}" destId="{D1BDD122-AC3A-4564-9602-1886AA89C864}" srcOrd="0" destOrd="0" presId="urn:microsoft.com/office/officeart/2005/8/layout/hierarchy3"/>
-    <dgm:cxn modelId="{D571416D-538E-4978-B9C6-C988F1C3B08B}" type="presParOf" srcId="{D1BDD122-AC3A-4564-9602-1886AA89C864}" destId="{AF5D85B3-6E9A-44AB-9E2F-E1C70EEE0102}" srcOrd="0" destOrd="0" presId="urn:microsoft.com/office/officeart/2005/8/layout/hierarchy3"/>
-    <dgm:cxn modelId="{9D33E0C5-DBDD-4C6F-B141-815A9801D994}" type="presParOf" srcId="{D1BDD122-AC3A-4564-9602-1886AA89C864}" destId="{878E543B-17CD-4460-BB81-15092E58A0F6}" srcOrd="1" destOrd="0" presId="urn:microsoft.com/office/officeart/2005/8/layout/hierarchy3"/>
-    <dgm:cxn modelId="{F283261A-090E-4D56-9F01-00CF7C455726}" type="presParOf" srcId="{AC867A0D-D653-4B48-AE41-2C82E8C5C82F}" destId="{8C71B731-311D-41F8-ABCD-F36ED28A01BD}" srcOrd="1" destOrd="0" presId="urn:microsoft.com/office/officeart/2005/8/layout/hierarchy3"/>
-    <dgm:cxn modelId="{C9BD8496-9D9F-4791-B974-19357E18205F}" type="presParOf" srcId="{8C71B731-311D-41F8-ABCD-F36ED28A01BD}" destId="{6AEB7793-A050-4E9D-91F1-25FC3F50F43B}" srcOrd="0" destOrd="0" presId="urn:microsoft.com/office/officeart/2005/8/layout/hierarchy3"/>
-    <dgm:cxn modelId="{20213F45-3B10-4D8B-8966-5919C28CDA01}" type="presParOf" srcId="{8C71B731-311D-41F8-ABCD-F36ED28A01BD}" destId="{E8D96FEB-84A9-416C-80C3-1A9053E24EAA}" srcOrd="1" destOrd="0" presId="urn:microsoft.com/office/officeart/2005/8/layout/hierarchy3"/>
-    <dgm:cxn modelId="{3786CBB9-6612-4D59-85E7-427453C43E52}" type="presParOf" srcId="{8C71B731-311D-41F8-ABCD-F36ED28A01BD}" destId="{47A5DE8F-F2E2-458B-81C5-F9DA393628B2}" srcOrd="2" destOrd="0" presId="urn:microsoft.com/office/officeart/2005/8/layout/hierarchy3"/>
-    <dgm:cxn modelId="{0B8033C1-AC9E-4ECF-95EB-52E9536DB011}" type="presParOf" srcId="{8C71B731-311D-41F8-ABCD-F36ED28A01BD}" destId="{F696DC11-4C5D-45F2-8EB2-5BF5F0766D4D}" srcOrd="3" destOrd="0" presId="urn:microsoft.com/office/officeart/2005/8/layout/hierarchy3"/>
-    <dgm:cxn modelId="{C8C409FA-C0AA-4D20-8792-835B5B536D61}" type="presParOf" srcId="{BEFCC4BD-3F5D-4BBC-8701-6CADB17AA31F}" destId="{A727833B-BFEB-4463-A722-884D8DF4E141}" srcOrd="6" destOrd="0" presId="urn:microsoft.com/office/officeart/2005/8/layout/hierarchy3"/>
-    <dgm:cxn modelId="{FAFCBC7F-A334-455E-B520-717D483F92B8}" type="presParOf" srcId="{A727833B-BFEB-4463-A722-884D8DF4E141}" destId="{2DD3B2AA-2267-4ED2-8A1C-A469E8EFD5F5}" srcOrd="0" destOrd="0" presId="urn:microsoft.com/office/officeart/2005/8/layout/hierarchy3"/>
-    <dgm:cxn modelId="{4F9ADFDF-A0F7-4941-BFB7-C6DB0F9C9468}" type="presParOf" srcId="{2DD3B2AA-2267-4ED2-8A1C-A469E8EFD5F5}" destId="{6C2DB3A7-FAC5-4907-B69D-2A82E1D0B614}" srcOrd="0" destOrd="0" presId="urn:microsoft.com/office/officeart/2005/8/layout/hierarchy3"/>
-    <dgm:cxn modelId="{DFEB8479-843D-43C4-B6BF-8AABCD791D2C}" type="presParOf" srcId="{2DD3B2AA-2267-4ED2-8A1C-A469E8EFD5F5}" destId="{292B5CA0-BF49-4F85-91E3-8BAAEA2517E7}" srcOrd="1" destOrd="0" presId="urn:microsoft.com/office/officeart/2005/8/layout/hierarchy3"/>
-    <dgm:cxn modelId="{3CF4B8BF-DDFD-430C-A649-BCD980B74641}" type="presParOf" srcId="{A727833B-BFEB-4463-A722-884D8DF4E141}" destId="{D73B5D51-29FF-4836-810B-84756F5F1151}" srcOrd="1" destOrd="0" presId="urn:microsoft.com/office/officeart/2005/8/layout/hierarchy3"/>
-    <dgm:cxn modelId="{001218EA-B3CE-4938-B683-F454DE4D29F5}" type="presParOf" srcId="{D73B5D51-29FF-4836-810B-84756F5F1151}" destId="{9EF792B8-EB2F-4996-8AE7-C558C638115A}" srcOrd="0" destOrd="0" presId="urn:microsoft.com/office/officeart/2005/8/layout/hierarchy3"/>
-    <dgm:cxn modelId="{6EFE05CC-A3E0-4722-8110-2B2EB322829B}" type="presParOf" srcId="{D73B5D51-29FF-4836-810B-84756F5F1151}" destId="{2A82A683-001D-4A24-B4EB-0F6569EE6A84}" srcOrd="1" destOrd="0" presId="urn:microsoft.com/office/officeart/2005/8/layout/hierarchy3"/>
-    <dgm:cxn modelId="{811C4D48-EAB2-43A1-B8ED-5FD454D5DC75}" type="presParOf" srcId="{D73B5D51-29FF-4836-810B-84756F5F1151}" destId="{49D9ABCD-6EEA-48BF-880F-B7BA7E0CA55D}" srcOrd="2" destOrd="0" presId="urn:microsoft.com/office/officeart/2005/8/layout/hierarchy3"/>
-    <dgm:cxn modelId="{78B199AC-5795-4AFC-AE05-663CD136AE6D}" type="presParOf" srcId="{D73B5D51-29FF-4836-810B-84756F5F1151}" destId="{24EA4042-C37C-44FF-B990-10310C99290F}" srcOrd="3" destOrd="0" presId="urn:microsoft.com/office/officeart/2005/8/layout/hierarchy3"/>
-    <dgm:cxn modelId="{9DF71926-78A2-4B5C-ABFD-AF5AB3FC550C}" type="presParOf" srcId="{D73B5D51-29FF-4836-810B-84756F5F1151}" destId="{0A0E46B4-880D-45A3-BEA8-F0179A662F6E}" srcOrd="4" destOrd="0" presId="urn:microsoft.com/office/officeart/2005/8/layout/hierarchy3"/>
-    <dgm:cxn modelId="{D93E6649-8DC7-4A4E-97D9-BC6E4B3046EC}" type="presParOf" srcId="{D73B5D51-29FF-4836-810B-84756F5F1151}" destId="{934FE0E1-B490-422E-AA0C-4CA0974D38DF}" srcOrd="5" destOrd="0" presId="urn:microsoft.com/office/officeart/2005/8/layout/hierarchy3"/>
-    <dgm:cxn modelId="{3CE334BA-6335-4486-AF3B-776D4B9952EE}" type="presParOf" srcId="{D73B5D51-29FF-4836-810B-84756F5F1151}" destId="{31BFF808-E5C4-4266-BB5D-4DD341B88897}" srcOrd="6" destOrd="0" presId="urn:microsoft.com/office/officeart/2005/8/layout/hierarchy3"/>
-    <dgm:cxn modelId="{97C7CEA3-83A1-482E-B919-EBBD722C6153}" type="presParOf" srcId="{D73B5D51-29FF-4836-810B-84756F5F1151}" destId="{7EB9B7B6-B186-4DE7-92CF-45C2332B5808}" srcOrd="7" destOrd="0" presId="urn:microsoft.com/office/officeart/2005/8/layout/hierarchy3"/>
-    <dgm:cxn modelId="{A7DE1D66-9EB4-4F0D-9EB4-1DF2BBD6FC35}" type="presParOf" srcId="{BEFCC4BD-3F5D-4BBC-8701-6CADB17AA31F}" destId="{07EE0E1A-058A-4C28-AD7A-B2B81BF9C15B}" srcOrd="7" destOrd="0" presId="urn:microsoft.com/office/officeart/2005/8/layout/hierarchy3"/>
-    <dgm:cxn modelId="{F1779485-06E9-4D9B-8C82-952DDFDE09D9}" type="presParOf" srcId="{07EE0E1A-058A-4C28-AD7A-B2B81BF9C15B}" destId="{FCCB17AB-98B4-4ACC-B28A-3ED0C83FA361}" srcOrd="0" destOrd="0" presId="urn:microsoft.com/office/officeart/2005/8/layout/hierarchy3"/>
-    <dgm:cxn modelId="{4FB8F006-63F4-40E7-B80D-637A2A16C29D}" type="presParOf" srcId="{FCCB17AB-98B4-4ACC-B28A-3ED0C83FA361}" destId="{EED238A2-F0DF-4F67-8B6A-6BF5E84200D5}" srcOrd="0" destOrd="0" presId="urn:microsoft.com/office/officeart/2005/8/layout/hierarchy3"/>
-    <dgm:cxn modelId="{CDD204E0-FD38-4864-BEA1-40C3DBAF9DAE}" type="presParOf" srcId="{FCCB17AB-98B4-4ACC-B28A-3ED0C83FA361}" destId="{D2901977-E661-4E89-BB60-728ECFDF71B6}" srcOrd="1" destOrd="0" presId="urn:microsoft.com/office/officeart/2005/8/layout/hierarchy3"/>
-    <dgm:cxn modelId="{40C2F063-85BD-4B98-B1F6-7B3BEC5402E1}" type="presParOf" srcId="{07EE0E1A-058A-4C28-AD7A-B2B81BF9C15B}" destId="{68565D25-8667-4252-BB01-D88A74502EB9}" srcOrd="1" destOrd="0" presId="urn:microsoft.com/office/officeart/2005/8/layout/hierarchy3"/>
-    <dgm:cxn modelId="{8A35D1AA-E3CB-414D-B6FF-73297616607F}" type="presParOf" srcId="{68565D25-8667-4252-BB01-D88A74502EB9}" destId="{F006886D-E4EA-480C-A781-A323279A7444}" srcOrd="0" destOrd="0" presId="urn:microsoft.com/office/officeart/2005/8/layout/hierarchy3"/>
-    <dgm:cxn modelId="{A4284B93-8FED-4A47-918B-84B53CE1DB4A}" type="presParOf" srcId="{68565D25-8667-4252-BB01-D88A74502EB9}" destId="{526EF2C4-1577-4934-BD19-8A593E727CAC}" srcOrd="1" destOrd="0" presId="urn:microsoft.com/office/officeart/2005/8/layout/hierarchy3"/>
-    <dgm:cxn modelId="{2A43967A-3E14-4E8F-9BFE-2D8135665563}" type="presParOf" srcId="{BEFCC4BD-3F5D-4BBC-8701-6CADB17AA31F}" destId="{053D7075-E252-4BD9-BE54-176F5B28A92B}" srcOrd="8" destOrd="0" presId="urn:microsoft.com/office/officeart/2005/8/layout/hierarchy3"/>
-    <dgm:cxn modelId="{FC6CFC62-B233-4AAE-8867-316A3B76188E}" type="presParOf" srcId="{053D7075-E252-4BD9-BE54-176F5B28A92B}" destId="{180EEA0B-CD68-4C1F-B477-43F7FD939870}" srcOrd="0" destOrd="0" presId="urn:microsoft.com/office/officeart/2005/8/layout/hierarchy3"/>
-    <dgm:cxn modelId="{65729DDF-4B41-4F36-B589-828884ACED57}" type="presParOf" srcId="{180EEA0B-CD68-4C1F-B477-43F7FD939870}" destId="{AAF647BC-8AB7-421F-AF2B-D02B99D7D429}" srcOrd="0" destOrd="0" presId="urn:microsoft.com/office/officeart/2005/8/layout/hierarchy3"/>
-    <dgm:cxn modelId="{DF655889-D690-4349-84F0-932793BDA8FC}" type="presParOf" srcId="{180EEA0B-CD68-4C1F-B477-43F7FD939870}" destId="{17D91CE4-50EA-45CB-A4B5-F9B7BFD5DBB5}" srcOrd="1" destOrd="0" presId="urn:microsoft.com/office/officeart/2005/8/layout/hierarchy3"/>
-    <dgm:cxn modelId="{02BD1BE9-AD0B-4728-900D-F3FEB3B5F506}" type="presParOf" srcId="{053D7075-E252-4BD9-BE54-176F5B28A92B}" destId="{9E426D12-1AA4-4ACB-8410-DD100E78C4FC}" srcOrd="1" destOrd="0" presId="urn:microsoft.com/office/officeart/2005/8/layout/hierarchy3"/>
-    <dgm:cxn modelId="{434A0E29-E622-4191-939E-F13256F47608}" type="presParOf" srcId="{9E426D12-1AA4-4ACB-8410-DD100E78C4FC}" destId="{BF30207B-D423-40AF-B0B0-0ADB391DFB22}" srcOrd="0" destOrd="0" presId="urn:microsoft.com/office/officeart/2005/8/layout/hierarchy3"/>
-    <dgm:cxn modelId="{D230E904-1309-44BB-A8DC-79FD569DFCF7}" type="presParOf" srcId="{9E426D12-1AA4-4ACB-8410-DD100E78C4FC}" destId="{548A2A15-D14B-43B8-B052-EBCF9D83BEFA}" srcOrd="1" destOrd="0" presId="urn:microsoft.com/office/officeart/2005/8/layout/hierarchy3"/>
-    <dgm:cxn modelId="{3B256094-C625-4478-BEAC-35B4FB4394D8}" type="presParOf" srcId="{9E426D12-1AA4-4ACB-8410-DD100E78C4FC}" destId="{0821D2FB-AFE4-49F0-B47F-9E0BD32037DB}" srcOrd="2" destOrd="0" presId="urn:microsoft.com/office/officeart/2005/8/layout/hierarchy3"/>
-    <dgm:cxn modelId="{91F820F2-0E7A-42DD-9D40-4316D3F7769F}" type="presParOf" srcId="{9E426D12-1AA4-4ACB-8410-DD100E78C4FC}" destId="{46ED9D13-F0B4-4692-A299-3394EF773C3C}" srcOrd="3" destOrd="0" presId="urn:microsoft.com/office/officeart/2005/8/layout/hierarchy3"/>
+    <dgm:cxn modelId="{D50CCB12-A31E-428B-8FA4-194645381729}" type="presOf" srcId="{4CE2ECD0-BB62-47CE-B968-118726A7596A}" destId="{AAF647BC-8AB7-421F-AF2B-D02B99D7D429}" srcOrd="0" destOrd="0" presId="urn:microsoft.com/office/officeart/2005/8/layout/hierarchy3"/>
+    <dgm:cxn modelId="{B30D637A-0523-4C16-A3EE-682868AFF46D}" type="presOf" srcId="{8DAB2FD0-2B03-4377-AB78-C40A056ACE6F}" destId="{BEFCC4BD-3F5D-4BBC-8701-6CADB17AA31F}" srcOrd="0" destOrd="0" presId="urn:microsoft.com/office/officeart/2005/8/layout/hierarchy3"/>
+    <dgm:cxn modelId="{EB555413-7628-4231-B6C3-1062E4D73FC3}" type="presParOf" srcId="{BEFCC4BD-3F5D-4BBC-8701-6CADB17AA31F}" destId="{D171E6DA-76D3-445A-A4AD-CDF43BF8D621}" srcOrd="0" destOrd="0" presId="urn:microsoft.com/office/officeart/2005/8/layout/hierarchy3"/>
+    <dgm:cxn modelId="{E588C889-B47B-4F8C-B4CF-C8599026C8C4}" type="presParOf" srcId="{D171E6DA-76D3-445A-A4AD-CDF43BF8D621}" destId="{E984BE3E-B592-4ECD-BAFC-DD3287597B37}" srcOrd="0" destOrd="0" presId="urn:microsoft.com/office/officeart/2005/8/layout/hierarchy3"/>
+    <dgm:cxn modelId="{053212D9-1BD4-4B2F-A6FD-44E0C5A96726}" type="presParOf" srcId="{E984BE3E-B592-4ECD-BAFC-DD3287597B37}" destId="{99FB8535-ECB9-42B1-87A1-D8BBE540BBCA}" srcOrd="0" destOrd="0" presId="urn:microsoft.com/office/officeart/2005/8/layout/hierarchy3"/>
+    <dgm:cxn modelId="{F76C08B8-A7EC-468F-8EDA-F772747D3809}" type="presParOf" srcId="{E984BE3E-B592-4ECD-BAFC-DD3287597B37}" destId="{61737740-909B-4238-895E-2F5A38B946DA}" srcOrd="1" destOrd="0" presId="urn:microsoft.com/office/officeart/2005/8/layout/hierarchy3"/>
+    <dgm:cxn modelId="{9F4C871C-2946-45CA-A54A-56A559B815F6}" type="presParOf" srcId="{D171E6DA-76D3-445A-A4AD-CDF43BF8D621}" destId="{86F71E6F-B2BC-4D83-B173-DF3B8FC5B190}" srcOrd="1" destOrd="0" presId="urn:microsoft.com/office/officeart/2005/8/layout/hierarchy3"/>
+    <dgm:cxn modelId="{833384D7-81A3-44A3-8F59-91CFA11EEABB}" type="presParOf" srcId="{86F71E6F-B2BC-4D83-B173-DF3B8FC5B190}" destId="{3D73A31F-3CD4-4A78-8BD9-2E6FA5F234D0}" srcOrd="0" destOrd="0" presId="urn:microsoft.com/office/officeart/2005/8/layout/hierarchy3"/>
+    <dgm:cxn modelId="{B0B69E69-E35E-44BF-95C4-05676F5536EF}" type="presParOf" srcId="{86F71E6F-B2BC-4D83-B173-DF3B8FC5B190}" destId="{8A3314E6-2863-4C36-BBB3-CAD41F46559B}" srcOrd="1" destOrd="0" presId="urn:microsoft.com/office/officeart/2005/8/layout/hierarchy3"/>
+    <dgm:cxn modelId="{2C9FEA3B-CCD4-417B-88B5-5EB582E59ABD}" type="presParOf" srcId="{86F71E6F-B2BC-4D83-B173-DF3B8FC5B190}" destId="{C7D3896C-510F-44BC-88B4-7C22129E786E}" srcOrd="2" destOrd="0" presId="urn:microsoft.com/office/officeart/2005/8/layout/hierarchy3"/>
+    <dgm:cxn modelId="{6019520E-21EE-4F43-B3E9-9FB74B034423}" type="presParOf" srcId="{86F71E6F-B2BC-4D83-B173-DF3B8FC5B190}" destId="{9D93DF36-F029-4BDC-9E89-4299C0EBFCB3}" srcOrd="3" destOrd="0" presId="urn:microsoft.com/office/officeart/2005/8/layout/hierarchy3"/>
+    <dgm:cxn modelId="{5358DFA6-AD02-4ADD-B265-199BE7794820}" type="presParOf" srcId="{86F71E6F-B2BC-4D83-B173-DF3B8FC5B190}" destId="{248CE159-4170-4F7E-A087-6D2467D005BD}" srcOrd="4" destOrd="0" presId="urn:microsoft.com/office/officeart/2005/8/layout/hierarchy3"/>
+    <dgm:cxn modelId="{FA28E097-E6A9-46E1-8F21-1B9BDB6A3069}" type="presParOf" srcId="{86F71E6F-B2BC-4D83-B173-DF3B8FC5B190}" destId="{3A7336C0-F140-4AA4-8EB0-C86106393380}" srcOrd="5" destOrd="0" presId="urn:microsoft.com/office/officeart/2005/8/layout/hierarchy3"/>
+    <dgm:cxn modelId="{924519D7-F212-4CBE-AF6E-78F09230ADEE}" type="presParOf" srcId="{86F71E6F-B2BC-4D83-B173-DF3B8FC5B190}" destId="{D4EE79F2-0900-4306-89C1-513046A120F3}" srcOrd="6" destOrd="0" presId="urn:microsoft.com/office/officeart/2005/8/layout/hierarchy3"/>
+    <dgm:cxn modelId="{FEA6B7E5-2340-4B47-89F1-9E8A2930EE2C}" type="presParOf" srcId="{86F71E6F-B2BC-4D83-B173-DF3B8FC5B190}" destId="{4A84239E-C242-4669-92B7-8C65D266FA8E}" srcOrd="7" destOrd="0" presId="urn:microsoft.com/office/officeart/2005/8/layout/hierarchy3"/>
+    <dgm:cxn modelId="{90F87F47-F195-4F63-B02E-EF3C63727B7A}" type="presParOf" srcId="{BEFCC4BD-3F5D-4BBC-8701-6CADB17AA31F}" destId="{9AE52506-E68E-4332-B5D5-31E8FB4E278E}" srcOrd="1" destOrd="0" presId="urn:microsoft.com/office/officeart/2005/8/layout/hierarchy3"/>
+    <dgm:cxn modelId="{4ED1C1FC-EA6E-4F18-A183-8F11BC0B97F7}" type="presParOf" srcId="{9AE52506-E68E-4332-B5D5-31E8FB4E278E}" destId="{66DD3C37-00E3-4F39-BDCD-E90B73CA88BE}" srcOrd="0" destOrd="0" presId="urn:microsoft.com/office/officeart/2005/8/layout/hierarchy3"/>
+    <dgm:cxn modelId="{6F9F9D83-ACA1-4ED2-B912-E526B5FB7ADA}" type="presParOf" srcId="{66DD3C37-00E3-4F39-BDCD-E90B73CA88BE}" destId="{F7727978-2655-46FE-AA59-24F8ABF54CD7}" srcOrd="0" destOrd="0" presId="urn:microsoft.com/office/officeart/2005/8/layout/hierarchy3"/>
+    <dgm:cxn modelId="{EA97ABAD-8BCA-4D41-974C-51A844A4E7E2}" type="presParOf" srcId="{66DD3C37-00E3-4F39-BDCD-E90B73CA88BE}" destId="{6153FFD0-413D-461D-9B01-CEA037B8FD0A}" srcOrd="1" destOrd="0" presId="urn:microsoft.com/office/officeart/2005/8/layout/hierarchy3"/>
+    <dgm:cxn modelId="{BA190044-156E-4065-A2E4-537E8147F6C3}" type="presParOf" srcId="{9AE52506-E68E-4332-B5D5-31E8FB4E278E}" destId="{8818B69A-7B6E-446F-8195-8D7EA1DA47BE}" srcOrd="1" destOrd="0" presId="urn:microsoft.com/office/officeart/2005/8/layout/hierarchy3"/>
+    <dgm:cxn modelId="{44F90D7E-442D-40E1-838D-5F2C0FBAFBAD}" type="presParOf" srcId="{8818B69A-7B6E-446F-8195-8D7EA1DA47BE}" destId="{7F64B280-C922-4573-A9A4-51128719C217}" srcOrd="0" destOrd="0" presId="urn:microsoft.com/office/officeart/2005/8/layout/hierarchy3"/>
+    <dgm:cxn modelId="{F1E654CF-83E6-426F-88EB-0A941E1AC79F}" type="presParOf" srcId="{8818B69A-7B6E-446F-8195-8D7EA1DA47BE}" destId="{38155D7B-AA11-47C4-929B-CCC02A3D3801}" srcOrd="1" destOrd="0" presId="urn:microsoft.com/office/officeart/2005/8/layout/hierarchy3"/>
+    <dgm:cxn modelId="{69C1FAA0-F692-4EDD-93B8-8024FA832329}" type="presParOf" srcId="{8818B69A-7B6E-446F-8195-8D7EA1DA47BE}" destId="{F2819C25-FC5B-4095-ADBF-C6AB65E907EF}" srcOrd="2" destOrd="0" presId="urn:microsoft.com/office/officeart/2005/8/layout/hierarchy3"/>
+    <dgm:cxn modelId="{68173F0C-28D4-42A9-8968-1385C30AD24D}" type="presParOf" srcId="{8818B69A-7B6E-446F-8195-8D7EA1DA47BE}" destId="{9EA7F07E-91D0-43F4-A301-6010E6E28787}" srcOrd="3" destOrd="0" presId="urn:microsoft.com/office/officeart/2005/8/layout/hierarchy3"/>
+    <dgm:cxn modelId="{43A19D25-E947-4884-B072-A55911C65C15}" type="presParOf" srcId="{8818B69A-7B6E-446F-8195-8D7EA1DA47BE}" destId="{E2A9A2E3-975E-4158-B7B0-8474B12FE0C9}" srcOrd="4" destOrd="0" presId="urn:microsoft.com/office/officeart/2005/8/layout/hierarchy3"/>
+    <dgm:cxn modelId="{022D5517-097E-4B5B-AE06-B6C03AF6A696}" type="presParOf" srcId="{8818B69A-7B6E-446F-8195-8D7EA1DA47BE}" destId="{187F473F-2C80-4D0F-867C-B9C989E5CE3B}" srcOrd="5" destOrd="0" presId="urn:microsoft.com/office/officeart/2005/8/layout/hierarchy3"/>
+    <dgm:cxn modelId="{3C377109-DDA3-4336-AC2F-0A6AA5028384}" type="presParOf" srcId="{8818B69A-7B6E-446F-8195-8D7EA1DA47BE}" destId="{29E6ABA8-1702-4C61-B19D-8C0148A40F8C}" srcOrd="6" destOrd="0" presId="urn:microsoft.com/office/officeart/2005/8/layout/hierarchy3"/>
+    <dgm:cxn modelId="{ADBB9BD8-0B30-4248-BEB5-21805785F939}" type="presParOf" srcId="{8818B69A-7B6E-446F-8195-8D7EA1DA47BE}" destId="{3206DEE8-816E-4DF2-B56F-A32D5FB2B8E0}" srcOrd="7" destOrd="0" presId="urn:microsoft.com/office/officeart/2005/8/layout/hierarchy3"/>
+    <dgm:cxn modelId="{AA33E801-6A6D-47BD-9F65-20F4F805142A}" type="presParOf" srcId="{BEFCC4BD-3F5D-4BBC-8701-6CADB17AA31F}" destId="{8C02F7EE-C7AB-4526-9F7D-92F994DCDA2B}" srcOrd="2" destOrd="0" presId="urn:microsoft.com/office/officeart/2005/8/layout/hierarchy3"/>
+    <dgm:cxn modelId="{21797639-C19C-4FA8-B573-71044A10BDAC}" type="presParOf" srcId="{8C02F7EE-C7AB-4526-9F7D-92F994DCDA2B}" destId="{EB5E56A3-94C5-4478-8D95-3B3F6A11001C}" srcOrd="0" destOrd="0" presId="urn:microsoft.com/office/officeart/2005/8/layout/hierarchy3"/>
+    <dgm:cxn modelId="{29F183FD-9FF6-48E5-8D3F-D0A88529584E}" type="presParOf" srcId="{EB5E56A3-94C5-4478-8D95-3B3F6A11001C}" destId="{91F3DD14-3AE4-4F3B-BF09-032D92ED4320}" srcOrd="0" destOrd="0" presId="urn:microsoft.com/office/officeart/2005/8/layout/hierarchy3"/>
+    <dgm:cxn modelId="{9809C34E-044A-4E01-87DB-7EA518AA4A73}" type="presParOf" srcId="{EB5E56A3-94C5-4478-8D95-3B3F6A11001C}" destId="{B97A4915-97D8-4679-B75F-622F745A40AD}" srcOrd="1" destOrd="0" presId="urn:microsoft.com/office/officeart/2005/8/layout/hierarchy3"/>
+    <dgm:cxn modelId="{B3A19A35-6E6F-49A4-9D3B-966239DF81EF}" type="presParOf" srcId="{8C02F7EE-C7AB-4526-9F7D-92F994DCDA2B}" destId="{BED06B18-515E-4C6D-8482-122CF65031F8}" srcOrd="1" destOrd="0" presId="urn:microsoft.com/office/officeart/2005/8/layout/hierarchy3"/>
+    <dgm:cxn modelId="{5D66DDCD-D24F-4F7B-A636-A3C1A1169CA3}" type="presParOf" srcId="{BED06B18-515E-4C6D-8482-122CF65031F8}" destId="{A0B49624-BEFA-4F36-B59E-2C2952641913}" srcOrd="0" destOrd="0" presId="urn:microsoft.com/office/officeart/2005/8/layout/hierarchy3"/>
+    <dgm:cxn modelId="{83BEB3E6-A3F3-45C0-BFBD-C34C0732AE5D}" type="presParOf" srcId="{BED06B18-515E-4C6D-8482-122CF65031F8}" destId="{C690DA50-99EF-4AC1-BF02-0178B112B8D1}" srcOrd="1" destOrd="0" presId="urn:microsoft.com/office/officeart/2005/8/layout/hierarchy3"/>
+    <dgm:cxn modelId="{13C6AC9E-9BAA-49C2-A207-D24AD49EAF60}" type="presParOf" srcId="{BED06B18-515E-4C6D-8482-122CF65031F8}" destId="{D3B15278-7FE7-43C5-B501-8FE553284603}" srcOrd="2" destOrd="0" presId="urn:microsoft.com/office/officeart/2005/8/layout/hierarchy3"/>
+    <dgm:cxn modelId="{DB5EB613-BC34-45E9-882E-037CE0F39465}" type="presParOf" srcId="{BED06B18-515E-4C6D-8482-122CF65031F8}" destId="{84E38BBE-317B-40CB-BED1-598900656104}" srcOrd="3" destOrd="0" presId="urn:microsoft.com/office/officeart/2005/8/layout/hierarchy3"/>
+    <dgm:cxn modelId="{0A0B084D-E2E0-42D8-9A92-C010BDDC5183}" type="presParOf" srcId="{BED06B18-515E-4C6D-8482-122CF65031F8}" destId="{9E36A3C3-6B8D-4834-BE28-710E9B9F157F}" srcOrd="4" destOrd="0" presId="urn:microsoft.com/office/officeart/2005/8/layout/hierarchy3"/>
+    <dgm:cxn modelId="{72CEB749-F314-41B9-8580-FFDDB29011D9}" type="presParOf" srcId="{BED06B18-515E-4C6D-8482-122CF65031F8}" destId="{E887E15F-5B41-47EF-81CD-3C23AAA4FF7C}" srcOrd="5" destOrd="0" presId="urn:microsoft.com/office/officeart/2005/8/layout/hierarchy3"/>
+    <dgm:cxn modelId="{ECB0EAB0-A993-4346-9233-77FEFF00520F}" type="presParOf" srcId="{BEFCC4BD-3F5D-4BBC-8701-6CADB17AA31F}" destId="{40C0A844-72B9-4499-8A2F-31B160519B2B}" srcOrd="3" destOrd="0" presId="urn:microsoft.com/office/officeart/2005/8/layout/hierarchy3"/>
+    <dgm:cxn modelId="{709E22D6-BD89-4A53-A512-305954983EB1}" type="presParOf" srcId="{40C0A844-72B9-4499-8A2F-31B160519B2B}" destId="{FEFEA5B4-188A-4C43-81BA-FD4EB8E74EF6}" srcOrd="0" destOrd="0" presId="urn:microsoft.com/office/officeart/2005/8/layout/hierarchy3"/>
+    <dgm:cxn modelId="{33178D6A-B6B0-4D75-AB9B-8FCF373CD5E2}" type="presParOf" srcId="{FEFEA5B4-188A-4C43-81BA-FD4EB8E74EF6}" destId="{E5E1801B-779F-4A6B-8755-4B28832CAA29}" srcOrd="0" destOrd="0" presId="urn:microsoft.com/office/officeart/2005/8/layout/hierarchy3"/>
+    <dgm:cxn modelId="{ED3502F7-B29C-44DB-9D15-6A0BB7FE4F9A}" type="presParOf" srcId="{FEFEA5B4-188A-4C43-81BA-FD4EB8E74EF6}" destId="{587645D9-6F69-4F07-8C5D-62D534E3C22D}" srcOrd="1" destOrd="0" presId="urn:microsoft.com/office/officeart/2005/8/layout/hierarchy3"/>
+    <dgm:cxn modelId="{130B6520-2996-49F8-AC00-BC1734EC1561}" type="presParOf" srcId="{40C0A844-72B9-4499-8A2F-31B160519B2B}" destId="{8A075C84-1556-4181-B9F1-B0F5D69ADB55}" srcOrd="1" destOrd="0" presId="urn:microsoft.com/office/officeart/2005/8/layout/hierarchy3"/>
+    <dgm:cxn modelId="{3BB5C8A5-155F-41B8-862E-79C1CB204932}" type="presParOf" srcId="{8A075C84-1556-4181-B9F1-B0F5D69ADB55}" destId="{CB31F521-FC1D-4E4D-9B45-DDE8A4B236A4}" srcOrd="0" destOrd="0" presId="urn:microsoft.com/office/officeart/2005/8/layout/hierarchy3"/>
+    <dgm:cxn modelId="{4B32DE9F-2CC6-4A52-B825-05A20900081E}" type="presParOf" srcId="{8A075C84-1556-4181-B9F1-B0F5D69ADB55}" destId="{65F39FC5-A6CE-491E-8888-8271FD35E89E}" srcOrd="1" destOrd="0" presId="urn:microsoft.com/office/officeart/2005/8/layout/hierarchy3"/>
+    <dgm:cxn modelId="{A5314B45-55DB-4910-9BF8-32AB3189C4E1}" type="presParOf" srcId="{8A075C84-1556-4181-B9F1-B0F5D69ADB55}" destId="{F94F71E9-0EFD-4B2E-AA4E-A2D6BEC7906E}" srcOrd="2" destOrd="0" presId="urn:microsoft.com/office/officeart/2005/8/layout/hierarchy3"/>
+    <dgm:cxn modelId="{BEC00B44-AA21-4BC7-9015-2B1AF7EA2D2C}" type="presParOf" srcId="{8A075C84-1556-4181-B9F1-B0F5D69ADB55}" destId="{F8D3AACC-3FF3-4AD1-9D53-238E3884F253}" srcOrd="3" destOrd="0" presId="urn:microsoft.com/office/officeart/2005/8/layout/hierarchy3"/>
+    <dgm:cxn modelId="{15F50FA9-1681-4619-8594-F37D9D863DFC}" type="presParOf" srcId="{8A075C84-1556-4181-B9F1-B0F5D69ADB55}" destId="{B8BB48C0-6E1A-4E6B-B8F8-0F224C183831}" srcOrd="4" destOrd="0" presId="urn:microsoft.com/office/officeart/2005/8/layout/hierarchy3"/>
+    <dgm:cxn modelId="{A54A7BD3-6B21-488F-9610-A719DAA5E39A}" type="presParOf" srcId="{8A075C84-1556-4181-B9F1-B0F5D69ADB55}" destId="{8402DF20-AE4F-4717-9392-4C37350DEE90}" srcOrd="5" destOrd="0" presId="urn:microsoft.com/office/officeart/2005/8/layout/hierarchy3"/>
+    <dgm:cxn modelId="{FBBA2F6C-C464-44BC-B801-3FCE3DC01220}" type="presParOf" srcId="{BEFCC4BD-3F5D-4BBC-8701-6CADB17AA31F}" destId="{7A223F60-6D8A-4AB8-AEB5-0CE91FFB9298}" srcOrd="4" destOrd="0" presId="urn:microsoft.com/office/officeart/2005/8/layout/hierarchy3"/>
+    <dgm:cxn modelId="{17DA7004-18E2-41C8-B06F-93A76D6B3C10}" type="presParOf" srcId="{7A223F60-6D8A-4AB8-AEB5-0CE91FFB9298}" destId="{BBC84C29-1C10-4443-BA08-C87541C04518}" srcOrd="0" destOrd="0" presId="urn:microsoft.com/office/officeart/2005/8/layout/hierarchy3"/>
+    <dgm:cxn modelId="{A634220F-B8C2-4D75-AEB1-1B30B2BF163F}" type="presParOf" srcId="{BBC84C29-1C10-4443-BA08-C87541C04518}" destId="{DED34B62-5B37-4393-8A01-F6B25CB45D0A}" srcOrd="0" destOrd="0" presId="urn:microsoft.com/office/officeart/2005/8/layout/hierarchy3"/>
+    <dgm:cxn modelId="{82FC3D2E-7021-4478-8099-457AA5392EAD}" type="presParOf" srcId="{BBC84C29-1C10-4443-BA08-C87541C04518}" destId="{8AA3C08A-C973-4EC5-A51C-9D831B8F4724}" srcOrd="1" destOrd="0" presId="urn:microsoft.com/office/officeart/2005/8/layout/hierarchy3"/>
+    <dgm:cxn modelId="{B4AEBCEA-788C-4CD5-98FF-1909AD810E90}" type="presParOf" srcId="{7A223F60-6D8A-4AB8-AEB5-0CE91FFB9298}" destId="{DBBD953D-F4AC-4C6C-B6D7-6F6B1F9D7B0F}" srcOrd="1" destOrd="0" presId="urn:microsoft.com/office/officeart/2005/8/layout/hierarchy3"/>
+    <dgm:cxn modelId="{F37AA6D3-56A5-46EB-8DBB-793DC5BA6E2C}" type="presParOf" srcId="{DBBD953D-F4AC-4C6C-B6D7-6F6B1F9D7B0F}" destId="{98408B34-EA17-41DC-B392-49823CBC97B7}" srcOrd="0" destOrd="0" presId="urn:microsoft.com/office/officeart/2005/8/layout/hierarchy3"/>
+    <dgm:cxn modelId="{EB611421-2E0C-4A8E-8E95-CC2D83C907B6}" type="presParOf" srcId="{DBBD953D-F4AC-4C6C-B6D7-6F6B1F9D7B0F}" destId="{941B6FBD-D058-4C09-82EF-35412C1C477D}" srcOrd="1" destOrd="0" presId="urn:microsoft.com/office/officeart/2005/8/layout/hierarchy3"/>
+    <dgm:cxn modelId="{61663CFF-A645-4995-B7B6-828511758A69}" type="presParOf" srcId="{BEFCC4BD-3F5D-4BBC-8701-6CADB17AA31F}" destId="{AC867A0D-D653-4B48-AE41-2C82E8C5C82F}" srcOrd="5" destOrd="0" presId="urn:microsoft.com/office/officeart/2005/8/layout/hierarchy3"/>
+    <dgm:cxn modelId="{C7E5EDAD-4B25-41B7-94D4-1A572ADF13F0}" type="presParOf" srcId="{AC867A0D-D653-4B48-AE41-2C82E8C5C82F}" destId="{D1BDD122-AC3A-4564-9602-1886AA89C864}" srcOrd="0" destOrd="0" presId="urn:microsoft.com/office/officeart/2005/8/layout/hierarchy3"/>
+    <dgm:cxn modelId="{7B37B733-5F6D-4913-8C8F-734934C6D80E}" type="presParOf" srcId="{D1BDD122-AC3A-4564-9602-1886AA89C864}" destId="{AF5D85B3-6E9A-44AB-9E2F-E1C70EEE0102}" srcOrd="0" destOrd="0" presId="urn:microsoft.com/office/officeart/2005/8/layout/hierarchy3"/>
+    <dgm:cxn modelId="{A2FC2648-0F6D-419A-ADD0-E42C66CBE9B2}" type="presParOf" srcId="{D1BDD122-AC3A-4564-9602-1886AA89C864}" destId="{878E543B-17CD-4460-BB81-15092E58A0F6}" srcOrd="1" destOrd="0" presId="urn:microsoft.com/office/officeart/2005/8/layout/hierarchy3"/>
+    <dgm:cxn modelId="{A556ECBF-160D-4801-B0D9-84220420CC2D}" type="presParOf" srcId="{AC867A0D-D653-4B48-AE41-2C82E8C5C82F}" destId="{8C71B731-311D-41F8-ABCD-F36ED28A01BD}" srcOrd="1" destOrd="0" presId="urn:microsoft.com/office/officeart/2005/8/layout/hierarchy3"/>
+    <dgm:cxn modelId="{4BF86784-DCDD-4DE2-8AF2-44E93EBF3B18}" type="presParOf" srcId="{8C71B731-311D-41F8-ABCD-F36ED28A01BD}" destId="{6AEB7793-A050-4E9D-91F1-25FC3F50F43B}" srcOrd="0" destOrd="0" presId="urn:microsoft.com/office/officeart/2005/8/layout/hierarchy3"/>
+    <dgm:cxn modelId="{1380A038-B9F6-4583-8860-C80592A4D89F}" type="presParOf" srcId="{8C71B731-311D-41F8-ABCD-F36ED28A01BD}" destId="{E8D96FEB-84A9-416C-80C3-1A9053E24EAA}" srcOrd="1" destOrd="0" presId="urn:microsoft.com/office/officeart/2005/8/layout/hierarchy3"/>
+    <dgm:cxn modelId="{E97CECC5-C71A-4787-9160-38920E5FAFFE}" type="presParOf" srcId="{8C71B731-311D-41F8-ABCD-F36ED28A01BD}" destId="{47A5DE8F-F2E2-458B-81C5-F9DA393628B2}" srcOrd="2" destOrd="0" presId="urn:microsoft.com/office/officeart/2005/8/layout/hierarchy3"/>
+    <dgm:cxn modelId="{EA2B3CFF-9571-4833-B28A-32B2C305B437}" type="presParOf" srcId="{8C71B731-311D-41F8-ABCD-F36ED28A01BD}" destId="{F696DC11-4C5D-45F2-8EB2-5BF5F0766D4D}" srcOrd="3" destOrd="0" presId="urn:microsoft.com/office/officeart/2005/8/layout/hierarchy3"/>
+    <dgm:cxn modelId="{27DD82E5-AD44-4FF6-84AE-BECFF69C28D5}" type="presParOf" srcId="{BEFCC4BD-3F5D-4BBC-8701-6CADB17AA31F}" destId="{A727833B-BFEB-4463-A722-884D8DF4E141}" srcOrd="6" destOrd="0" presId="urn:microsoft.com/office/officeart/2005/8/layout/hierarchy3"/>
+    <dgm:cxn modelId="{451718B9-1900-4FF7-A428-AAEC470D5867}" type="presParOf" srcId="{A727833B-BFEB-4463-A722-884D8DF4E141}" destId="{2DD3B2AA-2267-4ED2-8A1C-A469E8EFD5F5}" srcOrd="0" destOrd="0" presId="urn:microsoft.com/office/officeart/2005/8/layout/hierarchy3"/>
+    <dgm:cxn modelId="{77CB9C83-0D04-4849-BC0E-0183DB4FF145}" type="presParOf" srcId="{2DD3B2AA-2267-4ED2-8A1C-A469E8EFD5F5}" destId="{6C2DB3A7-FAC5-4907-B69D-2A82E1D0B614}" srcOrd="0" destOrd="0" presId="urn:microsoft.com/office/officeart/2005/8/layout/hierarchy3"/>
+    <dgm:cxn modelId="{C3B29CC9-A881-45FB-B535-E3296818E205}" type="presParOf" srcId="{2DD3B2AA-2267-4ED2-8A1C-A469E8EFD5F5}" destId="{292B5CA0-BF49-4F85-91E3-8BAAEA2517E7}" srcOrd="1" destOrd="0" presId="urn:microsoft.com/office/officeart/2005/8/layout/hierarchy3"/>
+    <dgm:cxn modelId="{E4FAF084-30BD-4674-8518-7CEB24AECFF6}" type="presParOf" srcId="{A727833B-BFEB-4463-A722-884D8DF4E141}" destId="{D73B5D51-29FF-4836-810B-84756F5F1151}" srcOrd="1" destOrd="0" presId="urn:microsoft.com/office/officeart/2005/8/layout/hierarchy3"/>
+    <dgm:cxn modelId="{DC305437-320B-4066-9478-F6D850E84F08}" type="presParOf" srcId="{D73B5D51-29FF-4836-810B-84756F5F1151}" destId="{9EF792B8-EB2F-4996-8AE7-C558C638115A}" srcOrd="0" destOrd="0" presId="urn:microsoft.com/office/officeart/2005/8/layout/hierarchy3"/>
+    <dgm:cxn modelId="{F34CDE36-767A-4E1F-8F52-27374C5C8C7B}" type="presParOf" srcId="{D73B5D51-29FF-4836-810B-84756F5F1151}" destId="{2A82A683-001D-4A24-B4EB-0F6569EE6A84}" srcOrd="1" destOrd="0" presId="urn:microsoft.com/office/officeart/2005/8/layout/hierarchy3"/>
+    <dgm:cxn modelId="{2B54001E-47B5-4043-964C-DD6CF646469E}" type="presParOf" srcId="{D73B5D51-29FF-4836-810B-84756F5F1151}" destId="{49D9ABCD-6EEA-48BF-880F-B7BA7E0CA55D}" srcOrd="2" destOrd="0" presId="urn:microsoft.com/office/officeart/2005/8/layout/hierarchy3"/>
+    <dgm:cxn modelId="{E6AF2928-B37F-4B07-8B5D-7F256B4406D0}" type="presParOf" srcId="{D73B5D51-29FF-4836-810B-84756F5F1151}" destId="{24EA4042-C37C-44FF-B990-10310C99290F}" srcOrd="3" destOrd="0" presId="urn:microsoft.com/office/officeart/2005/8/layout/hierarchy3"/>
+    <dgm:cxn modelId="{238EACF8-E4ED-486D-9FD3-B073B6A5F5C8}" type="presParOf" srcId="{D73B5D51-29FF-4836-810B-84756F5F1151}" destId="{0A0E46B4-880D-45A3-BEA8-F0179A662F6E}" srcOrd="4" destOrd="0" presId="urn:microsoft.com/office/officeart/2005/8/layout/hierarchy3"/>
+    <dgm:cxn modelId="{DAA8A28D-A3F7-4191-A34A-780F9DA1BD3D}" type="presParOf" srcId="{D73B5D51-29FF-4836-810B-84756F5F1151}" destId="{934FE0E1-B490-422E-AA0C-4CA0974D38DF}" srcOrd="5" destOrd="0" presId="urn:microsoft.com/office/officeart/2005/8/layout/hierarchy3"/>
+    <dgm:cxn modelId="{2E21C636-1C0E-4185-8C64-6E0ED336D9D3}" type="presParOf" srcId="{D73B5D51-29FF-4836-810B-84756F5F1151}" destId="{31BFF808-E5C4-4266-BB5D-4DD341B88897}" srcOrd="6" destOrd="0" presId="urn:microsoft.com/office/officeart/2005/8/layout/hierarchy3"/>
+    <dgm:cxn modelId="{8D747AF8-8716-4D4B-9260-16AE73C05F99}" type="presParOf" srcId="{D73B5D51-29FF-4836-810B-84756F5F1151}" destId="{7EB9B7B6-B186-4DE7-92CF-45C2332B5808}" srcOrd="7" destOrd="0" presId="urn:microsoft.com/office/officeart/2005/8/layout/hierarchy3"/>
+    <dgm:cxn modelId="{8CD17C9D-27A8-4063-BE24-CE955C20CDE7}" type="presParOf" srcId="{BEFCC4BD-3F5D-4BBC-8701-6CADB17AA31F}" destId="{07EE0E1A-058A-4C28-AD7A-B2B81BF9C15B}" srcOrd="7" destOrd="0" presId="urn:microsoft.com/office/officeart/2005/8/layout/hierarchy3"/>
+    <dgm:cxn modelId="{288EC982-EB0F-4656-9421-BF04CFE10039}" type="presParOf" srcId="{07EE0E1A-058A-4C28-AD7A-B2B81BF9C15B}" destId="{FCCB17AB-98B4-4ACC-B28A-3ED0C83FA361}" srcOrd="0" destOrd="0" presId="urn:microsoft.com/office/officeart/2005/8/layout/hierarchy3"/>
+    <dgm:cxn modelId="{DDFAD600-8668-4832-A4A6-8678ACFA07EF}" type="presParOf" srcId="{FCCB17AB-98B4-4ACC-B28A-3ED0C83FA361}" destId="{EED238A2-F0DF-4F67-8B6A-6BF5E84200D5}" srcOrd="0" destOrd="0" presId="urn:microsoft.com/office/officeart/2005/8/layout/hierarchy3"/>
+    <dgm:cxn modelId="{37A822C7-2254-4EE6-8312-BFDD6D92F239}" type="presParOf" srcId="{FCCB17AB-98B4-4ACC-B28A-3ED0C83FA361}" destId="{D2901977-E661-4E89-BB60-728ECFDF71B6}" srcOrd="1" destOrd="0" presId="urn:microsoft.com/office/officeart/2005/8/layout/hierarchy3"/>
+    <dgm:cxn modelId="{D2ED1307-12C4-4CFF-8473-27160B9D74FB}" type="presParOf" srcId="{07EE0E1A-058A-4C28-AD7A-B2B81BF9C15B}" destId="{68565D25-8667-4252-BB01-D88A74502EB9}" srcOrd="1" destOrd="0" presId="urn:microsoft.com/office/officeart/2005/8/layout/hierarchy3"/>
+    <dgm:cxn modelId="{A9C27AD8-DE50-4A67-B8B1-49FD110715F6}" type="presParOf" srcId="{68565D25-8667-4252-BB01-D88A74502EB9}" destId="{F006886D-E4EA-480C-A781-A323279A7444}" srcOrd="0" destOrd="0" presId="urn:microsoft.com/office/officeart/2005/8/layout/hierarchy3"/>
+    <dgm:cxn modelId="{1C6E7EE5-4D8E-44D7-A29C-ED678BF81A76}" type="presParOf" srcId="{68565D25-8667-4252-BB01-D88A74502EB9}" destId="{526EF2C4-1577-4934-BD19-8A593E727CAC}" srcOrd="1" destOrd="0" presId="urn:microsoft.com/office/officeart/2005/8/layout/hierarchy3"/>
+    <dgm:cxn modelId="{6984D79D-02AF-4F05-986E-AFC185499996}" type="presParOf" srcId="{BEFCC4BD-3F5D-4BBC-8701-6CADB17AA31F}" destId="{053D7075-E252-4BD9-BE54-176F5B28A92B}" srcOrd="8" destOrd="0" presId="urn:microsoft.com/office/officeart/2005/8/layout/hierarchy3"/>
+    <dgm:cxn modelId="{634968C0-6EF3-49A3-81DC-194769D22BB6}" type="presParOf" srcId="{053D7075-E252-4BD9-BE54-176F5B28A92B}" destId="{180EEA0B-CD68-4C1F-B477-43F7FD939870}" srcOrd="0" destOrd="0" presId="urn:microsoft.com/office/officeart/2005/8/layout/hierarchy3"/>
+    <dgm:cxn modelId="{AECB0B25-1209-463F-B8B4-C506F5BCCC13}" type="presParOf" srcId="{180EEA0B-CD68-4C1F-B477-43F7FD939870}" destId="{AAF647BC-8AB7-421F-AF2B-D02B99D7D429}" srcOrd="0" destOrd="0" presId="urn:microsoft.com/office/officeart/2005/8/layout/hierarchy3"/>
+    <dgm:cxn modelId="{8B69796A-56B8-4941-9AC4-44BC18215D19}" type="presParOf" srcId="{180EEA0B-CD68-4C1F-B477-43F7FD939870}" destId="{17D91CE4-50EA-45CB-A4B5-F9B7BFD5DBB5}" srcOrd="1" destOrd="0" presId="urn:microsoft.com/office/officeart/2005/8/layout/hierarchy3"/>
+    <dgm:cxn modelId="{F6F99E6C-ED61-48E4-A7D6-5FA17DB57561}" type="presParOf" srcId="{053D7075-E252-4BD9-BE54-176F5B28A92B}" destId="{9E426D12-1AA4-4ACB-8410-DD100E78C4FC}" srcOrd="1" destOrd="0" presId="urn:microsoft.com/office/officeart/2005/8/layout/hierarchy3"/>
+    <dgm:cxn modelId="{009F7ED6-0B72-4CD8-941F-1E9A5FD6E7E1}" type="presParOf" srcId="{9E426D12-1AA4-4ACB-8410-DD100E78C4FC}" destId="{BF30207B-D423-40AF-B0B0-0ADB391DFB22}" srcOrd="0" destOrd="0" presId="urn:microsoft.com/office/officeart/2005/8/layout/hierarchy3"/>
+    <dgm:cxn modelId="{BEC064AC-D4BB-4B87-B17E-0874990BCC56}" type="presParOf" srcId="{9E426D12-1AA4-4ACB-8410-DD100E78C4FC}" destId="{548A2A15-D14B-43B8-B052-EBCF9D83BEFA}" srcOrd="1" destOrd="0" presId="urn:microsoft.com/office/officeart/2005/8/layout/hierarchy3"/>
+    <dgm:cxn modelId="{686CD7E6-AD01-4A20-96FF-9E5915CF323D}" type="presParOf" srcId="{9E426D12-1AA4-4ACB-8410-DD100E78C4FC}" destId="{0821D2FB-AFE4-49F0-B47F-9E0BD32037DB}" srcOrd="2" destOrd="0" presId="urn:microsoft.com/office/officeart/2005/8/layout/hierarchy3"/>
+    <dgm:cxn modelId="{A5624B1D-A33D-4564-AD10-2D65CD972DF6}" type="presParOf" srcId="{9E426D12-1AA4-4ACB-8410-DD100E78C4FC}" destId="{46ED9D13-F0B4-4692-A299-3394EF773C3C}" srcOrd="3" destOrd="0" presId="urn:microsoft.com/office/officeart/2005/8/layout/hierarchy3"/>
   </dgm:cxnLst>
   <dgm:bg/>
   <dgm:whole/>
@@ -25461,7 +24585,7 @@
 </file>
 
 <file path=customXml/itemProps1.xml><?xml version="1.0" encoding="utf-8"?>
-<ds:datastoreItem xmlns:ds="http://schemas.openxmlformats.org/officeDocument/2006/customXml" ds:itemID="{B32645EE-3E49-42D6-89FA-64256F9EEC9F}">
+<ds:datastoreItem xmlns:ds="http://schemas.openxmlformats.org/officeDocument/2006/customXml" ds:itemID="{B9F06045-6AE7-4A45-9C94-C41AA11930D5}">
   <ds:schemaRefs>
     <ds:schemaRef ds:uri="http://schemas.openxmlformats.org/officeDocument/2006/bibliography"/>
   </ds:schemaRefs>
@@ -25469,7 +24593,7 @@
 </file>
 
 <file path=customXml/itemProps2.xml><?xml version="1.0" encoding="utf-8"?>
-<ds:datastoreItem xmlns:ds="http://schemas.openxmlformats.org/officeDocument/2006/customXml" ds:itemID="{1E797B96-EB92-4B08-9F8E-D5DB92CFC0B2}">
+<ds:datastoreItem xmlns:ds="http://schemas.openxmlformats.org/officeDocument/2006/customXml" ds:itemID="{91B0DF92-DADC-4212-A775-3395282F142D}">
   <ds:schemaRefs>
     <ds:schemaRef ds:uri="http://schemas.openxmlformats.org/officeDocument/2006/bibliography"/>
   </ds:schemaRefs>

</xml_diff>